<commit_message>
feat: New project worksheet "Chameleon"
Signed-off-by: Dale Lane <dale.lane@uk.ibm.com>
</commit_message>
<xml_diff>
--- a/teachers-notes/msword/teachersnotes.docx
+++ b/teachers-notes/msword/teachersnotes.docx
@@ -8482,15 +8482,7 @@
               <w:ind w:left="455" w:hanging="425"/>
             </w:pPr>
             <w:r>
-              <w:t xml:space="preserve">Machine Learning models for image projects </w:t>
-            </w:r>
-            <w:bookmarkStart w:id="0" w:name="_GoBack"/>
-            <w:r>
-              <w:t>sometimes take</w:t>
-            </w:r>
-            <w:bookmarkEnd w:id="0"/>
-            <w:r>
-              <w:t xml:space="preserve"> up to 5 minutes to train. Students can continue to work on their Scratch project scripts while they wait, if you like. They won’t be able to run the project until the status light next to their project name in Scratch will go green when it’s ready.</w:t>
+              <w:t>Machine Learning models for image projects sometimes take up to 5 minutes to train. Students can continue to work on their Scratch project scripts while they wait, if you like. They won’t be able to run the project until the status light next to their project name in Scratch will go green when it’s ready.</w:t>
             </w:r>
           </w:p>
           <w:p/>
@@ -17074,6 +17066,893 @@
               <w:t xml:space="preserve">General troubleshooting and help at </w:t>
             </w:r>
             <w:hyperlink r:id="rId49" w:history="1">
+              <w:r>
+                <w:rPr>
+                  <w:rStyle w:val="Hyperlink"/>
+                </w:rPr>
+                <w:t>https://machinelearningforkids.co.uk/help</w:t>
+              </w:r>
+            </w:hyperlink>
+            <w:r>
+              <w:t xml:space="preserve"> </w:t>
+            </w:r>
+          </w:p>
+          <w:p/>
+        </w:tc>
+      </w:tr>
+    </w:tbl>
+    <w:p/>
+    <w:p/>
+    <w:p/>
+    <w:tbl>
+      <w:tblPr>
+        <w:tblStyle w:val="TableGrid"/>
+        <w:tblW w:w="5000" w:type="pct"/>
+        <w:tblLook w:val="04A0" w:firstRow="1" w:lastRow="0" w:firstColumn="1" w:lastColumn="0" w:noHBand="0" w:noVBand="1"/>
+      </w:tblPr>
+      <w:tblGrid>
+        <w:gridCol w:w="279"/>
+        <w:gridCol w:w="1701"/>
+        <w:gridCol w:w="8470"/>
+      </w:tblGrid>
+      <w:tr>
+        <w:tc>
+          <w:tcPr>
+            <w:tcW w:w="10450" w:type="dxa"/>
+            <w:gridSpan w:val="3"/>
+            <w:shd w:val="clear" w:color="auto" w:fill="70AD47" w:themeFill="accent6"/>
+            <w:tcMar>
+              <w:top w:w="170" w:type="dxa"/>
+              <w:left w:w="170" w:type="dxa"/>
+              <w:bottom w:w="170" w:type="dxa"/>
+              <w:right w:w="170" w:type="dxa"/>
+            </w:tcMar>
+          </w:tcPr>
+          <w:p>
+            <w:pPr>
+              <w:jc w:val="center"/>
+              <w:rPr>
+                <w:rFonts w:ascii="IBM Plex Sans" w:hAnsi="IBM Plex Sans"/>
+                <w:b/>
+                <w:color w:val="FFFFFF" w:themeColor="background1"/>
+              </w:rPr>
+            </w:pPr>
+            <w:r>
+              <w:rPr>
+                <w:rFonts w:ascii="IBM Plex Sans" w:hAnsi="IBM Plex Sans"/>
+                <w:b/>
+                <w:color w:val="FFFFFF" w:themeColor="background1"/>
+                <w:sz w:val="36"/>
+              </w:rPr>
+              <w:lastRenderedPageBreak/>
+              <w:t xml:space="preserve">Machine Learning For </w:t>
+            </w:r>
+            <w:proofErr w:type="gramStart"/>
+            <w:r>
+              <w:rPr>
+                <w:rFonts w:ascii="IBM Plex Sans" w:hAnsi="IBM Plex Sans"/>
+                <w:b/>
+                <w:color w:val="FFFFFF" w:themeColor="background1"/>
+                <w:sz w:val="36"/>
+              </w:rPr>
+              <w:t>Kids  :</w:t>
+            </w:r>
+            <w:proofErr w:type="gramEnd"/>
+            <w:r>
+              <w:rPr>
+                <w:rFonts w:ascii="IBM Plex Sans" w:hAnsi="IBM Plex Sans"/>
+                <w:b/>
+                <w:color w:val="FFFFFF" w:themeColor="background1"/>
+                <w:sz w:val="36"/>
+              </w:rPr>
+              <w:t xml:space="preserve">:  </w:t>
+            </w:r>
+            <w:r>
+              <w:rPr>
+                <w:rFonts w:ascii="IBM Plex Sans" w:hAnsi="IBM Plex Sans"/>
+                <w:b/>
+                <w:color w:val="FFFFFF" w:themeColor="background1"/>
+                <w:sz w:val="36"/>
+              </w:rPr>
+              <w:t>Teachers’</w:t>
+            </w:r>
+            <w:r>
+              <w:rPr>
+                <w:rFonts w:ascii="IBM Plex Sans" w:hAnsi="IBM Plex Sans"/>
+                <w:b/>
+                <w:color w:val="FFFFFF" w:themeColor="background1"/>
+                <w:sz w:val="36"/>
+              </w:rPr>
+              <w:t xml:space="preserve"> notes</w:t>
+            </w:r>
+          </w:p>
+        </w:tc>
+      </w:tr>
+      <w:tr>
+        <w:tc>
+          <w:tcPr>
+            <w:tcW w:w="1980" w:type="dxa"/>
+            <w:gridSpan w:val="2"/>
+          </w:tcPr>
+          <w:p>
+            <w:pPr>
+              <w:rPr>
+                <w:b/>
+              </w:rPr>
+            </w:pPr>
+            <w:r>
+              <w:rPr>
+                <w:b/>
+              </w:rPr>
+              <w:t>Worksheet</w:t>
+            </w:r>
+          </w:p>
+        </w:tc>
+        <w:tc>
+          <w:tcPr>
+            <w:tcW w:w="8470" w:type="dxa"/>
+          </w:tcPr>
+          <w:p>
+            <w:r>
+              <w:rPr>
+                <w:sz w:val="40"/>
+              </w:rPr>
+              <w:t>Chameleon</w:t>
+            </w:r>
+          </w:p>
+        </w:tc>
+      </w:tr>
+      <w:tr>
+        <w:tc>
+          <w:tcPr>
+            <w:tcW w:w="1980" w:type="dxa"/>
+            <w:gridSpan w:val="2"/>
+          </w:tcPr>
+          <w:p>
+            <w:pPr>
+              <w:rPr>
+                <w:b/>
+              </w:rPr>
+            </w:pPr>
+            <w:r>
+              <w:rPr>
+                <w:b/>
+              </w:rPr>
+              <w:t>Activity</w:t>
+            </w:r>
+          </w:p>
+        </w:tc>
+        <w:tc>
+          <w:tcPr>
+            <w:tcW w:w="8470" w:type="dxa"/>
+          </w:tcPr>
+          <w:p>
+            <w:r>
+              <w:t xml:space="preserve">Make a </w:t>
+            </w:r>
+            <w:r>
+              <w:t>chameleon in Scratch that changes colour to match its background</w:t>
+            </w:r>
+            <w:r>
+              <w:t>.</w:t>
+            </w:r>
+          </w:p>
+          <w:p/>
+        </w:tc>
+      </w:tr>
+      <w:tr>
+        <w:tc>
+          <w:tcPr>
+            <w:tcW w:w="1980" w:type="dxa"/>
+            <w:gridSpan w:val="2"/>
+          </w:tcPr>
+          <w:p>
+            <w:pPr>
+              <w:rPr>
+                <w:b/>
+              </w:rPr>
+            </w:pPr>
+            <w:r>
+              <w:rPr>
+                <w:b/>
+              </w:rPr>
+              <w:t>Objective</w:t>
+            </w:r>
+          </w:p>
+        </w:tc>
+        <w:tc>
+          <w:tcPr>
+            <w:tcW w:w="8470" w:type="dxa"/>
+          </w:tcPr>
+          <w:p>
+            <w:pPr>
+              <w:rPr>
+                <w:b/>
+              </w:rPr>
+            </w:pPr>
+            <w:r>
+              <w:rPr>
+                <w:b/>
+              </w:rPr>
+              <w:t xml:space="preserve">Teach a computer to recognise </w:t>
+            </w:r>
+            <w:r>
+              <w:rPr>
+                <w:b/>
+              </w:rPr>
+              <w:t>colours</w:t>
+            </w:r>
+            <w:r>
+              <w:rPr>
+                <w:b/>
+              </w:rPr>
+              <w:t xml:space="preserve"> </w:t>
+            </w:r>
+          </w:p>
+          <w:p>
+            <w:pPr>
+              <w:pStyle w:val="ListParagraph"/>
+              <w:numPr>
+                <w:ilvl w:val="0"/>
+                <w:numId w:val="1"/>
+              </w:numPr>
+              <w:ind w:left="455" w:hanging="425"/>
+            </w:pPr>
+            <w:r>
+              <w:t xml:space="preserve">Learn how computers can be trained to recognise </w:t>
+            </w:r>
+            <w:r>
+              <w:t>the predominant colour of an object</w:t>
+            </w:r>
+          </w:p>
+        </w:tc>
+      </w:tr>
+      <w:tr>
+        <w:tc>
+          <w:tcPr>
+            <w:tcW w:w="1980" w:type="dxa"/>
+            <w:gridSpan w:val="2"/>
+          </w:tcPr>
+          <w:p>
+            <w:pPr>
+              <w:rPr>
+                <w:b/>
+              </w:rPr>
+            </w:pPr>
+            <w:r>
+              <w:rPr>
+                <w:b/>
+              </w:rPr>
+              <w:t>Difficulty level</w:t>
+            </w:r>
+          </w:p>
+        </w:tc>
+        <w:tc>
+          <w:tcPr>
+            <w:tcW w:w="8470" w:type="dxa"/>
+          </w:tcPr>
+          <w:p>
+            <w:r>
+              <w:t>Beginner</w:t>
+            </w:r>
+          </w:p>
+        </w:tc>
+      </w:tr>
+      <w:tr>
+        <w:tc>
+          <w:tcPr>
+            <w:tcW w:w="1980" w:type="dxa"/>
+            <w:gridSpan w:val="2"/>
+            <w:tcBorders>
+              <w:bottom w:val="single" w:sz="4" w:space="0" w:color="auto"/>
+            </w:tcBorders>
+          </w:tcPr>
+          <w:p>
+            <w:pPr>
+              <w:rPr>
+                <w:b/>
+              </w:rPr>
+            </w:pPr>
+            <w:r>
+              <w:rPr>
+                <w:b/>
+              </w:rPr>
+              <w:t>Time estimate</w:t>
+            </w:r>
+          </w:p>
+        </w:tc>
+        <w:tc>
+          <w:tcPr>
+            <w:tcW w:w="8470" w:type="dxa"/>
+            <w:tcBorders>
+              <w:bottom w:val="single" w:sz="4" w:space="0" w:color="auto"/>
+            </w:tcBorders>
+          </w:tcPr>
+          <w:p>
+            <w:r>
+              <w:t>1 hour</w:t>
+            </w:r>
+          </w:p>
+        </w:tc>
+      </w:tr>
+      <w:tr>
+        <w:tc>
+          <w:tcPr>
+            <w:tcW w:w="1980" w:type="dxa"/>
+            <w:gridSpan w:val="2"/>
+            <w:tcBorders>
+              <w:bottom w:val="single" w:sz="4" w:space="0" w:color="auto"/>
+            </w:tcBorders>
+          </w:tcPr>
+          <w:p>
+            <w:pPr>
+              <w:rPr>
+                <w:b/>
+              </w:rPr>
+            </w:pPr>
+            <w:r>
+              <w:rPr>
+                <w:b/>
+              </w:rPr>
+              <w:t>Summary</w:t>
+            </w:r>
+          </w:p>
+        </w:tc>
+        <w:tc>
+          <w:tcPr>
+            <w:tcW w:w="8470" w:type="dxa"/>
+            <w:tcBorders>
+              <w:bottom w:val="single" w:sz="4" w:space="0" w:color="auto"/>
+            </w:tcBorders>
+          </w:tcPr>
+          <w:p>
+            <w:r>
+              <w:t xml:space="preserve">Students will train a machine learning model to recognise </w:t>
+            </w:r>
+            <w:r>
+              <w:t xml:space="preserve">colours by taking pictures of coloured objects </w:t>
+            </w:r>
+            <w:r>
+              <w:t xml:space="preserve">with a computer webcam. They will use this in Scratch to make a </w:t>
+            </w:r>
+            <w:r>
+              <w:t>character that recognises the colour and changes costume to match.</w:t>
+            </w:r>
+            <w:r>
+              <w:t xml:space="preserve"> </w:t>
+            </w:r>
+          </w:p>
+        </w:tc>
+      </w:tr>
+      <w:tr>
+        <w:tc>
+          <w:tcPr>
+            <w:tcW w:w="1980" w:type="dxa"/>
+            <w:gridSpan w:val="2"/>
+            <w:tcBorders>
+              <w:bottom w:val="single" w:sz="4" w:space="0" w:color="auto"/>
+            </w:tcBorders>
+            <w:tcMar>
+              <w:bottom w:w="113" w:type="dxa"/>
+            </w:tcMar>
+          </w:tcPr>
+          <w:p>
+            <w:pPr>
+              <w:rPr>
+                <w:b/>
+              </w:rPr>
+            </w:pPr>
+            <w:r>
+              <w:rPr>
+                <w:b/>
+              </w:rPr>
+              <w:t>Topics</w:t>
+            </w:r>
+          </w:p>
+        </w:tc>
+        <w:tc>
+          <w:tcPr>
+            <w:tcW w:w="8470" w:type="dxa"/>
+            <w:tcBorders>
+              <w:bottom w:val="single" w:sz="4" w:space="0" w:color="auto"/>
+            </w:tcBorders>
+            <w:tcMar>
+              <w:bottom w:w="113" w:type="dxa"/>
+            </w:tcMar>
+          </w:tcPr>
+          <w:p>
+            <w:r>
+              <w:t>image classification, supervised learning</w:t>
+            </w:r>
+          </w:p>
+        </w:tc>
+      </w:tr>
+      <w:tr>
+        <w:tc>
+          <w:tcPr>
+            <w:tcW w:w="10450" w:type="dxa"/>
+            <w:gridSpan w:val="3"/>
+            <w:shd w:val="clear" w:color="auto" w:fill="92D050"/>
+            <w:tcMar>
+              <w:top w:w="85" w:type="dxa"/>
+              <w:left w:w="85" w:type="dxa"/>
+              <w:bottom w:w="85" w:type="dxa"/>
+              <w:right w:w="85" w:type="dxa"/>
+            </w:tcMar>
+            <w:vAlign w:val="center"/>
+          </w:tcPr>
+          <w:p>
+            <w:pPr>
+              <w:jc w:val="center"/>
+              <w:rPr>
+                <w:rFonts w:ascii="IBM Plex Sans" w:hAnsi="IBM Plex Sans"/>
+                <w:b/>
+              </w:rPr>
+            </w:pPr>
+            <w:r>
+              <w:rPr>
+                <w:rFonts w:ascii="IBM Plex Sans" w:hAnsi="IBM Plex Sans"/>
+                <w:b/>
+                <w:color w:val="44546A" w:themeColor="text2"/>
+              </w:rPr>
+              <w:t>Setup</w:t>
+            </w:r>
+          </w:p>
+        </w:tc>
+      </w:tr>
+      <w:tr>
+        <w:tc>
+          <w:tcPr>
+            <w:tcW w:w="10450" w:type="dxa"/>
+            <w:gridSpan w:val="3"/>
+            <w:tcMar>
+              <w:top w:w="113" w:type="dxa"/>
+            </w:tcMar>
+          </w:tcPr>
+          <w:p>
+            <w:r>
+              <w:t>Each student will need:</w:t>
+            </w:r>
+          </w:p>
+        </w:tc>
+      </w:tr>
+      <w:tr>
+        <w:tc>
+          <w:tcPr>
+            <w:tcW w:w="279" w:type="dxa"/>
+          </w:tcPr>
+          <w:p>
+            <w:pPr>
+              <w:rPr>
+                <w:b/>
+              </w:rPr>
+            </w:pPr>
+          </w:p>
+        </w:tc>
+        <w:tc>
+          <w:tcPr>
+            <w:tcW w:w="1701" w:type="dxa"/>
+          </w:tcPr>
+          <w:p>
+            <w:pPr>
+              <w:rPr>
+                <w:b/>
+              </w:rPr>
+            </w:pPr>
+            <w:r>
+              <w:rPr>
+                <w:b/>
+              </w:rPr>
+              <w:t>Print-outs</w:t>
+            </w:r>
+          </w:p>
+        </w:tc>
+        <w:tc>
+          <w:tcPr>
+            <w:tcW w:w="8470" w:type="dxa"/>
+          </w:tcPr>
+          <w:p>
+            <w:pPr>
+              <w:rPr>
+                <w:sz w:val="22"/>
+              </w:rPr>
+            </w:pPr>
+            <w:r>
+              <w:t xml:space="preserve">Project worksheet </w:t>
+            </w:r>
+            <w:proofErr w:type="gramStart"/>
+            <w:r>
+              <w:t xml:space="preserve">   </w:t>
+            </w:r>
+            <w:r>
+              <w:rPr>
+                <w:sz w:val="22"/>
+              </w:rPr>
+              <w:t>(</w:t>
+            </w:r>
+            <w:proofErr w:type="gramEnd"/>
+            <w:r>
+              <w:rPr>
+                <w:sz w:val="22"/>
+              </w:rPr>
+              <w:t xml:space="preserve">download from </w:t>
+            </w:r>
+            <w:hyperlink r:id="rId50" w:history="1">
+              <w:r>
+                <w:rPr>
+                  <w:rStyle w:val="Hyperlink"/>
+                  <w:sz w:val="22"/>
+                </w:rPr>
+                <w:t>https://machinelearningforkids.co.uk/worksheets</w:t>
+              </w:r>
+            </w:hyperlink>
+            <w:r>
+              <w:rPr>
+                <w:sz w:val="22"/>
+              </w:rPr>
+              <w:t xml:space="preserve"> )</w:t>
+            </w:r>
+          </w:p>
+          <w:p>
+            <w:pPr>
+              <w:rPr>
+                <w:sz w:val="21"/>
+                <w:szCs w:val="21"/>
+              </w:rPr>
+            </w:pPr>
+          </w:p>
+          <w:p>
+            <w:pPr>
+              <w:rPr>
+                <w:sz w:val="21"/>
+                <w:szCs w:val="21"/>
+              </w:rPr>
+            </w:pPr>
+            <w:r>
+              <w:rPr>
+                <w:sz w:val="21"/>
+                <w:szCs w:val="21"/>
+              </w:rPr>
+              <w:t>Blocks in Scratch scripts are colour-coded, so printing in colour will make it easier for students.</w:t>
+            </w:r>
+          </w:p>
+        </w:tc>
+      </w:tr>
+      <w:tr>
+        <w:tc>
+          <w:tcPr>
+            <w:tcW w:w="279" w:type="dxa"/>
+          </w:tcPr>
+          <w:p>
+            <w:pPr>
+              <w:rPr>
+                <w:b/>
+              </w:rPr>
+            </w:pPr>
+          </w:p>
+        </w:tc>
+        <w:tc>
+          <w:tcPr>
+            <w:tcW w:w="1701" w:type="dxa"/>
+          </w:tcPr>
+          <w:p>
+            <w:pPr>
+              <w:rPr>
+                <w:b/>
+              </w:rPr>
+            </w:pPr>
+            <w:r>
+              <w:rPr>
+                <w:b/>
+              </w:rPr>
+              <w:t>Technology</w:t>
+            </w:r>
+          </w:p>
+        </w:tc>
+        <w:tc>
+          <w:tcPr>
+            <w:tcW w:w="8470" w:type="dxa"/>
+          </w:tcPr>
+          <w:p>
+            <w:r>
+              <w:t>Web-cam</w:t>
+            </w:r>
+          </w:p>
+        </w:tc>
+      </w:tr>
+      <w:tr>
+        <w:tc>
+          <w:tcPr>
+            <w:tcW w:w="279" w:type="dxa"/>
+          </w:tcPr>
+          <w:p>
+            <w:pPr>
+              <w:rPr>
+                <w:b/>
+              </w:rPr>
+            </w:pPr>
+          </w:p>
+        </w:tc>
+        <w:tc>
+          <w:tcPr>
+            <w:tcW w:w="1701" w:type="dxa"/>
+          </w:tcPr>
+          <w:p>
+            <w:pPr>
+              <w:rPr>
+                <w:b/>
+              </w:rPr>
+            </w:pPr>
+            <w:r>
+              <w:rPr>
+                <w:b/>
+              </w:rPr>
+              <w:t>Access</w:t>
+            </w:r>
+          </w:p>
+        </w:tc>
+        <w:tc>
+          <w:tcPr>
+            <w:tcW w:w="8470" w:type="dxa"/>
+          </w:tcPr>
+          <w:p>
+            <w:r>
+              <w:t>Username and password for machinelearningforkids.co.uk</w:t>
+            </w:r>
+          </w:p>
+        </w:tc>
+      </w:tr>
+      <w:tr>
+        <w:tc>
+          <w:tcPr>
+            <w:tcW w:w="10450" w:type="dxa"/>
+            <w:gridSpan w:val="3"/>
+            <w:tcMar>
+              <w:top w:w="113" w:type="dxa"/>
+            </w:tcMar>
+          </w:tcPr>
+          <w:p>
+            <w:r>
+              <w:t>Class account will need:</w:t>
+            </w:r>
+          </w:p>
+        </w:tc>
+      </w:tr>
+      <w:tr>
+        <w:tc>
+          <w:tcPr>
+            <w:tcW w:w="279" w:type="dxa"/>
+            <w:tcBorders>
+              <w:bottom w:val="single" w:sz="4" w:space="0" w:color="auto"/>
+            </w:tcBorders>
+          </w:tcPr>
+          <w:p>
+            <w:pPr>
+              <w:rPr>
+                <w:b/>
+              </w:rPr>
+            </w:pPr>
+          </w:p>
+        </w:tc>
+        <w:tc>
+          <w:tcPr>
+            <w:tcW w:w="1701" w:type="dxa"/>
+            <w:tcBorders>
+              <w:bottom w:val="single" w:sz="4" w:space="0" w:color="auto"/>
+            </w:tcBorders>
+          </w:tcPr>
+          <w:p>
+            <w:pPr>
+              <w:rPr>
+                <w:b/>
+              </w:rPr>
+            </w:pPr>
+            <w:r>
+              <w:rPr>
+                <w:b/>
+              </w:rPr>
+              <w:t>API keys</w:t>
+            </w:r>
+          </w:p>
+        </w:tc>
+        <w:tc>
+          <w:tcPr>
+            <w:tcW w:w="8470" w:type="dxa"/>
+            <w:tcBorders>
+              <w:bottom w:val="single" w:sz="4" w:space="0" w:color="auto"/>
+            </w:tcBorders>
+          </w:tcPr>
+          <w:p>
+            <w:pPr>
+              <w:rPr>
+                <w:b/>
+              </w:rPr>
+            </w:pPr>
+            <w:r>
+              <w:rPr>
+                <w:b/>
+              </w:rPr>
+              <w:t>Watson Visual Recognition</w:t>
+            </w:r>
+          </w:p>
+          <w:p>
+            <w:r>
+              <w:t>1 custom model per student</w:t>
+            </w:r>
+          </w:p>
+          <w:p/>
+          <w:p>
+            <w:r>
+              <w:t>One “</w:t>
+            </w:r>
+            <w:proofErr w:type="spellStart"/>
+            <w:r>
+              <w:t>Lite</w:t>
+            </w:r>
+            <w:proofErr w:type="spellEnd"/>
+            <w:r>
+              <w:t xml:space="preserve">” API key is free but can only be used to create </w:t>
+            </w:r>
+            <w:r>
+              <w:t>2</w:t>
+            </w:r>
+            <w:r>
+              <w:t xml:space="preserve"> custom model</w:t>
+            </w:r>
+            <w:r>
+              <w:t>s</w:t>
+            </w:r>
+          </w:p>
+          <w:p>
+            <w:r>
+              <w:t>One “Standard” API key can be used to create to create multiple custom models</w:t>
+            </w:r>
+          </w:p>
+          <w:p/>
+          <w:p>
+            <w:pPr>
+              <w:rPr>
+                <w:sz w:val="18"/>
+              </w:rPr>
+            </w:pPr>
+            <w:r>
+              <w:rPr>
+                <w:sz w:val="18"/>
+              </w:rPr>
+              <w:t xml:space="preserve">more detail at: </w:t>
+            </w:r>
+            <w:hyperlink r:id="rId51" w:history="1">
+              <w:r>
+                <w:rPr>
+                  <w:rStyle w:val="Hyperlink"/>
+                  <w:sz w:val="18"/>
+                </w:rPr>
+                <w:t>https://github.com/dalelane/ml-for-kids/raw/master/doc/machinelearningforkids-apikeys.pdf</w:t>
+              </w:r>
+            </w:hyperlink>
+            <w:r>
+              <w:rPr>
+                <w:sz w:val="18"/>
+              </w:rPr>
+              <w:t xml:space="preserve"> </w:t>
+            </w:r>
+          </w:p>
+          <w:p/>
+        </w:tc>
+      </w:tr>
+      <w:tr>
+        <w:tc>
+          <w:tcPr>
+            <w:tcW w:w="10450" w:type="dxa"/>
+            <w:gridSpan w:val="3"/>
+            <w:shd w:val="clear" w:color="auto" w:fill="92D050"/>
+            <w:tcMar>
+              <w:top w:w="85" w:type="dxa"/>
+              <w:left w:w="85" w:type="dxa"/>
+              <w:bottom w:w="85" w:type="dxa"/>
+              <w:right w:w="85" w:type="dxa"/>
+            </w:tcMar>
+          </w:tcPr>
+          <w:p>
+            <w:pPr>
+              <w:jc w:val="center"/>
+            </w:pPr>
+            <w:r>
+              <w:rPr>
+                <w:rFonts w:ascii="IBM Plex Sans" w:hAnsi="IBM Plex Sans"/>
+                <w:b/>
+                <w:color w:val="44546A" w:themeColor="text2"/>
+              </w:rPr>
+              <w:t>Help</w:t>
+            </w:r>
+          </w:p>
+        </w:tc>
+      </w:tr>
+      <w:tr>
+        <w:tc>
+          <w:tcPr>
+            <w:tcW w:w="1980" w:type="dxa"/>
+            <w:gridSpan w:val="2"/>
+          </w:tcPr>
+          <w:p>
+            <w:pPr>
+              <w:rPr>
+                <w:b/>
+              </w:rPr>
+            </w:pPr>
+            <w:r>
+              <w:rPr>
+                <w:b/>
+              </w:rPr>
+              <w:t>Potential issues</w:t>
+            </w:r>
+          </w:p>
+        </w:tc>
+        <w:tc>
+          <w:tcPr>
+            <w:tcW w:w="8470" w:type="dxa"/>
+          </w:tcPr>
+          <w:p>
+            <w:pPr>
+              <w:pStyle w:val="ListParagraph"/>
+              <w:numPr>
+                <w:ilvl w:val="0"/>
+                <w:numId w:val="1"/>
+              </w:numPr>
+              <w:ind w:left="455" w:hanging="425"/>
+            </w:pPr>
+            <w:r>
+              <w:t xml:space="preserve">Students will be taking photos and uploading them to a secure site, where they are kept until their photo or project is deleted. As long as only </w:t>
+            </w:r>
+            <w:r>
+              <w:t>the objects</w:t>
+            </w:r>
+            <w:r>
+              <w:t xml:space="preserve"> are visible in photos they take, then students will not be identifiable from this. If </w:t>
+            </w:r>
+            <w:proofErr w:type="gramStart"/>
+            <w:r>
+              <w:t>this raises</w:t>
+            </w:r>
+            <w:proofErr w:type="gramEnd"/>
+            <w:r>
+              <w:t xml:space="preserve"> concerns it may be sensible to obtain parental permission.</w:t>
+            </w:r>
+          </w:p>
+          <w:p>
+            <w:pPr>
+              <w:pStyle w:val="ListParagraph"/>
+              <w:numPr>
+                <w:ilvl w:val="0"/>
+                <w:numId w:val="1"/>
+              </w:numPr>
+              <w:ind w:left="455" w:hanging="425"/>
+            </w:pPr>
+            <w:r>
+              <w:t>Machine learning models can sometimes take up to 5 minutes to train. It is okay for students to work on their Scratch projects during this time, rather than wait for this to complete first.</w:t>
+            </w:r>
+            <w:bookmarkStart w:id="0" w:name="_GoBack"/>
+            <w:bookmarkEnd w:id="0"/>
+          </w:p>
+          <w:p>
+            <w:pPr>
+              <w:pStyle w:val="ListParagraph"/>
+              <w:numPr>
+                <w:ilvl w:val="0"/>
+                <w:numId w:val="1"/>
+              </w:numPr>
+              <w:ind w:left="455" w:hanging="425"/>
+            </w:pPr>
+            <w:r>
+              <w:t>“https://machinelearningforkids.co.uk” is a long URL to type for some children. You may find it easier to set up a bookmark that they can click on instead.</w:t>
+            </w:r>
+          </w:p>
+          <w:p/>
+          <w:p>
+            <w:r>
+              <w:t xml:space="preserve">General troubleshooting and help at </w:t>
+            </w:r>
+            <w:hyperlink r:id="rId52" w:history="1">
               <w:r>
                 <w:rPr>
                   <w:rStyle w:val="Hyperlink"/>

</xml_diff>

<commit_message>
docs: New project "Shy Panda"
Signed-off-by: Dale Lane <dale.lane@uk.ibm.com>
</commit_message>
<xml_diff>
--- a/teachers-notes/msword/teachersnotes.docx
+++ b/teachers-notes/msword/teachersnotes.docx
@@ -17299,10 +17299,7 @@
               <w:ind w:left="455" w:hanging="425"/>
             </w:pPr>
             <w:r>
-              <w:t xml:space="preserve">Learn how computers can be trained to recognise </w:t>
-            </w:r>
-            <w:r>
-              <w:t>the predominant colour of an object</w:t>
+              <w:t>Learn how computers can be trained to recognise the predominant colour of an object</w:t>
             </w:r>
           </w:p>
         </w:tc>
@@ -17407,19 +17404,7 @@
           </w:tcPr>
           <w:p>
             <w:r>
-              <w:t xml:space="preserve">Students will train a machine learning model to recognise </w:t>
-            </w:r>
-            <w:r>
-              <w:t xml:space="preserve">colours by taking pictures of coloured objects </w:t>
-            </w:r>
-            <w:r>
-              <w:t xml:space="preserve">with a computer webcam. They will use this in Scratch to make a </w:t>
-            </w:r>
-            <w:r>
-              <w:t>character that recognises the colour and changes costume to match.</w:t>
-            </w:r>
-            <w:r>
-              <w:t xml:space="preserve"> </w:t>
+              <w:t xml:space="preserve">Students will train a machine learning model to recognise colours by taking pictures of coloured objects with a computer webcam. They will use this in Scratch to make a character that recognises the colour and changes costume to match. </w:t>
             </w:r>
           </w:p>
         </w:tc>
@@ -17791,16 +17776,7 @@
             </w:r>
             <w:proofErr w:type="spellEnd"/>
             <w:r>
-              <w:t xml:space="preserve">” API key is free but can only be used to create </w:t>
-            </w:r>
-            <w:r>
-              <w:t>2</w:t>
-            </w:r>
-            <w:r>
-              <w:t xml:space="preserve"> custom model</w:t>
-            </w:r>
-            <w:r>
-              <w:t>s</w:t>
+              <w:t>” API key is free but can only be used to create 2 custom models</w:t>
             </w:r>
           </w:p>
           <w:p>
@@ -17902,13 +17878,7 @@
               <w:ind w:left="455" w:hanging="425"/>
             </w:pPr>
             <w:r>
-              <w:t xml:space="preserve">Students will be taking photos and uploading them to a secure site, where they are kept until their photo or project is deleted. As long as only </w:t>
-            </w:r>
-            <w:r>
-              <w:t>the objects</w:t>
-            </w:r>
-            <w:r>
-              <w:t xml:space="preserve"> are visible in photos they take, then students will not be identifiable from this. If </w:t>
+              <w:t xml:space="preserve">Students will be taking photos and uploading them to a secure site, where they are kept until their photo or project is deleted. As long as only the objects are visible in photos they take, then students will not be identifiable from this. If </w:t>
             </w:r>
             <w:proofErr w:type="gramStart"/>
             <w:r>
@@ -17931,8 +17901,6 @@
             <w:r>
               <w:t>Machine learning models can sometimes take up to 5 minutes to train. It is okay for students to work on their Scratch projects during this time, rather than wait for this to complete first.</w:t>
             </w:r>
-            <w:bookmarkStart w:id="0" w:name="_GoBack"/>
-            <w:bookmarkEnd w:id="0"/>
           </w:p>
           <w:p>
             <w:pPr>
@@ -17953,6 +17921,902 @@
               <w:t xml:space="preserve">General troubleshooting and help at </w:t>
             </w:r>
             <w:hyperlink r:id="rId52" w:history="1">
+              <w:r>
+                <w:rPr>
+                  <w:rStyle w:val="Hyperlink"/>
+                </w:rPr>
+                <w:t>https://machinelearningforkids.co.uk/help</w:t>
+              </w:r>
+            </w:hyperlink>
+            <w:r>
+              <w:t xml:space="preserve"> </w:t>
+            </w:r>
+          </w:p>
+          <w:p/>
+        </w:tc>
+      </w:tr>
+    </w:tbl>
+    <w:p/>
+    <w:p/>
+    <w:p/>
+    <w:p/>
+    <w:p/>
+    <w:tbl>
+      <w:tblPr>
+        <w:tblStyle w:val="TableGrid"/>
+        <w:tblW w:w="5000" w:type="pct"/>
+        <w:tblLook w:val="04A0" w:firstRow="1" w:lastRow="0" w:firstColumn="1" w:lastColumn="0" w:noHBand="0" w:noVBand="1"/>
+      </w:tblPr>
+      <w:tblGrid>
+        <w:gridCol w:w="279"/>
+        <w:gridCol w:w="1701"/>
+        <w:gridCol w:w="8470"/>
+      </w:tblGrid>
+      <w:tr>
+        <w:tc>
+          <w:tcPr>
+            <w:tcW w:w="10450" w:type="dxa"/>
+            <w:gridSpan w:val="3"/>
+            <w:shd w:val="clear" w:color="auto" w:fill="70AD47" w:themeFill="accent6"/>
+            <w:tcMar>
+              <w:top w:w="170" w:type="dxa"/>
+              <w:left w:w="170" w:type="dxa"/>
+              <w:bottom w:w="170" w:type="dxa"/>
+              <w:right w:w="170" w:type="dxa"/>
+            </w:tcMar>
+          </w:tcPr>
+          <w:p>
+            <w:pPr>
+              <w:jc w:val="center"/>
+              <w:rPr>
+                <w:rFonts w:ascii="IBM Plex Sans" w:hAnsi="IBM Plex Sans"/>
+                <w:b/>
+                <w:color w:val="FFFFFF" w:themeColor="background1"/>
+              </w:rPr>
+            </w:pPr>
+            <w:r>
+              <w:rPr>
+                <w:rFonts w:ascii="IBM Plex Sans" w:hAnsi="IBM Plex Sans"/>
+                <w:b/>
+                <w:color w:val="FFFFFF" w:themeColor="background1"/>
+                <w:sz w:val="36"/>
+              </w:rPr>
+              <w:lastRenderedPageBreak/>
+              <w:t xml:space="preserve">Machine Learning For </w:t>
+            </w:r>
+            <w:proofErr w:type="gramStart"/>
+            <w:r>
+              <w:rPr>
+                <w:rFonts w:ascii="IBM Plex Sans" w:hAnsi="IBM Plex Sans"/>
+                <w:b/>
+                <w:color w:val="FFFFFF" w:themeColor="background1"/>
+                <w:sz w:val="36"/>
+              </w:rPr>
+              <w:t>Kids  :</w:t>
+            </w:r>
+            <w:proofErr w:type="gramEnd"/>
+            <w:r>
+              <w:rPr>
+                <w:rFonts w:ascii="IBM Plex Sans" w:hAnsi="IBM Plex Sans"/>
+                <w:b/>
+                <w:color w:val="FFFFFF" w:themeColor="background1"/>
+                <w:sz w:val="36"/>
+              </w:rPr>
+              <w:t xml:space="preserve">:  </w:t>
+            </w:r>
+            <w:r>
+              <w:rPr>
+                <w:rFonts w:ascii="IBM Plex Sans" w:hAnsi="IBM Plex Sans"/>
+                <w:b/>
+                <w:color w:val="FFFFFF" w:themeColor="background1"/>
+                <w:sz w:val="36"/>
+              </w:rPr>
+              <w:t>Teachers’</w:t>
+            </w:r>
+            <w:r>
+              <w:rPr>
+                <w:rFonts w:ascii="IBM Plex Sans" w:hAnsi="IBM Plex Sans"/>
+                <w:b/>
+                <w:color w:val="FFFFFF" w:themeColor="background1"/>
+                <w:sz w:val="36"/>
+              </w:rPr>
+              <w:t xml:space="preserve"> notes</w:t>
+            </w:r>
+          </w:p>
+        </w:tc>
+      </w:tr>
+      <w:tr>
+        <w:tc>
+          <w:tcPr>
+            <w:tcW w:w="1980" w:type="dxa"/>
+            <w:gridSpan w:val="2"/>
+          </w:tcPr>
+          <w:p>
+            <w:pPr>
+              <w:rPr>
+                <w:b/>
+              </w:rPr>
+            </w:pPr>
+            <w:r>
+              <w:rPr>
+                <w:b/>
+              </w:rPr>
+              <w:t>Worksheet</w:t>
+            </w:r>
+          </w:p>
+        </w:tc>
+        <w:tc>
+          <w:tcPr>
+            <w:tcW w:w="8470" w:type="dxa"/>
+          </w:tcPr>
+          <w:p>
+            <w:r>
+              <w:rPr>
+                <w:sz w:val="40"/>
+              </w:rPr>
+              <w:t>Shy Panda</w:t>
+            </w:r>
+          </w:p>
+        </w:tc>
+      </w:tr>
+      <w:tr>
+        <w:tc>
+          <w:tcPr>
+            <w:tcW w:w="1980" w:type="dxa"/>
+            <w:gridSpan w:val="2"/>
+          </w:tcPr>
+          <w:p>
+            <w:pPr>
+              <w:rPr>
+                <w:b/>
+              </w:rPr>
+            </w:pPr>
+            <w:r>
+              <w:rPr>
+                <w:b/>
+              </w:rPr>
+              <w:t>Activity</w:t>
+            </w:r>
+          </w:p>
+        </w:tc>
+        <w:tc>
+          <w:tcPr>
+            <w:tcW w:w="8470" w:type="dxa"/>
+          </w:tcPr>
+          <w:p>
+            <w:r>
+              <w:t xml:space="preserve">Make a </w:t>
+            </w:r>
+            <w:r>
+              <w:t>character</w:t>
+            </w:r>
+            <w:r>
+              <w:t xml:space="preserve"> in Scratch that </w:t>
+            </w:r>
+            <w:r>
+              <w:t>stops dancing if it recognises you looking at it</w:t>
+            </w:r>
+          </w:p>
+          <w:p/>
+        </w:tc>
+      </w:tr>
+      <w:tr>
+        <w:tc>
+          <w:tcPr>
+            <w:tcW w:w="1980" w:type="dxa"/>
+            <w:gridSpan w:val="2"/>
+          </w:tcPr>
+          <w:p>
+            <w:pPr>
+              <w:rPr>
+                <w:b/>
+              </w:rPr>
+            </w:pPr>
+            <w:r>
+              <w:rPr>
+                <w:b/>
+              </w:rPr>
+              <w:t>Objective</w:t>
+            </w:r>
+          </w:p>
+        </w:tc>
+        <w:tc>
+          <w:tcPr>
+            <w:tcW w:w="8470" w:type="dxa"/>
+          </w:tcPr>
+          <w:p>
+            <w:pPr>
+              <w:rPr>
+                <w:b/>
+              </w:rPr>
+            </w:pPr>
+            <w:r>
+              <w:rPr>
+                <w:b/>
+              </w:rPr>
+              <w:t xml:space="preserve">Teach a computer to recognise </w:t>
+            </w:r>
+            <w:r>
+              <w:rPr>
+                <w:b/>
+              </w:rPr>
+              <w:t>pictures</w:t>
+            </w:r>
+            <w:r>
+              <w:rPr>
+                <w:b/>
+              </w:rPr>
+              <w:t xml:space="preserve"> </w:t>
+            </w:r>
+          </w:p>
+          <w:p>
+            <w:pPr>
+              <w:pStyle w:val="ListParagraph"/>
+              <w:numPr>
+                <w:ilvl w:val="0"/>
+                <w:numId w:val="1"/>
+              </w:numPr>
+              <w:ind w:left="455" w:hanging="425"/>
+            </w:pPr>
+            <w:r>
+              <w:t xml:space="preserve">Learn how computers can be trained to recognise </w:t>
+            </w:r>
+            <w:r>
+              <w:t>an object</w:t>
+            </w:r>
+          </w:p>
+        </w:tc>
+      </w:tr>
+      <w:tr>
+        <w:tc>
+          <w:tcPr>
+            <w:tcW w:w="1980" w:type="dxa"/>
+            <w:gridSpan w:val="2"/>
+          </w:tcPr>
+          <w:p>
+            <w:pPr>
+              <w:rPr>
+                <w:b/>
+              </w:rPr>
+            </w:pPr>
+            <w:r>
+              <w:rPr>
+                <w:b/>
+              </w:rPr>
+              <w:t>Difficulty level</w:t>
+            </w:r>
+          </w:p>
+        </w:tc>
+        <w:tc>
+          <w:tcPr>
+            <w:tcW w:w="8470" w:type="dxa"/>
+          </w:tcPr>
+          <w:p>
+            <w:r>
+              <w:t>Beginner</w:t>
+            </w:r>
+          </w:p>
+        </w:tc>
+      </w:tr>
+      <w:tr>
+        <w:tc>
+          <w:tcPr>
+            <w:tcW w:w="1980" w:type="dxa"/>
+            <w:gridSpan w:val="2"/>
+            <w:tcBorders>
+              <w:bottom w:val="single" w:sz="4" w:space="0" w:color="auto"/>
+            </w:tcBorders>
+          </w:tcPr>
+          <w:p>
+            <w:pPr>
+              <w:rPr>
+                <w:b/>
+              </w:rPr>
+            </w:pPr>
+            <w:r>
+              <w:rPr>
+                <w:b/>
+              </w:rPr>
+              <w:t>Time estimate</w:t>
+            </w:r>
+          </w:p>
+        </w:tc>
+        <w:tc>
+          <w:tcPr>
+            <w:tcW w:w="8470" w:type="dxa"/>
+            <w:tcBorders>
+              <w:bottom w:val="single" w:sz="4" w:space="0" w:color="auto"/>
+            </w:tcBorders>
+          </w:tcPr>
+          <w:p>
+            <w:r>
+              <w:t>45</w:t>
+            </w:r>
+            <w:r>
+              <w:t xml:space="preserve"> </w:t>
+            </w:r>
+            <w:r>
+              <w:t>minutes</w:t>
+            </w:r>
+          </w:p>
+        </w:tc>
+      </w:tr>
+      <w:tr>
+        <w:tc>
+          <w:tcPr>
+            <w:tcW w:w="1980" w:type="dxa"/>
+            <w:gridSpan w:val="2"/>
+            <w:tcBorders>
+              <w:bottom w:val="single" w:sz="4" w:space="0" w:color="auto"/>
+            </w:tcBorders>
+          </w:tcPr>
+          <w:p>
+            <w:pPr>
+              <w:rPr>
+                <w:b/>
+              </w:rPr>
+            </w:pPr>
+            <w:r>
+              <w:rPr>
+                <w:b/>
+              </w:rPr>
+              <w:t>Summary</w:t>
+            </w:r>
+          </w:p>
+        </w:tc>
+        <w:tc>
+          <w:tcPr>
+            <w:tcW w:w="8470" w:type="dxa"/>
+            <w:tcBorders>
+              <w:bottom w:val="single" w:sz="4" w:space="0" w:color="auto"/>
+            </w:tcBorders>
+          </w:tcPr>
+          <w:p>
+            <w:r>
+              <w:t xml:space="preserve">Students will train a machine learning model to recognise </w:t>
+            </w:r>
+            <w:r>
+              <w:t>pictures</w:t>
+            </w:r>
+            <w:r>
+              <w:t xml:space="preserve"> by taking </w:t>
+            </w:r>
+            <w:r>
+              <w:t>photos</w:t>
+            </w:r>
+            <w:r>
+              <w:t xml:space="preserve"> of </w:t>
+            </w:r>
+            <w:r>
+              <w:t>their face</w:t>
+            </w:r>
+            <w:r>
+              <w:t xml:space="preserve"> with a computer webcam. They will use this in Scratch to make a character that recognises </w:t>
+            </w:r>
+            <w:r>
+              <w:t>what they are doing</w:t>
+            </w:r>
+            <w:r>
+              <w:t xml:space="preserve">. </w:t>
+            </w:r>
+          </w:p>
+        </w:tc>
+      </w:tr>
+      <w:tr>
+        <w:tc>
+          <w:tcPr>
+            <w:tcW w:w="1980" w:type="dxa"/>
+            <w:gridSpan w:val="2"/>
+            <w:tcBorders>
+              <w:bottom w:val="single" w:sz="4" w:space="0" w:color="auto"/>
+            </w:tcBorders>
+            <w:tcMar>
+              <w:bottom w:w="113" w:type="dxa"/>
+            </w:tcMar>
+          </w:tcPr>
+          <w:p>
+            <w:pPr>
+              <w:rPr>
+                <w:b/>
+              </w:rPr>
+            </w:pPr>
+            <w:r>
+              <w:rPr>
+                <w:b/>
+              </w:rPr>
+              <w:t>Topics</w:t>
+            </w:r>
+          </w:p>
+        </w:tc>
+        <w:tc>
+          <w:tcPr>
+            <w:tcW w:w="8470" w:type="dxa"/>
+            <w:tcBorders>
+              <w:bottom w:val="single" w:sz="4" w:space="0" w:color="auto"/>
+            </w:tcBorders>
+            <w:tcMar>
+              <w:bottom w:w="113" w:type="dxa"/>
+            </w:tcMar>
+          </w:tcPr>
+          <w:p>
+            <w:r>
+              <w:t>image classification, supervised learning</w:t>
+            </w:r>
+          </w:p>
+        </w:tc>
+      </w:tr>
+      <w:tr>
+        <w:tc>
+          <w:tcPr>
+            <w:tcW w:w="10450" w:type="dxa"/>
+            <w:gridSpan w:val="3"/>
+            <w:shd w:val="clear" w:color="auto" w:fill="92D050"/>
+            <w:tcMar>
+              <w:top w:w="85" w:type="dxa"/>
+              <w:left w:w="85" w:type="dxa"/>
+              <w:bottom w:w="85" w:type="dxa"/>
+              <w:right w:w="85" w:type="dxa"/>
+            </w:tcMar>
+            <w:vAlign w:val="center"/>
+          </w:tcPr>
+          <w:p>
+            <w:pPr>
+              <w:jc w:val="center"/>
+              <w:rPr>
+                <w:rFonts w:ascii="IBM Plex Sans" w:hAnsi="IBM Plex Sans"/>
+                <w:b/>
+              </w:rPr>
+            </w:pPr>
+            <w:r>
+              <w:rPr>
+                <w:rFonts w:ascii="IBM Plex Sans" w:hAnsi="IBM Plex Sans"/>
+                <w:b/>
+                <w:color w:val="44546A" w:themeColor="text2"/>
+              </w:rPr>
+              <w:t>Setup</w:t>
+            </w:r>
+          </w:p>
+        </w:tc>
+      </w:tr>
+      <w:tr>
+        <w:tc>
+          <w:tcPr>
+            <w:tcW w:w="10450" w:type="dxa"/>
+            <w:gridSpan w:val="3"/>
+            <w:tcMar>
+              <w:top w:w="113" w:type="dxa"/>
+            </w:tcMar>
+          </w:tcPr>
+          <w:p>
+            <w:r>
+              <w:t>Each student will need:</w:t>
+            </w:r>
+          </w:p>
+        </w:tc>
+      </w:tr>
+      <w:tr>
+        <w:tc>
+          <w:tcPr>
+            <w:tcW w:w="279" w:type="dxa"/>
+          </w:tcPr>
+          <w:p>
+            <w:pPr>
+              <w:rPr>
+                <w:b/>
+              </w:rPr>
+            </w:pPr>
+          </w:p>
+        </w:tc>
+        <w:tc>
+          <w:tcPr>
+            <w:tcW w:w="1701" w:type="dxa"/>
+          </w:tcPr>
+          <w:p>
+            <w:pPr>
+              <w:rPr>
+                <w:b/>
+              </w:rPr>
+            </w:pPr>
+            <w:r>
+              <w:rPr>
+                <w:b/>
+              </w:rPr>
+              <w:t>Print-outs</w:t>
+            </w:r>
+          </w:p>
+        </w:tc>
+        <w:tc>
+          <w:tcPr>
+            <w:tcW w:w="8470" w:type="dxa"/>
+          </w:tcPr>
+          <w:p>
+            <w:pPr>
+              <w:rPr>
+                <w:sz w:val="22"/>
+              </w:rPr>
+            </w:pPr>
+            <w:r>
+              <w:t xml:space="preserve">Project worksheet </w:t>
+            </w:r>
+            <w:proofErr w:type="gramStart"/>
+            <w:r>
+              <w:t xml:space="preserve">   </w:t>
+            </w:r>
+            <w:r>
+              <w:rPr>
+                <w:sz w:val="22"/>
+              </w:rPr>
+              <w:t>(</w:t>
+            </w:r>
+            <w:proofErr w:type="gramEnd"/>
+            <w:r>
+              <w:rPr>
+                <w:sz w:val="22"/>
+              </w:rPr>
+              <w:t xml:space="preserve">download from </w:t>
+            </w:r>
+            <w:hyperlink r:id="rId53" w:history="1">
+              <w:r>
+                <w:rPr>
+                  <w:rStyle w:val="Hyperlink"/>
+                  <w:sz w:val="22"/>
+                </w:rPr>
+                <w:t>https://machinelearningforkids.co.uk/worksheets</w:t>
+              </w:r>
+            </w:hyperlink>
+            <w:r>
+              <w:rPr>
+                <w:sz w:val="22"/>
+              </w:rPr>
+              <w:t xml:space="preserve"> )</w:t>
+            </w:r>
+          </w:p>
+          <w:p>
+            <w:pPr>
+              <w:rPr>
+                <w:sz w:val="21"/>
+                <w:szCs w:val="21"/>
+              </w:rPr>
+            </w:pPr>
+          </w:p>
+          <w:p>
+            <w:pPr>
+              <w:rPr>
+                <w:sz w:val="21"/>
+                <w:szCs w:val="21"/>
+              </w:rPr>
+            </w:pPr>
+            <w:r>
+              <w:rPr>
+                <w:sz w:val="21"/>
+                <w:szCs w:val="21"/>
+              </w:rPr>
+              <w:t>Blocks in Scratch scripts are colour-coded, so printing in colour will make it easier for students.</w:t>
+            </w:r>
+          </w:p>
+        </w:tc>
+      </w:tr>
+      <w:tr>
+        <w:tc>
+          <w:tcPr>
+            <w:tcW w:w="279" w:type="dxa"/>
+          </w:tcPr>
+          <w:p>
+            <w:pPr>
+              <w:rPr>
+                <w:b/>
+              </w:rPr>
+            </w:pPr>
+          </w:p>
+        </w:tc>
+        <w:tc>
+          <w:tcPr>
+            <w:tcW w:w="1701" w:type="dxa"/>
+          </w:tcPr>
+          <w:p>
+            <w:pPr>
+              <w:rPr>
+                <w:b/>
+              </w:rPr>
+            </w:pPr>
+            <w:r>
+              <w:rPr>
+                <w:b/>
+              </w:rPr>
+              <w:t>Technology</w:t>
+            </w:r>
+          </w:p>
+        </w:tc>
+        <w:tc>
+          <w:tcPr>
+            <w:tcW w:w="8470" w:type="dxa"/>
+          </w:tcPr>
+          <w:p>
+            <w:r>
+              <w:t>Web-cam</w:t>
+            </w:r>
+          </w:p>
+        </w:tc>
+      </w:tr>
+      <w:tr>
+        <w:tc>
+          <w:tcPr>
+            <w:tcW w:w="279" w:type="dxa"/>
+          </w:tcPr>
+          <w:p>
+            <w:pPr>
+              <w:rPr>
+                <w:b/>
+              </w:rPr>
+            </w:pPr>
+          </w:p>
+        </w:tc>
+        <w:tc>
+          <w:tcPr>
+            <w:tcW w:w="1701" w:type="dxa"/>
+          </w:tcPr>
+          <w:p>
+            <w:pPr>
+              <w:rPr>
+                <w:b/>
+              </w:rPr>
+            </w:pPr>
+            <w:r>
+              <w:rPr>
+                <w:b/>
+              </w:rPr>
+              <w:t>Access</w:t>
+            </w:r>
+          </w:p>
+        </w:tc>
+        <w:tc>
+          <w:tcPr>
+            <w:tcW w:w="8470" w:type="dxa"/>
+          </w:tcPr>
+          <w:p>
+            <w:r>
+              <w:t>Username and password for machinelearningforkids.co.uk</w:t>
+            </w:r>
+          </w:p>
+        </w:tc>
+      </w:tr>
+      <w:tr>
+        <w:tc>
+          <w:tcPr>
+            <w:tcW w:w="10450" w:type="dxa"/>
+            <w:gridSpan w:val="3"/>
+            <w:tcMar>
+              <w:top w:w="113" w:type="dxa"/>
+            </w:tcMar>
+          </w:tcPr>
+          <w:p>
+            <w:r>
+              <w:t>Class account will need:</w:t>
+            </w:r>
+          </w:p>
+        </w:tc>
+      </w:tr>
+      <w:tr>
+        <w:tc>
+          <w:tcPr>
+            <w:tcW w:w="279" w:type="dxa"/>
+            <w:tcBorders>
+              <w:bottom w:val="single" w:sz="4" w:space="0" w:color="auto"/>
+            </w:tcBorders>
+          </w:tcPr>
+          <w:p>
+            <w:pPr>
+              <w:rPr>
+                <w:b/>
+              </w:rPr>
+            </w:pPr>
+          </w:p>
+        </w:tc>
+        <w:tc>
+          <w:tcPr>
+            <w:tcW w:w="1701" w:type="dxa"/>
+            <w:tcBorders>
+              <w:bottom w:val="single" w:sz="4" w:space="0" w:color="auto"/>
+            </w:tcBorders>
+          </w:tcPr>
+          <w:p>
+            <w:pPr>
+              <w:rPr>
+                <w:b/>
+              </w:rPr>
+            </w:pPr>
+            <w:r>
+              <w:rPr>
+                <w:b/>
+              </w:rPr>
+              <w:t>API keys</w:t>
+            </w:r>
+          </w:p>
+        </w:tc>
+        <w:tc>
+          <w:tcPr>
+            <w:tcW w:w="8470" w:type="dxa"/>
+            <w:tcBorders>
+              <w:bottom w:val="single" w:sz="4" w:space="0" w:color="auto"/>
+            </w:tcBorders>
+          </w:tcPr>
+          <w:p>
+            <w:pPr>
+              <w:rPr>
+                <w:b/>
+              </w:rPr>
+            </w:pPr>
+            <w:r>
+              <w:rPr>
+                <w:b/>
+              </w:rPr>
+              <w:t>Watson Visual Recognition</w:t>
+            </w:r>
+          </w:p>
+          <w:p>
+            <w:r>
+              <w:t>1 custom model per student</w:t>
+            </w:r>
+          </w:p>
+          <w:p/>
+          <w:p>
+            <w:r>
+              <w:t>One “</w:t>
+            </w:r>
+            <w:proofErr w:type="spellStart"/>
+            <w:r>
+              <w:t>Lite</w:t>
+            </w:r>
+            <w:proofErr w:type="spellEnd"/>
+            <w:r>
+              <w:t>” API key is free but can only be used to create 2 custom models</w:t>
+            </w:r>
+          </w:p>
+          <w:p>
+            <w:r>
+              <w:t>One “Standard” API key can be used to create to create multiple custom models</w:t>
+            </w:r>
+          </w:p>
+          <w:p/>
+          <w:p>
+            <w:pPr>
+              <w:rPr>
+                <w:sz w:val="18"/>
+              </w:rPr>
+            </w:pPr>
+            <w:r>
+              <w:rPr>
+                <w:sz w:val="18"/>
+              </w:rPr>
+              <w:t xml:space="preserve">more detail at: </w:t>
+            </w:r>
+            <w:hyperlink r:id="rId54" w:history="1">
+              <w:r>
+                <w:rPr>
+                  <w:rStyle w:val="Hyperlink"/>
+                  <w:sz w:val="18"/>
+                </w:rPr>
+                <w:t>https://github.com/dalelane/ml-for-kids/raw/master/doc/machinelearningforkids-apikeys.pdf</w:t>
+              </w:r>
+            </w:hyperlink>
+            <w:r>
+              <w:rPr>
+                <w:sz w:val="18"/>
+              </w:rPr>
+              <w:t xml:space="preserve"> </w:t>
+            </w:r>
+          </w:p>
+          <w:p/>
+        </w:tc>
+      </w:tr>
+      <w:tr>
+        <w:tc>
+          <w:tcPr>
+            <w:tcW w:w="10450" w:type="dxa"/>
+            <w:gridSpan w:val="3"/>
+            <w:shd w:val="clear" w:color="auto" w:fill="92D050"/>
+            <w:tcMar>
+              <w:top w:w="85" w:type="dxa"/>
+              <w:left w:w="85" w:type="dxa"/>
+              <w:bottom w:w="85" w:type="dxa"/>
+              <w:right w:w="85" w:type="dxa"/>
+            </w:tcMar>
+          </w:tcPr>
+          <w:p>
+            <w:pPr>
+              <w:jc w:val="center"/>
+            </w:pPr>
+            <w:r>
+              <w:rPr>
+                <w:rFonts w:ascii="IBM Plex Sans" w:hAnsi="IBM Plex Sans"/>
+                <w:b/>
+                <w:color w:val="44546A" w:themeColor="text2"/>
+              </w:rPr>
+              <w:t>Help</w:t>
+            </w:r>
+          </w:p>
+        </w:tc>
+      </w:tr>
+      <w:tr>
+        <w:tc>
+          <w:tcPr>
+            <w:tcW w:w="1980" w:type="dxa"/>
+            <w:gridSpan w:val="2"/>
+          </w:tcPr>
+          <w:p>
+            <w:pPr>
+              <w:rPr>
+                <w:b/>
+              </w:rPr>
+            </w:pPr>
+            <w:r>
+              <w:rPr>
+                <w:b/>
+              </w:rPr>
+              <w:t>Potential issues</w:t>
+            </w:r>
+          </w:p>
+        </w:tc>
+        <w:tc>
+          <w:tcPr>
+            <w:tcW w:w="8470" w:type="dxa"/>
+          </w:tcPr>
+          <w:p>
+            <w:pPr>
+              <w:pStyle w:val="ListParagraph"/>
+              <w:numPr>
+                <w:ilvl w:val="0"/>
+                <w:numId w:val="1"/>
+              </w:numPr>
+              <w:ind w:left="455" w:hanging="425"/>
+            </w:pPr>
+            <w:r>
+              <w:t xml:space="preserve">Students will be taking photos </w:t>
+            </w:r>
+            <w:r>
+              <w:t xml:space="preserve">of their face </w:t>
+            </w:r>
+            <w:r>
+              <w:t xml:space="preserve">and uploading them to a secure site, where they are kept until their photo or project is deleted. </w:t>
+            </w:r>
+            <w:bookmarkStart w:id="0" w:name="_GoBack"/>
+            <w:bookmarkEnd w:id="0"/>
+            <w:r>
+              <w:t>If this raises concerns it may be sensible to obtain parental permission.</w:t>
+            </w:r>
+          </w:p>
+          <w:p>
+            <w:pPr>
+              <w:pStyle w:val="ListParagraph"/>
+              <w:numPr>
+                <w:ilvl w:val="0"/>
+                <w:numId w:val="1"/>
+              </w:numPr>
+              <w:ind w:left="455" w:hanging="425"/>
+            </w:pPr>
+            <w:r>
+              <w:t>Machine learning models can sometimes take up to 5 minutes to train. It is okay for students to work on their Scratch projects during this time, rather than wait for this to complete first.</w:t>
+            </w:r>
+          </w:p>
+          <w:p>
+            <w:pPr>
+              <w:pStyle w:val="ListParagraph"/>
+              <w:numPr>
+                <w:ilvl w:val="0"/>
+                <w:numId w:val="1"/>
+              </w:numPr>
+              <w:ind w:left="455" w:hanging="425"/>
+            </w:pPr>
+            <w:r>
+              <w:t>“https://machinelearningforkids.co.uk” is a long URL to type for some children. You may find it easier to set up a bookmark that they can click on instead.</w:t>
+            </w:r>
+          </w:p>
+          <w:p/>
+          <w:p>
+            <w:r>
+              <w:t xml:space="preserve">General troubleshooting and help at </w:t>
+            </w:r>
+            <w:hyperlink r:id="rId55" w:history="1">
               <w:r>
                 <w:rPr>
                   <w:rStyle w:val="Hyperlink"/>

</xml_diff>

<commit_message>
docs: Convert "Shy Panda" to use Scratch 3
The first Scratch 3 worksheet.

The benefit is that webcam photos can be taken programmatically
without needing the student to create a new costume manually.

Signed-off-by: Dale Lane <dale.lane@uk.ibm.com>
</commit_message>
<xml_diff>
--- a/teachers-notes/msword/teachersnotes.docx
+++ b/teachers-notes/msword/teachersnotes.docx
@@ -219,8 +219,6 @@
             <w:r>
               <w:t>Confidence thresholds indicate when the machine cannot recognise the meaning.</w:t>
             </w:r>
-            <w:bookmarkStart w:id="0" w:name="_GoBack"/>
-            <w:bookmarkEnd w:id="0"/>
           </w:p>
           <w:p>
             <w:pPr>
@@ -19094,8 +19092,19 @@
               <w:ind w:left="455" w:hanging="425"/>
             </w:pPr>
             <w:r>
-              <w:t>The worksheet screenshots are based on Scratch 2. You may prefer to use Scratch 3 instead, however students may find it harder to find some blocks.</w:t>
-            </w:r>
+              <w:t xml:space="preserve">The worksheet screenshots are based on Scratch </w:t>
+            </w:r>
+            <w:r>
+              <w:t>3</w:t>
+            </w:r>
+            <w:r>
+              <w:t xml:space="preserve">. </w:t>
+            </w:r>
+            <w:r>
+              <w:t>Some students may be unfamiliar with this, however the worksheet should provide enough guidance for even students who have never used it before.</w:t>
+            </w:r>
+            <w:bookmarkStart w:id="0" w:name="_GoBack"/>
+            <w:bookmarkEnd w:id="0"/>
           </w:p>
           <w:p/>
           <w:p>

</xml_diff>

<commit_message>
docs: Updated teacher notes for Chatbots
Signed-off-by: Dale Lane <dale.lane@uk.ibm.com>
</commit_message>
<xml_diff>
--- a/teachers-notes/msword/teachersnotes.docx
+++ b/teachers-notes/msword/teachersnotes.docx
@@ -16354,6 +16354,21 @@
           </w:p>
           <w:p>
             <w:pPr>
+              <w:pStyle w:val="ListParagraph"/>
+              <w:numPr>
+                <w:ilvl w:val="0"/>
+                <w:numId w:val="1"/>
+              </w:numPr>
+              <w:ind w:left="455" w:hanging="425"/>
+            </w:pPr>
+            <w:r>
+              <w:t>There is also a version of this project that uses Python instead of Scratch. Chatbots are a text-based project, so this is a good fit for using Python for students starting to learn about text-based programming.</w:t>
+            </w:r>
+            <w:bookmarkStart w:id="0" w:name="_GoBack"/>
+            <w:bookmarkEnd w:id="0"/>
+          </w:p>
+          <w:p>
+            <w:pPr>
               <w:ind w:left="30"/>
             </w:pPr>
           </w:p>
@@ -19103,8 +19118,6 @@
             <w:r>
               <w:t>Some students may be unfamiliar with this, however the worksheet should provide enough guidance for even students who have never used it before.</w:t>
             </w:r>
-            <w:bookmarkStart w:id="0" w:name="_GoBack"/>
-            <w:bookmarkEnd w:id="0"/>
           </w:p>
           <w:p/>
           <w:p>

</xml_diff>

<commit_message>
docs: New project worksheet "What does Twitter think?"
Signed-off-by: Dale Lane <dale.lane@uk.ibm.com>
</commit_message>
<xml_diff>
--- a/teachers-notes/msword/teachersnotes.docx
+++ b/teachers-notes/msword/teachersnotes.docx
@@ -1143,7 +1143,7 @@
               <w:rPr>
                 <w:sz w:val="40"/>
               </w:rPr>
-              <w:t>Make Me Happy</w:t>
+              <w:t>What does Twitter think?</w:t>
             </w:r>
           </w:p>
         </w:tc>
@@ -1174,9 +1174,18 @@
           </w:tcPr>
           <w:p>
             <w:r>
-              <w:t>Create a character in Scratch that smiles if you say nice things to it and cries if you say mean things to it.</w:t>
-            </w:r>
-          </w:p>
+              <w:t xml:space="preserve">Use machine learning in Scratch to </w:t>
+            </w:r>
+            <w:proofErr w:type="spellStart"/>
+            <w:r>
+              <w:t>analyze</w:t>
+            </w:r>
+            <w:proofErr w:type="spellEnd"/>
+            <w:r>
+              <w:t xml:space="preserve"> sentiment of discussion in social media</w:t>
+            </w:r>
+          </w:p>
+          <w:p/>
         </w:tc>
       </w:tr>
       <w:tr>
@@ -1213,7 +1222,13 @@
               <w:rPr>
                 <w:b/>
               </w:rPr>
-              <w:t>Teach a computer to recognise compliments and insults</w:t>
+              <w:t xml:space="preserve">Teach a computer to recognise the </w:t>
+            </w:r>
+            <w:r>
+              <w:rPr>
+                <w:b/>
+              </w:rPr>
+              <w:t>sentiment of public discussion</w:t>
             </w:r>
             <w:r>
               <w:rPr>
@@ -1232,10 +1247,13 @@
               <w:ind w:left="455" w:hanging="425"/>
             </w:pPr>
             <w:r>
-              <w:t>How computers can be trai</w:t>
-            </w:r>
-            <w:r>
-              <w:t>ned to recognise emotional tone</w:t>
+              <w:t xml:space="preserve">How computers can be trained to recognise the </w:t>
+            </w:r>
+            <w:r>
+              <w:t>sentiment</w:t>
+            </w:r>
+            <w:r>
+              <w:t xml:space="preserve"> behind writing.</w:t>
             </w:r>
           </w:p>
           <w:p>
@@ -1248,7 +1266,7 @@
               <w:ind w:left="455" w:hanging="425"/>
             </w:pPr>
             <w:r>
-              <w:t>How supervised learning builds systems that can deal with unexpected input</w:t>
+              <w:t>How sentiment analysis is used to measure public opinion</w:t>
             </w:r>
           </w:p>
         </w:tc>
@@ -1279,7 +1297,7 @@
           </w:tcPr>
           <w:p>
             <w:r>
-              <w:t>Beginner</w:t>
+              <w:t>Intermediate</w:t>
             </w:r>
           </w:p>
         </w:tc>
@@ -1316,9 +1334,10 @@
           </w:tcPr>
           <w:p>
             <w:r>
-              <w:t>45 minutes</w:t>
-            </w:r>
-          </w:p>
+              <w:t>1 hour</w:t>
+            </w:r>
+          </w:p>
+          <w:p/>
         </w:tc>
       </w:tr>
       <w:tr>
@@ -1353,7 +1372,15 @@
           </w:tcPr>
           <w:p>
             <w:r>
-              <w:t xml:space="preserve">Students will train a machine learning model to recognise compliments and insults by typing examples of kind statements and mean statements. They will use this in Scratch to make a character that reacts to messages based on sentiment. </w:t>
+              <w:t xml:space="preserve">Students will choose a topic and search for tweets about that. They’ll copy examples and use these to train a machine learning model to classify the sentiment of tweets. They will use this in Scratch to </w:t>
+            </w:r>
+            <w:proofErr w:type="spellStart"/>
+            <w:r>
+              <w:t>analyze</w:t>
+            </w:r>
+            <w:proofErr w:type="spellEnd"/>
+            <w:r>
+              <w:t xml:space="preserve"> live discussions on Twitter and represent this in a live graph. </w:t>
             </w:r>
           </w:p>
         </w:tc>
@@ -1536,14 +1563,28 @@
             </w:pPr>
           </w:p>
           <w:p>
-            <w:r>
+            <w:pPr>
               <w:rPr>
                 <w:sz w:val="21"/>
                 <w:szCs w:val="21"/>
               </w:rPr>
+            </w:pPr>
+            <w:r>
+              <w:rPr>
+                <w:sz w:val="21"/>
+                <w:szCs w:val="21"/>
+              </w:rPr>
               <w:t>Blocks in Scratch scripts are colour-coded, so printing in colour will make it easier for students.</w:t>
             </w:r>
           </w:p>
+          <w:p>
+            <w:pPr>
+              <w:rPr>
+                <w:sz w:val="21"/>
+                <w:szCs w:val="21"/>
+              </w:rPr>
+            </w:pPr>
+          </w:p>
         </w:tc>
       </w:tr>
       <w:tr>
@@ -1584,6 +1625,48 @@
           <w:p>
             <w:r>
               <w:t>Username and password for machinelearningforkids.co.uk</w:t>
+            </w:r>
+          </w:p>
+        </w:tc>
+      </w:tr>
+      <w:tr>
+        <w:tc>
+          <w:tcPr>
+            <w:tcW w:w="279" w:type="dxa"/>
+          </w:tcPr>
+          <w:p>
+            <w:pPr>
+              <w:rPr>
+                <w:b/>
+              </w:rPr>
+            </w:pPr>
+          </w:p>
+        </w:tc>
+        <w:tc>
+          <w:tcPr>
+            <w:tcW w:w="1701" w:type="dxa"/>
+          </w:tcPr>
+          <w:p>
+            <w:pPr>
+              <w:rPr>
+                <w:b/>
+              </w:rPr>
+            </w:pPr>
+            <w:r>
+              <w:rPr>
+                <w:b/>
+              </w:rPr>
+              <w:t>Access</w:t>
+            </w:r>
+          </w:p>
+        </w:tc>
+        <w:tc>
+          <w:tcPr>
+            <w:tcW w:w="8470" w:type="dxa"/>
+          </w:tcPr>
+          <w:p>
+            <w:r>
+              <w:t>Access to twitter.com (no username needed)</w:t>
             </w:r>
           </w:p>
         </w:tc>
@@ -1664,6 +1747,844 @@
               <w:rPr>
                 <w:b/>
               </w:rPr>
+              <w:t xml:space="preserve">Assistant </w:t>
+            </w:r>
+          </w:p>
+          <w:p>
+            <w:r>
+              <w:t>1 workspace per student</w:t>
+            </w:r>
+          </w:p>
+          <w:p/>
+          <w:p>
+            <w:r>
+              <w:t>One “</w:t>
+            </w:r>
+            <w:proofErr w:type="spellStart"/>
+            <w:r>
+              <w:t>Lite</w:t>
+            </w:r>
+            <w:proofErr w:type="spellEnd"/>
+            <w:r>
+              <w:t>” API key is free but can only be used to create 5 workspaces</w:t>
+            </w:r>
+          </w:p>
+          <w:p>
+            <w:r>
+              <w:t>One “Standard” API key can be used to create to create 20 workspaces</w:t>
+            </w:r>
+          </w:p>
+          <w:p/>
+          <w:p>
+            <w:pPr>
+              <w:rPr>
+                <w:sz w:val="18"/>
+              </w:rPr>
+            </w:pPr>
+            <w:r>
+              <w:rPr>
+                <w:sz w:val="18"/>
+              </w:rPr>
+              <w:t xml:space="preserve">more detail at: </w:t>
+            </w:r>
+            <w:hyperlink r:id="rId11" w:history="1">
+              <w:r>
+                <w:rPr>
+                  <w:rStyle w:val="Hyperlink"/>
+                  <w:sz w:val="16"/>
+                </w:rPr>
+                <w:t>https://github.com/IBM/taxinomitis-docs/raw/master/docs/pdf/machinelearningforkids-apikeys.pdf</w:t>
+              </w:r>
+            </w:hyperlink>
+            <w:r>
+              <w:rPr>
+                <w:sz w:val="16"/>
+              </w:rPr>
+              <w:t xml:space="preserve"> </w:t>
+            </w:r>
+          </w:p>
+          <w:p/>
+        </w:tc>
+      </w:tr>
+      <w:tr>
+        <w:tc>
+          <w:tcPr>
+            <w:tcW w:w="10450" w:type="dxa"/>
+            <w:gridSpan w:val="3"/>
+            <w:shd w:val="clear" w:color="auto" w:fill="92D050"/>
+            <w:tcMar>
+              <w:top w:w="85" w:type="dxa"/>
+              <w:left w:w="85" w:type="dxa"/>
+              <w:bottom w:w="85" w:type="dxa"/>
+              <w:right w:w="85" w:type="dxa"/>
+            </w:tcMar>
+          </w:tcPr>
+          <w:p>
+            <w:pPr>
+              <w:jc w:val="center"/>
+            </w:pPr>
+            <w:r>
+              <w:rPr>
+                <w:rFonts w:ascii="IBM Plex Sans" w:hAnsi="IBM Plex Sans"/>
+                <w:b/>
+                <w:color w:val="44546A" w:themeColor="text2"/>
+              </w:rPr>
+              <w:t>Help</w:t>
+            </w:r>
+          </w:p>
+        </w:tc>
+      </w:tr>
+      <w:tr>
+        <w:tc>
+          <w:tcPr>
+            <w:tcW w:w="1980" w:type="dxa"/>
+            <w:gridSpan w:val="2"/>
+          </w:tcPr>
+          <w:p>
+            <w:pPr>
+              <w:rPr>
+                <w:b/>
+              </w:rPr>
+            </w:pPr>
+            <w:r>
+              <w:rPr>
+                <w:b/>
+              </w:rPr>
+              <w:t>Potential issues</w:t>
+            </w:r>
+          </w:p>
+        </w:tc>
+        <w:tc>
+          <w:tcPr>
+            <w:tcW w:w="8470" w:type="dxa"/>
+          </w:tcPr>
+          <w:p>
+            <w:pPr>
+              <w:pStyle w:val="ListParagraph"/>
+              <w:numPr>
+                <w:ilvl w:val="0"/>
+                <w:numId w:val="1"/>
+              </w:numPr>
+              <w:ind w:left="455" w:hanging="425"/>
+            </w:pPr>
+            <w:r>
+              <w:t>This activity involves reading unfiltered messages from Twitter. As such, it is not appropriate for younger students, as there is a chance that they will come across offensive language or content.</w:t>
+            </w:r>
+          </w:p>
+          <w:p>
+            <w:pPr>
+              <w:pStyle w:val="ListParagraph"/>
+              <w:numPr>
+                <w:ilvl w:val="0"/>
+                <w:numId w:val="1"/>
+              </w:numPr>
+              <w:ind w:left="455" w:hanging="425"/>
+            </w:pPr>
+            <w:r>
+              <w:t xml:space="preserve">Not all topics will lead to an effective project. Try to help the students find a topic that people are more likely to express an opinion about. If they choose a very common word (e.g. “Starbucks”) they may find that the vast majority </w:t>
+            </w:r>
+            <w:r>
+              <w:t>of tweets mention it as a location without expressing an opinion.</w:t>
+            </w:r>
+            <w:bookmarkStart w:id="0" w:name="_GoBack"/>
+            <w:bookmarkEnd w:id="0"/>
+            <w:r>
+              <w:t xml:space="preserve">  </w:t>
+            </w:r>
+          </w:p>
+          <w:p>
+            <w:pPr>
+              <w:pStyle w:val="ListParagraph"/>
+              <w:numPr>
+                <w:ilvl w:val="0"/>
+                <w:numId w:val="1"/>
+              </w:numPr>
+              <w:ind w:left="455" w:hanging="425"/>
+            </w:pPr>
+            <w:r>
+              <w:t>“https://machinelearningforkids.co.uk” is a long URL to type for some children. You may find it easier to set up a bookmark that they can click on instead.</w:t>
+            </w:r>
+          </w:p>
+          <w:p>
+            <w:pPr>
+              <w:pStyle w:val="ListParagraph"/>
+              <w:numPr>
+                <w:ilvl w:val="0"/>
+                <w:numId w:val="1"/>
+              </w:numPr>
+              <w:ind w:left="455" w:hanging="425"/>
+            </w:pPr>
+            <w:r>
+              <w:t xml:space="preserve">Scratch 3 will be new to many </w:t>
+            </w:r>
+            <w:proofErr w:type="gramStart"/>
+            <w:r>
+              <w:t>students,</w:t>
+            </w:r>
+            <w:proofErr w:type="gramEnd"/>
+            <w:r>
+              <w:t xml:space="preserve"> however the worksheet should have enough screenshots to mitigate this</w:t>
+            </w:r>
+            <w:r>
+              <w:t xml:space="preserve">. </w:t>
+            </w:r>
+          </w:p>
+          <w:p/>
+          <w:p>
+            <w:r>
+              <w:t xml:space="preserve">General troubleshooting and help at </w:t>
+            </w:r>
+            <w:hyperlink r:id="rId12" w:history="1">
+              <w:r>
+                <w:rPr>
+                  <w:rStyle w:val="Hyperlink"/>
+                </w:rPr>
+                <w:t>https://machinelearningforkids.co.uk/help</w:t>
+              </w:r>
+            </w:hyperlink>
+            <w:r>
+              <w:t xml:space="preserve"> </w:t>
+            </w:r>
+          </w:p>
+          <w:p/>
+        </w:tc>
+      </w:tr>
+    </w:tbl>
+    <w:p/>
+    <w:p/>
+    <w:tbl>
+      <w:tblPr>
+        <w:tblStyle w:val="TableGrid"/>
+        <w:tblW w:w="5000" w:type="pct"/>
+        <w:tblLook w:val="04A0" w:firstRow="1" w:lastRow="0" w:firstColumn="1" w:lastColumn="0" w:noHBand="0" w:noVBand="1"/>
+      </w:tblPr>
+      <w:tblGrid>
+        <w:gridCol w:w="279"/>
+        <w:gridCol w:w="1701"/>
+        <w:gridCol w:w="8470"/>
+      </w:tblGrid>
+      <w:tr>
+        <w:tc>
+          <w:tcPr>
+            <w:tcW w:w="10450" w:type="dxa"/>
+            <w:gridSpan w:val="3"/>
+            <w:shd w:val="clear" w:color="auto" w:fill="70AD47" w:themeFill="accent6"/>
+            <w:tcMar>
+              <w:top w:w="170" w:type="dxa"/>
+              <w:left w:w="170" w:type="dxa"/>
+              <w:bottom w:w="170" w:type="dxa"/>
+              <w:right w:w="170" w:type="dxa"/>
+            </w:tcMar>
+          </w:tcPr>
+          <w:p>
+            <w:pPr>
+              <w:jc w:val="center"/>
+              <w:rPr>
+                <w:rFonts w:ascii="IBM Plex Sans" w:hAnsi="IBM Plex Sans"/>
+                <w:b/>
+                <w:color w:val="FFFFFF" w:themeColor="background1"/>
+              </w:rPr>
+            </w:pPr>
+            <w:r>
+              <w:rPr>
+                <w:rFonts w:ascii="IBM Plex Sans" w:hAnsi="IBM Plex Sans"/>
+                <w:b/>
+                <w:color w:val="FFFFFF" w:themeColor="background1"/>
+                <w:sz w:val="36"/>
+              </w:rPr>
+              <w:t xml:space="preserve">Machine Learning For </w:t>
+            </w:r>
+            <w:proofErr w:type="gramStart"/>
+            <w:r>
+              <w:rPr>
+                <w:rFonts w:ascii="IBM Plex Sans" w:hAnsi="IBM Plex Sans"/>
+                <w:b/>
+                <w:color w:val="FFFFFF" w:themeColor="background1"/>
+                <w:sz w:val="36"/>
+              </w:rPr>
+              <w:t>Kids  :</w:t>
+            </w:r>
+            <w:proofErr w:type="gramEnd"/>
+            <w:r>
+              <w:rPr>
+                <w:rFonts w:ascii="IBM Plex Sans" w:hAnsi="IBM Plex Sans"/>
+                <w:b/>
+                <w:color w:val="FFFFFF" w:themeColor="background1"/>
+                <w:sz w:val="36"/>
+              </w:rPr>
+              <w:t xml:space="preserve">:  </w:t>
+            </w:r>
+            <w:r>
+              <w:rPr>
+                <w:rFonts w:ascii="IBM Plex Sans" w:hAnsi="IBM Plex Sans"/>
+                <w:b/>
+                <w:color w:val="FFFFFF" w:themeColor="background1"/>
+                <w:sz w:val="36"/>
+              </w:rPr>
+              <w:t>Teachers’</w:t>
+            </w:r>
+            <w:r>
+              <w:rPr>
+                <w:rFonts w:ascii="IBM Plex Sans" w:hAnsi="IBM Plex Sans"/>
+                <w:b/>
+                <w:color w:val="FFFFFF" w:themeColor="background1"/>
+                <w:sz w:val="36"/>
+              </w:rPr>
+              <w:t xml:space="preserve"> notes</w:t>
+            </w:r>
+          </w:p>
+        </w:tc>
+      </w:tr>
+      <w:tr>
+        <w:tc>
+          <w:tcPr>
+            <w:tcW w:w="1980" w:type="dxa"/>
+            <w:gridSpan w:val="2"/>
+          </w:tcPr>
+          <w:p>
+            <w:pPr>
+              <w:rPr>
+                <w:b/>
+              </w:rPr>
+            </w:pPr>
+            <w:r>
+              <w:rPr>
+                <w:b/>
+              </w:rPr>
+              <w:t>Worksheet</w:t>
+            </w:r>
+          </w:p>
+        </w:tc>
+        <w:tc>
+          <w:tcPr>
+            <w:tcW w:w="8470" w:type="dxa"/>
+          </w:tcPr>
+          <w:p>
+            <w:r>
+              <w:rPr>
+                <w:sz w:val="40"/>
+              </w:rPr>
+              <w:t>Make Me Happy</w:t>
+            </w:r>
+          </w:p>
+        </w:tc>
+      </w:tr>
+      <w:tr>
+        <w:tc>
+          <w:tcPr>
+            <w:tcW w:w="1980" w:type="dxa"/>
+            <w:gridSpan w:val="2"/>
+          </w:tcPr>
+          <w:p>
+            <w:pPr>
+              <w:rPr>
+                <w:b/>
+              </w:rPr>
+            </w:pPr>
+            <w:r>
+              <w:rPr>
+                <w:b/>
+              </w:rPr>
+              <w:t>Activity</w:t>
+            </w:r>
+          </w:p>
+        </w:tc>
+        <w:tc>
+          <w:tcPr>
+            <w:tcW w:w="8470" w:type="dxa"/>
+          </w:tcPr>
+          <w:p>
+            <w:r>
+              <w:t>Create a character in Scratch that smiles if you say nice things to it and cries if you say mean things to it.</w:t>
+            </w:r>
+          </w:p>
+        </w:tc>
+      </w:tr>
+      <w:tr>
+        <w:tc>
+          <w:tcPr>
+            <w:tcW w:w="1980" w:type="dxa"/>
+            <w:gridSpan w:val="2"/>
+          </w:tcPr>
+          <w:p>
+            <w:pPr>
+              <w:rPr>
+                <w:b/>
+              </w:rPr>
+            </w:pPr>
+            <w:r>
+              <w:rPr>
+                <w:b/>
+              </w:rPr>
+              <w:t>Objective</w:t>
+            </w:r>
+          </w:p>
+        </w:tc>
+        <w:tc>
+          <w:tcPr>
+            <w:tcW w:w="8470" w:type="dxa"/>
+          </w:tcPr>
+          <w:p>
+            <w:pPr>
+              <w:rPr>
+                <w:b/>
+              </w:rPr>
+            </w:pPr>
+            <w:r>
+              <w:rPr>
+                <w:b/>
+              </w:rPr>
+              <w:t>Teach a computer to recognise compliments and insults</w:t>
+            </w:r>
+            <w:r>
+              <w:rPr>
+                <w:b/>
+              </w:rPr>
+              <w:t xml:space="preserve"> </w:t>
+            </w:r>
+          </w:p>
+          <w:p>
+            <w:pPr>
+              <w:pStyle w:val="ListParagraph"/>
+              <w:numPr>
+                <w:ilvl w:val="0"/>
+                <w:numId w:val="1"/>
+              </w:numPr>
+              <w:ind w:left="455" w:hanging="425"/>
+            </w:pPr>
+            <w:r>
+              <w:t>How computers can be trai</w:t>
+            </w:r>
+            <w:r>
+              <w:t>ned to recognise emotional tone</w:t>
+            </w:r>
+          </w:p>
+          <w:p>
+            <w:pPr>
+              <w:pStyle w:val="ListParagraph"/>
+              <w:numPr>
+                <w:ilvl w:val="0"/>
+                <w:numId w:val="1"/>
+              </w:numPr>
+              <w:ind w:left="455" w:hanging="425"/>
+            </w:pPr>
+            <w:r>
+              <w:t>How supervised learning builds systems that can deal with unexpected input</w:t>
+            </w:r>
+          </w:p>
+        </w:tc>
+      </w:tr>
+      <w:tr>
+        <w:tc>
+          <w:tcPr>
+            <w:tcW w:w="1980" w:type="dxa"/>
+            <w:gridSpan w:val="2"/>
+          </w:tcPr>
+          <w:p>
+            <w:pPr>
+              <w:rPr>
+                <w:b/>
+              </w:rPr>
+            </w:pPr>
+            <w:r>
+              <w:rPr>
+                <w:b/>
+              </w:rPr>
+              <w:t>Difficulty level</w:t>
+            </w:r>
+          </w:p>
+        </w:tc>
+        <w:tc>
+          <w:tcPr>
+            <w:tcW w:w="8470" w:type="dxa"/>
+          </w:tcPr>
+          <w:p>
+            <w:r>
+              <w:t>Beginner</w:t>
+            </w:r>
+          </w:p>
+        </w:tc>
+      </w:tr>
+      <w:tr>
+        <w:tc>
+          <w:tcPr>
+            <w:tcW w:w="1980" w:type="dxa"/>
+            <w:gridSpan w:val="2"/>
+            <w:tcBorders>
+              <w:bottom w:val="single" w:sz="4" w:space="0" w:color="auto"/>
+            </w:tcBorders>
+          </w:tcPr>
+          <w:p>
+            <w:pPr>
+              <w:rPr>
+                <w:b/>
+              </w:rPr>
+            </w:pPr>
+            <w:r>
+              <w:rPr>
+                <w:b/>
+              </w:rPr>
+              <w:t>Time estimate</w:t>
+            </w:r>
+          </w:p>
+        </w:tc>
+        <w:tc>
+          <w:tcPr>
+            <w:tcW w:w="8470" w:type="dxa"/>
+            <w:tcBorders>
+              <w:bottom w:val="single" w:sz="4" w:space="0" w:color="auto"/>
+            </w:tcBorders>
+          </w:tcPr>
+          <w:p>
+            <w:r>
+              <w:t>45 minutes</w:t>
+            </w:r>
+          </w:p>
+        </w:tc>
+      </w:tr>
+      <w:tr>
+        <w:tc>
+          <w:tcPr>
+            <w:tcW w:w="1980" w:type="dxa"/>
+            <w:gridSpan w:val="2"/>
+            <w:tcBorders>
+              <w:bottom w:val="single" w:sz="4" w:space="0" w:color="auto"/>
+            </w:tcBorders>
+          </w:tcPr>
+          <w:p>
+            <w:pPr>
+              <w:rPr>
+                <w:b/>
+              </w:rPr>
+            </w:pPr>
+            <w:r>
+              <w:rPr>
+                <w:b/>
+              </w:rPr>
+              <w:t>Summary</w:t>
+            </w:r>
+          </w:p>
+        </w:tc>
+        <w:tc>
+          <w:tcPr>
+            <w:tcW w:w="8470" w:type="dxa"/>
+            <w:tcBorders>
+              <w:bottom w:val="single" w:sz="4" w:space="0" w:color="auto"/>
+            </w:tcBorders>
+          </w:tcPr>
+          <w:p>
+            <w:r>
+              <w:t xml:space="preserve">Students will train a machine learning model to recognise compliments and insults by typing examples of kind statements and mean statements. They will use this in Scratch to make a character that reacts to messages based on sentiment. </w:t>
+            </w:r>
+          </w:p>
+        </w:tc>
+      </w:tr>
+      <w:tr>
+        <w:tc>
+          <w:tcPr>
+            <w:tcW w:w="1980" w:type="dxa"/>
+            <w:gridSpan w:val="2"/>
+            <w:tcBorders>
+              <w:bottom w:val="single" w:sz="4" w:space="0" w:color="auto"/>
+            </w:tcBorders>
+            <w:tcMar>
+              <w:bottom w:w="113" w:type="dxa"/>
+            </w:tcMar>
+          </w:tcPr>
+          <w:p>
+            <w:pPr>
+              <w:rPr>
+                <w:b/>
+              </w:rPr>
+            </w:pPr>
+            <w:r>
+              <w:rPr>
+                <w:b/>
+              </w:rPr>
+              <w:t>Topics</w:t>
+            </w:r>
+          </w:p>
+        </w:tc>
+        <w:tc>
+          <w:tcPr>
+            <w:tcW w:w="8470" w:type="dxa"/>
+            <w:tcBorders>
+              <w:bottom w:val="single" w:sz="4" w:space="0" w:color="auto"/>
+            </w:tcBorders>
+            <w:tcMar>
+              <w:bottom w:w="113" w:type="dxa"/>
+            </w:tcMar>
+          </w:tcPr>
+          <w:p>
+            <w:r>
+              <w:t>sentiment analysis, supervised learning</w:t>
+            </w:r>
+          </w:p>
+        </w:tc>
+      </w:tr>
+      <w:tr>
+        <w:tc>
+          <w:tcPr>
+            <w:tcW w:w="10450" w:type="dxa"/>
+            <w:gridSpan w:val="3"/>
+            <w:shd w:val="clear" w:color="auto" w:fill="92D050"/>
+            <w:tcMar>
+              <w:top w:w="85" w:type="dxa"/>
+              <w:left w:w="85" w:type="dxa"/>
+              <w:bottom w:w="85" w:type="dxa"/>
+              <w:right w:w="85" w:type="dxa"/>
+            </w:tcMar>
+            <w:vAlign w:val="center"/>
+          </w:tcPr>
+          <w:p>
+            <w:pPr>
+              <w:jc w:val="center"/>
+              <w:rPr>
+                <w:rFonts w:ascii="IBM Plex Sans" w:hAnsi="IBM Plex Sans"/>
+                <w:b/>
+              </w:rPr>
+            </w:pPr>
+            <w:r>
+              <w:rPr>
+                <w:rFonts w:ascii="IBM Plex Sans" w:hAnsi="IBM Plex Sans"/>
+                <w:b/>
+                <w:color w:val="44546A" w:themeColor="text2"/>
+              </w:rPr>
+              <w:t>Setup</w:t>
+            </w:r>
+          </w:p>
+        </w:tc>
+      </w:tr>
+      <w:tr>
+        <w:tc>
+          <w:tcPr>
+            <w:tcW w:w="10450" w:type="dxa"/>
+            <w:gridSpan w:val="3"/>
+            <w:tcMar>
+              <w:top w:w="113" w:type="dxa"/>
+            </w:tcMar>
+          </w:tcPr>
+          <w:p>
+            <w:r>
+              <w:t>Each student will need:</w:t>
+            </w:r>
+          </w:p>
+        </w:tc>
+      </w:tr>
+      <w:tr>
+        <w:tc>
+          <w:tcPr>
+            <w:tcW w:w="279" w:type="dxa"/>
+          </w:tcPr>
+          <w:p>
+            <w:pPr>
+              <w:rPr>
+                <w:b/>
+              </w:rPr>
+            </w:pPr>
+          </w:p>
+        </w:tc>
+        <w:tc>
+          <w:tcPr>
+            <w:tcW w:w="1701" w:type="dxa"/>
+          </w:tcPr>
+          <w:p>
+            <w:pPr>
+              <w:rPr>
+                <w:b/>
+              </w:rPr>
+            </w:pPr>
+            <w:r>
+              <w:rPr>
+                <w:b/>
+              </w:rPr>
+              <w:t>Print-outs</w:t>
+            </w:r>
+          </w:p>
+        </w:tc>
+        <w:tc>
+          <w:tcPr>
+            <w:tcW w:w="8470" w:type="dxa"/>
+          </w:tcPr>
+          <w:p>
+            <w:pPr>
+              <w:rPr>
+                <w:sz w:val="22"/>
+              </w:rPr>
+            </w:pPr>
+            <w:r>
+              <w:t xml:space="preserve">Project worksheet </w:t>
+            </w:r>
+            <w:proofErr w:type="gramStart"/>
+            <w:r>
+              <w:t xml:space="preserve">   </w:t>
+            </w:r>
+            <w:r>
+              <w:rPr>
+                <w:sz w:val="22"/>
+              </w:rPr>
+              <w:t>(</w:t>
+            </w:r>
+            <w:proofErr w:type="gramEnd"/>
+            <w:r>
+              <w:rPr>
+                <w:sz w:val="22"/>
+              </w:rPr>
+              <w:t xml:space="preserve">download from </w:t>
+            </w:r>
+            <w:hyperlink r:id="rId13" w:history="1">
+              <w:r>
+                <w:rPr>
+                  <w:rStyle w:val="Hyperlink"/>
+                  <w:sz w:val="22"/>
+                </w:rPr>
+                <w:t>https://machinelearningforkids.co.uk/worksheets</w:t>
+              </w:r>
+            </w:hyperlink>
+            <w:r>
+              <w:rPr>
+                <w:sz w:val="22"/>
+              </w:rPr>
+              <w:t xml:space="preserve"> )</w:t>
+            </w:r>
+          </w:p>
+          <w:p>
+            <w:pPr>
+              <w:rPr>
+                <w:sz w:val="21"/>
+                <w:szCs w:val="21"/>
+              </w:rPr>
+            </w:pPr>
+          </w:p>
+          <w:p>
+            <w:r>
+              <w:rPr>
+                <w:sz w:val="21"/>
+                <w:szCs w:val="21"/>
+              </w:rPr>
+              <w:t>Blocks in Scratch scripts are colour-coded, so printing in colour will make it easier for students.</w:t>
+            </w:r>
+          </w:p>
+        </w:tc>
+      </w:tr>
+      <w:tr>
+        <w:tc>
+          <w:tcPr>
+            <w:tcW w:w="279" w:type="dxa"/>
+          </w:tcPr>
+          <w:p>
+            <w:pPr>
+              <w:rPr>
+                <w:b/>
+              </w:rPr>
+            </w:pPr>
+          </w:p>
+        </w:tc>
+        <w:tc>
+          <w:tcPr>
+            <w:tcW w:w="1701" w:type="dxa"/>
+          </w:tcPr>
+          <w:p>
+            <w:pPr>
+              <w:rPr>
+                <w:b/>
+              </w:rPr>
+            </w:pPr>
+            <w:r>
+              <w:rPr>
+                <w:b/>
+              </w:rPr>
+              <w:t>Access</w:t>
+            </w:r>
+          </w:p>
+        </w:tc>
+        <w:tc>
+          <w:tcPr>
+            <w:tcW w:w="8470" w:type="dxa"/>
+          </w:tcPr>
+          <w:p>
+            <w:r>
+              <w:t>Username and password for machinelearningforkids.co.uk</w:t>
+            </w:r>
+          </w:p>
+        </w:tc>
+      </w:tr>
+      <w:tr>
+        <w:tc>
+          <w:tcPr>
+            <w:tcW w:w="10450" w:type="dxa"/>
+            <w:gridSpan w:val="3"/>
+            <w:tcMar>
+              <w:top w:w="113" w:type="dxa"/>
+            </w:tcMar>
+          </w:tcPr>
+          <w:p>
+            <w:r>
+              <w:t>Class account will need:</w:t>
+            </w:r>
+          </w:p>
+        </w:tc>
+      </w:tr>
+      <w:tr>
+        <w:tc>
+          <w:tcPr>
+            <w:tcW w:w="279" w:type="dxa"/>
+            <w:tcBorders>
+              <w:bottom w:val="single" w:sz="4" w:space="0" w:color="auto"/>
+            </w:tcBorders>
+          </w:tcPr>
+          <w:p>
+            <w:pPr>
+              <w:rPr>
+                <w:b/>
+              </w:rPr>
+            </w:pPr>
+          </w:p>
+        </w:tc>
+        <w:tc>
+          <w:tcPr>
+            <w:tcW w:w="1701" w:type="dxa"/>
+            <w:tcBorders>
+              <w:bottom w:val="single" w:sz="4" w:space="0" w:color="auto"/>
+            </w:tcBorders>
+          </w:tcPr>
+          <w:p>
+            <w:pPr>
+              <w:rPr>
+                <w:b/>
+              </w:rPr>
+            </w:pPr>
+            <w:r>
+              <w:rPr>
+                <w:b/>
+              </w:rPr>
+              <w:t>API keys</w:t>
+            </w:r>
+          </w:p>
+        </w:tc>
+        <w:tc>
+          <w:tcPr>
+            <w:tcW w:w="8470" w:type="dxa"/>
+            <w:tcBorders>
+              <w:bottom w:val="single" w:sz="4" w:space="0" w:color="auto"/>
+            </w:tcBorders>
+          </w:tcPr>
+          <w:p>
+            <w:pPr>
+              <w:rPr>
+                <w:b/>
+              </w:rPr>
+            </w:pPr>
+            <w:r>
+              <w:rPr>
+                <w:b/>
+              </w:rPr>
+              <w:t xml:space="preserve">Watson </w:t>
+            </w:r>
+            <w:r>
+              <w:rPr>
+                <w:b/>
+              </w:rPr>
               <w:t>Assistant</w:t>
             </w:r>
           </w:p>
@@ -1704,7 +2625,7 @@
               </w:rPr>
               <w:t xml:space="preserve">more detail at: </w:t>
             </w:r>
-            <w:hyperlink r:id="rId11" w:history="1">
+            <w:hyperlink r:id="rId14" w:history="1">
               <w:r>
                 <w:rPr>
                   <w:rStyle w:val="Hyperlink"/>
@@ -1835,7 +2756,7 @@
             <w:r>
               <w:t xml:space="preserve">General troubleshooting and help at </w:t>
             </w:r>
-            <w:hyperlink r:id="rId12" w:history="1">
+            <w:hyperlink r:id="rId15" w:history="1">
               <w:r>
                 <w:rPr>
                   <w:rStyle w:val="Hyperlink"/>
@@ -2375,7 +3296,7 @@
               </w:rPr>
               <w:t xml:space="preserve">download from </w:t>
             </w:r>
-            <w:hyperlink r:id="rId13" w:history="1">
+            <w:hyperlink r:id="rId16" w:history="1">
               <w:r>
                 <w:rPr>
                   <w:rStyle w:val="Hyperlink"/>
@@ -2790,7 +3711,7 @@
               </w:rPr>
               <w:t xml:space="preserve">more detail at: </w:t>
             </w:r>
-            <w:hyperlink r:id="rId14" w:history="1">
+            <w:hyperlink r:id="rId17" w:history="1">
               <w:r>
                 <w:rPr>
                   <w:rStyle w:val="Hyperlink"/>
@@ -2957,7 +3878,7 @@
             <w:r>
               <w:t xml:space="preserve">General troubleshooting and help at </w:t>
             </w:r>
-            <w:hyperlink r:id="rId15" w:history="1">
+            <w:hyperlink r:id="rId18" w:history="1">
               <w:r>
                 <w:rPr>
                   <w:rStyle w:val="Hyperlink"/>
@@ -3457,7 +4378,7 @@
               </w:rPr>
               <w:t xml:space="preserve">download from </w:t>
             </w:r>
-            <w:hyperlink r:id="rId16" w:history="1">
+            <w:hyperlink r:id="rId19" w:history="1">
               <w:r>
                 <w:rPr>
                   <w:rStyle w:val="Hyperlink"/>
@@ -3783,7 +4704,7 @@
             <w:r>
               <w:t xml:space="preserve">General troubleshooting and help at </w:t>
             </w:r>
-            <w:hyperlink r:id="rId17" w:history="1">
+            <w:hyperlink r:id="rId20" w:history="1">
               <w:r>
                 <w:rPr>
                   <w:rStyle w:val="Hyperlink"/>
@@ -4293,7 +5214,7 @@
               </w:rPr>
               <w:t xml:space="preserve">download from </w:t>
             </w:r>
-            <w:hyperlink r:id="rId18" w:history="1">
+            <w:hyperlink r:id="rId21" w:history="1">
               <w:r>
                 <w:rPr>
                   <w:rStyle w:val="Hyperlink"/>
@@ -4796,7 +5717,7 @@
             <w:r>
               <w:t xml:space="preserve">General troubleshooting and help at </w:t>
             </w:r>
-            <w:hyperlink r:id="rId19" w:history="1">
+            <w:hyperlink r:id="rId22" w:history="1">
               <w:r>
                 <w:rPr>
                   <w:rStyle w:val="Hyperlink"/>
@@ -5343,7 +6264,7 @@
               </w:rPr>
               <w:t xml:space="preserve">download from </w:t>
             </w:r>
-            <w:hyperlink r:id="rId20" w:history="1">
+            <w:hyperlink r:id="rId23" w:history="1">
               <w:r>
                 <w:rPr>
                   <w:rStyle w:val="Hyperlink"/>
@@ -5622,7 +6543,7 @@
             <w:r>
               <w:t xml:space="preserve">General troubleshooting and help at </w:t>
             </w:r>
-            <w:hyperlink r:id="rId21" w:history="1">
+            <w:hyperlink r:id="rId24" w:history="1">
               <w:r>
                 <w:rPr>
                   <w:rStyle w:val="Hyperlink"/>
@@ -6247,7 +7168,7 @@
               </w:rPr>
               <w:t xml:space="preserve">download from </w:t>
             </w:r>
-            <w:hyperlink r:id="rId22" w:history="1">
+            <w:hyperlink r:id="rId25" w:history="1">
               <w:r>
                 <w:rPr>
                   <w:rStyle w:val="Hyperlink"/>
@@ -6577,7 +7498,7 @@
             <w:r>
               <w:t xml:space="preserve">General troubleshooting and help at </w:t>
             </w:r>
-            <w:hyperlink r:id="rId23" w:history="1">
+            <w:hyperlink r:id="rId26" w:history="1">
               <w:r>
                 <w:rPr>
                   <w:rStyle w:val="Hyperlink"/>
@@ -7164,7 +8085,7 @@
               </w:rPr>
               <w:t xml:space="preserve">from </w:t>
             </w:r>
-            <w:hyperlink r:id="rId24" w:history="1">
+            <w:hyperlink r:id="rId27" w:history="1">
               <w:r>
                 <w:rPr>
                   <w:rStyle w:val="Hyperlink"/>
@@ -7669,7 +8590,7 @@
             <w:r>
               <w:t xml:space="preserve">General troubleshooting and help at </w:t>
             </w:r>
-            <w:hyperlink r:id="rId25" w:history="1">
+            <w:hyperlink r:id="rId28" w:history="1">
               <w:r>
                 <w:rPr>
                   <w:rStyle w:val="Hyperlink"/>
@@ -8217,7 +9138,7 @@
               </w:rPr>
               <w:t xml:space="preserve">download from </w:t>
             </w:r>
-            <w:hyperlink r:id="rId26" w:history="1">
+            <w:hyperlink r:id="rId29" w:history="1">
               <w:r>
                 <w:rPr>
                   <w:rStyle w:val="Hyperlink"/>
@@ -8626,7 +9547,7 @@
             <w:r>
               <w:t xml:space="preserve">General troubleshooting and help at </w:t>
             </w:r>
-            <w:hyperlink r:id="rId27" w:history="1">
+            <w:hyperlink r:id="rId30" w:history="1">
               <w:r>
                 <w:rPr>
                   <w:rStyle w:val="Hyperlink"/>
@@ -9201,7 +10122,7 @@
               </w:rPr>
               <w:t xml:space="preserve">download from </w:t>
             </w:r>
-            <w:hyperlink r:id="rId28" w:history="1">
+            <w:hyperlink r:id="rId31" w:history="1">
               <w:r>
                 <w:rPr>
                   <w:rStyle w:val="Hyperlink"/>
@@ -9575,7 +10496,7 @@
             <w:r>
               <w:t xml:space="preserve">General troubleshooting and help at </w:t>
             </w:r>
-            <w:hyperlink r:id="rId29" w:history="1">
+            <w:hyperlink r:id="rId32" w:history="1">
               <w:r>
                 <w:rPr>
                   <w:rStyle w:val="Hyperlink"/>
@@ -10089,7 +11010,7 @@
               </w:rPr>
               <w:t xml:space="preserve">download from </w:t>
             </w:r>
-            <w:hyperlink r:id="rId30" w:history="1">
+            <w:hyperlink r:id="rId33" w:history="1">
               <w:r>
                 <w:rPr>
                   <w:rStyle w:val="Hyperlink"/>
@@ -10412,7 +11333,7 @@
             <w:r>
               <w:t xml:space="preserve">General troubleshooting and help at </w:t>
             </w:r>
-            <w:hyperlink r:id="rId31" w:history="1">
+            <w:hyperlink r:id="rId34" w:history="1">
               <w:r>
                 <w:rPr>
                   <w:rStyle w:val="Hyperlink"/>
@@ -11014,7 +11935,7 @@
               </w:rPr>
               <w:t xml:space="preserve">download from </w:t>
             </w:r>
-            <w:hyperlink r:id="rId32" w:history="1">
+            <w:hyperlink r:id="rId35" w:history="1">
               <w:r>
                 <w:rPr>
                   <w:rStyle w:val="Hyperlink"/>
@@ -11262,7 +12183,7 @@
             <w:r>
               <w:t xml:space="preserve">General troubleshooting and help at </w:t>
             </w:r>
-            <w:hyperlink r:id="rId33" w:history="1">
+            <w:hyperlink r:id="rId36" w:history="1">
               <w:r>
                 <w:rPr>
                   <w:rStyle w:val="Hyperlink"/>
@@ -11821,7 +12742,7 @@
               </w:rPr>
               <w:t xml:space="preserve">download from </w:t>
             </w:r>
-            <w:hyperlink r:id="rId34" w:history="1">
+            <w:hyperlink r:id="rId37" w:history="1">
               <w:r>
                 <w:rPr>
                   <w:rStyle w:val="Hyperlink"/>
@@ -12074,7 +12995,7 @@
             <w:r>
               <w:t xml:space="preserve">General troubleshooting and help at </w:t>
             </w:r>
-            <w:hyperlink r:id="rId35" w:history="1">
+            <w:hyperlink r:id="rId38" w:history="1">
               <w:r>
                 <w:rPr>
                   <w:rStyle w:val="Hyperlink"/>
@@ -12762,7 +13683,7 @@
               </w:rPr>
               <w:t xml:space="preserve">download from </w:t>
             </w:r>
-            <w:hyperlink r:id="rId36" w:history="1">
+            <w:hyperlink r:id="rId39" w:history="1">
               <w:r>
                 <w:rPr>
                   <w:rStyle w:val="Hyperlink"/>
@@ -13068,7 +13989,7 @@
             <w:r>
               <w:t xml:space="preserve">General troubleshooting and help at </w:t>
             </w:r>
-            <w:hyperlink r:id="rId37" w:history="1">
+            <w:hyperlink r:id="rId40" w:history="1">
               <w:r>
                 <w:rPr>
                   <w:rStyle w:val="Hyperlink"/>
@@ -13621,7 +14542,7 @@
               </w:rPr>
               <w:t xml:space="preserve">download from </w:t>
             </w:r>
-            <w:hyperlink r:id="rId38" w:history="1">
+            <w:hyperlink r:id="rId41" w:history="1">
               <w:r>
                 <w:rPr>
                   <w:rStyle w:val="Hyperlink"/>
@@ -13942,7 +14863,7 @@
             <w:r>
               <w:t xml:space="preserve">General troubleshooting and help at </w:t>
             </w:r>
-            <w:hyperlink r:id="rId39" w:history="1">
+            <w:hyperlink r:id="rId42" w:history="1">
               <w:r>
                 <w:rPr>
                   <w:rStyle w:val="Hyperlink"/>
@@ -14445,7 +15366,7 @@
               </w:rPr>
               <w:t xml:space="preserve">download from </w:t>
             </w:r>
-            <w:hyperlink r:id="rId40" w:history="1">
+            <w:hyperlink r:id="rId43" w:history="1">
               <w:r>
                 <w:rPr>
                   <w:rStyle w:val="Hyperlink"/>
@@ -14755,7 +15676,7 @@
             <w:r>
               <w:t xml:space="preserve">General troubleshooting and help at </w:t>
             </w:r>
-            <w:hyperlink r:id="rId41" w:history="1">
+            <w:hyperlink r:id="rId44" w:history="1">
               <w:r>
                 <w:rPr>
                   <w:rStyle w:val="Hyperlink"/>
@@ -15275,7 +16196,7 @@
               </w:rPr>
               <w:t xml:space="preserve">download from </w:t>
             </w:r>
-            <w:hyperlink r:id="rId42" w:history="1">
+            <w:hyperlink r:id="rId45" w:history="1">
               <w:r>
                 <w:rPr>
                   <w:rStyle w:val="Hyperlink"/>
@@ -15532,7 +16453,7 @@
             <w:r>
               <w:t xml:space="preserve">General troubleshooting and help at </w:t>
             </w:r>
-            <w:hyperlink r:id="rId43" w:history="1">
+            <w:hyperlink r:id="rId46" w:history="1">
               <w:r>
                 <w:rPr>
                   <w:rStyle w:val="Hyperlink"/>
@@ -16048,7 +16969,7 @@
               </w:rPr>
               <w:t xml:space="preserve">download from </w:t>
             </w:r>
-            <w:hyperlink r:id="rId44" w:history="1">
+            <w:hyperlink r:id="rId47" w:history="1">
               <w:r>
                 <w:rPr>
                   <w:rStyle w:val="Hyperlink"/>
@@ -16241,7 +17162,7 @@
               </w:rPr>
               <w:t xml:space="preserve">more detail at: </w:t>
             </w:r>
-            <w:hyperlink r:id="rId45" w:history="1">
+            <w:hyperlink r:id="rId48" w:history="1">
               <w:r>
                 <w:rPr>
                   <w:rStyle w:val="Hyperlink"/>
@@ -16364,8 +17285,6 @@
             <w:r>
               <w:t>There is also a version of this project that uses Python instead of Scratch. Chatbots are a text-based project, so this is a good fit for using Python for students starting to learn about text-based programming.</w:t>
             </w:r>
-            <w:bookmarkStart w:id="0" w:name="_GoBack"/>
-            <w:bookmarkEnd w:id="0"/>
           </w:p>
           <w:p>
             <w:pPr>
@@ -16377,7 +17296,7 @@
             <w:r>
               <w:t xml:space="preserve">General troubleshooting and help at </w:t>
             </w:r>
-            <w:hyperlink r:id="rId46" w:history="1">
+            <w:hyperlink r:id="rId49" w:history="1">
               <w:r>
                 <w:rPr>
                   <w:rStyle w:val="Hyperlink"/>
@@ -16935,7 +17854,7 @@
               </w:rPr>
               <w:t xml:space="preserve">download from </w:t>
             </w:r>
-            <w:hyperlink r:id="rId47" w:history="1">
+            <w:hyperlink r:id="rId50" w:history="1">
               <w:r>
                 <w:rPr>
                   <w:rStyle w:val="Hyperlink"/>
@@ -17253,7 +18172,7 @@
               </w:rPr>
               <w:t xml:space="preserve">more detail at: </w:t>
             </w:r>
-            <w:hyperlink r:id="rId48" w:history="1">
+            <w:hyperlink r:id="rId51" w:history="1">
               <w:r>
                 <w:rPr>
                   <w:rStyle w:val="Hyperlink"/>
@@ -17388,7 +18307,7 @@
             <w:r>
               <w:t xml:space="preserve">General troubleshooting and help at </w:t>
             </w:r>
-            <w:hyperlink r:id="rId49" w:history="1">
+            <w:hyperlink r:id="rId52" w:history="1">
               <w:r>
                 <w:rPr>
                   <w:rStyle w:val="Hyperlink"/>
@@ -17884,7 +18803,7 @@
               </w:rPr>
               <w:t xml:space="preserve">download from </w:t>
             </w:r>
-            <w:hyperlink r:id="rId50" w:history="1">
+            <w:hyperlink r:id="rId53" w:history="1">
               <w:r>
                 <w:rPr>
                   <w:rStyle w:val="Hyperlink"/>
@@ -18119,7 +19038,7 @@
               </w:rPr>
               <w:t xml:space="preserve">more detail at: </w:t>
             </w:r>
-            <w:hyperlink r:id="rId51" w:history="1">
+            <w:hyperlink r:id="rId54" w:history="1">
               <w:r>
                 <w:rPr>
                   <w:rStyle w:val="Hyperlink"/>
@@ -18257,7 +19176,7 @@
             <w:r>
               <w:t xml:space="preserve">General troubleshooting and help at </w:t>
             </w:r>
-            <w:hyperlink r:id="rId52" w:history="1">
+            <w:hyperlink r:id="rId55" w:history="1">
               <w:r>
                 <w:rPr>
                   <w:rStyle w:val="Hyperlink"/>
@@ -18750,7 +19669,7 @@
               </w:rPr>
               <w:t xml:space="preserve">download from </w:t>
             </w:r>
-            <w:hyperlink r:id="rId53" w:history="1">
+            <w:hyperlink r:id="rId56" w:history="1">
               <w:r>
                 <w:rPr>
                   <w:rStyle w:val="Hyperlink"/>
@@ -18985,7 +19904,7 @@
               </w:rPr>
               <w:t xml:space="preserve">more detail at: </w:t>
             </w:r>
-            <w:hyperlink r:id="rId54" w:history="1">
+            <w:hyperlink r:id="rId57" w:history="1">
               <w:r>
                 <w:rPr>
                   <w:rStyle w:val="Hyperlink"/>
@@ -19124,7 +20043,7 @@
             <w:r>
               <w:t xml:space="preserve">General troubleshooting and help at </w:t>
             </w:r>
-            <w:hyperlink r:id="rId55" w:history="1">
+            <w:hyperlink r:id="rId58" w:history="1">
               <w:r>
                 <w:rPr>
                   <w:rStyle w:val="Hyperlink"/>

</xml_diff>

<commit_message>
feat: New project "Virtual Pet"
Contributes to: #2

Signed-off-by: Dale Lane <dale.lane@uk.ibm.com>
</commit_message>
<xml_diff>
--- a/teachers-notes/msword/teachersnotes.docx
+++ b/teachers-notes/msword/teachersnotes.docx
@@ -42,27 +42,7 @@
                 <w:color w:val="FFFFFF" w:themeColor="background1"/>
                 <w:sz w:val="36"/>
               </w:rPr>
-              <w:t xml:space="preserve">Machine Learning For </w:t>
-            </w:r>
-            <w:proofErr w:type="gramStart"/>
-            <w:r>
-              <w:rPr>
-                <w:rFonts w:ascii="IBM Plex Sans" w:hAnsi="IBM Plex Sans"/>
-                <w:b/>
-                <w:color w:val="FFFFFF" w:themeColor="background1"/>
-                <w:sz w:val="36"/>
-              </w:rPr>
-              <w:t>Kids  :</w:t>
-            </w:r>
-            <w:proofErr w:type="gramEnd"/>
-            <w:r>
-              <w:rPr>
-                <w:rFonts w:ascii="IBM Plex Sans" w:hAnsi="IBM Plex Sans"/>
-                <w:b/>
-                <w:color w:val="FFFFFF" w:themeColor="background1"/>
-                <w:sz w:val="36"/>
-              </w:rPr>
-              <w:t xml:space="preserve">:  </w:t>
+              <w:t xml:space="preserve">Machine Learning For Kids  ::  </w:t>
             </w:r>
             <w:r>
               <w:rPr>
@@ -309,66 +289,44 @@
               </w:rPr>
             </w:pPr>
             <w:r>
-              <w:t>1 hour</w:t>
-            </w:r>
-            <w:proofErr w:type="gramStart"/>
-            <w:r>
-              <w:t xml:space="preserve">   </w:t>
+              <w:t xml:space="preserve">1 hour   </w:t>
             </w:r>
             <w:r>
               <w:rPr>
                 <w:sz w:val="20"/>
               </w:rPr>
-              <w:t>(</w:t>
-            </w:r>
-            <w:proofErr w:type="gramEnd"/>
+              <w:t xml:space="preserve">(for full version of the project, where students </w:t>
+            </w:r>
             <w:r>
               <w:rPr>
                 <w:sz w:val="20"/>
               </w:rPr>
-              <w:t xml:space="preserve">for full version of the project, where students </w:t>
+              <w:t>try making it without machine learning first</w:t>
             </w:r>
             <w:r>
               <w:rPr>
                 <w:sz w:val="20"/>
               </w:rPr>
-              <w:t>try making it without machine learning first</w:t>
-            </w:r>
+              <w:t>)</w:t>
+            </w:r>
+          </w:p>
+          <w:p>
             <w:r>
               <w:rPr>
                 <w:sz w:val="20"/>
               </w:rPr>
-              <w:t>)</w:t>
-            </w:r>
-          </w:p>
-          <w:p>
+              <w:t>or</w:t>
+            </w:r>
+          </w:p>
+          <w:p>
+            <w:r>
+              <w:t xml:space="preserve">45 minutes   </w:t>
+            </w:r>
             <w:r>
               <w:rPr>
                 <w:sz w:val="20"/>
               </w:rPr>
-              <w:t>or</w:t>
-            </w:r>
-          </w:p>
-          <w:p>
-            <w:r>
-              <w:t>45 minutes</w:t>
-            </w:r>
-            <w:proofErr w:type="gramStart"/>
-            <w:r>
-              <w:t xml:space="preserve">   </w:t>
-            </w:r>
-            <w:r>
-              <w:rPr>
-                <w:sz w:val="20"/>
-              </w:rPr>
-              <w:t>(</w:t>
-            </w:r>
-            <w:proofErr w:type="gramEnd"/>
-            <w:r>
-              <w:rPr>
-                <w:sz w:val="20"/>
-              </w:rPr>
-              <w:t xml:space="preserve">if students </w:t>
+              <w:t xml:space="preserve">(if students </w:t>
             </w:r>
             <w:r>
               <w:rPr>
@@ -586,24 +544,13 @@
               </w:rPr>
             </w:pPr>
             <w:r>
-              <w:t xml:space="preserve">Project worksheet </w:t>
-            </w:r>
-            <w:proofErr w:type="gramStart"/>
-            <w:r>
-              <w:t xml:space="preserve">   </w:t>
+              <w:t xml:space="preserve">Project worksheet    </w:t>
             </w:r>
             <w:r>
               <w:rPr>
                 <w:sz w:val="22"/>
               </w:rPr>
-              <w:t>(</w:t>
-            </w:r>
-            <w:proofErr w:type="gramEnd"/>
-            <w:r>
-              <w:rPr>
-                <w:sz w:val="22"/>
-              </w:rPr>
-              <w:t xml:space="preserve">download from </w:t>
+              <w:t xml:space="preserve">(download from </w:t>
             </w:r>
             <w:hyperlink r:id="rId7" w:history="1">
               <w:r>
@@ -859,15 +806,7 @@
           <w:p/>
           <w:p>
             <w:r>
-              <w:t>One “</w:t>
-            </w:r>
-            <w:proofErr w:type="spellStart"/>
-            <w:r>
-              <w:t>Lite</w:t>
-            </w:r>
-            <w:proofErr w:type="spellEnd"/>
-            <w:r>
-              <w:t xml:space="preserve">” API key is free but </w:t>
+              <w:t xml:space="preserve">One “Lite” API key is free but </w:t>
             </w:r>
             <w:r>
               <w:t>can only be used to create 5</w:t>
@@ -1071,9 +1010,8 @@
                 <w:sz w:val="36"/>
               </w:rPr>
               <w:lastRenderedPageBreak/>
-              <w:t xml:space="preserve">Machine Learning For </w:t>
-            </w:r>
-            <w:proofErr w:type="gramStart"/>
+              <w:t xml:space="preserve">Machine Learning For Kids  ::  </w:t>
+            </w:r>
             <w:r>
               <w:rPr>
                 <w:rFonts w:ascii="IBM Plex Sans" w:hAnsi="IBM Plex Sans"/>
@@ -1081,9 +1019,8 @@
                 <w:color w:val="FFFFFF" w:themeColor="background1"/>
                 <w:sz w:val="36"/>
               </w:rPr>
-              <w:t>Kids  :</w:t>
-            </w:r>
-            <w:proofErr w:type="gramEnd"/>
+              <w:t>Teachers’</w:t>
+            </w:r>
             <w:r>
               <w:rPr>
                 <w:rFonts w:ascii="IBM Plex Sans" w:hAnsi="IBM Plex Sans"/>
@@ -1091,24 +1028,6 @@
                 <w:color w:val="FFFFFF" w:themeColor="background1"/>
                 <w:sz w:val="36"/>
               </w:rPr>
-              <w:t xml:space="preserve">:  </w:t>
-            </w:r>
-            <w:r>
-              <w:rPr>
-                <w:rFonts w:ascii="IBM Plex Sans" w:hAnsi="IBM Plex Sans"/>
-                <w:b/>
-                <w:color w:val="FFFFFF" w:themeColor="background1"/>
-                <w:sz w:val="36"/>
-              </w:rPr>
-              <w:t>Teachers’</w:t>
-            </w:r>
-            <w:r>
-              <w:rPr>
-                <w:rFonts w:ascii="IBM Plex Sans" w:hAnsi="IBM Plex Sans"/>
-                <w:b/>
-                <w:color w:val="FFFFFF" w:themeColor="background1"/>
-                <w:sz w:val="36"/>
-              </w:rPr>
               <w:t xml:space="preserve"> notes</w:t>
             </w:r>
           </w:p>
@@ -1174,15 +1093,7 @@
           </w:tcPr>
           <w:p>
             <w:r>
-              <w:t xml:space="preserve">Use machine learning in Scratch to </w:t>
-            </w:r>
-            <w:proofErr w:type="spellStart"/>
-            <w:r>
-              <w:t>analyze</w:t>
-            </w:r>
-            <w:proofErr w:type="spellEnd"/>
-            <w:r>
-              <w:t xml:space="preserve"> sentiment of discussion in social media</w:t>
+              <w:t>Use machine learning in Scratch to analyze sentiment of discussion in social media</w:t>
             </w:r>
           </w:p>
           <w:p/>
@@ -1372,15 +1283,7 @@
           </w:tcPr>
           <w:p>
             <w:r>
-              <w:t xml:space="preserve">Students will choose a topic and search for tweets about that. They’ll copy examples and use these to train a machine learning model to classify the sentiment of tweets. They will use this in Scratch to </w:t>
-            </w:r>
-            <w:proofErr w:type="spellStart"/>
-            <w:r>
-              <w:t>analyze</w:t>
-            </w:r>
-            <w:proofErr w:type="spellEnd"/>
-            <w:r>
-              <w:t xml:space="preserve"> live discussions on Twitter and represent this in a live graph. </w:t>
+              <w:t xml:space="preserve">Students will choose a topic and search for tweets about that. They’ll copy examples and use these to train a machine learning model to classify the sentiment of tweets. They will use this in Scratch to analyze live discussions on Twitter and represent this in a live graph. </w:t>
             </w:r>
           </w:p>
         </w:tc>
@@ -1519,24 +1422,13 @@
               </w:rPr>
             </w:pPr>
             <w:r>
-              <w:t xml:space="preserve">Project worksheet </w:t>
-            </w:r>
-            <w:proofErr w:type="gramStart"/>
-            <w:r>
-              <w:t xml:space="preserve">   </w:t>
+              <w:t xml:space="preserve">Project worksheet    </w:t>
             </w:r>
             <w:r>
               <w:rPr>
                 <w:sz w:val="22"/>
               </w:rPr>
-              <w:t>(</w:t>
-            </w:r>
-            <w:proofErr w:type="gramEnd"/>
-            <w:r>
-              <w:rPr>
-                <w:sz w:val="22"/>
-              </w:rPr>
-              <w:t xml:space="preserve">download from </w:t>
+              <w:t xml:space="preserve">(download from </w:t>
             </w:r>
             <w:hyperlink r:id="rId10" w:history="1">
               <w:r>
@@ -1758,15 +1650,7 @@
           <w:p/>
           <w:p>
             <w:r>
-              <w:t>One “</w:t>
-            </w:r>
-            <w:proofErr w:type="spellStart"/>
-            <w:r>
-              <w:t>Lite</w:t>
-            </w:r>
-            <w:proofErr w:type="spellEnd"/>
-            <w:r>
-              <w:t>” API key is free but can only be used to create 5 workspaces</w:t>
+              <w:t>One “Lite” API key is free but can only be used to create 5 workspaces</w:t>
             </w:r>
           </w:p>
           <w:p>
@@ -1886,8 +1770,6 @@
             <w:r>
               <w:t>of tweets mention it as a location without expressing an opinion.</w:t>
             </w:r>
-            <w:bookmarkStart w:id="0" w:name="_GoBack"/>
-            <w:bookmarkEnd w:id="0"/>
             <w:r>
               <w:t xml:space="preserve">  </w:t>
             </w:r>
@@ -1915,15 +1797,7 @@
               <w:ind w:left="455" w:hanging="425"/>
             </w:pPr>
             <w:r>
-              <w:t xml:space="preserve">Scratch 3 will be new to many </w:t>
-            </w:r>
-            <w:proofErr w:type="gramStart"/>
-            <w:r>
-              <w:t>students,</w:t>
-            </w:r>
-            <w:proofErr w:type="gramEnd"/>
-            <w:r>
-              <w:t xml:space="preserve"> however the worksheet should have enough screenshots to mitigate this</w:t>
+              <w:t>Scratch 3 will be new to many students, however the worksheet should have enough screenshots to mitigate this</w:t>
             </w:r>
             <w:r>
               <w:t xml:space="preserve">. </w:t>
@@ -1949,20 +1823,6 @@
           <w:p/>
         </w:tc>
       </w:tr>
-    </w:tbl>
-    <w:p/>
-    <w:p/>
-    <w:tbl>
-      <w:tblPr>
-        <w:tblStyle w:val="TableGrid"/>
-        <w:tblW w:w="5000" w:type="pct"/>
-        <w:tblLook w:val="04A0" w:firstRow="1" w:lastRow="0" w:firstColumn="1" w:lastColumn="0" w:noHBand="0" w:noVBand="1"/>
-      </w:tblPr>
-      <w:tblGrid>
-        <w:gridCol w:w="279"/>
-        <w:gridCol w:w="1701"/>
-        <w:gridCol w:w="8470"/>
-      </w:tblGrid>
       <w:tr>
         <w:tc>
           <w:tcPr>
@@ -1992,27 +1852,8 @@
                 <w:color w:val="FFFFFF" w:themeColor="background1"/>
                 <w:sz w:val="36"/>
               </w:rPr>
-              <w:t xml:space="preserve">Machine Learning For </w:t>
-            </w:r>
-            <w:proofErr w:type="gramStart"/>
-            <w:r>
-              <w:rPr>
-                <w:rFonts w:ascii="IBM Plex Sans" w:hAnsi="IBM Plex Sans"/>
-                <w:b/>
-                <w:color w:val="FFFFFF" w:themeColor="background1"/>
-                <w:sz w:val="36"/>
-              </w:rPr>
-              <w:t>Kids  :</w:t>
-            </w:r>
-            <w:proofErr w:type="gramEnd"/>
-            <w:r>
-              <w:rPr>
-                <w:rFonts w:ascii="IBM Plex Sans" w:hAnsi="IBM Plex Sans"/>
-                <w:b/>
-                <w:color w:val="FFFFFF" w:themeColor="background1"/>
-                <w:sz w:val="36"/>
-              </w:rPr>
-              <w:t xml:space="preserve">:  </w:t>
+              <w:lastRenderedPageBreak/>
+              <w:t xml:space="preserve">Machine Learning For Kids  ::  </w:t>
             </w:r>
             <w:r>
               <w:rPr>
@@ -2413,24 +2254,13 @@
               </w:rPr>
             </w:pPr>
             <w:r>
-              <w:t xml:space="preserve">Project worksheet </w:t>
-            </w:r>
-            <w:proofErr w:type="gramStart"/>
-            <w:r>
-              <w:t xml:space="preserve">   </w:t>
+              <w:t xml:space="preserve">Project worksheet    </w:t>
             </w:r>
             <w:r>
               <w:rPr>
                 <w:sz w:val="22"/>
               </w:rPr>
-              <w:t>(</w:t>
-            </w:r>
-            <w:proofErr w:type="gramEnd"/>
-            <w:r>
-              <w:rPr>
-                <w:sz w:val="22"/>
-              </w:rPr>
-              <w:t xml:space="preserve">download from </w:t>
+              <w:t xml:space="preserve">(download from </w:t>
             </w:r>
             <w:hyperlink r:id="rId13" w:history="1">
               <w:r>
@@ -2596,15 +2426,7 @@
           <w:p/>
           <w:p>
             <w:r>
-              <w:t>One “</w:t>
-            </w:r>
-            <w:proofErr w:type="spellStart"/>
-            <w:r>
-              <w:t>Lite</w:t>
-            </w:r>
-            <w:proofErr w:type="spellEnd"/>
-            <w:r>
-              <w:t>” API key is free but can only be used to create 5 workspaces</w:t>
+              <w:t>One “Lite” API key is free but can only be used to create 5 workspaces</w:t>
             </w:r>
           </w:p>
           <w:p>
@@ -2819,27 +2641,7 @@
                 <w:sz w:val="36"/>
               </w:rPr>
               <w:lastRenderedPageBreak/>
-              <w:t xml:space="preserve">Machine Learning For </w:t>
-            </w:r>
-            <w:proofErr w:type="gramStart"/>
-            <w:r>
-              <w:rPr>
-                <w:rFonts w:ascii="IBM Plex Sans" w:hAnsi="IBM Plex Sans"/>
-                <w:b/>
-                <w:color w:val="FFFFFF" w:themeColor="background1"/>
-                <w:sz w:val="36"/>
-              </w:rPr>
-              <w:t>Kids  :</w:t>
-            </w:r>
-            <w:proofErr w:type="gramEnd"/>
-            <w:r>
-              <w:rPr>
-                <w:rFonts w:ascii="IBM Plex Sans" w:hAnsi="IBM Plex Sans"/>
-                <w:b/>
-                <w:color w:val="FFFFFF" w:themeColor="background1"/>
-                <w:sz w:val="36"/>
-              </w:rPr>
-              <w:t xml:space="preserve">:  </w:t>
+              <w:t xml:space="preserve">Machine Learning For Kids  ::  </w:t>
             </w:r>
             <w:r>
               <w:rPr>
@@ -3054,54 +2856,32 @@
               </w:rPr>
             </w:pPr>
             <w:r>
-              <w:t>1.5 hours</w:t>
-            </w:r>
-            <w:proofErr w:type="gramStart"/>
-            <w:r>
-              <w:t xml:space="preserve">   </w:t>
+              <w:t xml:space="preserve">1.5 hours   </w:t>
             </w:r>
             <w:r>
               <w:rPr>
                 <w:sz w:val="20"/>
               </w:rPr>
-              <w:t>(</w:t>
-            </w:r>
-            <w:proofErr w:type="gramEnd"/>
+              <w:t>(for full version of the project, where the students make their own cards)</w:t>
+            </w:r>
+          </w:p>
+          <w:p>
             <w:r>
               <w:rPr>
                 <w:sz w:val="20"/>
               </w:rPr>
-              <w:t>for full version of the project, where the students make their own cards)</w:t>
-            </w:r>
-          </w:p>
-          <w:p>
+              <w:t>or</w:t>
+            </w:r>
+          </w:p>
+          <w:p>
+            <w:r>
+              <w:t xml:space="preserve">45 minutes   </w:t>
+            </w:r>
             <w:r>
               <w:rPr>
                 <w:sz w:val="20"/>
               </w:rPr>
-              <w:t>or</w:t>
-            </w:r>
-          </w:p>
-          <w:p>
-            <w:r>
-              <w:t>45 minutes</w:t>
-            </w:r>
-            <w:proofErr w:type="gramStart"/>
-            <w:r>
-              <w:t xml:space="preserve">   </w:t>
-            </w:r>
-            <w:r>
-              <w:rPr>
-                <w:sz w:val="20"/>
-              </w:rPr>
-              <w:t>(</w:t>
-            </w:r>
-            <w:proofErr w:type="gramEnd"/>
-            <w:r>
-              <w:rPr>
-                <w:sz w:val="20"/>
-              </w:rPr>
-              <w:t xml:space="preserve">if students are provided with pre-made cards)  </w:t>
+              <w:t xml:space="preserve">(if students are provided with pre-made cards)  </w:t>
             </w:r>
           </w:p>
         </w:tc>
@@ -3277,24 +3057,13 @@
               </w:rPr>
             </w:pPr>
             <w:r>
-              <w:t xml:space="preserve">Project worksheet </w:t>
-            </w:r>
-            <w:proofErr w:type="gramStart"/>
-            <w:r>
-              <w:t xml:space="preserve">   </w:t>
+              <w:t xml:space="preserve">Project worksheet    </w:t>
             </w:r>
             <w:r>
               <w:rPr>
                 <w:sz w:val="22"/>
               </w:rPr>
-              <w:t>(</w:t>
-            </w:r>
-            <w:proofErr w:type="gramEnd"/>
-            <w:r>
-              <w:rPr>
-                <w:sz w:val="22"/>
-              </w:rPr>
-              <w:t xml:space="preserve">download from </w:t>
+              <w:t xml:space="preserve">(download from </w:t>
             </w:r>
             <w:hyperlink r:id="rId16" w:history="1">
               <w:r>
@@ -3411,43 +3180,32 @@
               </w:rPr>
             </w:pPr>
             <w:r>
-              <w:t>Paper, scissors, felt pens</w:t>
-            </w:r>
-            <w:proofErr w:type="gramStart"/>
-            <w:r>
-              <w:t xml:space="preserve">   </w:t>
+              <w:t xml:space="preserve">Paper, scissors, felt pens   </w:t>
             </w:r>
             <w:r>
               <w:rPr>
                 <w:sz w:val="20"/>
               </w:rPr>
-              <w:t>(</w:t>
-            </w:r>
-            <w:proofErr w:type="gramEnd"/>
+              <w:t>(for full</w:t>
+            </w:r>
             <w:r>
               <w:rPr>
                 <w:sz w:val="20"/>
               </w:rPr>
-              <w:t>for full</w:t>
+              <w:t xml:space="preserve"> project</w:t>
             </w:r>
             <w:r>
               <w:rPr>
                 <w:sz w:val="20"/>
               </w:rPr>
-              <w:t xml:space="preserve"> project</w:t>
-            </w:r>
+              <w:t>, where the students make their own cards)</w:t>
+            </w:r>
+          </w:p>
+          <w:p>
             <w:r>
               <w:rPr>
                 <w:sz w:val="20"/>
               </w:rPr>
-              <w:t>, where the students make their own cards)</w:t>
-            </w:r>
-          </w:p>
-          <w:p>
-            <w:r>
-              <w:rPr>
-                <w:sz w:val="20"/>
-              </w:rPr>
               <w:t>or</w:t>
             </w:r>
           </w:p>
@@ -3456,24 +3214,13 @@
               <w:t xml:space="preserve">Pre-made cards     </w:t>
             </w:r>
             <w:r>
-              <w:t xml:space="preserve"> </w:t>
-            </w:r>
-            <w:proofErr w:type="gramStart"/>
-            <w:r>
-              <w:t xml:space="preserve">   </w:t>
+              <w:t xml:space="preserve">    </w:t>
             </w:r>
             <w:r>
               <w:rPr>
                 <w:sz w:val="22"/>
               </w:rPr>
-              <w:t>(</w:t>
-            </w:r>
-            <w:proofErr w:type="gramEnd"/>
-            <w:r>
-              <w:rPr>
-                <w:sz w:val="22"/>
-              </w:rPr>
-              <w:t xml:space="preserve">download </w:t>
+              <w:t xml:space="preserve">(download </w:t>
             </w:r>
             <w:r>
               <w:rPr>
@@ -3673,15 +3420,7 @@
           <w:p/>
           <w:p>
             <w:r>
-              <w:t>One “</w:t>
-            </w:r>
-            <w:proofErr w:type="spellStart"/>
-            <w:r>
-              <w:t>Lite</w:t>
-            </w:r>
-            <w:proofErr w:type="spellEnd"/>
-            <w:r>
-              <w:t xml:space="preserve">” API key is free but can only be used to create </w:t>
+              <w:t xml:space="preserve">One “Lite” API key is free but can only be used to create </w:t>
             </w:r>
             <w:r>
               <w:t>2</w:t>
@@ -3830,15 +3569,7 @@
               <w:t>I</w:t>
             </w:r>
             <w:r>
-              <w:t xml:space="preserve">f </w:t>
-            </w:r>
-            <w:proofErr w:type="gramStart"/>
-            <w:r>
-              <w:t>this raises</w:t>
-            </w:r>
-            <w:proofErr w:type="gramEnd"/>
-            <w:r>
-              <w:t xml:space="preserve"> concerns it may be sensible to obtain parental permission.</w:t>
+              <w:t>f this raises concerns it may be sensible to obtain parental permission.</w:t>
             </w:r>
           </w:p>
           <w:p>
@@ -3947,27 +3678,7 @@
                 <w:sz w:val="36"/>
               </w:rPr>
               <w:lastRenderedPageBreak/>
-              <w:t xml:space="preserve">Machine Learning For </w:t>
-            </w:r>
-            <w:proofErr w:type="gramStart"/>
-            <w:r>
-              <w:rPr>
-                <w:rFonts w:ascii="IBM Plex Sans" w:hAnsi="IBM Plex Sans"/>
-                <w:b/>
-                <w:color w:val="FFFFFF" w:themeColor="background1"/>
-                <w:sz w:val="36"/>
-              </w:rPr>
-              <w:t>Kids  :</w:t>
-            </w:r>
-            <w:proofErr w:type="gramEnd"/>
-            <w:r>
-              <w:rPr>
-                <w:rFonts w:ascii="IBM Plex Sans" w:hAnsi="IBM Plex Sans"/>
-                <w:b/>
-                <w:color w:val="FFFFFF" w:themeColor="background1"/>
-                <w:sz w:val="36"/>
-              </w:rPr>
-              <w:t xml:space="preserve">:  </w:t>
+              <w:t xml:space="preserve">Machine Learning For Kids  ::  </w:t>
             </w:r>
             <w:r>
               <w:rPr>
@@ -4359,24 +4070,13 @@
               </w:rPr>
             </w:pPr>
             <w:r>
-              <w:t xml:space="preserve">Project worksheet </w:t>
-            </w:r>
-            <w:proofErr w:type="gramStart"/>
-            <w:r>
-              <w:t xml:space="preserve">   </w:t>
+              <w:t xml:space="preserve">Project worksheet    </w:t>
             </w:r>
             <w:r>
               <w:rPr>
                 <w:sz w:val="22"/>
               </w:rPr>
-              <w:t>(</w:t>
-            </w:r>
-            <w:proofErr w:type="gramEnd"/>
-            <w:r>
-              <w:rPr>
-                <w:sz w:val="22"/>
-              </w:rPr>
-              <w:t xml:space="preserve">download from </w:t>
+              <w:t xml:space="preserve">(download from </w:t>
             </w:r>
             <w:hyperlink r:id="rId19" w:history="1">
               <w:r>
@@ -4539,15 +4239,7 @@
           <w:p/>
           <w:p>
             <w:r>
-              <w:t>One “</w:t>
-            </w:r>
-            <w:proofErr w:type="spellStart"/>
-            <w:r>
-              <w:t>Lite</w:t>
-            </w:r>
-            <w:proofErr w:type="spellEnd"/>
-            <w:r>
-              <w:t xml:space="preserve">” API key is free </w:t>
+              <w:t xml:space="preserve">One “Lite” API key is free </w:t>
             </w:r>
             <w:r>
               <w:t>but can only be used to create 2</w:t>
@@ -4767,27 +4459,7 @@
                 <w:sz w:val="36"/>
               </w:rPr>
               <w:lastRenderedPageBreak/>
-              <w:t xml:space="preserve">Machine Learning For </w:t>
-            </w:r>
-            <w:proofErr w:type="gramStart"/>
-            <w:r>
-              <w:rPr>
-                <w:rFonts w:ascii="IBM Plex Sans" w:hAnsi="IBM Plex Sans"/>
-                <w:b/>
-                <w:color w:val="FFFFFF" w:themeColor="background1"/>
-                <w:sz w:val="36"/>
-              </w:rPr>
-              <w:t>Kids  :</w:t>
-            </w:r>
-            <w:proofErr w:type="gramEnd"/>
-            <w:r>
-              <w:rPr>
-                <w:rFonts w:ascii="IBM Plex Sans" w:hAnsi="IBM Plex Sans"/>
-                <w:b/>
-                <w:color w:val="FFFFFF" w:themeColor="background1"/>
-                <w:sz w:val="36"/>
-              </w:rPr>
-              <w:t xml:space="preserve">:  </w:t>
+              <w:t xml:space="preserve">Machine Learning For Kids  ::  </w:t>
             </w:r>
             <w:r>
               <w:rPr>
@@ -5195,24 +4867,13 @@
               </w:rPr>
             </w:pPr>
             <w:r>
-              <w:t xml:space="preserve">Project worksheet </w:t>
-            </w:r>
-            <w:proofErr w:type="gramStart"/>
-            <w:r>
-              <w:t xml:space="preserve">   </w:t>
+              <w:t xml:space="preserve">Project worksheet    </w:t>
             </w:r>
             <w:r>
               <w:rPr>
                 <w:sz w:val="22"/>
               </w:rPr>
-              <w:t>(</w:t>
-            </w:r>
-            <w:proofErr w:type="gramEnd"/>
-            <w:r>
-              <w:rPr>
-                <w:sz w:val="22"/>
-              </w:rPr>
-              <w:t xml:space="preserve">download from </w:t>
+              <w:t xml:space="preserve">(download from </w:t>
             </w:r>
             <w:hyperlink r:id="rId21" w:history="1">
               <w:r>
@@ -5451,11 +5112,7 @@
               </w:rPr>
             </w:pPr>
             <w:r>
-              <w:t xml:space="preserve">1 custom model per </w:t>
-            </w:r>
-            <w:proofErr w:type="gramStart"/>
-            <w:r>
-              <w:t>student</w:t>
+              <w:t>1 custom model per student</w:t>
             </w:r>
             <w:r>
               <w:t xml:space="preserve">  </w:t>
@@ -5466,7 +5123,6 @@
               </w:rPr>
               <w:t>(</w:t>
             </w:r>
-            <w:proofErr w:type="gramEnd"/>
             <w:r>
               <w:rPr>
                 <w:sz w:val="20"/>
@@ -5489,50 +5145,31 @@
               </w:rPr>
             </w:pPr>
             <w:r>
-              <w:t xml:space="preserve">1 custom model per class     </w:t>
-            </w:r>
-            <w:proofErr w:type="gramStart"/>
-            <w:r>
-              <w:t xml:space="preserve">   </w:t>
+              <w:t xml:space="preserve">1 custom model per class        </w:t>
             </w:r>
             <w:r>
               <w:rPr>
                 <w:sz w:val="20"/>
               </w:rPr>
-              <w:t>(</w:t>
-            </w:r>
-            <w:proofErr w:type="gramEnd"/>
+              <w:t xml:space="preserve">(if students </w:t>
+            </w:r>
             <w:r>
               <w:rPr>
                 <w:sz w:val="20"/>
               </w:rPr>
-              <w:t xml:space="preserve">if students </w:t>
+              <w:t>work together on a whole class project</w:t>
             </w:r>
             <w:r>
               <w:rPr>
                 <w:sz w:val="20"/>
               </w:rPr>
-              <w:t>work together on a whole class project</w:t>
-            </w:r>
-            <w:r>
-              <w:rPr>
-                <w:sz w:val="20"/>
-              </w:rPr>
               <w:t xml:space="preserve">)  </w:t>
             </w:r>
           </w:p>
           <w:p/>
           <w:p>
             <w:r>
-              <w:t>One “</w:t>
-            </w:r>
-            <w:proofErr w:type="spellStart"/>
-            <w:r>
-              <w:t>Lite</w:t>
-            </w:r>
-            <w:proofErr w:type="spellEnd"/>
-            <w:r>
-              <w:t xml:space="preserve">” API key is free </w:t>
+              <w:t xml:space="preserve">One “Lite” API key is free </w:t>
             </w:r>
             <w:r>
               <w:t>but can only be used to create 2</w:t>
@@ -5780,27 +5417,7 @@
                 <w:sz w:val="36"/>
               </w:rPr>
               <w:lastRenderedPageBreak/>
-              <w:t xml:space="preserve">Machine Learning For </w:t>
-            </w:r>
-            <w:proofErr w:type="gramStart"/>
-            <w:r>
-              <w:rPr>
-                <w:rFonts w:ascii="IBM Plex Sans" w:hAnsi="IBM Plex Sans"/>
-                <w:b/>
-                <w:color w:val="FFFFFF" w:themeColor="background1"/>
-                <w:sz w:val="36"/>
-              </w:rPr>
-              <w:t>Kids  :</w:t>
-            </w:r>
-            <w:proofErr w:type="gramEnd"/>
-            <w:r>
-              <w:rPr>
-                <w:rFonts w:ascii="IBM Plex Sans" w:hAnsi="IBM Plex Sans"/>
-                <w:b/>
-                <w:color w:val="FFFFFF" w:themeColor="background1"/>
-                <w:sz w:val="36"/>
-              </w:rPr>
-              <w:t xml:space="preserve">:  </w:t>
+              <w:t xml:space="preserve">Machine Learning For Kids  ::  </w:t>
             </w:r>
             <w:r>
               <w:rPr>
@@ -6245,24 +5862,13 @@
               </w:rPr>
             </w:pPr>
             <w:r>
-              <w:t xml:space="preserve">Project worksheet </w:t>
-            </w:r>
-            <w:proofErr w:type="gramStart"/>
-            <w:r>
-              <w:t xml:space="preserve">   </w:t>
+              <w:t xml:space="preserve">Project worksheet    </w:t>
             </w:r>
             <w:r>
               <w:rPr>
                 <w:sz w:val="22"/>
               </w:rPr>
-              <w:t>(</w:t>
-            </w:r>
-            <w:proofErr w:type="gramEnd"/>
-            <w:r>
-              <w:rPr>
-                <w:sz w:val="22"/>
-              </w:rPr>
-              <w:t xml:space="preserve">download from </w:t>
+              <w:t xml:space="preserve">(download from </w:t>
             </w:r>
             <w:hyperlink r:id="rId23" w:history="1">
               <w:r>
@@ -6606,27 +6212,7 @@
                 <w:sz w:val="36"/>
               </w:rPr>
               <w:lastRenderedPageBreak/>
-              <w:t xml:space="preserve">Machine Learning For </w:t>
-            </w:r>
-            <w:proofErr w:type="gramStart"/>
-            <w:r>
-              <w:rPr>
-                <w:rFonts w:ascii="IBM Plex Sans" w:hAnsi="IBM Plex Sans"/>
-                <w:b/>
-                <w:color w:val="FFFFFF" w:themeColor="background1"/>
-                <w:sz w:val="36"/>
-              </w:rPr>
-              <w:t>Kids  :</w:t>
-            </w:r>
-            <w:proofErr w:type="gramEnd"/>
-            <w:r>
-              <w:rPr>
-                <w:rFonts w:ascii="IBM Plex Sans" w:hAnsi="IBM Plex Sans"/>
-                <w:b/>
-                <w:color w:val="FFFFFF" w:themeColor="background1"/>
-                <w:sz w:val="36"/>
-              </w:rPr>
-              <w:t xml:space="preserve">:  </w:t>
+              <w:t xml:space="preserve">Machine Learning For Kids  ::  </w:t>
             </w:r>
             <w:r>
               <w:rPr>
@@ -7149,24 +6735,13 @@
               </w:rPr>
             </w:pPr>
             <w:r>
-              <w:t xml:space="preserve">Project worksheet </w:t>
-            </w:r>
-            <w:proofErr w:type="gramStart"/>
-            <w:r>
-              <w:t xml:space="preserve">   </w:t>
+              <w:t xml:space="preserve">Project worksheet    </w:t>
             </w:r>
             <w:r>
               <w:rPr>
                 <w:sz w:val="22"/>
               </w:rPr>
-              <w:t>(</w:t>
-            </w:r>
-            <w:proofErr w:type="gramEnd"/>
-            <w:r>
-              <w:rPr>
-                <w:sz w:val="22"/>
-              </w:rPr>
-              <w:t xml:space="preserve">download from </w:t>
+              <w:t xml:space="preserve">(download from </w:t>
             </w:r>
             <w:hyperlink r:id="rId25" w:history="1">
               <w:r>
@@ -7339,15 +6914,7 @@
           <w:p/>
           <w:p>
             <w:r>
-              <w:t>One “</w:t>
-            </w:r>
-            <w:proofErr w:type="spellStart"/>
-            <w:r>
-              <w:t>Lite</w:t>
-            </w:r>
-            <w:proofErr w:type="spellEnd"/>
-            <w:r>
-              <w:t>” API key is free but can only be used to create 5 workspaces</w:t>
+              <w:t>One “Lite” API key is free but can only be used to create 5 workspaces</w:t>
             </w:r>
           </w:p>
           <w:p>
@@ -7568,27 +7135,7 @@
                 <w:sz w:val="36"/>
               </w:rPr>
               <w:lastRenderedPageBreak/>
-              <w:t xml:space="preserve">Machine Learning For </w:t>
-            </w:r>
-            <w:proofErr w:type="gramStart"/>
-            <w:r>
-              <w:rPr>
-                <w:rFonts w:ascii="IBM Plex Sans" w:hAnsi="IBM Plex Sans"/>
-                <w:b/>
-                <w:color w:val="FFFFFF" w:themeColor="background1"/>
-                <w:sz w:val="36"/>
-              </w:rPr>
-              <w:t>Kids  :</w:t>
-            </w:r>
-            <w:proofErr w:type="gramEnd"/>
-            <w:r>
-              <w:rPr>
-                <w:rFonts w:ascii="IBM Plex Sans" w:hAnsi="IBM Plex Sans"/>
-                <w:b/>
-                <w:color w:val="FFFFFF" w:themeColor="background1"/>
-                <w:sz w:val="36"/>
-              </w:rPr>
-              <w:t xml:space="preserve">:  </w:t>
+              <w:t xml:space="preserve">Machine Learning For Kids  ::  </w:t>
             </w:r>
             <w:r>
               <w:rPr>
@@ -7819,11 +7366,7 @@
               </w:rPr>
             </w:pPr>
             <w:r>
-              <w:t>1 – 2 hours</w:t>
-            </w:r>
-            <w:proofErr w:type="gramStart"/>
-            <w:r>
-              <w:t xml:space="preserve">   </w:t>
+              <w:t xml:space="preserve">1 – 2 hours   </w:t>
             </w:r>
             <w:r>
               <w:rPr>
@@ -7831,7 +7374,6 @@
               </w:rPr>
               <w:t>(</w:t>
             </w:r>
-            <w:proofErr w:type="gramEnd"/>
             <w:r>
               <w:rPr>
                 <w:sz w:val="20"/>
@@ -7855,24 +7397,13 @@
           </w:p>
           <w:p>
             <w:r>
-              <w:t>45 minutes</w:t>
-            </w:r>
-            <w:proofErr w:type="gramStart"/>
-            <w:r>
-              <w:t xml:space="preserve">   </w:t>
+              <w:t xml:space="preserve">45 minutes   </w:t>
             </w:r>
             <w:r>
               <w:rPr>
                 <w:sz w:val="20"/>
               </w:rPr>
-              <w:t>(</w:t>
-            </w:r>
-            <w:proofErr w:type="gramEnd"/>
-            <w:r>
-              <w:rPr>
-                <w:sz w:val="20"/>
-              </w:rPr>
-              <w:t xml:space="preserve">if students </w:t>
+              <w:t xml:space="preserve">(if students </w:t>
             </w:r>
             <w:r>
               <w:rPr>
@@ -8060,24 +7591,13 @@
               </w:rPr>
             </w:pPr>
             <w:r>
-              <w:t xml:space="preserve">Project worksheet </w:t>
-            </w:r>
-            <w:proofErr w:type="gramStart"/>
-            <w:r>
-              <w:t xml:space="preserve">   </w:t>
+              <w:t xml:space="preserve">Project worksheet    </w:t>
             </w:r>
             <w:r>
               <w:rPr>
                 <w:sz w:val="22"/>
               </w:rPr>
-              <w:t>(</w:t>
-            </w:r>
-            <w:proofErr w:type="gramEnd"/>
-            <w:r>
-              <w:rPr>
-                <w:sz w:val="22"/>
-              </w:rPr>
-              <w:t xml:space="preserve">download </w:t>
+              <w:t xml:space="preserve">(download </w:t>
             </w:r>
             <w:r>
               <w:rPr>
@@ -8342,11 +7862,7 @@
               </w:rPr>
             </w:pPr>
             <w:r>
-              <w:t xml:space="preserve">1 workspace per </w:t>
-            </w:r>
-            <w:proofErr w:type="gramStart"/>
-            <w:r>
-              <w:t>student</w:t>
+              <w:t>1 workspace per student</w:t>
             </w:r>
             <w:r>
               <w:t xml:space="preserve">  </w:t>
@@ -8357,7 +7873,6 @@
               </w:rPr>
               <w:t>(</w:t>
             </w:r>
-            <w:proofErr w:type="gramEnd"/>
             <w:r>
               <w:rPr>
                 <w:sz w:val="20"/>
@@ -8375,50 +7890,31 @@
           </w:p>
           <w:p>
             <w:r>
-              <w:t xml:space="preserve">1 workspace per class     </w:t>
-            </w:r>
-            <w:proofErr w:type="gramStart"/>
-            <w:r>
-              <w:t xml:space="preserve">   </w:t>
+              <w:t xml:space="preserve">1 workspace per class        </w:t>
             </w:r>
             <w:r>
               <w:rPr>
                 <w:sz w:val="20"/>
               </w:rPr>
-              <w:t>(</w:t>
-            </w:r>
-            <w:proofErr w:type="gramEnd"/>
+              <w:t xml:space="preserve">(if students </w:t>
+            </w:r>
             <w:r>
               <w:rPr>
                 <w:sz w:val="20"/>
               </w:rPr>
-              <w:t xml:space="preserve">if students </w:t>
+              <w:t>work together on a whole class project</w:t>
             </w:r>
             <w:r>
               <w:rPr>
                 <w:sz w:val="20"/>
               </w:rPr>
-              <w:t>work together on a whole class project</w:t>
-            </w:r>
-            <w:r>
-              <w:rPr>
-                <w:sz w:val="20"/>
-              </w:rPr>
               <w:t xml:space="preserve">)  </w:t>
             </w:r>
           </w:p>
           <w:p/>
           <w:p>
             <w:r>
-              <w:t>One “</w:t>
-            </w:r>
-            <w:proofErr w:type="spellStart"/>
-            <w:r>
-              <w:t>Lite</w:t>
-            </w:r>
-            <w:proofErr w:type="spellEnd"/>
-            <w:r>
-              <w:t>” API key is free but can only be used to create 5 workspaces</w:t>
+              <w:t>One “Lite” API key is free but can only be used to create 5 workspaces</w:t>
             </w:r>
           </w:p>
           <w:p>
@@ -8659,27 +8155,7 @@
                 <w:sz w:val="36"/>
               </w:rPr>
               <w:lastRenderedPageBreak/>
-              <w:t xml:space="preserve">Machine Learning For </w:t>
-            </w:r>
-            <w:proofErr w:type="gramStart"/>
-            <w:r>
-              <w:rPr>
-                <w:rFonts w:ascii="IBM Plex Sans" w:hAnsi="IBM Plex Sans"/>
-                <w:b/>
-                <w:color w:val="FFFFFF" w:themeColor="background1"/>
-                <w:sz w:val="36"/>
-              </w:rPr>
-              <w:t>Kids  :</w:t>
-            </w:r>
-            <w:proofErr w:type="gramEnd"/>
-            <w:r>
-              <w:rPr>
-                <w:rFonts w:ascii="IBM Plex Sans" w:hAnsi="IBM Plex Sans"/>
-                <w:b/>
-                <w:color w:val="FFFFFF" w:themeColor="background1"/>
-                <w:sz w:val="36"/>
-              </w:rPr>
-              <w:t xml:space="preserve">:  </w:t>
+              <w:t xml:space="preserve">Machine Learning For Kids  ::  </w:t>
             </w:r>
             <w:r>
               <w:rPr>
@@ -9119,24 +8595,13 @@
               </w:rPr>
             </w:pPr>
             <w:r>
-              <w:t xml:space="preserve">Project worksheet </w:t>
-            </w:r>
-            <w:proofErr w:type="gramStart"/>
-            <w:r>
-              <w:t xml:space="preserve">   </w:t>
+              <w:t xml:space="preserve">Project worksheet    </w:t>
             </w:r>
             <w:r>
               <w:rPr>
                 <w:sz w:val="22"/>
               </w:rPr>
-              <w:t>(</w:t>
-            </w:r>
-            <w:proofErr w:type="gramEnd"/>
-            <w:r>
-              <w:rPr>
-                <w:sz w:val="22"/>
-              </w:rPr>
-              <w:t xml:space="preserve">download from </w:t>
+              <w:t xml:space="preserve">(download from </w:t>
             </w:r>
             <w:hyperlink r:id="rId29" w:history="1">
               <w:r>
@@ -9338,15 +8803,7 @@
           <w:p/>
           <w:p>
             <w:r>
-              <w:t>One “</w:t>
-            </w:r>
-            <w:proofErr w:type="spellStart"/>
-            <w:r>
-              <w:t>Lite</w:t>
-            </w:r>
-            <w:proofErr w:type="spellEnd"/>
-            <w:r>
-              <w:t xml:space="preserve">” API key is free </w:t>
+              <w:t xml:space="preserve">One “Lite” API key is free </w:t>
             </w:r>
             <w:r>
               <w:t>but can only be used to create 2</w:t>
@@ -9611,27 +9068,7 @@
                 <w:sz w:val="36"/>
               </w:rPr>
               <w:lastRenderedPageBreak/>
-              <w:t xml:space="preserve">Machine Learning For </w:t>
-            </w:r>
-            <w:proofErr w:type="gramStart"/>
-            <w:r>
-              <w:rPr>
-                <w:rFonts w:ascii="IBM Plex Sans" w:hAnsi="IBM Plex Sans"/>
-                <w:b/>
-                <w:color w:val="FFFFFF" w:themeColor="background1"/>
-                <w:sz w:val="36"/>
-              </w:rPr>
-              <w:t>Kids  :</w:t>
-            </w:r>
-            <w:proofErr w:type="gramEnd"/>
-            <w:r>
-              <w:rPr>
-                <w:rFonts w:ascii="IBM Plex Sans" w:hAnsi="IBM Plex Sans"/>
-                <w:b/>
-                <w:color w:val="FFFFFF" w:themeColor="background1"/>
-                <w:sz w:val="36"/>
-              </w:rPr>
-              <w:t xml:space="preserve">:  </w:t>
+              <w:t xml:space="preserve">Machine Learning For Kids  ::  </w:t>
             </w:r>
             <w:r>
               <w:rPr>
@@ -9929,15 +9366,7 @@
               <w:t xml:space="preserve">Students will </w:t>
             </w:r>
             <w:r>
-              <w:t xml:space="preserve">use a library or book retailer website to collect photos of book </w:t>
-            </w:r>
-            <w:proofErr w:type="gramStart"/>
-            <w:r>
-              <w:t>covers, and</w:t>
-            </w:r>
-            <w:proofErr w:type="gramEnd"/>
-            <w:r>
-              <w:t xml:space="preserve"> use these to </w:t>
+              <w:t xml:space="preserve">use a library or book retailer website to collect photos of book covers, and use these to </w:t>
             </w:r>
             <w:r>
               <w:t xml:space="preserve">train a machine learning model to recognise </w:t>
@@ -10103,24 +9532,13 @@
               </w:rPr>
             </w:pPr>
             <w:r>
-              <w:t xml:space="preserve">Project worksheet </w:t>
-            </w:r>
-            <w:proofErr w:type="gramStart"/>
-            <w:r>
-              <w:t xml:space="preserve">   </w:t>
+              <w:t xml:space="preserve">Project worksheet    </w:t>
             </w:r>
             <w:r>
               <w:rPr>
                 <w:sz w:val="22"/>
               </w:rPr>
-              <w:t>(</w:t>
-            </w:r>
-            <w:proofErr w:type="gramEnd"/>
-            <w:r>
-              <w:rPr>
-                <w:sz w:val="22"/>
-              </w:rPr>
-              <w:t xml:space="preserve">download from </w:t>
+              <w:t xml:space="preserve">(download from </w:t>
             </w:r>
             <w:hyperlink r:id="rId31" w:history="1">
               <w:r>
@@ -10322,15 +9740,7 @@
           <w:p/>
           <w:p>
             <w:r>
-              <w:t>One “</w:t>
-            </w:r>
-            <w:proofErr w:type="spellStart"/>
-            <w:r>
-              <w:t>Lite</w:t>
-            </w:r>
-            <w:proofErr w:type="spellEnd"/>
-            <w:r>
-              <w:t xml:space="preserve">” API key is free </w:t>
+              <w:t xml:space="preserve">One “Lite” API key is free </w:t>
             </w:r>
             <w:r>
               <w:t>but can only be used to create 2</w:t>
@@ -10559,27 +9969,7 @@
                 <w:sz w:val="36"/>
               </w:rPr>
               <w:lastRenderedPageBreak/>
-              <w:t xml:space="preserve">Machine Learning For </w:t>
-            </w:r>
-            <w:proofErr w:type="gramStart"/>
-            <w:r>
-              <w:rPr>
-                <w:rFonts w:ascii="IBM Plex Sans" w:hAnsi="IBM Plex Sans"/>
-                <w:b/>
-                <w:color w:val="FFFFFF" w:themeColor="background1"/>
-                <w:sz w:val="36"/>
-              </w:rPr>
-              <w:t>Kids  :</w:t>
-            </w:r>
-            <w:proofErr w:type="gramEnd"/>
-            <w:r>
-              <w:rPr>
-                <w:rFonts w:ascii="IBM Plex Sans" w:hAnsi="IBM Plex Sans"/>
-                <w:b/>
-                <w:color w:val="FFFFFF" w:themeColor="background1"/>
-                <w:sz w:val="36"/>
-              </w:rPr>
-              <w:t xml:space="preserve">:  </w:t>
+              <w:t xml:space="preserve">Machine Learning For Kids  ::  </w:t>
             </w:r>
             <w:r>
               <w:rPr>
@@ -10991,24 +10381,13 @@
               </w:rPr>
             </w:pPr>
             <w:r>
-              <w:t xml:space="preserve">Project worksheet </w:t>
-            </w:r>
-            <w:proofErr w:type="gramStart"/>
-            <w:r>
-              <w:t xml:space="preserve">   </w:t>
+              <w:t xml:space="preserve">Project worksheet    </w:t>
             </w:r>
             <w:r>
               <w:rPr>
                 <w:sz w:val="22"/>
               </w:rPr>
-              <w:t>(</w:t>
-            </w:r>
-            <w:proofErr w:type="gramEnd"/>
-            <w:r>
-              <w:rPr>
-                <w:sz w:val="22"/>
-              </w:rPr>
-              <w:t xml:space="preserve">download from </w:t>
+              <w:t xml:space="preserve">(download from </w:t>
             </w:r>
             <w:hyperlink r:id="rId33" w:history="1">
               <w:r>
@@ -11168,15 +10547,7 @@
           <w:p/>
           <w:p>
             <w:r>
-              <w:t>One “</w:t>
-            </w:r>
-            <w:proofErr w:type="spellStart"/>
-            <w:r>
-              <w:t>Lite</w:t>
-            </w:r>
-            <w:proofErr w:type="spellEnd"/>
-            <w:r>
-              <w:t xml:space="preserve">” API key is free </w:t>
+              <w:t xml:space="preserve">One “Lite” API key is free </w:t>
             </w:r>
             <w:r>
               <w:t>but can only be used to create 2</w:t>
@@ -11396,27 +10767,7 @@
                 <w:sz w:val="36"/>
               </w:rPr>
               <w:lastRenderedPageBreak/>
-              <w:t xml:space="preserve">Machine Learning For </w:t>
-            </w:r>
-            <w:proofErr w:type="gramStart"/>
-            <w:r>
-              <w:rPr>
-                <w:rFonts w:ascii="IBM Plex Sans" w:hAnsi="IBM Plex Sans"/>
-                <w:b/>
-                <w:color w:val="FFFFFF" w:themeColor="background1"/>
-                <w:sz w:val="36"/>
-              </w:rPr>
-              <w:t>Kids  :</w:t>
-            </w:r>
-            <w:proofErr w:type="gramEnd"/>
-            <w:r>
-              <w:rPr>
-                <w:rFonts w:ascii="IBM Plex Sans" w:hAnsi="IBM Plex Sans"/>
-                <w:b/>
-                <w:color w:val="FFFFFF" w:themeColor="background1"/>
-                <w:sz w:val="36"/>
-              </w:rPr>
-              <w:t xml:space="preserve">:  </w:t>
+              <w:t xml:space="preserve">Machine Learning For Kids  ::  </w:t>
             </w:r>
             <w:r>
               <w:rPr>
@@ -11916,24 +11267,13 @@
               </w:rPr>
             </w:pPr>
             <w:r>
-              <w:t xml:space="preserve">Project worksheet </w:t>
-            </w:r>
-            <w:proofErr w:type="gramStart"/>
-            <w:r>
-              <w:t xml:space="preserve">   </w:t>
+              <w:t xml:space="preserve">Project worksheet    </w:t>
             </w:r>
             <w:r>
               <w:rPr>
                 <w:sz w:val="22"/>
               </w:rPr>
-              <w:t>(</w:t>
-            </w:r>
-            <w:proofErr w:type="gramEnd"/>
-            <w:r>
-              <w:rPr>
-                <w:sz w:val="22"/>
-              </w:rPr>
-              <w:t xml:space="preserve">download from </w:t>
+              <w:t xml:space="preserve">(download from </w:t>
             </w:r>
             <w:hyperlink r:id="rId35" w:history="1">
               <w:r>
@@ -12246,27 +11586,7 @@
                 <w:sz w:val="36"/>
               </w:rPr>
               <w:lastRenderedPageBreak/>
-              <w:t xml:space="preserve">Machine Learning For </w:t>
-            </w:r>
-            <w:proofErr w:type="gramStart"/>
-            <w:r>
-              <w:rPr>
-                <w:rFonts w:ascii="IBM Plex Sans" w:hAnsi="IBM Plex Sans"/>
-                <w:b/>
-                <w:color w:val="FFFFFF" w:themeColor="background1"/>
-                <w:sz w:val="36"/>
-              </w:rPr>
-              <w:t>Kids  :</w:t>
-            </w:r>
-            <w:proofErr w:type="gramEnd"/>
-            <w:r>
-              <w:rPr>
-                <w:rFonts w:ascii="IBM Plex Sans" w:hAnsi="IBM Plex Sans"/>
-                <w:b/>
-                <w:color w:val="FFFFFF" w:themeColor="background1"/>
-                <w:sz w:val="36"/>
-              </w:rPr>
-              <w:t xml:space="preserve">:  </w:t>
+              <w:t xml:space="preserve">Machine Learning For Kids  ::  </w:t>
             </w:r>
             <w:r>
               <w:rPr>
@@ -12478,21 +11798,7 @@
               <w:rPr>
                 <w:sz w:val="22"/>
               </w:rPr>
-              <w:t xml:space="preserve">Most of it is provided in a starter project </w:t>
-            </w:r>
-            <w:proofErr w:type="gramStart"/>
-            <w:r>
-              <w:rPr>
-                <w:sz w:val="22"/>
-              </w:rPr>
-              <w:t>file, but</w:t>
-            </w:r>
-            <w:proofErr w:type="gramEnd"/>
-            <w:r>
-              <w:rPr>
-                <w:sz w:val="22"/>
-              </w:rPr>
-              <w:t xml:space="preserve"> finding the right places to make changes needs care. </w:t>
+              <w:t xml:space="preserve">Most of it is provided in a starter project file, but finding the right places to make changes needs care. </w:t>
             </w:r>
           </w:p>
         </w:tc>
@@ -12723,24 +12029,13 @@
               </w:rPr>
             </w:pPr>
             <w:r>
-              <w:t xml:space="preserve">Project worksheet </w:t>
-            </w:r>
-            <w:proofErr w:type="gramStart"/>
-            <w:r>
-              <w:t xml:space="preserve">   </w:t>
+              <w:t xml:space="preserve">Project worksheet    </w:t>
             </w:r>
             <w:r>
               <w:rPr>
                 <w:sz w:val="22"/>
               </w:rPr>
-              <w:t>(</w:t>
-            </w:r>
-            <w:proofErr w:type="gramEnd"/>
-            <w:r>
-              <w:rPr>
-                <w:sz w:val="22"/>
-              </w:rPr>
-              <w:t xml:space="preserve">download from </w:t>
+              <w:t xml:space="preserve">(download from </w:t>
             </w:r>
             <w:hyperlink r:id="rId37" w:history="1">
               <w:r>
@@ -13058,27 +12353,7 @@
                 <w:sz w:val="36"/>
               </w:rPr>
               <w:lastRenderedPageBreak/>
-              <w:t xml:space="preserve">Machine Learning For </w:t>
-            </w:r>
-            <w:proofErr w:type="gramStart"/>
-            <w:r>
-              <w:rPr>
-                <w:rFonts w:ascii="IBM Plex Sans" w:hAnsi="IBM Plex Sans"/>
-                <w:b/>
-                <w:color w:val="FFFFFF" w:themeColor="background1"/>
-                <w:sz w:val="36"/>
-              </w:rPr>
-              <w:t>Kids  :</w:t>
-            </w:r>
-            <w:proofErr w:type="gramEnd"/>
-            <w:r>
-              <w:rPr>
-                <w:rFonts w:ascii="IBM Plex Sans" w:hAnsi="IBM Plex Sans"/>
-                <w:b/>
-                <w:color w:val="FFFFFF" w:themeColor="background1"/>
-                <w:sz w:val="36"/>
-              </w:rPr>
-              <w:t xml:space="preserve">:  </w:t>
+              <w:t xml:space="preserve">Machine Learning For Kids  ::  </w:t>
             </w:r>
             <w:r>
               <w:rPr>
@@ -13283,99 +12558,57 @@
               <w:rPr>
                 <w:sz w:val="22"/>
               </w:rPr>
-              <w:t xml:space="preserve"> for the advanced version of the </w:t>
-            </w:r>
-            <w:proofErr w:type="gramStart"/>
+              <w:t xml:space="preserve"> for the advanced version of the project </w:t>
+            </w:r>
             <w:r>
               <w:rPr>
                 <w:sz w:val="22"/>
               </w:rPr>
-              <w:t xml:space="preserve">project </w:t>
+              <w:t xml:space="preserve"> is long and complex.</w:t>
             </w:r>
             <w:r>
               <w:rPr>
                 <w:sz w:val="22"/>
               </w:rPr>
-              <w:t xml:space="preserve"> is</w:t>
-            </w:r>
-            <w:proofErr w:type="gramEnd"/>
+              <w:t xml:space="preserve"> </w:t>
+            </w:r>
             <w:r>
               <w:rPr>
                 <w:sz w:val="22"/>
               </w:rPr>
-              <w:t xml:space="preserve"> long and complex.</w:t>
-            </w:r>
-            <w:r>
+              <w:t xml:space="preserve">Most of it is provided in a starter project file, but finding the right places to make changes needs care. </w:t>
+            </w:r>
+          </w:p>
+          <w:p>
+            <w:pPr>
               <w:rPr>
                 <w:sz w:val="22"/>
               </w:rPr>
-              <w:t xml:space="preserve"> </w:t>
-            </w:r>
+            </w:pPr>
             <w:r>
               <w:rPr>
                 <w:sz w:val="22"/>
               </w:rPr>
-              <w:t xml:space="preserve">Most of it is provided in a starter project </w:t>
-            </w:r>
-            <w:proofErr w:type="gramStart"/>
+              <w:t>The concept of testing and accuracy can require some explanation.</w:t>
+            </w:r>
             <w:r>
               <w:rPr>
                 <w:sz w:val="22"/>
               </w:rPr>
-              <w:t>file, but</w:t>
-            </w:r>
-            <w:proofErr w:type="gramEnd"/>
+              <w:br/>
+            </w:r>
+          </w:p>
+          <w:p>
+            <w:r>
+              <w:t>Intermediate</w:t>
+            </w:r>
+          </w:p>
+          <w:p>
             <w:r>
               <w:rPr>
                 <w:sz w:val="22"/>
               </w:rPr>
-              <w:t xml:space="preserve"> finding the right places to make changes needs care. </w:t>
-            </w:r>
-          </w:p>
-          <w:p>
-            <w:pPr>
-              <w:rPr>
-                <w:sz w:val="22"/>
-              </w:rPr>
-            </w:pPr>
-            <w:r>
-              <w:rPr>
-                <w:sz w:val="22"/>
-              </w:rPr>
-              <w:t>The concept of testing and accuracy can require some explanation.</w:t>
-            </w:r>
-            <w:r>
-              <w:rPr>
-                <w:sz w:val="22"/>
-              </w:rPr>
-              <w:br/>
-            </w:r>
-          </w:p>
-          <w:p>
-            <w:r>
-              <w:t>Intermediate</w:t>
-            </w:r>
-          </w:p>
-          <w:p>
-            <w:r>
-              <w:rPr>
-                <w:sz w:val="22"/>
-              </w:rPr>
-              <w:t xml:space="preserve">The simple version of the project is easy to </w:t>
-            </w:r>
-            <w:proofErr w:type="gramStart"/>
-            <w:r>
-              <w:rPr>
-                <w:sz w:val="22"/>
-              </w:rPr>
-              <w:t>make, but</w:t>
-            </w:r>
-            <w:proofErr w:type="gramEnd"/>
-            <w:r>
-              <w:rPr>
-                <w:sz w:val="22"/>
-              </w:rPr>
-              <w:t xml:space="preserve"> typing in a lot of headlines to train the model can be time-consuming. </w:t>
+              <w:t xml:space="preserve">The simple version of the project is easy to make, but typing in a lot of headlines to train the model can be time-consuming. </w:t>
             </w:r>
           </w:p>
         </w:tc>
@@ -13417,11 +12650,7 @@
               </w:rPr>
             </w:pPr>
             <w:r>
-              <w:t>2 hours</w:t>
-            </w:r>
-            <w:proofErr w:type="gramStart"/>
-            <w:r>
-              <w:t xml:space="preserve">   </w:t>
+              <w:t xml:space="preserve">2 hours   </w:t>
             </w:r>
             <w:r>
               <w:rPr>
@@ -13429,7 +12658,6 @@
               </w:rPr>
               <w:t>(</w:t>
             </w:r>
-            <w:proofErr w:type="gramEnd"/>
             <w:r>
               <w:rPr>
                 <w:sz w:val="20"/>
@@ -13453,24 +12681,13 @@
           </w:p>
           <w:p>
             <w:r>
-              <w:t>1 hour</w:t>
-            </w:r>
-            <w:proofErr w:type="gramStart"/>
-            <w:r>
-              <w:t xml:space="preserve">   </w:t>
+              <w:t xml:space="preserve">1 hour   </w:t>
             </w:r>
             <w:r>
               <w:rPr>
                 <w:sz w:val="20"/>
               </w:rPr>
-              <w:t>(</w:t>
-            </w:r>
-            <w:proofErr w:type="gramEnd"/>
-            <w:r>
-              <w:rPr>
-                <w:sz w:val="20"/>
-              </w:rPr>
-              <w:t xml:space="preserve">if students </w:t>
+              <w:t xml:space="preserve">(if students </w:t>
             </w:r>
             <w:r>
               <w:rPr>
@@ -13664,24 +12881,13 @@
               </w:rPr>
             </w:pPr>
             <w:r>
-              <w:t xml:space="preserve">Project worksheet </w:t>
-            </w:r>
-            <w:proofErr w:type="gramStart"/>
-            <w:r>
-              <w:t xml:space="preserve">   </w:t>
+              <w:t xml:space="preserve">Project worksheet    </w:t>
             </w:r>
             <w:r>
               <w:rPr>
                 <w:sz w:val="22"/>
               </w:rPr>
-              <w:t>(</w:t>
-            </w:r>
-            <w:proofErr w:type="gramEnd"/>
-            <w:r>
-              <w:rPr>
-                <w:sz w:val="22"/>
-              </w:rPr>
-              <w:t xml:space="preserve">download from </w:t>
+              <w:t xml:space="preserve">(download from </w:t>
             </w:r>
             <w:hyperlink r:id="rId39" w:history="1">
               <w:r>
@@ -13847,15 +13053,7 @@
           <w:p/>
           <w:p>
             <w:r>
-              <w:t>One “</w:t>
-            </w:r>
-            <w:proofErr w:type="spellStart"/>
-            <w:r>
-              <w:t>Lite</w:t>
-            </w:r>
-            <w:proofErr w:type="spellEnd"/>
-            <w:r>
-              <w:t>” API key is free but can only be used to create 5 workspaces</w:t>
+              <w:t>One “Lite” API key is free but can only be used to create 5 workspaces</w:t>
             </w:r>
           </w:p>
           <w:p>
@@ -14052,27 +13250,7 @@
                 <w:sz w:val="36"/>
               </w:rPr>
               <w:lastRenderedPageBreak/>
-              <w:t xml:space="preserve">Machine Learning For </w:t>
-            </w:r>
-            <w:proofErr w:type="gramStart"/>
-            <w:r>
-              <w:rPr>
-                <w:rFonts w:ascii="IBM Plex Sans" w:hAnsi="IBM Plex Sans"/>
-                <w:b/>
-                <w:color w:val="FFFFFF" w:themeColor="background1"/>
-                <w:sz w:val="36"/>
-              </w:rPr>
-              <w:t>Kids  :</w:t>
-            </w:r>
-            <w:proofErr w:type="gramEnd"/>
-            <w:r>
-              <w:rPr>
-                <w:rFonts w:ascii="IBM Plex Sans" w:hAnsi="IBM Plex Sans"/>
-                <w:b/>
-                <w:color w:val="FFFFFF" w:themeColor="background1"/>
-                <w:sz w:val="36"/>
-              </w:rPr>
-              <w:t xml:space="preserve">:  </w:t>
+              <w:t xml:space="preserve">Machine Learning For Kids  ::  </w:t>
             </w:r>
             <w:r>
               <w:rPr>
@@ -14523,24 +13701,13 @@
               </w:rPr>
             </w:pPr>
             <w:r>
-              <w:t xml:space="preserve">Project worksheet </w:t>
-            </w:r>
-            <w:proofErr w:type="gramStart"/>
-            <w:r>
-              <w:t xml:space="preserve">   </w:t>
+              <w:t xml:space="preserve">Project worksheet    </w:t>
             </w:r>
             <w:r>
               <w:rPr>
                 <w:sz w:val="22"/>
               </w:rPr>
-              <w:t>(</w:t>
-            </w:r>
-            <w:proofErr w:type="gramEnd"/>
-            <w:r>
-              <w:rPr>
-                <w:sz w:val="22"/>
-              </w:rPr>
-              <w:t xml:space="preserve">download from </w:t>
+              <w:t xml:space="preserve">(download from </w:t>
             </w:r>
             <w:hyperlink r:id="rId41" w:history="1">
               <w:r>
@@ -14700,15 +13867,7 @@
           <w:p/>
           <w:p>
             <w:r>
-              <w:t>One “</w:t>
-            </w:r>
-            <w:proofErr w:type="spellStart"/>
-            <w:r>
-              <w:t>Lite</w:t>
-            </w:r>
-            <w:proofErr w:type="spellEnd"/>
-            <w:r>
-              <w:t xml:space="preserve">” API key is free </w:t>
+              <w:t xml:space="preserve">One “Lite” API key is free </w:t>
             </w:r>
             <w:r>
               <w:t>but can only be used to create 2</w:t>
@@ -14926,27 +14085,7 @@
                 <w:sz w:val="36"/>
               </w:rPr>
               <w:lastRenderedPageBreak/>
-              <w:t xml:space="preserve">Machine Learning For </w:t>
-            </w:r>
-            <w:proofErr w:type="gramStart"/>
-            <w:r>
-              <w:rPr>
-                <w:rFonts w:ascii="IBM Plex Sans" w:hAnsi="IBM Plex Sans"/>
-                <w:b/>
-                <w:color w:val="FFFFFF" w:themeColor="background1"/>
-                <w:sz w:val="36"/>
-              </w:rPr>
-              <w:t>Kids  :</w:t>
-            </w:r>
-            <w:proofErr w:type="gramEnd"/>
-            <w:r>
-              <w:rPr>
-                <w:rFonts w:ascii="IBM Plex Sans" w:hAnsi="IBM Plex Sans"/>
-                <w:b/>
-                <w:color w:val="FFFFFF" w:themeColor="background1"/>
-                <w:sz w:val="36"/>
-              </w:rPr>
-              <w:t xml:space="preserve">:  </w:t>
+              <w:t xml:space="preserve">Machine Learning For Kids  ::  </w:t>
             </w:r>
             <w:r>
               <w:rPr>
@@ -15347,24 +14486,13 @@
               </w:rPr>
             </w:pPr>
             <w:r>
-              <w:t xml:space="preserve">Project worksheet </w:t>
-            </w:r>
-            <w:proofErr w:type="gramStart"/>
-            <w:r>
-              <w:t xml:space="preserve">   </w:t>
+              <w:t xml:space="preserve">Project worksheet    </w:t>
             </w:r>
             <w:r>
               <w:rPr>
                 <w:sz w:val="22"/>
               </w:rPr>
-              <w:t>(</w:t>
-            </w:r>
-            <w:proofErr w:type="gramEnd"/>
-            <w:r>
-              <w:rPr>
-                <w:sz w:val="22"/>
-              </w:rPr>
-              <w:t xml:space="preserve">download from </w:t>
+              <w:t xml:space="preserve">(download from </w:t>
             </w:r>
             <w:hyperlink r:id="rId43" w:history="1">
               <w:r>
@@ -15631,15 +14759,7 @@
               <w:ind w:left="455" w:hanging="425"/>
             </w:pPr>
             <w:r>
-              <w:t xml:space="preserve">Design your own survey! Consider using this as </w:t>
-            </w:r>
-            <w:proofErr w:type="gramStart"/>
-            <w:r>
-              <w:t>inspiration, but</w:t>
-            </w:r>
-            <w:proofErr w:type="gramEnd"/>
-            <w:r>
-              <w:t xml:space="preserve"> do your own survey on your own topic. </w:t>
+              <w:t xml:space="preserve">Design your own survey! Consider using this as inspiration, but do your own survey on your own topic. </w:t>
             </w:r>
             <w:r>
               <w:t>Can this be combined with any other projects that the students are already doing?</w:t>
@@ -15739,27 +14859,7 @@
                 <w:sz w:val="36"/>
               </w:rPr>
               <w:lastRenderedPageBreak/>
-              <w:t xml:space="preserve">Machine Learning For </w:t>
-            </w:r>
-            <w:proofErr w:type="gramStart"/>
-            <w:r>
-              <w:rPr>
-                <w:rFonts w:ascii="IBM Plex Sans" w:hAnsi="IBM Plex Sans"/>
-                <w:b/>
-                <w:color w:val="FFFFFF" w:themeColor="background1"/>
-                <w:sz w:val="36"/>
-              </w:rPr>
-              <w:t>Kids  :</w:t>
-            </w:r>
-            <w:proofErr w:type="gramEnd"/>
-            <w:r>
-              <w:rPr>
-                <w:rFonts w:ascii="IBM Plex Sans" w:hAnsi="IBM Plex Sans"/>
-                <w:b/>
-                <w:color w:val="FFFFFF" w:themeColor="background1"/>
-                <w:sz w:val="36"/>
-              </w:rPr>
-              <w:t xml:space="preserve">:  </w:t>
+              <w:t xml:space="preserve">Machine Learning For Kids  ::  </w:t>
             </w:r>
             <w:r>
               <w:rPr>
@@ -16177,24 +15277,13 @@
               </w:rPr>
             </w:pPr>
             <w:r>
-              <w:t xml:space="preserve">Project worksheet </w:t>
-            </w:r>
-            <w:proofErr w:type="gramStart"/>
-            <w:r>
-              <w:t xml:space="preserve">   </w:t>
+              <w:t xml:space="preserve">Project worksheet    </w:t>
             </w:r>
             <w:r>
               <w:rPr>
                 <w:sz w:val="22"/>
               </w:rPr>
-              <w:t>(</w:t>
-            </w:r>
-            <w:proofErr w:type="gramEnd"/>
-            <w:r>
-              <w:rPr>
-                <w:sz w:val="22"/>
-              </w:rPr>
-              <w:t xml:space="preserve">download from </w:t>
+              <w:t xml:space="preserve">(download from </w:t>
             </w:r>
             <w:hyperlink r:id="rId45" w:history="1">
               <w:r>
@@ -16516,27 +15605,7 @@
                 <w:sz w:val="36"/>
               </w:rPr>
               <w:lastRenderedPageBreak/>
-              <w:t xml:space="preserve">Machine Learning For </w:t>
-            </w:r>
-            <w:proofErr w:type="gramStart"/>
-            <w:r>
-              <w:rPr>
-                <w:rFonts w:ascii="IBM Plex Sans" w:hAnsi="IBM Plex Sans"/>
-                <w:b/>
-                <w:color w:val="FFFFFF" w:themeColor="background1"/>
-                <w:sz w:val="36"/>
-              </w:rPr>
-              <w:t>Kids  :</w:t>
-            </w:r>
-            <w:proofErr w:type="gramEnd"/>
-            <w:r>
-              <w:rPr>
-                <w:rFonts w:ascii="IBM Plex Sans" w:hAnsi="IBM Plex Sans"/>
-                <w:b/>
-                <w:color w:val="FFFFFF" w:themeColor="background1"/>
-                <w:sz w:val="36"/>
-              </w:rPr>
-              <w:t xml:space="preserve">:  </w:t>
+              <w:t xml:space="preserve">Machine Learning For Kids  ::  </w:t>
             </w:r>
             <w:r>
               <w:rPr>
@@ -16950,24 +16019,13 @@
               </w:rPr>
             </w:pPr>
             <w:r>
-              <w:t xml:space="preserve">Project worksheet </w:t>
-            </w:r>
-            <w:proofErr w:type="gramStart"/>
-            <w:r>
-              <w:t xml:space="preserve">   </w:t>
+              <w:t xml:space="preserve">Project worksheet    </w:t>
             </w:r>
             <w:r>
               <w:rPr>
                 <w:sz w:val="22"/>
               </w:rPr>
-              <w:t>(</w:t>
-            </w:r>
-            <w:proofErr w:type="gramEnd"/>
-            <w:r>
-              <w:rPr>
-                <w:sz w:val="22"/>
-              </w:rPr>
-              <w:t xml:space="preserve">download from </w:t>
+              <w:t xml:space="preserve">(download from </w:t>
             </w:r>
             <w:hyperlink r:id="rId47" w:history="1">
               <w:r>
@@ -17133,15 +16191,7 @@
           <w:p/>
           <w:p>
             <w:r>
-              <w:t>One “</w:t>
-            </w:r>
-            <w:proofErr w:type="spellStart"/>
-            <w:r>
-              <w:t>Lite</w:t>
-            </w:r>
-            <w:proofErr w:type="spellEnd"/>
-            <w:r>
-              <w:t>” API key is free but can only be used to create 5 workspaces</w:t>
+              <w:t>One “Lite” API key is free but can only be used to create 5 workspaces</w:t>
             </w:r>
           </w:p>
           <w:p>
@@ -17359,27 +16409,7 @@
                 <w:sz w:val="36"/>
               </w:rPr>
               <w:lastRenderedPageBreak/>
-              <w:t xml:space="preserve">Machine Learning For </w:t>
-            </w:r>
-            <w:proofErr w:type="gramStart"/>
-            <w:r>
-              <w:rPr>
-                <w:rFonts w:ascii="IBM Plex Sans" w:hAnsi="IBM Plex Sans"/>
-                <w:b/>
-                <w:color w:val="FFFFFF" w:themeColor="background1"/>
-                <w:sz w:val="36"/>
-              </w:rPr>
-              <w:t>Kids  :</w:t>
-            </w:r>
-            <w:proofErr w:type="gramEnd"/>
-            <w:r>
-              <w:rPr>
-                <w:rFonts w:ascii="IBM Plex Sans" w:hAnsi="IBM Plex Sans"/>
-                <w:b/>
-                <w:color w:val="FFFFFF" w:themeColor="background1"/>
-                <w:sz w:val="36"/>
-              </w:rPr>
-              <w:t xml:space="preserve">:  </w:t>
+              <w:t xml:space="preserve">Machine Learning For Kids  ::  </w:t>
             </w:r>
             <w:r>
               <w:rPr>
@@ -17835,24 +16865,13 @@
               </w:rPr>
             </w:pPr>
             <w:r>
-              <w:t xml:space="preserve">Project worksheet </w:t>
-            </w:r>
-            <w:proofErr w:type="gramStart"/>
-            <w:r>
-              <w:t xml:space="preserve">   </w:t>
+              <w:t xml:space="preserve">Project worksheet    </w:t>
             </w:r>
             <w:r>
               <w:rPr>
                 <w:sz w:val="22"/>
               </w:rPr>
-              <w:t>(</w:t>
-            </w:r>
-            <w:proofErr w:type="gramEnd"/>
-            <w:r>
-              <w:rPr>
-                <w:sz w:val="22"/>
-              </w:rPr>
-              <w:t xml:space="preserve">download from </w:t>
+              <w:t xml:space="preserve">(download from </w:t>
             </w:r>
             <w:hyperlink r:id="rId50" w:history="1">
               <w:r>
@@ -17935,24 +16954,13 @@
               <w:t xml:space="preserve">Toys with faces </w:t>
             </w:r>
             <w:r>
-              <w:t xml:space="preserve">           </w:t>
-            </w:r>
-            <w:proofErr w:type="gramStart"/>
-            <w:r>
-              <w:t xml:space="preserve">   </w:t>
+              <w:t xml:space="preserve">              </w:t>
             </w:r>
             <w:r>
               <w:rPr>
                 <w:sz w:val="22"/>
               </w:rPr>
-              <w:t>(</w:t>
-            </w:r>
-            <w:proofErr w:type="gramEnd"/>
-            <w:r>
-              <w:rPr>
-                <w:sz w:val="22"/>
-              </w:rPr>
-              <w:t>if you don’t want the students to take photos of their own face)</w:t>
+              <w:t>(if you don’t want the students to take photos of their own face)</w:t>
             </w:r>
             <w:r>
               <w:rPr>
@@ -18134,15 +17142,7 @@
           <w:p/>
           <w:p>
             <w:r>
-              <w:t>One “</w:t>
-            </w:r>
-            <w:proofErr w:type="spellStart"/>
-            <w:r>
-              <w:t>Lite</w:t>
-            </w:r>
-            <w:proofErr w:type="spellEnd"/>
-            <w:r>
-              <w:t xml:space="preserve">” API key is free but can only be used to create </w:t>
+              <w:t xml:space="preserve">One “Lite” API key is free but can only be used to create </w:t>
             </w:r>
             <w:r>
               <w:t>2</w:t>
@@ -18366,27 +17366,7 @@
                 <w:color w:val="FFFFFF" w:themeColor="background1"/>
                 <w:sz w:val="36"/>
               </w:rPr>
-              <w:t xml:space="preserve">Machine Learning For </w:t>
-            </w:r>
-            <w:proofErr w:type="gramStart"/>
-            <w:r>
-              <w:rPr>
-                <w:rFonts w:ascii="IBM Plex Sans" w:hAnsi="IBM Plex Sans"/>
-                <w:b/>
-                <w:color w:val="FFFFFF" w:themeColor="background1"/>
-                <w:sz w:val="36"/>
-              </w:rPr>
-              <w:t>Kids  :</w:t>
-            </w:r>
-            <w:proofErr w:type="gramEnd"/>
-            <w:r>
-              <w:rPr>
-                <w:rFonts w:ascii="IBM Plex Sans" w:hAnsi="IBM Plex Sans"/>
-                <w:b/>
-                <w:color w:val="FFFFFF" w:themeColor="background1"/>
-                <w:sz w:val="36"/>
-              </w:rPr>
-              <w:t xml:space="preserve">:  </w:t>
+              <w:t xml:space="preserve">Machine Learning For Kids  ::  </w:t>
             </w:r>
             <w:r>
               <w:rPr>
@@ -18784,24 +17764,13 @@
               </w:rPr>
             </w:pPr>
             <w:r>
-              <w:t xml:space="preserve">Project worksheet </w:t>
-            </w:r>
-            <w:proofErr w:type="gramStart"/>
-            <w:r>
-              <w:t xml:space="preserve">   </w:t>
+              <w:t xml:space="preserve">Project worksheet    </w:t>
             </w:r>
             <w:r>
               <w:rPr>
                 <w:sz w:val="22"/>
               </w:rPr>
-              <w:t>(</w:t>
-            </w:r>
-            <w:proofErr w:type="gramEnd"/>
-            <w:r>
-              <w:rPr>
-                <w:sz w:val="22"/>
-              </w:rPr>
-              <w:t xml:space="preserve">download from </w:t>
+              <w:t xml:space="preserve">(download from </w:t>
             </w:r>
             <w:hyperlink r:id="rId53" w:history="1">
               <w:r>
@@ -19009,15 +17978,7 @@
           <w:p/>
           <w:p>
             <w:r>
-              <w:t>One “</w:t>
-            </w:r>
-            <w:proofErr w:type="spellStart"/>
-            <w:r>
-              <w:t>Lite</w:t>
-            </w:r>
-            <w:proofErr w:type="spellEnd"/>
-            <w:r>
-              <w:t>” API key is free but can only be used to create 2 custom models</w:t>
+              <w:t>One “Lite” API key is free but can only be used to create 2 custom models</w:t>
             </w:r>
           </w:p>
           <w:p>
@@ -19121,15 +18082,7 @@
               <w:ind w:left="455" w:hanging="425"/>
             </w:pPr>
             <w:r>
-              <w:t xml:space="preserve">Students will be taking photos and uploading them to a secure site, where they are kept until their photo or project is deleted. As long as only the objects are visible in photos they take, then students will not be identifiable from this. If </w:t>
-            </w:r>
-            <w:proofErr w:type="gramStart"/>
-            <w:r>
-              <w:t>this raises</w:t>
-            </w:r>
-            <w:proofErr w:type="gramEnd"/>
-            <w:r>
-              <w:t xml:space="preserve"> concerns it may be sensible to obtain parental permission.</w:t>
+              <w:t>Students will be taking photos and uploading them to a secure site, where they are kept until their photo or project is deleted. As long as only the objects are visible in photos they take, then students will not be identifiable from this. If this raises concerns it may be sensible to obtain parental permission.</w:t>
             </w:r>
           </w:p>
           <w:p>
@@ -19235,27 +18188,7 @@
                 <w:sz w:val="36"/>
               </w:rPr>
               <w:lastRenderedPageBreak/>
-              <w:t xml:space="preserve">Machine Learning For </w:t>
-            </w:r>
-            <w:proofErr w:type="gramStart"/>
-            <w:r>
-              <w:rPr>
-                <w:rFonts w:ascii="IBM Plex Sans" w:hAnsi="IBM Plex Sans"/>
-                <w:b/>
-                <w:color w:val="FFFFFF" w:themeColor="background1"/>
-                <w:sz w:val="36"/>
-              </w:rPr>
-              <w:t>Kids  :</w:t>
-            </w:r>
-            <w:proofErr w:type="gramEnd"/>
-            <w:r>
-              <w:rPr>
-                <w:rFonts w:ascii="IBM Plex Sans" w:hAnsi="IBM Plex Sans"/>
-                <w:b/>
-                <w:color w:val="FFFFFF" w:themeColor="background1"/>
-                <w:sz w:val="36"/>
-              </w:rPr>
-              <w:t xml:space="preserve">:  </w:t>
+              <w:t xml:space="preserve">Machine Learning For Kids  ::  </w:t>
             </w:r>
             <w:r>
               <w:rPr>
@@ -19650,24 +18583,13 @@
               </w:rPr>
             </w:pPr>
             <w:r>
-              <w:t xml:space="preserve">Project worksheet </w:t>
-            </w:r>
-            <w:proofErr w:type="gramStart"/>
-            <w:r>
-              <w:t xml:space="preserve">   </w:t>
+              <w:t xml:space="preserve">Project worksheet    </w:t>
             </w:r>
             <w:r>
               <w:rPr>
                 <w:sz w:val="22"/>
               </w:rPr>
-              <w:t>(</w:t>
-            </w:r>
-            <w:proofErr w:type="gramEnd"/>
-            <w:r>
-              <w:rPr>
-                <w:sz w:val="22"/>
-              </w:rPr>
-              <w:t xml:space="preserve">download from </w:t>
+              <w:t xml:space="preserve">(download from </w:t>
             </w:r>
             <w:hyperlink r:id="rId56" w:history="1">
               <w:r>
@@ -19875,15 +18797,7 @@
           <w:p/>
           <w:p>
             <w:r>
-              <w:t>One “</w:t>
-            </w:r>
-            <w:proofErr w:type="spellStart"/>
-            <w:r>
-              <w:t>Lite</w:t>
-            </w:r>
-            <w:proofErr w:type="spellEnd"/>
-            <w:r>
-              <w:t>” API key is free but can only be used to create 2 custom models</w:t>
+              <w:t>One “Lite” API key is free but can only be used to create 2 custom models</w:t>
             </w:r>
           </w:p>
           <w:p>
@@ -20044,6 +18958,844 @@
               <w:t xml:space="preserve">General troubleshooting and help at </w:t>
             </w:r>
             <w:hyperlink r:id="rId58" w:history="1">
+              <w:r>
+                <w:rPr>
+                  <w:rStyle w:val="Hyperlink"/>
+                </w:rPr>
+                <w:t>https://machinelearningforkids.co.uk/help</w:t>
+              </w:r>
+            </w:hyperlink>
+            <w:r>
+              <w:t xml:space="preserve"> </w:t>
+            </w:r>
+          </w:p>
+          <w:p/>
+        </w:tc>
+      </w:tr>
+    </w:tbl>
+    <w:p/>
+    <w:p/>
+    <w:p/>
+    <w:p/>
+    <w:tbl>
+      <w:tblPr>
+        <w:tblStyle w:val="TableGrid"/>
+        <w:tblW w:w="5000" w:type="pct"/>
+        <w:tblLook w:val="04A0" w:firstRow="1" w:lastRow="0" w:firstColumn="1" w:lastColumn="0" w:noHBand="0" w:noVBand="1"/>
+      </w:tblPr>
+      <w:tblGrid>
+        <w:gridCol w:w="279"/>
+        <w:gridCol w:w="1701"/>
+        <w:gridCol w:w="8470"/>
+      </w:tblGrid>
+      <w:tr>
+        <w:tc>
+          <w:tcPr>
+            <w:tcW w:w="10450" w:type="dxa"/>
+            <w:gridSpan w:val="3"/>
+            <w:shd w:val="clear" w:color="auto" w:fill="70AD47" w:themeFill="accent6"/>
+            <w:tcMar>
+              <w:top w:w="170" w:type="dxa"/>
+              <w:left w:w="170" w:type="dxa"/>
+              <w:bottom w:w="170" w:type="dxa"/>
+              <w:right w:w="170" w:type="dxa"/>
+            </w:tcMar>
+          </w:tcPr>
+          <w:p>
+            <w:pPr>
+              <w:jc w:val="center"/>
+              <w:rPr>
+                <w:rFonts w:ascii="IBM Plex Sans" w:hAnsi="IBM Plex Sans"/>
+                <w:b/>
+                <w:color w:val="FFFFFF" w:themeColor="background1"/>
+              </w:rPr>
+            </w:pPr>
+            <w:r>
+              <w:rPr>
+                <w:rFonts w:ascii="IBM Plex Sans" w:hAnsi="IBM Plex Sans"/>
+                <w:b/>
+                <w:color w:val="FFFFFF" w:themeColor="background1"/>
+                <w:sz w:val="36"/>
+              </w:rPr>
+              <w:lastRenderedPageBreak/>
+              <w:t xml:space="preserve">Machine Learning For Kids  ::  </w:t>
+            </w:r>
+            <w:r>
+              <w:rPr>
+                <w:rFonts w:ascii="IBM Plex Sans" w:hAnsi="IBM Plex Sans"/>
+                <w:b/>
+                <w:color w:val="FFFFFF" w:themeColor="background1"/>
+                <w:sz w:val="36"/>
+              </w:rPr>
+              <w:t>Teachers’</w:t>
+            </w:r>
+            <w:r>
+              <w:rPr>
+                <w:rFonts w:ascii="IBM Plex Sans" w:hAnsi="IBM Plex Sans"/>
+                <w:b/>
+                <w:color w:val="FFFFFF" w:themeColor="background1"/>
+                <w:sz w:val="36"/>
+              </w:rPr>
+              <w:t xml:space="preserve"> notes</w:t>
+            </w:r>
+          </w:p>
+        </w:tc>
+      </w:tr>
+      <w:tr>
+        <w:tc>
+          <w:tcPr>
+            <w:tcW w:w="1980" w:type="dxa"/>
+            <w:gridSpan w:val="2"/>
+          </w:tcPr>
+          <w:p>
+            <w:pPr>
+              <w:rPr>
+                <w:b/>
+              </w:rPr>
+            </w:pPr>
+            <w:r>
+              <w:rPr>
+                <w:b/>
+              </w:rPr>
+              <w:t>Worksheet</w:t>
+            </w:r>
+          </w:p>
+        </w:tc>
+        <w:tc>
+          <w:tcPr>
+            <w:tcW w:w="8470" w:type="dxa"/>
+          </w:tcPr>
+          <w:p>
+            <w:r>
+              <w:rPr>
+                <w:sz w:val="40"/>
+              </w:rPr>
+              <w:t>Virtual Pet</w:t>
+            </w:r>
+          </w:p>
+        </w:tc>
+      </w:tr>
+      <w:tr>
+        <w:tc>
+          <w:tcPr>
+            <w:tcW w:w="1980" w:type="dxa"/>
+            <w:gridSpan w:val="2"/>
+          </w:tcPr>
+          <w:p>
+            <w:pPr>
+              <w:rPr>
+                <w:b/>
+              </w:rPr>
+            </w:pPr>
+            <w:r>
+              <w:rPr>
+                <w:b/>
+              </w:rPr>
+              <w:t>Activity</w:t>
+            </w:r>
+          </w:p>
+        </w:tc>
+        <w:tc>
+          <w:tcPr>
+            <w:tcW w:w="8470" w:type="dxa"/>
+          </w:tcPr>
+          <w:p>
+            <w:r>
+              <w:t xml:space="preserve">Make a </w:t>
+            </w:r>
+            <w:r>
+              <w:t>virtual pet</w:t>
+            </w:r>
+            <w:r>
+              <w:t xml:space="preserve"> in Scratch that </w:t>
+            </w:r>
+            <w:r>
+              <w:t>learns to recognise what you are doing</w:t>
+            </w:r>
+          </w:p>
+          <w:p/>
+        </w:tc>
+      </w:tr>
+      <w:tr>
+        <w:tc>
+          <w:tcPr>
+            <w:tcW w:w="1980" w:type="dxa"/>
+            <w:gridSpan w:val="2"/>
+          </w:tcPr>
+          <w:p>
+            <w:pPr>
+              <w:rPr>
+                <w:b/>
+              </w:rPr>
+            </w:pPr>
+            <w:r>
+              <w:rPr>
+                <w:b/>
+              </w:rPr>
+              <w:t>Objective</w:t>
+            </w:r>
+          </w:p>
+        </w:tc>
+        <w:tc>
+          <w:tcPr>
+            <w:tcW w:w="8470" w:type="dxa"/>
+          </w:tcPr>
+          <w:p>
+            <w:pPr>
+              <w:rPr>
+                <w:b/>
+              </w:rPr>
+            </w:pPr>
+            <w:r>
+              <w:rPr>
+                <w:b/>
+              </w:rPr>
+              <w:t xml:space="preserve">Teach a computer to recognise </w:t>
+            </w:r>
+            <w:r>
+              <w:rPr>
+                <w:b/>
+              </w:rPr>
+              <w:t>pictures</w:t>
+            </w:r>
+            <w:r>
+              <w:rPr>
+                <w:b/>
+              </w:rPr>
+              <w:t xml:space="preserve"> </w:t>
+            </w:r>
+          </w:p>
+          <w:p>
+            <w:pPr>
+              <w:pStyle w:val="ListParagraph"/>
+              <w:numPr>
+                <w:ilvl w:val="0"/>
+                <w:numId w:val="1"/>
+              </w:numPr>
+              <w:ind w:left="455" w:hanging="425"/>
+            </w:pPr>
+            <w:r>
+              <w:t>Learn how computers can be trained to recognise an object</w:t>
+            </w:r>
+          </w:p>
+        </w:tc>
+      </w:tr>
+      <w:tr>
+        <w:tc>
+          <w:tcPr>
+            <w:tcW w:w="1980" w:type="dxa"/>
+            <w:gridSpan w:val="2"/>
+          </w:tcPr>
+          <w:p>
+            <w:pPr>
+              <w:rPr>
+                <w:b/>
+              </w:rPr>
+            </w:pPr>
+            <w:r>
+              <w:rPr>
+                <w:b/>
+              </w:rPr>
+              <w:t>Difficulty level</w:t>
+            </w:r>
+          </w:p>
+        </w:tc>
+        <w:tc>
+          <w:tcPr>
+            <w:tcW w:w="8470" w:type="dxa"/>
+          </w:tcPr>
+          <w:p>
+            <w:r>
+              <w:t>Intermediate</w:t>
+            </w:r>
+            <w:bookmarkStart w:id="0" w:name="_GoBack"/>
+            <w:bookmarkEnd w:id="0"/>
+          </w:p>
+        </w:tc>
+      </w:tr>
+      <w:tr>
+        <w:tc>
+          <w:tcPr>
+            <w:tcW w:w="1980" w:type="dxa"/>
+            <w:gridSpan w:val="2"/>
+            <w:tcBorders>
+              <w:bottom w:val="single" w:sz="4" w:space="0" w:color="auto"/>
+            </w:tcBorders>
+          </w:tcPr>
+          <w:p>
+            <w:pPr>
+              <w:rPr>
+                <w:b/>
+              </w:rPr>
+            </w:pPr>
+            <w:r>
+              <w:rPr>
+                <w:b/>
+              </w:rPr>
+              <w:t>Time estimate</w:t>
+            </w:r>
+          </w:p>
+        </w:tc>
+        <w:tc>
+          <w:tcPr>
+            <w:tcW w:w="8470" w:type="dxa"/>
+            <w:tcBorders>
+              <w:bottom w:val="single" w:sz="4" w:space="0" w:color="auto"/>
+            </w:tcBorders>
+          </w:tcPr>
+          <w:p>
+            <w:r>
+              <w:t>45 minutes</w:t>
+            </w:r>
+          </w:p>
+        </w:tc>
+      </w:tr>
+      <w:tr>
+        <w:tc>
+          <w:tcPr>
+            <w:tcW w:w="1980" w:type="dxa"/>
+            <w:gridSpan w:val="2"/>
+            <w:tcBorders>
+              <w:bottom w:val="single" w:sz="4" w:space="0" w:color="auto"/>
+            </w:tcBorders>
+          </w:tcPr>
+          <w:p>
+            <w:pPr>
+              <w:rPr>
+                <w:b/>
+              </w:rPr>
+            </w:pPr>
+            <w:r>
+              <w:rPr>
+                <w:b/>
+              </w:rPr>
+              <w:t>Summary</w:t>
+            </w:r>
+          </w:p>
+        </w:tc>
+        <w:tc>
+          <w:tcPr>
+            <w:tcW w:w="8470" w:type="dxa"/>
+            <w:tcBorders>
+              <w:bottom w:val="single" w:sz="4" w:space="0" w:color="auto"/>
+            </w:tcBorders>
+          </w:tcPr>
+          <w:p>
+            <w:r>
+              <w:t xml:space="preserve">Students will train a machine learning model to recognise pictures by taking photos </w:t>
+            </w:r>
+            <w:r>
+              <w:t>of objects</w:t>
+            </w:r>
+            <w:r>
+              <w:t xml:space="preserve"> with a computer webcam. They will use this in Scratch to make a character that recognises what they are doing. </w:t>
+            </w:r>
+          </w:p>
+        </w:tc>
+      </w:tr>
+      <w:tr>
+        <w:tc>
+          <w:tcPr>
+            <w:tcW w:w="1980" w:type="dxa"/>
+            <w:gridSpan w:val="2"/>
+            <w:tcBorders>
+              <w:bottom w:val="single" w:sz="4" w:space="0" w:color="auto"/>
+            </w:tcBorders>
+            <w:tcMar>
+              <w:bottom w:w="113" w:type="dxa"/>
+            </w:tcMar>
+          </w:tcPr>
+          <w:p>
+            <w:pPr>
+              <w:rPr>
+                <w:b/>
+              </w:rPr>
+            </w:pPr>
+            <w:r>
+              <w:rPr>
+                <w:b/>
+              </w:rPr>
+              <w:t>Topics</w:t>
+            </w:r>
+          </w:p>
+        </w:tc>
+        <w:tc>
+          <w:tcPr>
+            <w:tcW w:w="8470" w:type="dxa"/>
+            <w:tcBorders>
+              <w:bottom w:val="single" w:sz="4" w:space="0" w:color="auto"/>
+            </w:tcBorders>
+            <w:tcMar>
+              <w:bottom w:w="113" w:type="dxa"/>
+            </w:tcMar>
+          </w:tcPr>
+          <w:p>
+            <w:r>
+              <w:t>image classification, supervised learning</w:t>
+            </w:r>
+          </w:p>
+        </w:tc>
+      </w:tr>
+      <w:tr>
+        <w:tc>
+          <w:tcPr>
+            <w:tcW w:w="10450" w:type="dxa"/>
+            <w:gridSpan w:val="3"/>
+            <w:shd w:val="clear" w:color="auto" w:fill="92D050"/>
+            <w:tcMar>
+              <w:top w:w="85" w:type="dxa"/>
+              <w:left w:w="85" w:type="dxa"/>
+              <w:bottom w:w="85" w:type="dxa"/>
+              <w:right w:w="85" w:type="dxa"/>
+            </w:tcMar>
+            <w:vAlign w:val="center"/>
+          </w:tcPr>
+          <w:p>
+            <w:pPr>
+              <w:jc w:val="center"/>
+              <w:rPr>
+                <w:rFonts w:ascii="IBM Plex Sans" w:hAnsi="IBM Plex Sans"/>
+                <w:b/>
+              </w:rPr>
+            </w:pPr>
+            <w:r>
+              <w:rPr>
+                <w:rFonts w:ascii="IBM Plex Sans" w:hAnsi="IBM Plex Sans"/>
+                <w:b/>
+                <w:color w:val="44546A" w:themeColor="text2"/>
+              </w:rPr>
+              <w:t>Setup</w:t>
+            </w:r>
+          </w:p>
+        </w:tc>
+      </w:tr>
+      <w:tr>
+        <w:tc>
+          <w:tcPr>
+            <w:tcW w:w="10450" w:type="dxa"/>
+            <w:gridSpan w:val="3"/>
+            <w:tcMar>
+              <w:top w:w="113" w:type="dxa"/>
+            </w:tcMar>
+          </w:tcPr>
+          <w:p>
+            <w:r>
+              <w:t>Each student will need:</w:t>
+            </w:r>
+          </w:p>
+        </w:tc>
+      </w:tr>
+      <w:tr>
+        <w:tc>
+          <w:tcPr>
+            <w:tcW w:w="279" w:type="dxa"/>
+          </w:tcPr>
+          <w:p>
+            <w:pPr>
+              <w:rPr>
+                <w:b/>
+              </w:rPr>
+            </w:pPr>
+          </w:p>
+        </w:tc>
+        <w:tc>
+          <w:tcPr>
+            <w:tcW w:w="1701" w:type="dxa"/>
+          </w:tcPr>
+          <w:p>
+            <w:pPr>
+              <w:rPr>
+                <w:b/>
+              </w:rPr>
+            </w:pPr>
+            <w:r>
+              <w:rPr>
+                <w:b/>
+              </w:rPr>
+              <w:t>Print-outs</w:t>
+            </w:r>
+          </w:p>
+        </w:tc>
+        <w:tc>
+          <w:tcPr>
+            <w:tcW w:w="8470" w:type="dxa"/>
+          </w:tcPr>
+          <w:p>
+            <w:pPr>
+              <w:rPr>
+                <w:sz w:val="22"/>
+              </w:rPr>
+            </w:pPr>
+            <w:r>
+              <w:t xml:space="preserve">Project worksheet    </w:t>
+            </w:r>
+            <w:r>
+              <w:rPr>
+                <w:sz w:val="22"/>
+              </w:rPr>
+              <w:t xml:space="preserve">(download from </w:t>
+            </w:r>
+            <w:hyperlink r:id="rId59" w:history="1">
+              <w:r>
+                <w:rPr>
+                  <w:rStyle w:val="Hyperlink"/>
+                  <w:sz w:val="22"/>
+                </w:rPr>
+                <w:t>https://machinelearningforkids.co.uk/worksheets</w:t>
+              </w:r>
+            </w:hyperlink>
+            <w:r>
+              <w:rPr>
+                <w:sz w:val="22"/>
+              </w:rPr>
+              <w:t xml:space="preserve"> )</w:t>
+            </w:r>
+          </w:p>
+          <w:p>
+            <w:pPr>
+              <w:rPr>
+                <w:sz w:val="21"/>
+                <w:szCs w:val="21"/>
+              </w:rPr>
+            </w:pPr>
+          </w:p>
+          <w:p>
+            <w:pPr>
+              <w:rPr>
+                <w:sz w:val="21"/>
+                <w:szCs w:val="21"/>
+              </w:rPr>
+            </w:pPr>
+            <w:r>
+              <w:rPr>
+                <w:sz w:val="21"/>
+                <w:szCs w:val="21"/>
+              </w:rPr>
+              <w:t>Blocks in Scratch scripts are colour-coded, so printing in colour will make it easier for students.</w:t>
+            </w:r>
+          </w:p>
+        </w:tc>
+      </w:tr>
+      <w:tr>
+        <w:tc>
+          <w:tcPr>
+            <w:tcW w:w="279" w:type="dxa"/>
+          </w:tcPr>
+          <w:p>
+            <w:pPr>
+              <w:rPr>
+                <w:b/>
+              </w:rPr>
+            </w:pPr>
+          </w:p>
+        </w:tc>
+        <w:tc>
+          <w:tcPr>
+            <w:tcW w:w="1701" w:type="dxa"/>
+          </w:tcPr>
+          <w:p>
+            <w:pPr>
+              <w:rPr>
+                <w:b/>
+              </w:rPr>
+            </w:pPr>
+            <w:r>
+              <w:rPr>
+                <w:b/>
+              </w:rPr>
+              <w:t>Technology</w:t>
+            </w:r>
+          </w:p>
+        </w:tc>
+        <w:tc>
+          <w:tcPr>
+            <w:tcW w:w="8470" w:type="dxa"/>
+          </w:tcPr>
+          <w:p>
+            <w:r>
+              <w:t>Web-cam</w:t>
+            </w:r>
+          </w:p>
+        </w:tc>
+      </w:tr>
+      <w:tr>
+        <w:tc>
+          <w:tcPr>
+            <w:tcW w:w="279" w:type="dxa"/>
+          </w:tcPr>
+          <w:p>
+            <w:pPr>
+              <w:rPr>
+                <w:b/>
+              </w:rPr>
+            </w:pPr>
+          </w:p>
+        </w:tc>
+        <w:tc>
+          <w:tcPr>
+            <w:tcW w:w="1701" w:type="dxa"/>
+          </w:tcPr>
+          <w:p>
+            <w:pPr>
+              <w:rPr>
+                <w:b/>
+              </w:rPr>
+            </w:pPr>
+            <w:r>
+              <w:rPr>
+                <w:b/>
+              </w:rPr>
+              <w:t>Access</w:t>
+            </w:r>
+          </w:p>
+        </w:tc>
+        <w:tc>
+          <w:tcPr>
+            <w:tcW w:w="8470" w:type="dxa"/>
+          </w:tcPr>
+          <w:p>
+            <w:r>
+              <w:t>Username and password for machinelearningforkids.co.uk</w:t>
+            </w:r>
+          </w:p>
+        </w:tc>
+      </w:tr>
+      <w:tr>
+        <w:tc>
+          <w:tcPr>
+            <w:tcW w:w="10450" w:type="dxa"/>
+            <w:gridSpan w:val="3"/>
+            <w:tcMar>
+              <w:top w:w="113" w:type="dxa"/>
+            </w:tcMar>
+          </w:tcPr>
+          <w:p>
+            <w:r>
+              <w:t>Class account will need:</w:t>
+            </w:r>
+          </w:p>
+        </w:tc>
+      </w:tr>
+      <w:tr>
+        <w:tc>
+          <w:tcPr>
+            <w:tcW w:w="279" w:type="dxa"/>
+            <w:tcBorders>
+              <w:bottom w:val="single" w:sz="4" w:space="0" w:color="auto"/>
+            </w:tcBorders>
+          </w:tcPr>
+          <w:p>
+            <w:pPr>
+              <w:rPr>
+                <w:b/>
+              </w:rPr>
+            </w:pPr>
+          </w:p>
+        </w:tc>
+        <w:tc>
+          <w:tcPr>
+            <w:tcW w:w="1701" w:type="dxa"/>
+            <w:tcBorders>
+              <w:bottom w:val="single" w:sz="4" w:space="0" w:color="auto"/>
+            </w:tcBorders>
+          </w:tcPr>
+          <w:p>
+            <w:pPr>
+              <w:rPr>
+                <w:b/>
+              </w:rPr>
+            </w:pPr>
+            <w:r>
+              <w:rPr>
+                <w:b/>
+              </w:rPr>
+              <w:t>API keys</w:t>
+            </w:r>
+          </w:p>
+        </w:tc>
+        <w:tc>
+          <w:tcPr>
+            <w:tcW w:w="8470" w:type="dxa"/>
+            <w:tcBorders>
+              <w:bottom w:val="single" w:sz="4" w:space="0" w:color="auto"/>
+            </w:tcBorders>
+          </w:tcPr>
+          <w:p>
+            <w:pPr>
+              <w:rPr>
+                <w:b/>
+              </w:rPr>
+            </w:pPr>
+            <w:r>
+              <w:rPr>
+                <w:b/>
+              </w:rPr>
+              <w:t>Watson Visual Recognition</w:t>
+            </w:r>
+          </w:p>
+          <w:p>
+            <w:r>
+              <w:t>1 custom model per student</w:t>
+            </w:r>
+          </w:p>
+          <w:p/>
+          <w:p>
+            <w:r>
+              <w:t>One “Lite” API key is free but can only be used to create 2 custom models</w:t>
+            </w:r>
+          </w:p>
+          <w:p>
+            <w:r>
+              <w:t>One “Standard” API key can be used to create to create multiple custom models</w:t>
+            </w:r>
+          </w:p>
+          <w:p/>
+          <w:p>
+            <w:pPr>
+              <w:rPr>
+                <w:sz w:val="18"/>
+              </w:rPr>
+            </w:pPr>
+            <w:r>
+              <w:rPr>
+                <w:sz w:val="18"/>
+              </w:rPr>
+              <w:t xml:space="preserve">more detail at: </w:t>
+            </w:r>
+            <w:hyperlink r:id="rId60" w:history="1">
+              <w:r>
+                <w:rPr>
+                  <w:rStyle w:val="Hyperlink"/>
+                  <w:sz w:val="17"/>
+                  <w:szCs w:val="17"/>
+                </w:rPr>
+                <w:t>https://github.com/IBM/taxinomitis-docs/raw/master/docs/pdf/machinelearningforkids-apikeys.pdf</w:t>
+              </w:r>
+            </w:hyperlink>
+            <w:r>
+              <w:rPr>
+                <w:sz w:val="17"/>
+                <w:szCs w:val="17"/>
+              </w:rPr>
+              <w:t xml:space="preserve"> </w:t>
+            </w:r>
+          </w:p>
+          <w:p/>
+        </w:tc>
+      </w:tr>
+      <w:tr>
+        <w:tc>
+          <w:tcPr>
+            <w:tcW w:w="10450" w:type="dxa"/>
+            <w:gridSpan w:val="3"/>
+            <w:shd w:val="clear" w:color="auto" w:fill="92D050"/>
+            <w:tcMar>
+              <w:top w:w="85" w:type="dxa"/>
+              <w:left w:w="85" w:type="dxa"/>
+              <w:bottom w:w="85" w:type="dxa"/>
+              <w:right w:w="85" w:type="dxa"/>
+            </w:tcMar>
+          </w:tcPr>
+          <w:p>
+            <w:pPr>
+              <w:jc w:val="center"/>
+            </w:pPr>
+            <w:r>
+              <w:rPr>
+                <w:rFonts w:ascii="IBM Plex Sans" w:hAnsi="IBM Plex Sans"/>
+                <w:b/>
+                <w:color w:val="44546A" w:themeColor="text2"/>
+              </w:rPr>
+              <w:t>Help</w:t>
+            </w:r>
+          </w:p>
+        </w:tc>
+      </w:tr>
+      <w:tr>
+        <w:tc>
+          <w:tcPr>
+            <w:tcW w:w="1980" w:type="dxa"/>
+            <w:gridSpan w:val="2"/>
+          </w:tcPr>
+          <w:p>
+            <w:pPr>
+              <w:rPr>
+                <w:b/>
+              </w:rPr>
+            </w:pPr>
+            <w:r>
+              <w:rPr>
+                <w:b/>
+              </w:rPr>
+              <w:t>Potential issues</w:t>
+            </w:r>
+          </w:p>
+        </w:tc>
+        <w:tc>
+          <w:tcPr>
+            <w:tcW w:w="8470" w:type="dxa"/>
+          </w:tcPr>
+          <w:p>
+            <w:pPr>
+              <w:pStyle w:val="ListParagraph"/>
+              <w:numPr>
+                <w:ilvl w:val="0"/>
+                <w:numId w:val="1"/>
+              </w:numPr>
+              <w:ind w:left="455" w:hanging="425"/>
+            </w:pPr>
+            <w:r>
+              <w:t>Students will be taking photos and uploading them to a secure site, where they are kept until their photo or project is deleted. As long as only the objects are visible in photos they take, then students will not be identifiable from this. If this raises concerns it may be sensible to obtain parental permission.</w:t>
+            </w:r>
+          </w:p>
+          <w:p>
+            <w:pPr>
+              <w:pStyle w:val="ListParagraph"/>
+              <w:numPr>
+                <w:ilvl w:val="0"/>
+                <w:numId w:val="1"/>
+              </w:numPr>
+              <w:ind w:left="455" w:hanging="425"/>
+            </w:pPr>
+            <w:r>
+              <w:t>Machine learning models can sometimes take up to 5 minutes to train. It is okay for students to work on their Scratch projects during this time, rather than wait for this to complete first.</w:t>
+            </w:r>
+          </w:p>
+          <w:p>
+            <w:pPr>
+              <w:pStyle w:val="ListParagraph"/>
+              <w:numPr>
+                <w:ilvl w:val="0"/>
+                <w:numId w:val="1"/>
+              </w:numPr>
+              <w:ind w:left="455" w:hanging="425"/>
+            </w:pPr>
+            <w:r>
+              <w:t xml:space="preserve"> </w:t>
+            </w:r>
+            <w:r>
+              <w:t>“https://machinelearningforkids.co.uk” is a long URL to type for some children. You may find it easier to set up a bookmark that they can click on instead.</w:t>
+            </w:r>
+          </w:p>
+          <w:p>
+            <w:pPr>
+              <w:pStyle w:val="ListParagraph"/>
+              <w:numPr>
+                <w:ilvl w:val="0"/>
+                <w:numId w:val="1"/>
+              </w:numPr>
+              <w:ind w:left="455" w:hanging="425"/>
+            </w:pPr>
+            <w:r>
+              <w:t>The worksheet screenshots are based on Scratch 3. Some students may be unfamiliar with this, however the worksheet should provide enough guidance for even students who have never used it before.</w:t>
+            </w:r>
+          </w:p>
+          <w:p/>
+          <w:p>
+            <w:r>
+              <w:t xml:space="preserve">General troubleshooting and help at </w:t>
+            </w:r>
+            <w:hyperlink r:id="rId61" w:history="1">
               <w:r>
                 <w:rPr>
                   <w:rStyle w:val="Hyperlink"/>

</xml_diff>

<commit_message>
docs: Updated Mailman Max to work with Scratch 3
Signed-off-by: Dale Lane <dale.lane@uk.ibm.com>
</commit_message>
<xml_diff>
--- a/teachers-notes/msword/teachersnotes.docx
+++ b/teachers-notes/msword/teachersnotes.docx
@@ -42,7 +42,27 @@
                 <w:color w:val="FFFFFF" w:themeColor="background1"/>
                 <w:sz w:val="36"/>
               </w:rPr>
-              <w:t xml:space="preserve">Machine Learning For Kids  ::  </w:t>
+              <w:t xml:space="preserve">Machine Learning For </w:t>
+            </w:r>
+            <w:proofErr w:type="gramStart"/>
+            <w:r>
+              <w:rPr>
+                <w:rFonts w:ascii="IBM Plex Sans" w:hAnsi="IBM Plex Sans"/>
+                <w:b/>
+                <w:color w:val="FFFFFF" w:themeColor="background1"/>
+                <w:sz w:val="36"/>
+              </w:rPr>
+              <w:t>Kids  :</w:t>
+            </w:r>
+            <w:proofErr w:type="gramEnd"/>
+            <w:r>
+              <w:rPr>
+                <w:rFonts w:ascii="IBM Plex Sans" w:hAnsi="IBM Plex Sans"/>
+                <w:b/>
+                <w:color w:val="FFFFFF" w:themeColor="background1"/>
+                <w:sz w:val="36"/>
+              </w:rPr>
+              <w:t xml:space="preserve">:  </w:t>
             </w:r>
             <w:r>
               <w:rPr>
@@ -289,18 +309,29 @@
               </w:rPr>
             </w:pPr>
             <w:r>
-              <w:t xml:space="preserve">1 hour   </w:t>
+              <w:t>1 hour</w:t>
+            </w:r>
+            <w:proofErr w:type="gramStart"/>
+            <w:r>
+              <w:t xml:space="preserve">   </w:t>
             </w:r>
             <w:r>
               <w:rPr>
                 <w:sz w:val="20"/>
               </w:rPr>
-              <w:t xml:space="preserve">(for full version of the project, where students </w:t>
-            </w:r>
+              <w:t>(</w:t>
+            </w:r>
+            <w:proofErr w:type="gramEnd"/>
             <w:r>
               <w:rPr>
                 <w:sz w:val="20"/>
               </w:rPr>
+              <w:t xml:space="preserve">for full version of the project, where students </w:t>
+            </w:r>
+            <w:r>
+              <w:rPr>
+                <w:sz w:val="20"/>
+              </w:rPr>
               <w:t>try making it without machine learning first</w:t>
             </w:r>
             <w:r>
@@ -320,13 +351,24 @@
           </w:p>
           <w:p>
             <w:r>
-              <w:t xml:space="preserve">45 minutes   </w:t>
+              <w:t>45 minutes</w:t>
+            </w:r>
+            <w:proofErr w:type="gramStart"/>
+            <w:r>
+              <w:t xml:space="preserve">   </w:t>
             </w:r>
             <w:r>
               <w:rPr>
                 <w:sz w:val="20"/>
               </w:rPr>
-              <w:t xml:space="preserve">(if students </w:t>
+              <w:t>(</w:t>
+            </w:r>
+            <w:proofErr w:type="gramEnd"/>
+            <w:r>
+              <w:rPr>
+                <w:sz w:val="20"/>
+              </w:rPr>
+              <w:t xml:space="preserve">if students </w:t>
             </w:r>
             <w:r>
               <w:rPr>
@@ -544,13 +586,24 @@
               </w:rPr>
             </w:pPr>
             <w:r>
-              <w:t xml:space="preserve">Project worksheet    </w:t>
+              <w:t xml:space="preserve">Project worksheet </w:t>
+            </w:r>
+            <w:proofErr w:type="gramStart"/>
+            <w:r>
+              <w:t xml:space="preserve">   </w:t>
             </w:r>
             <w:r>
               <w:rPr>
                 <w:sz w:val="22"/>
               </w:rPr>
-              <w:t xml:space="preserve">(download from </w:t>
+              <w:t>(</w:t>
+            </w:r>
+            <w:proofErr w:type="gramEnd"/>
+            <w:r>
+              <w:rPr>
+                <w:sz w:val="22"/>
+              </w:rPr>
+              <w:t xml:space="preserve">download from </w:t>
             </w:r>
             <w:hyperlink r:id="rId7" w:history="1">
               <w:r>
@@ -1010,7 +1063,27 @@
                 <w:sz w:val="36"/>
               </w:rPr>
               <w:lastRenderedPageBreak/>
-              <w:t xml:space="preserve">Machine Learning For Kids  ::  </w:t>
+              <w:t xml:space="preserve">Machine Learning For </w:t>
+            </w:r>
+            <w:proofErr w:type="gramStart"/>
+            <w:r>
+              <w:rPr>
+                <w:rFonts w:ascii="IBM Plex Sans" w:hAnsi="IBM Plex Sans"/>
+                <w:b/>
+                <w:color w:val="FFFFFF" w:themeColor="background1"/>
+                <w:sz w:val="36"/>
+              </w:rPr>
+              <w:t>Kids  :</w:t>
+            </w:r>
+            <w:proofErr w:type="gramEnd"/>
+            <w:r>
+              <w:rPr>
+                <w:rFonts w:ascii="IBM Plex Sans" w:hAnsi="IBM Plex Sans"/>
+                <w:b/>
+                <w:color w:val="FFFFFF" w:themeColor="background1"/>
+                <w:sz w:val="36"/>
+              </w:rPr>
+              <w:t xml:space="preserve">:  </w:t>
             </w:r>
             <w:r>
               <w:rPr>
@@ -1422,13 +1495,24 @@
               </w:rPr>
             </w:pPr>
             <w:r>
-              <w:t xml:space="preserve">Project worksheet    </w:t>
+              <w:t xml:space="preserve">Project worksheet </w:t>
+            </w:r>
+            <w:proofErr w:type="gramStart"/>
+            <w:r>
+              <w:t xml:space="preserve">   </w:t>
             </w:r>
             <w:r>
               <w:rPr>
                 <w:sz w:val="22"/>
               </w:rPr>
-              <w:t xml:space="preserve">(download from </w:t>
+              <w:t>(</w:t>
+            </w:r>
+            <w:proofErr w:type="gramEnd"/>
+            <w:r>
+              <w:rPr>
+                <w:sz w:val="22"/>
+              </w:rPr>
+              <w:t xml:space="preserve">download from </w:t>
             </w:r>
             <w:hyperlink r:id="rId10" w:history="1">
               <w:r>
@@ -1797,7 +1881,15 @@
               <w:ind w:left="455" w:hanging="425"/>
             </w:pPr>
             <w:r>
-              <w:t>Scratch 3 will be new to many students, however the worksheet should have enough screenshots to mitigate this</w:t>
+              <w:t xml:space="preserve">Scratch 3 will be new to many </w:t>
+            </w:r>
+            <w:proofErr w:type="gramStart"/>
+            <w:r>
+              <w:t>students,</w:t>
+            </w:r>
+            <w:proofErr w:type="gramEnd"/>
+            <w:r>
+              <w:t xml:space="preserve"> however the worksheet should have enough screenshots to mitigate this</w:t>
             </w:r>
             <w:r>
               <w:t xml:space="preserve">. </w:t>
@@ -1853,7 +1945,27 @@
                 <w:sz w:val="36"/>
               </w:rPr>
               <w:lastRenderedPageBreak/>
-              <w:t xml:space="preserve">Machine Learning For Kids  ::  </w:t>
+              <w:t xml:space="preserve">Machine Learning For </w:t>
+            </w:r>
+            <w:proofErr w:type="gramStart"/>
+            <w:r>
+              <w:rPr>
+                <w:rFonts w:ascii="IBM Plex Sans" w:hAnsi="IBM Plex Sans"/>
+                <w:b/>
+                <w:color w:val="FFFFFF" w:themeColor="background1"/>
+                <w:sz w:val="36"/>
+              </w:rPr>
+              <w:t>Kids  :</w:t>
+            </w:r>
+            <w:proofErr w:type="gramEnd"/>
+            <w:r>
+              <w:rPr>
+                <w:rFonts w:ascii="IBM Plex Sans" w:hAnsi="IBM Plex Sans"/>
+                <w:b/>
+                <w:color w:val="FFFFFF" w:themeColor="background1"/>
+                <w:sz w:val="36"/>
+              </w:rPr>
+              <w:t xml:space="preserve">:  </w:t>
             </w:r>
             <w:r>
               <w:rPr>
@@ -2254,13 +2366,24 @@
               </w:rPr>
             </w:pPr>
             <w:r>
-              <w:t xml:space="preserve">Project worksheet    </w:t>
+              <w:t xml:space="preserve">Project worksheet </w:t>
+            </w:r>
+            <w:proofErr w:type="gramStart"/>
+            <w:r>
+              <w:t xml:space="preserve">   </w:t>
             </w:r>
             <w:r>
               <w:rPr>
                 <w:sz w:val="22"/>
               </w:rPr>
-              <w:t xml:space="preserve">(download from </w:t>
+              <w:t>(</w:t>
+            </w:r>
+            <w:proofErr w:type="gramEnd"/>
+            <w:r>
+              <w:rPr>
+                <w:sz w:val="22"/>
+              </w:rPr>
+              <w:t xml:space="preserve">download from </w:t>
             </w:r>
             <w:hyperlink r:id="rId13" w:history="1">
               <w:r>
@@ -2641,7 +2764,27 @@
                 <w:sz w:val="36"/>
               </w:rPr>
               <w:lastRenderedPageBreak/>
-              <w:t xml:space="preserve">Machine Learning For Kids  ::  </w:t>
+              <w:t xml:space="preserve">Machine Learning For </w:t>
+            </w:r>
+            <w:proofErr w:type="gramStart"/>
+            <w:r>
+              <w:rPr>
+                <w:rFonts w:ascii="IBM Plex Sans" w:hAnsi="IBM Plex Sans"/>
+                <w:b/>
+                <w:color w:val="FFFFFF" w:themeColor="background1"/>
+                <w:sz w:val="36"/>
+              </w:rPr>
+              <w:t>Kids  :</w:t>
+            </w:r>
+            <w:proofErr w:type="gramEnd"/>
+            <w:r>
+              <w:rPr>
+                <w:rFonts w:ascii="IBM Plex Sans" w:hAnsi="IBM Plex Sans"/>
+                <w:b/>
+                <w:color w:val="FFFFFF" w:themeColor="background1"/>
+                <w:sz w:val="36"/>
+              </w:rPr>
+              <w:t xml:space="preserve">:  </w:t>
             </w:r>
             <w:r>
               <w:rPr>
@@ -2856,32 +2999,54 @@
               </w:rPr>
             </w:pPr>
             <w:r>
-              <w:t xml:space="preserve">1.5 hours   </w:t>
+              <w:t>1.5 hours</w:t>
+            </w:r>
+            <w:proofErr w:type="gramStart"/>
+            <w:r>
+              <w:t xml:space="preserve">   </w:t>
             </w:r>
             <w:r>
               <w:rPr>
                 <w:sz w:val="20"/>
               </w:rPr>
-              <w:t>(for full version of the project, where the students make their own cards)</w:t>
-            </w:r>
-          </w:p>
-          <w:p>
+              <w:t>(</w:t>
+            </w:r>
+            <w:proofErr w:type="gramEnd"/>
             <w:r>
               <w:rPr>
                 <w:sz w:val="20"/>
               </w:rPr>
+              <w:t>for full version of the project, where the students make their own cards)</w:t>
+            </w:r>
+          </w:p>
+          <w:p>
+            <w:r>
+              <w:rPr>
+                <w:sz w:val="20"/>
+              </w:rPr>
               <w:t>or</w:t>
             </w:r>
           </w:p>
           <w:p>
             <w:r>
-              <w:t xml:space="preserve">45 minutes   </w:t>
+              <w:t>45 minutes</w:t>
+            </w:r>
+            <w:proofErr w:type="gramStart"/>
+            <w:r>
+              <w:t xml:space="preserve">   </w:t>
             </w:r>
             <w:r>
               <w:rPr>
                 <w:sz w:val="20"/>
               </w:rPr>
-              <w:t xml:space="preserve">(if students are provided with pre-made cards)  </w:t>
+              <w:t>(</w:t>
+            </w:r>
+            <w:proofErr w:type="gramEnd"/>
+            <w:r>
+              <w:rPr>
+                <w:sz w:val="20"/>
+              </w:rPr>
+              <w:t xml:space="preserve">if students are provided with pre-made cards)  </w:t>
             </w:r>
           </w:p>
         </w:tc>
@@ -3057,13 +3222,24 @@
               </w:rPr>
             </w:pPr>
             <w:r>
-              <w:t xml:space="preserve">Project worksheet    </w:t>
+              <w:t xml:space="preserve">Project worksheet </w:t>
+            </w:r>
+            <w:proofErr w:type="gramStart"/>
+            <w:r>
+              <w:t xml:space="preserve">   </w:t>
             </w:r>
             <w:r>
               <w:rPr>
                 <w:sz w:val="22"/>
               </w:rPr>
-              <w:t xml:space="preserve">(download from </w:t>
+              <w:t>(</w:t>
+            </w:r>
+            <w:proofErr w:type="gramEnd"/>
+            <w:r>
+              <w:rPr>
+                <w:sz w:val="22"/>
+              </w:rPr>
+              <w:t xml:space="preserve">download from </w:t>
             </w:r>
             <w:hyperlink r:id="rId16" w:history="1">
               <w:r>
@@ -3180,18 +3356,29 @@
               </w:rPr>
             </w:pPr>
             <w:r>
-              <w:t xml:space="preserve">Paper, scissors, felt pens   </w:t>
+              <w:t>Paper, scissors, felt pens</w:t>
+            </w:r>
+            <w:proofErr w:type="gramStart"/>
+            <w:r>
+              <w:t xml:space="preserve">   </w:t>
             </w:r>
             <w:r>
               <w:rPr>
                 <w:sz w:val="20"/>
               </w:rPr>
-              <w:t>(for full</w:t>
-            </w:r>
+              <w:t>(</w:t>
+            </w:r>
+            <w:proofErr w:type="gramEnd"/>
             <w:r>
               <w:rPr>
                 <w:sz w:val="20"/>
               </w:rPr>
+              <w:t>for full</w:t>
+            </w:r>
+            <w:r>
+              <w:rPr>
+                <w:sz w:val="20"/>
+              </w:rPr>
               <w:t xml:space="preserve"> project</w:t>
             </w:r>
             <w:r>
@@ -3214,13 +3401,24 @@
               <w:t xml:space="preserve">Pre-made cards     </w:t>
             </w:r>
             <w:r>
-              <w:t xml:space="preserve">    </w:t>
+              <w:t xml:space="preserve"> </w:t>
+            </w:r>
+            <w:proofErr w:type="gramStart"/>
+            <w:r>
+              <w:t xml:space="preserve">   </w:t>
             </w:r>
             <w:r>
               <w:rPr>
                 <w:sz w:val="22"/>
               </w:rPr>
-              <w:t xml:space="preserve">(download </w:t>
+              <w:t>(</w:t>
+            </w:r>
+            <w:proofErr w:type="gramEnd"/>
+            <w:r>
+              <w:rPr>
+                <w:sz w:val="22"/>
+              </w:rPr>
+              <w:t xml:space="preserve">download </w:t>
             </w:r>
             <w:r>
               <w:rPr>
@@ -3569,7 +3767,15 @@
               <w:t>I</w:t>
             </w:r>
             <w:r>
-              <w:t>f this raises concerns it may be sensible to obtain parental permission.</w:t>
+              <w:t xml:space="preserve">f </w:t>
+            </w:r>
+            <w:proofErr w:type="gramStart"/>
+            <w:r>
+              <w:t>this raises</w:t>
+            </w:r>
+            <w:proofErr w:type="gramEnd"/>
+            <w:r>
+              <w:t xml:space="preserve"> concerns it may be sensible to obtain parental permission.</w:t>
             </w:r>
           </w:p>
           <w:p>
@@ -3678,7 +3884,27 @@
                 <w:sz w:val="36"/>
               </w:rPr>
               <w:lastRenderedPageBreak/>
-              <w:t xml:space="preserve">Machine Learning For Kids  ::  </w:t>
+              <w:t xml:space="preserve">Machine Learning For </w:t>
+            </w:r>
+            <w:proofErr w:type="gramStart"/>
+            <w:r>
+              <w:rPr>
+                <w:rFonts w:ascii="IBM Plex Sans" w:hAnsi="IBM Plex Sans"/>
+                <w:b/>
+                <w:color w:val="FFFFFF" w:themeColor="background1"/>
+                <w:sz w:val="36"/>
+              </w:rPr>
+              <w:t>Kids  :</w:t>
+            </w:r>
+            <w:proofErr w:type="gramEnd"/>
+            <w:r>
+              <w:rPr>
+                <w:rFonts w:ascii="IBM Plex Sans" w:hAnsi="IBM Plex Sans"/>
+                <w:b/>
+                <w:color w:val="FFFFFF" w:themeColor="background1"/>
+                <w:sz w:val="36"/>
+              </w:rPr>
+              <w:t xml:space="preserve">:  </w:t>
             </w:r>
             <w:r>
               <w:rPr>
@@ -4070,13 +4296,24 @@
               </w:rPr>
             </w:pPr>
             <w:r>
-              <w:t xml:space="preserve">Project worksheet    </w:t>
+              <w:t xml:space="preserve">Project worksheet </w:t>
+            </w:r>
+            <w:proofErr w:type="gramStart"/>
+            <w:r>
+              <w:t xml:space="preserve">   </w:t>
             </w:r>
             <w:r>
               <w:rPr>
                 <w:sz w:val="22"/>
               </w:rPr>
-              <w:t xml:space="preserve">(download from </w:t>
+              <w:t>(</w:t>
+            </w:r>
+            <w:proofErr w:type="gramEnd"/>
+            <w:r>
+              <w:rPr>
+                <w:sz w:val="22"/>
+              </w:rPr>
+              <w:t xml:space="preserve">download from </w:t>
             </w:r>
             <w:hyperlink r:id="rId19" w:history="1">
               <w:r>
@@ -4356,13 +4593,10 @@
               <w:ind w:left="455" w:hanging="425"/>
             </w:pPr>
             <w:r>
-              <w:t>Transparency isn’t the same as white to the machine learning model. If your student’s model isn’t returning the results they expect from Scratch, make sure they have a white background for their postcode handwriting, and not a deleted</w:t>
-            </w:r>
-            <w:r>
-              <w:t xml:space="preserve"> and</w:t>
-            </w:r>
-            <w:r>
-              <w:t xml:space="preserve"> transparent background.  </w:t>
+              <w:t xml:space="preserve"> </w:t>
+            </w:r>
+            <w:r>
+              <w:t>“https://machinelearningforkids.co.uk” is a long URL to type for some children. You may find it easier to set up a bookmark that they can click on instead.</w:t>
             </w:r>
           </w:p>
           <w:p>
@@ -4375,21 +4609,10 @@
               <w:ind w:left="455" w:hanging="425"/>
             </w:pPr>
             <w:r>
-              <w:t>“https://machinelearningforkids.co.uk” is a long URL to type for some children. You may find it easier to set up a bookmark that they can click on instead.</w:t>
-            </w:r>
-          </w:p>
-          <w:p>
-            <w:pPr>
-              <w:pStyle w:val="ListParagraph"/>
-              <w:numPr>
-                <w:ilvl w:val="0"/>
-                <w:numId w:val="1"/>
-              </w:numPr>
-              <w:ind w:left="455" w:hanging="425"/>
-            </w:pPr>
-            <w:r>
-              <w:t>The worksheet screenshots are based on Scratch 2. You may prefer to use Scratch 3 instead, however students may find it harder to find some blocks</w:t>
-            </w:r>
+              <w:t>The project template includes most of the Scratch script already done. Consider adapting the lesson to fit your class – such as getting the class to implement more of it themselves, or using a PRIMM-approach to spend longer letting them study the template and predict it’s behaviour.</w:t>
+            </w:r>
+            <w:bookmarkStart w:id="0" w:name="_GoBack"/>
+            <w:bookmarkEnd w:id="0"/>
           </w:p>
           <w:p/>
           <w:p>
@@ -4459,7 +4682,27 @@
                 <w:sz w:val="36"/>
               </w:rPr>
               <w:lastRenderedPageBreak/>
-              <w:t xml:space="preserve">Machine Learning For Kids  ::  </w:t>
+              <w:t xml:space="preserve">Machine Learning For </w:t>
+            </w:r>
+            <w:proofErr w:type="gramStart"/>
+            <w:r>
+              <w:rPr>
+                <w:rFonts w:ascii="IBM Plex Sans" w:hAnsi="IBM Plex Sans"/>
+                <w:b/>
+                <w:color w:val="FFFFFF" w:themeColor="background1"/>
+                <w:sz w:val="36"/>
+              </w:rPr>
+              <w:t>Kids  :</w:t>
+            </w:r>
+            <w:proofErr w:type="gramEnd"/>
+            <w:r>
+              <w:rPr>
+                <w:rFonts w:ascii="IBM Plex Sans" w:hAnsi="IBM Plex Sans"/>
+                <w:b/>
+                <w:color w:val="FFFFFF" w:themeColor="background1"/>
+                <w:sz w:val="36"/>
+              </w:rPr>
+              <w:t xml:space="preserve">:  </w:t>
             </w:r>
             <w:r>
               <w:rPr>
@@ -4867,13 +5110,24 @@
               </w:rPr>
             </w:pPr>
             <w:r>
-              <w:t xml:space="preserve">Project worksheet    </w:t>
+              <w:t xml:space="preserve">Project worksheet </w:t>
+            </w:r>
+            <w:proofErr w:type="gramStart"/>
+            <w:r>
+              <w:t xml:space="preserve">   </w:t>
             </w:r>
             <w:r>
               <w:rPr>
                 <w:sz w:val="22"/>
               </w:rPr>
-              <w:t xml:space="preserve">(download from </w:t>
+              <w:t>(</w:t>
+            </w:r>
+            <w:proofErr w:type="gramEnd"/>
+            <w:r>
+              <w:rPr>
+                <w:sz w:val="22"/>
+              </w:rPr>
+              <w:t xml:space="preserve">download from </w:t>
             </w:r>
             <w:hyperlink r:id="rId21" w:history="1">
               <w:r>
@@ -5112,7 +5366,11 @@
               </w:rPr>
             </w:pPr>
             <w:r>
-              <w:t>1 custom model per student</w:t>
+              <w:t xml:space="preserve">1 custom model per </w:t>
+            </w:r>
+            <w:proofErr w:type="gramStart"/>
+            <w:r>
+              <w:t>student</w:t>
             </w:r>
             <w:r>
               <w:t xml:space="preserve">  </w:t>
@@ -5123,6 +5381,7 @@
               </w:rPr>
               <w:t>(</w:t>
             </w:r>
+            <w:proofErr w:type="gramEnd"/>
             <w:r>
               <w:rPr>
                 <w:sz w:val="20"/>
@@ -5145,13 +5404,24 @@
               </w:rPr>
             </w:pPr>
             <w:r>
-              <w:t xml:space="preserve">1 custom model per class        </w:t>
+              <w:t xml:space="preserve">1 custom model per class     </w:t>
+            </w:r>
+            <w:proofErr w:type="gramStart"/>
+            <w:r>
+              <w:t xml:space="preserve">   </w:t>
             </w:r>
             <w:r>
               <w:rPr>
                 <w:sz w:val="20"/>
               </w:rPr>
-              <w:t xml:space="preserve">(if students </w:t>
+              <w:t>(</w:t>
+            </w:r>
+            <w:proofErr w:type="gramEnd"/>
+            <w:r>
+              <w:rPr>
+                <w:sz w:val="20"/>
+              </w:rPr>
+              <w:t xml:space="preserve">if students </w:t>
             </w:r>
             <w:r>
               <w:rPr>
@@ -5417,7 +5687,27 @@
                 <w:sz w:val="36"/>
               </w:rPr>
               <w:lastRenderedPageBreak/>
-              <w:t xml:space="preserve">Machine Learning For Kids  ::  </w:t>
+              <w:t xml:space="preserve">Machine Learning For </w:t>
+            </w:r>
+            <w:proofErr w:type="gramStart"/>
+            <w:r>
+              <w:rPr>
+                <w:rFonts w:ascii="IBM Plex Sans" w:hAnsi="IBM Plex Sans"/>
+                <w:b/>
+                <w:color w:val="FFFFFF" w:themeColor="background1"/>
+                <w:sz w:val="36"/>
+              </w:rPr>
+              <w:t>Kids  :</w:t>
+            </w:r>
+            <w:proofErr w:type="gramEnd"/>
+            <w:r>
+              <w:rPr>
+                <w:rFonts w:ascii="IBM Plex Sans" w:hAnsi="IBM Plex Sans"/>
+                <w:b/>
+                <w:color w:val="FFFFFF" w:themeColor="background1"/>
+                <w:sz w:val="36"/>
+              </w:rPr>
+              <w:t xml:space="preserve">:  </w:t>
             </w:r>
             <w:r>
               <w:rPr>
@@ -5862,13 +6152,24 @@
               </w:rPr>
             </w:pPr>
             <w:r>
-              <w:t xml:space="preserve">Project worksheet    </w:t>
+              <w:t xml:space="preserve">Project worksheet </w:t>
+            </w:r>
+            <w:proofErr w:type="gramStart"/>
+            <w:r>
+              <w:t xml:space="preserve">   </w:t>
             </w:r>
             <w:r>
               <w:rPr>
                 <w:sz w:val="22"/>
               </w:rPr>
-              <w:t xml:space="preserve">(download from </w:t>
+              <w:t>(</w:t>
+            </w:r>
+            <w:proofErr w:type="gramEnd"/>
+            <w:r>
+              <w:rPr>
+                <w:sz w:val="22"/>
+              </w:rPr>
+              <w:t xml:space="preserve">download from </w:t>
             </w:r>
             <w:hyperlink r:id="rId23" w:history="1">
               <w:r>
@@ -6212,7 +6513,27 @@
                 <w:sz w:val="36"/>
               </w:rPr>
               <w:lastRenderedPageBreak/>
-              <w:t xml:space="preserve">Machine Learning For Kids  ::  </w:t>
+              <w:t xml:space="preserve">Machine Learning For </w:t>
+            </w:r>
+            <w:proofErr w:type="gramStart"/>
+            <w:r>
+              <w:rPr>
+                <w:rFonts w:ascii="IBM Plex Sans" w:hAnsi="IBM Plex Sans"/>
+                <w:b/>
+                <w:color w:val="FFFFFF" w:themeColor="background1"/>
+                <w:sz w:val="36"/>
+              </w:rPr>
+              <w:t>Kids  :</w:t>
+            </w:r>
+            <w:proofErr w:type="gramEnd"/>
+            <w:r>
+              <w:rPr>
+                <w:rFonts w:ascii="IBM Plex Sans" w:hAnsi="IBM Plex Sans"/>
+                <w:b/>
+                <w:color w:val="FFFFFF" w:themeColor="background1"/>
+                <w:sz w:val="36"/>
+              </w:rPr>
+              <w:t xml:space="preserve">:  </w:t>
             </w:r>
             <w:r>
               <w:rPr>
@@ -6735,13 +7056,24 @@
               </w:rPr>
             </w:pPr>
             <w:r>
-              <w:t xml:space="preserve">Project worksheet    </w:t>
+              <w:t xml:space="preserve">Project worksheet </w:t>
+            </w:r>
+            <w:proofErr w:type="gramStart"/>
+            <w:r>
+              <w:t xml:space="preserve">   </w:t>
             </w:r>
             <w:r>
               <w:rPr>
                 <w:sz w:val="22"/>
               </w:rPr>
-              <w:t xml:space="preserve">(download from </w:t>
+              <w:t>(</w:t>
+            </w:r>
+            <w:proofErr w:type="gramEnd"/>
+            <w:r>
+              <w:rPr>
+                <w:sz w:val="22"/>
+              </w:rPr>
+              <w:t xml:space="preserve">download from </w:t>
             </w:r>
             <w:hyperlink r:id="rId25" w:history="1">
               <w:r>
@@ -7135,7 +7467,27 @@
                 <w:sz w:val="36"/>
               </w:rPr>
               <w:lastRenderedPageBreak/>
-              <w:t xml:space="preserve">Machine Learning For Kids  ::  </w:t>
+              <w:t xml:space="preserve">Machine Learning For </w:t>
+            </w:r>
+            <w:proofErr w:type="gramStart"/>
+            <w:r>
+              <w:rPr>
+                <w:rFonts w:ascii="IBM Plex Sans" w:hAnsi="IBM Plex Sans"/>
+                <w:b/>
+                <w:color w:val="FFFFFF" w:themeColor="background1"/>
+                <w:sz w:val="36"/>
+              </w:rPr>
+              <w:t>Kids  :</w:t>
+            </w:r>
+            <w:proofErr w:type="gramEnd"/>
+            <w:r>
+              <w:rPr>
+                <w:rFonts w:ascii="IBM Plex Sans" w:hAnsi="IBM Plex Sans"/>
+                <w:b/>
+                <w:color w:val="FFFFFF" w:themeColor="background1"/>
+                <w:sz w:val="36"/>
+              </w:rPr>
+              <w:t xml:space="preserve">:  </w:t>
             </w:r>
             <w:r>
               <w:rPr>
@@ -7366,7 +7718,11 @@
               </w:rPr>
             </w:pPr>
             <w:r>
-              <w:t xml:space="preserve">1 – 2 hours   </w:t>
+              <w:t>1 – 2 hours</w:t>
+            </w:r>
+            <w:proofErr w:type="gramStart"/>
+            <w:r>
+              <w:t xml:space="preserve">   </w:t>
             </w:r>
             <w:r>
               <w:rPr>
@@ -7374,6 +7730,7 @@
               </w:rPr>
               <w:t>(</w:t>
             </w:r>
+            <w:proofErr w:type="gramEnd"/>
             <w:r>
               <w:rPr>
                 <w:sz w:val="20"/>
@@ -7397,13 +7754,24 @@
           </w:p>
           <w:p>
             <w:r>
-              <w:t xml:space="preserve">45 minutes   </w:t>
+              <w:t>45 minutes</w:t>
+            </w:r>
+            <w:proofErr w:type="gramStart"/>
+            <w:r>
+              <w:t xml:space="preserve">   </w:t>
             </w:r>
             <w:r>
               <w:rPr>
                 <w:sz w:val="20"/>
               </w:rPr>
-              <w:t xml:space="preserve">(if students </w:t>
+              <w:t>(</w:t>
+            </w:r>
+            <w:proofErr w:type="gramEnd"/>
+            <w:r>
+              <w:rPr>
+                <w:sz w:val="20"/>
+              </w:rPr>
+              <w:t xml:space="preserve">if students </w:t>
             </w:r>
             <w:r>
               <w:rPr>
@@ -7591,13 +7959,24 @@
               </w:rPr>
             </w:pPr>
             <w:r>
-              <w:t xml:space="preserve">Project worksheet    </w:t>
+              <w:t xml:space="preserve">Project worksheet </w:t>
+            </w:r>
+            <w:proofErr w:type="gramStart"/>
+            <w:r>
+              <w:t xml:space="preserve">   </w:t>
             </w:r>
             <w:r>
               <w:rPr>
                 <w:sz w:val="22"/>
               </w:rPr>
-              <w:t xml:space="preserve">(download </w:t>
+              <w:t>(</w:t>
+            </w:r>
+            <w:proofErr w:type="gramEnd"/>
+            <w:r>
+              <w:rPr>
+                <w:sz w:val="22"/>
+              </w:rPr>
+              <w:t xml:space="preserve">download </w:t>
             </w:r>
             <w:r>
               <w:rPr>
@@ -7862,7 +8241,11 @@
               </w:rPr>
             </w:pPr>
             <w:r>
-              <w:t>1 workspace per student</w:t>
+              <w:t xml:space="preserve">1 workspace per </w:t>
+            </w:r>
+            <w:proofErr w:type="gramStart"/>
+            <w:r>
+              <w:t>student</w:t>
             </w:r>
             <w:r>
               <w:t xml:space="preserve">  </w:t>
@@ -7873,6 +8256,7 @@
               </w:rPr>
               <w:t>(</w:t>
             </w:r>
+            <w:proofErr w:type="gramEnd"/>
             <w:r>
               <w:rPr>
                 <w:sz w:val="20"/>
@@ -7890,13 +8274,24 @@
           </w:p>
           <w:p>
             <w:r>
-              <w:t xml:space="preserve">1 workspace per class        </w:t>
+              <w:t xml:space="preserve">1 workspace per class     </w:t>
+            </w:r>
+            <w:proofErr w:type="gramStart"/>
+            <w:r>
+              <w:t xml:space="preserve">   </w:t>
             </w:r>
             <w:r>
               <w:rPr>
                 <w:sz w:val="20"/>
               </w:rPr>
-              <w:t xml:space="preserve">(if students </w:t>
+              <w:t>(</w:t>
+            </w:r>
+            <w:proofErr w:type="gramEnd"/>
+            <w:r>
+              <w:rPr>
+                <w:sz w:val="20"/>
+              </w:rPr>
+              <w:t xml:space="preserve">if students </w:t>
             </w:r>
             <w:r>
               <w:rPr>
@@ -8155,7 +8550,27 @@
                 <w:sz w:val="36"/>
               </w:rPr>
               <w:lastRenderedPageBreak/>
-              <w:t xml:space="preserve">Machine Learning For Kids  ::  </w:t>
+              <w:t xml:space="preserve">Machine Learning For </w:t>
+            </w:r>
+            <w:proofErr w:type="gramStart"/>
+            <w:r>
+              <w:rPr>
+                <w:rFonts w:ascii="IBM Plex Sans" w:hAnsi="IBM Plex Sans"/>
+                <w:b/>
+                <w:color w:val="FFFFFF" w:themeColor="background1"/>
+                <w:sz w:val="36"/>
+              </w:rPr>
+              <w:t>Kids  :</w:t>
+            </w:r>
+            <w:proofErr w:type="gramEnd"/>
+            <w:r>
+              <w:rPr>
+                <w:rFonts w:ascii="IBM Plex Sans" w:hAnsi="IBM Plex Sans"/>
+                <w:b/>
+                <w:color w:val="FFFFFF" w:themeColor="background1"/>
+                <w:sz w:val="36"/>
+              </w:rPr>
+              <w:t xml:space="preserve">:  </w:t>
             </w:r>
             <w:r>
               <w:rPr>
@@ -8595,13 +9010,24 @@
               </w:rPr>
             </w:pPr>
             <w:r>
-              <w:t xml:space="preserve">Project worksheet    </w:t>
+              <w:t xml:space="preserve">Project worksheet </w:t>
+            </w:r>
+            <w:proofErr w:type="gramStart"/>
+            <w:r>
+              <w:t xml:space="preserve">   </w:t>
             </w:r>
             <w:r>
               <w:rPr>
                 <w:sz w:val="22"/>
               </w:rPr>
-              <w:t xml:space="preserve">(download from </w:t>
+              <w:t>(</w:t>
+            </w:r>
+            <w:proofErr w:type="gramEnd"/>
+            <w:r>
+              <w:rPr>
+                <w:sz w:val="22"/>
+              </w:rPr>
+              <w:t xml:space="preserve">download from </w:t>
             </w:r>
             <w:hyperlink r:id="rId29" w:history="1">
               <w:r>
@@ -9068,7 +9494,27 @@
                 <w:sz w:val="36"/>
               </w:rPr>
               <w:lastRenderedPageBreak/>
-              <w:t xml:space="preserve">Machine Learning For Kids  ::  </w:t>
+              <w:t xml:space="preserve">Machine Learning For </w:t>
+            </w:r>
+            <w:proofErr w:type="gramStart"/>
+            <w:r>
+              <w:rPr>
+                <w:rFonts w:ascii="IBM Plex Sans" w:hAnsi="IBM Plex Sans"/>
+                <w:b/>
+                <w:color w:val="FFFFFF" w:themeColor="background1"/>
+                <w:sz w:val="36"/>
+              </w:rPr>
+              <w:t>Kids  :</w:t>
+            </w:r>
+            <w:proofErr w:type="gramEnd"/>
+            <w:r>
+              <w:rPr>
+                <w:rFonts w:ascii="IBM Plex Sans" w:hAnsi="IBM Plex Sans"/>
+                <w:b/>
+                <w:color w:val="FFFFFF" w:themeColor="background1"/>
+                <w:sz w:val="36"/>
+              </w:rPr>
+              <w:t xml:space="preserve">:  </w:t>
             </w:r>
             <w:r>
               <w:rPr>
@@ -9366,7 +9812,15 @@
               <w:t xml:space="preserve">Students will </w:t>
             </w:r>
             <w:r>
-              <w:t xml:space="preserve">use a library or book retailer website to collect photos of book covers, and use these to </w:t>
+              <w:t xml:space="preserve">use a library or book retailer website to collect photos of book </w:t>
+            </w:r>
+            <w:proofErr w:type="gramStart"/>
+            <w:r>
+              <w:t>covers, and</w:t>
+            </w:r>
+            <w:proofErr w:type="gramEnd"/>
+            <w:r>
+              <w:t xml:space="preserve"> use these to </w:t>
             </w:r>
             <w:r>
               <w:t xml:space="preserve">train a machine learning model to recognise </w:t>
@@ -9532,13 +9986,24 @@
               </w:rPr>
             </w:pPr>
             <w:r>
-              <w:t xml:space="preserve">Project worksheet    </w:t>
+              <w:t xml:space="preserve">Project worksheet </w:t>
+            </w:r>
+            <w:proofErr w:type="gramStart"/>
+            <w:r>
+              <w:t xml:space="preserve">   </w:t>
             </w:r>
             <w:r>
               <w:rPr>
                 <w:sz w:val="22"/>
               </w:rPr>
-              <w:t xml:space="preserve">(download from </w:t>
+              <w:t>(</w:t>
+            </w:r>
+            <w:proofErr w:type="gramEnd"/>
+            <w:r>
+              <w:rPr>
+                <w:sz w:val="22"/>
+              </w:rPr>
+              <w:t xml:space="preserve">download from </w:t>
             </w:r>
             <w:hyperlink r:id="rId31" w:history="1">
               <w:r>
@@ -9969,7 +10434,27 @@
                 <w:sz w:val="36"/>
               </w:rPr>
               <w:lastRenderedPageBreak/>
-              <w:t xml:space="preserve">Machine Learning For Kids  ::  </w:t>
+              <w:t xml:space="preserve">Machine Learning For </w:t>
+            </w:r>
+            <w:proofErr w:type="gramStart"/>
+            <w:r>
+              <w:rPr>
+                <w:rFonts w:ascii="IBM Plex Sans" w:hAnsi="IBM Plex Sans"/>
+                <w:b/>
+                <w:color w:val="FFFFFF" w:themeColor="background1"/>
+                <w:sz w:val="36"/>
+              </w:rPr>
+              <w:t>Kids  :</w:t>
+            </w:r>
+            <w:proofErr w:type="gramEnd"/>
+            <w:r>
+              <w:rPr>
+                <w:rFonts w:ascii="IBM Plex Sans" w:hAnsi="IBM Plex Sans"/>
+                <w:b/>
+                <w:color w:val="FFFFFF" w:themeColor="background1"/>
+                <w:sz w:val="36"/>
+              </w:rPr>
+              <w:t xml:space="preserve">:  </w:t>
             </w:r>
             <w:r>
               <w:rPr>
@@ -10381,13 +10866,24 @@
               </w:rPr>
             </w:pPr>
             <w:r>
-              <w:t xml:space="preserve">Project worksheet    </w:t>
+              <w:t xml:space="preserve">Project worksheet </w:t>
+            </w:r>
+            <w:proofErr w:type="gramStart"/>
+            <w:r>
+              <w:t xml:space="preserve">   </w:t>
             </w:r>
             <w:r>
               <w:rPr>
                 <w:sz w:val="22"/>
               </w:rPr>
-              <w:t xml:space="preserve">(download from </w:t>
+              <w:t>(</w:t>
+            </w:r>
+            <w:proofErr w:type="gramEnd"/>
+            <w:r>
+              <w:rPr>
+                <w:sz w:val="22"/>
+              </w:rPr>
+              <w:t xml:space="preserve">download from </w:t>
             </w:r>
             <w:hyperlink r:id="rId33" w:history="1">
               <w:r>
@@ -10767,7 +11263,27 @@
                 <w:sz w:val="36"/>
               </w:rPr>
               <w:lastRenderedPageBreak/>
-              <w:t xml:space="preserve">Machine Learning For Kids  ::  </w:t>
+              <w:t xml:space="preserve">Machine Learning For </w:t>
+            </w:r>
+            <w:proofErr w:type="gramStart"/>
+            <w:r>
+              <w:rPr>
+                <w:rFonts w:ascii="IBM Plex Sans" w:hAnsi="IBM Plex Sans"/>
+                <w:b/>
+                <w:color w:val="FFFFFF" w:themeColor="background1"/>
+                <w:sz w:val="36"/>
+              </w:rPr>
+              <w:t>Kids  :</w:t>
+            </w:r>
+            <w:proofErr w:type="gramEnd"/>
+            <w:r>
+              <w:rPr>
+                <w:rFonts w:ascii="IBM Plex Sans" w:hAnsi="IBM Plex Sans"/>
+                <w:b/>
+                <w:color w:val="FFFFFF" w:themeColor="background1"/>
+                <w:sz w:val="36"/>
+              </w:rPr>
+              <w:t xml:space="preserve">:  </w:t>
             </w:r>
             <w:r>
               <w:rPr>
@@ -11267,13 +11783,24 @@
               </w:rPr>
             </w:pPr>
             <w:r>
-              <w:t xml:space="preserve">Project worksheet    </w:t>
+              <w:t xml:space="preserve">Project worksheet </w:t>
+            </w:r>
+            <w:proofErr w:type="gramStart"/>
+            <w:r>
+              <w:t xml:space="preserve">   </w:t>
             </w:r>
             <w:r>
               <w:rPr>
                 <w:sz w:val="22"/>
               </w:rPr>
-              <w:t xml:space="preserve">(download from </w:t>
+              <w:t>(</w:t>
+            </w:r>
+            <w:proofErr w:type="gramEnd"/>
+            <w:r>
+              <w:rPr>
+                <w:sz w:val="22"/>
+              </w:rPr>
+              <w:t xml:space="preserve">download from </w:t>
             </w:r>
             <w:hyperlink r:id="rId35" w:history="1">
               <w:r>
@@ -11586,7 +12113,27 @@
                 <w:sz w:val="36"/>
               </w:rPr>
               <w:lastRenderedPageBreak/>
-              <w:t xml:space="preserve">Machine Learning For Kids  ::  </w:t>
+              <w:t xml:space="preserve">Machine Learning For </w:t>
+            </w:r>
+            <w:proofErr w:type="gramStart"/>
+            <w:r>
+              <w:rPr>
+                <w:rFonts w:ascii="IBM Plex Sans" w:hAnsi="IBM Plex Sans"/>
+                <w:b/>
+                <w:color w:val="FFFFFF" w:themeColor="background1"/>
+                <w:sz w:val="36"/>
+              </w:rPr>
+              <w:t>Kids  :</w:t>
+            </w:r>
+            <w:proofErr w:type="gramEnd"/>
+            <w:r>
+              <w:rPr>
+                <w:rFonts w:ascii="IBM Plex Sans" w:hAnsi="IBM Plex Sans"/>
+                <w:b/>
+                <w:color w:val="FFFFFF" w:themeColor="background1"/>
+                <w:sz w:val="36"/>
+              </w:rPr>
+              <w:t xml:space="preserve">:  </w:t>
             </w:r>
             <w:r>
               <w:rPr>
@@ -11798,7 +12345,21 @@
               <w:rPr>
                 <w:sz w:val="22"/>
               </w:rPr>
-              <w:t xml:space="preserve">Most of it is provided in a starter project file, but finding the right places to make changes needs care. </w:t>
+              <w:t xml:space="preserve">Most of it is provided in a starter project </w:t>
+            </w:r>
+            <w:proofErr w:type="gramStart"/>
+            <w:r>
+              <w:rPr>
+                <w:sz w:val="22"/>
+              </w:rPr>
+              <w:t>file, but</w:t>
+            </w:r>
+            <w:proofErr w:type="gramEnd"/>
+            <w:r>
+              <w:rPr>
+                <w:sz w:val="22"/>
+              </w:rPr>
+              <w:t xml:space="preserve"> finding the right places to make changes needs care. </w:t>
             </w:r>
           </w:p>
         </w:tc>
@@ -12029,13 +12590,24 @@
               </w:rPr>
             </w:pPr>
             <w:r>
-              <w:t xml:space="preserve">Project worksheet    </w:t>
+              <w:t xml:space="preserve">Project worksheet </w:t>
+            </w:r>
+            <w:proofErr w:type="gramStart"/>
+            <w:r>
+              <w:t xml:space="preserve">   </w:t>
             </w:r>
             <w:r>
               <w:rPr>
                 <w:sz w:val="22"/>
               </w:rPr>
-              <w:t xml:space="preserve">(download from </w:t>
+              <w:t>(</w:t>
+            </w:r>
+            <w:proofErr w:type="gramEnd"/>
+            <w:r>
+              <w:rPr>
+                <w:sz w:val="22"/>
+              </w:rPr>
+              <w:t xml:space="preserve">download from </w:t>
             </w:r>
             <w:hyperlink r:id="rId37" w:history="1">
               <w:r>
@@ -12353,7 +12925,27 @@
                 <w:sz w:val="36"/>
               </w:rPr>
               <w:lastRenderedPageBreak/>
-              <w:t xml:space="preserve">Machine Learning For Kids  ::  </w:t>
+              <w:t xml:space="preserve">Machine Learning For </w:t>
+            </w:r>
+            <w:proofErr w:type="gramStart"/>
+            <w:r>
+              <w:rPr>
+                <w:rFonts w:ascii="IBM Plex Sans" w:hAnsi="IBM Plex Sans"/>
+                <w:b/>
+                <w:color w:val="FFFFFF" w:themeColor="background1"/>
+                <w:sz w:val="36"/>
+              </w:rPr>
+              <w:t>Kids  :</w:t>
+            </w:r>
+            <w:proofErr w:type="gramEnd"/>
+            <w:r>
+              <w:rPr>
+                <w:rFonts w:ascii="IBM Plex Sans" w:hAnsi="IBM Plex Sans"/>
+                <w:b/>
+                <w:color w:val="FFFFFF" w:themeColor="background1"/>
+                <w:sz w:val="36"/>
+              </w:rPr>
+              <w:t xml:space="preserve">:  </w:t>
             </w:r>
             <w:r>
               <w:rPr>
@@ -12558,37 +13150,65 @@
               <w:rPr>
                 <w:sz w:val="22"/>
               </w:rPr>
-              <w:t xml:space="preserve"> for the advanced version of the project </w:t>
-            </w:r>
+              <w:t xml:space="preserve"> for the advanced version of the </w:t>
+            </w:r>
+            <w:proofErr w:type="gramStart"/>
             <w:r>
               <w:rPr>
                 <w:sz w:val="22"/>
               </w:rPr>
-              <w:t xml:space="preserve"> is long and complex.</w:t>
+              <w:t xml:space="preserve">project </w:t>
             </w:r>
             <w:r>
               <w:rPr>
                 <w:sz w:val="22"/>
               </w:rPr>
+              <w:t xml:space="preserve"> is</w:t>
+            </w:r>
+            <w:proofErr w:type="gramEnd"/>
+            <w:r>
+              <w:rPr>
+                <w:sz w:val="22"/>
+              </w:rPr>
+              <w:t xml:space="preserve"> long and complex.</w:t>
+            </w:r>
+            <w:r>
+              <w:rPr>
+                <w:sz w:val="22"/>
+              </w:rPr>
               <w:t xml:space="preserve"> </w:t>
             </w:r>
             <w:r>
               <w:rPr>
                 <w:sz w:val="22"/>
               </w:rPr>
-              <w:t xml:space="preserve">Most of it is provided in a starter project file, but finding the right places to make changes needs care. </w:t>
-            </w:r>
-          </w:p>
-          <w:p>
-            <w:pPr>
+              <w:t xml:space="preserve">Most of it is provided in a starter project </w:t>
+            </w:r>
+            <w:proofErr w:type="gramStart"/>
+            <w:r>
               <w:rPr>
                 <w:sz w:val="22"/>
               </w:rPr>
-            </w:pPr>
+              <w:t>file, but</w:t>
+            </w:r>
+            <w:proofErr w:type="gramEnd"/>
             <w:r>
               <w:rPr>
                 <w:sz w:val="22"/>
               </w:rPr>
+              <w:t xml:space="preserve"> finding the right places to make changes needs care. </w:t>
+            </w:r>
+          </w:p>
+          <w:p>
+            <w:pPr>
+              <w:rPr>
+                <w:sz w:val="22"/>
+              </w:rPr>
+            </w:pPr>
+            <w:r>
+              <w:rPr>
+                <w:sz w:val="22"/>
+              </w:rPr>
               <w:t>The concept of testing and accuracy can require some explanation.</w:t>
             </w:r>
             <w:r>
@@ -12608,7 +13228,21 @@
               <w:rPr>
                 <w:sz w:val="22"/>
               </w:rPr>
-              <w:t xml:space="preserve">The simple version of the project is easy to make, but typing in a lot of headlines to train the model can be time-consuming. </w:t>
+              <w:t xml:space="preserve">The simple version of the project is easy to </w:t>
+            </w:r>
+            <w:proofErr w:type="gramStart"/>
+            <w:r>
+              <w:rPr>
+                <w:sz w:val="22"/>
+              </w:rPr>
+              <w:t>make, but</w:t>
+            </w:r>
+            <w:proofErr w:type="gramEnd"/>
+            <w:r>
+              <w:rPr>
+                <w:sz w:val="22"/>
+              </w:rPr>
+              <w:t xml:space="preserve"> typing in a lot of headlines to train the model can be time-consuming. </w:t>
             </w:r>
           </w:p>
         </w:tc>
@@ -12650,7 +13284,11 @@
               </w:rPr>
             </w:pPr>
             <w:r>
-              <w:t xml:space="preserve">2 hours   </w:t>
+              <w:t>2 hours</w:t>
+            </w:r>
+            <w:proofErr w:type="gramStart"/>
+            <w:r>
+              <w:t xml:space="preserve">   </w:t>
             </w:r>
             <w:r>
               <w:rPr>
@@ -12658,6 +13296,7 @@
               </w:rPr>
               <w:t>(</w:t>
             </w:r>
+            <w:proofErr w:type="gramEnd"/>
             <w:r>
               <w:rPr>
                 <w:sz w:val="20"/>
@@ -12681,13 +13320,24 @@
           </w:p>
           <w:p>
             <w:r>
-              <w:t xml:space="preserve">1 hour   </w:t>
+              <w:t>1 hour</w:t>
+            </w:r>
+            <w:proofErr w:type="gramStart"/>
+            <w:r>
+              <w:t xml:space="preserve">   </w:t>
             </w:r>
             <w:r>
               <w:rPr>
                 <w:sz w:val="20"/>
               </w:rPr>
-              <w:t xml:space="preserve">(if students </w:t>
+              <w:t>(</w:t>
+            </w:r>
+            <w:proofErr w:type="gramEnd"/>
+            <w:r>
+              <w:rPr>
+                <w:sz w:val="20"/>
+              </w:rPr>
+              <w:t xml:space="preserve">if students </w:t>
             </w:r>
             <w:r>
               <w:rPr>
@@ -12881,13 +13531,24 @@
               </w:rPr>
             </w:pPr>
             <w:r>
-              <w:t xml:space="preserve">Project worksheet    </w:t>
+              <w:t xml:space="preserve">Project worksheet </w:t>
+            </w:r>
+            <w:proofErr w:type="gramStart"/>
+            <w:r>
+              <w:t xml:space="preserve">   </w:t>
             </w:r>
             <w:r>
               <w:rPr>
                 <w:sz w:val="22"/>
               </w:rPr>
-              <w:t xml:space="preserve">(download from </w:t>
+              <w:t>(</w:t>
+            </w:r>
+            <w:proofErr w:type="gramEnd"/>
+            <w:r>
+              <w:rPr>
+                <w:sz w:val="22"/>
+              </w:rPr>
+              <w:t xml:space="preserve">download from </w:t>
             </w:r>
             <w:hyperlink r:id="rId39" w:history="1">
               <w:r>
@@ -13250,7 +13911,27 @@
                 <w:sz w:val="36"/>
               </w:rPr>
               <w:lastRenderedPageBreak/>
-              <w:t xml:space="preserve">Machine Learning For Kids  ::  </w:t>
+              <w:t xml:space="preserve">Machine Learning For </w:t>
+            </w:r>
+            <w:proofErr w:type="gramStart"/>
+            <w:r>
+              <w:rPr>
+                <w:rFonts w:ascii="IBM Plex Sans" w:hAnsi="IBM Plex Sans"/>
+                <w:b/>
+                <w:color w:val="FFFFFF" w:themeColor="background1"/>
+                <w:sz w:val="36"/>
+              </w:rPr>
+              <w:t>Kids  :</w:t>
+            </w:r>
+            <w:proofErr w:type="gramEnd"/>
+            <w:r>
+              <w:rPr>
+                <w:rFonts w:ascii="IBM Plex Sans" w:hAnsi="IBM Plex Sans"/>
+                <w:b/>
+                <w:color w:val="FFFFFF" w:themeColor="background1"/>
+                <w:sz w:val="36"/>
+              </w:rPr>
+              <w:t xml:space="preserve">:  </w:t>
             </w:r>
             <w:r>
               <w:rPr>
@@ -13701,13 +14382,24 @@
               </w:rPr>
             </w:pPr>
             <w:r>
-              <w:t xml:space="preserve">Project worksheet    </w:t>
+              <w:t xml:space="preserve">Project worksheet </w:t>
+            </w:r>
+            <w:proofErr w:type="gramStart"/>
+            <w:r>
+              <w:t xml:space="preserve">   </w:t>
             </w:r>
             <w:r>
               <w:rPr>
                 <w:sz w:val="22"/>
               </w:rPr>
-              <w:t xml:space="preserve">(download from </w:t>
+              <w:t>(</w:t>
+            </w:r>
+            <w:proofErr w:type="gramEnd"/>
+            <w:r>
+              <w:rPr>
+                <w:sz w:val="22"/>
+              </w:rPr>
+              <w:t xml:space="preserve">download from </w:t>
             </w:r>
             <w:hyperlink r:id="rId41" w:history="1">
               <w:r>
@@ -14085,7 +14777,27 @@
                 <w:sz w:val="36"/>
               </w:rPr>
               <w:lastRenderedPageBreak/>
-              <w:t xml:space="preserve">Machine Learning For Kids  ::  </w:t>
+              <w:t xml:space="preserve">Machine Learning For </w:t>
+            </w:r>
+            <w:proofErr w:type="gramStart"/>
+            <w:r>
+              <w:rPr>
+                <w:rFonts w:ascii="IBM Plex Sans" w:hAnsi="IBM Plex Sans"/>
+                <w:b/>
+                <w:color w:val="FFFFFF" w:themeColor="background1"/>
+                <w:sz w:val="36"/>
+              </w:rPr>
+              <w:t>Kids  :</w:t>
+            </w:r>
+            <w:proofErr w:type="gramEnd"/>
+            <w:r>
+              <w:rPr>
+                <w:rFonts w:ascii="IBM Plex Sans" w:hAnsi="IBM Plex Sans"/>
+                <w:b/>
+                <w:color w:val="FFFFFF" w:themeColor="background1"/>
+                <w:sz w:val="36"/>
+              </w:rPr>
+              <w:t xml:space="preserve">:  </w:t>
             </w:r>
             <w:r>
               <w:rPr>
@@ -14486,13 +15198,24 @@
               </w:rPr>
             </w:pPr>
             <w:r>
-              <w:t xml:space="preserve">Project worksheet    </w:t>
+              <w:t xml:space="preserve">Project worksheet </w:t>
+            </w:r>
+            <w:proofErr w:type="gramStart"/>
+            <w:r>
+              <w:t xml:space="preserve">   </w:t>
             </w:r>
             <w:r>
               <w:rPr>
                 <w:sz w:val="22"/>
               </w:rPr>
-              <w:t xml:space="preserve">(download from </w:t>
+              <w:t>(</w:t>
+            </w:r>
+            <w:proofErr w:type="gramEnd"/>
+            <w:r>
+              <w:rPr>
+                <w:sz w:val="22"/>
+              </w:rPr>
+              <w:t xml:space="preserve">download from </w:t>
             </w:r>
             <w:hyperlink r:id="rId43" w:history="1">
               <w:r>
@@ -14759,7 +15482,15 @@
               <w:ind w:left="455" w:hanging="425"/>
             </w:pPr>
             <w:r>
-              <w:t xml:space="preserve">Design your own survey! Consider using this as inspiration, but do your own survey on your own topic. </w:t>
+              <w:t xml:space="preserve">Design your own survey! Consider using this as </w:t>
+            </w:r>
+            <w:proofErr w:type="gramStart"/>
+            <w:r>
+              <w:t>inspiration, but</w:t>
+            </w:r>
+            <w:proofErr w:type="gramEnd"/>
+            <w:r>
+              <w:t xml:space="preserve"> do your own survey on your own topic. </w:t>
             </w:r>
             <w:r>
               <w:t>Can this be combined with any other projects that the students are already doing?</w:t>
@@ -14859,7 +15590,27 @@
                 <w:sz w:val="36"/>
               </w:rPr>
               <w:lastRenderedPageBreak/>
-              <w:t xml:space="preserve">Machine Learning For Kids  ::  </w:t>
+              <w:t xml:space="preserve">Machine Learning For </w:t>
+            </w:r>
+            <w:proofErr w:type="gramStart"/>
+            <w:r>
+              <w:rPr>
+                <w:rFonts w:ascii="IBM Plex Sans" w:hAnsi="IBM Plex Sans"/>
+                <w:b/>
+                <w:color w:val="FFFFFF" w:themeColor="background1"/>
+                <w:sz w:val="36"/>
+              </w:rPr>
+              <w:t>Kids  :</w:t>
+            </w:r>
+            <w:proofErr w:type="gramEnd"/>
+            <w:r>
+              <w:rPr>
+                <w:rFonts w:ascii="IBM Plex Sans" w:hAnsi="IBM Plex Sans"/>
+                <w:b/>
+                <w:color w:val="FFFFFF" w:themeColor="background1"/>
+                <w:sz w:val="36"/>
+              </w:rPr>
+              <w:t xml:space="preserve">:  </w:t>
             </w:r>
             <w:r>
               <w:rPr>
@@ -15277,13 +16028,24 @@
               </w:rPr>
             </w:pPr>
             <w:r>
-              <w:t xml:space="preserve">Project worksheet    </w:t>
+              <w:t xml:space="preserve">Project worksheet </w:t>
+            </w:r>
+            <w:proofErr w:type="gramStart"/>
+            <w:r>
+              <w:t xml:space="preserve">   </w:t>
             </w:r>
             <w:r>
               <w:rPr>
                 <w:sz w:val="22"/>
               </w:rPr>
-              <w:t xml:space="preserve">(download from </w:t>
+              <w:t>(</w:t>
+            </w:r>
+            <w:proofErr w:type="gramEnd"/>
+            <w:r>
+              <w:rPr>
+                <w:sz w:val="22"/>
+              </w:rPr>
+              <w:t xml:space="preserve">download from </w:t>
             </w:r>
             <w:hyperlink r:id="rId45" w:history="1">
               <w:r>
@@ -15605,7 +16367,27 @@
                 <w:sz w:val="36"/>
               </w:rPr>
               <w:lastRenderedPageBreak/>
-              <w:t xml:space="preserve">Machine Learning For Kids  ::  </w:t>
+              <w:t xml:space="preserve">Machine Learning For </w:t>
+            </w:r>
+            <w:proofErr w:type="gramStart"/>
+            <w:r>
+              <w:rPr>
+                <w:rFonts w:ascii="IBM Plex Sans" w:hAnsi="IBM Plex Sans"/>
+                <w:b/>
+                <w:color w:val="FFFFFF" w:themeColor="background1"/>
+                <w:sz w:val="36"/>
+              </w:rPr>
+              <w:t>Kids  :</w:t>
+            </w:r>
+            <w:proofErr w:type="gramEnd"/>
+            <w:r>
+              <w:rPr>
+                <w:rFonts w:ascii="IBM Plex Sans" w:hAnsi="IBM Plex Sans"/>
+                <w:b/>
+                <w:color w:val="FFFFFF" w:themeColor="background1"/>
+                <w:sz w:val="36"/>
+              </w:rPr>
+              <w:t xml:space="preserve">:  </w:t>
             </w:r>
             <w:r>
               <w:rPr>
@@ -16019,13 +16801,24 @@
               </w:rPr>
             </w:pPr>
             <w:r>
-              <w:t xml:space="preserve">Project worksheet    </w:t>
+              <w:t xml:space="preserve">Project worksheet </w:t>
+            </w:r>
+            <w:proofErr w:type="gramStart"/>
+            <w:r>
+              <w:t xml:space="preserve">   </w:t>
             </w:r>
             <w:r>
               <w:rPr>
                 <w:sz w:val="22"/>
               </w:rPr>
-              <w:t xml:space="preserve">(download from </w:t>
+              <w:t>(</w:t>
+            </w:r>
+            <w:proofErr w:type="gramEnd"/>
+            <w:r>
+              <w:rPr>
+                <w:sz w:val="22"/>
+              </w:rPr>
+              <w:t xml:space="preserve">download from </w:t>
             </w:r>
             <w:hyperlink r:id="rId47" w:history="1">
               <w:r>
@@ -16409,7 +17202,27 @@
                 <w:sz w:val="36"/>
               </w:rPr>
               <w:lastRenderedPageBreak/>
-              <w:t xml:space="preserve">Machine Learning For Kids  ::  </w:t>
+              <w:t xml:space="preserve">Machine Learning For </w:t>
+            </w:r>
+            <w:proofErr w:type="gramStart"/>
+            <w:r>
+              <w:rPr>
+                <w:rFonts w:ascii="IBM Plex Sans" w:hAnsi="IBM Plex Sans"/>
+                <w:b/>
+                <w:color w:val="FFFFFF" w:themeColor="background1"/>
+                <w:sz w:val="36"/>
+              </w:rPr>
+              <w:t>Kids  :</w:t>
+            </w:r>
+            <w:proofErr w:type="gramEnd"/>
+            <w:r>
+              <w:rPr>
+                <w:rFonts w:ascii="IBM Plex Sans" w:hAnsi="IBM Plex Sans"/>
+                <w:b/>
+                <w:color w:val="FFFFFF" w:themeColor="background1"/>
+                <w:sz w:val="36"/>
+              </w:rPr>
+              <w:t xml:space="preserve">:  </w:t>
             </w:r>
             <w:r>
               <w:rPr>
@@ -16865,13 +17678,24 @@
               </w:rPr>
             </w:pPr>
             <w:r>
-              <w:t xml:space="preserve">Project worksheet    </w:t>
+              <w:t xml:space="preserve">Project worksheet </w:t>
+            </w:r>
+            <w:proofErr w:type="gramStart"/>
+            <w:r>
+              <w:t xml:space="preserve">   </w:t>
             </w:r>
             <w:r>
               <w:rPr>
                 <w:sz w:val="22"/>
               </w:rPr>
-              <w:t xml:space="preserve">(download from </w:t>
+              <w:t>(</w:t>
+            </w:r>
+            <w:proofErr w:type="gramEnd"/>
+            <w:r>
+              <w:rPr>
+                <w:sz w:val="22"/>
+              </w:rPr>
+              <w:t xml:space="preserve">download from </w:t>
             </w:r>
             <w:hyperlink r:id="rId50" w:history="1">
               <w:r>
@@ -16954,13 +17778,24 @@
               <w:t xml:space="preserve">Toys with faces </w:t>
             </w:r>
             <w:r>
-              <w:t xml:space="preserve">              </w:t>
+              <w:t xml:space="preserve">           </w:t>
+            </w:r>
+            <w:proofErr w:type="gramStart"/>
+            <w:r>
+              <w:t xml:space="preserve">   </w:t>
             </w:r>
             <w:r>
               <w:rPr>
                 <w:sz w:val="22"/>
               </w:rPr>
-              <w:t>(if you don’t want the students to take photos of their own face)</w:t>
+              <w:t>(</w:t>
+            </w:r>
+            <w:proofErr w:type="gramEnd"/>
+            <w:r>
+              <w:rPr>
+                <w:sz w:val="22"/>
+              </w:rPr>
+              <w:t>if you don’t want the students to take photos of their own face)</w:t>
             </w:r>
             <w:r>
               <w:rPr>
@@ -17366,7 +18201,27 @@
                 <w:color w:val="FFFFFF" w:themeColor="background1"/>
                 <w:sz w:val="36"/>
               </w:rPr>
-              <w:t xml:space="preserve">Machine Learning For Kids  ::  </w:t>
+              <w:t xml:space="preserve">Machine Learning For </w:t>
+            </w:r>
+            <w:proofErr w:type="gramStart"/>
+            <w:r>
+              <w:rPr>
+                <w:rFonts w:ascii="IBM Plex Sans" w:hAnsi="IBM Plex Sans"/>
+                <w:b/>
+                <w:color w:val="FFFFFF" w:themeColor="background1"/>
+                <w:sz w:val="36"/>
+              </w:rPr>
+              <w:t>Kids  :</w:t>
+            </w:r>
+            <w:proofErr w:type="gramEnd"/>
+            <w:r>
+              <w:rPr>
+                <w:rFonts w:ascii="IBM Plex Sans" w:hAnsi="IBM Plex Sans"/>
+                <w:b/>
+                <w:color w:val="FFFFFF" w:themeColor="background1"/>
+                <w:sz w:val="36"/>
+              </w:rPr>
+              <w:t xml:space="preserve">:  </w:t>
             </w:r>
             <w:r>
               <w:rPr>
@@ -17764,13 +18619,24 @@
               </w:rPr>
             </w:pPr>
             <w:r>
-              <w:t xml:space="preserve">Project worksheet    </w:t>
+              <w:t xml:space="preserve">Project worksheet </w:t>
+            </w:r>
+            <w:proofErr w:type="gramStart"/>
+            <w:r>
+              <w:t xml:space="preserve">   </w:t>
             </w:r>
             <w:r>
               <w:rPr>
                 <w:sz w:val="22"/>
               </w:rPr>
-              <w:t xml:space="preserve">(download from </w:t>
+              <w:t>(</w:t>
+            </w:r>
+            <w:proofErr w:type="gramEnd"/>
+            <w:r>
+              <w:rPr>
+                <w:sz w:val="22"/>
+              </w:rPr>
+              <w:t xml:space="preserve">download from </w:t>
             </w:r>
             <w:hyperlink r:id="rId53" w:history="1">
               <w:r>
@@ -18082,7 +18948,15 @@
               <w:ind w:left="455" w:hanging="425"/>
             </w:pPr>
             <w:r>
-              <w:t>Students will be taking photos and uploading them to a secure site, where they are kept until their photo or project is deleted. As long as only the objects are visible in photos they take, then students will not be identifiable from this. If this raises concerns it may be sensible to obtain parental permission.</w:t>
+              <w:t xml:space="preserve">Students will be taking photos and uploading them to a secure site, where they are kept until their photo or project is deleted. As long as only the objects are visible in photos they take, then students will not be identifiable from this. If </w:t>
+            </w:r>
+            <w:proofErr w:type="gramStart"/>
+            <w:r>
+              <w:t>this raises</w:t>
+            </w:r>
+            <w:proofErr w:type="gramEnd"/>
+            <w:r>
+              <w:t xml:space="preserve"> concerns it may be sensible to obtain parental permission.</w:t>
             </w:r>
           </w:p>
           <w:p>
@@ -18188,7 +19062,27 @@
                 <w:sz w:val="36"/>
               </w:rPr>
               <w:lastRenderedPageBreak/>
-              <w:t xml:space="preserve">Machine Learning For Kids  ::  </w:t>
+              <w:t xml:space="preserve">Machine Learning For </w:t>
+            </w:r>
+            <w:proofErr w:type="gramStart"/>
+            <w:r>
+              <w:rPr>
+                <w:rFonts w:ascii="IBM Plex Sans" w:hAnsi="IBM Plex Sans"/>
+                <w:b/>
+                <w:color w:val="FFFFFF" w:themeColor="background1"/>
+                <w:sz w:val="36"/>
+              </w:rPr>
+              <w:t>Kids  :</w:t>
+            </w:r>
+            <w:proofErr w:type="gramEnd"/>
+            <w:r>
+              <w:rPr>
+                <w:rFonts w:ascii="IBM Plex Sans" w:hAnsi="IBM Plex Sans"/>
+                <w:b/>
+                <w:color w:val="FFFFFF" w:themeColor="background1"/>
+                <w:sz w:val="36"/>
+              </w:rPr>
+              <w:t xml:space="preserve">:  </w:t>
             </w:r>
             <w:r>
               <w:rPr>
@@ -18583,13 +19477,24 @@
               </w:rPr>
             </w:pPr>
             <w:r>
-              <w:t xml:space="preserve">Project worksheet    </w:t>
+              <w:t xml:space="preserve">Project worksheet </w:t>
+            </w:r>
+            <w:proofErr w:type="gramStart"/>
+            <w:r>
+              <w:t xml:space="preserve">   </w:t>
             </w:r>
             <w:r>
               <w:rPr>
                 <w:sz w:val="22"/>
               </w:rPr>
-              <w:t xml:space="preserve">(download from </w:t>
+              <w:t>(</w:t>
+            </w:r>
+            <w:proofErr w:type="gramEnd"/>
+            <w:r>
+              <w:rPr>
+                <w:sz w:val="22"/>
+              </w:rPr>
+              <w:t xml:space="preserve">download from </w:t>
             </w:r>
             <w:hyperlink r:id="rId56" w:history="1">
               <w:r>
@@ -18901,7 +19806,15 @@
               <w:ind w:left="455" w:hanging="425"/>
             </w:pPr>
             <w:r>
-              <w:t>Students will be taking photos of their face and uploading them to a secure site, where they are kept until their photo or project is deleted. If this raises concerns it may be sensible to obtain parental permission.</w:t>
+              <w:t xml:space="preserve">Students will be taking photos of their face and uploading them to a secure site, where they are kept until their photo or project is deleted. If </w:t>
+            </w:r>
+            <w:proofErr w:type="gramStart"/>
+            <w:r>
+              <w:t>this raises</w:t>
+            </w:r>
+            <w:proofErr w:type="gramEnd"/>
+            <w:r>
+              <w:t xml:space="preserve"> concerns it may be sensible to obtain parental permission.</w:t>
             </w:r>
           </w:p>
           <w:p>
@@ -18949,7 +19862,15 @@
               <w:t xml:space="preserve">. </w:t>
             </w:r>
             <w:r>
-              <w:t>Some students may be unfamiliar with this, however the worksheet should provide enough guidance for even students who have never used it before.</w:t>
+              <w:t xml:space="preserve">Some students may be unfamiliar with </w:t>
+            </w:r>
+            <w:proofErr w:type="gramStart"/>
+            <w:r>
+              <w:t>this,</w:t>
+            </w:r>
+            <w:proofErr w:type="gramEnd"/>
+            <w:r>
+              <w:t xml:space="preserve"> however the worksheet should provide enough guidance for even students who have never used it before.</w:t>
             </w:r>
           </w:p>
           <w:p/>
@@ -19018,8 +19939,9 @@
                 <w:sz w:val="36"/>
               </w:rPr>
               <w:lastRenderedPageBreak/>
-              <w:t xml:space="preserve">Machine Learning For Kids  ::  </w:t>
-            </w:r>
+              <w:t xml:space="preserve">Machine Learning For </w:t>
+            </w:r>
+            <w:proofErr w:type="gramStart"/>
             <w:r>
               <w:rPr>
                 <w:rFonts w:ascii="IBM Plex Sans" w:hAnsi="IBM Plex Sans"/>
@@ -19027,8 +19949,9 @@
                 <w:color w:val="FFFFFF" w:themeColor="background1"/>
                 <w:sz w:val="36"/>
               </w:rPr>
-              <w:t>Teachers’</w:t>
-            </w:r>
+              <w:t>Kids  :</w:t>
+            </w:r>
+            <w:proofErr w:type="gramEnd"/>
             <w:r>
               <w:rPr>
                 <w:rFonts w:ascii="IBM Plex Sans" w:hAnsi="IBM Plex Sans"/>
@@ -19036,6 +19959,24 @@
                 <w:color w:val="FFFFFF" w:themeColor="background1"/>
                 <w:sz w:val="36"/>
               </w:rPr>
+              <w:t xml:space="preserve">:  </w:t>
+            </w:r>
+            <w:r>
+              <w:rPr>
+                <w:rFonts w:ascii="IBM Plex Sans" w:hAnsi="IBM Plex Sans"/>
+                <w:b/>
+                <w:color w:val="FFFFFF" w:themeColor="background1"/>
+                <w:sz w:val="36"/>
+              </w:rPr>
+              <w:t>Teachers’</w:t>
+            </w:r>
+            <w:r>
+              <w:rPr>
+                <w:rFonts w:ascii="IBM Plex Sans" w:hAnsi="IBM Plex Sans"/>
+                <w:b/>
+                <w:color w:val="FFFFFF" w:themeColor="background1"/>
+                <w:sz w:val="36"/>
+              </w:rPr>
               <w:t xml:space="preserve"> notes</w:t>
             </w:r>
           </w:p>
@@ -19104,13 +20045,7 @@
               <w:t xml:space="preserve">Make a </w:t>
             </w:r>
             <w:r>
-              <w:t>virtual pet</w:t>
-            </w:r>
-            <w:r>
-              <w:t xml:space="preserve"> in Scratch that </w:t>
-            </w:r>
-            <w:r>
-              <w:t>learns to recognise what you are doing</w:t>
+              <w:t>virtual pet in Scratch that learns to recognise what you are doing</w:t>
             </w:r>
           </w:p>
           <w:p/>
@@ -19208,8 +20143,6 @@
             <w:r>
               <w:t>Intermediate</w:t>
             </w:r>
-            <w:bookmarkStart w:id="0" w:name="_GoBack"/>
-            <w:bookmarkEnd w:id="0"/>
           </w:p>
         </w:tc>
       </w:tr>
@@ -19282,13 +20215,7 @@
           </w:tcPr>
           <w:p>
             <w:r>
-              <w:t xml:space="preserve">Students will train a machine learning model to recognise pictures by taking photos </w:t>
-            </w:r>
-            <w:r>
-              <w:t>of objects</w:t>
-            </w:r>
-            <w:r>
-              <w:t xml:space="preserve"> with a computer webcam. They will use this in Scratch to make a character that recognises what they are doing. </w:t>
+              <w:t xml:space="preserve">Students will train a machine learning model to recognise pictures by taking photos of objects with a computer webcam. They will use this in Scratch to make a character that recognises what they are doing. </w:t>
             </w:r>
           </w:p>
         </w:tc>
@@ -19427,13 +20354,24 @@
               </w:rPr>
             </w:pPr>
             <w:r>
-              <w:t xml:space="preserve">Project worksheet    </w:t>
+              <w:t xml:space="preserve">Project worksheet </w:t>
+            </w:r>
+            <w:proofErr w:type="gramStart"/>
+            <w:r>
+              <w:t xml:space="preserve">   </w:t>
             </w:r>
             <w:r>
               <w:rPr>
                 <w:sz w:val="22"/>
               </w:rPr>
-              <w:t xml:space="preserve">(download from </w:t>
+              <w:t>(</w:t>
+            </w:r>
+            <w:proofErr w:type="gramEnd"/>
+            <w:r>
+              <w:rPr>
+                <w:sz w:val="22"/>
+              </w:rPr>
+              <w:t xml:space="preserve">download from </w:t>
             </w:r>
             <w:hyperlink r:id="rId59" w:history="1">
               <w:r>
@@ -19745,7 +20683,15 @@
               <w:ind w:left="455" w:hanging="425"/>
             </w:pPr>
             <w:r>
-              <w:t>Students will be taking photos and uploading them to a secure site, where they are kept until their photo or project is deleted. As long as only the objects are visible in photos they take, then students will not be identifiable from this. If this raises concerns it may be sensible to obtain parental permission.</w:t>
+              <w:t xml:space="preserve">Students will be taking photos and uploading them to a secure site, where they are kept until their photo or project is deleted. As long as only the objects are visible in photos they take, then students will not be identifiable from this. If </w:t>
+            </w:r>
+            <w:proofErr w:type="gramStart"/>
+            <w:r>
+              <w:t>this raises</w:t>
+            </w:r>
+            <w:proofErr w:type="gramEnd"/>
+            <w:r>
+              <w:t xml:space="preserve"> concerns it may be sensible to obtain parental permission.</w:t>
             </w:r>
           </w:p>
           <w:p>
@@ -19771,10 +20717,7 @@
               <w:ind w:left="455" w:hanging="425"/>
             </w:pPr>
             <w:r>
-              <w:t xml:space="preserve"> </w:t>
-            </w:r>
-            <w:r>
-              <w:t>“https://machinelearningforkids.co.uk” is a long URL to type for some children. You may find it easier to set up a bookmark that they can click on instead.</w:t>
+              <w:t xml:space="preserve"> “https://machinelearningforkids.co.uk” is a long URL to type for some children. You may find it easier to set up a bookmark that they can click on instead.</w:t>
             </w:r>
           </w:p>
           <w:p>
@@ -19787,7 +20730,15 @@
               <w:ind w:left="455" w:hanging="425"/>
             </w:pPr>
             <w:r>
-              <w:t>The worksheet screenshots are based on Scratch 3. Some students may be unfamiliar with this, however the worksheet should provide enough guidance for even students who have never used it before.</w:t>
+              <w:t xml:space="preserve">The worksheet screenshots are based on Scratch 3. Some students may be unfamiliar with </w:t>
+            </w:r>
+            <w:proofErr w:type="gramStart"/>
+            <w:r>
+              <w:t>this,</w:t>
+            </w:r>
+            <w:proofErr w:type="gramEnd"/>
+            <w:r>
+              <w:t xml:space="preserve"> however the worksheet should provide enough guidance for even students who have never used it before.</w:t>
             </w:r>
           </w:p>
           <w:p/>

</xml_diff>

<commit_message>
docs: Update docs to explain common drag-and-drop issues
Signed-off-by: Dale Lane <dale.lane@uk.ibm.com>
</commit_message>
<xml_diff>
--- a/teachers-notes/msword/teachersnotes.docx
+++ b/teachers-notes/msword/teachersnotes.docx
@@ -6981,6 +6981,27 @@
               <w:ind w:left="455" w:hanging="425"/>
             </w:pPr>
             <w:r>
+              <w:t xml:space="preserve">You cannot drag and drop pictures between different types of browser. In other words, you can’t </w:t>
+            </w:r>
+            <w:proofErr w:type="spellStart"/>
+            <w:r>
+              <w:t>drag</w:t>
+            </w:r>
+            <w:proofErr w:type="spellEnd"/>
+            <w:r>
+              <w:t xml:space="preserve"> a picture from a Firefox window to Machine Learning for Kids running in Chrome. Or from a Chrome window to Machine Learning for Kids running in Firefox. You need to use the same type of web browser for both.</w:t>
+            </w:r>
+          </w:p>
+          <w:p>
+            <w:pPr>
+              <w:pStyle w:val="ListParagraph"/>
+              <w:numPr>
+                <w:ilvl w:val="0"/>
+                <w:numId w:val="1"/>
+              </w:numPr>
+              <w:ind w:left="455" w:hanging="425"/>
+            </w:pPr>
+            <w:r>
               <w:t xml:space="preserve">Only jpg and </w:t>
             </w:r>
             <w:proofErr w:type="spellStart"/>
@@ -12375,7 +12396,6 @@
               <w:t>1 custom model per student</w:t>
             </w:r>
           </w:p>
-          <w:p/>
           <w:p>
             <w:r>
               <w:t>One “</w:t>
@@ -12403,7 +12423,6 @@
               <w:t>One “Standard” API key can be used to create to create multiple custom models</w:t>
             </w:r>
           </w:p>
-          <w:p/>
           <w:p>
             <w:pPr>
               <w:rPr>
@@ -12552,6 +12571,33 @@
               <w:ind w:left="455" w:hanging="425"/>
             </w:pPr>
             <w:r>
+              <w:t xml:space="preserve">You cannot drag and drop pictures between different types of browser. </w:t>
+            </w:r>
+            <w:r>
+              <w:t xml:space="preserve">E.g. </w:t>
+            </w:r>
+            <w:r>
+              <w:t xml:space="preserve"> you can’t </w:t>
+            </w:r>
+            <w:proofErr w:type="spellStart"/>
+            <w:r>
+              <w:t>drag</w:t>
+            </w:r>
+            <w:proofErr w:type="spellEnd"/>
+            <w:r>
+              <w:t xml:space="preserve"> a picture from a Firefox window to Machine Learning for Kids running in Chrome. You need to use the same type of web browser for both.</w:t>
+            </w:r>
+          </w:p>
+          <w:p>
+            <w:pPr>
+              <w:pStyle w:val="ListParagraph"/>
+              <w:numPr>
+                <w:ilvl w:val="0"/>
+                <w:numId w:val="1"/>
+              </w:numPr>
+              <w:ind w:left="455" w:hanging="425"/>
+            </w:pPr>
+            <w:r>
               <w:t>“https://machinelearningforkids.co.uk” is a long URL to type for some children. You may find it easier to set up a bookmark that they can click on instead.</w:t>
             </w:r>
           </w:p>
@@ -12583,7 +12629,6 @@
     <w:p/>
     <w:p>
       <w:r>
-        <w:lastRenderedPageBreak/>
         <w:br w:type="page"/>
       </w:r>
     </w:p>
@@ -13228,13 +13273,16 @@
               </w:rPr>
               <w:t>Watson Visual Recognition</w:t>
             </w:r>
-          </w:p>
-          <w:p>
+            <w:r>
+              <w:rPr>
+                <w:b/>
+              </w:rPr>
+              <w:t xml:space="preserve"> - </w:t>
+            </w:r>
             <w:r>
               <w:t>1 custom model per student</w:t>
             </w:r>
           </w:p>
-          <w:p/>
           <w:p>
             <w:r>
               <w:t>One “</w:t>
@@ -13369,6 +13417,27 @@
             </w:pPr>
             <w:r>
               <w:t>Dragging and dropping doesn’t work in Internet Explorer. You can provide your students with a different web browser (Firefox or Chrome work well) or explain to them how to copy/paste image URLs from a page.</w:t>
+            </w:r>
+          </w:p>
+          <w:p>
+            <w:pPr>
+              <w:pStyle w:val="ListParagraph"/>
+              <w:numPr>
+                <w:ilvl w:val="0"/>
+                <w:numId w:val="1"/>
+              </w:numPr>
+              <w:ind w:left="455" w:hanging="425"/>
+            </w:pPr>
+            <w:r>
+              <w:t xml:space="preserve">You cannot drag and drop pictures between different types of browser. In other words, you can’t </w:t>
+            </w:r>
+            <w:proofErr w:type="spellStart"/>
+            <w:r>
+              <w:t>drag</w:t>
+            </w:r>
+            <w:proofErr w:type="spellEnd"/>
+            <w:r>
+              <w:t xml:space="preserve"> a picture from a Firefox window to Machine Learning for Kids running in Chrome. Or from a Chrome window to Machine Learning for Kids running in Firefox. You need to use the same type of web browser for both.</w:t>
             </w:r>
           </w:p>
           <w:p>
@@ -20527,8 +20596,6 @@
               </w:rPr>
               <w:t>Face Lock</w:t>
             </w:r>
-            <w:bookmarkStart w:id="0" w:name="_GoBack"/>
-            <w:bookmarkEnd w:id="0"/>
           </w:p>
         </w:tc>
       </w:tr>
@@ -21668,8 +21735,6 @@
         </w:tc>
       </w:tr>
     </w:tbl>
-    <w:p/>
-    <w:p/>
     <w:p/>
     <w:tbl>
       <w:tblPr>
@@ -22773,7 +22838,6 @@
           <w:p/>
           <w:p>
             <w:r>
-              <w:lastRenderedPageBreak/>
               <w:t xml:space="preserve">General troubleshooting and help at </w:t>
             </w:r>
             <w:hyperlink r:id="rId83" w:history="1">
@@ -23899,7 +23963,6 @@
           <w:p/>
           <w:p>
             <w:r>
-              <w:lastRenderedPageBreak/>
               <w:t xml:space="preserve">General troubleshooting and help at </w:t>
             </w:r>
             <w:hyperlink r:id="rId88" w:history="1">
@@ -23918,8 +23981,10 @@
         </w:tc>
       </w:tr>
     </w:tbl>
-    <w:p/>
-    <w:p/>
+    <w:p>
+      <w:bookmarkStart w:id="0" w:name="_GoBack"/>
+      <w:bookmarkEnd w:id="0"/>
+    </w:p>
     <w:tbl>
       <w:tblPr>
         <w:tblStyle w:val="TableGrid"/>
@@ -25018,7 +25083,6 @@
           <w:p/>
           <w:p>
             <w:r>
-              <w:lastRenderedPageBreak/>
               <w:t xml:space="preserve">General troubleshooting and help at </w:t>
             </w:r>
             <w:hyperlink r:id="rId93" w:history="1">

</xml_diff>

<commit_message>
docs: Teachers notes for Find It
Signed-off-by: Dale Lane <dale.lane@uk.ibm.com>
</commit_message>
<xml_diff>
--- a/teachers-notes/msword/teachersnotes.docx
+++ b/teachers-notes/msword/teachersnotes.docx
@@ -8135,6 +8135,1132 @@
           <w:p/>
         </w:tc>
       </w:tr>
+      <w:tr>
+        <w:tc>
+          <w:tcPr>
+            <w:tcW w:w="10450" w:type="dxa"/>
+            <w:gridSpan w:val="3"/>
+            <w:shd w:val="clear" w:color="auto" w:fill="70AD47" w:themeFill="accent6"/>
+            <w:tcMar>
+              <w:top w:w="170" w:type="dxa"/>
+              <w:left w:w="170" w:type="dxa"/>
+              <w:bottom w:w="170" w:type="dxa"/>
+              <w:right w:w="170" w:type="dxa"/>
+            </w:tcMar>
+          </w:tcPr>
+          <w:p>
+            <w:pPr>
+              <w:jc w:val="center"/>
+              <w:rPr>
+                <w:rFonts w:ascii="IBM Plex Sans" w:hAnsi="IBM Plex Sans"/>
+                <w:b/>
+                <w:color w:val="FFFFFF" w:themeColor="background1"/>
+              </w:rPr>
+            </w:pPr>
+            <w:r>
+              <w:rPr>
+                <w:rFonts w:ascii="IBM Plex Sans" w:hAnsi="IBM Plex Sans"/>
+                <w:b/>
+                <w:color w:val="FFFFFF" w:themeColor="background1"/>
+                <w:sz w:val="36"/>
+              </w:rPr>
+              <w:lastRenderedPageBreak/>
+              <w:t xml:space="preserve">Machine Learning For </w:t>
+            </w:r>
+            <w:proofErr w:type="gramStart"/>
+            <w:r>
+              <w:rPr>
+                <w:rFonts w:ascii="IBM Plex Sans" w:hAnsi="IBM Plex Sans"/>
+                <w:b/>
+                <w:color w:val="FFFFFF" w:themeColor="background1"/>
+                <w:sz w:val="36"/>
+              </w:rPr>
+              <w:t>Kids  :</w:t>
+            </w:r>
+            <w:proofErr w:type="gramEnd"/>
+            <w:r>
+              <w:rPr>
+                <w:rFonts w:ascii="IBM Plex Sans" w:hAnsi="IBM Plex Sans"/>
+                <w:b/>
+                <w:color w:val="FFFFFF" w:themeColor="background1"/>
+                <w:sz w:val="36"/>
+              </w:rPr>
+              <w:t xml:space="preserve">:  </w:t>
+            </w:r>
+            <w:r>
+              <w:rPr>
+                <w:rFonts w:ascii="IBM Plex Sans" w:hAnsi="IBM Plex Sans"/>
+                <w:b/>
+                <w:color w:val="FFFFFF" w:themeColor="background1"/>
+                <w:sz w:val="36"/>
+              </w:rPr>
+              <w:t>Teachers’</w:t>
+            </w:r>
+            <w:r>
+              <w:rPr>
+                <w:rFonts w:ascii="IBM Plex Sans" w:hAnsi="IBM Plex Sans"/>
+                <w:b/>
+                <w:color w:val="FFFFFF" w:themeColor="background1"/>
+                <w:sz w:val="36"/>
+              </w:rPr>
+              <w:t xml:space="preserve"> notes</w:t>
+            </w:r>
+          </w:p>
+        </w:tc>
+      </w:tr>
+      <w:tr>
+        <w:tc>
+          <w:tcPr>
+            <w:tcW w:w="1696" w:type="dxa"/>
+            <w:gridSpan w:val="2"/>
+          </w:tcPr>
+          <w:p>
+            <w:pPr>
+              <w:rPr>
+                <w:b/>
+              </w:rPr>
+            </w:pPr>
+            <w:r>
+              <w:rPr>
+                <w:b/>
+              </w:rPr>
+              <w:t>Worksheet</w:t>
+            </w:r>
+          </w:p>
+        </w:tc>
+        <w:tc>
+          <w:tcPr>
+            <w:tcW w:w="8754" w:type="dxa"/>
+          </w:tcPr>
+          <w:p>
+            <w:r>
+              <w:rPr>
+                <w:sz w:val="40"/>
+              </w:rPr>
+              <w:t>Find It!</w:t>
+            </w:r>
+          </w:p>
+        </w:tc>
+      </w:tr>
+      <w:tr>
+        <w:tc>
+          <w:tcPr>
+            <w:tcW w:w="1696" w:type="dxa"/>
+            <w:gridSpan w:val="2"/>
+          </w:tcPr>
+          <w:p>
+            <w:pPr>
+              <w:rPr>
+                <w:b/>
+              </w:rPr>
+            </w:pPr>
+            <w:r>
+              <w:rPr>
+                <w:b/>
+              </w:rPr>
+              <w:t>Activity</w:t>
+            </w:r>
+          </w:p>
+        </w:tc>
+        <w:tc>
+          <w:tcPr>
+            <w:tcW w:w="8754" w:type="dxa"/>
+          </w:tcPr>
+          <w:p>
+            <w:r>
+              <w:t xml:space="preserve">Create a </w:t>
+            </w:r>
+            <w:r>
+              <w:t>mobile hide-and-seek game in App Inventor that learns to recognise objects</w:t>
+            </w:r>
+          </w:p>
+          <w:p/>
+        </w:tc>
+      </w:tr>
+      <w:tr>
+        <w:tc>
+          <w:tcPr>
+            <w:tcW w:w="1696" w:type="dxa"/>
+            <w:gridSpan w:val="2"/>
+          </w:tcPr>
+          <w:p>
+            <w:pPr>
+              <w:rPr>
+                <w:b/>
+              </w:rPr>
+            </w:pPr>
+            <w:r>
+              <w:rPr>
+                <w:b/>
+              </w:rPr>
+              <w:t>Objective</w:t>
+            </w:r>
+          </w:p>
+        </w:tc>
+        <w:tc>
+          <w:tcPr>
+            <w:tcW w:w="8754" w:type="dxa"/>
+          </w:tcPr>
+          <w:p>
+            <w:pPr>
+              <w:rPr>
+                <w:b/>
+              </w:rPr>
+            </w:pPr>
+            <w:r>
+              <w:rPr>
+                <w:b/>
+              </w:rPr>
+              <w:t xml:space="preserve">Teach a computer to recognise </w:t>
+            </w:r>
+            <w:r>
+              <w:rPr>
+                <w:b/>
+              </w:rPr>
+              <w:t>pictures</w:t>
+            </w:r>
+            <w:r>
+              <w:rPr>
+                <w:b/>
+              </w:rPr>
+              <w:t xml:space="preserve"> </w:t>
+            </w:r>
+          </w:p>
+          <w:p>
+            <w:pPr>
+              <w:pStyle w:val="ListParagraph"/>
+              <w:numPr>
+                <w:ilvl w:val="0"/>
+                <w:numId w:val="1"/>
+              </w:numPr>
+              <w:ind w:left="455" w:hanging="425"/>
+            </w:pPr>
+            <w:r>
+              <w:t>How computers can be trained to recognise pictures.</w:t>
+            </w:r>
+          </w:p>
+          <w:p>
+            <w:pPr>
+              <w:pStyle w:val="ListParagraph"/>
+              <w:numPr>
+                <w:ilvl w:val="0"/>
+                <w:numId w:val="1"/>
+              </w:numPr>
+              <w:ind w:left="455" w:hanging="425"/>
+            </w:pPr>
+            <w:r>
+              <w:t>How to use machine learning in a mobile app.</w:t>
+            </w:r>
+          </w:p>
+        </w:tc>
+      </w:tr>
+      <w:tr>
+        <w:tc>
+          <w:tcPr>
+            <w:tcW w:w="1696" w:type="dxa"/>
+            <w:gridSpan w:val="2"/>
+          </w:tcPr>
+          <w:p>
+            <w:pPr>
+              <w:rPr>
+                <w:b/>
+              </w:rPr>
+            </w:pPr>
+            <w:r>
+              <w:rPr>
+                <w:b/>
+              </w:rPr>
+              <w:t>Difficulty level</w:t>
+            </w:r>
+          </w:p>
+        </w:tc>
+        <w:tc>
+          <w:tcPr>
+            <w:tcW w:w="8754" w:type="dxa"/>
+          </w:tcPr>
+          <w:p>
+            <w:r>
+              <w:t>Advanced</w:t>
+            </w:r>
+          </w:p>
+        </w:tc>
+      </w:tr>
+      <w:tr>
+        <w:tc>
+          <w:tcPr>
+            <w:tcW w:w="1696" w:type="dxa"/>
+            <w:gridSpan w:val="2"/>
+            <w:tcBorders>
+              <w:bottom w:val="single" w:sz="4" w:space="0" w:color="auto"/>
+            </w:tcBorders>
+          </w:tcPr>
+          <w:p>
+            <w:pPr>
+              <w:rPr>
+                <w:b/>
+              </w:rPr>
+            </w:pPr>
+            <w:r>
+              <w:rPr>
+                <w:b/>
+              </w:rPr>
+              <w:t>Time estimate</w:t>
+            </w:r>
+          </w:p>
+        </w:tc>
+        <w:tc>
+          <w:tcPr>
+            <w:tcW w:w="8754" w:type="dxa"/>
+            <w:tcBorders>
+              <w:bottom w:val="single" w:sz="4" w:space="0" w:color="auto"/>
+            </w:tcBorders>
+          </w:tcPr>
+          <w:p>
+            <w:pPr>
+              <w:rPr>
+                <w:sz w:val="20"/>
+              </w:rPr>
+            </w:pPr>
+            <w:r>
+              <w:t>1 hour</w:t>
+            </w:r>
+            <w:r>
+              <w:t xml:space="preserve"> - </w:t>
+            </w:r>
+            <w:r>
+              <w:t>2</w:t>
+            </w:r>
+            <w:r>
+              <w:t xml:space="preserve"> hour</w:t>
+            </w:r>
+            <w:r>
+              <w:t>s</w:t>
+            </w:r>
+            <w:proofErr w:type="gramStart"/>
+            <w:r>
+              <w:t xml:space="preserve">   </w:t>
+            </w:r>
+            <w:r>
+              <w:rPr>
+                <w:sz w:val="20"/>
+              </w:rPr>
+              <w:t>(</w:t>
+            </w:r>
+            <w:proofErr w:type="gramEnd"/>
+            <w:r>
+              <w:rPr>
+                <w:sz w:val="20"/>
+              </w:rPr>
+              <w:t xml:space="preserve">depending on </w:t>
+            </w:r>
+            <w:r>
+              <w:rPr>
+                <w:sz w:val="20"/>
+              </w:rPr>
+              <w:t>the students’ experience with App Inventor</w:t>
+            </w:r>
+            <w:r>
+              <w:rPr>
+                <w:sz w:val="20"/>
+              </w:rPr>
+              <w:t xml:space="preserve">) </w:t>
+            </w:r>
+          </w:p>
+        </w:tc>
+      </w:tr>
+      <w:tr>
+        <w:tc>
+          <w:tcPr>
+            <w:tcW w:w="1696" w:type="dxa"/>
+            <w:gridSpan w:val="2"/>
+            <w:tcBorders>
+              <w:bottom w:val="single" w:sz="4" w:space="0" w:color="auto"/>
+            </w:tcBorders>
+          </w:tcPr>
+          <w:p>
+            <w:pPr>
+              <w:rPr>
+                <w:b/>
+              </w:rPr>
+            </w:pPr>
+            <w:r>
+              <w:rPr>
+                <w:b/>
+              </w:rPr>
+              <w:t>Summary</w:t>
+            </w:r>
+          </w:p>
+        </w:tc>
+        <w:tc>
+          <w:tcPr>
+            <w:tcW w:w="8754" w:type="dxa"/>
+            <w:tcBorders>
+              <w:bottom w:val="single" w:sz="4" w:space="0" w:color="auto"/>
+            </w:tcBorders>
+          </w:tcPr>
+          <w:p>
+            <w:r>
+              <w:t xml:space="preserve">Students will train a machine learning model to recognise </w:t>
+            </w:r>
+            <w:r>
+              <w:t>pictures of objects</w:t>
+            </w:r>
+            <w:r>
+              <w:t xml:space="preserve">. They use this in </w:t>
+            </w:r>
+            <w:r>
+              <w:t>App Inventor</w:t>
+            </w:r>
+            <w:r>
+              <w:t xml:space="preserve"> to make a </w:t>
+            </w:r>
+            <w:r>
+              <w:t>mobile app</w:t>
+            </w:r>
+            <w:r>
+              <w:t xml:space="preserve"> that </w:t>
+            </w:r>
+            <w:r>
+              <w:t>classifies photos</w:t>
+            </w:r>
+            <w:r>
+              <w:t xml:space="preserve">. </w:t>
+            </w:r>
+          </w:p>
+        </w:tc>
+      </w:tr>
+      <w:tr>
+        <w:tc>
+          <w:tcPr>
+            <w:tcW w:w="1696" w:type="dxa"/>
+            <w:gridSpan w:val="2"/>
+            <w:tcBorders>
+              <w:bottom w:val="single" w:sz="4" w:space="0" w:color="auto"/>
+            </w:tcBorders>
+            <w:tcMar>
+              <w:bottom w:w="113" w:type="dxa"/>
+            </w:tcMar>
+          </w:tcPr>
+          <w:p>
+            <w:pPr>
+              <w:rPr>
+                <w:b/>
+              </w:rPr>
+            </w:pPr>
+            <w:r>
+              <w:rPr>
+                <w:b/>
+              </w:rPr>
+              <w:t>Topics</w:t>
+            </w:r>
+          </w:p>
+        </w:tc>
+        <w:tc>
+          <w:tcPr>
+            <w:tcW w:w="8754" w:type="dxa"/>
+            <w:tcBorders>
+              <w:bottom w:val="single" w:sz="4" w:space="0" w:color="auto"/>
+            </w:tcBorders>
+            <w:tcMar>
+              <w:bottom w:w="113" w:type="dxa"/>
+            </w:tcMar>
+          </w:tcPr>
+          <w:p>
+            <w:r>
+              <w:t>image classification</w:t>
+            </w:r>
+            <w:r>
+              <w:t>, supervised learning</w:t>
+            </w:r>
+            <w:r>
+              <w:t>, mobile apps</w:t>
+            </w:r>
+          </w:p>
+        </w:tc>
+      </w:tr>
+      <w:tr>
+        <w:tc>
+          <w:tcPr>
+            <w:tcW w:w="10450" w:type="dxa"/>
+            <w:gridSpan w:val="3"/>
+            <w:shd w:val="clear" w:color="auto" w:fill="92D050"/>
+            <w:tcMar>
+              <w:top w:w="85" w:type="dxa"/>
+              <w:left w:w="85" w:type="dxa"/>
+              <w:bottom w:w="85" w:type="dxa"/>
+              <w:right w:w="85" w:type="dxa"/>
+            </w:tcMar>
+            <w:vAlign w:val="center"/>
+          </w:tcPr>
+          <w:p>
+            <w:pPr>
+              <w:jc w:val="center"/>
+              <w:rPr>
+                <w:rFonts w:ascii="IBM Plex Sans" w:hAnsi="IBM Plex Sans"/>
+                <w:b/>
+              </w:rPr>
+            </w:pPr>
+            <w:r>
+              <w:rPr>
+                <w:rFonts w:ascii="IBM Plex Sans" w:hAnsi="IBM Plex Sans"/>
+                <w:b/>
+                <w:color w:val="44546A" w:themeColor="text2"/>
+              </w:rPr>
+              <w:t>Setup</w:t>
+            </w:r>
+          </w:p>
+        </w:tc>
+      </w:tr>
+      <w:tr>
+        <w:tc>
+          <w:tcPr>
+            <w:tcW w:w="10450" w:type="dxa"/>
+            <w:gridSpan w:val="3"/>
+            <w:tcMar>
+              <w:top w:w="113" w:type="dxa"/>
+            </w:tcMar>
+          </w:tcPr>
+          <w:p>
+            <w:r>
+              <w:t>Each student will need:</w:t>
+            </w:r>
+          </w:p>
+        </w:tc>
+      </w:tr>
+      <w:tr>
+        <w:tc>
+          <w:tcPr>
+            <w:tcW w:w="279" w:type="dxa"/>
+          </w:tcPr>
+          <w:p>
+            <w:pPr>
+              <w:rPr>
+                <w:b/>
+              </w:rPr>
+            </w:pPr>
+          </w:p>
+        </w:tc>
+        <w:tc>
+          <w:tcPr>
+            <w:tcW w:w="1417" w:type="dxa"/>
+          </w:tcPr>
+          <w:p>
+            <w:pPr>
+              <w:rPr>
+                <w:b/>
+              </w:rPr>
+            </w:pPr>
+            <w:r>
+              <w:rPr>
+                <w:b/>
+              </w:rPr>
+              <w:t>Device</w:t>
+            </w:r>
+          </w:p>
+        </w:tc>
+        <w:tc>
+          <w:tcPr>
+            <w:tcW w:w="8754" w:type="dxa"/>
+          </w:tcPr>
+          <w:p>
+            <w:r>
+              <w:t>An Android mobile phone or tablet</w:t>
+            </w:r>
+          </w:p>
+        </w:tc>
+      </w:tr>
+      <w:tr>
+        <w:tc>
+          <w:tcPr>
+            <w:tcW w:w="279" w:type="dxa"/>
+          </w:tcPr>
+          <w:p>
+            <w:pPr>
+              <w:rPr>
+                <w:b/>
+              </w:rPr>
+            </w:pPr>
+          </w:p>
+        </w:tc>
+        <w:tc>
+          <w:tcPr>
+            <w:tcW w:w="1417" w:type="dxa"/>
+          </w:tcPr>
+          <w:p>
+            <w:pPr>
+              <w:rPr>
+                <w:b/>
+              </w:rPr>
+            </w:pPr>
+            <w:r>
+              <w:rPr>
+                <w:b/>
+              </w:rPr>
+              <w:t>Print-outs</w:t>
+            </w:r>
+          </w:p>
+        </w:tc>
+        <w:tc>
+          <w:tcPr>
+            <w:tcW w:w="8754" w:type="dxa"/>
+          </w:tcPr>
+          <w:p>
+            <w:pPr>
+              <w:rPr>
+                <w:sz w:val="22"/>
+              </w:rPr>
+            </w:pPr>
+            <w:r>
+              <w:t xml:space="preserve">Project worksheet </w:t>
+            </w:r>
+            <w:proofErr w:type="gramStart"/>
+            <w:r>
+              <w:t xml:space="preserve">   </w:t>
+            </w:r>
+            <w:r>
+              <w:rPr>
+                <w:sz w:val="22"/>
+              </w:rPr>
+              <w:t>(</w:t>
+            </w:r>
+            <w:proofErr w:type="gramEnd"/>
+            <w:r>
+              <w:rPr>
+                <w:sz w:val="22"/>
+              </w:rPr>
+              <w:t xml:space="preserve">download from </w:t>
+            </w:r>
+            <w:hyperlink r:id="rId37" w:history="1">
+              <w:r>
+                <w:rPr>
+                  <w:rStyle w:val="Hyperlink"/>
+                  <w:sz w:val="22"/>
+                </w:rPr>
+                <w:t>https://machinelearningforkids.co.uk/worksheets</w:t>
+              </w:r>
+            </w:hyperlink>
+            <w:r>
+              <w:rPr>
+                <w:sz w:val="22"/>
+              </w:rPr>
+              <w:t xml:space="preserve"> )</w:t>
+            </w:r>
+          </w:p>
+          <w:p>
+            <w:pPr>
+              <w:rPr>
+                <w:sz w:val="21"/>
+                <w:szCs w:val="21"/>
+              </w:rPr>
+            </w:pPr>
+            <w:r>
+              <w:rPr>
+                <w:sz w:val="21"/>
+                <w:szCs w:val="21"/>
+              </w:rPr>
+              <w:t xml:space="preserve">Blocks in </w:t>
+            </w:r>
+            <w:r>
+              <w:rPr>
+                <w:sz w:val="21"/>
+                <w:szCs w:val="21"/>
+              </w:rPr>
+              <w:t>App Inventor</w:t>
+            </w:r>
+            <w:r>
+              <w:rPr>
+                <w:sz w:val="21"/>
+                <w:szCs w:val="21"/>
+              </w:rPr>
+              <w:t xml:space="preserve"> scripts are colour-coded, so printing in colour will make it easier for students</w:t>
+            </w:r>
+            <w:r>
+              <w:rPr>
+                <w:sz w:val="21"/>
+                <w:szCs w:val="21"/>
+              </w:rPr>
+              <w:br/>
+            </w:r>
+          </w:p>
+        </w:tc>
+      </w:tr>
+      <w:tr>
+        <w:tc>
+          <w:tcPr>
+            <w:tcW w:w="279" w:type="dxa"/>
+          </w:tcPr>
+          <w:p>
+            <w:pPr>
+              <w:rPr>
+                <w:b/>
+              </w:rPr>
+            </w:pPr>
+          </w:p>
+        </w:tc>
+        <w:tc>
+          <w:tcPr>
+            <w:tcW w:w="1417" w:type="dxa"/>
+          </w:tcPr>
+          <w:p>
+            <w:pPr>
+              <w:rPr>
+                <w:b/>
+              </w:rPr>
+            </w:pPr>
+            <w:r>
+              <w:rPr>
+                <w:b/>
+              </w:rPr>
+              <w:t>Access</w:t>
+            </w:r>
+          </w:p>
+        </w:tc>
+        <w:tc>
+          <w:tcPr>
+            <w:tcW w:w="8754" w:type="dxa"/>
+          </w:tcPr>
+          <w:p>
+            <w:r>
+              <w:t>Username and password for machinelearningforkids.co.uk</w:t>
+            </w:r>
+          </w:p>
+        </w:tc>
+      </w:tr>
+      <w:tr>
+        <w:tc>
+          <w:tcPr>
+            <w:tcW w:w="279" w:type="dxa"/>
+          </w:tcPr>
+          <w:p>
+            <w:pPr>
+              <w:rPr>
+                <w:b/>
+              </w:rPr>
+            </w:pPr>
+          </w:p>
+        </w:tc>
+        <w:tc>
+          <w:tcPr>
+            <w:tcW w:w="1417" w:type="dxa"/>
+          </w:tcPr>
+          <w:p>
+            <w:pPr>
+              <w:rPr>
+                <w:b/>
+              </w:rPr>
+            </w:pPr>
+            <w:r>
+              <w:rPr>
+                <w:b/>
+              </w:rPr>
+              <w:t>Access</w:t>
+            </w:r>
+          </w:p>
+        </w:tc>
+        <w:tc>
+          <w:tcPr>
+            <w:tcW w:w="8754" w:type="dxa"/>
+          </w:tcPr>
+          <w:p>
+            <w:r>
+              <w:t xml:space="preserve">Access to App Inventor at </w:t>
+            </w:r>
+            <w:r>
+              <w:t>http://ai2.appinventor.mit.edu</w:t>
+            </w:r>
+          </w:p>
+        </w:tc>
+      </w:tr>
+      <w:tr>
+        <w:tc>
+          <w:tcPr>
+            <w:tcW w:w="10450" w:type="dxa"/>
+            <w:gridSpan w:val="3"/>
+            <w:tcMar>
+              <w:top w:w="113" w:type="dxa"/>
+            </w:tcMar>
+          </w:tcPr>
+          <w:p>
+            <w:r>
+              <w:t>Class account will need:</w:t>
+            </w:r>
+          </w:p>
+        </w:tc>
+      </w:tr>
+      <w:tr>
+        <w:tc>
+          <w:tcPr>
+            <w:tcW w:w="279" w:type="dxa"/>
+            <w:tcBorders>
+              <w:bottom w:val="single" w:sz="4" w:space="0" w:color="auto"/>
+            </w:tcBorders>
+          </w:tcPr>
+          <w:p>
+            <w:pPr>
+              <w:rPr>
+                <w:b/>
+              </w:rPr>
+            </w:pPr>
+          </w:p>
+        </w:tc>
+        <w:tc>
+          <w:tcPr>
+            <w:tcW w:w="1417" w:type="dxa"/>
+            <w:tcBorders>
+              <w:bottom w:val="single" w:sz="4" w:space="0" w:color="auto"/>
+            </w:tcBorders>
+          </w:tcPr>
+          <w:p>
+            <w:pPr>
+              <w:rPr>
+                <w:b/>
+              </w:rPr>
+            </w:pPr>
+            <w:r>
+              <w:rPr>
+                <w:b/>
+              </w:rPr>
+              <w:t>API keys</w:t>
+            </w:r>
+          </w:p>
+        </w:tc>
+        <w:tc>
+          <w:tcPr>
+            <w:tcW w:w="8754" w:type="dxa"/>
+            <w:tcBorders>
+              <w:bottom w:val="single" w:sz="4" w:space="0" w:color="auto"/>
+            </w:tcBorders>
+          </w:tcPr>
+          <w:p>
+            <w:pPr>
+              <w:rPr>
+                <w:b/>
+              </w:rPr>
+            </w:pPr>
+            <w:r>
+              <w:rPr>
+                <w:b/>
+              </w:rPr>
+              <w:t>Watson Visual Recognition</w:t>
+            </w:r>
+          </w:p>
+          <w:p>
+            <w:pPr>
+              <w:rPr>
+                <w:sz w:val="20"/>
+              </w:rPr>
+            </w:pPr>
+            <w:r>
+              <w:t>1 custom model per student</w:t>
+            </w:r>
+            <w:bookmarkStart w:id="0" w:name="_GoBack"/>
+            <w:bookmarkEnd w:id="0"/>
+          </w:p>
+          <w:p/>
+          <w:p>
+            <w:r>
+              <w:t>One “</w:t>
+            </w:r>
+            <w:proofErr w:type="spellStart"/>
+            <w:r>
+              <w:t>Lite</w:t>
+            </w:r>
+            <w:proofErr w:type="spellEnd"/>
+            <w:r>
+              <w:t>” API key is free but can only be used to create 2 custom models</w:t>
+            </w:r>
+          </w:p>
+          <w:p>
+            <w:r>
+              <w:t>One “Standard” API key can be used to create to create multiple custom models</w:t>
+            </w:r>
+          </w:p>
+          <w:p>
+            <w:pPr>
+              <w:rPr>
+                <w:sz w:val="18"/>
+              </w:rPr>
+            </w:pPr>
+            <w:r>
+              <w:rPr>
+                <w:sz w:val="18"/>
+              </w:rPr>
+              <w:t xml:space="preserve">more detail at: </w:t>
+            </w:r>
+            <w:r>
+              <w:rPr>
+                <w:rStyle w:val="Hyperlink"/>
+                <w:sz w:val="17"/>
+                <w:szCs w:val="17"/>
+              </w:rPr>
+              <w:t>https://github.com/IBM/taxinomitis-docs/raw/master/docs/pdf/machinelearningforkids-apikeys.pdf</w:t>
+            </w:r>
+            <w:r>
+              <w:rPr>
+                <w:sz w:val="18"/>
+              </w:rPr>
+              <w:t xml:space="preserve"> </w:t>
+            </w:r>
+            <w:r>
+              <w:rPr>
+                <w:sz w:val="18"/>
+              </w:rPr>
+              <w:br/>
+            </w:r>
+          </w:p>
+        </w:tc>
+      </w:tr>
+      <w:tr>
+        <w:tc>
+          <w:tcPr>
+            <w:tcW w:w="10450" w:type="dxa"/>
+            <w:gridSpan w:val="3"/>
+            <w:shd w:val="clear" w:color="auto" w:fill="92D050"/>
+            <w:tcMar>
+              <w:top w:w="85" w:type="dxa"/>
+              <w:left w:w="85" w:type="dxa"/>
+              <w:bottom w:w="85" w:type="dxa"/>
+              <w:right w:w="85" w:type="dxa"/>
+            </w:tcMar>
+          </w:tcPr>
+          <w:p>
+            <w:pPr>
+              <w:jc w:val="center"/>
+            </w:pPr>
+            <w:r>
+              <w:rPr>
+                <w:rFonts w:ascii="IBM Plex Sans" w:hAnsi="IBM Plex Sans"/>
+                <w:b/>
+                <w:color w:val="44546A" w:themeColor="text2"/>
+              </w:rPr>
+              <w:t>Customizing</w:t>
+            </w:r>
+          </w:p>
+        </w:tc>
+      </w:tr>
+      <w:tr>
+        <w:tc>
+          <w:tcPr>
+            <w:tcW w:w="10450" w:type="dxa"/>
+            <w:gridSpan w:val="3"/>
+            <w:tcBorders>
+              <w:bottom w:val="single" w:sz="4" w:space="0" w:color="auto"/>
+            </w:tcBorders>
+          </w:tcPr>
+          <w:p>
+            <w:pPr>
+              <w:rPr>
+                <w:sz w:val="22"/>
+              </w:rPr>
+            </w:pPr>
+            <w:r>
+              <w:rPr>
+                <w:sz w:val="22"/>
+              </w:rPr>
+              <w:t xml:space="preserve">If you want to </w:t>
+            </w:r>
+            <w:r>
+              <w:rPr>
+                <w:b/>
+                <w:sz w:val="22"/>
+              </w:rPr>
+              <w:t>encourage problem solving</w:t>
+            </w:r>
+            <w:r>
+              <w:rPr>
+                <w:sz w:val="22"/>
+              </w:rPr>
+              <w:t>, delete some of the detail in the worksheets and provide more general instructions instead.</w:t>
+            </w:r>
+          </w:p>
+          <w:p>
+            <w:r>
+              <w:rPr>
+                <w:sz w:val="22"/>
+              </w:rPr>
+              <w:t>P</w:t>
+            </w:r>
+            <w:r>
+              <w:rPr>
+                <w:sz w:val="22"/>
+              </w:rPr>
+              <w:t>roject worksheet</w:t>
+            </w:r>
+            <w:r>
+              <w:rPr>
+                <w:sz w:val="22"/>
+              </w:rPr>
+              <w:t xml:space="preserve"> is available</w:t>
+            </w:r>
+            <w:r>
+              <w:rPr>
+                <w:sz w:val="22"/>
+              </w:rPr>
+              <w:t xml:space="preserve"> in MS Word format so you can </w:t>
+            </w:r>
+            <w:r>
+              <w:rPr>
+                <w:b/>
+                <w:sz w:val="22"/>
+              </w:rPr>
+              <w:t xml:space="preserve">modify </w:t>
+            </w:r>
+            <w:r>
+              <w:rPr>
+                <w:b/>
+                <w:sz w:val="22"/>
+              </w:rPr>
+              <w:t>it</w:t>
+            </w:r>
+            <w:r>
+              <w:rPr>
+                <w:b/>
+                <w:sz w:val="22"/>
+              </w:rPr>
+              <w:t xml:space="preserve"> to suit your class</w:t>
+            </w:r>
+            <w:r>
+              <w:rPr>
+                <w:sz w:val="22"/>
+              </w:rPr>
+              <w:t>.</w:t>
+            </w:r>
+          </w:p>
+        </w:tc>
+      </w:tr>
+      <w:tr>
+        <w:tc>
+          <w:tcPr>
+            <w:tcW w:w="1696" w:type="dxa"/>
+            <w:gridSpan w:val="2"/>
+            <w:tcBorders>
+              <w:bottom w:val="single" w:sz="4" w:space="0" w:color="auto"/>
+            </w:tcBorders>
+          </w:tcPr>
+          <w:p>
+            <w:pPr>
+              <w:rPr>
+                <w:b/>
+              </w:rPr>
+            </w:pPr>
+            <w:r>
+              <w:rPr>
+                <w:b/>
+              </w:rPr>
+              <w:t>Worksheet</w:t>
+            </w:r>
+            <w:r>
+              <w:rPr>
+                <w:b/>
+              </w:rPr>
+              <w:t>s</w:t>
+            </w:r>
+          </w:p>
+        </w:tc>
+        <w:tc>
+          <w:tcPr>
+            <w:tcW w:w="8754" w:type="dxa"/>
+            <w:tcBorders>
+              <w:bottom w:val="single" w:sz="4" w:space="0" w:color="auto"/>
+            </w:tcBorders>
+          </w:tcPr>
+          <w:p>
+            <w:hyperlink r:id="rId38" w:history="1">
+              <w:r>
+                <w:rPr>
+                  <w:rStyle w:val="Hyperlink"/>
+                </w:rPr>
+                <w:t>https://github.com/IBM/taxinomitis-docs/tree/master/project-worksheets/msword</w:t>
+              </w:r>
+            </w:hyperlink>
+          </w:p>
+        </w:tc>
+      </w:tr>
+      <w:tr>
+        <w:tc>
+          <w:tcPr>
+            <w:tcW w:w="10450" w:type="dxa"/>
+            <w:gridSpan w:val="3"/>
+            <w:shd w:val="clear" w:color="auto" w:fill="92D050"/>
+            <w:tcMar>
+              <w:top w:w="85" w:type="dxa"/>
+              <w:left w:w="85" w:type="dxa"/>
+              <w:bottom w:w="85" w:type="dxa"/>
+              <w:right w:w="85" w:type="dxa"/>
+            </w:tcMar>
+          </w:tcPr>
+          <w:p>
+            <w:pPr>
+              <w:jc w:val="center"/>
+            </w:pPr>
+            <w:r>
+              <w:rPr>
+                <w:rFonts w:ascii="IBM Plex Sans" w:hAnsi="IBM Plex Sans"/>
+                <w:b/>
+                <w:color w:val="44546A" w:themeColor="text2"/>
+              </w:rPr>
+              <w:t>Help</w:t>
+            </w:r>
+          </w:p>
+        </w:tc>
+      </w:tr>
+      <w:tr>
+        <w:tc>
+          <w:tcPr>
+            <w:tcW w:w="1696" w:type="dxa"/>
+            <w:gridSpan w:val="2"/>
+          </w:tcPr>
+          <w:p>
+            <w:pPr>
+              <w:rPr>
+                <w:b/>
+              </w:rPr>
+            </w:pPr>
+            <w:r>
+              <w:rPr>
+                <w:b/>
+              </w:rPr>
+              <w:t>Potential issues</w:t>
+            </w:r>
+          </w:p>
+        </w:tc>
+        <w:tc>
+          <w:tcPr>
+            <w:tcW w:w="8754" w:type="dxa"/>
+          </w:tcPr>
+          <w:p>
+            <w:pPr>
+              <w:pStyle w:val="ListParagraph"/>
+              <w:numPr>
+                <w:ilvl w:val="0"/>
+                <w:numId w:val="1"/>
+              </w:numPr>
+              <w:ind w:left="455" w:hanging="425"/>
+            </w:pPr>
+            <w:r>
+              <w:t>“https://machinelearningforkids.co.uk” is a long URL to type for some children. You may find it easier to set up a bookmark that they can click on instead.</w:t>
+            </w:r>
+          </w:p>
+          <w:p/>
+          <w:p>
+            <w:r>
+              <w:t xml:space="preserve">General troubleshooting and help at </w:t>
+            </w:r>
+            <w:hyperlink r:id="rId39" w:history="1">
+              <w:r>
+                <w:rPr>
+                  <w:rStyle w:val="Hyperlink"/>
+                </w:rPr>
+                <w:t>https://machinelearningforkids.co.uk/help</w:t>
+              </w:r>
+            </w:hyperlink>
+            <w:r>
+              <w:t xml:space="preserve"> </w:t>
+            </w:r>
+          </w:p>
+          <w:p/>
+        </w:tc>
+      </w:tr>
     </w:tbl>
     <w:p/>
     <w:p>
@@ -8710,7 +9836,7 @@
               </w:rPr>
               <w:t xml:space="preserve">download from </w:t>
             </w:r>
-            <w:hyperlink r:id="rId37" w:history="1">
+            <w:hyperlink r:id="rId40" w:history="1">
               <w:r>
                 <w:rPr>
                   <w:rStyle w:val="Hyperlink"/>
@@ -9115,7 +10241,7 @@
             </w:tcBorders>
           </w:tcPr>
           <w:p>
-            <w:hyperlink r:id="rId38" w:history="1">
+            <w:hyperlink r:id="rId41" w:history="1">
               <w:r>
                 <w:rPr>
                   <w:rStyle w:val="Hyperlink"/>
@@ -9163,7 +10289,7 @@
             </w:tcBorders>
           </w:tcPr>
           <w:p>
-            <w:hyperlink r:id="rId39" w:history="1">
+            <w:hyperlink r:id="rId42" w:history="1">
               <w:r>
                 <w:rPr>
                   <w:rStyle w:val="Hyperlink"/>
@@ -9306,7 +10432,7 @@
             <w:r>
               <w:t xml:space="preserve">General troubleshooting and help at </w:t>
             </w:r>
-            <w:hyperlink r:id="rId40" w:history="1">
+            <w:hyperlink r:id="rId43" w:history="1">
               <w:r>
                 <w:rPr>
                   <w:rStyle w:val="Hyperlink"/>
@@ -9892,7 +11018,7 @@
               </w:rPr>
               <w:t xml:space="preserve">from </w:t>
             </w:r>
-            <w:hyperlink r:id="rId41" w:history="1">
+            <w:hyperlink r:id="rId44" w:history="1">
               <w:r>
                 <w:rPr>
                   <w:rStyle w:val="Hyperlink"/>
@@ -10397,7 +11523,7 @@
             <w:r>
               <w:t xml:space="preserve">General troubleshooting and help at </w:t>
             </w:r>
-            <w:hyperlink r:id="rId42" w:history="1">
+            <w:hyperlink r:id="rId45" w:history="1">
               <w:r>
                 <w:rPr>
                   <w:rStyle w:val="Hyperlink"/>
@@ -10944,7 +12070,7 @@
               </w:rPr>
               <w:t xml:space="preserve">download from </w:t>
             </w:r>
-            <w:hyperlink r:id="rId43" w:history="1">
+            <w:hyperlink r:id="rId46" w:history="1">
               <w:r>
                 <w:rPr>
                   <w:rStyle w:val="Hyperlink"/>
@@ -11401,7 +12527,7 @@
             </w:tcBorders>
           </w:tcPr>
           <w:p>
-            <w:hyperlink r:id="rId44" w:history="1">
+            <w:hyperlink r:id="rId47" w:history="1">
               <w:r>
                 <w:rPr>
                   <w:rStyle w:val="Hyperlink"/>
@@ -11449,7 +12575,7 @@
             </w:tcBorders>
           </w:tcPr>
           <w:p>
-            <w:hyperlink r:id="rId45" w:history="1">
+            <w:hyperlink r:id="rId48" w:history="1">
               <w:r>
                 <w:rPr>
                   <w:rStyle w:val="Hyperlink"/>
@@ -11621,7 +12747,7 @@
             <w:r>
               <w:t xml:space="preserve">General troubleshooting and help at </w:t>
             </w:r>
-            <w:hyperlink r:id="rId46" w:history="1">
+            <w:hyperlink r:id="rId49" w:history="1">
               <w:r>
                 <w:rPr>
                   <w:rStyle w:val="Hyperlink"/>
@@ -12195,7 +13321,7 @@
               </w:rPr>
               <w:t xml:space="preserve">download from </w:t>
             </w:r>
-            <w:hyperlink r:id="rId47" w:history="1">
+            <w:hyperlink r:id="rId50" w:history="1">
               <w:r>
                 <w:rPr>
                   <w:rStyle w:val="Hyperlink"/>
@@ -12571,13 +13697,7 @@
               <w:ind w:left="455" w:hanging="425"/>
             </w:pPr>
             <w:r>
-              <w:t xml:space="preserve">You cannot drag and drop pictures between different types of browser. </w:t>
-            </w:r>
-            <w:r>
-              <w:t xml:space="preserve">E.g. </w:t>
-            </w:r>
-            <w:r>
-              <w:t xml:space="preserve"> you can’t </w:t>
+              <w:t xml:space="preserve">You cannot drag and drop pictures between different types of browser. E.g.  you can’t </w:t>
             </w:r>
             <w:proofErr w:type="spellStart"/>
             <w:r>
@@ -12610,7 +13730,7 @@
             <w:r>
               <w:t xml:space="preserve">General troubleshooting and help at </w:t>
             </w:r>
-            <w:hyperlink r:id="rId48" w:history="1">
+            <w:hyperlink r:id="rId51" w:history="1">
               <w:r>
                 <w:rPr>
                   <w:rStyle w:val="Hyperlink"/>
@@ -13124,7 +14244,7 @@
               </w:rPr>
               <w:t xml:space="preserve">download from </w:t>
             </w:r>
-            <w:hyperlink r:id="rId49" w:history="1">
+            <w:hyperlink r:id="rId52" w:history="1">
               <w:r>
                 <w:rPr>
                   <w:rStyle w:val="Hyperlink"/>
@@ -13471,7 +14591,7 @@
             <w:r>
               <w:t xml:space="preserve">General troubleshooting and help at </w:t>
             </w:r>
-            <w:hyperlink r:id="rId50" w:history="1">
+            <w:hyperlink r:id="rId53" w:history="1">
               <w:r>
                 <w:rPr>
                   <w:rStyle w:val="Hyperlink"/>
@@ -14073,7 +15193,7 @@
               </w:rPr>
               <w:t xml:space="preserve">download from </w:t>
             </w:r>
-            <w:hyperlink r:id="rId51" w:history="1">
+            <w:hyperlink r:id="rId54" w:history="1">
               <w:r>
                 <w:rPr>
                   <w:rStyle w:val="Hyperlink"/>
@@ -14411,7 +15531,7 @@
             </w:tcBorders>
           </w:tcPr>
           <w:p>
-            <w:hyperlink r:id="rId52" w:history="1">
+            <w:hyperlink r:id="rId55" w:history="1">
               <w:r>
                 <w:rPr>
                   <w:rStyle w:val="Hyperlink"/>
@@ -14459,7 +15579,7 @@
             </w:tcBorders>
           </w:tcPr>
           <w:p>
-            <w:hyperlink r:id="rId53" w:history="1">
+            <w:hyperlink r:id="rId56" w:history="1">
               <w:r>
                 <w:rPr>
                   <w:rStyle w:val="Hyperlink"/>
@@ -14559,7 +15679,7 @@
             <w:r>
               <w:t xml:space="preserve">General troubleshooting and help at </w:t>
             </w:r>
-            <w:hyperlink r:id="rId54" w:history="1">
+            <w:hyperlink r:id="rId57" w:history="1">
               <w:r>
                 <w:rPr>
                   <w:rStyle w:val="Hyperlink"/>
@@ -15120,7 +16240,7 @@
               </w:rPr>
               <w:t xml:space="preserve">download from </w:t>
             </w:r>
-            <w:hyperlink r:id="rId55" w:history="1">
+            <w:hyperlink r:id="rId58" w:history="1">
               <w:r>
                 <w:rPr>
                   <w:rStyle w:val="Hyperlink"/>
@@ -15461,7 +16581,7 @@
             </w:tcBorders>
           </w:tcPr>
           <w:p>
-            <w:hyperlink r:id="rId56" w:history="1">
+            <w:hyperlink r:id="rId59" w:history="1">
               <w:r>
                 <w:rPr>
                   <w:rStyle w:val="Hyperlink"/>
@@ -15510,7 +16630,7 @@
             </w:tcBorders>
           </w:tcPr>
           <w:p>
-            <w:hyperlink r:id="rId57" w:history="1">
+            <w:hyperlink r:id="rId60" w:history="1">
               <w:r>
                 <w:rPr>
                   <w:rStyle w:val="Hyperlink"/>
@@ -15629,7 +16749,7 @@
             <w:r>
               <w:t xml:space="preserve">General troubleshooting and help at </w:t>
             </w:r>
-            <w:hyperlink r:id="rId58" w:history="1">
+            <w:hyperlink r:id="rId61" w:history="1">
               <w:r>
                 <w:rPr>
                   <w:rStyle w:val="Hyperlink"/>
@@ -16317,7 +17437,7 @@
               </w:rPr>
               <w:t xml:space="preserve">download from </w:t>
             </w:r>
-            <w:hyperlink r:id="rId59" w:history="1">
+            <w:hyperlink r:id="rId62" w:history="1">
               <w:r>
                 <w:rPr>
                   <w:rStyle w:val="Hyperlink"/>
@@ -16623,7 +17743,7 @@
             <w:r>
               <w:t xml:space="preserve">General troubleshooting and help at </w:t>
             </w:r>
-            <w:hyperlink r:id="rId60" w:history="1">
+            <w:hyperlink r:id="rId63" w:history="1">
               <w:r>
                 <w:rPr>
                   <w:rStyle w:val="Hyperlink"/>
@@ -17178,7 +18298,7 @@
               </w:rPr>
               <w:t xml:space="preserve">download from </w:t>
             </w:r>
-            <w:hyperlink r:id="rId61" w:history="1">
+            <w:hyperlink r:id="rId64" w:history="1">
               <w:r>
                 <w:rPr>
                   <w:rStyle w:val="Hyperlink"/>
@@ -17604,7 +18724,7 @@
             </w:tcBorders>
           </w:tcPr>
           <w:p>
-            <w:hyperlink r:id="rId62" w:history="1">
+            <w:hyperlink r:id="rId65" w:history="1">
               <w:r>
                 <w:rPr>
                   <w:rStyle w:val="Hyperlink"/>
@@ -17653,7 +18773,7 @@
             </w:tcBorders>
           </w:tcPr>
           <w:p>
-            <w:hyperlink r:id="rId63" w:history="1">
+            <w:hyperlink r:id="rId66" w:history="1">
               <w:r>
                 <w:rPr>
                   <w:rStyle w:val="Hyperlink"/>
@@ -17772,7 +18892,7 @@
             <w:r>
               <w:t xml:space="preserve">General troubleshooting and help at </w:t>
             </w:r>
-            <w:hyperlink r:id="rId64" w:history="1">
+            <w:hyperlink r:id="rId67" w:history="1">
               <w:r>
                 <w:rPr>
                   <w:rStyle w:val="Hyperlink"/>
@@ -18275,7 +19395,7 @@
               </w:rPr>
               <w:t xml:space="preserve">download from </w:t>
             </w:r>
-            <w:hyperlink r:id="rId65" w:history="1">
+            <w:hyperlink r:id="rId68" w:history="1">
               <w:r>
                 <w:rPr>
                   <w:rStyle w:val="Hyperlink"/>
@@ -18585,7 +19705,7 @@
             <w:r>
               <w:t xml:space="preserve">General troubleshooting and help at </w:t>
             </w:r>
-            <w:hyperlink r:id="rId66" w:history="1">
+            <w:hyperlink r:id="rId69" w:history="1">
               <w:r>
                 <w:rPr>
                   <w:rStyle w:val="Hyperlink"/>
@@ -19105,7 +20225,7 @@
               </w:rPr>
               <w:t xml:space="preserve">download from </w:t>
             </w:r>
-            <w:hyperlink r:id="rId67" w:history="1">
+            <w:hyperlink r:id="rId70" w:history="1">
               <w:r>
                 <w:rPr>
                   <w:rStyle w:val="Hyperlink"/>
@@ -19362,7 +20482,7 @@
             <w:r>
               <w:t xml:space="preserve">General troubleshooting and help at </w:t>
             </w:r>
-            <w:hyperlink r:id="rId68" w:history="1">
+            <w:hyperlink r:id="rId71" w:history="1">
               <w:r>
                 <w:rPr>
                   <w:rStyle w:val="Hyperlink"/>
@@ -19879,7 +20999,7 @@
               </w:rPr>
               <w:t xml:space="preserve">download from </w:t>
             </w:r>
-            <w:hyperlink r:id="rId69" w:history="1">
+            <w:hyperlink r:id="rId72" w:history="1">
               <w:r>
                 <w:rPr>
                   <w:rStyle w:val="Hyperlink"/>
@@ -20076,7 +21196,7 @@
               </w:rPr>
               <w:t xml:space="preserve">more detail at: </w:t>
             </w:r>
-            <w:hyperlink r:id="rId70" w:history="1">
+            <w:hyperlink r:id="rId73" w:history="1">
               <w:r>
                 <w:rPr>
                   <w:rStyle w:val="Hyperlink"/>
@@ -20290,7 +21410,7 @@
             </w:tcBorders>
           </w:tcPr>
           <w:p>
-            <w:hyperlink r:id="rId71" w:history="1">
+            <w:hyperlink r:id="rId74" w:history="1">
               <w:r>
                 <w:rPr>
                   <w:rStyle w:val="Hyperlink"/>
@@ -20339,7 +21459,7 @@
             </w:tcBorders>
           </w:tcPr>
           <w:p>
-            <w:hyperlink r:id="rId72" w:history="1">
+            <w:hyperlink r:id="rId75" w:history="1">
               <w:r>
                 <w:rPr>
                   <w:rStyle w:val="Hyperlink"/>
@@ -20459,7 +21579,7 @@
             <w:r>
               <w:t xml:space="preserve">General troubleshooting and help at </w:t>
             </w:r>
-            <w:hyperlink r:id="rId73" w:history="1">
+            <w:hyperlink r:id="rId76" w:history="1">
               <w:r>
                 <w:rPr>
                   <w:rStyle w:val="Hyperlink"/>
@@ -21016,7 +22136,7 @@
               </w:rPr>
               <w:t xml:space="preserve">download from </w:t>
             </w:r>
-            <w:hyperlink r:id="rId74" w:history="1">
+            <w:hyperlink r:id="rId77" w:history="1">
               <w:r>
                 <w:rPr>
                   <w:rStyle w:val="Hyperlink"/>
@@ -21350,7 +22470,7 @@
               </w:rPr>
               <w:t xml:space="preserve">more detail at: </w:t>
             </w:r>
-            <w:hyperlink r:id="rId75" w:history="1">
+            <w:hyperlink r:id="rId78" w:history="1">
               <w:r>
                 <w:rPr>
                   <w:rStyle w:val="Hyperlink"/>
@@ -21564,7 +22684,7 @@
             </w:tcBorders>
           </w:tcPr>
           <w:p>
-            <w:hyperlink r:id="rId76" w:history="1">
+            <w:hyperlink r:id="rId79" w:history="1">
               <w:r>
                 <w:rPr>
                   <w:rStyle w:val="Hyperlink"/>
@@ -21612,7 +22732,7 @@
             </w:tcBorders>
           </w:tcPr>
           <w:p>
-            <w:hyperlink r:id="rId77" w:history="1">
+            <w:hyperlink r:id="rId80" w:history="1">
               <w:r>
                 <w:rPr>
                   <w:rStyle w:val="Hyperlink"/>
@@ -21719,7 +22839,7 @@
             <w:r>
               <w:t xml:space="preserve">General troubleshooting and help at </w:t>
             </w:r>
-            <w:hyperlink r:id="rId78" w:history="1">
+            <w:hyperlink r:id="rId81" w:history="1">
               <w:r>
                 <w:rPr>
                   <w:rStyle w:val="Hyperlink"/>
@@ -22212,7 +23332,7 @@
               </w:rPr>
               <w:t xml:space="preserve">download from </w:t>
             </w:r>
-            <w:hyperlink r:id="rId79" w:history="1">
+            <w:hyperlink r:id="rId82" w:history="1">
               <w:r>
                 <w:rPr>
                   <w:rStyle w:val="Hyperlink"/>
@@ -22463,7 +23583,7 @@
               </w:rPr>
               <w:t xml:space="preserve">more detail at: </w:t>
             </w:r>
-            <w:hyperlink r:id="rId80" w:history="1">
+            <w:hyperlink r:id="rId83" w:history="1">
               <w:r>
                 <w:rPr>
                   <w:rStyle w:val="Hyperlink"/>
@@ -22677,7 +23797,7 @@
             </w:tcBorders>
           </w:tcPr>
           <w:p>
-            <w:hyperlink r:id="rId81" w:history="1">
+            <w:hyperlink r:id="rId84" w:history="1">
               <w:r>
                 <w:rPr>
                   <w:rStyle w:val="Hyperlink"/>
@@ -22725,7 +23845,7 @@
             </w:tcBorders>
           </w:tcPr>
           <w:p>
-            <w:hyperlink r:id="rId82" w:history="1">
+            <w:hyperlink r:id="rId85" w:history="1">
               <w:r>
                 <w:rPr>
                   <w:rStyle w:val="Hyperlink"/>
@@ -22840,7 +23960,7 @@
             <w:r>
               <w:t xml:space="preserve">General troubleshooting and help at </w:t>
             </w:r>
-            <w:hyperlink r:id="rId83" w:history="1">
+            <w:hyperlink r:id="rId86" w:history="1">
               <w:r>
                 <w:rPr>
                   <w:rStyle w:val="Hyperlink"/>
@@ -23337,7 +24457,7 @@
               </w:rPr>
               <w:t xml:space="preserve">download from </w:t>
             </w:r>
-            <w:hyperlink r:id="rId84" w:history="1">
+            <w:hyperlink r:id="rId87" w:history="1">
               <w:r>
                 <w:rPr>
                   <w:rStyle w:val="Hyperlink"/>
@@ -23588,7 +24708,7 @@
               </w:rPr>
               <w:t xml:space="preserve">more detail at: </w:t>
             </w:r>
-            <w:hyperlink r:id="rId85" w:history="1">
+            <w:hyperlink r:id="rId88" w:history="1">
               <w:r>
                 <w:rPr>
                   <w:rStyle w:val="Hyperlink"/>
@@ -23802,7 +24922,7 @@
             </w:tcBorders>
           </w:tcPr>
           <w:p>
-            <w:hyperlink r:id="rId86" w:history="1">
+            <w:hyperlink r:id="rId89" w:history="1">
               <w:r>
                 <w:rPr>
                   <w:rStyle w:val="Hyperlink"/>
@@ -23850,7 +24970,7 @@
             </w:tcBorders>
           </w:tcPr>
           <w:p>
-            <w:hyperlink r:id="rId87" w:history="1">
+            <w:hyperlink r:id="rId90" w:history="1">
               <w:r>
                 <w:rPr>
                   <w:rStyle w:val="Hyperlink"/>
@@ -23965,7 +25085,7 @@
             <w:r>
               <w:t xml:space="preserve">General troubleshooting and help at </w:t>
             </w:r>
-            <w:hyperlink r:id="rId88" w:history="1">
+            <w:hyperlink r:id="rId91" w:history="1">
               <w:r>
                 <w:rPr>
                   <w:rStyle w:val="Hyperlink"/>
@@ -23981,10 +25101,7 @@
         </w:tc>
       </w:tr>
     </w:tbl>
-    <w:p>
-      <w:bookmarkStart w:id="0" w:name="_GoBack"/>
-      <w:bookmarkEnd w:id="0"/>
-    </w:p>
+    <w:p/>
     <w:tbl>
       <w:tblPr>
         <w:tblStyle w:val="TableGrid"/>
@@ -24460,7 +25577,7 @@
               </w:rPr>
               <w:t xml:space="preserve">download from </w:t>
             </w:r>
-            <w:hyperlink r:id="rId89" w:history="1">
+            <w:hyperlink r:id="rId92" w:history="1">
               <w:r>
                 <w:rPr>
                   <w:rStyle w:val="Hyperlink"/>
@@ -24706,7 +25823,7 @@
               </w:rPr>
               <w:t xml:space="preserve">more detail at: </w:t>
             </w:r>
-            <w:hyperlink r:id="rId90" w:history="1">
+            <w:hyperlink r:id="rId93" w:history="1">
               <w:r>
                 <w:rPr>
                   <w:rStyle w:val="Hyperlink"/>
@@ -24921,7 +26038,7 @@
             </w:tcBorders>
           </w:tcPr>
           <w:p>
-            <w:hyperlink r:id="rId91" w:history="1">
+            <w:hyperlink r:id="rId94" w:history="1">
               <w:r>
                 <w:rPr>
                   <w:rStyle w:val="Hyperlink"/>
@@ -24970,7 +26087,7 @@
             </w:tcBorders>
           </w:tcPr>
           <w:p>
-            <w:hyperlink r:id="rId92" w:history="1">
+            <w:hyperlink r:id="rId95" w:history="1">
               <w:r>
                 <w:rPr>
                   <w:rStyle w:val="Hyperlink"/>
@@ -25085,7 +26202,7 @@
             <w:r>
               <w:t xml:space="preserve">General troubleshooting and help at </w:t>
             </w:r>
-            <w:hyperlink r:id="rId93" w:history="1">
+            <w:hyperlink r:id="rId96" w:history="1">
               <w:r>
                 <w:rPr>
                   <w:rStyle w:val="Hyperlink"/>

</xml_diff>

<commit_message>
docs: Add link to demo video to teachers notes for Find It
Signed-off-by: Dale Lane <dale.lane@uk.ibm.com>
</commit_message>
<xml_diff>
--- a/teachers-notes/msword/teachersnotes.docx
+++ b/teachers-notes/msword/teachersnotes.docx
@@ -42,27 +42,7 @@
                 <w:color w:val="FFFFFF" w:themeColor="background1"/>
                 <w:sz w:val="36"/>
               </w:rPr>
-              <w:t xml:space="preserve">Machine Learning For </w:t>
-            </w:r>
-            <w:proofErr w:type="gramStart"/>
-            <w:r>
-              <w:rPr>
-                <w:rFonts w:ascii="IBM Plex Sans" w:hAnsi="IBM Plex Sans"/>
-                <w:b/>
-                <w:color w:val="FFFFFF" w:themeColor="background1"/>
-                <w:sz w:val="36"/>
-              </w:rPr>
-              <w:t>Kids  :</w:t>
-            </w:r>
-            <w:proofErr w:type="gramEnd"/>
-            <w:r>
-              <w:rPr>
-                <w:rFonts w:ascii="IBM Plex Sans" w:hAnsi="IBM Plex Sans"/>
-                <w:b/>
-                <w:color w:val="FFFFFF" w:themeColor="background1"/>
-                <w:sz w:val="36"/>
-              </w:rPr>
-              <w:t xml:space="preserve">:  </w:t>
+              <w:t xml:space="preserve">Machine Learning For Kids  ::  </w:t>
             </w:r>
             <w:r>
               <w:rPr>
@@ -312,11 +292,7 @@
               <w:t xml:space="preserve">45 minutes - </w:t>
             </w:r>
             <w:r>
-              <w:t>1 hour</w:t>
-            </w:r>
-            <w:proofErr w:type="gramStart"/>
-            <w:r>
-              <w:t xml:space="preserve">   </w:t>
+              <w:t xml:space="preserve">1 hour   </w:t>
             </w:r>
             <w:r>
               <w:rPr>
@@ -324,7 +300,6 @@
               </w:rPr>
               <w:t>(</w:t>
             </w:r>
-            <w:proofErr w:type="gramEnd"/>
             <w:r>
               <w:rPr>
                 <w:sz w:val="20"/>
@@ -553,24 +528,13 @@
               </w:rPr>
             </w:pPr>
             <w:r>
-              <w:t xml:space="preserve">Project worksheet </w:t>
-            </w:r>
-            <w:proofErr w:type="gramStart"/>
-            <w:r>
-              <w:t xml:space="preserve">   </w:t>
-            </w:r>
-            <w:r>
-              <w:rPr>
-                <w:sz w:val="22"/>
-              </w:rPr>
-              <w:t>(</w:t>
-            </w:r>
-            <w:proofErr w:type="gramEnd"/>
-            <w:r>
-              <w:rPr>
-                <w:sz w:val="22"/>
-              </w:rPr>
-              <w:t xml:space="preserve">download from </w:t>
+              <w:t xml:space="preserve">Project worksheet    </w:t>
+            </w:r>
+            <w:r>
+              <w:rPr>
+                <w:sz w:val="22"/>
+              </w:rPr>
+              <w:t xml:space="preserve">(download from </w:t>
             </w:r>
             <w:hyperlink r:id="rId7" w:history="1">
               <w:r>
@@ -848,7 +812,6 @@
               </w:rPr>
               <w:t xml:space="preserve">Watson </w:t>
             </w:r>
-            <w:proofErr w:type="gramStart"/>
             <w:r>
               <w:rPr>
                 <w:b/>
@@ -865,14 +828,7 @@
               <w:rPr>
                 <w:b/>
               </w:rPr>
-              <w:t xml:space="preserve"> -</w:t>
-            </w:r>
-            <w:proofErr w:type="gramEnd"/>
-            <w:r>
-              <w:rPr>
-                <w:b/>
-              </w:rPr>
-              <w:t xml:space="preserve"> </w:t>
+              <w:t xml:space="preserve"> - </w:t>
             </w:r>
             <w:r>
               <w:t xml:space="preserve">1 </w:t>
@@ -1395,27 +1351,7 @@
                 <w:sz w:val="36"/>
               </w:rPr>
               <w:lastRenderedPageBreak/>
-              <w:t xml:space="preserve">Machine Learning For </w:t>
-            </w:r>
-            <w:proofErr w:type="gramStart"/>
-            <w:r>
-              <w:rPr>
-                <w:rFonts w:ascii="IBM Plex Sans" w:hAnsi="IBM Plex Sans"/>
-                <w:b/>
-                <w:color w:val="FFFFFF" w:themeColor="background1"/>
-                <w:sz w:val="36"/>
-              </w:rPr>
-              <w:t>Kids  :</w:t>
-            </w:r>
-            <w:proofErr w:type="gramEnd"/>
-            <w:r>
-              <w:rPr>
-                <w:rFonts w:ascii="IBM Plex Sans" w:hAnsi="IBM Plex Sans"/>
-                <w:b/>
-                <w:color w:val="FFFFFF" w:themeColor="background1"/>
-                <w:sz w:val="36"/>
-              </w:rPr>
-              <w:t xml:space="preserve">:  </w:t>
+              <w:t xml:space="preserve">Machine Learning For Kids  ::  </w:t>
             </w:r>
             <w:r>
               <w:rPr>
@@ -1848,24 +1784,13 @@
               </w:rPr>
             </w:pPr>
             <w:r>
-              <w:t xml:space="preserve">Project worksheet </w:t>
-            </w:r>
-            <w:proofErr w:type="gramStart"/>
-            <w:r>
-              <w:t xml:space="preserve">   </w:t>
-            </w:r>
-            <w:r>
-              <w:rPr>
-                <w:sz w:val="22"/>
-              </w:rPr>
-              <w:t>(</w:t>
-            </w:r>
-            <w:proofErr w:type="gramEnd"/>
-            <w:r>
-              <w:rPr>
-                <w:sz w:val="22"/>
-              </w:rPr>
-              <w:t xml:space="preserve">download from </w:t>
+              <w:t xml:space="preserve">Project worksheet    </w:t>
+            </w:r>
+            <w:r>
+              <w:rPr>
+                <w:sz w:val="22"/>
+              </w:rPr>
+              <w:t xml:space="preserve">(download from </w:t>
             </w:r>
             <w:hyperlink r:id="rId12" w:history="1">
               <w:r>
@@ -2070,7 +1995,6 @@
               </w:rPr>
               <w:t xml:space="preserve">Watson </w:t>
             </w:r>
-            <w:proofErr w:type="gramStart"/>
             <w:r>
               <w:rPr>
                 <w:b/>
@@ -2081,14 +2005,7 @@
               <w:rPr>
                 <w:b/>
               </w:rPr>
-              <w:t xml:space="preserve"> -</w:t>
-            </w:r>
-            <w:proofErr w:type="gramEnd"/>
-            <w:r>
-              <w:rPr>
-                <w:b/>
-              </w:rPr>
-              <w:t xml:space="preserve"> </w:t>
+              <w:t xml:space="preserve"> - </w:t>
             </w:r>
             <w:r>
               <w:t>1 workspace per student</w:t>
@@ -2562,27 +2479,7 @@
                 <w:sz w:val="36"/>
               </w:rPr>
               <w:lastRenderedPageBreak/>
-              <w:t xml:space="preserve">Machine Learning For </w:t>
-            </w:r>
-            <w:proofErr w:type="gramStart"/>
-            <w:r>
-              <w:rPr>
-                <w:rFonts w:ascii="IBM Plex Sans" w:hAnsi="IBM Plex Sans"/>
-                <w:b/>
-                <w:color w:val="FFFFFF" w:themeColor="background1"/>
-                <w:sz w:val="36"/>
-              </w:rPr>
-              <w:t>Kids  :</w:t>
-            </w:r>
-            <w:proofErr w:type="gramEnd"/>
-            <w:r>
-              <w:rPr>
-                <w:rFonts w:ascii="IBM Plex Sans" w:hAnsi="IBM Plex Sans"/>
-                <w:b/>
-                <w:color w:val="FFFFFF" w:themeColor="background1"/>
-                <w:sz w:val="36"/>
-              </w:rPr>
-              <w:t xml:space="preserve">:  </w:t>
+              <w:t xml:space="preserve">Machine Learning For Kids  ::  </w:t>
             </w:r>
             <w:r>
               <w:rPr>
@@ -2983,24 +2880,13 @@
               </w:rPr>
             </w:pPr>
             <w:r>
-              <w:t xml:space="preserve">Project worksheet </w:t>
-            </w:r>
-            <w:proofErr w:type="gramStart"/>
-            <w:r>
-              <w:t xml:space="preserve">   </w:t>
-            </w:r>
-            <w:r>
-              <w:rPr>
-                <w:sz w:val="22"/>
-              </w:rPr>
-              <w:t>(</w:t>
-            </w:r>
-            <w:proofErr w:type="gramEnd"/>
-            <w:r>
-              <w:rPr>
-                <w:sz w:val="22"/>
-              </w:rPr>
-              <w:t xml:space="preserve">download from </w:t>
+              <w:t xml:space="preserve">Project worksheet    </w:t>
+            </w:r>
+            <w:r>
+              <w:rPr>
+                <w:sz w:val="22"/>
+              </w:rPr>
+              <w:t xml:space="preserve">(download from </w:t>
             </w:r>
             <w:hyperlink r:id="rId17" w:history="1">
               <w:r>
@@ -3389,27 +3275,7 @@
                 <w:sz w:val="36"/>
               </w:rPr>
               <w:lastRenderedPageBreak/>
-              <w:t xml:space="preserve">Machine Learning For </w:t>
-            </w:r>
-            <w:proofErr w:type="gramStart"/>
-            <w:r>
-              <w:rPr>
-                <w:rFonts w:ascii="IBM Plex Sans" w:hAnsi="IBM Plex Sans"/>
-                <w:b/>
-                <w:color w:val="FFFFFF" w:themeColor="background1"/>
-                <w:sz w:val="36"/>
-              </w:rPr>
-              <w:t>Kids  :</w:t>
-            </w:r>
-            <w:proofErr w:type="gramEnd"/>
-            <w:r>
-              <w:rPr>
-                <w:rFonts w:ascii="IBM Plex Sans" w:hAnsi="IBM Plex Sans"/>
-                <w:b/>
-                <w:color w:val="FFFFFF" w:themeColor="background1"/>
-                <w:sz w:val="36"/>
-              </w:rPr>
-              <w:t xml:space="preserve">:  </w:t>
+              <w:t xml:space="preserve">Machine Learning For Kids  ::  </w:t>
             </w:r>
             <w:r>
               <w:rPr>
@@ -3624,46 +3490,24 @@
               </w:rPr>
             </w:pPr>
             <w:r>
-              <w:t>1.5 hours</w:t>
-            </w:r>
-            <w:proofErr w:type="gramStart"/>
-            <w:r>
-              <w:t xml:space="preserve">   </w:t>
+              <w:t xml:space="preserve">1.5 hours   </w:t>
             </w:r>
             <w:r>
               <w:rPr>
                 <w:sz w:val="20"/>
               </w:rPr>
-              <w:t>(</w:t>
-            </w:r>
-            <w:proofErr w:type="gramEnd"/>
+              <w:t>(for full version of the project, where the students make their own cards)</w:t>
+            </w:r>
+          </w:p>
+          <w:p>
+            <w:r>
+              <w:t xml:space="preserve">45 minutes   </w:t>
+            </w:r>
             <w:r>
               <w:rPr>
                 <w:sz w:val="20"/>
               </w:rPr>
-              <w:t>for full version of the project, where the students make their own cards)</w:t>
-            </w:r>
-          </w:p>
-          <w:p>
-            <w:r>
-              <w:t>45 minutes</w:t>
-            </w:r>
-            <w:proofErr w:type="gramStart"/>
-            <w:r>
-              <w:t xml:space="preserve">   </w:t>
-            </w:r>
-            <w:r>
-              <w:rPr>
-                <w:sz w:val="20"/>
-              </w:rPr>
-              <w:t>(</w:t>
-            </w:r>
-            <w:proofErr w:type="gramEnd"/>
-            <w:r>
-              <w:rPr>
-                <w:sz w:val="20"/>
-              </w:rPr>
-              <w:t xml:space="preserve">if students are provided with pre-made cards)  </w:t>
+              <w:t xml:space="preserve">(if students are provided with pre-made cards)  </w:t>
             </w:r>
           </w:p>
         </w:tc>
@@ -3851,24 +3695,13 @@
               </w:rPr>
             </w:pPr>
             <w:r>
-              <w:t xml:space="preserve">Project worksheet </w:t>
-            </w:r>
-            <w:proofErr w:type="gramStart"/>
-            <w:r>
-              <w:t xml:space="preserve">   </w:t>
-            </w:r>
-            <w:r>
-              <w:rPr>
-                <w:sz w:val="22"/>
-              </w:rPr>
-              <w:t>(</w:t>
-            </w:r>
-            <w:proofErr w:type="gramEnd"/>
-            <w:r>
-              <w:rPr>
-                <w:sz w:val="22"/>
-              </w:rPr>
-              <w:t xml:space="preserve">download from </w:t>
+              <w:t xml:space="preserve">Project worksheet    </w:t>
+            </w:r>
+            <w:r>
+              <w:rPr>
+                <w:sz w:val="22"/>
+              </w:rPr>
+              <w:t xml:space="preserve">(download from </w:t>
             </w:r>
             <w:hyperlink r:id="rId20" w:history="1">
               <w:r>
@@ -3939,43 +3772,32 @@
               </w:rPr>
             </w:pPr>
             <w:r>
-              <w:t>Paper, scissors, felt pens</w:t>
-            </w:r>
-            <w:proofErr w:type="gramStart"/>
-            <w:r>
-              <w:t xml:space="preserve">   </w:t>
+              <w:t xml:space="preserve">Paper, scissors, felt pens   </w:t>
             </w:r>
             <w:r>
               <w:rPr>
                 <w:sz w:val="20"/>
               </w:rPr>
-              <w:t>(</w:t>
-            </w:r>
-            <w:proofErr w:type="gramEnd"/>
+              <w:t>(for full</w:t>
+            </w:r>
             <w:r>
               <w:rPr>
                 <w:sz w:val="20"/>
               </w:rPr>
-              <w:t>for full</w:t>
+              <w:t xml:space="preserve"> project</w:t>
             </w:r>
             <w:r>
               <w:rPr>
                 <w:sz w:val="20"/>
               </w:rPr>
-              <w:t xml:space="preserve"> project</w:t>
-            </w:r>
+              <w:t>, where the students make their own cards)</w:t>
+            </w:r>
+          </w:p>
+          <w:p>
             <w:r>
               <w:rPr>
                 <w:sz w:val="20"/>
               </w:rPr>
-              <w:t>, where the students make their own cards)</w:t>
-            </w:r>
-          </w:p>
-          <w:p>
-            <w:r>
-              <w:rPr>
-                <w:sz w:val="20"/>
-              </w:rPr>
               <w:t>or</w:t>
             </w:r>
           </w:p>
@@ -3984,24 +3806,13 @@
               <w:t xml:space="preserve">Pre-made cards     </w:t>
             </w:r>
             <w:r>
-              <w:t xml:space="preserve"> </w:t>
-            </w:r>
-            <w:proofErr w:type="gramStart"/>
-            <w:r>
-              <w:t xml:space="preserve">   </w:t>
-            </w:r>
-            <w:r>
-              <w:rPr>
-                <w:sz w:val="22"/>
-              </w:rPr>
-              <w:t>(</w:t>
-            </w:r>
-            <w:proofErr w:type="gramEnd"/>
-            <w:r>
-              <w:rPr>
-                <w:sz w:val="22"/>
-              </w:rPr>
-              <w:t xml:space="preserve">download </w:t>
+              <w:t xml:space="preserve">    </w:t>
+            </w:r>
+            <w:r>
+              <w:rPr>
+                <w:sz w:val="22"/>
+              </w:rPr>
+              <w:t xml:space="preserve">(download </w:t>
             </w:r>
             <w:r>
               <w:rPr>
@@ -4190,27 +4001,13 @@
               <w:rPr>
                 <w:b/>
               </w:rPr>
-              <w:t xml:space="preserve">Watson Visual </w:t>
-            </w:r>
-            <w:proofErr w:type="gramStart"/>
-            <w:r>
-              <w:rPr>
-                <w:b/>
-              </w:rPr>
-              <w:t>Recognition</w:t>
-            </w:r>
-            <w:r>
-              <w:rPr>
-                <w:b/>
-              </w:rPr>
-              <w:t xml:space="preserve">  -</w:t>
-            </w:r>
-            <w:proofErr w:type="gramEnd"/>
-            <w:r>
-              <w:rPr>
-                <w:b/>
-              </w:rPr>
-              <w:t xml:space="preserve"> </w:t>
+              <w:t>Watson Visual Recognition</w:t>
+            </w:r>
+            <w:r>
+              <w:rPr>
+                <w:b/>
+              </w:rPr>
+              <w:t xml:space="preserve">  - </w:t>
             </w:r>
             <w:r>
               <w:t>1 custom model per student</w:t>
@@ -4625,15 +4422,7 @@
               <w:t>I</w:t>
             </w:r>
             <w:r>
-              <w:t xml:space="preserve">f </w:t>
-            </w:r>
-            <w:proofErr w:type="gramStart"/>
-            <w:r>
-              <w:t>this raises</w:t>
-            </w:r>
-            <w:proofErr w:type="gramEnd"/>
-            <w:r>
-              <w:t xml:space="preserve"> concerns it may be sensible to obtain parental permission.</w:t>
+              <w:t>f this raises concerns it may be sensible to obtain parental permission.</w:t>
             </w:r>
           </w:p>
           <w:p>
@@ -4730,27 +4519,7 @@
                 <w:sz w:val="36"/>
               </w:rPr>
               <w:lastRenderedPageBreak/>
-              <w:t xml:space="preserve">Machine Learning For </w:t>
-            </w:r>
-            <w:proofErr w:type="gramStart"/>
-            <w:r>
-              <w:rPr>
-                <w:rFonts w:ascii="IBM Plex Sans" w:hAnsi="IBM Plex Sans"/>
-                <w:b/>
-                <w:color w:val="FFFFFF" w:themeColor="background1"/>
-                <w:sz w:val="36"/>
-              </w:rPr>
-              <w:t>Kids  :</w:t>
-            </w:r>
-            <w:proofErr w:type="gramEnd"/>
-            <w:r>
-              <w:rPr>
-                <w:rFonts w:ascii="IBM Plex Sans" w:hAnsi="IBM Plex Sans"/>
-                <w:b/>
-                <w:color w:val="FFFFFF" w:themeColor="background1"/>
-                <w:sz w:val="36"/>
-              </w:rPr>
-              <w:t xml:space="preserve">:  </w:t>
+              <w:t xml:space="preserve">Machine Learning For Kids  ::  </w:t>
             </w:r>
             <w:r>
               <w:rPr>
@@ -5143,24 +4912,13 @@
               </w:rPr>
             </w:pPr>
             <w:r>
-              <w:t xml:space="preserve">Project worksheet </w:t>
-            </w:r>
-            <w:proofErr w:type="gramStart"/>
-            <w:r>
-              <w:t xml:space="preserve">   </w:t>
-            </w:r>
-            <w:r>
-              <w:rPr>
-                <w:sz w:val="22"/>
-              </w:rPr>
-              <w:t>(</w:t>
-            </w:r>
-            <w:proofErr w:type="gramEnd"/>
-            <w:r>
-              <w:rPr>
-                <w:sz w:val="22"/>
-              </w:rPr>
-              <w:t xml:space="preserve">download from </w:t>
+              <w:t xml:space="preserve">Project worksheet    </w:t>
+            </w:r>
+            <w:r>
+              <w:rPr>
+                <w:sz w:val="22"/>
+              </w:rPr>
+              <w:t xml:space="preserve">(download from </w:t>
             </w:r>
             <w:hyperlink r:id="rId25" w:history="1">
               <w:r>
@@ -5303,27 +5061,13 @@
               <w:rPr>
                 <w:b/>
               </w:rPr>
-              <w:t xml:space="preserve">Watson Visual </w:t>
-            </w:r>
-            <w:proofErr w:type="gramStart"/>
-            <w:r>
-              <w:rPr>
-                <w:b/>
-              </w:rPr>
-              <w:t>Recognition</w:t>
-            </w:r>
-            <w:r>
-              <w:rPr>
-                <w:b/>
-              </w:rPr>
-              <w:t xml:space="preserve">  -</w:t>
-            </w:r>
-            <w:proofErr w:type="gramEnd"/>
-            <w:r>
-              <w:rPr>
-                <w:b/>
-              </w:rPr>
-              <w:t xml:space="preserve"> </w:t>
+              <w:t>Watson Visual Recognition</w:t>
+            </w:r>
+            <w:r>
+              <w:rPr>
+                <w:b/>
+              </w:rPr>
+              <w:t xml:space="preserve">  - </w:t>
             </w:r>
             <w:r>
               <w:t>1</w:t>
@@ -5704,15 +5448,7 @@
               <w:ind w:left="455" w:hanging="425"/>
             </w:pPr>
             <w:r>
-              <w:t xml:space="preserve">Some children struggle to write letters by dragging the mouse pointer on the canvas. Reassure them it doesn’t need to be </w:t>
-            </w:r>
-            <w:proofErr w:type="gramStart"/>
-            <w:r>
-              <w:t>perfect, and</w:t>
-            </w:r>
-            <w:proofErr w:type="gramEnd"/>
-            <w:r>
-              <w:t xml:space="preserve"> training the computer to recognise messy handwriting with examples of messy handwriting is fine!</w:t>
+              <w:t>Some children struggle to write letters by dragging the mouse pointer on the canvas. Reassure them it doesn’t need to be perfect, and training the computer to recognise messy handwriting with examples of messy handwriting is fine!</w:t>
             </w:r>
           </w:p>
           <w:p>
@@ -5812,27 +5548,7 @@
                 <w:sz w:val="36"/>
               </w:rPr>
               <w:lastRenderedPageBreak/>
-              <w:t xml:space="preserve">Machine Learning For </w:t>
-            </w:r>
-            <w:proofErr w:type="gramStart"/>
-            <w:r>
-              <w:rPr>
-                <w:rFonts w:ascii="IBM Plex Sans" w:hAnsi="IBM Plex Sans"/>
-                <w:b/>
-                <w:color w:val="FFFFFF" w:themeColor="background1"/>
-                <w:sz w:val="36"/>
-              </w:rPr>
-              <w:t>Kids  :</w:t>
-            </w:r>
-            <w:proofErr w:type="gramEnd"/>
-            <w:r>
-              <w:rPr>
-                <w:rFonts w:ascii="IBM Plex Sans" w:hAnsi="IBM Plex Sans"/>
-                <w:b/>
-                <w:color w:val="FFFFFF" w:themeColor="background1"/>
-                <w:sz w:val="36"/>
-              </w:rPr>
-              <w:t xml:space="preserve">:  </w:t>
+              <w:t xml:space="preserve">Machine Learning For Kids  ::  </w:t>
             </w:r>
             <w:r>
               <w:rPr>
@@ -6240,24 +5956,13 @@
               </w:rPr>
             </w:pPr>
             <w:r>
-              <w:t xml:space="preserve">Project worksheet </w:t>
-            </w:r>
-            <w:proofErr w:type="gramStart"/>
-            <w:r>
-              <w:t xml:space="preserve">   </w:t>
-            </w:r>
-            <w:r>
-              <w:rPr>
-                <w:sz w:val="22"/>
-              </w:rPr>
-              <w:t>(</w:t>
-            </w:r>
-            <w:proofErr w:type="gramEnd"/>
-            <w:r>
-              <w:rPr>
-                <w:sz w:val="22"/>
-              </w:rPr>
-              <w:t xml:space="preserve">download from </w:t>
+              <w:t xml:space="preserve">Project worksheet    </w:t>
+            </w:r>
+            <w:r>
+              <w:rPr>
+                <w:sz w:val="22"/>
+              </w:rPr>
+              <w:t xml:space="preserve">(download from </w:t>
             </w:r>
             <w:hyperlink r:id="rId29" w:history="1">
               <w:r>
@@ -6450,11 +6155,7 @@
               </w:rPr>
             </w:pPr>
             <w:r>
-              <w:t xml:space="preserve">1 custom model per </w:t>
-            </w:r>
-            <w:proofErr w:type="gramStart"/>
-            <w:r>
-              <w:t>student</w:t>
+              <w:t>1 custom model per student</w:t>
             </w:r>
             <w:r>
               <w:t xml:space="preserve">  </w:t>
@@ -6465,7 +6166,6 @@
               </w:rPr>
               <w:t>(</w:t>
             </w:r>
-            <w:proofErr w:type="gramEnd"/>
             <w:r>
               <w:rPr>
                 <w:sz w:val="20"/>
@@ -6488,24 +6188,13 @@
               </w:rPr>
             </w:pPr>
             <w:r>
-              <w:t xml:space="preserve">1 custom model per class     </w:t>
-            </w:r>
-            <w:proofErr w:type="gramStart"/>
-            <w:r>
-              <w:t xml:space="preserve">   </w:t>
+              <w:t xml:space="preserve">1 custom model per class        </w:t>
             </w:r>
             <w:r>
               <w:rPr>
                 <w:sz w:val="20"/>
               </w:rPr>
-              <w:t>(</w:t>
-            </w:r>
-            <w:proofErr w:type="gramEnd"/>
-            <w:r>
-              <w:rPr>
-                <w:sz w:val="20"/>
-              </w:rPr>
-              <w:t xml:space="preserve">if students </w:t>
+              <w:t xml:space="preserve">(if students </w:t>
             </w:r>
             <w:r>
               <w:rPr>
@@ -7094,27 +6783,7 @@
                 <w:sz w:val="36"/>
               </w:rPr>
               <w:lastRenderedPageBreak/>
-              <w:t xml:space="preserve">Machine Learning For </w:t>
-            </w:r>
-            <w:proofErr w:type="gramStart"/>
-            <w:r>
-              <w:rPr>
-                <w:rFonts w:ascii="IBM Plex Sans" w:hAnsi="IBM Plex Sans"/>
-                <w:b/>
-                <w:color w:val="FFFFFF" w:themeColor="background1"/>
-                <w:sz w:val="36"/>
-              </w:rPr>
-              <w:t>Kids  :</w:t>
-            </w:r>
-            <w:proofErr w:type="gramEnd"/>
-            <w:r>
-              <w:rPr>
-                <w:rFonts w:ascii="IBM Plex Sans" w:hAnsi="IBM Plex Sans"/>
-                <w:b/>
-                <w:color w:val="FFFFFF" w:themeColor="background1"/>
-                <w:sz w:val="36"/>
-              </w:rPr>
-              <w:t xml:space="preserve">:  </w:t>
+              <w:t xml:space="preserve">Machine Learning For Kids  ::  </w:t>
             </w:r>
             <w:r>
               <w:rPr>
@@ -7565,24 +7234,13 @@
               </w:rPr>
             </w:pPr>
             <w:r>
-              <w:t xml:space="preserve">Project worksheet </w:t>
-            </w:r>
-            <w:proofErr w:type="gramStart"/>
-            <w:r>
-              <w:t xml:space="preserve">   </w:t>
-            </w:r>
-            <w:r>
-              <w:rPr>
-                <w:sz w:val="22"/>
-              </w:rPr>
-              <w:t>(</w:t>
-            </w:r>
-            <w:proofErr w:type="gramEnd"/>
-            <w:r>
-              <w:rPr>
-                <w:sz w:val="22"/>
-              </w:rPr>
-              <w:t xml:space="preserve">download from </w:t>
+              <w:t xml:space="preserve">Project worksheet    </w:t>
+            </w:r>
+            <w:r>
+              <w:rPr>
+                <w:sz w:val="22"/>
+              </w:rPr>
+              <w:t xml:space="preserve">(download from </w:t>
             </w:r>
             <w:hyperlink r:id="rId33" w:history="1">
               <w:r>
@@ -8165,27 +7823,7 @@
                 <w:sz w:val="36"/>
               </w:rPr>
               <w:lastRenderedPageBreak/>
-              <w:t xml:space="preserve">Machine Learning For </w:t>
-            </w:r>
-            <w:proofErr w:type="gramStart"/>
-            <w:r>
-              <w:rPr>
-                <w:rFonts w:ascii="IBM Plex Sans" w:hAnsi="IBM Plex Sans"/>
-                <w:b/>
-                <w:color w:val="FFFFFF" w:themeColor="background1"/>
-                <w:sz w:val="36"/>
-              </w:rPr>
-              <w:t>Kids  :</w:t>
-            </w:r>
-            <w:proofErr w:type="gramEnd"/>
-            <w:r>
-              <w:rPr>
-                <w:rFonts w:ascii="IBM Plex Sans" w:hAnsi="IBM Plex Sans"/>
-                <w:b/>
-                <w:color w:val="FFFFFF" w:themeColor="background1"/>
-                <w:sz w:val="36"/>
-              </w:rPr>
-              <w:t xml:space="preserve">:  </w:t>
+              <w:t xml:space="preserve">Machine Learning For Kids  ::  </w:t>
             </w:r>
             <w:r>
               <w:rPr>
@@ -8422,23 +8060,7 @@
               </w:rPr>
             </w:pPr>
             <w:r>
-              <w:t>1 hour</w:t>
-            </w:r>
-            <w:r>
-              <w:t xml:space="preserve"> - </w:t>
-            </w:r>
-            <w:r>
-              <w:t>2</w:t>
-            </w:r>
-            <w:r>
-              <w:t xml:space="preserve"> hour</w:t>
-            </w:r>
-            <w:r>
-              <w:t>s</w:t>
-            </w:r>
-            <w:proofErr w:type="gramStart"/>
-            <w:r>
-              <w:t xml:space="preserve">   </w:t>
+              <w:t xml:space="preserve">1 hour - 2 hours   </w:t>
             </w:r>
             <w:r>
               <w:rPr>
@@ -8446,18 +8068,11 @@
               </w:rPr>
               <w:t>(</w:t>
             </w:r>
-            <w:proofErr w:type="gramEnd"/>
             <w:r>
               <w:rPr>
                 <w:sz w:val="20"/>
               </w:rPr>
-              <w:t xml:space="preserve">depending on </w:t>
-            </w:r>
-            <w:r>
-              <w:rPr>
-                <w:sz w:val="20"/>
-              </w:rPr>
-              <w:t>the students’ experience with App Inventor</w:t>
+              <w:t>depending on the students’ experience with App Inventor</w:t>
             </w:r>
             <w:r>
               <w:rPr>
@@ -8500,31 +8115,7 @@
           </w:tcPr>
           <w:p>
             <w:r>
-              <w:t xml:space="preserve">Students will train a machine learning model to recognise </w:t>
-            </w:r>
-            <w:r>
-              <w:t>pictures of objects</w:t>
-            </w:r>
-            <w:r>
-              <w:t xml:space="preserve">. They use this in </w:t>
-            </w:r>
-            <w:r>
-              <w:t>App Inventor</w:t>
-            </w:r>
-            <w:r>
-              <w:t xml:space="preserve"> to make a </w:t>
-            </w:r>
-            <w:r>
-              <w:t>mobile app</w:t>
-            </w:r>
-            <w:r>
-              <w:t xml:space="preserve"> that </w:t>
-            </w:r>
-            <w:r>
-              <w:t>classifies photos</w:t>
-            </w:r>
-            <w:r>
-              <w:t xml:space="preserve">. </w:t>
+              <w:t xml:space="preserve">Students will train a machine learning model to recognise pictures of objects. They use this in App Inventor to make a mobile app that classifies photos. </w:t>
             </w:r>
           </w:p>
         </w:tc>
@@ -8567,13 +8158,7 @@
           </w:tcPr>
           <w:p>
             <w:r>
-              <w:t>image classification</w:t>
-            </w:r>
-            <w:r>
-              <w:t>, supervised learning</w:t>
-            </w:r>
-            <w:r>
-              <w:t>, mobile apps</w:t>
+              <w:t>image classification, supervised learning, mobile apps</w:t>
             </w:r>
           </w:p>
         </w:tc>
@@ -8711,24 +8296,13 @@
               </w:rPr>
             </w:pPr>
             <w:r>
-              <w:t xml:space="preserve">Project worksheet </w:t>
-            </w:r>
-            <w:proofErr w:type="gramStart"/>
-            <w:r>
-              <w:t xml:space="preserve">   </w:t>
-            </w:r>
-            <w:r>
-              <w:rPr>
-                <w:sz w:val="22"/>
-              </w:rPr>
-              <w:t>(</w:t>
-            </w:r>
-            <w:proofErr w:type="gramEnd"/>
-            <w:r>
-              <w:rPr>
-                <w:sz w:val="22"/>
-              </w:rPr>
-              <w:t xml:space="preserve">download from </w:t>
+              <w:t xml:space="preserve">Project worksheet    </w:t>
+            </w:r>
+            <w:r>
+              <w:rPr>
+                <w:sz w:val="22"/>
+              </w:rPr>
+              <w:t xml:space="preserve">(download from </w:t>
             </w:r>
             <w:hyperlink r:id="rId37" w:history="1">
               <w:r>
@@ -8953,8 +8527,6 @@
             <w:r>
               <w:t>1 custom model per student</w:t>
             </w:r>
-            <w:bookmarkStart w:id="0" w:name="_GoBack"/>
-            <w:bookmarkEnd w:id="0"/>
           </w:p>
           <w:p/>
           <w:p>
@@ -9241,12 +8813,38 @@
               <w:t>“https://machinelearningforkids.co.uk” is a long URL to type for some children. You may find it easier to set up a bookmark that they can click on instead.</w:t>
             </w:r>
           </w:p>
+          <w:p>
+            <w:pPr>
+              <w:pStyle w:val="ListParagraph"/>
+              <w:numPr>
+                <w:ilvl w:val="0"/>
+                <w:numId w:val="1"/>
+              </w:numPr>
+              <w:ind w:left="455" w:hanging="425"/>
+            </w:pPr>
+            <w:r>
+              <w:t xml:space="preserve">A video of the finished app in action is available at </w:t>
+            </w:r>
+            <w:hyperlink r:id="rId39" w:history="1">
+              <w:r>
+                <w:rPr>
+                  <w:rStyle w:val="Hyperlink"/>
+                </w:rPr>
+                <w:t>https://youtu.be/dIjU6rmuoGc</w:t>
+              </w:r>
+            </w:hyperlink>
+            <w:r>
+              <w:t xml:space="preserve"> </w:t>
+            </w:r>
+            <w:bookmarkStart w:id="0" w:name="_GoBack"/>
+            <w:bookmarkEnd w:id="0"/>
+          </w:p>
           <w:p/>
           <w:p>
             <w:r>
               <w:t xml:space="preserve">General troubleshooting and help at </w:t>
             </w:r>
-            <w:hyperlink r:id="rId39" w:history="1">
+            <w:hyperlink r:id="rId40" w:history="1">
               <w:r>
                 <w:rPr>
                   <w:rStyle w:val="Hyperlink"/>
@@ -9309,27 +8907,7 @@
                 <w:sz w:val="36"/>
               </w:rPr>
               <w:lastRenderedPageBreak/>
-              <w:t xml:space="preserve">Machine Learning For </w:t>
-            </w:r>
-            <w:proofErr w:type="gramStart"/>
-            <w:r>
-              <w:rPr>
-                <w:rFonts w:ascii="IBM Plex Sans" w:hAnsi="IBM Plex Sans"/>
-                <w:b/>
-                <w:color w:val="FFFFFF" w:themeColor="background1"/>
-                <w:sz w:val="36"/>
-              </w:rPr>
-              <w:t>Kids  :</w:t>
-            </w:r>
-            <w:proofErr w:type="gramEnd"/>
-            <w:r>
-              <w:rPr>
-                <w:rFonts w:ascii="IBM Plex Sans" w:hAnsi="IBM Plex Sans"/>
-                <w:b/>
-                <w:color w:val="FFFFFF" w:themeColor="background1"/>
-                <w:sz w:val="36"/>
-              </w:rPr>
-              <w:t xml:space="preserve">:  </w:t>
+              <w:t xml:space="preserve">Machine Learning For Kids  ::  </w:t>
             </w:r>
             <w:r>
               <w:rPr>
@@ -9817,26 +9395,15 @@
               </w:rPr>
             </w:pPr>
             <w:r>
-              <w:t xml:space="preserve">Project worksheet </w:t>
-            </w:r>
-            <w:proofErr w:type="gramStart"/>
-            <w:r>
-              <w:t xml:space="preserve">   </w:t>
-            </w:r>
-            <w:r>
-              <w:rPr>
-                <w:sz w:val="22"/>
-              </w:rPr>
-              <w:t>(</w:t>
-            </w:r>
-            <w:proofErr w:type="gramEnd"/>
-            <w:r>
-              <w:rPr>
-                <w:sz w:val="22"/>
-              </w:rPr>
-              <w:t xml:space="preserve">download from </w:t>
-            </w:r>
-            <w:hyperlink r:id="rId40" w:history="1">
+              <w:t xml:space="preserve">Project worksheet    </w:t>
+            </w:r>
+            <w:r>
+              <w:rPr>
+                <w:sz w:val="22"/>
+              </w:rPr>
+              <w:t xml:space="preserve">(download from </w:t>
+            </w:r>
+            <w:hyperlink r:id="rId41" w:history="1">
               <w:r>
                 <w:rPr>
                   <w:rStyle w:val="Hyperlink"/>
@@ -10241,7 +9808,7 @@
             </w:tcBorders>
           </w:tcPr>
           <w:p>
-            <w:hyperlink r:id="rId41" w:history="1">
+            <w:hyperlink r:id="rId42" w:history="1">
               <w:r>
                 <w:rPr>
                   <w:rStyle w:val="Hyperlink"/>
@@ -10289,7 +9856,7 @@
             </w:tcBorders>
           </w:tcPr>
           <w:p>
-            <w:hyperlink r:id="rId42" w:history="1">
+            <w:hyperlink r:id="rId43" w:history="1">
               <w:r>
                 <w:rPr>
                   <w:rStyle w:val="Hyperlink"/>
@@ -10432,7 +9999,7 @@
             <w:r>
               <w:t xml:space="preserve">General troubleshooting and help at </w:t>
             </w:r>
-            <w:hyperlink r:id="rId43" w:history="1">
+            <w:hyperlink r:id="rId44" w:history="1">
               <w:r>
                 <w:rPr>
                   <w:rStyle w:val="Hyperlink"/>
@@ -10501,27 +10068,7 @@
                 <w:sz w:val="36"/>
               </w:rPr>
               <w:lastRenderedPageBreak/>
-              <w:t xml:space="preserve">Machine Learning For </w:t>
-            </w:r>
-            <w:proofErr w:type="gramStart"/>
-            <w:r>
-              <w:rPr>
-                <w:rFonts w:ascii="IBM Plex Sans" w:hAnsi="IBM Plex Sans"/>
-                <w:b/>
-                <w:color w:val="FFFFFF" w:themeColor="background1"/>
-                <w:sz w:val="36"/>
-              </w:rPr>
-              <w:t>Kids  :</w:t>
-            </w:r>
-            <w:proofErr w:type="gramEnd"/>
-            <w:r>
-              <w:rPr>
-                <w:rFonts w:ascii="IBM Plex Sans" w:hAnsi="IBM Plex Sans"/>
-                <w:b/>
-                <w:color w:val="FFFFFF" w:themeColor="background1"/>
-                <w:sz w:val="36"/>
-              </w:rPr>
-              <w:t xml:space="preserve">:  </w:t>
+              <w:t xml:space="preserve">Machine Learning For Kids  ::  </w:t>
             </w:r>
             <w:r>
               <w:rPr>
@@ -10752,11 +10299,7 @@
               </w:rPr>
             </w:pPr>
             <w:r>
-              <w:t>1 – 2 hours</w:t>
-            </w:r>
-            <w:proofErr w:type="gramStart"/>
-            <w:r>
-              <w:t xml:space="preserve">   </w:t>
+              <w:t xml:space="preserve">1 – 2 hours   </w:t>
             </w:r>
             <w:r>
               <w:rPr>
@@ -10764,7 +10307,6 @@
               </w:rPr>
               <w:t>(</w:t>
             </w:r>
-            <w:proofErr w:type="gramEnd"/>
             <w:r>
               <w:rPr>
                 <w:sz w:val="20"/>
@@ -10788,24 +10330,13 @@
           </w:p>
           <w:p>
             <w:r>
-              <w:t>45 minutes</w:t>
-            </w:r>
-            <w:proofErr w:type="gramStart"/>
-            <w:r>
-              <w:t xml:space="preserve">   </w:t>
+              <w:t xml:space="preserve">45 minutes   </w:t>
             </w:r>
             <w:r>
               <w:rPr>
                 <w:sz w:val="20"/>
               </w:rPr>
-              <w:t>(</w:t>
-            </w:r>
-            <w:proofErr w:type="gramEnd"/>
-            <w:r>
-              <w:rPr>
-                <w:sz w:val="20"/>
-              </w:rPr>
-              <w:t xml:space="preserve">if students </w:t>
+              <w:t xml:space="preserve">(if students </w:t>
             </w:r>
             <w:r>
               <w:rPr>
@@ -10993,24 +10524,13 @@
               </w:rPr>
             </w:pPr>
             <w:r>
-              <w:t xml:space="preserve">Project worksheet </w:t>
-            </w:r>
-            <w:proofErr w:type="gramStart"/>
-            <w:r>
-              <w:t xml:space="preserve">   </w:t>
-            </w:r>
-            <w:r>
-              <w:rPr>
-                <w:sz w:val="22"/>
-              </w:rPr>
-              <w:t>(</w:t>
-            </w:r>
-            <w:proofErr w:type="gramEnd"/>
-            <w:r>
-              <w:rPr>
-                <w:sz w:val="22"/>
-              </w:rPr>
-              <w:t xml:space="preserve">download </w:t>
+              <w:t xml:space="preserve">Project worksheet    </w:t>
+            </w:r>
+            <w:r>
+              <w:rPr>
+                <w:sz w:val="22"/>
+              </w:rPr>
+              <w:t xml:space="preserve">(download </w:t>
             </w:r>
             <w:r>
               <w:rPr>
@@ -11018,7 +10538,7 @@
               </w:rPr>
               <w:t xml:space="preserve">from </w:t>
             </w:r>
-            <w:hyperlink r:id="rId44" w:history="1">
+            <w:hyperlink r:id="rId45" w:history="1">
               <w:r>
                 <w:rPr>
                   <w:rStyle w:val="Hyperlink"/>
@@ -11275,11 +10795,7 @@
               </w:rPr>
             </w:pPr>
             <w:r>
-              <w:t xml:space="preserve">1 workspace per </w:t>
-            </w:r>
-            <w:proofErr w:type="gramStart"/>
-            <w:r>
-              <w:t>student</w:t>
+              <w:t>1 workspace per student</w:t>
             </w:r>
             <w:r>
               <w:t xml:space="preserve">  </w:t>
@@ -11290,7 +10806,6 @@
               </w:rPr>
               <w:t>(</w:t>
             </w:r>
-            <w:proofErr w:type="gramEnd"/>
             <w:r>
               <w:rPr>
                 <w:sz w:val="20"/>
@@ -11308,24 +10823,13 @@
           </w:p>
           <w:p>
             <w:r>
-              <w:t xml:space="preserve">1 workspace per class     </w:t>
-            </w:r>
-            <w:proofErr w:type="gramStart"/>
-            <w:r>
-              <w:t xml:space="preserve">   </w:t>
+              <w:t xml:space="preserve">1 workspace per class        </w:t>
             </w:r>
             <w:r>
               <w:rPr>
                 <w:sz w:val="20"/>
               </w:rPr>
-              <w:t>(</w:t>
-            </w:r>
-            <w:proofErr w:type="gramEnd"/>
-            <w:r>
-              <w:rPr>
-                <w:sz w:val="20"/>
-              </w:rPr>
-              <w:t xml:space="preserve">if students </w:t>
+              <w:t xml:space="preserve">(if students </w:t>
             </w:r>
             <w:r>
               <w:rPr>
@@ -11523,7 +11027,7 @@
             <w:r>
               <w:t xml:space="preserve">General troubleshooting and help at </w:t>
             </w:r>
-            <w:hyperlink r:id="rId45" w:history="1">
+            <w:hyperlink r:id="rId46" w:history="1">
               <w:r>
                 <w:rPr>
                   <w:rStyle w:val="Hyperlink"/>
@@ -11592,27 +11096,7 @@
                 <w:sz w:val="36"/>
               </w:rPr>
               <w:lastRenderedPageBreak/>
-              <w:t xml:space="preserve">Machine Learning For </w:t>
-            </w:r>
-            <w:proofErr w:type="gramStart"/>
-            <w:r>
-              <w:rPr>
-                <w:rFonts w:ascii="IBM Plex Sans" w:hAnsi="IBM Plex Sans"/>
-                <w:b/>
-                <w:color w:val="FFFFFF" w:themeColor="background1"/>
-                <w:sz w:val="36"/>
-              </w:rPr>
-              <w:t>Kids  :</w:t>
-            </w:r>
-            <w:proofErr w:type="gramEnd"/>
-            <w:r>
-              <w:rPr>
-                <w:rFonts w:ascii="IBM Plex Sans" w:hAnsi="IBM Plex Sans"/>
-                <w:b/>
-                <w:color w:val="FFFFFF" w:themeColor="background1"/>
-                <w:sz w:val="36"/>
-              </w:rPr>
-              <w:t xml:space="preserve">:  </w:t>
+              <w:t xml:space="preserve">Machine Learning For Kids  ::  </w:t>
             </w:r>
             <w:r>
               <w:rPr>
@@ -12051,26 +11535,15 @@
               </w:rPr>
             </w:pPr>
             <w:r>
-              <w:t xml:space="preserve">Project worksheet </w:t>
-            </w:r>
-            <w:proofErr w:type="gramStart"/>
-            <w:r>
-              <w:t xml:space="preserve">   </w:t>
-            </w:r>
-            <w:r>
-              <w:rPr>
-                <w:sz w:val="22"/>
-              </w:rPr>
-              <w:t>(</w:t>
-            </w:r>
-            <w:proofErr w:type="gramEnd"/>
-            <w:r>
-              <w:rPr>
-                <w:sz w:val="22"/>
-              </w:rPr>
-              <w:t xml:space="preserve">download from </w:t>
-            </w:r>
-            <w:hyperlink r:id="rId46" w:history="1">
+              <w:t xml:space="preserve">Project worksheet    </w:t>
+            </w:r>
+            <w:r>
+              <w:rPr>
+                <w:sz w:val="22"/>
+              </w:rPr>
+              <w:t xml:space="preserve">(download from </w:t>
+            </w:r>
+            <w:hyperlink r:id="rId47" w:history="1">
               <w:r>
                 <w:rPr>
                   <w:rStyle w:val="Hyperlink"/>
@@ -12251,27 +11724,13 @@
               <w:rPr>
                 <w:b/>
               </w:rPr>
-              <w:t xml:space="preserve">Watson Visual </w:t>
-            </w:r>
-            <w:proofErr w:type="gramStart"/>
-            <w:r>
-              <w:rPr>
-                <w:b/>
-              </w:rPr>
-              <w:t>Recognition</w:t>
-            </w:r>
-            <w:r>
-              <w:rPr>
-                <w:b/>
-              </w:rPr>
-              <w:t xml:space="preserve">  -</w:t>
-            </w:r>
-            <w:proofErr w:type="gramEnd"/>
-            <w:r>
-              <w:rPr>
-                <w:b/>
-              </w:rPr>
-              <w:t xml:space="preserve"> </w:t>
+              <w:t>Watson Visual Recognition</w:t>
+            </w:r>
+            <w:r>
+              <w:rPr>
+                <w:b/>
+              </w:rPr>
+              <w:t xml:space="preserve">  - </w:t>
             </w:r>
             <w:r>
               <w:t>1 custom model per student</w:t>
@@ -12527,7 +11986,7 @@
             </w:tcBorders>
           </w:tcPr>
           <w:p>
-            <w:hyperlink r:id="rId47" w:history="1">
+            <w:hyperlink r:id="rId48" w:history="1">
               <w:r>
                 <w:rPr>
                   <w:rStyle w:val="Hyperlink"/>
@@ -12575,7 +12034,7 @@
             </w:tcBorders>
           </w:tcPr>
           <w:p>
-            <w:hyperlink r:id="rId48" w:history="1">
+            <w:hyperlink r:id="rId49" w:history="1">
               <w:r>
                 <w:rPr>
                   <w:rStyle w:val="Hyperlink"/>
@@ -12747,7 +12206,7 @@
             <w:r>
               <w:t xml:space="preserve">General troubleshooting and help at </w:t>
             </w:r>
-            <w:hyperlink r:id="rId49" w:history="1">
+            <w:hyperlink r:id="rId50" w:history="1">
               <w:r>
                 <w:rPr>
                   <w:rStyle w:val="Hyperlink"/>
@@ -12810,27 +12269,7 @@
                 <w:sz w:val="36"/>
               </w:rPr>
               <w:lastRenderedPageBreak/>
-              <w:t xml:space="preserve">Machine Learning For </w:t>
-            </w:r>
-            <w:proofErr w:type="gramStart"/>
-            <w:r>
-              <w:rPr>
-                <w:rFonts w:ascii="IBM Plex Sans" w:hAnsi="IBM Plex Sans"/>
-                <w:b/>
-                <w:color w:val="FFFFFF" w:themeColor="background1"/>
-                <w:sz w:val="36"/>
-              </w:rPr>
-              <w:t>Kids  :</w:t>
-            </w:r>
-            <w:proofErr w:type="gramEnd"/>
-            <w:r>
-              <w:rPr>
-                <w:rFonts w:ascii="IBM Plex Sans" w:hAnsi="IBM Plex Sans"/>
-                <w:b/>
-                <w:color w:val="FFFFFF" w:themeColor="background1"/>
-                <w:sz w:val="36"/>
-              </w:rPr>
-              <w:t xml:space="preserve">:  </w:t>
+              <w:t xml:space="preserve">Machine Learning For Kids  ::  </w:t>
             </w:r>
             <w:r>
               <w:rPr>
@@ -13128,15 +12567,7 @@
               <w:t xml:space="preserve">Students will </w:t>
             </w:r>
             <w:r>
-              <w:t xml:space="preserve">use a library or book retailer website to collect photos of book </w:t>
-            </w:r>
-            <w:proofErr w:type="gramStart"/>
-            <w:r>
-              <w:t>covers, and</w:t>
-            </w:r>
-            <w:proofErr w:type="gramEnd"/>
-            <w:r>
-              <w:t xml:space="preserve"> use these to </w:t>
+              <w:t xml:space="preserve">use a library or book retailer website to collect photos of book covers, and use these to </w:t>
             </w:r>
             <w:r>
               <w:t xml:space="preserve">train a machine learning model to recognise </w:t>
@@ -13302,26 +12733,15 @@
               </w:rPr>
             </w:pPr>
             <w:r>
-              <w:t xml:space="preserve">Project worksheet </w:t>
-            </w:r>
-            <w:proofErr w:type="gramStart"/>
-            <w:r>
-              <w:t xml:space="preserve">   </w:t>
-            </w:r>
-            <w:r>
-              <w:rPr>
-                <w:sz w:val="22"/>
-              </w:rPr>
-              <w:t>(</w:t>
-            </w:r>
-            <w:proofErr w:type="gramEnd"/>
-            <w:r>
-              <w:rPr>
-                <w:sz w:val="22"/>
-              </w:rPr>
-              <w:t xml:space="preserve">download from </w:t>
-            </w:r>
-            <w:hyperlink r:id="rId50" w:history="1">
+              <w:t xml:space="preserve">Project worksheet    </w:t>
+            </w:r>
+            <w:r>
+              <w:rPr>
+                <w:sz w:val="22"/>
+              </w:rPr>
+              <w:t xml:space="preserve">(download from </w:t>
+            </w:r>
+            <w:hyperlink r:id="rId51" w:history="1">
               <w:r>
                 <w:rPr>
                   <w:rStyle w:val="Hyperlink"/>
@@ -13641,15 +13061,7 @@
               <w:ind w:left="455" w:hanging="425"/>
             </w:pPr>
             <w:r>
-              <w:t xml:space="preserve">A beginner level version of the worksheet is available that skips the bit where the machine learning model performance is compared with a </w:t>
-            </w:r>
-            <w:proofErr w:type="gramStart"/>
-            <w:r>
-              <w:t>person’s</w:t>
-            </w:r>
-            <w:proofErr w:type="gramEnd"/>
-            <w:r>
-              <w:t>.</w:t>
+              <w:t>A beginner level version of the worksheet is available that skips the bit where the machine learning model performance is compared with a person’s.</w:t>
             </w:r>
           </w:p>
           <w:p>
@@ -13730,7 +13142,7 @@
             <w:r>
               <w:t xml:space="preserve">General troubleshooting and help at </w:t>
             </w:r>
-            <w:hyperlink r:id="rId51" w:history="1">
+            <w:hyperlink r:id="rId52" w:history="1">
               <w:r>
                 <w:rPr>
                   <w:rStyle w:val="Hyperlink"/>
@@ -13793,27 +13205,7 @@
                 <w:sz w:val="36"/>
               </w:rPr>
               <w:lastRenderedPageBreak/>
-              <w:t xml:space="preserve">Machine Learning For </w:t>
-            </w:r>
-            <w:proofErr w:type="gramStart"/>
-            <w:r>
-              <w:rPr>
-                <w:rFonts w:ascii="IBM Plex Sans" w:hAnsi="IBM Plex Sans"/>
-                <w:b/>
-                <w:color w:val="FFFFFF" w:themeColor="background1"/>
-                <w:sz w:val="36"/>
-              </w:rPr>
-              <w:t>Kids  :</w:t>
-            </w:r>
-            <w:proofErr w:type="gramEnd"/>
-            <w:r>
-              <w:rPr>
-                <w:rFonts w:ascii="IBM Plex Sans" w:hAnsi="IBM Plex Sans"/>
-                <w:b/>
-                <w:color w:val="FFFFFF" w:themeColor="background1"/>
-                <w:sz w:val="36"/>
-              </w:rPr>
-              <w:t xml:space="preserve">:  </w:t>
+              <w:t xml:space="preserve">Machine Learning For Kids  ::  </w:t>
             </w:r>
             <w:r>
               <w:rPr>
@@ -14225,26 +13617,15 @@
               </w:rPr>
             </w:pPr>
             <w:r>
-              <w:t xml:space="preserve">Project worksheet </w:t>
-            </w:r>
-            <w:proofErr w:type="gramStart"/>
-            <w:r>
-              <w:t xml:space="preserve">   </w:t>
-            </w:r>
-            <w:r>
-              <w:rPr>
-                <w:sz w:val="22"/>
-              </w:rPr>
-              <w:t>(</w:t>
-            </w:r>
-            <w:proofErr w:type="gramEnd"/>
-            <w:r>
-              <w:rPr>
-                <w:sz w:val="22"/>
-              </w:rPr>
-              <w:t xml:space="preserve">download from </w:t>
-            </w:r>
-            <w:hyperlink r:id="rId52" w:history="1">
+              <w:t xml:space="preserve">Project worksheet    </w:t>
+            </w:r>
+            <w:r>
+              <w:rPr>
+                <w:sz w:val="22"/>
+              </w:rPr>
+              <w:t xml:space="preserve">(download from </w:t>
+            </w:r>
+            <w:hyperlink r:id="rId53" w:history="1">
               <w:r>
                 <w:rPr>
                   <w:rStyle w:val="Hyperlink"/>
@@ -14591,7 +13972,7 @@
             <w:r>
               <w:t xml:space="preserve">General troubleshooting and help at </w:t>
             </w:r>
-            <w:hyperlink r:id="rId53" w:history="1">
+            <w:hyperlink r:id="rId54" w:history="1">
               <w:r>
                 <w:rPr>
                   <w:rStyle w:val="Hyperlink"/>
@@ -14654,27 +14035,7 @@
                 <w:sz w:val="36"/>
               </w:rPr>
               <w:lastRenderedPageBreak/>
-              <w:t xml:space="preserve">Machine Learning For </w:t>
-            </w:r>
-            <w:proofErr w:type="gramStart"/>
-            <w:r>
-              <w:rPr>
-                <w:rFonts w:ascii="IBM Plex Sans" w:hAnsi="IBM Plex Sans"/>
-                <w:b/>
-                <w:color w:val="FFFFFF" w:themeColor="background1"/>
-                <w:sz w:val="36"/>
-              </w:rPr>
-              <w:t>Kids  :</w:t>
-            </w:r>
-            <w:proofErr w:type="gramEnd"/>
-            <w:r>
-              <w:rPr>
-                <w:rFonts w:ascii="IBM Plex Sans" w:hAnsi="IBM Plex Sans"/>
-                <w:b/>
-                <w:color w:val="FFFFFF" w:themeColor="background1"/>
-                <w:sz w:val="36"/>
-              </w:rPr>
-              <w:t xml:space="preserve">:  </w:t>
+              <w:t xml:space="preserve">Machine Learning For Kids  ::  </w:t>
             </w:r>
             <w:r>
               <w:rPr>
@@ -15174,26 +14535,15 @@
               </w:rPr>
             </w:pPr>
             <w:r>
-              <w:t xml:space="preserve">Project worksheet </w:t>
-            </w:r>
-            <w:proofErr w:type="gramStart"/>
-            <w:r>
-              <w:t xml:space="preserve">   </w:t>
-            </w:r>
-            <w:r>
-              <w:rPr>
-                <w:sz w:val="22"/>
-              </w:rPr>
-              <w:t>(</w:t>
-            </w:r>
-            <w:proofErr w:type="gramEnd"/>
-            <w:r>
-              <w:rPr>
-                <w:sz w:val="22"/>
-              </w:rPr>
-              <w:t xml:space="preserve">download from </w:t>
-            </w:r>
-            <w:hyperlink r:id="rId54" w:history="1">
+              <w:t xml:space="preserve">Project worksheet    </w:t>
+            </w:r>
+            <w:r>
+              <w:rPr>
+                <w:sz w:val="22"/>
+              </w:rPr>
+              <w:t xml:space="preserve">(download from </w:t>
+            </w:r>
+            <w:hyperlink r:id="rId55" w:history="1">
               <w:r>
                 <w:rPr>
                   <w:rStyle w:val="Hyperlink"/>
@@ -15531,7 +14881,7 @@
             </w:tcBorders>
           </w:tcPr>
           <w:p>
-            <w:hyperlink r:id="rId55" w:history="1">
+            <w:hyperlink r:id="rId56" w:history="1">
               <w:r>
                 <w:rPr>
                   <w:rStyle w:val="Hyperlink"/>
@@ -15579,7 +14929,7 @@
             </w:tcBorders>
           </w:tcPr>
           <w:p>
-            <w:hyperlink r:id="rId56" w:history="1">
+            <w:hyperlink r:id="rId57" w:history="1">
               <w:r>
                 <w:rPr>
                   <w:rStyle w:val="Hyperlink"/>
@@ -15679,7 +15029,7 @@
             <w:r>
               <w:t xml:space="preserve">General troubleshooting and help at </w:t>
             </w:r>
-            <w:hyperlink r:id="rId57" w:history="1">
+            <w:hyperlink r:id="rId58" w:history="1">
               <w:r>
                 <w:rPr>
                   <w:rStyle w:val="Hyperlink"/>
@@ -15743,27 +15093,7 @@
                 <w:sz w:val="36"/>
               </w:rPr>
               <w:lastRenderedPageBreak/>
-              <w:t xml:space="preserve">Machine Learning For </w:t>
-            </w:r>
-            <w:proofErr w:type="gramStart"/>
-            <w:r>
-              <w:rPr>
-                <w:rFonts w:ascii="IBM Plex Sans" w:hAnsi="IBM Plex Sans"/>
-                <w:b/>
-                <w:color w:val="FFFFFF" w:themeColor="background1"/>
-                <w:sz w:val="36"/>
-              </w:rPr>
-              <w:t>Kids  :</w:t>
-            </w:r>
-            <w:proofErr w:type="gramEnd"/>
-            <w:r>
-              <w:rPr>
-                <w:rFonts w:ascii="IBM Plex Sans" w:hAnsi="IBM Plex Sans"/>
-                <w:b/>
-                <w:color w:val="FFFFFF" w:themeColor="background1"/>
-                <w:sz w:val="36"/>
-              </w:rPr>
-              <w:t xml:space="preserve">:  </w:t>
+              <w:t xml:space="preserve">Machine Learning For Kids  ::  </w:t>
             </w:r>
             <w:r>
               <w:rPr>
@@ -15975,21 +15305,7 @@
               <w:rPr>
                 <w:sz w:val="22"/>
               </w:rPr>
-              <w:t xml:space="preserve">Most of it is provided in a starter project </w:t>
-            </w:r>
-            <w:proofErr w:type="gramStart"/>
-            <w:r>
-              <w:rPr>
-                <w:sz w:val="22"/>
-              </w:rPr>
-              <w:t>file, but</w:t>
-            </w:r>
-            <w:proofErr w:type="gramEnd"/>
-            <w:r>
-              <w:rPr>
-                <w:sz w:val="22"/>
-              </w:rPr>
-              <w:t xml:space="preserve"> finding the right places to make changes needs care. </w:t>
+              <w:t xml:space="preserve">Most of it is provided in a starter project file, but finding the right places to make changes needs care. </w:t>
             </w:r>
           </w:p>
         </w:tc>
@@ -16221,26 +15537,15 @@
               </w:rPr>
             </w:pPr>
             <w:r>
-              <w:t xml:space="preserve">Project worksheet </w:t>
-            </w:r>
-            <w:proofErr w:type="gramStart"/>
-            <w:r>
-              <w:t xml:space="preserve">   </w:t>
-            </w:r>
-            <w:r>
-              <w:rPr>
-                <w:sz w:val="22"/>
-              </w:rPr>
-              <w:t>(</w:t>
-            </w:r>
-            <w:proofErr w:type="gramEnd"/>
-            <w:r>
-              <w:rPr>
-                <w:sz w:val="22"/>
-              </w:rPr>
-              <w:t xml:space="preserve">download from </w:t>
-            </w:r>
-            <w:hyperlink r:id="rId58" w:history="1">
+              <w:t xml:space="preserve">Project worksheet    </w:t>
+            </w:r>
+            <w:r>
+              <w:rPr>
+                <w:sz w:val="22"/>
+              </w:rPr>
+              <w:t xml:space="preserve">(download from </w:t>
+            </w:r>
+            <w:hyperlink r:id="rId59" w:history="1">
               <w:r>
                 <w:rPr>
                   <w:rStyle w:val="Hyperlink"/>
@@ -16581,7 +15886,7 @@
             </w:tcBorders>
           </w:tcPr>
           <w:p>
-            <w:hyperlink r:id="rId59" w:history="1">
+            <w:hyperlink r:id="rId60" w:history="1">
               <w:r>
                 <w:rPr>
                   <w:rStyle w:val="Hyperlink"/>
@@ -16630,7 +15935,7 @@
             </w:tcBorders>
           </w:tcPr>
           <w:p>
-            <w:hyperlink r:id="rId60" w:history="1">
+            <w:hyperlink r:id="rId61" w:history="1">
               <w:r>
                 <w:rPr>
                   <w:rStyle w:val="Hyperlink"/>
@@ -16749,7 +16054,7 @@
             <w:r>
               <w:t xml:space="preserve">General troubleshooting and help at </w:t>
             </w:r>
-            <w:hyperlink r:id="rId61" w:history="1">
+            <w:hyperlink r:id="rId62" w:history="1">
               <w:r>
                 <w:rPr>
                   <w:rStyle w:val="Hyperlink"/>
@@ -16812,27 +16117,7 @@
                 <w:sz w:val="36"/>
               </w:rPr>
               <w:lastRenderedPageBreak/>
-              <w:t xml:space="preserve">Machine Learning For </w:t>
-            </w:r>
-            <w:proofErr w:type="gramStart"/>
-            <w:r>
-              <w:rPr>
-                <w:rFonts w:ascii="IBM Plex Sans" w:hAnsi="IBM Plex Sans"/>
-                <w:b/>
-                <w:color w:val="FFFFFF" w:themeColor="background1"/>
-                <w:sz w:val="36"/>
-              </w:rPr>
-              <w:t>Kids  :</w:t>
-            </w:r>
-            <w:proofErr w:type="gramEnd"/>
-            <w:r>
-              <w:rPr>
-                <w:rFonts w:ascii="IBM Plex Sans" w:hAnsi="IBM Plex Sans"/>
-                <w:b/>
-                <w:color w:val="FFFFFF" w:themeColor="background1"/>
-                <w:sz w:val="36"/>
-              </w:rPr>
-              <w:t xml:space="preserve">:  </w:t>
+              <w:t xml:space="preserve">Machine Learning For Kids  ::  </w:t>
             </w:r>
             <w:r>
               <w:rPr>
@@ -17037,27 +16322,13 @@
               <w:rPr>
                 <w:sz w:val="22"/>
               </w:rPr>
-              <w:t xml:space="preserve"> for the advanced version of the </w:t>
-            </w:r>
-            <w:proofErr w:type="gramStart"/>
-            <w:r>
-              <w:rPr>
-                <w:sz w:val="22"/>
-              </w:rPr>
-              <w:t xml:space="preserve">project </w:t>
-            </w:r>
-            <w:r>
-              <w:rPr>
-                <w:sz w:val="22"/>
-              </w:rPr>
-              <w:t xml:space="preserve"> is</w:t>
-            </w:r>
-            <w:proofErr w:type="gramEnd"/>
-            <w:r>
-              <w:rPr>
-                <w:sz w:val="22"/>
-              </w:rPr>
-              <w:t xml:space="preserve"> long and complex.</w:t>
+              <w:t xml:space="preserve"> for the advanced version of the project </w:t>
+            </w:r>
+            <w:r>
+              <w:rPr>
+                <w:sz w:val="22"/>
+              </w:rPr>
+              <w:t xml:space="preserve"> is long and complex.</w:t>
             </w:r>
             <w:r>
               <w:rPr>
@@ -17069,21 +16340,7 @@
               <w:rPr>
                 <w:sz w:val="22"/>
               </w:rPr>
-              <w:t xml:space="preserve">Most of it is provided in a starter project </w:t>
-            </w:r>
-            <w:proofErr w:type="gramStart"/>
-            <w:r>
-              <w:rPr>
-                <w:sz w:val="22"/>
-              </w:rPr>
-              <w:t>file, but</w:t>
-            </w:r>
-            <w:proofErr w:type="gramEnd"/>
-            <w:r>
-              <w:rPr>
-                <w:sz w:val="22"/>
-              </w:rPr>
-              <w:t xml:space="preserve"> finding the right places to make changes needs care. </w:t>
+              <w:t xml:space="preserve">Most of it is provided in a starter project file, but finding the right places to make changes needs care. </w:t>
             </w:r>
           </w:p>
           <w:p>
@@ -17115,21 +16372,7 @@
               <w:rPr>
                 <w:sz w:val="22"/>
               </w:rPr>
-              <w:t xml:space="preserve">The simple version of the project is easy to </w:t>
-            </w:r>
-            <w:proofErr w:type="gramStart"/>
-            <w:r>
-              <w:rPr>
-                <w:sz w:val="22"/>
-              </w:rPr>
-              <w:t>make, but</w:t>
-            </w:r>
-            <w:proofErr w:type="gramEnd"/>
-            <w:r>
-              <w:rPr>
-                <w:sz w:val="22"/>
-              </w:rPr>
-              <w:t xml:space="preserve"> typing in a lot of headlines to train the model can be time-consuming. </w:t>
+              <w:t xml:space="preserve">The simple version of the project is easy to make, but typing in a lot of headlines to train the model can be time-consuming. </w:t>
             </w:r>
           </w:p>
         </w:tc>
@@ -17171,11 +16414,7 @@
               </w:rPr>
             </w:pPr>
             <w:r>
-              <w:t>2 hours</w:t>
-            </w:r>
-            <w:proofErr w:type="gramStart"/>
-            <w:r>
-              <w:t xml:space="preserve">   </w:t>
+              <w:t xml:space="preserve">2 hours   </w:t>
             </w:r>
             <w:r>
               <w:rPr>
@@ -17183,7 +16422,6 @@
               </w:rPr>
               <w:t>(</w:t>
             </w:r>
-            <w:proofErr w:type="gramEnd"/>
             <w:r>
               <w:rPr>
                 <w:sz w:val="20"/>
@@ -17207,24 +16445,13 @@
           </w:p>
           <w:p>
             <w:r>
-              <w:t>1 hour</w:t>
-            </w:r>
-            <w:proofErr w:type="gramStart"/>
-            <w:r>
-              <w:t xml:space="preserve">   </w:t>
+              <w:t xml:space="preserve">1 hour   </w:t>
             </w:r>
             <w:r>
               <w:rPr>
                 <w:sz w:val="20"/>
               </w:rPr>
-              <w:t>(</w:t>
-            </w:r>
-            <w:proofErr w:type="gramEnd"/>
-            <w:r>
-              <w:rPr>
-                <w:sz w:val="20"/>
-              </w:rPr>
-              <w:t xml:space="preserve">if students </w:t>
+              <w:t xml:space="preserve">(if students </w:t>
             </w:r>
             <w:r>
               <w:rPr>
@@ -17418,26 +16645,15 @@
               </w:rPr>
             </w:pPr>
             <w:r>
-              <w:t xml:space="preserve">Project worksheet </w:t>
-            </w:r>
-            <w:proofErr w:type="gramStart"/>
-            <w:r>
-              <w:t xml:space="preserve">   </w:t>
-            </w:r>
-            <w:r>
-              <w:rPr>
-                <w:sz w:val="22"/>
-              </w:rPr>
-              <w:t>(</w:t>
-            </w:r>
-            <w:proofErr w:type="gramEnd"/>
-            <w:r>
-              <w:rPr>
-                <w:sz w:val="22"/>
-              </w:rPr>
-              <w:t xml:space="preserve">download from </w:t>
-            </w:r>
-            <w:hyperlink r:id="rId62" w:history="1">
+              <w:t xml:space="preserve">Project worksheet    </w:t>
+            </w:r>
+            <w:r>
+              <w:rPr>
+                <w:sz w:val="22"/>
+              </w:rPr>
+              <w:t xml:space="preserve">(download from </w:t>
+            </w:r>
+            <w:hyperlink r:id="rId63" w:history="1">
               <w:r>
                 <w:rPr>
                   <w:rStyle w:val="Hyperlink"/>
@@ -17743,7 +16959,7 @@
             <w:r>
               <w:t xml:space="preserve">General troubleshooting and help at </w:t>
             </w:r>
-            <w:hyperlink r:id="rId63" w:history="1">
+            <w:hyperlink r:id="rId64" w:history="1">
               <w:r>
                 <w:rPr>
                   <w:rStyle w:val="Hyperlink"/>
@@ -17807,27 +17023,7 @@
                 <w:sz w:val="36"/>
               </w:rPr>
               <w:lastRenderedPageBreak/>
-              <w:t xml:space="preserve">Machine Learning For </w:t>
-            </w:r>
-            <w:proofErr w:type="gramStart"/>
-            <w:r>
-              <w:rPr>
-                <w:rFonts w:ascii="IBM Plex Sans" w:hAnsi="IBM Plex Sans"/>
-                <w:b/>
-                <w:color w:val="FFFFFF" w:themeColor="background1"/>
-                <w:sz w:val="36"/>
-              </w:rPr>
-              <w:t>Kids  :</w:t>
-            </w:r>
-            <w:proofErr w:type="gramEnd"/>
-            <w:r>
-              <w:rPr>
-                <w:rFonts w:ascii="IBM Plex Sans" w:hAnsi="IBM Plex Sans"/>
-                <w:b/>
-                <w:color w:val="FFFFFF" w:themeColor="background1"/>
-                <w:sz w:val="36"/>
-              </w:rPr>
-              <w:t xml:space="preserve">:  </w:t>
+              <w:t xml:space="preserve">Machine Learning For Kids  ::  </w:t>
             </w:r>
             <w:r>
               <w:rPr>
@@ -18279,26 +17475,15 @@
               </w:rPr>
             </w:pPr>
             <w:r>
-              <w:t xml:space="preserve">Project worksheet </w:t>
-            </w:r>
-            <w:proofErr w:type="gramStart"/>
-            <w:r>
-              <w:t xml:space="preserve">   </w:t>
-            </w:r>
-            <w:r>
-              <w:rPr>
-                <w:sz w:val="22"/>
-              </w:rPr>
-              <w:t>(</w:t>
-            </w:r>
-            <w:proofErr w:type="gramEnd"/>
-            <w:r>
-              <w:rPr>
-                <w:sz w:val="22"/>
-              </w:rPr>
-              <w:t xml:space="preserve">download from </w:t>
-            </w:r>
-            <w:hyperlink r:id="rId64" w:history="1">
+              <w:t xml:space="preserve">Project worksheet    </w:t>
+            </w:r>
+            <w:r>
+              <w:rPr>
+                <w:sz w:val="22"/>
+              </w:rPr>
+              <w:t xml:space="preserve">(download from </w:t>
+            </w:r>
+            <w:hyperlink r:id="rId65" w:history="1">
               <w:r>
                 <w:rPr>
                   <w:rStyle w:val="Hyperlink"/>
@@ -18447,27 +17632,13 @@
               <w:rPr>
                 <w:b/>
               </w:rPr>
-              <w:t xml:space="preserve">Watson Visual </w:t>
-            </w:r>
-            <w:proofErr w:type="gramStart"/>
-            <w:r>
-              <w:rPr>
-                <w:b/>
-              </w:rPr>
-              <w:t>Recognition</w:t>
-            </w:r>
-            <w:r>
-              <w:rPr>
-                <w:b/>
-              </w:rPr>
-              <w:t xml:space="preserve">  -</w:t>
-            </w:r>
-            <w:proofErr w:type="gramEnd"/>
-            <w:r>
-              <w:rPr>
-                <w:b/>
-              </w:rPr>
-              <w:t xml:space="preserve"> </w:t>
+              <w:t>Watson Visual Recognition</w:t>
+            </w:r>
+            <w:r>
+              <w:rPr>
+                <w:b/>
+              </w:rPr>
+              <w:t xml:space="preserve">  - </w:t>
             </w:r>
             <w:r>
               <w:t>1 custom model per student</w:t>
@@ -18724,7 +17895,7 @@
             </w:tcBorders>
           </w:tcPr>
           <w:p>
-            <w:hyperlink r:id="rId65" w:history="1">
+            <w:hyperlink r:id="rId66" w:history="1">
               <w:r>
                 <w:rPr>
                   <w:rStyle w:val="Hyperlink"/>
@@ -18773,7 +17944,7 @@
             </w:tcBorders>
           </w:tcPr>
           <w:p>
-            <w:hyperlink r:id="rId66" w:history="1">
+            <w:hyperlink r:id="rId67" w:history="1">
               <w:r>
                 <w:rPr>
                   <w:rStyle w:val="Hyperlink"/>
@@ -18892,7 +18063,7 @@
             <w:r>
               <w:t xml:space="preserve">General troubleshooting and help at </w:t>
             </w:r>
-            <w:hyperlink r:id="rId67" w:history="1">
+            <w:hyperlink r:id="rId68" w:history="1">
               <w:r>
                 <w:rPr>
                   <w:rStyle w:val="Hyperlink"/>
@@ -18955,27 +18126,7 @@
                 <w:sz w:val="36"/>
               </w:rPr>
               <w:lastRenderedPageBreak/>
-              <w:t xml:space="preserve">Machine Learning For </w:t>
-            </w:r>
-            <w:proofErr w:type="gramStart"/>
-            <w:r>
-              <w:rPr>
-                <w:rFonts w:ascii="IBM Plex Sans" w:hAnsi="IBM Plex Sans"/>
-                <w:b/>
-                <w:color w:val="FFFFFF" w:themeColor="background1"/>
-                <w:sz w:val="36"/>
-              </w:rPr>
-              <w:t>Kids  :</w:t>
-            </w:r>
-            <w:proofErr w:type="gramEnd"/>
-            <w:r>
-              <w:rPr>
-                <w:rFonts w:ascii="IBM Plex Sans" w:hAnsi="IBM Plex Sans"/>
-                <w:b/>
-                <w:color w:val="FFFFFF" w:themeColor="background1"/>
-                <w:sz w:val="36"/>
-              </w:rPr>
-              <w:t xml:space="preserve">:  </w:t>
+              <w:t xml:space="preserve">Machine Learning For Kids  ::  </w:t>
             </w:r>
             <w:r>
               <w:rPr>
@@ -19376,26 +18527,15 @@
               </w:rPr>
             </w:pPr>
             <w:r>
-              <w:t xml:space="preserve">Project worksheet </w:t>
-            </w:r>
-            <w:proofErr w:type="gramStart"/>
-            <w:r>
-              <w:t xml:space="preserve">   </w:t>
-            </w:r>
-            <w:r>
-              <w:rPr>
-                <w:sz w:val="22"/>
-              </w:rPr>
-              <w:t>(</w:t>
-            </w:r>
-            <w:proofErr w:type="gramEnd"/>
-            <w:r>
-              <w:rPr>
-                <w:sz w:val="22"/>
-              </w:rPr>
-              <w:t xml:space="preserve">download from </w:t>
-            </w:r>
-            <w:hyperlink r:id="rId68" w:history="1">
+              <w:t xml:space="preserve">Project worksheet    </w:t>
+            </w:r>
+            <w:r>
+              <w:rPr>
+                <w:sz w:val="22"/>
+              </w:rPr>
+              <w:t xml:space="preserve">(download from </w:t>
+            </w:r>
+            <w:hyperlink r:id="rId69" w:history="1">
               <w:r>
                 <w:rPr>
                   <w:rStyle w:val="Hyperlink"/>
@@ -19660,15 +18800,7 @@
               <w:ind w:left="455" w:hanging="425"/>
             </w:pPr>
             <w:r>
-              <w:t xml:space="preserve">Design your own survey! Consider using this as </w:t>
-            </w:r>
-            <w:proofErr w:type="gramStart"/>
-            <w:r>
-              <w:t>inspiration, but</w:t>
-            </w:r>
-            <w:proofErr w:type="gramEnd"/>
-            <w:r>
-              <w:t xml:space="preserve"> do your own survey on your own topic. </w:t>
+              <w:t xml:space="preserve">Design your own survey! Consider using this as inspiration, but do your own survey on your own topic. </w:t>
             </w:r>
             <w:r>
               <w:t>Can this be combined with any other projects that the students are already doing?</w:t>
@@ -19705,7 +18837,7 @@
             <w:r>
               <w:t xml:space="preserve">General troubleshooting and help at </w:t>
             </w:r>
-            <w:hyperlink r:id="rId69" w:history="1">
+            <w:hyperlink r:id="rId70" w:history="1">
               <w:r>
                 <w:rPr>
                   <w:rStyle w:val="Hyperlink"/>
@@ -19768,27 +18900,7 @@
                 <w:sz w:val="36"/>
               </w:rPr>
               <w:lastRenderedPageBreak/>
-              <w:t xml:space="preserve">Machine Learning For </w:t>
-            </w:r>
-            <w:proofErr w:type="gramStart"/>
-            <w:r>
-              <w:rPr>
-                <w:rFonts w:ascii="IBM Plex Sans" w:hAnsi="IBM Plex Sans"/>
-                <w:b/>
-                <w:color w:val="FFFFFF" w:themeColor="background1"/>
-                <w:sz w:val="36"/>
-              </w:rPr>
-              <w:t>Kids  :</w:t>
-            </w:r>
-            <w:proofErr w:type="gramEnd"/>
-            <w:r>
-              <w:rPr>
-                <w:rFonts w:ascii="IBM Plex Sans" w:hAnsi="IBM Plex Sans"/>
-                <w:b/>
-                <w:color w:val="FFFFFF" w:themeColor="background1"/>
-                <w:sz w:val="36"/>
-              </w:rPr>
-              <w:t xml:space="preserve">:  </w:t>
+              <w:t xml:space="preserve">Machine Learning For Kids  ::  </w:t>
             </w:r>
             <w:r>
               <w:rPr>
@@ -20206,26 +19318,15 @@
               </w:rPr>
             </w:pPr>
             <w:r>
-              <w:t xml:space="preserve">Project worksheet </w:t>
-            </w:r>
-            <w:proofErr w:type="gramStart"/>
-            <w:r>
-              <w:t xml:space="preserve">   </w:t>
-            </w:r>
-            <w:r>
-              <w:rPr>
-                <w:sz w:val="22"/>
-              </w:rPr>
-              <w:t>(</w:t>
-            </w:r>
-            <w:proofErr w:type="gramEnd"/>
-            <w:r>
-              <w:rPr>
-                <w:sz w:val="22"/>
-              </w:rPr>
-              <w:t xml:space="preserve">download from </w:t>
-            </w:r>
-            <w:hyperlink r:id="rId70" w:history="1">
+              <w:t xml:space="preserve">Project worksheet    </w:t>
+            </w:r>
+            <w:r>
+              <w:rPr>
+                <w:sz w:val="22"/>
+              </w:rPr>
+              <w:t xml:space="preserve">(download from </w:t>
+            </w:r>
+            <w:hyperlink r:id="rId71" w:history="1">
               <w:r>
                 <w:rPr>
                   <w:rStyle w:val="Hyperlink"/>
@@ -20482,7 +19583,7 @@
             <w:r>
               <w:t xml:space="preserve">General troubleshooting and help at </w:t>
             </w:r>
-            <w:hyperlink r:id="rId71" w:history="1">
+            <w:hyperlink r:id="rId72" w:history="1">
               <w:r>
                 <w:rPr>
                   <w:rStyle w:val="Hyperlink"/>
@@ -20546,27 +19647,7 @@
                 <w:sz w:val="36"/>
               </w:rPr>
               <w:lastRenderedPageBreak/>
-              <w:t xml:space="preserve">Machine Learning For </w:t>
-            </w:r>
-            <w:proofErr w:type="gramStart"/>
-            <w:r>
-              <w:rPr>
-                <w:rFonts w:ascii="IBM Plex Sans" w:hAnsi="IBM Plex Sans"/>
-                <w:b/>
-                <w:color w:val="FFFFFF" w:themeColor="background1"/>
-                <w:sz w:val="36"/>
-              </w:rPr>
-              <w:t>Kids  :</w:t>
-            </w:r>
-            <w:proofErr w:type="gramEnd"/>
-            <w:r>
-              <w:rPr>
-                <w:rFonts w:ascii="IBM Plex Sans" w:hAnsi="IBM Plex Sans"/>
-                <w:b/>
-                <w:color w:val="FFFFFF" w:themeColor="background1"/>
-                <w:sz w:val="36"/>
-              </w:rPr>
-              <w:t xml:space="preserve">:  </w:t>
+              <w:t xml:space="preserve">Machine Learning For Kids  ::  </w:t>
             </w:r>
             <w:r>
               <w:rPr>
@@ -20980,26 +20061,15 @@
               </w:rPr>
             </w:pPr>
             <w:r>
-              <w:t xml:space="preserve">Project worksheet </w:t>
-            </w:r>
-            <w:proofErr w:type="gramStart"/>
-            <w:r>
-              <w:t xml:space="preserve">   </w:t>
-            </w:r>
-            <w:r>
-              <w:rPr>
-                <w:sz w:val="22"/>
-              </w:rPr>
-              <w:t>(</w:t>
-            </w:r>
-            <w:proofErr w:type="gramEnd"/>
-            <w:r>
-              <w:rPr>
-                <w:sz w:val="22"/>
-              </w:rPr>
-              <w:t xml:space="preserve">download from </w:t>
-            </w:r>
-            <w:hyperlink r:id="rId72" w:history="1">
+              <w:t xml:space="preserve">Project worksheet    </w:t>
+            </w:r>
+            <w:r>
+              <w:rPr>
+                <w:sz w:val="22"/>
+              </w:rPr>
+              <w:t xml:space="preserve">(download from </w:t>
+            </w:r>
+            <w:hyperlink r:id="rId73" w:history="1">
               <w:r>
                 <w:rPr>
                   <w:rStyle w:val="Hyperlink"/>
@@ -21196,7 +20266,7 @@
               </w:rPr>
               <w:t xml:space="preserve">more detail at: </w:t>
             </w:r>
-            <w:hyperlink r:id="rId73" w:history="1">
+            <w:hyperlink r:id="rId74" w:history="1">
               <w:r>
                 <w:rPr>
                   <w:rStyle w:val="Hyperlink"/>
@@ -21410,7 +20480,7 @@
             </w:tcBorders>
           </w:tcPr>
           <w:p>
-            <w:hyperlink r:id="rId74" w:history="1">
+            <w:hyperlink r:id="rId75" w:history="1">
               <w:r>
                 <w:rPr>
                   <w:rStyle w:val="Hyperlink"/>
@@ -21459,7 +20529,7 @@
             </w:tcBorders>
           </w:tcPr>
           <w:p>
-            <w:hyperlink r:id="rId75" w:history="1">
+            <w:hyperlink r:id="rId76" w:history="1">
               <w:r>
                 <w:rPr>
                   <w:rStyle w:val="Hyperlink"/>
@@ -21579,7 +20649,7 @@
             <w:r>
               <w:t xml:space="preserve">General troubleshooting and help at </w:t>
             </w:r>
-            <w:hyperlink r:id="rId76" w:history="1">
+            <w:hyperlink r:id="rId77" w:history="1">
               <w:r>
                 <w:rPr>
                   <w:rStyle w:val="Hyperlink"/>
@@ -21642,27 +20712,7 @@
                 <w:sz w:val="36"/>
               </w:rPr>
               <w:lastRenderedPageBreak/>
-              <w:t xml:space="preserve">Machine Learning For </w:t>
-            </w:r>
-            <w:proofErr w:type="gramStart"/>
-            <w:r>
-              <w:rPr>
-                <w:rFonts w:ascii="IBM Plex Sans" w:hAnsi="IBM Plex Sans"/>
-                <w:b/>
-                <w:color w:val="FFFFFF" w:themeColor="background1"/>
-                <w:sz w:val="36"/>
-              </w:rPr>
-              <w:t>Kids  :</w:t>
-            </w:r>
-            <w:proofErr w:type="gramEnd"/>
-            <w:r>
-              <w:rPr>
-                <w:rFonts w:ascii="IBM Plex Sans" w:hAnsi="IBM Plex Sans"/>
-                <w:b/>
-                <w:color w:val="FFFFFF" w:themeColor="background1"/>
-                <w:sz w:val="36"/>
-              </w:rPr>
-              <w:t xml:space="preserve">:  </w:t>
+              <w:t xml:space="preserve">Machine Learning For Kids  ::  </w:t>
             </w:r>
             <w:r>
               <w:rPr>
@@ -22117,26 +21167,15 @@
               </w:rPr>
             </w:pPr>
             <w:r>
-              <w:t xml:space="preserve">Project worksheet </w:t>
-            </w:r>
-            <w:proofErr w:type="gramStart"/>
-            <w:r>
-              <w:t xml:space="preserve">   </w:t>
-            </w:r>
-            <w:r>
-              <w:rPr>
-                <w:sz w:val="22"/>
-              </w:rPr>
-              <w:t>(</w:t>
-            </w:r>
-            <w:proofErr w:type="gramEnd"/>
-            <w:r>
-              <w:rPr>
-                <w:sz w:val="22"/>
-              </w:rPr>
-              <w:t xml:space="preserve">download from </w:t>
-            </w:r>
-            <w:hyperlink r:id="rId77" w:history="1">
+              <w:t xml:space="preserve">Project worksheet    </w:t>
+            </w:r>
+            <w:r>
+              <w:rPr>
+                <w:sz w:val="22"/>
+              </w:rPr>
+              <w:t xml:space="preserve">(download from </w:t>
+            </w:r>
+            <w:hyperlink r:id="rId78" w:history="1">
               <w:r>
                 <w:rPr>
                   <w:rStyle w:val="Hyperlink"/>
@@ -22217,24 +21256,13 @@
               <w:t xml:space="preserve">Toys with faces </w:t>
             </w:r>
             <w:r>
-              <w:t xml:space="preserve">           </w:t>
-            </w:r>
-            <w:proofErr w:type="gramStart"/>
-            <w:r>
-              <w:t xml:space="preserve">   </w:t>
-            </w:r>
-            <w:r>
-              <w:rPr>
-                <w:sz w:val="22"/>
-              </w:rPr>
-              <w:t>(</w:t>
-            </w:r>
-            <w:proofErr w:type="gramEnd"/>
-            <w:r>
-              <w:rPr>
-                <w:sz w:val="22"/>
-              </w:rPr>
-              <w:t>if you don’t want the students to take photos of their own face)</w:t>
+              <w:t xml:space="preserve">              </w:t>
+            </w:r>
+            <w:r>
+              <w:rPr>
+                <w:sz w:val="22"/>
+              </w:rPr>
+              <w:t>(if you don’t want the students to take photos of their own face)</w:t>
             </w:r>
             <w:r>
               <w:rPr>
@@ -22405,27 +21433,13 @@
               <w:rPr>
                 <w:b/>
               </w:rPr>
-              <w:t xml:space="preserve">Watson Visual </w:t>
-            </w:r>
-            <w:proofErr w:type="gramStart"/>
-            <w:r>
-              <w:rPr>
-                <w:b/>
-              </w:rPr>
-              <w:t>Recognition</w:t>
-            </w:r>
-            <w:r>
-              <w:rPr>
-                <w:b/>
-              </w:rPr>
-              <w:t xml:space="preserve">  -</w:t>
-            </w:r>
-            <w:proofErr w:type="gramEnd"/>
-            <w:r>
-              <w:rPr>
-                <w:b/>
-              </w:rPr>
-              <w:t xml:space="preserve"> </w:t>
+              <w:t>Watson Visual Recognition</w:t>
+            </w:r>
+            <w:r>
+              <w:rPr>
+                <w:b/>
+              </w:rPr>
+              <w:t xml:space="preserve">  - </w:t>
             </w:r>
             <w:r>
               <w:t>1 custom model per student</w:t>
@@ -22470,7 +21484,7 @@
               </w:rPr>
               <w:t xml:space="preserve">more detail at: </w:t>
             </w:r>
-            <w:hyperlink r:id="rId78" w:history="1">
+            <w:hyperlink r:id="rId79" w:history="1">
               <w:r>
                 <w:rPr>
                   <w:rStyle w:val="Hyperlink"/>
@@ -22684,7 +21698,7 @@
             </w:tcBorders>
           </w:tcPr>
           <w:p>
-            <w:hyperlink r:id="rId79" w:history="1">
+            <w:hyperlink r:id="rId80" w:history="1">
               <w:r>
                 <w:rPr>
                   <w:rStyle w:val="Hyperlink"/>
@@ -22732,7 +21746,7 @@
             </w:tcBorders>
           </w:tcPr>
           <w:p>
-            <w:hyperlink r:id="rId80" w:history="1">
+            <w:hyperlink r:id="rId81" w:history="1">
               <w:r>
                 <w:rPr>
                   <w:rStyle w:val="Hyperlink"/>
@@ -22839,7 +21853,7 @@
             <w:r>
               <w:t xml:space="preserve">General troubleshooting and help at </w:t>
             </w:r>
-            <w:hyperlink r:id="rId81" w:history="1">
+            <w:hyperlink r:id="rId82" w:history="1">
               <w:r>
                 <w:rPr>
                   <w:rStyle w:val="Hyperlink"/>
@@ -22896,27 +21910,7 @@
                 <w:color w:val="FFFFFF" w:themeColor="background1"/>
                 <w:sz w:val="36"/>
               </w:rPr>
-              <w:t xml:space="preserve">Machine Learning For </w:t>
-            </w:r>
-            <w:proofErr w:type="gramStart"/>
-            <w:r>
-              <w:rPr>
-                <w:rFonts w:ascii="IBM Plex Sans" w:hAnsi="IBM Plex Sans"/>
-                <w:b/>
-                <w:color w:val="FFFFFF" w:themeColor="background1"/>
-                <w:sz w:val="36"/>
-              </w:rPr>
-              <w:t>Kids  :</w:t>
-            </w:r>
-            <w:proofErr w:type="gramEnd"/>
-            <w:r>
-              <w:rPr>
-                <w:rFonts w:ascii="IBM Plex Sans" w:hAnsi="IBM Plex Sans"/>
-                <w:b/>
-                <w:color w:val="FFFFFF" w:themeColor="background1"/>
-                <w:sz w:val="36"/>
-              </w:rPr>
-              <w:t xml:space="preserve">:  </w:t>
+              <w:t xml:space="preserve">Machine Learning For Kids  ::  </w:t>
             </w:r>
             <w:r>
               <w:rPr>
@@ -23313,26 +22307,15 @@
               </w:rPr>
             </w:pPr>
             <w:r>
-              <w:t xml:space="preserve">Project worksheet </w:t>
-            </w:r>
-            <w:proofErr w:type="gramStart"/>
-            <w:r>
-              <w:t xml:space="preserve">   </w:t>
-            </w:r>
-            <w:r>
-              <w:rPr>
-                <w:sz w:val="22"/>
-              </w:rPr>
-              <w:t>(</w:t>
-            </w:r>
-            <w:proofErr w:type="gramEnd"/>
-            <w:r>
-              <w:rPr>
-                <w:sz w:val="22"/>
-              </w:rPr>
-              <w:t xml:space="preserve">download from </w:t>
-            </w:r>
-            <w:hyperlink r:id="rId82" w:history="1">
+              <w:t xml:space="preserve">Project worksheet    </w:t>
+            </w:r>
+            <w:r>
+              <w:rPr>
+                <w:sz w:val="22"/>
+              </w:rPr>
+              <w:t xml:space="preserve">(download from </w:t>
+            </w:r>
+            <w:hyperlink r:id="rId83" w:history="1">
               <w:r>
                 <w:rPr>
                   <w:rStyle w:val="Hyperlink"/>
@@ -23527,27 +22510,13 @@
               <w:rPr>
                 <w:b/>
               </w:rPr>
-              <w:t xml:space="preserve">Watson Visual </w:t>
-            </w:r>
-            <w:proofErr w:type="gramStart"/>
-            <w:r>
-              <w:rPr>
-                <w:b/>
-              </w:rPr>
-              <w:t>Recognition</w:t>
-            </w:r>
-            <w:r>
-              <w:rPr>
-                <w:b/>
-              </w:rPr>
-              <w:t xml:space="preserve">  -</w:t>
-            </w:r>
-            <w:proofErr w:type="gramEnd"/>
-            <w:r>
-              <w:rPr>
-                <w:b/>
-              </w:rPr>
-              <w:t xml:space="preserve"> </w:t>
+              <w:t>Watson Visual Recognition</w:t>
+            </w:r>
+            <w:r>
+              <w:rPr>
+                <w:b/>
+              </w:rPr>
+              <w:t xml:space="preserve">  - </w:t>
             </w:r>
             <w:r>
               <w:t>1 custom model per student</w:t>
@@ -23583,7 +22552,7 @@
               </w:rPr>
               <w:t xml:space="preserve">more detail at: </w:t>
             </w:r>
-            <w:hyperlink r:id="rId83" w:history="1">
+            <w:hyperlink r:id="rId84" w:history="1">
               <w:r>
                 <w:rPr>
                   <w:rStyle w:val="Hyperlink"/>
@@ -23797,7 +22766,7 @@
             </w:tcBorders>
           </w:tcPr>
           <w:p>
-            <w:hyperlink r:id="rId84" w:history="1">
+            <w:hyperlink r:id="rId85" w:history="1">
               <w:r>
                 <w:rPr>
                   <w:rStyle w:val="Hyperlink"/>
@@ -23845,7 +22814,7 @@
             </w:tcBorders>
           </w:tcPr>
           <w:p>
-            <w:hyperlink r:id="rId85" w:history="1">
+            <w:hyperlink r:id="rId86" w:history="1">
               <w:r>
                 <w:rPr>
                   <w:rStyle w:val="Hyperlink"/>
@@ -23918,15 +22887,7 @@
               <w:ind w:left="455" w:hanging="425"/>
             </w:pPr>
             <w:r>
-              <w:t xml:space="preserve">Students will be taking photos and uploading them to a secure site. As long as only the objects are visible in photos they take, then students will not be identifiable from this. If </w:t>
-            </w:r>
-            <w:proofErr w:type="gramStart"/>
-            <w:r>
-              <w:t>this raises</w:t>
-            </w:r>
-            <w:proofErr w:type="gramEnd"/>
-            <w:r>
-              <w:t xml:space="preserve"> concerns it may be sensible to obtain parental permission.</w:t>
+              <w:t>Students will be taking photos and uploading them to a secure site. As long as only the objects are visible in photos they take, then students will not be identifiable from this. If this raises concerns it may be sensible to obtain parental permission.</w:t>
             </w:r>
           </w:p>
           <w:p>
@@ -23960,7 +22921,7 @@
             <w:r>
               <w:t xml:space="preserve">General troubleshooting and help at </w:t>
             </w:r>
-            <w:hyperlink r:id="rId86" w:history="1">
+            <w:hyperlink r:id="rId87" w:history="1">
               <w:r>
                 <w:rPr>
                   <w:rStyle w:val="Hyperlink"/>
@@ -24018,27 +22979,7 @@
                 <w:color w:val="FFFFFF" w:themeColor="background1"/>
                 <w:sz w:val="36"/>
               </w:rPr>
-              <w:t xml:space="preserve">Machine Learning For </w:t>
-            </w:r>
-            <w:proofErr w:type="gramStart"/>
-            <w:r>
-              <w:rPr>
-                <w:rFonts w:ascii="IBM Plex Sans" w:hAnsi="IBM Plex Sans"/>
-                <w:b/>
-                <w:color w:val="FFFFFF" w:themeColor="background1"/>
-                <w:sz w:val="36"/>
-              </w:rPr>
-              <w:t>Kids  :</w:t>
-            </w:r>
-            <w:proofErr w:type="gramEnd"/>
-            <w:r>
-              <w:rPr>
-                <w:rFonts w:ascii="IBM Plex Sans" w:hAnsi="IBM Plex Sans"/>
-                <w:b/>
-                <w:color w:val="FFFFFF" w:themeColor="background1"/>
-                <w:sz w:val="36"/>
-              </w:rPr>
-              <w:t xml:space="preserve">:  </w:t>
+              <w:t xml:space="preserve">Machine Learning For Kids  ::  </w:t>
             </w:r>
             <w:r>
               <w:rPr>
@@ -24438,26 +23379,15 @@
               </w:rPr>
             </w:pPr>
             <w:r>
-              <w:t xml:space="preserve">Project worksheet </w:t>
-            </w:r>
-            <w:proofErr w:type="gramStart"/>
-            <w:r>
-              <w:t xml:space="preserve">   </w:t>
-            </w:r>
-            <w:r>
-              <w:rPr>
-                <w:sz w:val="22"/>
-              </w:rPr>
-              <w:t>(</w:t>
-            </w:r>
-            <w:proofErr w:type="gramEnd"/>
-            <w:r>
-              <w:rPr>
-                <w:sz w:val="22"/>
-              </w:rPr>
-              <w:t xml:space="preserve">download from </w:t>
-            </w:r>
-            <w:hyperlink r:id="rId87" w:history="1">
+              <w:t xml:space="preserve">Project worksheet    </w:t>
+            </w:r>
+            <w:r>
+              <w:rPr>
+                <w:sz w:val="22"/>
+              </w:rPr>
+              <w:t xml:space="preserve">(download from </w:t>
+            </w:r>
+            <w:hyperlink r:id="rId88" w:history="1">
               <w:r>
                 <w:rPr>
                   <w:rStyle w:val="Hyperlink"/>
@@ -24652,27 +23582,13 @@
               <w:rPr>
                 <w:b/>
               </w:rPr>
-              <w:t xml:space="preserve">Watson Visual </w:t>
-            </w:r>
-            <w:proofErr w:type="gramStart"/>
-            <w:r>
-              <w:rPr>
-                <w:b/>
-              </w:rPr>
-              <w:t>Recognition</w:t>
-            </w:r>
-            <w:r>
-              <w:rPr>
-                <w:b/>
-              </w:rPr>
-              <w:t xml:space="preserve">  -</w:t>
-            </w:r>
-            <w:proofErr w:type="gramEnd"/>
-            <w:r>
-              <w:rPr>
-                <w:b/>
-              </w:rPr>
-              <w:t xml:space="preserve"> </w:t>
+              <w:t>Watson Visual Recognition</w:t>
+            </w:r>
+            <w:r>
+              <w:rPr>
+                <w:b/>
+              </w:rPr>
+              <w:t xml:space="preserve">  - </w:t>
             </w:r>
             <w:r>
               <w:t>1 custom model per student</w:t>
@@ -24708,7 +23624,7 @@
               </w:rPr>
               <w:t xml:space="preserve">more detail at: </w:t>
             </w:r>
-            <w:hyperlink r:id="rId88" w:history="1">
+            <w:hyperlink r:id="rId89" w:history="1">
               <w:r>
                 <w:rPr>
                   <w:rStyle w:val="Hyperlink"/>
@@ -24922,7 +23838,7 @@
             </w:tcBorders>
           </w:tcPr>
           <w:p>
-            <w:hyperlink r:id="rId89" w:history="1">
+            <w:hyperlink r:id="rId90" w:history="1">
               <w:r>
                 <w:rPr>
                   <w:rStyle w:val="Hyperlink"/>
@@ -24970,7 +23886,7 @@
             </w:tcBorders>
           </w:tcPr>
           <w:p>
-            <w:hyperlink r:id="rId90" w:history="1">
+            <w:hyperlink r:id="rId91" w:history="1">
               <w:r>
                 <w:rPr>
                   <w:rStyle w:val="Hyperlink"/>
@@ -25043,15 +23959,7 @@
               <w:ind w:left="455" w:hanging="425"/>
             </w:pPr>
             <w:r>
-              <w:t xml:space="preserve">Students will be taking photos of their face and uploading them to a secure site, where they are kept until their photo or project is deleted. If </w:t>
-            </w:r>
-            <w:proofErr w:type="gramStart"/>
-            <w:r>
-              <w:t>this raises</w:t>
-            </w:r>
-            <w:proofErr w:type="gramEnd"/>
-            <w:r>
-              <w:t xml:space="preserve"> concerns it may be sensible to obtain parental permission.</w:t>
+              <w:t>Students will be taking photos of their face and uploading them to a secure site, where they are kept until their photo or project is deleted. If this raises concerns it may be sensible to obtain parental permission.</w:t>
             </w:r>
           </w:p>
           <w:p>
@@ -25085,7 +23993,7 @@
             <w:r>
               <w:t xml:space="preserve">General troubleshooting and help at </w:t>
             </w:r>
-            <w:hyperlink r:id="rId91" w:history="1">
+            <w:hyperlink r:id="rId92" w:history="1">
               <w:r>
                 <w:rPr>
                   <w:rStyle w:val="Hyperlink"/>
@@ -25143,27 +24051,7 @@
                 <w:color w:val="FFFFFF" w:themeColor="background1"/>
                 <w:sz w:val="36"/>
               </w:rPr>
-              <w:t xml:space="preserve">Machine Learning For </w:t>
-            </w:r>
-            <w:proofErr w:type="gramStart"/>
-            <w:r>
-              <w:rPr>
-                <w:rFonts w:ascii="IBM Plex Sans" w:hAnsi="IBM Plex Sans"/>
-                <w:b/>
-                <w:color w:val="FFFFFF" w:themeColor="background1"/>
-                <w:sz w:val="36"/>
-              </w:rPr>
-              <w:t>Kids  :</w:t>
-            </w:r>
-            <w:proofErr w:type="gramEnd"/>
-            <w:r>
-              <w:rPr>
-                <w:rFonts w:ascii="IBM Plex Sans" w:hAnsi="IBM Plex Sans"/>
-                <w:b/>
-                <w:color w:val="FFFFFF" w:themeColor="background1"/>
-                <w:sz w:val="36"/>
-              </w:rPr>
-              <w:t xml:space="preserve">:  </w:t>
+              <w:t xml:space="preserve">Machine Learning For Kids  ::  </w:t>
             </w:r>
             <w:r>
               <w:rPr>
@@ -25558,26 +24446,15 @@
               </w:rPr>
             </w:pPr>
             <w:r>
-              <w:t xml:space="preserve">Project worksheet </w:t>
-            </w:r>
-            <w:proofErr w:type="gramStart"/>
-            <w:r>
-              <w:t xml:space="preserve">   </w:t>
-            </w:r>
-            <w:r>
-              <w:rPr>
-                <w:sz w:val="22"/>
-              </w:rPr>
-              <w:t>(</w:t>
-            </w:r>
-            <w:proofErr w:type="gramEnd"/>
-            <w:r>
-              <w:rPr>
-                <w:sz w:val="22"/>
-              </w:rPr>
-              <w:t xml:space="preserve">download from </w:t>
-            </w:r>
-            <w:hyperlink r:id="rId92" w:history="1">
+              <w:t xml:space="preserve">Project worksheet    </w:t>
+            </w:r>
+            <w:r>
+              <w:rPr>
+                <w:sz w:val="22"/>
+              </w:rPr>
+              <w:t xml:space="preserve">(download from </w:t>
+            </w:r>
+            <w:hyperlink r:id="rId93" w:history="1">
               <w:r>
                 <w:rPr>
                   <w:rStyle w:val="Hyperlink"/>
@@ -25767,27 +24644,13 @@
               <w:rPr>
                 <w:b/>
               </w:rPr>
-              <w:t xml:space="preserve">Watson Visual </w:t>
-            </w:r>
-            <w:proofErr w:type="gramStart"/>
-            <w:r>
-              <w:rPr>
-                <w:b/>
-              </w:rPr>
-              <w:t>Recognition</w:t>
-            </w:r>
-            <w:r>
-              <w:rPr>
-                <w:b/>
-              </w:rPr>
-              <w:t xml:space="preserve">  -</w:t>
-            </w:r>
-            <w:proofErr w:type="gramEnd"/>
-            <w:r>
-              <w:rPr>
-                <w:b/>
-              </w:rPr>
-              <w:t xml:space="preserve"> </w:t>
+              <w:t>Watson Visual Recognition</w:t>
+            </w:r>
+            <w:r>
+              <w:rPr>
+                <w:b/>
+              </w:rPr>
+              <w:t xml:space="preserve">  - </w:t>
             </w:r>
             <w:r>
               <w:t>1 custom model per student</w:t>
@@ -25823,7 +24686,7 @@
               </w:rPr>
               <w:t xml:space="preserve">more detail at: </w:t>
             </w:r>
-            <w:hyperlink r:id="rId93" w:history="1">
+            <w:hyperlink r:id="rId94" w:history="1">
               <w:r>
                 <w:rPr>
                   <w:rStyle w:val="Hyperlink"/>
@@ -26038,7 +24901,7 @@
             </w:tcBorders>
           </w:tcPr>
           <w:p>
-            <w:hyperlink r:id="rId94" w:history="1">
+            <w:hyperlink r:id="rId95" w:history="1">
               <w:r>
                 <w:rPr>
                   <w:rStyle w:val="Hyperlink"/>
@@ -26087,7 +24950,7 @@
             </w:tcBorders>
           </w:tcPr>
           <w:p>
-            <w:hyperlink r:id="rId95" w:history="1">
+            <w:hyperlink r:id="rId96" w:history="1">
               <w:r>
                 <w:rPr>
                   <w:rStyle w:val="Hyperlink"/>
@@ -26160,15 +25023,7 @@
               <w:ind w:left="455" w:hanging="425"/>
             </w:pPr>
             <w:r>
-              <w:t xml:space="preserve">Students will be taking photos and uploading them to a secure site. As long as only the objects are visible in photos they take, students will not be identifiable. If </w:t>
-            </w:r>
-            <w:proofErr w:type="gramStart"/>
-            <w:r>
-              <w:t>this raises</w:t>
-            </w:r>
-            <w:proofErr w:type="gramEnd"/>
-            <w:r>
-              <w:t xml:space="preserve"> concerns it may be sensible to obtain parental permission.</w:t>
+              <w:t>Students will be taking photos and uploading them to a secure site. As long as only the objects are visible in photos they take, students will not be identifiable. If this raises concerns it may be sensible to obtain parental permission.</w:t>
             </w:r>
           </w:p>
           <w:p>
@@ -26202,7 +25057,7 @@
             <w:r>
               <w:t xml:space="preserve">General troubleshooting and help at </w:t>
             </w:r>
-            <w:hyperlink r:id="rId96" w:history="1">
+            <w:hyperlink r:id="rId97" w:history="1">
               <w:r>
                 <w:rPr>
                   <w:rStyle w:val="Hyperlink"/>

</xml_diff>

<commit_message>
docs: New project worksheet "Alien Language"
First sounds worksheet!

Signed-off-by: Dale Lane <dale.lane@uk.ibm.com>
</commit_message>
<xml_diff>
--- a/teachers-notes/msword/teachersnotes.docx
+++ b/teachers-notes/msword/teachersnotes.docx
@@ -42,7 +42,27 @@
                 <w:color w:val="FFFFFF" w:themeColor="background1"/>
                 <w:sz w:val="36"/>
               </w:rPr>
-              <w:t xml:space="preserve">Machine Learning For Kids  ::  </w:t>
+              <w:t xml:space="preserve">Machine Learning For </w:t>
+            </w:r>
+            <w:proofErr w:type="gramStart"/>
+            <w:r>
+              <w:rPr>
+                <w:rFonts w:ascii="IBM Plex Sans" w:hAnsi="IBM Plex Sans"/>
+                <w:b/>
+                <w:color w:val="FFFFFF" w:themeColor="background1"/>
+                <w:sz w:val="36"/>
+              </w:rPr>
+              <w:t>Kids  :</w:t>
+            </w:r>
+            <w:proofErr w:type="gramEnd"/>
+            <w:r>
+              <w:rPr>
+                <w:rFonts w:ascii="IBM Plex Sans" w:hAnsi="IBM Plex Sans"/>
+                <w:b/>
+                <w:color w:val="FFFFFF" w:themeColor="background1"/>
+                <w:sz w:val="36"/>
+              </w:rPr>
+              <w:t xml:space="preserve">:  </w:t>
             </w:r>
             <w:r>
               <w:rPr>
@@ -292,7 +312,11 @@
               <w:t xml:space="preserve">45 minutes - </w:t>
             </w:r>
             <w:r>
-              <w:t xml:space="preserve">1 hour   </w:t>
+              <w:t>1 hour</w:t>
+            </w:r>
+            <w:proofErr w:type="gramStart"/>
+            <w:r>
+              <w:t xml:space="preserve">   </w:t>
             </w:r>
             <w:r>
               <w:rPr>
@@ -300,6 +324,7 @@
               </w:rPr>
               <w:t>(</w:t>
             </w:r>
+            <w:proofErr w:type="gramEnd"/>
             <w:r>
               <w:rPr>
                 <w:sz w:val="20"/>
@@ -528,13 +553,24 @@
               </w:rPr>
             </w:pPr>
             <w:r>
-              <w:t xml:space="preserve">Project worksheet    </w:t>
-            </w:r>
-            <w:r>
-              <w:rPr>
-                <w:sz w:val="22"/>
-              </w:rPr>
-              <w:t xml:space="preserve">(download from </w:t>
+              <w:t xml:space="preserve">Project worksheet </w:t>
+            </w:r>
+            <w:proofErr w:type="gramStart"/>
+            <w:r>
+              <w:t xml:space="preserve">   </w:t>
+            </w:r>
+            <w:r>
+              <w:rPr>
+                <w:sz w:val="22"/>
+              </w:rPr>
+              <w:t>(</w:t>
+            </w:r>
+            <w:proofErr w:type="gramEnd"/>
+            <w:r>
+              <w:rPr>
+                <w:sz w:val="22"/>
+              </w:rPr>
+              <w:t xml:space="preserve">download from </w:t>
             </w:r>
             <w:hyperlink r:id="rId7" w:history="1">
               <w:r>
@@ -812,6 +848,7 @@
               </w:rPr>
               <w:t xml:space="preserve">Watson </w:t>
             </w:r>
+            <w:proofErr w:type="gramStart"/>
             <w:r>
               <w:rPr>
                 <w:b/>
@@ -828,7 +865,14 @@
               <w:rPr>
                 <w:b/>
               </w:rPr>
-              <w:t xml:space="preserve"> - </w:t>
+              <w:t xml:space="preserve"> -</w:t>
+            </w:r>
+            <w:proofErr w:type="gramEnd"/>
+            <w:r>
+              <w:rPr>
+                <w:b/>
+              </w:rPr>
+              <w:t xml:space="preserve"> </w:t>
             </w:r>
             <w:r>
               <w:t xml:space="preserve">1 </w:t>
@@ -1351,7 +1395,27 @@
                 <w:sz w:val="36"/>
               </w:rPr>
               <w:lastRenderedPageBreak/>
-              <w:t xml:space="preserve">Machine Learning For Kids  ::  </w:t>
+              <w:t xml:space="preserve">Machine Learning For </w:t>
+            </w:r>
+            <w:proofErr w:type="gramStart"/>
+            <w:r>
+              <w:rPr>
+                <w:rFonts w:ascii="IBM Plex Sans" w:hAnsi="IBM Plex Sans"/>
+                <w:b/>
+                <w:color w:val="FFFFFF" w:themeColor="background1"/>
+                <w:sz w:val="36"/>
+              </w:rPr>
+              <w:t>Kids  :</w:t>
+            </w:r>
+            <w:proofErr w:type="gramEnd"/>
+            <w:r>
+              <w:rPr>
+                <w:rFonts w:ascii="IBM Plex Sans" w:hAnsi="IBM Plex Sans"/>
+                <w:b/>
+                <w:color w:val="FFFFFF" w:themeColor="background1"/>
+                <w:sz w:val="36"/>
+              </w:rPr>
+              <w:t xml:space="preserve">:  </w:t>
             </w:r>
             <w:r>
               <w:rPr>
@@ -1784,13 +1848,24 @@
               </w:rPr>
             </w:pPr>
             <w:r>
-              <w:t xml:space="preserve">Project worksheet    </w:t>
-            </w:r>
-            <w:r>
-              <w:rPr>
-                <w:sz w:val="22"/>
-              </w:rPr>
-              <w:t xml:space="preserve">(download from </w:t>
+              <w:t xml:space="preserve">Project worksheet </w:t>
+            </w:r>
+            <w:proofErr w:type="gramStart"/>
+            <w:r>
+              <w:t xml:space="preserve">   </w:t>
+            </w:r>
+            <w:r>
+              <w:rPr>
+                <w:sz w:val="22"/>
+              </w:rPr>
+              <w:t>(</w:t>
+            </w:r>
+            <w:proofErr w:type="gramEnd"/>
+            <w:r>
+              <w:rPr>
+                <w:sz w:val="22"/>
+              </w:rPr>
+              <w:t xml:space="preserve">download from </w:t>
             </w:r>
             <w:hyperlink r:id="rId12" w:history="1">
               <w:r>
@@ -1995,6 +2070,7 @@
               </w:rPr>
               <w:t xml:space="preserve">Watson </w:t>
             </w:r>
+            <w:proofErr w:type="gramStart"/>
             <w:r>
               <w:rPr>
                 <w:b/>
@@ -2005,7 +2081,14 @@
               <w:rPr>
                 <w:b/>
               </w:rPr>
-              <w:t xml:space="preserve"> - </w:t>
+              <w:t xml:space="preserve"> -</w:t>
+            </w:r>
+            <w:proofErr w:type="gramEnd"/>
+            <w:r>
+              <w:rPr>
+                <w:b/>
+              </w:rPr>
+              <w:t xml:space="preserve"> </w:t>
             </w:r>
             <w:r>
               <w:t>1 workspace per student</w:t>
@@ -2479,7 +2562,27 @@
                 <w:sz w:val="36"/>
               </w:rPr>
               <w:lastRenderedPageBreak/>
-              <w:t xml:space="preserve">Machine Learning For Kids  ::  </w:t>
+              <w:t xml:space="preserve">Machine Learning For </w:t>
+            </w:r>
+            <w:proofErr w:type="gramStart"/>
+            <w:r>
+              <w:rPr>
+                <w:rFonts w:ascii="IBM Plex Sans" w:hAnsi="IBM Plex Sans"/>
+                <w:b/>
+                <w:color w:val="FFFFFF" w:themeColor="background1"/>
+                <w:sz w:val="36"/>
+              </w:rPr>
+              <w:t>Kids  :</w:t>
+            </w:r>
+            <w:proofErr w:type="gramEnd"/>
+            <w:r>
+              <w:rPr>
+                <w:rFonts w:ascii="IBM Plex Sans" w:hAnsi="IBM Plex Sans"/>
+                <w:b/>
+                <w:color w:val="FFFFFF" w:themeColor="background1"/>
+                <w:sz w:val="36"/>
+              </w:rPr>
+              <w:t xml:space="preserve">:  </w:t>
             </w:r>
             <w:r>
               <w:rPr>
@@ -2880,13 +2983,24 @@
               </w:rPr>
             </w:pPr>
             <w:r>
-              <w:t xml:space="preserve">Project worksheet    </w:t>
-            </w:r>
-            <w:r>
-              <w:rPr>
-                <w:sz w:val="22"/>
-              </w:rPr>
-              <w:t xml:space="preserve">(download from </w:t>
+              <w:t xml:space="preserve">Project worksheet </w:t>
+            </w:r>
+            <w:proofErr w:type="gramStart"/>
+            <w:r>
+              <w:t xml:space="preserve">   </w:t>
+            </w:r>
+            <w:r>
+              <w:rPr>
+                <w:sz w:val="22"/>
+              </w:rPr>
+              <w:t>(</w:t>
+            </w:r>
+            <w:proofErr w:type="gramEnd"/>
+            <w:r>
+              <w:rPr>
+                <w:sz w:val="22"/>
+              </w:rPr>
+              <w:t xml:space="preserve">download from </w:t>
             </w:r>
             <w:hyperlink r:id="rId17" w:history="1">
               <w:r>
@@ -3275,7 +3389,27 @@
                 <w:sz w:val="36"/>
               </w:rPr>
               <w:lastRenderedPageBreak/>
-              <w:t xml:space="preserve">Machine Learning For Kids  ::  </w:t>
+              <w:t xml:space="preserve">Machine Learning For </w:t>
+            </w:r>
+            <w:proofErr w:type="gramStart"/>
+            <w:r>
+              <w:rPr>
+                <w:rFonts w:ascii="IBM Plex Sans" w:hAnsi="IBM Plex Sans"/>
+                <w:b/>
+                <w:color w:val="FFFFFF" w:themeColor="background1"/>
+                <w:sz w:val="36"/>
+              </w:rPr>
+              <w:t>Kids  :</w:t>
+            </w:r>
+            <w:proofErr w:type="gramEnd"/>
+            <w:r>
+              <w:rPr>
+                <w:rFonts w:ascii="IBM Plex Sans" w:hAnsi="IBM Plex Sans"/>
+                <w:b/>
+                <w:color w:val="FFFFFF" w:themeColor="background1"/>
+                <w:sz w:val="36"/>
+              </w:rPr>
+              <w:t xml:space="preserve">:  </w:t>
             </w:r>
             <w:r>
               <w:rPr>
@@ -3490,24 +3624,46 @@
               </w:rPr>
             </w:pPr>
             <w:r>
-              <w:t xml:space="preserve">1.5 hours   </w:t>
+              <w:t>1.5 hours</w:t>
+            </w:r>
+            <w:proofErr w:type="gramStart"/>
+            <w:r>
+              <w:t xml:space="preserve">   </w:t>
             </w:r>
             <w:r>
               <w:rPr>
                 <w:sz w:val="20"/>
               </w:rPr>
-              <w:t>(for full version of the project, where the students make their own cards)</w:t>
-            </w:r>
-          </w:p>
-          <w:p>
-            <w:r>
-              <w:t xml:space="preserve">45 minutes   </w:t>
-            </w:r>
+              <w:t>(</w:t>
+            </w:r>
+            <w:proofErr w:type="gramEnd"/>
             <w:r>
               <w:rPr>
                 <w:sz w:val="20"/>
               </w:rPr>
-              <w:t xml:space="preserve">(if students are provided with pre-made cards)  </w:t>
+              <w:t>for full version of the project, where the students make their own cards)</w:t>
+            </w:r>
+          </w:p>
+          <w:p>
+            <w:r>
+              <w:t>45 minutes</w:t>
+            </w:r>
+            <w:proofErr w:type="gramStart"/>
+            <w:r>
+              <w:t xml:space="preserve">   </w:t>
+            </w:r>
+            <w:r>
+              <w:rPr>
+                <w:sz w:val="20"/>
+              </w:rPr>
+              <w:t>(</w:t>
+            </w:r>
+            <w:proofErr w:type="gramEnd"/>
+            <w:r>
+              <w:rPr>
+                <w:sz w:val="20"/>
+              </w:rPr>
+              <w:t xml:space="preserve">if students are provided with pre-made cards)  </w:t>
             </w:r>
           </w:p>
         </w:tc>
@@ -3695,13 +3851,24 @@
               </w:rPr>
             </w:pPr>
             <w:r>
-              <w:t xml:space="preserve">Project worksheet    </w:t>
-            </w:r>
-            <w:r>
-              <w:rPr>
-                <w:sz w:val="22"/>
-              </w:rPr>
-              <w:t xml:space="preserve">(download from </w:t>
+              <w:t xml:space="preserve">Project worksheet </w:t>
+            </w:r>
+            <w:proofErr w:type="gramStart"/>
+            <w:r>
+              <w:t xml:space="preserve">   </w:t>
+            </w:r>
+            <w:r>
+              <w:rPr>
+                <w:sz w:val="22"/>
+              </w:rPr>
+              <w:t>(</w:t>
+            </w:r>
+            <w:proofErr w:type="gramEnd"/>
+            <w:r>
+              <w:rPr>
+                <w:sz w:val="22"/>
+              </w:rPr>
+              <w:t xml:space="preserve">download from </w:t>
             </w:r>
             <w:hyperlink r:id="rId20" w:history="1">
               <w:r>
@@ -3772,18 +3939,29 @@
               </w:rPr>
             </w:pPr>
             <w:r>
-              <w:t xml:space="preserve">Paper, scissors, felt pens   </w:t>
+              <w:t>Paper, scissors, felt pens</w:t>
+            </w:r>
+            <w:proofErr w:type="gramStart"/>
+            <w:r>
+              <w:t xml:space="preserve">   </w:t>
             </w:r>
             <w:r>
               <w:rPr>
                 <w:sz w:val="20"/>
               </w:rPr>
-              <w:t>(for full</w:t>
-            </w:r>
+              <w:t>(</w:t>
+            </w:r>
+            <w:proofErr w:type="gramEnd"/>
             <w:r>
               <w:rPr>
                 <w:sz w:val="20"/>
               </w:rPr>
+              <w:t>for full</w:t>
+            </w:r>
+            <w:r>
+              <w:rPr>
+                <w:sz w:val="20"/>
+              </w:rPr>
               <w:t xml:space="preserve"> project</w:t>
             </w:r>
             <w:r>
@@ -3806,13 +3984,24 @@
               <w:t xml:space="preserve">Pre-made cards     </w:t>
             </w:r>
             <w:r>
-              <w:t xml:space="preserve">    </w:t>
-            </w:r>
-            <w:r>
-              <w:rPr>
-                <w:sz w:val="22"/>
-              </w:rPr>
-              <w:t xml:space="preserve">(download </w:t>
+              <w:t xml:space="preserve"> </w:t>
+            </w:r>
+            <w:proofErr w:type="gramStart"/>
+            <w:r>
+              <w:t xml:space="preserve">   </w:t>
+            </w:r>
+            <w:r>
+              <w:rPr>
+                <w:sz w:val="22"/>
+              </w:rPr>
+              <w:t>(</w:t>
+            </w:r>
+            <w:proofErr w:type="gramEnd"/>
+            <w:r>
+              <w:rPr>
+                <w:sz w:val="22"/>
+              </w:rPr>
+              <w:t xml:space="preserve">download </w:t>
             </w:r>
             <w:r>
               <w:rPr>
@@ -4001,13 +4190,27 @@
               <w:rPr>
                 <w:b/>
               </w:rPr>
-              <w:t>Watson Visual Recognition</w:t>
-            </w:r>
-            <w:r>
-              <w:rPr>
-                <w:b/>
-              </w:rPr>
-              <w:t xml:space="preserve">  - </w:t>
+              <w:t xml:space="preserve">Watson Visual </w:t>
+            </w:r>
+            <w:proofErr w:type="gramStart"/>
+            <w:r>
+              <w:rPr>
+                <w:b/>
+              </w:rPr>
+              <w:t>Recognition</w:t>
+            </w:r>
+            <w:r>
+              <w:rPr>
+                <w:b/>
+              </w:rPr>
+              <w:t xml:space="preserve">  -</w:t>
+            </w:r>
+            <w:proofErr w:type="gramEnd"/>
+            <w:r>
+              <w:rPr>
+                <w:b/>
+              </w:rPr>
+              <w:t xml:space="preserve"> </w:t>
             </w:r>
             <w:r>
               <w:t>1 custom model per student</w:t>
@@ -4422,7 +4625,15 @@
               <w:t>I</w:t>
             </w:r>
             <w:r>
-              <w:t>f this raises concerns it may be sensible to obtain parental permission.</w:t>
+              <w:t xml:space="preserve">f </w:t>
+            </w:r>
+            <w:proofErr w:type="gramStart"/>
+            <w:r>
+              <w:t>this raises</w:t>
+            </w:r>
+            <w:proofErr w:type="gramEnd"/>
+            <w:r>
+              <w:t xml:space="preserve"> concerns it may be sensible to obtain parental permission.</w:t>
             </w:r>
           </w:p>
           <w:p>
@@ -4519,7 +4730,27 @@
                 <w:sz w:val="36"/>
               </w:rPr>
               <w:lastRenderedPageBreak/>
-              <w:t xml:space="preserve">Machine Learning For Kids  ::  </w:t>
+              <w:t xml:space="preserve">Machine Learning For </w:t>
+            </w:r>
+            <w:proofErr w:type="gramStart"/>
+            <w:r>
+              <w:rPr>
+                <w:rFonts w:ascii="IBM Plex Sans" w:hAnsi="IBM Plex Sans"/>
+                <w:b/>
+                <w:color w:val="FFFFFF" w:themeColor="background1"/>
+                <w:sz w:val="36"/>
+              </w:rPr>
+              <w:t>Kids  :</w:t>
+            </w:r>
+            <w:proofErr w:type="gramEnd"/>
+            <w:r>
+              <w:rPr>
+                <w:rFonts w:ascii="IBM Plex Sans" w:hAnsi="IBM Plex Sans"/>
+                <w:b/>
+                <w:color w:val="FFFFFF" w:themeColor="background1"/>
+                <w:sz w:val="36"/>
+              </w:rPr>
+              <w:t xml:space="preserve">:  </w:t>
             </w:r>
             <w:r>
               <w:rPr>
@@ -4912,13 +5143,24 @@
               </w:rPr>
             </w:pPr>
             <w:r>
-              <w:t xml:space="preserve">Project worksheet    </w:t>
-            </w:r>
-            <w:r>
-              <w:rPr>
-                <w:sz w:val="22"/>
-              </w:rPr>
-              <w:t xml:space="preserve">(download from </w:t>
+              <w:t xml:space="preserve">Project worksheet </w:t>
+            </w:r>
+            <w:proofErr w:type="gramStart"/>
+            <w:r>
+              <w:t xml:space="preserve">   </w:t>
+            </w:r>
+            <w:r>
+              <w:rPr>
+                <w:sz w:val="22"/>
+              </w:rPr>
+              <w:t>(</w:t>
+            </w:r>
+            <w:proofErr w:type="gramEnd"/>
+            <w:r>
+              <w:rPr>
+                <w:sz w:val="22"/>
+              </w:rPr>
+              <w:t xml:space="preserve">download from </w:t>
             </w:r>
             <w:hyperlink r:id="rId25" w:history="1">
               <w:r>
@@ -5061,13 +5303,27 @@
               <w:rPr>
                 <w:b/>
               </w:rPr>
-              <w:t>Watson Visual Recognition</w:t>
-            </w:r>
-            <w:r>
-              <w:rPr>
-                <w:b/>
-              </w:rPr>
-              <w:t xml:space="preserve">  - </w:t>
+              <w:t xml:space="preserve">Watson Visual </w:t>
+            </w:r>
+            <w:proofErr w:type="gramStart"/>
+            <w:r>
+              <w:rPr>
+                <w:b/>
+              </w:rPr>
+              <w:t>Recognition</w:t>
+            </w:r>
+            <w:r>
+              <w:rPr>
+                <w:b/>
+              </w:rPr>
+              <w:t xml:space="preserve">  -</w:t>
+            </w:r>
+            <w:proofErr w:type="gramEnd"/>
+            <w:r>
+              <w:rPr>
+                <w:b/>
+              </w:rPr>
+              <w:t xml:space="preserve"> </w:t>
             </w:r>
             <w:r>
               <w:t>1</w:t>
@@ -5448,7 +5704,15 @@
               <w:ind w:left="455" w:hanging="425"/>
             </w:pPr>
             <w:r>
-              <w:t>Some children struggle to write letters by dragging the mouse pointer on the canvas. Reassure them it doesn’t need to be perfect, and training the computer to recognise messy handwriting with examples of messy handwriting is fine!</w:t>
+              <w:t xml:space="preserve">Some children struggle to write letters by dragging the mouse pointer on the canvas. Reassure them it doesn’t need to be </w:t>
+            </w:r>
+            <w:proofErr w:type="gramStart"/>
+            <w:r>
+              <w:t>perfect, and</w:t>
+            </w:r>
+            <w:proofErr w:type="gramEnd"/>
+            <w:r>
+              <w:t xml:space="preserve"> training the computer to recognise messy handwriting with examples of messy handwriting is fine!</w:t>
             </w:r>
           </w:p>
           <w:p>
@@ -5548,7 +5812,27 @@
                 <w:sz w:val="36"/>
               </w:rPr>
               <w:lastRenderedPageBreak/>
-              <w:t xml:space="preserve">Machine Learning For Kids  ::  </w:t>
+              <w:t xml:space="preserve">Machine Learning For </w:t>
+            </w:r>
+            <w:proofErr w:type="gramStart"/>
+            <w:r>
+              <w:rPr>
+                <w:rFonts w:ascii="IBM Plex Sans" w:hAnsi="IBM Plex Sans"/>
+                <w:b/>
+                <w:color w:val="FFFFFF" w:themeColor="background1"/>
+                <w:sz w:val="36"/>
+              </w:rPr>
+              <w:t>Kids  :</w:t>
+            </w:r>
+            <w:proofErr w:type="gramEnd"/>
+            <w:r>
+              <w:rPr>
+                <w:rFonts w:ascii="IBM Plex Sans" w:hAnsi="IBM Plex Sans"/>
+                <w:b/>
+                <w:color w:val="FFFFFF" w:themeColor="background1"/>
+                <w:sz w:val="36"/>
+              </w:rPr>
+              <w:t xml:space="preserve">:  </w:t>
             </w:r>
             <w:r>
               <w:rPr>
@@ -5956,13 +6240,24 @@
               </w:rPr>
             </w:pPr>
             <w:r>
-              <w:t xml:space="preserve">Project worksheet    </w:t>
-            </w:r>
-            <w:r>
-              <w:rPr>
-                <w:sz w:val="22"/>
-              </w:rPr>
-              <w:t xml:space="preserve">(download from </w:t>
+              <w:t xml:space="preserve">Project worksheet </w:t>
+            </w:r>
+            <w:proofErr w:type="gramStart"/>
+            <w:r>
+              <w:t xml:space="preserve">   </w:t>
+            </w:r>
+            <w:r>
+              <w:rPr>
+                <w:sz w:val="22"/>
+              </w:rPr>
+              <w:t>(</w:t>
+            </w:r>
+            <w:proofErr w:type="gramEnd"/>
+            <w:r>
+              <w:rPr>
+                <w:sz w:val="22"/>
+              </w:rPr>
+              <w:t xml:space="preserve">download from </w:t>
             </w:r>
             <w:hyperlink r:id="rId29" w:history="1">
               <w:r>
@@ -6155,7 +6450,11 @@
               </w:rPr>
             </w:pPr>
             <w:r>
-              <w:t>1 custom model per student</w:t>
+              <w:t xml:space="preserve">1 custom model per </w:t>
+            </w:r>
+            <w:proofErr w:type="gramStart"/>
+            <w:r>
+              <w:t>student</w:t>
             </w:r>
             <w:r>
               <w:t xml:space="preserve">  </w:t>
@@ -6166,6 +6465,7 @@
               </w:rPr>
               <w:t>(</w:t>
             </w:r>
+            <w:proofErr w:type="gramEnd"/>
             <w:r>
               <w:rPr>
                 <w:sz w:val="20"/>
@@ -6188,13 +6488,24 @@
               </w:rPr>
             </w:pPr>
             <w:r>
-              <w:t xml:space="preserve">1 custom model per class        </w:t>
+              <w:t xml:space="preserve">1 custom model per class     </w:t>
+            </w:r>
+            <w:proofErr w:type="gramStart"/>
+            <w:r>
+              <w:t xml:space="preserve">   </w:t>
             </w:r>
             <w:r>
               <w:rPr>
                 <w:sz w:val="20"/>
               </w:rPr>
-              <w:t xml:space="preserve">(if students </w:t>
+              <w:t>(</w:t>
+            </w:r>
+            <w:proofErr w:type="gramEnd"/>
+            <w:r>
+              <w:rPr>
+                <w:sz w:val="20"/>
+              </w:rPr>
+              <w:t xml:space="preserve">if students </w:t>
             </w:r>
             <w:r>
               <w:rPr>
@@ -6783,7 +7094,27 @@
                 <w:sz w:val="36"/>
               </w:rPr>
               <w:lastRenderedPageBreak/>
-              <w:t xml:space="preserve">Machine Learning For Kids  ::  </w:t>
+              <w:t xml:space="preserve">Machine Learning For </w:t>
+            </w:r>
+            <w:proofErr w:type="gramStart"/>
+            <w:r>
+              <w:rPr>
+                <w:rFonts w:ascii="IBM Plex Sans" w:hAnsi="IBM Plex Sans"/>
+                <w:b/>
+                <w:color w:val="FFFFFF" w:themeColor="background1"/>
+                <w:sz w:val="36"/>
+              </w:rPr>
+              <w:t>Kids  :</w:t>
+            </w:r>
+            <w:proofErr w:type="gramEnd"/>
+            <w:r>
+              <w:rPr>
+                <w:rFonts w:ascii="IBM Plex Sans" w:hAnsi="IBM Plex Sans"/>
+                <w:b/>
+                <w:color w:val="FFFFFF" w:themeColor="background1"/>
+                <w:sz w:val="36"/>
+              </w:rPr>
+              <w:t xml:space="preserve">:  </w:t>
             </w:r>
             <w:r>
               <w:rPr>
@@ -7234,13 +7565,24 @@
               </w:rPr>
             </w:pPr>
             <w:r>
-              <w:t xml:space="preserve">Project worksheet    </w:t>
-            </w:r>
-            <w:r>
-              <w:rPr>
-                <w:sz w:val="22"/>
-              </w:rPr>
-              <w:t xml:space="preserve">(download from </w:t>
+              <w:t xml:space="preserve">Project worksheet </w:t>
+            </w:r>
+            <w:proofErr w:type="gramStart"/>
+            <w:r>
+              <w:t xml:space="preserve">   </w:t>
+            </w:r>
+            <w:r>
+              <w:rPr>
+                <w:sz w:val="22"/>
+              </w:rPr>
+              <w:t>(</w:t>
+            </w:r>
+            <w:proofErr w:type="gramEnd"/>
+            <w:r>
+              <w:rPr>
+                <w:sz w:val="22"/>
+              </w:rPr>
+              <w:t xml:space="preserve">download from </w:t>
             </w:r>
             <w:hyperlink r:id="rId33" w:history="1">
               <w:r>
@@ -7823,7 +8165,27 @@
                 <w:sz w:val="36"/>
               </w:rPr>
               <w:lastRenderedPageBreak/>
-              <w:t xml:space="preserve">Machine Learning For Kids  ::  </w:t>
+              <w:t xml:space="preserve">Machine Learning For </w:t>
+            </w:r>
+            <w:proofErr w:type="gramStart"/>
+            <w:r>
+              <w:rPr>
+                <w:rFonts w:ascii="IBM Plex Sans" w:hAnsi="IBM Plex Sans"/>
+                <w:b/>
+                <w:color w:val="FFFFFF" w:themeColor="background1"/>
+                <w:sz w:val="36"/>
+              </w:rPr>
+              <w:t>Kids  :</w:t>
+            </w:r>
+            <w:proofErr w:type="gramEnd"/>
+            <w:r>
+              <w:rPr>
+                <w:rFonts w:ascii="IBM Plex Sans" w:hAnsi="IBM Plex Sans"/>
+                <w:b/>
+                <w:color w:val="FFFFFF" w:themeColor="background1"/>
+                <w:sz w:val="36"/>
+              </w:rPr>
+              <w:t xml:space="preserve">:  </w:t>
             </w:r>
             <w:r>
               <w:rPr>
@@ -8060,7 +8422,11 @@
               </w:rPr>
             </w:pPr>
             <w:r>
-              <w:t xml:space="preserve">1 hour - 2 hours   </w:t>
+              <w:t>1 hour - 2 hours</w:t>
+            </w:r>
+            <w:proofErr w:type="gramStart"/>
+            <w:r>
+              <w:t xml:space="preserve">   </w:t>
             </w:r>
             <w:r>
               <w:rPr>
@@ -8068,6 +8434,7 @@
               </w:rPr>
               <w:t>(</w:t>
             </w:r>
+            <w:proofErr w:type="gramEnd"/>
             <w:r>
               <w:rPr>
                 <w:sz w:val="20"/>
@@ -8296,13 +8663,24 @@
               </w:rPr>
             </w:pPr>
             <w:r>
-              <w:t xml:space="preserve">Project worksheet    </w:t>
-            </w:r>
-            <w:r>
-              <w:rPr>
-                <w:sz w:val="22"/>
-              </w:rPr>
-              <w:t xml:space="preserve">(download from </w:t>
+              <w:t xml:space="preserve">Project worksheet </w:t>
+            </w:r>
+            <w:proofErr w:type="gramStart"/>
+            <w:r>
+              <w:t xml:space="preserve">   </w:t>
+            </w:r>
+            <w:r>
+              <w:rPr>
+                <w:sz w:val="22"/>
+              </w:rPr>
+              <w:t>(</w:t>
+            </w:r>
+            <w:proofErr w:type="gramEnd"/>
+            <w:r>
+              <w:rPr>
+                <w:sz w:val="22"/>
+              </w:rPr>
+              <w:t xml:space="preserve">download from </w:t>
             </w:r>
             <w:hyperlink r:id="rId37" w:history="1">
               <w:r>
@@ -8836,8 +9214,6 @@
             <w:r>
               <w:t xml:space="preserve"> </w:t>
             </w:r>
-            <w:bookmarkStart w:id="0" w:name="_GoBack"/>
-            <w:bookmarkEnd w:id="0"/>
           </w:p>
           <w:p/>
           <w:p>
@@ -8907,7 +9283,27 @@
                 <w:sz w:val="36"/>
               </w:rPr>
               <w:lastRenderedPageBreak/>
-              <w:t xml:space="preserve">Machine Learning For Kids  ::  </w:t>
+              <w:t xml:space="preserve">Machine Learning For </w:t>
+            </w:r>
+            <w:proofErr w:type="gramStart"/>
+            <w:r>
+              <w:rPr>
+                <w:rFonts w:ascii="IBM Plex Sans" w:hAnsi="IBM Plex Sans"/>
+                <w:b/>
+                <w:color w:val="FFFFFF" w:themeColor="background1"/>
+                <w:sz w:val="36"/>
+              </w:rPr>
+              <w:t>Kids  :</w:t>
+            </w:r>
+            <w:proofErr w:type="gramEnd"/>
+            <w:r>
+              <w:rPr>
+                <w:rFonts w:ascii="IBM Plex Sans" w:hAnsi="IBM Plex Sans"/>
+                <w:b/>
+                <w:color w:val="FFFFFF" w:themeColor="background1"/>
+                <w:sz w:val="36"/>
+              </w:rPr>
+              <w:t xml:space="preserve">:  </w:t>
             </w:r>
             <w:r>
               <w:rPr>
@@ -9395,13 +9791,24 @@
               </w:rPr>
             </w:pPr>
             <w:r>
-              <w:t xml:space="preserve">Project worksheet    </w:t>
-            </w:r>
-            <w:r>
-              <w:rPr>
-                <w:sz w:val="22"/>
-              </w:rPr>
-              <w:t xml:space="preserve">(download from </w:t>
+              <w:t xml:space="preserve">Project worksheet </w:t>
+            </w:r>
+            <w:proofErr w:type="gramStart"/>
+            <w:r>
+              <w:t xml:space="preserve">   </w:t>
+            </w:r>
+            <w:r>
+              <w:rPr>
+                <w:sz w:val="22"/>
+              </w:rPr>
+              <w:t>(</w:t>
+            </w:r>
+            <w:proofErr w:type="gramEnd"/>
+            <w:r>
+              <w:rPr>
+                <w:sz w:val="22"/>
+              </w:rPr>
+              <w:t xml:space="preserve">download from </w:t>
             </w:r>
             <w:hyperlink r:id="rId41" w:history="1">
               <w:r>
@@ -10068,7 +10475,27 @@
                 <w:sz w:val="36"/>
               </w:rPr>
               <w:lastRenderedPageBreak/>
-              <w:t xml:space="preserve">Machine Learning For Kids  ::  </w:t>
+              <w:t xml:space="preserve">Machine Learning For </w:t>
+            </w:r>
+            <w:proofErr w:type="gramStart"/>
+            <w:r>
+              <w:rPr>
+                <w:rFonts w:ascii="IBM Plex Sans" w:hAnsi="IBM Plex Sans"/>
+                <w:b/>
+                <w:color w:val="FFFFFF" w:themeColor="background1"/>
+                <w:sz w:val="36"/>
+              </w:rPr>
+              <w:t>Kids  :</w:t>
+            </w:r>
+            <w:proofErr w:type="gramEnd"/>
+            <w:r>
+              <w:rPr>
+                <w:rFonts w:ascii="IBM Plex Sans" w:hAnsi="IBM Plex Sans"/>
+                <w:b/>
+                <w:color w:val="FFFFFF" w:themeColor="background1"/>
+                <w:sz w:val="36"/>
+              </w:rPr>
+              <w:t xml:space="preserve">:  </w:t>
             </w:r>
             <w:r>
               <w:rPr>
@@ -10299,7 +10726,11 @@
               </w:rPr>
             </w:pPr>
             <w:r>
-              <w:t xml:space="preserve">1 – 2 hours   </w:t>
+              <w:t>1 – 2 hours</w:t>
+            </w:r>
+            <w:proofErr w:type="gramStart"/>
+            <w:r>
+              <w:t xml:space="preserve">   </w:t>
             </w:r>
             <w:r>
               <w:rPr>
@@ -10307,6 +10738,7 @@
               </w:rPr>
               <w:t>(</w:t>
             </w:r>
+            <w:proofErr w:type="gramEnd"/>
             <w:r>
               <w:rPr>
                 <w:sz w:val="20"/>
@@ -10330,13 +10762,24 @@
           </w:p>
           <w:p>
             <w:r>
-              <w:t xml:space="preserve">45 minutes   </w:t>
+              <w:t>45 minutes</w:t>
+            </w:r>
+            <w:proofErr w:type="gramStart"/>
+            <w:r>
+              <w:t xml:space="preserve">   </w:t>
             </w:r>
             <w:r>
               <w:rPr>
                 <w:sz w:val="20"/>
               </w:rPr>
-              <w:t xml:space="preserve">(if students </w:t>
+              <w:t>(</w:t>
+            </w:r>
+            <w:proofErr w:type="gramEnd"/>
+            <w:r>
+              <w:rPr>
+                <w:sz w:val="20"/>
+              </w:rPr>
+              <w:t xml:space="preserve">if students </w:t>
             </w:r>
             <w:r>
               <w:rPr>
@@ -10524,13 +10967,24 @@
               </w:rPr>
             </w:pPr>
             <w:r>
-              <w:t xml:space="preserve">Project worksheet    </w:t>
-            </w:r>
-            <w:r>
-              <w:rPr>
-                <w:sz w:val="22"/>
-              </w:rPr>
-              <w:t xml:space="preserve">(download </w:t>
+              <w:t xml:space="preserve">Project worksheet </w:t>
+            </w:r>
+            <w:proofErr w:type="gramStart"/>
+            <w:r>
+              <w:t xml:space="preserve">   </w:t>
+            </w:r>
+            <w:r>
+              <w:rPr>
+                <w:sz w:val="22"/>
+              </w:rPr>
+              <w:t>(</w:t>
+            </w:r>
+            <w:proofErr w:type="gramEnd"/>
+            <w:r>
+              <w:rPr>
+                <w:sz w:val="22"/>
+              </w:rPr>
+              <w:t xml:space="preserve">download </w:t>
             </w:r>
             <w:r>
               <w:rPr>
@@ -10795,7 +11249,11 @@
               </w:rPr>
             </w:pPr>
             <w:r>
-              <w:t>1 workspace per student</w:t>
+              <w:t xml:space="preserve">1 workspace per </w:t>
+            </w:r>
+            <w:proofErr w:type="gramStart"/>
+            <w:r>
+              <w:t>student</w:t>
             </w:r>
             <w:r>
               <w:t xml:space="preserve">  </w:t>
@@ -10806,6 +11264,7 @@
               </w:rPr>
               <w:t>(</w:t>
             </w:r>
+            <w:proofErr w:type="gramEnd"/>
             <w:r>
               <w:rPr>
                 <w:sz w:val="20"/>
@@ -10823,13 +11282,24 @@
           </w:p>
           <w:p>
             <w:r>
-              <w:t xml:space="preserve">1 workspace per class        </w:t>
+              <w:t xml:space="preserve">1 workspace per class     </w:t>
+            </w:r>
+            <w:proofErr w:type="gramStart"/>
+            <w:r>
+              <w:t xml:space="preserve">   </w:t>
             </w:r>
             <w:r>
               <w:rPr>
                 <w:sz w:val="20"/>
               </w:rPr>
-              <w:t xml:space="preserve">(if students </w:t>
+              <w:t>(</w:t>
+            </w:r>
+            <w:proofErr w:type="gramEnd"/>
+            <w:r>
+              <w:rPr>
+                <w:sz w:val="20"/>
+              </w:rPr>
+              <w:t xml:space="preserve">if students </w:t>
             </w:r>
             <w:r>
               <w:rPr>
@@ -11096,7 +11566,27 @@
                 <w:sz w:val="36"/>
               </w:rPr>
               <w:lastRenderedPageBreak/>
-              <w:t xml:space="preserve">Machine Learning For Kids  ::  </w:t>
+              <w:t xml:space="preserve">Machine Learning For </w:t>
+            </w:r>
+            <w:proofErr w:type="gramStart"/>
+            <w:r>
+              <w:rPr>
+                <w:rFonts w:ascii="IBM Plex Sans" w:hAnsi="IBM Plex Sans"/>
+                <w:b/>
+                <w:color w:val="FFFFFF" w:themeColor="background1"/>
+                <w:sz w:val="36"/>
+              </w:rPr>
+              <w:t>Kids  :</w:t>
+            </w:r>
+            <w:proofErr w:type="gramEnd"/>
+            <w:r>
+              <w:rPr>
+                <w:rFonts w:ascii="IBM Plex Sans" w:hAnsi="IBM Plex Sans"/>
+                <w:b/>
+                <w:color w:val="FFFFFF" w:themeColor="background1"/>
+                <w:sz w:val="36"/>
+              </w:rPr>
+              <w:t xml:space="preserve">:  </w:t>
             </w:r>
             <w:r>
               <w:rPr>
@@ -11535,13 +12025,24 @@
               </w:rPr>
             </w:pPr>
             <w:r>
-              <w:t xml:space="preserve">Project worksheet    </w:t>
-            </w:r>
-            <w:r>
-              <w:rPr>
-                <w:sz w:val="22"/>
-              </w:rPr>
-              <w:t xml:space="preserve">(download from </w:t>
+              <w:t xml:space="preserve">Project worksheet </w:t>
+            </w:r>
+            <w:proofErr w:type="gramStart"/>
+            <w:r>
+              <w:t xml:space="preserve">   </w:t>
+            </w:r>
+            <w:r>
+              <w:rPr>
+                <w:sz w:val="22"/>
+              </w:rPr>
+              <w:t>(</w:t>
+            </w:r>
+            <w:proofErr w:type="gramEnd"/>
+            <w:r>
+              <w:rPr>
+                <w:sz w:val="22"/>
+              </w:rPr>
+              <w:t xml:space="preserve">download from </w:t>
             </w:r>
             <w:hyperlink r:id="rId47" w:history="1">
               <w:r>
@@ -11724,13 +12225,27 @@
               <w:rPr>
                 <w:b/>
               </w:rPr>
-              <w:t>Watson Visual Recognition</w:t>
-            </w:r>
-            <w:r>
-              <w:rPr>
-                <w:b/>
-              </w:rPr>
-              <w:t xml:space="preserve">  - </w:t>
+              <w:t xml:space="preserve">Watson Visual </w:t>
+            </w:r>
+            <w:proofErr w:type="gramStart"/>
+            <w:r>
+              <w:rPr>
+                <w:b/>
+              </w:rPr>
+              <w:t>Recognition</w:t>
+            </w:r>
+            <w:r>
+              <w:rPr>
+                <w:b/>
+              </w:rPr>
+              <w:t xml:space="preserve">  -</w:t>
+            </w:r>
+            <w:proofErr w:type="gramEnd"/>
+            <w:r>
+              <w:rPr>
+                <w:b/>
+              </w:rPr>
+              <w:t xml:space="preserve"> </w:t>
             </w:r>
             <w:r>
               <w:t>1 custom model per student</w:t>
@@ -12269,7 +12784,27 @@
                 <w:sz w:val="36"/>
               </w:rPr>
               <w:lastRenderedPageBreak/>
-              <w:t xml:space="preserve">Machine Learning For Kids  ::  </w:t>
+              <w:t xml:space="preserve">Machine Learning For </w:t>
+            </w:r>
+            <w:proofErr w:type="gramStart"/>
+            <w:r>
+              <w:rPr>
+                <w:rFonts w:ascii="IBM Plex Sans" w:hAnsi="IBM Plex Sans"/>
+                <w:b/>
+                <w:color w:val="FFFFFF" w:themeColor="background1"/>
+                <w:sz w:val="36"/>
+              </w:rPr>
+              <w:t>Kids  :</w:t>
+            </w:r>
+            <w:proofErr w:type="gramEnd"/>
+            <w:r>
+              <w:rPr>
+                <w:rFonts w:ascii="IBM Plex Sans" w:hAnsi="IBM Plex Sans"/>
+                <w:b/>
+                <w:color w:val="FFFFFF" w:themeColor="background1"/>
+                <w:sz w:val="36"/>
+              </w:rPr>
+              <w:t xml:space="preserve">:  </w:t>
             </w:r>
             <w:r>
               <w:rPr>
@@ -12567,7 +13102,15 @@
               <w:t xml:space="preserve">Students will </w:t>
             </w:r>
             <w:r>
-              <w:t xml:space="preserve">use a library or book retailer website to collect photos of book covers, and use these to </w:t>
+              <w:t xml:space="preserve">use a library or book retailer website to collect photos of book </w:t>
+            </w:r>
+            <w:proofErr w:type="gramStart"/>
+            <w:r>
+              <w:t>covers, and</w:t>
+            </w:r>
+            <w:proofErr w:type="gramEnd"/>
+            <w:r>
+              <w:t xml:space="preserve"> use these to </w:t>
             </w:r>
             <w:r>
               <w:t xml:space="preserve">train a machine learning model to recognise </w:t>
@@ -12733,13 +13276,24 @@
               </w:rPr>
             </w:pPr>
             <w:r>
-              <w:t xml:space="preserve">Project worksheet    </w:t>
-            </w:r>
-            <w:r>
-              <w:rPr>
-                <w:sz w:val="22"/>
-              </w:rPr>
-              <w:t xml:space="preserve">(download from </w:t>
+              <w:t xml:space="preserve">Project worksheet </w:t>
+            </w:r>
+            <w:proofErr w:type="gramStart"/>
+            <w:r>
+              <w:t xml:space="preserve">   </w:t>
+            </w:r>
+            <w:r>
+              <w:rPr>
+                <w:sz w:val="22"/>
+              </w:rPr>
+              <w:t>(</w:t>
+            </w:r>
+            <w:proofErr w:type="gramEnd"/>
+            <w:r>
+              <w:rPr>
+                <w:sz w:val="22"/>
+              </w:rPr>
+              <w:t xml:space="preserve">download from </w:t>
             </w:r>
             <w:hyperlink r:id="rId51" w:history="1">
               <w:r>
@@ -13061,7 +13615,15 @@
               <w:ind w:left="455" w:hanging="425"/>
             </w:pPr>
             <w:r>
-              <w:t>A beginner level version of the worksheet is available that skips the bit where the machine learning model performance is compared with a person’s.</w:t>
+              <w:t xml:space="preserve">A beginner level version of the worksheet is available that skips the bit where the machine learning model performance is compared with a </w:t>
+            </w:r>
+            <w:proofErr w:type="gramStart"/>
+            <w:r>
+              <w:t>person’s</w:t>
+            </w:r>
+            <w:proofErr w:type="gramEnd"/>
+            <w:r>
+              <w:t>.</w:t>
             </w:r>
           </w:p>
           <w:p>
@@ -13205,7 +13767,27 @@
                 <w:sz w:val="36"/>
               </w:rPr>
               <w:lastRenderedPageBreak/>
-              <w:t xml:space="preserve">Machine Learning For Kids  ::  </w:t>
+              <w:t xml:space="preserve">Machine Learning For </w:t>
+            </w:r>
+            <w:proofErr w:type="gramStart"/>
+            <w:r>
+              <w:rPr>
+                <w:rFonts w:ascii="IBM Plex Sans" w:hAnsi="IBM Plex Sans"/>
+                <w:b/>
+                <w:color w:val="FFFFFF" w:themeColor="background1"/>
+                <w:sz w:val="36"/>
+              </w:rPr>
+              <w:t>Kids  :</w:t>
+            </w:r>
+            <w:proofErr w:type="gramEnd"/>
+            <w:r>
+              <w:rPr>
+                <w:rFonts w:ascii="IBM Plex Sans" w:hAnsi="IBM Plex Sans"/>
+                <w:b/>
+                <w:color w:val="FFFFFF" w:themeColor="background1"/>
+                <w:sz w:val="36"/>
+              </w:rPr>
+              <w:t xml:space="preserve">:  </w:t>
             </w:r>
             <w:r>
               <w:rPr>
@@ -13617,13 +14199,24 @@
               </w:rPr>
             </w:pPr>
             <w:r>
-              <w:t xml:space="preserve">Project worksheet    </w:t>
-            </w:r>
-            <w:r>
-              <w:rPr>
-                <w:sz w:val="22"/>
-              </w:rPr>
-              <w:t xml:space="preserve">(download from </w:t>
+              <w:t xml:space="preserve">Project worksheet </w:t>
+            </w:r>
+            <w:proofErr w:type="gramStart"/>
+            <w:r>
+              <w:t xml:space="preserve">   </w:t>
+            </w:r>
+            <w:r>
+              <w:rPr>
+                <w:sz w:val="22"/>
+              </w:rPr>
+              <w:t>(</w:t>
+            </w:r>
+            <w:proofErr w:type="gramEnd"/>
+            <w:r>
+              <w:rPr>
+                <w:sz w:val="22"/>
+              </w:rPr>
+              <w:t xml:space="preserve">download from </w:t>
             </w:r>
             <w:hyperlink r:id="rId53" w:history="1">
               <w:r>
@@ -14035,7 +14628,27 @@
                 <w:sz w:val="36"/>
               </w:rPr>
               <w:lastRenderedPageBreak/>
-              <w:t xml:space="preserve">Machine Learning For Kids  ::  </w:t>
+              <w:t xml:space="preserve">Machine Learning For </w:t>
+            </w:r>
+            <w:proofErr w:type="gramStart"/>
+            <w:r>
+              <w:rPr>
+                <w:rFonts w:ascii="IBM Plex Sans" w:hAnsi="IBM Plex Sans"/>
+                <w:b/>
+                <w:color w:val="FFFFFF" w:themeColor="background1"/>
+                <w:sz w:val="36"/>
+              </w:rPr>
+              <w:t>Kids  :</w:t>
+            </w:r>
+            <w:proofErr w:type="gramEnd"/>
+            <w:r>
+              <w:rPr>
+                <w:rFonts w:ascii="IBM Plex Sans" w:hAnsi="IBM Plex Sans"/>
+                <w:b/>
+                <w:color w:val="FFFFFF" w:themeColor="background1"/>
+                <w:sz w:val="36"/>
+              </w:rPr>
+              <w:t xml:space="preserve">:  </w:t>
             </w:r>
             <w:r>
               <w:rPr>
@@ -14535,13 +15148,24 @@
               </w:rPr>
             </w:pPr>
             <w:r>
-              <w:t xml:space="preserve">Project worksheet    </w:t>
-            </w:r>
-            <w:r>
-              <w:rPr>
-                <w:sz w:val="22"/>
-              </w:rPr>
-              <w:t xml:space="preserve">(download from </w:t>
+              <w:t xml:space="preserve">Project worksheet </w:t>
+            </w:r>
+            <w:proofErr w:type="gramStart"/>
+            <w:r>
+              <w:t xml:space="preserve">   </w:t>
+            </w:r>
+            <w:r>
+              <w:rPr>
+                <w:sz w:val="22"/>
+              </w:rPr>
+              <w:t>(</w:t>
+            </w:r>
+            <w:proofErr w:type="gramEnd"/>
+            <w:r>
+              <w:rPr>
+                <w:sz w:val="22"/>
+              </w:rPr>
+              <w:t xml:space="preserve">download from </w:t>
             </w:r>
             <w:hyperlink r:id="rId55" w:history="1">
               <w:r>
@@ -15093,7 +15717,27 @@
                 <w:sz w:val="36"/>
               </w:rPr>
               <w:lastRenderedPageBreak/>
-              <w:t xml:space="preserve">Machine Learning For Kids  ::  </w:t>
+              <w:t xml:space="preserve">Machine Learning For </w:t>
+            </w:r>
+            <w:proofErr w:type="gramStart"/>
+            <w:r>
+              <w:rPr>
+                <w:rFonts w:ascii="IBM Plex Sans" w:hAnsi="IBM Plex Sans"/>
+                <w:b/>
+                <w:color w:val="FFFFFF" w:themeColor="background1"/>
+                <w:sz w:val="36"/>
+              </w:rPr>
+              <w:t>Kids  :</w:t>
+            </w:r>
+            <w:proofErr w:type="gramEnd"/>
+            <w:r>
+              <w:rPr>
+                <w:rFonts w:ascii="IBM Plex Sans" w:hAnsi="IBM Plex Sans"/>
+                <w:b/>
+                <w:color w:val="FFFFFF" w:themeColor="background1"/>
+                <w:sz w:val="36"/>
+              </w:rPr>
+              <w:t xml:space="preserve">:  </w:t>
             </w:r>
             <w:r>
               <w:rPr>
@@ -15305,7 +15949,21 @@
               <w:rPr>
                 <w:sz w:val="22"/>
               </w:rPr>
-              <w:t xml:space="preserve">Most of it is provided in a starter project file, but finding the right places to make changes needs care. </w:t>
+              <w:t xml:space="preserve">Most of it is provided in a starter project </w:t>
+            </w:r>
+            <w:proofErr w:type="gramStart"/>
+            <w:r>
+              <w:rPr>
+                <w:sz w:val="22"/>
+              </w:rPr>
+              <w:t>file, but</w:t>
+            </w:r>
+            <w:proofErr w:type="gramEnd"/>
+            <w:r>
+              <w:rPr>
+                <w:sz w:val="22"/>
+              </w:rPr>
+              <w:t xml:space="preserve"> finding the right places to make changes needs care. </w:t>
             </w:r>
           </w:p>
         </w:tc>
@@ -15537,13 +16195,24 @@
               </w:rPr>
             </w:pPr>
             <w:r>
-              <w:t xml:space="preserve">Project worksheet    </w:t>
-            </w:r>
-            <w:r>
-              <w:rPr>
-                <w:sz w:val="22"/>
-              </w:rPr>
-              <w:t xml:space="preserve">(download from </w:t>
+              <w:t xml:space="preserve">Project worksheet </w:t>
+            </w:r>
+            <w:proofErr w:type="gramStart"/>
+            <w:r>
+              <w:t xml:space="preserve">   </w:t>
+            </w:r>
+            <w:r>
+              <w:rPr>
+                <w:sz w:val="22"/>
+              </w:rPr>
+              <w:t>(</w:t>
+            </w:r>
+            <w:proofErr w:type="gramEnd"/>
+            <w:r>
+              <w:rPr>
+                <w:sz w:val="22"/>
+              </w:rPr>
+              <w:t xml:space="preserve">download from </w:t>
             </w:r>
             <w:hyperlink r:id="rId59" w:history="1">
               <w:r>
@@ -16117,7 +16786,27 @@
                 <w:sz w:val="36"/>
               </w:rPr>
               <w:lastRenderedPageBreak/>
-              <w:t xml:space="preserve">Machine Learning For Kids  ::  </w:t>
+              <w:t xml:space="preserve">Machine Learning For </w:t>
+            </w:r>
+            <w:proofErr w:type="gramStart"/>
+            <w:r>
+              <w:rPr>
+                <w:rFonts w:ascii="IBM Plex Sans" w:hAnsi="IBM Plex Sans"/>
+                <w:b/>
+                <w:color w:val="FFFFFF" w:themeColor="background1"/>
+                <w:sz w:val="36"/>
+              </w:rPr>
+              <w:t>Kids  :</w:t>
+            </w:r>
+            <w:proofErr w:type="gramEnd"/>
+            <w:r>
+              <w:rPr>
+                <w:rFonts w:ascii="IBM Plex Sans" w:hAnsi="IBM Plex Sans"/>
+                <w:b/>
+                <w:color w:val="FFFFFF" w:themeColor="background1"/>
+                <w:sz w:val="36"/>
+              </w:rPr>
+              <w:t xml:space="preserve">:  </w:t>
             </w:r>
             <w:r>
               <w:rPr>
@@ -16322,13 +17011,27 @@
               <w:rPr>
                 <w:sz w:val="22"/>
               </w:rPr>
-              <w:t xml:space="preserve"> for the advanced version of the project </w:t>
-            </w:r>
-            <w:r>
-              <w:rPr>
-                <w:sz w:val="22"/>
-              </w:rPr>
-              <w:t xml:space="preserve"> is long and complex.</w:t>
+              <w:t xml:space="preserve"> for the advanced version of the </w:t>
+            </w:r>
+            <w:proofErr w:type="gramStart"/>
+            <w:r>
+              <w:rPr>
+                <w:sz w:val="22"/>
+              </w:rPr>
+              <w:t xml:space="preserve">project </w:t>
+            </w:r>
+            <w:r>
+              <w:rPr>
+                <w:sz w:val="22"/>
+              </w:rPr>
+              <w:t xml:space="preserve"> is</w:t>
+            </w:r>
+            <w:proofErr w:type="gramEnd"/>
+            <w:r>
+              <w:rPr>
+                <w:sz w:val="22"/>
+              </w:rPr>
+              <w:t xml:space="preserve"> long and complex.</w:t>
             </w:r>
             <w:r>
               <w:rPr>
@@ -16340,7 +17043,21 @@
               <w:rPr>
                 <w:sz w:val="22"/>
               </w:rPr>
-              <w:t xml:space="preserve">Most of it is provided in a starter project file, but finding the right places to make changes needs care. </w:t>
+              <w:t xml:space="preserve">Most of it is provided in a starter project </w:t>
+            </w:r>
+            <w:proofErr w:type="gramStart"/>
+            <w:r>
+              <w:rPr>
+                <w:sz w:val="22"/>
+              </w:rPr>
+              <w:t>file, but</w:t>
+            </w:r>
+            <w:proofErr w:type="gramEnd"/>
+            <w:r>
+              <w:rPr>
+                <w:sz w:val="22"/>
+              </w:rPr>
+              <w:t xml:space="preserve"> finding the right places to make changes needs care. </w:t>
             </w:r>
           </w:p>
           <w:p>
@@ -16372,7 +17089,21 @@
               <w:rPr>
                 <w:sz w:val="22"/>
               </w:rPr>
-              <w:t xml:space="preserve">The simple version of the project is easy to make, but typing in a lot of headlines to train the model can be time-consuming. </w:t>
+              <w:t xml:space="preserve">The simple version of the project is easy to </w:t>
+            </w:r>
+            <w:proofErr w:type="gramStart"/>
+            <w:r>
+              <w:rPr>
+                <w:sz w:val="22"/>
+              </w:rPr>
+              <w:t>make, but</w:t>
+            </w:r>
+            <w:proofErr w:type="gramEnd"/>
+            <w:r>
+              <w:rPr>
+                <w:sz w:val="22"/>
+              </w:rPr>
+              <w:t xml:space="preserve"> typing in a lot of headlines to train the model can be time-consuming. </w:t>
             </w:r>
           </w:p>
         </w:tc>
@@ -16414,7 +17145,11 @@
               </w:rPr>
             </w:pPr>
             <w:r>
-              <w:t xml:space="preserve">2 hours   </w:t>
+              <w:t>2 hours</w:t>
+            </w:r>
+            <w:proofErr w:type="gramStart"/>
+            <w:r>
+              <w:t xml:space="preserve">   </w:t>
             </w:r>
             <w:r>
               <w:rPr>
@@ -16422,6 +17157,7 @@
               </w:rPr>
               <w:t>(</w:t>
             </w:r>
+            <w:proofErr w:type="gramEnd"/>
             <w:r>
               <w:rPr>
                 <w:sz w:val="20"/>
@@ -16445,13 +17181,24 @@
           </w:p>
           <w:p>
             <w:r>
-              <w:t xml:space="preserve">1 hour   </w:t>
+              <w:t>1 hour</w:t>
+            </w:r>
+            <w:proofErr w:type="gramStart"/>
+            <w:r>
+              <w:t xml:space="preserve">   </w:t>
             </w:r>
             <w:r>
               <w:rPr>
                 <w:sz w:val="20"/>
               </w:rPr>
-              <w:t xml:space="preserve">(if students </w:t>
+              <w:t>(</w:t>
+            </w:r>
+            <w:proofErr w:type="gramEnd"/>
+            <w:r>
+              <w:rPr>
+                <w:sz w:val="20"/>
+              </w:rPr>
+              <w:t xml:space="preserve">if students </w:t>
             </w:r>
             <w:r>
               <w:rPr>
@@ -16645,13 +17392,24 @@
               </w:rPr>
             </w:pPr>
             <w:r>
-              <w:t xml:space="preserve">Project worksheet    </w:t>
-            </w:r>
-            <w:r>
-              <w:rPr>
-                <w:sz w:val="22"/>
-              </w:rPr>
-              <w:t xml:space="preserve">(download from </w:t>
+              <w:t xml:space="preserve">Project worksheet </w:t>
+            </w:r>
+            <w:proofErr w:type="gramStart"/>
+            <w:r>
+              <w:t xml:space="preserve">   </w:t>
+            </w:r>
+            <w:r>
+              <w:rPr>
+                <w:sz w:val="22"/>
+              </w:rPr>
+              <w:t>(</w:t>
+            </w:r>
+            <w:proofErr w:type="gramEnd"/>
+            <w:r>
+              <w:rPr>
+                <w:sz w:val="22"/>
+              </w:rPr>
+              <w:t xml:space="preserve">download from </w:t>
             </w:r>
             <w:hyperlink r:id="rId63" w:history="1">
               <w:r>
@@ -17023,7 +17781,27 @@
                 <w:sz w:val="36"/>
               </w:rPr>
               <w:lastRenderedPageBreak/>
-              <w:t xml:space="preserve">Machine Learning For Kids  ::  </w:t>
+              <w:t xml:space="preserve">Machine Learning For </w:t>
+            </w:r>
+            <w:proofErr w:type="gramStart"/>
+            <w:r>
+              <w:rPr>
+                <w:rFonts w:ascii="IBM Plex Sans" w:hAnsi="IBM Plex Sans"/>
+                <w:b/>
+                <w:color w:val="FFFFFF" w:themeColor="background1"/>
+                <w:sz w:val="36"/>
+              </w:rPr>
+              <w:t>Kids  :</w:t>
+            </w:r>
+            <w:proofErr w:type="gramEnd"/>
+            <w:r>
+              <w:rPr>
+                <w:rFonts w:ascii="IBM Plex Sans" w:hAnsi="IBM Plex Sans"/>
+                <w:b/>
+                <w:color w:val="FFFFFF" w:themeColor="background1"/>
+                <w:sz w:val="36"/>
+              </w:rPr>
+              <w:t xml:space="preserve">:  </w:t>
             </w:r>
             <w:r>
               <w:rPr>
@@ -17475,13 +18253,24 @@
               </w:rPr>
             </w:pPr>
             <w:r>
-              <w:t xml:space="preserve">Project worksheet    </w:t>
-            </w:r>
-            <w:r>
-              <w:rPr>
-                <w:sz w:val="22"/>
-              </w:rPr>
-              <w:t xml:space="preserve">(download from </w:t>
+              <w:t xml:space="preserve">Project worksheet </w:t>
+            </w:r>
+            <w:proofErr w:type="gramStart"/>
+            <w:r>
+              <w:t xml:space="preserve">   </w:t>
+            </w:r>
+            <w:r>
+              <w:rPr>
+                <w:sz w:val="22"/>
+              </w:rPr>
+              <w:t>(</w:t>
+            </w:r>
+            <w:proofErr w:type="gramEnd"/>
+            <w:r>
+              <w:rPr>
+                <w:sz w:val="22"/>
+              </w:rPr>
+              <w:t xml:space="preserve">download from </w:t>
             </w:r>
             <w:hyperlink r:id="rId65" w:history="1">
               <w:r>
@@ -17632,13 +18421,27 @@
               <w:rPr>
                 <w:b/>
               </w:rPr>
-              <w:t>Watson Visual Recognition</w:t>
-            </w:r>
-            <w:r>
-              <w:rPr>
-                <w:b/>
-              </w:rPr>
-              <w:t xml:space="preserve">  - </w:t>
+              <w:t xml:space="preserve">Watson Visual </w:t>
+            </w:r>
+            <w:proofErr w:type="gramStart"/>
+            <w:r>
+              <w:rPr>
+                <w:b/>
+              </w:rPr>
+              <w:t>Recognition</w:t>
+            </w:r>
+            <w:r>
+              <w:rPr>
+                <w:b/>
+              </w:rPr>
+              <w:t xml:space="preserve">  -</w:t>
+            </w:r>
+            <w:proofErr w:type="gramEnd"/>
+            <w:r>
+              <w:rPr>
+                <w:b/>
+              </w:rPr>
+              <w:t xml:space="preserve"> </w:t>
             </w:r>
             <w:r>
               <w:t>1 custom model per student</w:t>
@@ -18126,7 +18929,27 @@
                 <w:sz w:val="36"/>
               </w:rPr>
               <w:lastRenderedPageBreak/>
-              <w:t xml:space="preserve">Machine Learning For Kids  ::  </w:t>
+              <w:t xml:space="preserve">Machine Learning For </w:t>
+            </w:r>
+            <w:proofErr w:type="gramStart"/>
+            <w:r>
+              <w:rPr>
+                <w:rFonts w:ascii="IBM Plex Sans" w:hAnsi="IBM Plex Sans"/>
+                <w:b/>
+                <w:color w:val="FFFFFF" w:themeColor="background1"/>
+                <w:sz w:val="36"/>
+              </w:rPr>
+              <w:t>Kids  :</w:t>
+            </w:r>
+            <w:proofErr w:type="gramEnd"/>
+            <w:r>
+              <w:rPr>
+                <w:rFonts w:ascii="IBM Plex Sans" w:hAnsi="IBM Plex Sans"/>
+                <w:b/>
+                <w:color w:val="FFFFFF" w:themeColor="background1"/>
+                <w:sz w:val="36"/>
+              </w:rPr>
+              <w:t xml:space="preserve">:  </w:t>
             </w:r>
             <w:r>
               <w:rPr>
@@ -18527,13 +19350,24 @@
               </w:rPr>
             </w:pPr>
             <w:r>
-              <w:t xml:space="preserve">Project worksheet    </w:t>
-            </w:r>
-            <w:r>
-              <w:rPr>
-                <w:sz w:val="22"/>
-              </w:rPr>
-              <w:t xml:space="preserve">(download from </w:t>
+              <w:t xml:space="preserve">Project worksheet </w:t>
+            </w:r>
+            <w:proofErr w:type="gramStart"/>
+            <w:r>
+              <w:t xml:space="preserve">   </w:t>
+            </w:r>
+            <w:r>
+              <w:rPr>
+                <w:sz w:val="22"/>
+              </w:rPr>
+              <w:t>(</w:t>
+            </w:r>
+            <w:proofErr w:type="gramEnd"/>
+            <w:r>
+              <w:rPr>
+                <w:sz w:val="22"/>
+              </w:rPr>
+              <w:t xml:space="preserve">download from </w:t>
             </w:r>
             <w:hyperlink r:id="rId69" w:history="1">
               <w:r>
@@ -18800,7 +19634,15 @@
               <w:ind w:left="455" w:hanging="425"/>
             </w:pPr>
             <w:r>
-              <w:t xml:space="preserve">Design your own survey! Consider using this as inspiration, but do your own survey on your own topic. </w:t>
+              <w:t xml:space="preserve">Design your own survey! Consider using this as </w:t>
+            </w:r>
+            <w:proofErr w:type="gramStart"/>
+            <w:r>
+              <w:t>inspiration, but</w:t>
+            </w:r>
+            <w:proofErr w:type="gramEnd"/>
+            <w:r>
+              <w:t xml:space="preserve"> do your own survey on your own topic. </w:t>
             </w:r>
             <w:r>
               <w:t>Can this be combined with any other projects that the students are already doing?</w:t>
@@ -18900,7 +19742,27 @@
                 <w:sz w:val="36"/>
               </w:rPr>
               <w:lastRenderedPageBreak/>
-              <w:t xml:space="preserve">Machine Learning For Kids  ::  </w:t>
+              <w:t xml:space="preserve">Machine Learning For </w:t>
+            </w:r>
+            <w:proofErr w:type="gramStart"/>
+            <w:r>
+              <w:rPr>
+                <w:rFonts w:ascii="IBM Plex Sans" w:hAnsi="IBM Plex Sans"/>
+                <w:b/>
+                <w:color w:val="FFFFFF" w:themeColor="background1"/>
+                <w:sz w:val="36"/>
+              </w:rPr>
+              <w:t>Kids  :</w:t>
+            </w:r>
+            <w:proofErr w:type="gramEnd"/>
+            <w:r>
+              <w:rPr>
+                <w:rFonts w:ascii="IBM Plex Sans" w:hAnsi="IBM Plex Sans"/>
+                <w:b/>
+                <w:color w:val="FFFFFF" w:themeColor="background1"/>
+                <w:sz w:val="36"/>
+              </w:rPr>
+              <w:t xml:space="preserve">:  </w:t>
             </w:r>
             <w:r>
               <w:rPr>
@@ -19318,13 +20180,24 @@
               </w:rPr>
             </w:pPr>
             <w:r>
-              <w:t xml:space="preserve">Project worksheet    </w:t>
-            </w:r>
-            <w:r>
-              <w:rPr>
-                <w:sz w:val="22"/>
-              </w:rPr>
-              <w:t xml:space="preserve">(download from </w:t>
+              <w:t xml:space="preserve">Project worksheet </w:t>
+            </w:r>
+            <w:proofErr w:type="gramStart"/>
+            <w:r>
+              <w:t xml:space="preserve">   </w:t>
+            </w:r>
+            <w:r>
+              <w:rPr>
+                <w:sz w:val="22"/>
+              </w:rPr>
+              <w:t>(</w:t>
+            </w:r>
+            <w:proofErr w:type="gramEnd"/>
+            <w:r>
+              <w:rPr>
+                <w:sz w:val="22"/>
+              </w:rPr>
+              <w:t xml:space="preserve">download from </w:t>
             </w:r>
             <w:hyperlink r:id="rId71" w:history="1">
               <w:r>
@@ -19647,7 +20520,27 @@
                 <w:sz w:val="36"/>
               </w:rPr>
               <w:lastRenderedPageBreak/>
-              <w:t xml:space="preserve">Machine Learning For Kids  ::  </w:t>
+              <w:t xml:space="preserve">Machine Learning For </w:t>
+            </w:r>
+            <w:proofErr w:type="gramStart"/>
+            <w:r>
+              <w:rPr>
+                <w:rFonts w:ascii="IBM Plex Sans" w:hAnsi="IBM Plex Sans"/>
+                <w:b/>
+                <w:color w:val="FFFFFF" w:themeColor="background1"/>
+                <w:sz w:val="36"/>
+              </w:rPr>
+              <w:t>Kids  :</w:t>
+            </w:r>
+            <w:proofErr w:type="gramEnd"/>
+            <w:r>
+              <w:rPr>
+                <w:rFonts w:ascii="IBM Plex Sans" w:hAnsi="IBM Plex Sans"/>
+                <w:b/>
+                <w:color w:val="FFFFFF" w:themeColor="background1"/>
+                <w:sz w:val="36"/>
+              </w:rPr>
+              <w:t xml:space="preserve">:  </w:t>
             </w:r>
             <w:r>
               <w:rPr>
@@ -20061,13 +20954,24 @@
               </w:rPr>
             </w:pPr>
             <w:r>
-              <w:t xml:space="preserve">Project worksheet    </w:t>
-            </w:r>
-            <w:r>
-              <w:rPr>
-                <w:sz w:val="22"/>
-              </w:rPr>
-              <w:t xml:space="preserve">(download from </w:t>
+              <w:t xml:space="preserve">Project worksheet </w:t>
+            </w:r>
+            <w:proofErr w:type="gramStart"/>
+            <w:r>
+              <w:t xml:space="preserve">   </w:t>
+            </w:r>
+            <w:r>
+              <w:rPr>
+                <w:sz w:val="22"/>
+              </w:rPr>
+              <w:t>(</w:t>
+            </w:r>
+            <w:proofErr w:type="gramEnd"/>
+            <w:r>
+              <w:rPr>
+                <w:sz w:val="22"/>
+              </w:rPr>
+              <w:t xml:space="preserve">download from </w:t>
             </w:r>
             <w:hyperlink r:id="rId73" w:history="1">
               <w:r>
@@ -20712,7 +21616,27 @@
                 <w:sz w:val="36"/>
               </w:rPr>
               <w:lastRenderedPageBreak/>
-              <w:t xml:space="preserve">Machine Learning For Kids  ::  </w:t>
+              <w:t xml:space="preserve">Machine Learning For </w:t>
+            </w:r>
+            <w:proofErr w:type="gramStart"/>
+            <w:r>
+              <w:rPr>
+                <w:rFonts w:ascii="IBM Plex Sans" w:hAnsi="IBM Plex Sans"/>
+                <w:b/>
+                <w:color w:val="FFFFFF" w:themeColor="background1"/>
+                <w:sz w:val="36"/>
+              </w:rPr>
+              <w:t>Kids  :</w:t>
+            </w:r>
+            <w:proofErr w:type="gramEnd"/>
+            <w:r>
+              <w:rPr>
+                <w:rFonts w:ascii="IBM Plex Sans" w:hAnsi="IBM Plex Sans"/>
+                <w:b/>
+                <w:color w:val="FFFFFF" w:themeColor="background1"/>
+                <w:sz w:val="36"/>
+              </w:rPr>
+              <w:t xml:space="preserve">:  </w:t>
             </w:r>
             <w:r>
               <w:rPr>
@@ -21167,13 +22091,24 @@
               </w:rPr>
             </w:pPr>
             <w:r>
-              <w:t xml:space="preserve">Project worksheet    </w:t>
-            </w:r>
-            <w:r>
-              <w:rPr>
-                <w:sz w:val="22"/>
-              </w:rPr>
-              <w:t xml:space="preserve">(download from </w:t>
+              <w:t xml:space="preserve">Project worksheet </w:t>
+            </w:r>
+            <w:proofErr w:type="gramStart"/>
+            <w:r>
+              <w:t xml:space="preserve">   </w:t>
+            </w:r>
+            <w:r>
+              <w:rPr>
+                <w:sz w:val="22"/>
+              </w:rPr>
+              <w:t>(</w:t>
+            </w:r>
+            <w:proofErr w:type="gramEnd"/>
+            <w:r>
+              <w:rPr>
+                <w:sz w:val="22"/>
+              </w:rPr>
+              <w:t xml:space="preserve">download from </w:t>
             </w:r>
             <w:hyperlink r:id="rId78" w:history="1">
               <w:r>
@@ -21256,13 +22191,24 @@
               <w:t xml:space="preserve">Toys with faces </w:t>
             </w:r>
             <w:r>
-              <w:t xml:space="preserve">              </w:t>
-            </w:r>
-            <w:r>
-              <w:rPr>
-                <w:sz w:val="22"/>
-              </w:rPr>
-              <w:t>(if you don’t want the students to take photos of their own face)</w:t>
+              <w:t xml:space="preserve">           </w:t>
+            </w:r>
+            <w:proofErr w:type="gramStart"/>
+            <w:r>
+              <w:t xml:space="preserve">   </w:t>
+            </w:r>
+            <w:r>
+              <w:rPr>
+                <w:sz w:val="22"/>
+              </w:rPr>
+              <w:t>(</w:t>
+            </w:r>
+            <w:proofErr w:type="gramEnd"/>
+            <w:r>
+              <w:rPr>
+                <w:sz w:val="22"/>
+              </w:rPr>
+              <w:t>if you don’t want the students to take photos of their own face)</w:t>
             </w:r>
             <w:r>
               <w:rPr>
@@ -21433,13 +22379,27 @@
               <w:rPr>
                 <w:b/>
               </w:rPr>
-              <w:t>Watson Visual Recognition</w:t>
-            </w:r>
-            <w:r>
-              <w:rPr>
-                <w:b/>
-              </w:rPr>
-              <w:t xml:space="preserve">  - </w:t>
+              <w:t xml:space="preserve">Watson Visual </w:t>
+            </w:r>
+            <w:proofErr w:type="gramStart"/>
+            <w:r>
+              <w:rPr>
+                <w:b/>
+              </w:rPr>
+              <w:t>Recognition</w:t>
+            </w:r>
+            <w:r>
+              <w:rPr>
+                <w:b/>
+              </w:rPr>
+              <w:t xml:space="preserve">  -</w:t>
+            </w:r>
+            <w:proofErr w:type="gramEnd"/>
+            <w:r>
+              <w:rPr>
+                <w:b/>
+              </w:rPr>
+              <w:t xml:space="preserve"> </w:t>
             </w:r>
             <w:r>
               <w:t>1 custom model per student</w:t>
@@ -21910,7 +22870,27 @@
                 <w:color w:val="FFFFFF" w:themeColor="background1"/>
                 <w:sz w:val="36"/>
               </w:rPr>
-              <w:t xml:space="preserve">Machine Learning For Kids  ::  </w:t>
+              <w:t xml:space="preserve">Machine Learning For </w:t>
+            </w:r>
+            <w:proofErr w:type="gramStart"/>
+            <w:r>
+              <w:rPr>
+                <w:rFonts w:ascii="IBM Plex Sans" w:hAnsi="IBM Plex Sans"/>
+                <w:b/>
+                <w:color w:val="FFFFFF" w:themeColor="background1"/>
+                <w:sz w:val="36"/>
+              </w:rPr>
+              <w:t>Kids  :</w:t>
+            </w:r>
+            <w:proofErr w:type="gramEnd"/>
+            <w:r>
+              <w:rPr>
+                <w:rFonts w:ascii="IBM Plex Sans" w:hAnsi="IBM Plex Sans"/>
+                <w:b/>
+                <w:color w:val="FFFFFF" w:themeColor="background1"/>
+                <w:sz w:val="36"/>
+              </w:rPr>
+              <w:t xml:space="preserve">:  </w:t>
             </w:r>
             <w:r>
               <w:rPr>
@@ -22307,13 +23287,24 @@
               </w:rPr>
             </w:pPr>
             <w:r>
-              <w:t xml:space="preserve">Project worksheet    </w:t>
-            </w:r>
-            <w:r>
-              <w:rPr>
-                <w:sz w:val="22"/>
-              </w:rPr>
-              <w:t xml:space="preserve">(download from </w:t>
+              <w:t xml:space="preserve">Project worksheet </w:t>
+            </w:r>
+            <w:proofErr w:type="gramStart"/>
+            <w:r>
+              <w:t xml:space="preserve">   </w:t>
+            </w:r>
+            <w:r>
+              <w:rPr>
+                <w:sz w:val="22"/>
+              </w:rPr>
+              <w:t>(</w:t>
+            </w:r>
+            <w:proofErr w:type="gramEnd"/>
+            <w:r>
+              <w:rPr>
+                <w:sz w:val="22"/>
+              </w:rPr>
+              <w:t xml:space="preserve">download from </w:t>
             </w:r>
             <w:hyperlink r:id="rId83" w:history="1">
               <w:r>
@@ -22510,13 +23501,27 @@
               <w:rPr>
                 <w:b/>
               </w:rPr>
-              <w:t>Watson Visual Recognition</w:t>
-            </w:r>
-            <w:r>
-              <w:rPr>
-                <w:b/>
-              </w:rPr>
-              <w:t xml:space="preserve">  - </w:t>
+              <w:t xml:space="preserve">Watson Visual </w:t>
+            </w:r>
+            <w:proofErr w:type="gramStart"/>
+            <w:r>
+              <w:rPr>
+                <w:b/>
+              </w:rPr>
+              <w:t>Recognition</w:t>
+            </w:r>
+            <w:r>
+              <w:rPr>
+                <w:b/>
+              </w:rPr>
+              <w:t xml:space="preserve">  -</w:t>
+            </w:r>
+            <w:proofErr w:type="gramEnd"/>
+            <w:r>
+              <w:rPr>
+                <w:b/>
+              </w:rPr>
+              <w:t xml:space="preserve"> </w:t>
             </w:r>
             <w:r>
               <w:t>1 custom model per student</w:t>
@@ -22887,7 +23892,15 @@
               <w:ind w:left="455" w:hanging="425"/>
             </w:pPr>
             <w:r>
-              <w:t>Students will be taking photos and uploading them to a secure site. As long as only the objects are visible in photos they take, then students will not be identifiable from this. If this raises concerns it may be sensible to obtain parental permission.</w:t>
+              <w:t xml:space="preserve">Students will be taking photos and uploading them to a secure site. As long as only the objects are visible in photos they take, then students will not be identifiable from this. If </w:t>
+            </w:r>
+            <w:proofErr w:type="gramStart"/>
+            <w:r>
+              <w:t>this raises</w:t>
+            </w:r>
+            <w:proofErr w:type="gramEnd"/>
+            <w:r>
+              <w:t xml:space="preserve"> concerns it may be sensible to obtain parental permission.</w:t>
             </w:r>
           </w:p>
           <w:p>
@@ -22979,7 +23992,27 @@
                 <w:color w:val="FFFFFF" w:themeColor="background1"/>
                 <w:sz w:val="36"/>
               </w:rPr>
-              <w:t xml:space="preserve">Machine Learning For Kids  ::  </w:t>
+              <w:t xml:space="preserve">Machine Learning For </w:t>
+            </w:r>
+            <w:proofErr w:type="gramStart"/>
+            <w:r>
+              <w:rPr>
+                <w:rFonts w:ascii="IBM Plex Sans" w:hAnsi="IBM Plex Sans"/>
+                <w:b/>
+                <w:color w:val="FFFFFF" w:themeColor="background1"/>
+                <w:sz w:val="36"/>
+              </w:rPr>
+              <w:t>Kids  :</w:t>
+            </w:r>
+            <w:proofErr w:type="gramEnd"/>
+            <w:r>
+              <w:rPr>
+                <w:rFonts w:ascii="IBM Plex Sans" w:hAnsi="IBM Plex Sans"/>
+                <w:b/>
+                <w:color w:val="FFFFFF" w:themeColor="background1"/>
+                <w:sz w:val="36"/>
+              </w:rPr>
+              <w:t xml:space="preserve">:  </w:t>
             </w:r>
             <w:r>
               <w:rPr>
@@ -23379,13 +24412,24 @@
               </w:rPr>
             </w:pPr>
             <w:r>
-              <w:t xml:space="preserve">Project worksheet    </w:t>
-            </w:r>
-            <w:r>
-              <w:rPr>
-                <w:sz w:val="22"/>
-              </w:rPr>
-              <w:t xml:space="preserve">(download from </w:t>
+              <w:t xml:space="preserve">Project worksheet </w:t>
+            </w:r>
+            <w:proofErr w:type="gramStart"/>
+            <w:r>
+              <w:t xml:space="preserve">   </w:t>
+            </w:r>
+            <w:r>
+              <w:rPr>
+                <w:sz w:val="22"/>
+              </w:rPr>
+              <w:t>(</w:t>
+            </w:r>
+            <w:proofErr w:type="gramEnd"/>
+            <w:r>
+              <w:rPr>
+                <w:sz w:val="22"/>
+              </w:rPr>
+              <w:t xml:space="preserve">download from </w:t>
             </w:r>
             <w:hyperlink r:id="rId88" w:history="1">
               <w:r>
@@ -23582,13 +24626,27 @@
               <w:rPr>
                 <w:b/>
               </w:rPr>
-              <w:t>Watson Visual Recognition</w:t>
-            </w:r>
-            <w:r>
-              <w:rPr>
-                <w:b/>
-              </w:rPr>
-              <w:t xml:space="preserve">  - </w:t>
+              <w:t xml:space="preserve">Watson Visual </w:t>
+            </w:r>
+            <w:proofErr w:type="gramStart"/>
+            <w:r>
+              <w:rPr>
+                <w:b/>
+              </w:rPr>
+              <w:t>Recognition</w:t>
+            </w:r>
+            <w:r>
+              <w:rPr>
+                <w:b/>
+              </w:rPr>
+              <w:t xml:space="preserve">  -</w:t>
+            </w:r>
+            <w:proofErr w:type="gramEnd"/>
+            <w:r>
+              <w:rPr>
+                <w:b/>
+              </w:rPr>
+              <w:t xml:space="preserve"> </w:t>
             </w:r>
             <w:r>
               <w:t>1 custom model per student</w:t>
@@ -23959,7 +25017,15 @@
               <w:ind w:left="455" w:hanging="425"/>
             </w:pPr>
             <w:r>
-              <w:t>Students will be taking photos of their face and uploading them to a secure site, where they are kept until their photo or project is deleted. If this raises concerns it may be sensible to obtain parental permission.</w:t>
+              <w:t xml:space="preserve">Students will be taking photos of their face and uploading them to a secure site, where they are kept until their photo or project is deleted. If </w:t>
+            </w:r>
+            <w:proofErr w:type="gramStart"/>
+            <w:r>
+              <w:t>this raises</w:t>
+            </w:r>
+            <w:proofErr w:type="gramEnd"/>
+            <w:r>
+              <w:t xml:space="preserve"> concerns it may be sensible to obtain parental permission.</w:t>
             </w:r>
           </w:p>
           <w:p>
@@ -24051,7 +25117,27 @@
                 <w:color w:val="FFFFFF" w:themeColor="background1"/>
                 <w:sz w:val="36"/>
               </w:rPr>
-              <w:t xml:space="preserve">Machine Learning For Kids  ::  </w:t>
+              <w:t xml:space="preserve">Machine Learning For </w:t>
+            </w:r>
+            <w:proofErr w:type="gramStart"/>
+            <w:r>
+              <w:rPr>
+                <w:rFonts w:ascii="IBM Plex Sans" w:hAnsi="IBM Plex Sans"/>
+                <w:b/>
+                <w:color w:val="FFFFFF" w:themeColor="background1"/>
+                <w:sz w:val="36"/>
+              </w:rPr>
+              <w:t>Kids  :</w:t>
+            </w:r>
+            <w:proofErr w:type="gramEnd"/>
+            <w:r>
+              <w:rPr>
+                <w:rFonts w:ascii="IBM Plex Sans" w:hAnsi="IBM Plex Sans"/>
+                <w:b/>
+                <w:color w:val="FFFFFF" w:themeColor="background1"/>
+                <w:sz w:val="36"/>
+              </w:rPr>
+              <w:t xml:space="preserve">:  </w:t>
             </w:r>
             <w:r>
               <w:rPr>
@@ -24446,13 +25532,24 @@
               </w:rPr>
             </w:pPr>
             <w:r>
-              <w:t xml:space="preserve">Project worksheet    </w:t>
-            </w:r>
-            <w:r>
-              <w:rPr>
-                <w:sz w:val="22"/>
-              </w:rPr>
-              <w:t xml:space="preserve">(download from </w:t>
+              <w:t xml:space="preserve">Project worksheet </w:t>
+            </w:r>
+            <w:proofErr w:type="gramStart"/>
+            <w:r>
+              <w:t xml:space="preserve">   </w:t>
+            </w:r>
+            <w:r>
+              <w:rPr>
+                <w:sz w:val="22"/>
+              </w:rPr>
+              <w:t>(</w:t>
+            </w:r>
+            <w:proofErr w:type="gramEnd"/>
+            <w:r>
+              <w:rPr>
+                <w:sz w:val="22"/>
+              </w:rPr>
+              <w:t xml:space="preserve">download from </w:t>
             </w:r>
             <w:hyperlink r:id="rId93" w:history="1">
               <w:r>
@@ -24644,13 +25741,27 @@
               <w:rPr>
                 <w:b/>
               </w:rPr>
-              <w:t>Watson Visual Recognition</w:t>
-            </w:r>
-            <w:r>
-              <w:rPr>
-                <w:b/>
-              </w:rPr>
-              <w:t xml:space="preserve">  - </w:t>
+              <w:t xml:space="preserve">Watson Visual </w:t>
+            </w:r>
+            <w:proofErr w:type="gramStart"/>
+            <w:r>
+              <w:rPr>
+                <w:b/>
+              </w:rPr>
+              <w:t>Recognition</w:t>
+            </w:r>
+            <w:r>
+              <w:rPr>
+                <w:b/>
+              </w:rPr>
+              <w:t xml:space="preserve">  -</w:t>
+            </w:r>
+            <w:proofErr w:type="gramEnd"/>
+            <w:r>
+              <w:rPr>
+                <w:b/>
+              </w:rPr>
+              <w:t xml:space="preserve"> </w:t>
             </w:r>
             <w:r>
               <w:t>1 custom model per student</w:t>
@@ -25023,7 +26134,15 @@
               <w:ind w:left="455" w:hanging="425"/>
             </w:pPr>
             <w:r>
-              <w:t>Students will be taking photos and uploading them to a secure site. As long as only the objects are visible in photos they take, students will not be identifiable. If this raises concerns it may be sensible to obtain parental permission.</w:t>
+              <w:t xml:space="preserve">Students will be taking photos and uploading them to a secure site. As long as only the objects are visible in photos they take, students will not be identifiable. If </w:t>
+            </w:r>
+            <w:proofErr w:type="gramStart"/>
+            <w:r>
+              <w:t>this raises</w:t>
+            </w:r>
+            <w:proofErr w:type="gramEnd"/>
+            <w:r>
+              <w:t xml:space="preserve"> concerns it may be sensible to obtain parental permission.</w:t>
             </w:r>
           </w:p>
           <w:p>
@@ -25070,6 +26189,1067 @@
             </w:r>
           </w:p>
           <w:p/>
+        </w:tc>
+      </w:tr>
+    </w:tbl>
+    <w:p/>
+    <w:tbl>
+      <w:tblPr>
+        <w:tblStyle w:val="TableGrid"/>
+        <w:tblW w:w="5000" w:type="pct"/>
+        <w:tblLook w:val="04A0" w:firstRow="1" w:lastRow="0" w:firstColumn="1" w:lastColumn="0" w:noHBand="0" w:noVBand="1"/>
+      </w:tblPr>
+      <w:tblGrid>
+        <w:gridCol w:w="279"/>
+        <w:gridCol w:w="1417"/>
+        <w:gridCol w:w="8754"/>
+      </w:tblGrid>
+      <w:tr>
+        <w:tc>
+          <w:tcPr>
+            <w:tcW w:w="10450" w:type="dxa"/>
+            <w:gridSpan w:val="3"/>
+            <w:shd w:val="clear" w:color="auto" w:fill="70AD47" w:themeFill="accent6"/>
+            <w:tcMar>
+              <w:top w:w="170" w:type="dxa"/>
+              <w:left w:w="170" w:type="dxa"/>
+              <w:bottom w:w="170" w:type="dxa"/>
+              <w:right w:w="170" w:type="dxa"/>
+            </w:tcMar>
+          </w:tcPr>
+          <w:p>
+            <w:pPr>
+              <w:jc w:val="center"/>
+              <w:rPr>
+                <w:rFonts w:ascii="IBM Plex Sans" w:hAnsi="IBM Plex Sans"/>
+                <w:b/>
+                <w:color w:val="FFFFFF" w:themeColor="background1"/>
+              </w:rPr>
+            </w:pPr>
+            <w:r>
+              <w:rPr>
+                <w:rFonts w:ascii="IBM Plex Sans" w:hAnsi="IBM Plex Sans"/>
+                <w:b/>
+                <w:color w:val="FFFFFF" w:themeColor="background1"/>
+                <w:sz w:val="36"/>
+              </w:rPr>
+              <w:lastRenderedPageBreak/>
+              <w:t xml:space="preserve">Machine Learning For </w:t>
+            </w:r>
+            <w:proofErr w:type="gramStart"/>
+            <w:r>
+              <w:rPr>
+                <w:rFonts w:ascii="IBM Plex Sans" w:hAnsi="IBM Plex Sans"/>
+                <w:b/>
+                <w:color w:val="FFFFFF" w:themeColor="background1"/>
+                <w:sz w:val="36"/>
+              </w:rPr>
+              <w:t>Kids  :</w:t>
+            </w:r>
+            <w:proofErr w:type="gramEnd"/>
+            <w:r>
+              <w:rPr>
+                <w:rFonts w:ascii="IBM Plex Sans" w:hAnsi="IBM Plex Sans"/>
+                <w:b/>
+                <w:color w:val="FFFFFF" w:themeColor="background1"/>
+                <w:sz w:val="36"/>
+              </w:rPr>
+              <w:t xml:space="preserve">:  </w:t>
+            </w:r>
+            <w:r>
+              <w:rPr>
+                <w:rFonts w:ascii="IBM Plex Sans" w:hAnsi="IBM Plex Sans"/>
+                <w:b/>
+                <w:color w:val="FFFFFF" w:themeColor="background1"/>
+                <w:sz w:val="36"/>
+              </w:rPr>
+              <w:t>Teachers’</w:t>
+            </w:r>
+            <w:r>
+              <w:rPr>
+                <w:rFonts w:ascii="IBM Plex Sans" w:hAnsi="IBM Plex Sans"/>
+                <w:b/>
+                <w:color w:val="FFFFFF" w:themeColor="background1"/>
+                <w:sz w:val="36"/>
+              </w:rPr>
+              <w:t xml:space="preserve"> notes</w:t>
+            </w:r>
+          </w:p>
+        </w:tc>
+      </w:tr>
+      <w:tr>
+        <w:tc>
+          <w:tcPr>
+            <w:tcW w:w="1696" w:type="dxa"/>
+            <w:gridSpan w:val="2"/>
+          </w:tcPr>
+          <w:p>
+            <w:pPr>
+              <w:rPr>
+                <w:b/>
+              </w:rPr>
+            </w:pPr>
+            <w:r>
+              <w:rPr>
+                <w:b/>
+              </w:rPr>
+              <w:t>Worksheet</w:t>
+            </w:r>
+          </w:p>
+        </w:tc>
+        <w:tc>
+          <w:tcPr>
+            <w:tcW w:w="8754" w:type="dxa"/>
+          </w:tcPr>
+          <w:p>
+            <w:r>
+              <w:rPr>
+                <w:sz w:val="40"/>
+              </w:rPr>
+              <w:t>Alien La</w:t>
+            </w:r>
+            <w:bookmarkStart w:id="0" w:name="_GoBack"/>
+            <w:bookmarkEnd w:id="0"/>
+            <w:r>
+              <w:rPr>
+                <w:sz w:val="40"/>
+              </w:rPr>
+              <w:t>nguage</w:t>
+            </w:r>
+          </w:p>
+        </w:tc>
+      </w:tr>
+      <w:tr>
+        <w:tc>
+          <w:tcPr>
+            <w:tcW w:w="1696" w:type="dxa"/>
+            <w:gridSpan w:val="2"/>
+          </w:tcPr>
+          <w:p>
+            <w:pPr>
+              <w:rPr>
+                <w:b/>
+              </w:rPr>
+            </w:pPr>
+            <w:r>
+              <w:rPr>
+                <w:b/>
+              </w:rPr>
+              <w:t>Activity</w:t>
+            </w:r>
+          </w:p>
+        </w:tc>
+        <w:tc>
+          <w:tcPr>
+            <w:tcW w:w="8754" w:type="dxa"/>
+          </w:tcPr>
+          <w:p>
+            <w:r>
+              <w:t>Make a</w:t>
+            </w:r>
+            <w:r>
+              <w:t xml:space="preserve">n alien character </w:t>
+            </w:r>
+            <w:r>
+              <w:t xml:space="preserve">in Scratch that learns to recognise </w:t>
+            </w:r>
+            <w:r>
+              <w:t>an alien language</w:t>
+            </w:r>
+            <w:r>
+              <w:t>.</w:t>
+            </w:r>
+          </w:p>
+          <w:p/>
+        </w:tc>
+      </w:tr>
+      <w:tr>
+        <w:tc>
+          <w:tcPr>
+            <w:tcW w:w="1696" w:type="dxa"/>
+            <w:gridSpan w:val="2"/>
+          </w:tcPr>
+          <w:p>
+            <w:pPr>
+              <w:rPr>
+                <w:b/>
+              </w:rPr>
+            </w:pPr>
+            <w:r>
+              <w:rPr>
+                <w:b/>
+              </w:rPr>
+              <w:t>Objective</w:t>
+            </w:r>
+          </w:p>
+        </w:tc>
+        <w:tc>
+          <w:tcPr>
+            <w:tcW w:w="8754" w:type="dxa"/>
+          </w:tcPr>
+          <w:p>
+            <w:pPr>
+              <w:rPr>
+                <w:b/>
+              </w:rPr>
+            </w:pPr>
+            <w:r>
+              <w:rPr>
+                <w:b/>
+              </w:rPr>
+              <w:t xml:space="preserve">Teach a computer to recognise </w:t>
+            </w:r>
+            <w:r>
+              <w:rPr>
+                <w:b/>
+              </w:rPr>
+              <w:t>sounds</w:t>
+            </w:r>
+            <w:r>
+              <w:rPr>
+                <w:b/>
+              </w:rPr>
+              <w:t xml:space="preserve"> </w:t>
+            </w:r>
+          </w:p>
+          <w:p>
+            <w:pPr>
+              <w:pStyle w:val="ListParagraph"/>
+              <w:numPr>
+                <w:ilvl w:val="0"/>
+                <w:numId w:val="1"/>
+              </w:numPr>
+              <w:ind w:left="455" w:hanging="425"/>
+            </w:pPr>
+            <w:r>
+              <w:t>Learn how computers can be trained to recognise words</w:t>
+            </w:r>
+          </w:p>
+        </w:tc>
+      </w:tr>
+      <w:tr>
+        <w:tc>
+          <w:tcPr>
+            <w:tcW w:w="1696" w:type="dxa"/>
+            <w:gridSpan w:val="2"/>
+          </w:tcPr>
+          <w:p>
+            <w:pPr>
+              <w:rPr>
+                <w:b/>
+              </w:rPr>
+            </w:pPr>
+            <w:r>
+              <w:rPr>
+                <w:b/>
+              </w:rPr>
+              <w:t>Difficulty level</w:t>
+            </w:r>
+          </w:p>
+        </w:tc>
+        <w:tc>
+          <w:tcPr>
+            <w:tcW w:w="8754" w:type="dxa"/>
+          </w:tcPr>
+          <w:p>
+            <w:r>
+              <w:t>Beginner</w:t>
+            </w:r>
+          </w:p>
+        </w:tc>
+      </w:tr>
+      <w:tr>
+        <w:tc>
+          <w:tcPr>
+            <w:tcW w:w="1696" w:type="dxa"/>
+            <w:gridSpan w:val="2"/>
+            <w:tcBorders>
+              <w:bottom w:val="single" w:sz="4" w:space="0" w:color="auto"/>
+            </w:tcBorders>
+          </w:tcPr>
+          <w:p>
+            <w:pPr>
+              <w:rPr>
+                <w:b/>
+              </w:rPr>
+            </w:pPr>
+            <w:r>
+              <w:rPr>
+                <w:b/>
+              </w:rPr>
+              <w:t>Time estimate</w:t>
+            </w:r>
+          </w:p>
+        </w:tc>
+        <w:tc>
+          <w:tcPr>
+            <w:tcW w:w="8754" w:type="dxa"/>
+            <w:tcBorders>
+              <w:bottom w:val="single" w:sz="4" w:space="0" w:color="auto"/>
+            </w:tcBorders>
+          </w:tcPr>
+          <w:p>
+            <w:r>
+              <w:t xml:space="preserve">1 hour </w:t>
+            </w:r>
+          </w:p>
+        </w:tc>
+      </w:tr>
+      <w:tr>
+        <w:tc>
+          <w:tcPr>
+            <w:tcW w:w="1696" w:type="dxa"/>
+            <w:gridSpan w:val="2"/>
+            <w:tcBorders>
+              <w:bottom w:val="single" w:sz="4" w:space="0" w:color="auto"/>
+            </w:tcBorders>
+          </w:tcPr>
+          <w:p>
+            <w:pPr>
+              <w:rPr>
+                <w:b/>
+              </w:rPr>
+            </w:pPr>
+            <w:r>
+              <w:rPr>
+                <w:b/>
+              </w:rPr>
+              <w:t>Summary</w:t>
+            </w:r>
+          </w:p>
+        </w:tc>
+        <w:tc>
+          <w:tcPr>
+            <w:tcW w:w="8754" w:type="dxa"/>
+            <w:tcBorders>
+              <w:bottom w:val="single" w:sz="4" w:space="0" w:color="auto"/>
+            </w:tcBorders>
+          </w:tcPr>
+          <w:p>
+            <w:r>
+              <w:t xml:space="preserve">Students train a sound recognition system to recognize two sounds in a pretend alien language. They use this in Scratch to make an alien character that can understand and carry out their commands. </w:t>
+            </w:r>
+          </w:p>
+        </w:tc>
+      </w:tr>
+      <w:tr>
+        <w:tc>
+          <w:tcPr>
+            <w:tcW w:w="1696" w:type="dxa"/>
+            <w:gridSpan w:val="2"/>
+            <w:tcBorders>
+              <w:bottom w:val="single" w:sz="4" w:space="0" w:color="auto"/>
+            </w:tcBorders>
+            <w:tcMar>
+              <w:bottom w:w="113" w:type="dxa"/>
+            </w:tcMar>
+          </w:tcPr>
+          <w:p>
+            <w:pPr>
+              <w:rPr>
+                <w:b/>
+              </w:rPr>
+            </w:pPr>
+            <w:r>
+              <w:rPr>
+                <w:b/>
+              </w:rPr>
+              <w:t>Topics</w:t>
+            </w:r>
+          </w:p>
+        </w:tc>
+        <w:tc>
+          <w:tcPr>
+            <w:tcW w:w="8754" w:type="dxa"/>
+            <w:tcBorders>
+              <w:bottom w:val="single" w:sz="4" w:space="0" w:color="auto"/>
+            </w:tcBorders>
+            <w:tcMar>
+              <w:bottom w:w="113" w:type="dxa"/>
+            </w:tcMar>
+          </w:tcPr>
+          <w:p>
+            <w:r>
+              <w:t>sound recognition, supervised learning</w:t>
+            </w:r>
+          </w:p>
+        </w:tc>
+      </w:tr>
+      <w:tr>
+        <w:tc>
+          <w:tcPr>
+            <w:tcW w:w="10450" w:type="dxa"/>
+            <w:gridSpan w:val="3"/>
+            <w:shd w:val="clear" w:color="auto" w:fill="92D050"/>
+            <w:tcMar>
+              <w:top w:w="85" w:type="dxa"/>
+              <w:left w:w="85" w:type="dxa"/>
+              <w:bottom w:w="85" w:type="dxa"/>
+              <w:right w:w="85" w:type="dxa"/>
+            </w:tcMar>
+            <w:vAlign w:val="center"/>
+          </w:tcPr>
+          <w:p>
+            <w:pPr>
+              <w:jc w:val="center"/>
+              <w:rPr>
+                <w:rFonts w:ascii="IBM Plex Sans" w:hAnsi="IBM Plex Sans"/>
+                <w:b/>
+              </w:rPr>
+            </w:pPr>
+            <w:r>
+              <w:rPr>
+                <w:rFonts w:ascii="IBM Plex Sans" w:hAnsi="IBM Plex Sans"/>
+                <w:b/>
+                <w:color w:val="44546A" w:themeColor="text2"/>
+              </w:rPr>
+              <w:t>Setup</w:t>
+            </w:r>
+          </w:p>
+        </w:tc>
+      </w:tr>
+      <w:tr>
+        <w:tc>
+          <w:tcPr>
+            <w:tcW w:w="10450" w:type="dxa"/>
+            <w:gridSpan w:val="3"/>
+            <w:tcMar>
+              <w:top w:w="113" w:type="dxa"/>
+            </w:tcMar>
+          </w:tcPr>
+          <w:p>
+            <w:r>
+              <w:t>Each student will need:</w:t>
+            </w:r>
+          </w:p>
+        </w:tc>
+      </w:tr>
+      <w:tr>
+        <w:tc>
+          <w:tcPr>
+            <w:tcW w:w="279" w:type="dxa"/>
+          </w:tcPr>
+          <w:p>
+            <w:pPr>
+              <w:rPr>
+                <w:b/>
+              </w:rPr>
+            </w:pPr>
+          </w:p>
+        </w:tc>
+        <w:tc>
+          <w:tcPr>
+            <w:tcW w:w="1417" w:type="dxa"/>
+          </w:tcPr>
+          <w:p>
+            <w:pPr>
+              <w:rPr>
+                <w:b/>
+              </w:rPr>
+            </w:pPr>
+            <w:r>
+              <w:rPr>
+                <w:b/>
+              </w:rPr>
+              <w:t>Print-outs</w:t>
+            </w:r>
+          </w:p>
+        </w:tc>
+        <w:tc>
+          <w:tcPr>
+            <w:tcW w:w="8754" w:type="dxa"/>
+          </w:tcPr>
+          <w:p>
+            <w:pPr>
+              <w:rPr>
+                <w:sz w:val="22"/>
+              </w:rPr>
+            </w:pPr>
+            <w:r>
+              <w:t xml:space="preserve">Project worksheet </w:t>
+            </w:r>
+            <w:proofErr w:type="gramStart"/>
+            <w:r>
+              <w:t xml:space="preserve">   </w:t>
+            </w:r>
+            <w:r>
+              <w:rPr>
+                <w:sz w:val="22"/>
+              </w:rPr>
+              <w:t>(</w:t>
+            </w:r>
+            <w:proofErr w:type="gramEnd"/>
+            <w:r>
+              <w:rPr>
+                <w:sz w:val="22"/>
+              </w:rPr>
+              <w:t xml:space="preserve">download from </w:t>
+            </w:r>
+            <w:hyperlink r:id="rId98" w:history="1">
+              <w:r>
+                <w:rPr>
+                  <w:rStyle w:val="Hyperlink"/>
+                  <w:sz w:val="22"/>
+                </w:rPr>
+                <w:t>https://machinelearningforkids.co.uk/worksheets</w:t>
+              </w:r>
+            </w:hyperlink>
+            <w:r>
+              <w:rPr>
+                <w:sz w:val="22"/>
+              </w:rPr>
+              <w:t xml:space="preserve"> )</w:t>
+            </w:r>
+          </w:p>
+          <w:p>
+            <w:r>
+              <w:rPr>
+                <w:sz w:val="21"/>
+                <w:szCs w:val="21"/>
+              </w:rPr>
+              <w:t>Blocks in Scratch scripts are colour-coded, so printing in colour will make it easier for students.</w:t>
+            </w:r>
+          </w:p>
+        </w:tc>
+      </w:tr>
+      <w:tr>
+        <w:tc>
+          <w:tcPr>
+            <w:tcW w:w="279" w:type="dxa"/>
+          </w:tcPr>
+          <w:p>
+            <w:pPr>
+              <w:rPr>
+                <w:b/>
+              </w:rPr>
+            </w:pPr>
+          </w:p>
+        </w:tc>
+        <w:tc>
+          <w:tcPr>
+            <w:tcW w:w="1417" w:type="dxa"/>
+          </w:tcPr>
+          <w:p>
+            <w:pPr>
+              <w:rPr>
+                <w:b/>
+              </w:rPr>
+            </w:pPr>
+            <w:r>
+              <w:rPr>
+                <w:b/>
+              </w:rPr>
+              <w:t>Technology</w:t>
+            </w:r>
+          </w:p>
+        </w:tc>
+        <w:tc>
+          <w:tcPr>
+            <w:tcW w:w="8754" w:type="dxa"/>
+          </w:tcPr>
+          <w:p>
+            <w:r>
+              <w:t>Microphone</w:t>
+            </w:r>
+          </w:p>
+        </w:tc>
+      </w:tr>
+      <w:tr>
+        <w:tc>
+          <w:tcPr>
+            <w:tcW w:w="279" w:type="dxa"/>
+          </w:tcPr>
+          <w:p>
+            <w:pPr>
+              <w:rPr>
+                <w:b/>
+              </w:rPr>
+            </w:pPr>
+          </w:p>
+        </w:tc>
+        <w:tc>
+          <w:tcPr>
+            <w:tcW w:w="1417" w:type="dxa"/>
+          </w:tcPr>
+          <w:p>
+            <w:pPr>
+              <w:rPr>
+                <w:b/>
+              </w:rPr>
+            </w:pPr>
+            <w:r>
+              <w:rPr>
+                <w:b/>
+              </w:rPr>
+              <w:t>Access</w:t>
+            </w:r>
+          </w:p>
+        </w:tc>
+        <w:tc>
+          <w:tcPr>
+            <w:tcW w:w="8754" w:type="dxa"/>
+          </w:tcPr>
+          <w:p>
+            <w:r>
+              <w:t>Username and password for machinelearningforkids.co.uk</w:t>
+            </w:r>
+          </w:p>
+        </w:tc>
+      </w:tr>
+      <w:tr>
+        <w:tc>
+          <w:tcPr>
+            <w:tcW w:w="10450" w:type="dxa"/>
+            <w:gridSpan w:val="3"/>
+            <w:tcMar>
+              <w:top w:w="113" w:type="dxa"/>
+            </w:tcMar>
+          </w:tcPr>
+          <w:p>
+            <w:r>
+              <w:t>Class account will need:</w:t>
+            </w:r>
+          </w:p>
+        </w:tc>
+      </w:tr>
+      <w:tr>
+        <w:tc>
+          <w:tcPr>
+            <w:tcW w:w="279" w:type="dxa"/>
+            <w:tcBorders>
+              <w:bottom w:val="single" w:sz="4" w:space="0" w:color="auto"/>
+            </w:tcBorders>
+          </w:tcPr>
+          <w:p>
+            <w:pPr>
+              <w:rPr>
+                <w:b/>
+              </w:rPr>
+            </w:pPr>
+          </w:p>
+        </w:tc>
+        <w:tc>
+          <w:tcPr>
+            <w:tcW w:w="1417" w:type="dxa"/>
+            <w:tcBorders>
+              <w:bottom w:val="single" w:sz="4" w:space="0" w:color="auto"/>
+            </w:tcBorders>
+          </w:tcPr>
+          <w:p>
+            <w:pPr>
+              <w:rPr>
+                <w:b/>
+              </w:rPr>
+            </w:pPr>
+            <w:r>
+              <w:rPr>
+                <w:b/>
+              </w:rPr>
+              <w:t>API keys</w:t>
+            </w:r>
+          </w:p>
+        </w:tc>
+        <w:tc>
+          <w:tcPr>
+            <w:tcW w:w="8754" w:type="dxa"/>
+            <w:tcBorders>
+              <w:bottom w:val="single" w:sz="4" w:space="0" w:color="auto"/>
+            </w:tcBorders>
+          </w:tcPr>
+          <w:p>
+            <w:pPr>
+              <w:rPr>
+                <w:sz w:val="18"/>
+              </w:rPr>
+            </w:pPr>
+            <w:r>
+              <w:t>None</w:t>
+            </w:r>
+          </w:p>
+          <w:p/>
+        </w:tc>
+      </w:tr>
+      <w:tr>
+        <w:tc>
+          <w:tcPr>
+            <w:tcW w:w="10450" w:type="dxa"/>
+            <w:gridSpan w:val="3"/>
+            <w:shd w:val="clear" w:color="auto" w:fill="92D050"/>
+            <w:tcMar>
+              <w:top w:w="85" w:type="dxa"/>
+              <w:left w:w="85" w:type="dxa"/>
+              <w:bottom w:w="85" w:type="dxa"/>
+              <w:right w:w="85" w:type="dxa"/>
+            </w:tcMar>
+          </w:tcPr>
+          <w:p>
+            <w:pPr>
+              <w:jc w:val="center"/>
+            </w:pPr>
+            <w:r>
+              <w:rPr>
+                <w:rFonts w:ascii="IBM Plex Sans" w:hAnsi="IBM Plex Sans"/>
+                <w:b/>
+                <w:color w:val="44546A" w:themeColor="text2"/>
+              </w:rPr>
+              <w:t>Customizing</w:t>
+            </w:r>
+          </w:p>
+        </w:tc>
+      </w:tr>
+      <w:tr>
+        <w:tc>
+          <w:tcPr>
+            <w:tcW w:w="10450" w:type="dxa"/>
+            <w:gridSpan w:val="3"/>
+            <w:tcBorders>
+              <w:bottom w:val="single" w:sz="4" w:space="0" w:color="auto"/>
+            </w:tcBorders>
+          </w:tcPr>
+          <w:p>
+            <w:pPr>
+              <w:rPr>
+                <w:sz w:val="22"/>
+              </w:rPr>
+            </w:pPr>
+            <w:r>
+              <w:rPr>
+                <w:sz w:val="22"/>
+              </w:rPr>
+              <w:t xml:space="preserve">If you use </w:t>
+            </w:r>
+            <w:r>
+              <w:rPr>
+                <w:b/>
+                <w:sz w:val="22"/>
+              </w:rPr>
+              <w:t>PRIMM</w:t>
+            </w:r>
+            <w:r>
+              <w:rPr>
+                <w:sz w:val="22"/>
+              </w:rPr>
+              <w:t xml:space="preserve"> approaches with your class, add a step where students predict how the project template works.</w:t>
+            </w:r>
+          </w:p>
+          <w:p>
+            <w:pPr>
+              <w:rPr>
+                <w:sz w:val="22"/>
+              </w:rPr>
+            </w:pPr>
+            <w:r>
+              <w:rPr>
+                <w:sz w:val="22"/>
+              </w:rPr>
+              <w:t xml:space="preserve">If you want to </w:t>
+            </w:r>
+            <w:r>
+              <w:rPr>
+                <w:b/>
+                <w:sz w:val="22"/>
+              </w:rPr>
+              <w:t>increase the amount of coding</w:t>
+            </w:r>
+            <w:r>
+              <w:rPr>
+                <w:sz w:val="22"/>
+              </w:rPr>
+              <w:t xml:space="preserve"> involved, delete some of the code from the project template and add steps to the worksheet so students code it themselves.</w:t>
+            </w:r>
+          </w:p>
+          <w:p>
+            <w:pPr>
+              <w:rPr>
+                <w:sz w:val="22"/>
+              </w:rPr>
+            </w:pPr>
+            <w:r>
+              <w:rPr>
+                <w:sz w:val="22"/>
+              </w:rPr>
+              <w:t xml:space="preserve">If you want to </w:t>
+            </w:r>
+            <w:r>
+              <w:rPr>
+                <w:b/>
+                <w:sz w:val="22"/>
+              </w:rPr>
+              <w:t>encourage problem solving</w:t>
+            </w:r>
+            <w:r>
+              <w:rPr>
+                <w:sz w:val="22"/>
+              </w:rPr>
+              <w:t>, delete some of the detail in the worksheets and provide more general instructions instead.</w:t>
+            </w:r>
+          </w:p>
+          <w:p>
+            <w:r>
+              <w:rPr>
+                <w:sz w:val="22"/>
+              </w:rPr>
+              <w:t>P</w:t>
+            </w:r>
+            <w:r>
+              <w:rPr>
+                <w:sz w:val="22"/>
+              </w:rPr>
+              <w:t>roject template files</w:t>
+            </w:r>
+            <w:r>
+              <w:rPr>
+                <w:sz w:val="22"/>
+              </w:rPr>
+              <w:t xml:space="preserve"> &amp;</w:t>
+            </w:r>
+            <w:r>
+              <w:rPr>
+                <w:sz w:val="22"/>
+              </w:rPr>
+              <w:t xml:space="preserve"> worksheets in MS Word format are available so you can </w:t>
+            </w:r>
+            <w:r>
+              <w:rPr>
+                <w:b/>
+                <w:sz w:val="22"/>
+              </w:rPr>
+              <w:t>modify them to suit your class</w:t>
+            </w:r>
+            <w:r>
+              <w:rPr>
+                <w:sz w:val="22"/>
+              </w:rPr>
+              <w:t>.</w:t>
+            </w:r>
+          </w:p>
+        </w:tc>
+      </w:tr>
+      <w:tr>
+        <w:tc>
+          <w:tcPr>
+            <w:tcW w:w="1696" w:type="dxa"/>
+            <w:gridSpan w:val="2"/>
+            <w:tcBorders>
+              <w:bottom w:val="single" w:sz="4" w:space="0" w:color="auto"/>
+            </w:tcBorders>
+          </w:tcPr>
+          <w:p>
+            <w:pPr>
+              <w:rPr>
+                <w:b/>
+              </w:rPr>
+            </w:pPr>
+            <w:r>
+              <w:rPr>
+                <w:b/>
+              </w:rPr>
+              <w:t>Project template</w:t>
+            </w:r>
+            <w:r>
+              <w:rPr>
+                <w:b/>
+              </w:rPr>
+              <w:t>s</w:t>
+            </w:r>
+          </w:p>
+        </w:tc>
+        <w:tc>
+          <w:tcPr>
+            <w:tcW w:w="8754" w:type="dxa"/>
+            <w:tcBorders>
+              <w:bottom w:val="single" w:sz="4" w:space="0" w:color="auto"/>
+            </w:tcBorders>
+          </w:tcPr>
+          <w:p>
+            <w:hyperlink r:id="rId99" w:history="1">
+              <w:r>
+                <w:rPr>
+                  <w:rStyle w:val="Hyperlink"/>
+                </w:rPr>
+                <w:t>https://github.com/IBM/taxinomitis-docs/tree/master/scratch-templates</w:t>
+              </w:r>
+            </w:hyperlink>
+          </w:p>
+          <w:p>
+            <w:r>
+              <w:t>Scratch 3 templates end .sb3                             Scratch 2 templates end .sb2</w:t>
+            </w:r>
+          </w:p>
+        </w:tc>
+      </w:tr>
+      <w:tr>
+        <w:tc>
+          <w:tcPr>
+            <w:tcW w:w="1696" w:type="dxa"/>
+            <w:gridSpan w:val="2"/>
+            <w:tcBorders>
+              <w:bottom w:val="single" w:sz="4" w:space="0" w:color="auto"/>
+            </w:tcBorders>
+          </w:tcPr>
+          <w:p>
+            <w:pPr>
+              <w:rPr>
+                <w:b/>
+              </w:rPr>
+            </w:pPr>
+            <w:r>
+              <w:rPr>
+                <w:b/>
+              </w:rPr>
+              <w:t>Worksheet</w:t>
+            </w:r>
+            <w:r>
+              <w:rPr>
+                <w:b/>
+              </w:rPr>
+              <w:t>s</w:t>
+            </w:r>
+          </w:p>
+        </w:tc>
+        <w:tc>
+          <w:tcPr>
+            <w:tcW w:w="8754" w:type="dxa"/>
+            <w:tcBorders>
+              <w:bottom w:val="single" w:sz="4" w:space="0" w:color="auto"/>
+            </w:tcBorders>
+          </w:tcPr>
+          <w:p>
+            <w:hyperlink r:id="rId100" w:history="1">
+              <w:r>
+                <w:rPr>
+                  <w:rStyle w:val="Hyperlink"/>
+                </w:rPr>
+                <w:t>https://github.com/IBM/taxinomitis-docs/tree/master/project-worksheets/msword</w:t>
+              </w:r>
+            </w:hyperlink>
+          </w:p>
+        </w:tc>
+      </w:tr>
+      <w:tr>
+        <w:tc>
+          <w:tcPr>
+            <w:tcW w:w="10450" w:type="dxa"/>
+            <w:gridSpan w:val="3"/>
+            <w:shd w:val="clear" w:color="auto" w:fill="92D050"/>
+            <w:tcMar>
+              <w:top w:w="85" w:type="dxa"/>
+              <w:left w:w="85" w:type="dxa"/>
+              <w:bottom w:w="85" w:type="dxa"/>
+              <w:right w:w="85" w:type="dxa"/>
+            </w:tcMar>
+          </w:tcPr>
+          <w:p>
+            <w:pPr>
+              <w:jc w:val="center"/>
+            </w:pPr>
+            <w:r>
+              <w:rPr>
+                <w:rFonts w:ascii="IBM Plex Sans" w:hAnsi="IBM Plex Sans"/>
+                <w:b/>
+                <w:color w:val="44546A" w:themeColor="text2"/>
+              </w:rPr>
+              <w:t>Help</w:t>
+            </w:r>
+          </w:p>
+        </w:tc>
+      </w:tr>
+      <w:tr>
+        <w:tc>
+          <w:tcPr>
+            <w:tcW w:w="1696" w:type="dxa"/>
+            <w:gridSpan w:val="2"/>
+          </w:tcPr>
+          <w:p>
+            <w:pPr>
+              <w:rPr>
+                <w:b/>
+              </w:rPr>
+            </w:pPr>
+            <w:r>
+              <w:rPr>
+                <w:b/>
+              </w:rPr>
+              <w:t>Potential issues</w:t>
+            </w:r>
+          </w:p>
+        </w:tc>
+        <w:tc>
+          <w:tcPr>
+            <w:tcW w:w="8754" w:type="dxa"/>
+          </w:tcPr>
+          <w:p>
+            <w:pPr>
+              <w:pStyle w:val="ListParagraph"/>
+              <w:numPr>
+                <w:ilvl w:val="0"/>
+                <w:numId w:val="1"/>
+              </w:numPr>
+              <w:ind w:left="455" w:hanging="425"/>
+            </w:pPr>
+            <w:r>
+              <w:t>Students will record their voice and use that to train a machine learning model. This can work using a microphone built in to a laptop but the background noise can make this tricky with a large class all doing it at once. Using dedicated microphones (such as a headset microphone) can be a big help with this.</w:t>
+            </w:r>
+          </w:p>
+          <w:p>
+            <w:pPr>
+              <w:pStyle w:val="ListParagraph"/>
+              <w:numPr>
+                <w:ilvl w:val="0"/>
+                <w:numId w:val="1"/>
+              </w:numPr>
+              <w:ind w:left="455" w:hanging="425"/>
+            </w:pPr>
+            <w:r>
+              <w:t xml:space="preserve">Younger students may enjoy inventing their own alien language. Encourage them to invent </w:t>
+            </w:r>
+            <w:r>
+              <w:t>words that are weird and different! Older students may feel self-conscious making weird noises with their voice and may prefer doing things like finger clicks or jangling a bunch of keys instead. Either approach is fine.</w:t>
+            </w:r>
+          </w:p>
+          <w:p>
+            <w:pPr>
+              <w:pStyle w:val="ListParagraph"/>
+              <w:numPr>
+                <w:ilvl w:val="0"/>
+                <w:numId w:val="1"/>
+              </w:numPr>
+              <w:ind w:left="455" w:hanging="425"/>
+            </w:pPr>
+            <w:r>
+              <w:t>“https://machinelearningforkids.co.uk” is a long URL to type for some children. You may find it easier to set up a bookmark that they can click on instead.</w:t>
+            </w:r>
+          </w:p>
+          <w:p>
+            <w:pPr>
+              <w:rPr>
+                <w:sz w:val="11"/>
+              </w:rPr>
+            </w:pPr>
+          </w:p>
+          <w:p>
+            <w:r>
+              <w:t xml:space="preserve">General troubleshooting and help at </w:t>
+            </w:r>
+            <w:hyperlink r:id="rId101" w:history="1">
+              <w:r>
+                <w:rPr>
+                  <w:rStyle w:val="Hyperlink"/>
+                </w:rPr>
+                <w:t>https://machinelearningforkids.co.uk/help</w:t>
+              </w:r>
+            </w:hyperlink>
+            <w:r>
+              <w:t xml:space="preserve"> </w:t>
+            </w:r>
+          </w:p>
+          <w:p>
+            <w:pPr>
+              <w:rPr>
+                <w:sz w:val="13"/>
+              </w:rPr>
+            </w:pPr>
+          </w:p>
         </w:tc>
       </w:tr>
     </w:tbl>
@@ -25464,7 +27644,7 @@
     </w:rPrDefault>
     <w:pPrDefault/>
   </w:docDefaults>
-  <w:latentStyles w:defLockedState="0" w:defUIPriority="99" w:defSemiHidden="0" w:defUnhideWhenUsed="0" w:defQFormat="0" w:count="375">
+  <w:latentStyles w:defLockedState="0" w:defUIPriority="99" w:defSemiHidden="0" w:defUnhideWhenUsed="0" w:defQFormat="0" w:count="376">
     <w:lsdException w:name="Normal" w:uiPriority="0" w:qFormat="1"/>
     <w:lsdException w:name="heading 1" w:uiPriority="9" w:qFormat="1"/>
     <w:lsdException w:name="heading 2" w:semiHidden="1" w:uiPriority="9" w:unhideWhenUsed="1" w:qFormat="1"/>
@@ -25570,7 +27750,6 @@
     <w:lsdException w:name="HTML Sample" w:semiHidden="1" w:unhideWhenUsed="1"/>
     <w:lsdException w:name="HTML Typewriter" w:semiHidden="1" w:unhideWhenUsed="1"/>
     <w:lsdException w:name="HTML Variable" w:semiHidden="1" w:unhideWhenUsed="1"/>
-    <w:lsdException w:name="Normal Table" w:semiHidden="1" w:unhideWhenUsed="1"/>
     <w:lsdException w:name="annotation subject" w:semiHidden="1" w:unhideWhenUsed="1"/>
     <w:lsdException w:name="No List" w:semiHidden="1" w:unhideWhenUsed="1"/>
     <w:lsdException w:name="Outline List 1" w:semiHidden="1" w:unhideWhenUsed="1"/>
@@ -25617,10 +27796,8 @@
     <w:lsdException w:name="Table Subtle 2" w:semiHidden="1" w:unhideWhenUsed="1"/>
     <w:lsdException w:name="Table Web 1" w:semiHidden="1" w:unhideWhenUsed="1"/>
     <w:lsdException w:name="Table Web 2" w:semiHidden="1" w:unhideWhenUsed="1"/>
-    <w:lsdException w:name="Table Web 3" w:semiHidden="1" w:unhideWhenUsed="1"/>
     <w:lsdException w:name="Balloon Text" w:semiHidden="1" w:unhideWhenUsed="1"/>
     <w:lsdException w:name="Table Grid" w:uiPriority="39"/>
-    <w:lsdException w:name="Table Theme" w:semiHidden="1" w:unhideWhenUsed="1"/>
     <w:lsdException w:name="Placeholder Text" w:semiHidden="1"/>
     <w:lsdException w:name="No Spacing" w:uiPriority="1" w:qFormat="1"/>
     <w:lsdException w:name="Light Shading" w:uiPriority="60"/>
@@ -25838,6 +28015,7 @@
     <w:lsdException w:name="List Table 7 Colorful Accent 6" w:uiPriority="52"/>
     <w:lsdException w:name="Mention" w:semiHidden="1" w:unhideWhenUsed="1"/>
     <w:lsdException w:name="Smart Hyperlink" w:semiHidden="1" w:unhideWhenUsed="1"/>
+    <w:lsdException w:name="Smart Link" w:semiHidden="1" w:unhideWhenUsed="1"/>
   </w:latentStyles>
   <w:style w:type="paragraph" w:default="1" w:styleId="Normal">
     <w:name w:val="Normal"/>

</xml_diff>

<commit_message>
docs: New project worksheet "Secret Code"
Signed-off-by: Dale Lane <dale.lane@uk.ibm.com>
</commit_message>
<xml_diff>
--- a/teachers-notes/msword/teachersnotes.docx
+++ b/teachers-notes/msword/teachersnotes.docx
@@ -26306,15 +26306,7 @@
               <w:rPr>
                 <w:sz w:val="40"/>
               </w:rPr>
-              <w:t>Alien La</w:t>
-            </w:r>
-            <w:bookmarkStart w:id="0" w:name="_GoBack"/>
-            <w:bookmarkEnd w:id="0"/>
-            <w:r>
-              <w:rPr>
-                <w:sz w:val="40"/>
-              </w:rPr>
-              <w:t>nguage</w:t>
+              <w:t>Alien Language</w:t>
             </w:r>
           </w:p>
         </w:tc>
@@ -27232,6 +27224,1120 @@
               <w:t xml:space="preserve">General troubleshooting and help at </w:t>
             </w:r>
             <w:hyperlink r:id="rId101" w:history="1">
+              <w:r>
+                <w:rPr>
+                  <w:rStyle w:val="Hyperlink"/>
+                </w:rPr>
+                <w:t>https://machinelearningforkids.co.uk/help</w:t>
+              </w:r>
+            </w:hyperlink>
+            <w:r>
+              <w:t xml:space="preserve"> </w:t>
+            </w:r>
+          </w:p>
+          <w:p>
+            <w:pPr>
+              <w:rPr>
+                <w:sz w:val="13"/>
+              </w:rPr>
+            </w:pPr>
+          </w:p>
+        </w:tc>
+      </w:tr>
+    </w:tbl>
+    <w:p/>
+    <w:p>
+      <w:r>
+        <w:br w:type="page"/>
+      </w:r>
+    </w:p>
+    <w:tbl>
+      <w:tblPr>
+        <w:tblStyle w:val="TableGrid"/>
+        <w:tblW w:w="5000" w:type="pct"/>
+        <w:tblLook w:val="04A0" w:firstRow="1" w:lastRow="0" w:firstColumn="1" w:lastColumn="0" w:noHBand="0" w:noVBand="1"/>
+      </w:tblPr>
+      <w:tblGrid>
+        <w:gridCol w:w="279"/>
+        <w:gridCol w:w="1417"/>
+        <w:gridCol w:w="8754"/>
+      </w:tblGrid>
+      <w:tr>
+        <w:tc>
+          <w:tcPr>
+            <w:tcW w:w="10450" w:type="dxa"/>
+            <w:gridSpan w:val="3"/>
+            <w:shd w:val="clear" w:color="auto" w:fill="70AD47" w:themeFill="accent6"/>
+            <w:tcMar>
+              <w:top w:w="170" w:type="dxa"/>
+              <w:left w:w="170" w:type="dxa"/>
+              <w:bottom w:w="170" w:type="dxa"/>
+              <w:right w:w="170" w:type="dxa"/>
+            </w:tcMar>
+          </w:tcPr>
+          <w:p>
+            <w:pPr>
+              <w:jc w:val="center"/>
+              <w:rPr>
+                <w:rFonts w:ascii="IBM Plex Sans" w:hAnsi="IBM Plex Sans"/>
+                <w:b/>
+                <w:color w:val="FFFFFF" w:themeColor="background1"/>
+              </w:rPr>
+            </w:pPr>
+            <w:r>
+              <w:rPr>
+                <w:rFonts w:ascii="IBM Plex Sans" w:hAnsi="IBM Plex Sans"/>
+                <w:b/>
+                <w:color w:val="FFFFFF" w:themeColor="background1"/>
+                <w:sz w:val="36"/>
+              </w:rPr>
+              <w:lastRenderedPageBreak/>
+              <w:t xml:space="preserve">Machine Learning For </w:t>
+            </w:r>
+            <w:proofErr w:type="gramStart"/>
+            <w:r>
+              <w:rPr>
+                <w:rFonts w:ascii="IBM Plex Sans" w:hAnsi="IBM Plex Sans"/>
+                <w:b/>
+                <w:color w:val="FFFFFF" w:themeColor="background1"/>
+                <w:sz w:val="36"/>
+              </w:rPr>
+              <w:t>Kids  :</w:t>
+            </w:r>
+            <w:proofErr w:type="gramEnd"/>
+            <w:r>
+              <w:rPr>
+                <w:rFonts w:ascii="IBM Plex Sans" w:hAnsi="IBM Plex Sans"/>
+                <w:b/>
+                <w:color w:val="FFFFFF" w:themeColor="background1"/>
+                <w:sz w:val="36"/>
+              </w:rPr>
+              <w:t xml:space="preserve">:  </w:t>
+            </w:r>
+            <w:r>
+              <w:rPr>
+                <w:rFonts w:ascii="IBM Plex Sans" w:hAnsi="IBM Plex Sans"/>
+                <w:b/>
+                <w:color w:val="FFFFFF" w:themeColor="background1"/>
+                <w:sz w:val="36"/>
+              </w:rPr>
+              <w:t>Teachers’</w:t>
+            </w:r>
+            <w:r>
+              <w:rPr>
+                <w:rFonts w:ascii="IBM Plex Sans" w:hAnsi="IBM Plex Sans"/>
+                <w:b/>
+                <w:color w:val="FFFFFF" w:themeColor="background1"/>
+                <w:sz w:val="36"/>
+              </w:rPr>
+              <w:t xml:space="preserve"> notes</w:t>
+            </w:r>
+          </w:p>
+        </w:tc>
+      </w:tr>
+      <w:tr>
+        <w:tc>
+          <w:tcPr>
+            <w:tcW w:w="1696" w:type="dxa"/>
+            <w:gridSpan w:val="2"/>
+          </w:tcPr>
+          <w:p>
+            <w:pPr>
+              <w:rPr>
+                <w:b/>
+              </w:rPr>
+            </w:pPr>
+            <w:r>
+              <w:rPr>
+                <w:b/>
+              </w:rPr>
+              <w:t>Worksheet</w:t>
+            </w:r>
+          </w:p>
+        </w:tc>
+        <w:tc>
+          <w:tcPr>
+            <w:tcW w:w="8754" w:type="dxa"/>
+          </w:tcPr>
+          <w:p>
+            <w:r>
+              <w:rPr>
+                <w:sz w:val="40"/>
+              </w:rPr>
+              <w:t>Secret Code</w:t>
+            </w:r>
+          </w:p>
+        </w:tc>
+      </w:tr>
+      <w:tr>
+        <w:tc>
+          <w:tcPr>
+            <w:tcW w:w="1696" w:type="dxa"/>
+            <w:gridSpan w:val="2"/>
+          </w:tcPr>
+          <w:p>
+            <w:pPr>
+              <w:rPr>
+                <w:b/>
+              </w:rPr>
+            </w:pPr>
+            <w:r>
+              <w:rPr>
+                <w:b/>
+              </w:rPr>
+              <w:t>Activity</w:t>
+            </w:r>
+          </w:p>
+        </w:tc>
+        <w:tc>
+          <w:tcPr>
+            <w:tcW w:w="8754" w:type="dxa"/>
+          </w:tcPr>
+          <w:p>
+            <w:r>
+              <w:t>Make a</w:t>
+            </w:r>
+            <w:r>
+              <w:t xml:space="preserve"> </w:t>
+            </w:r>
+            <w:r>
+              <w:t>spy</w:t>
+            </w:r>
+            <w:r>
+              <w:t xml:space="preserve"> </w:t>
+            </w:r>
+            <w:r>
+              <w:t xml:space="preserve">in Scratch </w:t>
+            </w:r>
+            <w:r>
+              <w:t xml:space="preserve">and teach it to recognize your secret code words. </w:t>
+            </w:r>
+          </w:p>
+          <w:p/>
+        </w:tc>
+      </w:tr>
+      <w:tr>
+        <w:tc>
+          <w:tcPr>
+            <w:tcW w:w="1696" w:type="dxa"/>
+            <w:gridSpan w:val="2"/>
+          </w:tcPr>
+          <w:p>
+            <w:pPr>
+              <w:rPr>
+                <w:b/>
+              </w:rPr>
+            </w:pPr>
+            <w:r>
+              <w:rPr>
+                <w:b/>
+              </w:rPr>
+              <w:t>Objective</w:t>
+            </w:r>
+          </w:p>
+        </w:tc>
+        <w:tc>
+          <w:tcPr>
+            <w:tcW w:w="8754" w:type="dxa"/>
+          </w:tcPr>
+          <w:p>
+            <w:pPr>
+              <w:rPr>
+                <w:b/>
+              </w:rPr>
+            </w:pPr>
+            <w:r>
+              <w:rPr>
+                <w:b/>
+              </w:rPr>
+              <w:t xml:space="preserve">Teach a computer to recognise </w:t>
+            </w:r>
+            <w:r>
+              <w:rPr>
+                <w:b/>
+              </w:rPr>
+              <w:t>speech</w:t>
+            </w:r>
+            <w:r>
+              <w:rPr>
+                <w:b/>
+              </w:rPr>
+              <w:t xml:space="preserve"> </w:t>
+            </w:r>
+          </w:p>
+          <w:p>
+            <w:pPr>
+              <w:pStyle w:val="ListParagraph"/>
+              <w:numPr>
+                <w:ilvl w:val="0"/>
+                <w:numId w:val="1"/>
+              </w:numPr>
+              <w:ind w:left="455" w:hanging="425"/>
+            </w:pPr>
+            <w:r>
+              <w:t>Learn how computers can be trained to recognise words</w:t>
+            </w:r>
+          </w:p>
+        </w:tc>
+      </w:tr>
+      <w:tr>
+        <w:tc>
+          <w:tcPr>
+            <w:tcW w:w="1696" w:type="dxa"/>
+            <w:gridSpan w:val="2"/>
+          </w:tcPr>
+          <w:p>
+            <w:pPr>
+              <w:rPr>
+                <w:b/>
+              </w:rPr>
+            </w:pPr>
+            <w:r>
+              <w:rPr>
+                <w:b/>
+              </w:rPr>
+              <w:t>Difficulty level</w:t>
+            </w:r>
+          </w:p>
+        </w:tc>
+        <w:tc>
+          <w:tcPr>
+            <w:tcW w:w="8754" w:type="dxa"/>
+          </w:tcPr>
+          <w:p>
+            <w:r>
+              <w:t>Intermediate</w:t>
+            </w:r>
+          </w:p>
+        </w:tc>
+      </w:tr>
+      <w:tr>
+        <w:tc>
+          <w:tcPr>
+            <w:tcW w:w="1696" w:type="dxa"/>
+            <w:gridSpan w:val="2"/>
+            <w:tcBorders>
+              <w:bottom w:val="single" w:sz="4" w:space="0" w:color="auto"/>
+            </w:tcBorders>
+          </w:tcPr>
+          <w:p>
+            <w:pPr>
+              <w:rPr>
+                <w:b/>
+              </w:rPr>
+            </w:pPr>
+            <w:r>
+              <w:rPr>
+                <w:b/>
+              </w:rPr>
+              <w:t>Time estimate</w:t>
+            </w:r>
+          </w:p>
+        </w:tc>
+        <w:tc>
+          <w:tcPr>
+            <w:tcW w:w="8754" w:type="dxa"/>
+            <w:tcBorders>
+              <w:bottom w:val="single" w:sz="4" w:space="0" w:color="auto"/>
+            </w:tcBorders>
+          </w:tcPr>
+          <w:p>
+            <w:r>
+              <w:t xml:space="preserve">1 hour </w:t>
+            </w:r>
+          </w:p>
+        </w:tc>
+      </w:tr>
+      <w:tr>
+        <w:tc>
+          <w:tcPr>
+            <w:tcW w:w="1696" w:type="dxa"/>
+            <w:gridSpan w:val="2"/>
+            <w:tcBorders>
+              <w:bottom w:val="single" w:sz="4" w:space="0" w:color="auto"/>
+            </w:tcBorders>
+          </w:tcPr>
+          <w:p>
+            <w:pPr>
+              <w:rPr>
+                <w:b/>
+              </w:rPr>
+            </w:pPr>
+            <w:r>
+              <w:rPr>
+                <w:b/>
+              </w:rPr>
+              <w:t>Summary</w:t>
+            </w:r>
+          </w:p>
+        </w:tc>
+        <w:tc>
+          <w:tcPr>
+            <w:tcW w:w="8754" w:type="dxa"/>
+            <w:tcBorders>
+              <w:bottom w:val="single" w:sz="4" w:space="0" w:color="auto"/>
+            </w:tcBorders>
+          </w:tcPr>
+          <w:p>
+            <w:r>
+              <w:t xml:space="preserve">Students train a </w:t>
+            </w:r>
+            <w:r>
+              <w:t>speech</w:t>
+            </w:r>
+            <w:r>
+              <w:t xml:space="preserve"> recognition system to recognize </w:t>
+            </w:r>
+            <w:r>
+              <w:t>words</w:t>
+            </w:r>
+            <w:r>
+              <w:t>. They use this in Scratch to make a</w:t>
+            </w:r>
+            <w:r>
+              <w:t xml:space="preserve"> spy </w:t>
+            </w:r>
+            <w:r>
+              <w:t>tha</w:t>
+            </w:r>
+            <w:r>
+              <w:t xml:space="preserve">t recognizes the </w:t>
+            </w:r>
+            <w:proofErr w:type="gramStart"/>
+            <w:r>
+              <w:t>words, and</w:t>
+            </w:r>
+            <w:proofErr w:type="gramEnd"/>
+            <w:r>
+              <w:t xml:space="preserve"> guide it around a town.</w:t>
+            </w:r>
+          </w:p>
+        </w:tc>
+      </w:tr>
+      <w:tr>
+        <w:tc>
+          <w:tcPr>
+            <w:tcW w:w="1696" w:type="dxa"/>
+            <w:gridSpan w:val="2"/>
+            <w:tcBorders>
+              <w:bottom w:val="single" w:sz="4" w:space="0" w:color="auto"/>
+            </w:tcBorders>
+            <w:tcMar>
+              <w:bottom w:w="113" w:type="dxa"/>
+            </w:tcMar>
+          </w:tcPr>
+          <w:p>
+            <w:pPr>
+              <w:rPr>
+                <w:b/>
+              </w:rPr>
+            </w:pPr>
+            <w:r>
+              <w:rPr>
+                <w:b/>
+              </w:rPr>
+              <w:t>Topics</w:t>
+            </w:r>
+          </w:p>
+        </w:tc>
+        <w:tc>
+          <w:tcPr>
+            <w:tcW w:w="8754" w:type="dxa"/>
+            <w:tcBorders>
+              <w:bottom w:val="single" w:sz="4" w:space="0" w:color="auto"/>
+            </w:tcBorders>
+            <w:tcMar>
+              <w:bottom w:w="113" w:type="dxa"/>
+            </w:tcMar>
+          </w:tcPr>
+          <w:p>
+            <w:r>
+              <w:t>speech recognition, s</w:t>
+            </w:r>
+            <w:r>
+              <w:t>ound recognition, supervised learning</w:t>
+            </w:r>
+          </w:p>
+        </w:tc>
+      </w:tr>
+      <w:tr>
+        <w:tc>
+          <w:tcPr>
+            <w:tcW w:w="10450" w:type="dxa"/>
+            <w:gridSpan w:val="3"/>
+            <w:shd w:val="clear" w:color="auto" w:fill="92D050"/>
+            <w:tcMar>
+              <w:top w:w="85" w:type="dxa"/>
+              <w:left w:w="85" w:type="dxa"/>
+              <w:bottom w:w="85" w:type="dxa"/>
+              <w:right w:w="85" w:type="dxa"/>
+            </w:tcMar>
+            <w:vAlign w:val="center"/>
+          </w:tcPr>
+          <w:p>
+            <w:pPr>
+              <w:jc w:val="center"/>
+              <w:rPr>
+                <w:rFonts w:ascii="IBM Plex Sans" w:hAnsi="IBM Plex Sans"/>
+                <w:b/>
+              </w:rPr>
+            </w:pPr>
+            <w:r>
+              <w:rPr>
+                <w:rFonts w:ascii="IBM Plex Sans" w:hAnsi="IBM Plex Sans"/>
+                <w:b/>
+                <w:color w:val="44546A" w:themeColor="text2"/>
+              </w:rPr>
+              <w:t>Setup</w:t>
+            </w:r>
+          </w:p>
+        </w:tc>
+      </w:tr>
+      <w:tr>
+        <w:tc>
+          <w:tcPr>
+            <w:tcW w:w="10450" w:type="dxa"/>
+            <w:gridSpan w:val="3"/>
+            <w:tcMar>
+              <w:top w:w="113" w:type="dxa"/>
+            </w:tcMar>
+          </w:tcPr>
+          <w:p>
+            <w:r>
+              <w:t>Each student will need:</w:t>
+            </w:r>
+          </w:p>
+        </w:tc>
+      </w:tr>
+      <w:tr>
+        <w:tc>
+          <w:tcPr>
+            <w:tcW w:w="279" w:type="dxa"/>
+          </w:tcPr>
+          <w:p>
+            <w:pPr>
+              <w:rPr>
+                <w:b/>
+              </w:rPr>
+            </w:pPr>
+          </w:p>
+        </w:tc>
+        <w:tc>
+          <w:tcPr>
+            <w:tcW w:w="1417" w:type="dxa"/>
+          </w:tcPr>
+          <w:p>
+            <w:pPr>
+              <w:rPr>
+                <w:b/>
+              </w:rPr>
+            </w:pPr>
+            <w:r>
+              <w:rPr>
+                <w:b/>
+              </w:rPr>
+              <w:t>Print-outs</w:t>
+            </w:r>
+          </w:p>
+        </w:tc>
+        <w:tc>
+          <w:tcPr>
+            <w:tcW w:w="8754" w:type="dxa"/>
+          </w:tcPr>
+          <w:p>
+            <w:pPr>
+              <w:rPr>
+                <w:sz w:val="22"/>
+              </w:rPr>
+            </w:pPr>
+            <w:r>
+              <w:t xml:space="preserve">Project worksheet </w:t>
+            </w:r>
+            <w:proofErr w:type="gramStart"/>
+            <w:r>
+              <w:t xml:space="preserve">   </w:t>
+            </w:r>
+            <w:r>
+              <w:rPr>
+                <w:sz w:val="22"/>
+              </w:rPr>
+              <w:t>(</w:t>
+            </w:r>
+            <w:proofErr w:type="gramEnd"/>
+            <w:r>
+              <w:rPr>
+                <w:sz w:val="22"/>
+              </w:rPr>
+              <w:t xml:space="preserve">download from </w:t>
+            </w:r>
+            <w:hyperlink r:id="rId102" w:history="1">
+              <w:r>
+                <w:rPr>
+                  <w:rStyle w:val="Hyperlink"/>
+                  <w:sz w:val="22"/>
+                </w:rPr>
+                <w:t>https://machinelearningforkids.co.uk/worksheets</w:t>
+              </w:r>
+            </w:hyperlink>
+            <w:r>
+              <w:rPr>
+                <w:sz w:val="22"/>
+              </w:rPr>
+              <w:t xml:space="preserve"> )</w:t>
+            </w:r>
+          </w:p>
+          <w:p>
+            <w:r>
+              <w:rPr>
+                <w:sz w:val="21"/>
+                <w:szCs w:val="21"/>
+              </w:rPr>
+              <w:t>Blocks in Scratch scripts are colour-coded, so printing in colour will make it easier for students.</w:t>
+            </w:r>
+          </w:p>
+        </w:tc>
+      </w:tr>
+      <w:tr>
+        <w:tc>
+          <w:tcPr>
+            <w:tcW w:w="279" w:type="dxa"/>
+          </w:tcPr>
+          <w:p>
+            <w:pPr>
+              <w:rPr>
+                <w:b/>
+              </w:rPr>
+            </w:pPr>
+          </w:p>
+        </w:tc>
+        <w:tc>
+          <w:tcPr>
+            <w:tcW w:w="1417" w:type="dxa"/>
+          </w:tcPr>
+          <w:p>
+            <w:pPr>
+              <w:rPr>
+                <w:b/>
+              </w:rPr>
+            </w:pPr>
+            <w:r>
+              <w:rPr>
+                <w:b/>
+              </w:rPr>
+              <w:t>Technology</w:t>
+            </w:r>
+          </w:p>
+        </w:tc>
+        <w:tc>
+          <w:tcPr>
+            <w:tcW w:w="8754" w:type="dxa"/>
+          </w:tcPr>
+          <w:p>
+            <w:r>
+              <w:t>Microphone</w:t>
+            </w:r>
+          </w:p>
+        </w:tc>
+      </w:tr>
+      <w:tr>
+        <w:tc>
+          <w:tcPr>
+            <w:tcW w:w="279" w:type="dxa"/>
+          </w:tcPr>
+          <w:p>
+            <w:pPr>
+              <w:rPr>
+                <w:b/>
+              </w:rPr>
+            </w:pPr>
+          </w:p>
+        </w:tc>
+        <w:tc>
+          <w:tcPr>
+            <w:tcW w:w="1417" w:type="dxa"/>
+          </w:tcPr>
+          <w:p>
+            <w:pPr>
+              <w:rPr>
+                <w:b/>
+              </w:rPr>
+            </w:pPr>
+            <w:r>
+              <w:rPr>
+                <w:b/>
+              </w:rPr>
+              <w:t>Access</w:t>
+            </w:r>
+          </w:p>
+        </w:tc>
+        <w:tc>
+          <w:tcPr>
+            <w:tcW w:w="8754" w:type="dxa"/>
+          </w:tcPr>
+          <w:p>
+            <w:r>
+              <w:t>Username and password for machinelearningforkids.co.uk</w:t>
+            </w:r>
+          </w:p>
+        </w:tc>
+      </w:tr>
+      <w:tr>
+        <w:tc>
+          <w:tcPr>
+            <w:tcW w:w="10450" w:type="dxa"/>
+            <w:gridSpan w:val="3"/>
+            <w:tcMar>
+              <w:top w:w="113" w:type="dxa"/>
+            </w:tcMar>
+          </w:tcPr>
+          <w:p>
+            <w:r>
+              <w:t>Class account will need:</w:t>
+            </w:r>
+          </w:p>
+        </w:tc>
+      </w:tr>
+      <w:tr>
+        <w:tc>
+          <w:tcPr>
+            <w:tcW w:w="279" w:type="dxa"/>
+            <w:tcBorders>
+              <w:bottom w:val="single" w:sz="4" w:space="0" w:color="auto"/>
+            </w:tcBorders>
+          </w:tcPr>
+          <w:p>
+            <w:pPr>
+              <w:rPr>
+                <w:b/>
+              </w:rPr>
+            </w:pPr>
+          </w:p>
+        </w:tc>
+        <w:tc>
+          <w:tcPr>
+            <w:tcW w:w="1417" w:type="dxa"/>
+            <w:tcBorders>
+              <w:bottom w:val="single" w:sz="4" w:space="0" w:color="auto"/>
+            </w:tcBorders>
+          </w:tcPr>
+          <w:p>
+            <w:pPr>
+              <w:rPr>
+                <w:b/>
+              </w:rPr>
+            </w:pPr>
+            <w:r>
+              <w:rPr>
+                <w:b/>
+              </w:rPr>
+              <w:t>API keys</w:t>
+            </w:r>
+          </w:p>
+        </w:tc>
+        <w:tc>
+          <w:tcPr>
+            <w:tcW w:w="8754" w:type="dxa"/>
+            <w:tcBorders>
+              <w:bottom w:val="single" w:sz="4" w:space="0" w:color="auto"/>
+            </w:tcBorders>
+          </w:tcPr>
+          <w:p>
+            <w:pPr>
+              <w:rPr>
+                <w:sz w:val="18"/>
+              </w:rPr>
+            </w:pPr>
+            <w:r>
+              <w:t>None</w:t>
+            </w:r>
+          </w:p>
+          <w:p>
+            <w:bookmarkStart w:id="0" w:name="_GoBack"/>
+            <w:bookmarkEnd w:id="0"/>
+          </w:p>
+        </w:tc>
+      </w:tr>
+      <w:tr>
+        <w:tc>
+          <w:tcPr>
+            <w:tcW w:w="10450" w:type="dxa"/>
+            <w:gridSpan w:val="3"/>
+            <w:shd w:val="clear" w:color="auto" w:fill="92D050"/>
+            <w:tcMar>
+              <w:top w:w="85" w:type="dxa"/>
+              <w:left w:w="85" w:type="dxa"/>
+              <w:bottom w:w="85" w:type="dxa"/>
+              <w:right w:w="85" w:type="dxa"/>
+            </w:tcMar>
+          </w:tcPr>
+          <w:p>
+            <w:pPr>
+              <w:jc w:val="center"/>
+            </w:pPr>
+            <w:r>
+              <w:rPr>
+                <w:rFonts w:ascii="IBM Plex Sans" w:hAnsi="IBM Plex Sans"/>
+                <w:b/>
+                <w:color w:val="44546A" w:themeColor="text2"/>
+              </w:rPr>
+              <w:t>Customizing</w:t>
+            </w:r>
+          </w:p>
+        </w:tc>
+      </w:tr>
+      <w:tr>
+        <w:tc>
+          <w:tcPr>
+            <w:tcW w:w="10450" w:type="dxa"/>
+            <w:gridSpan w:val="3"/>
+            <w:tcBorders>
+              <w:bottom w:val="single" w:sz="4" w:space="0" w:color="auto"/>
+            </w:tcBorders>
+          </w:tcPr>
+          <w:p>
+            <w:pPr>
+              <w:rPr>
+                <w:sz w:val="22"/>
+              </w:rPr>
+            </w:pPr>
+            <w:r>
+              <w:rPr>
+                <w:sz w:val="22"/>
+              </w:rPr>
+              <w:t xml:space="preserve">If you use </w:t>
+            </w:r>
+            <w:r>
+              <w:rPr>
+                <w:b/>
+                <w:sz w:val="22"/>
+              </w:rPr>
+              <w:t>PRIMM</w:t>
+            </w:r>
+            <w:r>
+              <w:rPr>
+                <w:sz w:val="22"/>
+              </w:rPr>
+              <w:t xml:space="preserve"> approaches with your class, add a step where students predict how the project template works.</w:t>
+            </w:r>
+          </w:p>
+          <w:p>
+            <w:pPr>
+              <w:rPr>
+                <w:sz w:val="22"/>
+              </w:rPr>
+            </w:pPr>
+            <w:r>
+              <w:rPr>
+                <w:sz w:val="22"/>
+              </w:rPr>
+              <w:t xml:space="preserve">If you want to </w:t>
+            </w:r>
+            <w:r>
+              <w:rPr>
+                <w:b/>
+                <w:sz w:val="22"/>
+              </w:rPr>
+              <w:t>increase the amount of coding</w:t>
+            </w:r>
+            <w:r>
+              <w:rPr>
+                <w:sz w:val="22"/>
+              </w:rPr>
+              <w:t xml:space="preserve"> involved, delete some of the code from the project template and add steps to the worksheet so students code it themselves.</w:t>
+            </w:r>
+          </w:p>
+          <w:p>
+            <w:pPr>
+              <w:rPr>
+                <w:sz w:val="22"/>
+              </w:rPr>
+            </w:pPr>
+            <w:r>
+              <w:rPr>
+                <w:sz w:val="22"/>
+              </w:rPr>
+              <w:t xml:space="preserve">If you want to </w:t>
+            </w:r>
+            <w:r>
+              <w:rPr>
+                <w:b/>
+                <w:sz w:val="22"/>
+              </w:rPr>
+              <w:t>encourage problem solving</w:t>
+            </w:r>
+            <w:r>
+              <w:rPr>
+                <w:sz w:val="22"/>
+              </w:rPr>
+              <w:t>, delete some of the detail in the worksheets and provide more general instructions instead.</w:t>
+            </w:r>
+          </w:p>
+          <w:p>
+            <w:r>
+              <w:rPr>
+                <w:sz w:val="22"/>
+              </w:rPr>
+              <w:t>P</w:t>
+            </w:r>
+            <w:r>
+              <w:rPr>
+                <w:sz w:val="22"/>
+              </w:rPr>
+              <w:t>roject template files</w:t>
+            </w:r>
+            <w:r>
+              <w:rPr>
+                <w:sz w:val="22"/>
+              </w:rPr>
+              <w:t xml:space="preserve"> &amp;</w:t>
+            </w:r>
+            <w:r>
+              <w:rPr>
+                <w:sz w:val="22"/>
+              </w:rPr>
+              <w:t xml:space="preserve"> worksheets in MS Word format are available so you can </w:t>
+            </w:r>
+            <w:r>
+              <w:rPr>
+                <w:b/>
+                <w:sz w:val="22"/>
+              </w:rPr>
+              <w:t>modify them to suit your class</w:t>
+            </w:r>
+            <w:r>
+              <w:rPr>
+                <w:sz w:val="22"/>
+              </w:rPr>
+              <w:t>.</w:t>
+            </w:r>
+          </w:p>
+        </w:tc>
+      </w:tr>
+      <w:tr>
+        <w:tc>
+          <w:tcPr>
+            <w:tcW w:w="1696" w:type="dxa"/>
+            <w:gridSpan w:val="2"/>
+            <w:tcBorders>
+              <w:bottom w:val="single" w:sz="4" w:space="0" w:color="auto"/>
+            </w:tcBorders>
+          </w:tcPr>
+          <w:p>
+            <w:pPr>
+              <w:rPr>
+                <w:b/>
+              </w:rPr>
+            </w:pPr>
+            <w:r>
+              <w:rPr>
+                <w:b/>
+              </w:rPr>
+              <w:t>Project template</w:t>
+            </w:r>
+            <w:r>
+              <w:rPr>
+                <w:b/>
+              </w:rPr>
+              <w:t>s</w:t>
+            </w:r>
+          </w:p>
+        </w:tc>
+        <w:tc>
+          <w:tcPr>
+            <w:tcW w:w="8754" w:type="dxa"/>
+            <w:tcBorders>
+              <w:bottom w:val="single" w:sz="4" w:space="0" w:color="auto"/>
+            </w:tcBorders>
+          </w:tcPr>
+          <w:p>
+            <w:hyperlink r:id="rId103" w:history="1">
+              <w:r>
+                <w:rPr>
+                  <w:rStyle w:val="Hyperlink"/>
+                </w:rPr>
+                <w:t>https://github.com/IBM/taxinomitis-docs/tree/master/scratch-templates</w:t>
+              </w:r>
+            </w:hyperlink>
+          </w:p>
+          <w:p>
+            <w:r>
+              <w:t>Scratch 3 templates end .sb3                             Scratch 2 templates end .sb2</w:t>
+            </w:r>
+          </w:p>
+        </w:tc>
+      </w:tr>
+      <w:tr>
+        <w:tc>
+          <w:tcPr>
+            <w:tcW w:w="1696" w:type="dxa"/>
+            <w:gridSpan w:val="2"/>
+            <w:tcBorders>
+              <w:bottom w:val="single" w:sz="4" w:space="0" w:color="auto"/>
+            </w:tcBorders>
+          </w:tcPr>
+          <w:p>
+            <w:pPr>
+              <w:rPr>
+                <w:b/>
+              </w:rPr>
+            </w:pPr>
+            <w:r>
+              <w:rPr>
+                <w:b/>
+              </w:rPr>
+              <w:t>Worksheet</w:t>
+            </w:r>
+            <w:r>
+              <w:rPr>
+                <w:b/>
+              </w:rPr>
+              <w:t>s</w:t>
+            </w:r>
+          </w:p>
+        </w:tc>
+        <w:tc>
+          <w:tcPr>
+            <w:tcW w:w="8754" w:type="dxa"/>
+            <w:tcBorders>
+              <w:bottom w:val="single" w:sz="4" w:space="0" w:color="auto"/>
+            </w:tcBorders>
+          </w:tcPr>
+          <w:p>
+            <w:hyperlink r:id="rId104" w:history="1">
+              <w:r>
+                <w:rPr>
+                  <w:rStyle w:val="Hyperlink"/>
+                </w:rPr>
+                <w:t>https://github.com/IBM/taxinomitis-docs/tree/master/project-worksheets/msword</w:t>
+              </w:r>
+            </w:hyperlink>
+          </w:p>
+        </w:tc>
+      </w:tr>
+      <w:tr>
+        <w:tc>
+          <w:tcPr>
+            <w:tcW w:w="10450" w:type="dxa"/>
+            <w:gridSpan w:val="3"/>
+            <w:shd w:val="clear" w:color="auto" w:fill="92D050"/>
+            <w:tcMar>
+              <w:top w:w="85" w:type="dxa"/>
+              <w:left w:w="85" w:type="dxa"/>
+              <w:bottom w:w="85" w:type="dxa"/>
+              <w:right w:w="85" w:type="dxa"/>
+            </w:tcMar>
+          </w:tcPr>
+          <w:p>
+            <w:pPr>
+              <w:jc w:val="center"/>
+            </w:pPr>
+            <w:r>
+              <w:rPr>
+                <w:rFonts w:ascii="IBM Plex Sans" w:hAnsi="IBM Plex Sans"/>
+                <w:b/>
+                <w:color w:val="44546A" w:themeColor="text2"/>
+              </w:rPr>
+              <w:t>Help</w:t>
+            </w:r>
+          </w:p>
+        </w:tc>
+      </w:tr>
+      <w:tr>
+        <w:tc>
+          <w:tcPr>
+            <w:tcW w:w="1696" w:type="dxa"/>
+            <w:gridSpan w:val="2"/>
+          </w:tcPr>
+          <w:p>
+            <w:pPr>
+              <w:rPr>
+                <w:b/>
+              </w:rPr>
+            </w:pPr>
+            <w:r>
+              <w:rPr>
+                <w:b/>
+              </w:rPr>
+              <w:t>Potential issues</w:t>
+            </w:r>
+          </w:p>
+        </w:tc>
+        <w:tc>
+          <w:tcPr>
+            <w:tcW w:w="8754" w:type="dxa"/>
+          </w:tcPr>
+          <w:p>
+            <w:pPr>
+              <w:pStyle w:val="ListParagraph"/>
+              <w:numPr>
+                <w:ilvl w:val="0"/>
+                <w:numId w:val="1"/>
+              </w:numPr>
+              <w:ind w:left="455" w:hanging="425"/>
+            </w:pPr>
+            <w:r>
+              <w:t>Students will record their voice and use that to train a machine learning model. This can work using a microphone built in to a laptop but the background noise can make this tricky with a large class all doing it at once. Using dedicated microphones (such as a headset microphone) can be a big help with this.</w:t>
+            </w:r>
+          </w:p>
+          <w:p>
+            <w:pPr>
+              <w:pStyle w:val="ListParagraph"/>
+              <w:numPr>
+                <w:ilvl w:val="0"/>
+                <w:numId w:val="1"/>
+              </w:numPr>
+              <w:ind w:left="455" w:hanging="425"/>
+            </w:pPr>
+            <w:r>
+              <w:t>Some</w:t>
+            </w:r>
+            <w:r>
+              <w:t xml:space="preserve"> students may feel self-conscious </w:t>
+            </w:r>
+            <w:r>
+              <w:t>recording</w:t>
+            </w:r>
+            <w:r>
+              <w:t xml:space="preserve"> their voice</w:t>
+            </w:r>
+            <w:r>
+              <w:t>. The project can be done with non-voice sounds</w:t>
+            </w:r>
+            <w:r>
+              <w:t xml:space="preserve"> like finger clicks or jangling a bunch of keys instead. </w:t>
+            </w:r>
+            <w:r>
+              <w:t>You can suggest this as an alternative if that helps</w:t>
+            </w:r>
+            <w:r>
+              <w:t>.</w:t>
+            </w:r>
+          </w:p>
+          <w:p>
+            <w:pPr>
+              <w:pStyle w:val="ListParagraph"/>
+              <w:numPr>
+                <w:ilvl w:val="0"/>
+                <w:numId w:val="1"/>
+              </w:numPr>
+              <w:ind w:left="455" w:hanging="425"/>
+            </w:pPr>
+            <w:r>
+              <w:t>“https://machinelearningforkids.co.uk” is a long URL to type for some children. You may find it easier to set up a bookmark that they can click on instead.</w:t>
+            </w:r>
+          </w:p>
+          <w:p>
+            <w:pPr>
+              <w:rPr>
+                <w:sz w:val="11"/>
+              </w:rPr>
+            </w:pPr>
+          </w:p>
+          <w:p>
+            <w:r>
+              <w:t xml:space="preserve">General troubleshooting and help at </w:t>
+            </w:r>
+            <w:hyperlink r:id="rId105" w:history="1">
               <w:r>
                 <w:rPr>
                   <w:rStyle w:val="Hyperlink"/>
@@ -27750,6 +28856,7 @@
     <w:lsdException w:name="HTML Sample" w:semiHidden="1" w:unhideWhenUsed="1"/>
     <w:lsdException w:name="HTML Typewriter" w:semiHidden="1" w:unhideWhenUsed="1"/>
     <w:lsdException w:name="HTML Variable" w:semiHidden="1" w:unhideWhenUsed="1"/>
+    <w:lsdException w:name="Normal Table" w:semiHidden="1" w:unhideWhenUsed="1"/>
     <w:lsdException w:name="annotation subject" w:semiHidden="1" w:unhideWhenUsed="1"/>
     <w:lsdException w:name="No List" w:semiHidden="1" w:unhideWhenUsed="1"/>
     <w:lsdException w:name="Outline List 1" w:semiHidden="1" w:unhideWhenUsed="1"/>
@@ -27796,8 +28903,10 @@
     <w:lsdException w:name="Table Subtle 2" w:semiHidden="1" w:unhideWhenUsed="1"/>
     <w:lsdException w:name="Table Web 1" w:semiHidden="1" w:unhideWhenUsed="1"/>
     <w:lsdException w:name="Table Web 2" w:semiHidden="1" w:unhideWhenUsed="1"/>
+    <w:lsdException w:name="Table Web 3" w:semiHidden="1" w:unhideWhenUsed="1"/>
     <w:lsdException w:name="Balloon Text" w:semiHidden="1" w:unhideWhenUsed="1"/>
     <w:lsdException w:name="Table Grid" w:uiPriority="39"/>
+    <w:lsdException w:name="Table Theme" w:semiHidden="1" w:unhideWhenUsed="1"/>
     <w:lsdException w:name="Placeholder Text" w:semiHidden="1"/>
     <w:lsdException w:name="No Spacing" w:uiPriority="1" w:qFormat="1"/>
     <w:lsdException w:name="Light Shading" w:uiPriority="60"/>

</xml_diff>

<commit_message>
docs: Teachers notes for Jargon Buster
Signed-off-by: Dale Lane <dale.lane@uk.ibm.com>
</commit_message>
<xml_diff>
--- a/teachers-notes/msword/teachersnotes.docx
+++ b/teachers-notes/msword/teachersnotes.docx
@@ -27246,6 +27246,1083 @@
       </w:tr>
     </w:tbl>
     <w:p/>
+    <w:p/>
+    <w:tbl>
+      <w:tblPr>
+        <w:tblStyle w:val="TableGrid"/>
+        <w:tblW w:w="5000" w:type="pct"/>
+        <w:tblLook w:val="04A0" w:firstRow="1" w:lastRow="0" w:firstColumn="1" w:lastColumn="0" w:noHBand="0" w:noVBand="1"/>
+      </w:tblPr>
+      <w:tblGrid>
+        <w:gridCol w:w="279"/>
+        <w:gridCol w:w="1417"/>
+        <w:gridCol w:w="8754"/>
+      </w:tblGrid>
+      <w:tr>
+        <w:tc>
+          <w:tcPr>
+            <w:tcW w:w="10450" w:type="dxa"/>
+            <w:gridSpan w:val="3"/>
+            <w:shd w:val="clear" w:color="auto" w:fill="70AD47" w:themeFill="accent6"/>
+            <w:tcMar>
+              <w:top w:w="170" w:type="dxa"/>
+              <w:left w:w="170" w:type="dxa"/>
+              <w:bottom w:w="170" w:type="dxa"/>
+              <w:right w:w="170" w:type="dxa"/>
+            </w:tcMar>
+          </w:tcPr>
+          <w:p>
+            <w:pPr>
+              <w:jc w:val="center"/>
+              <w:rPr>
+                <w:rFonts w:ascii="IBM Plex Sans" w:hAnsi="IBM Plex Sans"/>
+                <w:b/>
+                <w:color w:val="FFFFFF" w:themeColor="background1"/>
+              </w:rPr>
+            </w:pPr>
+            <w:r>
+              <w:rPr>
+                <w:rFonts w:ascii="IBM Plex Sans" w:hAnsi="IBM Plex Sans"/>
+                <w:b/>
+                <w:color w:val="FFFFFF" w:themeColor="background1"/>
+                <w:sz w:val="36"/>
+              </w:rPr>
+              <w:lastRenderedPageBreak/>
+              <w:t xml:space="preserve">Machine Learning For </w:t>
+            </w:r>
+            <w:proofErr w:type="gramStart"/>
+            <w:r>
+              <w:rPr>
+                <w:rFonts w:ascii="IBM Plex Sans" w:hAnsi="IBM Plex Sans"/>
+                <w:b/>
+                <w:color w:val="FFFFFF" w:themeColor="background1"/>
+                <w:sz w:val="36"/>
+              </w:rPr>
+              <w:t>Kids  :</w:t>
+            </w:r>
+            <w:proofErr w:type="gramEnd"/>
+            <w:r>
+              <w:rPr>
+                <w:rFonts w:ascii="IBM Plex Sans" w:hAnsi="IBM Plex Sans"/>
+                <w:b/>
+                <w:color w:val="FFFFFF" w:themeColor="background1"/>
+                <w:sz w:val="36"/>
+              </w:rPr>
+              <w:t xml:space="preserve">:  </w:t>
+            </w:r>
+            <w:r>
+              <w:rPr>
+                <w:rFonts w:ascii="IBM Plex Sans" w:hAnsi="IBM Plex Sans"/>
+                <w:b/>
+                <w:color w:val="FFFFFF" w:themeColor="background1"/>
+                <w:sz w:val="36"/>
+              </w:rPr>
+              <w:t>Teachers’</w:t>
+            </w:r>
+            <w:r>
+              <w:rPr>
+                <w:rFonts w:ascii="IBM Plex Sans" w:hAnsi="IBM Plex Sans"/>
+                <w:b/>
+                <w:color w:val="FFFFFF" w:themeColor="background1"/>
+                <w:sz w:val="36"/>
+              </w:rPr>
+              <w:t xml:space="preserve"> notes</w:t>
+            </w:r>
+          </w:p>
+        </w:tc>
+      </w:tr>
+      <w:tr>
+        <w:tc>
+          <w:tcPr>
+            <w:tcW w:w="1696" w:type="dxa"/>
+            <w:gridSpan w:val="2"/>
+          </w:tcPr>
+          <w:p>
+            <w:pPr>
+              <w:rPr>
+                <w:b/>
+              </w:rPr>
+            </w:pPr>
+            <w:r>
+              <w:rPr>
+                <w:b/>
+              </w:rPr>
+              <w:t>Worksheet</w:t>
+            </w:r>
+          </w:p>
+        </w:tc>
+        <w:tc>
+          <w:tcPr>
+            <w:tcW w:w="8754" w:type="dxa"/>
+          </w:tcPr>
+          <w:p>
+            <w:r>
+              <w:rPr>
+                <w:sz w:val="40"/>
+              </w:rPr>
+              <w:t>Jargon Buster</w:t>
+            </w:r>
+          </w:p>
+        </w:tc>
+      </w:tr>
+      <w:tr>
+        <w:tc>
+          <w:tcPr>
+            <w:tcW w:w="1696" w:type="dxa"/>
+            <w:gridSpan w:val="2"/>
+          </w:tcPr>
+          <w:p>
+            <w:pPr>
+              <w:rPr>
+                <w:b/>
+              </w:rPr>
+            </w:pPr>
+            <w:r>
+              <w:rPr>
+                <w:b/>
+              </w:rPr>
+              <w:t>Activity</w:t>
+            </w:r>
+          </w:p>
+        </w:tc>
+        <w:tc>
+          <w:tcPr>
+            <w:tcW w:w="8754" w:type="dxa"/>
+          </w:tcPr>
+          <w:p>
+            <w:r>
+              <w:t>Make a</w:t>
+            </w:r>
+            <w:r>
+              <w:t xml:space="preserve"> meeting assistant </w:t>
+            </w:r>
+            <w:r>
+              <w:t xml:space="preserve">in Scratch that </w:t>
+            </w:r>
+            <w:r>
+              <w:t xml:space="preserve">listens for when certain words are </w:t>
+            </w:r>
+            <w:proofErr w:type="gramStart"/>
+            <w:r>
+              <w:t>mentioned, and</w:t>
+            </w:r>
+            <w:proofErr w:type="gramEnd"/>
+            <w:r>
+              <w:t xml:space="preserve"> displays a definition of them when they are heard.</w:t>
+            </w:r>
+          </w:p>
+        </w:tc>
+      </w:tr>
+      <w:tr>
+        <w:tc>
+          <w:tcPr>
+            <w:tcW w:w="1696" w:type="dxa"/>
+            <w:gridSpan w:val="2"/>
+          </w:tcPr>
+          <w:p>
+            <w:pPr>
+              <w:rPr>
+                <w:b/>
+              </w:rPr>
+            </w:pPr>
+            <w:r>
+              <w:rPr>
+                <w:b/>
+              </w:rPr>
+              <w:t>Objective</w:t>
+            </w:r>
+          </w:p>
+        </w:tc>
+        <w:tc>
+          <w:tcPr>
+            <w:tcW w:w="8754" w:type="dxa"/>
+          </w:tcPr>
+          <w:p>
+            <w:pPr>
+              <w:rPr>
+                <w:b/>
+              </w:rPr>
+            </w:pPr>
+            <w:r>
+              <w:rPr>
+                <w:b/>
+              </w:rPr>
+              <w:t xml:space="preserve">Teach a computer to </w:t>
+            </w:r>
+            <w:r>
+              <w:rPr>
+                <w:b/>
+              </w:rPr>
+              <w:t>listen for words</w:t>
+            </w:r>
+            <w:r>
+              <w:rPr>
+                <w:b/>
+              </w:rPr>
+              <w:t xml:space="preserve"> </w:t>
+            </w:r>
+          </w:p>
+          <w:p>
+            <w:pPr>
+              <w:pStyle w:val="ListParagraph"/>
+              <w:numPr>
+                <w:ilvl w:val="0"/>
+                <w:numId w:val="1"/>
+              </w:numPr>
+              <w:ind w:left="455" w:hanging="425"/>
+            </w:pPr>
+            <w:r>
+              <w:t xml:space="preserve">Learn how computers can be trained to </w:t>
+            </w:r>
+            <w:r>
+              <w:t>listen for specific key words</w:t>
+            </w:r>
+          </w:p>
+        </w:tc>
+      </w:tr>
+      <w:tr>
+        <w:tc>
+          <w:tcPr>
+            <w:tcW w:w="1696" w:type="dxa"/>
+            <w:gridSpan w:val="2"/>
+          </w:tcPr>
+          <w:p>
+            <w:pPr>
+              <w:rPr>
+                <w:b/>
+              </w:rPr>
+            </w:pPr>
+            <w:r>
+              <w:rPr>
+                <w:b/>
+              </w:rPr>
+              <w:t>Difficulty level</w:t>
+            </w:r>
+          </w:p>
+        </w:tc>
+        <w:tc>
+          <w:tcPr>
+            <w:tcW w:w="8754" w:type="dxa"/>
+          </w:tcPr>
+          <w:p>
+            <w:r>
+              <w:t>Intermediate</w:t>
+            </w:r>
+          </w:p>
+        </w:tc>
+      </w:tr>
+      <w:tr>
+        <w:tc>
+          <w:tcPr>
+            <w:tcW w:w="1696" w:type="dxa"/>
+            <w:gridSpan w:val="2"/>
+            <w:tcBorders>
+              <w:bottom w:val="single" w:sz="4" w:space="0" w:color="auto"/>
+            </w:tcBorders>
+          </w:tcPr>
+          <w:p>
+            <w:pPr>
+              <w:rPr>
+                <w:b/>
+              </w:rPr>
+            </w:pPr>
+            <w:r>
+              <w:rPr>
+                <w:b/>
+              </w:rPr>
+              <w:t>Time estimate</w:t>
+            </w:r>
+          </w:p>
+        </w:tc>
+        <w:tc>
+          <w:tcPr>
+            <w:tcW w:w="8754" w:type="dxa"/>
+            <w:tcBorders>
+              <w:bottom w:val="single" w:sz="4" w:space="0" w:color="auto"/>
+            </w:tcBorders>
+          </w:tcPr>
+          <w:p>
+            <w:r>
+              <w:t xml:space="preserve">1 hour </w:t>
+            </w:r>
+          </w:p>
+        </w:tc>
+      </w:tr>
+      <w:tr>
+        <w:tc>
+          <w:tcPr>
+            <w:tcW w:w="1696" w:type="dxa"/>
+            <w:gridSpan w:val="2"/>
+            <w:tcBorders>
+              <w:bottom w:val="single" w:sz="4" w:space="0" w:color="auto"/>
+            </w:tcBorders>
+          </w:tcPr>
+          <w:p>
+            <w:pPr>
+              <w:rPr>
+                <w:b/>
+              </w:rPr>
+            </w:pPr>
+            <w:r>
+              <w:rPr>
+                <w:b/>
+              </w:rPr>
+              <w:t>Summary</w:t>
+            </w:r>
+          </w:p>
+        </w:tc>
+        <w:tc>
+          <w:tcPr>
+            <w:tcW w:w="8754" w:type="dxa"/>
+            <w:tcBorders>
+              <w:bottom w:val="single" w:sz="4" w:space="0" w:color="auto"/>
+            </w:tcBorders>
+          </w:tcPr>
+          <w:p>
+            <w:r>
+              <w:t xml:space="preserve">Students train a sound recognition system to recognize </w:t>
+            </w:r>
+            <w:r>
+              <w:t>key words</w:t>
+            </w:r>
+            <w:r>
+              <w:t>. They use this in Scratch to make a</w:t>
+            </w:r>
+            <w:r>
+              <w:t xml:space="preserve"> project that reacts to hearing them and displays a definition</w:t>
+            </w:r>
+            <w:r>
+              <w:t xml:space="preserve">. </w:t>
+            </w:r>
+          </w:p>
+        </w:tc>
+      </w:tr>
+      <w:tr>
+        <w:tc>
+          <w:tcPr>
+            <w:tcW w:w="1696" w:type="dxa"/>
+            <w:gridSpan w:val="2"/>
+            <w:tcBorders>
+              <w:bottom w:val="single" w:sz="4" w:space="0" w:color="auto"/>
+            </w:tcBorders>
+            <w:tcMar>
+              <w:bottom w:w="113" w:type="dxa"/>
+            </w:tcMar>
+          </w:tcPr>
+          <w:p>
+            <w:pPr>
+              <w:rPr>
+                <w:b/>
+              </w:rPr>
+            </w:pPr>
+            <w:r>
+              <w:rPr>
+                <w:b/>
+              </w:rPr>
+              <w:t>Topics</w:t>
+            </w:r>
+          </w:p>
+        </w:tc>
+        <w:tc>
+          <w:tcPr>
+            <w:tcW w:w="8754" w:type="dxa"/>
+            <w:tcBorders>
+              <w:bottom w:val="single" w:sz="4" w:space="0" w:color="auto"/>
+            </w:tcBorders>
+            <w:tcMar>
+              <w:bottom w:w="113" w:type="dxa"/>
+            </w:tcMar>
+          </w:tcPr>
+          <w:p>
+            <w:r>
+              <w:t xml:space="preserve">sound recognition, </w:t>
+            </w:r>
+            <w:r>
+              <w:t xml:space="preserve">speech recognition, </w:t>
+            </w:r>
+            <w:r>
+              <w:t>supervised learning</w:t>
+            </w:r>
+          </w:p>
+        </w:tc>
+      </w:tr>
+      <w:tr>
+        <w:tc>
+          <w:tcPr>
+            <w:tcW w:w="10450" w:type="dxa"/>
+            <w:gridSpan w:val="3"/>
+            <w:shd w:val="clear" w:color="auto" w:fill="92D050"/>
+            <w:tcMar>
+              <w:top w:w="85" w:type="dxa"/>
+              <w:left w:w="85" w:type="dxa"/>
+              <w:bottom w:w="85" w:type="dxa"/>
+              <w:right w:w="85" w:type="dxa"/>
+            </w:tcMar>
+            <w:vAlign w:val="center"/>
+          </w:tcPr>
+          <w:p>
+            <w:pPr>
+              <w:jc w:val="center"/>
+              <w:rPr>
+                <w:rFonts w:ascii="IBM Plex Sans" w:hAnsi="IBM Plex Sans"/>
+                <w:b/>
+              </w:rPr>
+            </w:pPr>
+            <w:r>
+              <w:rPr>
+                <w:rFonts w:ascii="IBM Plex Sans" w:hAnsi="IBM Plex Sans"/>
+                <w:b/>
+                <w:color w:val="44546A" w:themeColor="text2"/>
+              </w:rPr>
+              <w:t>Setup</w:t>
+            </w:r>
+          </w:p>
+        </w:tc>
+      </w:tr>
+      <w:tr>
+        <w:tc>
+          <w:tcPr>
+            <w:tcW w:w="10450" w:type="dxa"/>
+            <w:gridSpan w:val="3"/>
+            <w:tcMar>
+              <w:top w:w="113" w:type="dxa"/>
+            </w:tcMar>
+          </w:tcPr>
+          <w:p>
+            <w:r>
+              <w:t>Each student will need:</w:t>
+            </w:r>
+          </w:p>
+        </w:tc>
+      </w:tr>
+      <w:tr>
+        <w:tc>
+          <w:tcPr>
+            <w:tcW w:w="279" w:type="dxa"/>
+          </w:tcPr>
+          <w:p>
+            <w:pPr>
+              <w:rPr>
+                <w:b/>
+              </w:rPr>
+            </w:pPr>
+          </w:p>
+        </w:tc>
+        <w:tc>
+          <w:tcPr>
+            <w:tcW w:w="1417" w:type="dxa"/>
+          </w:tcPr>
+          <w:p>
+            <w:pPr>
+              <w:rPr>
+                <w:b/>
+              </w:rPr>
+            </w:pPr>
+            <w:r>
+              <w:rPr>
+                <w:b/>
+              </w:rPr>
+              <w:t>Print-outs</w:t>
+            </w:r>
+          </w:p>
+        </w:tc>
+        <w:tc>
+          <w:tcPr>
+            <w:tcW w:w="8754" w:type="dxa"/>
+          </w:tcPr>
+          <w:p>
+            <w:pPr>
+              <w:rPr>
+                <w:sz w:val="22"/>
+              </w:rPr>
+            </w:pPr>
+            <w:r>
+              <w:t xml:space="preserve">Project worksheet </w:t>
+            </w:r>
+            <w:proofErr w:type="gramStart"/>
+            <w:r>
+              <w:t xml:space="preserve">   </w:t>
+            </w:r>
+            <w:r>
+              <w:rPr>
+                <w:sz w:val="22"/>
+              </w:rPr>
+              <w:t>(</w:t>
+            </w:r>
+            <w:proofErr w:type="gramEnd"/>
+            <w:r>
+              <w:rPr>
+                <w:sz w:val="22"/>
+              </w:rPr>
+              <w:t xml:space="preserve">download from </w:t>
+            </w:r>
+            <w:hyperlink r:id="rId102" w:history="1">
+              <w:r>
+                <w:rPr>
+                  <w:rStyle w:val="Hyperlink"/>
+                  <w:sz w:val="22"/>
+                </w:rPr>
+                <w:t>https://machinelearningforkids.co.uk/worksheets</w:t>
+              </w:r>
+            </w:hyperlink>
+            <w:r>
+              <w:rPr>
+                <w:sz w:val="22"/>
+              </w:rPr>
+              <w:t xml:space="preserve"> )</w:t>
+            </w:r>
+          </w:p>
+          <w:p>
+            <w:r>
+              <w:rPr>
+                <w:sz w:val="21"/>
+                <w:szCs w:val="21"/>
+              </w:rPr>
+              <w:t>Blocks in Scratch scripts are colour-coded, so printing in colour will make it easier for students.</w:t>
+            </w:r>
+          </w:p>
+        </w:tc>
+      </w:tr>
+      <w:tr>
+        <w:tc>
+          <w:tcPr>
+            <w:tcW w:w="279" w:type="dxa"/>
+          </w:tcPr>
+          <w:p>
+            <w:pPr>
+              <w:rPr>
+                <w:b/>
+              </w:rPr>
+            </w:pPr>
+          </w:p>
+        </w:tc>
+        <w:tc>
+          <w:tcPr>
+            <w:tcW w:w="1417" w:type="dxa"/>
+          </w:tcPr>
+          <w:p>
+            <w:pPr>
+              <w:rPr>
+                <w:b/>
+              </w:rPr>
+            </w:pPr>
+            <w:r>
+              <w:rPr>
+                <w:b/>
+              </w:rPr>
+              <w:t>Technology</w:t>
+            </w:r>
+          </w:p>
+        </w:tc>
+        <w:tc>
+          <w:tcPr>
+            <w:tcW w:w="8754" w:type="dxa"/>
+          </w:tcPr>
+          <w:p>
+            <w:r>
+              <w:t>Microphone</w:t>
+            </w:r>
+          </w:p>
+        </w:tc>
+      </w:tr>
+      <w:tr>
+        <w:tc>
+          <w:tcPr>
+            <w:tcW w:w="279" w:type="dxa"/>
+          </w:tcPr>
+          <w:p>
+            <w:pPr>
+              <w:rPr>
+                <w:b/>
+              </w:rPr>
+            </w:pPr>
+          </w:p>
+        </w:tc>
+        <w:tc>
+          <w:tcPr>
+            <w:tcW w:w="1417" w:type="dxa"/>
+          </w:tcPr>
+          <w:p>
+            <w:pPr>
+              <w:rPr>
+                <w:b/>
+              </w:rPr>
+            </w:pPr>
+            <w:r>
+              <w:rPr>
+                <w:b/>
+              </w:rPr>
+              <w:t>Access</w:t>
+            </w:r>
+          </w:p>
+        </w:tc>
+        <w:tc>
+          <w:tcPr>
+            <w:tcW w:w="8754" w:type="dxa"/>
+          </w:tcPr>
+          <w:p>
+            <w:r>
+              <w:t>Username and password for machinelearningforkids.co.uk</w:t>
+            </w:r>
+          </w:p>
+        </w:tc>
+      </w:tr>
+      <w:tr>
+        <w:tc>
+          <w:tcPr>
+            <w:tcW w:w="10450" w:type="dxa"/>
+            <w:gridSpan w:val="3"/>
+            <w:tcMar>
+              <w:top w:w="113" w:type="dxa"/>
+            </w:tcMar>
+          </w:tcPr>
+          <w:p>
+            <w:r>
+              <w:t>Class account will need:</w:t>
+            </w:r>
+          </w:p>
+        </w:tc>
+      </w:tr>
+      <w:tr>
+        <w:tc>
+          <w:tcPr>
+            <w:tcW w:w="279" w:type="dxa"/>
+            <w:tcBorders>
+              <w:bottom w:val="single" w:sz="4" w:space="0" w:color="auto"/>
+            </w:tcBorders>
+          </w:tcPr>
+          <w:p>
+            <w:pPr>
+              <w:rPr>
+                <w:b/>
+              </w:rPr>
+            </w:pPr>
+          </w:p>
+        </w:tc>
+        <w:tc>
+          <w:tcPr>
+            <w:tcW w:w="1417" w:type="dxa"/>
+            <w:tcBorders>
+              <w:bottom w:val="single" w:sz="4" w:space="0" w:color="auto"/>
+            </w:tcBorders>
+          </w:tcPr>
+          <w:p>
+            <w:pPr>
+              <w:rPr>
+                <w:b/>
+              </w:rPr>
+            </w:pPr>
+            <w:r>
+              <w:rPr>
+                <w:b/>
+              </w:rPr>
+              <w:t>API keys</w:t>
+            </w:r>
+          </w:p>
+        </w:tc>
+        <w:tc>
+          <w:tcPr>
+            <w:tcW w:w="8754" w:type="dxa"/>
+            <w:tcBorders>
+              <w:bottom w:val="single" w:sz="4" w:space="0" w:color="auto"/>
+            </w:tcBorders>
+          </w:tcPr>
+          <w:p>
+            <w:pPr>
+              <w:rPr>
+                <w:sz w:val="18"/>
+              </w:rPr>
+            </w:pPr>
+            <w:r>
+              <w:t>None</w:t>
+            </w:r>
+          </w:p>
+          <w:p/>
+        </w:tc>
+      </w:tr>
+      <w:tr>
+        <w:tc>
+          <w:tcPr>
+            <w:tcW w:w="10450" w:type="dxa"/>
+            <w:gridSpan w:val="3"/>
+            <w:shd w:val="clear" w:color="auto" w:fill="92D050"/>
+            <w:tcMar>
+              <w:top w:w="85" w:type="dxa"/>
+              <w:left w:w="85" w:type="dxa"/>
+              <w:bottom w:w="85" w:type="dxa"/>
+              <w:right w:w="85" w:type="dxa"/>
+            </w:tcMar>
+          </w:tcPr>
+          <w:p>
+            <w:pPr>
+              <w:jc w:val="center"/>
+            </w:pPr>
+            <w:r>
+              <w:rPr>
+                <w:rFonts w:ascii="IBM Plex Sans" w:hAnsi="IBM Plex Sans"/>
+                <w:b/>
+                <w:color w:val="44546A" w:themeColor="text2"/>
+              </w:rPr>
+              <w:t>Customizing</w:t>
+            </w:r>
+          </w:p>
+        </w:tc>
+      </w:tr>
+      <w:tr>
+        <w:tc>
+          <w:tcPr>
+            <w:tcW w:w="10450" w:type="dxa"/>
+            <w:gridSpan w:val="3"/>
+            <w:tcBorders>
+              <w:bottom w:val="single" w:sz="4" w:space="0" w:color="auto"/>
+            </w:tcBorders>
+          </w:tcPr>
+          <w:p>
+            <w:pPr>
+              <w:rPr>
+                <w:sz w:val="22"/>
+              </w:rPr>
+            </w:pPr>
+            <w:r>
+              <w:rPr>
+                <w:sz w:val="22"/>
+              </w:rPr>
+              <w:t xml:space="preserve">If you use </w:t>
+            </w:r>
+            <w:r>
+              <w:rPr>
+                <w:b/>
+                <w:sz w:val="22"/>
+              </w:rPr>
+              <w:t>PRIMM</w:t>
+            </w:r>
+            <w:r>
+              <w:rPr>
+                <w:sz w:val="22"/>
+              </w:rPr>
+              <w:t xml:space="preserve"> approaches with your class, add a step where students predict how the project template works.</w:t>
+            </w:r>
+          </w:p>
+          <w:p>
+            <w:pPr>
+              <w:rPr>
+                <w:sz w:val="22"/>
+              </w:rPr>
+            </w:pPr>
+            <w:r>
+              <w:rPr>
+                <w:sz w:val="22"/>
+              </w:rPr>
+              <w:t xml:space="preserve">If you want to </w:t>
+            </w:r>
+            <w:r>
+              <w:rPr>
+                <w:b/>
+                <w:sz w:val="22"/>
+              </w:rPr>
+              <w:t>increase the amount of coding</w:t>
+            </w:r>
+            <w:r>
+              <w:rPr>
+                <w:sz w:val="22"/>
+              </w:rPr>
+              <w:t xml:space="preserve"> involved, delete some of the code from the project template and add steps to the worksheet so students code it themselves.</w:t>
+            </w:r>
+          </w:p>
+          <w:p>
+            <w:pPr>
+              <w:rPr>
+                <w:sz w:val="22"/>
+              </w:rPr>
+            </w:pPr>
+            <w:r>
+              <w:rPr>
+                <w:sz w:val="22"/>
+              </w:rPr>
+              <w:t xml:space="preserve">If you want to </w:t>
+            </w:r>
+            <w:r>
+              <w:rPr>
+                <w:b/>
+                <w:sz w:val="22"/>
+              </w:rPr>
+              <w:t>encourage problem solving</w:t>
+            </w:r>
+            <w:r>
+              <w:rPr>
+                <w:sz w:val="22"/>
+              </w:rPr>
+              <w:t>, delete some of the detail in the worksheets and provide more general instructions instead.</w:t>
+            </w:r>
+          </w:p>
+          <w:p>
+            <w:r>
+              <w:rPr>
+                <w:sz w:val="22"/>
+              </w:rPr>
+              <w:t>P</w:t>
+            </w:r>
+            <w:r>
+              <w:rPr>
+                <w:sz w:val="22"/>
+              </w:rPr>
+              <w:t>roject template files</w:t>
+            </w:r>
+            <w:r>
+              <w:rPr>
+                <w:sz w:val="22"/>
+              </w:rPr>
+              <w:t xml:space="preserve"> &amp;</w:t>
+            </w:r>
+            <w:r>
+              <w:rPr>
+                <w:sz w:val="22"/>
+              </w:rPr>
+              <w:t xml:space="preserve"> worksheets in MS Word format are available so you can </w:t>
+            </w:r>
+            <w:r>
+              <w:rPr>
+                <w:b/>
+                <w:sz w:val="22"/>
+              </w:rPr>
+              <w:t>modify them to suit your class</w:t>
+            </w:r>
+            <w:r>
+              <w:rPr>
+                <w:sz w:val="22"/>
+              </w:rPr>
+              <w:t>.</w:t>
+            </w:r>
+          </w:p>
+        </w:tc>
+      </w:tr>
+      <w:tr>
+        <w:tc>
+          <w:tcPr>
+            <w:tcW w:w="1696" w:type="dxa"/>
+            <w:gridSpan w:val="2"/>
+            <w:tcBorders>
+              <w:bottom w:val="single" w:sz="4" w:space="0" w:color="auto"/>
+            </w:tcBorders>
+          </w:tcPr>
+          <w:p>
+            <w:pPr>
+              <w:rPr>
+                <w:b/>
+              </w:rPr>
+            </w:pPr>
+            <w:r>
+              <w:rPr>
+                <w:b/>
+              </w:rPr>
+              <w:t>Project template</w:t>
+            </w:r>
+            <w:r>
+              <w:rPr>
+                <w:b/>
+              </w:rPr>
+              <w:t>s</w:t>
+            </w:r>
+          </w:p>
+        </w:tc>
+        <w:tc>
+          <w:tcPr>
+            <w:tcW w:w="8754" w:type="dxa"/>
+            <w:tcBorders>
+              <w:bottom w:val="single" w:sz="4" w:space="0" w:color="auto"/>
+            </w:tcBorders>
+          </w:tcPr>
+          <w:p>
+            <w:hyperlink r:id="rId103" w:history="1">
+              <w:r>
+                <w:rPr>
+                  <w:rStyle w:val="Hyperlink"/>
+                </w:rPr>
+                <w:t>https://github.com/IBM/taxinomitis-docs/tree/master/scratch-templates</w:t>
+              </w:r>
+            </w:hyperlink>
+          </w:p>
+          <w:p>
+            <w:r>
+              <w:t>Scratch 3 templates end .sb3                             Scratch 2 templates end .sb2</w:t>
+            </w:r>
+          </w:p>
+        </w:tc>
+      </w:tr>
+      <w:tr>
+        <w:tc>
+          <w:tcPr>
+            <w:tcW w:w="1696" w:type="dxa"/>
+            <w:gridSpan w:val="2"/>
+            <w:tcBorders>
+              <w:bottom w:val="single" w:sz="4" w:space="0" w:color="auto"/>
+            </w:tcBorders>
+          </w:tcPr>
+          <w:p>
+            <w:pPr>
+              <w:rPr>
+                <w:b/>
+              </w:rPr>
+            </w:pPr>
+            <w:r>
+              <w:rPr>
+                <w:b/>
+              </w:rPr>
+              <w:t>Worksheet</w:t>
+            </w:r>
+            <w:r>
+              <w:rPr>
+                <w:b/>
+              </w:rPr>
+              <w:t>s</w:t>
+            </w:r>
+          </w:p>
+        </w:tc>
+        <w:tc>
+          <w:tcPr>
+            <w:tcW w:w="8754" w:type="dxa"/>
+            <w:tcBorders>
+              <w:bottom w:val="single" w:sz="4" w:space="0" w:color="auto"/>
+            </w:tcBorders>
+          </w:tcPr>
+          <w:p>
+            <w:hyperlink r:id="rId104" w:history="1">
+              <w:r>
+                <w:rPr>
+                  <w:rStyle w:val="Hyperlink"/>
+                </w:rPr>
+                <w:t>https://github.com/IBM/taxinomitis-docs/tree/master/project-worksheets/msword</w:t>
+              </w:r>
+            </w:hyperlink>
+          </w:p>
+        </w:tc>
+      </w:tr>
+      <w:tr>
+        <w:tc>
+          <w:tcPr>
+            <w:tcW w:w="10450" w:type="dxa"/>
+            <w:gridSpan w:val="3"/>
+            <w:shd w:val="clear" w:color="auto" w:fill="92D050"/>
+            <w:tcMar>
+              <w:top w:w="85" w:type="dxa"/>
+              <w:left w:w="85" w:type="dxa"/>
+              <w:bottom w:w="85" w:type="dxa"/>
+              <w:right w:w="85" w:type="dxa"/>
+            </w:tcMar>
+          </w:tcPr>
+          <w:p>
+            <w:pPr>
+              <w:jc w:val="center"/>
+            </w:pPr>
+            <w:r>
+              <w:rPr>
+                <w:rFonts w:ascii="IBM Plex Sans" w:hAnsi="IBM Plex Sans"/>
+                <w:b/>
+                <w:color w:val="44546A" w:themeColor="text2"/>
+              </w:rPr>
+              <w:t>Help</w:t>
+            </w:r>
+          </w:p>
+        </w:tc>
+      </w:tr>
+      <w:tr>
+        <w:tc>
+          <w:tcPr>
+            <w:tcW w:w="1696" w:type="dxa"/>
+            <w:gridSpan w:val="2"/>
+          </w:tcPr>
+          <w:p>
+            <w:pPr>
+              <w:rPr>
+                <w:b/>
+              </w:rPr>
+            </w:pPr>
+            <w:r>
+              <w:rPr>
+                <w:b/>
+              </w:rPr>
+              <w:t>Potential issues</w:t>
+            </w:r>
+          </w:p>
+        </w:tc>
+        <w:tc>
+          <w:tcPr>
+            <w:tcW w:w="8754" w:type="dxa"/>
+          </w:tcPr>
+          <w:p>
+            <w:pPr>
+              <w:pStyle w:val="ListParagraph"/>
+              <w:numPr>
+                <w:ilvl w:val="0"/>
+                <w:numId w:val="1"/>
+              </w:numPr>
+              <w:ind w:left="455" w:hanging="425"/>
+            </w:pPr>
+            <w:r>
+              <w:t>Students will record their voice and use that to train a machine learning model. This can work using a microphone built in to a laptop but the background noise can make this tricky with a large class all doing it at once. Using dedicated microphones (such as a headset microphone) can be a big help with this.</w:t>
+            </w:r>
+          </w:p>
+          <w:p>
+            <w:pPr>
+              <w:pStyle w:val="ListParagraph"/>
+              <w:numPr>
+                <w:ilvl w:val="0"/>
+                <w:numId w:val="1"/>
+              </w:numPr>
+              <w:ind w:left="455" w:hanging="425"/>
+            </w:pPr>
+            <w:r>
+              <w:t>Including examples of the student talking (but not mentioning their chosen key words) in the “background noise” bucket can greatly improve how projects perform. This is mentioned in the student worksheet, but it’s worth highlighting it in case students don’t realize.</w:t>
+            </w:r>
+            <w:bookmarkStart w:id="0" w:name="_GoBack"/>
+            <w:bookmarkEnd w:id="0"/>
+          </w:p>
+          <w:p>
+            <w:pPr>
+              <w:pStyle w:val="ListParagraph"/>
+              <w:numPr>
+                <w:ilvl w:val="0"/>
+                <w:numId w:val="1"/>
+              </w:numPr>
+              <w:ind w:left="455" w:hanging="425"/>
+            </w:pPr>
+            <w:r>
+              <w:t>“https://machinelearningforkids.co.uk” is a long URL to type for some children. You may find it easier to set up a bookmark that they can click on instead.</w:t>
+            </w:r>
+          </w:p>
+          <w:p>
+            <w:pPr>
+              <w:rPr>
+                <w:sz w:val="11"/>
+              </w:rPr>
+            </w:pPr>
+          </w:p>
+          <w:p>
+            <w:r>
+              <w:t xml:space="preserve">General troubleshooting and help at </w:t>
+            </w:r>
+            <w:hyperlink r:id="rId105" w:history="1">
+              <w:r>
+                <w:rPr>
+                  <w:rStyle w:val="Hyperlink"/>
+                </w:rPr>
+                <w:t>https://machinelearningforkids.co.uk/help</w:t>
+              </w:r>
+            </w:hyperlink>
+            <w:r>
+              <w:t xml:space="preserve"> </w:t>
+            </w:r>
+          </w:p>
+          <w:p>
+            <w:pPr>
+              <w:rPr>
+                <w:sz w:val="13"/>
+              </w:rPr>
+            </w:pPr>
+          </w:p>
+        </w:tc>
+      </w:tr>
+    </w:tbl>
     <w:p>
       <w:r>
         <w:br w:type="page"/>
@@ -27398,13 +28475,7 @@
               <w:t>Make a</w:t>
             </w:r>
             <w:r>
-              <w:t xml:space="preserve"> </w:t>
-            </w:r>
-            <w:r>
-              <w:t>spy</w:t>
-            </w:r>
-            <w:r>
-              <w:t xml:space="preserve"> </w:t>
+              <w:t xml:space="preserve"> spy </w:t>
             </w:r>
             <w:r>
               <w:t xml:space="preserve">in Scratch </w:t>
@@ -27580,28 +28651,7 @@
           </w:tcPr>
           <w:p>
             <w:r>
-              <w:t xml:space="preserve">Students train a </w:t>
-            </w:r>
-            <w:r>
-              <w:t>speech</w:t>
-            </w:r>
-            <w:r>
-              <w:t xml:space="preserve"> recognition system to recognize </w:t>
-            </w:r>
-            <w:r>
-              <w:t>words</w:t>
-            </w:r>
-            <w:r>
-              <w:t>. They use this in Scratch to make a</w:t>
-            </w:r>
-            <w:r>
-              <w:t xml:space="preserve"> spy </w:t>
-            </w:r>
-            <w:r>
-              <w:t>tha</w:t>
-            </w:r>
-            <w:r>
-              <w:t xml:space="preserve">t recognizes the </w:t>
+              <w:t xml:space="preserve">Students train a speech recognition system to recognize words. They use this in Scratch to make a spy that recognizes the </w:t>
             </w:r>
             <w:proofErr w:type="gramStart"/>
             <w:r>
@@ -27652,10 +28702,7 @@
           </w:tcPr>
           <w:p>
             <w:r>
-              <w:t>speech recognition, s</w:t>
-            </w:r>
-            <w:r>
-              <w:t>ound recognition, supervised learning</w:t>
+              <w:t>speech recognition, sound recognition, supervised learning</w:t>
             </w:r>
           </w:p>
         </w:tc>
@@ -27770,7 +28817,7 @@
               </w:rPr>
               <w:t xml:space="preserve">download from </w:t>
             </w:r>
-            <w:hyperlink r:id="rId102" w:history="1">
+            <w:hyperlink r:id="rId106" w:history="1">
               <w:r>
                 <w:rPr>
                   <w:rStyle w:val="Hyperlink"/>
@@ -27951,10 +28998,7 @@
               <w:t>None</w:t>
             </w:r>
           </w:p>
-          <w:p>
-            <w:bookmarkStart w:id="0" w:name="_GoBack"/>
-            <w:bookmarkEnd w:id="0"/>
-          </w:p>
+          <w:p/>
         </w:tc>
       </w:tr>
       <w:tr>
@@ -28150,7 +29194,7 @@
             </w:tcBorders>
           </w:tcPr>
           <w:p>
-            <w:hyperlink r:id="rId103" w:history="1">
+            <w:hyperlink r:id="rId107" w:history="1">
               <w:r>
                 <w:rPr>
                   <w:rStyle w:val="Hyperlink"/>
@@ -28203,7 +29247,7 @@
             </w:tcBorders>
           </w:tcPr>
           <w:p>
-            <w:hyperlink r:id="rId104" w:history="1">
+            <w:hyperlink r:id="rId108" w:history="1">
               <w:r>
                 <w:rPr>
                   <w:rStyle w:val="Hyperlink"/>
@@ -28289,28 +29333,7 @@
               <w:ind w:left="455" w:hanging="425"/>
             </w:pPr>
             <w:r>
-              <w:t>Some</w:t>
-            </w:r>
-            <w:r>
-              <w:t xml:space="preserve"> students may feel self-conscious </w:t>
-            </w:r>
-            <w:r>
-              <w:t>recording</w:t>
-            </w:r>
-            <w:r>
-              <w:t xml:space="preserve"> their voice</w:t>
-            </w:r>
-            <w:r>
-              <w:t>. The project can be done with non-voice sounds</w:t>
-            </w:r>
-            <w:r>
-              <w:t xml:space="preserve"> like finger clicks or jangling a bunch of keys instead. </w:t>
-            </w:r>
-            <w:r>
-              <w:t>You can suggest this as an alternative if that helps</w:t>
-            </w:r>
-            <w:r>
-              <w:t>.</w:t>
+              <w:t>Some students may feel self-conscious recording their voice. The project can be done with non-voice sounds like finger clicks or jangling a bunch of keys instead. You can suggest this as an alternative if that helps.</w:t>
             </w:r>
           </w:p>
           <w:p>
@@ -28337,7 +29360,7 @@
             <w:r>
               <w:t xml:space="preserve">General troubleshooting and help at </w:t>
             </w:r>
-            <w:hyperlink r:id="rId105" w:history="1">
+            <w:hyperlink r:id="rId109" w:history="1">
               <w:r>
                 <w:rPr>
                   <w:rStyle w:val="Hyperlink"/>

</xml_diff>

<commit_message>
chore: Update more projects to Scratch 3
Signed-off-by: Dale Lane <dale.lane@uk.ibm.com>
</commit_message>
<xml_diff>
--- a/teachers-notes/msword/teachersnotes.docx
+++ b/teachers-notes/msword/teachersnotes.docx
@@ -1318,10 +1318,19 @@
               <w:ind w:left="455" w:hanging="425"/>
             </w:pPr>
             <w:r>
-              <w:t>The worksheet screenshots are based on Scratch 2</w:t>
-            </w:r>
-            <w:r>
-              <w:t>, but the project can also be done using Scratch 3.</w:t>
+              <w:t xml:space="preserve">The worksheet screenshots are based on Scratch </w:t>
+            </w:r>
+            <w:r>
+              <w:t>3</w:t>
+            </w:r>
+            <w:r>
+              <w:t xml:space="preserve">, but the project can also be done using Scratch </w:t>
+            </w:r>
+            <w:r>
+              <w:t>2</w:t>
+            </w:r>
+            <w:r>
+              <w:t>.</w:t>
             </w:r>
             <w:r>
               <w:t xml:space="preserve"> </w:t>
@@ -3317,7 +3326,19 @@
               <w:ind w:left="455" w:hanging="425"/>
             </w:pPr>
             <w:r>
-              <w:t xml:space="preserve">The worksheet screenshots are based on Scratch 2. You may prefer to use Scratch 3 instead, however students may find it harder to find some blocks. </w:t>
+              <w:t xml:space="preserve">The worksheet screenshots are based on Scratch </w:t>
+            </w:r>
+            <w:r>
+              <w:t>3</w:t>
+            </w:r>
+            <w:r>
+              <w:t xml:space="preserve">. You may prefer to use Scratch </w:t>
+            </w:r>
+            <w:r>
+              <w:t>2</w:t>
+            </w:r>
+            <w:r>
+              <w:t xml:space="preserve"> instead, however students may find it harder to find some blocks. </w:t>
             </w:r>
           </w:p>
           <w:p/>
@@ -10392,10 +10413,22 @@
               <w:t>uses</w:t>
             </w:r>
             <w:r>
-              <w:t xml:space="preserve"> Scratch 2. You </w:t>
-            </w:r>
-            <w:r>
-              <w:t>can use Scratch 3 instead if preferred.</w:t>
+              <w:t xml:space="preserve"> Scratch </w:t>
+            </w:r>
+            <w:r>
+              <w:t>3</w:t>
+            </w:r>
+            <w:r>
+              <w:t xml:space="preserve">. You </w:t>
+            </w:r>
+            <w:r>
+              <w:t xml:space="preserve">can use Scratch </w:t>
+            </w:r>
+            <w:r>
+              <w:t>2</w:t>
+            </w:r>
+            <w:r>
+              <w:t xml:space="preserve"> instead if preferred.</w:t>
             </w:r>
             <w:r>
               <w:t xml:space="preserve"> </w:t>
@@ -11489,7 +11522,19 @@
               <w:ind w:left="455" w:hanging="425"/>
             </w:pPr>
             <w:r>
-              <w:t xml:space="preserve">The worksheet screenshots are based on Scratch 2. You may prefer to use Scratch 3 instead, however students may find it harder to find some blocks. </w:t>
+              <w:t xml:space="preserve">The worksheet screenshots are based on Scratch </w:t>
+            </w:r>
+            <w:r>
+              <w:t>3</w:t>
+            </w:r>
+            <w:r>
+              <w:t xml:space="preserve">. You may prefer to use Scratch </w:t>
+            </w:r>
+            <w:r>
+              <w:t>2</w:t>
+            </w:r>
+            <w:r>
+              <w:t xml:space="preserve"> instead, however students may find it harder to find some blocks. </w:t>
             </w:r>
           </w:p>
           <w:p/>
@@ -14497,7 +14542,34 @@
               <w:ind w:left="455" w:hanging="425"/>
             </w:pPr>
             <w:r>
-              <w:t>The two provided data-sets of pre-prepared training photos each represent a different version of “The Russian Tank problem” story. These versions are summarised in the student worksheet. You may wish to allow time for students to discuss the story and the implications to make sure they understand them.</w:t>
+              <w:t>The provided data-set of pre-prepared training photos represent</w:t>
+            </w:r>
+            <w:r>
+              <w:t>s</w:t>
+            </w:r>
+            <w:r>
+              <w:t xml:space="preserve"> a version of “The Russian Tank problem” story. </w:t>
+            </w:r>
+            <w:r>
+              <w:t>Two</w:t>
+            </w:r>
+            <w:r>
+              <w:t xml:space="preserve"> </w:t>
+            </w:r>
+            <w:r>
+              <w:t xml:space="preserve">versions </w:t>
+            </w:r>
+            <w:r>
+              <w:t xml:space="preserve">of the story </w:t>
+            </w:r>
+            <w:r>
+              <w:t>are summarised in the student worksheet. You may wish to allow time for students to discuss the stor</w:t>
+            </w:r>
+            <w:r>
+              <w:t>ies</w:t>
+            </w:r>
+            <w:r>
+              <w:t xml:space="preserve"> and the implications to make sure they understand them.</w:t>
             </w:r>
           </w:p>
           <w:p>
@@ -14557,7 +14629,19 @@
               <w:ind w:left="455" w:hanging="425"/>
             </w:pPr>
             <w:r>
-              <w:t xml:space="preserve">The worksheet screenshots are based on Scratch 2. You may prefer to use Scratch 3 instead, however students may find it harder to find some blocks. </w:t>
+              <w:t xml:space="preserve">The worksheet screenshots are based on Scratch </w:t>
+            </w:r>
+            <w:r>
+              <w:t>3</w:t>
+            </w:r>
+            <w:r>
+              <w:t xml:space="preserve">. You may prefer to use Scratch </w:t>
+            </w:r>
+            <w:r>
+              <w:t>2</w:t>
+            </w:r>
+            <w:r>
+              <w:t xml:space="preserve"> instead, however students may find it harder to find some blocks. </w:t>
             </w:r>
           </w:p>
           <w:p/>
@@ -18858,7 +18942,19 @@
               <w:ind w:left="455" w:hanging="425"/>
             </w:pPr>
             <w:r>
-              <w:t xml:space="preserve">The worksheet screenshots are based on Scratch 2. You may prefer to use Scratch 3 instead, however students may find it harder to find some blocks. </w:t>
+              <w:t xml:space="preserve">The worksheet screenshots are based on Scratch </w:t>
+            </w:r>
+            <w:r>
+              <w:t>3</w:t>
+            </w:r>
+            <w:r>
+              <w:t xml:space="preserve">. You may prefer to use Scratch </w:t>
+            </w:r>
+            <w:r>
+              <w:t>3</w:t>
+            </w:r>
+            <w:r>
+              <w:t xml:space="preserve"> instead, however students may find it harder to find some blocks. </w:t>
             </w:r>
           </w:p>
           <w:p/>
@@ -21532,7 +21628,21 @@
               <w:ind w:left="455" w:hanging="425"/>
             </w:pPr>
             <w:r>
-              <w:t xml:space="preserve">The worksheet screenshots are based on Scratch 2. You may prefer to use Scratch 3 instead, however students may find it harder to find some blocks. </w:t>
+              <w:t xml:space="preserve">The worksheet screenshots are based on Scratch </w:t>
+            </w:r>
+            <w:r>
+              <w:t>3</w:t>
+            </w:r>
+            <w:r>
+              <w:t xml:space="preserve">. You may prefer to use Scratch </w:t>
+            </w:r>
+            <w:r>
+              <w:t>2</w:t>
+            </w:r>
+            <w:bookmarkStart w:id="0" w:name="_GoBack"/>
+            <w:bookmarkEnd w:id="0"/>
+            <w:r>
+              <w:t xml:space="preserve"> instead, however students may find it harder to find some blocks. </w:t>
             </w:r>
           </w:p>
           <w:p>
@@ -27472,10 +27582,7 @@
               <w:ind w:left="455" w:hanging="425"/>
             </w:pPr>
             <w:r>
-              <w:t xml:space="preserve">Learn how computers can be trained to </w:t>
-            </w:r>
-            <w:r>
-              <w:t>listen for specific key words</w:t>
+              <w:t>Learn how computers can be trained to listen for specific key words</w:t>
             </w:r>
           </w:p>
         </w:tc>
@@ -27580,19 +27687,7 @@
           </w:tcPr>
           <w:p>
             <w:r>
-              <w:t xml:space="preserve">Students train a sound recognition system to recognize </w:t>
-            </w:r>
-            <w:r>
-              <w:t>key words</w:t>
-            </w:r>
-            <w:r>
-              <w:t>. They use this in Scratch to make a</w:t>
-            </w:r>
-            <w:r>
-              <w:t xml:space="preserve"> project that reacts to hearing them and displays a definition</w:t>
-            </w:r>
-            <w:r>
-              <w:t xml:space="preserve">. </w:t>
+              <w:t xml:space="preserve">Students train a sound recognition system to recognize key words. They use this in Scratch to make a project that reacts to hearing them and displays a definition. </w:t>
             </w:r>
           </w:p>
         </w:tc>
@@ -27635,13 +27730,7 @@
           </w:tcPr>
           <w:p>
             <w:r>
-              <w:t xml:space="preserve">sound recognition, </w:t>
-            </w:r>
-            <w:r>
-              <w:t xml:space="preserve">speech recognition, </w:t>
-            </w:r>
-            <w:r>
-              <w:t>supervised learning</w:t>
+              <w:t>sound recognition, speech recognition, supervised learning</w:t>
             </w:r>
           </w:p>
         </w:tc>
@@ -28274,8 +28363,6 @@
             <w:r>
               <w:t>Including examples of the student talking (but not mentioning their chosen key words) in the “background noise” bucket can greatly improve how projects perform. This is mentioned in the student worksheet, but it’s worth highlighting it in case students don’t realize.</w:t>
             </w:r>
-            <w:bookmarkStart w:id="0" w:name="_GoBack"/>
-            <w:bookmarkEnd w:id="0"/>
           </w:p>
           <w:p>
             <w:pPr>

</xml_diff>

<commit_message>
docs: Teacher guidance for Titanic
Signed-off-by: Dale Lane <dale.lane@uk.ibm.com>
</commit_message>
<xml_diff>
--- a/teachers-notes/msword/teachersnotes.docx
+++ b/teachers-notes/msword/teachersnotes.docx
@@ -553,24 +553,13 @@
               </w:rPr>
             </w:pPr>
             <w:r>
-              <w:t xml:space="preserve">Project worksheet </w:t>
-            </w:r>
-            <w:proofErr w:type="gramStart"/>
-            <w:r>
-              <w:t xml:space="preserve">   </w:t>
-            </w:r>
-            <w:r>
-              <w:rPr>
-                <w:sz w:val="22"/>
-              </w:rPr>
-              <w:t>(</w:t>
-            </w:r>
-            <w:proofErr w:type="gramEnd"/>
-            <w:r>
-              <w:rPr>
-                <w:sz w:val="22"/>
-              </w:rPr>
-              <w:t xml:space="preserve">download from </w:t>
+              <w:t xml:space="preserve">Project worksheet    </w:t>
+            </w:r>
+            <w:r>
+              <w:rPr>
+                <w:sz w:val="22"/>
+              </w:rPr>
+              <w:t xml:space="preserve">(download from </w:t>
             </w:r>
             <w:hyperlink r:id="rId7" w:history="1">
               <w:r>
@@ -886,15 +875,7 @@
           </w:p>
           <w:p>
             <w:r>
-              <w:t>One “</w:t>
-            </w:r>
-            <w:proofErr w:type="spellStart"/>
-            <w:r>
-              <w:t>Lite</w:t>
-            </w:r>
-            <w:proofErr w:type="spellEnd"/>
-            <w:r>
-              <w:t xml:space="preserve">” API key is free but </w:t>
+              <w:t xml:space="preserve">One “Lite” API key is free but </w:t>
             </w:r>
             <w:r>
               <w:t>can only be used to create 5</w:t>
@@ -1857,24 +1838,13 @@
               </w:rPr>
             </w:pPr>
             <w:r>
-              <w:t xml:space="preserve">Project worksheet </w:t>
-            </w:r>
-            <w:proofErr w:type="gramStart"/>
-            <w:r>
-              <w:t xml:space="preserve">   </w:t>
-            </w:r>
-            <w:r>
-              <w:rPr>
-                <w:sz w:val="22"/>
-              </w:rPr>
-              <w:t>(</w:t>
-            </w:r>
-            <w:proofErr w:type="gramEnd"/>
-            <w:r>
-              <w:rPr>
-                <w:sz w:val="22"/>
-              </w:rPr>
-              <w:t xml:space="preserve">download from </w:t>
+              <w:t xml:space="preserve">Project worksheet    </w:t>
+            </w:r>
+            <w:r>
+              <w:rPr>
+                <w:sz w:val="22"/>
+              </w:rPr>
+              <w:t xml:space="preserve">(download from </w:t>
             </w:r>
             <w:hyperlink r:id="rId12" w:history="1">
               <w:r>
@@ -2105,15 +2075,7 @@
           </w:p>
           <w:p>
             <w:r>
-              <w:t>One “</w:t>
-            </w:r>
-            <w:proofErr w:type="spellStart"/>
-            <w:r>
-              <w:t>Lite</w:t>
-            </w:r>
-            <w:proofErr w:type="spellEnd"/>
-            <w:r>
-              <w:t>” API key is free but can only be used to create 5 workspaces</w:t>
+              <w:t>One “Lite” API key is free but can only be used to create 5 workspaces</w:t>
             </w:r>
           </w:p>
           <w:p>
@@ -2992,24 +2954,13 @@
               </w:rPr>
             </w:pPr>
             <w:r>
-              <w:t xml:space="preserve">Project worksheet </w:t>
-            </w:r>
-            <w:proofErr w:type="gramStart"/>
-            <w:r>
-              <w:t xml:space="preserve">   </w:t>
-            </w:r>
-            <w:r>
-              <w:rPr>
-                <w:sz w:val="22"/>
-              </w:rPr>
-              <w:t>(</w:t>
-            </w:r>
-            <w:proofErr w:type="gramEnd"/>
-            <w:r>
-              <w:rPr>
-                <w:sz w:val="22"/>
-              </w:rPr>
-              <w:t xml:space="preserve">download from </w:t>
+              <w:t xml:space="preserve">Project worksheet    </w:t>
+            </w:r>
+            <w:r>
+              <w:rPr>
+                <w:sz w:val="22"/>
+              </w:rPr>
+              <w:t xml:space="preserve">(download from </w:t>
             </w:r>
             <w:hyperlink r:id="rId17" w:history="1">
               <w:r>
@@ -3175,15 +3126,7 @@
           <w:p/>
           <w:p>
             <w:r>
-              <w:t>One “</w:t>
-            </w:r>
-            <w:proofErr w:type="spellStart"/>
-            <w:r>
-              <w:t>Lite</w:t>
-            </w:r>
-            <w:proofErr w:type="spellEnd"/>
-            <w:r>
-              <w:t>” API key is free but can only be used to create 5 workspaces</w:t>
+              <w:t>One “Lite” API key is free but can only be used to create 5 workspaces</w:t>
             </w:r>
           </w:p>
           <w:p>
@@ -3872,24 +3815,13 @@
               </w:rPr>
             </w:pPr>
             <w:r>
-              <w:t xml:space="preserve">Project worksheet </w:t>
-            </w:r>
-            <w:proofErr w:type="gramStart"/>
-            <w:r>
-              <w:t xml:space="preserve">   </w:t>
-            </w:r>
-            <w:r>
-              <w:rPr>
-                <w:sz w:val="22"/>
-              </w:rPr>
-              <w:t>(</w:t>
-            </w:r>
-            <w:proofErr w:type="gramEnd"/>
-            <w:r>
-              <w:rPr>
-                <w:sz w:val="22"/>
-              </w:rPr>
-              <w:t xml:space="preserve">download from </w:t>
+              <w:t xml:space="preserve">Project worksheet    </w:t>
+            </w:r>
+            <w:r>
+              <w:rPr>
+                <w:sz w:val="22"/>
+              </w:rPr>
+              <w:t xml:space="preserve">(download from </w:t>
             </w:r>
             <w:hyperlink r:id="rId20" w:history="1">
               <w:r>
@@ -4239,15 +4171,7 @@
           </w:p>
           <w:p>
             <w:r>
-              <w:t>One “</w:t>
-            </w:r>
-            <w:proofErr w:type="spellStart"/>
-            <w:r>
-              <w:t>Lite</w:t>
-            </w:r>
-            <w:proofErr w:type="spellEnd"/>
-            <w:r>
-              <w:t xml:space="preserve">” API key is free but can only be used to create </w:t>
+              <w:t xml:space="preserve">One “Lite” API key is free but can only be used to create </w:t>
             </w:r>
             <w:r>
               <w:t>2</w:t>
@@ -5164,24 +5088,13 @@
               </w:rPr>
             </w:pPr>
             <w:r>
-              <w:t xml:space="preserve">Project worksheet </w:t>
-            </w:r>
-            <w:proofErr w:type="gramStart"/>
-            <w:r>
-              <w:t xml:space="preserve">   </w:t>
-            </w:r>
-            <w:r>
-              <w:rPr>
-                <w:sz w:val="22"/>
-              </w:rPr>
-              <w:t>(</w:t>
-            </w:r>
-            <w:proofErr w:type="gramEnd"/>
-            <w:r>
-              <w:rPr>
-                <w:sz w:val="22"/>
-              </w:rPr>
-              <w:t xml:space="preserve">download from </w:t>
+              <w:t xml:space="preserve">Project worksheet    </w:t>
+            </w:r>
+            <w:r>
+              <w:rPr>
+                <w:sz w:val="22"/>
+              </w:rPr>
+              <w:t xml:space="preserve">(download from </w:t>
             </w:r>
             <w:hyperlink r:id="rId25" w:history="1">
               <w:r>
@@ -5355,15 +5268,7 @@
           </w:p>
           <w:p>
             <w:r>
-              <w:t>One “</w:t>
-            </w:r>
-            <w:proofErr w:type="spellStart"/>
-            <w:r>
-              <w:t>Lite</w:t>
-            </w:r>
-            <w:proofErr w:type="spellEnd"/>
-            <w:r>
-              <w:t xml:space="preserve">” API key is free </w:t>
+              <w:t xml:space="preserve">One “Lite” API key is free </w:t>
             </w:r>
             <w:r>
               <w:t>but can only be used to create 2</w:t>
@@ -6261,24 +6166,13 @@
               </w:rPr>
             </w:pPr>
             <w:r>
-              <w:t xml:space="preserve">Project worksheet </w:t>
-            </w:r>
-            <w:proofErr w:type="gramStart"/>
-            <w:r>
-              <w:t xml:space="preserve">   </w:t>
-            </w:r>
-            <w:r>
-              <w:rPr>
-                <w:sz w:val="22"/>
-              </w:rPr>
-              <w:t>(</w:t>
-            </w:r>
-            <w:proofErr w:type="gramEnd"/>
-            <w:r>
-              <w:rPr>
-                <w:sz w:val="22"/>
-              </w:rPr>
-              <w:t xml:space="preserve">download from </w:t>
+              <w:t xml:space="preserve">Project worksheet    </w:t>
+            </w:r>
+            <w:r>
+              <w:rPr>
+                <w:sz w:val="22"/>
+              </w:rPr>
+              <w:t xml:space="preserve">(download from </w:t>
             </w:r>
             <w:hyperlink r:id="rId29" w:history="1">
               <w:r>
@@ -6544,15 +6438,7 @@
           <w:p/>
           <w:p>
             <w:r>
-              <w:t>One “</w:t>
-            </w:r>
-            <w:proofErr w:type="spellStart"/>
-            <w:r>
-              <w:t>Lite</w:t>
-            </w:r>
-            <w:proofErr w:type="spellEnd"/>
-            <w:r>
-              <w:t xml:space="preserve">” API key is free </w:t>
+              <w:t xml:space="preserve">One “Lite” API key is free </w:t>
             </w:r>
             <w:r>
               <w:t>but can only be used to create 2</w:t>
@@ -7586,24 +7472,13 @@
               </w:rPr>
             </w:pPr>
             <w:r>
-              <w:t xml:space="preserve">Project worksheet </w:t>
-            </w:r>
-            <w:proofErr w:type="gramStart"/>
-            <w:r>
-              <w:t xml:space="preserve">   </w:t>
-            </w:r>
-            <w:r>
-              <w:rPr>
-                <w:sz w:val="22"/>
-              </w:rPr>
-              <w:t>(</w:t>
-            </w:r>
-            <w:proofErr w:type="gramEnd"/>
-            <w:r>
-              <w:rPr>
-                <w:sz w:val="22"/>
-              </w:rPr>
-              <w:t xml:space="preserve">download from </w:t>
+              <w:t xml:space="preserve">Project worksheet    </w:t>
+            </w:r>
+            <w:r>
+              <w:rPr>
+                <w:sz w:val="22"/>
+              </w:rPr>
+              <w:t xml:space="preserve">(download from </w:t>
             </w:r>
             <w:hyperlink r:id="rId33" w:history="1">
               <w:r>
@@ -8684,24 +8559,13 @@
               </w:rPr>
             </w:pPr>
             <w:r>
-              <w:t xml:space="preserve">Project worksheet </w:t>
-            </w:r>
-            <w:proofErr w:type="gramStart"/>
-            <w:r>
-              <w:t xml:space="preserve">   </w:t>
-            </w:r>
-            <w:r>
-              <w:rPr>
-                <w:sz w:val="22"/>
-              </w:rPr>
-              <w:t>(</w:t>
-            </w:r>
-            <w:proofErr w:type="gramEnd"/>
-            <w:r>
-              <w:rPr>
-                <w:sz w:val="22"/>
-              </w:rPr>
-              <w:t xml:space="preserve">download from </w:t>
+              <w:t xml:space="preserve">Project worksheet    </w:t>
+            </w:r>
+            <w:r>
+              <w:rPr>
+                <w:sz w:val="22"/>
+              </w:rPr>
+              <w:t xml:space="preserve">(download from </w:t>
             </w:r>
             <w:hyperlink r:id="rId37" w:history="1">
               <w:r>
@@ -8930,15 +8794,7 @@
           <w:p/>
           <w:p>
             <w:r>
-              <w:t>One “</w:t>
-            </w:r>
-            <w:proofErr w:type="spellStart"/>
-            <w:r>
-              <w:t>Lite</w:t>
-            </w:r>
-            <w:proofErr w:type="spellEnd"/>
-            <w:r>
-              <w:t>” API key is free but can only be used to create 2 custom models</w:t>
+              <w:t>One “Lite” API key is free but can only be used to create 2 custom models</w:t>
             </w:r>
           </w:p>
           <w:p>
@@ -9812,24 +9668,13 @@
               </w:rPr>
             </w:pPr>
             <w:r>
-              <w:t xml:space="preserve">Project worksheet </w:t>
-            </w:r>
-            <w:proofErr w:type="gramStart"/>
-            <w:r>
-              <w:t xml:space="preserve">   </w:t>
-            </w:r>
-            <w:r>
-              <w:rPr>
-                <w:sz w:val="22"/>
-              </w:rPr>
-              <w:t>(</w:t>
-            </w:r>
-            <w:proofErr w:type="gramEnd"/>
-            <w:r>
-              <w:rPr>
-                <w:sz w:val="22"/>
-              </w:rPr>
-              <w:t xml:space="preserve">download from </w:t>
+              <w:t xml:space="preserve">Project worksheet    </w:t>
+            </w:r>
+            <w:r>
+              <w:rPr>
+                <w:sz w:val="22"/>
+              </w:rPr>
+              <w:t xml:space="preserve">(download from </w:t>
             </w:r>
             <w:hyperlink r:id="rId41" w:history="1">
               <w:r>
@@ -9997,15 +9842,7 @@
           </w:p>
           <w:p>
             <w:r>
-              <w:t>One “</w:t>
-            </w:r>
-            <w:proofErr w:type="spellStart"/>
-            <w:r>
-              <w:t>Lite</w:t>
-            </w:r>
-            <w:proofErr w:type="spellEnd"/>
-            <w:r>
-              <w:t>” API key is free but can only be used to create 5 workspaces</w:t>
+              <w:t>One “Lite” API key is free but can only be used to create 5 workspaces</w:t>
             </w:r>
           </w:p>
           <w:p>
@@ -11000,24 +10837,13 @@
               </w:rPr>
             </w:pPr>
             <w:r>
-              <w:t xml:space="preserve">Project worksheet </w:t>
-            </w:r>
-            <w:proofErr w:type="gramStart"/>
-            <w:r>
-              <w:t xml:space="preserve">   </w:t>
-            </w:r>
-            <w:r>
-              <w:rPr>
-                <w:sz w:val="22"/>
-              </w:rPr>
-              <w:t>(</w:t>
-            </w:r>
-            <w:proofErr w:type="gramEnd"/>
-            <w:r>
-              <w:rPr>
-                <w:sz w:val="22"/>
-              </w:rPr>
-              <w:t xml:space="preserve">download </w:t>
+              <w:t xml:space="preserve">Project worksheet    </w:t>
+            </w:r>
+            <w:r>
+              <w:rPr>
+                <w:sz w:val="22"/>
+              </w:rPr>
+              <w:t xml:space="preserve">(download </w:t>
             </w:r>
             <w:r>
               <w:rPr>
@@ -11350,15 +11176,7 @@
           <w:p/>
           <w:p>
             <w:r>
-              <w:t>One “</w:t>
-            </w:r>
-            <w:proofErr w:type="spellStart"/>
-            <w:r>
-              <w:t>Lite</w:t>
-            </w:r>
-            <w:proofErr w:type="spellEnd"/>
-            <w:r>
-              <w:t>” API key is free but can only be used to create 5 workspaces</w:t>
+              <w:t>One “Lite” API key is free but can only be used to create 5 workspaces</w:t>
             </w:r>
           </w:p>
           <w:p>
@@ -12070,24 +11888,13 @@
               </w:rPr>
             </w:pPr>
             <w:r>
-              <w:t xml:space="preserve">Project worksheet </w:t>
-            </w:r>
-            <w:proofErr w:type="gramStart"/>
-            <w:r>
-              <w:t xml:space="preserve">   </w:t>
-            </w:r>
-            <w:r>
-              <w:rPr>
-                <w:sz w:val="22"/>
-              </w:rPr>
-              <w:t>(</w:t>
-            </w:r>
-            <w:proofErr w:type="gramEnd"/>
-            <w:r>
-              <w:rPr>
-                <w:sz w:val="22"/>
-              </w:rPr>
-              <w:t xml:space="preserve">download from </w:t>
+              <w:t xml:space="preserve">Project worksheet    </w:t>
+            </w:r>
+            <w:r>
+              <w:rPr>
+                <w:sz w:val="22"/>
+              </w:rPr>
+              <w:t xml:space="preserve">(download from </w:t>
             </w:r>
             <w:hyperlink r:id="rId47" w:history="1">
               <w:r>
@@ -12298,15 +12105,7 @@
           </w:p>
           <w:p>
             <w:r>
-              <w:t>One “</w:t>
-            </w:r>
-            <w:proofErr w:type="spellStart"/>
-            <w:r>
-              <w:t>Lite</w:t>
-            </w:r>
-            <w:proofErr w:type="spellEnd"/>
-            <w:r>
-              <w:t xml:space="preserve">” API key is free </w:t>
+              <w:t xml:space="preserve">One “Lite” API key is free </w:t>
             </w:r>
             <w:r>
               <w:t>but can only be used to create 2</w:t>
@@ -13321,24 +13120,13 @@
               </w:rPr>
             </w:pPr>
             <w:r>
-              <w:t xml:space="preserve">Project worksheet </w:t>
-            </w:r>
-            <w:proofErr w:type="gramStart"/>
-            <w:r>
-              <w:t xml:space="preserve">   </w:t>
-            </w:r>
-            <w:r>
-              <w:rPr>
-                <w:sz w:val="22"/>
-              </w:rPr>
-              <w:t>(</w:t>
-            </w:r>
-            <w:proofErr w:type="gramEnd"/>
-            <w:r>
-              <w:rPr>
-                <w:sz w:val="22"/>
-              </w:rPr>
-              <w:t xml:space="preserve">download from </w:t>
+              <w:t xml:space="preserve">Project worksheet    </w:t>
+            </w:r>
+            <w:r>
+              <w:rPr>
+                <w:sz w:val="22"/>
+              </w:rPr>
+              <w:t xml:space="preserve">(download from </w:t>
             </w:r>
             <w:hyperlink r:id="rId51" w:history="1">
               <w:r>
@@ -13543,15 +13331,7 @@
           </w:p>
           <w:p>
             <w:r>
-              <w:t>One “</w:t>
-            </w:r>
-            <w:proofErr w:type="spellStart"/>
-            <w:r>
-              <w:t>Lite</w:t>
-            </w:r>
-            <w:proofErr w:type="spellEnd"/>
-            <w:r>
-              <w:t xml:space="preserve">” API key is free </w:t>
+              <w:t xml:space="preserve">One “Lite” API key is free </w:t>
             </w:r>
             <w:r>
               <w:t>but can only be used to create 2</w:t>
@@ -14244,24 +14024,13 @@
               </w:rPr>
             </w:pPr>
             <w:r>
-              <w:t xml:space="preserve">Project worksheet </w:t>
-            </w:r>
-            <w:proofErr w:type="gramStart"/>
-            <w:r>
-              <w:t xml:space="preserve">   </w:t>
-            </w:r>
-            <w:r>
-              <w:rPr>
-                <w:sz w:val="22"/>
-              </w:rPr>
-              <w:t>(</w:t>
-            </w:r>
-            <w:proofErr w:type="gramEnd"/>
-            <w:r>
-              <w:rPr>
-                <w:sz w:val="22"/>
-              </w:rPr>
-              <w:t xml:space="preserve">download from </w:t>
+              <w:t xml:space="preserve">Project worksheet    </w:t>
+            </w:r>
+            <w:r>
+              <w:rPr>
+                <w:sz w:val="22"/>
+              </w:rPr>
+              <w:t xml:space="preserve">(download from </w:t>
             </w:r>
             <w:hyperlink r:id="rId53" w:history="1">
               <w:r>
@@ -14424,15 +14193,7 @@
           </w:p>
           <w:p>
             <w:r>
-              <w:t>One “</w:t>
-            </w:r>
-            <w:proofErr w:type="spellStart"/>
-            <w:r>
-              <w:t>Lite</w:t>
-            </w:r>
-            <w:proofErr w:type="spellEnd"/>
-            <w:r>
-              <w:t xml:space="preserve">” API key is free </w:t>
+              <w:t xml:space="preserve">One “Lite” API key is free </w:t>
             </w:r>
             <w:r>
               <w:t>but can only be used to create 2</w:t>
@@ -15232,24 +14993,13 @@
               </w:rPr>
             </w:pPr>
             <w:r>
-              <w:t xml:space="preserve">Project worksheet </w:t>
-            </w:r>
-            <w:proofErr w:type="gramStart"/>
-            <w:r>
-              <w:t xml:space="preserve">   </w:t>
-            </w:r>
-            <w:r>
-              <w:rPr>
-                <w:sz w:val="22"/>
-              </w:rPr>
-              <w:t>(</w:t>
-            </w:r>
-            <w:proofErr w:type="gramEnd"/>
-            <w:r>
-              <w:rPr>
-                <w:sz w:val="22"/>
-              </w:rPr>
-              <w:t xml:space="preserve">download from </w:t>
+              <w:t xml:space="preserve">Project worksheet    </w:t>
+            </w:r>
+            <w:r>
+              <w:rPr>
+                <w:sz w:val="22"/>
+              </w:rPr>
+              <w:t xml:space="preserve">(download from </w:t>
             </w:r>
             <w:hyperlink r:id="rId55" w:history="1">
               <w:r>
@@ -16279,24 +16029,13 @@
               </w:rPr>
             </w:pPr>
             <w:r>
-              <w:t xml:space="preserve">Project worksheet </w:t>
-            </w:r>
-            <w:proofErr w:type="gramStart"/>
-            <w:r>
-              <w:t xml:space="preserve">   </w:t>
-            </w:r>
-            <w:r>
-              <w:rPr>
-                <w:sz w:val="22"/>
-              </w:rPr>
-              <w:t>(</w:t>
-            </w:r>
-            <w:proofErr w:type="gramEnd"/>
-            <w:r>
-              <w:rPr>
-                <w:sz w:val="22"/>
-              </w:rPr>
-              <w:t xml:space="preserve">download from </w:t>
+              <w:t xml:space="preserve">Project worksheet    </w:t>
+            </w:r>
+            <w:r>
+              <w:rPr>
+                <w:sz w:val="22"/>
+              </w:rPr>
+              <w:t xml:space="preserve">(download from </w:t>
             </w:r>
             <w:hyperlink r:id="rId59" w:history="1">
               <w:r>
@@ -17476,24 +17215,13 @@
               </w:rPr>
             </w:pPr>
             <w:r>
-              <w:t xml:space="preserve">Project worksheet </w:t>
-            </w:r>
-            <w:proofErr w:type="gramStart"/>
-            <w:r>
-              <w:t xml:space="preserve">   </w:t>
-            </w:r>
-            <w:r>
-              <w:rPr>
-                <w:sz w:val="22"/>
-              </w:rPr>
-              <w:t>(</w:t>
-            </w:r>
-            <w:proofErr w:type="gramEnd"/>
-            <w:r>
-              <w:rPr>
-                <w:sz w:val="22"/>
-              </w:rPr>
-              <w:t xml:space="preserve">download from </w:t>
+              <w:t xml:space="preserve">Project worksheet    </w:t>
+            </w:r>
+            <w:r>
+              <w:rPr>
+                <w:sz w:val="22"/>
+              </w:rPr>
+              <w:t xml:space="preserve">(download from </w:t>
             </w:r>
             <w:hyperlink r:id="rId63" w:history="1">
               <w:r>
@@ -17659,15 +17387,7 @@
           <w:p/>
           <w:p>
             <w:r>
-              <w:t>One “</w:t>
-            </w:r>
-            <w:proofErr w:type="spellStart"/>
-            <w:r>
-              <w:t>Lite</w:t>
-            </w:r>
-            <w:proofErr w:type="spellEnd"/>
-            <w:r>
-              <w:t>” API key is free but can only be used to create 5 workspaces</w:t>
+              <w:t>One “Lite” API key is free but can only be used to create 5 workspaces</w:t>
             </w:r>
           </w:p>
           <w:p>
@@ -18337,24 +18057,13 @@
               </w:rPr>
             </w:pPr>
             <w:r>
-              <w:t xml:space="preserve">Project worksheet </w:t>
-            </w:r>
-            <w:proofErr w:type="gramStart"/>
-            <w:r>
-              <w:t xml:space="preserve">   </w:t>
-            </w:r>
-            <w:r>
-              <w:rPr>
-                <w:sz w:val="22"/>
-              </w:rPr>
-              <w:t>(</w:t>
-            </w:r>
-            <w:proofErr w:type="gramEnd"/>
-            <w:r>
-              <w:rPr>
-                <w:sz w:val="22"/>
-              </w:rPr>
-              <w:t xml:space="preserve">download from </w:t>
+              <w:t xml:space="preserve">Project worksheet    </w:t>
+            </w:r>
+            <w:r>
+              <w:rPr>
+                <w:sz w:val="22"/>
+              </w:rPr>
+              <w:t xml:space="preserve">(download from </w:t>
             </w:r>
             <w:hyperlink r:id="rId65" w:history="1">
               <w:r>
@@ -18533,15 +18242,7 @@
           </w:p>
           <w:p>
             <w:r>
-              <w:t>One “</w:t>
-            </w:r>
-            <w:proofErr w:type="spellStart"/>
-            <w:r>
-              <w:t>Lite</w:t>
-            </w:r>
-            <w:proofErr w:type="spellEnd"/>
-            <w:r>
-              <w:t xml:space="preserve">” API key is free </w:t>
+              <w:t xml:space="preserve">One “Lite” API key is free </w:t>
             </w:r>
             <w:r>
               <w:t>but can only be used to create 2</w:t>
@@ -19446,24 +19147,13 @@
               </w:rPr>
             </w:pPr>
             <w:r>
-              <w:t xml:space="preserve">Project worksheet </w:t>
-            </w:r>
-            <w:proofErr w:type="gramStart"/>
-            <w:r>
-              <w:t xml:space="preserve">   </w:t>
-            </w:r>
-            <w:r>
-              <w:rPr>
-                <w:sz w:val="22"/>
-              </w:rPr>
-              <w:t>(</w:t>
-            </w:r>
-            <w:proofErr w:type="gramEnd"/>
-            <w:r>
-              <w:rPr>
-                <w:sz w:val="22"/>
-              </w:rPr>
-              <w:t xml:space="preserve">download from </w:t>
+              <w:t xml:space="preserve">Project worksheet    </w:t>
+            </w:r>
+            <w:r>
+              <w:rPr>
+                <w:sz w:val="22"/>
+              </w:rPr>
+              <w:t xml:space="preserve">(download from </w:t>
             </w:r>
             <w:hyperlink r:id="rId69" w:history="1">
               <w:r>
@@ -20276,24 +19966,13 @@
               </w:rPr>
             </w:pPr>
             <w:r>
-              <w:t xml:space="preserve">Project worksheet </w:t>
-            </w:r>
-            <w:proofErr w:type="gramStart"/>
-            <w:r>
-              <w:t xml:space="preserve">   </w:t>
-            </w:r>
-            <w:r>
-              <w:rPr>
-                <w:sz w:val="22"/>
-              </w:rPr>
-              <w:t>(</w:t>
-            </w:r>
-            <w:proofErr w:type="gramEnd"/>
-            <w:r>
-              <w:rPr>
-                <w:sz w:val="22"/>
-              </w:rPr>
-              <w:t xml:space="preserve">download from </w:t>
+              <w:t xml:space="preserve">Project worksheet    </w:t>
+            </w:r>
+            <w:r>
+              <w:rPr>
+                <w:sz w:val="22"/>
+              </w:rPr>
+              <w:t xml:space="preserve">(download from </w:t>
             </w:r>
             <w:hyperlink r:id="rId71" w:history="1">
               <w:r>
@@ -20553,6 +20232,795 @@
               <w:t xml:space="preserve">General troubleshooting and help at </w:t>
             </w:r>
             <w:hyperlink r:id="rId72" w:history="1">
+              <w:r>
+                <w:rPr>
+                  <w:rStyle w:val="Hyperlink"/>
+                </w:rPr>
+                <w:t>https://machinelearningforkids.co.uk/help</w:t>
+              </w:r>
+            </w:hyperlink>
+            <w:r>
+              <w:t xml:space="preserve"> </w:t>
+            </w:r>
+          </w:p>
+          <w:p/>
+        </w:tc>
+      </w:tr>
+    </w:tbl>
+    <w:p/>
+    <w:p/>
+    <w:p/>
+    <w:p/>
+    <w:p/>
+    <w:p/>
+    <w:p/>
+    <w:p/>
+    <w:p/>
+    <w:p/>
+    <w:p/>
+    <w:p/>
+    <w:p/>
+    <w:p/>
+    <w:p/>
+    <w:p/>
+    <w:p/>
+    <w:p/>
+    <w:p/>
+    <w:p/>
+    <w:tbl>
+      <w:tblPr>
+        <w:tblStyle w:val="TableGrid"/>
+        <w:tblW w:w="5000" w:type="pct"/>
+        <w:tblLook w:val="04A0" w:firstRow="1" w:lastRow="0" w:firstColumn="1" w:lastColumn="0" w:noHBand="0" w:noVBand="1"/>
+      </w:tblPr>
+      <w:tblGrid>
+        <w:gridCol w:w="279"/>
+        <w:gridCol w:w="1701"/>
+        <w:gridCol w:w="8470"/>
+      </w:tblGrid>
+      <w:tr>
+        <w:tc>
+          <w:tcPr>
+            <w:tcW w:w="10450" w:type="dxa"/>
+            <w:gridSpan w:val="3"/>
+            <w:shd w:val="clear" w:color="auto" w:fill="70AD47" w:themeFill="accent6"/>
+            <w:tcMar>
+              <w:top w:w="170" w:type="dxa"/>
+              <w:left w:w="170" w:type="dxa"/>
+              <w:bottom w:w="170" w:type="dxa"/>
+              <w:right w:w="170" w:type="dxa"/>
+            </w:tcMar>
+          </w:tcPr>
+          <w:p>
+            <w:pPr>
+              <w:jc w:val="center"/>
+              <w:rPr>
+                <w:rFonts w:ascii="IBM Plex Sans" w:hAnsi="IBM Plex Sans"/>
+                <w:b/>
+                <w:color w:val="FFFFFF" w:themeColor="background1"/>
+              </w:rPr>
+            </w:pPr>
+            <w:r>
+              <w:rPr>
+                <w:rFonts w:ascii="IBM Plex Sans" w:hAnsi="IBM Plex Sans"/>
+                <w:b/>
+                <w:color w:val="FFFFFF" w:themeColor="background1"/>
+                <w:sz w:val="36"/>
+              </w:rPr>
+              <w:lastRenderedPageBreak/>
+              <w:t xml:space="preserve">Machine Learning For </w:t>
+            </w:r>
+            <w:proofErr w:type="gramStart"/>
+            <w:r>
+              <w:rPr>
+                <w:rFonts w:ascii="IBM Plex Sans" w:hAnsi="IBM Plex Sans"/>
+                <w:b/>
+                <w:color w:val="FFFFFF" w:themeColor="background1"/>
+                <w:sz w:val="36"/>
+              </w:rPr>
+              <w:t>Kids  :</w:t>
+            </w:r>
+            <w:proofErr w:type="gramEnd"/>
+            <w:r>
+              <w:rPr>
+                <w:rFonts w:ascii="IBM Plex Sans" w:hAnsi="IBM Plex Sans"/>
+                <w:b/>
+                <w:color w:val="FFFFFF" w:themeColor="background1"/>
+                <w:sz w:val="36"/>
+              </w:rPr>
+              <w:t xml:space="preserve">:  </w:t>
+            </w:r>
+            <w:r>
+              <w:rPr>
+                <w:rFonts w:ascii="IBM Plex Sans" w:hAnsi="IBM Plex Sans"/>
+                <w:b/>
+                <w:color w:val="FFFFFF" w:themeColor="background1"/>
+                <w:sz w:val="36"/>
+              </w:rPr>
+              <w:t>Teachers’</w:t>
+            </w:r>
+            <w:r>
+              <w:rPr>
+                <w:rFonts w:ascii="IBM Plex Sans" w:hAnsi="IBM Plex Sans"/>
+                <w:b/>
+                <w:color w:val="FFFFFF" w:themeColor="background1"/>
+                <w:sz w:val="36"/>
+              </w:rPr>
+              <w:t xml:space="preserve"> notes</w:t>
+            </w:r>
+          </w:p>
+        </w:tc>
+      </w:tr>
+      <w:tr>
+        <w:tc>
+          <w:tcPr>
+            <w:tcW w:w="1980" w:type="dxa"/>
+            <w:gridSpan w:val="2"/>
+          </w:tcPr>
+          <w:p>
+            <w:pPr>
+              <w:rPr>
+                <w:b/>
+              </w:rPr>
+            </w:pPr>
+            <w:r>
+              <w:rPr>
+                <w:b/>
+              </w:rPr>
+              <w:t>Worksheet</w:t>
+            </w:r>
+          </w:p>
+        </w:tc>
+        <w:tc>
+          <w:tcPr>
+            <w:tcW w:w="8470" w:type="dxa"/>
+          </w:tcPr>
+          <w:p>
+            <w:r>
+              <w:rPr>
+                <w:sz w:val="40"/>
+              </w:rPr>
+              <w:t>Titanic</w:t>
+            </w:r>
+          </w:p>
+        </w:tc>
+      </w:tr>
+      <w:tr>
+        <w:tc>
+          <w:tcPr>
+            <w:tcW w:w="1980" w:type="dxa"/>
+            <w:gridSpan w:val="2"/>
+          </w:tcPr>
+          <w:p>
+            <w:pPr>
+              <w:rPr>
+                <w:b/>
+              </w:rPr>
+            </w:pPr>
+            <w:r>
+              <w:rPr>
+                <w:b/>
+              </w:rPr>
+              <w:t>Activity</w:t>
+            </w:r>
+          </w:p>
+        </w:tc>
+        <w:tc>
+          <w:tcPr>
+            <w:tcW w:w="8470" w:type="dxa"/>
+          </w:tcPr>
+          <w:p>
+            <w:r>
+              <w:t xml:space="preserve">Train the computer to be able to predict </w:t>
+            </w:r>
+            <w:r>
+              <w:t>who survived the sinking of the Titanic</w:t>
+            </w:r>
+            <w:r>
+              <w:t>.</w:t>
+            </w:r>
+          </w:p>
+          <w:p/>
+        </w:tc>
+      </w:tr>
+      <w:tr>
+        <w:tc>
+          <w:tcPr>
+            <w:tcW w:w="1980" w:type="dxa"/>
+            <w:gridSpan w:val="2"/>
+          </w:tcPr>
+          <w:p>
+            <w:pPr>
+              <w:rPr>
+                <w:b/>
+              </w:rPr>
+            </w:pPr>
+            <w:r>
+              <w:rPr>
+                <w:b/>
+              </w:rPr>
+              <w:t>Objective</w:t>
+            </w:r>
+          </w:p>
+        </w:tc>
+        <w:tc>
+          <w:tcPr>
+            <w:tcW w:w="8470" w:type="dxa"/>
+          </w:tcPr>
+          <w:p>
+            <w:pPr>
+              <w:rPr>
+                <w:b/>
+              </w:rPr>
+            </w:pPr>
+            <w:r>
+              <w:rPr>
+                <w:b/>
+              </w:rPr>
+              <w:t xml:space="preserve">Teach a computer to </w:t>
+            </w:r>
+            <w:r>
+              <w:rPr>
+                <w:b/>
+              </w:rPr>
+              <w:t>predict outcomes</w:t>
+            </w:r>
+          </w:p>
+          <w:p>
+            <w:pPr>
+              <w:pStyle w:val="ListParagraph"/>
+              <w:numPr>
+                <w:ilvl w:val="0"/>
+                <w:numId w:val="1"/>
+              </w:numPr>
+              <w:ind w:left="455" w:hanging="425"/>
+            </w:pPr>
+            <w:r>
+              <w:t>Predictive analytics can be used to identify patterns in structured data</w:t>
+            </w:r>
+            <w:r>
+              <w:t>.</w:t>
+            </w:r>
+          </w:p>
+        </w:tc>
+      </w:tr>
+      <w:tr>
+        <w:tc>
+          <w:tcPr>
+            <w:tcW w:w="1980" w:type="dxa"/>
+            <w:gridSpan w:val="2"/>
+          </w:tcPr>
+          <w:p>
+            <w:pPr>
+              <w:rPr>
+                <w:b/>
+              </w:rPr>
+            </w:pPr>
+            <w:r>
+              <w:rPr>
+                <w:b/>
+              </w:rPr>
+              <w:t>Difficulty level</w:t>
+            </w:r>
+          </w:p>
+        </w:tc>
+        <w:tc>
+          <w:tcPr>
+            <w:tcW w:w="8470" w:type="dxa"/>
+          </w:tcPr>
+          <w:p>
+            <w:r>
+              <w:t>Beginner</w:t>
+            </w:r>
+          </w:p>
+        </w:tc>
+      </w:tr>
+      <w:tr>
+        <w:tc>
+          <w:tcPr>
+            <w:tcW w:w="1980" w:type="dxa"/>
+            <w:gridSpan w:val="2"/>
+            <w:tcBorders>
+              <w:bottom w:val="single" w:sz="4" w:space="0" w:color="auto"/>
+            </w:tcBorders>
+          </w:tcPr>
+          <w:p>
+            <w:pPr>
+              <w:rPr>
+                <w:b/>
+              </w:rPr>
+            </w:pPr>
+            <w:r>
+              <w:rPr>
+                <w:b/>
+              </w:rPr>
+              <w:t>Time estimate</w:t>
+            </w:r>
+          </w:p>
+        </w:tc>
+        <w:tc>
+          <w:tcPr>
+            <w:tcW w:w="8470" w:type="dxa"/>
+            <w:tcBorders>
+              <w:bottom w:val="single" w:sz="4" w:space="0" w:color="auto"/>
+            </w:tcBorders>
+          </w:tcPr>
+          <w:p>
+            <w:r>
+              <w:t>45 minutes</w:t>
+            </w:r>
+          </w:p>
+        </w:tc>
+      </w:tr>
+      <w:tr>
+        <w:tc>
+          <w:tcPr>
+            <w:tcW w:w="1980" w:type="dxa"/>
+            <w:gridSpan w:val="2"/>
+            <w:tcBorders>
+              <w:bottom w:val="single" w:sz="4" w:space="0" w:color="auto"/>
+            </w:tcBorders>
+          </w:tcPr>
+          <w:p>
+            <w:pPr>
+              <w:rPr>
+                <w:b/>
+              </w:rPr>
+            </w:pPr>
+            <w:r>
+              <w:rPr>
+                <w:b/>
+              </w:rPr>
+              <w:t>Summary</w:t>
+            </w:r>
+          </w:p>
+        </w:tc>
+        <w:tc>
+          <w:tcPr>
+            <w:tcW w:w="8470" w:type="dxa"/>
+            <w:tcBorders>
+              <w:bottom w:val="single" w:sz="4" w:space="0" w:color="auto"/>
+            </w:tcBorders>
+          </w:tcPr>
+          <w:p>
+            <w:r>
+              <w:t xml:space="preserve">Students will train a predictive model based on </w:t>
+            </w:r>
+            <w:r>
+              <w:t>historical data</w:t>
+            </w:r>
+            <w:r>
+              <w:t xml:space="preserve">. </w:t>
+            </w:r>
+          </w:p>
+        </w:tc>
+      </w:tr>
+      <w:tr>
+        <w:tc>
+          <w:tcPr>
+            <w:tcW w:w="1980" w:type="dxa"/>
+            <w:gridSpan w:val="2"/>
+            <w:tcBorders>
+              <w:bottom w:val="single" w:sz="4" w:space="0" w:color="auto"/>
+            </w:tcBorders>
+            <w:tcMar>
+              <w:bottom w:w="113" w:type="dxa"/>
+            </w:tcMar>
+          </w:tcPr>
+          <w:p>
+            <w:pPr>
+              <w:rPr>
+                <w:b/>
+              </w:rPr>
+            </w:pPr>
+            <w:r>
+              <w:rPr>
+                <w:b/>
+              </w:rPr>
+              <w:t>Topics</w:t>
+            </w:r>
+          </w:p>
+        </w:tc>
+        <w:tc>
+          <w:tcPr>
+            <w:tcW w:w="8470" w:type="dxa"/>
+            <w:tcBorders>
+              <w:bottom w:val="single" w:sz="4" w:space="0" w:color="auto"/>
+            </w:tcBorders>
+            <w:tcMar>
+              <w:bottom w:w="113" w:type="dxa"/>
+            </w:tcMar>
+          </w:tcPr>
+          <w:p>
+            <w:r>
+              <w:t>predictive model</w:t>
+            </w:r>
+          </w:p>
+        </w:tc>
+      </w:tr>
+      <w:tr>
+        <w:tc>
+          <w:tcPr>
+            <w:tcW w:w="10450" w:type="dxa"/>
+            <w:gridSpan w:val="3"/>
+            <w:shd w:val="clear" w:color="auto" w:fill="92D050"/>
+            <w:tcMar>
+              <w:top w:w="85" w:type="dxa"/>
+              <w:left w:w="85" w:type="dxa"/>
+              <w:bottom w:w="85" w:type="dxa"/>
+              <w:right w:w="85" w:type="dxa"/>
+            </w:tcMar>
+            <w:vAlign w:val="center"/>
+          </w:tcPr>
+          <w:p>
+            <w:pPr>
+              <w:jc w:val="center"/>
+              <w:rPr>
+                <w:rFonts w:ascii="IBM Plex Sans" w:hAnsi="IBM Plex Sans"/>
+                <w:b/>
+              </w:rPr>
+            </w:pPr>
+            <w:r>
+              <w:rPr>
+                <w:rFonts w:ascii="IBM Plex Sans" w:hAnsi="IBM Plex Sans"/>
+                <w:b/>
+                <w:color w:val="44546A" w:themeColor="text2"/>
+              </w:rPr>
+              <w:t>Setup</w:t>
+            </w:r>
+          </w:p>
+        </w:tc>
+      </w:tr>
+      <w:tr>
+        <w:tc>
+          <w:tcPr>
+            <w:tcW w:w="10450" w:type="dxa"/>
+            <w:gridSpan w:val="3"/>
+            <w:tcMar>
+              <w:top w:w="113" w:type="dxa"/>
+            </w:tcMar>
+          </w:tcPr>
+          <w:p>
+            <w:r>
+              <w:t>Each student will need:</w:t>
+            </w:r>
+          </w:p>
+        </w:tc>
+      </w:tr>
+      <w:tr>
+        <w:tc>
+          <w:tcPr>
+            <w:tcW w:w="279" w:type="dxa"/>
+          </w:tcPr>
+          <w:p>
+            <w:pPr>
+              <w:rPr>
+                <w:b/>
+              </w:rPr>
+            </w:pPr>
+          </w:p>
+        </w:tc>
+        <w:tc>
+          <w:tcPr>
+            <w:tcW w:w="1701" w:type="dxa"/>
+          </w:tcPr>
+          <w:p>
+            <w:pPr>
+              <w:rPr>
+                <w:b/>
+              </w:rPr>
+            </w:pPr>
+            <w:r>
+              <w:rPr>
+                <w:b/>
+              </w:rPr>
+              <w:t>Print-outs</w:t>
+            </w:r>
+          </w:p>
+        </w:tc>
+        <w:tc>
+          <w:tcPr>
+            <w:tcW w:w="8470" w:type="dxa"/>
+          </w:tcPr>
+          <w:p>
+            <w:pPr>
+              <w:rPr>
+                <w:sz w:val="22"/>
+              </w:rPr>
+            </w:pPr>
+            <w:r>
+              <w:t xml:space="preserve">Project worksheet    </w:t>
+            </w:r>
+            <w:r>
+              <w:rPr>
+                <w:sz w:val="22"/>
+              </w:rPr>
+              <w:t xml:space="preserve">(download from </w:t>
+            </w:r>
+            <w:hyperlink r:id="rId73" w:history="1">
+              <w:r>
+                <w:rPr>
+                  <w:rStyle w:val="Hyperlink"/>
+                  <w:sz w:val="22"/>
+                </w:rPr>
+                <w:t>https://machinelearningforkids.co.uk/worksheets</w:t>
+              </w:r>
+            </w:hyperlink>
+            <w:r>
+              <w:rPr>
+                <w:sz w:val="22"/>
+              </w:rPr>
+              <w:t xml:space="preserve"> )</w:t>
+            </w:r>
+          </w:p>
+          <w:p>
+            <w:pPr>
+              <w:rPr>
+                <w:sz w:val="21"/>
+                <w:szCs w:val="21"/>
+              </w:rPr>
+            </w:pPr>
+          </w:p>
+          <w:p>
+            <w:r>
+              <w:rPr>
+                <w:sz w:val="21"/>
+                <w:szCs w:val="21"/>
+              </w:rPr>
+              <w:t>Blocks in Scratch scripts are colour-coded, so printing in colour will make it easier for students.</w:t>
+            </w:r>
+          </w:p>
+        </w:tc>
+      </w:tr>
+      <w:tr>
+        <w:tc>
+          <w:tcPr>
+            <w:tcW w:w="279" w:type="dxa"/>
+          </w:tcPr>
+          <w:p>
+            <w:pPr>
+              <w:rPr>
+                <w:b/>
+              </w:rPr>
+            </w:pPr>
+          </w:p>
+        </w:tc>
+        <w:tc>
+          <w:tcPr>
+            <w:tcW w:w="1701" w:type="dxa"/>
+          </w:tcPr>
+          <w:p>
+            <w:pPr>
+              <w:rPr>
+                <w:b/>
+              </w:rPr>
+            </w:pPr>
+            <w:r>
+              <w:rPr>
+                <w:b/>
+              </w:rPr>
+              <w:t>Access</w:t>
+            </w:r>
+          </w:p>
+        </w:tc>
+        <w:tc>
+          <w:tcPr>
+            <w:tcW w:w="8470" w:type="dxa"/>
+          </w:tcPr>
+          <w:p>
+            <w:r>
+              <w:t>Username and password for machinelearningforkids.co.uk</w:t>
+            </w:r>
+          </w:p>
+        </w:tc>
+      </w:tr>
+      <w:tr>
+        <w:tc>
+          <w:tcPr>
+            <w:tcW w:w="279" w:type="dxa"/>
+          </w:tcPr>
+          <w:p>
+            <w:pPr>
+              <w:rPr>
+                <w:b/>
+              </w:rPr>
+            </w:pPr>
+          </w:p>
+        </w:tc>
+        <w:tc>
+          <w:tcPr>
+            <w:tcW w:w="1701" w:type="dxa"/>
+          </w:tcPr>
+          <w:p>
+            <w:pPr>
+              <w:rPr>
+                <w:b/>
+              </w:rPr>
+            </w:pPr>
+            <w:r>
+              <w:rPr>
+                <w:b/>
+              </w:rPr>
+              <w:t>Other</w:t>
+            </w:r>
+          </w:p>
+        </w:tc>
+        <w:tc>
+          <w:tcPr>
+            <w:tcW w:w="8470" w:type="dxa"/>
+          </w:tcPr>
+          <w:p>
+            <w:r>
+              <w:t>A way of creating and running Python programs</w:t>
+            </w:r>
+          </w:p>
+        </w:tc>
+      </w:tr>
+      <w:tr>
+        <w:tc>
+          <w:tcPr>
+            <w:tcW w:w="10450" w:type="dxa"/>
+            <w:gridSpan w:val="3"/>
+            <w:tcMar>
+              <w:top w:w="113" w:type="dxa"/>
+            </w:tcMar>
+          </w:tcPr>
+          <w:p>
+            <w:r>
+              <w:t>Class account will need:</w:t>
+            </w:r>
+          </w:p>
+        </w:tc>
+      </w:tr>
+      <w:tr>
+        <w:tc>
+          <w:tcPr>
+            <w:tcW w:w="279" w:type="dxa"/>
+            <w:tcBorders>
+              <w:bottom w:val="single" w:sz="4" w:space="0" w:color="auto"/>
+            </w:tcBorders>
+          </w:tcPr>
+          <w:p>
+            <w:pPr>
+              <w:rPr>
+                <w:b/>
+              </w:rPr>
+            </w:pPr>
+          </w:p>
+        </w:tc>
+        <w:tc>
+          <w:tcPr>
+            <w:tcW w:w="1701" w:type="dxa"/>
+            <w:tcBorders>
+              <w:bottom w:val="single" w:sz="4" w:space="0" w:color="auto"/>
+            </w:tcBorders>
+          </w:tcPr>
+          <w:p>
+            <w:pPr>
+              <w:rPr>
+                <w:b/>
+              </w:rPr>
+            </w:pPr>
+            <w:r>
+              <w:rPr>
+                <w:b/>
+              </w:rPr>
+              <w:t>API keys</w:t>
+            </w:r>
+          </w:p>
+        </w:tc>
+        <w:tc>
+          <w:tcPr>
+            <w:tcW w:w="8470" w:type="dxa"/>
+            <w:tcBorders>
+              <w:bottom w:val="single" w:sz="4" w:space="0" w:color="auto"/>
+            </w:tcBorders>
+          </w:tcPr>
+          <w:p>
+            <w:r>
+              <w:t>None</w:t>
+            </w:r>
+          </w:p>
+          <w:p/>
+        </w:tc>
+      </w:tr>
+      <w:tr>
+        <w:tc>
+          <w:tcPr>
+            <w:tcW w:w="10450" w:type="dxa"/>
+            <w:gridSpan w:val="3"/>
+            <w:shd w:val="clear" w:color="auto" w:fill="92D050"/>
+            <w:tcMar>
+              <w:top w:w="85" w:type="dxa"/>
+              <w:left w:w="85" w:type="dxa"/>
+              <w:bottom w:w="85" w:type="dxa"/>
+              <w:right w:w="85" w:type="dxa"/>
+            </w:tcMar>
+          </w:tcPr>
+          <w:p>
+            <w:pPr>
+              <w:jc w:val="center"/>
+            </w:pPr>
+            <w:r>
+              <w:rPr>
+                <w:rFonts w:ascii="IBM Plex Sans" w:hAnsi="IBM Plex Sans"/>
+                <w:b/>
+                <w:color w:val="44546A" w:themeColor="text2"/>
+              </w:rPr>
+              <w:t>Help</w:t>
+            </w:r>
+          </w:p>
+        </w:tc>
+      </w:tr>
+      <w:tr>
+        <w:tc>
+          <w:tcPr>
+            <w:tcW w:w="1980" w:type="dxa"/>
+            <w:gridSpan w:val="2"/>
+          </w:tcPr>
+          <w:p>
+            <w:pPr>
+              <w:rPr>
+                <w:b/>
+              </w:rPr>
+            </w:pPr>
+            <w:r>
+              <w:rPr>
+                <w:b/>
+              </w:rPr>
+              <w:t>Potential issues</w:t>
+            </w:r>
+          </w:p>
+        </w:tc>
+        <w:tc>
+          <w:tcPr>
+            <w:tcW w:w="8470" w:type="dxa"/>
+          </w:tcPr>
+          <w:p>
+            <w:pPr>
+              <w:pStyle w:val="ListParagraph"/>
+              <w:numPr>
+                <w:ilvl w:val="0"/>
+                <w:numId w:val="1"/>
+              </w:numPr>
+              <w:ind w:left="455" w:hanging="425"/>
+            </w:pPr>
+            <w:r>
+              <w:t>“https://machinelearningforkids.co.uk” is a long URL to type for some children. You may find it easier to set up a bookmark that they can click on instead.</w:t>
+            </w:r>
+          </w:p>
+          <w:p>
+            <w:pPr>
+              <w:pStyle w:val="ListParagraph"/>
+              <w:numPr>
+                <w:ilvl w:val="0"/>
+                <w:numId w:val="1"/>
+              </w:numPr>
+              <w:ind w:left="455" w:hanging="425"/>
+            </w:pPr>
+            <w:r>
+              <w:t xml:space="preserve">The Python program that the students will create will use the third-party library “requests”. There is a link on the student page to information about how to install requests, but it will be simpler if you can ensure that it’s installed before beginning the class. See </w:t>
+            </w:r>
+            <w:hyperlink r:id="rId74" w:history="1">
+              <w:r>
+                <w:rPr>
+                  <w:rStyle w:val="Hyperlink"/>
+                </w:rPr>
+                <w:t>https://3.python-requests.org/user/install/#install</w:t>
+              </w:r>
+            </w:hyperlink>
+            <w:r>
+              <w:t xml:space="preserve"> for more info.</w:t>
+            </w:r>
+            <w:bookmarkStart w:id="0" w:name="_GoBack"/>
+            <w:bookmarkEnd w:id="0"/>
+          </w:p>
+          <w:p/>
+          <w:p>
+            <w:r>
+              <w:t xml:space="preserve">General troubleshooting and help at </w:t>
+            </w:r>
+            <w:hyperlink r:id="rId75" w:history="1">
               <w:r>
                 <w:rPr>
                   <w:rStyle w:val="Hyperlink"/>
@@ -21050,26 +21518,15 @@
               </w:rPr>
             </w:pPr>
             <w:r>
-              <w:t xml:space="preserve">Project worksheet </w:t>
-            </w:r>
-            <w:proofErr w:type="gramStart"/>
-            <w:r>
-              <w:t xml:space="preserve">   </w:t>
-            </w:r>
-            <w:r>
-              <w:rPr>
-                <w:sz w:val="22"/>
-              </w:rPr>
-              <w:t>(</w:t>
-            </w:r>
-            <w:proofErr w:type="gramEnd"/>
-            <w:r>
-              <w:rPr>
-                <w:sz w:val="22"/>
-              </w:rPr>
-              <w:t xml:space="preserve">download from </w:t>
-            </w:r>
-            <w:hyperlink r:id="rId73" w:history="1">
+              <w:t xml:space="preserve">Project worksheet    </w:t>
+            </w:r>
+            <w:r>
+              <w:rPr>
+                <w:sz w:val="22"/>
+              </w:rPr>
+              <w:t xml:space="preserve">(download from </w:t>
+            </w:r>
+            <w:hyperlink r:id="rId76" w:history="1">
               <w:r>
                 <w:rPr>
                   <w:rStyle w:val="Hyperlink"/>
@@ -21238,15 +21695,7 @@
           </w:p>
           <w:p>
             <w:r>
-              <w:t>One “</w:t>
-            </w:r>
-            <w:proofErr w:type="spellStart"/>
-            <w:r>
-              <w:t>Lite</w:t>
-            </w:r>
-            <w:proofErr w:type="spellEnd"/>
-            <w:r>
-              <w:t>” API key is free but can only be used to create 5 workspaces</w:t>
+              <w:t>One “Lite” API key is free but can only be used to create 5 workspaces</w:t>
             </w:r>
           </w:p>
           <w:p>
@@ -21266,7 +21715,7 @@
               </w:rPr>
               <w:t xml:space="preserve">more detail at: </w:t>
             </w:r>
-            <w:hyperlink r:id="rId74" w:history="1">
+            <w:hyperlink r:id="rId77" w:history="1">
               <w:r>
                 <w:rPr>
                   <w:rStyle w:val="Hyperlink"/>
@@ -21480,7 +21929,7 @@
             </w:tcBorders>
           </w:tcPr>
           <w:p>
-            <w:hyperlink r:id="rId75" w:history="1">
+            <w:hyperlink r:id="rId78" w:history="1">
               <w:r>
                 <w:rPr>
                   <w:rStyle w:val="Hyperlink"/>
@@ -21529,7 +21978,7 @@
             </w:tcBorders>
           </w:tcPr>
           <w:p>
-            <w:hyperlink r:id="rId76" w:history="1">
+            <w:hyperlink r:id="rId79" w:history="1">
               <w:r>
                 <w:rPr>
                   <w:rStyle w:val="Hyperlink"/>
@@ -21639,8 +22088,6 @@
             <w:r>
               <w:t>2</w:t>
             </w:r>
-            <w:bookmarkStart w:id="0" w:name="_GoBack"/>
-            <w:bookmarkEnd w:id="0"/>
             <w:r>
               <w:t xml:space="preserve"> instead, however students may find it harder to find some blocks. </w:t>
             </w:r>
@@ -21663,7 +22110,7 @@
             <w:r>
               <w:t xml:space="preserve">General troubleshooting and help at </w:t>
             </w:r>
-            <w:hyperlink r:id="rId77" w:history="1">
+            <w:hyperlink r:id="rId80" w:history="1">
               <w:r>
                 <w:rPr>
                   <w:rStyle w:val="Hyperlink"/>
@@ -22201,26 +22648,15 @@
               </w:rPr>
             </w:pPr>
             <w:r>
-              <w:t xml:space="preserve">Project worksheet </w:t>
-            </w:r>
-            <w:proofErr w:type="gramStart"/>
-            <w:r>
-              <w:t xml:space="preserve">   </w:t>
-            </w:r>
-            <w:r>
-              <w:rPr>
-                <w:sz w:val="22"/>
-              </w:rPr>
-              <w:t>(</w:t>
-            </w:r>
-            <w:proofErr w:type="gramEnd"/>
-            <w:r>
-              <w:rPr>
-                <w:sz w:val="22"/>
-              </w:rPr>
-              <w:t xml:space="preserve">download from </w:t>
-            </w:r>
-            <w:hyperlink r:id="rId78" w:history="1">
+              <w:t xml:space="preserve">Project worksheet    </w:t>
+            </w:r>
+            <w:r>
+              <w:rPr>
+                <w:sz w:val="22"/>
+              </w:rPr>
+              <w:t xml:space="preserve">(download from </w:t>
+            </w:r>
+            <w:hyperlink r:id="rId81" w:history="1">
               <w:r>
                 <w:rPr>
                   <w:rStyle w:val="Hyperlink"/>
@@ -22517,15 +22953,7 @@
           </w:p>
           <w:p>
             <w:r>
-              <w:t>One “</w:t>
-            </w:r>
-            <w:proofErr w:type="spellStart"/>
-            <w:r>
-              <w:t>Lite</w:t>
-            </w:r>
-            <w:proofErr w:type="spellEnd"/>
-            <w:r>
-              <w:t xml:space="preserve">” API key is free but can only be used to create </w:t>
+              <w:t xml:space="preserve">One “Lite” API key is free but can only be used to create </w:t>
             </w:r>
             <w:r>
               <w:t>2</w:t>
@@ -22554,7 +22982,7 @@
               </w:rPr>
               <w:t xml:space="preserve">more detail at: </w:t>
             </w:r>
-            <w:hyperlink r:id="rId79" w:history="1">
+            <w:hyperlink r:id="rId82" w:history="1">
               <w:r>
                 <w:rPr>
                   <w:rStyle w:val="Hyperlink"/>
@@ -22768,7 +23196,7 @@
             </w:tcBorders>
           </w:tcPr>
           <w:p>
-            <w:hyperlink r:id="rId80" w:history="1">
+            <w:hyperlink r:id="rId83" w:history="1">
               <w:r>
                 <w:rPr>
                   <w:rStyle w:val="Hyperlink"/>
@@ -22816,7 +23244,7 @@
             </w:tcBorders>
           </w:tcPr>
           <w:p>
-            <w:hyperlink r:id="rId81" w:history="1">
+            <w:hyperlink r:id="rId84" w:history="1">
               <w:r>
                 <w:rPr>
                   <w:rStyle w:val="Hyperlink"/>
@@ -22923,7 +23351,7 @@
             <w:r>
               <w:t xml:space="preserve">General troubleshooting and help at </w:t>
             </w:r>
-            <w:hyperlink r:id="rId82" w:history="1">
+            <w:hyperlink r:id="rId85" w:history="1">
               <w:r>
                 <w:rPr>
                   <w:rStyle w:val="Hyperlink"/>
@@ -23397,26 +23825,15 @@
               </w:rPr>
             </w:pPr>
             <w:r>
-              <w:t xml:space="preserve">Project worksheet </w:t>
-            </w:r>
-            <w:proofErr w:type="gramStart"/>
-            <w:r>
-              <w:t xml:space="preserve">   </w:t>
-            </w:r>
-            <w:r>
-              <w:rPr>
-                <w:sz w:val="22"/>
-              </w:rPr>
-              <w:t>(</w:t>
-            </w:r>
-            <w:proofErr w:type="gramEnd"/>
-            <w:r>
-              <w:rPr>
-                <w:sz w:val="22"/>
-              </w:rPr>
-              <w:t xml:space="preserve">download from </w:t>
-            </w:r>
-            <w:hyperlink r:id="rId83" w:history="1">
+              <w:t xml:space="preserve">Project worksheet    </w:t>
+            </w:r>
+            <w:r>
+              <w:rPr>
+                <w:sz w:val="22"/>
+              </w:rPr>
+              <w:t xml:space="preserve">(download from </w:t>
+            </w:r>
+            <w:hyperlink r:id="rId86" w:history="1">
               <w:r>
                 <w:rPr>
                   <w:rStyle w:val="Hyperlink"/>
@@ -23639,15 +24056,7 @@
           </w:p>
           <w:p>
             <w:r>
-              <w:t>One “</w:t>
-            </w:r>
-            <w:proofErr w:type="spellStart"/>
-            <w:r>
-              <w:t>Lite</w:t>
-            </w:r>
-            <w:proofErr w:type="spellEnd"/>
-            <w:r>
-              <w:t>” API key is free but can only be used to create 2 custom models</w:t>
+              <w:t>One “Lite” API key is free but can only be used to create 2 custom models</w:t>
             </w:r>
           </w:p>
           <w:p>
@@ -23667,7 +24076,7 @@
               </w:rPr>
               <w:t xml:space="preserve">more detail at: </w:t>
             </w:r>
-            <w:hyperlink r:id="rId84" w:history="1">
+            <w:hyperlink r:id="rId87" w:history="1">
               <w:r>
                 <w:rPr>
                   <w:rStyle w:val="Hyperlink"/>
@@ -23881,7 +24290,7 @@
             </w:tcBorders>
           </w:tcPr>
           <w:p>
-            <w:hyperlink r:id="rId85" w:history="1">
+            <w:hyperlink r:id="rId88" w:history="1">
               <w:r>
                 <w:rPr>
                   <w:rStyle w:val="Hyperlink"/>
@@ -23929,7 +24338,7 @@
             </w:tcBorders>
           </w:tcPr>
           <w:p>
-            <w:hyperlink r:id="rId86" w:history="1">
+            <w:hyperlink r:id="rId89" w:history="1">
               <w:r>
                 <w:rPr>
                   <w:rStyle w:val="Hyperlink"/>
@@ -24044,7 +24453,7 @@
             <w:r>
               <w:t xml:space="preserve">General troubleshooting and help at </w:t>
             </w:r>
-            <w:hyperlink r:id="rId87" w:history="1">
+            <w:hyperlink r:id="rId90" w:history="1">
               <w:r>
                 <w:rPr>
                   <w:rStyle w:val="Hyperlink"/>
@@ -24522,26 +24931,15 @@
               </w:rPr>
             </w:pPr>
             <w:r>
-              <w:t xml:space="preserve">Project worksheet </w:t>
-            </w:r>
-            <w:proofErr w:type="gramStart"/>
-            <w:r>
-              <w:t xml:space="preserve">   </w:t>
-            </w:r>
-            <w:r>
-              <w:rPr>
-                <w:sz w:val="22"/>
-              </w:rPr>
-              <w:t>(</w:t>
-            </w:r>
-            <w:proofErr w:type="gramEnd"/>
-            <w:r>
-              <w:rPr>
-                <w:sz w:val="22"/>
-              </w:rPr>
-              <w:t xml:space="preserve">download from </w:t>
-            </w:r>
-            <w:hyperlink r:id="rId88" w:history="1">
+              <w:t xml:space="preserve">Project worksheet    </w:t>
+            </w:r>
+            <w:r>
+              <w:rPr>
+                <w:sz w:val="22"/>
+              </w:rPr>
+              <w:t xml:space="preserve">(download from </w:t>
+            </w:r>
+            <w:hyperlink r:id="rId91" w:history="1">
               <w:r>
                 <w:rPr>
                   <w:rStyle w:val="Hyperlink"/>
@@ -24764,15 +25162,7 @@
           </w:p>
           <w:p>
             <w:r>
-              <w:t>One “</w:t>
-            </w:r>
-            <w:proofErr w:type="spellStart"/>
-            <w:r>
-              <w:t>Lite</w:t>
-            </w:r>
-            <w:proofErr w:type="spellEnd"/>
-            <w:r>
-              <w:t>” API key is free but can only be used to create 2 custom models</w:t>
+              <w:t>One “Lite” API key is free but can only be used to create 2 custom models</w:t>
             </w:r>
           </w:p>
           <w:p>
@@ -24792,7 +25182,7 @@
               </w:rPr>
               <w:t xml:space="preserve">more detail at: </w:t>
             </w:r>
-            <w:hyperlink r:id="rId89" w:history="1">
+            <w:hyperlink r:id="rId92" w:history="1">
               <w:r>
                 <w:rPr>
                   <w:rStyle w:val="Hyperlink"/>
@@ -25006,7 +25396,7 @@
             </w:tcBorders>
           </w:tcPr>
           <w:p>
-            <w:hyperlink r:id="rId90" w:history="1">
+            <w:hyperlink r:id="rId93" w:history="1">
               <w:r>
                 <w:rPr>
                   <w:rStyle w:val="Hyperlink"/>
@@ -25054,7 +25444,7 @@
             </w:tcBorders>
           </w:tcPr>
           <w:p>
-            <w:hyperlink r:id="rId91" w:history="1">
+            <w:hyperlink r:id="rId94" w:history="1">
               <w:r>
                 <w:rPr>
                   <w:rStyle w:val="Hyperlink"/>
@@ -25169,7 +25559,7 @@
             <w:r>
               <w:t xml:space="preserve">General troubleshooting and help at </w:t>
             </w:r>
-            <w:hyperlink r:id="rId92" w:history="1">
+            <w:hyperlink r:id="rId95" w:history="1">
               <w:r>
                 <w:rPr>
                   <w:rStyle w:val="Hyperlink"/>
@@ -25642,26 +26032,15 @@
               </w:rPr>
             </w:pPr>
             <w:r>
-              <w:t xml:space="preserve">Project worksheet </w:t>
-            </w:r>
-            <w:proofErr w:type="gramStart"/>
-            <w:r>
-              <w:t xml:space="preserve">   </w:t>
-            </w:r>
-            <w:r>
-              <w:rPr>
-                <w:sz w:val="22"/>
-              </w:rPr>
-              <w:t>(</w:t>
-            </w:r>
-            <w:proofErr w:type="gramEnd"/>
-            <w:r>
-              <w:rPr>
-                <w:sz w:val="22"/>
-              </w:rPr>
-              <w:t xml:space="preserve">download from </w:t>
-            </w:r>
-            <w:hyperlink r:id="rId93" w:history="1">
+              <w:t xml:space="preserve">Project worksheet    </w:t>
+            </w:r>
+            <w:r>
+              <w:rPr>
+                <w:sz w:val="22"/>
+              </w:rPr>
+              <w:t xml:space="preserve">(download from </w:t>
+            </w:r>
+            <w:hyperlink r:id="rId96" w:history="1">
               <w:r>
                 <w:rPr>
                   <w:rStyle w:val="Hyperlink"/>
@@ -25879,15 +26258,7 @@
           </w:p>
           <w:p>
             <w:r>
-              <w:t>One “</w:t>
-            </w:r>
-            <w:proofErr w:type="spellStart"/>
-            <w:r>
-              <w:t>Lite</w:t>
-            </w:r>
-            <w:proofErr w:type="spellEnd"/>
-            <w:r>
-              <w:t>” API key is free but can only be used to create 2 custom models</w:t>
+              <w:t>One “Lite” API key is free but can only be used to create 2 custom models</w:t>
             </w:r>
           </w:p>
           <w:p>
@@ -25907,7 +26278,7 @@
               </w:rPr>
               <w:t xml:space="preserve">more detail at: </w:t>
             </w:r>
-            <w:hyperlink r:id="rId94" w:history="1">
+            <w:hyperlink r:id="rId97" w:history="1">
               <w:r>
                 <w:rPr>
                   <w:rStyle w:val="Hyperlink"/>
@@ -26122,7 +26493,7 @@
             </w:tcBorders>
           </w:tcPr>
           <w:p>
-            <w:hyperlink r:id="rId95" w:history="1">
+            <w:hyperlink r:id="rId98" w:history="1">
               <w:r>
                 <w:rPr>
                   <w:rStyle w:val="Hyperlink"/>
@@ -26171,7 +26542,7 @@
             </w:tcBorders>
           </w:tcPr>
           <w:p>
-            <w:hyperlink r:id="rId96" w:history="1">
+            <w:hyperlink r:id="rId99" w:history="1">
               <w:r>
                 <w:rPr>
                   <w:rStyle w:val="Hyperlink"/>
@@ -26286,7 +26657,7 @@
             <w:r>
               <w:t xml:space="preserve">General troubleshooting and help at </w:t>
             </w:r>
-            <w:hyperlink r:id="rId97" w:history="1">
+            <w:hyperlink r:id="rId100" w:history="1">
               <w:r>
                 <w:rPr>
                   <w:rStyle w:val="Hyperlink"/>
@@ -26768,26 +27139,15 @@
               </w:rPr>
             </w:pPr>
             <w:r>
-              <w:t xml:space="preserve">Project worksheet </w:t>
-            </w:r>
-            <w:proofErr w:type="gramStart"/>
-            <w:r>
-              <w:t xml:space="preserve">   </w:t>
-            </w:r>
-            <w:r>
-              <w:rPr>
-                <w:sz w:val="22"/>
-              </w:rPr>
-              <w:t>(</w:t>
-            </w:r>
-            <w:proofErr w:type="gramEnd"/>
-            <w:r>
-              <w:rPr>
-                <w:sz w:val="22"/>
-              </w:rPr>
-              <w:t xml:space="preserve">download from </w:t>
-            </w:r>
-            <w:hyperlink r:id="rId98" w:history="1">
+              <w:t xml:space="preserve">Project worksheet    </w:t>
+            </w:r>
+            <w:r>
+              <w:rPr>
+                <w:sz w:val="22"/>
+              </w:rPr>
+              <w:t xml:space="preserve">(download from </w:t>
+            </w:r>
+            <w:hyperlink r:id="rId101" w:history="1">
               <w:r>
                 <w:rPr>
                   <w:rStyle w:val="Hyperlink"/>
@@ -27164,7 +27524,7 @@
             </w:tcBorders>
           </w:tcPr>
           <w:p>
-            <w:hyperlink r:id="rId99" w:history="1">
+            <w:hyperlink r:id="rId102" w:history="1">
               <w:r>
                 <w:rPr>
                   <w:rStyle w:val="Hyperlink"/>
@@ -27217,7 +27577,7 @@
             </w:tcBorders>
           </w:tcPr>
           <w:p>
-            <w:hyperlink r:id="rId100" w:history="1">
+            <w:hyperlink r:id="rId103" w:history="1">
               <w:r>
                 <w:rPr>
                   <w:rStyle w:val="Hyperlink"/>
@@ -27333,7 +27693,7 @@
             <w:r>
               <w:t xml:space="preserve">General troubleshooting and help at </w:t>
             </w:r>
-            <w:hyperlink r:id="rId101" w:history="1">
+            <w:hyperlink r:id="rId104" w:history="1">
               <w:r>
                 <w:rPr>
                   <w:rStyle w:val="Hyperlink"/>
@@ -27826,26 +28186,15 @@
               </w:rPr>
             </w:pPr>
             <w:r>
-              <w:t xml:space="preserve">Project worksheet </w:t>
-            </w:r>
-            <w:proofErr w:type="gramStart"/>
-            <w:r>
-              <w:t xml:space="preserve">   </w:t>
-            </w:r>
-            <w:r>
-              <w:rPr>
-                <w:sz w:val="22"/>
-              </w:rPr>
-              <w:t>(</w:t>
-            </w:r>
-            <w:proofErr w:type="gramEnd"/>
-            <w:r>
-              <w:rPr>
-                <w:sz w:val="22"/>
-              </w:rPr>
-              <w:t xml:space="preserve">download from </w:t>
-            </w:r>
-            <w:hyperlink r:id="rId102" w:history="1">
+              <w:t xml:space="preserve">Project worksheet    </w:t>
+            </w:r>
+            <w:r>
+              <w:rPr>
+                <w:sz w:val="22"/>
+              </w:rPr>
+              <w:t xml:space="preserve">(download from </w:t>
+            </w:r>
+            <w:hyperlink r:id="rId105" w:history="1">
               <w:r>
                 <w:rPr>
                   <w:rStyle w:val="Hyperlink"/>
@@ -28222,7 +28571,7 @@
             </w:tcBorders>
           </w:tcPr>
           <w:p>
-            <w:hyperlink r:id="rId103" w:history="1">
+            <w:hyperlink r:id="rId106" w:history="1">
               <w:r>
                 <w:rPr>
                   <w:rStyle w:val="Hyperlink"/>
@@ -28275,7 +28624,7 @@
             </w:tcBorders>
           </w:tcPr>
           <w:p>
-            <w:hyperlink r:id="rId104" w:history="1">
+            <w:hyperlink r:id="rId107" w:history="1">
               <w:r>
                 <w:rPr>
                   <w:rStyle w:val="Hyperlink"/>
@@ -28388,7 +28737,7 @@
             <w:r>
               <w:t xml:space="preserve">General troubleshooting and help at </w:t>
             </w:r>
-            <w:hyperlink r:id="rId105" w:history="1">
+            <w:hyperlink r:id="rId108" w:history="1">
               <w:r>
                 <w:rPr>
                   <w:rStyle w:val="Hyperlink"/>
@@ -28885,26 +29234,15 @@
               </w:rPr>
             </w:pPr>
             <w:r>
-              <w:t xml:space="preserve">Project worksheet </w:t>
-            </w:r>
-            <w:proofErr w:type="gramStart"/>
-            <w:r>
-              <w:t xml:space="preserve">   </w:t>
-            </w:r>
-            <w:r>
-              <w:rPr>
-                <w:sz w:val="22"/>
-              </w:rPr>
-              <w:t>(</w:t>
-            </w:r>
-            <w:proofErr w:type="gramEnd"/>
-            <w:r>
-              <w:rPr>
-                <w:sz w:val="22"/>
-              </w:rPr>
-              <w:t xml:space="preserve">download from </w:t>
-            </w:r>
-            <w:hyperlink r:id="rId106" w:history="1">
+              <w:t xml:space="preserve">Project worksheet    </w:t>
+            </w:r>
+            <w:r>
+              <w:rPr>
+                <w:sz w:val="22"/>
+              </w:rPr>
+              <w:t xml:space="preserve">(download from </w:t>
+            </w:r>
+            <w:hyperlink r:id="rId109" w:history="1">
               <w:r>
                 <w:rPr>
                   <w:rStyle w:val="Hyperlink"/>
@@ -29281,7 +29619,7 @@
             </w:tcBorders>
           </w:tcPr>
           <w:p>
-            <w:hyperlink r:id="rId107" w:history="1">
+            <w:hyperlink r:id="rId110" w:history="1">
               <w:r>
                 <w:rPr>
                   <w:rStyle w:val="Hyperlink"/>
@@ -29334,7 +29672,7 @@
             </w:tcBorders>
           </w:tcPr>
           <w:p>
-            <w:hyperlink r:id="rId108" w:history="1">
+            <w:hyperlink r:id="rId111" w:history="1">
               <w:r>
                 <w:rPr>
                   <w:rStyle w:val="Hyperlink"/>
@@ -29447,7 +29785,7 @@
             <w:r>
               <w:t xml:space="preserve">General troubleshooting and help at </w:t>
             </w:r>
-            <w:hyperlink r:id="rId109" w:history="1">
+            <w:hyperlink r:id="rId112" w:history="1">
               <w:r>
                 <w:rPr>
                   <w:rStyle w:val="Hyperlink"/>
@@ -30243,7 +30581,6 @@
   <w:style w:type="character" w:default="1" w:styleId="DefaultParagraphFont">
     <w:name w:val="Default Paragraph Font"/>
     <w:uiPriority w:val="1"/>
-    <w:semiHidden/>
     <w:unhideWhenUsed/>
   </w:style>
   <w:style w:type="table" w:default="1" w:styleId="TableNormal">

</xml_diff>

<commit_message>
docs: Revisions for Titanic worksheet
Signed-off-by: Dale Lane <dale.lane@uk.ibm.com>
</commit_message>
<xml_diff>
--- a/teachers-notes/msword/teachersnotes.docx
+++ b/teachers-notes/msword/teachersnotes.docx
@@ -20584,13 +20584,7 @@
           </w:tcPr>
           <w:p>
             <w:r>
-              <w:t xml:space="preserve">Students will train a predictive model based on </w:t>
-            </w:r>
-            <w:r>
-              <w:t>historical data</w:t>
-            </w:r>
-            <w:r>
-              <w:t xml:space="preserve">. </w:t>
+              <w:t xml:space="preserve">Students will train a predictive model based on historical data. </w:t>
             </w:r>
           </w:p>
         </w:tc>
@@ -21001,7 +20995,7 @@
             <w:r>
               <w:t xml:space="preserve">The Python program that the students will create will use the third-party library “requests”. There is a link on the student page to information about how to install requests, but it will be simpler if you can ensure that it’s installed before beginning the class. See </w:t>
             </w:r>
-            <w:hyperlink r:id="rId74" w:history="1">
+            <w:hyperlink r:id="rId74" w:anchor="install" w:history="1">
               <w:r>
                 <w:rPr>
                   <w:rStyle w:val="Hyperlink"/>
@@ -21012,8 +21006,91 @@
             <w:r>
               <w:t xml:space="preserve"> for more info.</w:t>
             </w:r>
+          </w:p>
+          <w:p>
+            <w:pPr>
+              <w:pStyle w:val="ListParagraph"/>
+              <w:numPr>
+                <w:ilvl w:val="0"/>
+                <w:numId w:val="1"/>
+              </w:numPr>
+              <w:ind w:left="455" w:hanging="425"/>
+            </w:pPr>
+            <w:r>
+              <w:t>The most significant part of the project is reviewing and understanding the training data</w:t>
+            </w:r>
+            <w:r>
+              <w:t>.</w:t>
+            </w:r>
+            <w:r>
+              <w:t xml:space="preserve"> </w:t>
+            </w:r>
+            <w:r>
+              <w:t>A</w:t>
+            </w:r>
+            <w:r>
+              <w:t xml:space="preserve">llow a lot of time for this. </w:t>
+            </w:r>
+            <w:r>
+              <w:t xml:space="preserve">Think about how to </w:t>
+            </w:r>
+            <w:r>
+              <w:t xml:space="preserve">approach it. You could invite them to speculate about possible patterns first (e.g. </w:t>
+            </w:r>
+            <w:r>
+              <w:t>M</w:t>
+            </w:r>
+            <w:r>
+              <w:t xml:space="preserve">en were more likely to survive if they had a wife and children with them as families might have been kept together? </w:t>
+            </w:r>
+            <w:r>
+              <w:t>Or m</w:t>
+            </w:r>
+            <w:r>
+              <w:t xml:space="preserve">en were more likely to survive if were alone as they </w:t>
+            </w:r>
+            <w:r>
+              <w:t>c</w:t>
+            </w:r>
+            <w:r>
+              <w:t xml:space="preserve">ould’ve been more selfish?) and then look to see if the data matches that. </w:t>
+            </w:r>
+            <w:r>
+              <w:t>Y</w:t>
+            </w:r>
+            <w:r>
+              <w:t xml:space="preserve">ou could invite them to find patterns in the data and then theorize for reasons after. Or </w:t>
+            </w:r>
+            <w:r>
+              <w:t xml:space="preserve">you could let them do </w:t>
+            </w:r>
+            <w:r>
+              <w:t xml:space="preserve">a bit of both. </w:t>
+            </w:r>
+            <w:r>
+              <w:br/>
+            </w:r>
+            <w:r>
+              <w:t>T</w:t>
+            </w:r>
             <w:bookmarkStart w:id="0" w:name="_GoBack"/>
             <w:bookmarkEnd w:id="0"/>
+            <w:r>
+              <w:t>hey need to spend some time looking and thinking about patterns in the data. Make it clear that the computer will be looking for patterns in the data (but not interpreting, speculating or theorizing about those patterns).</w:t>
+            </w:r>
+          </w:p>
+          <w:p>
+            <w:pPr>
+              <w:pStyle w:val="ListParagraph"/>
+              <w:numPr>
+                <w:ilvl w:val="0"/>
+                <w:numId w:val="1"/>
+              </w:numPr>
+              <w:ind w:left="455" w:hanging="425"/>
+            </w:pPr>
+            <w:r>
+              <w:t>After the session, encourage the students to think of other applications of a predictive model. What other sets of numerical and categorical (multiple-choice) data can they think of that might have patterns a computer could learn?</w:t>
+            </w:r>
           </w:p>
           <w:p/>
           <w:p>
@@ -30581,6 +30658,7 @@
   <w:style w:type="character" w:default="1" w:styleId="DefaultParagraphFont">
     <w:name w:val="Default Paragraph Font"/>
     <w:uiPriority w:val="1"/>
+    <w:semiHidden/>
     <w:unhideWhenUsed/>
   </w:style>
   <w:style w:type="table" w:default="1" w:styleId="TableNormal">

</xml_diff>

<commit_message>
docs: Revising teachers notes for Titanic
Signed-off-by: Dale Lane <dale.lane@uk.ibm.com>
</commit_message>
<xml_diff>
--- a/teachers-notes/msword/teachersnotes.docx
+++ b/teachers-notes/msword/teachersnotes.docx
@@ -20980,20 +20980,19 @@
               <w:ind w:left="455" w:hanging="425"/>
             </w:pPr>
             <w:r>
-              <w:t>“https://machinelearningforkids.co.uk” is a long URL to type for some children. You may find it easier to set up a bookmark that they can click on instead.</w:t>
-            </w:r>
-          </w:p>
-          <w:p>
-            <w:pPr>
-              <w:pStyle w:val="ListParagraph"/>
-              <w:numPr>
-                <w:ilvl w:val="0"/>
-                <w:numId w:val="1"/>
-              </w:numPr>
-              <w:ind w:left="455" w:hanging="425"/>
-            </w:pPr>
-            <w:r>
-              <w:t xml:space="preserve">The Python program that the students will create will use the third-party library “requests”. There is a link on the student page to information about how to install requests, but it will be simpler if you can ensure that it’s installed before beginning the class. See </w:t>
+              <w:t xml:space="preserve">The Python </w:t>
+            </w:r>
+            <w:r>
+              <w:t xml:space="preserve">code </w:t>
+            </w:r>
+            <w:r>
+              <w:t xml:space="preserve">the students will </w:t>
+            </w:r>
+            <w:r>
+              <w:t xml:space="preserve">run uses </w:t>
+            </w:r>
+            <w:r>
+              <w:t xml:space="preserve">the third-party library “requests”. There is a link on the student page to information about how to install requests, but it will be simpler if you can ensure that it’s installed before beginning the class. See </w:t>
             </w:r>
             <w:hyperlink r:id="rId74" w:anchor="install" w:history="1">
               <w:r>
@@ -21017,66 +21016,33 @@
               <w:ind w:left="455" w:hanging="425"/>
             </w:pPr>
             <w:r>
-              <w:t>The most significant part of the project is reviewing and understanding the training data</w:t>
-            </w:r>
-            <w:r>
-              <w:t>.</w:t>
-            </w:r>
-            <w:r>
-              <w:t xml:space="preserve"> </w:t>
-            </w:r>
-            <w:r>
-              <w:t>A</w:t>
-            </w:r>
-            <w:r>
-              <w:t xml:space="preserve">llow a lot of time for this. </w:t>
-            </w:r>
-            <w:r>
-              <w:t xml:space="preserve">Think about how to </w:t>
-            </w:r>
-            <w:r>
-              <w:t xml:space="preserve">approach it. You could invite them to speculate about possible patterns first (e.g. </w:t>
-            </w:r>
-            <w:r>
-              <w:t>M</w:t>
-            </w:r>
-            <w:r>
-              <w:t xml:space="preserve">en were more likely to survive if they had a wife and children with them as families might have been kept together? </w:t>
-            </w:r>
-            <w:r>
-              <w:t>Or m</w:t>
-            </w:r>
-            <w:r>
-              <w:t xml:space="preserve">en were more likely to survive if were alone as they </w:t>
-            </w:r>
-            <w:r>
-              <w:t>c</w:t>
-            </w:r>
-            <w:r>
-              <w:t xml:space="preserve">ould’ve been more selfish?) and then look to see if the data matches that. </w:t>
-            </w:r>
-            <w:r>
-              <w:t>Y</w:t>
-            </w:r>
-            <w:r>
-              <w:t xml:space="preserve">ou could invite them to find patterns in the data and then theorize for reasons after. Or </w:t>
-            </w:r>
-            <w:r>
-              <w:t xml:space="preserve">you could let them do </w:t>
-            </w:r>
-            <w:r>
-              <w:t xml:space="preserve">a bit of both. </w:t>
-            </w:r>
-            <w:r>
-              <w:br/>
-            </w:r>
-            <w:r>
-              <w:t>T</w:t>
-            </w:r>
-            <w:bookmarkStart w:id="0" w:name="_GoBack"/>
-            <w:bookmarkEnd w:id="0"/>
-            <w:r>
-              <w:t>hey need to spend some time looking and thinking about patterns in the data. Make it clear that the computer will be looking for patterns in the data (but not interpreting, speculating or theorizing about those patterns).</w:t>
+              <w:t xml:space="preserve">If you have time, </w:t>
+            </w:r>
+            <w:r>
+              <w:t xml:space="preserve">get your </w:t>
+            </w:r>
+            <w:r>
+              <w:t xml:space="preserve">students to find the information about the movie characters themselves. </w:t>
+            </w:r>
+            <w:r>
+              <w:t>G</w:t>
+            </w:r>
+            <w:r>
+              <w:t xml:space="preserve">et the original Word doc of the worksheet from </w:t>
+            </w:r>
+            <w:hyperlink r:id="rId75" w:history="1">
+              <w:r>
+                <w:rPr>
+                  <w:rStyle w:val="Hyperlink"/>
+                  <w:rFonts w:ascii="Calibri" w:hAnsi="Calibri" w:cs="Calibri"/>
+                  <w:sz w:val="22"/>
+                  <w:szCs w:val="22"/>
+                </w:rPr>
+                <w:t>https://github.com/IBM/taxinomitis-docs/tree/master/project-worksheets/msword</w:t>
+              </w:r>
+            </w:hyperlink>
+            <w:r>
+              <w:t xml:space="preserve"> , delete the information about Jack and Rose, and replace it with an instruction to find it themselves.</w:t>
             </w:r>
           </w:p>
           <w:p>
@@ -21089,6 +21055,147 @@
               <w:ind w:left="455" w:hanging="425"/>
             </w:pPr>
             <w:r>
+              <w:t>R</w:t>
+            </w:r>
+            <w:r>
+              <w:t>eviewing and understanding the training data</w:t>
+            </w:r>
+            <w:r>
+              <w:t xml:space="preserve"> is the most significant part of this project</w:t>
+            </w:r>
+            <w:r>
+              <w:t>.</w:t>
+            </w:r>
+            <w:r>
+              <w:t xml:space="preserve"> </w:t>
+            </w:r>
+            <w:r>
+              <w:t>A</w:t>
+            </w:r>
+            <w:r>
+              <w:t>llow a lot of time for this. You could invite them to speculate about possible patterns first (</w:t>
+            </w:r>
+            <w:r>
+              <w:rPr>
+                <w:rFonts w:asciiTheme="majorHAnsi" w:hAnsiTheme="majorHAnsi" w:cstheme="majorHAnsi"/>
+                <w:sz w:val="22"/>
+                <w:szCs w:val="22"/>
+              </w:rPr>
+              <w:t xml:space="preserve">e.g. </w:t>
+            </w:r>
+            <w:r>
+              <w:rPr>
+                <w:rFonts w:asciiTheme="majorHAnsi" w:hAnsiTheme="majorHAnsi" w:cstheme="majorHAnsi"/>
+                <w:sz w:val="22"/>
+                <w:szCs w:val="22"/>
+              </w:rPr>
+              <w:t>M</w:t>
+            </w:r>
+            <w:r>
+              <w:rPr>
+                <w:rFonts w:asciiTheme="majorHAnsi" w:hAnsiTheme="majorHAnsi" w:cstheme="majorHAnsi"/>
+                <w:sz w:val="22"/>
+                <w:szCs w:val="22"/>
+              </w:rPr>
+              <w:t xml:space="preserve">en were more likely to survive if they had a wife and children with them as families might have been kept together? </w:t>
+            </w:r>
+            <w:r>
+              <w:rPr>
+                <w:rFonts w:asciiTheme="majorHAnsi" w:hAnsiTheme="majorHAnsi" w:cstheme="majorHAnsi"/>
+                <w:sz w:val="22"/>
+                <w:szCs w:val="22"/>
+              </w:rPr>
+              <w:t>Or m</w:t>
+            </w:r>
+            <w:r>
+              <w:rPr>
+                <w:rFonts w:asciiTheme="majorHAnsi" w:hAnsiTheme="majorHAnsi" w:cstheme="majorHAnsi"/>
+                <w:sz w:val="22"/>
+                <w:szCs w:val="22"/>
+              </w:rPr>
+              <w:t xml:space="preserve">en were more likely to survive if were alone as they </w:t>
+            </w:r>
+            <w:r>
+              <w:rPr>
+                <w:rFonts w:asciiTheme="majorHAnsi" w:hAnsiTheme="majorHAnsi" w:cstheme="majorHAnsi"/>
+                <w:sz w:val="22"/>
+                <w:szCs w:val="22"/>
+              </w:rPr>
+              <w:t>c</w:t>
+            </w:r>
+            <w:r>
+              <w:rPr>
+                <w:rFonts w:asciiTheme="majorHAnsi" w:hAnsiTheme="majorHAnsi" w:cstheme="majorHAnsi"/>
+                <w:sz w:val="22"/>
+                <w:szCs w:val="22"/>
+              </w:rPr>
+              <w:t>ould’ve been more selfish?</w:t>
+            </w:r>
+            <w:r>
+              <w:t xml:space="preserve">) and then look to see if the data matches that. </w:t>
+            </w:r>
+            <w:r>
+              <w:t>Y</w:t>
+            </w:r>
+            <w:r>
+              <w:t xml:space="preserve">ou could invite them to find patterns in the data and then theorize for reasons after. Or </w:t>
+            </w:r>
+            <w:r>
+              <w:t xml:space="preserve">you could let them do </w:t>
+            </w:r>
+            <w:r>
+              <w:t xml:space="preserve">a bit of both. </w:t>
+            </w:r>
+            <w:r>
+              <w:br/>
+            </w:r>
+            <w:r>
+              <w:t>T</w:t>
+            </w:r>
+            <w:r>
+              <w:t xml:space="preserve">hey </w:t>
+            </w:r>
+            <w:r>
+              <w:t>should</w:t>
+            </w:r>
+            <w:r>
+              <w:t xml:space="preserve"> spend time looking </w:t>
+            </w:r>
+            <w:r>
+              <w:t xml:space="preserve">for </w:t>
+            </w:r>
+            <w:r>
+              <w:t xml:space="preserve">and thinking about patterns in the data. </w:t>
+            </w:r>
+          </w:p>
+          <w:p>
+            <w:pPr>
+              <w:pStyle w:val="ListParagraph"/>
+              <w:numPr>
+                <w:ilvl w:val="0"/>
+                <w:numId w:val="1"/>
+              </w:numPr>
+              <w:ind w:left="455" w:hanging="425"/>
+            </w:pPr>
+            <w:r>
+              <w:t>Make it clear that the computer will be looking for patterns in the data (but not interpreting, speculating or theorizing about those patterns).</w:t>
+            </w:r>
+            <w:r>
+              <w:t xml:space="preserve"> </w:t>
+            </w:r>
+            <w:bookmarkStart w:id="0" w:name="_GoBack"/>
+            <w:bookmarkEnd w:id="0"/>
+          </w:p>
+          <w:p>
+            <w:pPr>
+              <w:pStyle w:val="ListParagraph"/>
+              <w:numPr>
+                <w:ilvl w:val="0"/>
+                <w:numId w:val="1"/>
+              </w:numPr>
+              <w:ind w:left="455" w:hanging="425"/>
+            </w:pPr>
+            <w:r>
               <w:t>After the session, encourage the students to think of other applications of a predictive model. What other sets of numerical and categorical (multiple-choice) data can they think of that might have patterns a computer could learn?</w:t>
             </w:r>
           </w:p>
@@ -21097,7 +21204,7 @@
             <w:r>
               <w:t xml:space="preserve">General troubleshooting and help at </w:t>
             </w:r>
-            <w:hyperlink r:id="rId75" w:history="1">
+            <w:hyperlink r:id="rId76" w:history="1">
               <w:r>
                 <w:rPr>
                   <w:rStyle w:val="Hyperlink"/>
@@ -21116,6 +21223,7 @@
     <w:p/>
     <w:p>
       <w:r>
+        <w:lastRenderedPageBreak/>
         <w:br w:type="page"/>
       </w:r>
     </w:p>
@@ -21603,7 +21711,7 @@
               </w:rPr>
               <w:t xml:space="preserve">(download from </w:t>
             </w:r>
-            <w:hyperlink r:id="rId76" w:history="1">
+            <w:hyperlink r:id="rId77" w:history="1">
               <w:r>
                 <w:rPr>
                   <w:rStyle w:val="Hyperlink"/>
@@ -21792,7 +21900,7 @@
               </w:rPr>
               <w:t xml:space="preserve">more detail at: </w:t>
             </w:r>
-            <w:hyperlink r:id="rId77" w:history="1">
+            <w:hyperlink r:id="rId78" w:history="1">
               <w:r>
                 <w:rPr>
                   <w:rStyle w:val="Hyperlink"/>
@@ -22006,7 +22114,7 @@
             </w:tcBorders>
           </w:tcPr>
           <w:p>
-            <w:hyperlink r:id="rId78" w:history="1">
+            <w:hyperlink r:id="rId79" w:history="1">
               <w:r>
                 <w:rPr>
                   <w:rStyle w:val="Hyperlink"/>
@@ -22055,7 +22163,7 @@
             </w:tcBorders>
           </w:tcPr>
           <w:p>
-            <w:hyperlink r:id="rId79" w:history="1">
+            <w:hyperlink r:id="rId80" w:history="1">
               <w:r>
                 <w:rPr>
                   <w:rStyle w:val="Hyperlink"/>
@@ -22187,7 +22295,7 @@
             <w:r>
               <w:t xml:space="preserve">General troubleshooting and help at </w:t>
             </w:r>
-            <w:hyperlink r:id="rId80" w:history="1">
+            <w:hyperlink r:id="rId81" w:history="1">
               <w:r>
                 <w:rPr>
                   <w:rStyle w:val="Hyperlink"/>
@@ -22733,7 +22841,7 @@
               </w:rPr>
               <w:t xml:space="preserve">(download from </w:t>
             </w:r>
-            <w:hyperlink r:id="rId81" w:history="1">
+            <w:hyperlink r:id="rId82" w:history="1">
               <w:r>
                 <w:rPr>
                   <w:rStyle w:val="Hyperlink"/>
@@ -23059,7 +23167,7 @@
               </w:rPr>
               <w:t xml:space="preserve">more detail at: </w:t>
             </w:r>
-            <w:hyperlink r:id="rId82" w:history="1">
+            <w:hyperlink r:id="rId83" w:history="1">
               <w:r>
                 <w:rPr>
                   <w:rStyle w:val="Hyperlink"/>
@@ -23273,7 +23381,7 @@
             </w:tcBorders>
           </w:tcPr>
           <w:p>
-            <w:hyperlink r:id="rId83" w:history="1">
+            <w:hyperlink r:id="rId84" w:history="1">
               <w:r>
                 <w:rPr>
                   <w:rStyle w:val="Hyperlink"/>
@@ -23321,7 +23429,7 @@
             </w:tcBorders>
           </w:tcPr>
           <w:p>
-            <w:hyperlink r:id="rId84" w:history="1">
+            <w:hyperlink r:id="rId85" w:history="1">
               <w:r>
                 <w:rPr>
                   <w:rStyle w:val="Hyperlink"/>
@@ -23428,7 +23536,7 @@
             <w:r>
               <w:t xml:space="preserve">General troubleshooting and help at </w:t>
             </w:r>
-            <w:hyperlink r:id="rId85" w:history="1">
+            <w:hyperlink r:id="rId86" w:history="1">
               <w:r>
                 <w:rPr>
                   <w:rStyle w:val="Hyperlink"/>
@@ -23910,7 +24018,7 @@
               </w:rPr>
               <w:t xml:space="preserve">(download from </w:t>
             </w:r>
-            <w:hyperlink r:id="rId86" w:history="1">
+            <w:hyperlink r:id="rId87" w:history="1">
               <w:r>
                 <w:rPr>
                   <w:rStyle w:val="Hyperlink"/>
@@ -24153,7 +24261,7 @@
               </w:rPr>
               <w:t xml:space="preserve">more detail at: </w:t>
             </w:r>
-            <w:hyperlink r:id="rId87" w:history="1">
+            <w:hyperlink r:id="rId88" w:history="1">
               <w:r>
                 <w:rPr>
                   <w:rStyle w:val="Hyperlink"/>
@@ -24367,7 +24475,7 @@
             </w:tcBorders>
           </w:tcPr>
           <w:p>
-            <w:hyperlink r:id="rId88" w:history="1">
+            <w:hyperlink r:id="rId89" w:history="1">
               <w:r>
                 <w:rPr>
                   <w:rStyle w:val="Hyperlink"/>
@@ -24415,7 +24523,7 @@
             </w:tcBorders>
           </w:tcPr>
           <w:p>
-            <w:hyperlink r:id="rId89" w:history="1">
+            <w:hyperlink r:id="rId90" w:history="1">
               <w:r>
                 <w:rPr>
                   <w:rStyle w:val="Hyperlink"/>
@@ -24530,7 +24638,7 @@
             <w:r>
               <w:t xml:space="preserve">General troubleshooting and help at </w:t>
             </w:r>
-            <w:hyperlink r:id="rId90" w:history="1">
+            <w:hyperlink r:id="rId91" w:history="1">
               <w:r>
                 <w:rPr>
                   <w:rStyle w:val="Hyperlink"/>
@@ -25016,7 +25124,7 @@
               </w:rPr>
               <w:t xml:space="preserve">(download from </w:t>
             </w:r>
-            <w:hyperlink r:id="rId91" w:history="1">
+            <w:hyperlink r:id="rId92" w:history="1">
               <w:r>
                 <w:rPr>
                   <w:rStyle w:val="Hyperlink"/>
@@ -25259,7 +25367,7 @@
               </w:rPr>
               <w:t xml:space="preserve">more detail at: </w:t>
             </w:r>
-            <w:hyperlink r:id="rId92" w:history="1">
+            <w:hyperlink r:id="rId93" w:history="1">
               <w:r>
                 <w:rPr>
                   <w:rStyle w:val="Hyperlink"/>
@@ -25473,7 +25581,7 @@
             </w:tcBorders>
           </w:tcPr>
           <w:p>
-            <w:hyperlink r:id="rId93" w:history="1">
+            <w:hyperlink r:id="rId94" w:history="1">
               <w:r>
                 <w:rPr>
                   <w:rStyle w:val="Hyperlink"/>
@@ -25521,7 +25629,7 @@
             </w:tcBorders>
           </w:tcPr>
           <w:p>
-            <w:hyperlink r:id="rId94" w:history="1">
+            <w:hyperlink r:id="rId95" w:history="1">
               <w:r>
                 <w:rPr>
                   <w:rStyle w:val="Hyperlink"/>
@@ -25636,7 +25744,7 @@
             <w:r>
               <w:t xml:space="preserve">General troubleshooting and help at </w:t>
             </w:r>
-            <w:hyperlink r:id="rId95" w:history="1">
+            <w:hyperlink r:id="rId96" w:history="1">
               <w:r>
                 <w:rPr>
                   <w:rStyle w:val="Hyperlink"/>
@@ -26117,7 +26225,7 @@
               </w:rPr>
               <w:t xml:space="preserve">(download from </w:t>
             </w:r>
-            <w:hyperlink r:id="rId96" w:history="1">
+            <w:hyperlink r:id="rId97" w:history="1">
               <w:r>
                 <w:rPr>
                   <w:rStyle w:val="Hyperlink"/>
@@ -26355,7 +26463,7 @@
               </w:rPr>
               <w:t xml:space="preserve">more detail at: </w:t>
             </w:r>
-            <w:hyperlink r:id="rId97" w:history="1">
+            <w:hyperlink r:id="rId98" w:history="1">
               <w:r>
                 <w:rPr>
                   <w:rStyle w:val="Hyperlink"/>
@@ -26570,7 +26678,7 @@
             </w:tcBorders>
           </w:tcPr>
           <w:p>
-            <w:hyperlink r:id="rId98" w:history="1">
+            <w:hyperlink r:id="rId99" w:history="1">
               <w:r>
                 <w:rPr>
                   <w:rStyle w:val="Hyperlink"/>
@@ -26619,7 +26727,7 @@
             </w:tcBorders>
           </w:tcPr>
           <w:p>
-            <w:hyperlink r:id="rId99" w:history="1">
+            <w:hyperlink r:id="rId100" w:history="1">
               <w:r>
                 <w:rPr>
                   <w:rStyle w:val="Hyperlink"/>
@@ -26734,7 +26842,7 @@
             <w:r>
               <w:t xml:space="preserve">General troubleshooting and help at </w:t>
             </w:r>
-            <w:hyperlink r:id="rId100" w:history="1">
+            <w:hyperlink r:id="rId101" w:history="1">
               <w:r>
                 <w:rPr>
                   <w:rStyle w:val="Hyperlink"/>
@@ -27224,7 +27332,7 @@
               </w:rPr>
               <w:t xml:space="preserve">(download from </w:t>
             </w:r>
-            <w:hyperlink r:id="rId101" w:history="1">
+            <w:hyperlink r:id="rId102" w:history="1">
               <w:r>
                 <w:rPr>
                   <w:rStyle w:val="Hyperlink"/>
@@ -27601,7 +27709,7 @@
             </w:tcBorders>
           </w:tcPr>
           <w:p>
-            <w:hyperlink r:id="rId102" w:history="1">
+            <w:hyperlink r:id="rId103" w:history="1">
               <w:r>
                 <w:rPr>
                   <w:rStyle w:val="Hyperlink"/>
@@ -27654,7 +27762,7 @@
             </w:tcBorders>
           </w:tcPr>
           <w:p>
-            <w:hyperlink r:id="rId103" w:history="1">
+            <w:hyperlink r:id="rId104" w:history="1">
               <w:r>
                 <w:rPr>
                   <w:rStyle w:val="Hyperlink"/>
@@ -27770,7 +27878,7 @@
             <w:r>
               <w:t xml:space="preserve">General troubleshooting and help at </w:t>
             </w:r>
-            <w:hyperlink r:id="rId104" w:history="1">
+            <w:hyperlink r:id="rId105" w:history="1">
               <w:r>
                 <w:rPr>
                   <w:rStyle w:val="Hyperlink"/>
@@ -28271,7 +28379,7 @@
               </w:rPr>
               <w:t xml:space="preserve">(download from </w:t>
             </w:r>
-            <w:hyperlink r:id="rId105" w:history="1">
+            <w:hyperlink r:id="rId106" w:history="1">
               <w:r>
                 <w:rPr>
                   <w:rStyle w:val="Hyperlink"/>
@@ -28648,7 +28756,7 @@
             </w:tcBorders>
           </w:tcPr>
           <w:p>
-            <w:hyperlink r:id="rId106" w:history="1">
+            <w:hyperlink r:id="rId107" w:history="1">
               <w:r>
                 <w:rPr>
                   <w:rStyle w:val="Hyperlink"/>
@@ -28701,7 +28809,7 @@
             </w:tcBorders>
           </w:tcPr>
           <w:p>
-            <w:hyperlink r:id="rId107" w:history="1">
+            <w:hyperlink r:id="rId108" w:history="1">
               <w:r>
                 <w:rPr>
                   <w:rStyle w:val="Hyperlink"/>
@@ -28814,7 +28922,7 @@
             <w:r>
               <w:t xml:space="preserve">General troubleshooting and help at </w:t>
             </w:r>
-            <w:hyperlink r:id="rId108" w:history="1">
+            <w:hyperlink r:id="rId109" w:history="1">
               <w:r>
                 <w:rPr>
                   <w:rStyle w:val="Hyperlink"/>
@@ -29319,7 +29427,7 @@
               </w:rPr>
               <w:t xml:space="preserve">(download from </w:t>
             </w:r>
-            <w:hyperlink r:id="rId109" w:history="1">
+            <w:hyperlink r:id="rId110" w:history="1">
               <w:r>
                 <w:rPr>
                   <w:rStyle w:val="Hyperlink"/>
@@ -29696,7 +29804,7 @@
             </w:tcBorders>
           </w:tcPr>
           <w:p>
-            <w:hyperlink r:id="rId110" w:history="1">
+            <w:hyperlink r:id="rId111" w:history="1">
               <w:r>
                 <w:rPr>
                   <w:rStyle w:val="Hyperlink"/>
@@ -29749,7 +29857,7 @@
             </w:tcBorders>
           </w:tcPr>
           <w:p>
-            <w:hyperlink r:id="rId111" w:history="1">
+            <w:hyperlink r:id="rId112" w:history="1">
               <w:r>
                 <w:rPr>
                   <w:rStyle w:val="Hyperlink"/>
@@ -29862,7 +29970,7 @@
             <w:r>
               <w:t xml:space="preserve">General troubleshooting and help at </w:t>
             </w:r>
-            <w:hyperlink r:id="rId112" w:history="1">
+            <w:hyperlink r:id="rId113" w:history="1">
               <w:r>
                 <w:rPr>
                   <w:rStyle w:val="Hyperlink"/>

</xml_diff>

<commit_message>
docs: Teachers note revisions
Signed-off-by: Dale Lane <dale.lane@uk.ibm.com>
</commit_message>
<xml_diff>
--- a/teachers-notes/msword/teachersnotes.docx
+++ b/teachers-notes/msword/teachersnotes.docx
@@ -20980,6 +20980,27 @@
               <w:ind w:left="455" w:hanging="425"/>
             </w:pPr>
             <w:r>
+              <w:t xml:space="preserve">This project asks children to think about reasons why people would and wouldn’t survive after a ship </w:t>
+            </w:r>
+            <w:proofErr w:type="gramStart"/>
+            <w:r>
+              <w:t>sinks</w:t>
+            </w:r>
+            <w:proofErr w:type="gramEnd"/>
+            <w:r>
+              <w:t>. This might be upsetting for some children, so consider whether it is appropriate for your class before using.</w:t>
+            </w:r>
+          </w:p>
+          <w:p>
+            <w:pPr>
+              <w:pStyle w:val="ListParagraph"/>
+              <w:numPr>
+                <w:ilvl w:val="0"/>
+                <w:numId w:val="1"/>
+              </w:numPr>
+              <w:ind w:left="455" w:hanging="425"/>
+            </w:pPr>
+            <w:r>
               <w:t xml:space="preserve">The Python </w:t>
             </w:r>
             <w:r>
@@ -20992,7 +21013,18 @@
               <w:t xml:space="preserve">run uses </w:t>
             </w:r>
             <w:r>
-              <w:t xml:space="preserve">the third-party library “requests”. There is a link on the student page to information about how to install requests, but it will be simpler if you can ensure that it’s installed before beginning the class. See </w:t>
+              <w:t xml:space="preserve">the library “requests”. There is a link on the student page </w:t>
+            </w:r>
+            <w:bookmarkStart w:id="0" w:name="_GoBack"/>
+            <w:bookmarkEnd w:id="0"/>
+            <w:r>
+              <w:t xml:space="preserve">to install requests, but </w:t>
+            </w:r>
+            <w:r>
+              <w:t>I’d recommend doing this</w:t>
+            </w:r>
+            <w:r>
+              <w:t xml:space="preserve"> before the class. See </w:t>
             </w:r>
             <w:hyperlink r:id="rId74" w:anchor="install" w:history="1">
               <w:r>
@@ -21025,10 +21057,10 @@
               <w:t xml:space="preserve">students to find the information about the movie characters themselves. </w:t>
             </w:r>
             <w:r>
-              <w:t>G</w:t>
-            </w:r>
-            <w:r>
-              <w:t xml:space="preserve">et the original Word doc of the worksheet from </w:t>
+              <w:t>Download</w:t>
+            </w:r>
+            <w:r>
+              <w:t xml:space="preserve"> the original Word doc of the worksheet from </w:t>
             </w:r>
             <w:hyperlink r:id="rId75" w:history="1">
               <w:r>
@@ -21042,7 +21074,25 @@
               </w:r>
             </w:hyperlink>
             <w:r>
-              <w:t xml:space="preserve"> , delete the information about Jack and Rose, and replace it with an instruction to find it themselves.</w:t>
+              <w:t xml:space="preserve"> , delete the </w:t>
+            </w:r>
+            <w:r>
+              <w:t xml:space="preserve">info </w:t>
+            </w:r>
+            <w:r>
+              <w:t xml:space="preserve">about Jack and Rose, and </w:t>
+            </w:r>
+            <w:r>
+              <w:t>write</w:t>
+            </w:r>
+            <w:r>
+              <w:t xml:space="preserve"> a </w:t>
+            </w:r>
+            <w:r>
+              <w:t xml:space="preserve">step </w:t>
+            </w:r>
+            <w:r>
+              <w:t>to find it themselves.</w:t>
             </w:r>
           </w:p>
           <w:p>
@@ -21183,8 +21233,6 @@
             <w:r>
               <w:t xml:space="preserve"> </w:t>
             </w:r>
-            <w:bookmarkStart w:id="0" w:name="_GoBack"/>
-            <w:bookmarkEnd w:id="0"/>
           </w:p>
           <w:p>
             <w:pPr>
@@ -21223,7 +21271,6 @@
     <w:p/>
     <w:p>
       <w:r>
-        <w:lastRenderedPageBreak/>
         <w:br w:type="page"/>
       </w:r>
     </w:p>

</xml_diff>

<commit_message>
docs: Update Headlines to use Scratch 3
Signed-off-by: Dale Lane <dale.lane@uk.ibm.com>
</commit_message>
<xml_diff>
--- a/teachers-notes/msword/teachersnotes.docx
+++ b/teachers-notes/msword/teachersnotes.docx
@@ -16576,14 +16576,15 @@
       </w:tblPr>
       <w:tblGrid>
         <w:gridCol w:w="279"/>
-        <w:gridCol w:w="1701"/>
+        <w:gridCol w:w="1417"/>
+        <w:gridCol w:w="284"/>
         <w:gridCol w:w="8470"/>
       </w:tblGrid>
       <w:tr>
         <w:tc>
           <w:tcPr>
             <w:tcW w:w="10450" w:type="dxa"/>
-            <w:gridSpan w:val="3"/>
+            <w:gridSpan w:val="4"/>
             <w:shd w:val="clear" w:color="auto" w:fill="70AD47" w:themeFill="accent6"/>
             <w:tcMar>
               <w:top w:w="170" w:type="dxa"/>
@@ -16656,7 +16657,7 @@
         <w:tc>
           <w:tcPr>
             <w:tcW w:w="1980" w:type="dxa"/>
-            <w:gridSpan w:val="2"/>
+            <w:gridSpan w:val="3"/>
           </w:tcPr>
           <w:p>
             <w:pPr>
@@ -16681,7 +16682,7 @@
               <w:rPr>
                 <w:sz w:val="40"/>
               </w:rPr>
-              <w:t>Headlines</w:t>
+              <w:t>Newspaper shelves</w:t>
             </w:r>
           </w:p>
         </w:tc>
@@ -16690,7 +16691,7 @@
         <w:tc>
           <w:tcPr>
             <w:tcW w:w="1980" w:type="dxa"/>
-            <w:gridSpan w:val="2"/>
+            <w:gridSpan w:val="3"/>
           </w:tcPr>
           <w:p>
             <w:pPr>
@@ -16722,7 +16723,7 @@
         <w:tc>
           <w:tcPr>
             <w:tcW w:w="1980" w:type="dxa"/>
-            <w:gridSpan w:val="2"/>
+            <w:gridSpan w:val="3"/>
           </w:tcPr>
           <w:p>
             <w:pPr>
@@ -16774,26 +16775,13 @@
               <w:t>How computers can be taught to recognise the source of writing</w:t>
             </w:r>
           </w:p>
-          <w:p>
-            <w:pPr>
-              <w:pStyle w:val="ListParagraph"/>
-              <w:numPr>
-                <w:ilvl w:val="0"/>
-                <w:numId w:val="1"/>
-              </w:numPr>
-              <w:ind w:left="455" w:hanging="425"/>
-            </w:pPr>
-            <w:r>
-              <w:t>How machine learning systems are tested.</w:t>
-            </w:r>
-          </w:p>
         </w:tc>
       </w:tr>
       <w:tr>
         <w:tc>
           <w:tcPr>
             <w:tcW w:w="1980" w:type="dxa"/>
-            <w:gridSpan w:val="2"/>
+            <w:gridSpan w:val="3"/>
           </w:tcPr>
           <w:p>
             <w:pPr>
@@ -16815,119 +16803,129 @@
           </w:tcPr>
           <w:p>
             <w:r>
-              <w:t>Advanced</w:t>
-            </w:r>
-          </w:p>
-          <w:p>
-            <w:pPr>
-              <w:rPr>
-                <w:sz w:val="22"/>
-              </w:rPr>
-            </w:pPr>
-            <w:r>
-              <w:rPr>
-                <w:sz w:val="22"/>
-              </w:rPr>
-              <w:t>The Scratch script</w:t>
-            </w:r>
-            <w:r>
-              <w:rPr>
-                <w:sz w:val="22"/>
-              </w:rPr>
-              <w:t xml:space="preserve"> for the advanced version of the </w:t>
-            </w:r>
-            <w:proofErr w:type="gramStart"/>
-            <w:r>
-              <w:rPr>
-                <w:sz w:val="22"/>
-              </w:rPr>
-              <w:t xml:space="preserve">project </w:t>
-            </w:r>
-            <w:r>
-              <w:rPr>
-                <w:sz w:val="22"/>
-              </w:rPr>
-              <w:t xml:space="preserve"> is</w:t>
-            </w:r>
-            <w:proofErr w:type="gramEnd"/>
-            <w:r>
-              <w:rPr>
-                <w:sz w:val="22"/>
-              </w:rPr>
-              <w:t xml:space="preserve"> long and complex.</w:t>
-            </w:r>
-            <w:r>
-              <w:rPr>
-                <w:sz w:val="22"/>
-              </w:rPr>
+              <w:t>Intermediate</w:t>
+            </w:r>
+          </w:p>
+          <w:p>
+            <w:r>
+              <w:rPr>
+                <w:sz w:val="22"/>
+              </w:rPr>
+              <w:t xml:space="preserve">The project is easy to make, but typing in headlines </w:t>
+            </w:r>
+            <w:r>
+              <w:rPr>
+                <w:sz w:val="22"/>
+              </w:rPr>
+              <w:t>for training data</w:t>
+            </w:r>
+            <w:r>
+              <w:rPr>
+                <w:sz w:val="22"/>
+              </w:rPr>
+              <w:t xml:space="preserve"> can be time-consuming</w:t>
+            </w:r>
+          </w:p>
+        </w:tc>
+      </w:tr>
+      <w:tr>
+        <w:tc>
+          <w:tcPr>
+            <w:tcW w:w="1980" w:type="dxa"/>
+            <w:gridSpan w:val="3"/>
+            <w:tcBorders>
+              <w:bottom w:val="single" w:sz="4" w:space="0" w:color="auto"/>
+            </w:tcBorders>
+          </w:tcPr>
+          <w:p>
+            <w:pPr>
+              <w:rPr>
+                <w:b/>
+              </w:rPr>
+            </w:pPr>
+            <w:r>
+              <w:rPr>
+                <w:b/>
+              </w:rPr>
+              <w:t>Time estimate</w:t>
+            </w:r>
+          </w:p>
+        </w:tc>
+        <w:tc>
+          <w:tcPr>
+            <w:tcW w:w="8470" w:type="dxa"/>
+            <w:tcBorders>
+              <w:bottom w:val="single" w:sz="4" w:space="0" w:color="auto"/>
+            </w:tcBorders>
+          </w:tcPr>
+          <w:p>
+            <w:r>
+              <w:t xml:space="preserve">1 hour   </w:t>
+            </w:r>
+            <w:r>
+              <w:rPr>
+                <w:sz w:val="20"/>
+              </w:rPr>
+              <w:t xml:space="preserve">  </w:t>
+            </w:r>
+          </w:p>
+        </w:tc>
+      </w:tr>
+      <w:tr>
+        <w:tc>
+          <w:tcPr>
+            <w:tcW w:w="1980" w:type="dxa"/>
+            <w:gridSpan w:val="3"/>
+            <w:tcBorders>
+              <w:bottom w:val="single" w:sz="4" w:space="0" w:color="auto"/>
+            </w:tcBorders>
+          </w:tcPr>
+          <w:p>
+            <w:pPr>
+              <w:rPr>
+                <w:b/>
+              </w:rPr>
+            </w:pPr>
+            <w:r>
+              <w:rPr>
+                <w:b/>
+              </w:rPr>
+              <w:t>Summary</w:t>
+            </w:r>
+          </w:p>
+        </w:tc>
+        <w:tc>
+          <w:tcPr>
+            <w:tcW w:w="8470" w:type="dxa"/>
+            <w:tcBorders>
+              <w:bottom w:val="single" w:sz="4" w:space="0" w:color="auto"/>
+            </w:tcBorders>
+          </w:tcPr>
+          <w:p>
+            <w:r>
+              <w:t xml:space="preserve">Students will </w:t>
+            </w:r>
+            <w:r>
+              <w:t xml:space="preserve">collect examples of headlines from national newspapers. These will be used to train a machine learning model based on </w:t>
+            </w:r>
+            <w:r>
+              <w:t xml:space="preserve">the use of </w:t>
+            </w:r>
+            <w:r>
+              <w:t xml:space="preserve">language in headlines. </w:t>
+            </w:r>
+            <w:r>
+              <w:t xml:space="preserve">They will create a Scratch project that puts a newspaper on the right shelf based on predicting which newspaper a </w:t>
+            </w:r>
+            <w:r>
+              <w:t xml:space="preserve">new </w:t>
+            </w:r>
+            <w:r>
+              <w:t>headline is from.</w:t>
+            </w:r>
+            <w:r>
               <w:t xml:space="preserve"> </w:t>
             </w:r>
-            <w:r>
-              <w:rPr>
-                <w:sz w:val="22"/>
-              </w:rPr>
-              <w:t xml:space="preserve">Most of it is provided in a starter project </w:t>
-            </w:r>
-            <w:proofErr w:type="gramStart"/>
-            <w:r>
-              <w:rPr>
-                <w:sz w:val="22"/>
-              </w:rPr>
-              <w:t>file, but</w:t>
-            </w:r>
-            <w:proofErr w:type="gramEnd"/>
-            <w:r>
-              <w:rPr>
-                <w:sz w:val="22"/>
-              </w:rPr>
-              <w:t xml:space="preserve"> finding the right places to make changes needs care. </w:t>
-            </w:r>
-          </w:p>
-          <w:p>
-            <w:pPr>
-              <w:rPr>
-                <w:sz w:val="22"/>
-              </w:rPr>
-            </w:pPr>
-            <w:r>
-              <w:rPr>
-                <w:sz w:val="22"/>
-              </w:rPr>
-              <w:t>The concept of testing and accuracy can require some explanation.</w:t>
-            </w:r>
-            <w:r>
-              <w:rPr>
-                <w:sz w:val="22"/>
-              </w:rPr>
-              <w:br/>
-            </w:r>
-          </w:p>
-          <w:p>
-            <w:r>
-              <w:t>Intermediate</w:t>
-            </w:r>
-          </w:p>
-          <w:p>
-            <w:r>
-              <w:rPr>
-                <w:sz w:val="22"/>
-              </w:rPr>
-              <w:t xml:space="preserve">The simple version of the project is easy to </w:t>
-            </w:r>
-            <w:proofErr w:type="gramStart"/>
-            <w:r>
-              <w:rPr>
-                <w:sz w:val="22"/>
-              </w:rPr>
-              <w:t>make, but</w:t>
-            </w:r>
-            <w:proofErr w:type="gramEnd"/>
-            <w:r>
-              <w:rPr>
-                <w:sz w:val="22"/>
-              </w:rPr>
-              <w:t xml:space="preserve"> typing in a lot of headlines to train the model can be time-consuming. </w:t>
-            </w:r>
           </w:p>
         </w:tc>
       </w:tr>
@@ -16935,157 +16933,7 @@
         <w:tc>
           <w:tcPr>
             <w:tcW w:w="1980" w:type="dxa"/>
-            <w:gridSpan w:val="2"/>
-            <w:tcBorders>
-              <w:bottom w:val="single" w:sz="4" w:space="0" w:color="auto"/>
-            </w:tcBorders>
-          </w:tcPr>
-          <w:p>
-            <w:pPr>
-              <w:rPr>
-                <w:b/>
-              </w:rPr>
-            </w:pPr>
-            <w:r>
-              <w:rPr>
-                <w:b/>
-              </w:rPr>
-              <w:t>Time estimate</w:t>
-            </w:r>
-          </w:p>
-        </w:tc>
-        <w:tc>
-          <w:tcPr>
-            <w:tcW w:w="8470" w:type="dxa"/>
-            <w:tcBorders>
-              <w:bottom w:val="single" w:sz="4" w:space="0" w:color="auto"/>
-            </w:tcBorders>
-          </w:tcPr>
-          <w:p>
-            <w:pPr>
-              <w:rPr>
-                <w:sz w:val="20"/>
-              </w:rPr>
-            </w:pPr>
-            <w:r>
-              <w:t>2 hours</w:t>
-            </w:r>
-            <w:proofErr w:type="gramStart"/>
-            <w:r>
-              <w:t xml:space="preserve">   </w:t>
-            </w:r>
-            <w:r>
-              <w:rPr>
-                <w:sz w:val="20"/>
-              </w:rPr>
-              <w:t>(</w:t>
-            </w:r>
-            <w:proofErr w:type="gramEnd"/>
-            <w:r>
-              <w:rPr>
-                <w:sz w:val="20"/>
-              </w:rPr>
-              <w:t>if students are following the advanced project to make a testing framework</w:t>
-            </w:r>
-            <w:r>
-              <w:rPr>
-                <w:sz w:val="20"/>
-              </w:rPr>
-              <w:t>)</w:t>
-            </w:r>
-          </w:p>
-          <w:p>
-            <w:r>
-              <w:rPr>
-                <w:sz w:val="20"/>
-              </w:rPr>
-              <w:t>or</w:t>
-            </w:r>
-          </w:p>
-          <w:p>
-            <w:r>
-              <w:t>1 hour</w:t>
-            </w:r>
-            <w:proofErr w:type="gramStart"/>
-            <w:r>
-              <w:t xml:space="preserve">   </w:t>
-            </w:r>
-            <w:r>
-              <w:rPr>
-                <w:sz w:val="20"/>
-              </w:rPr>
-              <w:t>(</w:t>
-            </w:r>
-            <w:proofErr w:type="gramEnd"/>
-            <w:r>
-              <w:rPr>
-                <w:sz w:val="20"/>
-              </w:rPr>
-              <w:t xml:space="preserve">if students </w:t>
-            </w:r>
-            <w:r>
-              <w:rPr>
-                <w:sz w:val="20"/>
-              </w:rPr>
-              <w:t>make a simple interactive animated project</w:t>
-            </w:r>
-            <w:r>
-              <w:rPr>
-                <w:sz w:val="20"/>
-              </w:rPr>
-              <w:t xml:space="preserve">)  </w:t>
-            </w:r>
-          </w:p>
-        </w:tc>
-      </w:tr>
-      <w:tr>
-        <w:tc>
-          <w:tcPr>
-            <w:tcW w:w="1980" w:type="dxa"/>
-            <w:gridSpan w:val="2"/>
-            <w:tcBorders>
-              <w:bottom w:val="single" w:sz="4" w:space="0" w:color="auto"/>
-            </w:tcBorders>
-          </w:tcPr>
-          <w:p>
-            <w:pPr>
-              <w:rPr>
-                <w:b/>
-              </w:rPr>
-            </w:pPr>
-            <w:r>
-              <w:rPr>
-                <w:b/>
-              </w:rPr>
-              <w:t>Summary</w:t>
-            </w:r>
-          </w:p>
-        </w:tc>
-        <w:tc>
-          <w:tcPr>
-            <w:tcW w:w="8470" w:type="dxa"/>
-            <w:tcBorders>
-              <w:bottom w:val="single" w:sz="4" w:space="0" w:color="auto"/>
-            </w:tcBorders>
-          </w:tcPr>
-          <w:p>
-            <w:r>
-              <w:t xml:space="preserve">Students will </w:t>
-            </w:r>
-            <w:r>
-              <w:t>collect examples of headlines from national newspapers. These will be used to train a machine learning model based on language in headlines. They will measure the accuracy of this model in a test framework in Scratch.</w:t>
-            </w:r>
-            <w:r>
-              <w:t xml:space="preserve"> </w:t>
-            </w:r>
-          </w:p>
-        </w:tc>
-      </w:tr>
-      <w:tr>
-        <w:tc>
-          <w:tcPr>
-            <w:tcW w:w="1980" w:type="dxa"/>
-            <w:gridSpan w:val="2"/>
+            <w:gridSpan w:val="3"/>
             <w:tcBorders>
               <w:bottom w:val="single" w:sz="4" w:space="0" w:color="auto"/>
             </w:tcBorders>
@@ -17119,7 +16967,7 @@
           </w:tcPr>
           <w:p>
             <w:r>
-              <w:t>text classification, supervised learning, testing</w:t>
+              <w:t>text classification, supervised learning</w:t>
             </w:r>
           </w:p>
         </w:tc>
@@ -17128,7 +16976,7 @@
         <w:tc>
           <w:tcPr>
             <w:tcW w:w="10450" w:type="dxa"/>
-            <w:gridSpan w:val="3"/>
+            <w:gridSpan w:val="4"/>
             <w:shd w:val="clear" w:color="auto" w:fill="92D050"/>
             <w:tcMar>
               <w:top w:w="85" w:type="dxa"/>
@@ -17161,7 +17009,7 @@
         <w:tc>
           <w:tcPr>
             <w:tcW w:w="10450" w:type="dxa"/>
-            <w:gridSpan w:val="3"/>
+            <w:gridSpan w:val="4"/>
             <w:tcMar>
               <w:top w:w="113" w:type="dxa"/>
             </w:tcMar>
@@ -17189,6 +17037,7 @@
         <w:tc>
           <w:tcPr>
             <w:tcW w:w="1701" w:type="dxa"/>
+            <w:gridSpan w:val="2"/>
           </w:tcPr>
           <w:p>
             <w:pPr>
@@ -17274,6 +17123,7 @@
         <w:tc>
           <w:tcPr>
             <w:tcW w:w="1701" w:type="dxa"/>
+            <w:gridSpan w:val="2"/>
           </w:tcPr>
           <w:p>
             <w:pPr>
@@ -17304,7 +17154,7 @@
         <w:tc>
           <w:tcPr>
             <w:tcW w:w="10450" w:type="dxa"/>
-            <w:gridSpan w:val="3"/>
+            <w:gridSpan w:val="4"/>
             <w:tcMar>
               <w:top w:w="113" w:type="dxa"/>
             </w:tcMar>
@@ -17335,6 +17185,7 @@
         <w:tc>
           <w:tcPr>
             <w:tcW w:w="1701" w:type="dxa"/>
+            <w:gridSpan w:val="2"/>
             <w:tcBorders>
               <w:bottom w:val="single" w:sz="4" w:space="0" w:color="auto"/>
             </w:tcBorders>
@@ -17384,53 +17235,68 @@
               <w:t>1 workspace per student</w:t>
             </w:r>
           </w:p>
+          <w:p>
+            <w:pPr>
+              <w:rPr>
+                <w:sz w:val="14"/>
+                <w:szCs w:val="14"/>
+              </w:rPr>
+            </w:pPr>
+          </w:p>
+          <w:p>
+            <w:r>
+              <w:t>One “Lite” API key is free but can only be used to create 5 workspaces</w:t>
+            </w:r>
+          </w:p>
+          <w:p>
+            <w:r>
+              <w:t>One “Standard” API key can be used to create to create 20 workspaces</w:t>
+            </w:r>
+          </w:p>
+          <w:p>
+            <w:pPr>
+              <w:rPr>
+                <w:sz w:val="14"/>
+                <w:szCs w:val="14"/>
+              </w:rPr>
+            </w:pPr>
+          </w:p>
+          <w:p>
+            <w:pPr>
+              <w:rPr>
+                <w:sz w:val="18"/>
+              </w:rPr>
+            </w:pPr>
+            <w:r>
+              <w:rPr>
+                <w:sz w:val="18"/>
+              </w:rPr>
+              <w:t xml:space="preserve">more detail at: </w:t>
+            </w:r>
+            <w:hyperlink r:id="rId64" w:history="1">
+              <w:r>
+                <w:rPr>
+                  <w:rStyle w:val="Hyperlink"/>
+                  <w:sz w:val="18"/>
+                </w:rPr>
+                <w:t>https://machinelearningforkids.co.uk/apikeys-guide</w:t>
+              </w:r>
+            </w:hyperlink>
+            <w:r>
+              <w:rPr>
+                <w:sz w:val="18"/>
+              </w:rPr>
+              <w:t xml:space="preserve"> </w:t>
+            </w:r>
+          </w:p>
           <w:p/>
-          <w:p>
-            <w:r>
-              <w:t>One “Lite” API key is free but can only be used to create 5 workspaces</w:t>
-            </w:r>
-          </w:p>
-          <w:p>
-            <w:r>
-              <w:t>One “Standard” API key can be used to create to create 20 workspaces</w:t>
-            </w:r>
-          </w:p>
-          <w:p/>
-          <w:p>
-            <w:pPr>
-              <w:rPr>
-                <w:sz w:val="18"/>
-              </w:rPr>
-            </w:pPr>
-            <w:r>
-              <w:rPr>
-                <w:sz w:val="18"/>
-              </w:rPr>
-              <w:t xml:space="preserve">more detail at: </w:t>
-            </w:r>
-            <w:r>
-              <w:rPr>
-                <w:rStyle w:val="Hyperlink"/>
-                <w:sz w:val="17"/>
-                <w:szCs w:val="17"/>
-              </w:rPr>
-              <w:t>https://github.com/IBM/taxinomitis-docs/raw/master/docs/pdf/machinelearningforkids-apikeys.pdf</w:t>
-            </w:r>
-            <w:r>
-              <w:rPr>
-                <w:sz w:val="18"/>
-              </w:rPr>
-              <w:t xml:space="preserve"> </w:t>
-            </w:r>
-          </w:p>
-          <w:p/>
         </w:tc>
       </w:tr>
       <w:tr>
         <w:tc>
           <w:tcPr>
             <w:tcW w:w="10450" w:type="dxa"/>
-            <w:gridSpan w:val="3"/>
+            <w:gridSpan w:val="4"/>
             <w:shd w:val="clear" w:color="auto" w:fill="92D050"/>
             <w:tcMar>
               <w:top w:w="85" w:type="dxa"/>
@@ -17449,6 +17315,260 @@
                 <w:b/>
                 <w:color w:val="44546A" w:themeColor="text2"/>
               </w:rPr>
+              <w:t>Customizing</w:t>
+            </w:r>
+          </w:p>
+        </w:tc>
+      </w:tr>
+      <w:tr>
+        <w:tc>
+          <w:tcPr>
+            <w:tcW w:w="10450" w:type="dxa"/>
+            <w:gridSpan w:val="4"/>
+            <w:tcBorders>
+              <w:bottom w:val="single" w:sz="4" w:space="0" w:color="auto"/>
+            </w:tcBorders>
+          </w:tcPr>
+          <w:p>
+            <w:pPr>
+              <w:rPr>
+                <w:sz w:val="22"/>
+              </w:rPr>
+            </w:pPr>
+            <w:r>
+              <w:rPr>
+                <w:sz w:val="22"/>
+              </w:rPr>
+              <w:t xml:space="preserve">If you use </w:t>
+            </w:r>
+            <w:r>
+              <w:rPr>
+                <w:b/>
+                <w:sz w:val="22"/>
+              </w:rPr>
+              <w:t>PRIMM</w:t>
+            </w:r>
+            <w:r>
+              <w:rPr>
+                <w:sz w:val="22"/>
+              </w:rPr>
+              <w:t xml:space="preserve"> approaches with your class, add a step where students predict how the project template works.</w:t>
+            </w:r>
+          </w:p>
+          <w:p>
+            <w:pPr>
+              <w:rPr>
+                <w:sz w:val="22"/>
+              </w:rPr>
+            </w:pPr>
+            <w:r>
+              <w:rPr>
+                <w:sz w:val="22"/>
+              </w:rPr>
+              <w:t xml:space="preserve">If you want to </w:t>
+            </w:r>
+            <w:r>
+              <w:rPr>
+                <w:b/>
+                <w:sz w:val="22"/>
+              </w:rPr>
+              <w:t>increase the amount of coding</w:t>
+            </w:r>
+            <w:r>
+              <w:rPr>
+                <w:sz w:val="22"/>
+              </w:rPr>
+              <w:t xml:space="preserve"> involved, delete some of the code from the project template and add steps to the worksheet so students code it themselves.</w:t>
+            </w:r>
+          </w:p>
+          <w:p>
+            <w:pPr>
+              <w:rPr>
+                <w:sz w:val="22"/>
+              </w:rPr>
+            </w:pPr>
+            <w:r>
+              <w:rPr>
+                <w:sz w:val="22"/>
+              </w:rPr>
+              <w:t xml:space="preserve">If you want to </w:t>
+            </w:r>
+            <w:r>
+              <w:rPr>
+                <w:b/>
+                <w:sz w:val="22"/>
+              </w:rPr>
+              <w:t>encourage problem solving</w:t>
+            </w:r>
+            <w:r>
+              <w:rPr>
+                <w:sz w:val="22"/>
+              </w:rPr>
+              <w:t>, delete some of the detail in the worksheets and provide more general instructions instead.</w:t>
+            </w:r>
+          </w:p>
+          <w:p>
+            <w:r>
+              <w:rPr>
+                <w:sz w:val="22"/>
+              </w:rPr>
+              <w:t>P</w:t>
+            </w:r>
+            <w:r>
+              <w:rPr>
+                <w:sz w:val="22"/>
+              </w:rPr>
+              <w:t>roject template files</w:t>
+            </w:r>
+            <w:r>
+              <w:rPr>
+                <w:sz w:val="22"/>
+              </w:rPr>
+              <w:t xml:space="preserve"> &amp;</w:t>
+            </w:r>
+            <w:r>
+              <w:rPr>
+                <w:sz w:val="22"/>
+              </w:rPr>
+              <w:t xml:space="preserve"> worksheets in MS Word format are available so you can </w:t>
+            </w:r>
+            <w:r>
+              <w:rPr>
+                <w:b/>
+                <w:sz w:val="22"/>
+              </w:rPr>
+              <w:t>modify them to suit your class</w:t>
+            </w:r>
+            <w:r>
+              <w:rPr>
+                <w:sz w:val="22"/>
+              </w:rPr>
+              <w:t>.</w:t>
+            </w:r>
+          </w:p>
+        </w:tc>
+      </w:tr>
+      <w:tr>
+        <w:tc>
+          <w:tcPr>
+            <w:tcW w:w="1696" w:type="dxa"/>
+            <w:gridSpan w:val="2"/>
+            <w:tcBorders>
+              <w:bottom w:val="single" w:sz="4" w:space="0" w:color="auto"/>
+            </w:tcBorders>
+          </w:tcPr>
+          <w:p>
+            <w:pPr>
+              <w:rPr>
+                <w:b/>
+              </w:rPr>
+            </w:pPr>
+            <w:r>
+              <w:rPr>
+                <w:b/>
+              </w:rPr>
+              <w:t>T</w:t>
+            </w:r>
+            <w:r>
+              <w:rPr>
+                <w:b/>
+              </w:rPr>
+              <w:t>emplate</w:t>
+            </w:r>
+          </w:p>
+        </w:tc>
+        <w:tc>
+          <w:tcPr>
+            <w:tcW w:w="8754" w:type="dxa"/>
+            <w:gridSpan w:val="2"/>
+            <w:tcBorders>
+              <w:bottom w:val="single" w:sz="4" w:space="0" w:color="auto"/>
+            </w:tcBorders>
+          </w:tcPr>
+          <w:p>
+            <w:hyperlink r:id="rId65" w:history="1">
+              <w:r>
+                <w:rPr>
+                  <w:rStyle w:val="Hyperlink"/>
+                </w:rPr>
+                <w:t>https://github.com/IBM/taxinomitis-docs/tree/master/scratch-templates</w:t>
+              </w:r>
+            </w:hyperlink>
+          </w:p>
+        </w:tc>
+      </w:tr>
+      <w:tr>
+        <w:tc>
+          <w:tcPr>
+            <w:tcW w:w="1696" w:type="dxa"/>
+            <w:gridSpan w:val="2"/>
+            <w:tcBorders>
+              <w:bottom w:val="single" w:sz="4" w:space="0" w:color="auto"/>
+            </w:tcBorders>
+          </w:tcPr>
+          <w:p>
+            <w:pPr>
+              <w:rPr>
+                <w:b/>
+              </w:rPr>
+            </w:pPr>
+            <w:r>
+              <w:rPr>
+                <w:b/>
+              </w:rPr>
+              <w:t>Worksheet</w:t>
+            </w:r>
+            <w:r>
+              <w:rPr>
+                <w:b/>
+              </w:rPr>
+              <w:t>s</w:t>
+            </w:r>
+          </w:p>
+        </w:tc>
+        <w:tc>
+          <w:tcPr>
+            <w:tcW w:w="8754" w:type="dxa"/>
+            <w:gridSpan w:val="2"/>
+            <w:tcBorders>
+              <w:bottom w:val="single" w:sz="4" w:space="0" w:color="auto"/>
+            </w:tcBorders>
+          </w:tcPr>
+          <w:p>
+            <w:hyperlink r:id="rId66" w:history="1">
+              <w:r>
+                <w:rPr>
+                  <w:rStyle w:val="Hyperlink"/>
+                </w:rPr>
+                <w:t>https://github.com/IBM/taxinomitis-docs/tree/master/project-worksheets/msword</w:t>
+              </w:r>
+            </w:hyperlink>
+          </w:p>
+        </w:tc>
+      </w:tr>
+      <w:tr>
+        <w:tc>
+          <w:tcPr>
+            <w:tcW w:w="10450" w:type="dxa"/>
+            <w:gridSpan w:val="4"/>
+            <w:shd w:val="clear" w:color="auto" w:fill="92D050"/>
+            <w:tcMar>
+              <w:top w:w="85" w:type="dxa"/>
+              <w:left w:w="85" w:type="dxa"/>
+              <w:bottom w:w="85" w:type="dxa"/>
+              <w:right w:w="85" w:type="dxa"/>
+            </w:tcMar>
+          </w:tcPr>
+          <w:p>
+            <w:pPr>
+              <w:jc w:val="center"/>
+            </w:pPr>
+            <w:r>
+              <w:rPr>
+                <w:rFonts w:ascii="IBM Plex Sans" w:hAnsi="IBM Plex Sans"/>
+                <w:b/>
+                <w:color w:val="44546A" w:themeColor="text2"/>
+              </w:rPr>
               <w:t>Help</w:t>
             </w:r>
           </w:p>
@@ -17458,7 +17578,7 @@
         <w:tc>
           <w:tcPr>
             <w:tcW w:w="1980" w:type="dxa"/>
-            <w:gridSpan w:val="2"/>
+            <w:gridSpan w:val="3"/>
           </w:tcPr>
           <w:p>
             <w:pPr>
@@ -17488,19 +17608,25 @@
               <w:ind w:left="455" w:hanging="425"/>
             </w:pPr>
             <w:r>
-              <w:t xml:space="preserve">Some national newspapers use </w:t>
+              <w:t xml:space="preserve">Some newspapers use </w:t>
             </w:r>
             <w:r>
               <w:t>language</w:t>
             </w:r>
             <w:r>
-              <w:t xml:space="preserve"> in their headlines that may not be appropriate for younger children</w:t>
+              <w:t xml:space="preserve"> that may not be appropriate for younger children</w:t>
             </w:r>
             <w:r>
               <w:t>.</w:t>
             </w:r>
             <w:r>
-              <w:t xml:space="preserve"> You may want to tell your class which newspapers to choose if you have concerns. </w:t>
+              <w:t xml:space="preserve"> </w:t>
+            </w:r>
+            <w:r>
+              <w:t>T</w:t>
+            </w:r>
+            <w:r>
+              <w:t xml:space="preserve">ell your class which newspapers to choose if you have concerns. </w:t>
             </w:r>
           </w:p>
           <w:p>
@@ -17513,6 +17639,19 @@
               <w:ind w:left="455" w:hanging="425"/>
             </w:pPr>
             <w:r>
+              <w:t>If you would like to save time, you could modify the worksheet to use two or three newspapers instead of four.</w:t>
+            </w:r>
+          </w:p>
+          <w:p>
+            <w:pPr>
+              <w:pStyle w:val="ListParagraph"/>
+              <w:numPr>
+                <w:ilvl w:val="0"/>
+                <w:numId w:val="1"/>
+              </w:numPr>
+              <w:ind w:left="455" w:hanging="425"/>
+            </w:pPr>
+            <w:r>
               <w:t>“https://machinelearningforkids.co.uk” is a long URL to type for some children. You may find it easier to set up a bookmark that they can click on instead.</w:t>
             </w:r>
           </w:p>
@@ -17521,7 +17660,7 @@
             <w:r>
               <w:t xml:space="preserve">General troubleshooting and help at </w:t>
             </w:r>
-            <w:hyperlink r:id="rId64" w:history="1">
+            <w:hyperlink r:id="rId67" w:history="1">
               <w:r>
                 <w:rPr>
                   <w:rStyle w:val="Hyperlink"/>
@@ -17536,8 +17675,842 @@
           <w:p/>
         </w:tc>
       </w:tr>
+      <w:tr>
+        <w:tc>
+          <w:tcPr>
+            <w:tcW w:w="10450" w:type="dxa"/>
+            <w:gridSpan w:val="4"/>
+            <w:shd w:val="clear" w:color="auto" w:fill="70AD47" w:themeFill="accent6"/>
+            <w:tcMar>
+              <w:top w:w="170" w:type="dxa"/>
+              <w:left w:w="170" w:type="dxa"/>
+              <w:bottom w:w="170" w:type="dxa"/>
+              <w:right w:w="170" w:type="dxa"/>
+            </w:tcMar>
+          </w:tcPr>
+          <w:p>
+            <w:pPr>
+              <w:jc w:val="center"/>
+              <w:rPr>
+                <w:rFonts w:ascii="IBM Plex Sans" w:hAnsi="IBM Plex Sans"/>
+                <w:b/>
+                <w:color w:val="FFFFFF" w:themeColor="background1"/>
+              </w:rPr>
+            </w:pPr>
+            <w:r>
+              <w:rPr>
+                <w:rFonts w:ascii="IBM Plex Sans" w:hAnsi="IBM Plex Sans"/>
+                <w:b/>
+                <w:color w:val="FFFFFF" w:themeColor="background1"/>
+                <w:sz w:val="36"/>
+              </w:rPr>
+              <w:lastRenderedPageBreak/>
+              <w:t xml:space="preserve">Machine Learning For </w:t>
+            </w:r>
+            <w:proofErr w:type="gramStart"/>
+            <w:r>
+              <w:rPr>
+                <w:rFonts w:ascii="IBM Plex Sans" w:hAnsi="IBM Plex Sans"/>
+                <w:b/>
+                <w:color w:val="FFFFFF" w:themeColor="background1"/>
+                <w:sz w:val="36"/>
+              </w:rPr>
+              <w:t>Kids  :</w:t>
+            </w:r>
+            <w:proofErr w:type="gramEnd"/>
+            <w:r>
+              <w:rPr>
+                <w:rFonts w:ascii="IBM Plex Sans" w:hAnsi="IBM Plex Sans"/>
+                <w:b/>
+                <w:color w:val="FFFFFF" w:themeColor="background1"/>
+                <w:sz w:val="36"/>
+              </w:rPr>
+              <w:t xml:space="preserve">:  </w:t>
+            </w:r>
+            <w:r>
+              <w:rPr>
+                <w:rFonts w:ascii="IBM Plex Sans" w:hAnsi="IBM Plex Sans"/>
+                <w:b/>
+                <w:color w:val="FFFFFF" w:themeColor="background1"/>
+                <w:sz w:val="36"/>
+              </w:rPr>
+              <w:t>Teachers’</w:t>
+            </w:r>
+            <w:r>
+              <w:rPr>
+                <w:rFonts w:ascii="IBM Plex Sans" w:hAnsi="IBM Plex Sans"/>
+                <w:b/>
+                <w:color w:val="FFFFFF" w:themeColor="background1"/>
+                <w:sz w:val="36"/>
+              </w:rPr>
+              <w:t xml:space="preserve"> notes</w:t>
+            </w:r>
+          </w:p>
+        </w:tc>
+      </w:tr>
+      <w:tr>
+        <w:tc>
+          <w:tcPr>
+            <w:tcW w:w="1980" w:type="dxa"/>
+            <w:gridSpan w:val="3"/>
+          </w:tcPr>
+          <w:p>
+            <w:pPr>
+              <w:rPr>
+                <w:b/>
+              </w:rPr>
+            </w:pPr>
+            <w:r>
+              <w:rPr>
+                <w:b/>
+              </w:rPr>
+              <w:t>Worksheet</w:t>
+            </w:r>
+          </w:p>
+        </w:tc>
+        <w:tc>
+          <w:tcPr>
+            <w:tcW w:w="8470" w:type="dxa"/>
+          </w:tcPr>
+          <w:p>
+            <w:r>
+              <w:rPr>
+                <w:sz w:val="40"/>
+              </w:rPr>
+              <w:t>Headline</w:t>
+            </w:r>
+            <w:r>
+              <w:rPr>
+                <w:sz w:val="40"/>
+              </w:rPr>
+              <w:t xml:space="preserve"> testing</w:t>
+            </w:r>
+          </w:p>
+        </w:tc>
+      </w:tr>
+      <w:tr>
+        <w:tc>
+          <w:tcPr>
+            <w:tcW w:w="1980" w:type="dxa"/>
+            <w:gridSpan w:val="3"/>
+          </w:tcPr>
+          <w:p>
+            <w:pPr>
+              <w:rPr>
+                <w:b/>
+              </w:rPr>
+            </w:pPr>
+            <w:r>
+              <w:rPr>
+                <w:b/>
+              </w:rPr>
+              <w:t>Activity</w:t>
+            </w:r>
+          </w:p>
+        </w:tc>
+        <w:tc>
+          <w:tcPr>
+            <w:tcW w:w="8470" w:type="dxa"/>
+          </w:tcPr>
+          <w:p>
+            <w:r>
+              <w:t>Train a computer to recognise headlines from national newspapers.</w:t>
+            </w:r>
+          </w:p>
+          <w:p/>
+        </w:tc>
+      </w:tr>
+      <w:tr>
+        <w:tc>
+          <w:tcPr>
+            <w:tcW w:w="1980" w:type="dxa"/>
+            <w:gridSpan w:val="3"/>
+          </w:tcPr>
+          <w:p>
+            <w:pPr>
+              <w:rPr>
+                <w:b/>
+              </w:rPr>
+            </w:pPr>
+            <w:r>
+              <w:rPr>
+                <w:b/>
+              </w:rPr>
+              <w:t>Objective</w:t>
+            </w:r>
+          </w:p>
+        </w:tc>
+        <w:tc>
+          <w:tcPr>
+            <w:tcW w:w="8470" w:type="dxa"/>
+          </w:tcPr>
+          <w:p>
+            <w:pPr>
+              <w:rPr>
+                <w:b/>
+              </w:rPr>
+            </w:pPr>
+            <w:r>
+              <w:rPr>
+                <w:b/>
+              </w:rPr>
+              <w:t>Test the computer's ability to recognise use of language</w:t>
+            </w:r>
+            <w:r>
+              <w:rPr>
+                <w:b/>
+              </w:rPr>
+              <w:t xml:space="preserve"> </w:t>
+            </w:r>
+          </w:p>
+          <w:p>
+            <w:pPr>
+              <w:pStyle w:val="ListParagraph"/>
+              <w:numPr>
+                <w:ilvl w:val="0"/>
+                <w:numId w:val="1"/>
+              </w:numPr>
+              <w:ind w:left="455" w:hanging="425"/>
+            </w:pPr>
+            <w:r>
+              <w:t>How computers can be taught to recognise the source of writing</w:t>
+            </w:r>
+          </w:p>
+          <w:p>
+            <w:pPr>
+              <w:pStyle w:val="ListParagraph"/>
+              <w:numPr>
+                <w:ilvl w:val="0"/>
+                <w:numId w:val="1"/>
+              </w:numPr>
+              <w:ind w:left="455" w:hanging="425"/>
+            </w:pPr>
+            <w:r>
+              <w:t>How machine learning systems are tested.</w:t>
+            </w:r>
+          </w:p>
+        </w:tc>
+      </w:tr>
+      <w:tr>
+        <w:tc>
+          <w:tcPr>
+            <w:tcW w:w="1980" w:type="dxa"/>
+            <w:gridSpan w:val="3"/>
+          </w:tcPr>
+          <w:p>
+            <w:pPr>
+              <w:rPr>
+                <w:b/>
+              </w:rPr>
+            </w:pPr>
+            <w:r>
+              <w:rPr>
+                <w:b/>
+              </w:rPr>
+              <w:t>Difficulty level</w:t>
+            </w:r>
+          </w:p>
+        </w:tc>
+        <w:tc>
+          <w:tcPr>
+            <w:tcW w:w="8470" w:type="dxa"/>
+          </w:tcPr>
+          <w:p>
+            <w:r>
+              <w:t>Advanced</w:t>
+            </w:r>
+          </w:p>
+          <w:p>
+            <w:pPr>
+              <w:rPr>
+                <w:sz w:val="22"/>
+              </w:rPr>
+            </w:pPr>
+            <w:r>
+              <w:rPr>
+                <w:sz w:val="22"/>
+              </w:rPr>
+              <w:t xml:space="preserve">The Scratch script for </w:t>
+            </w:r>
+            <w:r>
+              <w:rPr>
+                <w:sz w:val="22"/>
+              </w:rPr>
+              <w:t>this project</w:t>
+            </w:r>
+            <w:r>
+              <w:rPr>
+                <w:sz w:val="22"/>
+              </w:rPr>
+              <w:t xml:space="preserve"> is long and complex.</w:t>
+            </w:r>
+            <w:r>
+              <w:rPr>
+                <w:sz w:val="22"/>
+              </w:rPr>
+              <w:t xml:space="preserve"> </w:t>
+            </w:r>
+            <w:r>
+              <w:rPr>
+                <w:sz w:val="22"/>
+              </w:rPr>
+              <w:t xml:space="preserve">Most of it is provided in a starter project </w:t>
+            </w:r>
+            <w:proofErr w:type="gramStart"/>
+            <w:r>
+              <w:rPr>
+                <w:sz w:val="22"/>
+              </w:rPr>
+              <w:t>file, but</w:t>
+            </w:r>
+            <w:proofErr w:type="gramEnd"/>
+            <w:r>
+              <w:rPr>
+                <w:sz w:val="22"/>
+              </w:rPr>
+              <w:t xml:space="preserve"> finding the right places to make changes needs care. </w:t>
+            </w:r>
+          </w:p>
+          <w:p>
+            <w:r>
+              <w:rPr>
+                <w:sz w:val="22"/>
+              </w:rPr>
+              <w:t>The concept of testing and accuracy can require some explanation.</w:t>
+            </w:r>
+          </w:p>
+        </w:tc>
+      </w:tr>
+      <w:tr>
+        <w:tc>
+          <w:tcPr>
+            <w:tcW w:w="1980" w:type="dxa"/>
+            <w:gridSpan w:val="3"/>
+            <w:tcBorders>
+              <w:bottom w:val="single" w:sz="4" w:space="0" w:color="auto"/>
+            </w:tcBorders>
+          </w:tcPr>
+          <w:p>
+            <w:pPr>
+              <w:rPr>
+                <w:b/>
+              </w:rPr>
+            </w:pPr>
+            <w:r>
+              <w:rPr>
+                <w:b/>
+              </w:rPr>
+              <w:t>Time estimate</w:t>
+            </w:r>
+          </w:p>
+        </w:tc>
+        <w:tc>
+          <w:tcPr>
+            <w:tcW w:w="8470" w:type="dxa"/>
+            <w:tcBorders>
+              <w:bottom w:val="single" w:sz="4" w:space="0" w:color="auto"/>
+            </w:tcBorders>
+          </w:tcPr>
+          <w:p>
+            <w:r>
+              <w:t>2</w:t>
+            </w:r>
+            <w:r>
+              <w:t>-3 hours</w:t>
+            </w:r>
+            <w:r>
+              <w:t xml:space="preserve"> </w:t>
+            </w:r>
+            <w:bookmarkStart w:id="0" w:name="_GoBack"/>
+            <w:bookmarkEnd w:id="0"/>
+          </w:p>
+          <w:p/>
+        </w:tc>
+      </w:tr>
+      <w:tr>
+        <w:tc>
+          <w:tcPr>
+            <w:tcW w:w="1980" w:type="dxa"/>
+            <w:gridSpan w:val="3"/>
+            <w:tcBorders>
+              <w:bottom w:val="single" w:sz="4" w:space="0" w:color="auto"/>
+            </w:tcBorders>
+          </w:tcPr>
+          <w:p>
+            <w:pPr>
+              <w:rPr>
+                <w:b/>
+              </w:rPr>
+            </w:pPr>
+            <w:r>
+              <w:rPr>
+                <w:b/>
+              </w:rPr>
+              <w:t>Summary</w:t>
+            </w:r>
+          </w:p>
+        </w:tc>
+        <w:tc>
+          <w:tcPr>
+            <w:tcW w:w="8470" w:type="dxa"/>
+            <w:tcBorders>
+              <w:bottom w:val="single" w:sz="4" w:space="0" w:color="auto"/>
+            </w:tcBorders>
+          </w:tcPr>
+          <w:p>
+            <w:r>
+              <w:t xml:space="preserve">Students will collect examples of headlines from national newspapers. These will be used to train a machine learning model based on language in headlines. They will measure the accuracy of this model in a test framework in Scratch. </w:t>
+            </w:r>
+          </w:p>
+        </w:tc>
+      </w:tr>
+      <w:tr>
+        <w:tc>
+          <w:tcPr>
+            <w:tcW w:w="1980" w:type="dxa"/>
+            <w:gridSpan w:val="3"/>
+            <w:tcBorders>
+              <w:bottom w:val="single" w:sz="4" w:space="0" w:color="auto"/>
+            </w:tcBorders>
+            <w:tcMar>
+              <w:bottom w:w="113" w:type="dxa"/>
+            </w:tcMar>
+          </w:tcPr>
+          <w:p>
+            <w:pPr>
+              <w:rPr>
+                <w:b/>
+              </w:rPr>
+            </w:pPr>
+            <w:r>
+              <w:rPr>
+                <w:b/>
+              </w:rPr>
+              <w:t>Topics</w:t>
+            </w:r>
+          </w:p>
+        </w:tc>
+        <w:tc>
+          <w:tcPr>
+            <w:tcW w:w="8470" w:type="dxa"/>
+            <w:tcBorders>
+              <w:bottom w:val="single" w:sz="4" w:space="0" w:color="auto"/>
+            </w:tcBorders>
+            <w:tcMar>
+              <w:bottom w:w="113" w:type="dxa"/>
+            </w:tcMar>
+          </w:tcPr>
+          <w:p>
+            <w:r>
+              <w:t>text classification, supervised learning, testing</w:t>
+            </w:r>
+          </w:p>
+        </w:tc>
+      </w:tr>
+      <w:tr>
+        <w:tc>
+          <w:tcPr>
+            <w:tcW w:w="10450" w:type="dxa"/>
+            <w:gridSpan w:val="4"/>
+            <w:shd w:val="clear" w:color="auto" w:fill="92D050"/>
+            <w:tcMar>
+              <w:top w:w="85" w:type="dxa"/>
+              <w:left w:w="85" w:type="dxa"/>
+              <w:bottom w:w="85" w:type="dxa"/>
+              <w:right w:w="85" w:type="dxa"/>
+            </w:tcMar>
+            <w:vAlign w:val="center"/>
+          </w:tcPr>
+          <w:p>
+            <w:pPr>
+              <w:jc w:val="center"/>
+              <w:rPr>
+                <w:rFonts w:ascii="IBM Plex Sans" w:hAnsi="IBM Plex Sans"/>
+                <w:b/>
+              </w:rPr>
+            </w:pPr>
+            <w:r>
+              <w:rPr>
+                <w:rFonts w:ascii="IBM Plex Sans" w:hAnsi="IBM Plex Sans"/>
+                <w:b/>
+                <w:color w:val="44546A" w:themeColor="text2"/>
+              </w:rPr>
+              <w:t>Setup</w:t>
+            </w:r>
+          </w:p>
+        </w:tc>
+      </w:tr>
+      <w:tr>
+        <w:tc>
+          <w:tcPr>
+            <w:tcW w:w="10450" w:type="dxa"/>
+            <w:gridSpan w:val="4"/>
+            <w:tcMar>
+              <w:top w:w="113" w:type="dxa"/>
+            </w:tcMar>
+          </w:tcPr>
+          <w:p>
+            <w:r>
+              <w:t>Each student will need:</w:t>
+            </w:r>
+          </w:p>
+        </w:tc>
+      </w:tr>
+      <w:tr>
+        <w:tc>
+          <w:tcPr>
+            <w:tcW w:w="279" w:type="dxa"/>
+          </w:tcPr>
+          <w:p>
+            <w:pPr>
+              <w:rPr>
+                <w:b/>
+              </w:rPr>
+            </w:pPr>
+          </w:p>
+        </w:tc>
+        <w:tc>
+          <w:tcPr>
+            <w:tcW w:w="1701" w:type="dxa"/>
+            <w:gridSpan w:val="2"/>
+          </w:tcPr>
+          <w:p>
+            <w:pPr>
+              <w:rPr>
+                <w:b/>
+              </w:rPr>
+            </w:pPr>
+            <w:r>
+              <w:rPr>
+                <w:b/>
+              </w:rPr>
+              <w:t>Print-outs</w:t>
+            </w:r>
+          </w:p>
+        </w:tc>
+        <w:tc>
+          <w:tcPr>
+            <w:tcW w:w="8470" w:type="dxa"/>
+          </w:tcPr>
+          <w:p>
+            <w:pPr>
+              <w:rPr>
+                <w:sz w:val="22"/>
+              </w:rPr>
+            </w:pPr>
+            <w:r>
+              <w:t xml:space="preserve">Project worksheet    </w:t>
+            </w:r>
+            <w:r>
+              <w:rPr>
+                <w:sz w:val="22"/>
+              </w:rPr>
+              <w:t xml:space="preserve">(download from </w:t>
+            </w:r>
+            <w:hyperlink r:id="rId68" w:history="1">
+              <w:r>
+                <w:rPr>
+                  <w:rStyle w:val="Hyperlink"/>
+                  <w:sz w:val="22"/>
+                </w:rPr>
+                <w:t>https://machinelearningforkids.co.uk/worksheets</w:t>
+              </w:r>
+            </w:hyperlink>
+            <w:r>
+              <w:rPr>
+                <w:sz w:val="22"/>
+              </w:rPr>
+              <w:t xml:space="preserve"> )</w:t>
+            </w:r>
+          </w:p>
+          <w:p>
+            <w:pPr>
+              <w:rPr>
+                <w:sz w:val="21"/>
+                <w:szCs w:val="21"/>
+              </w:rPr>
+            </w:pPr>
+          </w:p>
+          <w:p>
+            <w:r>
+              <w:rPr>
+                <w:sz w:val="21"/>
+                <w:szCs w:val="21"/>
+              </w:rPr>
+              <w:t>Blocks in Scratch scripts are colour-coded, so printing in colour will make it easier for students.</w:t>
+            </w:r>
+          </w:p>
+        </w:tc>
+      </w:tr>
+      <w:tr>
+        <w:tc>
+          <w:tcPr>
+            <w:tcW w:w="279" w:type="dxa"/>
+          </w:tcPr>
+          <w:p>
+            <w:pPr>
+              <w:rPr>
+                <w:b/>
+              </w:rPr>
+            </w:pPr>
+          </w:p>
+        </w:tc>
+        <w:tc>
+          <w:tcPr>
+            <w:tcW w:w="1701" w:type="dxa"/>
+            <w:gridSpan w:val="2"/>
+          </w:tcPr>
+          <w:p>
+            <w:pPr>
+              <w:rPr>
+                <w:b/>
+              </w:rPr>
+            </w:pPr>
+            <w:r>
+              <w:rPr>
+                <w:b/>
+              </w:rPr>
+              <w:t>Access</w:t>
+            </w:r>
+          </w:p>
+        </w:tc>
+        <w:tc>
+          <w:tcPr>
+            <w:tcW w:w="8470" w:type="dxa"/>
+          </w:tcPr>
+          <w:p>
+            <w:r>
+              <w:t>Username and password for machinelearningforkids.co.uk</w:t>
+            </w:r>
+          </w:p>
+        </w:tc>
+      </w:tr>
+      <w:tr>
+        <w:tc>
+          <w:tcPr>
+            <w:tcW w:w="10450" w:type="dxa"/>
+            <w:gridSpan w:val="4"/>
+            <w:tcMar>
+              <w:top w:w="113" w:type="dxa"/>
+            </w:tcMar>
+          </w:tcPr>
+          <w:p>
+            <w:r>
+              <w:t>Class account will need:</w:t>
+            </w:r>
+          </w:p>
+        </w:tc>
+      </w:tr>
+      <w:tr>
+        <w:tc>
+          <w:tcPr>
+            <w:tcW w:w="279" w:type="dxa"/>
+            <w:tcBorders>
+              <w:bottom w:val="single" w:sz="4" w:space="0" w:color="auto"/>
+            </w:tcBorders>
+          </w:tcPr>
+          <w:p>
+            <w:pPr>
+              <w:rPr>
+                <w:b/>
+              </w:rPr>
+            </w:pPr>
+          </w:p>
+        </w:tc>
+        <w:tc>
+          <w:tcPr>
+            <w:tcW w:w="1701" w:type="dxa"/>
+            <w:gridSpan w:val="2"/>
+            <w:tcBorders>
+              <w:bottom w:val="single" w:sz="4" w:space="0" w:color="auto"/>
+            </w:tcBorders>
+          </w:tcPr>
+          <w:p>
+            <w:pPr>
+              <w:rPr>
+                <w:b/>
+              </w:rPr>
+            </w:pPr>
+            <w:r>
+              <w:rPr>
+                <w:b/>
+              </w:rPr>
+              <w:t>API keys</w:t>
+            </w:r>
+          </w:p>
+        </w:tc>
+        <w:tc>
+          <w:tcPr>
+            <w:tcW w:w="8470" w:type="dxa"/>
+            <w:tcBorders>
+              <w:bottom w:val="single" w:sz="4" w:space="0" w:color="auto"/>
+            </w:tcBorders>
+          </w:tcPr>
+          <w:p>
+            <w:pPr>
+              <w:rPr>
+                <w:b/>
+              </w:rPr>
+            </w:pPr>
+            <w:r>
+              <w:rPr>
+                <w:b/>
+              </w:rPr>
+              <w:t xml:space="preserve">Watson </w:t>
+            </w:r>
+            <w:r>
+              <w:rPr>
+                <w:b/>
+              </w:rPr>
+              <w:t>Assistant</w:t>
+            </w:r>
+          </w:p>
+          <w:p>
+            <w:r>
+              <w:t>1 workspace per student</w:t>
+            </w:r>
+          </w:p>
+          <w:p/>
+          <w:p>
+            <w:r>
+              <w:t>One “Lite” API key is free but can only be used to create 5 workspaces</w:t>
+            </w:r>
+          </w:p>
+          <w:p>
+            <w:r>
+              <w:t>One “Standard” API key can be used to create to create 20 workspaces</w:t>
+            </w:r>
+          </w:p>
+          <w:p/>
+          <w:p>
+            <w:pPr>
+              <w:rPr>
+                <w:sz w:val="18"/>
+              </w:rPr>
+            </w:pPr>
+            <w:r>
+              <w:rPr>
+                <w:sz w:val="18"/>
+              </w:rPr>
+              <w:t xml:space="preserve">more detail at: </w:t>
+            </w:r>
+            <w:r>
+              <w:rPr>
+                <w:rStyle w:val="Hyperlink"/>
+                <w:sz w:val="17"/>
+                <w:szCs w:val="17"/>
+              </w:rPr>
+              <w:t>https://github.com/IBM/taxinomitis-docs/raw/master/docs/pdf/machinelearningforkids-apikeys.pdf</w:t>
+            </w:r>
+            <w:r>
+              <w:rPr>
+                <w:sz w:val="18"/>
+              </w:rPr>
+              <w:t xml:space="preserve"> </w:t>
+            </w:r>
+          </w:p>
+          <w:p/>
+        </w:tc>
+      </w:tr>
+      <w:tr>
+        <w:tc>
+          <w:tcPr>
+            <w:tcW w:w="10450" w:type="dxa"/>
+            <w:gridSpan w:val="4"/>
+            <w:shd w:val="clear" w:color="auto" w:fill="92D050"/>
+            <w:tcMar>
+              <w:top w:w="85" w:type="dxa"/>
+              <w:left w:w="85" w:type="dxa"/>
+              <w:bottom w:w="85" w:type="dxa"/>
+              <w:right w:w="85" w:type="dxa"/>
+            </w:tcMar>
+          </w:tcPr>
+          <w:p>
+            <w:pPr>
+              <w:jc w:val="center"/>
+            </w:pPr>
+            <w:r>
+              <w:rPr>
+                <w:rFonts w:ascii="IBM Plex Sans" w:hAnsi="IBM Plex Sans"/>
+                <w:b/>
+                <w:color w:val="44546A" w:themeColor="text2"/>
+              </w:rPr>
+              <w:t>Help</w:t>
+            </w:r>
+          </w:p>
+        </w:tc>
+      </w:tr>
+      <w:tr>
+        <w:tc>
+          <w:tcPr>
+            <w:tcW w:w="1980" w:type="dxa"/>
+            <w:gridSpan w:val="3"/>
+          </w:tcPr>
+          <w:p>
+            <w:pPr>
+              <w:rPr>
+                <w:b/>
+              </w:rPr>
+            </w:pPr>
+            <w:r>
+              <w:rPr>
+                <w:b/>
+              </w:rPr>
+              <w:t>Potential issues</w:t>
+            </w:r>
+          </w:p>
+        </w:tc>
+        <w:tc>
+          <w:tcPr>
+            <w:tcW w:w="8470" w:type="dxa"/>
+          </w:tcPr>
+          <w:p>
+            <w:pPr>
+              <w:pStyle w:val="ListParagraph"/>
+              <w:numPr>
+                <w:ilvl w:val="0"/>
+                <w:numId w:val="1"/>
+              </w:numPr>
+              <w:ind w:left="455" w:hanging="425"/>
+            </w:pPr>
+            <w:r>
+              <w:t xml:space="preserve">Some national newspapers use language in their headlines that may not be appropriate for younger children. You may want to tell your class which newspapers to choose if you have concerns. </w:t>
+            </w:r>
+          </w:p>
+          <w:p>
+            <w:pPr>
+              <w:pStyle w:val="ListParagraph"/>
+              <w:numPr>
+                <w:ilvl w:val="0"/>
+                <w:numId w:val="1"/>
+              </w:numPr>
+              <w:ind w:left="455" w:hanging="425"/>
+            </w:pPr>
+            <w:r>
+              <w:t>“https://machinelearningforkids.co.uk” is a long URL to type for some children. You may find it easier to set up a bookmark that they can click on instead.</w:t>
+            </w:r>
+          </w:p>
+          <w:p/>
+          <w:p>
+            <w:r>
+              <w:t xml:space="preserve">General troubleshooting and help at </w:t>
+            </w:r>
+            <w:hyperlink r:id="rId69" w:history="1">
+              <w:r>
+                <w:rPr>
+                  <w:rStyle w:val="Hyperlink"/>
+                </w:rPr>
+                <w:t>https://machinelearningforkids.co.uk/help</w:t>
+              </w:r>
+            </w:hyperlink>
+            <w:r>
+              <w:t xml:space="preserve"> </w:t>
+            </w:r>
+          </w:p>
+          <w:p/>
+        </w:tc>
+      </w:tr>
     </w:tbl>
-    <w:p/>
     <w:p>
       <w:r>
         <w:br w:type="page"/>
@@ -18065,7 +19038,7 @@
               </w:rPr>
               <w:t xml:space="preserve">(download from </w:t>
             </w:r>
-            <w:hyperlink r:id="rId65" w:history="1">
+            <w:hyperlink r:id="rId70" w:history="1">
               <w:r>
                 <w:rPr>
                   <w:rStyle w:val="Hyperlink"/>
@@ -18483,7 +19456,7 @@
             </w:tcBorders>
           </w:tcPr>
           <w:p>
-            <w:hyperlink r:id="rId66" w:history="1">
+            <w:hyperlink r:id="rId71" w:history="1">
               <w:r>
                 <w:rPr>
                   <w:rStyle w:val="Hyperlink"/>
@@ -18532,7 +19505,7 @@
             </w:tcBorders>
           </w:tcPr>
           <w:p>
-            <w:hyperlink r:id="rId67" w:history="1">
+            <w:hyperlink r:id="rId72" w:history="1">
               <w:r>
                 <w:rPr>
                   <w:rStyle w:val="Hyperlink"/>
@@ -18663,7 +19636,7 @@
             <w:r>
               <w:t xml:space="preserve">General troubleshooting and help at </w:t>
             </w:r>
-            <w:hyperlink r:id="rId68" w:history="1">
+            <w:hyperlink r:id="rId73" w:history="1">
               <w:r>
                 <w:rPr>
                   <w:rStyle w:val="Hyperlink"/>
@@ -19155,7 +20128,7 @@
               </w:rPr>
               <w:t xml:space="preserve">(download from </w:t>
             </w:r>
-            <w:hyperlink r:id="rId69" w:history="1">
+            <w:hyperlink r:id="rId74" w:history="1">
               <w:r>
                 <w:rPr>
                   <w:rStyle w:val="Hyperlink"/>
@@ -19465,7 +20438,7 @@
             <w:r>
               <w:t xml:space="preserve">General troubleshooting and help at </w:t>
             </w:r>
-            <w:hyperlink r:id="rId70" w:history="1">
+            <w:hyperlink r:id="rId75" w:history="1">
               <w:r>
                 <w:rPr>
                   <w:rStyle w:val="Hyperlink"/>
@@ -19974,7 +20947,7 @@
               </w:rPr>
               <w:t xml:space="preserve">(download from </w:t>
             </w:r>
-            <w:hyperlink r:id="rId71" w:history="1">
+            <w:hyperlink r:id="rId76" w:history="1">
               <w:r>
                 <w:rPr>
                   <w:rStyle w:val="Hyperlink"/>
@@ -20231,7 +21204,7 @@
             <w:r>
               <w:t xml:space="preserve">General troubleshooting and help at </w:t>
             </w:r>
-            <w:hyperlink r:id="rId72" w:history="1">
+            <w:hyperlink r:id="rId77" w:history="1">
               <w:r>
                 <w:rPr>
                   <w:rStyle w:val="Hyperlink"/>
@@ -20731,7 +21704,7 @@
               </w:rPr>
               <w:t xml:space="preserve">(download from </w:t>
             </w:r>
-            <w:hyperlink r:id="rId73" w:history="1">
+            <w:hyperlink r:id="rId78" w:history="1">
               <w:r>
                 <w:rPr>
                   <w:rStyle w:val="Hyperlink"/>
@@ -21013,12 +21986,7 @@
               <w:t xml:space="preserve">run uses </w:t>
             </w:r>
             <w:r>
-              <w:t xml:space="preserve">the library “requests”. There is a link on the student page </w:t>
-            </w:r>
-            <w:bookmarkStart w:id="0" w:name="_GoBack"/>
-            <w:bookmarkEnd w:id="0"/>
-            <w:r>
-              <w:t xml:space="preserve">to install requests, but </w:t>
+              <w:t xml:space="preserve">the library “requests”. There is a link on the student page to install requests, but </w:t>
             </w:r>
             <w:r>
               <w:t>I’d recommend doing this</w:t>
@@ -21026,7 +21994,7 @@
             <w:r>
               <w:t xml:space="preserve"> before the class. See </w:t>
             </w:r>
-            <w:hyperlink r:id="rId74" w:anchor="install" w:history="1">
+            <w:hyperlink r:id="rId79" w:anchor="install" w:history="1">
               <w:r>
                 <w:rPr>
                   <w:rStyle w:val="Hyperlink"/>
@@ -21062,7 +22030,7 @@
             <w:r>
               <w:t xml:space="preserve"> the original Word doc of the worksheet from </w:t>
             </w:r>
-            <w:hyperlink r:id="rId75" w:history="1">
+            <w:hyperlink r:id="rId80" w:history="1">
               <w:r>
                 <w:rPr>
                   <w:rStyle w:val="Hyperlink"/>
@@ -21252,7 +22220,7 @@
             <w:r>
               <w:t xml:space="preserve">General troubleshooting and help at </w:t>
             </w:r>
-            <w:hyperlink r:id="rId76" w:history="1">
+            <w:hyperlink r:id="rId81" w:history="1">
               <w:r>
                 <w:rPr>
                   <w:rStyle w:val="Hyperlink"/>
@@ -21758,7 +22726,7 @@
               </w:rPr>
               <w:t xml:space="preserve">(download from </w:t>
             </w:r>
-            <w:hyperlink r:id="rId77" w:history="1">
+            <w:hyperlink r:id="rId82" w:history="1">
               <w:r>
                 <w:rPr>
                   <w:rStyle w:val="Hyperlink"/>
@@ -21947,7 +22915,7 @@
               </w:rPr>
               <w:t xml:space="preserve">more detail at: </w:t>
             </w:r>
-            <w:hyperlink r:id="rId78" w:history="1">
+            <w:hyperlink r:id="rId83" w:history="1">
               <w:r>
                 <w:rPr>
                   <w:rStyle w:val="Hyperlink"/>
@@ -22161,7 +23129,7 @@
             </w:tcBorders>
           </w:tcPr>
           <w:p>
-            <w:hyperlink r:id="rId79" w:history="1">
+            <w:hyperlink r:id="rId84" w:history="1">
               <w:r>
                 <w:rPr>
                   <w:rStyle w:val="Hyperlink"/>
@@ -22210,7 +23178,7 @@
             </w:tcBorders>
           </w:tcPr>
           <w:p>
-            <w:hyperlink r:id="rId80" w:history="1">
+            <w:hyperlink r:id="rId85" w:history="1">
               <w:r>
                 <w:rPr>
                   <w:rStyle w:val="Hyperlink"/>
@@ -22342,7 +23310,7 @@
             <w:r>
               <w:t xml:space="preserve">General troubleshooting and help at </w:t>
             </w:r>
-            <w:hyperlink r:id="rId81" w:history="1">
+            <w:hyperlink r:id="rId86" w:history="1">
               <w:r>
                 <w:rPr>
                   <w:rStyle w:val="Hyperlink"/>
@@ -22888,7 +23856,7 @@
               </w:rPr>
               <w:t xml:space="preserve">(download from </w:t>
             </w:r>
-            <w:hyperlink r:id="rId82" w:history="1">
+            <w:hyperlink r:id="rId87" w:history="1">
               <w:r>
                 <w:rPr>
                   <w:rStyle w:val="Hyperlink"/>
@@ -23214,7 +24182,7 @@
               </w:rPr>
               <w:t xml:space="preserve">more detail at: </w:t>
             </w:r>
-            <w:hyperlink r:id="rId83" w:history="1">
+            <w:hyperlink r:id="rId88" w:history="1">
               <w:r>
                 <w:rPr>
                   <w:rStyle w:val="Hyperlink"/>
@@ -23428,7 +24396,7 @@
             </w:tcBorders>
           </w:tcPr>
           <w:p>
-            <w:hyperlink r:id="rId84" w:history="1">
+            <w:hyperlink r:id="rId89" w:history="1">
               <w:r>
                 <w:rPr>
                   <w:rStyle w:val="Hyperlink"/>
@@ -23476,7 +24444,7 @@
             </w:tcBorders>
           </w:tcPr>
           <w:p>
-            <w:hyperlink r:id="rId85" w:history="1">
+            <w:hyperlink r:id="rId90" w:history="1">
               <w:r>
                 <w:rPr>
                   <w:rStyle w:val="Hyperlink"/>
@@ -23583,7 +24551,7 @@
             <w:r>
               <w:t xml:space="preserve">General troubleshooting and help at </w:t>
             </w:r>
-            <w:hyperlink r:id="rId86" w:history="1">
+            <w:hyperlink r:id="rId91" w:history="1">
               <w:r>
                 <w:rPr>
                   <w:rStyle w:val="Hyperlink"/>
@@ -24065,7 +25033,7 @@
               </w:rPr>
               <w:t xml:space="preserve">(download from </w:t>
             </w:r>
-            <w:hyperlink r:id="rId87" w:history="1">
+            <w:hyperlink r:id="rId92" w:history="1">
               <w:r>
                 <w:rPr>
                   <w:rStyle w:val="Hyperlink"/>
@@ -24308,7 +25276,7 @@
               </w:rPr>
               <w:t xml:space="preserve">more detail at: </w:t>
             </w:r>
-            <w:hyperlink r:id="rId88" w:history="1">
+            <w:hyperlink r:id="rId93" w:history="1">
               <w:r>
                 <w:rPr>
                   <w:rStyle w:val="Hyperlink"/>
@@ -24522,7 +25490,7 @@
             </w:tcBorders>
           </w:tcPr>
           <w:p>
-            <w:hyperlink r:id="rId89" w:history="1">
+            <w:hyperlink r:id="rId94" w:history="1">
               <w:r>
                 <w:rPr>
                   <w:rStyle w:val="Hyperlink"/>
@@ -24570,7 +25538,7 @@
             </w:tcBorders>
           </w:tcPr>
           <w:p>
-            <w:hyperlink r:id="rId90" w:history="1">
+            <w:hyperlink r:id="rId95" w:history="1">
               <w:r>
                 <w:rPr>
                   <w:rStyle w:val="Hyperlink"/>
@@ -24685,7 +25653,7 @@
             <w:r>
               <w:t xml:space="preserve">General troubleshooting and help at </w:t>
             </w:r>
-            <w:hyperlink r:id="rId91" w:history="1">
+            <w:hyperlink r:id="rId96" w:history="1">
               <w:r>
                 <w:rPr>
                   <w:rStyle w:val="Hyperlink"/>
@@ -25171,7 +26139,7 @@
               </w:rPr>
               <w:t xml:space="preserve">(download from </w:t>
             </w:r>
-            <w:hyperlink r:id="rId92" w:history="1">
+            <w:hyperlink r:id="rId97" w:history="1">
               <w:r>
                 <w:rPr>
                   <w:rStyle w:val="Hyperlink"/>
@@ -25414,7 +26382,7 @@
               </w:rPr>
               <w:t xml:space="preserve">more detail at: </w:t>
             </w:r>
-            <w:hyperlink r:id="rId93" w:history="1">
+            <w:hyperlink r:id="rId98" w:history="1">
               <w:r>
                 <w:rPr>
                   <w:rStyle w:val="Hyperlink"/>
@@ -25628,7 +26596,7 @@
             </w:tcBorders>
           </w:tcPr>
           <w:p>
-            <w:hyperlink r:id="rId94" w:history="1">
+            <w:hyperlink r:id="rId99" w:history="1">
               <w:r>
                 <w:rPr>
                   <w:rStyle w:val="Hyperlink"/>
@@ -25676,7 +26644,7 @@
             </w:tcBorders>
           </w:tcPr>
           <w:p>
-            <w:hyperlink r:id="rId95" w:history="1">
+            <w:hyperlink r:id="rId100" w:history="1">
               <w:r>
                 <w:rPr>
                   <w:rStyle w:val="Hyperlink"/>
@@ -25791,7 +26759,7 @@
             <w:r>
               <w:t xml:space="preserve">General troubleshooting and help at </w:t>
             </w:r>
-            <w:hyperlink r:id="rId96" w:history="1">
+            <w:hyperlink r:id="rId101" w:history="1">
               <w:r>
                 <w:rPr>
                   <w:rStyle w:val="Hyperlink"/>
@@ -26272,7 +27240,7 @@
               </w:rPr>
               <w:t xml:space="preserve">(download from </w:t>
             </w:r>
-            <w:hyperlink r:id="rId97" w:history="1">
+            <w:hyperlink r:id="rId102" w:history="1">
               <w:r>
                 <w:rPr>
                   <w:rStyle w:val="Hyperlink"/>
@@ -26510,7 +27478,7 @@
               </w:rPr>
               <w:t xml:space="preserve">more detail at: </w:t>
             </w:r>
-            <w:hyperlink r:id="rId98" w:history="1">
+            <w:hyperlink r:id="rId103" w:history="1">
               <w:r>
                 <w:rPr>
                   <w:rStyle w:val="Hyperlink"/>
@@ -26725,7 +27693,7 @@
             </w:tcBorders>
           </w:tcPr>
           <w:p>
-            <w:hyperlink r:id="rId99" w:history="1">
+            <w:hyperlink r:id="rId104" w:history="1">
               <w:r>
                 <w:rPr>
                   <w:rStyle w:val="Hyperlink"/>
@@ -26774,7 +27742,7 @@
             </w:tcBorders>
           </w:tcPr>
           <w:p>
-            <w:hyperlink r:id="rId100" w:history="1">
+            <w:hyperlink r:id="rId105" w:history="1">
               <w:r>
                 <w:rPr>
                   <w:rStyle w:val="Hyperlink"/>
@@ -26889,7 +27857,7 @@
             <w:r>
               <w:t xml:space="preserve">General troubleshooting and help at </w:t>
             </w:r>
-            <w:hyperlink r:id="rId101" w:history="1">
+            <w:hyperlink r:id="rId106" w:history="1">
               <w:r>
                 <w:rPr>
                   <w:rStyle w:val="Hyperlink"/>
@@ -27379,7 +28347,7 @@
               </w:rPr>
               <w:t xml:space="preserve">(download from </w:t>
             </w:r>
-            <w:hyperlink r:id="rId102" w:history="1">
+            <w:hyperlink r:id="rId107" w:history="1">
               <w:r>
                 <w:rPr>
                   <w:rStyle w:val="Hyperlink"/>
@@ -27756,7 +28724,7 @@
             </w:tcBorders>
           </w:tcPr>
           <w:p>
-            <w:hyperlink r:id="rId103" w:history="1">
+            <w:hyperlink r:id="rId108" w:history="1">
               <w:r>
                 <w:rPr>
                   <w:rStyle w:val="Hyperlink"/>
@@ -27809,7 +28777,7 @@
             </w:tcBorders>
           </w:tcPr>
           <w:p>
-            <w:hyperlink r:id="rId104" w:history="1">
+            <w:hyperlink r:id="rId109" w:history="1">
               <w:r>
                 <w:rPr>
                   <w:rStyle w:val="Hyperlink"/>
@@ -27925,7 +28893,7 @@
             <w:r>
               <w:t xml:space="preserve">General troubleshooting and help at </w:t>
             </w:r>
-            <w:hyperlink r:id="rId105" w:history="1">
+            <w:hyperlink r:id="rId110" w:history="1">
               <w:r>
                 <w:rPr>
                   <w:rStyle w:val="Hyperlink"/>
@@ -28426,7 +29394,7 @@
               </w:rPr>
               <w:t xml:space="preserve">(download from </w:t>
             </w:r>
-            <w:hyperlink r:id="rId106" w:history="1">
+            <w:hyperlink r:id="rId111" w:history="1">
               <w:r>
                 <w:rPr>
                   <w:rStyle w:val="Hyperlink"/>
@@ -28803,7 +29771,7 @@
             </w:tcBorders>
           </w:tcPr>
           <w:p>
-            <w:hyperlink r:id="rId107" w:history="1">
+            <w:hyperlink r:id="rId112" w:history="1">
               <w:r>
                 <w:rPr>
                   <w:rStyle w:val="Hyperlink"/>
@@ -28856,7 +29824,7 @@
             </w:tcBorders>
           </w:tcPr>
           <w:p>
-            <w:hyperlink r:id="rId108" w:history="1">
+            <w:hyperlink r:id="rId113" w:history="1">
               <w:r>
                 <w:rPr>
                   <w:rStyle w:val="Hyperlink"/>
@@ -28969,7 +29937,7 @@
             <w:r>
               <w:t xml:space="preserve">General troubleshooting and help at </w:t>
             </w:r>
-            <w:hyperlink r:id="rId109" w:history="1">
+            <w:hyperlink r:id="rId114" w:history="1">
               <w:r>
                 <w:rPr>
                   <w:rStyle w:val="Hyperlink"/>
@@ -29474,7 +30442,7 @@
               </w:rPr>
               <w:t xml:space="preserve">(download from </w:t>
             </w:r>
-            <w:hyperlink r:id="rId110" w:history="1">
+            <w:hyperlink r:id="rId115" w:history="1">
               <w:r>
                 <w:rPr>
                   <w:rStyle w:val="Hyperlink"/>
@@ -29851,7 +30819,7 @@
             </w:tcBorders>
           </w:tcPr>
           <w:p>
-            <w:hyperlink r:id="rId111" w:history="1">
+            <w:hyperlink r:id="rId116" w:history="1">
               <w:r>
                 <w:rPr>
                   <w:rStyle w:val="Hyperlink"/>
@@ -29904,7 +30872,7 @@
             </w:tcBorders>
           </w:tcPr>
           <w:p>
-            <w:hyperlink r:id="rId112" w:history="1">
+            <w:hyperlink r:id="rId117" w:history="1">
               <w:r>
                 <w:rPr>
                   <w:rStyle w:val="Hyperlink"/>
@@ -30017,7 +30985,7 @@
             <w:r>
               <w:t xml:space="preserve">General troubleshooting and help at </w:t>
             </w:r>
-            <w:hyperlink r:id="rId113" w:history="1">
+            <w:hyperlink r:id="rId118" w:history="1">
               <w:r>
                 <w:rPr>
                   <w:rStyle w:val="Hyperlink"/>

</xml_diff>

<commit_message>
docs: Teachers notes for the new Python Noughts and Crosses project
Signed-off-by: Dale Lane <dale.lane@uk.ibm.com>
</commit_message>
<xml_diff>
--- a/teachers-notes/msword/teachersnotes.docx
+++ b/teachers-notes/msword/teachersnotes.docx
@@ -14547,6 +14547,12 @@
               </w:rPr>
               <w:t>Noughts and Crosses</w:t>
             </w:r>
+            <w:r>
+              <w:rPr>
+                <w:sz w:val="40"/>
+              </w:rPr>
+              <w:t xml:space="preserve"> (Scratch)</w:t>
+            </w:r>
           </w:p>
         </w:tc>
       </w:tr>
@@ -15488,6 +15494,1074 @@
               <w:t xml:space="preserve">General troubleshooting and help at </w:t>
             </w:r>
             <w:hyperlink r:id="rId58" w:history="1">
+              <w:r>
+                <w:rPr>
+                  <w:rStyle w:val="Hyperlink"/>
+                </w:rPr>
+                <w:t>https://machinelearningforkids.co.uk/help</w:t>
+              </w:r>
+            </w:hyperlink>
+            <w:r>
+              <w:t xml:space="preserve"> </w:t>
+            </w:r>
+          </w:p>
+          <w:p/>
+        </w:tc>
+      </w:tr>
+      <w:tr>
+        <w:tc>
+          <w:tcPr>
+            <w:tcW w:w="10450" w:type="dxa"/>
+            <w:gridSpan w:val="3"/>
+            <w:shd w:val="clear" w:color="auto" w:fill="70AD47" w:themeFill="accent6"/>
+            <w:tcMar>
+              <w:top w:w="170" w:type="dxa"/>
+              <w:left w:w="170" w:type="dxa"/>
+              <w:bottom w:w="170" w:type="dxa"/>
+              <w:right w:w="170" w:type="dxa"/>
+            </w:tcMar>
+          </w:tcPr>
+          <w:p>
+            <w:pPr>
+              <w:jc w:val="center"/>
+              <w:rPr>
+                <w:rFonts w:ascii="IBM Plex Sans" w:hAnsi="IBM Plex Sans"/>
+                <w:b/>
+                <w:color w:val="FFFFFF" w:themeColor="background1"/>
+              </w:rPr>
+            </w:pPr>
+            <w:r>
+              <w:rPr>
+                <w:rFonts w:ascii="IBM Plex Sans" w:hAnsi="IBM Plex Sans"/>
+                <w:b/>
+                <w:color w:val="FFFFFF" w:themeColor="background1"/>
+                <w:sz w:val="36"/>
+              </w:rPr>
+              <w:lastRenderedPageBreak/>
+              <w:t xml:space="preserve">Machine Learning For </w:t>
+            </w:r>
+            <w:proofErr w:type="gramStart"/>
+            <w:r>
+              <w:rPr>
+                <w:rFonts w:ascii="IBM Plex Sans" w:hAnsi="IBM Plex Sans"/>
+                <w:b/>
+                <w:color w:val="FFFFFF" w:themeColor="background1"/>
+                <w:sz w:val="36"/>
+              </w:rPr>
+              <w:t>Kids  :</w:t>
+            </w:r>
+            <w:proofErr w:type="gramEnd"/>
+            <w:r>
+              <w:rPr>
+                <w:rFonts w:ascii="IBM Plex Sans" w:hAnsi="IBM Plex Sans"/>
+                <w:b/>
+                <w:color w:val="FFFFFF" w:themeColor="background1"/>
+                <w:sz w:val="36"/>
+              </w:rPr>
+              <w:t xml:space="preserve">:  </w:t>
+            </w:r>
+            <w:r>
+              <w:rPr>
+                <w:rFonts w:ascii="IBM Plex Sans" w:hAnsi="IBM Plex Sans"/>
+                <w:b/>
+                <w:color w:val="FFFFFF" w:themeColor="background1"/>
+                <w:sz w:val="36"/>
+              </w:rPr>
+              <w:t>Teachers’</w:t>
+            </w:r>
+            <w:r>
+              <w:rPr>
+                <w:rFonts w:ascii="IBM Plex Sans" w:hAnsi="IBM Plex Sans"/>
+                <w:b/>
+                <w:color w:val="FFFFFF" w:themeColor="background1"/>
+                <w:sz w:val="36"/>
+              </w:rPr>
+              <w:t xml:space="preserve"> notes</w:t>
+            </w:r>
+          </w:p>
+        </w:tc>
+      </w:tr>
+      <w:tr>
+        <w:tc>
+          <w:tcPr>
+            <w:tcW w:w="1696" w:type="dxa"/>
+            <w:gridSpan w:val="2"/>
+          </w:tcPr>
+          <w:p>
+            <w:pPr>
+              <w:rPr>
+                <w:b/>
+              </w:rPr>
+            </w:pPr>
+            <w:r>
+              <w:rPr>
+                <w:b/>
+              </w:rPr>
+              <w:t>Worksheet</w:t>
+            </w:r>
+          </w:p>
+        </w:tc>
+        <w:tc>
+          <w:tcPr>
+            <w:tcW w:w="8754" w:type="dxa"/>
+          </w:tcPr>
+          <w:p>
+            <w:r>
+              <w:rPr>
+                <w:sz w:val="40"/>
+              </w:rPr>
+              <w:t>Noughts and Crosses</w:t>
+            </w:r>
+            <w:r>
+              <w:rPr>
+                <w:sz w:val="40"/>
+              </w:rPr>
+              <w:t xml:space="preserve"> (Python)</w:t>
+            </w:r>
+          </w:p>
+        </w:tc>
+      </w:tr>
+      <w:tr>
+        <w:tc>
+          <w:tcPr>
+            <w:tcW w:w="1696" w:type="dxa"/>
+            <w:gridSpan w:val="2"/>
+          </w:tcPr>
+          <w:p>
+            <w:pPr>
+              <w:rPr>
+                <w:b/>
+              </w:rPr>
+            </w:pPr>
+            <w:r>
+              <w:rPr>
+                <w:b/>
+              </w:rPr>
+              <w:t>Activity</w:t>
+            </w:r>
+          </w:p>
+        </w:tc>
+        <w:tc>
+          <w:tcPr>
+            <w:tcW w:w="8754" w:type="dxa"/>
+          </w:tcPr>
+          <w:p>
+            <w:r>
+              <w:t>Create a noughts and crosses game in Scratch that learns how to beat you.</w:t>
+            </w:r>
+          </w:p>
+          <w:p/>
+        </w:tc>
+      </w:tr>
+      <w:tr>
+        <w:tc>
+          <w:tcPr>
+            <w:tcW w:w="1696" w:type="dxa"/>
+            <w:gridSpan w:val="2"/>
+          </w:tcPr>
+          <w:p>
+            <w:pPr>
+              <w:rPr>
+                <w:b/>
+              </w:rPr>
+            </w:pPr>
+            <w:r>
+              <w:rPr>
+                <w:b/>
+              </w:rPr>
+              <w:t>Objective</w:t>
+            </w:r>
+          </w:p>
+        </w:tc>
+        <w:tc>
+          <w:tcPr>
+            <w:tcW w:w="8754" w:type="dxa"/>
+          </w:tcPr>
+          <w:p>
+            <w:pPr>
+              <w:rPr>
+                <w:b/>
+              </w:rPr>
+            </w:pPr>
+            <w:r>
+              <w:rPr>
+                <w:b/>
+              </w:rPr>
+              <w:t xml:space="preserve">Teach a computer to </w:t>
+            </w:r>
+            <w:r>
+              <w:rPr>
+                <w:b/>
+              </w:rPr>
+              <w:t>play a game</w:t>
+            </w:r>
+            <w:r>
+              <w:rPr>
+                <w:b/>
+              </w:rPr>
+              <w:t xml:space="preserve"> </w:t>
+            </w:r>
+          </w:p>
+          <w:p>
+            <w:pPr>
+              <w:pStyle w:val="ListParagraph"/>
+              <w:numPr>
+                <w:ilvl w:val="0"/>
+                <w:numId w:val="1"/>
+              </w:numPr>
+              <w:ind w:left="455" w:hanging="425"/>
+            </w:pPr>
+            <w:r>
+              <w:t>How machines have been taught to play games since the 1960’s.</w:t>
+            </w:r>
+          </w:p>
+          <w:p>
+            <w:pPr>
+              <w:pStyle w:val="ListParagraph"/>
+              <w:numPr>
+                <w:ilvl w:val="0"/>
+                <w:numId w:val="1"/>
+              </w:numPr>
+              <w:ind w:left="455" w:hanging="425"/>
+            </w:pPr>
+            <w:r>
+              <w:t>Decision tree learning as a way for compu</w:t>
+            </w:r>
+            <w:r>
+              <w:t>ters to learn how to play games</w:t>
+            </w:r>
+            <w:r>
+              <w:t>.</w:t>
+            </w:r>
+          </w:p>
+        </w:tc>
+      </w:tr>
+      <w:tr>
+        <w:tc>
+          <w:tcPr>
+            <w:tcW w:w="1696" w:type="dxa"/>
+            <w:gridSpan w:val="2"/>
+          </w:tcPr>
+          <w:p>
+            <w:pPr>
+              <w:rPr>
+                <w:b/>
+              </w:rPr>
+            </w:pPr>
+            <w:r>
+              <w:rPr>
+                <w:b/>
+              </w:rPr>
+              <w:t>Difficulty level</w:t>
+            </w:r>
+          </w:p>
+        </w:tc>
+        <w:tc>
+          <w:tcPr>
+            <w:tcW w:w="8754" w:type="dxa"/>
+          </w:tcPr>
+          <w:p>
+            <w:r>
+              <w:t>Intermediate</w:t>
+            </w:r>
+          </w:p>
+          <w:p>
+            <w:r>
+              <w:rPr>
+                <w:sz w:val="22"/>
+              </w:rPr>
+              <w:t>Only two new lines need to be added to the sample Python code</w:t>
+            </w:r>
+            <w:r>
+              <w:rPr>
+                <w:sz w:val="22"/>
+              </w:rPr>
+              <w:t xml:space="preserve"> </w:t>
+            </w:r>
+          </w:p>
+        </w:tc>
+      </w:tr>
+      <w:tr>
+        <w:tc>
+          <w:tcPr>
+            <w:tcW w:w="1696" w:type="dxa"/>
+            <w:gridSpan w:val="2"/>
+            <w:tcBorders>
+              <w:bottom w:val="single" w:sz="4" w:space="0" w:color="auto"/>
+            </w:tcBorders>
+          </w:tcPr>
+          <w:p>
+            <w:pPr>
+              <w:rPr>
+                <w:b/>
+              </w:rPr>
+            </w:pPr>
+            <w:r>
+              <w:rPr>
+                <w:b/>
+              </w:rPr>
+              <w:t>Time estimate</w:t>
+            </w:r>
+          </w:p>
+        </w:tc>
+        <w:tc>
+          <w:tcPr>
+            <w:tcW w:w="8754" w:type="dxa"/>
+            <w:tcBorders>
+              <w:bottom w:val="single" w:sz="4" w:space="0" w:color="auto"/>
+            </w:tcBorders>
+          </w:tcPr>
+          <w:p>
+            <w:r>
+              <w:t>1 hour</w:t>
+            </w:r>
+          </w:p>
+        </w:tc>
+      </w:tr>
+      <w:tr>
+        <w:tc>
+          <w:tcPr>
+            <w:tcW w:w="1696" w:type="dxa"/>
+            <w:gridSpan w:val="2"/>
+            <w:tcBorders>
+              <w:bottom w:val="single" w:sz="4" w:space="0" w:color="auto"/>
+            </w:tcBorders>
+          </w:tcPr>
+          <w:p>
+            <w:pPr>
+              <w:rPr>
+                <w:b/>
+              </w:rPr>
+            </w:pPr>
+            <w:r>
+              <w:rPr>
+                <w:b/>
+              </w:rPr>
+              <w:t>Summary</w:t>
+            </w:r>
+          </w:p>
+        </w:tc>
+        <w:tc>
+          <w:tcPr>
+            <w:tcW w:w="8754" w:type="dxa"/>
+            <w:tcBorders>
+              <w:bottom w:val="single" w:sz="4" w:space="0" w:color="auto"/>
+            </w:tcBorders>
+          </w:tcPr>
+          <w:p>
+            <w:r>
+              <w:t xml:space="preserve">Students will train the computer to play noughts and crosses by playing the game in Scratch. The machine learning model will be trained based on the moves that they make while playing. </w:t>
+            </w:r>
+          </w:p>
+        </w:tc>
+      </w:tr>
+      <w:tr>
+        <w:tc>
+          <w:tcPr>
+            <w:tcW w:w="1696" w:type="dxa"/>
+            <w:gridSpan w:val="2"/>
+            <w:tcBorders>
+              <w:bottom w:val="single" w:sz="4" w:space="0" w:color="auto"/>
+            </w:tcBorders>
+            <w:tcMar>
+              <w:bottom w:w="113" w:type="dxa"/>
+            </w:tcMar>
+          </w:tcPr>
+          <w:p>
+            <w:pPr>
+              <w:rPr>
+                <w:b/>
+              </w:rPr>
+            </w:pPr>
+            <w:r>
+              <w:rPr>
+                <w:b/>
+              </w:rPr>
+              <w:t>Topics</w:t>
+            </w:r>
+          </w:p>
+        </w:tc>
+        <w:tc>
+          <w:tcPr>
+            <w:tcW w:w="8754" w:type="dxa"/>
+            <w:tcBorders>
+              <w:bottom w:val="single" w:sz="4" w:space="0" w:color="auto"/>
+            </w:tcBorders>
+            <w:tcMar>
+              <w:bottom w:w="113" w:type="dxa"/>
+            </w:tcMar>
+          </w:tcPr>
+          <w:p>
+            <w:r>
+              <w:t>decision tree learning, reinforcement learning, categorical data</w:t>
+            </w:r>
+          </w:p>
+        </w:tc>
+      </w:tr>
+      <w:tr>
+        <w:tc>
+          <w:tcPr>
+            <w:tcW w:w="10450" w:type="dxa"/>
+            <w:gridSpan w:val="3"/>
+            <w:shd w:val="clear" w:color="auto" w:fill="92D050"/>
+            <w:tcMar>
+              <w:top w:w="85" w:type="dxa"/>
+              <w:left w:w="85" w:type="dxa"/>
+              <w:bottom w:w="85" w:type="dxa"/>
+              <w:right w:w="85" w:type="dxa"/>
+            </w:tcMar>
+            <w:vAlign w:val="center"/>
+          </w:tcPr>
+          <w:p>
+            <w:pPr>
+              <w:jc w:val="center"/>
+              <w:rPr>
+                <w:rFonts w:ascii="IBM Plex Sans" w:hAnsi="IBM Plex Sans"/>
+                <w:b/>
+              </w:rPr>
+            </w:pPr>
+            <w:r>
+              <w:rPr>
+                <w:rFonts w:ascii="IBM Plex Sans" w:hAnsi="IBM Plex Sans"/>
+                <w:b/>
+                <w:color w:val="44546A" w:themeColor="text2"/>
+              </w:rPr>
+              <w:t>Setup</w:t>
+            </w:r>
+          </w:p>
+        </w:tc>
+      </w:tr>
+      <w:tr>
+        <w:tc>
+          <w:tcPr>
+            <w:tcW w:w="10450" w:type="dxa"/>
+            <w:gridSpan w:val="3"/>
+            <w:tcMar>
+              <w:top w:w="113" w:type="dxa"/>
+            </w:tcMar>
+          </w:tcPr>
+          <w:p>
+            <w:r>
+              <w:t>Each student will need:</w:t>
+            </w:r>
+          </w:p>
+        </w:tc>
+      </w:tr>
+      <w:tr>
+        <w:tc>
+          <w:tcPr>
+            <w:tcW w:w="279" w:type="dxa"/>
+          </w:tcPr>
+          <w:p>
+            <w:pPr>
+              <w:rPr>
+                <w:b/>
+              </w:rPr>
+            </w:pPr>
+          </w:p>
+        </w:tc>
+        <w:tc>
+          <w:tcPr>
+            <w:tcW w:w="1417" w:type="dxa"/>
+          </w:tcPr>
+          <w:p>
+            <w:pPr>
+              <w:rPr>
+                <w:b/>
+              </w:rPr>
+            </w:pPr>
+            <w:proofErr w:type="gramStart"/>
+            <w:r>
+              <w:rPr>
+                <w:b/>
+              </w:rPr>
+              <w:t>Print-outs</w:t>
+            </w:r>
+            <w:proofErr w:type="gramEnd"/>
+          </w:p>
+        </w:tc>
+        <w:tc>
+          <w:tcPr>
+            <w:tcW w:w="8754" w:type="dxa"/>
+          </w:tcPr>
+          <w:p>
+            <w:pPr>
+              <w:rPr>
+                <w:sz w:val="22"/>
+              </w:rPr>
+            </w:pPr>
+            <w:r>
+              <w:t xml:space="preserve">Project worksheet    </w:t>
+            </w:r>
+            <w:r>
+              <w:rPr>
+                <w:sz w:val="22"/>
+              </w:rPr>
+              <w:t xml:space="preserve">(download from </w:t>
+            </w:r>
+            <w:hyperlink r:id="rId59" w:history="1">
+              <w:r>
+                <w:rPr>
+                  <w:rStyle w:val="Hyperlink"/>
+                  <w:sz w:val="22"/>
+                </w:rPr>
+                <w:t>https://machinelearningforkids.co.uk/worksheets</w:t>
+              </w:r>
+            </w:hyperlink>
+            <w:r>
+              <w:rPr>
+                <w:sz w:val="22"/>
+              </w:rPr>
+              <w:t xml:space="preserve"> )</w:t>
+            </w:r>
+          </w:p>
+          <w:p>
+            <w:pPr>
+              <w:rPr>
+                <w:sz w:val="21"/>
+                <w:szCs w:val="21"/>
+              </w:rPr>
+            </w:pPr>
+          </w:p>
+          <w:p>
+            <w:r>
+              <w:rPr>
+                <w:sz w:val="21"/>
+                <w:szCs w:val="21"/>
+              </w:rPr>
+              <w:t>Blocks in Scratch scripts are colour-coded, so printing in colour will make it easier for students.</w:t>
+            </w:r>
+          </w:p>
+        </w:tc>
+      </w:tr>
+      <w:tr>
+        <w:tc>
+          <w:tcPr>
+            <w:tcW w:w="279" w:type="dxa"/>
+          </w:tcPr>
+          <w:p>
+            <w:pPr>
+              <w:rPr>
+                <w:b/>
+              </w:rPr>
+            </w:pPr>
+          </w:p>
+        </w:tc>
+        <w:tc>
+          <w:tcPr>
+            <w:tcW w:w="1417" w:type="dxa"/>
+          </w:tcPr>
+          <w:p>
+            <w:pPr>
+              <w:rPr>
+                <w:b/>
+              </w:rPr>
+            </w:pPr>
+            <w:r>
+              <w:rPr>
+                <w:b/>
+              </w:rPr>
+              <w:t>Access</w:t>
+            </w:r>
+          </w:p>
+        </w:tc>
+        <w:tc>
+          <w:tcPr>
+            <w:tcW w:w="8754" w:type="dxa"/>
+          </w:tcPr>
+          <w:p>
+            <w:r>
+              <w:t>Username and password for machinelearningforkids.co.uk</w:t>
+            </w:r>
+          </w:p>
+        </w:tc>
+      </w:tr>
+      <w:tr>
+        <w:tc>
+          <w:tcPr>
+            <w:tcW w:w="10450" w:type="dxa"/>
+            <w:gridSpan w:val="3"/>
+            <w:tcMar>
+              <w:top w:w="113" w:type="dxa"/>
+            </w:tcMar>
+          </w:tcPr>
+          <w:p>
+            <w:r>
+              <w:t>Class account will need:</w:t>
+            </w:r>
+          </w:p>
+        </w:tc>
+      </w:tr>
+      <w:tr>
+        <w:tc>
+          <w:tcPr>
+            <w:tcW w:w="279" w:type="dxa"/>
+            <w:tcBorders>
+              <w:bottom w:val="single" w:sz="4" w:space="0" w:color="auto"/>
+            </w:tcBorders>
+          </w:tcPr>
+          <w:p>
+            <w:pPr>
+              <w:rPr>
+                <w:b/>
+              </w:rPr>
+            </w:pPr>
+          </w:p>
+        </w:tc>
+        <w:tc>
+          <w:tcPr>
+            <w:tcW w:w="1417" w:type="dxa"/>
+            <w:tcBorders>
+              <w:bottom w:val="single" w:sz="4" w:space="0" w:color="auto"/>
+            </w:tcBorders>
+          </w:tcPr>
+          <w:p>
+            <w:pPr>
+              <w:rPr>
+                <w:b/>
+              </w:rPr>
+            </w:pPr>
+            <w:r>
+              <w:rPr>
+                <w:b/>
+              </w:rPr>
+              <w:t>API keys</w:t>
+            </w:r>
+          </w:p>
+        </w:tc>
+        <w:tc>
+          <w:tcPr>
+            <w:tcW w:w="8754" w:type="dxa"/>
+            <w:tcBorders>
+              <w:bottom w:val="single" w:sz="4" w:space="0" w:color="auto"/>
+            </w:tcBorders>
+          </w:tcPr>
+          <w:p>
+            <w:r>
+              <w:t>None</w:t>
+            </w:r>
+          </w:p>
+          <w:p/>
+        </w:tc>
+      </w:tr>
+      <w:tr>
+        <w:tc>
+          <w:tcPr>
+            <w:tcW w:w="10450" w:type="dxa"/>
+            <w:gridSpan w:val="3"/>
+            <w:shd w:val="clear" w:color="auto" w:fill="92D050"/>
+            <w:tcMar>
+              <w:top w:w="85" w:type="dxa"/>
+              <w:left w:w="85" w:type="dxa"/>
+              <w:bottom w:w="85" w:type="dxa"/>
+              <w:right w:w="85" w:type="dxa"/>
+            </w:tcMar>
+          </w:tcPr>
+          <w:p>
+            <w:pPr>
+              <w:jc w:val="center"/>
+            </w:pPr>
+            <w:r>
+              <w:rPr>
+                <w:rFonts w:ascii="IBM Plex Sans" w:hAnsi="IBM Plex Sans"/>
+                <w:b/>
+                <w:color w:val="44546A" w:themeColor="text2"/>
+              </w:rPr>
+              <w:t>Customizing</w:t>
+            </w:r>
+          </w:p>
+        </w:tc>
+      </w:tr>
+      <w:tr>
+        <w:tc>
+          <w:tcPr>
+            <w:tcW w:w="10450" w:type="dxa"/>
+            <w:gridSpan w:val="3"/>
+            <w:tcBorders>
+              <w:bottom w:val="single" w:sz="4" w:space="0" w:color="auto"/>
+            </w:tcBorders>
+          </w:tcPr>
+          <w:p>
+            <w:pPr>
+              <w:rPr>
+                <w:sz w:val="22"/>
+              </w:rPr>
+            </w:pPr>
+            <w:r>
+              <w:rPr>
+                <w:sz w:val="22"/>
+              </w:rPr>
+              <w:t xml:space="preserve">If you use </w:t>
+            </w:r>
+            <w:r>
+              <w:rPr>
+                <w:b/>
+                <w:sz w:val="22"/>
+              </w:rPr>
+              <w:t>PRIMM</w:t>
+            </w:r>
+            <w:r>
+              <w:rPr>
+                <w:sz w:val="22"/>
+              </w:rPr>
+              <w:t xml:space="preserve"> approaches with your class, add a step where students predict how the project template works.</w:t>
+            </w:r>
+          </w:p>
+          <w:p>
+            <w:pPr>
+              <w:rPr>
+                <w:sz w:val="22"/>
+              </w:rPr>
+            </w:pPr>
+            <w:r>
+              <w:rPr>
+                <w:sz w:val="22"/>
+              </w:rPr>
+              <w:t xml:space="preserve">If you want to </w:t>
+            </w:r>
+            <w:r>
+              <w:rPr>
+                <w:b/>
+                <w:sz w:val="22"/>
+              </w:rPr>
+              <w:t>increase the amount of coding</w:t>
+            </w:r>
+            <w:r>
+              <w:rPr>
+                <w:sz w:val="22"/>
+              </w:rPr>
+              <w:t xml:space="preserve"> involved, delete some of the code from the project template and add steps to the worksheet so students code it themselves.</w:t>
+            </w:r>
+          </w:p>
+          <w:p>
+            <w:pPr>
+              <w:rPr>
+                <w:sz w:val="22"/>
+              </w:rPr>
+            </w:pPr>
+            <w:r>
+              <w:rPr>
+                <w:sz w:val="22"/>
+              </w:rPr>
+              <w:t xml:space="preserve">If you want to </w:t>
+            </w:r>
+            <w:r>
+              <w:rPr>
+                <w:b/>
+                <w:sz w:val="22"/>
+              </w:rPr>
+              <w:t>encourage problem solving</w:t>
+            </w:r>
+            <w:r>
+              <w:rPr>
+                <w:sz w:val="22"/>
+              </w:rPr>
+              <w:t>, delete some of the detail in the worksheets and provide more general instructions instead.</w:t>
+            </w:r>
+          </w:p>
+          <w:p>
+            <w:r>
+              <w:rPr>
+                <w:sz w:val="22"/>
+              </w:rPr>
+              <w:t>P</w:t>
+            </w:r>
+            <w:r>
+              <w:rPr>
+                <w:sz w:val="22"/>
+              </w:rPr>
+              <w:t>roject template files</w:t>
+            </w:r>
+            <w:r>
+              <w:rPr>
+                <w:sz w:val="22"/>
+              </w:rPr>
+              <w:t xml:space="preserve"> &amp;</w:t>
+            </w:r>
+            <w:r>
+              <w:rPr>
+                <w:sz w:val="22"/>
+              </w:rPr>
+              <w:t xml:space="preserve"> worksheets in MS Word format are available so you can </w:t>
+            </w:r>
+            <w:r>
+              <w:rPr>
+                <w:b/>
+                <w:sz w:val="22"/>
+              </w:rPr>
+              <w:t>modify them to suit your class</w:t>
+            </w:r>
+            <w:r>
+              <w:rPr>
+                <w:sz w:val="22"/>
+              </w:rPr>
+              <w:t>.</w:t>
+            </w:r>
+          </w:p>
+        </w:tc>
+      </w:tr>
+      <w:tr>
+        <w:tc>
+          <w:tcPr>
+            <w:tcW w:w="1696" w:type="dxa"/>
+            <w:gridSpan w:val="2"/>
+            <w:tcBorders>
+              <w:bottom w:val="single" w:sz="4" w:space="0" w:color="auto"/>
+            </w:tcBorders>
+          </w:tcPr>
+          <w:p>
+            <w:pPr>
+              <w:rPr>
+                <w:b/>
+              </w:rPr>
+            </w:pPr>
+            <w:r>
+              <w:rPr>
+                <w:b/>
+              </w:rPr>
+              <w:t>T</w:t>
+            </w:r>
+            <w:r>
+              <w:rPr>
+                <w:b/>
+              </w:rPr>
+              <w:t>emplate</w:t>
+            </w:r>
+          </w:p>
+        </w:tc>
+        <w:tc>
+          <w:tcPr>
+            <w:tcW w:w="8754" w:type="dxa"/>
+            <w:tcBorders>
+              <w:bottom w:val="single" w:sz="4" w:space="0" w:color="auto"/>
+            </w:tcBorders>
+          </w:tcPr>
+          <w:p>
+            <w:hyperlink r:id="rId60" w:history="1">
+              <w:r>
+                <w:rPr>
+                  <w:rStyle w:val="Hyperlink"/>
+                </w:rPr>
+                <w:t>https://github.com/IBM/taxinomitis-docs/tree/master/scratch-templates</w:t>
+              </w:r>
+            </w:hyperlink>
+          </w:p>
+        </w:tc>
+      </w:tr>
+      <w:tr>
+        <w:tc>
+          <w:tcPr>
+            <w:tcW w:w="1696" w:type="dxa"/>
+            <w:gridSpan w:val="2"/>
+            <w:tcBorders>
+              <w:bottom w:val="single" w:sz="4" w:space="0" w:color="auto"/>
+            </w:tcBorders>
+          </w:tcPr>
+          <w:p>
+            <w:pPr>
+              <w:rPr>
+                <w:b/>
+              </w:rPr>
+            </w:pPr>
+            <w:r>
+              <w:rPr>
+                <w:b/>
+              </w:rPr>
+              <w:t>Worksheet</w:t>
+            </w:r>
+            <w:r>
+              <w:rPr>
+                <w:b/>
+              </w:rPr>
+              <w:t>s</w:t>
+            </w:r>
+          </w:p>
+        </w:tc>
+        <w:tc>
+          <w:tcPr>
+            <w:tcW w:w="8754" w:type="dxa"/>
+            <w:tcBorders>
+              <w:bottom w:val="single" w:sz="4" w:space="0" w:color="auto"/>
+            </w:tcBorders>
+          </w:tcPr>
+          <w:p>
+            <w:hyperlink r:id="rId61" w:history="1">
+              <w:r>
+                <w:rPr>
+                  <w:rStyle w:val="Hyperlink"/>
+                </w:rPr>
+                <w:t>https://github.com/IBM/taxinomitis-docs/tree/master/project-worksheets/msword</w:t>
+              </w:r>
+            </w:hyperlink>
+          </w:p>
+        </w:tc>
+      </w:tr>
+      <w:tr>
+        <w:tc>
+          <w:tcPr>
+            <w:tcW w:w="10450" w:type="dxa"/>
+            <w:gridSpan w:val="3"/>
+            <w:shd w:val="clear" w:color="auto" w:fill="92D050"/>
+            <w:tcMar>
+              <w:top w:w="85" w:type="dxa"/>
+              <w:left w:w="85" w:type="dxa"/>
+              <w:bottom w:w="85" w:type="dxa"/>
+              <w:right w:w="85" w:type="dxa"/>
+            </w:tcMar>
+          </w:tcPr>
+          <w:p>
+            <w:pPr>
+              <w:jc w:val="center"/>
+            </w:pPr>
+            <w:r>
+              <w:rPr>
+                <w:rFonts w:ascii="IBM Plex Sans" w:hAnsi="IBM Plex Sans"/>
+                <w:b/>
+                <w:color w:val="44546A" w:themeColor="text2"/>
+              </w:rPr>
+              <w:t>Help</w:t>
+            </w:r>
+          </w:p>
+        </w:tc>
+      </w:tr>
+      <w:tr>
+        <w:tc>
+          <w:tcPr>
+            <w:tcW w:w="1696" w:type="dxa"/>
+            <w:gridSpan w:val="2"/>
+          </w:tcPr>
+          <w:p>
+            <w:pPr>
+              <w:rPr>
+                <w:b/>
+              </w:rPr>
+            </w:pPr>
+            <w:r>
+              <w:rPr>
+                <w:b/>
+              </w:rPr>
+              <w:t>Potential issues</w:t>
+            </w:r>
+          </w:p>
+        </w:tc>
+        <w:tc>
+          <w:tcPr>
+            <w:tcW w:w="8754" w:type="dxa"/>
+          </w:tcPr>
+          <w:p>
+            <w:pPr>
+              <w:pStyle w:val="ListParagraph"/>
+              <w:numPr>
+                <w:ilvl w:val="0"/>
+                <w:numId w:val="1"/>
+              </w:numPr>
+              <w:ind w:left="455" w:hanging="425"/>
+            </w:pPr>
+            <w:r>
+              <w:t xml:space="preserve">The sample code is available on </w:t>
+            </w:r>
+            <w:proofErr w:type="gramStart"/>
+            <w:r>
+              <w:t>GitHub</w:t>
+            </w:r>
+            <w:proofErr w:type="gramEnd"/>
+            <w:r>
+              <w:t xml:space="preserve"> but you might find it easier to provide the code for your students</w:t>
+            </w:r>
+          </w:p>
+          <w:p>
+            <w:pPr>
+              <w:pStyle w:val="ListParagraph"/>
+              <w:numPr>
+                <w:ilvl w:val="0"/>
+                <w:numId w:val="1"/>
+              </w:numPr>
+              <w:ind w:left="455" w:hanging="425"/>
+            </w:pPr>
+            <w:r>
+              <w:t>The sample code has been tested with Python 3 but should work with Python 3</w:t>
+            </w:r>
+          </w:p>
+          <w:p>
+            <w:pPr>
+              <w:pStyle w:val="ListParagraph"/>
+              <w:numPr>
+                <w:ilvl w:val="0"/>
+                <w:numId w:val="1"/>
+              </w:numPr>
+              <w:ind w:left="455" w:hanging="425"/>
+            </w:pPr>
+            <w:r>
+              <w:t xml:space="preserve">The sample code needs </w:t>
+            </w:r>
+            <w:r>
+              <w:rPr>
+                <w:b/>
+                <w:bCs/>
+              </w:rPr>
+              <w:t>requests</w:t>
+            </w:r>
+            <w:r>
+              <w:t xml:space="preserve"> and </w:t>
+            </w:r>
+            <w:proofErr w:type="spellStart"/>
+            <w:r>
+              <w:rPr>
+                <w:b/>
+                <w:bCs/>
+              </w:rPr>
+              <w:t>pygame</w:t>
+            </w:r>
+            <w:proofErr w:type="spellEnd"/>
+            <w:r>
+              <w:t xml:space="preserve">. You might find it useful to get these installed first. (e.g. </w:t>
+            </w:r>
+            <w:r>
+              <w:rPr>
+                <w:rFonts w:ascii="Courier New" w:hAnsi="Courier New" w:cs="Courier New"/>
+                <w:sz w:val="21"/>
+                <w:szCs w:val="21"/>
+              </w:rPr>
+              <w:t xml:space="preserve">pip3 install </w:t>
+            </w:r>
+            <w:proofErr w:type="spellStart"/>
+            <w:r>
+              <w:rPr>
+                <w:rFonts w:ascii="Courier New" w:hAnsi="Courier New" w:cs="Courier New"/>
+                <w:sz w:val="21"/>
+                <w:szCs w:val="21"/>
+              </w:rPr>
+              <w:t>pygame</w:t>
+            </w:r>
+            <w:proofErr w:type="spellEnd"/>
+            <w:r>
+              <w:t>)</w:t>
+            </w:r>
+          </w:p>
+          <w:p>
+            <w:pPr>
+              <w:pStyle w:val="ListParagraph"/>
+              <w:numPr>
+                <w:ilvl w:val="0"/>
+                <w:numId w:val="1"/>
+              </w:numPr>
+              <w:ind w:left="455" w:hanging="425"/>
+            </w:pPr>
+            <w:r>
+              <w:t>If students name things in their project differently to the worksheet, they will see problems with the sample code. Updating the constants at the top of the code should help with this.</w:t>
+            </w:r>
+            <w:bookmarkStart w:id="0" w:name="_GoBack"/>
+            <w:bookmarkEnd w:id="0"/>
+            <w:r>
+              <w:t xml:space="preserve"> </w:t>
+            </w:r>
+          </w:p>
+          <w:p/>
+          <w:p>
+            <w:r>
+              <w:t xml:space="preserve">General troubleshooting and help at </w:t>
+            </w:r>
+            <w:hyperlink r:id="rId62" w:history="1">
               <w:r>
                 <w:rPr>
                   <w:rStyle w:val="Hyperlink"/>
@@ -16037,7 +17111,7 @@
               </w:rPr>
               <w:t xml:space="preserve">(download from </w:t>
             </w:r>
-            <w:hyperlink r:id="rId59" w:history="1">
+            <w:hyperlink r:id="rId63" w:history="1">
               <w:r>
                 <w:rPr>
                   <w:rStyle w:val="Hyperlink"/>
@@ -16378,7 +17452,7 @@
             </w:tcBorders>
           </w:tcPr>
           <w:p>
-            <w:hyperlink r:id="rId60" w:history="1">
+            <w:hyperlink r:id="rId64" w:history="1">
               <w:r>
                 <w:rPr>
                   <w:rStyle w:val="Hyperlink"/>
@@ -16427,7 +17501,7 @@
             </w:tcBorders>
           </w:tcPr>
           <w:p>
-            <w:hyperlink r:id="rId61" w:history="1">
+            <w:hyperlink r:id="rId65" w:history="1">
               <w:r>
                 <w:rPr>
                   <w:rStyle w:val="Hyperlink"/>
@@ -16546,7 +17620,7 @@
             <w:r>
               <w:t xml:space="preserve">General troubleshooting and help at </w:t>
             </w:r>
-            <w:hyperlink r:id="rId62" w:history="1">
+            <w:hyperlink r:id="rId66" w:history="1">
               <w:r>
                 <w:rPr>
                   <w:rStyle w:val="Hyperlink"/>
@@ -17072,7 +18146,7 @@
               </w:rPr>
               <w:t xml:space="preserve">(download from </w:t>
             </w:r>
-            <w:hyperlink r:id="rId63" w:history="1">
+            <w:hyperlink r:id="rId67" w:history="1">
               <w:r>
                 <w:rPr>
                   <w:rStyle w:val="Hyperlink"/>
@@ -17273,7 +18347,7 @@
               </w:rPr>
               <w:t xml:space="preserve">more detail at: </w:t>
             </w:r>
-            <w:hyperlink r:id="rId64" w:history="1">
+            <w:hyperlink r:id="rId68" w:history="1">
               <w:r>
                 <w:rPr>
                   <w:rStyle w:val="Hyperlink"/>
@@ -17486,7 +18560,7 @@
             </w:tcBorders>
           </w:tcPr>
           <w:p>
-            <w:hyperlink r:id="rId65" w:history="1">
+            <w:hyperlink r:id="rId69" w:history="1">
               <w:r>
                 <w:rPr>
                   <w:rStyle w:val="Hyperlink"/>
@@ -17535,7 +18609,7 @@
             </w:tcBorders>
           </w:tcPr>
           <w:p>
-            <w:hyperlink r:id="rId66" w:history="1">
+            <w:hyperlink r:id="rId70" w:history="1">
               <w:r>
                 <w:rPr>
                   <w:rStyle w:val="Hyperlink"/>
@@ -17660,7 +18734,7 @@
             <w:r>
               <w:t xml:space="preserve">General troubleshooting and help at </w:t>
             </w:r>
-            <w:hyperlink r:id="rId67" w:history="1">
+            <w:hyperlink r:id="rId71" w:history="1">
               <w:r>
                 <w:rPr>
                   <w:rStyle w:val="Hyperlink"/>
@@ -18021,8 +19095,6 @@
             <w:r>
               <w:t xml:space="preserve"> </w:t>
             </w:r>
-            <w:bookmarkStart w:id="0" w:name="_GoBack"/>
-            <w:bookmarkEnd w:id="0"/>
           </w:p>
           <w:p/>
         </w:tc>
@@ -18207,7 +19279,7 @@
               </w:rPr>
               <w:t xml:space="preserve">(download from </w:t>
             </w:r>
-            <w:hyperlink r:id="rId68" w:history="1">
+            <w:hyperlink r:id="rId72" w:history="1">
               <w:r>
                 <w:rPr>
                   <w:rStyle w:val="Hyperlink"/>
@@ -18495,7 +19567,7 @@
             <w:r>
               <w:t xml:space="preserve">General troubleshooting and help at </w:t>
             </w:r>
-            <w:hyperlink r:id="rId69" w:history="1">
+            <w:hyperlink r:id="rId73" w:history="1">
               <w:r>
                 <w:rPr>
                   <w:rStyle w:val="Hyperlink"/>
@@ -19038,7 +20110,7 @@
               </w:rPr>
               <w:t xml:space="preserve">(download from </w:t>
             </w:r>
-            <w:hyperlink r:id="rId70" w:history="1">
+            <w:hyperlink r:id="rId74" w:history="1">
               <w:r>
                 <w:rPr>
                   <w:rStyle w:val="Hyperlink"/>
@@ -19456,7 +20528,7 @@
             </w:tcBorders>
           </w:tcPr>
           <w:p>
-            <w:hyperlink r:id="rId71" w:history="1">
+            <w:hyperlink r:id="rId75" w:history="1">
               <w:r>
                 <w:rPr>
                   <w:rStyle w:val="Hyperlink"/>
@@ -19505,7 +20577,7 @@
             </w:tcBorders>
           </w:tcPr>
           <w:p>
-            <w:hyperlink r:id="rId72" w:history="1">
+            <w:hyperlink r:id="rId76" w:history="1">
               <w:r>
                 <w:rPr>
                   <w:rStyle w:val="Hyperlink"/>
@@ -19636,7 +20708,7 @@
             <w:r>
               <w:t xml:space="preserve">General troubleshooting and help at </w:t>
             </w:r>
-            <w:hyperlink r:id="rId73" w:history="1">
+            <w:hyperlink r:id="rId77" w:history="1">
               <w:r>
                 <w:rPr>
                   <w:rStyle w:val="Hyperlink"/>
@@ -20128,7 +21200,7 @@
               </w:rPr>
               <w:t xml:space="preserve">(download from </w:t>
             </w:r>
-            <w:hyperlink r:id="rId74" w:history="1">
+            <w:hyperlink r:id="rId78" w:history="1">
               <w:r>
                 <w:rPr>
                   <w:rStyle w:val="Hyperlink"/>
@@ -20438,7 +21510,7 @@
             <w:r>
               <w:t xml:space="preserve">General troubleshooting and help at </w:t>
             </w:r>
-            <w:hyperlink r:id="rId75" w:history="1">
+            <w:hyperlink r:id="rId79" w:history="1">
               <w:r>
                 <w:rPr>
                   <w:rStyle w:val="Hyperlink"/>
@@ -20947,7 +22019,7 @@
               </w:rPr>
               <w:t xml:space="preserve">(download from </w:t>
             </w:r>
-            <w:hyperlink r:id="rId76" w:history="1">
+            <w:hyperlink r:id="rId80" w:history="1">
               <w:r>
                 <w:rPr>
                   <w:rStyle w:val="Hyperlink"/>
@@ -21204,7 +22276,7 @@
             <w:r>
               <w:t xml:space="preserve">General troubleshooting and help at </w:t>
             </w:r>
-            <w:hyperlink r:id="rId77" w:history="1">
+            <w:hyperlink r:id="rId81" w:history="1">
               <w:r>
                 <w:rPr>
                   <w:rStyle w:val="Hyperlink"/>
@@ -21704,7 +22776,7 @@
               </w:rPr>
               <w:t xml:space="preserve">(download from </w:t>
             </w:r>
-            <w:hyperlink r:id="rId78" w:history="1">
+            <w:hyperlink r:id="rId82" w:history="1">
               <w:r>
                 <w:rPr>
                   <w:rStyle w:val="Hyperlink"/>
@@ -21994,7 +23066,7 @@
             <w:r>
               <w:t xml:space="preserve"> before the class. See </w:t>
             </w:r>
-            <w:hyperlink r:id="rId79" w:anchor="install" w:history="1">
+            <w:hyperlink r:id="rId83" w:anchor="install" w:history="1">
               <w:r>
                 <w:rPr>
                   <w:rStyle w:val="Hyperlink"/>
@@ -22030,7 +23102,7 @@
             <w:r>
               <w:t xml:space="preserve"> the original Word doc of the worksheet from </w:t>
             </w:r>
-            <w:hyperlink r:id="rId80" w:history="1">
+            <w:hyperlink r:id="rId84" w:history="1">
               <w:r>
                 <w:rPr>
                   <w:rStyle w:val="Hyperlink"/>
@@ -22220,7 +23292,7 @@
             <w:r>
               <w:t xml:space="preserve">General troubleshooting and help at </w:t>
             </w:r>
-            <w:hyperlink r:id="rId81" w:history="1">
+            <w:hyperlink r:id="rId85" w:history="1">
               <w:r>
                 <w:rPr>
                   <w:rStyle w:val="Hyperlink"/>
@@ -22726,7 +23798,7 @@
               </w:rPr>
               <w:t xml:space="preserve">(download from </w:t>
             </w:r>
-            <w:hyperlink r:id="rId82" w:history="1">
+            <w:hyperlink r:id="rId86" w:history="1">
               <w:r>
                 <w:rPr>
                   <w:rStyle w:val="Hyperlink"/>
@@ -22915,7 +23987,7 @@
               </w:rPr>
               <w:t xml:space="preserve">more detail at: </w:t>
             </w:r>
-            <w:hyperlink r:id="rId83" w:history="1">
+            <w:hyperlink r:id="rId87" w:history="1">
               <w:r>
                 <w:rPr>
                   <w:rStyle w:val="Hyperlink"/>
@@ -23129,7 +24201,7 @@
             </w:tcBorders>
           </w:tcPr>
           <w:p>
-            <w:hyperlink r:id="rId84" w:history="1">
+            <w:hyperlink r:id="rId88" w:history="1">
               <w:r>
                 <w:rPr>
                   <w:rStyle w:val="Hyperlink"/>
@@ -23178,7 +24250,7 @@
             </w:tcBorders>
           </w:tcPr>
           <w:p>
-            <w:hyperlink r:id="rId85" w:history="1">
+            <w:hyperlink r:id="rId89" w:history="1">
               <w:r>
                 <w:rPr>
                   <w:rStyle w:val="Hyperlink"/>
@@ -23310,7 +24382,7 @@
             <w:r>
               <w:t xml:space="preserve">General troubleshooting and help at </w:t>
             </w:r>
-            <w:hyperlink r:id="rId86" w:history="1">
+            <w:hyperlink r:id="rId90" w:history="1">
               <w:r>
                 <w:rPr>
                   <w:rStyle w:val="Hyperlink"/>
@@ -23856,7 +24928,7 @@
               </w:rPr>
               <w:t xml:space="preserve">(download from </w:t>
             </w:r>
-            <w:hyperlink r:id="rId87" w:history="1">
+            <w:hyperlink r:id="rId91" w:history="1">
               <w:r>
                 <w:rPr>
                   <w:rStyle w:val="Hyperlink"/>
@@ -24182,7 +25254,7 @@
               </w:rPr>
               <w:t xml:space="preserve">more detail at: </w:t>
             </w:r>
-            <w:hyperlink r:id="rId88" w:history="1">
+            <w:hyperlink r:id="rId92" w:history="1">
               <w:r>
                 <w:rPr>
                   <w:rStyle w:val="Hyperlink"/>
@@ -24396,7 +25468,7 @@
             </w:tcBorders>
           </w:tcPr>
           <w:p>
-            <w:hyperlink r:id="rId89" w:history="1">
+            <w:hyperlink r:id="rId93" w:history="1">
               <w:r>
                 <w:rPr>
                   <w:rStyle w:val="Hyperlink"/>
@@ -24444,7 +25516,7 @@
             </w:tcBorders>
           </w:tcPr>
           <w:p>
-            <w:hyperlink r:id="rId90" w:history="1">
+            <w:hyperlink r:id="rId94" w:history="1">
               <w:r>
                 <w:rPr>
                   <w:rStyle w:val="Hyperlink"/>
@@ -24551,7 +25623,7 @@
             <w:r>
               <w:t xml:space="preserve">General troubleshooting and help at </w:t>
             </w:r>
-            <w:hyperlink r:id="rId91" w:history="1">
+            <w:hyperlink r:id="rId95" w:history="1">
               <w:r>
                 <w:rPr>
                   <w:rStyle w:val="Hyperlink"/>
@@ -25033,7 +26105,7 @@
               </w:rPr>
               <w:t xml:space="preserve">(download from </w:t>
             </w:r>
-            <w:hyperlink r:id="rId92" w:history="1">
+            <w:hyperlink r:id="rId96" w:history="1">
               <w:r>
                 <w:rPr>
                   <w:rStyle w:val="Hyperlink"/>
@@ -25276,7 +26348,7 @@
               </w:rPr>
               <w:t xml:space="preserve">more detail at: </w:t>
             </w:r>
-            <w:hyperlink r:id="rId93" w:history="1">
+            <w:hyperlink r:id="rId97" w:history="1">
               <w:r>
                 <w:rPr>
                   <w:rStyle w:val="Hyperlink"/>
@@ -25490,7 +26562,7 @@
             </w:tcBorders>
           </w:tcPr>
           <w:p>
-            <w:hyperlink r:id="rId94" w:history="1">
+            <w:hyperlink r:id="rId98" w:history="1">
               <w:r>
                 <w:rPr>
                   <w:rStyle w:val="Hyperlink"/>
@@ -25538,7 +26610,7 @@
             </w:tcBorders>
           </w:tcPr>
           <w:p>
-            <w:hyperlink r:id="rId95" w:history="1">
+            <w:hyperlink r:id="rId99" w:history="1">
               <w:r>
                 <w:rPr>
                   <w:rStyle w:val="Hyperlink"/>
@@ -25653,7 +26725,7 @@
             <w:r>
               <w:t xml:space="preserve">General troubleshooting and help at </w:t>
             </w:r>
-            <w:hyperlink r:id="rId96" w:history="1">
+            <w:hyperlink r:id="rId100" w:history="1">
               <w:r>
                 <w:rPr>
                   <w:rStyle w:val="Hyperlink"/>
@@ -26139,7 +27211,7 @@
               </w:rPr>
               <w:t xml:space="preserve">(download from </w:t>
             </w:r>
-            <w:hyperlink r:id="rId97" w:history="1">
+            <w:hyperlink r:id="rId101" w:history="1">
               <w:r>
                 <w:rPr>
                   <w:rStyle w:val="Hyperlink"/>
@@ -26382,7 +27454,7 @@
               </w:rPr>
               <w:t xml:space="preserve">more detail at: </w:t>
             </w:r>
-            <w:hyperlink r:id="rId98" w:history="1">
+            <w:hyperlink r:id="rId102" w:history="1">
               <w:r>
                 <w:rPr>
                   <w:rStyle w:val="Hyperlink"/>
@@ -26596,7 +27668,7 @@
             </w:tcBorders>
           </w:tcPr>
           <w:p>
-            <w:hyperlink r:id="rId99" w:history="1">
+            <w:hyperlink r:id="rId103" w:history="1">
               <w:r>
                 <w:rPr>
                   <w:rStyle w:val="Hyperlink"/>
@@ -26644,7 +27716,7 @@
             </w:tcBorders>
           </w:tcPr>
           <w:p>
-            <w:hyperlink r:id="rId100" w:history="1">
+            <w:hyperlink r:id="rId104" w:history="1">
               <w:r>
                 <w:rPr>
                   <w:rStyle w:val="Hyperlink"/>
@@ -26759,7 +27831,7 @@
             <w:r>
               <w:t xml:space="preserve">General troubleshooting and help at </w:t>
             </w:r>
-            <w:hyperlink r:id="rId101" w:history="1">
+            <w:hyperlink r:id="rId105" w:history="1">
               <w:r>
                 <w:rPr>
                   <w:rStyle w:val="Hyperlink"/>
@@ -27240,7 +28312,7 @@
               </w:rPr>
               <w:t xml:space="preserve">(download from </w:t>
             </w:r>
-            <w:hyperlink r:id="rId102" w:history="1">
+            <w:hyperlink r:id="rId106" w:history="1">
               <w:r>
                 <w:rPr>
                   <w:rStyle w:val="Hyperlink"/>
@@ -27478,7 +28550,7 @@
               </w:rPr>
               <w:t xml:space="preserve">more detail at: </w:t>
             </w:r>
-            <w:hyperlink r:id="rId103" w:history="1">
+            <w:hyperlink r:id="rId107" w:history="1">
               <w:r>
                 <w:rPr>
                   <w:rStyle w:val="Hyperlink"/>
@@ -27693,7 +28765,7 @@
             </w:tcBorders>
           </w:tcPr>
           <w:p>
-            <w:hyperlink r:id="rId104" w:history="1">
+            <w:hyperlink r:id="rId108" w:history="1">
               <w:r>
                 <w:rPr>
                   <w:rStyle w:val="Hyperlink"/>
@@ -27742,7 +28814,7 @@
             </w:tcBorders>
           </w:tcPr>
           <w:p>
-            <w:hyperlink r:id="rId105" w:history="1">
+            <w:hyperlink r:id="rId109" w:history="1">
               <w:r>
                 <w:rPr>
                   <w:rStyle w:val="Hyperlink"/>
@@ -27857,7 +28929,7 @@
             <w:r>
               <w:t xml:space="preserve">General troubleshooting and help at </w:t>
             </w:r>
-            <w:hyperlink r:id="rId106" w:history="1">
+            <w:hyperlink r:id="rId110" w:history="1">
               <w:r>
                 <w:rPr>
                   <w:rStyle w:val="Hyperlink"/>
@@ -28347,7 +29419,7 @@
               </w:rPr>
               <w:t xml:space="preserve">(download from </w:t>
             </w:r>
-            <w:hyperlink r:id="rId107" w:history="1">
+            <w:hyperlink r:id="rId111" w:history="1">
               <w:r>
                 <w:rPr>
                   <w:rStyle w:val="Hyperlink"/>
@@ -28724,7 +29796,7 @@
             </w:tcBorders>
           </w:tcPr>
           <w:p>
-            <w:hyperlink r:id="rId108" w:history="1">
+            <w:hyperlink r:id="rId112" w:history="1">
               <w:r>
                 <w:rPr>
                   <w:rStyle w:val="Hyperlink"/>
@@ -28777,7 +29849,7 @@
             </w:tcBorders>
           </w:tcPr>
           <w:p>
-            <w:hyperlink r:id="rId109" w:history="1">
+            <w:hyperlink r:id="rId113" w:history="1">
               <w:r>
                 <w:rPr>
                   <w:rStyle w:val="Hyperlink"/>
@@ -28893,7 +29965,7 @@
             <w:r>
               <w:t xml:space="preserve">General troubleshooting and help at </w:t>
             </w:r>
-            <w:hyperlink r:id="rId110" w:history="1">
+            <w:hyperlink r:id="rId114" w:history="1">
               <w:r>
                 <w:rPr>
                   <w:rStyle w:val="Hyperlink"/>
@@ -29394,7 +30466,7 @@
               </w:rPr>
               <w:t xml:space="preserve">(download from </w:t>
             </w:r>
-            <w:hyperlink r:id="rId111" w:history="1">
+            <w:hyperlink r:id="rId115" w:history="1">
               <w:r>
                 <w:rPr>
                   <w:rStyle w:val="Hyperlink"/>
@@ -29771,7 +30843,7 @@
             </w:tcBorders>
           </w:tcPr>
           <w:p>
-            <w:hyperlink r:id="rId112" w:history="1">
+            <w:hyperlink r:id="rId116" w:history="1">
               <w:r>
                 <w:rPr>
                   <w:rStyle w:val="Hyperlink"/>
@@ -29824,7 +30896,7 @@
             </w:tcBorders>
           </w:tcPr>
           <w:p>
-            <w:hyperlink r:id="rId113" w:history="1">
+            <w:hyperlink r:id="rId117" w:history="1">
               <w:r>
                 <w:rPr>
                   <w:rStyle w:val="Hyperlink"/>
@@ -29937,7 +31009,7 @@
             <w:r>
               <w:t xml:space="preserve">General troubleshooting and help at </w:t>
             </w:r>
-            <w:hyperlink r:id="rId114" w:history="1">
+            <w:hyperlink r:id="rId118" w:history="1">
               <w:r>
                 <w:rPr>
                   <w:rStyle w:val="Hyperlink"/>
@@ -30442,7 +31514,7 @@
               </w:rPr>
               <w:t xml:space="preserve">(download from </w:t>
             </w:r>
-            <w:hyperlink r:id="rId115" w:history="1">
+            <w:hyperlink r:id="rId119" w:history="1">
               <w:r>
                 <w:rPr>
                   <w:rStyle w:val="Hyperlink"/>
@@ -30819,7 +31891,7 @@
             </w:tcBorders>
           </w:tcPr>
           <w:p>
-            <w:hyperlink r:id="rId116" w:history="1">
+            <w:hyperlink r:id="rId120" w:history="1">
               <w:r>
                 <w:rPr>
                   <w:rStyle w:val="Hyperlink"/>
@@ -30872,7 +31944,7 @@
             </w:tcBorders>
           </w:tcPr>
           <w:p>
-            <w:hyperlink r:id="rId117" w:history="1">
+            <w:hyperlink r:id="rId121" w:history="1">
               <w:r>
                 <w:rPr>
                   <w:rStyle w:val="Hyperlink"/>
@@ -30985,7 +32057,7 @@
             <w:r>
               <w:t xml:space="preserve">General troubleshooting and help at </w:t>
             </w:r>
-            <w:hyperlink r:id="rId118" w:history="1">
+            <w:hyperlink r:id="rId122" w:history="1">
               <w:r>
                 <w:rPr>
                   <w:rStyle w:val="Hyperlink"/>
@@ -31398,7 +32470,7 @@
     </w:rPrDefault>
     <w:pPrDefault/>
   </w:docDefaults>
-  <w:latentStyles w:defLockedState="0" w:defUIPriority="99" w:defSemiHidden="0" w:defUnhideWhenUsed="0" w:defQFormat="0" w:count="376">
+  <w:latentStyles w:defLockedState="0" w:defUIPriority="99" w:defSemiHidden="0" w:defUnhideWhenUsed="0" w:defQFormat="0" w:count="377">
     <w:lsdException w:name="Normal" w:uiPriority="0" w:qFormat="1"/>
     <w:lsdException w:name="heading 1" w:uiPriority="9" w:qFormat="1"/>
     <w:lsdException w:name="heading 2" w:semiHidden="1" w:uiPriority="9" w:unhideWhenUsed="1" w:qFormat="1"/>
@@ -31504,7 +32576,6 @@
     <w:lsdException w:name="HTML Sample" w:semiHidden="1" w:unhideWhenUsed="1"/>
     <w:lsdException w:name="HTML Typewriter" w:semiHidden="1" w:unhideWhenUsed="1"/>
     <w:lsdException w:name="HTML Variable" w:semiHidden="1" w:unhideWhenUsed="1"/>
-    <w:lsdException w:name="Normal Table" w:semiHidden="1" w:unhideWhenUsed="1"/>
     <w:lsdException w:name="annotation subject" w:semiHidden="1" w:unhideWhenUsed="1"/>
     <w:lsdException w:name="No List" w:semiHidden="1" w:unhideWhenUsed="1"/>
     <w:lsdException w:name="Outline List 1" w:semiHidden="1" w:unhideWhenUsed="1"/>
@@ -31551,10 +32622,8 @@
     <w:lsdException w:name="Table Subtle 2" w:semiHidden="1" w:unhideWhenUsed="1"/>
     <w:lsdException w:name="Table Web 1" w:semiHidden="1" w:unhideWhenUsed="1"/>
     <w:lsdException w:name="Table Web 2" w:semiHidden="1" w:unhideWhenUsed="1"/>
-    <w:lsdException w:name="Table Web 3" w:semiHidden="1" w:unhideWhenUsed="1"/>
     <w:lsdException w:name="Balloon Text" w:semiHidden="1" w:unhideWhenUsed="1"/>
     <w:lsdException w:name="Table Grid" w:uiPriority="39"/>
-    <w:lsdException w:name="Table Theme" w:semiHidden="1" w:unhideWhenUsed="1"/>
     <w:lsdException w:name="Placeholder Text" w:semiHidden="1"/>
     <w:lsdException w:name="No Spacing" w:uiPriority="1" w:qFormat="1"/>
     <w:lsdException w:name="Light Shading" w:uiPriority="60"/>
@@ -31773,6 +32842,7 @@
     <w:lsdException w:name="Mention" w:semiHidden="1" w:unhideWhenUsed="1"/>
     <w:lsdException w:name="Smart Hyperlink" w:semiHidden="1" w:unhideWhenUsed="1"/>
     <w:lsdException w:name="Smart Link" w:semiHidden="1" w:unhideWhenUsed="1"/>
+    <w:lsdException w:name="Smart Link Error" w:semiHidden="1" w:unhideWhenUsed="1"/>
   </w:latentStyles>
   <w:style w:type="paragraph" w:default="1" w:styleId="Normal">
     <w:name w:val="Normal"/>

</xml_diff>

<commit_message>
docs: New worksheet - Zombie Escape
Signed-off-by: Dale Lane <dale.lane@uk.ibm.com>
</commit_message>
<xml_diff>
--- a/teachers-notes/msword/teachersnotes.docx
+++ b/teachers-notes/msword/teachersnotes.docx
@@ -42,7 +42,7 @@
                 <w:color w:val="FFFFFF" w:themeColor="background1"/>
                 <w:sz w:val="36"/>
               </w:rPr>
-              <w:t xml:space="preserve">Machine Learning For </w:t>
+              <w:t xml:space="preserve">Machine Learning </w:t>
             </w:r>
             <w:proofErr w:type="gramStart"/>
             <w:r>
@@ -52,7 +52,7 @@
                 <w:color w:val="FFFFFF" w:themeColor="background1"/>
                 <w:sz w:val="36"/>
               </w:rPr>
-              <w:t>Kids  :</w:t>
+              <w:t>For</w:t>
             </w:r>
             <w:proofErr w:type="gramEnd"/>
             <w:r>
@@ -62,7 +62,7 @@
                 <w:color w:val="FFFFFF" w:themeColor="background1"/>
                 <w:sz w:val="36"/>
               </w:rPr>
-              <w:t xml:space="preserve">:  </w:t>
+              <w:t xml:space="preserve"> Kids  ::  </w:t>
             </w:r>
             <w:r>
               <w:rPr>
@@ -312,11 +312,7 @@
               <w:t xml:space="preserve">45 minutes - </w:t>
             </w:r>
             <w:r>
-              <w:t>1 hour</w:t>
-            </w:r>
-            <w:proofErr w:type="gramStart"/>
-            <w:r>
-              <w:t xml:space="preserve">   </w:t>
+              <w:t xml:space="preserve">1 hour   </w:t>
             </w:r>
             <w:r>
               <w:rPr>
@@ -324,7 +320,6 @@
               </w:rPr>
               <w:t>(</w:t>
             </w:r>
-            <w:proofErr w:type="gramEnd"/>
             <w:r>
               <w:rPr>
                 <w:sz w:val="20"/>
@@ -837,7 +832,6 @@
               </w:rPr>
               <w:t xml:space="preserve">Watson </w:t>
             </w:r>
-            <w:proofErr w:type="gramStart"/>
             <w:r>
               <w:rPr>
                 <w:b/>
@@ -854,14 +848,7 @@
               <w:rPr>
                 <w:b/>
               </w:rPr>
-              <w:t xml:space="preserve"> -</w:t>
-            </w:r>
-            <w:proofErr w:type="gramEnd"/>
-            <w:r>
-              <w:rPr>
-                <w:b/>
-              </w:rPr>
-              <w:t xml:space="preserve"> </w:t>
+              <w:t xml:space="preserve"> - </w:t>
             </w:r>
             <w:r>
               <w:t xml:space="preserve">1 </w:t>
@@ -1385,7 +1372,7 @@
                 <w:sz w:val="36"/>
               </w:rPr>
               <w:lastRenderedPageBreak/>
-              <w:t xml:space="preserve">Machine Learning For </w:t>
+              <w:t xml:space="preserve">Machine Learning </w:t>
             </w:r>
             <w:proofErr w:type="gramStart"/>
             <w:r>
@@ -1395,7 +1382,7 @@
                 <w:color w:val="FFFFFF" w:themeColor="background1"/>
                 <w:sz w:val="36"/>
               </w:rPr>
-              <w:t>Kids  :</w:t>
+              <w:t>For</w:t>
             </w:r>
             <w:proofErr w:type="gramEnd"/>
             <w:r>
@@ -1405,7 +1392,7 @@
                 <w:color w:val="FFFFFF" w:themeColor="background1"/>
                 <w:sz w:val="36"/>
               </w:rPr>
-              <w:t xml:space="preserve">:  </w:t>
+              <w:t xml:space="preserve"> Kids  ::  </w:t>
             </w:r>
             <w:r>
               <w:rPr>
@@ -2049,7 +2036,6 @@
               </w:rPr>
               <w:t xml:space="preserve">Watson </w:t>
             </w:r>
-            <w:proofErr w:type="gramStart"/>
             <w:r>
               <w:rPr>
                 <w:b/>
@@ -2060,14 +2046,7 @@
               <w:rPr>
                 <w:b/>
               </w:rPr>
-              <w:t xml:space="preserve"> -</w:t>
-            </w:r>
-            <w:proofErr w:type="gramEnd"/>
-            <w:r>
-              <w:rPr>
-                <w:b/>
-              </w:rPr>
-              <w:t xml:space="preserve"> </w:t>
+              <w:t xml:space="preserve"> - </w:t>
             </w:r>
             <w:r>
               <w:t>1 workspace per student</w:t>
@@ -2533,7 +2512,7 @@
                 <w:sz w:val="36"/>
               </w:rPr>
               <w:lastRenderedPageBreak/>
-              <w:t xml:space="preserve">Machine Learning For </w:t>
+              <w:t xml:space="preserve">Machine Learning </w:t>
             </w:r>
             <w:proofErr w:type="gramStart"/>
             <w:r>
@@ -2543,7 +2522,7 @@
                 <w:color w:val="FFFFFF" w:themeColor="background1"/>
                 <w:sz w:val="36"/>
               </w:rPr>
-              <w:t>Kids  :</w:t>
+              <w:t>For</w:t>
             </w:r>
             <w:proofErr w:type="gramEnd"/>
             <w:r>
@@ -2553,7 +2532,7 @@
                 <w:color w:val="FFFFFF" w:themeColor="background1"/>
                 <w:sz w:val="36"/>
               </w:rPr>
-              <w:t xml:space="preserve">:  </w:t>
+              <w:t xml:space="preserve"> Kids  ::  </w:t>
             </w:r>
             <w:r>
               <w:rPr>
@@ -3303,6 +3282,1397 @@
             </w:r>
           </w:p>
           <w:p/>
+        </w:tc>
+      </w:tr>
+    </w:tbl>
+    <w:p/>
+    <w:p/>
+    <w:p/>
+    <w:tbl>
+      <w:tblPr>
+        <w:tblStyle w:val="TableGrid"/>
+        <w:tblW w:w="5000" w:type="pct"/>
+        <w:tblLook w:val="04A0" w:firstRow="1" w:lastRow="0" w:firstColumn="1" w:lastColumn="0" w:noHBand="0" w:noVBand="1"/>
+      </w:tblPr>
+      <w:tblGrid>
+        <w:gridCol w:w="281"/>
+        <w:gridCol w:w="1096"/>
+        <w:gridCol w:w="9073"/>
+      </w:tblGrid>
+      <w:tr>
+        <w:tc>
+          <w:tcPr>
+            <w:tcW w:w="10450" w:type="dxa"/>
+            <w:gridSpan w:val="3"/>
+            <w:shd w:val="clear" w:color="auto" w:fill="70AD47" w:themeFill="accent6"/>
+            <w:tcMar>
+              <w:top w:w="170" w:type="dxa"/>
+              <w:left w:w="170" w:type="dxa"/>
+              <w:bottom w:w="170" w:type="dxa"/>
+              <w:right w:w="170" w:type="dxa"/>
+            </w:tcMar>
+          </w:tcPr>
+          <w:p>
+            <w:pPr>
+              <w:jc w:val="center"/>
+              <w:rPr>
+                <w:rFonts w:ascii="IBM Plex Sans" w:hAnsi="IBM Plex Sans"/>
+                <w:b/>
+                <w:color w:val="FFFFFF" w:themeColor="background1"/>
+              </w:rPr>
+            </w:pPr>
+            <w:r>
+              <w:rPr>
+                <w:rFonts w:ascii="IBM Plex Sans" w:hAnsi="IBM Plex Sans"/>
+                <w:b/>
+                <w:color w:val="FFFFFF" w:themeColor="background1"/>
+                <w:sz w:val="36"/>
+              </w:rPr>
+              <w:lastRenderedPageBreak/>
+              <w:t xml:space="preserve">Machine Learning </w:t>
+            </w:r>
+            <w:proofErr w:type="gramStart"/>
+            <w:r>
+              <w:rPr>
+                <w:rFonts w:ascii="IBM Plex Sans" w:hAnsi="IBM Plex Sans"/>
+                <w:b/>
+                <w:color w:val="FFFFFF" w:themeColor="background1"/>
+                <w:sz w:val="36"/>
+              </w:rPr>
+              <w:t>For</w:t>
+            </w:r>
+            <w:proofErr w:type="gramEnd"/>
+            <w:r>
+              <w:rPr>
+                <w:rFonts w:ascii="IBM Plex Sans" w:hAnsi="IBM Plex Sans"/>
+                <w:b/>
+                <w:color w:val="FFFFFF" w:themeColor="background1"/>
+                <w:sz w:val="36"/>
+              </w:rPr>
+              <w:t xml:space="preserve"> Kids  ::  </w:t>
+            </w:r>
+            <w:r>
+              <w:rPr>
+                <w:rFonts w:ascii="IBM Plex Sans" w:hAnsi="IBM Plex Sans"/>
+                <w:b/>
+                <w:color w:val="FFFFFF" w:themeColor="background1"/>
+                <w:sz w:val="36"/>
+              </w:rPr>
+              <w:t>Teachers’</w:t>
+            </w:r>
+            <w:r>
+              <w:rPr>
+                <w:rFonts w:ascii="IBM Plex Sans" w:hAnsi="IBM Plex Sans"/>
+                <w:b/>
+                <w:color w:val="FFFFFF" w:themeColor="background1"/>
+                <w:sz w:val="36"/>
+              </w:rPr>
+              <w:t xml:space="preserve"> notes</w:t>
+            </w:r>
+          </w:p>
+        </w:tc>
+      </w:tr>
+      <w:tr>
+        <w:tc>
+          <w:tcPr>
+            <w:tcW w:w="2972" w:type="dxa"/>
+            <w:gridSpan w:val="2"/>
+          </w:tcPr>
+          <w:p>
+            <w:pPr>
+              <w:rPr>
+                <w:b/>
+              </w:rPr>
+            </w:pPr>
+            <w:r>
+              <w:rPr>
+                <w:b/>
+              </w:rPr>
+              <w:t>Worksheet</w:t>
+            </w:r>
+          </w:p>
+        </w:tc>
+        <w:tc>
+          <w:tcPr>
+            <w:tcW w:w="7478" w:type="dxa"/>
+          </w:tcPr>
+          <w:p>
+            <w:r>
+              <w:rPr>
+                <w:sz w:val="40"/>
+              </w:rPr>
+              <w:t>Zombie Escape!</w:t>
+            </w:r>
+          </w:p>
+        </w:tc>
+      </w:tr>
+      <w:tr>
+        <w:tc>
+          <w:tcPr>
+            <w:tcW w:w="2972" w:type="dxa"/>
+            <w:gridSpan w:val="2"/>
+          </w:tcPr>
+          <w:p>
+            <w:pPr>
+              <w:rPr>
+                <w:b/>
+              </w:rPr>
+            </w:pPr>
+            <w:r>
+              <w:rPr>
+                <w:b/>
+              </w:rPr>
+              <w:t>Activity</w:t>
+            </w:r>
+          </w:p>
+        </w:tc>
+        <w:tc>
+          <w:tcPr>
+            <w:tcW w:w="7478" w:type="dxa"/>
+          </w:tcPr>
+          <w:p>
+            <w:r>
+              <w:t>Train a robot to help you escape the zombies.</w:t>
+            </w:r>
+          </w:p>
+          <w:p/>
+        </w:tc>
+      </w:tr>
+      <w:tr>
+        <w:tc>
+          <w:tcPr>
+            <w:tcW w:w="2972" w:type="dxa"/>
+            <w:gridSpan w:val="2"/>
+          </w:tcPr>
+          <w:p>
+            <w:pPr>
+              <w:rPr>
+                <w:b/>
+              </w:rPr>
+            </w:pPr>
+            <w:r>
+              <w:rPr>
+                <w:b/>
+              </w:rPr>
+              <w:t>Objective</w:t>
+            </w:r>
+          </w:p>
+        </w:tc>
+        <w:tc>
+          <w:tcPr>
+            <w:tcW w:w="7478" w:type="dxa"/>
+          </w:tcPr>
+          <w:p>
+            <w:pPr>
+              <w:rPr>
+                <w:b/>
+              </w:rPr>
+            </w:pPr>
+            <w:r>
+              <w:rPr>
+                <w:b/>
+              </w:rPr>
+              <w:t xml:space="preserve">Teach a computer to </w:t>
+            </w:r>
+            <w:r>
+              <w:rPr>
+                <w:b/>
+              </w:rPr>
+              <w:t>make predictions</w:t>
+            </w:r>
+            <w:bookmarkStart w:id="0" w:name="_GoBack"/>
+            <w:bookmarkEnd w:id="0"/>
+          </w:p>
+          <w:p>
+            <w:pPr>
+              <w:pStyle w:val="ListParagraph"/>
+              <w:numPr>
+                <w:ilvl w:val="0"/>
+                <w:numId w:val="1"/>
+              </w:numPr>
+              <w:ind w:left="455" w:hanging="425"/>
+            </w:pPr>
+            <w:r>
+              <w:t xml:space="preserve">How computers can be trained to </w:t>
+            </w:r>
+            <w:r>
+              <w:t>make predictions based on experiences</w:t>
+            </w:r>
+            <w:r>
+              <w:t>.</w:t>
+            </w:r>
+          </w:p>
+          <w:p>
+            <w:pPr>
+              <w:pStyle w:val="ListParagraph"/>
+              <w:numPr>
+                <w:ilvl w:val="0"/>
+                <w:numId w:val="1"/>
+              </w:numPr>
+              <w:ind w:left="455" w:hanging="425"/>
+            </w:pPr>
+            <w:r>
+              <w:t>How feature selection is choosing what values the computer should learn from</w:t>
+            </w:r>
+          </w:p>
+          <w:p>
+            <w:pPr>
+              <w:pStyle w:val="ListParagraph"/>
+              <w:numPr>
+                <w:ilvl w:val="0"/>
+                <w:numId w:val="1"/>
+              </w:numPr>
+              <w:ind w:left="455" w:hanging="425"/>
+            </w:pPr>
+            <w:r>
+              <w:t xml:space="preserve">How </w:t>
+            </w:r>
+            <w:r>
+              <w:t>AI systems make recommendations to assist people making decisions</w:t>
+            </w:r>
+          </w:p>
+          <w:p>
+            <w:pPr>
+              <w:pStyle w:val="ListParagraph"/>
+              <w:numPr>
+                <w:ilvl w:val="0"/>
+                <w:numId w:val="1"/>
+              </w:numPr>
+              <w:ind w:left="455" w:hanging="425"/>
+            </w:pPr>
+            <w:r>
+              <w:t>How machine learning systems can be visualised using tree diagrams</w:t>
+            </w:r>
+          </w:p>
+        </w:tc>
+      </w:tr>
+      <w:tr>
+        <w:tc>
+          <w:tcPr>
+            <w:tcW w:w="2972" w:type="dxa"/>
+            <w:gridSpan w:val="2"/>
+          </w:tcPr>
+          <w:p>
+            <w:pPr>
+              <w:rPr>
+                <w:b/>
+              </w:rPr>
+            </w:pPr>
+            <w:r>
+              <w:rPr>
+                <w:b/>
+              </w:rPr>
+              <w:t>Difficulty level</w:t>
+            </w:r>
+          </w:p>
+        </w:tc>
+        <w:tc>
+          <w:tcPr>
+            <w:tcW w:w="7478" w:type="dxa"/>
+          </w:tcPr>
+          <w:p>
+            <w:r>
+              <w:t>Intermediate</w:t>
+            </w:r>
+          </w:p>
+        </w:tc>
+      </w:tr>
+      <w:tr>
+        <w:tc>
+          <w:tcPr>
+            <w:tcW w:w="2972" w:type="dxa"/>
+            <w:gridSpan w:val="2"/>
+            <w:tcBorders>
+              <w:bottom w:val="single" w:sz="4" w:space="0" w:color="auto"/>
+            </w:tcBorders>
+          </w:tcPr>
+          <w:p>
+            <w:pPr>
+              <w:rPr>
+                <w:b/>
+              </w:rPr>
+            </w:pPr>
+            <w:r>
+              <w:rPr>
+                <w:b/>
+              </w:rPr>
+              <w:t>Time estimate</w:t>
+            </w:r>
+          </w:p>
+        </w:tc>
+        <w:tc>
+          <w:tcPr>
+            <w:tcW w:w="7478" w:type="dxa"/>
+            <w:tcBorders>
+              <w:bottom w:val="single" w:sz="4" w:space="0" w:color="auto"/>
+            </w:tcBorders>
+          </w:tcPr>
+          <w:p>
+            <w:pPr>
+              <w:rPr>
+                <w:sz w:val="20"/>
+              </w:rPr>
+            </w:pPr>
+            <w:r>
+              <w:t xml:space="preserve">45 minutes - 1 hour   </w:t>
+            </w:r>
+          </w:p>
+        </w:tc>
+      </w:tr>
+      <w:tr>
+        <w:tc>
+          <w:tcPr>
+            <w:tcW w:w="2972" w:type="dxa"/>
+            <w:gridSpan w:val="2"/>
+            <w:tcBorders>
+              <w:bottom w:val="single" w:sz="4" w:space="0" w:color="auto"/>
+            </w:tcBorders>
+          </w:tcPr>
+          <w:p>
+            <w:pPr>
+              <w:rPr>
+                <w:b/>
+              </w:rPr>
+            </w:pPr>
+            <w:r>
+              <w:rPr>
+                <w:b/>
+              </w:rPr>
+              <w:t>Summary</w:t>
+            </w:r>
+          </w:p>
+        </w:tc>
+        <w:tc>
+          <w:tcPr>
+            <w:tcW w:w="7478" w:type="dxa"/>
+            <w:tcBorders>
+              <w:bottom w:val="single" w:sz="4" w:space="0" w:color="auto"/>
+            </w:tcBorders>
+          </w:tcPr>
+          <w:p>
+            <w:r>
+              <w:t xml:space="preserve">Students will train a machine learning model to predict how to avoid zombies. They use this in Scratch to make a virtual assistant that will recommend how to play a game. </w:t>
+            </w:r>
+          </w:p>
+        </w:tc>
+      </w:tr>
+      <w:tr>
+        <w:tc>
+          <w:tcPr>
+            <w:tcW w:w="2972" w:type="dxa"/>
+            <w:gridSpan w:val="2"/>
+            <w:tcBorders>
+              <w:bottom w:val="single" w:sz="4" w:space="0" w:color="auto"/>
+            </w:tcBorders>
+            <w:tcMar>
+              <w:bottom w:w="113" w:type="dxa"/>
+            </w:tcMar>
+          </w:tcPr>
+          <w:p>
+            <w:pPr>
+              <w:rPr>
+                <w:b/>
+              </w:rPr>
+            </w:pPr>
+            <w:r>
+              <w:rPr>
+                <w:b/>
+              </w:rPr>
+              <w:t>Topics</w:t>
+            </w:r>
+          </w:p>
+        </w:tc>
+        <w:tc>
+          <w:tcPr>
+            <w:tcW w:w="7478" w:type="dxa"/>
+            <w:tcBorders>
+              <w:bottom w:val="single" w:sz="4" w:space="0" w:color="auto"/>
+            </w:tcBorders>
+            <w:tcMar>
+              <w:bottom w:w="113" w:type="dxa"/>
+            </w:tcMar>
+          </w:tcPr>
+          <w:p>
+            <w:r>
+              <w:t>supervised learning, decision trees, feature selection</w:t>
+            </w:r>
+          </w:p>
+        </w:tc>
+      </w:tr>
+      <w:tr>
+        <w:tc>
+          <w:tcPr>
+            <w:tcW w:w="10450" w:type="dxa"/>
+            <w:gridSpan w:val="3"/>
+            <w:shd w:val="clear" w:color="auto" w:fill="92D050"/>
+            <w:tcMar>
+              <w:top w:w="85" w:type="dxa"/>
+              <w:left w:w="85" w:type="dxa"/>
+              <w:bottom w:w="85" w:type="dxa"/>
+              <w:right w:w="85" w:type="dxa"/>
+            </w:tcMar>
+            <w:vAlign w:val="center"/>
+          </w:tcPr>
+          <w:p>
+            <w:pPr>
+              <w:jc w:val="center"/>
+              <w:rPr>
+                <w:rFonts w:ascii="IBM Plex Sans" w:hAnsi="IBM Plex Sans"/>
+                <w:b/>
+              </w:rPr>
+            </w:pPr>
+            <w:r>
+              <w:rPr>
+                <w:rFonts w:ascii="IBM Plex Sans" w:hAnsi="IBM Plex Sans"/>
+                <w:b/>
+                <w:color w:val="44546A" w:themeColor="text2"/>
+              </w:rPr>
+              <w:t>Setup</w:t>
+            </w:r>
+          </w:p>
+        </w:tc>
+      </w:tr>
+      <w:tr>
+        <w:tc>
+          <w:tcPr>
+            <w:tcW w:w="10450" w:type="dxa"/>
+            <w:gridSpan w:val="3"/>
+            <w:tcMar>
+              <w:top w:w="113" w:type="dxa"/>
+            </w:tcMar>
+          </w:tcPr>
+          <w:p>
+            <w:r>
+              <w:t>Each student will need:</w:t>
+            </w:r>
+          </w:p>
+        </w:tc>
+      </w:tr>
+      <w:tr>
+        <w:tc>
+          <w:tcPr>
+            <w:tcW w:w="291" w:type="dxa"/>
+          </w:tcPr>
+          <w:p>
+            <w:pPr>
+              <w:rPr>
+                <w:b/>
+              </w:rPr>
+            </w:pPr>
+          </w:p>
+        </w:tc>
+        <w:tc>
+          <w:tcPr>
+            <w:tcW w:w="2681" w:type="dxa"/>
+          </w:tcPr>
+          <w:p>
+            <w:pPr>
+              <w:rPr>
+                <w:b/>
+              </w:rPr>
+            </w:pPr>
+            <w:proofErr w:type="gramStart"/>
+            <w:r>
+              <w:rPr>
+                <w:b/>
+              </w:rPr>
+              <w:t>Print-outs</w:t>
+            </w:r>
+            <w:proofErr w:type="gramEnd"/>
+          </w:p>
+        </w:tc>
+        <w:tc>
+          <w:tcPr>
+            <w:tcW w:w="7478" w:type="dxa"/>
+          </w:tcPr>
+          <w:p>
+            <w:pPr>
+              <w:rPr>
+                <w:sz w:val="22"/>
+              </w:rPr>
+            </w:pPr>
+            <w:r>
+              <w:t xml:space="preserve">Project worksheet    </w:t>
+            </w:r>
+            <w:r>
+              <w:rPr>
+                <w:sz w:val="22"/>
+              </w:rPr>
+              <w:t xml:space="preserve">(download from </w:t>
+            </w:r>
+            <w:hyperlink r:id="rId20" w:history="1">
+              <w:r>
+                <w:rPr>
+                  <w:rStyle w:val="Hyperlink"/>
+                  <w:sz w:val="22"/>
+                </w:rPr>
+                <w:t>https://machinelearningforkids.co.uk/worksheets</w:t>
+              </w:r>
+            </w:hyperlink>
+            <w:r>
+              <w:rPr>
+                <w:sz w:val="22"/>
+              </w:rPr>
+              <w:t xml:space="preserve"> )</w:t>
+            </w:r>
+          </w:p>
+          <w:p>
+            <w:pPr>
+              <w:rPr>
+                <w:sz w:val="21"/>
+                <w:szCs w:val="21"/>
+              </w:rPr>
+            </w:pPr>
+            <w:r>
+              <w:rPr>
+                <w:sz w:val="21"/>
+                <w:szCs w:val="21"/>
+              </w:rPr>
+              <w:t>Blocks in Scratch scripts are colour-coded, so printing in colour will make it easier for students.</w:t>
+            </w:r>
+          </w:p>
+          <w:p>
+            <w:pPr>
+              <w:rPr>
+                <w:sz w:val="21"/>
+                <w:szCs w:val="21"/>
+              </w:rPr>
+            </w:pPr>
+          </w:p>
+        </w:tc>
+      </w:tr>
+      <w:tr>
+        <w:tc>
+          <w:tcPr>
+            <w:tcW w:w="291" w:type="dxa"/>
+          </w:tcPr>
+          <w:p>
+            <w:pPr>
+              <w:rPr>
+                <w:b/>
+              </w:rPr>
+            </w:pPr>
+          </w:p>
+        </w:tc>
+        <w:tc>
+          <w:tcPr>
+            <w:tcW w:w="2681" w:type="dxa"/>
+          </w:tcPr>
+          <w:p>
+            <w:pPr>
+              <w:rPr>
+                <w:b/>
+              </w:rPr>
+            </w:pPr>
+            <w:r>
+              <w:rPr>
+                <w:b/>
+              </w:rPr>
+              <w:t>Access</w:t>
+            </w:r>
+          </w:p>
+        </w:tc>
+        <w:tc>
+          <w:tcPr>
+            <w:tcW w:w="7478" w:type="dxa"/>
+          </w:tcPr>
+          <w:p>
+            <w:r>
+              <w:t>Username and password for machinelearningforkids.co.uk</w:t>
+            </w:r>
+          </w:p>
+        </w:tc>
+      </w:tr>
+      <w:tr>
+        <w:tc>
+          <w:tcPr>
+            <w:tcW w:w="10450" w:type="dxa"/>
+            <w:gridSpan w:val="3"/>
+            <w:tcMar>
+              <w:top w:w="113" w:type="dxa"/>
+            </w:tcMar>
+          </w:tcPr>
+          <w:p>
+            <w:r>
+              <w:t>Class account will need:</w:t>
+            </w:r>
+          </w:p>
+        </w:tc>
+      </w:tr>
+      <w:tr>
+        <w:tc>
+          <w:tcPr>
+            <w:tcW w:w="291" w:type="dxa"/>
+            <w:tcBorders>
+              <w:bottom w:val="single" w:sz="4" w:space="0" w:color="auto"/>
+            </w:tcBorders>
+          </w:tcPr>
+          <w:p>
+            <w:pPr>
+              <w:rPr>
+                <w:b/>
+              </w:rPr>
+            </w:pPr>
+          </w:p>
+        </w:tc>
+        <w:tc>
+          <w:tcPr>
+            <w:tcW w:w="2681" w:type="dxa"/>
+            <w:tcBorders>
+              <w:bottom w:val="single" w:sz="4" w:space="0" w:color="auto"/>
+            </w:tcBorders>
+          </w:tcPr>
+          <w:p>
+            <w:pPr>
+              <w:rPr>
+                <w:b/>
+              </w:rPr>
+            </w:pPr>
+            <w:r>
+              <w:rPr>
+                <w:b/>
+              </w:rPr>
+              <w:t>API keys</w:t>
+            </w:r>
+          </w:p>
+        </w:tc>
+        <w:tc>
+          <w:tcPr>
+            <w:tcW w:w="7478" w:type="dxa"/>
+            <w:tcBorders>
+              <w:bottom w:val="single" w:sz="4" w:space="0" w:color="auto"/>
+            </w:tcBorders>
+          </w:tcPr>
+          <w:p>
+            <w:pPr>
+              <w:rPr>
+                <w:bCs/>
+                <w:sz w:val="18"/>
+              </w:rPr>
+            </w:pPr>
+            <w:r>
+              <w:rPr>
+                <w:bCs/>
+              </w:rPr>
+              <w:t>None</w:t>
+            </w:r>
+          </w:p>
+        </w:tc>
+      </w:tr>
+      <w:tr>
+        <w:tc>
+          <w:tcPr>
+            <w:tcW w:w="10450" w:type="dxa"/>
+            <w:gridSpan w:val="3"/>
+            <w:shd w:val="clear" w:color="auto" w:fill="92D050"/>
+            <w:tcMar>
+              <w:top w:w="85" w:type="dxa"/>
+              <w:left w:w="85" w:type="dxa"/>
+              <w:bottom w:w="85" w:type="dxa"/>
+              <w:right w:w="85" w:type="dxa"/>
+            </w:tcMar>
+          </w:tcPr>
+          <w:p>
+            <w:pPr>
+              <w:jc w:val="center"/>
+            </w:pPr>
+            <w:r>
+              <w:rPr>
+                <w:rFonts w:ascii="IBM Plex Sans" w:hAnsi="IBM Plex Sans"/>
+                <w:b/>
+                <w:color w:val="44546A" w:themeColor="text2"/>
+              </w:rPr>
+              <w:t>Customizing</w:t>
+            </w:r>
+          </w:p>
+        </w:tc>
+      </w:tr>
+      <w:tr>
+        <w:tc>
+          <w:tcPr>
+            <w:tcW w:w="10450" w:type="dxa"/>
+            <w:gridSpan w:val="3"/>
+            <w:tcBorders>
+              <w:bottom w:val="single" w:sz="4" w:space="0" w:color="auto"/>
+            </w:tcBorders>
+          </w:tcPr>
+          <w:p>
+            <w:pPr>
+              <w:rPr>
+                <w:sz w:val="22"/>
+              </w:rPr>
+            </w:pPr>
+            <w:r>
+              <w:rPr>
+                <w:sz w:val="22"/>
+              </w:rPr>
+              <w:t xml:space="preserve">If you use </w:t>
+            </w:r>
+            <w:r>
+              <w:rPr>
+                <w:b/>
+                <w:sz w:val="22"/>
+              </w:rPr>
+              <w:t>PRIMM</w:t>
+            </w:r>
+            <w:r>
+              <w:rPr>
+                <w:sz w:val="22"/>
+              </w:rPr>
+              <w:t xml:space="preserve"> approaches with your class, add a step where students predict how the project template works.</w:t>
+            </w:r>
+          </w:p>
+          <w:p>
+            <w:pPr>
+              <w:rPr>
+                <w:sz w:val="22"/>
+              </w:rPr>
+            </w:pPr>
+            <w:r>
+              <w:rPr>
+                <w:sz w:val="22"/>
+              </w:rPr>
+              <w:t xml:space="preserve">If you want to </w:t>
+            </w:r>
+            <w:r>
+              <w:rPr>
+                <w:b/>
+                <w:sz w:val="22"/>
+              </w:rPr>
+              <w:t>increase the amount of coding</w:t>
+            </w:r>
+            <w:r>
+              <w:rPr>
+                <w:sz w:val="22"/>
+              </w:rPr>
+              <w:t xml:space="preserve"> involved, delete some of the code from the project template and add steps to the worksheet so students code it themselves.</w:t>
+            </w:r>
+          </w:p>
+          <w:p>
+            <w:pPr>
+              <w:rPr>
+                <w:sz w:val="22"/>
+              </w:rPr>
+            </w:pPr>
+            <w:r>
+              <w:rPr>
+                <w:sz w:val="22"/>
+              </w:rPr>
+              <w:t xml:space="preserve">If you want to </w:t>
+            </w:r>
+            <w:r>
+              <w:rPr>
+                <w:b/>
+                <w:sz w:val="22"/>
+              </w:rPr>
+              <w:t>encourage problem solving</w:t>
+            </w:r>
+            <w:r>
+              <w:rPr>
+                <w:sz w:val="22"/>
+              </w:rPr>
+              <w:t>, delete some of the detail in the worksheets and provide more general instructions instead.</w:t>
+            </w:r>
+          </w:p>
+          <w:p>
+            <w:r>
+              <w:rPr>
+                <w:sz w:val="22"/>
+              </w:rPr>
+              <w:t>P</w:t>
+            </w:r>
+            <w:r>
+              <w:rPr>
+                <w:sz w:val="22"/>
+              </w:rPr>
+              <w:t>roject template files</w:t>
+            </w:r>
+            <w:r>
+              <w:rPr>
+                <w:sz w:val="22"/>
+              </w:rPr>
+              <w:t xml:space="preserve"> &amp;</w:t>
+            </w:r>
+            <w:r>
+              <w:rPr>
+                <w:sz w:val="22"/>
+              </w:rPr>
+              <w:t xml:space="preserve"> worksheets in MS Word format are available so you can </w:t>
+            </w:r>
+            <w:r>
+              <w:rPr>
+                <w:b/>
+                <w:sz w:val="22"/>
+              </w:rPr>
+              <w:t>modify them to suit your class</w:t>
+            </w:r>
+            <w:r>
+              <w:rPr>
+                <w:sz w:val="22"/>
+              </w:rPr>
+              <w:t>.</w:t>
+            </w:r>
+          </w:p>
+        </w:tc>
+      </w:tr>
+      <w:tr>
+        <w:tc>
+          <w:tcPr>
+            <w:tcW w:w="2972" w:type="dxa"/>
+            <w:gridSpan w:val="2"/>
+            <w:tcBorders>
+              <w:bottom w:val="single" w:sz="4" w:space="0" w:color="auto"/>
+            </w:tcBorders>
+          </w:tcPr>
+          <w:p>
+            <w:pPr>
+              <w:rPr>
+                <w:b/>
+              </w:rPr>
+            </w:pPr>
+            <w:r>
+              <w:rPr>
+                <w:b/>
+              </w:rPr>
+              <w:t>Project template</w:t>
+            </w:r>
+            <w:r>
+              <w:rPr>
+                <w:b/>
+              </w:rPr>
+              <w:t>s</w:t>
+            </w:r>
+          </w:p>
+        </w:tc>
+        <w:tc>
+          <w:tcPr>
+            <w:tcW w:w="7478" w:type="dxa"/>
+            <w:tcBorders>
+              <w:bottom w:val="single" w:sz="4" w:space="0" w:color="auto"/>
+            </w:tcBorders>
+          </w:tcPr>
+          <w:p>
+            <w:hyperlink r:id="rId21" w:history="1">
+              <w:r>
+                <w:rPr>
+                  <w:rStyle w:val="Hyperlink"/>
+                </w:rPr>
+                <w:t>https://github.com/IBM/taxinomitis-docs/tree/master/scratch-templates</w:t>
+              </w:r>
+            </w:hyperlink>
+          </w:p>
+        </w:tc>
+      </w:tr>
+      <w:tr>
+        <w:tc>
+          <w:tcPr>
+            <w:tcW w:w="2972" w:type="dxa"/>
+            <w:gridSpan w:val="2"/>
+            <w:tcBorders>
+              <w:bottom w:val="single" w:sz="4" w:space="0" w:color="auto"/>
+            </w:tcBorders>
+          </w:tcPr>
+          <w:p>
+            <w:pPr>
+              <w:rPr>
+                <w:b/>
+              </w:rPr>
+            </w:pPr>
+            <w:r>
+              <w:rPr>
+                <w:b/>
+              </w:rPr>
+              <w:t>Workshee</w:t>
+            </w:r>
+            <w:r>
+              <w:rPr>
+                <w:b/>
+              </w:rPr>
+              <w:t>t</w:t>
+            </w:r>
+            <w:r>
+              <w:rPr>
+                <w:b/>
+                <w:color w:val="FFFFFF" w:themeColor="background1"/>
+              </w:rPr>
+              <w:t>s</w:t>
+            </w:r>
+            <w:r>
+              <w:rPr>
+                <w:b/>
+              </w:rPr>
+              <w:t xml:space="preserve"> </w:t>
+            </w:r>
+          </w:p>
+        </w:tc>
+        <w:tc>
+          <w:tcPr>
+            <w:tcW w:w="7478" w:type="dxa"/>
+            <w:tcBorders>
+              <w:bottom w:val="single" w:sz="4" w:space="0" w:color="auto"/>
+            </w:tcBorders>
+          </w:tcPr>
+          <w:p>
+            <w:hyperlink r:id="rId22" w:history="1">
+              <w:r>
+                <w:rPr>
+                  <w:rStyle w:val="Hyperlink"/>
+                </w:rPr>
+                <w:t>https://github.com/IBM/taxinomitis-docs/tree/master/project-worksheets/msword</w:t>
+              </w:r>
+            </w:hyperlink>
+          </w:p>
+        </w:tc>
+      </w:tr>
+      <w:tr>
+        <w:tc>
+          <w:tcPr>
+            <w:tcW w:w="10450" w:type="dxa"/>
+            <w:gridSpan w:val="3"/>
+            <w:shd w:val="clear" w:color="auto" w:fill="92D050"/>
+            <w:tcMar>
+              <w:top w:w="85" w:type="dxa"/>
+              <w:left w:w="85" w:type="dxa"/>
+              <w:bottom w:w="85" w:type="dxa"/>
+              <w:right w:w="85" w:type="dxa"/>
+            </w:tcMar>
+          </w:tcPr>
+          <w:p>
+            <w:pPr>
+              <w:jc w:val="center"/>
+            </w:pPr>
+            <w:r>
+              <w:rPr>
+                <w:rFonts w:ascii="IBM Plex Sans" w:hAnsi="IBM Plex Sans"/>
+                <w:b/>
+                <w:color w:val="44546A" w:themeColor="text2"/>
+              </w:rPr>
+              <w:t>Help</w:t>
+            </w:r>
+          </w:p>
+        </w:tc>
+      </w:tr>
+      <w:tr>
+        <w:tc>
+          <w:tcPr>
+            <w:tcW w:w="2972" w:type="dxa"/>
+            <w:gridSpan w:val="2"/>
+          </w:tcPr>
+          <w:p>
+            <w:pPr>
+              <w:rPr>
+                <w:b/>
+              </w:rPr>
+            </w:pPr>
+            <w:r>
+              <w:rPr>
+                <w:b/>
+              </w:rPr>
+              <w:t>Advice</w:t>
+            </w:r>
+          </w:p>
+        </w:tc>
+        <w:tc>
+          <w:tcPr>
+            <w:tcW w:w="7478" w:type="dxa"/>
+          </w:tcPr>
+          <w:p>
+            <w:pPr>
+              <w:pStyle w:val="ListParagraph"/>
+              <w:numPr>
+                <w:ilvl w:val="0"/>
+                <w:numId w:val="1"/>
+              </w:numPr>
+              <w:ind w:left="455" w:hanging="425"/>
+            </w:pPr>
+            <w:r>
+              <w:t xml:space="preserve">Choosing more than five sensors will work (and can result in a more accurate model) however it makes the Scratch script more complicated to make. </w:t>
+            </w:r>
+          </w:p>
+          <w:p>
+            <w:pPr>
+              <w:pStyle w:val="ListParagraph"/>
+              <w:numPr>
+                <w:ilvl w:val="0"/>
+                <w:numId w:val="1"/>
+              </w:numPr>
+              <w:ind w:left="455" w:hanging="425"/>
+            </w:pPr>
+            <w:r>
+              <w:t>Choosing fewer sensors (e.g. 3) will make the Scratch script much simpler, however it may result in ML models performing less well.</w:t>
+            </w:r>
+          </w:p>
+          <w:p>
+            <w:pPr>
+              <w:pStyle w:val="ListParagraph"/>
+              <w:numPr>
+                <w:ilvl w:val="0"/>
+                <w:numId w:val="1"/>
+              </w:numPr>
+              <w:ind w:left="455" w:hanging="425"/>
+            </w:pPr>
+            <w:r>
+              <w:t xml:space="preserve">I wouldn’t recommend sharing </w:t>
+            </w:r>
+            <w:r>
+              <w:t xml:space="preserve">the following information </w:t>
+            </w:r>
+            <w:r>
+              <w:t>with students until the end of the lesson, but if it’s helpful for you to answer their questions</w:t>
+            </w:r>
+            <w:r>
+              <w:t xml:space="preserve"> about what they’re seeing in their projects</w:t>
+            </w:r>
+            <w:r>
+              <w:t>, the zombie behaviour is as follows:</w:t>
+            </w:r>
+          </w:p>
+          <w:p>
+            <w:pPr>
+              <w:ind w:left="30"/>
+            </w:pPr>
+            <w:r>
+              <w:rPr>
+                <w:b/>
+                <w:bCs/>
+              </w:rPr>
+              <w:t>Lighting</w:t>
+            </w:r>
+            <w:r>
+              <w:t xml:space="preserve"> – </w:t>
+            </w:r>
+            <w:r>
+              <w:t xml:space="preserve">Zombies don’t like harsh lighting. They prefer no lighting at all, and like halide lighting least of all. </w:t>
+            </w:r>
+            <w:r>
+              <w:t xml:space="preserve">In order (from </w:t>
+            </w:r>
+            <w:r>
+              <w:t>least</w:t>
+            </w:r>
+            <w:r>
+              <w:t xml:space="preserve"> likely to have zombies to </w:t>
+            </w:r>
+            <w:r>
+              <w:t>most</w:t>
+            </w:r>
+            <w:r>
+              <w:t>)</w:t>
+            </w:r>
+            <w:r>
+              <w:t>:</w:t>
+            </w:r>
+            <w:r>
+              <w:t xml:space="preserve"> halide, halogen, fluorescent, incandescent, none.</w:t>
+            </w:r>
+            <w:r>
+              <w:t xml:space="preserve"> </w:t>
+            </w:r>
+          </w:p>
+          <w:p>
+            <w:pPr>
+              <w:ind w:left="30"/>
+            </w:pPr>
+            <w:r>
+              <w:rPr>
+                <w:b/>
+                <w:bCs/>
+              </w:rPr>
+              <w:lastRenderedPageBreak/>
+              <w:t>Humidity</w:t>
+            </w:r>
+            <w:r>
+              <w:t xml:space="preserve"> – Zombies like it damp. The more humid, the more likely to find a zombie. </w:t>
+            </w:r>
+          </w:p>
+          <w:p>
+            <w:pPr>
+              <w:ind w:left="30"/>
+            </w:pPr>
+            <w:r>
+              <w:rPr>
+                <w:b/>
+                <w:bCs/>
+              </w:rPr>
+              <w:t>Temperature</w:t>
+            </w:r>
+            <w:r>
+              <w:t xml:space="preserve"> – </w:t>
+            </w:r>
+            <w:r>
+              <w:t>Z</w:t>
+            </w:r>
+            <w:r>
+              <w:t xml:space="preserve">ombies prefer room temperature – very cold or very hot temperatures make zombies less likely. The colder/hotter, the less likely </w:t>
+            </w:r>
+            <w:r>
+              <w:t xml:space="preserve">they </w:t>
+            </w:r>
+            <w:r>
+              <w:t>are</w:t>
+            </w:r>
+            <w:r>
+              <w:t xml:space="preserve">. This has a big difference on whether you’ll find zombies. </w:t>
+            </w:r>
+            <w:r>
+              <w:t xml:space="preserve"> </w:t>
+            </w:r>
+            <w:r>
+              <w:br/>
+            </w:r>
+            <w:r>
+              <w:rPr>
+                <w:b/>
+                <w:bCs/>
+              </w:rPr>
+              <w:t>Wall colour</w:t>
+            </w:r>
+            <w:r>
+              <w:t xml:space="preserve"> – Zombies very slightly prefer dark colours like black or brown, but this only makes a very small difference to which rooms they’re in. </w:t>
+            </w:r>
+            <w:r>
+              <w:br/>
+            </w:r>
+            <w:r>
+              <w:rPr>
+                <w:b/>
+                <w:bCs/>
+              </w:rPr>
+              <w:t>Floor type</w:t>
+            </w:r>
+            <w:r>
+              <w:t xml:space="preserve"> – Zombies don’t care about floor type. This makes no difference.</w:t>
+            </w:r>
+          </w:p>
+          <w:p>
+            <w:pPr>
+              <w:ind w:left="30"/>
+            </w:pPr>
+            <w:r>
+              <w:rPr>
+                <w:b/>
+                <w:bCs/>
+              </w:rPr>
+              <w:t>Number of chairs</w:t>
+            </w:r>
+            <w:r>
+              <w:t xml:space="preserve"> – Zombies don’t use chairs. This makes no difference.</w:t>
+            </w:r>
+          </w:p>
+          <w:p>
+            <w:pPr>
+              <w:ind w:left="30"/>
+            </w:pPr>
+            <w:r>
+              <w:rPr>
+                <w:b/>
+                <w:bCs/>
+              </w:rPr>
+              <w:t>Room size</w:t>
+            </w:r>
+            <w:r>
+              <w:t xml:space="preserve"> – Zombies prefer bigger rooms, but this makes only a small difference.</w:t>
+            </w:r>
+          </w:p>
+          <w:p>
+            <w:pPr>
+              <w:ind w:left="30"/>
+            </w:pPr>
+            <w:r>
+              <w:rPr>
+                <w:b/>
+                <w:bCs/>
+              </w:rPr>
+              <w:t>Number of windows</w:t>
+            </w:r>
+            <w:r>
+              <w:t xml:space="preserve"> – Zombies can get in through the windows, so more windows do make zombies a bit more likely.</w:t>
+            </w:r>
+          </w:p>
+          <w:p>
+            <w:pPr>
+              <w:ind w:left="30"/>
+            </w:pPr>
+            <w:r>
+              <w:rPr>
+                <w:b/>
+                <w:bCs/>
+              </w:rPr>
+              <w:t>Brightness</w:t>
+            </w:r>
+            <w:r>
+              <w:t xml:space="preserve"> – Zombies prefer the dark</w:t>
+            </w:r>
+            <w:r>
+              <w:t xml:space="preserve">. Darkness makes them much </w:t>
+            </w:r>
+            <w:proofErr w:type="spellStart"/>
+            <w:r>
+              <w:t>much</w:t>
+            </w:r>
+            <w:proofErr w:type="spellEnd"/>
+            <w:r>
+              <w:t xml:space="preserve"> more likely. This makes a bigger difference than anything else.</w:t>
+            </w:r>
+          </w:p>
+          <w:p>
+            <w:pPr>
+              <w:ind w:left="30"/>
+            </w:pPr>
+            <w:r>
+              <w:rPr>
+                <w:b/>
+                <w:bCs/>
+              </w:rPr>
+              <w:t xml:space="preserve">Noise levels </w:t>
+            </w:r>
+            <w:r>
+              <w:rPr>
+                <w:b/>
+                <w:bCs/>
+              </w:rPr>
+              <w:t xml:space="preserve">– </w:t>
+            </w:r>
+            <w:r>
+              <w:t>Zombies</w:t>
+            </w:r>
+            <w:r>
+              <w:rPr>
+                <w:b/>
+                <w:bCs/>
+              </w:rPr>
+              <w:t xml:space="preserve"> </w:t>
+            </w:r>
+            <w:r>
+              <w:t>don’t care about noise. This makes no difference.</w:t>
+            </w:r>
+          </w:p>
+          <w:p>
+            <w:pPr>
+              <w:ind w:left="30"/>
+            </w:pPr>
+            <w:r>
+              <w:rPr>
+                <w:b/>
+                <w:bCs/>
+              </w:rPr>
+              <w:t>Number of mirrors</w:t>
+            </w:r>
+            <w:r>
+              <w:t xml:space="preserve"> – Mirrors help make you jump when you see a zombie, so a mirror in the room will make a zombie a little more likely, but the number of them doesn’t matter.</w:t>
+            </w:r>
+            <w:r>
+              <w:br/>
+            </w:r>
+            <w:r>
+              <w:rPr>
+                <w:b/>
+                <w:bCs/>
+              </w:rPr>
+              <w:t>Room number</w:t>
+            </w:r>
+            <w:r>
+              <w:t xml:space="preserve"> – Zombies don’t read, so the hotel room number makes no difference.</w:t>
+            </w:r>
+          </w:p>
+          <w:p>
+            <w:pPr>
+              <w:ind w:left="30"/>
+            </w:pPr>
+          </w:p>
+          <w:p>
+            <w:pPr>
+              <w:ind w:left="30"/>
+            </w:pPr>
+            <w:r>
+              <w:t xml:space="preserve">There is some correlation between the values – e.g. halide lighting and number of windows can make a higher brightness more likely, whereas no lighting and no windows makes a lower brightness more likely. </w:t>
+            </w:r>
+          </w:p>
+          <w:p>
+            <w:pPr>
+              <w:ind w:left="30"/>
+            </w:pPr>
+          </w:p>
+          <w:p>
+            <w:pPr>
+              <w:ind w:left="30"/>
+            </w:pPr>
+            <w:r>
+              <w:t>The relative impact of the different sensor values can be seen below:</w:t>
+            </w:r>
+          </w:p>
+          <w:p>
+            <w:pPr>
+              <w:ind w:left="30"/>
+            </w:pPr>
+            <w:r>
+              <w:drawing>
+                <wp:inline distT="0" distB="0" distL="0" distR="0" wp14:anchorId="62884C55" wp14:editId="75863895">
+                  <wp:extent cx="5829300" cy="3810000"/>
+                  <wp:effectExtent l="0" t="0" r="0" b="0"/>
+                  <wp:docPr id="1" name="Picture 1"/>
+                  <wp:cNvGraphicFramePr>
+                    <a:graphicFrameLocks xmlns:a="http://schemas.openxmlformats.org/drawingml/2006/main" noChangeAspect="1"/>
+                  </wp:cNvGraphicFramePr>
+                  <a:graphic xmlns:a="http://schemas.openxmlformats.org/drawingml/2006/main">
+                    <a:graphicData uri="http://schemas.openxmlformats.org/drawingml/2006/picture">
+                      <pic:pic xmlns:pic="http://schemas.openxmlformats.org/drawingml/2006/picture">
+                        <pic:nvPicPr>
+                          <pic:cNvPr id="1" name=""/>
+                          <pic:cNvPicPr/>
+                        </pic:nvPicPr>
+                        <pic:blipFill>
+                          <a:blip r:embed="rId23"/>
+                          <a:stretch>
+                            <a:fillRect/>
+                          </a:stretch>
+                        </pic:blipFill>
+                        <pic:spPr>
+                          <a:xfrm>
+                            <a:off x="0" y="0"/>
+                            <a:ext cx="5829300" cy="3810000"/>
+                          </a:xfrm>
+                          <a:prstGeom prst="rect">
+                            <a:avLst/>
+                          </a:prstGeom>
+                        </pic:spPr>
+                      </pic:pic>
+                    </a:graphicData>
+                  </a:graphic>
+                </wp:inline>
+              </w:drawing>
+            </w:r>
+          </w:p>
+          <w:p/>
+          <w:p>
+            <w:r>
+              <w:t xml:space="preserve">This means a student who picks: “room number”, “noise”, “flooring”, “chairs”, “wall colour” as their five sensors will have a machine learning model that performs very poorly and will probably make mostly inaccurate predictions. </w:t>
+            </w:r>
+          </w:p>
+          <w:p>
+            <w:pPr>
+              <w:ind w:left="30"/>
+            </w:pPr>
+          </w:p>
+          <w:p>
+            <w:pPr>
+              <w:ind w:left="30"/>
+            </w:pPr>
+            <w:r>
+              <w:t xml:space="preserve">It also means a student who picks: “brightness”, “temperature”, “humidity”, “lighting”, “windows” as their five sensors will have a </w:t>
+            </w:r>
+            <w:r>
+              <w:t xml:space="preserve">very accurate </w:t>
+            </w:r>
+            <w:r>
+              <w:t xml:space="preserve">machine learning model that allows for a perfect escape. </w:t>
+            </w:r>
+          </w:p>
+          <w:p>
+            <w:r>
+              <w:t xml:space="preserve"> </w:t>
+            </w:r>
+          </w:p>
         </w:tc>
       </w:tr>
     </w:tbl>
@@ -3353,7 +4723,7 @@
                 <w:sz w:val="36"/>
               </w:rPr>
               <w:lastRenderedPageBreak/>
-              <w:t xml:space="preserve">Machine Learning For </w:t>
+              <w:t xml:space="preserve">Machine Learning </w:t>
             </w:r>
             <w:proofErr w:type="gramStart"/>
             <w:r>
@@ -3363,7 +4733,7 @@
                 <w:color w:val="FFFFFF" w:themeColor="background1"/>
                 <w:sz w:val="36"/>
               </w:rPr>
-              <w:t>Kids  :</w:t>
+              <w:t>For</w:t>
             </w:r>
             <w:proofErr w:type="gramEnd"/>
             <w:r>
@@ -3373,7 +4743,7 @@
                 <w:color w:val="FFFFFF" w:themeColor="background1"/>
                 <w:sz w:val="36"/>
               </w:rPr>
-              <w:t xml:space="preserve">:  </w:t>
+              <w:t xml:space="preserve"> Kids  ::  </w:t>
             </w:r>
             <w:r>
               <w:rPr>
@@ -3588,46 +4958,24 @@
               </w:rPr>
             </w:pPr>
             <w:r>
-              <w:t>1.5 hours</w:t>
-            </w:r>
-            <w:proofErr w:type="gramStart"/>
-            <w:r>
-              <w:t xml:space="preserve">   </w:t>
+              <w:t xml:space="preserve">1.5 hours   </w:t>
             </w:r>
             <w:r>
               <w:rPr>
                 <w:sz w:val="20"/>
               </w:rPr>
-              <w:t>(</w:t>
-            </w:r>
-            <w:proofErr w:type="gramEnd"/>
+              <w:t>(for full version of the project, where the students make their own cards)</w:t>
+            </w:r>
+          </w:p>
+          <w:p>
+            <w:r>
+              <w:t xml:space="preserve">45 minutes   </w:t>
+            </w:r>
             <w:r>
               <w:rPr>
                 <w:sz w:val="20"/>
               </w:rPr>
-              <w:t>for full version of the project, where the students make their own cards)</w:t>
-            </w:r>
-          </w:p>
-          <w:p>
-            <w:r>
-              <w:t>45 minutes</w:t>
-            </w:r>
-            <w:proofErr w:type="gramStart"/>
-            <w:r>
-              <w:t xml:space="preserve">   </w:t>
-            </w:r>
-            <w:r>
-              <w:rPr>
-                <w:sz w:val="20"/>
-              </w:rPr>
-              <w:t>(</w:t>
-            </w:r>
-            <w:proofErr w:type="gramEnd"/>
-            <w:r>
-              <w:rPr>
-                <w:sz w:val="20"/>
-              </w:rPr>
-              <w:t xml:space="preserve">if students are provided with pre-made cards)  </w:t>
+              <w:t xml:space="preserve">(if students are provided with pre-made cards)  </w:t>
             </w:r>
           </w:p>
         </w:tc>
@@ -3823,7 +5171,7 @@
               </w:rPr>
               <w:t xml:space="preserve">(download from </w:t>
             </w:r>
-            <w:hyperlink r:id="rId20" w:history="1">
+            <w:hyperlink r:id="rId24" w:history="1">
               <w:r>
                 <w:rPr>
                   <w:rStyle w:val="Hyperlink"/>
@@ -3892,43 +5240,32 @@
               </w:rPr>
             </w:pPr>
             <w:r>
-              <w:t>Paper, scissors, felt pens</w:t>
-            </w:r>
-            <w:proofErr w:type="gramStart"/>
-            <w:r>
-              <w:t xml:space="preserve">   </w:t>
+              <w:t xml:space="preserve">Paper, scissors, felt pens   </w:t>
             </w:r>
             <w:r>
               <w:rPr>
                 <w:sz w:val="20"/>
               </w:rPr>
-              <w:t>(</w:t>
-            </w:r>
-            <w:proofErr w:type="gramEnd"/>
+              <w:t>(for full</w:t>
+            </w:r>
             <w:r>
               <w:rPr>
                 <w:sz w:val="20"/>
               </w:rPr>
-              <w:t>for full</w:t>
+              <w:t xml:space="preserve"> project</w:t>
             </w:r>
             <w:r>
               <w:rPr>
                 <w:sz w:val="20"/>
               </w:rPr>
-              <w:t xml:space="preserve"> project</w:t>
-            </w:r>
+              <w:t>, where the students make their own cards)</w:t>
+            </w:r>
+          </w:p>
+          <w:p>
             <w:r>
               <w:rPr>
                 <w:sz w:val="20"/>
               </w:rPr>
-              <w:t>, where the students make their own cards)</w:t>
-            </w:r>
-          </w:p>
-          <w:p>
-            <w:r>
-              <w:rPr>
-                <w:sz w:val="20"/>
-              </w:rPr>
               <w:t>or</w:t>
             </w:r>
           </w:p>
@@ -3937,24 +5274,13 @@
               <w:t xml:space="preserve">Pre-made cards     </w:t>
             </w:r>
             <w:r>
-              <w:t xml:space="preserve"> </w:t>
-            </w:r>
-            <w:proofErr w:type="gramStart"/>
-            <w:r>
-              <w:t xml:space="preserve">   </w:t>
-            </w:r>
-            <w:r>
-              <w:rPr>
-                <w:sz w:val="22"/>
-              </w:rPr>
-              <w:t>(</w:t>
-            </w:r>
-            <w:proofErr w:type="gramEnd"/>
-            <w:r>
-              <w:rPr>
-                <w:sz w:val="22"/>
-              </w:rPr>
-              <w:t xml:space="preserve">download </w:t>
+              <w:t xml:space="preserve">    </w:t>
+            </w:r>
+            <w:r>
+              <w:rPr>
+                <w:sz w:val="22"/>
+              </w:rPr>
+              <w:t xml:space="preserve">(download </w:t>
             </w:r>
             <w:r>
               <w:rPr>
@@ -4143,27 +5469,13 @@
               <w:rPr>
                 <w:b/>
               </w:rPr>
-              <w:t xml:space="preserve">Watson Visual </w:t>
-            </w:r>
-            <w:proofErr w:type="gramStart"/>
-            <w:r>
-              <w:rPr>
-                <w:b/>
-              </w:rPr>
-              <w:t>Recognition</w:t>
-            </w:r>
-            <w:r>
-              <w:rPr>
-                <w:b/>
-              </w:rPr>
-              <w:t xml:space="preserve">  -</w:t>
-            </w:r>
-            <w:proofErr w:type="gramEnd"/>
-            <w:r>
-              <w:rPr>
-                <w:b/>
-              </w:rPr>
-              <w:t xml:space="preserve"> </w:t>
+              <w:t>Watson Visual Recognition</w:t>
+            </w:r>
+            <w:r>
+              <w:rPr>
+                <w:b/>
+              </w:rPr>
+              <w:t xml:space="preserve">  - </w:t>
             </w:r>
             <w:r>
               <w:t>1 custom model per student</w:t>
@@ -4200,7 +5512,7 @@
               </w:rPr>
               <w:t xml:space="preserve">more detail at: </w:t>
             </w:r>
-            <w:hyperlink r:id="rId21" w:history="1">
+            <w:hyperlink r:id="rId25" w:history="1">
               <w:r>
                 <w:rPr>
                   <w:rStyle w:val="Hyperlink"/>
@@ -4414,7 +5726,7 @@
             </w:tcBorders>
           </w:tcPr>
           <w:p>
-            <w:hyperlink r:id="rId22" w:history="1">
+            <w:hyperlink r:id="rId26" w:history="1">
               <w:r>
                 <w:rPr>
                   <w:rStyle w:val="Hyperlink"/>
@@ -4467,7 +5779,7 @@
             </w:tcBorders>
           </w:tcPr>
           <w:p>
-            <w:hyperlink r:id="rId23" w:history="1">
+            <w:hyperlink r:id="rId27" w:history="1">
               <w:r>
                 <w:rPr>
                   <w:rStyle w:val="Hyperlink"/>
@@ -4605,7 +5917,7 @@
             <w:r>
               <w:t xml:space="preserve">General troubleshooting and help at </w:t>
             </w:r>
-            <w:hyperlink r:id="rId24" w:history="1">
+            <w:hyperlink r:id="rId28" w:history="1">
               <w:r>
                 <w:rPr>
                   <w:rStyle w:val="Hyperlink"/>
@@ -4675,7 +5987,7 @@
                 <w:sz w:val="36"/>
               </w:rPr>
               <w:lastRenderedPageBreak/>
-              <w:t xml:space="preserve">Machine Learning For </w:t>
+              <w:t xml:space="preserve">Machine Learning </w:t>
             </w:r>
             <w:proofErr w:type="gramStart"/>
             <w:r>
@@ -4685,7 +5997,7 @@
                 <w:color w:val="FFFFFF" w:themeColor="background1"/>
                 <w:sz w:val="36"/>
               </w:rPr>
-              <w:t>Kids  :</w:t>
+              <w:t>For</w:t>
             </w:r>
             <w:proofErr w:type="gramEnd"/>
             <w:r>
@@ -4695,7 +6007,7 @@
                 <w:color w:val="FFFFFF" w:themeColor="background1"/>
                 <w:sz w:val="36"/>
               </w:rPr>
-              <w:t xml:space="preserve">:  </w:t>
+              <w:t xml:space="preserve"> Kids  ::  </w:t>
             </w:r>
             <w:r>
               <w:rPr>
@@ -5096,7 +6408,7 @@
               </w:rPr>
               <w:t xml:space="preserve">(download from </w:t>
             </w:r>
-            <w:hyperlink r:id="rId25" w:history="1">
+            <w:hyperlink r:id="rId29" w:history="1">
               <w:r>
                 <w:rPr>
                   <w:rStyle w:val="Hyperlink"/>
@@ -5237,27 +6549,13 @@
               <w:rPr>
                 <w:b/>
               </w:rPr>
-              <w:t xml:space="preserve">Watson Visual </w:t>
-            </w:r>
-            <w:proofErr w:type="gramStart"/>
-            <w:r>
-              <w:rPr>
-                <w:b/>
-              </w:rPr>
-              <w:t>Recognition</w:t>
-            </w:r>
-            <w:r>
-              <w:rPr>
-                <w:b/>
-              </w:rPr>
-              <w:t xml:space="preserve">  -</w:t>
-            </w:r>
-            <w:proofErr w:type="gramEnd"/>
-            <w:r>
-              <w:rPr>
-                <w:b/>
-              </w:rPr>
-              <w:t xml:space="preserve"> </w:t>
+              <w:t>Watson Visual Recognition</w:t>
+            </w:r>
+            <w:r>
+              <w:rPr>
+                <w:b/>
+              </w:rPr>
+              <w:t xml:space="preserve">  - </w:t>
             </w:r>
             <w:r>
               <w:t>1</w:t>
@@ -5503,7 +6801,7 @@
             </w:tcBorders>
           </w:tcPr>
           <w:p>
-            <w:hyperlink r:id="rId26" w:history="1">
+            <w:hyperlink r:id="rId30" w:history="1">
               <w:r>
                 <w:rPr>
                   <w:rStyle w:val="Hyperlink"/>
@@ -5557,7 +6855,7 @@
             </w:tcBorders>
           </w:tcPr>
           <w:p>
-            <w:hyperlink r:id="rId27" w:history="1">
+            <w:hyperlink r:id="rId31" w:history="1">
               <w:r>
                 <w:rPr>
                   <w:rStyle w:val="Hyperlink"/>
@@ -5675,7 +6973,7 @@
             <w:r>
               <w:t xml:space="preserve">General troubleshooting and help at </w:t>
             </w:r>
-            <w:hyperlink r:id="rId28" w:history="1">
+            <w:hyperlink r:id="rId32" w:history="1">
               <w:r>
                 <w:rPr>
                   <w:rStyle w:val="Hyperlink"/>
@@ -5738,7 +7036,7 @@
                 <w:sz w:val="36"/>
               </w:rPr>
               <w:lastRenderedPageBreak/>
-              <w:t xml:space="preserve">Machine Learning For </w:t>
+              <w:t xml:space="preserve">Machine Learning </w:t>
             </w:r>
             <w:proofErr w:type="gramStart"/>
             <w:r>
@@ -5748,7 +7046,7 @@
                 <w:color w:val="FFFFFF" w:themeColor="background1"/>
                 <w:sz w:val="36"/>
               </w:rPr>
-              <w:t>Kids  :</w:t>
+              <w:t>For</w:t>
             </w:r>
             <w:proofErr w:type="gramEnd"/>
             <w:r>
@@ -5758,7 +7056,7 @@
                 <w:color w:val="FFFFFF" w:themeColor="background1"/>
                 <w:sz w:val="36"/>
               </w:rPr>
-              <w:t xml:space="preserve">:  </w:t>
+              <w:t xml:space="preserve"> Kids  ::  </w:t>
             </w:r>
             <w:r>
               <w:rPr>
@@ -6174,7 +7472,7 @@
               </w:rPr>
               <w:t xml:space="preserve">(download from </w:t>
             </w:r>
-            <w:hyperlink r:id="rId29" w:history="1">
+            <w:hyperlink r:id="rId33" w:history="1">
               <w:r>
                 <w:rPr>
                   <w:rStyle w:val="Hyperlink"/>
@@ -6365,11 +7663,7 @@
               </w:rPr>
             </w:pPr>
             <w:r>
-              <w:t xml:space="preserve">1 custom model per </w:t>
-            </w:r>
-            <w:proofErr w:type="gramStart"/>
-            <w:r>
-              <w:t>student</w:t>
+              <w:t>1 custom model per student</w:t>
             </w:r>
             <w:r>
               <w:t xml:space="preserve">  </w:t>
@@ -6380,7 +7674,6 @@
               </w:rPr>
               <w:t>(</w:t>
             </w:r>
-            <w:proofErr w:type="gramEnd"/>
             <w:r>
               <w:rPr>
                 <w:sz w:val="20"/>
@@ -6403,24 +7696,13 @@
               </w:rPr>
             </w:pPr>
             <w:r>
-              <w:t xml:space="preserve">1 custom model per class     </w:t>
-            </w:r>
-            <w:proofErr w:type="gramStart"/>
-            <w:r>
-              <w:t xml:space="preserve">   </w:t>
+              <w:t xml:space="preserve">1 custom model per class        </w:t>
             </w:r>
             <w:r>
               <w:rPr>
                 <w:sz w:val="20"/>
               </w:rPr>
-              <w:t>(</w:t>
-            </w:r>
-            <w:proofErr w:type="gramEnd"/>
-            <w:r>
-              <w:rPr>
-                <w:sz w:val="20"/>
-              </w:rPr>
-              <w:t xml:space="preserve">if students </w:t>
+              <w:t xml:space="preserve">(if students </w:t>
             </w:r>
             <w:r>
               <w:rPr>
@@ -6683,7 +7965,7 @@
             </w:tcBorders>
           </w:tcPr>
           <w:p>
-            <w:hyperlink r:id="rId30" w:history="1">
+            <w:hyperlink r:id="rId34" w:history="1">
               <w:r>
                 <w:rPr>
                   <w:rStyle w:val="Hyperlink"/>
@@ -6736,7 +8018,7 @@
             </w:tcBorders>
           </w:tcPr>
           <w:p>
-            <w:hyperlink r:id="rId31" w:history="1">
+            <w:hyperlink r:id="rId35" w:history="1">
               <w:r>
                 <w:rPr>
                   <w:rStyle w:val="Hyperlink"/>
@@ -6938,7 +8220,7 @@
             <w:r>
               <w:t xml:space="preserve">General troubleshooting and help at </w:t>
             </w:r>
-            <w:hyperlink r:id="rId32" w:history="1">
+            <w:hyperlink r:id="rId36" w:history="1">
               <w:r>
                 <w:rPr>
                   <w:rStyle w:val="Hyperlink"/>
@@ -7001,7 +8283,7 @@
                 <w:sz w:val="36"/>
               </w:rPr>
               <w:lastRenderedPageBreak/>
-              <w:t xml:space="preserve">Machine Learning For </w:t>
+              <w:t xml:space="preserve">Machine Learning </w:t>
             </w:r>
             <w:proofErr w:type="gramStart"/>
             <w:r>
@@ -7011,7 +8293,7 @@
                 <w:color w:val="FFFFFF" w:themeColor="background1"/>
                 <w:sz w:val="36"/>
               </w:rPr>
-              <w:t>Kids  :</w:t>
+              <w:t>For</w:t>
             </w:r>
             <w:proofErr w:type="gramEnd"/>
             <w:r>
@@ -7021,7 +8303,7 @@
                 <w:color w:val="FFFFFF" w:themeColor="background1"/>
                 <w:sz w:val="36"/>
               </w:rPr>
-              <w:t xml:space="preserve">:  </w:t>
+              <w:t xml:space="preserve"> Kids  ::  </w:t>
             </w:r>
             <w:r>
               <w:rPr>
@@ -7480,7 +8762,7 @@
               </w:rPr>
               <w:t xml:space="preserve">(download from </w:t>
             </w:r>
-            <w:hyperlink r:id="rId33" w:history="1">
+            <w:hyperlink r:id="rId37" w:history="1">
               <w:r>
                 <w:rPr>
                   <w:rStyle w:val="Hyperlink"/>
@@ -7818,7 +9100,7 @@
             </w:tcBorders>
           </w:tcPr>
           <w:p>
-            <w:hyperlink r:id="rId34" w:history="1">
+            <w:hyperlink r:id="rId38" w:history="1">
               <w:r>
                 <w:rPr>
                   <w:rStyle w:val="Hyperlink"/>
@@ -7866,7 +9148,7 @@
             </w:tcBorders>
           </w:tcPr>
           <w:p>
-            <w:hyperlink r:id="rId35" w:history="1">
+            <w:hyperlink r:id="rId39" w:history="1">
               <w:r>
                 <w:rPr>
                   <w:rStyle w:val="Hyperlink"/>
@@ -8016,7 +9298,7 @@
             <w:r>
               <w:t xml:space="preserve">General troubleshooting and help at </w:t>
             </w:r>
-            <w:hyperlink r:id="rId36" w:history="1">
+            <w:hyperlink r:id="rId40" w:history="1">
               <w:r>
                 <w:rPr>
                   <w:rStyle w:val="Hyperlink"/>
@@ -8061,7 +9343,7 @@
                 <w:sz w:val="36"/>
               </w:rPr>
               <w:lastRenderedPageBreak/>
-              <w:t xml:space="preserve">Machine Learning For </w:t>
+              <w:t xml:space="preserve">Machine Learning </w:t>
             </w:r>
             <w:proofErr w:type="gramStart"/>
             <w:r>
@@ -8071,7 +9353,7 @@
                 <w:color w:val="FFFFFF" w:themeColor="background1"/>
                 <w:sz w:val="36"/>
               </w:rPr>
-              <w:t>Kids  :</w:t>
+              <w:t>For</w:t>
             </w:r>
             <w:proofErr w:type="gramEnd"/>
             <w:r>
@@ -8081,7 +9363,7 @@
                 <w:color w:val="FFFFFF" w:themeColor="background1"/>
                 <w:sz w:val="36"/>
               </w:rPr>
-              <w:t xml:space="preserve">:  </w:t>
+              <w:t xml:space="preserve"> Kids  ::  </w:t>
             </w:r>
             <w:r>
               <w:rPr>
@@ -8318,11 +9600,7 @@
               </w:rPr>
             </w:pPr>
             <w:r>
-              <w:t>1 hour - 2 hours</w:t>
-            </w:r>
-            <w:proofErr w:type="gramStart"/>
-            <w:r>
-              <w:t xml:space="preserve">   </w:t>
+              <w:t xml:space="preserve">1 hour - 2 hours   </w:t>
             </w:r>
             <w:r>
               <w:rPr>
@@ -8330,7 +9608,6 @@
               </w:rPr>
               <w:t>(</w:t>
             </w:r>
-            <w:proofErr w:type="gramEnd"/>
             <w:r>
               <w:rPr>
                 <w:sz w:val="20"/>
@@ -8567,7 +9844,7 @@
               </w:rPr>
               <w:t xml:space="preserve">(download from </w:t>
             </w:r>
-            <w:hyperlink r:id="rId37" w:history="1">
+            <w:hyperlink r:id="rId41" w:history="1">
               <w:r>
                 <w:rPr>
                   <w:rStyle w:val="Hyperlink"/>
@@ -8992,7 +10269,7 @@
             </w:tcBorders>
           </w:tcPr>
           <w:p>
-            <w:hyperlink r:id="rId38" w:history="1">
+            <w:hyperlink r:id="rId42" w:history="1">
               <w:r>
                 <w:rPr>
                   <w:rStyle w:val="Hyperlink"/>
@@ -9080,7 +10357,7 @@
             <w:r>
               <w:t xml:space="preserve">A video of the finished app in action is available at </w:t>
             </w:r>
-            <w:hyperlink r:id="rId39" w:history="1">
+            <w:hyperlink r:id="rId43" w:history="1">
               <w:r>
                 <w:rPr>
                   <w:rStyle w:val="Hyperlink"/>
@@ -9097,7 +10374,7 @@
             <w:r>
               <w:t xml:space="preserve">General troubleshooting and help at </w:t>
             </w:r>
-            <w:hyperlink r:id="rId40" w:history="1">
+            <w:hyperlink r:id="rId44" w:history="1">
               <w:r>
                 <w:rPr>
                   <w:rStyle w:val="Hyperlink"/>
@@ -9160,7 +10437,7 @@
                 <w:sz w:val="36"/>
               </w:rPr>
               <w:lastRenderedPageBreak/>
-              <w:t xml:space="preserve">Machine Learning For </w:t>
+              <w:t xml:space="preserve">Machine Learning </w:t>
             </w:r>
             <w:proofErr w:type="gramStart"/>
             <w:r>
@@ -9170,7 +10447,7 @@
                 <w:color w:val="FFFFFF" w:themeColor="background1"/>
                 <w:sz w:val="36"/>
               </w:rPr>
-              <w:t>Kids  :</w:t>
+              <w:t>For</w:t>
             </w:r>
             <w:proofErr w:type="gramEnd"/>
             <w:r>
@@ -9180,7 +10457,7 @@
                 <w:color w:val="FFFFFF" w:themeColor="background1"/>
                 <w:sz w:val="36"/>
               </w:rPr>
-              <w:t xml:space="preserve">:  </w:t>
+              <w:t xml:space="preserve"> Kids  ::  </w:t>
             </w:r>
             <w:r>
               <w:rPr>
@@ -9676,7 +10953,7 @@
               </w:rPr>
               <w:t xml:space="preserve">(download from </w:t>
             </w:r>
-            <w:hyperlink r:id="rId41" w:history="1">
+            <w:hyperlink r:id="rId45" w:history="1">
               <w:r>
                 <w:rPr>
                   <w:rStyle w:val="Hyperlink"/>
@@ -10073,7 +11350,7 @@
             </w:tcBorders>
           </w:tcPr>
           <w:p>
-            <w:hyperlink r:id="rId42" w:history="1">
+            <w:hyperlink r:id="rId46" w:history="1">
               <w:r>
                 <w:rPr>
                   <w:rStyle w:val="Hyperlink"/>
@@ -10121,7 +11398,7 @@
             </w:tcBorders>
           </w:tcPr>
           <w:p>
-            <w:hyperlink r:id="rId43" w:history="1">
+            <w:hyperlink r:id="rId47" w:history="1">
               <w:r>
                 <w:rPr>
                   <w:rStyle w:val="Hyperlink"/>
@@ -10276,7 +11553,7 @@
             <w:r>
               <w:t xml:space="preserve">General troubleshooting and help at </w:t>
             </w:r>
-            <w:hyperlink r:id="rId44" w:history="1">
+            <w:hyperlink r:id="rId48" w:history="1">
               <w:r>
                 <w:rPr>
                   <w:rStyle w:val="Hyperlink"/>
@@ -10345,7 +11622,7 @@
                 <w:sz w:val="36"/>
               </w:rPr>
               <w:lastRenderedPageBreak/>
-              <w:t xml:space="preserve">Machine Learning For </w:t>
+              <w:t xml:space="preserve">Machine Learning </w:t>
             </w:r>
             <w:proofErr w:type="gramStart"/>
             <w:r>
@@ -10355,7 +11632,7 @@
                 <w:color w:val="FFFFFF" w:themeColor="background1"/>
                 <w:sz w:val="36"/>
               </w:rPr>
-              <w:t>Kids  :</w:t>
+              <w:t>For</w:t>
             </w:r>
             <w:proofErr w:type="gramEnd"/>
             <w:r>
@@ -10365,7 +11642,7 @@
                 <w:color w:val="FFFFFF" w:themeColor="background1"/>
                 <w:sz w:val="36"/>
               </w:rPr>
-              <w:t xml:space="preserve">:  </w:t>
+              <w:t xml:space="preserve"> Kids  ::  </w:t>
             </w:r>
             <w:r>
               <w:rPr>
@@ -10596,11 +11873,7 @@
               </w:rPr>
             </w:pPr>
             <w:r>
-              <w:t>1 – 2 hours</w:t>
-            </w:r>
-            <w:proofErr w:type="gramStart"/>
-            <w:r>
-              <w:t xml:space="preserve">   </w:t>
+              <w:t xml:space="preserve">1 – 2 hours   </w:t>
             </w:r>
             <w:r>
               <w:rPr>
@@ -10608,7 +11881,6 @@
               </w:rPr>
               <w:t>(</w:t>
             </w:r>
-            <w:proofErr w:type="gramEnd"/>
             <w:r>
               <w:rPr>
                 <w:sz w:val="20"/>
@@ -10632,24 +11904,13 @@
           </w:p>
           <w:p>
             <w:r>
-              <w:t>45 minutes</w:t>
-            </w:r>
-            <w:proofErr w:type="gramStart"/>
-            <w:r>
-              <w:t xml:space="preserve">   </w:t>
+              <w:t xml:space="preserve">45 minutes   </w:t>
             </w:r>
             <w:r>
               <w:rPr>
                 <w:sz w:val="20"/>
               </w:rPr>
-              <w:t>(</w:t>
-            </w:r>
-            <w:proofErr w:type="gramEnd"/>
-            <w:r>
-              <w:rPr>
-                <w:sz w:val="20"/>
-              </w:rPr>
-              <w:t xml:space="preserve">if students </w:t>
+              <w:t xml:space="preserve">(if students </w:t>
             </w:r>
             <w:r>
               <w:rPr>
@@ -10851,7 +12112,7 @@
               </w:rPr>
               <w:t xml:space="preserve">from </w:t>
             </w:r>
-            <w:hyperlink r:id="rId45" w:history="1">
+            <w:hyperlink r:id="rId49" w:history="1">
               <w:r>
                 <w:rPr>
                   <w:rStyle w:val="Hyperlink"/>
@@ -11108,11 +12369,7 @@
               </w:rPr>
             </w:pPr>
             <w:r>
-              <w:t xml:space="preserve">1 workspace per </w:t>
-            </w:r>
-            <w:proofErr w:type="gramStart"/>
-            <w:r>
-              <w:t>student</w:t>
+              <w:t>1 workspace per student</w:t>
             </w:r>
             <w:r>
               <w:t xml:space="preserve">  </w:t>
@@ -11123,7 +12380,6 @@
               </w:rPr>
               <w:t>(</w:t>
             </w:r>
-            <w:proofErr w:type="gramEnd"/>
             <w:r>
               <w:rPr>
                 <w:sz w:val="20"/>
@@ -11141,24 +12397,13 @@
           </w:p>
           <w:p>
             <w:r>
-              <w:t xml:space="preserve">1 workspace per class     </w:t>
-            </w:r>
-            <w:proofErr w:type="gramStart"/>
-            <w:r>
-              <w:t xml:space="preserve">   </w:t>
+              <w:t xml:space="preserve">1 workspace per class        </w:t>
             </w:r>
             <w:r>
               <w:rPr>
                 <w:sz w:val="20"/>
               </w:rPr>
-              <w:t>(</w:t>
-            </w:r>
-            <w:proofErr w:type="gramEnd"/>
-            <w:r>
-              <w:rPr>
-                <w:sz w:val="20"/>
-              </w:rPr>
-              <w:t xml:space="preserve">if students </w:t>
+              <w:t xml:space="preserve">(if students </w:t>
             </w:r>
             <w:r>
               <w:rPr>
@@ -11360,7 +12605,7 @@
             <w:r>
               <w:t xml:space="preserve">General troubleshooting and help at </w:t>
             </w:r>
-            <w:hyperlink r:id="rId46" w:history="1">
+            <w:hyperlink r:id="rId50" w:history="1">
               <w:r>
                 <w:rPr>
                   <w:rStyle w:val="Hyperlink"/>
@@ -11429,7 +12674,7 @@
                 <w:sz w:val="36"/>
               </w:rPr>
               <w:lastRenderedPageBreak/>
-              <w:t xml:space="preserve">Machine Learning For </w:t>
+              <w:t xml:space="preserve">Machine Learning </w:t>
             </w:r>
             <w:proofErr w:type="gramStart"/>
             <w:r>
@@ -11439,7 +12684,7 @@
                 <w:color w:val="FFFFFF" w:themeColor="background1"/>
                 <w:sz w:val="36"/>
               </w:rPr>
-              <w:t>Kids  :</w:t>
+              <w:t>For</w:t>
             </w:r>
             <w:proofErr w:type="gramEnd"/>
             <w:r>
@@ -11449,7 +12694,7 @@
                 <w:color w:val="FFFFFF" w:themeColor="background1"/>
                 <w:sz w:val="36"/>
               </w:rPr>
-              <w:t xml:space="preserve">:  </w:t>
+              <w:t xml:space="preserve"> Kids  ::  </w:t>
             </w:r>
             <w:r>
               <w:rPr>
@@ -11896,7 +13141,7 @@
               </w:rPr>
               <w:t xml:space="preserve">(download from </w:t>
             </w:r>
-            <w:hyperlink r:id="rId47" w:history="1">
+            <w:hyperlink r:id="rId51" w:history="1">
               <w:r>
                 <w:rPr>
                   <w:rStyle w:val="Hyperlink"/>
@@ -12077,27 +13322,13 @@
               <w:rPr>
                 <w:b/>
               </w:rPr>
-              <w:t xml:space="preserve">Watson Visual </w:t>
-            </w:r>
-            <w:proofErr w:type="gramStart"/>
-            <w:r>
-              <w:rPr>
-                <w:b/>
-              </w:rPr>
-              <w:t>Recognition</w:t>
-            </w:r>
-            <w:r>
-              <w:rPr>
-                <w:b/>
-              </w:rPr>
-              <w:t xml:space="preserve">  -</w:t>
-            </w:r>
-            <w:proofErr w:type="gramEnd"/>
-            <w:r>
-              <w:rPr>
-                <w:b/>
-              </w:rPr>
-              <w:t xml:space="preserve"> </w:t>
+              <w:t>Watson Visual Recognition</w:t>
+            </w:r>
+            <w:r>
+              <w:rPr>
+                <w:b/>
+              </w:rPr>
+              <w:t xml:space="preserve">  - </w:t>
             </w:r>
             <w:r>
               <w:t>1 custom model per student</w:t>
@@ -12345,7 +13576,7 @@
             </w:tcBorders>
           </w:tcPr>
           <w:p>
-            <w:hyperlink r:id="rId48" w:history="1">
+            <w:hyperlink r:id="rId52" w:history="1">
               <w:r>
                 <w:rPr>
                   <w:rStyle w:val="Hyperlink"/>
@@ -12393,7 +13624,7 @@
             </w:tcBorders>
           </w:tcPr>
           <w:p>
-            <w:hyperlink r:id="rId49" w:history="1">
+            <w:hyperlink r:id="rId53" w:history="1">
               <w:r>
                 <w:rPr>
                   <w:rStyle w:val="Hyperlink"/>
@@ -12565,7 +13796,7 @@
             <w:r>
               <w:t xml:space="preserve">General troubleshooting and help at </w:t>
             </w:r>
-            <w:hyperlink r:id="rId50" w:history="1">
+            <w:hyperlink r:id="rId54" w:history="1">
               <w:r>
                 <w:rPr>
                   <w:rStyle w:val="Hyperlink"/>
@@ -12628,7 +13859,7 @@
                 <w:sz w:val="36"/>
               </w:rPr>
               <w:lastRenderedPageBreak/>
-              <w:t xml:space="preserve">Machine Learning For </w:t>
+              <w:t xml:space="preserve">Machine Learning </w:t>
             </w:r>
             <w:proofErr w:type="gramStart"/>
             <w:r>
@@ -12638,7 +13869,7 @@
                 <w:color w:val="FFFFFF" w:themeColor="background1"/>
                 <w:sz w:val="36"/>
               </w:rPr>
-              <w:t>Kids  :</w:t>
+              <w:t>For</w:t>
             </w:r>
             <w:proofErr w:type="gramEnd"/>
             <w:r>
@@ -12648,7 +13879,7 @@
                 <w:color w:val="FFFFFF" w:themeColor="background1"/>
                 <w:sz w:val="36"/>
               </w:rPr>
-              <w:t xml:space="preserve">:  </w:t>
+              <w:t xml:space="preserve"> Kids  ::  </w:t>
             </w:r>
             <w:r>
               <w:rPr>
@@ -13128,7 +14359,7 @@
               </w:rPr>
               <w:t xml:space="preserve">(download from </w:t>
             </w:r>
-            <w:hyperlink r:id="rId51" w:history="1">
+            <w:hyperlink r:id="rId55" w:history="1">
               <w:r>
                 <w:rPr>
                   <w:rStyle w:val="Hyperlink"/>
@@ -13529,7 +14760,7 @@
             <w:r>
               <w:t xml:space="preserve">General troubleshooting and help at </w:t>
             </w:r>
-            <w:hyperlink r:id="rId52" w:history="1">
+            <w:hyperlink r:id="rId56" w:history="1">
               <w:r>
                 <w:rPr>
                   <w:rStyle w:val="Hyperlink"/>
@@ -13592,7 +14823,7 @@
                 <w:sz w:val="36"/>
               </w:rPr>
               <w:lastRenderedPageBreak/>
-              <w:t xml:space="preserve">Machine Learning For </w:t>
+              <w:t xml:space="preserve">Machine Learning </w:t>
             </w:r>
             <w:proofErr w:type="gramStart"/>
             <w:r>
@@ -13602,7 +14833,7 @@
                 <w:color w:val="FFFFFF" w:themeColor="background1"/>
                 <w:sz w:val="36"/>
               </w:rPr>
-              <w:t>Kids  :</w:t>
+              <w:t>For</w:t>
             </w:r>
             <w:proofErr w:type="gramEnd"/>
             <w:r>
@@ -13612,7 +14843,7 @@
                 <w:color w:val="FFFFFF" w:themeColor="background1"/>
                 <w:sz w:val="36"/>
               </w:rPr>
-              <w:t xml:space="preserve">:  </w:t>
+              <w:t xml:space="preserve"> Kids  ::  </w:t>
             </w:r>
             <w:r>
               <w:rPr>
@@ -14032,7 +15263,7 @@
               </w:rPr>
               <w:t xml:space="preserve">(download from </w:t>
             </w:r>
-            <w:hyperlink r:id="rId53" w:history="1">
+            <w:hyperlink r:id="rId57" w:history="1">
               <w:r>
                 <w:rPr>
                   <w:rStyle w:val="Hyperlink"/>
@@ -14410,7 +15641,7 @@
             <w:r>
               <w:t xml:space="preserve">General troubleshooting and help at </w:t>
             </w:r>
-            <w:hyperlink r:id="rId54" w:history="1">
+            <w:hyperlink r:id="rId58" w:history="1">
               <w:r>
                 <w:rPr>
                   <w:rStyle w:val="Hyperlink"/>
@@ -14473,7 +15704,7 @@
                 <w:sz w:val="36"/>
               </w:rPr>
               <w:lastRenderedPageBreak/>
-              <w:t xml:space="preserve">Machine Learning For </w:t>
+              <w:t xml:space="preserve">Machine Learning </w:t>
             </w:r>
             <w:proofErr w:type="gramStart"/>
             <w:r>
@@ -14483,7 +15714,7 @@
                 <w:color w:val="FFFFFF" w:themeColor="background1"/>
                 <w:sz w:val="36"/>
               </w:rPr>
-              <w:t>Kids  :</w:t>
+              <w:t>For</w:t>
             </w:r>
             <w:proofErr w:type="gramEnd"/>
             <w:r>
@@ -14493,7 +15724,7 @@
                 <w:color w:val="FFFFFF" w:themeColor="background1"/>
                 <w:sz w:val="36"/>
               </w:rPr>
-              <w:t xml:space="preserve">:  </w:t>
+              <w:t xml:space="preserve"> Kids  ::  </w:t>
             </w:r>
             <w:r>
               <w:rPr>
@@ -15007,7 +16238,7 @@
               </w:rPr>
               <w:t xml:space="preserve">(download from </w:t>
             </w:r>
-            <w:hyperlink r:id="rId55" w:history="1">
+            <w:hyperlink r:id="rId59" w:history="1">
               <w:r>
                 <w:rPr>
                   <w:rStyle w:val="Hyperlink"/>
@@ -15345,7 +16576,7 @@
             </w:tcBorders>
           </w:tcPr>
           <w:p>
-            <w:hyperlink r:id="rId56" w:history="1">
+            <w:hyperlink r:id="rId60" w:history="1">
               <w:r>
                 <w:rPr>
                   <w:rStyle w:val="Hyperlink"/>
@@ -15393,7 +16624,7 @@
             </w:tcBorders>
           </w:tcPr>
           <w:p>
-            <w:hyperlink r:id="rId57" w:history="1">
+            <w:hyperlink r:id="rId61" w:history="1">
               <w:r>
                 <w:rPr>
                   <w:rStyle w:val="Hyperlink"/>
@@ -15493,7 +16724,7 @@
             <w:r>
               <w:t xml:space="preserve">General troubleshooting and help at </w:t>
             </w:r>
-            <w:hyperlink r:id="rId58" w:history="1">
+            <w:hyperlink r:id="rId62" w:history="1">
               <w:r>
                 <w:rPr>
                   <w:rStyle w:val="Hyperlink"/>
@@ -15538,7 +16769,7 @@
                 <w:sz w:val="36"/>
               </w:rPr>
               <w:lastRenderedPageBreak/>
-              <w:t xml:space="preserve">Machine Learning For </w:t>
+              <w:t xml:space="preserve">Machine Learning </w:t>
             </w:r>
             <w:proofErr w:type="gramStart"/>
             <w:r>
@@ -15548,7 +16779,7 @@
                 <w:color w:val="FFFFFF" w:themeColor="background1"/>
                 <w:sz w:val="36"/>
               </w:rPr>
-              <w:t>Kids  :</w:t>
+              <w:t>For</w:t>
             </w:r>
             <w:proofErr w:type="gramEnd"/>
             <w:r>
@@ -15558,7 +16789,7 @@
                 <w:color w:val="FFFFFF" w:themeColor="background1"/>
                 <w:sz w:val="36"/>
               </w:rPr>
-              <w:t xml:space="preserve">:  </w:t>
+              <w:t xml:space="preserve"> Kids  ::  </w:t>
             </w:r>
             <w:r>
               <w:rPr>
@@ -15610,13 +16841,7 @@
               <w:rPr>
                 <w:sz w:val="40"/>
               </w:rPr>
-              <w:t>Noughts and Crosses</w:t>
-            </w:r>
-            <w:r>
-              <w:rPr>
-                <w:sz w:val="40"/>
-              </w:rPr>
-              <w:t xml:space="preserve"> (Python)</w:t>
+              <w:t>Noughts and Crosses (Python)</w:t>
             </w:r>
           </w:p>
         </w:tc>
@@ -15770,13 +16995,7 @@
               <w:rPr>
                 <w:sz w:val="22"/>
               </w:rPr>
-              <w:t>Only two new lines need to be added to the sample Python code</w:t>
-            </w:r>
-            <w:r>
-              <w:rPr>
-                <w:sz w:val="22"/>
-              </w:rPr>
-              <w:t xml:space="preserve"> </w:t>
+              <w:t xml:space="preserve">Only two new lines need to be added to the sample Python code </w:t>
             </w:r>
           </w:p>
         </w:tc>
@@ -15999,7 +17218,7 @@
               </w:rPr>
               <w:t xml:space="preserve">(download from </w:t>
             </w:r>
-            <w:hyperlink r:id="rId59" w:history="1">
+            <w:hyperlink r:id="rId63" w:history="1">
               <w:r>
                 <w:rPr>
                   <w:rStyle w:val="Hyperlink"/>
@@ -16337,7 +17556,7 @@
             </w:tcBorders>
           </w:tcPr>
           <w:p>
-            <w:hyperlink r:id="rId60" w:history="1">
+            <w:hyperlink r:id="rId64" w:history="1">
               <w:r>
                 <w:rPr>
                   <w:rStyle w:val="Hyperlink"/>
@@ -16385,7 +17604,7 @@
             </w:tcBorders>
           </w:tcPr>
           <w:p>
-            <w:hyperlink r:id="rId61" w:history="1">
+            <w:hyperlink r:id="rId65" w:history="1">
               <w:r>
                 <w:rPr>
                   <w:rStyle w:val="Hyperlink"/>
@@ -16548,12 +17767,7 @@
               <w:ind w:left="455" w:hanging="425"/>
             </w:pPr>
             <w:r>
-              <w:t>If students name things in their project differently to the worksheet, they will see problems with the sample code. Updating the constants at the top of the code should help with this.</w:t>
-            </w:r>
-            <w:bookmarkStart w:id="0" w:name="_GoBack"/>
-            <w:bookmarkEnd w:id="0"/>
-            <w:r>
-              <w:t xml:space="preserve"> </w:t>
+              <w:t xml:space="preserve">If students name things in their project differently to the worksheet, they will see problems with the sample code. Updating the constants at the top of the code should help with this. </w:t>
             </w:r>
           </w:p>
           <w:p/>
@@ -16561,7 +17775,7 @@
             <w:r>
               <w:t xml:space="preserve">General troubleshooting and help at </w:t>
             </w:r>
-            <w:hyperlink r:id="rId62" w:history="1">
+            <w:hyperlink r:id="rId66" w:history="1">
               <w:r>
                 <w:rPr>
                   <w:rStyle w:val="Hyperlink"/>
@@ -16625,7 +17839,7 @@
                 <w:sz w:val="36"/>
               </w:rPr>
               <w:lastRenderedPageBreak/>
-              <w:t xml:space="preserve">Machine Learning For </w:t>
+              <w:t xml:space="preserve">Machine Learning </w:t>
             </w:r>
             <w:proofErr w:type="gramStart"/>
             <w:r>
@@ -16635,7 +17849,7 @@
                 <w:color w:val="FFFFFF" w:themeColor="background1"/>
                 <w:sz w:val="36"/>
               </w:rPr>
-              <w:t>Kids  :</w:t>
+              <w:t>For</w:t>
             </w:r>
             <w:proofErr w:type="gramEnd"/>
             <w:r>
@@ -16645,7 +17859,7 @@
                 <w:color w:val="FFFFFF" w:themeColor="background1"/>
                 <w:sz w:val="36"/>
               </w:rPr>
-              <w:t xml:space="preserve">:  </w:t>
+              <w:t xml:space="preserve"> Kids  ::  </w:t>
             </w:r>
             <w:r>
               <w:rPr>
@@ -17111,7 +18325,7 @@
               </w:rPr>
               <w:t xml:space="preserve">(download from </w:t>
             </w:r>
-            <w:hyperlink r:id="rId63" w:history="1">
+            <w:hyperlink r:id="rId67" w:history="1">
               <w:r>
                 <w:rPr>
                   <w:rStyle w:val="Hyperlink"/>
@@ -17452,7 +18666,7 @@
             </w:tcBorders>
           </w:tcPr>
           <w:p>
-            <w:hyperlink r:id="rId64" w:history="1">
+            <w:hyperlink r:id="rId68" w:history="1">
               <w:r>
                 <w:rPr>
                   <w:rStyle w:val="Hyperlink"/>
@@ -17501,7 +18715,7 @@
             </w:tcBorders>
           </w:tcPr>
           <w:p>
-            <w:hyperlink r:id="rId65" w:history="1">
+            <w:hyperlink r:id="rId69" w:history="1">
               <w:r>
                 <w:rPr>
                   <w:rStyle w:val="Hyperlink"/>
@@ -17620,7 +18834,7 @@
             <w:r>
               <w:t xml:space="preserve">General troubleshooting and help at </w:t>
             </w:r>
-            <w:hyperlink r:id="rId66" w:history="1">
+            <w:hyperlink r:id="rId70" w:history="1">
               <w:r>
                 <w:rPr>
                   <w:rStyle w:val="Hyperlink"/>
@@ -17684,7 +18898,7 @@
                 <w:sz w:val="36"/>
               </w:rPr>
               <w:lastRenderedPageBreak/>
-              <w:t xml:space="preserve">Machine Learning For </w:t>
+              <w:t xml:space="preserve">Machine Learning </w:t>
             </w:r>
             <w:proofErr w:type="gramStart"/>
             <w:r>
@@ -17694,7 +18908,7 @@
                 <w:color w:val="FFFFFF" w:themeColor="background1"/>
                 <w:sz w:val="36"/>
               </w:rPr>
-              <w:t>Kids  :</w:t>
+              <w:t>For</w:t>
             </w:r>
             <w:proofErr w:type="gramEnd"/>
             <w:r>
@@ -17704,7 +18918,7 @@
                 <w:color w:val="FFFFFF" w:themeColor="background1"/>
                 <w:sz w:val="36"/>
               </w:rPr>
-              <w:t xml:space="preserve">:  </w:t>
+              <w:t xml:space="preserve"> Kids  ::  </w:t>
             </w:r>
             <w:r>
               <w:rPr>
@@ -18146,7 +19360,7 @@
               </w:rPr>
               <w:t xml:space="preserve">(download from </w:t>
             </w:r>
-            <w:hyperlink r:id="rId67" w:history="1">
+            <w:hyperlink r:id="rId71" w:history="1">
               <w:r>
                 <w:rPr>
                   <w:rStyle w:val="Hyperlink"/>
@@ -18347,7 +19561,7 @@
               </w:rPr>
               <w:t xml:space="preserve">more detail at: </w:t>
             </w:r>
-            <w:hyperlink r:id="rId68" w:history="1">
+            <w:hyperlink r:id="rId72" w:history="1">
               <w:r>
                 <w:rPr>
                   <w:rStyle w:val="Hyperlink"/>
@@ -18560,7 +19774,7 @@
             </w:tcBorders>
           </w:tcPr>
           <w:p>
-            <w:hyperlink r:id="rId69" w:history="1">
+            <w:hyperlink r:id="rId73" w:history="1">
               <w:r>
                 <w:rPr>
                   <w:rStyle w:val="Hyperlink"/>
@@ -18609,7 +19823,7 @@
             </w:tcBorders>
           </w:tcPr>
           <w:p>
-            <w:hyperlink r:id="rId70" w:history="1">
+            <w:hyperlink r:id="rId74" w:history="1">
               <w:r>
                 <w:rPr>
                   <w:rStyle w:val="Hyperlink"/>
@@ -18734,7 +19948,7 @@
             <w:r>
               <w:t xml:space="preserve">General troubleshooting and help at </w:t>
             </w:r>
-            <w:hyperlink r:id="rId71" w:history="1">
+            <w:hyperlink r:id="rId75" w:history="1">
               <w:r>
                 <w:rPr>
                   <w:rStyle w:val="Hyperlink"/>
@@ -18779,7 +19993,7 @@
                 <w:sz w:val="36"/>
               </w:rPr>
               <w:lastRenderedPageBreak/>
-              <w:t xml:space="preserve">Machine Learning For </w:t>
+              <w:t xml:space="preserve">Machine Learning </w:t>
             </w:r>
             <w:proofErr w:type="gramStart"/>
             <w:r>
@@ -18789,7 +20003,7 @@
                 <w:color w:val="FFFFFF" w:themeColor="background1"/>
                 <w:sz w:val="36"/>
               </w:rPr>
-              <w:t>Kids  :</w:t>
+              <w:t>For</w:t>
             </w:r>
             <w:proofErr w:type="gramEnd"/>
             <w:r>
@@ -18799,7 +20013,7 @@
                 <w:color w:val="FFFFFF" w:themeColor="background1"/>
                 <w:sz w:val="36"/>
               </w:rPr>
-              <w:t xml:space="preserve">:  </w:t>
+              <w:t xml:space="preserve"> Kids  ::  </w:t>
             </w:r>
             <w:r>
               <w:rPr>
@@ -19279,7 +20493,7 @@
               </w:rPr>
               <w:t xml:space="preserve">(download from </w:t>
             </w:r>
-            <w:hyperlink r:id="rId72" w:history="1">
+            <w:hyperlink r:id="rId76" w:history="1">
               <w:r>
                 <w:rPr>
                   <w:rStyle w:val="Hyperlink"/>
@@ -19567,7 +20781,7 @@
             <w:r>
               <w:t xml:space="preserve">General troubleshooting and help at </w:t>
             </w:r>
-            <w:hyperlink r:id="rId73" w:history="1">
+            <w:hyperlink r:id="rId77" w:history="1">
               <w:r>
                 <w:rPr>
                   <w:rStyle w:val="Hyperlink"/>
@@ -19630,7 +20844,7 @@
                 <w:sz w:val="36"/>
               </w:rPr>
               <w:lastRenderedPageBreak/>
-              <w:t xml:space="preserve">Machine Learning For </w:t>
+              <w:t xml:space="preserve">Machine Learning </w:t>
             </w:r>
             <w:proofErr w:type="gramStart"/>
             <w:r>
@@ -19640,7 +20854,7 @@
                 <w:color w:val="FFFFFF" w:themeColor="background1"/>
                 <w:sz w:val="36"/>
               </w:rPr>
-              <w:t>Kids  :</w:t>
+              <w:t>For</w:t>
             </w:r>
             <w:proofErr w:type="gramEnd"/>
             <w:r>
@@ -19650,7 +20864,7 @@
                 <w:color w:val="FFFFFF" w:themeColor="background1"/>
                 <w:sz w:val="36"/>
               </w:rPr>
-              <w:t xml:space="preserve">:  </w:t>
+              <w:t xml:space="preserve"> Kids  ::  </w:t>
             </w:r>
             <w:r>
               <w:rPr>
@@ -20110,7 +21324,7 @@
               </w:rPr>
               <w:t xml:space="preserve">(download from </w:t>
             </w:r>
-            <w:hyperlink r:id="rId74" w:history="1">
+            <w:hyperlink r:id="rId78" w:history="1">
               <w:r>
                 <w:rPr>
                   <w:rStyle w:val="Hyperlink"/>
@@ -20259,27 +21473,13 @@
               <w:rPr>
                 <w:b/>
               </w:rPr>
-              <w:t xml:space="preserve">Watson Visual </w:t>
-            </w:r>
-            <w:proofErr w:type="gramStart"/>
-            <w:r>
-              <w:rPr>
-                <w:b/>
-              </w:rPr>
-              <w:t>Recognition</w:t>
-            </w:r>
-            <w:r>
-              <w:rPr>
-                <w:b/>
-              </w:rPr>
-              <w:t xml:space="preserve">  -</w:t>
-            </w:r>
-            <w:proofErr w:type="gramEnd"/>
-            <w:r>
-              <w:rPr>
-                <w:b/>
-              </w:rPr>
-              <w:t xml:space="preserve"> </w:t>
+              <w:t>Watson Visual Recognition</w:t>
+            </w:r>
+            <w:r>
+              <w:rPr>
+                <w:b/>
+              </w:rPr>
+              <w:t xml:space="preserve">  - </w:t>
             </w:r>
             <w:r>
               <w:t>1 custom model per student</w:t>
@@ -20528,7 +21728,7 @@
             </w:tcBorders>
           </w:tcPr>
           <w:p>
-            <w:hyperlink r:id="rId75" w:history="1">
+            <w:hyperlink r:id="rId79" w:history="1">
               <w:r>
                 <w:rPr>
                   <w:rStyle w:val="Hyperlink"/>
@@ -20577,7 +21777,7 @@
             </w:tcBorders>
           </w:tcPr>
           <w:p>
-            <w:hyperlink r:id="rId76" w:history="1">
+            <w:hyperlink r:id="rId80" w:history="1">
               <w:r>
                 <w:rPr>
                   <w:rStyle w:val="Hyperlink"/>
@@ -20708,7 +21908,7 @@
             <w:r>
               <w:t xml:space="preserve">General troubleshooting and help at </w:t>
             </w:r>
-            <w:hyperlink r:id="rId77" w:history="1">
+            <w:hyperlink r:id="rId81" w:history="1">
               <w:r>
                 <w:rPr>
                   <w:rStyle w:val="Hyperlink"/>
@@ -20771,7 +21971,7 @@
                 <w:sz w:val="36"/>
               </w:rPr>
               <w:lastRenderedPageBreak/>
-              <w:t xml:space="preserve">Machine Learning For </w:t>
+              <w:t xml:space="preserve">Machine Learning </w:t>
             </w:r>
             <w:proofErr w:type="gramStart"/>
             <w:r>
@@ -20781,7 +21981,7 @@
                 <w:color w:val="FFFFFF" w:themeColor="background1"/>
                 <w:sz w:val="36"/>
               </w:rPr>
-              <w:t>Kids  :</w:t>
+              <w:t>For</w:t>
             </w:r>
             <w:proofErr w:type="gramEnd"/>
             <w:r>
@@ -20791,7 +21991,7 @@
                 <w:color w:val="FFFFFF" w:themeColor="background1"/>
                 <w:sz w:val="36"/>
               </w:rPr>
-              <w:t xml:space="preserve">:  </w:t>
+              <w:t xml:space="preserve"> Kids  ::  </w:t>
             </w:r>
             <w:r>
               <w:rPr>
@@ -21200,7 +22400,7 @@
               </w:rPr>
               <w:t xml:space="preserve">(download from </w:t>
             </w:r>
-            <w:hyperlink r:id="rId78" w:history="1">
+            <w:hyperlink r:id="rId82" w:history="1">
               <w:r>
                 <w:rPr>
                   <w:rStyle w:val="Hyperlink"/>
@@ -21510,7 +22710,7 @@
             <w:r>
               <w:t xml:space="preserve">General troubleshooting and help at </w:t>
             </w:r>
-            <w:hyperlink r:id="rId79" w:history="1">
+            <w:hyperlink r:id="rId83" w:history="1">
               <w:r>
                 <w:rPr>
                   <w:rStyle w:val="Hyperlink"/>
@@ -21573,7 +22773,7 @@
                 <w:sz w:val="36"/>
               </w:rPr>
               <w:lastRenderedPageBreak/>
-              <w:t xml:space="preserve">Machine Learning For </w:t>
+              <w:t xml:space="preserve">Machine Learning </w:t>
             </w:r>
             <w:proofErr w:type="gramStart"/>
             <w:r>
@@ -21583,7 +22783,7 @@
                 <w:color w:val="FFFFFF" w:themeColor="background1"/>
                 <w:sz w:val="36"/>
               </w:rPr>
-              <w:t>Kids  :</w:t>
+              <w:t>For</w:t>
             </w:r>
             <w:proofErr w:type="gramEnd"/>
             <w:r>
@@ -21593,7 +22793,7 @@
                 <w:color w:val="FFFFFF" w:themeColor="background1"/>
                 <w:sz w:val="36"/>
               </w:rPr>
-              <w:t xml:space="preserve">:  </w:t>
+              <w:t xml:space="preserve"> Kids  ::  </w:t>
             </w:r>
             <w:r>
               <w:rPr>
@@ -22019,7 +23219,7 @@
               </w:rPr>
               <w:t xml:space="preserve">(download from </w:t>
             </w:r>
-            <w:hyperlink r:id="rId80" w:history="1">
+            <w:hyperlink r:id="rId84" w:history="1">
               <w:r>
                 <w:rPr>
                   <w:rStyle w:val="Hyperlink"/>
@@ -22276,7 +23476,7 @@
             <w:r>
               <w:t xml:space="preserve">General troubleshooting and help at </w:t>
             </w:r>
-            <w:hyperlink r:id="rId81" w:history="1">
+            <w:hyperlink r:id="rId85" w:history="1">
               <w:r>
                 <w:rPr>
                   <w:rStyle w:val="Hyperlink"/>
@@ -22353,7 +23553,7 @@
                 <w:sz w:val="36"/>
               </w:rPr>
               <w:lastRenderedPageBreak/>
-              <w:t xml:space="preserve">Machine Learning For </w:t>
+              <w:t xml:space="preserve">Machine Learning </w:t>
             </w:r>
             <w:proofErr w:type="gramStart"/>
             <w:r>
@@ -22363,7 +23563,7 @@
                 <w:color w:val="FFFFFF" w:themeColor="background1"/>
                 <w:sz w:val="36"/>
               </w:rPr>
-              <w:t>Kids  :</w:t>
+              <w:t>For</w:t>
             </w:r>
             <w:proofErr w:type="gramEnd"/>
             <w:r>
@@ -22373,7 +23573,7 @@
                 <w:color w:val="FFFFFF" w:themeColor="background1"/>
                 <w:sz w:val="36"/>
               </w:rPr>
-              <w:t xml:space="preserve">:  </w:t>
+              <w:t xml:space="preserve"> Kids  ::  </w:t>
             </w:r>
             <w:r>
               <w:rPr>
@@ -22776,7 +23976,7 @@
               </w:rPr>
               <w:t xml:space="preserve">(download from </w:t>
             </w:r>
-            <w:hyperlink r:id="rId82" w:history="1">
+            <w:hyperlink r:id="rId86" w:history="1">
               <w:r>
                 <w:rPr>
                   <w:rStyle w:val="Hyperlink"/>
@@ -23066,7 +24266,7 @@
             <w:r>
               <w:t xml:space="preserve"> before the class. See </w:t>
             </w:r>
-            <w:hyperlink r:id="rId83" w:anchor="install" w:history="1">
+            <w:hyperlink r:id="rId87" w:anchor="install" w:history="1">
               <w:r>
                 <w:rPr>
                   <w:rStyle w:val="Hyperlink"/>
@@ -23102,7 +24302,7 @@
             <w:r>
               <w:t xml:space="preserve"> the original Word doc of the worksheet from </w:t>
             </w:r>
-            <w:hyperlink r:id="rId84" w:history="1">
+            <w:hyperlink r:id="rId88" w:history="1">
               <w:r>
                 <w:rPr>
                   <w:rStyle w:val="Hyperlink"/>
@@ -23292,7 +24492,7 @@
             <w:r>
               <w:t xml:space="preserve">General troubleshooting and help at </w:t>
             </w:r>
-            <w:hyperlink r:id="rId85" w:history="1">
+            <w:hyperlink r:id="rId89" w:history="1">
               <w:r>
                 <w:rPr>
                   <w:rStyle w:val="Hyperlink"/>
@@ -23356,7 +24556,7 @@
                 <w:sz w:val="36"/>
               </w:rPr>
               <w:lastRenderedPageBreak/>
-              <w:t xml:space="preserve">Machine Learning For </w:t>
+              <w:t xml:space="preserve">Machine Learning </w:t>
             </w:r>
             <w:proofErr w:type="gramStart"/>
             <w:r>
@@ -23366,7 +24566,7 @@
                 <w:color w:val="FFFFFF" w:themeColor="background1"/>
                 <w:sz w:val="36"/>
               </w:rPr>
-              <w:t>Kids  :</w:t>
+              <w:t>For</w:t>
             </w:r>
             <w:proofErr w:type="gramEnd"/>
             <w:r>
@@ -23376,7 +24576,7 @@
                 <w:color w:val="FFFFFF" w:themeColor="background1"/>
                 <w:sz w:val="36"/>
               </w:rPr>
-              <w:t xml:space="preserve">:  </w:t>
+              <w:t xml:space="preserve"> Kids  ::  </w:t>
             </w:r>
             <w:r>
               <w:rPr>
@@ -23798,7 +24998,7 @@
               </w:rPr>
               <w:t xml:space="preserve">(download from </w:t>
             </w:r>
-            <w:hyperlink r:id="rId86" w:history="1">
+            <w:hyperlink r:id="rId90" w:history="1">
               <w:r>
                 <w:rPr>
                   <w:rStyle w:val="Hyperlink"/>
@@ -23987,7 +25187,7 @@
               </w:rPr>
               <w:t xml:space="preserve">more detail at: </w:t>
             </w:r>
-            <w:hyperlink r:id="rId87" w:history="1">
+            <w:hyperlink r:id="rId91" w:history="1">
               <w:r>
                 <w:rPr>
                   <w:rStyle w:val="Hyperlink"/>
@@ -24201,7 +25401,7 @@
             </w:tcBorders>
           </w:tcPr>
           <w:p>
-            <w:hyperlink r:id="rId88" w:history="1">
+            <w:hyperlink r:id="rId92" w:history="1">
               <w:r>
                 <w:rPr>
                   <w:rStyle w:val="Hyperlink"/>
@@ -24250,7 +25450,7 @@
             </w:tcBorders>
           </w:tcPr>
           <w:p>
-            <w:hyperlink r:id="rId89" w:history="1">
+            <w:hyperlink r:id="rId93" w:history="1">
               <w:r>
                 <w:rPr>
                   <w:rStyle w:val="Hyperlink"/>
@@ -24382,7 +25582,7 @@
             <w:r>
               <w:t xml:space="preserve">General troubleshooting and help at </w:t>
             </w:r>
-            <w:hyperlink r:id="rId90" w:history="1">
+            <w:hyperlink r:id="rId94" w:history="1">
               <w:r>
                 <w:rPr>
                   <w:rStyle w:val="Hyperlink"/>
@@ -24445,7 +25645,7 @@
                 <w:sz w:val="36"/>
               </w:rPr>
               <w:lastRenderedPageBreak/>
-              <w:t xml:space="preserve">Machine Learning For </w:t>
+              <w:t xml:space="preserve">Machine Learning </w:t>
             </w:r>
             <w:proofErr w:type="gramStart"/>
             <w:r>
@@ -24455,7 +25655,7 @@
                 <w:color w:val="FFFFFF" w:themeColor="background1"/>
                 <w:sz w:val="36"/>
               </w:rPr>
-              <w:t>Kids  :</w:t>
+              <w:t>For</w:t>
             </w:r>
             <w:proofErr w:type="gramEnd"/>
             <w:r>
@@ -24465,7 +25665,7 @@
                 <w:color w:val="FFFFFF" w:themeColor="background1"/>
                 <w:sz w:val="36"/>
               </w:rPr>
-              <w:t xml:space="preserve">:  </w:t>
+              <w:t xml:space="preserve"> Kids  ::  </w:t>
             </w:r>
             <w:r>
               <w:rPr>
@@ -24928,7 +26128,7 @@
               </w:rPr>
               <w:t xml:space="preserve">(download from </w:t>
             </w:r>
-            <w:hyperlink r:id="rId91" w:history="1">
+            <w:hyperlink r:id="rId95" w:history="1">
               <w:r>
                 <w:rPr>
                   <w:rStyle w:val="Hyperlink"/>
@@ -25009,24 +26209,13 @@
               <w:t xml:space="preserve">Toys with faces </w:t>
             </w:r>
             <w:r>
-              <w:t xml:space="preserve">           </w:t>
-            </w:r>
-            <w:proofErr w:type="gramStart"/>
-            <w:r>
-              <w:t xml:space="preserve">   </w:t>
-            </w:r>
-            <w:r>
-              <w:rPr>
-                <w:sz w:val="22"/>
-              </w:rPr>
-              <w:t>(</w:t>
-            </w:r>
-            <w:proofErr w:type="gramEnd"/>
-            <w:r>
-              <w:rPr>
-                <w:sz w:val="22"/>
-              </w:rPr>
-              <w:t>if you don’t want the students to take photos of their own face)</w:t>
+              <w:t xml:space="preserve">              </w:t>
+            </w:r>
+            <w:r>
+              <w:rPr>
+                <w:sz w:val="22"/>
+              </w:rPr>
+              <w:t>(if you don’t want the students to take photos of their own face)</w:t>
             </w:r>
             <w:r>
               <w:rPr>
@@ -25197,27 +26386,13 @@
               <w:rPr>
                 <w:b/>
               </w:rPr>
-              <w:t xml:space="preserve">Watson Visual </w:t>
-            </w:r>
-            <w:proofErr w:type="gramStart"/>
-            <w:r>
-              <w:rPr>
-                <w:b/>
-              </w:rPr>
-              <w:t>Recognition</w:t>
-            </w:r>
-            <w:r>
-              <w:rPr>
-                <w:b/>
-              </w:rPr>
-              <w:t xml:space="preserve">  -</w:t>
-            </w:r>
-            <w:proofErr w:type="gramEnd"/>
-            <w:r>
-              <w:rPr>
-                <w:b/>
-              </w:rPr>
-              <w:t xml:space="preserve"> </w:t>
+              <w:t>Watson Visual Recognition</w:t>
+            </w:r>
+            <w:r>
+              <w:rPr>
+                <w:b/>
+              </w:rPr>
+              <w:t xml:space="preserve">  - </w:t>
             </w:r>
             <w:r>
               <w:t>1 custom model per student</w:t>
@@ -25254,7 +26429,7 @@
               </w:rPr>
               <w:t xml:space="preserve">more detail at: </w:t>
             </w:r>
-            <w:hyperlink r:id="rId92" w:history="1">
+            <w:hyperlink r:id="rId96" w:history="1">
               <w:r>
                 <w:rPr>
                   <w:rStyle w:val="Hyperlink"/>
@@ -25468,7 +26643,7 @@
             </w:tcBorders>
           </w:tcPr>
           <w:p>
-            <w:hyperlink r:id="rId93" w:history="1">
+            <w:hyperlink r:id="rId97" w:history="1">
               <w:r>
                 <w:rPr>
                   <w:rStyle w:val="Hyperlink"/>
@@ -25516,7 +26691,7 @@
             </w:tcBorders>
           </w:tcPr>
           <w:p>
-            <w:hyperlink r:id="rId94" w:history="1">
+            <w:hyperlink r:id="rId98" w:history="1">
               <w:r>
                 <w:rPr>
                   <w:rStyle w:val="Hyperlink"/>
@@ -25623,7 +26798,7 @@
             <w:r>
               <w:t xml:space="preserve">General troubleshooting and help at </w:t>
             </w:r>
-            <w:hyperlink r:id="rId95" w:history="1">
+            <w:hyperlink r:id="rId99" w:history="1">
               <w:r>
                 <w:rPr>
                   <w:rStyle w:val="Hyperlink"/>
@@ -25680,7 +26855,7 @@
                 <w:color w:val="FFFFFF" w:themeColor="background1"/>
                 <w:sz w:val="36"/>
               </w:rPr>
-              <w:t xml:space="preserve">Machine Learning For </w:t>
+              <w:t xml:space="preserve">Machine Learning </w:t>
             </w:r>
             <w:proofErr w:type="gramStart"/>
             <w:r>
@@ -25690,7 +26865,7 @@
                 <w:color w:val="FFFFFF" w:themeColor="background1"/>
                 <w:sz w:val="36"/>
               </w:rPr>
-              <w:t>Kids  :</w:t>
+              <w:t>For</w:t>
             </w:r>
             <w:proofErr w:type="gramEnd"/>
             <w:r>
@@ -25700,7 +26875,7 @@
                 <w:color w:val="FFFFFF" w:themeColor="background1"/>
                 <w:sz w:val="36"/>
               </w:rPr>
-              <w:t xml:space="preserve">:  </w:t>
+              <w:t xml:space="preserve"> Kids  ::  </w:t>
             </w:r>
             <w:r>
               <w:rPr>
@@ -26105,7 +27280,7 @@
               </w:rPr>
               <w:t xml:space="preserve">(download from </w:t>
             </w:r>
-            <w:hyperlink r:id="rId96" w:history="1">
+            <w:hyperlink r:id="rId100" w:history="1">
               <w:r>
                 <w:rPr>
                   <w:rStyle w:val="Hyperlink"/>
@@ -26300,27 +27475,13 @@
               <w:rPr>
                 <w:b/>
               </w:rPr>
-              <w:t xml:space="preserve">Watson Visual </w:t>
-            </w:r>
-            <w:proofErr w:type="gramStart"/>
-            <w:r>
-              <w:rPr>
-                <w:b/>
-              </w:rPr>
-              <w:t>Recognition</w:t>
-            </w:r>
-            <w:r>
-              <w:rPr>
-                <w:b/>
-              </w:rPr>
-              <w:t xml:space="preserve">  -</w:t>
-            </w:r>
-            <w:proofErr w:type="gramEnd"/>
-            <w:r>
-              <w:rPr>
-                <w:b/>
-              </w:rPr>
-              <w:t xml:space="preserve"> </w:t>
+              <w:t>Watson Visual Recognition</w:t>
+            </w:r>
+            <w:r>
+              <w:rPr>
+                <w:b/>
+              </w:rPr>
+              <w:t xml:space="preserve">  - </w:t>
             </w:r>
             <w:r>
               <w:t>1 custom model per student</w:t>
@@ -26348,7 +27509,7 @@
               </w:rPr>
               <w:t xml:space="preserve">more detail at: </w:t>
             </w:r>
-            <w:hyperlink r:id="rId97" w:history="1">
+            <w:hyperlink r:id="rId101" w:history="1">
               <w:r>
                 <w:rPr>
                   <w:rStyle w:val="Hyperlink"/>
@@ -26562,7 +27723,7 @@
             </w:tcBorders>
           </w:tcPr>
           <w:p>
-            <w:hyperlink r:id="rId98" w:history="1">
+            <w:hyperlink r:id="rId102" w:history="1">
               <w:r>
                 <w:rPr>
                   <w:rStyle w:val="Hyperlink"/>
@@ -26610,7 +27771,7 @@
             </w:tcBorders>
           </w:tcPr>
           <w:p>
-            <w:hyperlink r:id="rId99" w:history="1">
+            <w:hyperlink r:id="rId103" w:history="1">
               <w:r>
                 <w:rPr>
                   <w:rStyle w:val="Hyperlink"/>
@@ -26725,7 +27886,7 @@
             <w:r>
               <w:t xml:space="preserve">General troubleshooting and help at </w:t>
             </w:r>
-            <w:hyperlink r:id="rId100" w:history="1">
+            <w:hyperlink r:id="rId104" w:history="1">
               <w:r>
                 <w:rPr>
                   <w:rStyle w:val="Hyperlink"/>
@@ -26783,7 +27944,7 @@
                 <w:color w:val="FFFFFF" w:themeColor="background1"/>
                 <w:sz w:val="36"/>
               </w:rPr>
-              <w:t xml:space="preserve">Machine Learning For </w:t>
+              <w:t xml:space="preserve">Machine Learning </w:t>
             </w:r>
             <w:proofErr w:type="gramStart"/>
             <w:r>
@@ -26793,7 +27954,7 @@
                 <w:color w:val="FFFFFF" w:themeColor="background1"/>
                 <w:sz w:val="36"/>
               </w:rPr>
-              <w:t>Kids  :</w:t>
+              <w:t>For</w:t>
             </w:r>
             <w:proofErr w:type="gramEnd"/>
             <w:r>
@@ -26803,7 +27964,7 @@
                 <w:color w:val="FFFFFF" w:themeColor="background1"/>
                 <w:sz w:val="36"/>
               </w:rPr>
-              <w:t xml:space="preserve">:  </w:t>
+              <w:t xml:space="preserve"> Kids  ::  </w:t>
             </w:r>
             <w:r>
               <w:rPr>
@@ -27211,7 +28372,7 @@
               </w:rPr>
               <w:t xml:space="preserve">(download from </w:t>
             </w:r>
-            <w:hyperlink r:id="rId101" w:history="1">
+            <w:hyperlink r:id="rId105" w:history="1">
               <w:r>
                 <w:rPr>
                   <w:rStyle w:val="Hyperlink"/>
@@ -27406,27 +28567,13 @@
               <w:rPr>
                 <w:b/>
               </w:rPr>
-              <w:t xml:space="preserve">Watson Visual </w:t>
-            </w:r>
-            <w:proofErr w:type="gramStart"/>
-            <w:r>
-              <w:rPr>
-                <w:b/>
-              </w:rPr>
-              <w:t>Recognition</w:t>
-            </w:r>
-            <w:r>
-              <w:rPr>
-                <w:b/>
-              </w:rPr>
-              <w:t xml:space="preserve">  -</w:t>
-            </w:r>
-            <w:proofErr w:type="gramEnd"/>
-            <w:r>
-              <w:rPr>
-                <w:b/>
-              </w:rPr>
-              <w:t xml:space="preserve"> </w:t>
+              <w:t>Watson Visual Recognition</w:t>
+            </w:r>
+            <w:r>
+              <w:rPr>
+                <w:b/>
+              </w:rPr>
+              <w:t xml:space="preserve">  - </w:t>
             </w:r>
             <w:r>
               <w:t>1 custom model per student</w:t>
@@ -27454,7 +28601,7 @@
               </w:rPr>
               <w:t xml:space="preserve">more detail at: </w:t>
             </w:r>
-            <w:hyperlink r:id="rId102" w:history="1">
+            <w:hyperlink r:id="rId106" w:history="1">
               <w:r>
                 <w:rPr>
                   <w:rStyle w:val="Hyperlink"/>
@@ -27668,7 +28815,7 @@
             </w:tcBorders>
           </w:tcPr>
           <w:p>
-            <w:hyperlink r:id="rId103" w:history="1">
+            <w:hyperlink r:id="rId107" w:history="1">
               <w:r>
                 <w:rPr>
                   <w:rStyle w:val="Hyperlink"/>
@@ -27716,7 +28863,7 @@
             </w:tcBorders>
           </w:tcPr>
           <w:p>
-            <w:hyperlink r:id="rId104" w:history="1">
+            <w:hyperlink r:id="rId108" w:history="1">
               <w:r>
                 <w:rPr>
                   <w:rStyle w:val="Hyperlink"/>
@@ -27831,7 +28978,7 @@
             <w:r>
               <w:t xml:space="preserve">General troubleshooting and help at </w:t>
             </w:r>
-            <w:hyperlink r:id="rId105" w:history="1">
+            <w:hyperlink r:id="rId109" w:history="1">
               <w:r>
                 <w:rPr>
                   <w:rStyle w:val="Hyperlink"/>
@@ -27889,7 +29036,7 @@
                 <w:color w:val="FFFFFF" w:themeColor="background1"/>
                 <w:sz w:val="36"/>
               </w:rPr>
-              <w:t xml:space="preserve">Machine Learning For </w:t>
+              <w:t xml:space="preserve">Machine Learning </w:t>
             </w:r>
             <w:proofErr w:type="gramStart"/>
             <w:r>
@@ -27899,7 +29046,7 @@
                 <w:color w:val="FFFFFF" w:themeColor="background1"/>
                 <w:sz w:val="36"/>
               </w:rPr>
-              <w:t>Kids  :</w:t>
+              <w:t>For</w:t>
             </w:r>
             <w:proofErr w:type="gramEnd"/>
             <w:r>
@@ -27909,7 +29056,7 @@
                 <w:color w:val="FFFFFF" w:themeColor="background1"/>
                 <w:sz w:val="36"/>
               </w:rPr>
-              <w:t xml:space="preserve">:  </w:t>
+              <w:t xml:space="preserve"> Kids  ::  </w:t>
             </w:r>
             <w:r>
               <w:rPr>
@@ -28312,7 +29459,7 @@
               </w:rPr>
               <w:t xml:space="preserve">(download from </w:t>
             </w:r>
-            <w:hyperlink r:id="rId106" w:history="1">
+            <w:hyperlink r:id="rId110" w:history="1">
               <w:r>
                 <w:rPr>
                   <w:rStyle w:val="Hyperlink"/>
@@ -28502,27 +29649,13 @@
               <w:rPr>
                 <w:b/>
               </w:rPr>
-              <w:t xml:space="preserve">Watson Visual </w:t>
-            </w:r>
-            <w:proofErr w:type="gramStart"/>
-            <w:r>
-              <w:rPr>
-                <w:b/>
-              </w:rPr>
-              <w:t>Recognition</w:t>
-            </w:r>
-            <w:r>
-              <w:rPr>
-                <w:b/>
-              </w:rPr>
-              <w:t xml:space="preserve">  -</w:t>
-            </w:r>
-            <w:proofErr w:type="gramEnd"/>
-            <w:r>
-              <w:rPr>
-                <w:b/>
-              </w:rPr>
-              <w:t xml:space="preserve"> </w:t>
+              <w:t>Watson Visual Recognition</w:t>
+            </w:r>
+            <w:r>
+              <w:rPr>
+                <w:b/>
+              </w:rPr>
+              <w:t xml:space="preserve">  - </w:t>
             </w:r>
             <w:r>
               <w:t>1 custom model per student</w:t>
@@ -28550,7 +29683,7 @@
               </w:rPr>
               <w:t xml:space="preserve">more detail at: </w:t>
             </w:r>
-            <w:hyperlink r:id="rId107" w:history="1">
+            <w:hyperlink r:id="rId111" w:history="1">
               <w:r>
                 <w:rPr>
                   <w:rStyle w:val="Hyperlink"/>
@@ -28765,7 +29898,7 @@
             </w:tcBorders>
           </w:tcPr>
           <w:p>
-            <w:hyperlink r:id="rId108" w:history="1">
+            <w:hyperlink r:id="rId112" w:history="1">
               <w:r>
                 <w:rPr>
                   <w:rStyle w:val="Hyperlink"/>
@@ -28814,7 +29947,7 @@
             </w:tcBorders>
           </w:tcPr>
           <w:p>
-            <w:hyperlink r:id="rId109" w:history="1">
+            <w:hyperlink r:id="rId113" w:history="1">
               <w:r>
                 <w:rPr>
                   <w:rStyle w:val="Hyperlink"/>
@@ -28929,7 +30062,7 @@
             <w:r>
               <w:t xml:space="preserve">General troubleshooting and help at </w:t>
             </w:r>
-            <w:hyperlink r:id="rId110" w:history="1">
+            <w:hyperlink r:id="rId114" w:history="1">
               <w:r>
                 <w:rPr>
                   <w:rStyle w:val="Hyperlink"/>
@@ -28987,7 +30120,7 @@
                 <w:sz w:val="36"/>
               </w:rPr>
               <w:lastRenderedPageBreak/>
-              <w:t xml:space="preserve">Machine Learning For </w:t>
+              <w:t xml:space="preserve">Machine Learning </w:t>
             </w:r>
             <w:proofErr w:type="gramStart"/>
             <w:r>
@@ -28997,7 +30130,7 @@
                 <w:color w:val="FFFFFF" w:themeColor="background1"/>
                 <w:sz w:val="36"/>
               </w:rPr>
-              <w:t>Kids  :</w:t>
+              <w:t>For</w:t>
             </w:r>
             <w:proofErr w:type="gramEnd"/>
             <w:r>
@@ -29007,7 +30140,7 @@
                 <w:color w:val="FFFFFF" w:themeColor="background1"/>
                 <w:sz w:val="36"/>
               </w:rPr>
-              <w:t xml:space="preserve">:  </w:t>
+              <w:t xml:space="preserve"> Kids  ::  </w:t>
             </w:r>
             <w:r>
               <w:rPr>
@@ -29419,7 +30552,7 @@
               </w:rPr>
               <w:t xml:space="preserve">(download from </w:t>
             </w:r>
-            <w:hyperlink r:id="rId111" w:history="1">
+            <w:hyperlink r:id="rId115" w:history="1">
               <w:r>
                 <w:rPr>
                   <w:rStyle w:val="Hyperlink"/>
@@ -29796,7 +30929,7 @@
             </w:tcBorders>
           </w:tcPr>
           <w:p>
-            <w:hyperlink r:id="rId112" w:history="1">
+            <w:hyperlink r:id="rId116" w:history="1">
               <w:r>
                 <w:rPr>
                   <w:rStyle w:val="Hyperlink"/>
@@ -29849,7 +30982,7 @@
             </w:tcBorders>
           </w:tcPr>
           <w:p>
-            <w:hyperlink r:id="rId113" w:history="1">
+            <w:hyperlink r:id="rId117" w:history="1">
               <w:r>
                 <w:rPr>
                   <w:rStyle w:val="Hyperlink"/>
@@ -29965,7 +31098,7 @@
             <w:r>
               <w:t xml:space="preserve">General troubleshooting and help at </w:t>
             </w:r>
-            <w:hyperlink r:id="rId114" w:history="1">
+            <w:hyperlink r:id="rId118" w:history="1">
               <w:r>
                 <w:rPr>
                   <w:rStyle w:val="Hyperlink"/>
@@ -30030,7 +31163,7 @@
                 <w:sz w:val="36"/>
               </w:rPr>
               <w:lastRenderedPageBreak/>
-              <w:t xml:space="preserve">Machine Learning For </w:t>
+              <w:t xml:space="preserve">Machine Learning </w:t>
             </w:r>
             <w:proofErr w:type="gramStart"/>
             <w:r>
@@ -30040,7 +31173,7 @@
                 <w:color w:val="FFFFFF" w:themeColor="background1"/>
                 <w:sz w:val="36"/>
               </w:rPr>
-              <w:t>Kids  :</w:t>
+              <w:t>For</w:t>
             </w:r>
             <w:proofErr w:type="gramEnd"/>
             <w:r>
@@ -30050,7 +31183,7 @@
                 <w:color w:val="FFFFFF" w:themeColor="background1"/>
                 <w:sz w:val="36"/>
               </w:rPr>
-              <w:t xml:space="preserve">:  </w:t>
+              <w:t xml:space="preserve"> Kids  ::  </w:t>
             </w:r>
             <w:r>
               <w:rPr>
@@ -30466,7 +31599,7 @@
               </w:rPr>
               <w:t xml:space="preserve">(download from </w:t>
             </w:r>
-            <w:hyperlink r:id="rId115" w:history="1">
+            <w:hyperlink r:id="rId119" w:history="1">
               <w:r>
                 <w:rPr>
                   <w:rStyle w:val="Hyperlink"/>
@@ -30843,7 +31976,7 @@
             </w:tcBorders>
           </w:tcPr>
           <w:p>
-            <w:hyperlink r:id="rId116" w:history="1">
+            <w:hyperlink r:id="rId120" w:history="1">
               <w:r>
                 <w:rPr>
                   <w:rStyle w:val="Hyperlink"/>
@@ -30896,7 +32029,7 @@
             </w:tcBorders>
           </w:tcPr>
           <w:p>
-            <w:hyperlink r:id="rId117" w:history="1">
+            <w:hyperlink r:id="rId121" w:history="1">
               <w:r>
                 <w:rPr>
                   <w:rStyle w:val="Hyperlink"/>
@@ -31009,7 +32142,7 @@
             <w:r>
               <w:t xml:space="preserve">General troubleshooting and help at </w:t>
             </w:r>
-            <w:hyperlink r:id="rId118" w:history="1">
+            <w:hyperlink r:id="rId122" w:history="1">
               <w:r>
                 <w:rPr>
                   <w:rStyle w:val="Hyperlink"/>
@@ -31077,7 +32210,7 @@
                 <w:sz w:val="36"/>
               </w:rPr>
               <w:lastRenderedPageBreak/>
-              <w:t xml:space="preserve">Machine Learning For </w:t>
+              <w:t xml:space="preserve">Machine Learning </w:t>
             </w:r>
             <w:proofErr w:type="gramStart"/>
             <w:r>
@@ -31087,7 +32220,7 @@
                 <w:color w:val="FFFFFF" w:themeColor="background1"/>
                 <w:sz w:val="36"/>
               </w:rPr>
-              <w:t>Kids  :</w:t>
+              <w:t>For</w:t>
             </w:r>
             <w:proofErr w:type="gramEnd"/>
             <w:r>
@@ -31097,7 +32230,7 @@
                 <w:color w:val="FFFFFF" w:themeColor="background1"/>
                 <w:sz w:val="36"/>
               </w:rPr>
-              <w:t xml:space="preserve">:  </w:t>
+              <w:t xml:space="preserve"> Kids  ::  </w:t>
             </w:r>
             <w:r>
               <w:rPr>
@@ -31514,7 +32647,7 @@
               </w:rPr>
               <w:t xml:space="preserve">(download from </w:t>
             </w:r>
-            <w:hyperlink r:id="rId119" w:history="1">
+            <w:hyperlink r:id="rId123" w:history="1">
               <w:r>
                 <w:rPr>
                   <w:rStyle w:val="Hyperlink"/>
@@ -31891,7 +33024,7 @@
             </w:tcBorders>
           </w:tcPr>
           <w:p>
-            <w:hyperlink r:id="rId120" w:history="1">
+            <w:hyperlink r:id="rId124" w:history="1">
               <w:r>
                 <w:rPr>
                   <w:rStyle w:val="Hyperlink"/>
@@ -31944,7 +33077,7 @@
             </w:tcBorders>
           </w:tcPr>
           <w:p>
-            <w:hyperlink r:id="rId121" w:history="1">
+            <w:hyperlink r:id="rId125" w:history="1">
               <w:r>
                 <w:rPr>
                   <w:rStyle w:val="Hyperlink"/>
@@ -32057,7 +33190,7 @@
             <w:r>
               <w:t xml:space="preserve">General troubleshooting and help at </w:t>
             </w:r>
-            <w:hyperlink r:id="rId122" w:history="1">
+            <w:hyperlink r:id="rId126" w:history="1">
               <w:r>
                 <w:rPr>
                   <w:rStyle w:val="Hyperlink"/>
@@ -32470,7 +33603,7 @@
     </w:rPrDefault>
     <w:pPrDefault/>
   </w:docDefaults>
-  <w:latentStyles w:defLockedState="0" w:defUIPriority="99" w:defSemiHidden="0" w:defUnhideWhenUsed="0" w:defQFormat="0" w:count="377">
+  <w:latentStyles w:defLockedState="0" w:defUIPriority="99" w:defSemiHidden="0" w:defUnhideWhenUsed="0" w:defQFormat="0" w:count="376">
     <w:lsdException w:name="Normal" w:uiPriority="0" w:qFormat="1"/>
     <w:lsdException w:name="heading 1" w:uiPriority="9" w:qFormat="1"/>
     <w:lsdException w:name="heading 2" w:semiHidden="1" w:uiPriority="9" w:unhideWhenUsed="1" w:qFormat="1"/>
@@ -32576,6 +33709,7 @@
     <w:lsdException w:name="HTML Sample" w:semiHidden="1" w:unhideWhenUsed="1"/>
     <w:lsdException w:name="HTML Typewriter" w:semiHidden="1" w:unhideWhenUsed="1"/>
     <w:lsdException w:name="HTML Variable" w:semiHidden="1" w:unhideWhenUsed="1"/>
+    <w:lsdException w:name="Normal Table" w:semiHidden="1" w:unhideWhenUsed="1"/>
     <w:lsdException w:name="annotation subject" w:semiHidden="1" w:unhideWhenUsed="1"/>
     <w:lsdException w:name="No List" w:semiHidden="1" w:unhideWhenUsed="1"/>
     <w:lsdException w:name="Outline List 1" w:semiHidden="1" w:unhideWhenUsed="1"/>
@@ -32622,8 +33756,10 @@
     <w:lsdException w:name="Table Subtle 2" w:semiHidden="1" w:unhideWhenUsed="1"/>
     <w:lsdException w:name="Table Web 1" w:semiHidden="1" w:unhideWhenUsed="1"/>
     <w:lsdException w:name="Table Web 2" w:semiHidden="1" w:unhideWhenUsed="1"/>
+    <w:lsdException w:name="Table Web 3" w:semiHidden="1" w:unhideWhenUsed="1"/>
     <w:lsdException w:name="Balloon Text" w:semiHidden="1" w:unhideWhenUsed="1"/>
     <w:lsdException w:name="Table Grid" w:uiPriority="39"/>
+    <w:lsdException w:name="Table Theme" w:semiHidden="1" w:unhideWhenUsed="1"/>
     <w:lsdException w:name="Placeholder Text" w:semiHidden="1"/>
     <w:lsdException w:name="No Spacing" w:uiPriority="1" w:qFormat="1"/>
     <w:lsdException w:name="Light Shading" w:uiPriority="60"/>
@@ -32842,7 +33978,6 @@
     <w:lsdException w:name="Mention" w:semiHidden="1" w:unhideWhenUsed="1"/>
     <w:lsdException w:name="Smart Hyperlink" w:semiHidden="1" w:unhideWhenUsed="1"/>
     <w:lsdException w:name="Smart Link" w:semiHidden="1" w:unhideWhenUsed="1"/>
-    <w:lsdException w:name="Smart Link Error" w:semiHidden="1" w:unhideWhenUsed="1"/>
   </w:latentStyles>
   <w:style w:type="paragraph" w:default="1" w:styleId="Normal">
     <w:name w:val="Normal"/>

</xml_diff>

<commit_message>
docs: Teachers Notes for Phishing
Signed-off-by: Dale Lane <dale.lane@uk.ibm.com>
</commit_message>
<xml_diff>
--- a/teachers-notes/msword/teachersnotes.docx
+++ b/teachers-notes/msword/teachersnotes.docx
@@ -3480,8 +3480,6 @@
               </w:rPr>
               <w:t>make predictions</w:t>
             </w:r>
-            <w:bookmarkStart w:id="0" w:name="_GoBack"/>
-            <w:bookmarkEnd w:id="0"/>
           </w:p>
           <w:p>
             <w:pPr>
@@ -4606,6 +4604,9 @@
               <w:ind w:left="30"/>
             </w:pPr>
             <w:r>
+              <w:rPr>
+                <w:noProof/>
+              </w:rPr>
               <w:drawing>
                 <wp:inline distT="0" distB="0" distL="0" distR="0" wp14:anchorId="62884C55" wp14:editId="75863895">
                   <wp:extent cx="5829300" cy="3810000"/>
@@ -17698,7 +17699,10 @@
               <w:ind w:left="455" w:hanging="425"/>
             </w:pPr>
             <w:r>
-              <w:t>The sample code has been tested with Python 3 but should work with Python 3</w:t>
+              <w:t xml:space="preserve">The sample code has been tested with Python 3 but should work with Python </w:t>
+            </w:r>
+            <w:r>
+              <w:t>2</w:t>
             </w:r>
           </w:p>
           <w:p>
@@ -33209,6 +33213,1090 @@
               </w:rPr>
             </w:pPr>
           </w:p>
+        </w:tc>
+      </w:tr>
+    </w:tbl>
+    <w:p/>
+    <w:p/>
+    <w:p/>
+    <w:p/>
+    <w:tbl>
+      <w:tblPr>
+        <w:tblStyle w:val="TableGrid"/>
+        <w:tblW w:w="5000" w:type="pct"/>
+        <w:tblLook w:val="04A0" w:firstRow="1" w:lastRow="0" w:firstColumn="1" w:lastColumn="0" w:noHBand="0" w:noVBand="1"/>
+      </w:tblPr>
+      <w:tblGrid>
+        <w:gridCol w:w="294"/>
+        <w:gridCol w:w="1115"/>
+        <w:gridCol w:w="9041"/>
+      </w:tblGrid>
+      <w:tr>
+        <w:tc>
+          <w:tcPr>
+            <w:tcW w:w="10450" w:type="dxa"/>
+            <w:gridSpan w:val="3"/>
+            <w:shd w:val="clear" w:color="auto" w:fill="70AD47" w:themeFill="accent6"/>
+            <w:tcMar>
+              <w:top w:w="170" w:type="dxa"/>
+              <w:left w:w="170" w:type="dxa"/>
+              <w:bottom w:w="170" w:type="dxa"/>
+              <w:right w:w="170" w:type="dxa"/>
+            </w:tcMar>
+          </w:tcPr>
+          <w:p>
+            <w:pPr>
+              <w:jc w:val="center"/>
+              <w:rPr>
+                <w:rFonts w:ascii="IBM Plex Sans" w:hAnsi="IBM Plex Sans"/>
+                <w:b/>
+                <w:color w:val="FFFFFF" w:themeColor="background1"/>
+              </w:rPr>
+            </w:pPr>
+            <w:r>
+              <w:rPr>
+                <w:rFonts w:ascii="IBM Plex Sans" w:hAnsi="IBM Plex Sans"/>
+                <w:b/>
+                <w:color w:val="FFFFFF" w:themeColor="background1"/>
+                <w:sz w:val="36"/>
+              </w:rPr>
+              <w:lastRenderedPageBreak/>
+              <w:t xml:space="preserve">Machine Learning </w:t>
+            </w:r>
+            <w:proofErr w:type="gramStart"/>
+            <w:r>
+              <w:rPr>
+                <w:rFonts w:ascii="IBM Plex Sans" w:hAnsi="IBM Plex Sans"/>
+                <w:b/>
+                <w:color w:val="FFFFFF" w:themeColor="background1"/>
+                <w:sz w:val="36"/>
+              </w:rPr>
+              <w:t>For</w:t>
+            </w:r>
+            <w:proofErr w:type="gramEnd"/>
+            <w:r>
+              <w:rPr>
+                <w:rFonts w:ascii="IBM Plex Sans" w:hAnsi="IBM Plex Sans"/>
+                <w:b/>
+                <w:color w:val="FFFFFF" w:themeColor="background1"/>
+                <w:sz w:val="36"/>
+              </w:rPr>
+              <w:t xml:space="preserve"> Kids  ::  </w:t>
+            </w:r>
+            <w:r>
+              <w:rPr>
+                <w:rFonts w:ascii="IBM Plex Sans" w:hAnsi="IBM Plex Sans"/>
+                <w:b/>
+                <w:color w:val="FFFFFF" w:themeColor="background1"/>
+                <w:sz w:val="36"/>
+              </w:rPr>
+              <w:t>Teachers’</w:t>
+            </w:r>
+            <w:r>
+              <w:rPr>
+                <w:rFonts w:ascii="IBM Plex Sans" w:hAnsi="IBM Plex Sans"/>
+                <w:b/>
+                <w:color w:val="FFFFFF" w:themeColor="background1"/>
+                <w:sz w:val="36"/>
+              </w:rPr>
+              <w:t xml:space="preserve"> notes</w:t>
+            </w:r>
+          </w:p>
+        </w:tc>
+      </w:tr>
+      <w:tr>
+        <w:tc>
+          <w:tcPr>
+            <w:tcW w:w="1377" w:type="dxa"/>
+            <w:gridSpan w:val="2"/>
+          </w:tcPr>
+          <w:p>
+            <w:pPr>
+              <w:rPr>
+                <w:b/>
+              </w:rPr>
+            </w:pPr>
+            <w:r>
+              <w:rPr>
+                <w:b/>
+              </w:rPr>
+              <w:t>Worksheet</w:t>
+            </w:r>
+          </w:p>
+        </w:tc>
+        <w:tc>
+          <w:tcPr>
+            <w:tcW w:w="9073" w:type="dxa"/>
+          </w:tcPr>
+          <w:p>
+            <w:r>
+              <w:rPr>
+                <w:sz w:val="40"/>
+              </w:rPr>
+              <w:t>Phishing</w:t>
+            </w:r>
+          </w:p>
+        </w:tc>
+      </w:tr>
+      <w:tr>
+        <w:tc>
+          <w:tcPr>
+            <w:tcW w:w="1377" w:type="dxa"/>
+            <w:gridSpan w:val="2"/>
+          </w:tcPr>
+          <w:p>
+            <w:pPr>
+              <w:rPr>
+                <w:b/>
+              </w:rPr>
+            </w:pPr>
+            <w:r>
+              <w:rPr>
+                <w:b/>
+              </w:rPr>
+              <w:t>Activity</w:t>
+            </w:r>
+          </w:p>
+        </w:tc>
+        <w:tc>
+          <w:tcPr>
+            <w:tcW w:w="9073" w:type="dxa"/>
+          </w:tcPr>
+          <w:p>
+            <w:r>
+              <w:t>Create a Python program that can predict if a URL is legitimate</w:t>
+            </w:r>
+          </w:p>
+          <w:p/>
+        </w:tc>
+      </w:tr>
+      <w:tr>
+        <w:tc>
+          <w:tcPr>
+            <w:tcW w:w="1377" w:type="dxa"/>
+            <w:gridSpan w:val="2"/>
+          </w:tcPr>
+          <w:p>
+            <w:pPr>
+              <w:rPr>
+                <w:b/>
+              </w:rPr>
+            </w:pPr>
+            <w:r>
+              <w:rPr>
+                <w:b/>
+              </w:rPr>
+              <w:t>Objective</w:t>
+            </w:r>
+          </w:p>
+        </w:tc>
+        <w:tc>
+          <w:tcPr>
+            <w:tcW w:w="9073" w:type="dxa"/>
+          </w:tcPr>
+          <w:p>
+            <w:pPr>
+              <w:rPr>
+                <w:b/>
+              </w:rPr>
+            </w:pPr>
+            <w:r>
+              <w:rPr>
+                <w:b/>
+              </w:rPr>
+              <w:t xml:space="preserve">Teach a computer to </w:t>
+            </w:r>
+            <w:r>
+              <w:rPr>
+                <w:b/>
+              </w:rPr>
+              <w:t>recognize phishing web links</w:t>
+            </w:r>
+          </w:p>
+          <w:p>
+            <w:pPr>
+              <w:pStyle w:val="ListParagraph"/>
+              <w:numPr>
+                <w:ilvl w:val="0"/>
+                <w:numId w:val="1"/>
+              </w:numPr>
+              <w:ind w:left="455" w:hanging="425"/>
+            </w:pPr>
+            <w:r>
+              <w:t xml:space="preserve">How computers can be trained to </w:t>
+            </w:r>
+            <w:r>
+              <w:t>make predictions based on experiences</w:t>
+            </w:r>
+            <w:r>
+              <w:t>.</w:t>
+            </w:r>
+          </w:p>
+          <w:p>
+            <w:pPr>
+              <w:pStyle w:val="ListParagraph"/>
+              <w:numPr>
+                <w:ilvl w:val="0"/>
+                <w:numId w:val="1"/>
+              </w:numPr>
+              <w:ind w:left="455" w:hanging="425"/>
+            </w:pPr>
+            <w:r>
+              <w:t>How feature selection is choosing what values the computer should learn from</w:t>
+            </w:r>
+          </w:p>
+          <w:p>
+            <w:pPr>
+              <w:pStyle w:val="ListParagraph"/>
+              <w:numPr>
+                <w:ilvl w:val="0"/>
+                <w:numId w:val="1"/>
+              </w:numPr>
+              <w:ind w:left="455" w:hanging="425"/>
+            </w:pPr>
+            <w:r>
+              <w:t>How machine learning systems can be visualised using tree diagrams</w:t>
+            </w:r>
+          </w:p>
+          <w:p>
+            <w:pPr>
+              <w:pStyle w:val="ListParagraph"/>
+              <w:numPr>
+                <w:ilvl w:val="0"/>
+                <w:numId w:val="1"/>
+              </w:numPr>
+              <w:ind w:left="455" w:hanging="425"/>
+            </w:pPr>
+            <w:r>
+              <w:t>How machine learning is used to recognize malicious or suspicious web pages</w:t>
+            </w:r>
+          </w:p>
+        </w:tc>
+      </w:tr>
+      <w:tr>
+        <w:tc>
+          <w:tcPr>
+            <w:tcW w:w="1377" w:type="dxa"/>
+            <w:gridSpan w:val="2"/>
+          </w:tcPr>
+          <w:p>
+            <w:pPr>
+              <w:rPr>
+                <w:b/>
+              </w:rPr>
+            </w:pPr>
+            <w:r>
+              <w:rPr>
+                <w:b/>
+              </w:rPr>
+              <w:t>Difficulty level</w:t>
+            </w:r>
+          </w:p>
+        </w:tc>
+        <w:tc>
+          <w:tcPr>
+            <w:tcW w:w="9073" w:type="dxa"/>
+          </w:tcPr>
+          <w:p>
+            <w:r>
+              <w:t>Advanced</w:t>
+            </w:r>
+          </w:p>
+        </w:tc>
+      </w:tr>
+      <w:tr>
+        <w:tc>
+          <w:tcPr>
+            <w:tcW w:w="1377" w:type="dxa"/>
+            <w:gridSpan w:val="2"/>
+            <w:tcBorders>
+              <w:bottom w:val="single" w:sz="4" w:space="0" w:color="auto"/>
+            </w:tcBorders>
+          </w:tcPr>
+          <w:p>
+            <w:pPr>
+              <w:rPr>
+                <w:b/>
+              </w:rPr>
+            </w:pPr>
+            <w:r>
+              <w:rPr>
+                <w:b/>
+              </w:rPr>
+              <w:t>Time estimate</w:t>
+            </w:r>
+          </w:p>
+        </w:tc>
+        <w:tc>
+          <w:tcPr>
+            <w:tcW w:w="9073" w:type="dxa"/>
+            <w:tcBorders>
+              <w:bottom w:val="single" w:sz="4" w:space="0" w:color="auto"/>
+            </w:tcBorders>
+          </w:tcPr>
+          <w:p>
+            <w:pPr>
+              <w:rPr>
+                <w:sz w:val="20"/>
+              </w:rPr>
+            </w:pPr>
+            <w:r>
+              <w:t xml:space="preserve">45 minutes - 1 hour   </w:t>
+            </w:r>
+          </w:p>
+        </w:tc>
+      </w:tr>
+      <w:tr>
+        <w:tc>
+          <w:tcPr>
+            <w:tcW w:w="1377" w:type="dxa"/>
+            <w:gridSpan w:val="2"/>
+            <w:tcBorders>
+              <w:bottom w:val="single" w:sz="4" w:space="0" w:color="auto"/>
+            </w:tcBorders>
+          </w:tcPr>
+          <w:p>
+            <w:pPr>
+              <w:rPr>
+                <w:b/>
+              </w:rPr>
+            </w:pPr>
+            <w:r>
+              <w:rPr>
+                <w:b/>
+              </w:rPr>
+              <w:t>Summary</w:t>
+            </w:r>
+          </w:p>
+        </w:tc>
+        <w:tc>
+          <w:tcPr>
+            <w:tcW w:w="9073" w:type="dxa"/>
+            <w:tcBorders>
+              <w:bottom w:val="single" w:sz="4" w:space="0" w:color="auto"/>
+            </w:tcBorders>
+          </w:tcPr>
+          <w:p>
+            <w:r>
+              <w:t xml:space="preserve">Students will train a machine learning model to predict </w:t>
+            </w:r>
+            <w:r>
+              <w:t>if a URL is for a legitimate webpage or a phishing page</w:t>
+            </w:r>
+            <w:r>
+              <w:t xml:space="preserve">. They use this in </w:t>
+            </w:r>
+            <w:r>
+              <w:t>Python to test new URLs</w:t>
+            </w:r>
+            <w:r>
+              <w:t xml:space="preserve">. </w:t>
+            </w:r>
+          </w:p>
+          <w:p>
+            <w:r>
+              <w:t xml:space="preserve">The project ends with students reviewing AI research papers, which they should be able to understand </w:t>
+            </w:r>
+            <w:r>
+              <w:t xml:space="preserve">at a high level </w:t>
+            </w:r>
+            <w:bookmarkStart w:id="0" w:name="_GoBack"/>
+            <w:bookmarkEnd w:id="0"/>
+            <w:r>
+              <w:t>if they’ve followed the project carefully.</w:t>
+            </w:r>
+          </w:p>
+        </w:tc>
+      </w:tr>
+      <w:tr>
+        <w:tc>
+          <w:tcPr>
+            <w:tcW w:w="1377" w:type="dxa"/>
+            <w:gridSpan w:val="2"/>
+            <w:tcBorders>
+              <w:bottom w:val="single" w:sz="4" w:space="0" w:color="auto"/>
+            </w:tcBorders>
+            <w:tcMar>
+              <w:bottom w:w="113" w:type="dxa"/>
+            </w:tcMar>
+          </w:tcPr>
+          <w:p>
+            <w:pPr>
+              <w:rPr>
+                <w:b/>
+              </w:rPr>
+            </w:pPr>
+            <w:r>
+              <w:rPr>
+                <w:b/>
+              </w:rPr>
+              <w:t>Topics</w:t>
+            </w:r>
+          </w:p>
+        </w:tc>
+        <w:tc>
+          <w:tcPr>
+            <w:tcW w:w="9073" w:type="dxa"/>
+            <w:tcBorders>
+              <w:bottom w:val="single" w:sz="4" w:space="0" w:color="auto"/>
+            </w:tcBorders>
+            <w:tcMar>
+              <w:bottom w:w="113" w:type="dxa"/>
+            </w:tcMar>
+          </w:tcPr>
+          <w:p>
+            <w:r>
+              <w:t>supervised learning, decision trees, feature selection</w:t>
+            </w:r>
+          </w:p>
+        </w:tc>
+      </w:tr>
+      <w:tr>
+        <w:tc>
+          <w:tcPr>
+            <w:tcW w:w="10450" w:type="dxa"/>
+            <w:gridSpan w:val="3"/>
+            <w:shd w:val="clear" w:color="auto" w:fill="92D050"/>
+            <w:tcMar>
+              <w:top w:w="85" w:type="dxa"/>
+              <w:left w:w="85" w:type="dxa"/>
+              <w:bottom w:w="85" w:type="dxa"/>
+              <w:right w:w="85" w:type="dxa"/>
+            </w:tcMar>
+            <w:vAlign w:val="center"/>
+          </w:tcPr>
+          <w:p>
+            <w:pPr>
+              <w:jc w:val="center"/>
+              <w:rPr>
+                <w:rFonts w:ascii="IBM Plex Sans" w:hAnsi="IBM Plex Sans"/>
+                <w:b/>
+              </w:rPr>
+            </w:pPr>
+            <w:r>
+              <w:rPr>
+                <w:rFonts w:ascii="IBM Plex Sans" w:hAnsi="IBM Plex Sans"/>
+                <w:b/>
+                <w:color w:val="44546A" w:themeColor="text2"/>
+              </w:rPr>
+              <w:t>Setup</w:t>
+            </w:r>
+          </w:p>
+        </w:tc>
+      </w:tr>
+      <w:tr>
+        <w:tc>
+          <w:tcPr>
+            <w:tcW w:w="10450" w:type="dxa"/>
+            <w:gridSpan w:val="3"/>
+            <w:tcMar>
+              <w:top w:w="113" w:type="dxa"/>
+            </w:tcMar>
+          </w:tcPr>
+          <w:p>
+            <w:r>
+              <w:t>Each student will need:</w:t>
+            </w:r>
+          </w:p>
+        </w:tc>
+      </w:tr>
+      <w:tr>
+        <w:tc>
+          <w:tcPr>
+            <w:tcW w:w="281" w:type="dxa"/>
+          </w:tcPr>
+          <w:p>
+            <w:pPr>
+              <w:rPr>
+                <w:b/>
+              </w:rPr>
+            </w:pPr>
+          </w:p>
+        </w:tc>
+        <w:tc>
+          <w:tcPr>
+            <w:tcW w:w="1096" w:type="dxa"/>
+          </w:tcPr>
+          <w:p>
+            <w:pPr>
+              <w:rPr>
+                <w:b/>
+              </w:rPr>
+            </w:pPr>
+            <w:proofErr w:type="gramStart"/>
+            <w:r>
+              <w:rPr>
+                <w:b/>
+              </w:rPr>
+              <w:t>Print-outs</w:t>
+            </w:r>
+            <w:proofErr w:type="gramEnd"/>
+          </w:p>
+        </w:tc>
+        <w:tc>
+          <w:tcPr>
+            <w:tcW w:w="9073" w:type="dxa"/>
+          </w:tcPr>
+          <w:p>
+            <w:pPr>
+              <w:rPr>
+                <w:sz w:val="22"/>
+              </w:rPr>
+            </w:pPr>
+            <w:r>
+              <w:t xml:space="preserve">Project worksheet    </w:t>
+            </w:r>
+            <w:r>
+              <w:rPr>
+                <w:sz w:val="22"/>
+              </w:rPr>
+              <w:t xml:space="preserve">(download from </w:t>
+            </w:r>
+            <w:hyperlink r:id="rId127" w:history="1">
+              <w:r>
+                <w:rPr>
+                  <w:rStyle w:val="Hyperlink"/>
+                  <w:sz w:val="22"/>
+                </w:rPr>
+                <w:t>https://machinelearningforkids.co.uk/worksheets</w:t>
+              </w:r>
+            </w:hyperlink>
+            <w:r>
+              <w:rPr>
+                <w:sz w:val="22"/>
+              </w:rPr>
+              <w:t xml:space="preserve"> )</w:t>
+            </w:r>
+          </w:p>
+          <w:p>
+            <w:pPr>
+              <w:rPr>
+                <w:sz w:val="21"/>
+                <w:szCs w:val="21"/>
+              </w:rPr>
+            </w:pPr>
+          </w:p>
+        </w:tc>
+      </w:tr>
+      <w:tr>
+        <w:tc>
+          <w:tcPr>
+            <w:tcW w:w="281" w:type="dxa"/>
+          </w:tcPr>
+          <w:p>
+            <w:pPr>
+              <w:rPr>
+                <w:b/>
+              </w:rPr>
+            </w:pPr>
+          </w:p>
+        </w:tc>
+        <w:tc>
+          <w:tcPr>
+            <w:tcW w:w="1096" w:type="dxa"/>
+          </w:tcPr>
+          <w:p>
+            <w:pPr>
+              <w:rPr>
+                <w:b/>
+              </w:rPr>
+            </w:pPr>
+            <w:r>
+              <w:rPr>
+                <w:b/>
+              </w:rPr>
+              <w:t>Access</w:t>
+            </w:r>
+          </w:p>
+        </w:tc>
+        <w:tc>
+          <w:tcPr>
+            <w:tcW w:w="9073" w:type="dxa"/>
+          </w:tcPr>
+          <w:p>
+            <w:r>
+              <w:t>Username and password for machinelearningforkids.co.uk</w:t>
+            </w:r>
+          </w:p>
+        </w:tc>
+      </w:tr>
+      <w:tr>
+        <w:tc>
+          <w:tcPr>
+            <w:tcW w:w="10450" w:type="dxa"/>
+            <w:gridSpan w:val="3"/>
+            <w:tcMar>
+              <w:top w:w="113" w:type="dxa"/>
+            </w:tcMar>
+          </w:tcPr>
+          <w:p>
+            <w:r>
+              <w:t>Class account will need:</w:t>
+            </w:r>
+          </w:p>
+        </w:tc>
+      </w:tr>
+      <w:tr>
+        <w:tc>
+          <w:tcPr>
+            <w:tcW w:w="281" w:type="dxa"/>
+            <w:tcBorders>
+              <w:bottom w:val="single" w:sz="4" w:space="0" w:color="auto"/>
+            </w:tcBorders>
+          </w:tcPr>
+          <w:p>
+            <w:pPr>
+              <w:rPr>
+                <w:b/>
+              </w:rPr>
+            </w:pPr>
+          </w:p>
+        </w:tc>
+        <w:tc>
+          <w:tcPr>
+            <w:tcW w:w="1096" w:type="dxa"/>
+            <w:tcBorders>
+              <w:bottom w:val="single" w:sz="4" w:space="0" w:color="auto"/>
+            </w:tcBorders>
+          </w:tcPr>
+          <w:p>
+            <w:pPr>
+              <w:rPr>
+                <w:b/>
+              </w:rPr>
+            </w:pPr>
+            <w:r>
+              <w:rPr>
+                <w:b/>
+              </w:rPr>
+              <w:t>API keys</w:t>
+            </w:r>
+          </w:p>
+        </w:tc>
+        <w:tc>
+          <w:tcPr>
+            <w:tcW w:w="9073" w:type="dxa"/>
+            <w:tcBorders>
+              <w:bottom w:val="single" w:sz="4" w:space="0" w:color="auto"/>
+            </w:tcBorders>
+          </w:tcPr>
+          <w:p>
+            <w:pPr>
+              <w:rPr>
+                <w:bCs/>
+                <w:sz w:val="18"/>
+              </w:rPr>
+            </w:pPr>
+            <w:r>
+              <w:rPr>
+                <w:bCs/>
+              </w:rPr>
+              <w:t>None</w:t>
+            </w:r>
+          </w:p>
+        </w:tc>
+      </w:tr>
+      <w:tr>
+        <w:tc>
+          <w:tcPr>
+            <w:tcW w:w="10450" w:type="dxa"/>
+            <w:gridSpan w:val="3"/>
+            <w:shd w:val="clear" w:color="auto" w:fill="92D050"/>
+            <w:tcMar>
+              <w:top w:w="85" w:type="dxa"/>
+              <w:left w:w="85" w:type="dxa"/>
+              <w:bottom w:w="85" w:type="dxa"/>
+              <w:right w:w="85" w:type="dxa"/>
+            </w:tcMar>
+          </w:tcPr>
+          <w:p>
+            <w:pPr>
+              <w:jc w:val="center"/>
+            </w:pPr>
+            <w:r>
+              <w:rPr>
+                <w:rFonts w:ascii="IBM Plex Sans" w:hAnsi="IBM Plex Sans"/>
+                <w:b/>
+                <w:color w:val="44546A" w:themeColor="text2"/>
+              </w:rPr>
+              <w:t>Customizing</w:t>
+            </w:r>
+          </w:p>
+        </w:tc>
+      </w:tr>
+      <w:tr>
+        <w:tc>
+          <w:tcPr>
+            <w:tcW w:w="10450" w:type="dxa"/>
+            <w:gridSpan w:val="3"/>
+            <w:tcBorders>
+              <w:bottom w:val="single" w:sz="4" w:space="0" w:color="auto"/>
+            </w:tcBorders>
+          </w:tcPr>
+          <w:p>
+            <w:pPr>
+              <w:rPr>
+                <w:sz w:val="22"/>
+              </w:rPr>
+            </w:pPr>
+            <w:r>
+              <w:rPr>
+                <w:sz w:val="22"/>
+              </w:rPr>
+              <w:t xml:space="preserve">If you use </w:t>
+            </w:r>
+            <w:r>
+              <w:rPr>
+                <w:b/>
+                <w:sz w:val="22"/>
+              </w:rPr>
+              <w:t>PRIMM</w:t>
+            </w:r>
+            <w:r>
+              <w:rPr>
+                <w:sz w:val="22"/>
+              </w:rPr>
+              <w:t xml:space="preserve"> approaches with your class, add a step where students predict how the project template works.</w:t>
+            </w:r>
+          </w:p>
+          <w:p>
+            <w:pPr>
+              <w:rPr>
+                <w:sz w:val="22"/>
+              </w:rPr>
+            </w:pPr>
+            <w:r>
+              <w:rPr>
+                <w:sz w:val="22"/>
+              </w:rPr>
+              <w:t xml:space="preserve">If you want to </w:t>
+            </w:r>
+            <w:r>
+              <w:rPr>
+                <w:b/>
+                <w:sz w:val="22"/>
+              </w:rPr>
+              <w:t>increase the amount of coding</w:t>
+            </w:r>
+            <w:r>
+              <w:rPr>
+                <w:sz w:val="22"/>
+              </w:rPr>
+              <w:t xml:space="preserve"> involved, delete some of the code from the project template and add steps to the worksheet so students code it themselves.</w:t>
+            </w:r>
+          </w:p>
+          <w:p>
+            <w:pPr>
+              <w:rPr>
+                <w:sz w:val="22"/>
+              </w:rPr>
+            </w:pPr>
+            <w:r>
+              <w:rPr>
+                <w:sz w:val="22"/>
+              </w:rPr>
+              <w:t xml:space="preserve">If you want to </w:t>
+            </w:r>
+            <w:r>
+              <w:rPr>
+                <w:b/>
+                <w:sz w:val="22"/>
+              </w:rPr>
+              <w:t>encourage problem solving</w:t>
+            </w:r>
+            <w:r>
+              <w:rPr>
+                <w:sz w:val="22"/>
+              </w:rPr>
+              <w:t>, delete some of the detail in the worksheets and provide more general instructions instead.</w:t>
+            </w:r>
+          </w:p>
+          <w:p>
+            <w:r>
+              <w:rPr>
+                <w:sz w:val="22"/>
+              </w:rPr>
+              <w:t>W</w:t>
+            </w:r>
+            <w:r>
+              <w:rPr>
+                <w:sz w:val="22"/>
+              </w:rPr>
+              <w:t xml:space="preserve">orksheets in MS Word format are available so you can </w:t>
+            </w:r>
+            <w:r>
+              <w:rPr>
+                <w:b/>
+                <w:sz w:val="22"/>
+              </w:rPr>
+              <w:t>modify them to suit your class</w:t>
+            </w:r>
+            <w:r>
+              <w:rPr>
+                <w:sz w:val="22"/>
+              </w:rPr>
+              <w:t>.</w:t>
+            </w:r>
+          </w:p>
+        </w:tc>
+      </w:tr>
+      <w:tr>
+        <w:tc>
+          <w:tcPr>
+            <w:tcW w:w="1377" w:type="dxa"/>
+            <w:gridSpan w:val="2"/>
+            <w:tcBorders>
+              <w:bottom w:val="single" w:sz="4" w:space="0" w:color="auto"/>
+            </w:tcBorders>
+          </w:tcPr>
+          <w:p>
+            <w:pPr>
+              <w:rPr>
+                <w:b/>
+              </w:rPr>
+            </w:pPr>
+            <w:r>
+              <w:rPr>
+                <w:b/>
+              </w:rPr>
+              <w:t>Workshee</w:t>
+            </w:r>
+            <w:r>
+              <w:rPr>
+                <w:b/>
+              </w:rPr>
+              <w:t>t</w:t>
+            </w:r>
+            <w:r>
+              <w:rPr>
+                <w:b/>
+                <w:color w:val="FFFFFF" w:themeColor="background1"/>
+              </w:rPr>
+              <w:t>s</w:t>
+            </w:r>
+            <w:r>
+              <w:rPr>
+                <w:b/>
+              </w:rPr>
+              <w:t xml:space="preserve"> </w:t>
+            </w:r>
+          </w:p>
+        </w:tc>
+        <w:tc>
+          <w:tcPr>
+            <w:tcW w:w="9073" w:type="dxa"/>
+            <w:tcBorders>
+              <w:bottom w:val="single" w:sz="4" w:space="0" w:color="auto"/>
+            </w:tcBorders>
+          </w:tcPr>
+          <w:p>
+            <w:hyperlink r:id="rId128" w:history="1">
+              <w:r>
+                <w:rPr>
+                  <w:rStyle w:val="Hyperlink"/>
+                </w:rPr>
+                <w:t>https://github.com/IBM/taxinomitis-docs/tree/master/project-worksheets/msword</w:t>
+              </w:r>
+            </w:hyperlink>
+          </w:p>
+        </w:tc>
+      </w:tr>
+      <w:tr>
+        <w:tc>
+          <w:tcPr>
+            <w:tcW w:w="10450" w:type="dxa"/>
+            <w:gridSpan w:val="3"/>
+            <w:shd w:val="clear" w:color="auto" w:fill="92D050"/>
+            <w:tcMar>
+              <w:top w:w="85" w:type="dxa"/>
+              <w:left w:w="85" w:type="dxa"/>
+              <w:bottom w:w="85" w:type="dxa"/>
+              <w:right w:w="85" w:type="dxa"/>
+            </w:tcMar>
+          </w:tcPr>
+          <w:p>
+            <w:pPr>
+              <w:jc w:val="center"/>
+            </w:pPr>
+            <w:r>
+              <w:rPr>
+                <w:rFonts w:ascii="IBM Plex Sans" w:hAnsi="IBM Plex Sans"/>
+                <w:b/>
+                <w:color w:val="44546A" w:themeColor="text2"/>
+              </w:rPr>
+              <w:t>Help</w:t>
+            </w:r>
+          </w:p>
+        </w:tc>
+      </w:tr>
+      <w:tr>
+        <w:tc>
+          <w:tcPr>
+            <w:tcW w:w="1377" w:type="dxa"/>
+            <w:gridSpan w:val="2"/>
+          </w:tcPr>
+          <w:p>
+            <w:pPr>
+              <w:rPr>
+                <w:b/>
+              </w:rPr>
+            </w:pPr>
+            <w:r>
+              <w:rPr>
+                <w:b/>
+              </w:rPr>
+              <w:t>Potential issues</w:t>
+            </w:r>
+          </w:p>
+        </w:tc>
+        <w:tc>
+          <w:tcPr>
+            <w:tcW w:w="9073" w:type="dxa"/>
+          </w:tcPr>
+          <w:p>
+            <w:pPr>
+              <w:pStyle w:val="ListParagraph"/>
+              <w:numPr>
+                <w:ilvl w:val="0"/>
+                <w:numId w:val="1"/>
+              </w:numPr>
+              <w:ind w:left="455" w:hanging="425"/>
+            </w:pPr>
+            <w:r>
+              <w:t xml:space="preserve">The sample code is available on </w:t>
+            </w:r>
+            <w:proofErr w:type="gramStart"/>
+            <w:r>
+              <w:t>GitHub</w:t>
+            </w:r>
+            <w:proofErr w:type="gramEnd"/>
+            <w:r>
+              <w:t xml:space="preserve"> but you might find it easier to provide the code for your students</w:t>
+            </w:r>
+          </w:p>
+          <w:p>
+            <w:pPr>
+              <w:pStyle w:val="ListParagraph"/>
+              <w:numPr>
+                <w:ilvl w:val="0"/>
+                <w:numId w:val="1"/>
+              </w:numPr>
+              <w:ind w:left="455" w:hanging="425"/>
+            </w:pPr>
+            <w:r>
+              <w:t xml:space="preserve">The sample code has been tested with Python 3 </w:t>
+            </w:r>
+            <w:r>
+              <w:t>and will need some modifying if you wish to use</w:t>
+            </w:r>
+            <w:r>
+              <w:t xml:space="preserve"> Python 2</w:t>
+            </w:r>
+          </w:p>
+          <w:p>
+            <w:pPr>
+              <w:pStyle w:val="ListParagraph"/>
+              <w:numPr>
+                <w:ilvl w:val="0"/>
+                <w:numId w:val="1"/>
+              </w:numPr>
+              <w:ind w:left="455" w:hanging="425"/>
+            </w:pPr>
+            <w:r>
+              <w:t>The sample code needs</w:t>
+            </w:r>
+            <w:r>
+              <w:t xml:space="preserve"> third-party libraries</w:t>
+            </w:r>
+            <w:r>
+              <w:t xml:space="preserve"> </w:t>
+            </w:r>
+            <w:r>
+              <w:rPr>
+                <w:b/>
+                <w:bCs/>
+              </w:rPr>
+              <w:t>requests</w:t>
+            </w:r>
+            <w:r>
+              <w:rPr>
+                <w:b/>
+                <w:bCs/>
+              </w:rPr>
+              <w:t xml:space="preserve">, </w:t>
+            </w:r>
+            <w:proofErr w:type="spellStart"/>
+            <w:r>
+              <w:rPr>
+                <w:b/>
+                <w:bCs/>
+              </w:rPr>
+              <w:t>dateutil</w:t>
+            </w:r>
+            <w:proofErr w:type="spellEnd"/>
+            <w:r>
+              <w:rPr>
+                <w:b/>
+                <w:bCs/>
+              </w:rPr>
+              <w:t xml:space="preserve">, </w:t>
+            </w:r>
+            <w:proofErr w:type="spellStart"/>
+            <w:r>
+              <w:rPr>
+                <w:b/>
+                <w:bCs/>
+              </w:rPr>
+              <w:t>whois</w:t>
+            </w:r>
+            <w:proofErr w:type="spellEnd"/>
+            <w:r>
+              <w:t xml:space="preserve">. You might find it useful to get these installed first. (e.g. </w:t>
+            </w:r>
+            <w:r>
+              <w:rPr>
+                <w:rFonts w:ascii="Courier New" w:hAnsi="Courier New" w:cs="Courier New"/>
+                <w:sz w:val="21"/>
+                <w:szCs w:val="21"/>
+              </w:rPr>
+              <w:t>pip3 install</w:t>
+            </w:r>
+            <w:r>
+              <w:rPr>
+                <w:rFonts w:ascii="Courier New" w:hAnsi="Courier New" w:cs="Courier New"/>
+                <w:sz w:val="21"/>
+                <w:szCs w:val="21"/>
+              </w:rPr>
+              <w:t xml:space="preserve"> -r requirements.txt</w:t>
+            </w:r>
+            <w:r>
+              <w:t>)</w:t>
+            </w:r>
+          </w:p>
+          <w:p>
+            <w:pPr>
+              <w:rPr>
+                <w:sz w:val="11"/>
+              </w:rPr>
+            </w:pPr>
+          </w:p>
+          <w:p>
+            <w:r>
+              <w:t xml:space="preserve">General troubleshooting and help at </w:t>
+            </w:r>
+            <w:hyperlink r:id="rId129" w:history="1">
+              <w:r>
+                <w:rPr>
+                  <w:rStyle w:val="Hyperlink"/>
+                </w:rPr>
+                <w:t>https://machinelearningforkids.co.uk/help</w:t>
+              </w:r>
+            </w:hyperlink>
+            <w:r>
+              <w:t xml:space="preserve"> </w:t>
+            </w:r>
+          </w:p>
+          <w:p/>
         </w:tc>
       </w:tr>
     </w:tbl>

</xml_diff>

<commit_message>
docs: Update Pac-Man to use Scratch 3
Signed-off-by: Dale Lane <dale.lane@uk.ibm.com>
</commit_message>
<xml_diff>
--- a/teachers-notes/msword/teachersnotes.docx
+++ b/teachers-notes/msword/teachersnotes.docx
@@ -9291,7 +9291,21 @@
               <w:ind w:left="455" w:hanging="425"/>
             </w:pPr>
             <w:r>
-              <w:t xml:space="preserve">The worksheet screenshots are based on Scratch 2. You may prefer to use Scratch 3 instead, however students may find it harder to find some blocks. </w:t>
+              <w:t xml:space="preserve">The worksheet screenshots are based on Scratch </w:t>
+            </w:r>
+            <w:r>
+              <w:t>3</w:t>
+            </w:r>
+            <w:r>
+              <w:t xml:space="preserve">. You may prefer to use Scratch </w:t>
+            </w:r>
+            <w:r>
+              <w:t>2</w:t>
+            </w:r>
+            <w:bookmarkStart w:id="0" w:name="_GoBack"/>
+            <w:bookmarkEnd w:id="0"/>
+            <w:r>
+              <w:t xml:space="preserve"> instead, however students may find it harder to find some blocks. </w:t>
             </w:r>
           </w:p>
           <w:p/>
@@ -33578,19 +33592,7 @@
           </w:tcPr>
           <w:p>
             <w:r>
-              <w:t xml:space="preserve">Students will train a machine learning model to predict </w:t>
-            </w:r>
-            <w:r>
-              <w:t>if a URL is for a legitimate webpage or a phishing page</w:t>
-            </w:r>
-            <w:r>
-              <w:t xml:space="preserve">. They use this in </w:t>
-            </w:r>
-            <w:r>
-              <w:t>Python to test new URLs</w:t>
-            </w:r>
-            <w:r>
-              <w:t xml:space="preserve">. </w:t>
+              <w:t xml:space="preserve">Students will train a machine learning model to predict if a URL is for a legitimate webpage or a phishing page. They use this in Python to test new URLs. </w:t>
             </w:r>
           </w:p>
           <w:p>
@@ -33600,8 +33602,6 @@
             <w:r>
               <w:t xml:space="preserve">at a high level </w:t>
             </w:r>
-            <w:bookmarkStart w:id="0" w:name="_GoBack"/>
-            <w:bookmarkEnd w:id="0"/>
             <w:r>
               <w:t>if they’ve followed the project carefully.</w:t>
             </w:r>
@@ -34184,13 +34184,7 @@
               <w:ind w:left="455" w:hanging="425"/>
             </w:pPr>
             <w:r>
-              <w:t xml:space="preserve">The sample code has been tested with Python 3 </w:t>
-            </w:r>
-            <w:r>
-              <w:t>and will need some modifying if you wish to use</w:t>
-            </w:r>
-            <w:r>
-              <w:t xml:space="preserve"> Python 2</w:t>
+              <w:t>The sample code has been tested with Python 3 and will need some modifying if you wish to use Python 2</w:t>
             </w:r>
           </w:p>
           <w:p>
@@ -34203,13 +34197,7 @@
               <w:ind w:left="455" w:hanging="425"/>
             </w:pPr>
             <w:r>
-              <w:t>The sample code needs</w:t>
-            </w:r>
-            <w:r>
-              <w:t xml:space="preserve"> third-party libraries</w:t>
-            </w:r>
-            <w:r>
-              <w:t xml:space="preserve"> </w:t>
+              <w:t xml:space="preserve">The sample code needs third-party libraries </w:t>
             </w:r>
             <w:r>
               <w:rPr>

</xml_diff>

<commit_message>
docs: New worksheet "Ink Blots"
Closes: #3

Signed-off-by: Dale Lane <dale.lane@uk.ibm.com>
</commit_message>
<xml_diff>
--- a/teachers-notes/msword/teachersnotes.docx
+++ b/teachers-notes/msword/teachersnotes.docx
@@ -6989,6 +6989,1084 @@
           <w:p/>
         </w:tc>
       </w:tr>
+      <w:tr>
+        <w:tc>
+          <w:tcPr>
+            <w:tcW w:w="10450" w:type="dxa"/>
+            <w:gridSpan w:val="4"/>
+            <w:shd w:val="clear" w:color="auto" w:fill="70AD47" w:themeFill="accent6"/>
+            <w:tcMar>
+              <w:top w:w="170" w:type="dxa"/>
+              <w:left w:w="170" w:type="dxa"/>
+              <w:bottom w:w="170" w:type="dxa"/>
+              <w:right w:w="170" w:type="dxa"/>
+            </w:tcMar>
+          </w:tcPr>
+          <w:p>
+            <w:pPr>
+              <w:jc w:val="center"/>
+              <w:rPr>
+                <w:rFonts w:ascii="IBM Plex Sans" w:hAnsi="IBM Plex Sans"/>
+                <w:b/>
+                <w:color w:val="FFFFFF" w:themeColor="background1"/>
+              </w:rPr>
+            </w:pPr>
+            <w:r>
+              <w:rPr>
+                <w:rFonts w:ascii="IBM Plex Sans" w:hAnsi="IBM Plex Sans"/>
+                <w:b/>
+                <w:color w:val="FFFFFF" w:themeColor="background1"/>
+                <w:sz w:val="36"/>
+              </w:rPr>
+              <w:lastRenderedPageBreak/>
+              <w:t xml:space="preserve">Machine Learning </w:t>
+            </w:r>
+            <w:proofErr w:type="gramStart"/>
+            <w:r>
+              <w:rPr>
+                <w:rFonts w:ascii="IBM Plex Sans" w:hAnsi="IBM Plex Sans"/>
+                <w:b/>
+                <w:color w:val="FFFFFF" w:themeColor="background1"/>
+                <w:sz w:val="36"/>
+              </w:rPr>
+              <w:t>For</w:t>
+            </w:r>
+            <w:proofErr w:type="gramEnd"/>
+            <w:r>
+              <w:rPr>
+                <w:rFonts w:ascii="IBM Plex Sans" w:hAnsi="IBM Plex Sans"/>
+                <w:b/>
+                <w:color w:val="FFFFFF" w:themeColor="background1"/>
+                <w:sz w:val="36"/>
+              </w:rPr>
+              <w:t xml:space="preserve"> Kids  ::  </w:t>
+            </w:r>
+            <w:r>
+              <w:rPr>
+                <w:rFonts w:ascii="IBM Plex Sans" w:hAnsi="IBM Plex Sans"/>
+                <w:b/>
+                <w:color w:val="FFFFFF" w:themeColor="background1"/>
+                <w:sz w:val="36"/>
+              </w:rPr>
+              <w:t>Teachers’</w:t>
+            </w:r>
+            <w:r>
+              <w:rPr>
+                <w:rFonts w:ascii="IBM Plex Sans" w:hAnsi="IBM Plex Sans"/>
+                <w:b/>
+                <w:color w:val="FFFFFF" w:themeColor="background1"/>
+                <w:sz w:val="36"/>
+              </w:rPr>
+              <w:t xml:space="preserve"> notes</w:t>
+            </w:r>
+          </w:p>
+        </w:tc>
+      </w:tr>
+      <w:tr>
+        <w:tc>
+          <w:tcPr>
+            <w:tcW w:w="1980" w:type="dxa"/>
+            <w:gridSpan w:val="3"/>
+          </w:tcPr>
+          <w:p>
+            <w:pPr>
+              <w:rPr>
+                <w:b/>
+              </w:rPr>
+            </w:pPr>
+            <w:r>
+              <w:rPr>
+                <w:b/>
+              </w:rPr>
+              <w:t>Worksheet</w:t>
+            </w:r>
+          </w:p>
+        </w:tc>
+        <w:tc>
+          <w:tcPr>
+            <w:tcW w:w="8470" w:type="dxa"/>
+          </w:tcPr>
+          <w:p>
+            <w:r>
+              <w:rPr>
+                <w:sz w:val="40"/>
+              </w:rPr>
+              <w:t>Ink blots</w:t>
+            </w:r>
+          </w:p>
+        </w:tc>
+      </w:tr>
+      <w:tr>
+        <w:tc>
+          <w:tcPr>
+            <w:tcW w:w="1980" w:type="dxa"/>
+            <w:gridSpan w:val="3"/>
+          </w:tcPr>
+          <w:p>
+            <w:pPr>
+              <w:rPr>
+                <w:b/>
+              </w:rPr>
+            </w:pPr>
+            <w:r>
+              <w:rPr>
+                <w:b/>
+              </w:rPr>
+              <w:t>Activity</w:t>
+            </w:r>
+          </w:p>
+        </w:tc>
+        <w:tc>
+          <w:tcPr>
+            <w:tcW w:w="8470" w:type="dxa"/>
+          </w:tcPr>
+          <w:p>
+            <w:r>
+              <w:t>Train two different machine learning models to recognize pictures, test them using ink blot paintings, and compare the answers that they give.</w:t>
+            </w:r>
+          </w:p>
+        </w:tc>
+      </w:tr>
+      <w:tr>
+        <w:tc>
+          <w:tcPr>
+            <w:tcW w:w="1980" w:type="dxa"/>
+            <w:gridSpan w:val="3"/>
+          </w:tcPr>
+          <w:p>
+            <w:pPr>
+              <w:rPr>
+                <w:b/>
+              </w:rPr>
+            </w:pPr>
+            <w:r>
+              <w:rPr>
+                <w:b/>
+              </w:rPr>
+              <w:t>Objective</w:t>
+            </w:r>
+          </w:p>
+        </w:tc>
+        <w:tc>
+          <w:tcPr>
+            <w:tcW w:w="8470" w:type="dxa"/>
+          </w:tcPr>
+          <w:p>
+            <w:pPr>
+              <w:rPr>
+                <w:b/>
+              </w:rPr>
+            </w:pPr>
+            <w:r>
+              <w:rPr>
+                <w:b/>
+              </w:rPr>
+              <w:t xml:space="preserve">Teach a computer to recognise </w:t>
+            </w:r>
+            <w:r>
+              <w:rPr>
+                <w:b/>
+              </w:rPr>
+              <w:t>objects in a picture</w:t>
+            </w:r>
+            <w:r>
+              <w:rPr>
+                <w:b/>
+              </w:rPr>
+              <w:t xml:space="preserve"> </w:t>
+            </w:r>
+          </w:p>
+          <w:p>
+            <w:pPr>
+              <w:pStyle w:val="ListParagraph"/>
+              <w:numPr>
+                <w:ilvl w:val="0"/>
+                <w:numId w:val="1"/>
+              </w:numPr>
+              <w:ind w:left="455" w:hanging="425"/>
+            </w:pPr>
+            <w:r>
+              <w:t xml:space="preserve">Learn how computers can be trained to recognise </w:t>
+            </w:r>
+            <w:r>
+              <w:t>images</w:t>
+            </w:r>
+          </w:p>
+          <w:p>
+            <w:pPr>
+              <w:pStyle w:val="ListParagraph"/>
+              <w:numPr>
+                <w:ilvl w:val="0"/>
+                <w:numId w:val="1"/>
+              </w:numPr>
+              <w:ind w:left="455" w:hanging="425"/>
+            </w:pPr>
+            <w:r>
+              <w:t xml:space="preserve">Learn how </w:t>
+            </w:r>
+            <w:r>
+              <w:t>the behaviour of machine learning systems is described in the media</w:t>
+            </w:r>
+          </w:p>
+        </w:tc>
+      </w:tr>
+      <w:tr>
+        <w:tc>
+          <w:tcPr>
+            <w:tcW w:w="1980" w:type="dxa"/>
+            <w:gridSpan w:val="3"/>
+          </w:tcPr>
+          <w:p>
+            <w:pPr>
+              <w:rPr>
+                <w:b/>
+              </w:rPr>
+            </w:pPr>
+            <w:r>
+              <w:rPr>
+                <w:b/>
+              </w:rPr>
+              <w:t>Difficulty level</w:t>
+            </w:r>
+          </w:p>
+        </w:tc>
+        <w:tc>
+          <w:tcPr>
+            <w:tcW w:w="8470" w:type="dxa"/>
+          </w:tcPr>
+          <w:p>
+            <w:r>
+              <w:t>Intermediate</w:t>
+            </w:r>
+          </w:p>
+        </w:tc>
+      </w:tr>
+      <w:tr>
+        <w:tc>
+          <w:tcPr>
+            <w:tcW w:w="1980" w:type="dxa"/>
+            <w:gridSpan w:val="3"/>
+            <w:tcBorders>
+              <w:bottom w:val="single" w:sz="4" w:space="0" w:color="auto"/>
+            </w:tcBorders>
+          </w:tcPr>
+          <w:p>
+            <w:pPr>
+              <w:rPr>
+                <w:b/>
+              </w:rPr>
+            </w:pPr>
+            <w:r>
+              <w:rPr>
+                <w:b/>
+              </w:rPr>
+              <w:t>Time estimate</w:t>
+            </w:r>
+          </w:p>
+        </w:tc>
+        <w:tc>
+          <w:tcPr>
+            <w:tcW w:w="8470" w:type="dxa"/>
+            <w:tcBorders>
+              <w:bottom w:val="single" w:sz="4" w:space="0" w:color="auto"/>
+            </w:tcBorders>
+          </w:tcPr>
+          <w:p>
+            <w:r>
+              <w:t xml:space="preserve">1 hour </w:t>
+            </w:r>
+          </w:p>
+        </w:tc>
+      </w:tr>
+      <w:tr>
+        <w:tc>
+          <w:tcPr>
+            <w:tcW w:w="1980" w:type="dxa"/>
+            <w:gridSpan w:val="3"/>
+            <w:tcBorders>
+              <w:bottom w:val="single" w:sz="4" w:space="0" w:color="auto"/>
+            </w:tcBorders>
+          </w:tcPr>
+          <w:p>
+            <w:pPr>
+              <w:rPr>
+                <w:b/>
+              </w:rPr>
+            </w:pPr>
+            <w:r>
+              <w:rPr>
+                <w:b/>
+              </w:rPr>
+              <w:t>Summary</w:t>
+            </w:r>
+          </w:p>
+        </w:tc>
+        <w:tc>
+          <w:tcPr>
+            <w:tcW w:w="8470" w:type="dxa"/>
+            <w:tcBorders>
+              <w:bottom w:val="single" w:sz="4" w:space="0" w:color="auto"/>
+            </w:tcBorders>
+          </w:tcPr>
+          <w:p>
+            <w:r>
+              <w:t xml:space="preserve">Students </w:t>
+            </w:r>
+            <w:r>
+              <w:t xml:space="preserve">work in pairs – one trains an ML model to recognize pictures of animals, the other trains an ML model to recognize pictures of fruit. They test both of these with the same set of ink blot paintings taken from a Rorschach test, and compare the responses that their ML models give. </w:t>
+            </w:r>
+          </w:p>
+          <w:p>
+            <w:r>
+              <w:t>Finally, they learn about the MIT AI research project that this is based on and are asked to think about the way this was described in different news articles.</w:t>
+            </w:r>
+          </w:p>
+        </w:tc>
+      </w:tr>
+      <w:tr>
+        <w:tc>
+          <w:tcPr>
+            <w:tcW w:w="1980" w:type="dxa"/>
+            <w:gridSpan w:val="3"/>
+            <w:tcBorders>
+              <w:bottom w:val="single" w:sz="4" w:space="0" w:color="auto"/>
+            </w:tcBorders>
+            <w:tcMar>
+              <w:bottom w:w="113" w:type="dxa"/>
+            </w:tcMar>
+          </w:tcPr>
+          <w:p>
+            <w:pPr>
+              <w:rPr>
+                <w:b/>
+              </w:rPr>
+            </w:pPr>
+            <w:r>
+              <w:rPr>
+                <w:b/>
+              </w:rPr>
+              <w:t>Topics</w:t>
+            </w:r>
+          </w:p>
+        </w:tc>
+        <w:tc>
+          <w:tcPr>
+            <w:tcW w:w="8470" w:type="dxa"/>
+            <w:tcBorders>
+              <w:bottom w:val="single" w:sz="4" w:space="0" w:color="auto"/>
+            </w:tcBorders>
+            <w:tcMar>
+              <w:bottom w:w="113" w:type="dxa"/>
+            </w:tcMar>
+          </w:tcPr>
+          <w:p>
+            <w:r>
+              <w:t>image classification</w:t>
+            </w:r>
+            <w:r>
+              <w:t>, bias, ethics in AI</w:t>
+            </w:r>
+          </w:p>
+        </w:tc>
+      </w:tr>
+      <w:tr>
+        <w:tc>
+          <w:tcPr>
+            <w:tcW w:w="10450" w:type="dxa"/>
+            <w:gridSpan w:val="4"/>
+            <w:shd w:val="clear" w:color="auto" w:fill="92D050"/>
+            <w:tcMar>
+              <w:top w:w="85" w:type="dxa"/>
+              <w:left w:w="85" w:type="dxa"/>
+              <w:bottom w:w="85" w:type="dxa"/>
+              <w:right w:w="85" w:type="dxa"/>
+            </w:tcMar>
+            <w:vAlign w:val="center"/>
+          </w:tcPr>
+          <w:p>
+            <w:pPr>
+              <w:jc w:val="center"/>
+              <w:rPr>
+                <w:rFonts w:ascii="IBM Plex Sans" w:hAnsi="IBM Plex Sans"/>
+                <w:b/>
+              </w:rPr>
+            </w:pPr>
+            <w:r>
+              <w:rPr>
+                <w:rFonts w:ascii="IBM Plex Sans" w:hAnsi="IBM Plex Sans"/>
+                <w:b/>
+                <w:color w:val="44546A" w:themeColor="text2"/>
+              </w:rPr>
+              <w:t>Setup</w:t>
+            </w:r>
+          </w:p>
+        </w:tc>
+      </w:tr>
+      <w:tr>
+        <w:tc>
+          <w:tcPr>
+            <w:tcW w:w="10450" w:type="dxa"/>
+            <w:gridSpan w:val="4"/>
+            <w:tcMar>
+              <w:top w:w="113" w:type="dxa"/>
+            </w:tcMar>
+          </w:tcPr>
+          <w:p>
+            <w:r>
+              <w:t>Each student will need:</w:t>
+            </w:r>
+          </w:p>
+        </w:tc>
+      </w:tr>
+      <w:tr>
+        <w:tc>
+          <w:tcPr>
+            <w:tcW w:w="279" w:type="dxa"/>
+          </w:tcPr>
+          <w:p>
+            <w:pPr>
+              <w:rPr>
+                <w:b/>
+              </w:rPr>
+            </w:pPr>
+          </w:p>
+        </w:tc>
+        <w:tc>
+          <w:tcPr>
+            <w:tcW w:w="1701" w:type="dxa"/>
+            <w:gridSpan w:val="2"/>
+          </w:tcPr>
+          <w:p>
+            <w:pPr>
+              <w:rPr>
+                <w:b/>
+              </w:rPr>
+            </w:pPr>
+            <w:proofErr w:type="gramStart"/>
+            <w:r>
+              <w:rPr>
+                <w:b/>
+              </w:rPr>
+              <w:t>Print-outs</w:t>
+            </w:r>
+            <w:proofErr w:type="gramEnd"/>
+          </w:p>
+        </w:tc>
+        <w:tc>
+          <w:tcPr>
+            <w:tcW w:w="8470" w:type="dxa"/>
+          </w:tcPr>
+          <w:p>
+            <w:pPr>
+              <w:rPr>
+                <w:sz w:val="22"/>
+              </w:rPr>
+            </w:pPr>
+            <w:r>
+              <w:t xml:space="preserve">Project worksheet    </w:t>
+            </w:r>
+            <w:r>
+              <w:rPr>
+                <w:sz w:val="22"/>
+              </w:rPr>
+              <w:t xml:space="preserve">(download from </w:t>
+            </w:r>
+            <w:hyperlink r:id="rId33" w:history="1">
+              <w:r>
+                <w:rPr>
+                  <w:rStyle w:val="Hyperlink"/>
+                  <w:sz w:val="22"/>
+                </w:rPr>
+                <w:t>https://machinelearningforkids.co.uk/worksheets</w:t>
+              </w:r>
+            </w:hyperlink>
+            <w:r>
+              <w:rPr>
+                <w:sz w:val="22"/>
+              </w:rPr>
+              <w:t xml:space="preserve"> )</w:t>
+            </w:r>
+          </w:p>
+          <w:p>
+            <w:r>
+              <w:rPr>
+                <w:sz w:val="21"/>
+                <w:szCs w:val="21"/>
+              </w:rPr>
+              <w:t>Blocks in Scratch scripts are colour-coded, so printing in colour will make it easier for students.</w:t>
+            </w:r>
+          </w:p>
+        </w:tc>
+      </w:tr>
+      <w:tr>
+        <w:tc>
+          <w:tcPr>
+            <w:tcW w:w="279" w:type="dxa"/>
+          </w:tcPr>
+          <w:p>
+            <w:pPr>
+              <w:rPr>
+                <w:b/>
+              </w:rPr>
+            </w:pPr>
+          </w:p>
+        </w:tc>
+        <w:tc>
+          <w:tcPr>
+            <w:tcW w:w="1701" w:type="dxa"/>
+            <w:gridSpan w:val="2"/>
+          </w:tcPr>
+          <w:p>
+            <w:pPr>
+              <w:rPr>
+                <w:b/>
+              </w:rPr>
+            </w:pPr>
+            <w:r>
+              <w:rPr>
+                <w:b/>
+              </w:rPr>
+              <w:t>Access</w:t>
+            </w:r>
+          </w:p>
+        </w:tc>
+        <w:tc>
+          <w:tcPr>
+            <w:tcW w:w="8470" w:type="dxa"/>
+          </w:tcPr>
+          <w:p>
+            <w:r>
+              <w:t>Username and password for machinelearningforkids.co.uk</w:t>
+            </w:r>
+          </w:p>
+        </w:tc>
+      </w:tr>
+      <w:tr>
+        <w:tc>
+          <w:tcPr>
+            <w:tcW w:w="10450" w:type="dxa"/>
+            <w:gridSpan w:val="4"/>
+            <w:tcMar>
+              <w:top w:w="113" w:type="dxa"/>
+            </w:tcMar>
+          </w:tcPr>
+          <w:p>
+            <w:r>
+              <w:t>Class account will need:</w:t>
+            </w:r>
+          </w:p>
+        </w:tc>
+      </w:tr>
+      <w:tr>
+        <w:tc>
+          <w:tcPr>
+            <w:tcW w:w="279" w:type="dxa"/>
+            <w:tcBorders>
+              <w:bottom w:val="single" w:sz="4" w:space="0" w:color="auto"/>
+            </w:tcBorders>
+          </w:tcPr>
+          <w:p>
+            <w:pPr>
+              <w:rPr>
+                <w:b/>
+              </w:rPr>
+            </w:pPr>
+          </w:p>
+        </w:tc>
+        <w:tc>
+          <w:tcPr>
+            <w:tcW w:w="1701" w:type="dxa"/>
+            <w:gridSpan w:val="2"/>
+            <w:tcBorders>
+              <w:bottom w:val="single" w:sz="4" w:space="0" w:color="auto"/>
+            </w:tcBorders>
+          </w:tcPr>
+          <w:p>
+            <w:pPr>
+              <w:rPr>
+                <w:b/>
+              </w:rPr>
+            </w:pPr>
+            <w:r>
+              <w:rPr>
+                <w:b/>
+              </w:rPr>
+              <w:t>API keys</w:t>
+            </w:r>
+          </w:p>
+        </w:tc>
+        <w:tc>
+          <w:tcPr>
+            <w:tcW w:w="8470" w:type="dxa"/>
+            <w:tcBorders>
+              <w:bottom w:val="single" w:sz="4" w:space="0" w:color="auto"/>
+            </w:tcBorders>
+          </w:tcPr>
+          <w:p>
+            <w:pPr>
+              <w:rPr>
+                <w:b/>
+              </w:rPr>
+            </w:pPr>
+            <w:r>
+              <w:rPr>
+                <w:b/>
+              </w:rPr>
+              <w:t>Watson Visual Recognition</w:t>
+            </w:r>
+            <w:r>
+              <w:rPr>
+                <w:b/>
+              </w:rPr>
+              <w:t xml:space="preserve">  - </w:t>
+            </w:r>
+            <w:r>
+              <w:rPr>
+                <w:b/>
+              </w:rPr>
+              <w:t xml:space="preserve">2 </w:t>
+            </w:r>
+            <w:r>
+              <w:t>custom model</w:t>
+            </w:r>
+            <w:r>
+              <w:t>s</w:t>
+            </w:r>
+            <w:r>
+              <w:t xml:space="preserve"> per </w:t>
+            </w:r>
+            <w:r>
+              <w:t>pair of students</w:t>
+            </w:r>
+          </w:p>
+          <w:p>
+            <w:r>
+              <w:t>One “Lite” API key is free but can only be used to create 2 custom models</w:t>
+            </w:r>
+          </w:p>
+          <w:p>
+            <w:r>
+              <w:t>One “Standard” API key can be used to create to create multiple custom models</w:t>
+            </w:r>
+          </w:p>
+          <w:p>
+            <w:pPr>
+              <w:rPr>
+                <w:sz w:val="18"/>
+              </w:rPr>
+            </w:pPr>
+            <w:r>
+              <w:rPr>
+                <w:sz w:val="18"/>
+              </w:rPr>
+              <w:t xml:space="preserve">more detail at: </w:t>
+            </w:r>
+            <w:r>
+              <w:rPr>
+                <w:rStyle w:val="Hyperlink"/>
+                <w:sz w:val="17"/>
+                <w:szCs w:val="17"/>
+              </w:rPr>
+              <w:t>https://github.com/IBM/taxinomitis-docs/raw/master/docs/pdf/machinelearningforkids-apikeys.pdf</w:t>
+            </w:r>
+          </w:p>
+          <w:p/>
+        </w:tc>
+      </w:tr>
+      <w:tr>
+        <w:tc>
+          <w:tcPr>
+            <w:tcW w:w="10450" w:type="dxa"/>
+            <w:gridSpan w:val="4"/>
+            <w:shd w:val="clear" w:color="auto" w:fill="92D050"/>
+            <w:tcMar>
+              <w:top w:w="85" w:type="dxa"/>
+              <w:left w:w="85" w:type="dxa"/>
+              <w:bottom w:w="85" w:type="dxa"/>
+              <w:right w:w="85" w:type="dxa"/>
+            </w:tcMar>
+          </w:tcPr>
+          <w:p>
+            <w:pPr>
+              <w:jc w:val="center"/>
+            </w:pPr>
+            <w:r>
+              <w:rPr>
+                <w:rFonts w:ascii="IBM Plex Sans" w:hAnsi="IBM Plex Sans"/>
+                <w:b/>
+                <w:color w:val="44546A" w:themeColor="text2"/>
+              </w:rPr>
+              <w:t>Customizing</w:t>
+            </w:r>
+          </w:p>
+        </w:tc>
+      </w:tr>
+      <w:tr>
+        <w:tc>
+          <w:tcPr>
+            <w:tcW w:w="10450" w:type="dxa"/>
+            <w:gridSpan w:val="4"/>
+            <w:tcBorders>
+              <w:bottom w:val="single" w:sz="4" w:space="0" w:color="auto"/>
+            </w:tcBorders>
+          </w:tcPr>
+          <w:p>
+            <w:pPr>
+              <w:rPr>
+                <w:sz w:val="22"/>
+              </w:rPr>
+            </w:pPr>
+            <w:r>
+              <w:rPr>
+                <w:sz w:val="22"/>
+              </w:rPr>
+              <w:t xml:space="preserve">If you use </w:t>
+            </w:r>
+            <w:r>
+              <w:rPr>
+                <w:b/>
+                <w:sz w:val="22"/>
+              </w:rPr>
+              <w:t>PRIMM</w:t>
+            </w:r>
+            <w:r>
+              <w:rPr>
+                <w:sz w:val="22"/>
+              </w:rPr>
+              <w:t xml:space="preserve"> approaches with your class, add a step where students predict how the project template works.</w:t>
+            </w:r>
+          </w:p>
+          <w:p>
+            <w:pPr>
+              <w:rPr>
+                <w:sz w:val="22"/>
+              </w:rPr>
+            </w:pPr>
+            <w:r>
+              <w:rPr>
+                <w:sz w:val="22"/>
+              </w:rPr>
+              <w:t xml:space="preserve">If you want to </w:t>
+            </w:r>
+            <w:r>
+              <w:rPr>
+                <w:b/>
+                <w:sz w:val="22"/>
+              </w:rPr>
+              <w:t>increase the amount of coding</w:t>
+            </w:r>
+            <w:r>
+              <w:rPr>
+                <w:sz w:val="22"/>
+              </w:rPr>
+              <w:t xml:space="preserve"> involved, delete some of the code from the project template and add steps to the worksheet so students code it themselves.</w:t>
+            </w:r>
+          </w:p>
+          <w:p>
+            <w:pPr>
+              <w:rPr>
+                <w:sz w:val="22"/>
+              </w:rPr>
+            </w:pPr>
+            <w:r>
+              <w:rPr>
+                <w:sz w:val="22"/>
+              </w:rPr>
+              <w:t xml:space="preserve">If you want to </w:t>
+            </w:r>
+            <w:r>
+              <w:rPr>
+                <w:b/>
+                <w:sz w:val="22"/>
+              </w:rPr>
+              <w:t>encourage problem solving</w:t>
+            </w:r>
+            <w:r>
+              <w:rPr>
+                <w:sz w:val="22"/>
+              </w:rPr>
+              <w:t>, delete some of the detail in the worksheets and provide more general instructions instead.</w:t>
+            </w:r>
+          </w:p>
+          <w:p>
+            <w:r>
+              <w:rPr>
+                <w:sz w:val="22"/>
+              </w:rPr>
+              <w:t>P</w:t>
+            </w:r>
+            <w:r>
+              <w:rPr>
+                <w:sz w:val="22"/>
+              </w:rPr>
+              <w:t>roject template files</w:t>
+            </w:r>
+            <w:r>
+              <w:rPr>
+                <w:sz w:val="22"/>
+              </w:rPr>
+              <w:t xml:space="preserve"> &amp;</w:t>
+            </w:r>
+            <w:r>
+              <w:rPr>
+                <w:sz w:val="22"/>
+              </w:rPr>
+              <w:t xml:space="preserve"> worksheets in MS Word format are available so you can </w:t>
+            </w:r>
+            <w:r>
+              <w:rPr>
+                <w:b/>
+                <w:sz w:val="22"/>
+              </w:rPr>
+              <w:t>modify them to suit your class</w:t>
+            </w:r>
+            <w:r>
+              <w:rPr>
+                <w:sz w:val="22"/>
+              </w:rPr>
+              <w:t>.</w:t>
+            </w:r>
+          </w:p>
+        </w:tc>
+      </w:tr>
+      <w:tr>
+        <w:tc>
+          <w:tcPr>
+            <w:tcW w:w="1696" w:type="dxa"/>
+            <w:gridSpan w:val="2"/>
+            <w:tcBorders>
+              <w:bottom w:val="single" w:sz="4" w:space="0" w:color="auto"/>
+            </w:tcBorders>
+          </w:tcPr>
+          <w:p>
+            <w:pPr>
+              <w:rPr>
+                <w:b/>
+              </w:rPr>
+            </w:pPr>
+            <w:r>
+              <w:rPr>
+                <w:b/>
+              </w:rPr>
+              <w:t>Project template</w:t>
+            </w:r>
+            <w:r>
+              <w:rPr>
+                <w:b/>
+              </w:rPr>
+              <w:t>s</w:t>
+            </w:r>
+          </w:p>
+        </w:tc>
+        <w:tc>
+          <w:tcPr>
+            <w:tcW w:w="8754" w:type="dxa"/>
+            <w:gridSpan w:val="2"/>
+            <w:tcBorders>
+              <w:bottom w:val="single" w:sz="4" w:space="0" w:color="auto"/>
+            </w:tcBorders>
+          </w:tcPr>
+          <w:p>
+            <w:hyperlink r:id="rId34" w:history="1">
+              <w:r>
+                <w:rPr>
+                  <w:rStyle w:val="Hyperlink"/>
+                </w:rPr>
+                <w:t>https://github.com/IBM/taxinomitis-docs/tree/master/scratch-templates</w:t>
+              </w:r>
+            </w:hyperlink>
+          </w:p>
+          <w:p>
+            <w:r>
+              <w:t xml:space="preserve">Scratch 3 templates end .sb3                             </w:t>
+            </w:r>
+          </w:p>
+        </w:tc>
+      </w:tr>
+      <w:tr>
+        <w:tc>
+          <w:tcPr>
+            <w:tcW w:w="1696" w:type="dxa"/>
+            <w:gridSpan w:val="2"/>
+            <w:tcBorders>
+              <w:bottom w:val="single" w:sz="4" w:space="0" w:color="auto"/>
+            </w:tcBorders>
+          </w:tcPr>
+          <w:p>
+            <w:pPr>
+              <w:rPr>
+                <w:b/>
+              </w:rPr>
+            </w:pPr>
+            <w:r>
+              <w:rPr>
+                <w:b/>
+              </w:rPr>
+              <w:t>Worksheet</w:t>
+            </w:r>
+            <w:r>
+              <w:rPr>
+                <w:b/>
+              </w:rPr>
+              <w:t>s</w:t>
+            </w:r>
+          </w:p>
+        </w:tc>
+        <w:tc>
+          <w:tcPr>
+            <w:tcW w:w="8754" w:type="dxa"/>
+            <w:gridSpan w:val="2"/>
+            <w:tcBorders>
+              <w:bottom w:val="single" w:sz="4" w:space="0" w:color="auto"/>
+            </w:tcBorders>
+          </w:tcPr>
+          <w:p>
+            <w:hyperlink r:id="rId35" w:history="1">
+              <w:r>
+                <w:rPr>
+                  <w:rStyle w:val="Hyperlink"/>
+                </w:rPr>
+                <w:t>https://github.com/IBM/taxinomitis-docs/tree/master/project-worksheets/msword</w:t>
+              </w:r>
+            </w:hyperlink>
+          </w:p>
+        </w:tc>
+      </w:tr>
+      <w:tr>
+        <w:tc>
+          <w:tcPr>
+            <w:tcW w:w="10450" w:type="dxa"/>
+            <w:gridSpan w:val="4"/>
+            <w:shd w:val="clear" w:color="auto" w:fill="92D050"/>
+            <w:tcMar>
+              <w:top w:w="85" w:type="dxa"/>
+              <w:left w:w="85" w:type="dxa"/>
+              <w:bottom w:w="85" w:type="dxa"/>
+              <w:right w:w="85" w:type="dxa"/>
+            </w:tcMar>
+          </w:tcPr>
+          <w:p>
+            <w:pPr>
+              <w:jc w:val="center"/>
+            </w:pPr>
+            <w:r>
+              <w:rPr>
+                <w:rFonts w:ascii="IBM Plex Sans" w:hAnsi="IBM Plex Sans"/>
+                <w:b/>
+                <w:color w:val="44546A" w:themeColor="text2"/>
+              </w:rPr>
+              <w:t>Help</w:t>
+            </w:r>
+          </w:p>
+        </w:tc>
+      </w:tr>
+      <w:tr>
+        <w:tc>
+          <w:tcPr>
+            <w:tcW w:w="1980" w:type="dxa"/>
+            <w:gridSpan w:val="3"/>
+          </w:tcPr>
+          <w:p>
+            <w:pPr>
+              <w:rPr>
+                <w:b/>
+              </w:rPr>
+            </w:pPr>
+            <w:r>
+              <w:rPr>
+                <w:b/>
+              </w:rPr>
+              <w:t>Potential issues</w:t>
+            </w:r>
+          </w:p>
+        </w:tc>
+        <w:tc>
+          <w:tcPr>
+            <w:tcW w:w="8470" w:type="dxa"/>
+          </w:tcPr>
+          <w:p>
+            <w:pPr>
+              <w:pStyle w:val="ListParagraph"/>
+              <w:numPr>
+                <w:ilvl w:val="0"/>
+                <w:numId w:val="1"/>
+              </w:numPr>
+              <w:ind w:left="455" w:hanging="425"/>
+            </w:pPr>
+            <w:r>
+              <w:t xml:space="preserve">Students </w:t>
+            </w:r>
+            <w:r>
+              <w:t>will</w:t>
+            </w:r>
+            <w:r>
+              <w:t xml:space="preserve"> look at the responses from an AI system at </w:t>
+            </w:r>
+            <w:hyperlink r:id="rId36" w:history="1">
+              <w:r>
+                <w:rPr>
+                  <w:rStyle w:val="Hyperlink"/>
+                </w:rPr>
+                <w:t>http://norman-ai.mit.edu/</w:t>
+              </w:r>
+            </w:hyperlink>
+            <w:r>
+              <w:t xml:space="preserve">  </w:t>
+            </w:r>
+            <w:r>
+              <w:t>S</w:t>
+            </w:r>
+            <w:bookmarkStart w:id="0" w:name="_GoBack"/>
+            <w:bookmarkEnd w:id="0"/>
+            <w:r>
+              <w:t xml:space="preserve">ome describe things that could be upsetting to younger children. </w:t>
+            </w:r>
+            <w:r>
+              <w:t>R</w:t>
+            </w:r>
+            <w:r>
+              <w:t xml:space="preserve">eview these before deciding if this </w:t>
+            </w:r>
+            <w:r>
+              <w:t>project</w:t>
+            </w:r>
+            <w:r>
+              <w:t xml:space="preserve"> is appropriate for your class.</w:t>
+            </w:r>
+          </w:p>
+          <w:p>
+            <w:pPr>
+              <w:pStyle w:val="ListParagraph"/>
+              <w:numPr>
+                <w:ilvl w:val="0"/>
+                <w:numId w:val="1"/>
+              </w:numPr>
+              <w:ind w:left="455" w:hanging="425"/>
+            </w:pPr>
+            <w:r>
+              <w:t>You may prefer to train the ML models for your students, to reduce the number of API keys that this worksheet requires. Create “whole class” projects so that they can all create their own robots based on your ML models.</w:t>
+            </w:r>
+          </w:p>
+          <w:p/>
+          <w:p>
+            <w:r>
+              <w:t xml:space="preserve">General troubleshooting and help at </w:t>
+            </w:r>
+            <w:hyperlink r:id="rId37" w:history="1">
+              <w:r>
+                <w:rPr>
+                  <w:rStyle w:val="Hyperlink"/>
+                </w:rPr>
+                <w:t>https://machinelearningforkids.co.uk/help</w:t>
+              </w:r>
+            </w:hyperlink>
+            <w:r>
+              <w:t xml:space="preserve"> </w:t>
+            </w:r>
+          </w:p>
+          <w:p/>
+        </w:tc>
+      </w:tr>
     </w:tbl>
     <w:p/>
     <w:p>
@@ -7473,7 +8551,7 @@
               </w:rPr>
               <w:t xml:space="preserve">(download from </w:t>
             </w:r>
-            <w:hyperlink r:id="rId33" w:history="1">
+            <w:hyperlink r:id="rId38" w:history="1">
               <w:r>
                 <w:rPr>
                   <w:rStyle w:val="Hyperlink"/>
@@ -7966,7 +9044,7 @@
             </w:tcBorders>
           </w:tcPr>
           <w:p>
-            <w:hyperlink r:id="rId34" w:history="1">
+            <w:hyperlink r:id="rId39" w:history="1">
               <w:r>
                 <w:rPr>
                   <w:rStyle w:val="Hyperlink"/>
@@ -8019,7 +9097,7 @@
             </w:tcBorders>
           </w:tcPr>
           <w:p>
-            <w:hyperlink r:id="rId35" w:history="1">
+            <w:hyperlink r:id="rId40" w:history="1">
               <w:r>
                 <w:rPr>
                   <w:rStyle w:val="Hyperlink"/>
@@ -8221,7 +9299,7 @@
             <w:r>
               <w:t xml:space="preserve">General troubleshooting and help at </w:t>
             </w:r>
-            <w:hyperlink r:id="rId36" w:history="1">
+            <w:hyperlink r:id="rId41" w:history="1">
               <w:r>
                 <w:rPr>
                   <w:rStyle w:val="Hyperlink"/>
@@ -8763,7 +9841,7 @@
               </w:rPr>
               <w:t xml:space="preserve">(download from </w:t>
             </w:r>
-            <w:hyperlink r:id="rId37" w:history="1">
+            <w:hyperlink r:id="rId42" w:history="1">
               <w:r>
                 <w:rPr>
                   <w:rStyle w:val="Hyperlink"/>
@@ -9101,7 +10179,7 @@
             </w:tcBorders>
           </w:tcPr>
           <w:p>
-            <w:hyperlink r:id="rId38" w:history="1">
+            <w:hyperlink r:id="rId43" w:history="1">
               <w:r>
                 <w:rPr>
                   <w:rStyle w:val="Hyperlink"/>
@@ -9149,7 +10227,7 @@
             </w:tcBorders>
           </w:tcPr>
           <w:p>
-            <w:hyperlink r:id="rId39" w:history="1">
+            <w:hyperlink r:id="rId44" w:history="1">
               <w:r>
                 <w:rPr>
                   <w:rStyle w:val="Hyperlink"/>
@@ -9302,8 +10380,6 @@
             <w:r>
               <w:t>2</w:t>
             </w:r>
-            <w:bookmarkStart w:id="0" w:name="_GoBack"/>
-            <w:bookmarkEnd w:id="0"/>
             <w:r>
               <w:t xml:space="preserve"> instead, however students may find it harder to find some blocks. </w:t>
             </w:r>
@@ -9313,7 +10389,7 @@
             <w:r>
               <w:t xml:space="preserve">General troubleshooting and help at </w:t>
             </w:r>
-            <w:hyperlink r:id="rId40" w:history="1">
+            <w:hyperlink r:id="rId45" w:history="1">
               <w:r>
                 <w:rPr>
                   <w:rStyle w:val="Hyperlink"/>
@@ -9859,7 +10935,7 @@
               </w:rPr>
               <w:t xml:space="preserve">(download from </w:t>
             </w:r>
-            <w:hyperlink r:id="rId41" w:history="1">
+            <w:hyperlink r:id="rId46" w:history="1">
               <w:r>
                 <w:rPr>
                   <w:rStyle w:val="Hyperlink"/>
@@ -10284,7 +11360,7 @@
             </w:tcBorders>
           </w:tcPr>
           <w:p>
-            <w:hyperlink r:id="rId42" w:history="1">
+            <w:hyperlink r:id="rId47" w:history="1">
               <w:r>
                 <w:rPr>
                   <w:rStyle w:val="Hyperlink"/>
@@ -10372,7 +11448,7 @@
             <w:r>
               <w:t xml:space="preserve">A video of the finished app in action is available at </w:t>
             </w:r>
-            <w:hyperlink r:id="rId43" w:history="1">
+            <w:hyperlink r:id="rId48" w:history="1">
               <w:r>
                 <w:rPr>
                   <w:rStyle w:val="Hyperlink"/>
@@ -10389,7 +11465,7 @@
             <w:r>
               <w:t xml:space="preserve">General troubleshooting and help at </w:t>
             </w:r>
-            <w:hyperlink r:id="rId44" w:history="1">
+            <w:hyperlink r:id="rId49" w:history="1">
               <w:r>
                 <w:rPr>
                   <w:rStyle w:val="Hyperlink"/>
@@ -10968,7 +12044,7 @@
               </w:rPr>
               <w:t xml:space="preserve">(download from </w:t>
             </w:r>
-            <w:hyperlink r:id="rId45" w:history="1">
+            <w:hyperlink r:id="rId50" w:history="1">
               <w:r>
                 <w:rPr>
                   <w:rStyle w:val="Hyperlink"/>
@@ -11365,7 +12441,7 @@
             </w:tcBorders>
           </w:tcPr>
           <w:p>
-            <w:hyperlink r:id="rId46" w:history="1">
+            <w:hyperlink r:id="rId51" w:history="1">
               <w:r>
                 <w:rPr>
                   <w:rStyle w:val="Hyperlink"/>
@@ -11413,7 +12489,7 @@
             </w:tcBorders>
           </w:tcPr>
           <w:p>
-            <w:hyperlink r:id="rId47" w:history="1">
+            <w:hyperlink r:id="rId52" w:history="1">
               <w:r>
                 <w:rPr>
                   <w:rStyle w:val="Hyperlink"/>
@@ -11568,7 +12644,7 @@
             <w:r>
               <w:t xml:space="preserve">General troubleshooting and help at </w:t>
             </w:r>
-            <w:hyperlink r:id="rId48" w:history="1">
+            <w:hyperlink r:id="rId53" w:history="1">
               <w:r>
                 <w:rPr>
                   <w:rStyle w:val="Hyperlink"/>
@@ -12127,7 +13203,7 @@
               </w:rPr>
               <w:t xml:space="preserve">from </w:t>
             </w:r>
-            <w:hyperlink r:id="rId49" w:history="1">
+            <w:hyperlink r:id="rId54" w:history="1">
               <w:r>
                 <w:rPr>
                   <w:rStyle w:val="Hyperlink"/>
@@ -12620,7 +13696,7 @@
             <w:r>
               <w:t xml:space="preserve">General troubleshooting and help at </w:t>
             </w:r>
-            <w:hyperlink r:id="rId50" w:history="1">
+            <w:hyperlink r:id="rId55" w:history="1">
               <w:r>
                 <w:rPr>
                   <w:rStyle w:val="Hyperlink"/>
@@ -13156,7 +14232,7 @@
               </w:rPr>
               <w:t xml:space="preserve">(download from </w:t>
             </w:r>
-            <w:hyperlink r:id="rId51" w:history="1">
+            <w:hyperlink r:id="rId56" w:history="1">
               <w:r>
                 <w:rPr>
                   <w:rStyle w:val="Hyperlink"/>
@@ -13591,7 +14667,7 @@
             </w:tcBorders>
           </w:tcPr>
           <w:p>
-            <w:hyperlink r:id="rId52" w:history="1">
+            <w:hyperlink r:id="rId57" w:history="1">
               <w:r>
                 <w:rPr>
                   <w:rStyle w:val="Hyperlink"/>
@@ -13639,7 +14715,7 @@
             </w:tcBorders>
           </w:tcPr>
           <w:p>
-            <w:hyperlink r:id="rId53" w:history="1">
+            <w:hyperlink r:id="rId58" w:history="1">
               <w:r>
                 <w:rPr>
                   <w:rStyle w:val="Hyperlink"/>
@@ -13811,7 +14887,7 @@
             <w:r>
               <w:t xml:space="preserve">General troubleshooting and help at </w:t>
             </w:r>
-            <w:hyperlink r:id="rId54" w:history="1">
+            <w:hyperlink r:id="rId59" w:history="1">
               <w:r>
                 <w:rPr>
                   <w:rStyle w:val="Hyperlink"/>
@@ -14374,7 +15450,7 @@
               </w:rPr>
               <w:t xml:space="preserve">(download from </w:t>
             </w:r>
-            <w:hyperlink r:id="rId55" w:history="1">
+            <w:hyperlink r:id="rId60" w:history="1">
               <w:r>
                 <w:rPr>
                   <w:rStyle w:val="Hyperlink"/>
@@ -14775,7 +15851,7 @@
             <w:r>
               <w:t xml:space="preserve">General troubleshooting and help at </w:t>
             </w:r>
-            <w:hyperlink r:id="rId56" w:history="1">
+            <w:hyperlink r:id="rId61" w:history="1">
               <w:r>
                 <w:rPr>
                   <w:rStyle w:val="Hyperlink"/>
@@ -15278,7 +16354,7 @@
               </w:rPr>
               <w:t xml:space="preserve">(download from </w:t>
             </w:r>
-            <w:hyperlink r:id="rId57" w:history="1">
+            <w:hyperlink r:id="rId62" w:history="1">
               <w:r>
                 <w:rPr>
                   <w:rStyle w:val="Hyperlink"/>
@@ -15656,7 +16732,7 @@
             <w:r>
               <w:t xml:space="preserve">General troubleshooting and help at </w:t>
             </w:r>
-            <w:hyperlink r:id="rId58" w:history="1">
+            <w:hyperlink r:id="rId63" w:history="1">
               <w:r>
                 <w:rPr>
                   <w:rStyle w:val="Hyperlink"/>
@@ -16253,7 +17329,7 @@
               </w:rPr>
               <w:t xml:space="preserve">(download from </w:t>
             </w:r>
-            <w:hyperlink r:id="rId59" w:history="1">
+            <w:hyperlink r:id="rId64" w:history="1">
               <w:r>
                 <w:rPr>
                   <w:rStyle w:val="Hyperlink"/>
@@ -16591,7 +17667,7 @@
             </w:tcBorders>
           </w:tcPr>
           <w:p>
-            <w:hyperlink r:id="rId60" w:history="1">
+            <w:hyperlink r:id="rId65" w:history="1">
               <w:r>
                 <w:rPr>
                   <w:rStyle w:val="Hyperlink"/>
@@ -16639,7 +17715,7 @@
             </w:tcBorders>
           </w:tcPr>
           <w:p>
-            <w:hyperlink r:id="rId61" w:history="1">
+            <w:hyperlink r:id="rId66" w:history="1">
               <w:r>
                 <w:rPr>
                   <w:rStyle w:val="Hyperlink"/>
@@ -16739,7 +17815,7 @@
             <w:r>
               <w:t xml:space="preserve">General troubleshooting and help at </w:t>
             </w:r>
-            <w:hyperlink r:id="rId62" w:history="1">
+            <w:hyperlink r:id="rId67" w:history="1">
               <w:r>
                 <w:rPr>
                   <w:rStyle w:val="Hyperlink"/>
@@ -17233,7 +18309,7 @@
               </w:rPr>
               <w:t xml:space="preserve">(download from </w:t>
             </w:r>
-            <w:hyperlink r:id="rId63" w:history="1">
+            <w:hyperlink r:id="rId68" w:history="1">
               <w:r>
                 <w:rPr>
                   <w:rStyle w:val="Hyperlink"/>
@@ -17571,7 +18647,7 @@
             </w:tcBorders>
           </w:tcPr>
           <w:p>
-            <w:hyperlink r:id="rId64" w:history="1">
+            <w:hyperlink r:id="rId69" w:history="1">
               <w:r>
                 <w:rPr>
                   <w:rStyle w:val="Hyperlink"/>
@@ -17619,7 +18695,7 @@
             </w:tcBorders>
           </w:tcPr>
           <w:p>
-            <w:hyperlink r:id="rId65" w:history="1">
+            <w:hyperlink r:id="rId70" w:history="1">
               <w:r>
                 <w:rPr>
                   <w:rStyle w:val="Hyperlink"/>
@@ -17793,7 +18869,7 @@
             <w:r>
               <w:t xml:space="preserve">General troubleshooting and help at </w:t>
             </w:r>
-            <w:hyperlink r:id="rId66" w:history="1">
+            <w:hyperlink r:id="rId71" w:history="1">
               <w:r>
                 <w:rPr>
                   <w:rStyle w:val="Hyperlink"/>
@@ -18343,7 +19419,7 @@
               </w:rPr>
               <w:t xml:space="preserve">(download from </w:t>
             </w:r>
-            <w:hyperlink r:id="rId67" w:history="1">
+            <w:hyperlink r:id="rId72" w:history="1">
               <w:r>
                 <w:rPr>
                   <w:rStyle w:val="Hyperlink"/>
@@ -18684,7 +19760,7 @@
             </w:tcBorders>
           </w:tcPr>
           <w:p>
-            <w:hyperlink r:id="rId68" w:history="1">
+            <w:hyperlink r:id="rId73" w:history="1">
               <w:r>
                 <w:rPr>
                   <w:rStyle w:val="Hyperlink"/>
@@ -18733,7 +19809,7 @@
             </w:tcBorders>
           </w:tcPr>
           <w:p>
-            <w:hyperlink r:id="rId69" w:history="1">
+            <w:hyperlink r:id="rId74" w:history="1">
               <w:r>
                 <w:rPr>
                   <w:rStyle w:val="Hyperlink"/>
@@ -18852,7 +19928,7 @@
             <w:r>
               <w:t xml:space="preserve">General troubleshooting and help at </w:t>
             </w:r>
-            <w:hyperlink r:id="rId70" w:history="1">
+            <w:hyperlink r:id="rId75" w:history="1">
               <w:r>
                 <w:rPr>
                   <w:rStyle w:val="Hyperlink"/>
@@ -19378,7 +20454,7 @@
               </w:rPr>
               <w:t xml:space="preserve">(download from </w:t>
             </w:r>
-            <w:hyperlink r:id="rId71" w:history="1">
+            <w:hyperlink r:id="rId76" w:history="1">
               <w:r>
                 <w:rPr>
                   <w:rStyle w:val="Hyperlink"/>
@@ -19579,7 +20655,7 @@
               </w:rPr>
               <w:t xml:space="preserve">more detail at: </w:t>
             </w:r>
-            <w:hyperlink r:id="rId72" w:history="1">
+            <w:hyperlink r:id="rId77" w:history="1">
               <w:r>
                 <w:rPr>
                   <w:rStyle w:val="Hyperlink"/>
@@ -19792,7 +20868,7 @@
             </w:tcBorders>
           </w:tcPr>
           <w:p>
-            <w:hyperlink r:id="rId73" w:history="1">
+            <w:hyperlink r:id="rId78" w:history="1">
               <w:r>
                 <w:rPr>
                   <w:rStyle w:val="Hyperlink"/>
@@ -19841,7 +20917,7 @@
             </w:tcBorders>
           </w:tcPr>
           <w:p>
-            <w:hyperlink r:id="rId74" w:history="1">
+            <w:hyperlink r:id="rId79" w:history="1">
               <w:r>
                 <w:rPr>
                   <w:rStyle w:val="Hyperlink"/>
@@ -19966,7 +21042,7 @@
             <w:r>
               <w:t xml:space="preserve">General troubleshooting and help at </w:t>
             </w:r>
-            <w:hyperlink r:id="rId75" w:history="1">
+            <w:hyperlink r:id="rId80" w:history="1">
               <w:r>
                 <w:rPr>
                   <w:rStyle w:val="Hyperlink"/>
@@ -20511,7 +21587,7 @@
               </w:rPr>
               <w:t xml:space="preserve">(download from </w:t>
             </w:r>
-            <w:hyperlink r:id="rId76" w:history="1">
+            <w:hyperlink r:id="rId81" w:history="1">
               <w:r>
                 <w:rPr>
                   <w:rStyle w:val="Hyperlink"/>
@@ -20799,7 +21875,7 @@
             <w:r>
               <w:t xml:space="preserve">General troubleshooting and help at </w:t>
             </w:r>
-            <w:hyperlink r:id="rId77" w:history="1">
+            <w:hyperlink r:id="rId82" w:history="1">
               <w:r>
                 <w:rPr>
                   <w:rStyle w:val="Hyperlink"/>
@@ -21342,7 +22418,7 @@
               </w:rPr>
               <w:t xml:space="preserve">(download from </w:t>
             </w:r>
-            <w:hyperlink r:id="rId78" w:history="1">
+            <w:hyperlink r:id="rId83" w:history="1">
               <w:r>
                 <w:rPr>
                   <w:rStyle w:val="Hyperlink"/>
@@ -21746,7 +22822,7 @@
             </w:tcBorders>
           </w:tcPr>
           <w:p>
-            <w:hyperlink r:id="rId79" w:history="1">
+            <w:hyperlink r:id="rId84" w:history="1">
               <w:r>
                 <w:rPr>
                   <w:rStyle w:val="Hyperlink"/>
@@ -21795,7 +22871,7 @@
             </w:tcBorders>
           </w:tcPr>
           <w:p>
-            <w:hyperlink r:id="rId80" w:history="1">
+            <w:hyperlink r:id="rId85" w:history="1">
               <w:r>
                 <w:rPr>
                   <w:rStyle w:val="Hyperlink"/>
@@ -21926,7 +23002,7 @@
             <w:r>
               <w:t xml:space="preserve">General troubleshooting and help at </w:t>
             </w:r>
-            <w:hyperlink r:id="rId81" w:history="1">
+            <w:hyperlink r:id="rId86" w:history="1">
               <w:r>
                 <w:rPr>
                   <w:rStyle w:val="Hyperlink"/>
@@ -22418,7 +23494,7 @@
               </w:rPr>
               <w:t xml:space="preserve">(download from </w:t>
             </w:r>
-            <w:hyperlink r:id="rId82" w:history="1">
+            <w:hyperlink r:id="rId87" w:history="1">
               <w:r>
                 <w:rPr>
                   <w:rStyle w:val="Hyperlink"/>
@@ -22728,7 +23804,7 @@
             <w:r>
               <w:t xml:space="preserve">General troubleshooting and help at </w:t>
             </w:r>
-            <w:hyperlink r:id="rId83" w:history="1">
+            <w:hyperlink r:id="rId88" w:history="1">
               <w:r>
                 <w:rPr>
                   <w:rStyle w:val="Hyperlink"/>
@@ -23237,7 +24313,7 @@
               </w:rPr>
               <w:t xml:space="preserve">(download from </w:t>
             </w:r>
-            <w:hyperlink r:id="rId84" w:history="1">
+            <w:hyperlink r:id="rId89" w:history="1">
               <w:r>
                 <w:rPr>
                   <w:rStyle w:val="Hyperlink"/>
@@ -23494,7 +24570,7 @@
             <w:r>
               <w:t xml:space="preserve">General troubleshooting and help at </w:t>
             </w:r>
-            <w:hyperlink r:id="rId85" w:history="1">
+            <w:hyperlink r:id="rId90" w:history="1">
               <w:r>
                 <w:rPr>
                   <w:rStyle w:val="Hyperlink"/>
@@ -23994,7 +25070,7 @@
               </w:rPr>
               <w:t xml:space="preserve">(download from </w:t>
             </w:r>
-            <w:hyperlink r:id="rId86" w:history="1">
+            <w:hyperlink r:id="rId91" w:history="1">
               <w:r>
                 <w:rPr>
                   <w:rStyle w:val="Hyperlink"/>
@@ -24284,7 +25360,7 @@
             <w:r>
               <w:t xml:space="preserve"> before the class. See </w:t>
             </w:r>
-            <w:hyperlink r:id="rId87" w:anchor="install" w:history="1">
+            <w:hyperlink r:id="rId92" w:anchor="install" w:history="1">
               <w:r>
                 <w:rPr>
                   <w:rStyle w:val="Hyperlink"/>
@@ -24320,7 +25396,7 @@
             <w:r>
               <w:t xml:space="preserve"> the original Word doc of the worksheet from </w:t>
             </w:r>
-            <w:hyperlink r:id="rId88" w:history="1">
+            <w:hyperlink r:id="rId93" w:history="1">
               <w:r>
                 <w:rPr>
                   <w:rStyle w:val="Hyperlink"/>
@@ -24510,7 +25586,7 @@
             <w:r>
               <w:t xml:space="preserve">General troubleshooting and help at </w:t>
             </w:r>
-            <w:hyperlink r:id="rId89" w:history="1">
+            <w:hyperlink r:id="rId94" w:history="1">
               <w:r>
                 <w:rPr>
                   <w:rStyle w:val="Hyperlink"/>
@@ -25016,7 +26092,7 @@
               </w:rPr>
               <w:t xml:space="preserve">(download from </w:t>
             </w:r>
-            <w:hyperlink r:id="rId90" w:history="1">
+            <w:hyperlink r:id="rId95" w:history="1">
               <w:r>
                 <w:rPr>
                   <w:rStyle w:val="Hyperlink"/>
@@ -25205,7 +26281,7 @@
               </w:rPr>
               <w:t xml:space="preserve">more detail at: </w:t>
             </w:r>
-            <w:hyperlink r:id="rId91" w:history="1">
+            <w:hyperlink r:id="rId96" w:history="1">
               <w:r>
                 <w:rPr>
                   <w:rStyle w:val="Hyperlink"/>
@@ -25419,7 +26495,7 @@
             </w:tcBorders>
           </w:tcPr>
           <w:p>
-            <w:hyperlink r:id="rId92" w:history="1">
+            <w:hyperlink r:id="rId97" w:history="1">
               <w:r>
                 <w:rPr>
                   <w:rStyle w:val="Hyperlink"/>
@@ -25468,7 +26544,7 @@
             </w:tcBorders>
           </w:tcPr>
           <w:p>
-            <w:hyperlink r:id="rId93" w:history="1">
+            <w:hyperlink r:id="rId98" w:history="1">
               <w:r>
                 <w:rPr>
                   <w:rStyle w:val="Hyperlink"/>
@@ -25600,7 +26676,7 @@
             <w:r>
               <w:t xml:space="preserve">General troubleshooting and help at </w:t>
             </w:r>
-            <w:hyperlink r:id="rId94" w:history="1">
+            <w:hyperlink r:id="rId99" w:history="1">
               <w:r>
                 <w:rPr>
                   <w:rStyle w:val="Hyperlink"/>
@@ -26146,7 +27222,7 @@
               </w:rPr>
               <w:t xml:space="preserve">(download from </w:t>
             </w:r>
-            <w:hyperlink r:id="rId95" w:history="1">
+            <w:hyperlink r:id="rId100" w:history="1">
               <w:r>
                 <w:rPr>
                   <w:rStyle w:val="Hyperlink"/>
@@ -26447,7 +27523,7 @@
               </w:rPr>
               <w:t xml:space="preserve">more detail at: </w:t>
             </w:r>
-            <w:hyperlink r:id="rId96" w:history="1">
+            <w:hyperlink r:id="rId101" w:history="1">
               <w:r>
                 <w:rPr>
                   <w:rStyle w:val="Hyperlink"/>
@@ -26661,7 +27737,7 @@
             </w:tcBorders>
           </w:tcPr>
           <w:p>
-            <w:hyperlink r:id="rId97" w:history="1">
+            <w:hyperlink r:id="rId102" w:history="1">
               <w:r>
                 <w:rPr>
                   <w:rStyle w:val="Hyperlink"/>
@@ -26709,7 +27785,7 @@
             </w:tcBorders>
           </w:tcPr>
           <w:p>
-            <w:hyperlink r:id="rId98" w:history="1">
+            <w:hyperlink r:id="rId103" w:history="1">
               <w:r>
                 <w:rPr>
                   <w:rStyle w:val="Hyperlink"/>
@@ -26816,7 +27892,7 @@
             <w:r>
               <w:t xml:space="preserve">General troubleshooting and help at </w:t>
             </w:r>
-            <w:hyperlink r:id="rId99" w:history="1">
+            <w:hyperlink r:id="rId104" w:history="1">
               <w:r>
                 <w:rPr>
                   <w:rStyle w:val="Hyperlink"/>
@@ -27298,7 +28374,7 @@
               </w:rPr>
               <w:t xml:space="preserve">(download from </w:t>
             </w:r>
-            <w:hyperlink r:id="rId100" w:history="1">
+            <w:hyperlink r:id="rId105" w:history="1">
               <w:r>
                 <w:rPr>
                   <w:rStyle w:val="Hyperlink"/>
@@ -27527,7 +28603,7 @@
               </w:rPr>
               <w:t xml:space="preserve">more detail at: </w:t>
             </w:r>
-            <w:hyperlink r:id="rId101" w:history="1">
+            <w:hyperlink r:id="rId106" w:history="1">
               <w:r>
                 <w:rPr>
                   <w:rStyle w:val="Hyperlink"/>
@@ -27741,7 +28817,7 @@
             </w:tcBorders>
           </w:tcPr>
           <w:p>
-            <w:hyperlink r:id="rId102" w:history="1">
+            <w:hyperlink r:id="rId107" w:history="1">
               <w:r>
                 <w:rPr>
                   <w:rStyle w:val="Hyperlink"/>
@@ -27789,7 +28865,7 @@
             </w:tcBorders>
           </w:tcPr>
           <w:p>
-            <w:hyperlink r:id="rId103" w:history="1">
+            <w:hyperlink r:id="rId108" w:history="1">
               <w:r>
                 <w:rPr>
                   <w:rStyle w:val="Hyperlink"/>
@@ -27904,7 +28980,7 @@
             <w:r>
               <w:t xml:space="preserve">General troubleshooting and help at </w:t>
             </w:r>
-            <w:hyperlink r:id="rId104" w:history="1">
+            <w:hyperlink r:id="rId109" w:history="1">
               <w:r>
                 <w:rPr>
                   <w:rStyle w:val="Hyperlink"/>
@@ -28390,7 +29466,7 @@
               </w:rPr>
               <w:t xml:space="preserve">(download from </w:t>
             </w:r>
-            <w:hyperlink r:id="rId105" w:history="1">
+            <w:hyperlink r:id="rId110" w:history="1">
               <w:r>
                 <w:rPr>
                   <w:rStyle w:val="Hyperlink"/>
@@ -28619,7 +29695,7 @@
               </w:rPr>
               <w:t xml:space="preserve">more detail at: </w:t>
             </w:r>
-            <w:hyperlink r:id="rId106" w:history="1">
+            <w:hyperlink r:id="rId111" w:history="1">
               <w:r>
                 <w:rPr>
                   <w:rStyle w:val="Hyperlink"/>
@@ -28833,7 +29909,7 @@
             </w:tcBorders>
           </w:tcPr>
           <w:p>
-            <w:hyperlink r:id="rId107" w:history="1">
+            <w:hyperlink r:id="rId112" w:history="1">
               <w:r>
                 <w:rPr>
                   <w:rStyle w:val="Hyperlink"/>
@@ -28881,7 +29957,7 @@
             </w:tcBorders>
           </w:tcPr>
           <w:p>
-            <w:hyperlink r:id="rId108" w:history="1">
+            <w:hyperlink r:id="rId113" w:history="1">
               <w:r>
                 <w:rPr>
                   <w:rStyle w:val="Hyperlink"/>
@@ -28996,7 +30072,7 @@
             <w:r>
               <w:t xml:space="preserve">General troubleshooting and help at </w:t>
             </w:r>
-            <w:hyperlink r:id="rId109" w:history="1">
+            <w:hyperlink r:id="rId114" w:history="1">
               <w:r>
                 <w:rPr>
                   <w:rStyle w:val="Hyperlink"/>
@@ -29477,7 +30553,7 @@
               </w:rPr>
               <w:t xml:space="preserve">(download from </w:t>
             </w:r>
-            <w:hyperlink r:id="rId110" w:history="1">
+            <w:hyperlink r:id="rId115" w:history="1">
               <w:r>
                 <w:rPr>
                   <w:rStyle w:val="Hyperlink"/>
@@ -29701,7 +30777,7 @@
               </w:rPr>
               <w:t xml:space="preserve">more detail at: </w:t>
             </w:r>
-            <w:hyperlink r:id="rId111" w:history="1">
+            <w:hyperlink r:id="rId116" w:history="1">
               <w:r>
                 <w:rPr>
                   <w:rStyle w:val="Hyperlink"/>
@@ -29916,7 +30992,7 @@
             </w:tcBorders>
           </w:tcPr>
           <w:p>
-            <w:hyperlink r:id="rId112" w:history="1">
+            <w:hyperlink r:id="rId117" w:history="1">
               <w:r>
                 <w:rPr>
                   <w:rStyle w:val="Hyperlink"/>
@@ -29965,7 +31041,7 @@
             </w:tcBorders>
           </w:tcPr>
           <w:p>
-            <w:hyperlink r:id="rId113" w:history="1">
+            <w:hyperlink r:id="rId118" w:history="1">
               <w:r>
                 <w:rPr>
                   <w:rStyle w:val="Hyperlink"/>
@@ -30080,7 +31156,7 @@
             <w:r>
               <w:t xml:space="preserve">General troubleshooting and help at </w:t>
             </w:r>
-            <w:hyperlink r:id="rId114" w:history="1">
+            <w:hyperlink r:id="rId119" w:history="1">
               <w:r>
                 <w:rPr>
                   <w:rStyle w:val="Hyperlink"/>
@@ -30570,7 +31646,7 @@
               </w:rPr>
               <w:t xml:space="preserve">(download from </w:t>
             </w:r>
-            <w:hyperlink r:id="rId115" w:history="1">
+            <w:hyperlink r:id="rId120" w:history="1">
               <w:r>
                 <w:rPr>
                   <w:rStyle w:val="Hyperlink"/>
@@ -30947,7 +32023,7 @@
             </w:tcBorders>
           </w:tcPr>
           <w:p>
-            <w:hyperlink r:id="rId116" w:history="1">
+            <w:hyperlink r:id="rId121" w:history="1">
               <w:r>
                 <w:rPr>
                   <w:rStyle w:val="Hyperlink"/>
@@ -31000,7 +32076,7 @@
             </w:tcBorders>
           </w:tcPr>
           <w:p>
-            <w:hyperlink r:id="rId117" w:history="1">
+            <w:hyperlink r:id="rId122" w:history="1">
               <w:r>
                 <w:rPr>
                   <w:rStyle w:val="Hyperlink"/>
@@ -31116,7 +32192,7 @@
             <w:r>
               <w:t xml:space="preserve">General troubleshooting and help at </w:t>
             </w:r>
-            <w:hyperlink r:id="rId118" w:history="1">
+            <w:hyperlink r:id="rId123" w:history="1">
               <w:r>
                 <w:rPr>
                   <w:rStyle w:val="Hyperlink"/>
@@ -31617,7 +32693,7 @@
               </w:rPr>
               <w:t xml:space="preserve">(download from </w:t>
             </w:r>
-            <w:hyperlink r:id="rId119" w:history="1">
+            <w:hyperlink r:id="rId124" w:history="1">
               <w:r>
                 <w:rPr>
                   <w:rStyle w:val="Hyperlink"/>
@@ -31994,7 +33070,7 @@
             </w:tcBorders>
           </w:tcPr>
           <w:p>
-            <w:hyperlink r:id="rId120" w:history="1">
+            <w:hyperlink r:id="rId125" w:history="1">
               <w:r>
                 <w:rPr>
                   <w:rStyle w:val="Hyperlink"/>
@@ -32047,7 +33123,7 @@
             </w:tcBorders>
           </w:tcPr>
           <w:p>
-            <w:hyperlink r:id="rId121" w:history="1">
+            <w:hyperlink r:id="rId126" w:history="1">
               <w:r>
                 <w:rPr>
                   <w:rStyle w:val="Hyperlink"/>
@@ -32160,7 +33236,7 @@
             <w:r>
               <w:t xml:space="preserve">General troubleshooting and help at </w:t>
             </w:r>
-            <w:hyperlink r:id="rId122" w:history="1">
+            <w:hyperlink r:id="rId127" w:history="1">
               <w:r>
                 <w:rPr>
                   <w:rStyle w:val="Hyperlink"/>
@@ -32665,7 +33741,7 @@
               </w:rPr>
               <w:t xml:space="preserve">(download from </w:t>
             </w:r>
-            <w:hyperlink r:id="rId123" w:history="1">
+            <w:hyperlink r:id="rId128" w:history="1">
               <w:r>
                 <w:rPr>
                   <w:rStyle w:val="Hyperlink"/>
@@ -33042,7 +34118,7 @@
             </w:tcBorders>
           </w:tcPr>
           <w:p>
-            <w:hyperlink r:id="rId124" w:history="1">
+            <w:hyperlink r:id="rId129" w:history="1">
               <w:r>
                 <w:rPr>
                   <w:rStyle w:val="Hyperlink"/>
@@ -33095,7 +34171,7 @@
             </w:tcBorders>
           </w:tcPr>
           <w:p>
-            <w:hyperlink r:id="rId125" w:history="1">
+            <w:hyperlink r:id="rId130" w:history="1">
               <w:r>
                 <w:rPr>
                   <w:rStyle w:val="Hyperlink"/>
@@ -33208,7 +34284,7 @@
             <w:r>
               <w:t xml:space="preserve">General troubleshooting and help at </w:t>
             </w:r>
-            <w:hyperlink r:id="rId126" w:history="1">
+            <w:hyperlink r:id="rId131" w:history="1">
               <w:r>
                 <w:rPr>
                   <w:rStyle w:val="Hyperlink"/>
@@ -33752,7 +34828,7 @@
               </w:rPr>
               <w:t xml:space="preserve">(download from </w:t>
             </w:r>
-            <w:hyperlink r:id="rId127" w:history="1">
+            <w:hyperlink r:id="rId132" w:history="1">
               <w:r>
                 <w:rPr>
                   <w:rStyle w:val="Hyperlink"/>
@@ -34090,7 +35166,7 @@
             </w:tcBorders>
           </w:tcPr>
           <w:p>
-            <w:hyperlink r:id="rId128" w:history="1">
+            <w:hyperlink r:id="rId133" w:history="1">
               <w:r>
                 <w:rPr>
                   <w:rStyle w:val="Hyperlink"/>
@@ -34272,7 +35348,7 @@
             <w:r>
               <w:t xml:space="preserve">General troubleshooting and help at </w:t>
             </w:r>
-            <w:hyperlink r:id="rId129" w:history="1">
+            <w:hyperlink r:id="rId134" w:history="1">
               <w:r>
                 <w:rPr>
                   <w:rStyle w:val="Hyperlink"/>
@@ -35062,7 +36138,6 @@
   <w:style w:type="character" w:default="1" w:styleId="DefaultParagraphFont">
     <w:name w:val="Default Paragraph Font"/>
     <w:uiPriority w:val="1"/>
-    <w:semiHidden/>
     <w:unhideWhenUsed/>
   </w:style>
   <w:style w:type="table" w:default="1" w:styleId="TableNormal">

</xml_diff>

<commit_message>
docs: New worksheet "Fooled"
Signed-off-by: Dale Lane <dale.lane@uk.ibm.com>
</commit_message>
<xml_diff>
--- a/teachers-notes/msword/teachersnotes.docx
+++ b/teachers-notes/msword/teachersnotes.docx
@@ -7186,10 +7186,7 @@
               <w:ind w:left="455" w:hanging="425"/>
             </w:pPr>
             <w:r>
-              <w:t xml:space="preserve">Learn how computers can be trained to recognise </w:t>
-            </w:r>
-            <w:r>
-              <w:t>images</w:t>
+              <w:t>Learn how computers can be trained to recognise images</w:t>
             </w:r>
           </w:p>
           <w:p>
@@ -7202,10 +7199,7 @@
               <w:ind w:left="455" w:hanging="425"/>
             </w:pPr>
             <w:r>
-              <w:t xml:space="preserve">Learn how </w:t>
-            </w:r>
-            <w:r>
-              <w:t>the behaviour of machine learning systems is described in the media</w:t>
+              <w:t>Learn how the behaviour of machine learning systems is described in the media</w:t>
             </w:r>
           </w:p>
         </w:tc>
@@ -7310,10 +7304,7 @@
           </w:tcPr>
           <w:p>
             <w:r>
-              <w:t xml:space="preserve">Students </w:t>
-            </w:r>
-            <w:r>
-              <w:t xml:space="preserve">work in pairs – one trains an ML model to recognize pictures of animals, the other trains an ML model to recognize pictures of fruit. They test both of these with the same set of ink blot paintings taken from a Rorschach test, and compare the responses that their ML models give. </w:t>
+              <w:t xml:space="preserve">Students work in pairs – one trains an ML model to recognize pictures of animals, the other trains an ML model to recognize pictures of fruit. They test both of these with the same set of ink blot paintings taken from a Rorschach test, and compare the responses that their ML models give. </w:t>
             </w:r>
           </w:p>
           <w:p>
@@ -7618,25 +7609,10 @@
               <w:rPr>
                 <w:b/>
               </w:rPr>
-              <w:t xml:space="preserve">  - </w:t>
-            </w:r>
-            <w:r>
-              <w:rPr>
-                <w:b/>
-              </w:rPr>
-              <w:t xml:space="preserve">2 </w:t>
-            </w:r>
-            <w:r>
-              <w:t>custom model</w:t>
-            </w:r>
-            <w:r>
-              <w:t>s</w:t>
-            </w:r>
-            <w:r>
-              <w:t xml:space="preserve"> per </w:t>
-            </w:r>
-            <w:r>
-              <w:t>pair of students</w:t>
+              <w:t xml:space="preserve">  - 2 </w:t>
+            </w:r>
+            <w:r>
+              <w:t>custom models per pair of students</w:t>
             </w:r>
           </w:p>
           <w:p>
@@ -8016,8 +7992,6 @@
             <w:r>
               <w:t>S</w:t>
             </w:r>
-            <w:bookmarkStart w:id="0" w:name="_GoBack"/>
-            <w:bookmarkEnd w:id="0"/>
             <w:r>
               <w:t xml:space="preserve">ome describe things that could be upsetting to younger children. </w:t>
             </w:r>
@@ -18870,6 +18844,1899 @@
               <w:t xml:space="preserve">General troubleshooting and help at </w:t>
             </w:r>
             <w:hyperlink r:id="rId71" w:history="1">
+              <w:r>
+                <w:rPr>
+                  <w:rStyle w:val="Hyperlink"/>
+                </w:rPr>
+                <w:t>https://machinelearningforkids.co.uk/help</w:t>
+              </w:r>
+            </w:hyperlink>
+            <w:r>
+              <w:t xml:space="preserve"> </w:t>
+            </w:r>
+          </w:p>
+          <w:p/>
+        </w:tc>
+      </w:tr>
+    </w:tbl>
+    <w:p/>
+    <w:p/>
+    <w:tbl>
+      <w:tblPr>
+        <w:tblStyle w:val="TableGrid"/>
+        <w:tblW w:w="5000" w:type="pct"/>
+        <w:tblLook w:val="04A0" w:firstRow="1" w:lastRow="0" w:firstColumn="1" w:lastColumn="0" w:noHBand="0" w:noVBand="1"/>
+      </w:tblPr>
+      <w:tblGrid>
+        <w:gridCol w:w="279"/>
+        <w:gridCol w:w="1701"/>
+        <w:gridCol w:w="8470"/>
+      </w:tblGrid>
+      <w:tr>
+        <w:tc>
+          <w:tcPr>
+            <w:tcW w:w="10450" w:type="dxa"/>
+            <w:gridSpan w:val="3"/>
+            <w:shd w:val="clear" w:color="auto" w:fill="70AD47" w:themeFill="accent6"/>
+            <w:tcMar>
+              <w:top w:w="170" w:type="dxa"/>
+              <w:left w:w="170" w:type="dxa"/>
+              <w:bottom w:w="170" w:type="dxa"/>
+              <w:right w:w="170" w:type="dxa"/>
+            </w:tcMar>
+          </w:tcPr>
+          <w:p>
+            <w:pPr>
+              <w:jc w:val="center"/>
+              <w:rPr>
+                <w:rFonts w:ascii="IBM Plex Sans" w:hAnsi="IBM Plex Sans"/>
+                <w:b/>
+                <w:color w:val="FFFFFF" w:themeColor="background1"/>
+              </w:rPr>
+            </w:pPr>
+            <w:r>
+              <w:rPr>
+                <w:rFonts w:ascii="IBM Plex Sans" w:hAnsi="IBM Plex Sans"/>
+                <w:b/>
+                <w:color w:val="FFFFFF" w:themeColor="background1"/>
+                <w:sz w:val="36"/>
+              </w:rPr>
+              <w:lastRenderedPageBreak/>
+              <w:t xml:space="preserve">Machine Learning </w:t>
+            </w:r>
+            <w:proofErr w:type="gramStart"/>
+            <w:r>
+              <w:rPr>
+                <w:rFonts w:ascii="IBM Plex Sans" w:hAnsi="IBM Plex Sans"/>
+                <w:b/>
+                <w:color w:val="FFFFFF" w:themeColor="background1"/>
+                <w:sz w:val="36"/>
+              </w:rPr>
+              <w:t>For</w:t>
+            </w:r>
+            <w:proofErr w:type="gramEnd"/>
+            <w:r>
+              <w:rPr>
+                <w:rFonts w:ascii="IBM Plex Sans" w:hAnsi="IBM Plex Sans"/>
+                <w:b/>
+                <w:color w:val="FFFFFF" w:themeColor="background1"/>
+                <w:sz w:val="36"/>
+              </w:rPr>
+              <w:t xml:space="preserve"> Kids  ::  </w:t>
+            </w:r>
+            <w:r>
+              <w:rPr>
+                <w:rFonts w:ascii="IBM Plex Sans" w:hAnsi="IBM Plex Sans"/>
+                <w:b/>
+                <w:color w:val="FFFFFF" w:themeColor="background1"/>
+                <w:sz w:val="36"/>
+              </w:rPr>
+              <w:t>Teachers’</w:t>
+            </w:r>
+            <w:r>
+              <w:rPr>
+                <w:rFonts w:ascii="IBM Plex Sans" w:hAnsi="IBM Plex Sans"/>
+                <w:b/>
+                <w:color w:val="FFFFFF" w:themeColor="background1"/>
+                <w:sz w:val="36"/>
+              </w:rPr>
+              <w:t xml:space="preserve"> notes</w:t>
+            </w:r>
+          </w:p>
+        </w:tc>
+      </w:tr>
+      <w:tr>
+        <w:tc>
+          <w:tcPr>
+            <w:tcW w:w="1980" w:type="dxa"/>
+            <w:gridSpan w:val="2"/>
+          </w:tcPr>
+          <w:p>
+            <w:pPr>
+              <w:rPr>
+                <w:b/>
+              </w:rPr>
+            </w:pPr>
+            <w:r>
+              <w:rPr>
+                <w:b/>
+              </w:rPr>
+              <w:t>Worksheet</w:t>
+            </w:r>
+          </w:p>
+        </w:tc>
+        <w:tc>
+          <w:tcPr>
+            <w:tcW w:w="8470" w:type="dxa"/>
+          </w:tcPr>
+          <w:p>
+            <w:r>
+              <w:rPr>
+                <w:sz w:val="40"/>
+              </w:rPr>
+              <w:t>Fooled</w:t>
+            </w:r>
+          </w:p>
+        </w:tc>
+      </w:tr>
+      <w:tr>
+        <w:tc>
+          <w:tcPr>
+            <w:tcW w:w="1980" w:type="dxa"/>
+            <w:gridSpan w:val="2"/>
+          </w:tcPr>
+          <w:p>
+            <w:pPr>
+              <w:rPr>
+                <w:b/>
+              </w:rPr>
+            </w:pPr>
+            <w:r>
+              <w:rPr>
+                <w:b/>
+              </w:rPr>
+              <w:t>Activity</w:t>
+            </w:r>
+          </w:p>
+        </w:tc>
+        <w:tc>
+          <w:tcPr>
+            <w:tcW w:w="8470" w:type="dxa"/>
+          </w:tcPr>
+          <w:p>
+            <w:r>
+              <w:t>Learn about how computers can be confused and can make mistakes if they're trained badly.</w:t>
+            </w:r>
+          </w:p>
+        </w:tc>
+      </w:tr>
+      <w:tr>
+        <w:tc>
+          <w:tcPr>
+            <w:tcW w:w="1980" w:type="dxa"/>
+            <w:gridSpan w:val="2"/>
+          </w:tcPr>
+          <w:p>
+            <w:pPr>
+              <w:rPr>
+                <w:b/>
+              </w:rPr>
+            </w:pPr>
+            <w:r>
+              <w:rPr>
+                <w:b/>
+              </w:rPr>
+              <w:t>Objective</w:t>
+            </w:r>
+          </w:p>
+        </w:tc>
+        <w:tc>
+          <w:tcPr>
+            <w:tcW w:w="8470" w:type="dxa"/>
+          </w:tcPr>
+          <w:p>
+            <w:pPr>
+              <w:rPr>
+                <w:b/>
+              </w:rPr>
+            </w:pPr>
+            <w:r>
+              <w:rPr>
+                <w:b/>
+              </w:rPr>
+              <w:t xml:space="preserve">Teach a computer to recognise </w:t>
+            </w:r>
+            <w:r>
+              <w:rPr>
+                <w:b/>
+              </w:rPr>
+              <w:t>fruit</w:t>
+            </w:r>
+            <w:r>
+              <w:rPr>
+                <w:b/>
+              </w:rPr>
+              <w:t xml:space="preserve"> </w:t>
+            </w:r>
+          </w:p>
+          <w:p>
+            <w:pPr>
+              <w:pStyle w:val="ListParagraph"/>
+              <w:numPr>
+                <w:ilvl w:val="0"/>
+                <w:numId w:val="1"/>
+              </w:numPr>
+              <w:ind w:left="455" w:hanging="425"/>
+            </w:pPr>
+            <w:r>
+              <w:t>Variation in training data is essential for a reliable machine learning system.</w:t>
+            </w:r>
+          </w:p>
+          <w:p>
+            <w:pPr>
+              <w:pStyle w:val="ListParagraph"/>
+              <w:numPr>
+                <w:ilvl w:val="0"/>
+                <w:numId w:val="1"/>
+              </w:numPr>
+              <w:ind w:left="455" w:hanging="425"/>
+            </w:pPr>
+            <w:r>
+              <w:t>The “Russian Tank” problem.</w:t>
+            </w:r>
+          </w:p>
+        </w:tc>
+      </w:tr>
+      <w:tr>
+        <w:tc>
+          <w:tcPr>
+            <w:tcW w:w="1980" w:type="dxa"/>
+            <w:gridSpan w:val="2"/>
+          </w:tcPr>
+          <w:p>
+            <w:pPr>
+              <w:rPr>
+                <w:b/>
+              </w:rPr>
+            </w:pPr>
+            <w:r>
+              <w:rPr>
+                <w:b/>
+              </w:rPr>
+              <w:t>Difficulty level</w:t>
+            </w:r>
+          </w:p>
+        </w:tc>
+        <w:tc>
+          <w:tcPr>
+            <w:tcW w:w="8470" w:type="dxa"/>
+          </w:tcPr>
+          <w:p>
+            <w:r>
+              <w:t>Intermediate</w:t>
+            </w:r>
+          </w:p>
+          <w:p>
+            <w:r>
+              <w:rPr>
+                <w:sz w:val="22"/>
+              </w:rPr>
+              <w:t xml:space="preserve">As a project that explores why machine learning sometimes doesn’t work, it’s perhaps more effective as a follow-on to another project.  </w:t>
+            </w:r>
+          </w:p>
+        </w:tc>
+      </w:tr>
+      <w:tr>
+        <w:tc>
+          <w:tcPr>
+            <w:tcW w:w="1980" w:type="dxa"/>
+            <w:gridSpan w:val="2"/>
+            <w:tcBorders>
+              <w:bottom w:val="single" w:sz="4" w:space="0" w:color="auto"/>
+            </w:tcBorders>
+          </w:tcPr>
+          <w:p>
+            <w:pPr>
+              <w:rPr>
+                <w:b/>
+              </w:rPr>
+            </w:pPr>
+            <w:r>
+              <w:rPr>
+                <w:b/>
+              </w:rPr>
+              <w:t>Time estimate</w:t>
+            </w:r>
+          </w:p>
+        </w:tc>
+        <w:tc>
+          <w:tcPr>
+            <w:tcW w:w="8470" w:type="dxa"/>
+            <w:tcBorders>
+              <w:bottom w:val="single" w:sz="4" w:space="0" w:color="auto"/>
+            </w:tcBorders>
+          </w:tcPr>
+          <w:p>
+            <w:r>
+              <w:t>45 minutes</w:t>
+            </w:r>
+          </w:p>
+        </w:tc>
+      </w:tr>
+      <w:tr>
+        <w:tc>
+          <w:tcPr>
+            <w:tcW w:w="1980" w:type="dxa"/>
+            <w:gridSpan w:val="2"/>
+            <w:tcBorders>
+              <w:bottom w:val="single" w:sz="4" w:space="0" w:color="auto"/>
+            </w:tcBorders>
+          </w:tcPr>
+          <w:p>
+            <w:pPr>
+              <w:rPr>
+                <w:b/>
+              </w:rPr>
+            </w:pPr>
+            <w:r>
+              <w:rPr>
+                <w:b/>
+              </w:rPr>
+              <w:t>Summary</w:t>
+            </w:r>
+          </w:p>
+        </w:tc>
+        <w:tc>
+          <w:tcPr>
+            <w:tcW w:w="8470" w:type="dxa"/>
+            <w:tcBorders>
+              <w:bottom w:val="single" w:sz="4" w:space="0" w:color="auto"/>
+            </w:tcBorders>
+          </w:tcPr>
+          <w:p>
+            <w:r>
+              <w:t xml:space="preserve">Students will </w:t>
+            </w:r>
+            <w:r>
+              <w:t>create</w:t>
+            </w:r>
+            <w:r>
+              <w:t xml:space="preserve"> a poor training set of images to train a machine learning model, and then try it for themselves in Scratch to see the impact of overfitting. </w:t>
+            </w:r>
+          </w:p>
+        </w:tc>
+      </w:tr>
+      <w:tr>
+        <w:tc>
+          <w:tcPr>
+            <w:tcW w:w="1980" w:type="dxa"/>
+            <w:gridSpan w:val="2"/>
+            <w:tcBorders>
+              <w:bottom w:val="single" w:sz="4" w:space="0" w:color="auto"/>
+            </w:tcBorders>
+            <w:tcMar>
+              <w:bottom w:w="113" w:type="dxa"/>
+            </w:tcMar>
+          </w:tcPr>
+          <w:p>
+            <w:pPr>
+              <w:rPr>
+                <w:b/>
+              </w:rPr>
+            </w:pPr>
+            <w:r>
+              <w:rPr>
+                <w:b/>
+              </w:rPr>
+              <w:t>Topics</w:t>
+            </w:r>
+          </w:p>
+        </w:tc>
+        <w:tc>
+          <w:tcPr>
+            <w:tcW w:w="8470" w:type="dxa"/>
+            <w:tcBorders>
+              <w:bottom w:val="single" w:sz="4" w:space="0" w:color="auto"/>
+            </w:tcBorders>
+            <w:tcMar>
+              <w:bottom w:w="113" w:type="dxa"/>
+            </w:tcMar>
+          </w:tcPr>
+          <w:p>
+            <w:r>
+              <w:t>image classification, supervised learning, overfitting</w:t>
+            </w:r>
+          </w:p>
+        </w:tc>
+      </w:tr>
+      <w:tr>
+        <w:tc>
+          <w:tcPr>
+            <w:tcW w:w="10450" w:type="dxa"/>
+            <w:gridSpan w:val="3"/>
+            <w:shd w:val="clear" w:color="auto" w:fill="92D050"/>
+            <w:tcMar>
+              <w:top w:w="85" w:type="dxa"/>
+              <w:left w:w="85" w:type="dxa"/>
+              <w:bottom w:w="85" w:type="dxa"/>
+              <w:right w:w="85" w:type="dxa"/>
+            </w:tcMar>
+            <w:vAlign w:val="center"/>
+          </w:tcPr>
+          <w:p>
+            <w:pPr>
+              <w:jc w:val="center"/>
+              <w:rPr>
+                <w:rFonts w:ascii="IBM Plex Sans" w:hAnsi="IBM Plex Sans"/>
+                <w:b/>
+              </w:rPr>
+            </w:pPr>
+            <w:r>
+              <w:rPr>
+                <w:rFonts w:ascii="IBM Plex Sans" w:hAnsi="IBM Plex Sans"/>
+                <w:b/>
+                <w:color w:val="44546A" w:themeColor="text2"/>
+              </w:rPr>
+              <w:t>Setup</w:t>
+            </w:r>
+          </w:p>
+        </w:tc>
+      </w:tr>
+      <w:tr>
+        <w:tc>
+          <w:tcPr>
+            <w:tcW w:w="10450" w:type="dxa"/>
+            <w:gridSpan w:val="3"/>
+            <w:tcMar>
+              <w:top w:w="113" w:type="dxa"/>
+            </w:tcMar>
+          </w:tcPr>
+          <w:p>
+            <w:r>
+              <w:t>Each student will need:</w:t>
+            </w:r>
+          </w:p>
+        </w:tc>
+      </w:tr>
+      <w:tr>
+        <w:tc>
+          <w:tcPr>
+            <w:tcW w:w="279" w:type="dxa"/>
+          </w:tcPr>
+          <w:p>
+            <w:pPr>
+              <w:rPr>
+                <w:b/>
+              </w:rPr>
+            </w:pPr>
+          </w:p>
+        </w:tc>
+        <w:tc>
+          <w:tcPr>
+            <w:tcW w:w="1701" w:type="dxa"/>
+          </w:tcPr>
+          <w:p>
+            <w:pPr>
+              <w:rPr>
+                <w:b/>
+              </w:rPr>
+            </w:pPr>
+            <w:proofErr w:type="gramStart"/>
+            <w:r>
+              <w:rPr>
+                <w:b/>
+              </w:rPr>
+              <w:t>Print-outs</w:t>
+            </w:r>
+            <w:proofErr w:type="gramEnd"/>
+          </w:p>
+        </w:tc>
+        <w:tc>
+          <w:tcPr>
+            <w:tcW w:w="8470" w:type="dxa"/>
+          </w:tcPr>
+          <w:p>
+            <w:pPr>
+              <w:rPr>
+                <w:sz w:val="22"/>
+              </w:rPr>
+            </w:pPr>
+            <w:r>
+              <w:t xml:space="preserve">Project worksheet    </w:t>
+            </w:r>
+            <w:r>
+              <w:rPr>
+                <w:sz w:val="22"/>
+              </w:rPr>
+              <w:t xml:space="preserve">(download from </w:t>
+            </w:r>
+            <w:hyperlink r:id="rId72" w:history="1">
+              <w:r>
+                <w:rPr>
+                  <w:rStyle w:val="Hyperlink"/>
+                  <w:sz w:val="22"/>
+                </w:rPr>
+                <w:t>https://machinelearningforkids.co.uk/worksheets</w:t>
+              </w:r>
+            </w:hyperlink>
+            <w:r>
+              <w:rPr>
+                <w:sz w:val="22"/>
+              </w:rPr>
+              <w:t xml:space="preserve"> )</w:t>
+            </w:r>
+          </w:p>
+          <w:p>
+            <w:pPr>
+              <w:rPr>
+                <w:sz w:val="21"/>
+                <w:szCs w:val="21"/>
+              </w:rPr>
+            </w:pPr>
+          </w:p>
+          <w:p>
+            <w:r>
+              <w:rPr>
+                <w:sz w:val="21"/>
+                <w:szCs w:val="21"/>
+              </w:rPr>
+              <w:t>Blocks in Scratch scripts are colour-coded, so printing in colour will make it easier for students.</w:t>
+            </w:r>
+          </w:p>
+        </w:tc>
+      </w:tr>
+      <w:tr>
+        <w:tc>
+          <w:tcPr>
+            <w:tcW w:w="279" w:type="dxa"/>
+          </w:tcPr>
+          <w:p>
+            <w:pPr>
+              <w:rPr>
+                <w:b/>
+              </w:rPr>
+            </w:pPr>
+          </w:p>
+        </w:tc>
+        <w:tc>
+          <w:tcPr>
+            <w:tcW w:w="1701" w:type="dxa"/>
+          </w:tcPr>
+          <w:p>
+            <w:pPr>
+              <w:rPr>
+                <w:b/>
+              </w:rPr>
+            </w:pPr>
+            <w:r>
+              <w:rPr>
+                <w:b/>
+              </w:rPr>
+              <w:t>Access</w:t>
+            </w:r>
+          </w:p>
+        </w:tc>
+        <w:tc>
+          <w:tcPr>
+            <w:tcW w:w="8470" w:type="dxa"/>
+          </w:tcPr>
+          <w:p>
+            <w:r>
+              <w:t>Username and password for machinelearningforkids.co.uk</w:t>
+            </w:r>
+          </w:p>
+        </w:tc>
+      </w:tr>
+      <w:tr>
+        <w:tc>
+          <w:tcPr>
+            <w:tcW w:w="10450" w:type="dxa"/>
+            <w:gridSpan w:val="3"/>
+            <w:tcMar>
+              <w:top w:w="113" w:type="dxa"/>
+            </w:tcMar>
+          </w:tcPr>
+          <w:p>
+            <w:r>
+              <w:t>Class account will need:</w:t>
+            </w:r>
+          </w:p>
+        </w:tc>
+      </w:tr>
+      <w:tr>
+        <w:tc>
+          <w:tcPr>
+            <w:tcW w:w="279" w:type="dxa"/>
+            <w:tcBorders>
+              <w:bottom w:val="single" w:sz="4" w:space="0" w:color="auto"/>
+            </w:tcBorders>
+          </w:tcPr>
+          <w:p>
+            <w:pPr>
+              <w:rPr>
+                <w:b/>
+              </w:rPr>
+            </w:pPr>
+          </w:p>
+        </w:tc>
+        <w:tc>
+          <w:tcPr>
+            <w:tcW w:w="1701" w:type="dxa"/>
+            <w:tcBorders>
+              <w:bottom w:val="single" w:sz="4" w:space="0" w:color="auto"/>
+            </w:tcBorders>
+          </w:tcPr>
+          <w:p>
+            <w:pPr>
+              <w:rPr>
+                <w:b/>
+              </w:rPr>
+            </w:pPr>
+            <w:r>
+              <w:rPr>
+                <w:b/>
+              </w:rPr>
+              <w:t>API keys</w:t>
+            </w:r>
+          </w:p>
+        </w:tc>
+        <w:tc>
+          <w:tcPr>
+            <w:tcW w:w="8470" w:type="dxa"/>
+            <w:tcBorders>
+              <w:bottom w:val="single" w:sz="4" w:space="0" w:color="auto"/>
+            </w:tcBorders>
+          </w:tcPr>
+          <w:p>
+            <w:pPr>
+              <w:rPr>
+                <w:b/>
+              </w:rPr>
+            </w:pPr>
+            <w:r>
+              <w:rPr>
+                <w:b/>
+              </w:rPr>
+              <w:t>Watson Visual Recognition</w:t>
+            </w:r>
+            <w:r>
+              <w:rPr>
+                <w:b/>
+              </w:rPr>
+              <w:t xml:space="preserve"> - </w:t>
+            </w:r>
+            <w:r>
+              <w:t>1 custom model per student</w:t>
+            </w:r>
+          </w:p>
+          <w:p>
+            <w:r>
+              <w:t>One “Lite” API key is free but can only be used to create 2 custom models</w:t>
+            </w:r>
+          </w:p>
+          <w:p>
+            <w:r>
+              <w:t>One “Standard” API key can be used to create to create multiple custom models</w:t>
+            </w:r>
+          </w:p>
+          <w:p/>
+          <w:p>
+            <w:pPr>
+              <w:rPr>
+                <w:sz w:val="18"/>
+              </w:rPr>
+            </w:pPr>
+            <w:r>
+              <w:rPr>
+                <w:sz w:val="18"/>
+              </w:rPr>
+              <w:t xml:space="preserve">more detail at: </w:t>
+            </w:r>
+            <w:r>
+              <w:rPr>
+                <w:rStyle w:val="Hyperlink"/>
+                <w:sz w:val="17"/>
+                <w:szCs w:val="17"/>
+              </w:rPr>
+              <w:t>https://github.com/IBM/taxinomitis-docs/raw/master/docs/pdf/machinelearningforkids-apikeys.pdf</w:t>
+            </w:r>
+            <w:r>
+              <w:rPr>
+                <w:sz w:val="18"/>
+              </w:rPr>
+              <w:t xml:space="preserve"> </w:t>
+            </w:r>
+          </w:p>
+          <w:p/>
+        </w:tc>
+      </w:tr>
+      <w:tr>
+        <w:tc>
+          <w:tcPr>
+            <w:tcW w:w="10450" w:type="dxa"/>
+            <w:gridSpan w:val="3"/>
+            <w:shd w:val="clear" w:color="auto" w:fill="92D050"/>
+            <w:tcMar>
+              <w:top w:w="85" w:type="dxa"/>
+              <w:left w:w="85" w:type="dxa"/>
+              <w:bottom w:w="85" w:type="dxa"/>
+              <w:right w:w="85" w:type="dxa"/>
+            </w:tcMar>
+          </w:tcPr>
+          <w:p>
+            <w:pPr>
+              <w:jc w:val="center"/>
+            </w:pPr>
+            <w:r>
+              <w:rPr>
+                <w:rFonts w:ascii="IBM Plex Sans" w:hAnsi="IBM Plex Sans"/>
+                <w:b/>
+                <w:color w:val="44546A" w:themeColor="text2"/>
+              </w:rPr>
+              <w:t>Help</w:t>
+            </w:r>
+          </w:p>
+        </w:tc>
+      </w:tr>
+      <w:tr>
+        <w:tc>
+          <w:tcPr>
+            <w:tcW w:w="1980" w:type="dxa"/>
+            <w:gridSpan w:val="2"/>
+          </w:tcPr>
+          <w:p>
+            <w:pPr>
+              <w:rPr>
+                <w:b/>
+              </w:rPr>
+            </w:pPr>
+            <w:r>
+              <w:rPr>
+                <w:b/>
+              </w:rPr>
+              <w:t>Potential issues</w:t>
+            </w:r>
+          </w:p>
+        </w:tc>
+        <w:tc>
+          <w:tcPr>
+            <w:tcW w:w="8470" w:type="dxa"/>
+          </w:tcPr>
+          <w:p>
+            <w:pPr>
+              <w:pStyle w:val="ListParagraph"/>
+              <w:numPr>
+                <w:ilvl w:val="0"/>
+                <w:numId w:val="1"/>
+              </w:numPr>
+              <w:ind w:left="455" w:hanging="425"/>
+            </w:pPr>
+            <w:r>
+              <w:t xml:space="preserve">The </w:t>
+            </w:r>
+            <w:r>
+              <w:t xml:space="preserve">project </w:t>
+            </w:r>
+            <w:r>
+              <w:t>represents a version of “The Russian Tank problem” story. Two versions of the story are summarised in the student worksheet. You may wish to allow time for students to discuss the stories and the implications to make sure they understand them.</w:t>
+            </w:r>
+          </w:p>
+          <w:p>
+            <w:pPr>
+              <w:pStyle w:val="ListParagraph"/>
+              <w:numPr>
+                <w:ilvl w:val="0"/>
+                <w:numId w:val="1"/>
+              </w:numPr>
+              <w:ind w:left="455" w:hanging="425"/>
+            </w:pPr>
+            <w:r>
+              <w:t>Dragging and dropping doesn’t work in Internet Explorer. You can provide your students with a different web browser (Firefox or Chrome work well) or explain to them how to copy/paste image URLs from a page.</w:t>
+            </w:r>
+          </w:p>
+          <w:p>
+            <w:pPr>
+              <w:pStyle w:val="ListParagraph"/>
+              <w:numPr>
+                <w:ilvl w:val="0"/>
+                <w:numId w:val="1"/>
+              </w:numPr>
+              <w:ind w:left="455" w:hanging="425"/>
+            </w:pPr>
+            <w:r>
+              <w:t xml:space="preserve">You cannot drag and drop pictures between different types of browser. In other words, you can’t </w:t>
+            </w:r>
+            <w:proofErr w:type="spellStart"/>
+            <w:r>
+              <w:t>drag</w:t>
+            </w:r>
+            <w:proofErr w:type="spellEnd"/>
+            <w:r>
+              <w:t xml:space="preserve"> a picture from a Firefox window to Machine Learning for Kids running in Chrome. Or from a Chrome window to Machine Learning for Kids running in Firefox. You need to use the same type of web browser for both.</w:t>
+            </w:r>
+          </w:p>
+          <w:p>
+            <w:pPr>
+              <w:pStyle w:val="ListParagraph"/>
+              <w:numPr>
+                <w:ilvl w:val="0"/>
+                <w:numId w:val="1"/>
+              </w:numPr>
+              <w:ind w:left="455" w:hanging="425"/>
+            </w:pPr>
+            <w:r>
+              <w:t>“https://machinelearningforkids.co.uk” is a long URL to type for some children. You may find it easier to set up a bookmark that they can click on instead.</w:t>
+            </w:r>
+            <w:bookmarkStart w:id="0" w:name="_GoBack"/>
+            <w:bookmarkEnd w:id="0"/>
+            <w:r>
+              <w:t xml:space="preserve"> </w:t>
+            </w:r>
+          </w:p>
+          <w:p/>
+          <w:p>
+            <w:r>
+              <w:t xml:space="preserve">General troubleshooting and help at </w:t>
+            </w:r>
+            <w:hyperlink r:id="rId73" w:history="1">
+              <w:r>
+                <w:rPr>
+                  <w:rStyle w:val="Hyperlink"/>
+                </w:rPr>
+                <w:t>https://machinelearningforkids.co.uk/help</w:t>
+              </w:r>
+            </w:hyperlink>
+            <w:r>
+              <w:t xml:space="preserve"> </w:t>
+            </w:r>
+          </w:p>
+          <w:p/>
+        </w:tc>
+      </w:tr>
+    </w:tbl>
+    <w:p>
+      <w:r>
+        <w:br w:type="page"/>
+      </w:r>
+    </w:p>
+    <w:tbl>
+      <w:tblPr>
+        <w:tblStyle w:val="TableGrid"/>
+        <w:tblW w:w="5000" w:type="pct"/>
+        <w:tblLook w:val="04A0" w:firstRow="1" w:lastRow="0" w:firstColumn="1" w:lastColumn="0" w:noHBand="0" w:noVBand="1"/>
+      </w:tblPr>
+      <w:tblGrid>
+        <w:gridCol w:w="279"/>
+        <w:gridCol w:w="1417"/>
+        <w:gridCol w:w="284"/>
+        <w:gridCol w:w="8470"/>
+      </w:tblGrid>
+      <w:tr>
+        <w:tc>
+          <w:tcPr>
+            <w:tcW w:w="10450" w:type="dxa"/>
+            <w:gridSpan w:val="4"/>
+            <w:shd w:val="clear" w:color="auto" w:fill="70AD47" w:themeFill="accent6"/>
+            <w:tcMar>
+              <w:top w:w="170" w:type="dxa"/>
+              <w:left w:w="170" w:type="dxa"/>
+              <w:bottom w:w="170" w:type="dxa"/>
+              <w:right w:w="170" w:type="dxa"/>
+            </w:tcMar>
+          </w:tcPr>
+          <w:p>
+            <w:pPr>
+              <w:jc w:val="center"/>
+              <w:rPr>
+                <w:rFonts w:ascii="IBM Plex Sans" w:hAnsi="IBM Plex Sans"/>
+                <w:b/>
+                <w:color w:val="FFFFFF" w:themeColor="background1"/>
+              </w:rPr>
+            </w:pPr>
+            <w:r>
+              <w:rPr>
+                <w:rFonts w:ascii="IBM Plex Sans" w:hAnsi="IBM Plex Sans"/>
+                <w:b/>
+                <w:color w:val="FFFFFF" w:themeColor="background1"/>
+                <w:sz w:val="36"/>
+              </w:rPr>
+              <w:lastRenderedPageBreak/>
+              <w:t xml:space="preserve">Machine Learning </w:t>
+            </w:r>
+            <w:proofErr w:type="gramStart"/>
+            <w:r>
+              <w:rPr>
+                <w:rFonts w:ascii="IBM Plex Sans" w:hAnsi="IBM Plex Sans"/>
+                <w:b/>
+                <w:color w:val="FFFFFF" w:themeColor="background1"/>
+                <w:sz w:val="36"/>
+              </w:rPr>
+              <w:t>For</w:t>
+            </w:r>
+            <w:proofErr w:type="gramEnd"/>
+            <w:r>
+              <w:rPr>
+                <w:rFonts w:ascii="IBM Plex Sans" w:hAnsi="IBM Plex Sans"/>
+                <w:b/>
+                <w:color w:val="FFFFFF" w:themeColor="background1"/>
+                <w:sz w:val="36"/>
+              </w:rPr>
+              <w:t xml:space="preserve"> Kids  ::  </w:t>
+            </w:r>
+            <w:r>
+              <w:rPr>
+                <w:rFonts w:ascii="IBM Plex Sans" w:hAnsi="IBM Plex Sans"/>
+                <w:b/>
+                <w:color w:val="FFFFFF" w:themeColor="background1"/>
+                <w:sz w:val="36"/>
+              </w:rPr>
+              <w:t>Teachers’</w:t>
+            </w:r>
+            <w:r>
+              <w:rPr>
+                <w:rFonts w:ascii="IBM Plex Sans" w:hAnsi="IBM Plex Sans"/>
+                <w:b/>
+                <w:color w:val="FFFFFF" w:themeColor="background1"/>
+                <w:sz w:val="36"/>
+              </w:rPr>
+              <w:t xml:space="preserve"> notes</w:t>
+            </w:r>
+          </w:p>
+        </w:tc>
+      </w:tr>
+      <w:tr>
+        <w:tc>
+          <w:tcPr>
+            <w:tcW w:w="1980" w:type="dxa"/>
+            <w:gridSpan w:val="3"/>
+          </w:tcPr>
+          <w:p>
+            <w:pPr>
+              <w:rPr>
+                <w:b/>
+              </w:rPr>
+            </w:pPr>
+            <w:r>
+              <w:rPr>
+                <w:b/>
+              </w:rPr>
+              <w:t>Worksheet</w:t>
+            </w:r>
+          </w:p>
+        </w:tc>
+        <w:tc>
+          <w:tcPr>
+            <w:tcW w:w="8470" w:type="dxa"/>
+          </w:tcPr>
+          <w:p>
+            <w:r>
+              <w:rPr>
+                <w:sz w:val="40"/>
+              </w:rPr>
+              <w:t>Top Trumps</w:t>
+            </w:r>
+          </w:p>
+        </w:tc>
+      </w:tr>
+      <w:tr>
+        <w:tc>
+          <w:tcPr>
+            <w:tcW w:w="1980" w:type="dxa"/>
+            <w:gridSpan w:val="3"/>
+          </w:tcPr>
+          <w:p>
+            <w:pPr>
+              <w:rPr>
+                <w:b/>
+              </w:rPr>
+            </w:pPr>
+            <w:r>
+              <w:rPr>
+                <w:b/>
+              </w:rPr>
+              <w:t>Activity</w:t>
+            </w:r>
+          </w:p>
+        </w:tc>
+        <w:tc>
+          <w:tcPr>
+            <w:tcW w:w="8470" w:type="dxa"/>
+          </w:tcPr>
+          <w:p>
+            <w:r>
+              <w:t>Train a computer to be able to play the Top Trumps card game in Scratch.</w:t>
+            </w:r>
+          </w:p>
+          <w:p/>
+        </w:tc>
+      </w:tr>
+      <w:tr>
+        <w:tc>
+          <w:tcPr>
+            <w:tcW w:w="1980" w:type="dxa"/>
+            <w:gridSpan w:val="3"/>
+          </w:tcPr>
+          <w:p>
+            <w:pPr>
+              <w:rPr>
+                <w:b/>
+              </w:rPr>
+            </w:pPr>
+            <w:r>
+              <w:rPr>
+                <w:b/>
+              </w:rPr>
+              <w:t>Objective</w:t>
+            </w:r>
+          </w:p>
+        </w:tc>
+        <w:tc>
+          <w:tcPr>
+            <w:tcW w:w="8470" w:type="dxa"/>
+          </w:tcPr>
+          <w:p>
+            <w:pPr>
+              <w:rPr>
+                <w:b/>
+              </w:rPr>
+            </w:pPr>
+            <w:r>
+              <w:rPr>
+                <w:b/>
+              </w:rPr>
+              <w:t xml:space="preserve">Teach a computer to </w:t>
+            </w:r>
+            <w:r>
+              <w:rPr>
+                <w:b/>
+              </w:rPr>
+              <w:t>play a game</w:t>
+            </w:r>
+            <w:r>
+              <w:rPr>
+                <w:b/>
+              </w:rPr>
+              <w:t xml:space="preserve"> </w:t>
+            </w:r>
+          </w:p>
+          <w:p>
+            <w:pPr>
+              <w:pStyle w:val="ListParagraph"/>
+              <w:numPr>
+                <w:ilvl w:val="0"/>
+                <w:numId w:val="1"/>
+              </w:numPr>
+              <w:ind w:left="455" w:hanging="425"/>
+            </w:pPr>
+            <w:r>
+              <w:t>Collecting training is easier than manually labelling training data.</w:t>
+            </w:r>
+          </w:p>
+          <w:p>
+            <w:pPr>
+              <w:pStyle w:val="ListParagraph"/>
+              <w:numPr>
+                <w:ilvl w:val="0"/>
+                <w:numId w:val="1"/>
+              </w:numPr>
+              <w:ind w:left="455" w:hanging="425"/>
+            </w:pPr>
+            <w:r>
+              <w:t>Computers can learn to play games where the correct answer cannot be known, by predicting the likelihood of each outcome.</w:t>
+            </w:r>
+          </w:p>
+        </w:tc>
+      </w:tr>
+      <w:tr>
+        <w:tc>
+          <w:tcPr>
+            <w:tcW w:w="1980" w:type="dxa"/>
+            <w:gridSpan w:val="3"/>
+          </w:tcPr>
+          <w:p>
+            <w:pPr>
+              <w:rPr>
+                <w:b/>
+              </w:rPr>
+            </w:pPr>
+            <w:r>
+              <w:rPr>
+                <w:b/>
+              </w:rPr>
+              <w:t>Difficulty level</w:t>
+            </w:r>
+          </w:p>
+        </w:tc>
+        <w:tc>
+          <w:tcPr>
+            <w:tcW w:w="8470" w:type="dxa"/>
+          </w:tcPr>
+          <w:p>
+            <w:r>
+              <w:t>Advanced</w:t>
+            </w:r>
+          </w:p>
+          <w:p>
+            <w:r>
+              <w:rPr>
+                <w:sz w:val="22"/>
+              </w:rPr>
+              <w:t>The Scratch script is long and complex.</w:t>
+            </w:r>
+            <w:r>
+              <w:rPr>
+                <w:sz w:val="22"/>
+              </w:rPr>
+              <w:t xml:space="preserve"> </w:t>
+            </w:r>
+            <w:r>
+              <w:rPr>
+                <w:sz w:val="22"/>
+              </w:rPr>
+              <w:t xml:space="preserve">Most of it is provided in a starter project </w:t>
+            </w:r>
+            <w:proofErr w:type="gramStart"/>
+            <w:r>
+              <w:rPr>
+                <w:sz w:val="22"/>
+              </w:rPr>
+              <w:t>file, but</w:t>
+            </w:r>
+            <w:proofErr w:type="gramEnd"/>
+            <w:r>
+              <w:rPr>
+                <w:sz w:val="22"/>
+              </w:rPr>
+              <w:t xml:space="preserve"> finding the right places to make changes needs care. </w:t>
+            </w:r>
+          </w:p>
+        </w:tc>
+      </w:tr>
+      <w:tr>
+        <w:tc>
+          <w:tcPr>
+            <w:tcW w:w="1980" w:type="dxa"/>
+            <w:gridSpan w:val="3"/>
+            <w:tcBorders>
+              <w:bottom w:val="single" w:sz="4" w:space="0" w:color="auto"/>
+            </w:tcBorders>
+          </w:tcPr>
+          <w:p>
+            <w:pPr>
+              <w:rPr>
+                <w:b/>
+              </w:rPr>
+            </w:pPr>
+            <w:r>
+              <w:rPr>
+                <w:b/>
+              </w:rPr>
+              <w:t>Time estimate</w:t>
+            </w:r>
+          </w:p>
+        </w:tc>
+        <w:tc>
+          <w:tcPr>
+            <w:tcW w:w="8470" w:type="dxa"/>
+            <w:tcBorders>
+              <w:bottom w:val="single" w:sz="4" w:space="0" w:color="auto"/>
+            </w:tcBorders>
+          </w:tcPr>
+          <w:p>
+            <w:r>
+              <w:t xml:space="preserve">1 – </w:t>
+            </w:r>
+            <w:r>
+              <w:t>2</w:t>
+            </w:r>
+            <w:r>
+              <w:t xml:space="preserve"> hours</w:t>
+            </w:r>
+          </w:p>
+        </w:tc>
+      </w:tr>
+      <w:tr>
+        <w:tc>
+          <w:tcPr>
+            <w:tcW w:w="1980" w:type="dxa"/>
+            <w:gridSpan w:val="3"/>
+            <w:tcBorders>
+              <w:bottom w:val="single" w:sz="4" w:space="0" w:color="auto"/>
+            </w:tcBorders>
+          </w:tcPr>
+          <w:p>
+            <w:pPr>
+              <w:rPr>
+                <w:b/>
+              </w:rPr>
+            </w:pPr>
+            <w:r>
+              <w:rPr>
+                <w:b/>
+              </w:rPr>
+              <w:t>Summary</w:t>
+            </w:r>
+          </w:p>
+        </w:tc>
+        <w:tc>
+          <w:tcPr>
+            <w:tcW w:w="8470" w:type="dxa"/>
+            <w:tcBorders>
+              <w:bottom w:val="single" w:sz="4" w:space="0" w:color="auto"/>
+            </w:tcBorders>
+          </w:tcPr>
+          <w:p>
+            <w:r>
+              <w:t xml:space="preserve">Students will train the computer to play </w:t>
+            </w:r>
+            <w:r>
+              <w:t>Top Trumps</w:t>
+            </w:r>
+            <w:r>
+              <w:t xml:space="preserve"> by playing the game in Scratch. The machine learning model will be trained based on the </w:t>
+            </w:r>
+            <w:r>
+              <w:t>choices</w:t>
+            </w:r>
+            <w:r>
+              <w:t xml:space="preserve"> that they make while playing. </w:t>
+            </w:r>
+          </w:p>
+        </w:tc>
+      </w:tr>
+      <w:tr>
+        <w:tc>
+          <w:tcPr>
+            <w:tcW w:w="1980" w:type="dxa"/>
+            <w:gridSpan w:val="3"/>
+            <w:tcBorders>
+              <w:bottom w:val="single" w:sz="4" w:space="0" w:color="auto"/>
+            </w:tcBorders>
+            <w:tcMar>
+              <w:bottom w:w="113" w:type="dxa"/>
+            </w:tcMar>
+          </w:tcPr>
+          <w:p>
+            <w:pPr>
+              <w:rPr>
+                <w:b/>
+              </w:rPr>
+            </w:pPr>
+            <w:r>
+              <w:rPr>
+                <w:b/>
+              </w:rPr>
+              <w:t>Topics</w:t>
+            </w:r>
+          </w:p>
+        </w:tc>
+        <w:tc>
+          <w:tcPr>
+            <w:tcW w:w="8470" w:type="dxa"/>
+            <w:tcBorders>
+              <w:bottom w:val="single" w:sz="4" w:space="0" w:color="auto"/>
+            </w:tcBorders>
+            <w:tcMar>
+              <w:bottom w:w="113" w:type="dxa"/>
+            </w:tcMar>
+          </w:tcPr>
+          <w:p>
+            <w:r>
+              <w:t>decision tree learning, reinforcement learning, categorical data</w:t>
+            </w:r>
+          </w:p>
+        </w:tc>
+      </w:tr>
+      <w:tr>
+        <w:tc>
+          <w:tcPr>
+            <w:tcW w:w="10450" w:type="dxa"/>
+            <w:gridSpan w:val="4"/>
+            <w:shd w:val="clear" w:color="auto" w:fill="92D050"/>
+            <w:tcMar>
+              <w:top w:w="85" w:type="dxa"/>
+              <w:left w:w="85" w:type="dxa"/>
+              <w:bottom w:w="85" w:type="dxa"/>
+              <w:right w:w="85" w:type="dxa"/>
+            </w:tcMar>
+            <w:vAlign w:val="center"/>
+          </w:tcPr>
+          <w:p>
+            <w:pPr>
+              <w:jc w:val="center"/>
+              <w:rPr>
+                <w:rFonts w:ascii="IBM Plex Sans" w:hAnsi="IBM Plex Sans"/>
+                <w:b/>
+              </w:rPr>
+            </w:pPr>
+            <w:r>
+              <w:rPr>
+                <w:rFonts w:ascii="IBM Plex Sans" w:hAnsi="IBM Plex Sans"/>
+                <w:b/>
+                <w:color w:val="44546A" w:themeColor="text2"/>
+              </w:rPr>
+              <w:t>Setup</w:t>
+            </w:r>
+          </w:p>
+        </w:tc>
+      </w:tr>
+      <w:tr>
+        <w:tc>
+          <w:tcPr>
+            <w:tcW w:w="10450" w:type="dxa"/>
+            <w:gridSpan w:val="4"/>
+            <w:tcMar>
+              <w:top w:w="113" w:type="dxa"/>
+            </w:tcMar>
+          </w:tcPr>
+          <w:p>
+            <w:r>
+              <w:t>Each student will need:</w:t>
+            </w:r>
+          </w:p>
+        </w:tc>
+      </w:tr>
+      <w:tr>
+        <w:tc>
+          <w:tcPr>
+            <w:tcW w:w="279" w:type="dxa"/>
+          </w:tcPr>
+          <w:p>
+            <w:pPr>
+              <w:rPr>
+                <w:b/>
+              </w:rPr>
+            </w:pPr>
+          </w:p>
+        </w:tc>
+        <w:tc>
+          <w:tcPr>
+            <w:tcW w:w="1701" w:type="dxa"/>
+            <w:gridSpan w:val="2"/>
+          </w:tcPr>
+          <w:p>
+            <w:pPr>
+              <w:rPr>
+                <w:b/>
+              </w:rPr>
+            </w:pPr>
+            <w:r>
+              <w:rPr>
+                <w:b/>
+              </w:rPr>
+              <w:t>Print-outs</w:t>
+            </w:r>
+          </w:p>
+        </w:tc>
+        <w:tc>
+          <w:tcPr>
+            <w:tcW w:w="8470" w:type="dxa"/>
+          </w:tcPr>
+          <w:p>
+            <w:pPr>
+              <w:rPr>
+                <w:sz w:val="22"/>
+              </w:rPr>
+            </w:pPr>
+            <w:r>
+              <w:t xml:space="preserve">Project worksheet    </w:t>
+            </w:r>
+            <w:r>
+              <w:rPr>
+                <w:sz w:val="22"/>
+              </w:rPr>
+              <w:t xml:space="preserve">(download from </w:t>
+            </w:r>
+            <w:hyperlink r:id="rId74" w:history="1">
+              <w:r>
+                <w:rPr>
+                  <w:rStyle w:val="Hyperlink"/>
+                  <w:sz w:val="22"/>
+                </w:rPr>
+                <w:t>https://machinelearningforkids.co.uk/worksheets</w:t>
+              </w:r>
+            </w:hyperlink>
+            <w:r>
+              <w:rPr>
+                <w:sz w:val="22"/>
+              </w:rPr>
+              <w:t xml:space="preserve"> )</w:t>
+            </w:r>
+          </w:p>
+          <w:p>
+            <w:pPr>
+              <w:rPr>
+                <w:sz w:val="21"/>
+                <w:szCs w:val="21"/>
+              </w:rPr>
+            </w:pPr>
+          </w:p>
+          <w:p>
+            <w:r>
+              <w:rPr>
+                <w:sz w:val="21"/>
+                <w:szCs w:val="21"/>
+              </w:rPr>
+              <w:t>Blocks in Scratch scripts are colour-coded, so printing in colour will make it easier for students.</w:t>
+            </w:r>
+          </w:p>
+        </w:tc>
+      </w:tr>
+      <w:tr>
+        <w:tc>
+          <w:tcPr>
+            <w:tcW w:w="279" w:type="dxa"/>
+          </w:tcPr>
+          <w:p>
+            <w:pPr>
+              <w:rPr>
+                <w:b/>
+              </w:rPr>
+            </w:pPr>
+          </w:p>
+        </w:tc>
+        <w:tc>
+          <w:tcPr>
+            <w:tcW w:w="1701" w:type="dxa"/>
+            <w:gridSpan w:val="2"/>
+          </w:tcPr>
+          <w:p>
+            <w:pPr>
+              <w:rPr>
+                <w:b/>
+              </w:rPr>
+            </w:pPr>
+            <w:r>
+              <w:rPr>
+                <w:b/>
+              </w:rPr>
+              <w:t>Access</w:t>
+            </w:r>
+          </w:p>
+        </w:tc>
+        <w:tc>
+          <w:tcPr>
+            <w:tcW w:w="8470" w:type="dxa"/>
+          </w:tcPr>
+          <w:p>
+            <w:r>
+              <w:t>Username and password for machinelearningforkids.co.uk</w:t>
+            </w:r>
+          </w:p>
+        </w:tc>
+      </w:tr>
+      <w:tr>
+        <w:tc>
+          <w:tcPr>
+            <w:tcW w:w="10450" w:type="dxa"/>
+            <w:gridSpan w:val="4"/>
+            <w:tcMar>
+              <w:top w:w="113" w:type="dxa"/>
+            </w:tcMar>
+          </w:tcPr>
+          <w:p>
+            <w:r>
+              <w:t>Class account will need:</w:t>
+            </w:r>
+          </w:p>
+        </w:tc>
+      </w:tr>
+      <w:tr>
+        <w:tc>
+          <w:tcPr>
+            <w:tcW w:w="279" w:type="dxa"/>
+            <w:tcBorders>
+              <w:bottom w:val="single" w:sz="4" w:space="0" w:color="auto"/>
+            </w:tcBorders>
+          </w:tcPr>
+          <w:p>
+            <w:pPr>
+              <w:rPr>
+                <w:b/>
+              </w:rPr>
+            </w:pPr>
+          </w:p>
+        </w:tc>
+        <w:tc>
+          <w:tcPr>
+            <w:tcW w:w="1701" w:type="dxa"/>
+            <w:gridSpan w:val="2"/>
+            <w:tcBorders>
+              <w:bottom w:val="single" w:sz="4" w:space="0" w:color="auto"/>
+            </w:tcBorders>
+          </w:tcPr>
+          <w:p>
+            <w:pPr>
+              <w:rPr>
+                <w:b/>
+              </w:rPr>
+            </w:pPr>
+            <w:r>
+              <w:rPr>
+                <w:b/>
+              </w:rPr>
+              <w:t>API keys</w:t>
+            </w:r>
+          </w:p>
+        </w:tc>
+        <w:tc>
+          <w:tcPr>
+            <w:tcW w:w="8470" w:type="dxa"/>
+            <w:tcBorders>
+              <w:bottom w:val="single" w:sz="4" w:space="0" w:color="auto"/>
+            </w:tcBorders>
+          </w:tcPr>
+          <w:p>
+            <w:r>
+              <w:t>None</w:t>
+            </w:r>
+          </w:p>
+          <w:p/>
+        </w:tc>
+      </w:tr>
+      <w:tr>
+        <w:tc>
+          <w:tcPr>
+            <w:tcW w:w="10450" w:type="dxa"/>
+            <w:gridSpan w:val="4"/>
+            <w:shd w:val="clear" w:color="auto" w:fill="92D050"/>
+            <w:tcMar>
+              <w:top w:w="85" w:type="dxa"/>
+              <w:left w:w="85" w:type="dxa"/>
+              <w:bottom w:w="85" w:type="dxa"/>
+              <w:right w:w="85" w:type="dxa"/>
+            </w:tcMar>
+          </w:tcPr>
+          <w:p>
+            <w:pPr>
+              <w:jc w:val="center"/>
+            </w:pPr>
+            <w:r>
+              <w:rPr>
+                <w:rFonts w:ascii="IBM Plex Sans" w:hAnsi="IBM Plex Sans"/>
+                <w:b/>
+                <w:color w:val="44546A" w:themeColor="text2"/>
+              </w:rPr>
+              <w:t>Customizing</w:t>
+            </w:r>
+          </w:p>
+        </w:tc>
+      </w:tr>
+      <w:tr>
+        <w:tc>
+          <w:tcPr>
+            <w:tcW w:w="10450" w:type="dxa"/>
+            <w:gridSpan w:val="4"/>
+            <w:tcBorders>
+              <w:bottom w:val="single" w:sz="4" w:space="0" w:color="auto"/>
+            </w:tcBorders>
+          </w:tcPr>
+          <w:p>
+            <w:pPr>
+              <w:rPr>
+                <w:sz w:val="22"/>
+              </w:rPr>
+            </w:pPr>
+            <w:r>
+              <w:rPr>
+                <w:sz w:val="22"/>
+              </w:rPr>
+              <w:t xml:space="preserve">If you use </w:t>
+            </w:r>
+            <w:r>
+              <w:rPr>
+                <w:b/>
+                <w:sz w:val="22"/>
+              </w:rPr>
+              <w:t>PRIMM</w:t>
+            </w:r>
+            <w:r>
+              <w:rPr>
+                <w:sz w:val="22"/>
+              </w:rPr>
+              <w:t xml:space="preserve"> approaches with your class, add a step where students predict how the project template works.</w:t>
+            </w:r>
+          </w:p>
+          <w:p>
+            <w:pPr>
+              <w:rPr>
+                <w:sz w:val="22"/>
+              </w:rPr>
+            </w:pPr>
+            <w:r>
+              <w:rPr>
+                <w:sz w:val="22"/>
+              </w:rPr>
+              <w:t xml:space="preserve">If you want to </w:t>
+            </w:r>
+            <w:r>
+              <w:rPr>
+                <w:b/>
+                <w:sz w:val="22"/>
+              </w:rPr>
+              <w:t>increase the amount of coding</w:t>
+            </w:r>
+            <w:r>
+              <w:rPr>
+                <w:sz w:val="22"/>
+              </w:rPr>
+              <w:t xml:space="preserve"> involved, delete some of the code from the project template and add steps to the worksheet so students code it themselves.</w:t>
+            </w:r>
+          </w:p>
+          <w:p>
+            <w:pPr>
+              <w:rPr>
+                <w:sz w:val="22"/>
+              </w:rPr>
+            </w:pPr>
+            <w:r>
+              <w:rPr>
+                <w:sz w:val="22"/>
+              </w:rPr>
+              <w:t xml:space="preserve">If you want to </w:t>
+            </w:r>
+            <w:r>
+              <w:rPr>
+                <w:b/>
+                <w:sz w:val="22"/>
+              </w:rPr>
+              <w:t>encourage problem solving</w:t>
+            </w:r>
+            <w:r>
+              <w:rPr>
+                <w:sz w:val="22"/>
+              </w:rPr>
+              <w:t>, delete some of the detail in the worksheets and provide more general instructions instead.</w:t>
+            </w:r>
+          </w:p>
+          <w:p>
+            <w:r>
+              <w:rPr>
+                <w:sz w:val="22"/>
+              </w:rPr>
+              <w:t>P</w:t>
+            </w:r>
+            <w:r>
+              <w:rPr>
+                <w:sz w:val="22"/>
+              </w:rPr>
+              <w:t>roject template files</w:t>
+            </w:r>
+            <w:r>
+              <w:rPr>
+                <w:sz w:val="22"/>
+              </w:rPr>
+              <w:t xml:space="preserve"> &amp;</w:t>
+            </w:r>
+            <w:r>
+              <w:rPr>
+                <w:sz w:val="22"/>
+              </w:rPr>
+              <w:t xml:space="preserve"> worksheets in MS Word format are available so you can </w:t>
+            </w:r>
+            <w:r>
+              <w:rPr>
+                <w:b/>
+                <w:sz w:val="22"/>
+              </w:rPr>
+              <w:t>modify them to suit your class</w:t>
+            </w:r>
+            <w:r>
+              <w:rPr>
+                <w:sz w:val="22"/>
+              </w:rPr>
+              <w:t>.</w:t>
+            </w:r>
+          </w:p>
+        </w:tc>
+      </w:tr>
+      <w:tr>
+        <w:tc>
+          <w:tcPr>
+            <w:tcW w:w="1696" w:type="dxa"/>
+            <w:gridSpan w:val="2"/>
+            <w:tcBorders>
+              <w:bottom w:val="single" w:sz="4" w:space="0" w:color="auto"/>
+            </w:tcBorders>
+          </w:tcPr>
+          <w:p>
+            <w:pPr>
+              <w:rPr>
+                <w:b/>
+              </w:rPr>
+            </w:pPr>
+            <w:r>
+              <w:rPr>
+                <w:b/>
+              </w:rPr>
+              <w:t>T</w:t>
+            </w:r>
+            <w:r>
+              <w:rPr>
+                <w:b/>
+              </w:rPr>
+              <w:t>emplate</w:t>
+            </w:r>
+          </w:p>
+        </w:tc>
+        <w:tc>
+          <w:tcPr>
+            <w:tcW w:w="8754" w:type="dxa"/>
+            <w:gridSpan w:val="2"/>
+            <w:tcBorders>
+              <w:bottom w:val="single" w:sz="4" w:space="0" w:color="auto"/>
+            </w:tcBorders>
+          </w:tcPr>
+          <w:p>
+            <w:hyperlink r:id="rId75" w:history="1">
+              <w:r>
+                <w:rPr>
+                  <w:rStyle w:val="Hyperlink"/>
+                </w:rPr>
+                <w:t>https://github.com/IBM/taxinomitis-docs/tree/master/scratch-templates</w:t>
+              </w:r>
+            </w:hyperlink>
+          </w:p>
+        </w:tc>
+      </w:tr>
+      <w:tr>
+        <w:tc>
+          <w:tcPr>
+            <w:tcW w:w="1696" w:type="dxa"/>
+            <w:gridSpan w:val="2"/>
+            <w:tcBorders>
+              <w:bottom w:val="single" w:sz="4" w:space="0" w:color="auto"/>
+            </w:tcBorders>
+          </w:tcPr>
+          <w:p>
+            <w:pPr>
+              <w:rPr>
+                <w:b/>
+              </w:rPr>
+            </w:pPr>
+            <w:r>
+              <w:rPr>
+                <w:b/>
+              </w:rPr>
+              <w:t>Worksheet</w:t>
+            </w:r>
+            <w:r>
+              <w:rPr>
+                <w:b/>
+              </w:rPr>
+              <w:t>s</w:t>
+            </w:r>
+          </w:p>
+        </w:tc>
+        <w:tc>
+          <w:tcPr>
+            <w:tcW w:w="8754" w:type="dxa"/>
+            <w:gridSpan w:val="2"/>
+            <w:tcBorders>
+              <w:bottom w:val="single" w:sz="4" w:space="0" w:color="auto"/>
+            </w:tcBorders>
+          </w:tcPr>
+          <w:p>
+            <w:hyperlink r:id="rId76" w:history="1">
+              <w:r>
+                <w:rPr>
+                  <w:rStyle w:val="Hyperlink"/>
+                </w:rPr>
+                <w:t>https://github.com/IBM/taxinomitis-docs/tree/master/project-worksheets/msword</w:t>
+              </w:r>
+            </w:hyperlink>
+          </w:p>
+        </w:tc>
+      </w:tr>
+      <w:tr>
+        <w:tc>
+          <w:tcPr>
+            <w:tcW w:w="10450" w:type="dxa"/>
+            <w:gridSpan w:val="4"/>
+            <w:shd w:val="clear" w:color="auto" w:fill="92D050"/>
+            <w:tcMar>
+              <w:top w:w="85" w:type="dxa"/>
+              <w:left w:w="85" w:type="dxa"/>
+              <w:bottom w:w="85" w:type="dxa"/>
+              <w:right w:w="85" w:type="dxa"/>
+            </w:tcMar>
+          </w:tcPr>
+          <w:p>
+            <w:pPr>
+              <w:jc w:val="center"/>
+            </w:pPr>
+            <w:r>
+              <w:rPr>
+                <w:rFonts w:ascii="IBM Plex Sans" w:hAnsi="IBM Plex Sans"/>
+                <w:b/>
+                <w:color w:val="44546A" w:themeColor="text2"/>
+              </w:rPr>
+              <w:t>Help</w:t>
+            </w:r>
+          </w:p>
+        </w:tc>
+      </w:tr>
+      <w:tr>
+        <w:tc>
+          <w:tcPr>
+            <w:tcW w:w="1980" w:type="dxa"/>
+            <w:gridSpan w:val="3"/>
+          </w:tcPr>
+          <w:p>
+            <w:pPr>
+              <w:rPr>
+                <w:b/>
+              </w:rPr>
+            </w:pPr>
+            <w:r>
+              <w:rPr>
+                <w:b/>
+              </w:rPr>
+              <w:t>Potential issues</w:t>
+            </w:r>
+          </w:p>
+        </w:tc>
+        <w:tc>
+          <w:tcPr>
+            <w:tcW w:w="8470" w:type="dxa"/>
+          </w:tcPr>
+          <w:p>
+            <w:pPr>
+              <w:pStyle w:val="ListParagraph"/>
+              <w:numPr>
+                <w:ilvl w:val="0"/>
+                <w:numId w:val="1"/>
+              </w:numPr>
+              <w:ind w:left="455" w:hanging="425"/>
+            </w:pPr>
+            <w:r>
+              <w:t>The most common bug in student Scratch scripts is to make the wrong choice in orange drop-down blocks (e.g. choosing “</w:t>
+            </w:r>
+            <w:r>
+              <w:t>you</w:t>
+            </w:r>
+            <w:r>
+              <w:t>” instead of “</w:t>
+            </w:r>
+            <w:r>
+              <w:t>computer</w:t>
+            </w:r>
+            <w:r>
+              <w:t>”). Encourage students to copy carefully. Working in pairs can help avoid mistakes.</w:t>
+            </w:r>
+          </w:p>
+          <w:p>
+            <w:pPr>
+              <w:pStyle w:val="ListParagraph"/>
+              <w:numPr>
+                <w:ilvl w:val="0"/>
+                <w:numId w:val="1"/>
+              </w:numPr>
+              <w:ind w:left="455" w:hanging="425"/>
+            </w:pPr>
+            <w:r>
+              <w:t>The computer is trained using the decisions made by the student when they play. This is inverted when used by the computer to make decisions. (e.g. the computer chooses a move that will result in “lose” because the best move for the computer is one that results in the player “losing”).</w:t>
+            </w:r>
+          </w:p>
+          <w:p>
+            <w:pPr>
+              <w:pStyle w:val="ListParagraph"/>
+              <w:numPr>
+                <w:ilvl w:val="0"/>
+                <w:numId w:val="1"/>
+              </w:numPr>
+              <w:ind w:left="455" w:hanging="425"/>
+            </w:pPr>
+            <w:r>
+              <w:t>“https://machinelearningforkids.co.uk” is a long URL to type for some children. You may find it easier to set up a bookmark that they can click on instead.</w:t>
+            </w:r>
+          </w:p>
+          <w:p/>
+          <w:p>
+            <w:r>
+              <w:t xml:space="preserve">General troubleshooting and help at </w:t>
+            </w:r>
+            <w:hyperlink r:id="rId77" w:history="1">
               <w:r>
                 <w:rPr>
                   <w:rStyle w:val="Hyperlink"/>
@@ -19005,7 +20872,7 @@
               <w:rPr>
                 <w:sz w:val="40"/>
               </w:rPr>
-              <w:t>Top Trumps</w:t>
+              <w:t>Newspaper shelves</w:t>
             </w:r>
           </w:p>
         </w:tc>
@@ -19036,7 +20903,7 @@
           </w:tcPr>
           <w:p>
             <w:r>
-              <w:t>Train a computer to be able to play the Top Trumps card game in Scratch.</w:t>
+              <w:t>Train a computer to recognise headlines from national newspapers.</w:t>
             </w:r>
           </w:p>
           <w:p/>
@@ -19076,13 +20943,7 @@
               <w:rPr>
                 <w:b/>
               </w:rPr>
-              <w:t xml:space="preserve">Teach a computer to </w:t>
-            </w:r>
-            <w:r>
-              <w:rPr>
-                <w:b/>
-              </w:rPr>
-              <w:t>play a game</w:t>
+              <w:t>Test the computer's ability to recognise use of language</w:t>
             </w:r>
             <w:r>
               <w:rPr>
@@ -19101,20 +20962,7 @@
               <w:ind w:left="455" w:hanging="425"/>
             </w:pPr>
             <w:r>
-              <w:t>Collecting training is easier than manually labelling training data.</w:t>
-            </w:r>
-          </w:p>
-          <w:p>
-            <w:pPr>
-              <w:pStyle w:val="ListParagraph"/>
-              <w:numPr>
-                <w:ilvl w:val="0"/>
-                <w:numId w:val="1"/>
-              </w:numPr>
-              <w:ind w:left="455" w:hanging="425"/>
-            </w:pPr>
-            <w:r>
-              <w:t>Computers can learn to play games where the correct answer cannot be known, by predicting the likelihood of each outcome.</w:t>
+              <w:t>How computers can be taught to recognise the source of writing</w:t>
             </w:r>
           </w:p>
         </w:tc>
@@ -19145,41 +20993,27 @@
           </w:tcPr>
           <w:p>
             <w:r>
-              <w:t>Advanced</w:t>
-            </w:r>
-          </w:p>
-          <w:p>
-            <w:r>
-              <w:rPr>
-                <w:sz w:val="22"/>
-              </w:rPr>
-              <w:t>The Scratch script is long and complex.</w:t>
-            </w:r>
-            <w:r>
-              <w:rPr>
-                <w:sz w:val="22"/>
-              </w:rPr>
-              <w:t xml:space="preserve"> </w:t>
-            </w:r>
-            <w:r>
-              <w:rPr>
-                <w:sz w:val="22"/>
-              </w:rPr>
-              <w:t xml:space="preserve">Most of it is provided in a starter project </w:t>
-            </w:r>
-            <w:proofErr w:type="gramStart"/>
-            <w:r>
-              <w:rPr>
-                <w:sz w:val="22"/>
-              </w:rPr>
-              <w:t>file, but</w:t>
-            </w:r>
-            <w:proofErr w:type="gramEnd"/>
-            <w:r>
-              <w:rPr>
-                <w:sz w:val="22"/>
-              </w:rPr>
-              <w:t xml:space="preserve"> finding the right places to make changes needs care. </w:t>
+              <w:t>Intermediate</w:t>
+            </w:r>
+          </w:p>
+          <w:p>
+            <w:r>
+              <w:rPr>
+                <w:sz w:val="22"/>
+              </w:rPr>
+              <w:t xml:space="preserve">The project is easy to make, but typing in headlines </w:t>
+            </w:r>
+            <w:r>
+              <w:rPr>
+                <w:sz w:val="22"/>
+              </w:rPr>
+              <w:t>for training data</w:t>
+            </w:r>
+            <w:r>
+              <w:rPr>
+                <w:sz w:val="22"/>
+              </w:rPr>
+              <w:t xml:space="preserve"> can be time-consuming</w:t>
             </w:r>
           </w:p>
         </w:tc>
@@ -19216,13 +21050,13 @@
           </w:tcPr>
           <w:p>
             <w:r>
-              <w:t xml:space="preserve">1 – </w:t>
-            </w:r>
-            <w:r>
-              <w:t>2</w:t>
-            </w:r>
-            <w:r>
-              <w:t xml:space="preserve"> hours</w:t>
+              <w:t xml:space="preserve">1 hour   </w:t>
+            </w:r>
+            <w:r>
+              <w:rPr>
+                <w:sz w:val="20"/>
+              </w:rPr>
+              <w:t xml:space="preserve">  </w:t>
             </w:r>
           </w:p>
         </w:tc>
@@ -19259,19 +21093,28 @@
           </w:tcPr>
           <w:p>
             <w:r>
-              <w:t xml:space="preserve">Students will train the computer to play </w:t>
-            </w:r>
-            <w:r>
-              <w:t>Top Trumps</w:t>
-            </w:r>
-            <w:r>
-              <w:t xml:space="preserve"> by playing the game in Scratch. The machine learning model will be trained based on the </w:t>
-            </w:r>
-            <w:r>
-              <w:t>choices</w:t>
-            </w:r>
-            <w:r>
-              <w:t xml:space="preserve"> that they make while playing. </w:t>
+              <w:t xml:space="preserve">Students will </w:t>
+            </w:r>
+            <w:r>
+              <w:t xml:space="preserve">collect examples of headlines from national newspapers. These will be used to train a machine learning model based on </w:t>
+            </w:r>
+            <w:r>
+              <w:t xml:space="preserve">the use of </w:t>
+            </w:r>
+            <w:r>
+              <w:t xml:space="preserve">language in headlines. </w:t>
+            </w:r>
+            <w:r>
+              <w:t xml:space="preserve">They will create a Scratch project that puts a newspaper on the right shelf based on predicting which newspaper a </w:t>
+            </w:r>
+            <w:r>
+              <w:t xml:space="preserve">new </w:t>
+            </w:r>
+            <w:r>
+              <w:t>headline is from.</w:t>
+            </w:r>
+            <w:r>
+              <w:t xml:space="preserve"> </w:t>
             </w:r>
           </w:p>
         </w:tc>
@@ -19314,7 +21157,7 @@
           </w:tcPr>
           <w:p>
             <w:r>
-              <w:t>decision tree learning, reinforcement learning, categorical data</w:t>
+              <w:t>text classification, supervised learning</w:t>
             </w:r>
           </w:p>
         </w:tc>
@@ -19419,7 +21262,7 @@
               </w:rPr>
               <w:t xml:space="preserve">(download from </w:t>
             </w:r>
-            <w:hyperlink r:id="rId72" w:history="1">
+            <w:hyperlink r:id="rId78" w:history="1">
               <w:r>
                 <w:rPr>
                   <w:rStyle w:val="Hyperlink"/>
@@ -19559,8 +21402,81 @@
             </w:tcBorders>
           </w:tcPr>
           <w:p>
-            <w:r>
-              <w:t>None</w:t>
+            <w:pPr>
+              <w:rPr>
+                <w:b/>
+              </w:rPr>
+            </w:pPr>
+            <w:r>
+              <w:rPr>
+                <w:b/>
+              </w:rPr>
+              <w:t xml:space="preserve">Watson </w:t>
+            </w:r>
+            <w:r>
+              <w:rPr>
+                <w:b/>
+              </w:rPr>
+              <w:t>Assistant</w:t>
+            </w:r>
+          </w:p>
+          <w:p>
+            <w:r>
+              <w:t>1 workspace per student</w:t>
+            </w:r>
+          </w:p>
+          <w:p>
+            <w:pPr>
+              <w:rPr>
+                <w:sz w:val="14"/>
+                <w:szCs w:val="14"/>
+              </w:rPr>
+            </w:pPr>
+          </w:p>
+          <w:p>
+            <w:r>
+              <w:t>One “Lite” API key is free but can only be used to create 5 workspaces</w:t>
+            </w:r>
+          </w:p>
+          <w:p>
+            <w:r>
+              <w:t>One “Standard” API key can be used to create to create 20 workspaces</w:t>
+            </w:r>
+          </w:p>
+          <w:p>
+            <w:pPr>
+              <w:rPr>
+                <w:sz w:val="14"/>
+                <w:szCs w:val="14"/>
+              </w:rPr>
+            </w:pPr>
+          </w:p>
+          <w:p>
+            <w:pPr>
+              <w:rPr>
+                <w:sz w:val="18"/>
+              </w:rPr>
+            </w:pPr>
+            <w:r>
+              <w:rPr>
+                <w:sz w:val="18"/>
+              </w:rPr>
+              <w:t xml:space="preserve">more detail at: </w:t>
+            </w:r>
+            <w:hyperlink r:id="rId79" w:history="1">
+              <w:r>
+                <w:rPr>
+                  <w:rStyle w:val="Hyperlink"/>
+                  <w:sz w:val="18"/>
+                </w:rPr>
+                <w:t>https://machinelearningforkids.co.uk/apikeys-guide</w:t>
+              </w:r>
+            </w:hyperlink>
+            <w:r>
+              <w:rPr>
+                <w:sz w:val="18"/>
+              </w:rPr>
+              <w:t xml:space="preserve"> </w:t>
             </w:r>
           </w:p>
           <w:p/>
@@ -19760,7 +21676,7 @@
             </w:tcBorders>
           </w:tcPr>
           <w:p>
-            <w:hyperlink r:id="rId73" w:history="1">
+            <w:hyperlink r:id="rId80" w:history="1">
               <w:r>
                 <w:rPr>
                   <w:rStyle w:val="Hyperlink"/>
@@ -19809,7 +21725,7 @@
             </w:tcBorders>
           </w:tcPr>
           <w:p>
-            <w:hyperlink r:id="rId74" w:history="1">
+            <w:hyperlink r:id="rId81" w:history="1">
               <w:r>
                 <w:rPr>
                   <w:rStyle w:val="Hyperlink"/>
@@ -19882,19 +21798,25 @@
               <w:ind w:left="455" w:hanging="425"/>
             </w:pPr>
             <w:r>
-              <w:t>The most common bug in student Scratch scripts is to make the wrong choice in orange drop-down blocks (e.g. choosing “</w:t>
-            </w:r>
-            <w:r>
-              <w:t>you</w:t>
-            </w:r>
-            <w:r>
-              <w:t>” instead of “</w:t>
-            </w:r>
-            <w:r>
-              <w:t>computer</w:t>
-            </w:r>
-            <w:r>
-              <w:t>”). Encourage students to copy carefully. Working in pairs can help avoid mistakes.</w:t>
+              <w:t xml:space="preserve">Some newspapers use </w:t>
+            </w:r>
+            <w:r>
+              <w:t>language</w:t>
+            </w:r>
+            <w:r>
+              <w:t xml:space="preserve"> that may not be appropriate for younger children</w:t>
+            </w:r>
+            <w:r>
+              <w:t>.</w:t>
+            </w:r>
+            <w:r>
+              <w:t xml:space="preserve"> </w:t>
+            </w:r>
+            <w:r>
+              <w:t>T</w:t>
+            </w:r>
+            <w:r>
+              <w:t xml:space="preserve">ell your class which newspapers to choose if you have concerns. </w:t>
             </w:r>
           </w:p>
           <w:p>
@@ -19907,7 +21829,7 @@
               <w:ind w:left="455" w:hanging="425"/>
             </w:pPr>
             <w:r>
-              <w:t>The computer is trained using the decisions made by the student when they play. This is inverted when used by the computer to make decisions. (e.g. the computer chooses a move that will result in “lose” because the best move for the computer is one that results in the player “losing”).</w:t>
+              <w:t>If you would like to save time, you could modify the worksheet to use two or three newspapers instead of four.</w:t>
             </w:r>
           </w:p>
           <w:p>
@@ -19928,7 +21850,7 @@
             <w:r>
               <w:t xml:space="preserve">General troubleshooting and help at </w:t>
             </w:r>
-            <w:hyperlink r:id="rId75" w:history="1">
+            <w:hyperlink r:id="rId82" w:history="1">
               <w:r>
                 <w:rPr>
                   <w:rStyle w:val="Hyperlink"/>
@@ -19943,25 +21865,6 @@
           <w:p/>
         </w:tc>
       </w:tr>
-    </w:tbl>
-    <w:p/>
-    <w:p>
-      <w:r>
-        <w:br w:type="page"/>
-      </w:r>
-    </w:p>
-    <w:tbl>
-      <w:tblPr>
-        <w:tblStyle w:val="TableGrid"/>
-        <w:tblW w:w="5000" w:type="pct"/>
-        <w:tblLook w:val="04A0" w:firstRow="1" w:lastRow="0" w:firstColumn="1" w:lastColumn="0" w:noHBand="0" w:noVBand="1"/>
-      </w:tblPr>
-      <w:tblGrid>
-        <w:gridCol w:w="279"/>
-        <w:gridCol w:w="1417"/>
-        <w:gridCol w:w="284"/>
-        <w:gridCol w:w="8470"/>
-      </w:tblGrid>
       <w:tr>
         <w:tc>
           <w:tcPr>
@@ -20064,7 +21967,13 @@
               <w:rPr>
                 <w:sz w:val="40"/>
               </w:rPr>
-              <w:t>Newspaper shelves</w:t>
+              <w:t>Headline</w:t>
+            </w:r>
+            <w:r>
+              <w:rPr>
+                <w:sz w:val="40"/>
+              </w:rPr>
+              <w:t xml:space="preserve"> testing</w:t>
             </w:r>
           </w:p>
         </w:tc>
@@ -20157,6 +22066,19 @@
               <w:t>How computers can be taught to recognise the source of writing</w:t>
             </w:r>
           </w:p>
+          <w:p>
+            <w:pPr>
+              <w:pStyle w:val="ListParagraph"/>
+              <w:numPr>
+                <w:ilvl w:val="0"/>
+                <w:numId w:val="1"/>
+              </w:numPr>
+              <w:ind w:left="455" w:hanging="425"/>
+            </w:pPr>
+            <w:r>
+              <w:t>How machine learning systems are tested.</w:t>
+            </w:r>
+          </w:p>
         </w:tc>
       </w:tr>
       <w:tr>
@@ -20185,27 +22107,66 @@
           </w:tcPr>
           <w:p>
             <w:r>
-              <w:t>Intermediate</w:t>
-            </w:r>
-          </w:p>
-          <w:p>
-            <w:r>
-              <w:rPr>
-                <w:sz w:val="22"/>
-              </w:rPr>
-              <w:t xml:space="preserve">The project is easy to make, but typing in headlines </w:t>
-            </w:r>
-            <w:r>
-              <w:rPr>
-                <w:sz w:val="22"/>
-              </w:rPr>
-              <w:t>for training data</w:t>
-            </w:r>
-            <w:r>
-              <w:rPr>
-                <w:sz w:val="22"/>
-              </w:rPr>
-              <w:t xml:space="preserve"> can be time-consuming</w:t>
+              <w:t>Advanced</w:t>
+            </w:r>
+          </w:p>
+          <w:p>
+            <w:pPr>
+              <w:rPr>
+                <w:sz w:val="22"/>
+              </w:rPr>
+            </w:pPr>
+            <w:r>
+              <w:rPr>
+                <w:sz w:val="22"/>
+              </w:rPr>
+              <w:t xml:space="preserve">The Scratch script for </w:t>
+            </w:r>
+            <w:r>
+              <w:rPr>
+                <w:sz w:val="22"/>
+              </w:rPr>
+              <w:t>this project</w:t>
+            </w:r>
+            <w:r>
+              <w:rPr>
+                <w:sz w:val="22"/>
+              </w:rPr>
+              <w:t xml:space="preserve"> is long and complex.</w:t>
+            </w:r>
+            <w:r>
+              <w:rPr>
+                <w:sz w:val="22"/>
+              </w:rPr>
+              <w:t xml:space="preserve"> </w:t>
+            </w:r>
+            <w:r>
+              <w:rPr>
+                <w:sz w:val="22"/>
+              </w:rPr>
+              <w:t xml:space="preserve">Most of it is provided in a starter project </w:t>
+            </w:r>
+            <w:proofErr w:type="gramStart"/>
+            <w:r>
+              <w:rPr>
+                <w:sz w:val="22"/>
+              </w:rPr>
+              <w:t>file, but</w:t>
+            </w:r>
+            <w:proofErr w:type="gramEnd"/>
+            <w:r>
+              <w:rPr>
+                <w:sz w:val="22"/>
+              </w:rPr>
+              <w:t xml:space="preserve"> finding the right places to make changes needs care. </w:t>
+            </w:r>
+          </w:p>
+          <w:p>
+            <w:r>
+              <w:rPr>
+                <w:sz w:val="22"/>
+              </w:rPr>
+              <w:t>The concept of testing and accuracy can require some explanation.</w:t>
             </w:r>
           </w:p>
         </w:tc>
@@ -20242,15 +22203,16 @@
           </w:tcPr>
           <w:p>
             <w:r>
-              <w:t xml:space="preserve">1 hour   </w:t>
-            </w:r>
-            <w:r>
-              <w:rPr>
-                <w:sz w:val="20"/>
-              </w:rPr>
-              <w:t xml:space="preserve">  </w:t>
-            </w:r>
-          </w:p>
+              <w:t>2</w:t>
+            </w:r>
+            <w:r>
+              <w:t>-3 hours</w:t>
+            </w:r>
+            <w:r>
+              <w:t xml:space="preserve"> </w:t>
+            </w:r>
+          </w:p>
+          <w:p/>
         </w:tc>
       </w:tr>
       <w:tr>
@@ -20285,28 +22247,7 @@
           </w:tcPr>
           <w:p>
             <w:r>
-              <w:t xml:space="preserve">Students will </w:t>
-            </w:r>
-            <w:r>
-              <w:t xml:space="preserve">collect examples of headlines from national newspapers. These will be used to train a machine learning model based on </w:t>
-            </w:r>
-            <w:r>
-              <w:t xml:space="preserve">the use of </w:t>
-            </w:r>
-            <w:r>
-              <w:t xml:space="preserve">language in headlines. </w:t>
-            </w:r>
-            <w:r>
-              <w:t xml:space="preserve">They will create a Scratch project that puts a newspaper on the right shelf based on predicting which newspaper a </w:t>
-            </w:r>
-            <w:r>
-              <w:t xml:space="preserve">new </w:t>
-            </w:r>
-            <w:r>
-              <w:t>headline is from.</w:t>
-            </w:r>
-            <w:r>
-              <w:t xml:space="preserve"> </w:t>
+              <w:t xml:space="preserve">Students will collect examples of headlines from national newspapers. These will be used to train a machine learning model based on language in headlines. They will measure the accuracy of this model in a test framework in Scratch. </w:t>
             </w:r>
           </w:p>
         </w:tc>
@@ -20349,7 +22290,7 @@
           </w:tcPr>
           <w:p>
             <w:r>
-              <w:t>text classification, supervised learning</w:t>
+              <w:t>text classification, supervised learning, testing</w:t>
             </w:r>
           </w:p>
         </w:tc>
@@ -20454,7 +22395,7 @@
               </w:rPr>
               <w:t xml:space="preserve">(download from </w:t>
             </w:r>
-            <w:hyperlink r:id="rId76" w:history="1">
+            <w:hyperlink r:id="rId83" w:history="1">
               <w:r>
                 <w:rPr>
                   <w:rStyle w:val="Hyperlink"/>
@@ -20617,14 +22558,7 @@
               <w:t>1 workspace per student</w:t>
             </w:r>
           </w:p>
-          <w:p>
-            <w:pPr>
-              <w:rPr>
-                <w:sz w:val="14"/>
-                <w:szCs w:val="14"/>
-              </w:rPr>
-            </w:pPr>
-          </w:p>
+          <w:p/>
           <w:p>
             <w:r>
               <w:t>One “Lite” API key is free but can only be used to create 5 workspaces</w:t>
@@ -20635,14 +22569,7 @@
               <w:t>One “Standard” API key can be used to create to create 20 workspaces</w:t>
             </w:r>
           </w:p>
-          <w:p>
-            <w:pPr>
-              <w:rPr>
-                <w:sz w:val="14"/>
-                <w:szCs w:val="14"/>
-              </w:rPr>
-            </w:pPr>
-          </w:p>
+          <w:p/>
           <w:p>
             <w:pPr>
               <w:rPr>
@@ -20655,15 +22582,14 @@
               </w:rPr>
               <w:t xml:space="preserve">more detail at: </w:t>
             </w:r>
-            <w:hyperlink r:id="rId77" w:history="1">
-              <w:r>
-                <w:rPr>
-                  <w:rStyle w:val="Hyperlink"/>
-                  <w:sz w:val="18"/>
-                </w:rPr>
-                <w:t>https://machinelearningforkids.co.uk/apikeys-guide</w:t>
-              </w:r>
-            </w:hyperlink>
+            <w:r>
+              <w:rPr>
+                <w:rStyle w:val="Hyperlink"/>
+                <w:sz w:val="17"/>
+                <w:szCs w:val="17"/>
+              </w:rPr>
+              <w:t>https://github.com/IBM/taxinomitis-docs/raw/master/docs/pdf/machinelearningforkids-apikeys.pdf</w:t>
+            </w:r>
             <w:r>
               <w:rPr>
                 <w:sz w:val="18"/>
@@ -20697,260 +22623,6 @@
                 <w:b/>
                 <w:color w:val="44546A" w:themeColor="text2"/>
               </w:rPr>
-              <w:t>Customizing</w:t>
-            </w:r>
-          </w:p>
-        </w:tc>
-      </w:tr>
-      <w:tr>
-        <w:tc>
-          <w:tcPr>
-            <w:tcW w:w="10450" w:type="dxa"/>
-            <w:gridSpan w:val="4"/>
-            <w:tcBorders>
-              <w:bottom w:val="single" w:sz="4" w:space="0" w:color="auto"/>
-            </w:tcBorders>
-          </w:tcPr>
-          <w:p>
-            <w:pPr>
-              <w:rPr>
-                <w:sz w:val="22"/>
-              </w:rPr>
-            </w:pPr>
-            <w:r>
-              <w:rPr>
-                <w:sz w:val="22"/>
-              </w:rPr>
-              <w:t xml:space="preserve">If you use </w:t>
-            </w:r>
-            <w:r>
-              <w:rPr>
-                <w:b/>
-                <w:sz w:val="22"/>
-              </w:rPr>
-              <w:t>PRIMM</w:t>
-            </w:r>
-            <w:r>
-              <w:rPr>
-                <w:sz w:val="22"/>
-              </w:rPr>
-              <w:t xml:space="preserve"> approaches with your class, add a step where students predict how the project template works.</w:t>
-            </w:r>
-          </w:p>
-          <w:p>
-            <w:pPr>
-              <w:rPr>
-                <w:sz w:val="22"/>
-              </w:rPr>
-            </w:pPr>
-            <w:r>
-              <w:rPr>
-                <w:sz w:val="22"/>
-              </w:rPr>
-              <w:t xml:space="preserve">If you want to </w:t>
-            </w:r>
-            <w:r>
-              <w:rPr>
-                <w:b/>
-                <w:sz w:val="22"/>
-              </w:rPr>
-              <w:t>increase the amount of coding</w:t>
-            </w:r>
-            <w:r>
-              <w:rPr>
-                <w:sz w:val="22"/>
-              </w:rPr>
-              <w:t xml:space="preserve"> involved, delete some of the code from the project template and add steps to the worksheet so students code it themselves.</w:t>
-            </w:r>
-          </w:p>
-          <w:p>
-            <w:pPr>
-              <w:rPr>
-                <w:sz w:val="22"/>
-              </w:rPr>
-            </w:pPr>
-            <w:r>
-              <w:rPr>
-                <w:sz w:val="22"/>
-              </w:rPr>
-              <w:t xml:space="preserve">If you want to </w:t>
-            </w:r>
-            <w:r>
-              <w:rPr>
-                <w:b/>
-                <w:sz w:val="22"/>
-              </w:rPr>
-              <w:t>encourage problem solving</w:t>
-            </w:r>
-            <w:r>
-              <w:rPr>
-                <w:sz w:val="22"/>
-              </w:rPr>
-              <w:t>, delete some of the detail in the worksheets and provide more general instructions instead.</w:t>
-            </w:r>
-          </w:p>
-          <w:p>
-            <w:r>
-              <w:rPr>
-                <w:sz w:val="22"/>
-              </w:rPr>
-              <w:t>P</w:t>
-            </w:r>
-            <w:r>
-              <w:rPr>
-                <w:sz w:val="22"/>
-              </w:rPr>
-              <w:t>roject template files</w:t>
-            </w:r>
-            <w:r>
-              <w:rPr>
-                <w:sz w:val="22"/>
-              </w:rPr>
-              <w:t xml:space="preserve"> &amp;</w:t>
-            </w:r>
-            <w:r>
-              <w:rPr>
-                <w:sz w:val="22"/>
-              </w:rPr>
-              <w:t xml:space="preserve"> worksheets in MS Word format are available so you can </w:t>
-            </w:r>
-            <w:r>
-              <w:rPr>
-                <w:b/>
-                <w:sz w:val="22"/>
-              </w:rPr>
-              <w:t>modify them to suit your class</w:t>
-            </w:r>
-            <w:r>
-              <w:rPr>
-                <w:sz w:val="22"/>
-              </w:rPr>
-              <w:t>.</w:t>
-            </w:r>
-          </w:p>
-        </w:tc>
-      </w:tr>
-      <w:tr>
-        <w:tc>
-          <w:tcPr>
-            <w:tcW w:w="1696" w:type="dxa"/>
-            <w:gridSpan w:val="2"/>
-            <w:tcBorders>
-              <w:bottom w:val="single" w:sz="4" w:space="0" w:color="auto"/>
-            </w:tcBorders>
-          </w:tcPr>
-          <w:p>
-            <w:pPr>
-              <w:rPr>
-                <w:b/>
-              </w:rPr>
-            </w:pPr>
-            <w:r>
-              <w:rPr>
-                <w:b/>
-              </w:rPr>
-              <w:t>T</w:t>
-            </w:r>
-            <w:r>
-              <w:rPr>
-                <w:b/>
-              </w:rPr>
-              <w:t>emplate</w:t>
-            </w:r>
-          </w:p>
-        </w:tc>
-        <w:tc>
-          <w:tcPr>
-            <w:tcW w:w="8754" w:type="dxa"/>
-            <w:gridSpan w:val="2"/>
-            <w:tcBorders>
-              <w:bottom w:val="single" w:sz="4" w:space="0" w:color="auto"/>
-            </w:tcBorders>
-          </w:tcPr>
-          <w:p>
-            <w:hyperlink r:id="rId78" w:history="1">
-              <w:r>
-                <w:rPr>
-                  <w:rStyle w:val="Hyperlink"/>
-                </w:rPr>
-                <w:t>https://github.com/IBM/taxinomitis-docs/tree/master/scratch-templates</w:t>
-              </w:r>
-            </w:hyperlink>
-          </w:p>
-        </w:tc>
-      </w:tr>
-      <w:tr>
-        <w:tc>
-          <w:tcPr>
-            <w:tcW w:w="1696" w:type="dxa"/>
-            <w:gridSpan w:val="2"/>
-            <w:tcBorders>
-              <w:bottom w:val="single" w:sz="4" w:space="0" w:color="auto"/>
-            </w:tcBorders>
-          </w:tcPr>
-          <w:p>
-            <w:pPr>
-              <w:rPr>
-                <w:b/>
-              </w:rPr>
-            </w:pPr>
-            <w:r>
-              <w:rPr>
-                <w:b/>
-              </w:rPr>
-              <w:t>Worksheet</w:t>
-            </w:r>
-            <w:r>
-              <w:rPr>
-                <w:b/>
-              </w:rPr>
-              <w:t>s</w:t>
-            </w:r>
-          </w:p>
-        </w:tc>
-        <w:tc>
-          <w:tcPr>
-            <w:tcW w:w="8754" w:type="dxa"/>
-            <w:gridSpan w:val="2"/>
-            <w:tcBorders>
-              <w:bottom w:val="single" w:sz="4" w:space="0" w:color="auto"/>
-            </w:tcBorders>
-          </w:tcPr>
-          <w:p>
-            <w:hyperlink r:id="rId79" w:history="1">
-              <w:r>
-                <w:rPr>
-                  <w:rStyle w:val="Hyperlink"/>
-                </w:rPr>
-                <w:t>https://github.com/IBM/taxinomitis-docs/tree/master/project-worksheets/msword</w:t>
-              </w:r>
-            </w:hyperlink>
-          </w:p>
-        </w:tc>
-      </w:tr>
-      <w:tr>
-        <w:tc>
-          <w:tcPr>
-            <w:tcW w:w="10450" w:type="dxa"/>
-            <w:gridSpan w:val="4"/>
-            <w:shd w:val="clear" w:color="auto" w:fill="92D050"/>
-            <w:tcMar>
-              <w:top w:w="85" w:type="dxa"/>
-              <w:left w:w="85" w:type="dxa"/>
-              <w:bottom w:w="85" w:type="dxa"/>
-              <w:right w:w="85" w:type="dxa"/>
-            </w:tcMar>
-          </w:tcPr>
-          <w:p>
-            <w:pPr>
-              <w:jc w:val="center"/>
-            </w:pPr>
-            <w:r>
-              <w:rPr>
-                <w:rFonts w:ascii="IBM Plex Sans" w:hAnsi="IBM Plex Sans"/>
-                <w:b/>
-                <w:color w:val="44546A" w:themeColor="text2"/>
-              </w:rPr>
               <w:t>Help</w:t>
             </w:r>
           </w:p>
@@ -20990,25 +22662,7 @@
               <w:ind w:left="455" w:hanging="425"/>
             </w:pPr>
             <w:r>
-              <w:t xml:space="preserve">Some newspapers use </w:t>
-            </w:r>
-            <w:r>
-              <w:t>language</w:t>
-            </w:r>
-            <w:r>
-              <w:t xml:space="preserve"> that may not be appropriate for younger children</w:t>
-            </w:r>
-            <w:r>
-              <w:t>.</w:t>
-            </w:r>
-            <w:r>
-              <w:t xml:space="preserve"> </w:t>
-            </w:r>
-            <w:r>
-              <w:t>T</w:t>
-            </w:r>
-            <w:r>
-              <w:t xml:space="preserve">ell your class which newspapers to choose if you have concerns. </w:t>
+              <w:t xml:space="preserve">Some national newspapers use language in their headlines that may not be appropriate for younger children. You may want to tell your class which newspapers to choose if you have concerns. </w:t>
             </w:r>
           </w:p>
           <w:p>
@@ -21021,19 +22675,6 @@
               <w:ind w:left="455" w:hanging="425"/>
             </w:pPr>
             <w:r>
-              <w:t>If you would like to save time, you could modify the worksheet to use two or three newspapers instead of four.</w:t>
-            </w:r>
-          </w:p>
-          <w:p>
-            <w:pPr>
-              <w:pStyle w:val="ListParagraph"/>
-              <w:numPr>
-                <w:ilvl w:val="0"/>
-                <w:numId w:val="1"/>
-              </w:numPr>
-              <w:ind w:left="455" w:hanging="425"/>
-            </w:pPr>
-            <w:r>
               <w:t>“https://machinelearningforkids.co.uk” is a long URL to type for some children. You may find it easier to set up a bookmark that they can click on instead.</w:t>
             </w:r>
           </w:p>
@@ -21042,840 +22683,7 @@
             <w:r>
               <w:t xml:space="preserve">General troubleshooting and help at </w:t>
             </w:r>
-            <w:hyperlink r:id="rId80" w:history="1">
-              <w:r>
-                <w:rPr>
-                  <w:rStyle w:val="Hyperlink"/>
-                </w:rPr>
-                <w:t>https://machinelearningforkids.co.uk/help</w:t>
-              </w:r>
-            </w:hyperlink>
-            <w:r>
-              <w:t xml:space="preserve"> </w:t>
-            </w:r>
-          </w:p>
-          <w:p/>
-        </w:tc>
-      </w:tr>
-      <w:tr>
-        <w:tc>
-          <w:tcPr>
-            <w:tcW w:w="10450" w:type="dxa"/>
-            <w:gridSpan w:val="4"/>
-            <w:shd w:val="clear" w:color="auto" w:fill="70AD47" w:themeFill="accent6"/>
-            <w:tcMar>
-              <w:top w:w="170" w:type="dxa"/>
-              <w:left w:w="170" w:type="dxa"/>
-              <w:bottom w:w="170" w:type="dxa"/>
-              <w:right w:w="170" w:type="dxa"/>
-            </w:tcMar>
-          </w:tcPr>
-          <w:p>
-            <w:pPr>
-              <w:jc w:val="center"/>
-              <w:rPr>
-                <w:rFonts w:ascii="IBM Plex Sans" w:hAnsi="IBM Plex Sans"/>
-                <w:b/>
-                <w:color w:val="FFFFFF" w:themeColor="background1"/>
-              </w:rPr>
-            </w:pPr>
-            <w:r>
-              <w:rPr>
-                <w:rFonts w:ascii="IBM Plex Sans" w:hAnsi="IBM Plex Sans"/>
-                <w:b/>
-                <w:color w:val="FFFFFF" w:themeColor="background1"/>
-                <w:sz w:val="36"/>
-              </w:rPr>
-              <w:lastRenderedPageBreak/>
-              <w:t xml:space="preserve">Machine Learning </w:t>
-            </w:r>
-            <w:proofErr w:type="gramStart"/>
-            <w:r>
-              <w:rPr>
-                <w:rFonts w:ascii="IBM Plex Sans" w:hAnsi="IBM Plex Sans"/>
-                <w:b/>
-                <w:color w:val="FFFFFF" w:themeColor="background1"/>
-                <w:sz w:val="36"/>
-              </w:rPr>
-              <w:t>For</w:t>
-            </w:r>
-            <w:proofErr w:type="gramEnd"/>
-            <w:r>
-              <w:rPr>
-                <w:rFonts w:ascii="IBM Plex Sans" w:hAnsi="IBM Plex Sans"/>
-                <w:b/>
-                <w:color w:val="FFFFFF" w:themeColor="background1"/>
-                <w:sz w:val="36"/>
-              </w:rPr>
-              <w:t xml:space="preserve"> Kids  ::  </w:t>
-            </w:r>
-            <w:r>
-              <w:rPr>
-                <w:rFonts w:ascii="IBM Plex Sans" w:hAnsi="IBM Plex Sans"/>
-                <w:b/>
-                <w:color w:val="FFFFFF" w:themeColor="background1"/>
-                <w:sz w:val="36"/>
-              </w:rPr>
-              <w:t>Teachers’</w:t>
-            </w:r>
-            <w:r>
-              <w:rPr>
-                <w:rFonts w:ascii="IBM Plex Sans" w:hAnsi="IBM Plex Sans"/>
-                <w:b/>
-                <w:color w:val="FFFFFF" w:themeColor="background1"/>
-                <w:sz w:val="36"/>
-              </w:rPr>
-              <w:t xml:space="preserve"> notes</w:t>
-            </w:r>
-          </w:p>
-        </w:tc>
-      </w:tr>
-      <w:tr>
-        <w:tc>
-          <w:tcPr>
-            <w:tcW w:w="1980" w:type="dxa"/>
-            <w:gridSpan w:val="3"/>
-          </w:tcPr>
-          <w:p>
-            <w:pPr>
-              <w:rPr>
-                <w:b/>
-              </w:rPr>
-            </w:pPr>
-            <w:r>
-              <w:rPr>
-                <w:b/>
-              </w:rPr>
-              <w:t>Worksheet</w:t>
-            </w:r>
-          </w:p>
-        </w:tc>
-        <w:tc>
-          <w:tcPr>
-            <w:tcW w:w="8470" w:type="dxa"/>
-          </w:tcPr>
-          <w:p>
-            <w:r>
-              <w:rPr>
-                <w:sz w:val="40"/>
-              </w:rPr>
-              <w:t>Headline</w:t>
-            </w:r>
-            <w:r>
-              <w:rPr>
-                <w:sz w:val="40"/>
-              </w:rPr>
-              <w:t xml:space="preserve"> testing</w:t>
-            </w:r>
-          </w:p>
-        </w:tc>
-      </w:tr>
-      <w:tr>
-        <w:tc>
-          <w:tcPr>
-            <w:tcW w:w="1980" w:type="dxa"/>
-            <w:gridSpan w:val="3"/>
-          </w:tcPr>
-          <w:p>
-            <w:pPr>
-              <w:rPr>
-                <w:b/>
-              </w:rPr>
-            </w:pPr>
-            <w:r>
-              <w:rPr>
-                <w:b/>
-              </w:rPr>
-              <w:t>Activity</w:t>
-            </w:r>
-          </w:p>
-        </w:tc>
-        <w:tc>
-          <w:tcPr>
-            <w:tcW w:w="8470" w:type="dxa"/>
-          </w:tcPr>
-          <w:p>
-            <w:r>
-              <w:t>Train a computer to recognise headlines from national newspapers.</w:t>
-            </w:r>
-          </w:p>
-          <w:p/>
-        </w:tc>
-      </w:tr>
-      <w:tr>
-        <w:tc>
-          <w:tcPr>
-            <w:tcW w:w="1980" w:type="dxa"/>
-            <w:gridSpan w:val="3"/>
-          </w:tcPr>
-          <w:p>
-            <w:pPr>
-              <w:rPr>
-                <w:b/>
-              </w:rPr>
-            </w:pPr>
-            <w:r>
-              <w:rPr>
-                <w:b/>
-              </w:rPr>
-              <w:t>Objective</w:t>
-            </w:r>
-          </w:p>
-        </w:tc>
-        <w:tc>
-          <w:tcPr>
-            <w:tcW w:w="8470" w:type="dxa"/>
-          </w:tcPr>
-          <w:p>
-            <w:pPr>
-              <w:rPr>
-                <w:b/>
-              </w:rPr>
-            </w:pPr>
-            <w:r>
-              <w:rPr>
-                <w:b/>
-              </w:rPr>
-              <w:t>Test the computer's ability to recognise use of language</w:t>
-            </w:r>
-            <w:r>
-              <w:rPr>
-                <w:b/>
-              </w:rPr>
-              <w:t xml:space="preserve"> </w:t>
-            </w:r>
-          </w:p>
-          <w:p>
-            <w:pPr>
-              <w:pStyle w:val="ListParagraph"/>
-              <w:numPr>
-                <w:ilvl w:val="0"/>
-                <w:numId w:val="1"/>
-              </w:numPr>
-              <w:ind w:left="455" w:hanging="425"/>
-            </w:pPr>
-            <w:r>
-              <w:t>How computers can be taught to recognise the source of writing</w:t>
-            </w:r>
-          </w:p>
-          <w:p>
-            <w:pPr>
-              <w:pStyle w:val="ListParagraph"/>
-              <w:numPr>
-                <w:ilvl w:val="0"/>
-                <w:numId w:val="1"/>
-              </w:numPr>
-              <w:ind w:left="455" w:hanging="425"/>
-            </w:pPr>
-            <w:r>
-              <w:t>How machine learning systems are tested.</w:t>
-            </w:r>
-          </w:p>
-        </w:tc>
-      </w:tr>
-      <w:tr>
-        <w:tc>
-          <w:tcPr>
-            <w:tcW w:w="1980" w:type="dxa"/>
-            <w:gridSpan w:val="3"/>
-          </w:tcPr>
-          <w:p>
-            <w:pPr>
-              <w:rPr>
-                <w:b/>
-              </w:rPr>
-            </w:pPr>
-            <w:r>
-              <w:rPr>
-                <w:b/>
-              </w:rPr>
-              <w:t>Difficulty level</w:t>
-            </w:r>
-          </w:p>
-        </w:tc>
-        <w:tc>
-          <w:tcPr>
-            <w:tcW w:w="8470" w:type="dxa"/>
-          </w:tcPr>
-          <w:p>
-            <w:r>
-              <w:t>Advanced</w:t>
-            </w:r>
-          </w:p>
-          <w:p>
-            <w:pPr>
-              <w:rPr>
-                <w:sz w:val="22"/>
-              </w:rPr>
-            </w:pPr>
-            <w:r>
-              <w:rPr>
-                <w:sz w:val="22"/>
-              </w:rPr>
-              <w:t xml:space="preserve">The Scratch script for </w:t>
-            </w:r>
-            <w:r>
-              <w:rPr>
-                <w:sz w:val="22"/>
-              </w:rPr>
-              <w:t>this project</w:t>
-            </w:r>
-            <w:r>
-              <w:rPr>
-                <w:sz w:val="22"/>
-              </w:rPr>
-              <w:t xml:space="preserve"> is long and complex.</w:t>
-            </w:r>
-            <w:r>
-              <w:rPr>
-                <w:sz w:val="22"/>
-              </w:rPr>
-              <w:t xml:space="preserve"> </w:t>
-            </w:r>
-            <w:r>
-              <w:rPr>
-                <w:sz w:val="22"/>
-              </w:rPr>
-              <w:t xml:space="preserve">Most of it is provided in a starter project </w:t>
-            </w:r>
-            <w:proofErr w:type="gramStart"/>
-            <w:r>
-              <w:rPr>
-                <w:sz w:val="22"/>
-              </w:rPr>
-              <w:t>file, but</w:t>
-            </w:r>
-            <w:proofErr w:type="gramEnd"/>
-            <w:r>
-              <w:rPr>
-                <w:sz w:val="22"/>
-              </w:rPr>
-              <w:t xml:space="preserve"> finding the right places to make changes needs care. </w:t>
-            </w:r>
-          </w:p>
-          <w:p>
-            <w:r>
-              <w:rPr>
-                <w:sz w:val="22"/>
-              </w:rPr>
-              <w:t>The concept of testing and accuracy can require some explanation.</w:t>
-            </w:r>
-          </w:p>
-        </w:tc>
-      </w:tr>
-      <w:tr>
-        <w:tc>
-          <w:tcPr>
-            <w:tcW w:w="1980" w:type="dxa"/>
-            <w:gridSpan w:val="3"/>
-            <w:tcBorders>
-              <w:bottom w:val="single" w:sz="4" w:space="0" w:color="auto"/>
-            </w:tcBorders>
-          </w:tcPr>
-          <w:p>
-            <w:pPr>
-              <w:rPr>
-                <w:b/>
-              </w:rPr>
-            </w:pPr>
-            <w:r>
-              <w:rPr>
-                <w:b/>
-              </w:rPr>
-              <w:t>Time estimate</w:t>
-            </w:r>
-          </w:p>
-        </w:tc>
-        <w:tc>
-          <w:tcPr>
-            <w:tcW w:w="8470" w:type="dxa"/>
-            <w:tcBorders>
-              <w:bottom w:val="single" w:sz="4" w:space="0" w:color="auto"/>
-            </w:tcBorders>
-          </w:tcPr>
-          <w:p>
-            <w:r>
-              <w:t>2</w:t>
-            </w:r>
-            <w:r>
-              <w:t>-3 hours</w:t>
-            </w:r>
-            <w:r>
-              <w:t xml:space="preserve"> </w:t>
-            </w:r>
-          </w:p>
-          <w:p/>
-        </w:tc>
-      </w:tr>
-      <w:tr>
-        <w:tc>
-          <w:tcPr>
-            <w:tcW w:w="1980" w:type="dxa"/>
-            <w:gridSpan w:val="3"/>
-            <w:tcBorders>
-              <w:bottom w:val="single" w:sz="4" w:space="0" w:color="auto"/>
-            </w:tcBorders>
-          </w:tcPr>
-          <w:p>
-            <w:pPr>
-              <w:rPr>
-                <w:b/>
-              </w:rPr>
-            </w:pPr>
-            <w:r>
-              <w:rPr>
-                <w:b/>
-              </w:rPr>
-              <w:t>Summary</w:t>
-            </w:r>
-          </w:p>
-        </w:tc>
-        <w:tc>
-          <w:tcPr>
-            <w:tcW w:w="8470" w:type="dxa"/>
-            <w:tcBorders>
-              <w:bottom w:val="single" w:sz="4" w:space="0" w:color="auto"/>
-            </w:tcBorders>
-          </w:tcPr>
-          <w:p>
-            <w:r>
-              <w:t xml:space="preserve">Students will collect examples of headlines from national newspapers. These will be used to train a machine learning model based on language in headlines. They will measure the accuracy of this model in a test framework in Scratch. </w:t>
-            </w:r>
-          </w:p>
-        </w:tc>
-      </w:tr>
-      <w:tr>
-        <w:tc>
-          <w:tcPr>
-            <w:tcW w:w="1980" w:type="dxa"/>
-            <w:gridSpan w:val="3"/>
-            <w:tcBorders>
-              <w:bottom w:val="single" w:sz="4" w:space="0" w:color="auto"/>
-            </w:tcBorders>
-            <w:tcMar>
-              <w:bottom w:w="113" w:type="dxa"/>
-            </w:tcMar>
-          </w:tcPr>
-          <w:p>
-            <w:pPr>
-              <w:rPr>
-                <w:b/>
-              </w:rPr>
-            </w:pPr>
-            <w:r>
-              <w:rPr>
-                <w:b/>
-              </w:rPr>
-              <w:t>Topics</w:t>
-            </w:r>
-          </w:p>
-        </w:tc>
-        <w:tc>
-          <w:tcPr>
-            <w:tcW w:w="8470" w:type="dxa"/>
-            <w:tcBorders>
-              <w:bottom w:val="single" w:sz="4" w:space="0" w:color="auto"/>
-            </w:tcBorders>
-            <w:tcMar>
-              <w:bottom w:w="113" w:type="dxa"/>
-            </w:tcMar>
-          </w:tcPr>
-          <w:p>
-            <w:r>
-              <w:t>text classification, supervised learning, testing</w:t>
-            </w:r>
-          </w:p>
-        </w:tc>
-      </w:tr>
-      <w:tr>
-        <w:tc>
-          <w:tcPr>
-            <w:tcW w:w="10450" w:type="dxa"/>
-            <w:gridSpan w:val="4"/>
-            <w:shd w:val="clear" w:color="auto" w:fill="92D050"/>
-            <w:tcMar>
-              <w:top w:w="85" w:type="dxa"/>
-              <w:left w:w="85" w:type="dxa"/>
-              <w:bottom w:w="85" w:type="dxa"/>
-              <w:right w:w="85" w:type="dxa"/>
-            </w:tcMar>
-            <w:vAlign w:val="center"/>
-          </w:tcPr>
-          <w:p>
-            <w:pPr>
-              <w:jc w:val="center"/>
-              <w:rPr>
-                <w:rFonts w:ascii="IBM Plex Sans" w:hAnsi="IBM Plex Sans"/>
-                <w:b/>
-              </w:rPr>
-            </w:pPr>
-            <w:r>
-              <w:rPr>
-                <w:rFonts w:ascii="IBM Plex Sans" w:hAnsi="IBM Plex Sans"/>
-                <w:b/>
-                <w:color w:val="44546A" w:themeColor="text2"/>
-              </w:rPr>
-              <w:t>Setup</w:t>
-            </w:r>
-          </w:p>
-        </w:tc>
-      </w:tr>
-      <w:tr>
-        <w:tc>
-          <w:tcPr>
-            <w:tcW w:w="10450" w:type="dxa"/>
-            <w:gridSpan w:val="4"/>
-            <w:tcMar>
-              <w:top w:w="113" w:type="dxa"/>
-            </w:tcMar>
-          </w:tcPr>
-          <w:p>
-            <w:r>
-              <w:t>Each student will need:</w:t>
-            </w:r>
-          </w:p>
-        </w:tc>
-      </w:tr>
-      <w:tr>
-        <w:tc>
-          <w:tcPr>
-            <w:tcW w:w="279" w:type="dxa"/>
-          </w:tcPr>
-          <w:p>
-            <w:pPr>
-              <w:rPr>
-                <w:b/>
-              </w:rPr>
-            </w:pPr>
-          </w:p>
-        </w:tc>
-        <w:tc>
-          <w:tcPr>
-            <w:tcW w:w="1701" w:type="dxa"/>
-            <w:gridSpan w:val="2"/>
-          </w:tcPr>
-          <w:p>
-            <w:pPr>
-              <w:rPr>
-                <w:b/>
-              </w:rPr>
-            </w:pPr>
-            <w:r>
-              <w:rPr>
-                <w:b/>
-              </w:rPr>
-              <w:t>Print-outs</w:t>
-            </w:r>
-          </w:p>
-        </w:tc>
-        <w:tc>
-          <w:tcPr>
-            <w:tcW w:w="8470" w:type="dxa"/>
-          </w:tcPr>
-          <w:p>
-            <w:pPr>
-              <w:rPr>
-                <w:sz w:val="22"/>
-              </w:rPr>
-            </w:pPr>
-            <w:r>
-              <w:t xml:space="preserve">Project worksheet    </w:t>
-            </w:r>
-            <w:r>
-              <w:rPr>
-                <w:sz w:val="22"/>
-              </w:rPr>
-              <w:t xml:space="preserve">(download from </w:t>
-            </w:r>
-            <w:hyperlink r:id="rId81" w:history="1">
-              <w:r>
-                <w:rPr>
-                  <w:rStyle w:val="Hyperlink"/>
-                  <w:sz w:val="22"/>
-                </w:rPr>
-                <w:t>https://machinelearningforkids.co.uk/worksheets</w:t>
-              </w:r>
-            </w:hyperlink>
-            <w:r>
-              <w:rPr>
-                <w:sz w:val="22"/>
-              </w:rPr>
-              <w:t xml:space="preserve"> )</w:t>
-            </w:r>
-          </w:p>
-          <w:p>
-            <w:pPr>
-              <w:rPr>
-                <w:sz w:val="21"/>
-                <w:szCs w:val="21"/>
-              </w:rPr>
-            </w:pPr>
-          </w:p>
-          <w:p>
-            <w:r>
-              <w:rPr>
-                <w:sz w:val="21"/>
-                <w:szCs w:val="21"/>
-              </w:rPr>
-              <w:t>Blocks in Scratch scripts are colour-coded, so printing in colour will make it easier for students.</w:t>
-            </w:r>
-          </w:p>
-        </w:tc>
-      </w:tr>
-      <w:tr>
-        <w:tc>
-          <w:tcPr>
-            <w:tcW w:w="279" w:type="dxa"/>
-          </w:tcPr>
-          <w:p>
-            <w:pPr>
-              <w:rPr>
-                <w:b/>
-              </w:rPr>
-            </w:pPr>
-          </w:p>
-        </w:tc>
-        <w:tc>
-          <w:tcPr>
-            <w:tcW w:w="1701" w:type="dxa"/>
-            <w:gridSpan w:val="2"/>
-          </w:tcPr>
-          <w:p>
-            <w:pPr>
-              <w:rPr>
-                <w:b/>
-              </w:rPr>
-            </w:pPr>
-            <w:r>
-              <w:rPr>
-                <w:b/>
-              </w:rPr>
-              <w:t>Access</w:t>
-            </w:r>
-          </w:p>
-        </w:tc>
-        <w:tc>
-          <w:tcPr>
-            <w:tcW w:w="8470" w:type="dxa"/>
-          </w:tcPr>
-          <w:p>
-            <w:r>
-              <w:t>Username and password for machinelearningforkids.co.uk</w:t>
-            </w:r>
-          </w:p>
-        </w:tc>
-      </w:tr>
-      <w:tr>
-        <w:tc>
-          <w:tcPr>
-            <w:tcW w:w="10450" w:type="dxa"/>
-            <w:gridSpan w:val="4"/>
-            <w:tcMar>
-              <w:top w:w="113" w:type="dxa"/>
-            </w:tcMar>
-          </w:tcPr>
-          <w:p>
-            <w:r>
-              <w:t>Class account will need:</w:t>
-            </w:r>
-          </w:p>
-        </w:tc>
-      </w:tr>
-      <w:tr>
-        <w:tc>
-          <w:tcPr>
-            <w:tcW w:w="279" w:type="dxa"/>
-            <w:tcBorders>
-              <w:bottom w:val="single" w:sz="4" w:space="0" w:color="auto"/>
-            </w:tcBorders>
-          </w:tcPr>
-          <w:p>
-            <w:pPr>
-              <w:rPr>
-                <w:b/>
-              </w:rPr>
-            </w:pPr>
-          </w:p>
-        </w:tc>
-        <w:tc>
-          <w:tcPr>
-            <w:tcW w:w="1701" w:type="dxa"/>
-            <w:gridSpan w:val="2"/>
-            <w:tcBorders>
-              <w:bottom w:val="single" w:sz="4" w:space="0" w:color="auto"/>
-            </w:tcBorders>
-          </w:tcPr>
-          <w:p>
-            <w:pPr>
-              <w:rPr>
-                <w:b/>
-              </w:rPr>
-            </w:pPr>
-            <w:r>
-              <w:rPr>
-                <w:b/>
-              </w:rPr>
-              <w:t>API keys</w:t>
-            </w:r>
-          </w:p>
-        </w:tc>
-        <w:tc>
-          <w:tcPr>
-            <w:tcW w:w="8470" w:type="dxa"/>
-            <w:tcBorders>
-              <w:bottom w:val="single" w:sz="4" w:space="0" w:color="auto"/>
-            </w:tcBorders>
-          </w:tcPr>
-          <w:p>
-            <w:pPr>
-              <w:rPr>
-                <w:b/>
-              </w:rPr>
-            </w:pPr>
-            <w:r>
-              <w:rPr>
-                <w:b/>
-              </w:rPr>
-              <w:t xml:space="preserve">Watson </w:t>
-            </w:r>
-            <w:r>
-              <w:rPr>
-                <w:b/>
-              </w:rPr>
-              <w:t>Assistant</w:t>
-            </w:r>
-          </w:p>
-          <w:p>
-            <w:r>
-              <w:t>1 workspace per student</w:t>
-            </w:r>
-          </w:p>
-          <w:p/>
-          <w:p>
-            <w:r>
-              <w:t>One “Lite” API key is free but can only be used to create 5 workspaces</w:t>
-            </w:r>
-          </w:p>
-          <w:p>
-            <w:r>
-              <w:t>One “Standard” API key can be used to create to create 20 workspaces</w:t>
-            </w:r>
-          </w:p>
-          <w:p/>
-          <w:p>
-            <w:pPr>
-              <w:rPr>
-                <w:sz w:val="18"/>
-              </w:rPr>
-            </w:pPr>
-            <w:r>
-              <w:rPr>
-                <w:sz w:val="18"/>
-              </w:rPr>
-              <w:t xml:space="preserve">more detail at: </w:t>
-            </w:r>
-            <w:r>
-              <w:rPr>
-                <w:rStyle w:val="Hyperlink"/>
-                <w:sz w:val="17"/>
-                <w:szCs w:val="17"/>
-              </w:rPr>
-              <w:t>https://github.com/IBM/taxinomitis-docs/raw/master/docs/pdf/machinelearningforkids-apikeys.pdf</w:t>
-            </w:r>
-            <w:r>
-              <w:rPr>
-                <w:sz w:val="18"/>
-              </w:rPr>
-              <w:t xml:space="preserve"> </w:t>
-            </w:r>
-          </w:p>
-          <w:p/>
-        </w:tc>
-      </w:tr>
-      <w:tr>
-        <w:tc>
-          <w:tcPr>
-            <w:tcW w:w="10450" w:type="dxa"/>
-            <w:gridSpan w:val="4"/>
-            <w:shd w:val="clear" w:color="auto" w:fill="92D050"/>
-            <w:tcMar>
-              <w:top w:w="85" w:type="dxa"/>
-              <w:left w:w="85" w:type="dxa"/>
-              <w:bottom w:w="85" w:type="dxa"/>
-              <w:right w:w="85" w:type="dxa"/>
-            </w:tcMar>
-          </w:tcPr>
-          <w:p>
-            <w:pPr>
-              <w:jc w:val="center"/>
-            </w:pPr>
-            <w:r>
-              <w:rPr>
-                <w:rFonts w:ascii="IBM Plex Sans" w:hAnsi="IBM Plex Sans"/>
-                <w:b/>
-                <w:color w:val="44546A" w:themeColor="text2"/>
-              </w:rPr>
-              <w:t>Help</w:t>
-            </w:r>
-          </w:p>
-        </w:tc>
-      </w:tr>
-      <w:tr>
-        <w:tc>
-          <w:tcPr>
-            <w:tcW w:w="1980" w:type="dxa"/>
-            <w:gridSpan w:val="3"/>
-          </w:tcPr>
-          <w:p>
-            <w:pPr>
-              <w:rPr>
-                <w:b/>
-              </w:rPr>
-            </w:pPr>
-            <w:r>
-              <w:rPr>
-                <w:b/>
-              </w:rPr>
-              <w:t>Potential issues</w:t>
-            </w:r>
-          </w:p>
-        </w:tc>
-        <w:tc>
-          <w:tcPr>
-            <w:tcW w:w="8470" w:type="dxa"/>
-          </w:tcPr>
-          <w:p>
-            <w:pPr>
-              <w:pStyle w:val="ListParagraph"/>
-              <w:numPr>
-                <w:ilvl w:val="0"/>
-                <w:numId w:val="1"/>
-              </w:numPr>
-              <w:ind w:left="455" w:hanging="425"/>
-            </w:pPr>
-            <w:r>
-              <w:t xml:space="preserve">Some national newspapers use language in their headlines that may not be appropriate for younger children. You may want to tell your class which newspapers to choose if you have concerns. </w:t>
-            </w:r>
-          </w:p>
-          <w:p>
-            <w:pPr>
-              <w:pStyle w:val="ListParagraph"/>
-              <w:numPr>
-                <w:ilvl w:val="0"/>
-                <w:numId w:val="1"/>
-              </w:numPr>
-              <w:ind w:left="455" w:hanging="425"/>
-            </w:pPr>
-            <w:r>
-              <w:t>“https://machinelearningforkids.co.uk” is a long URL to type for some children. You may find it easier to set up a bookmark that they can click on instead.</w:t>
-            </w:r>
-          </w:p>
-          <w:p/>
-          <w:p>
-            <w:r>
-              <w:t xml:space="preserve">General troubleshooting and help at </w:t>
-            </w:r>
-            <w:hyperlink r:id="rId82" w:history="1">
+            <w:hyperlink r:id="rId84" w:history="1">
               <w:r>
                 <w:rPr>
                   <w:rStyle w:val="Hyperlink"/>
@@ -22418,7 +23226,7 @@
               </w:rPr>
               <w:t xml:space="preserve">(download from </w:t>
             </w:r>
-            <w:hyperlink r:id="rId83" w:history="1">
+            <w:hyperlink r:id="rId85" w:history="1">
               <w:r>
                 <w:rPr>
                   <w:rStyle w:val="Hyperlink"/>
@@ -22822,7 +23630,7 @@
             </w:tcBorders>
           </w:tcPr>
           <w:p>
-            <w:hyperlink r:id="rId84" w:history="1">
+            <w:hyperlink r:id="rId86" w:history="1">
               <w:r>
                 <w:rPr>
                   <w:rStyle w:val="Hyperlink"/>
@@ -22871,7 +23679,7 @@
             </w:tcBorders>
           </w:tcPr>
           <w:p>
-            <w:hyperlink r:id="rId85" w:history="1">
+            <w:hyperlink r:id="rId87" w:history="1">
               <w:r>
                 <w:rPr>
                   <w:rStyle w:val="Hyperlink"/>
@@ -23002,7 +23810,7 @@
             <w:r>
               <w:t xml:space="preserve">General troubleshooting and help at </w:t>
             </w:r>
-            <w:hyperlink r:id="rId86" w:history="1">
+            <w:hyperlink r:id="rId88" w:history="1">
               <w:r>
                 <w:rPr>
                   <w:rStyle w:val="Hyperlink"/>
@@ -23494,7 +24302,7 @@
               </w:rPr>
               <w:t xml:space="preserve">(download from </w:t>
             </w:r>
-            <w:hyperlink r:id="rId87" w:history="1">
+            <w:hyperlink r:id="rId89" w:history="1">
               <w:r>
                 <w:rPr>
                   <w:rStyle w:val="Hyperlink"/>
@@ -23804,7 +24612,7 @@
             <w:r>
               <w:t xml:space="preserve">General troubleshooting and help at </w:t>
             </w:r>
-            <w:hyperlink r:id="rId88" w:history="1">
+            <w:hyperlink r:id="rId90" w:history="1">
               <w:r>
                 <w:rPr>
                   <w:rStyle w:val="Hyperlink"/>
@@ -24313,7 +25121,7 @@
               </w:rPr>
               <w:t xml:space="preserve">(download from </w:t>
             </w:r>
-            <w:hyperlink r:id="rId89" w:history="1">
+            <w:hyperlink r:id="rId91" w:history="1">
               <w:r>
                 <w:rPr>
                   <w:rStyle w:val="Hyperlink"/>
@@ -24570,7 +25378,7 @@
             <w:r>
               <w:t xml:space="preserve">General troubleshooting and help at </w:t>
             </w:r>
-            <w:hyperlink r:id="rId90" w:history="1">
+            <w:hyperlink r:id="rId92" w:history="1">
               <w:r>
                 <w:rPr>
                   <w:rStyle w:val="Hyperlink"/>
@@ -25070,7 +25878,7 @@
               </w:rPr>
               <w:t xml:space="preserve">(download from </w:t>
             </w:r>
-            <w:hyperlink r:id="rId91" w:history="1">
+            <w:hyperlink r:id="rId93" w:history="1">
               <w:r>
                 <w:rPr>
                   <w:rStyle w:val="Hyperlink"/>
@@ -25360,7 +26168,7 @@
             <w:r>
               <w:t xml:space="preserve"> before the class. See </w:t>
             </w:r>
-            <w:hyperlink r:id="rId92" w:anchor="install" w:history="1">
+            <w:hyperlink r:id="rId94" w:anchor="install" w:history="1">
               <w:r>
                 <w:rPr>
                   <w:rStyle w:val="Hyperlink"/>
@@ -25396,7 +26204,7 @@
             <w:r>
               <w:t xml:space="preserve"> the original Word doc of the worksheet from </w:t>
             </w:r>
-            <w:hyperlink r:id="rId93" w:history="1">
+            <w:hyperlink r:id="rId95" w:history="1">
               <w:r>
                 <w:rPr>
                   <w:rStyle w:val="Hyperlink"/>
@@ -25586,7 +26394,7 @@
             <w:r>
               <w:t xml:space="preserve">General troubleshooting and help at </w:t>
             </w:r>
-            <w:hyperlink r:id="rId94" w:history="1">
+            <w:hyperlink r:id="rId96" w:history="1">
               <w:r>
                 <w:rPr>
                   <w:rStyle w:val="Hyperlink"/>
@@ -26092,7 +26900,7 @@
               </w:rPr>
               <w:t xml:space="preserve">(download from </w:t>
             </w:r>
-            <w:hyperlink r:id="rId95" w:history="1">
+            <w:hyperlink r:id="rId97" w:history="1">
               <w:r>
                 <w:rPr>
                   <w:rStyle w:val="Hyperlink"/>
@@ -26281,7 +27089,7 @@
               </w:rPr>
               <w:t xml:space="preserve">more detail at: </w:t>
             </w:r>
-            <w:hyperlink r:id="rId96" w:history="1">
+            <w:hyperlink r:id="rId98" w:history="1">
               <w:r>
                 <w:rPr>
                   <w:rStyle w:val="Hyperlink"/>
@@ -26495,7 +27303,7 @@
             </w:tcBorders>
           </w:tcPr>
           <w:p>
-            <w:hyperlink r:id="rId97" w:history="1">
+            <w:hyperlink r:id="rId99" w:history="1">
               <w:r>
                 <w:rPr>
                   <w:rStyle w:val="Hyperlink"/>
@@ -26544,7 +27352,7 @@
             </w:tcBorders>
           </w:tcPr>
           <w:p>
-            <w:hyperlink r:id="rId98" w:history="1">
+            <w:hyperlink r:id="rId100" w:history="1">
               <w:r>
                 <w:rPr>
                   <w:rStyle w:val="Hyperlink"/>
@@ -26676,7 +27484,7 @@
             <w:r>
               <w:t xml:space="preserve">General troubleshooting and help at </w:t>
             </w:r>
-            <w:hyperlink r:id="rId99" w:history="1">
+            <w:hyperlink r:id="rId101" w:history="1">
               <w:r>
                 <w:rPr>
                   <w:rStyle w:val="Hyperlink"/>
@@ -27222,7 +28030,7 @@
               </w:rPr>
               <w:t xml:space="preserve">(download from </w:t>
             </w:r>
-            <w:hyperlink r:id="rId100" w:history="1">
+            <w:hyperlink r:id="rId102" w:history="1">
               <w:r>
                 <w:rPr>
                   <w:rStyle w:val="Hyperlink"/>
@@ -27523,7 +28331,7 @@
               </w:rPr>
               <w:t xml:space="preserve">more detail at: </w:t>
             </w:r>
-            <w:hyperlink r:id="rId101" w:history="1">
+            <w:hyperlink r:id="rId103" w:history="1">
               <w:r>
                 <w:rPr>
                   <w:rStyle w:val="Hyperlink"/>
@@ -27737,7 +28545,7 @@
             </w:tcBorders>
           </w:tcPr>
           <w:p>
-            <w:hyperlink r:id="rId102" w:history="1">
+            <w:hyperlink r:id="rId104" w:history="1">
               <w:r>
                 <w:rPr>
                   <w:rStyle w:val="Hyperlink"/>
@@ -27785,7 +28593,7 @@
             </w:tcBorders>
           </w:tcPr>
           <w:p>
-            <w:hyperlink r:id="rId103" w:history="1">
+            <w:hyperlink r:id="rId105" w:history="1">
               <w:r>
                 <w:rPr>
                   <w:rStyle w:val="Hyperlink"/>
@@ -27892,7 +28700,7 @@
             <w:r>
               <w:t xml:space="preserve">General troubleshooting and help at </w:t>
             </w:r>
-            <w:hyperlink r:id="rId104" w:history="1">
+            <w:hyperlink r:id="rId106" w:history="1">
               <w:r>
                 <w:rPr>
                   <w:rStyle w:val="Hyperlink"/>
@@ -28374,7 +29182,7 @@
               </w:rPr>
               <w:t xml:space="preserve">(download from </w:t>
             </w:r>
-            <w:hyperlink r:id="rId105" w:history="1">
+            <w:hyperlink r:id="rId107" w:history="1">
               <w:r>
                 <w:rPr>
                   <w:rStyle w:val="Hyperlink"/>
@@ -28603,7 +29411,7 @@
               </w:rPr>
               <w:t xml:space="preserve">more detail at: </w:t>
             </w:r>
-            <w:hyperlink r:id="rId106" w:history="1">
+            <w:hyperlink r:id="rId108" w:history="1">
               <w:r>
                 <w:rPr>
                   <w:rStyle w:val="Hyperlink"/>
@@ -28817,7 +29625,7 @@
             </w:tcBorders>
           </w:tcPr>
           <w:p>
-            <w:hyperlink r:id="rId107" w:history="1">
+            <w:hyperlink r:id="rId109" w:history="1">
               <w:r>
                 <w:rPr>
                   <w:rStyle w:val="Hyperlink"/>
@@ -28865,7 +29673,7 @@
             </w:tcBorders>
           </w:tcPr>
           <w:p>
-            <w:hyperlink r:id="rId108" w:history="1">
+            <w:hyperlink r:id="rId110" w:history="1">
               <w:r>
                 <w:rPr>
                   <w:rStyle w:val="Hyperlink"/>
@@ -28980,7 +29788,7 @@
             <w:r>
               <w:t xml:space="preserve">General troubleshooting and help at </w:t>
             </w:r>
-            <w:hyperlink r:id="rId109" w:history="1">
+            <w:hyperlink r:id="rId111" w:history="1">
               <w:r>
                 <w:rPr>
                   <w:rStyle w:val="Hyperlink"/>
@@ -29466,7 +30274,7 @@
               </w:rPr>
               <w:t xml:space="preserve">(download from </w:t>
             </w:r>
-            <w:hyperlink r:id="rId110" w:history="1">
+            <w:hyperlink r:id="rId112" w:history="1">
               <w:r>
                 <w:rPr>
                   <w:rStyle w:val="Hyperlink"/>
@@ -29695,7 +30503,7 @@
               </w:rPr>
               <w:t xml:space="preserve">more detail at: </w:t>
             </w:r>
-            <w:hyperlink r:id="rId111" w:history="1">
+            <w:hyperlink r:id="rId113" w:history="1">
               <w:r>
                 <w:rPr>
                   <w:rStyle w:val="Hyperlink"/>
@@ -29909,7 +30717,7 @@
             </w:tcBorders>
           </w:tcPr>
           <w:p>
-            <w:hyperlink r:id="rId112" w:history="1">
+            <w:hyperlink r:id="rId114" w:history="1">
               <w:r>
                 <w:rPr>
                   <w:rStyle w:val="Hyperlink"/>
@@ -29957,7 +30765,7 @@
             </w:tcBorders>
           </w:tcPr>
           <w:p>
-            <w:hyperlink r:id="rId113" w:history="1">
+            <w:hyperlink r:id="rId115" w:history="1">
               <w:r>
                 <w:rPr>
                   <w:rStyle w:val="Hyperlink"/>
@@ -30072,7 +30880,7 @@
             <w:r>
               <w:t xml:space="preserve">General troubleshooting and help at </w:t>
             </w:r>
-            <w:hyperlink r:id="rId114" w:history="1">
+            <w:hyperlink r:id="rId116" w:history="1">
               <w:r>
                 <w:rPr>
                   <w:rStyle w:val="Hyperlink"/>
@@ -30553,7 +31361,7 @@
               </w:rPr>
               <w:t xml:space="preserve">(download from </w:t>
             </w:r>
-            <w:hyperlink r:id="rId115" w:history="1">
+            <w:hyperlink r:id="rId117" w:history="1">
               <w:r>
                 <w:rPr>
                   <w:rStyle w:val="Hyperlink"/>
@@ -30777,7 +31585,7 @@
               </w:rPr>
               <w:t xml:space="preserve">more detail at: </w:t>
             </w:r>
-            <w:hyperlink r:id="rId116" w:history="1">
+            <w:hyperlink r:id="rId118" w:history="1">
               <w:r>
                 <w:rPr>
                   <w:rStyle w:val="Hyperlink"/>
@@ -30992,7 +31800,7 @@
             </w:tcBorders>
           </w:tcPr>
           <w:p>
-            <w:hyperlink r:id="rId117" w:history="1">
+            <w:hyperlink r:id="rId119" w:history="1">
               <w:r>
                 <w:rPr>
                   <w:rStyle w:val="Hyperlink"/>
@@ -31041,7 +31849,7 @@
             </w:tcBorders>
           </w:tcPr>
           <w:p>
-            <w:hyperlink r:id="rId118" w:history="1">
+            <w:hyperlink r:id="rId120" w:history="1">
               <w:r>
                 <w:rPr>
                   <w:rStyle w:val="Hyperlink"/>
@@ -31156,7 +31964,7 @@
             <w:r>
               <w:t xml:space="preserve">General troubleshooting and help at </w:t>
             </w:r>
-            <w:hyperlink r:id="rId119" w:history="1">
+            <w:hyperlink r:id="rId121" w:history="1">
               <w:r>
                 <w:rPr>
                   <w:rStyle w:val="Hyperlink"/>
@@ -31646,7 +32454,7 @@
               </w:rPr>
               <w:t xml:space="preserve">(download from </w:t>
             </w:r>
-            <w:hyperlink r:id="rId120" w:history="1">
+            <w:hyperlink r:id="rId122" w:history="1">
               <w:r>
                 <w:rPr>
                   <w:rStyle w:val="Hyperlink"/>
@@ -32023,7 +32831,7 @@
             </w:tcBorders>
           </w:tcPr>
           <w:p>
-            <w:hyperlink r:id="rId121" w:history="1">
+            <w:hyperlink r:id="rId123" w:history="1">
               <w:r>
                 <w:rPr>
                   <w:rStyle w:val="Hyperlink"/>
@@ -32076,7 +32884,7 @@
             </w:tcBorders>
           </w:tcPr>
           <w:p>
-            <w:hyperlink r:id="rId122" w:history="1">
+            <w:hyperlink r:id="rId124" w:history="1">
               <w:r>
                 <w:rPr>
                   <w:rStyle w:val="Hyperlink"/>
@@ -32192,7 +33000,7 @@
             <w:r>
               <w:t xml:space="preserve">General troubleshooting and help at </w:t>
             </w:r>
-            <w:hyperlink r:id="rId123" w:history="1">
+            <w:hyperlink r:id="rId125" w:history="1">
               <w:r>
                 <w:rPr>
                   <w:rStyle w:val="Hyperlink"/>
@@ -32693,7 +33501,7 @@
               </w:rPr>
               <w:t xml:space="preserve">(download from </w:t>
             </w:r>
-            <w:hyperlink r:id="rId124" w:history="1">
+            <w:hyperlink r:id="rId126" w:history="1">
               <w:r>
                 <w:rPr>
                   <w:rStyle w:val="Hyperlink"/>
@@ -33070,7 +33878,7 @@
             </w:tcBorders>
           </w:tcPr>
           <w:p>
-            <w:hyperlink r:id="rId125" w:history="1">
+            <w:hyperlink r:id="rId127" w:history="1">
               <w:r>
                 <w:rPr>
                   <w:rStyle w:val="Hyperlink"/>
@@ -33123,7 +33931,7 @@
             </w:tcBorders>
           </w:tcPr>
           <w:p>
-            <w:hyperlink r:id="rId126" w:history="1">
+            <w:hyperlink r:id="rId128" w:history="1">
               <w:r>
                 <w:rPr>
                   <w:rStyle w:val="Hyperlink"/>
@@ -33236,7 +34044,7 @@
             <w:r>
               <w:t xml:space="preserve">General troubleshooting and help at </w:t>
             </w:r>
-            <w:hyperlink r:id="rId127" w:history="1">
+            <w:hyperlink r:id="rId129" w:history="1">
               <w:r>
                 <w:rPr>
                   <w:rStyle w:val="Hyperlink"/>
@@ -33741,7 +34549,7 @@
               </w:rPr>
               <w:t xml:space="preserve">(download from </w:t>
             </w:r>
-            <w:hyperlink r:id="rId128" w:history="1">
+            <w:hyperlink r:id="rId130" w:history="1">
               <w:r>
                 <w:rPr>
                   <w:rStyle w:val="Hyperlink"/>
@@ -34118,7 +34926,7 @@
             </w:tcBorders>
           </w:tcPr>
           <w:p>
-            <w:hyperlink r:id="rId129" w:history="1">
+            <w:hyperlink r:id="rId131" w:history="1">
               <w:r>
                 <w:rPr>
                   <w:rStyle w:val="Hyperlink"/>
@@ -34171,7 +34979,7 @@
             </w:tcBorders>
           </w:tcPr>
           <w:p>
-            <w:hyperlink r:id="rId130" w:history="1">
+            <w:hyperlink r:id="rId132" w:history="1">
               <w:r>
                 <w:rPr>
                   <w:rStyle w:val="Hyperlink"/>
@@ -34284,7 +35092,7 @@
             <w:r>
               <w:t xml:space="preserve">General troubleshooting and help at </w:t>
             </w:r>
-            <w:hyperlink r:id="rId131" w:history="1">
+            <w:hyperlink r:id="rId133" w:history="1">
               <w:r>
                 <w:rPr>
                   <w:rStyle w:val="Hyperlink"/>
@@ -34828,7 +35636,7 @@
               </w:rPr>
               <w:t xml:space="preserve">(download from </w:t>
             </w:r>
-            <w:hyperlink r:id="rId132" w:history="1">
+            <w:hyperlink r:id="rId134" w:history="1">
               <w:r>
                 <w:rPr>
                   <w:rStyle w:val="Hyperlink"/>
@@ -35166,7 +35974,7 @@
             </w:tcBorders>
           </w:tcPr>
           <w:p>
-            <w:hyperlink r:id="rId133" w:history="1">
+            <w:hyperlink r:id="rId135" w:history="1">
               <w:r>
                 <w:rPr>
                   <w:rStyle w:val="Hyperlink"/>
@@ -35348,7 +36156,7 @@
             <w:r>
               <w:t xml:space="preserve">General troubleshooting and help at </w:t>
             </w:r>
-            <w:hyperlink r:id="rId134" w:history="1">
+            <w:hyperlink r:id="rId136" w:history="1">
               <w:r>
                 <w:rPr>
                   <w:rStyle w:val="Hyperlink"/>
@@ -36138,6 +36946,7 @@
   <w:style w:type="character" w:default="1" w:styleId="DefaultParagraphFont">
     <w:name w:val="Default Paragraph Font"/>
     <w:uiPriority w:val="1"/>
+    <w:semiHidden/>
     <w:unhideWhenUsed/>
   </w:style>
   <w:style w:type="table" w:default="1" w:styleId="TableNormal">

</xml_diff>

<commit_message>
docs: New Face Finder project
Signed-off-by: Dale Lane <dale.lane@uk.ibm.com>
</commit_message>
<xml_diff>
--- a/teachers-notes/msword/teachersnotes.docx
+++ b/teachers-notes/msword/teachersnotes.docx
@@ -5939,6 +5939,977 @@
           </w:p>
         </w:tc>
       </w:tr>
+      <w:tr>
+        <w:tc>
+          <w:tcPr>
+            <w:tcW w:w="10450" w:type="dxa"/>
+            <w:gridSpan w:val="3"/>
+            <w:shd w:val="clear" w:color="auto" w:fill="70AD47" w:themeFill="accent6"/>
+            <w:tcMar>
+              <w:top w:w="170" w:type="dxa"/>
+              <w:left w:w="170" w:type="dxa"/>
+              <w:bottom w:w="170" w:type="dxa"/>
+              <w:right w:w="170" w:type="dxa"/>
+            </w:tcMar>
+          </w:tcPr>
+          <w:p>
+            <w:pPr>
+              <w:jc w:val="center"/>
+              <w:rPr>
+                <w:rFonts w:ascii="IBM Plex Sans" w:hAnsi="IBM Plex Sans"/>
+                <w:b/>
+                <w:color w:val="FFFFFF" w:themeColor="background1"/>
+              </w:rPr>
+            </w:pPr>
+            <w:r>
+              <w:rPr>
+                <w:rFonts w:ascii="IBM Plex Sans" w:hAnsi="IBM Plex Sans"/>
+                <w:b/>
+                <w:color w:val="FFFFFF" w:themeColor="background1"/>
+                <w:sz w:val="36"/>
+              </w:rPr>
+              <w:lastRenderedPageBreak/>
+              <w:t xml:space="preserve">Machine Learning </w:t>
+            </w:r>
+            <w:proofErr w:type="gramStart"/>
+            <w:r>
+              <w:rPr>
+                <w:rFonts w:ascii="IBM Plex Sans" w:hAnsi="IBM Plex Sans"/>
+                <w:b/>
+                <w:color w:val="FFFFFF" w:themeColor="background1"/>
+                <w:sz w:val="36"/>
+              </w:rPr>
+              <w:t>For</w:t>
+            </w:r>
+            <w:proofErr w:type="gramEnd"/>
+            <w:r>
+              <w:rPr>
+                <w:rFonts w:ascii="IBM Plex Sans" w:hAnsi="IBM Plex Sans"/>
+                <w:b/>
+                <w:color w:val="FFFFFF" w:themeColor="background1"/>
+                <w:sz w:val="36"/>
+              </w:rPr>
+              <w:t xml:space="preserve"> Kids  ::  </w:t>
+            </w:r>
+            <w:r>
+              <w:rPr>
+                <w:rFonts w:ascii="IBM Plex Sans" w:hAnsi="IBM Plex Sans"/>
+                <w:b/>
+                <w:color w:val="FFFFFF" w:themeColor="background1"/>
+                <w:sz w:val="36"/>
+              </w:rPr>
+              <w:t>Teachers’</w:t>
+            </w:r>
+            <w:r>
+              <w:rPr>
+                <w:rFonts w:ascii="IBM Plex Sans" w:hAnsi="IBM Plex Sans"/>
+                <w:b/>
+                <w:color w:val="FFFFFF" w:themeColor="background1"/>
+                <w:sz w:val="36"/>
+              </w:rPr>
+              <w:t xml:space="preserve"> notes</w:t>
+            </w:r>
+          </w:p>
+        </w:tc>
+      </w:tr>
+      <w:tr>
+        <w:tc>
+          <w:tcPr>
+            <w:tcW w:w="1696" w:type="dxa"/>
+            <w:gridSpan w:val="2"/>
+          </w:tcPr>
+          <w:p>
+            <w:pPr>
+              <w:rPr>
+                <w:b/>
+              </w:rPr>
+            </w:pPr>
+            <w:r>
+              <w:rPr>
+                <w:b/>
+              </w:rPr>
+              <w:t>Worksheet</w:t>
+            </w:r>
+          </w:p>
+        </w:tc>
+        <w:tc>
+          <w:tcPr>
+            <w:tcW w:w="8754" w:type="dxa"/>
+          </w:tcPr>
+          <w:p>
+            <w:r>
+              <w:rPr>
+                <w:sz w:val="40"/>
+              </w:rPr>
+              <w:t>Face Finder</w:t>
+            </w:r>
+          </w:p>
+        </w:tc>
+      </w:tr>
+      <w:tr>
+        <w:tc>
+          <w:tcPr>
+            <w:tcW w:w="1696" w:type="dxa"/>
+            <w:gridSpan w:val="2"/>
+          </w:tcPr>
+          <w:p>
+            <w:pPr>
+              <w:rPr>
+                <w:b/>
+              </w:rPr>
+            </w:pPr>
+            <w:r>
+              <w:rPr>
+                <w:b/>
+              </w:rPr>
+              <w:t>Activity</w:t>
+            </w:r>
+          </w:p>
+        </w:tc>
+        <w:tc>
+          <w:tcPr>
+            <w:tcW w:w="8754" w:type="dxa"/>
+          </w:tcPr>
+          <w:p>
+            <w:r>
+              <w:t xml:space="preserve">Make a </w:t>
+            </w:r>
+            <w:r>
+              <w:t xml:space="preserve">video face filter </w:t>
+            </w:r>
+            <w:r>
+              <w:t xml:space="preserve">in Scratch that </w:t>
+            </w:r>
+            <w:r>
+              <w:t>turns your face into a cartoon</w:t>
+            </w:r>
+            <w:r>
+              <w:t>.</w:t>
+            </w:r>
+          </w:p>
+          <w:p/>
+        </w:tc>
+      </w:tr>
+      <w:tr>
+        <w:tc>
+          <w:tcPr>
+            <w:tcW w:w="1696" w:type="dxa"/>
+            <w:gridSpan w:val="2"/>
+          </w:tcPr>
+          <w:p>
+            <w:pPr>
+              <w:rPr>
+                <w:b/>
+              </w:rPr>
+            </w:pPr>
+            <w:r>
+              <w:rPr>
+                <w:b/>
+              </w:rPr>
+              <w:t>Objective</w:t>
+            </w:r>
+          </w:p>
+        </w:tc>
+        <w:tc>
+          <w:tcPr>
+            <w:tcW w:w="8754" w:type="dxa"/>
+          </w:tcPr>
+          <w:p>
+            <w:pPr>
+              <w:rPr>
+                <w:b/>
+              </w:rPr>
+            </w:pPr>
+            <w:r>
+              <w:rPr>
+                <w:b/>
+              </w:rPr>
+              <w:t xml:space="preserve">Use </w:t>
+            </w:r>
+            <w:r>
+              <w:rPr>
+                <w:b/>
+              </w:rPr>
+              <w:t xml:space="preserve">a computer </w:t>
+            </w:r>
+            <w:r>
+              <w:rPr>
+                <w:b/>
+              </w:rPr>
+              <w:t xml:space="preserve">that has been trained </w:t>
+            </w:r>
+            <w:r>
+              <w:rPr>
+                <w:b/>
+              </w:rPr>
+              <w:t xml:space="preserve">to recognise what </w:t>
+            </w:r>
+            <w:r>
+              <w:rPr>
+                <w:b/>
+              </w:rPr>
+              <w:t xml:space="preserve">faces </w:t>
+            </w:r>
+            <w:r>
+              <w:rPr>
+                <w:b/>
+              </w:rPr>
+              <w:t>look like</w:t>
+            </w:r>
+            <w:r>
+              <w:rPr>
+                <w:b/>
+              </w:rPr>
+              <w:t xml:space="preserve"> </w:t>
+            </w:r>
+          </w:p>
+          <w:p>
+            <w:pPr>
+              <w:pStyle w:val="ListParagraph"/>
+              <w:numPr>
+                <w:ilvl w:val="0"/>
+                <w:numId w:val="1"/>
+              </w:numPr>
+              <w:ind w:left="455" w:hanging="425"/>
+            </w:pPr>
+            <w:r>
+              <w:t xml:space="preserve">Learn how computers can be trained to recognise </w:t>
+            </w:r>
+            <w:r>
+              <w:t>faces</w:t>
+            </w:r>
+          </w:p>
+        </w:tc>
+      </w:tr>
+      <w:tr>
+        <w:tc>
+          <w:tcPr>
+            <w:tcW w:w="1696" w:type="dxa"/>
+            <w:gridSpan w:val="2"/>
+          </w:tcPr>
+          <w:p>
+            <w:pPr>
+              <w:rPr>
+                <w:b/>
+              </w:rPr>
+            </w:pPr>
+            <w:r>
+              <w:rPr>
+                <w:b/>
+              </w:rPr>
+              <w:t>Difficulty level</w:t>
+            </w:r>
+          </w:p>
+        </w:tc>
+        <w:tc>
+          <w:tcPr>
+            <w:tcW w:w="8754" w:type="dxa"/>
+          </w:tcPr>
+          <w:p>
+            <w:r>
+              <w:t>Beginner</w:t>
+            </w:r>
+          </w:p>
+        </w:tc>
+      </w:tr>
+      <w:tr>
+        <w:tc>
+          <w:tcPr>
+            <w:tcW w:w="1696" w:type="dxa"/>
+            <w:gridSpan w:val="2"/>
+            <w:tcBorders>
+              <w:bottom w:val="single" w:sz="4" w:space="0" w:color="auto"/>
+            </w:tcBorders>
+          </w:tcPr>
+          <w:p>
+            <w:pPr>
+              <w:rPr>
+                <w:b/>
+              </w:rPr>
+            </w:pPr>
+            <w:r>
+              <w:rPr>
+                <w:b/>
+              </w:rPr>
+              <w:t>Time estimate</w:t>
+            </w:r>
+          </w:p>
+        </w:tc>
+        <w:tc>
+          <w:tcPr>
+            <w:tcW w:w="8754" w:type="dxa"/>
+            <w:tcBorders>
+              <w:bottom w:val="single" w:sz="4" w:space="0" w:color="auto"/>
+            </w:tcBorders>
+          </w:tcPr>
+          <w:p>
+            <w:r>
+              <w:t>0</w:t>
+            </w:r>
+            <w:r>
+              <w:t xml:space="preserve">.5 hours   </w:t>
+            </w:r>
+          </w:p>
+        </w:tc>
+      </w:tr>
+      <w:tr>
+        <w:tc>
+          <w:tcPr>
+            <w:tcW w:w="1696" w:type="dxa"/>
+            <w:gridSpan w:val="2"/>
+            <w:tcBorders>
+              <w:bottom w:val="single" w:sz="4" w:space="0" w:color="auto"/>
+            </w:tcBorders>
+          </w:tcPr>
+          <w:p>
+            <w:pPr>
+              <w:rPr>
+                <w:b/>
+              </w:rPr>
+            </w:pPr>
+            <w:r>
+              <w:rPr>
+                <w:b/>
+              </w:rPr>
+              <w:t>Summary</w:t>
+            </w:r>
+          </w:p>
+        </w:tc>
+        <w:tc>
+          <w:tcPr>
+            <w:tcW w:w="8754" w:type="dxa"/>
+            <w:tcBorders>
+              <w:bottom w:val="single" w:sz="4" w:space="0" w:color="auto"/>
+            </w:tcBorders>
+          </w:tcPr>
+          <w:p>
+            <w:r>
+              <w:t xml:space="preserve">Students </w:t>
+            </w:r>
+            <w:r>
+              <w:t>make a Scratch project with sprites that follow different parts of their face</w:t>
+            </w:r>
+            <w:r>
+              <w:t xml:space="preserve">. </w:t>
+            </w:r>
+          </w:p>
+        </w:tc>
+      </w:tr>
+      <w:tr>
+        <w:tc>
+          <w:tcPr>
+            <w:tcW w:w="1696" w:type="dxa"/>
+            <w:gridSpan w:val="2"/>
+            <w:tcBorders>
+              <w:bottom w:val="single" w:sz="4" w:space="0" w:color="auto"/>
+            </w:tcBorders>
+            <w:tcMar>
+              <w:bottom w:w="113" w:type="dxa"/>
+            </w:tcMar>
+          </w:tcPr>
+          <w:p>
+            <w:pPr>
+              <w:rPr>
+                <w:b/>
+              </w:rPr>
+            </w:pPr>
+            <w:r>
+              <w:rPr>
+                <w:b/>
+              </w:rPr>
+              <w:t>Topics</w:t>
+            </w:r>
+          </w:p>
+        </w:tc>
+        <w:tc>
+          <w:tcPr>
+            <w:tcW w:w="8754" w:type="dxa"/>
+            <w:tcBorders>
+              <w:bottom w:val="single" w:sz="4" w:space="0" w:color="auto"/>
+            </w:tcBorders>
+            <w:tcMar>
+              <w:bottom w:w="113" w:type="dxa"/>
+            </w:tcMar>
+          </w:tcPr>
+          <w:p>
+            <w:r>
+              <w:t>image classification, supervised learning</w:t>
+            </w:r>
+          </w:p>
+        </w:tc>
+      </w:tr>
+      <w:tr>
+        <w:tc>
+          <w:tcPr>
+            <w:tcW w:w="10450" w:type="dxa"/>
+            <w:gridSpan w:val="3"/>
+            <w:shd w:val="clear" w:color="auto" w:fill="92D050"/>
+            <w:tcMar>
+              <w:top w:w="85" w:type="dxa"/>
+              <w:left w:w="85" w:type="dxa"/>
+              <w:bottom w:w="85" w:type="dxa"/>
+              <w:right w:w="85" w:type="dxa"/>
+            </w:tcMar>
+            <w:vAlign w:val="center"/>
+          </w:tcPr>
+          <w:p>
+            <w:pPr>
+              <w:jc w:val="center"/>
+              <w:rPr>
+                <w:rFonts w:ascii="IBM Plex Sans" w:hAnsi="IBM Plex Sans"/>
+                <w:b/>
+              </w:rPr>
+            </w:pPr>
+            <w:r>
+              <w:rPr>
+                <w:rFonts w:ascii="IBM Plex Sans" w:hAnsi="IBM Plex Sans"/>
+                <w:b/>
+                <w:color w:val="44546A" w:themeColor="text2"/>
+              </w:rPr>
+              <w:t>Setup</w:t>
+            </w:r>
+          </w:p>
+        </w:tc>
+      </w:tr>
+      <w:tr>
+        <w:tc>
+          <w:tcPr>
+            <w:tcW w:w="10450" w:type="dxa"/>
+            <w:gridSpan w:val="3"/>
+            <w:tcMar>
+              <w:top w:w="113" w:type="dxa"/>
+            </w:tcMar>
+          </w:tcPr>
+          <w:p>
+            <w:r>
+              <w:t>Each student will need:</w:t>
+            </w:r>
+          </w:p>
+        </w:tc>
+      </w:tr>
+      <w:tr>
+        <w:tc>
+          <w:tcPr>
+            <w:tcW w:w="279" w:type="dxa"/>
+          </w:tcPr>
+          <w:p>
+            <w:pPr>
+              <w:rPr>
+                <w:b/>
+              </w:rPr>
+            </w:pPr>
+          </w:p>
+        </w:tc>
+        <w:tc>
+          <w:tcPr>
+            <w:tcW w:w="1417" w:type="dxa"/>
+          </w:tcPr>
+          <w:p>
+            <w:pPr>
+              <w:rPr>
+                <w:b/>
+              </w:rPr>
+            </w:pPr>
+            <w:proofErr w:type="gramStart"/>
+            <w:r>
+              <w:rPr>
+                <w:b/>
+              </w:rPr>
+              <w:t>Print-outs</w:t>
+            </w:r>
+            <w:proofErr w:type="gramEnd"/>
+          </w:p>
+        </w:tc>
+        <w:tc>
+          <w:tcPr>
+            <w:tcW w:w="8754" w:type="dxa"/>
+          </w:tcPr>
+          <w:p>
+            <w:pPr>
+              <w:rPr>
+                <w:sz w:val="22"/>
+              </w:rPr>
+            </w:pPr>
+            <w:r>
+              <w:t xml:space="preserve">Project worksheet    </w:t>
+            </w:r>
+            <w:r>
+              <w:rPr>
+                <w:sz w:val="22"/>
+              </w:rPr>
+              <w:t xml:space="preserve">(download from </w:t>
+            </w:r>
+            <w:hyperlink r:id="rId29" w:history="1">
+              <w:r>
+                <w:rPr>
+                  <w:rStyle w:val="Hyperlink"/>
+                  <w:sz w:val="22"/>
+                </w:rPr>
+                <w:t>https://machinelearningforkids.co.uk/worksheets</w:t>
+              </w:r>
+            </w:hyperlink>
+            <w:r>
+              <w:rPr>
+                <w:sz w:val="22"/>
+              </w:rPr>
+              <w:t xml:space="preserve"> )</w:t>
+            </w:r>
+          </w:p>
+          <w:p>
+            <w:r>
+              <w:rPr>
+                <w:sz w:val="21"/>
+                <w:szCs w:val="21"/>
+              </w:rPr>
+              <w:t>Blocks in Scratch scripts are colour-coded, so printing in colour will make it easier for students.</w:t>
+            </w:r>
+          </w:p>
+        </w:tc>
+      </w:tr>
+      <w:tr>
+        <w:tc>
+          <w:tcPr>
+            <w:tcW w:w="279" w:type="dxa"/>
+          </w:tcPr>
+          <w:p>
+            <w:pPr>
+              <w:rPr>
+                <w:b/>
+              </w:rPr>
+            </w:pPr>
+          </w:p>
+        </w:tc>
+        <w:tc>
+          <w:tcPr>
+            <w:tcW w:w="1417" w:type="dxa"/>
+          </w:tcPr>
+          <w:p>
+            <w:pPr>
+              <w:rPr>
+                <w:b/>
+              </w:rPr>
+            </w:pPr>
+            <w:r>
+              <w:rPr>
+                <w:b/>
+              </w:rPr>
+              <w:t>Technology</w:t>
+            </w:r>
+          </w:p>
+        </w:tc>
+        <w:tc>
+          <w:tcPr>
+            <w:tcW w:w="8754" w:type="dxa"/>
+          </w:tcPr>
+          <w:p>
+            <w:proofErr w:type="gramStart"/>
+            <w:r>
+              <w:t>Web-cam</w:t>
+            </w:r>
+            <w:proofErr w:type="gramEnd"/>
+          </w:p>
+        </w:tc>
+      </w:tr>
+      <w:tr>
+        <w:tc>
+          <w:tcPr>
+            <w:tcW w:w="10450" w:type="dxa"/>
+            <w:gridSpan w:val="3"/>
+            <w:tcMar>
+              <w:top w:w="113" w:type="dxa"/>
+            </w:tcMar>
+          </w:tcPr>
+          <w:p>
+            <w:r>
+              <w:t>Class account will need:</w:t>
+            </w:r>
+          </w:p>
+        </w:tc>
+      </w:tr>
+      <w:tr>
+        <w:tc>
+          <w:tcPr>
+            <w:tcW w:w="279" w:type="dxa"/>
+            <w:tcBorders>
+              <w:bottom w:val="single" w:sz="4" w:space="0" w:color="auto"/>
+            </w:tcBorders>
+          </w:tcPr>
+          <w:p>
+            <w:pPr>
+              <w:rPr>
+                <w:b/>
+              </w:rPr>
+            </w:pPr>
+          </w:p>
+        </w:tc>
+        <w:tc>
+          <w:tcPr>
+            <w:tcW w:w="1417" w:type="dxa"/>
+            <w:tcBorders>
+              <w:bottom w:val="single" w:sz="4" w:space="0" w:color="auto"/>
+            </w:tcBorders>
+          </w:tcPr>
+          <w:p>
+            <w:pPr>
+              <w:rPr>
+                <w:b/>
+              </w:rPr>
+            </w:pPr>
+            <w:r>
+              <w:rPr>
+                <w:b/>
+              </w:rPr>
+              <w:t>API keys</w:t>
+            </w:r>
+          </w:p>
+        </w:tc>
+        <w:tc>
+          <w:tcPr>
+            <w:tcW w:w="8754" w:type="dxa"/>
+            <w:tcBorders>
+              <w:bottom w:val="single" w:sz="4" w:space="0" w:color="auto"/>
+            </w:tcBorders>
+          </w:tcPr>
+          <w:p>
+            <w:pPr>
+              <w:spacing w:after="120"/>
+            </w:pPr>
+            <w:r>
+              <w:rPr>
+                <w:bCs/>
+              </w:rPr>
+              <w:t>None</w:t>
+            </w:r>
+          </w:p>
+        </w:tc>
+      </w:tr>
+      <w:tr>
+        <w:tc>
+          <w:tcPr>
+            <w:tcW w:w="10450" w:type="dxa"/>
+            <w:gridSpan w:val="3"/>
+            <w:shd w:val="clear" w:color="auto" w:fill="92D050"/>
+            <w:tcMar>
+              <w:top w:w="85" w:type="dxa"/>
+              <w:left w:w="85" w:type="dxa"/>
+              <w:bottom w:w="85" w:type="dxa"/>
+              <w:right w:w="85" w:type="dxa"/>
+            </w:tcMar>
+          </w:tcPr>
+          <w:p>
+            <w:pPr>
+              <w:jc w:val="center"/>
+            </w:pPr>
+            <w:r>
+              <w:rPr>
+                <w:rFonts w:ascii="IBM Plex Sans" w:hAnsi="IBM Plex Sans"/>
+                <w:b/>
+                <w:color w:val="44546A" w:themeColor="text2"/>
+              </w:rPr>
+              <w:t>Customizing</w:t>
+            </w:r>
+          </w:p>
+        </w:tc>
+      </w:tr>
+      <w:tr>
+        <w:tc>
+          <w:tcPr>
+            <w:tcW w:w="10450" w:type="dxa"/>
+            <w:gridSpan w:val="3"/>
+            <w:tcBorders>
+              <w:bottom w:val="single" w:sz="4" w:space="0" w:color="auto"/>
+            </w:tcBorders>
+          </w:tcPr>
+          <w:p>
+            <w:pPr>
+              <w:rPr>
+                <w:sz w:val="22"/>
+              </w:rPr>
+            </w:pPr>
+            <w:r>
+              <w:rPr>
+                <w:sz w:val="22"/>
+              </w:rPr>
+              <w:t xml:space="preserve">If you use </w:t>
+            </w:r>
+            <w:r>
+              <w:rPr>
+                <w:b/>
+                <w:sz w:val="22"/>
+              </w:rPr>
+              <w:t>PRIMM</w:t>
+            </w:r>
+            <w:r>
+              <w:rPr>
+                <w:sz w:val="22"/>
+              </w:rPr>
+              <w:t xml:space="preserve"> approaches with your class, add a step where students predict how the project template works.</w:t>
+            </w:r>
+          </w:p>
+          <w:p>
+            <w:pPr>
+              <w:rPr>
+                <w:sz w:val="22"/>
+              </w:rPr>
+            </w:pPr>
+            <w:r>
+              <w:rPr>
+                <w:sz w:val="22"/>
+              </w:rPr>
+              <w:t xml:space="preserve">If you want to </w:t>
+            </w:r>
+            <w:r>
+              <w:rPr>
+                <w:b/>
+                <w:sz w:val="22"/>
+              </w:rPr>
+              <w:t>increase the amount of coding</w:t>
+            </w:r>
+            <w:r>
+              <w:rPr>
+                <w:sz w:val="22"/>
+              </w:rPr>
+              <w:t xml:space="preserve"> involved, delete some of the code from the project template and add steps to the worksheet so students code it themselves.</w:t>
+            </w:r>
+          </w:p>
+          <w:p>
+            <w:pPr>
+              <w:rPr>
+                <w:sz w:val="22"/>
+              </w:rPr>
+            </w:pPr>
+            <w:r>
+              <w:rPr>
+                <w:sz w:val="22"/>
+              </w:rPr>
+              <w:t xml:space="preserve">If you want to </w:t>
+            </w:r>
+            <w:r>
+              <w:rPr>
+                <w:b/>
+                <w:sz w:val="22"/>
+              </w:rPr>
+              <w:t>encourage problem solving</w:t>
+            </w:r>
+            <w:r>
+              <w:rPr>
+                <w:sz w:val="22"/>
+              </w:rPr>
+              <w:t>, delete some of the detail in the worksheets and provide more general instructions instead.</w:t>
+            </w:r>
+          </w:p>
+          <w:p>
+            <w:r>
+              <w:rPr>
+                <w:sz w:val="22"/>
+              </w:rPr>
+              <w:t>P</w:t>
+            </w:r>
+            <w:r>
+              <w:rPr>
+                <w:sz w:val="22"/>
+              </w:rPr>
+              <w:t>roject template files</w:t>
+            </w:r>
+            <w:r>
+              <w:rPr>
+                <w:sz w:val="22"/>
+              </w:rPr>
+              <w:t xml:space="preserve"> &amp;</w:t>
+            </w:r>
+            <w:r>
+              <w:rPr>
+                <w:sz w:val="22"/>
+              </w:rPr>
+              <w:t xml:space="preserve"> worksheets in MS Word format are available so you can </w:t>
+            </w:r>
+            <w:r>
+              <w:rPr>
+                <w:b/>
+                <w:sz w:val="22"/>
+              </w:rPr>
+              <w:t>modify them to suit your class</w:t>
+            </w:r>
+            <w:r>
+              <w:rPr>
+                <w:sz w:val="22"/>
+              </w:rPr>
+              <w:t>.</w:t>
+            </w:r>
+          </w:p>
+        </w:tc>
+      </w:tr>
+      <w:tr>
+        <w:tc>
+          <w:tcPr>
+            <w:tcW w:w="1696" w:type="dxa"/>
+            <w:gridSpan w:val="2"/>
+            <w:tcBorders>
+              <w:bottom w:val="single" w:sz="4" w:space="0" w:color="auto"/>
+            </w:tcBorders>
+          </w:tcPr>
+          <w:p>
+            <w:pPr>
+              <w:rPr>
+                <w:b/>
+              </w:rPr>
+            </w:pPr>
+            <w:r>
+              <w:rPr>
+                <w:b/>
+              </w:rPr>
+              <w:t>Worksheet</w:t>
+            </w:r>
+            <w:r>
+              <w:rPr>
+                <w:b/>
+              </w:rPr>
+              <w:t>s</w:t>
+            </w:r>
+          </w:p>
+        </w:tc>
+        <w:tc>
+          <w:tcPr>
+            <w:tcW w:w="8754" w:type="dxa"/>
+            <w:tcBorders>
+              <w:bottom w:val="single" w:sz="4" w:space="0" w:color="auto"/>
+            </w:tcBorders>
+          </w:tcPr>
+          <w:p>
+            <w:hyperlink r:id="rId30" w:history="1">
+              <w:r>
+                <w:rPr>
+                  <w:rStyle w:val="Hyperlink"/>
+                </w:rPr>
+                <w:t>https://github.com/IBM/taxinomitis-docs/tree/master/project-worksheets/msword</w:t>
+              </w:r>
+            </w:hyperlink>
+          </w:p>
+        </w:tc>
+      </w:tr>
+      <w:tr>
+        <w:tc>
+          <w:tcPr>
+            <w:tcW w:w="10450" w:type="dxa"/>
+            <w:gridSpan w:val="3"/>
+            <w:shd w:val="clear" w:color="auto" w:fill="92D050"/>
+            <w:tcMar>
+              <w:top w:w="85" w:type="dxa"/>
+              <w:left w:w="85" w:type="dxa"/>
+              <w:bottom w:w="85" w:type="dxa"/>
+              <w:right w:w="85" w:type="dxa"/>
+            </w:tcMar>
+          </w:tcPr>
+          <w:p>
+            <w:pPr>
+              <w:jc w:val="center"/>
+            </w:pPr>
+            <w:r>
+              <w:rPr>
+                <w:rFonts w:ascii="IBM Plex Sans" w:hAnsi="IBM Plex Sans"/>
+                <w:b/>
+                <w:color w:val="44546A" w:themeColor="text2"/>
+              </w:rPr>
+              <w:t>Help</w:t>
+            </w:r>
+          </w:p>
+        </w:tc>
+      </w:tr>
+      <w:tr>
+        <w:tc>
+          <w:tcPr>
+            <w:tcW w:w="1696" w:type="dxa"/>
+            <w:gridSpan w:val="2"/>
+          </w:tcPr>
+          <w:p>
+            <w:pPr>
+              <w:rPr>
+                <w:b/>
+              </w:rPr>
+            </w:pPr>
+            <w:r>
+              <w:rPr>
+                <w:b/>
+              </w:rPr>
+              <w:t>Potential issues</w:t>
+            </w:r>
+          </w:p>
+        </w:tc>
+        <w:tc>
+          <w:tcPr>
+            <w:tcW w:w="8754" w:type="dxa"/>
+          </w:tcPr>
+          <w:p>
+            <w:pPr>
+              <w:pStyle w:val="ListParagraph"/>
+              <w:numPr>
+                <w:ilvl w:val="0"/>
+                <w:numId w:val="1"/>
+              </w:numPr>
+              <w:ind w:left="455" w:hanging="425"/>
+            </w:pPr>
+            <w:r>
+              <w:t>There is no need for students to create an account or log on to do this project.</w:t>
+            </w:r>
+          </w:p>
+          <w:p>
+            <w:pPr>
+              <w:pStyle w:val="ListParagraph"/>
+              <w:numPr>
+                <w:ilvl w:val="0"/>
+                <w:numId w:val="1"/>
+              </w:numPr>
+              <w:ind w:left="455" w:hanging="425"/>
+            </w:pPr>
+            <w:r>
+              <w:t>Videos/photos taken by the webcam for this project are not uploaded to anywhere and will not leave their computer. All of the analysis is performed in the web browser.</w:t>
+            </w:r>
+          </w:p>
+          <w:p>
+            <w:pPr>
+              <w:pStyle w:val="ListParagraph"/>
+              <w:numPr>
+                <w:ilvl w:val="0"/>
+                <w:numId w:val="1"/>
+              </w:numPr>
+              <w:ind w:left="455" w:hanging="425"/>
+            </w:pPr>
+            <w:r>
+              <w:t>“https://machinelearningforkids.co.uk” is a long URL to type for some children. You may find it easier to set up a bookmark that they can click on instead.</w:t>
+            </w:r>
+          </w:p>
+          <w:p>
+            <w:pPr>
+              <w:rPr>
+                <w:sz w:val="11"/>
+              </w:rPr>
+            </w:pPr>
+          </w:p>
+          <w:p>
+            <w:r>
+              <w:t xml:space="preserve">General troubleshooting and help at </w:t>
+            </w:r>
+            <w:hyperlink r:id="rId31" w:history="1">
+              <w:r>
+                <w:rPr>
+                  <w:rStyle w:val="Hyperlink"/>
+                </w:rPr>
+                <w:t>https://machinelearningforkids.co.uk/help</w:t>
+              </w:r>
+            </w:hyperlink>
+            <w:r>
+              <w:t xml:space="preserve"> </w:t>
+            </w:r>
+          </w:p>
+          <w:p>
+            <w:pPr>
+              <w:rPr>
+                <w:sz w:val="13"/>
+              </w:rPr>
+            </w:pPr>
+          </w:p>
+        </w:tc>
+      </w:tr>
     </w:tbl>
     <w:p/>
     <w:p>
@@ -6409,7 +7380,7 @@
               </w:rPr>
               <w:t xml:space="preserve">(download from </w:t>
             </w:r>
-            <w:hyperlink r:id="rId29" w:history="1">
+            <w:hyperlink r:id="rId32" w:history="1">
               <w:r>
                 <w:rPr>
                   <w:rStyle w:val="Hyperlink"/>
@@ -6802,7 +7773,7 @@
             </w:tcBorders>
           </w:tcPr>
           <w:p>
-            <w:hyperlink r:id="rId30" w:history="1">
+            <w:hyperlink r:id="rId33" w:history="1">
               <w:r>
                 <w:rPr>
                   <w:rStyle w:val="Hyperlink"/>
@@ -6856,7 +7827,7 @@
             </w:tcBorders>
           </w:tcPr>
           <w:p>
-            <w:hyperlink r:id="rId31" w:history="1">
+            <w:hyperlink r:id="rId34" w:history="1">
               <w:r>
                 <w:rPr>
                   <w:rStyle w:val="Hyperlink"/>
@@ -6974,7 +7945,7 @@
             <w:r>
               <w:t xml:space="preserve">General troubleshooting and help at </w:t>
             </w:r>
-            <w:hyperlink r:id="rId32" w:history="1">
+            <w:hyperlink r:id="rId35" w:history="1">
               <w:r>
                 <w:rPr>
                   <w:rStyle w:val="Hyperlink"/>
@@ -7462,7 +8433,7 @@
               </w:rPr>
               <w:t xml:space="preserve">(download from </w:t>
             </w:r>
-            <w:hyperlink r:id="rId33" w:history="1">
+            <w:hyperlink r:id="rId36" w:history="1">
               <w:r>
                 <w:rPr>
                   <w:rStyle w:val="Hyperlink"/>
@@ -7843,7 +8814,7 @@
             </w:tcBorders>
           </w:tcPr>
           <w:p>
-            <w:hyperlink r:id="rId34" w:history="1">
+            <w:hyperlink r:id="rId37" w:history="1">
               <w:r>
                 <w:rPr>
                   <w:rStyle w:val="Hyperlink"/>
@@ -7897,7 +8868,7 @@
             </w:tcBorders>
           </w:tcPr>
           <w:p>
-            <w:hyperlink r:id="rId35" w:history="1">
+            <w:hyperlink r:id="rId38" w:history="1">
               <w:r>
                 <w:rPr>
                   <w:rStyle w:val="Hyperlink"/>
@@ -7978,7 +8949,7 @@
             <w:r>
               <w:t xml:space="preserve"> look at the responses from an AI system at </w:t>
             </w:r>
-            <w:hyperlink r:id="rId36" w:history="1">
+            <w:hyperlink r:id="rId39" w:history="1">
               <w:r>
                 <w:rPr>
                   <w:rStyle w:val="Hyperlink"/>
@@ -8026,7 +8997,7 @@
             <w:r>
               <w:t xml:space="preserve">General troubleshooting and help at </w:t>
             </w:r>
-            <w:hyperlink r:id="rId37" w:history="1">
+            <w:hyperlink r:id="rId40" w:history="1">
               <w:r>
                 <w:rPr>
                   <w:rStyle w:val="Hyperlink"/>
@@ -8525,7 +9496,7 @@
               </w:rPr>
               <w:t xml:space="preserve">(download from </w:t>
             </w:r>
-            <w:hyperlink r:id="rId38" w:history="1">
+            <w:hyperlink r:id="rId41" w:history="1">
               <w:r>
                 <w:rPr>
                   <w:rStyle w:val="Hyperlink"/>
@@ -9018,7 +9989,7 @@
             </w:tcBorders>
           </w:tcPr>
           <w:p>
-            <w:hyperlink r:id="rId39" w:history="1">
+            <w:hyperlink r:id="rId42" w:history="1">
               <w:r>
                 <w:rPr>
                   <w:rStyle w:val="Hyperlink"/>
@@ -9071,7 +10042,7 @@
             </w:tcBorders>
           </w:tcPr>
           <w:p>
-            <w:hyperlink r:id="rId40" w:history="1">
+            <w:hyperlink r:id="rId43" w:history="1">
               <w:r>
                 <w:rPr>
                   <w:rStyle w:val="Hyperlink"/>
@@ -9273,7 +10244,7 @@
             <w:r>
               <w:t xml:space="preserve">General troubleshooting and help at </w:t>
             </w:r>
-            <w:hyperlink r:id="rId41" w:history="1">
+            <w:hyperlink r:id="rId44" w:history="1">
               <w:r>
                 <w:rPr>
                   <w:rStyle w:val="Hyperlink"/>
@@ -9815,7 +10786,7 @@
               </w:rPr>
               <w:t xml:space="preserve">(download from </w:t>
             </w:r>
-            <w:hyperlink r:id="rId42" w:history="1">
+            <w:hyperlink r:id="rId45" w:history="1">
               <w:r>
                 <w:rPr>
                   <w:rStyle w:val="Hyperlink"/>
@@ -10153,7 +11124,7 @@
             </w:tcBorders>
           </w:tcPr>
           <w:p>
-            <w:hyperlink r:id="rId43" w:history="1">
+            <w:hyperlink r:id="rId46" w:history="1">
               <w:r>
                 <w:rPr>
                   <w:rStyle w:val="Hyperlink"/>
@@ -10201,7 +11172,7 @@
             </w:tcBorders>
           </w:tcPr>
           <w:p>
-            <w:hyperlink r:id="rId44" w:history="1">
+            <w:hyperlink r:id="rId47" w:history="1">
               <w:r>
                 <w:rPr>
                   <w:rStyle w:val="Hyperlink"/>
@@ -10363,7 +11334,7 @@
             <w:r>
               <w:t xml:space="preserve">General troubleshooting and help at </w:t>
             </w:r>
-            <w:hyperlink r:id="rId45" w:history="1">
+            <w:hyperlink r:id="rId48" w:history="1">
               <w:r>
                 <w:rPr>
                   <w:rStyle w:val="Hyperlink"/>
@@ -10909,7 +11880,7 @@
               </w:rPr>
               <w:t xml:space="preserve">(download from </w:t>
             </w:r>
-            <w:hyperlink r:id="rId46" w:history="1">
+            <w:hyperlink r:id="rId49" w:history="1">
               <w:r>
                 <w:rPr>
                   <w:rStyle w:val="Hyperlink"/>
@@ -11334,7 +12305,7 @@
             </w:tcBorders>
           </w:tcPr>
           <w:p>
-            <w:hyperlink r:id="rId47" w:history="1">
+            <w:hyperlink r:id="rId50" w:history="1">
               <w:r>
                 <w:rPr>
                   <w:rStyle w:val="Hyperlink"/>
@@ -11422,7 +12393,7 @@
             <w:r>
               <w:t xml:space="preserve">A video of the finished app in action is available at </w:t>
             </w:r>
-            <w:hyperlink r:id="rId48" w:history="1">
+            <w:hyperlink r:id="rId51" w:history="1">
               <w:r>
                 <w:rPr>
                   <w:rStyle w:val="Hyperlink"/>
@@ -11439,7 +12410,7 @@
             <w:r>
               <w:t xml:space="preserve">General troubleshooting and help at </w:t>
             </w:r>
-            <w:hyperlink r:id="rId49" w:history="1">
+            <w:hyperlink r:id="rId52" w:history="1">
               <w:r>
                 <w:rPr>
                   <w:rStyle w:val="Hyperlink"/>
@@ -12018,7 +12989,7 @@
               </w:rPr>
               <w:t xml:space="preserve">(download from </w:t>
             </w:r>
-            <w:hyperlink r:id="rId50" w:history="1">
+            <w:hyperlink r:id="rId53" w:history="1">
               <w:r>
                 <w:rPr>
                   <w:rStyle w:val="Hyperlink"/>
@@ -12415,7 +13386,7 @@
             </w:tcBorders>
           </w:tcPr>
           <w:p>
-            <w:hyperlink r:id="rId51" w:history="1">
+            <w:hyperlink r:id="rId54" w:history="1">
               <w:r>
                 <w:rPr>
                   <w:rStyle w:val="Hyperlink"/>
@@ -12463,7 +13434,7 @@
             </w:tcBorders>
           </w:tcPr>
           <w:p>
-            <w:hyperlink r:id="rId52" w:history="1">
+            <w:hyperlink r:id="rId55" w:history="1">
               <w:r>
                 <w:rPr>
                   <w:rStyle w:val="Hyperlink"/>
@@ -12618,7 +13589,7 @@
             <w:r>
               <w:t xml:space="preserve">General troubleshooting and help at </w:t>
             </w:r>
-            <w:hyperlink r:id="rId53" w:history="1">
+            <w:hyperlink r:id="rId56" w:history="1">
               <w:r>
                 <w:rPr>
                   <w:rStyle w:val="Hyperlink"/>
@@ -13177,7 +14148,7 @@
               </w:rPr>
               <w:t xml:space="preserve">from </w:t>
             </w:r>
-            <w:hyperlink r:id="rId54" w:history="1">
+            <w:hyperlink r:id="rId57" w:history="1">
               <w:r>
                 <w:rPr>
                   <w:rStyle w:val="Hyperlink"/>
@@ -13670,7 +14641,7 @@
             <w:r>
               <w:t xml:space="preserve">General troubleshooting and help at </w:t>
             </w:r>
-            <w:hyperlink r:id="rId55" w:history="1">
+            <w:hyperlink r:id="rId58" w:history="1">
               <w:r>
                 <w:rPr>
                   <w:rStyle w:val="Hyperlink"/>
@@ -14206,7 +15177,7 @@
               </w:rPr>
               <w:t xml:space="preserve">(download from </w:t>
             </w:r>
-            <w:hyperlink r:id="rId56" w:history="1">
+            <w:hyperlink r:id="rId59" w:history="1">
               <w:r>
                 <w:rPr>
                   <w:rStyle w:val="Hyperlink"/>
@@ -14641,7 +15612,7 @@
             </w:tcBorders>
           </w:tcPr>
           <w:p>
-            <w:hyperlink r:id="rId57" w:history="1">
+            <w:hyperlink r:id="rId60" w:history="1">
               <w:r>
                 <w:rPr>
                   <w:rStyle w:val="Hyperlink"/>
@@ -14689,7 +15660,7 @@
             </w:tcBorders>
           </w:tcPr>
           <w:p>
-            <w:hyperlink r:id="rId58" w:history="1">
+            <w:hyperlink r:id="rId61" w:history="1">
               <w:r>
                 <w:rPr>
                   <w:rStyle w:val="Hyperlink"/>
@@ -14861,7 +15832,7 @@
             <w:r>
               <w:t xml:space="preserve">General troubleshooting and help at </w:t>
             </w:r>
-            <w:hyperlink r:id="rId59" w:history="1">
+            <w:hyperlink r:id="rId62" w:history="1">
               <w:r>
                 <w:rPr>
                   <w:rStyle w:val="Hyperlink"/>
@@ -15424,7 +16395,7 @@
               </w:rPr>
               <w:t xml:space="preserve">(download from </w:t>
             </w:r>
-            <w:hyperlink r:id="rId60" w:history="1">
+            <w:hyperlink r:id="rId63" w:history="1">
               <w:r>
                 <w:rPr>
                   <w:rStyle w:val="Hyperlink"/>
@@ -15825,7 +16796,7 @@
             <w:r>
               <w:t xml:space="preserve">General troubleshooting and help at </w:t>
             </w:r>
-            <w:hyperlink r:id="rId61" w:history="1">
+            <w:hyperlink r:id="rId64" w:history="1">
               <w:r>
                 <w:rPr>
                   <w:rStyle w:val="Hyperlink"/>
@@ -16328,7 +17299,7 @@
               </w:rPr>
               <w:t xml:space="preserve">(download from </w:t>
             </w:r>
-            <w:hyperlink r:id="rId62" w:history="1">
+            <w:hyperlink r:id="rId65" w:history="1">
               <w:r>
                 <w:rPr>
                   <w:rStyle w:val="Hyperlink"/>
@@ -16706,7 +17677,7 @@
             <w:r>
               <w:t xml:space="preserve">General troubleshooting and help at </w:t>
             </w:r>
-            <w:hyperlink r:id="rId63" w:history="1">
+            <w:hyperlink r:id="rId66" w:history="1">
               <w:r>
                 <w:rPr>
                   <w:rStyle w:val="Hyperlink"/>
@@ -17303,7 +18274,7 @@
               </w:rPr>
               <w:t xml:space="preserve">(download from </w:t>
             </w:r>
-            <w:hyperlink r:id="rId64" w:history="1">
+            <w:hyperlink r:id="rId67" w:history="1">
               <w:r>
                 <w:rPr>
                   <w:rStyle w:val="Hyperlink"/>
@@ -17641,7 +18612,7 @@
             </w:tcBorders>
           </w:tcPr>
           <w:p>
-            <w:hyperlink r:id="rId65" w:history="1">
+            <w:hyperlink r:id="rId68" w:history="1">
               <w:r>
                 <w:rPr>
                   <w:rStyle w:val="Hyperlink"/>
@@ -17689,7 +18660,7 @@
             </w:tcBorders>
           </w:tcPr>
           <w:p>
-            <w:hyperlink r:id="rId66" w:history="1">
+            <w:hyperlink r:id="rId69" w:history="1">
               <w:r>
                 <w:rPr>
                   <w:rStyle w:val="Hyperlink"/>
@@ -17789,7 +18760,7 @@
             <w:r>
               <w:t xml:space="preserve">General troubleshooting and help at </w:t>
             </w:r>
-            <w:hyperlink r:id="rId67" w:history="1">
+            <w:hyperlink r:id="rId70" w:history="1">
               <w:r>
                 <w:rPr>
                   <w:rStyle w:val="Hyperlink"/>
@@ -18283,7 +19254,7 @@
               </w:rPr>
               <w:t xml:space="preserve">(download from </w:t>
             </w:r>
-            <w:hyperlink r:id="rId68" w:history="1">
+            <w:hyperlink r:id="rId71" w:history="1">
               <w:r>
                 <w:rPr>
                   <w:rStyle w:val="Hyperlink"/>
@@ -18621,7 +19592,7 @@
             </w:tcBorders>
           </w:tcPr>
           <w:p>
-            <w:hyperlink r:id="rId69" w:history="1">
+            <w:hyperlink r:id="rId72" w:history="1">
               <w:r>
                 <w:rPr>
                   <w:rStyle w:val="Hyperlink"/>
@@ -18669,7 +19640,7 @@
             </w:tcBorders>
           </w:tcPr>
           <w:p>
-            <w:hyperlink r:id="rId70" w:history="1">
+            <w:hyperlink r:id="rId73" w:history="1">
               <w:r>
                 <w:rPr>
                   <w:rStyle w:val="Hyperlink"/>
@@ -18843,7 +19814,7 @@
             <w:r>
               <w:t xml:space="preserve">General troubleshooting and help at </w:t>
             </w:r>
-            <w:hyperlink r:id="rId71" w:history="1">
+            <w:hyperlink r:id="rId74" w:history="1">
               <w:r>
                 <w:rPr>
                   <w:rStyle w:val="Hyperlink"/>
@@ -19195,13 +20166,7 @@
           </w:tcPr>
           <w:p>
             <w:r>
-              <w:t xml:space="preserve">Students will </w:t>
-            </w:r>
-            <w:r>
-              <w:t>create</w:t>
-            </w:r>
-            <w:r>
-              <w:t xml:space="preserve"> a poor training set of images to train a machine learning model, and then try it for themselves in Scratch to see the impact of overfitting. </w:t>
+              <w:t xml:space="preserve">Students will create a poor training set of images to train a machine learning model, and then try it for themselves in Scratch to see the impact of overfitting. </w:t>
             </w:r>
           </w:p>
         </w:tc>
@@ -19350,7 +20315,7 @@
               </w:rPr>
               <w:t xml:space="preserve">(download from </w:t>
             </w:r>
-            <w:hyperlink r:id="rId72" w:history="1">
+            <w:hyperlink r:id="rId75" w:history="1">
               <w:r>
                 <w:rPr>
                   <w:rStyle w:val="Hyperlink"/>
@@ -19612,13 +20577,7 @@
               <w:ind w:left="455" w:hanging="425"/>
             </w:pPr>
             <w:r>
-              <w:t xml:space="preserve">The </w:t>
-            </w:r>
-            <w:r>
-              <w:t xml:space="preserve">project </w:t>
-            </w:r>
-            <w:r>
-              <w:t>represents a version of “The Russian Tank problem” story. Two versions of the story are summarised in the student worksheet. You may wish to allow time for students to discuss the stories and the implications to make sure they understand them.</w:t>
+              <w:t>The project represents a version of “The Russian Tank problem” story. Two versions of the story are summarised in the student worksheet. You may wish to allow time for students to discuss the stories and the implications to make sure they understand them.</w:t>
             </w:r>
           </w:p>
           <w:p>
@@ -19665,12 +20624,7 @@
               <w:ind w:left="455" w:hanging="425"/>
             </w:pPr>
             <w:r>
-              <w:t>“https://machinelearningforkids.co.uk” is a long URL to type for some children. You may find it easier to set up a bookmark that they can click on instead.</w:t>
-            </w:r>
-            <w:bookmarkStart w:id="0" w:name="_GoBack"/>
-            <w:bookmarkEnd w:id="0"/>
-            <w:r>
-              <w:t xml:space="preserve"> </w:t>
+              <w:t xml:space="preserve">“https://machinelearningforkids.co.uk” is a long URL to type for some children. You may find it easier to set up a bookmark that they can click on instead. </w:t>
             </w:r>
           </w:p>
           <w:p/>
@@ -19678,7 +20632,7 @@
             <w:r>
               <w:t xml:space="preserve">General troubleshooting and help at </w:t>
             </w:r>
-            <w:hyperlink r:id="rId73" w:history="1">
+            <w:hyperlink r:id="rId76" w:history="1">
               <w:r>
                 <w:rPr>
                   <w:rStyle w:val="Hyperlink"/>
@@ -20227,7 +21181,7 @@
               </w:rPr>
               <w:t xml:space="preserve">(download from </w:t>
             </w:r>
-            <w:hyperlink r:id="rId74" w:history="1">
+            <w:hyperlink r:id="rId77" w:history="1">
               <w:r>
                 <w:rPr>
                   <w:rStyle w:val="Hyperlink"/>
@@ -20568,7 +21522,7 @@
             </w:tcBorders>
           </w:tcPr>
           <w:p>
-            <w:hyperlink r:id="rId75" w:history="1">
+            <w:hyperlink r:id="rId78" w:history="1">
               <w:r>
                 <w:rPr>
                   <w:rStyle w:val="Hyperlink"/>
@@ -20617,7 +21571,7 @@
             </w:tcBorders>
           </w:tcPr>
           <w:p>
-            <w:hyperlink r:id="rId76" w:history="1">
+            <w:hyperlink r:id="rId79" w:history="1">
               <w:r>
                 <w:rPr>
                   <w:rStyle w:val="Hyperlink"/>
@@ -20736,7 +21690,7 @@
             <w:r>
               <w:t xml:space="preserve">General troubleshooting and help at </w:t>
             </w:r>
-            <w:hyperlink r:id="rId77" w:history="1">
+            <w:hyperlink r:id="rId80" w:history="1">
               <w:r>
                 <w:rPr>
                   <w:rStyle w:val="Hyperlink"/>
@@ -21262,7 +22216,7 @@
               </w:rPr>
               <w:t xml:space="preserve">(download from </w:t>
             </w:r>
-            <w:hyperlink r:id="rId78" w:history="1">
+            <w:hyperlink r:id="rId81" w:history="1">
               <w:r>
                 <w:rPr>
                   <w:rStyle w:val="Hyperlink"/>
@@ -21463,7 +22417,7 @@
               </w:rPr>
               <w:t xml:space="preserve">more detail at: </w:t>
             </w:r>
-            <w:hyperlink r:id="rId79" w:history="1">
+            <w:hyperlink r:id="rId82" w:history="1">
               <w:r>
                 <w:rPr>
                   <w:rStyle w:val="Hyperlink"/>
@@ -21676,7 +22630,7 @@
             </w:tcBorders>
           </w:tcPr>
           <w:p>
-            <w:hyperlink r:id="rId80" w:history="1">
+            <w:hyperlink r:id="rId83" w:history="1">
               <w:r>
                 <w:rPr>
                   <w:rStyle w:val="Hyperlink"/>
@@ -21725,7 +22679,7 @@
             </w:tcBorders>
           </w:tcPr>
           <w:p>
-            <w:hyperlink r:id="rId81" w:history="1">
+            <w:hyperlink r:id="rId84" w:history="1">
               <w:r>
                 <w:rPr>
                   <w:rStyle w:val="Hyperlink"/>
@@ -21850,7 +22804,7 @@
             <w:r>
               <w:t xml:space="preserve">General troubleshooting and help at </w:t>
             </w:r>
-            <w:hyperlink r:id="rId82" w:history="1">
+            <w:hyperlink r:id="rId85" w:history="1">
               <w:r>
                 <w:rPr>
                   <w:rStyle w:val="Hyperlink"/>
@@ -22395,7 +23349,7 @@
               </w:rPr>
               <w:t xml:space="preserve">(download from </w:t>
             </w:r>
-            <w:hyperlink r:id="rId83" w:history="1">
+            <w:hyperlink r:id="rId86" w:history="1">
               <w:r>
                 <w:rPr>
                   <w:rStyle w:val="Hyperlink"/>
@@ -22683,7 +23637,7 @@
             <w:r>
               <w:t xml:space="preserve">General troubleshooting and help at </w:t>
             </w:r>
-            <w:hyperlink r:id="rId84" w:history="1">
+            <w:hyperlink r:id="rId87" w:history="1">
               <w:r>
                 <w:rPr>
                   <w:rStyle w:val="Hyperlink"/>
@@ -23226,7 +24180,7 @@
               </w:rPr>
               <w:t xml:space="preserve">(download from </w:t>
             </w:r>
-            <w:hyperlink r:id="rId85" w:history="1">
+            <w:hyperlink r:id="rId88" w:history="1">
               <w:r>
                 <w:rPr>
                   <w:rStyle w:val="Hyperlink"/>
@@ -23630,7 +24584,7 @@
             </w:tcBorders>
           </w:tcPr>
           <w:p>
-            <w:hyperlink r:id="rId86" w:history="1">
+            <w:hyperlink r:id="rId89" w:history="1">
               <w:r>
                 <w:rPr>
                   <w:rStyle w:val="Hyperlink"/>
@@ -23679,7 +24633,7 @@
             </w:tcBorders>
           </w:tcPr>
           <w:p>
-            <w:hyperlink r:id="rId87" w:history="1">
+            <w:hyperlink r:id="rId90" w:history="1">
               <w:r>
                 <w:rPr>
                   <w:rStyle w:val="Hyperlink"/>
@@ -23810,7 +24764,7 @@
             <w:r>
               <w:t xml:space="preserve">General troubleshooting and help at </w:t>
             </w:r>
-            <w:hyperlink r:id="rId88" w:history="1">
+            <w:hyperlink r:id="rId91" w:history="1">
               <w:r>
                 <w:rPr>
                   <w:rStyle w:val="Hyperlink"/>
@@ -24302,7 +25256,7 @@
               </w:rPr>
               <w:t xml:space="preserve">(download from </w:t>
             </w:r>
-            <w:hyperlink r:id="rId89" w:history="1">
+            <w:hyperlink r:id="rId92" w:history="1">
               <w:r>
                 <w:rPr>
                   <w:rStyle w:val="Hyperlink"/>
@@ -24612,7 +25566,7 @@
             <w:r>
               <w:t xml:space="preserve">General troubleshooting and help at </w:t>
             </w:r>
-            <w:hyperlink r:id="rId90" w:history="1">
+            <w:hyperlink r:id="rId93" w:history="1">
               <w:r>
                 <w:rPr>
                   <w:rStyle w:val="Hyperlink"/>
@@ -25121,7 +26075,7 @@
               </w:rPr>
               <w:t xml:space="preserve">(download from </w:t>
             </w:r>
-            <w:hyperlink r:id="rId91" w:history="1">
+            <w:hyperlink r:id="rId94" w:history="1">
               <w:r>
                 <w:rPr>
                   <w:rStyle w:val="Hyperlink"/>
@@ -25378,7 +26332,7 @@
             <w:r>
               <w:t xml:space="preserve">General troubleshooting and help at </w:t>
             </w:r>
-            <w:hyperlink r:id="rId92" w:history="1">
+            <w:hyperlink r:id="rId95" w:history="1">
               <w:r>
                 <w:rPr>
                   <w:rStyle w:val="Hyperlink"/>
@@ -25878,7 +26832,7 @@
               </w:rPr>
               <w:t xml:space="preserve">(download from </w:t>
             </w:r>
-            <w:hyperlink r:id="rId93" w:history="1">
+            <w:hyperlink r:id="rId96" w:history="1">
               <w:r>
                 <w:rPr>
                   <w:rStyle w:val="Hyperlink"/>
@@ -26168,7 +27122,7 @@
             <w:r>
               <w:t xml:space="preserve"> before the class. See </w:t>
             </w:r>
-            <w:hyperlink r:id="rId94" w:anchor="install" w:history="1">
+            <w:hyperlink r:id="rId97" w:anchor="install" w:history="1">
               <w:r>
                 <w:rPr>
                   <w:rStyle w:val="Hyperlink"/>
@@ -26204,7 +27158,7 @@
             <w:r>
               <w:t xml:space="preserve"> the original Word doc of the worksheet from </w:t>
             </w:r>
-            <w:hyperlink r:id="rId95" w:history="1">
+            <w:hyperlink r:id="rId98" w:history="1">
               <w:r>
                 <w:rPr>
                   <w:rStyle w:val="Hyperlink"/>
@@ -26394,7 +27348,7 @@
             <w:r>
               <w:t xml:space="preserve">General troubleshooting and help at </w:t>
             </w:r>
-            <w:hyperlink r:id="rId96" w:history="1">
+            <w:hyperlink r:id="rId99" w:history="1">
               <w:r>
                 <w:rPr>
                   <w:rStyle w:val="Hyperlink"/>
@@ -26900,7 +27854,7 @@
               </w:rPr>
               <w:t xml:space="preserve">(download from </w:t>
             </w:r>
-            <w:hyperlink r:id="rId97" w:history="1">
+            <w:hyperlink r:id="rId100" w:history="1">
               <w:r>
                 <w:rPr>
                   <w:rStyle w:val="Hyperlink"/>
@@ -27089,7 +28043,7 @@
               </w:rPr>
               <w:t xml:space="preserve">more detail at: </w:t>
             </w:r>
-            <w:hyperlink r:id="rId98" w:history="1">
+            <w:hyperlink r:id="rId101" w:history="1">
               <w:r>
                 <w:rPr>
                   <w:rStyle w:val="Hyperlink"/>
@@ -27303,7 +28257,7 @@
             </w:tcBorders>
           </w:tcPr>
           <w:p>
-            <w:hyperlink r:id="rId99" w:history="1">
+            <w:hyperlink r:id="rId102" w:history="1">
               <w:r>
                 <w:rPr>
                   <w:rStyle w:val="Hyperlink"/>
@@ -27352,7 +28306,7 @@
             </w:tcBorders>
           </w:tcPr>
           <w:p>
-            <w:hyperlink r:id="rId100" w:history="1">
+            <w:hyperlink r:id="rId103" w:history="1">
               <w:r>
                 <w:rPr>
                   <w:rStyle w:val="Hyperlink"/>
@@ -27484,7 +28438,7 @@
             <w:r>
               <w:t xml:space="preserve">General troubleshooting and help at </w:t>
             </w:r>
-            <w:hyperlink r:id="rId101" w:history="1">
+            <w:hyperlink r:id="rId104" w:history="1">
               <w:r>
                 <w:rPr>
                   <w:rStyle w:val="Hyperlink"/>
@@ -28030,7 +28984,7 @@
               </w:rPr>
               <w:t xml:space="preserve">(download from </w:t>
             </w:r>
-            <w:hyperlink r:id="rId102" w:history="1">
+            <w:hyperlink r:id="rId105" w:history="1">
               <w:r>
                 <w:rPr>
                   <w:rStyle w:val="Hyperlink"/>
@@ -28331,7 +29285,7 @@
               </w:rPr>
               <w:t xml:space="preserve">more detail at: </w:t>
             </w:r>
-            <w:hyperlink r:id="rId103" w:history="1">
+            <w:hyperlink r:id="rId106" w:history="1">
               <w:r>
                 <w:rPr>
                   <w:rStyle w:val="Hyperlink"/>
@@ -28545,7 +29499,7 @@
             </w:tcBorders>
           </w:tcPr>
           <w:p>
-            <w:hyperlink r:id="rId104" w:history="1">
+            <w:hyperlink r:id="rId107" w:history="1">
               <w:r>
                 <w:rPr>
                   <w:rStyle w:val="Hyperlink"/>
@@ -28593,7 +29547,7 @@
             </w:tcBorders>
           </w:tcPr>
           <w:p>
-            <w:hyperlink r:id="rId105" w:history="1">
+            <w:hyperlink r:id="rId108" w:history="1">
               <w:r>
                 <w:rPr>
                   <w:rStyle w:val="Hyperlink"/>
@@ -28700,7 +29654,7 @@
             <w:r>
               <w:t xml:space="preserve">General troubleshooting and help at </w:t>
             </w:r>
-            <w:hyperlink r:id="rId106" w:history="1">
+            <w:hyperlink r:id="rId109" w:history="1">
               <w:r>
                 <w:rPr>
                   <w:rStyle w:val="Hyperlink"/>
@@ -29182,7 +30136,7 @@
               </w:rPr>
               <w:t xml:space="preserve">(download from </w:t>
             </w:r>
-            <w:hyperlink r:id="rId107" w:history="1">
+            <w:hyperlink r:id="rId110" w:history="1">
               <w:r>
                 <w:rPr>
                   <w:rStyle w:val="Hyperlink"/>
@@ -29411,7 +30365,7 @@
               </w:rPr>
               <w:t xml:space="preserve">more detail at: </w:t>
             </w:r>
-            <w:hyperlink r:id="rId108" w:history="1">
+            <w:hyperlink r:id="rId111" w:history="1">
               <w:r>
                 <w:rPr>
                   <w:rStyle w:val="Hyperlink"/>
@@ -29625,7 +30579,7 @@
             </w:tcBorders>
           </w:tcPr>
           <w:p>
-            <w:hyperlink r:id="rId109" w:history="1">
+            <w:hyperlink r:id="rId112" w:history="1">
               <w:r>
                 <w:rPr>
                   <w:rStyle w:val="Hyperlink"/>
@@ -29673,7 +30627,7 @@
             </w:tcBorders>
           </w:tcPr>
           <w:p>
-            <w:hyperlink r:id="rId110" w:history="1">
+            <w:hyperlink r:id="rId113" w:history="1">
               <w:r>
                 <w:rPr>
                   <w:rStyle w:val="Hyperlink"/>
@@ -29788,7 +30742,7 @@
             <w:r>
               <w:t xml:space="preserve">General troubleshooting and help at </w:t>
             </w:r>
-            <w:hyperlink r:id="rId111" w:history="1">
+            <w:hyperlink r:id="rId114" w:history="1">
               <w:r>
                 <w:rPr>
                   <w:rStyle w:val="Hyperlink"/>
@@ -30274,7 +31228,7 @@
               </w:rPr>
               <w:t xml:space="preserve">(download from </w:t>
             </w:r>
-            <w:hyperlink r:id="rId112" w:history="1">
+            <w:hyperlink r:id="rId115" w:history="1">
               <w:r>
                 <w:rPr>
                   <w:rStyle w:val="Hyperlink"/>
@@ -30503,7 +31457,7 @@
               </w:rPr>
               <w:t xml:space="preserve">more detail at: </w:t>
             </w:r>
-            <w:hyperlink r:id="rId113" w:history="1">
+            <w:hyperlink r:id="rId116" w:history="1">
               <w:r>
                 <w:rPr>
                   <w:rStyle w:val="Hyperlink"/>
@@ -30717,7 +31671,7 @@
             </w:tcBorders>
           </w:tcPr>
           <w:p>
-            <w:hyperlink r:id="rId114" w:history="1">
+            <w:hyperlink r:id="rId117" w:history="1">
               <w:r>
                 <w:rPr>
                   <w:rStyle w:val="Hyperlink"/>
@@ -30765,7 +31719,7 @@
             </w:tcBorders>
           </w:tcPr>
           <w:p>
-            <w:hyperlink r:id="rId115" w:history="1">
+            <w:hyperlink r:id="rId118" w:history="1">
               <w:r>
                 <w:rPr>
                   <w:rStyle w:val="Hyperlink"/>
@@ -30880,7 +31834,7 @@
             <w:r>
               <w:t xml:space="preserve">General troubleshooting and help at </w:t>
             </w:r>
-            <w:hyperlink r:id="rId116" w:history="1">
+            <w:hyperlink r:id="rId119" w:history="1">
               <w:r>
                 <w:rPr>
                   <w:rStyle w:val="Hyperlink"/>
@@ -31361,7 +32315,7 @@
               </w:rPr>
               <w:t xml:space="preserve">(download from </w:t>
             </w:r>
-            <w:hyperlink r:id="rId117" w:history="1">
+            <w:hyperlink r:id="rId120" w:history="1">
               <w:r>
                 <w:rPr>
                   <w:rStyle w:val="Hyperlink"/>
@@ -31585,7 +32539,7 @@
               </w:rPr>
               <w:t xml:space="preserve">more detail at: </w:t>
             </w:r>
-            <w:hyperlink r:id="rId118" w:history="1">
+            <w:hyperlink r:id="rId121" w:history="1">
               <w:r>
                 <w:rPr>
                   <w:rStyle w:val="Hyperlink"/>
@@ -31800,7 +32754,7 @@
             </w:tcBorders>
           </w:tcPr>
           <w:p>
-            <w:hyperlink r:id="rId119" w:history="1">
+            <w:hyperlink r:id="rId122" w:history="1">
               <w:r>
                 <w:rPr>
                   <w:rStyle w:val="Hyperlink"/>
@@ -31849,7 +32803,7 @@
             </w:tcBorders>
           </w:tcPr>
           <w:p>
-            <w:hyperlink r:id="rId120" w:history="1">
+            <w:hyperlink r:id="rId123" w:history="1">
               <w:r>
                 <w:rPr>
                   <w:rStyle w:val="Hyperlink"/>
@@ -31964,7 +32918,7 @@
             <w:r>
               <w:t xml:space="preserve">General troubleshooting and help at </w:t>
             </w:r>
-            <w:hyperlink r:id="rId121" w:history="1">
+            <w:hyperlink r:id="rId124" w:history="1">
               <w:r>
                 <w:rPr>
                   <w:rStyle w:val="Hyperlink"/>
@@ -32454,7 +33408,7 @@
               </w:rPr>
               <w:t xml:space="preserve">(download from </w:t>
             </w:r>
-            <w:hyperlink r:id="rId122" w:history="1">
+            <w:hyperlink r:id="rId125" w:history="1">
               <w:r>
                 <w:rPr>
                   <w:rStyle w:val="Hyperlink"/>
@@ -32831,7 +33785,7 @@
             </w:tcBorders>
           </w:tcPr>
           <w:p>
-            <w:hyperlink r:id="rId123" w:history="1">
+            <w:hyperlink r:id="rId126" w:history="1">
               <w:r>
                 <w:rPr>
                   <w:rStyle w:val="Hyperlink"/>
@@ -32884,7 +33838,7 @@
             </w:tcBorders>
           </w:tcPr>
           <w:p>
-            <w:hyperlink r:id="rId124" w:history="1">
+            <w:hyperlink r:id="rId127" w:history="1">
               <w:r>
                 <w:rPr>
                   <w:rStyle w:val="Hyperlink"/>
@@ -33000,7 +33954,7 @@
             <w:r>
               <w:t xml:space="preserve">General troubleshooting and help at </w:t>
             </w:r>
-            <w:hyperlink r:id="rId125" w:history="1">
+            <w:hyperlink r:id="rId128" w:history="1">
               <w:r>
                 <w:rPr>
                   <w:rStyle w:val="Hyperlink"/>
@@ -33501,7 +34455,7 @@
               </w:rPr>
               <w:t xml:space="preserve">(download from </w:t>
             </w:r>
-            <w:hyperlink r:id="rId126" w:history="1">
+            <w:hyperlink r:id="rId129" w:history="1">
               <w:r>
                 <w:rPr>
                   <w:rStyle w:val="Hyperlink"/>
@@ -33878,7 +34832,7 @@
             </w:tcBorders>
           </w:tcPr>
           <w:p>
-            <w:hyperlink r:id="rId127" w:history="1">
+            <w:hyperlink r:id="rId130" w:history="1">
               <w:r>
                 <w:rPr>
                   <w:rStyle w:val="Hyperlink"/>
@@ -33931,7 +34885,7 @@
             </w:tcBorders>
           </w:tcPr>
           <w:p>
-            <w:hyperlink r:id="rId128" w:history="1">
+            <w:hyperlink r:id="rId131" w:history="1">
               <w:r>
                 <w:rPr>
                   <w:rStyle w:val="Hyperlink"/>
@@ -34044,7 +34998,7 @@
             <w:r>
               <w:t xml:space="preserve">General troubleshooting and help at </w:t>
             </w:r>
-            <w:hyperlink r:id="rId129" w:history="1">
+            <w:hyperlink r:id="rId132" w:history="1">
               <w:r>
                 <w:rPr>
                   <w:rStyle w:val="Hyperlink"/>
@@ -34549,7 +35503,7 @@
               </w:rPr>
               <w:t xml:space="preserve">(download from </w:t>
             </w:r>
-            <w:hyperlink r:id="rId130" w:history="1">
+            <w:hyperlink r:id="rId133" w:history="1">
               <w:r>
                 <w:rPr>
                   <w:rStyle w:val="Hyperlink"/>
@@ -34926,7 +35880,7 @@
             </w:tcBorders>
           </w:tcPr>
           <w:p>
-            <w:hyperlink r:id="rId131" w:history="1">
+            <w:hyperlink r:id="rId134" w:history="1">
               <w:r>
                 <w:rPr>
                   <w:rStyle w:val="Hyperlink"/>
@@ -34979,7 +35933,7 @@
             </w:tcBorders>
           </w:tcPr>
           <w:p>
-            <w:hyperlink r:id="rId132" w:history="1">
+            <w:hyperlink r:id="rId135" w:history="1">
               <w:r>
                 <w:rPr>
                   <w:rStyle w:val="Hyperlink"/>
@@ -35092,7 +36046,7 @@
             <w:r>
               <w:t xml:space="preserve">General troubleshooting and help at </w:t>
             </w:r>
-            <w:hyperlink r:id="rId133" w:history="1">
+            <w:hyperlink r:id="rId136" w:history="1">
               <w:r>
                 <w:rPr>
                   <w:rStyle w:val="Hyperlink"/>
@@ -35636,7 +36590,7 @@
               </w:rPr>
               <w:t xml:space="preserve">(download from </w:t>
             </w:r>
-            <w:hyperlink r:id="rId134" w:history="1">
+            <w:hyperlink r:id="rId137" w:history="1">
               <w:r>
                 <w:rPr>
                   <w:rStyle w:val="Hyperlink"/>
@@ -35974,7 +36928,7 @@
             </w:tcBorders>
           </w:tcPr>
           <w:p>
-            <w:hyperlink r:id="rId135" w:history="1">
+            <w:hyperlink r:id="rId138" w:history="1">
               <w:r>
                 <w:rPr>
                   <w:rStyle w:val="Hyperlink"/>
@@ -36156,7 +37110,7 @@
             <w:r>
               <w:t xml:space="preserve">General troubleshooting and help at </w:t>
             </w:r>
-            <w:hyperlink r:id="rId136" w:history="1">
+            <w:hyperlink r:id="rId139" w:history="1">
               <w:r>
                 <w:rPr>
                   <w:rStyle w:val="Hyperlink"/>

</xml_diff>

<commit_message>
docs: New Emoji Mask project
Signed-off-by: Dale Lane <dale.lane@uk.ibm.com>
</commit_message>
<xml_diff>
--- a/teachers-notes/msword/teachersnotes.docx
+++ b/teachers-notes/msword/teachersnotes.docx
@@ -6173,10 +6173,7 @@
               <w:ind w:left="455" w:hanging="425"/>
             </w:pPr>
             <w:r>
-              <w:t xml:space="preserve">Learn how computers can be trained to recognise </w:t>
-            </w:r>
-            <w:r>
-              <w:t>faces</w:t>
+              <w:t>Learn how computers can be trained to recognise faces</w:t>
             </w:r>
           </w:p>
         </w:tc>
@@ -6244,10 +6241,7 @@
           </w:tcPr>
           <w:p>
             <w:r>
-              <w:t>0</w:t>
-            </w:r>
-            <w:r>
-              <w:t xml:space="preserve">.5 hours   </w:t>
+              <w:t xml:space="preserve">0.5 hours   </w:t>
             </w:r>
           </w:p>
         </w:tc>
@@ -6284,13 +6278,7 @@
           </w:tcPr>
           <w:p>
             <w:r>
-              <w:t xml:space="preserve">Students </w:t>
-            </w:r>
-            <w:r>
-              <w:t>make a Scratch project with sprites that follow different parts of their face</w:t>
-            </w:r>
-            <w:r>
-              <w:t xml:space="preserve">. </w:t>
+              <w:t xml:space="preserve">Students make a Scratch project with sprites that follow different parts of their face. </w:t>
             </w:r>
           </w:p>
         </w:tc>
@@ -6890,6 +6878,2181 @@
               <w:t xml:space="preserve">General troubleshooting and help at </w:t>
             </w:r>
             <w:hyperlink r:id="rId31" w:history="1">
+              <w:r>
+                <w:rPr>
+                  <w:rStyle w:val="Hyperlink"/>
+                </w:rPr>
+                <w:t>https://machinelearningforkids.co.uk/help</w:t>
+              </w:r>
+            </w:hyperlink>
+            <w:r>
+              <w:t xml:space="preserve"> </w:t>
+            </w:r>
+          </w:p>
+          <w:p>
+            <w:pPr>
+              <w:rPr>
+                <w:sz w:val="13"/>
+              </w:rPr>
+            </w:pPr>
+          </w:p>
+        </w:tc>
+      </w:tr>
+    </w:tbl>
+    <w:p/>
+    <w:p/>
+    <w:p/>
+    <w:p/>
+    <w:p/>
+    <w:p/>
+    <w:p/>
+    <w:p/>
+    <w:p/>
+    <w:p/>
+    <w:p/>
+    <w:p/>
+    <w:tbl>
+      <w:tblPr>
+        <w:tblStyle w:val="TableGrid"/>
+        <w:tblW w:w="5000" w:type="pct"/>
+        <w:tblLook w:val="04A0" w:firstRow="1" w:lastRow="0" w:firstColumn="1" w:lastColumn="0" w:noHBand="0" w:noVBand="1"/>
+      </w:tblPr>
+      <w:tblGrid>
+        <w:gridCol w:w="279"/>
+        <w:gridCol w:w="1417"/>
+        <w:gridCol w:w="8754"/>
+      </w:tblGrid>
+      <w:tr>
+        <w:tc>
+          <w:tcPr>
+            <w:tcW w:w="10450" w:type="dxa"/>
+            <w:gridSpan w:val="3"/>
+            <w:shd w:val="clear" w:color="auto" w:fill="70AD47" w:themeFill="accent6"/>
+            <w:tcMar>
+              <w:top w:w="170" w:type="dxa"/>
+              <w:left w:w="170" w:type="dxa"/>
+              <w:bottom w:w="170" w:type="dxa"/>
+              <w:right w:w="170" w:type="dxa"/>
+            </w:tcMar>
+          </w:tcPr>
+          <w:p>
+            <w:pPr>
+              <w:jc w:val="center"/>
+              <w:rPr>
+                <w:rFonts w:ascii="IBM Plex Sans" w:hAnsi="IBM Plex Sans"/>
+                <w:b/>
+                <w:color w:val="FFFFFF" w:themeColor="background1"/>
+              </w:rPr>
+            </w:pPr>
+            <w:r>
+              <w:rPr>
+                <w:rFonts w:ascii="IBM Plex Sans" w:hAnsi="IBM Plex Sans"/>
+                <w:b/>
+                <w:color w:val="FFFFFF" w:themeColor="background1"/>
+                <w:sz w:val="36"/>
+              </w:rPr>
+              <w:lastRenderedPageBreak/>
+              <w:t xml:space="preserve">Machine Learning </w:t>
+            </w:r>
+            <w:proofErr w:type="gramStart"/>
+            <w:r>
+              <w:rPr>
+                <w:rFonts w:ascii="IBM Plex Sans" w:hAnsi="IBM Plex Sans"/>
+                <w:b/>
+                <w:color w:val="FFFFFF" w:themeColor="background1"/>
+                <w:sz w:val="36"/>
+              </w:rPr>
+              <w:t>For</w:t>
+            </w:r>
+            <w:proofErr w:type="gramEnd"/>
+            <w:r>
+              <w:rPr>
+                <w:rFonts w:ascii="IBM Plex Sans" w:hAnsi="IBM Plex Sans"/>
+                <w:b/>
+                <w:color w:val="FFFFFF" w:themeColor="background1"/>
+                <w:sz w:val="36"/>
+              </w:rPr>
+              <w:t xml:space="preserve"> Kids  ::  </w:t>
+            </w:r>
+            <w:r>
+              <w:rPr>
+                <w:rFonts w:ascii="IBM Plex Sans" w:hAnsi="IBM Plex Sans"/>
+                <w:b/>
+                <w:color w:val="FFFFFF" w:themeColor="background1"/>
+                <w:sz w:val="36"/>
+              </w:rPr>
+              <w:t>Teachers’</w:t>
+            </w:r>
+            <w:r>
+              <w:rPr>
+                <w:rFonts w:ascii="IBM Plex Sans" w:hAnsi="IBM Plex Sans"/>
+                <w:b/>
+                <w:color w:val="FFFFFF" w:themeColor="background1"/>
+                <w:sz w:val="36"/>
+              </w:rPr>
+              <w:t xml:space="preserve"> notes</w:t>
+            </w:r>
+          </w:p>
+        </w:tc>
+      </w:tr>
+      <w:tr>
+        <w:tc>
+          <w:tcPr>
+            <w:tcW w:w="1696" w:type="dxa"/>
+            <w:gridSpan w:val="2"/>
+          </w:tcPr>
+          <w:p>
+            <w:pPr>
+              <w:rPr>
+                <w:b/>
+              </w:rPr>
+            </w:pPr>
+            <w:r>
+              <w:rPr>
+                <w:b/>
+              </w:rPr>
+              <w:t>Worksheet</w:t>
+            </w:r>
+          </w:p>
+        </w:tc>
+        <w:tc>
+          <w:tcPr>
+            <w:tcW w:w="8754" w:type="dxa"/>
+          </w:tcPr>
+          <w:p>
+            <w:r>
+              <w:rPr>
+                <w:sz w:val="40"/>
+              </w:rPr>
+              <w:t>Snap</w:t>
+            </w:r>
+          </w:p>
+        </w:tc>
+      </w:tr>
+      <w:tr>
+        <w:tc>
+          <w:tcPr>
+            <w:tcW w:w="1696" w:type="dxa"/>
+            <w:gridSpan w:val="2"/>
+          </w:tcPr>
+          <w:p>
+            <w:pPr>
+              <w:rPr>
+                <w:b/>
+              </w:rPr>
+            </w:pPr>
+            <w:r>
+              <w:rPr>
+                <w:b/>
+              </w:rPr>
+              <w:t>Activity</w:t>
+            </w:r>
+          </w:p>
+        </w:tc>
+        <w:tc>
+          <w:tcPr>
+            <w:tcW w:w="8754" w:type="dxa"/>
+          </w:tcPr>
+          <w:p>
+            <w:r>
+              <w:t>Make a card game in Scratch that learns to recognise pictures of your card.</w:t>
+            </w:r>
+          </w:p>
+          <w:p/>
+        </w:tc>
+      </w:tr>
+      <w:tr>
+        <w:tc>
+          <w:tcPr>
+            <w:tcW w:w="1696" w:type="dxa"/>
+            <w:gridSpan w:val="2"/>
+          </w:tcPr>
+          <w:p>
+            <w:pPr>
+              <w:rPr>
+                <w:b/>
+              </w:rPr>
+            </w:pPr>
+            <w:r>
+              <w:rPr>
+                <w:b/>
+              </w:rPr>
+              <w:t>Objective</w:t>
+            </w:r>
+          </w:p>
+        </w:tc>
+        <w:tc>
+          <w:tcPr>
+            <w:tcW w:w="8754" w:type="dxa"/>
+          </w:tcPr>
+          <w:p>
+            <w:pPr>
+              <w:rPr>
+                <w:b/>
+              </w:rPr>
+            </w:pPr>
+            <w:r>
+              <w:rPr>
+                <w:b/>
+              </w:rPr>
+              <w:t>Teach a computer to recognise what icons look like</w:t>
+            </w:r>
+            <w:r>
+              <w:rPr>
+                <w:b/>
+              </w:rPr>
+              <w:t xml:space="preserve"> </w:t>
+            </w:r>
+          </w:p>
+          <w:p>
+            <w:pPr>
+              <w:pStyle w:val="ListParagraph"/>
+              <w:numPr>
+                <w:ilvl w:val="0"/>
+                <w:numId w:val="1"/>
+              </w:numPr>
+              <w:ind w:left="455" w:hanging="425"/>
+            </w:pPr>
+            <w:r>
+              <w:t>Learn how computers can be trained to recognise pictures</w:t>
+            </w:r>
+          </w:p>
+        </w:tc>
+      </w:tr>
+      <w:tr>
+        <w:tc>
+          <w:tcPr>
+            <w:tcW w:w="1696" w:type="dxa"/>
+            <w:gridSpan w:val="2"/>
+          </w:tcPr>
+          <w:p>
+            <w:pPr>
+              <w:rPr>
+                <w:b/>
+              </w:rPr>
+            </w:pPr>
+            <w:r>
+              <w:rPr>
+                <w:b/>
+              </w:rPr>
+              <w:t>Difficulty level</w:t>
+            </w:r>
+          </w:p>
+        </w:tc>
+        <w:tc>
+          <w:tcPr>
+            <w:tcW w:w="8754" w:type="dxa"/>
+          </w:tcPr>
+          <w:p>
+            <w:r>
+              <w:t>Beginner</w:t>
+            </w:r>
+          </w:p>
+        </w:tc>
+      </w:tr>
+      <w:tr>
+        <w:tc>
+          <w:tcPr>
+            <w:tcW w:w="1696" w:type="dxa"/>
+            <w:gridSpan w:val="2"/>
+            <w:tcBorders>
+              <w:bottom w:val="single" w:sz="4" w:space="0" w:color="auto"/>
+            </w:tcBorders>
+          </w:tcPr>
+          <w:p>
+            <w:pPr>
+              <w:rPr>
+                <w:b/>
+              </w:rPr>
+            </w:pPr>
+            <w:r>
+              <w:rPr>
+                <w:b/>
+              </w:rPr>
+              <w:t>Time estimate</w:t>
+            </w:r>
+          </w:p>
+        </w:tc>
+        <w:tc>
+          <w:tcPr>
+            <w:tcW w:w="8754" w:type="dxa"/>
+            <w:tcBorders>
+              <w:bottom w:val="single" w:sz="4" w:space="0" w:color="auto"/>
+            </w:tcBorders>
+          </w:tcPr>
+          <w:p>
+            <w:pPr>
+              <w:rPr>
+                <w:sz w:val="20"/>
+              </w:rPr>
+            </w:pPr>
+            <w:r>
+              <w:t xml:space="preserve">1.5 hours   </w:t>
+            </w:r>
+            <w:r>
+              <w:rPr>
+                <w:sz w:val="20"/>
+              </w:rPr>
+              <w:t>(for full version of the project, where the students make their own cards)</w:t>
+            </w:r>
+          </w:p>
+          <w:p>
+            <w:r>
+              <w:t xml:space="preserve">45 minutes   </w:t>
+            </w:r>
+            <w:r>
+              <w:rPr>
+                <w:sz w:val="20"/>
+              </w:rPr>
+              <w:t xml:space="preserve">(if students are provided with pre-made cards)  </w:t>
+            </w:r>
+          </w:p>
+        </w:tc>
+      </w:tr>
+      <w:tr>
+        <w:tc>
+          <w:tcPr>
+            <w:tcW w:w="1696" w:type="dxa"/>
+            <w:gridSpan w:val="2"/>
+            <w:tcBorders>
+              <w:bottom w:val="single" w:sz="4" w:space="0" w:color="auto"/>
+            </w:tcBorders>
+          </w:tcPr>
+          <w:p>
+            <w:pPr>
+              <w:rPr>
+                <w:b/>
+              </w:rPr>
+            </w:pPr>
+            <w:r>
+              <w:rPr>
+                <w:b/>
+              </w:rPr>
+              <w:t>Summary</w:t>
+            </w:r>
+          </w:p>
+        </w:tc>
+        <w:tc>
+          <w:tcPr>
+            <w:tcW w:w="8754" w:type="dxa"/>
+            <w:tcBorders>
+              <w:bottom w:val="single" w:sz="4" w:space="0" w:color="auto"/>
+            </w:tcBorders>
+          </w:tcPr>
+          <w:p>
+            <w:r>
+              <w:t xml:space="preserve">Students make cards with different symbols. They will train a machine learning model to recognise what the symbols look like by taking pictures of them with a computer webcam. They use this in Scratch to make a Snap game where the computer recognises if it chooses a matching card. </w:t>
+            </w:r>
+          </w:p>
+        </w:tc>
+      </w:tr>
+      <w:tr>
+        <w:tc>
+          <w:tcPr>
+            <w:tcW w:w="1696" w:type="dxa"/>
+            <w:gridSpan w:val="2"/>
+            <w:tcBorders>
+              <w:bottom w:val="single" w:sz="4" w:space="0" w:color="auto"/>
+            </w:tcBorders>
+            <w:tcMar>
+              <w:bottom w:w="113" w:type="dxa"/>
+            </w:tcMar>
+          </w:tcPr>
+          <w:p>
+            <w:pPr>
+              <w:rPr>
+                <w:b/>
+              </w:rPr>
+            </w:pPr>
+            <w:r>
+              <w:rPr>
+                <w:b/>
+              </w:rPr>
+              <w:t>Topics</w:t>
+            </w:r>
+          </w:p>
+        </w:tc>
+        <w:tc>
+          <w:tcPr>
+            <w:tcW w:w="8754" w:type="dxa"/>
+            <w:tcBorders>
+              <w:bottom w:val="single" w:sz="4" w:space="0" w:color="auto"/>
+            </w:tcBorders>
+            <w:tcMar>
+              <w:bottom w:w="113" w:type="dxa"/>
+            </w:tcMar>
+          </w:tcPr>
+          <w:p>
+            <w:r>
+              <w:t>image classification, supervised learning</w:t>
+            </w:r>
+          </w:p>
+        </w:tc>
+      </w:tr>
+      <w:tr>
+        <w:tc>
+          <w:tcPr>
+            <w:tcW w:w="10450" w:type="dxa"/>
+            <w:gridSpan w:val="3"/>
+            <w:shd w:val="clear" w:color="auto" w:fill="92D050"/>
+            <w:tcMar>
+              <w:top w:w="85" w:type="dxa"/>
+              <w:left w:w="85" w:type="dxa"/>
+              <w:bottom w:w="85" w:type="dxa"/>
+              <w:right w:w="85" w:type="dxa"/>
+            </w:tcMar>
+            <w:vAlign w:val="center"/>
+          </w:tcPr>
+          <w:p>
+            <w:pPr>
+              <w:jc w:val="center"/>
+              <w:rPr>
+                <w:rFonts w:ascii="IBM Plex Sans" w:hAnsi="IBM Plex Sans"/>
+                <w:b/>
+              </w:rPr>
+            </w:pPr>
+            <w:r>
+              <w:rPr>
+                <w:rFonts w:ascii="IBM Plex Sans" w:hAnsi="IBM Plex Sans"/>
+                <w:b/>
+                <w:color w:val="44546A" w:themeColor="text2"/>
+              </w:rPr>
+              <w:t>Setup</w:t>
+            </w:r>
+          </w:p>
+        </w:tc>
+      </w:tr>
+      <w:tr>
+        <w:tc>
+          <w:tcPr>
+            <w:tcW w:w="10450" w:type="dxa"/>
+            <w:gridSpan w:val="3"/>
+            <w:tcMar>
+              <w:top w:w="113" w:type="dxa"/>
+            </w:tcMar>
+          </w:tcPr>
+          <w:p>
+            <w:r>
+              <w:t>Each student will need:</w:t>
+            </w:r>
+          </w:p>
+        </w:tc>
+      </w:tr>
+      <w:tr>
+        <w:tc>
+          <w:tcPr>
+            <w:tcW w:w="279" w:type="dxa"/>
+          </w:tcPr>
+          <w:p>
+            <w:pPr>
+              <w:rPr>
+                <w:b/>
+              </w:rPr>
+            </w:pPr>
+          </w:p>
+        </w:tc>
+        <w:tc>
+          <w:tcPr>
+            <w:tcW w:w="1417" w:type="dxa"/>
+          </w:tcPr>
+          <w:p>
+            <w:pPr>
+              <w:rPr>
+                <w:b/>
+              </w:rPr>
+            </w:pPr>
+            <w:proofErr w:type="gramStart"/>
+            <w:r>
+              <w:rPr>
+                <w:b/>
+              </w:rPr>
+              <w:t>Print-outs</w:t>
+            </w:r>
+            <w:proofErr w:type="gramEnd"/>
+          </w:p>
+        </w:tc>
+        <w:tc>
+          <w:tcPr>
+            <w:tcW w:w="8754" w:type="dxa"/>
+          </w:tcPr>
+          <w:p>
+            <w:pPr>
+              <w:rPr>
+                <w:sz w:val="22"/>
+              </w:rPr>
+            </w:pPr>
+            <w:r>
+              <w:t xml:space="preserve">Project worksheet    </w:t>
+            </w:r>
+            <w:r>
+              <w:rPr>
+                <w:sz w:val="22"/>
+              </w:rPr>
+              <w:t xml:space="preserve">(download from </w:t>
+            </w:r>
+            <w:hyperlink r:id="rId32" w:history="1">
+              <w:r>
+                <w:rPr>
+                  <w:rStyle w:val="Hyperlink"/>
+                  <w:sz w:val="22"/>
+                </w:rPr>
+                <w:t>https://machinelearningforkids.co.uk/worksheets</w:t>
+              </w:r>
+            </w:hyperlink>
+            <w:r>
+              <w:rPr>
+                <w:sz w:val="22"/>
+              </w:rPr>
+              <w:t xml:space="preserve"> )</w:t>
+            </w:r>
+          </w:p>
+          <w:p>
+            <w:r>
+              <w:rPr>
+                <w:sz w:val="21"/>
+                <w:szCs w:val="21"/>
+              </w:rPr>
+              <w:t>Blocks in Scratch scripts are colour-coded, so printing in colour will make it easier for students.</w:t>
+            </w:r>
+          </w:p>
+        </w:tc>
+      </w:tr>
+      <w:tr>
+        <w:tc>
+          <w:tcPr>
+            <w:tcW w:w="279" w:type="dxa"/>
+          </w:tcPr>
+          <w:p>
+            <w:pPr>
+              <w:rPr>
+                <w:b/>
+              </w:rPr>
+            </w:pPr>
+          </w:p>
+        </w:tc>
+        <w:tc>
+          <w:tcPr>
+            <w:tcW w:w="1417" w:type="dxa"/>
+          </w:tcPr>
+          <w:p>
+            <w:pPr>
+              <w:rPr>
+                <w:b/>
+              </w:rPr>
+            </w:pPr>
+            <w:r>
+              <w:rPr>
+                <w:b/>
+              </w:rPr>
+              <w:t>Resources</w:t>
+            </w:r>
+          </w:p>
+        </w:tc>
+        <w:tc>
+          <w:tcPr>
+            <w:tcW w:w="8754" w:type="dxa"/>
+          </w:tcPr>
+          <w:p>
+            <w:pPr>
+              <w:rPr>
+                <w:sz w:val="20"/>
+              </w:rPr>
+            </w:pPr>
+            <w:r>
+              <w:t xml:space="preserve">Paper, scissors, felt pens   </w:t>
+            </w:r>
+            <w:r>
+              <w:rPr>
+                <w:sz w:val="20"/>
+              </w:rPr>
+              <w:t>(for full</w:t>
+            </w:r>
+            <w:r>
+              <w:rPr>
+                <w:sz w:val="20"/>
+              </w:rPr>
+              <w:t xml:space="preserve"> project</w:t>
+            </w:r>
+            <w:r>
+              <w:rPr>
+                <w:sz w:val="20"/>
+              </w:rPr>
+              <w:t>, where the students make their own cards)</w:t>
+            </w:r>
+          </w:p>
+          <w:p>
+            <w:r>
+              <w:rPr>
+                <w:sz w:val="20"/>
+              </w:rPr>
+              <w:t>or</w:t>
+            </w:r>
+          </w:p>
+          <w:p>
+            <w:r>
+              <w:t xml:space="preserve">Pre-made cards         </w:t>
+            </w:r>
+            <w:r>
+              <w:rPr>
+                <w:sz w:val="22"/>
+              </w:rPr>
+              <w:t xml:space="preserve">(download </w:t>
+            </w:r>
+            <w:r>
+              <w:rPr>
+                <w:sz w:val="22"/>
+              </w:rPr>
+              <w:t xml:space="preserve">and print the </w:t>
+            </w:r>
+            <w:r>
+              <w:rPr>
+                <w:sz w:val="22"/>
+              </w:rPr>
+              <w:t>“Additional project resources”)</w:t>
+            </w:r>
+            <w:r>
+              <w:rPr>
+                <w:sz w:val="18"/>
+              </w:rPr>
+              <w:t xml:space="preserve"> </w:t>
+            </w:r>
+            <w:r>
+              <w:rPr>
+                <w:sz w:val="20"/>
+              </w:rPr>
+              <w:t xml:space="preserve"> </w:t>
+            </w:r>
+          </w:p>
+        </w:tc>
+      </w:tr>
+      <w:tr>
+        <w:tc>
+          <w:tcPr>
+            <w:tcW w:w="279" w:type="dxa"/>
+          </w:tcPr>
+          <w:p>
+            <w:pPr>
+              <w:rPr>
+                <w:b/>
+              </w:rPr>
+            </w:pPr>
+          </w:p>
+        </w:tc>
+        <w:tc>
+          <w:tcPr>
+            <w:tcW w:w="1417" w:type="dxa"/>
+          </w:tcPr>
+          <w:p>
+            <w:pPr>
+              <w:rPr>
+                <w:b/>
+              </w:rPr>
+            </w:pPr>
+            <w:r>
+              <w:rPr>
+                <w:b/>
+              </w:rPr>
+              <w:t>Technology</w:t>
+            </w:r>
+          </w:p>
+        </w:tc>
+        <w:tc>
+          <w:tcPr>
+            <w:tcW w:w="8754" w:type="dxa"/>
+          </w:tcPr>
+          <w:p>
+            <w:proofErr w:type="gramStart"/>
+            <w:r>
+              <w:t>Web-cam</w:t>
+            </w:r>
+            <w:proofErr w:type="gramEnd"/>
+          </w:p>
+        </w:tc>
+      </w:tr>
+      <w:tr>
+        <w:tc>
+          <w:tcPr>
+            <w:tcW w:w="279" w:type="dxa"/>
+          </w:tcPr>
+          <w:p>
+            <w:pPr>
+              <w:rPr>
+                <w:b/>
+              </w:rPr>
+            </w:pPr>
+          </w:p>
+        </w:tc>
+        <w:tc>
+          <w:tcPr>
+            <w:tcW w:w="1417" w:type="dxa"/>
+          </w:tcPr>
+          <w:p>
+            <w:pPr>
+              <w:rPr>
+                <w:b/>
+              </w:rPr>
+            </w:pPr>
+            <w:r>
+              <w:rPr>
+                <w:b/>
+              </w:rPr>
+              <w:t>Access</w:t>
+            </w:r>
+          </w:p>
+        </w:tc>
+        <w:tc>
+          <w:tcPr>
+            <w:tcW w:w="8754" w:type="dxa"/>
+          </w:tcPr>
+          <w:p>
+            <w:r>
+              <w:t>Username and password for machinelearningforkids.co.uk</w:t>
+            </w:r>
+          </w:p>
+        </w:tc>
+      </w:tr>
+      <w:tr>
+        <w:tc>
+          <w:tcPr>
+            <w:tcW w:w="10450" w:type="dxa"/>
+            <w:gridSpan w:val="3"/>
+            <w:tcMar>
+              <w:top w:w="113" w:type="dxa"/>
+            </w:tcMar>
+          </w:tcPr>
+          <w:p>
+            <w:r>
+              <w:t>Class account will need:</w:t>
+            </w:r>
+          </w:p>
+        </w:tc>
+      </w:tr>
+      <w:tr>
+        <w:tc>
+          <w:tcPr>
+            <w:tcW w:w="279" w:type="dxa"/>
+            <w:tcBorders>
+              <w:bottom w:val="single" w:sz="4" w:space="0" w:color="auto"/>
+            </w:tcBorders>
+          </w:tcPr>
+          <w:p>
+            <w:pPr>
+              <w:rPr>
+                <w:b/>
+              </w:rPr>
+            </w:pPr>
+          </w:p>
+        </w:tc>
+        <w:tc>
+          <w:tcPr>
+            <w:tcW w:w="1417" w:type="dxa"/>
+            <w:tcBorders>
+              <w:bottom w:val="single" w:sz="4" w:space="0" w:color="auto"/>
+            </w:tcBorders>
+          </w:tcPr>
+          <w:p>
+            <w:pPr>
+              <w:rPr>
+                <w:b/>
+              </w:rPr>
+            </w:pPr>
+            <w:r>
+              <w:rPr>
+                <w:b/>
+              </w:rPr>
+              <w:t>API keys</w:t>
+            </w:r>
+          </w:p>
+        </w:tc>
+        <w:tc>
+          <w:tcPr>
+            <w:tcW w:w="8754" w:type="dxa"/>
+            <w:tcBorders>
+              <w:bottom w:val="single" w:sz="4" w:space="0" w:color="auto"/>
+            </w:tcBorders>
+          </w:tcPr>
+          <w:p>
+            <w:pPr>
+              <w:rPr>
+                <w:b/>
+              </w:rPr>
+            </w:pPr>
+            <w:r>
+              <w:rPr>
+                <w:b/>
+              </w:rPr>
+              <w:t>Watson Visual Recognition</w:t>
+            </w:r>
+            <w:r>
+              <w:rPr>
+                <w:b/>
+              </w:rPr>
+              <w:t xml:space="preserve">  - </w:t>
+            </w:r>
+            <w:r>
+              <w:t>1 custom model per student</w:t>
+            </w:r>
+          </w:p>
+          <w:p>
+            <w:r>
+              <w:t>One “Lite” API key is free but can only be used to create 2 custom models</w:t>
+            </w:r>
+          </w:p>
+          <w:p>
+            <w:r>
+              <w:t>One “Standard” API key can be used to create to create multiple custom models</w:t>
+            </w:r>
+          </w:p>
+          <w:p>
+            <w:pPr>
+              <w:rPr>
+                <w:sz w:val="18"/>
+              </w:rPr>
+            </w:pPr>
+            <w:r>
+              <w:rPr>
+                <w:sz w:val="18"/>
+              </w:rPr>
+              <w:t xml:space="preserve">more detail at: </w:t>
+            </w:r>
+            <w:hyperlink r:id="rId33" w:history="1">
+              <w:r>
+                <w:rPr>
+                  <w:rStyle w:val="Hyperlink"/>
+                  <w:sz w:val="17"/>
+                  <w:szCs w:val="17"/>
+                </w:rPr>
+                <w:t>https://github.com/IBM/taxinomitis-docs/raw/master/docs/pdf/machinelearningforkids-apikeys.pdf</w:t>
+              </w:r>
+            </w:hyperlink>
+            <w:r>
+              <w:rPr>
+                <w:sz w:val="17"/>
+                <w:szCs w:val="17"/>
+              </w:rPr>
+              <w:t xml:space="preserve"> </w:t>
+            </w:r>
+          </w:p>
+          <w:p/>
+        </w:tc>
+      </w:tr>
+      <w:tr>
+        <w:tc>
+          <w:tcPr>
+            <w:tcW w:w="10450" w:type="dxa"/>
+            <w:gridSpan w:val="3"/>
+            <w:shd w:val="clear" w:color="auto" w:fill="92D050"/>
+            <w:tcMar>
+              <w:top w:w="85" w:type="dxa"/>
+              <w:left w:w="85" w:type="dxa"/>
+              <w:bottom w:w="85" w:type="dxa"/>
+              <w:right w:w="85" w:type="dxa"/>
+            </w:tcMar>
+          </w:tcPr>
+          <w:p>
+            <w:pPr>
+              <w:jc w:val="center"/>
+            </w:pPr>
+            <w:r>
+              <w:rPr>
+                <w:rFonts w:ascii="IBM Plex Sans" w:hAnsi="IBM Plex Sans"/>
+                <w:b/>
+                <w:color w:val="44546A" w:themeColor="text2"/>
+              </w:rPr>
+              <w:t>Customizing</w:t>
+            </w:r>
+          </w:p>
+        </w:tc>
+      </w:tr>
+      <w:tr>
+        <w:tc>
+          <w:tcPr>
+            <w:tcW w:w="10450" w:type="dxa"/>
+            <w:gridSpan w:val="3"/>
+            <w:tcBorders>
+              <w:bottom w:val="single" w:sz="4" w:space="0" w:color="auto"/>
+            </w:tcBorders>
+          </w:tcPr>
+          <w:p>
+            <w:pPr>
+              <w:rPr>
+                <w:sz w:val="22"/>
+              </w:rPr>
+            </w:pPr>
+            <w:r>
+              <w:rPr>
+                <w:sz w:val="22"/>
+              </w:rPr>
+              <w:t xml:space="preserve">If you use </w:t>
+            </w:r>
+            <w:r>
+              <w:rPr>
+                <w:b/>
+                <w:sz w:val="22"/>
+              </w:rPr>
+              <w:t>PRIMM</w:t>
+            </w:r>
+            <w:r>
+              <w:rPr>
+                <w:sz w:val="22"/>
+              </w:rPr>
+              <w:t xml:space="preserve"> approaches with your class, add a step where students predict how the project template works.</w:t>
+            </w:r>
+          </w:p>
+          <w:p>
+            <w:pPr>
+              <w:rPr>
+                <w:sz w:val="22"/>
+              </w:rPr>
+            </w:pPr>
+            <w:r>
+              <w:rPr>
+                <w:sz w:val="22"/>
+              </w:rPr>
+              <w:t xml:space="preserve">If you want to </w:t>
+            </w:r>
+            <w:r>
+              <w:rPr>
+                <w:b/>
+                <w:sz w:val="22"/>
+              </w:rPr>
+              <w:t>increase the amount of coding</w:t>
+            </w:r>
+            <w:r>
+              <w:rPr>
+                <w:sz w:val="22"/>
+              </w:rPr>
+              <w:t xml:space="preserve"> involved, delete some of the code from the project template and add steps to the worksheet so students code it themselves.</w:t>
+            </w:r>
+          </w:p>
+          <w:p>
+            <w:pPr>
+              <w:rPr>
+                <w:sz w:val="22"/>
+              </w:rPr>
+            </w:pPr>
+            <w:r>
+              <w:rPr>
+                <w:sz w:val="22"/>
+              </w:rPr>
+              <w:t xml:space="preserve">If you want to </w:t>
+            </w:r>
+            <w:r>
+              <w:rPr>
+                <w:b/>
+                <w:sz w:val="22"/>
+              </w:rPr>
+              <w:t>encourage problem solving</w:t>
+            </w:r>
+            <w:r>
+              <w:rPr>
+                <w:sz w:val="22"/>
+              </w:rPr>
+              <w:t>, delete some of the detail in the worksheets and provide more general instructions instead.</w:t>
+            </w:r>
+          </w:p>
+          <w:p>
+            <w:r>
+              <w:rPr>
+                <w:sz w:val="22"/>
+              </w:rPr>
+              <w:t>P</w:t>
+            </w:r>
+            <w:r>
+              <w:rPr>
+                <w:sz w:val="22"/>
+              </w:rPr>
+              <w:t>roject template files</w:t>
+            </w:r>
+            <w:r>
+              <w:rPr>
+                <w:sz w:val="22"/>
+              </w:rPr>
+              <w:t xml:space="preserve"> &amp;</w:t>
+            </w:r>
+            <w:r>
+              <w:rPr>
+                <w:sz w:val="22"/>
+              </w:rPr>
+              <w:t xml:space="preserve"> worksheets in MS Word format are available so you can </w:t>
+            </w:r>
+            <w:r>
+              <w:rPr>
+                <w:b/>
+                <w:sz w:val="22"/>
+              </w:rPr>
+              <w:t>modify them to suit your class</w:t>
+            </w:r>
+            <w:r>
+              <w:rPr>
+                <w:sz w:val="22"/>
+              </w:rPr>
+              <w:t>.</w:t>
+            </w:r>
+          </w:p>
+        </w:tc>
+      </w:tr>
+      <w:tr>
+        <w:tc>
+          <w:tcPr>
+            <w:tcW w:w="1696" w:type="dxa"/>
+            <w:gridSpan w:val="2"/>
+            <w:tcBorders>
+              <w:bottom w:val="single" w:sz="4" w:space="0" w:color="auto"/>
+            </w:tcBorders>
+          </w:tcPr>
+          <w:p>
+            <w:pPr>
+              <w:rPr>
+                <w:b/>
+              </w:rPr>
+            </w:pPr>
+            <w:r>
+              <w:rPr>
+                <w:b/>
+              </w:rPr>
+              <w:t>Project template</w:t>
+            </w:r>
+            <w:r>
+              <w:rPr>
+                <w:b/>
+              </w:rPr>
+              <w:t>s</w:t>
+            </w:r>
+          </w:p>
+        </w:tc>
+        <w:tc>
+          <w:tcPr>
+            <w:tcW w:w="8754" w:type="dxa"/>
+            <w:tcBorders>
+              <w:bottom w:val="single" w:sz="4" w:space="0" w:color="auto"/>
+            </w:tcBorders>
+          </w:tcPr>
+          <w:p>
+            <w:hyperlink r:id="rId34" w:history="1">
+              <w:r>
+                <w:rPr>
+                  <w:rStyle w:val="Hyperlink"/>
+                </w:rPr>
+                <w:t>https://github.com/IBM/taxinomitis-docs/tree/master/scratch-templates</w:t>
+              </w:r>
+            </w:hyperlink>
+          </w:p>
+          <w:p>
+            <w:r>
+              <w:t>Scratch 3 templates end .sb3                             Scratch 2 templates end .sb2</w:t>
+            </w:r>
+          </w:p>
+        </w:tc>
+      </w:tr>
+      <w:tr>
+        <w:tc>
+          <w:tcPr>
+            <w:tcW w:w="1696" w:type="dxa"/>
+            <w:gridSpan w:val="2"/>
+            <w:tcBorders>
+              <w:bottom w:val="single" w:sz="4" w:space="0" w:color="auto"/>
+            </w:tcBorders>
+          </w:tcPr>
+          <w:p>
+            <w:pPr>
+              <w:rPr>
+                <w:b/>
+              </w:rPr>
+            </w:pPr>
+            <w:r>
+              <w:rPr>
+                <w:b/>
+              </w:rPr>
+              <w:t>Worksheet</w:t>
+            </w:r>
+            <w:r>
+              <w:rPr>
+                <w:b/>
+              </w:rPr>
+              <w:t>s</w:t>
+            </w:r>
+          </w:p>
+        </w:tc>
+        <w:tc>
+          <w:tcPr>
+            <w:tcW w:w="8754" w:type="dxa"/>
+            <w:tcBorders>
+              <w:bottom w:val="single" w:sz="4" w:space="0" w:color="auto"/>
+            </w:tcBorders>
+          </w:tcPr>
+          <w:p>
+            <w:hyperlink r:id="rId35" w:history="1">
+              <w:r>
+                <w:rPr>
+                  <w:rStyle w:val="Hyperlink"/>
+                </w:rPr>
+                <w:t>https://github.com/IBM/taxinomitis-docs/tree/master/project-worksheets/msword</w:t>
+              </w:r>
+            </w:hyperlink>
+          </w:p>
+        </w:tc>
+      </w:tr>
+      <w:tr>
+        <w:tc>
+          <w:tcPr>
+            <w:tcW w:w="10450" w:type="dxa"/>
+            <w:gridSpan w:val="3"/>
+            <w:shd w:val="clear" w:color="auto" w:fill="92D050"/>
+            <w:tcMar>
+              <w:top w:w="85" w:type="dxa"/>
+              <w:left w:w="85" w:type="dxa"/>
+              <w:bottom w:w="85" w:type="dxa"/>
+              <w:right w:w="85" w:type="dxa"/>
+            </w:tcMar>
+          </w:tcPr>
+          <w:p>
+            <w:pPr>
+              <w:jc w:val="center"/>
+            </w:pPr>
+            <w:r>
+              <w:rPr>
+                <w:rFonts w:ascii="IBM Plex Sans" w:hAnsi="IBM Plex Sans"/>
+                <w:b/>
+                <w:color w:val="44546A" w:themeColor="text2"/>
+              </w:rPr>
+              <w:t>Help</w:t>
+            </w:r>
+          </w:p>
+        </w:tc>
+      </w:tr>
+      <w:tr>
+        <w:tc>
+          <w:tcPr>
+            <w:tcW w:w="1696" w:type="dxa"/>
+            <w:gridSpan w:val="2"/>
+          </w:tcPr>
+          <w:p>
+            <w:pPr>
+              <w:rPr>
+                <w:b/>
+              </w:rPr>
+            </w:pPr>
+            <w:r>
+              <w:rPr>
+                <w:b/>
+              </w:rPr>
+              <w:t>Potential issues</w:t>
+            </w:r>
+          </w:p>
+        </w:tc>
+        <w:tc>
+          <w:tcPr>
+            <w:tcW w:w="8754" w:type="dxa"/>
+          </w:tcPr>
+          <w:p>
+            <w:pPr>
+              <w:pStyle w:val="ListParagraph"/>
+              <w:numPr>
+                <w:ilvl w:val="0"/>
+                <w:numId w:val="1"/>
+              </w:numPr>
+              <w:ind w:left="455" w:hanging="425"/>
+            </w:pPr>
+            <w:r>
+              <w:t xml:space="preserve">Students will take photos and upload them to a secure site. If only cards are visible in photos they take, students will not be identifiable. If </w:t>
+            </w:r>
+            <w:proofErr w:type="gramStart"/>
+            <w:r>
+              <w:t>this raises</w:t>
+            </w:r>
+            <w:proofErr w:type="gramEnd"/>
+            <w:r>
+              <w:t xml:space="preserve"> concerns it may be sensible to obtain parental permission.</w:t>
+            </w:r>
+          </w:p>
+          <w:p>
+            <w:pPr>
+              <w:pStyle w:val="ListParagraph"/>
+              <w:numPr>
+                <w:ilvl w:val="0"/>
+                <w:numId w:val="1"/>
+              </w:numPr>
+              <w:ind w:left="455" w:hanging="425"/>
+            </w:pPr>
+            <w:r>
+              <w:t>“https://machinelearningforkids.co.uk” is a long URL to type for some children. You may find it easier to set up a bookmark that they can click on instead.</w:t>
+            </w:r>
+          </w:p>
+          <w:p>
+            <w:pPr>
+              <w:rPr>
+                <w:sz w:val="11"/>
+              </w:rPr>
+            </w:pPr>
+          </w:p>
+          <w:p>
+            <w:r>
+              <w:t xml:space="preserve">General troubleshooting and help at </w:t>
+            </w:r>
+            <w:hyperlink r:id="rId36" w:history="1">
+              <w:r>
+                <w:rPr>
+                  <w:rStyle w:val="Hyperlink"/>
+                </w:rPr>
+                <w:t>https://machinelearningforkids.co.uk/help</w:t>
+              </w:r>
+            </w:hyperlink>
+            <w:r>
+              <w:t xml:space="preserve"> </w:t>
+            </w:r>
+          </w:p>
+          <w:p>
+            <w:pPr>
+              <w:rPr>
+                <w:sz w:val="13"/>
+              </w:rPr>
+            </w:pPr>
+          </w:p>
+        </w:tc>
+      </w:tr>
+      <w:tr>
+        <w:tc>
+          <w:tcPr>
+            <w:tcW w:w="10450" w:type="dxa"/>
+            <w:gridSpan w:val="3"/>
+            <w:shd w:val="clear" w:color="auto" w:fill="70AD47" w:themeFill="accent6"/>
+            <w:tcMar>
+              <w:top w:w="170" w:type="dxa"/>
+              <w:left w:w="170" w:type="dxa"/>
+              <w:bottom w:w="170" w:type="dxa"/>
+              <w:right w:w="170" w:type="dxa"/>
+            </w:tcMar>
+          </w:tcPr>
+          <w:p>
+            <w:pPr>
+              <w:jc w:val="center"/>
+              <w:rPr>
+                <w:rFonts w:ascii="IBM Plex Sans" w:hAnsi="IBM Plex Sans"/>
+                <w:b/>
+                <w:color w:val="FFFFFF" w:themeColor="background1"/>
+              </w:rPr>
+            </w:pPr>
+            <w:r>
+              <w:rPr>
+                <w:rFonts w:ascii="IBM Plex Sans" w:hAnsi="IBM Plex Sans"/>
+                <w:b/>
+                <w:color w:val="FFFFFF" w:themeColor="background1"/>
+                <w:sz w:val="36"/>
+              </w:rPr>
+              <w:lastRenderedPageBreak/>
+              <w:t xml:space="preserve">Machine Learning </w:t>
+            </w:r>
+            <w:proofErr w:type="gramStart"/>
+            <w:r>
+              <w:rPr>
+                <w:rFonts w:ascii="IBM Plex Sans" w:hAnsi="IBM Plex Sans"/>
+                <w:b/>
+                <w:color w:val="FFFFFF" w:themeColor="background1"/>
+                <w:sz w:val="36"/>
+              </w:rPr>
+              <w:t>For</w:t>
+            </w:r>
+            <w:proofErr w:type="gramEnd"/>
+            <w:r>
+              <w:rPr>
+                <w:rFonts w:ascii="IBM Plex Sans" w:hAnsi="IBM Plex Sans"/>
+                <w:b/>
+                <w:color w:val="FFFFFF" w:themeColor="background1"/>
+                <w:sz w:val="36"/>
+              </w:rPr>
+              <w:t xml:space="preserve"> Kids  ::  </w:t>
+            </w:r>
+            <w:r>
+              <w:rPr>
+                <w:rFonts w:ascii="IBM Plex Sans" w:hAnsi="IBM Plex Sans"/>
+                <w:b/>
+                <w:color w:val="FFFFFF" w:themeColor="background1"/>
+                <w:sz w:val="36"/>
+              </w:rPr>
+              <w:t>Teachers’</w:t>
+            </w:r>
+            <w:r>
+              <w:rPr>
+                <w:rFonts w:ascii="IBM Plex Sans" w:hAnsi="IBM Plex Sans"/>
+                <w:b/>
+                <w:color w:val="FFFFFF" w:themeColor="background1"/>
+                <w:sz w:val="36"/>
+              </w:rPr>
+              <w:t xml:space="preserve"> notes</w:t>
+            </w:r>
+          </w:p>
+        </w:tc>
+      </w:tr>
+      <w:tr>
+        <w:tc>
+          <w:tcPr>
+            <w:tcW w:w="1696" w:type="dxa"/>
+            <w:gridSpan w:val="2"/>
+          </w:tcPr>
+          <w:p>
+            <w:pPr>
+              <w:rPr>
+                <w:b/>
+              </w:rPr>
+            </w:pPr>
+            <w:r>
+              <w:rPr>
+                <w:b/>
+              </w:rPr>
+              <w:t>Worksheet</w:t>
+            </w:r>
+          </w:p>
+        </w:tc>
+        <w:tc>
+          <w:tcPr>
+            <w:tcW w:w="8754" w:type="dxa"/>
+          </w:tcPr>
+          <w:p>
+            <w:r>
+              <w:rPr>
+                <w:sz w:val="40"/>
+              </w:rPr>
+              <w:t>Emoji Mask</w:t>
+            </w:r>
+          </w:p>
+        </w:tc>
+      </w:tr>
+      <w:tr>
+        <w:tc>
+          <w:tcPr>
+            <w:tcW w:w="1696" w:type="dxa"/>
+            <w:gridSpan w:val="2"/>
+          </w:tcPr>
+          <w:p>
+            <w:pPr>
+              <w:rPr>
+                <w:b/>
+              </w:rPr>
+            </w:pPr>
+            <w:r>
+              <w:rPr>
+                <w:b/>
+              </w:rPr>
+              <w:t>Activity</w:t>
+            </w:r>
+          </w:p>
+        </w:tc>
+        <w:tc>
+          <w:tcPr>
+            <w:tcW w:w="8754" w:type="dxa"/>
+          </w:tcPr>
+          <w:p>
+            <w:r>
+              <w:t xml:space="preserve">Make a </w:t>
+            </w:r>
+            <w:r>
+              <w:t xml:space="preserve">video face filter </w:t>
+            </w:r>
+            <w:r>
+              <w:t xml:space="preserve">in Scratch that </w:t>
+            </w:r>
+            <w:r>
+              <w:t>adds an emoji mask to your face</w:t>
+            </w:r>
+            <w:r>
+              <w:t>.</w:t>
+            </w:r>
+          </w:p>
+          <w:p/>
+        </w:tc>
+      </w:tr>
+      <w:tr>
+        <w:tc>
+          <w:tcPr>
+            <w:tcW w:w="1696" w:type="dxa"/>
+            <w:gridSpan w:val="2"/>
+          </w:tcPr>
+          <w:p>
+            <w:pPr>
+              <w:rPr>
+                <w:b/>
+              </w:rPr>
+            </w:pPr>
+            <w:r>
+              <w:rPr>
+                <w:b/>
+              </w:rPr>
+              <w:t>Objective</w:t>
+            </w:r>
+          </w:p>
+        </w:tc>
+        <w:tc>
+          <w:tcPr>
+            <w:tcW w:w="8754" w:type="dxa"/>
+          </w:tcPr>
+          <w:p>
+            <w:pPr>
+              <w:rPr>
+                <w:b/>
+              </w:rPr>
+            </w:pPr>
+            <w:r>
+              <w:rPr>
+                <w:b/>
+              </w:rPr>
+              <w:t xml:space="preserve">Use </w:t>
+            </w:r>
+            <w:r>
+              <w:rPr>
+                <w:b/>
+              </w:rPr>
+              <w:t xml:space="preserve">a computer </w:t>
+            </w:r>
+            <w:r>
+              <w:rPr>
+                <w:b/>
+              </w:rPr>
+              <w:t xml:space="preserve">that has been trained </w:t>
+            </w:r>
+            <w:r>
+              <w:rPr>
+                <w:b/>
+              </w:rPr>
+              <w:t xml:space="preserve">to recognise what </w:t>
+            </w:r>
+            <w:r>
+              <w:rPr>
+                <w:b/>
+              </w:rPr>
+              <w:t xml:space="preserve">faces </w:t>
+            </w:r>
+            <w:r>
+              <w:rPr>
+                <w:b/>
+              </w:rPr>
+              <w:t>look like</w:t>
+            </w:r>
+            <w:r>
+              <w:rPr>
+                <w:b/>
+              </w:rPr>
+              <w:t xml:space="preserve"> </w:t>
+            </w:r>
+          </w:p>
+          <w:p>
+            <w:pPr>
+              <w:pStyle w:val="ListParagraph"/>
+              <w:numPr>
+                <w:ilvl w:val="0"/>
+                <w:numId w:val="1"/>
+              </w:numPr>
+              <w:ind w:left="455" w:hanging="425"/>
+            </w:pPr>
+            <w:r>
+              <w:t>Learn how computers can be trained to recognise faces</w:t>
+            </w:r>
+          </w:p>
+        </w:tc>
+      </w:tr>
+      <w:tr>
+        <w:tc>
+          <w:tcPr>
+            <w:tcW w:w="1696" w:type="dxa"/>
+            <w:gridSpan w:val="2"/>
+          </w:tcPr>
+          <w:p>
+            <w:pPr>
+              <w:rPr>
+                <w:b/>
+              </w:rPr>
+            </w:pPr>
+            <w:r>
+              <w:rPr>
+                <w:b/>
+              </w:rPr>
+              <w:t>Difficulty level</w:t>
+            </w:r>
+          </w:p>
+        </w:tc>
+        <w:tc>
+          <w:tcPr>
+            <w:tcW w:w="8754" w:type="dxa"/>
+          </w:tcPr>
+          <w:p>
+            <w:r>
+              <w:t>Intermediate</w:t>
+            </w:r>
+          </w:p>
+        </w:tc>
+      </w:tr>
+      <w:tr>
+        <w:tc>
+          <w:tcPr>
+            <w:tcW w:w="1696" w:type="dxa"/>
+            <w:gridSpan w:val="2"/>
+            <w:tcBorders>
+              <w:bottom w:val="single" w:sz="4" w:space="0" w:color="auto"/>
+            </w:tcBorders>
+          </w:tcPr>
+          <w:p>
+            <w:pPr>
+              <w:rPr>
+                <w:b/>
+              </w:rPr>
+            </w:pPr>
+            <w:r>
+              <w:rPr>
+                <w:b/>
+              </w:rPr>
+              <w:t>Time estimate</w:t>
+            </w:r>
+          </w:p>
+        </w:tc>
+        <w:tc>
+          <w:tcPr>
+            <w:tcW w:w="8754" w:type="dxa"/>
+            <w:tcBorders>
+              <w:bottom w:val="single" w:sz="4" w:space="0" w:color="auto"/>
+            </w:tcBorders>
+          </w:tcPr>
+          <w:p>
+            <w:r>
+              <w:t>1</w:t>
+            </w:r>
+            <w:r>
+              <w:t xml:space="preserve"> hour   </w:t>
+            </w:r>
+          </w:p>
+        </w:tc>
+      </w:tr>
+      <w:tr>
+        <w:tc>
+          <w:tcPr>
+            <w:tcW w:w="1696" w:type="dxa"/>
+            <w:gridSpan w:val="2"/>
+            <w:tcBorders>
+              <w:bottom w:val="single" w:sz="4" w:space="0" w:color="auto"/>
+            </w:tcBorders>
+          </w:tcPr>
+          <w:p>
+            <w:pPr>
+              <w:rPr>
+                <w:b/>
+              </w:rPr>
+            </w:pPr>
+            <w:r>
+              <w:rPr>
+                <w:b/>
+              </w:rPr>
+              <w:t>Summary</w:t>
+            </w:r>
+          </w:p>
+        </w:tc>
+        <w:tc>
+          <w:tcPr>
+            <w:tcW w:w="8754" w:type="dxa"/>
+            <w:tcBorders>
+              <w:bottom w:val="single" w:sz="4" w:space="0" w:color="auto"/>
+            </w:tcBorders>
+          </w:tcPr>
+          <w:p>
+            <w:r>
+              <w:t xml:space="preserve">Students make a Scratch project with sprites that follow different parts of their face. </w:t>
+            </w:r>
+          </w:p>
+        </w:tc>
+      </w:tr>
+      <w:tr>
+        <w:tc>
+          <w:tcPr>
+            <w:tcW w:w="1696" w:type="dxa"/>
+            <w:gridSpan w:val="2"/>
+            <w:tcBorders>
+              <w:bottom w:val="single" w:sz="4" w:space="0" w:color="auto"/>
+            </w:tcBorders>
+            <w:tcMar>
+              <w:bottom w:w="113" w:type="dxa"/>
+            </w:tcMar>
+          </w:tcPr>
+          <w:p>
+            <w:pPr>
+              <w:rPr>
+                <w:b/>
+              </w:rPr>
+            </w:pPr>
+            <w:r>
+              <w:rPr>
+                <w:b/>
+              </w:rPr>
+              <w:t>Topics</w:t>
+            </w:r>
+          </w:p>
+        </w:tc>
+        <w:tc>
+          <w:tcPr>
+            <w:tcW w:w="8754" w:type="dxa"/>
+            <w:tcBorders>
+              <w:bottom w:val="single" w:sz="4" w:space="0" w:color="auto"/>
+            </w:tcBorders>
+            <w:tcMar>
+              <w:bottom w:w="113" w:type="dxa"/>
+            </w:tcMar>
+          </w:tcPr>
+          <w:p>
+            <w:r>
+              <w:t>image classification, supervised learning</w:t>
+            </w:r>
+          </w:p>
+        </w:tc>
+      </w:tr>
+      <w:tr>
+        <w:tc>
+          <w:tcPr>
+            <w:tcW w:w="10450" w:type="dxa"/>
+            <w:gridSpan w:val="3"/>
+            <w:shd w:val="clear" w:color="auto" w:fill="92D050"/>
+            <w:tcMar>
+              <w:top w:w="85" w:type="dxa"/>
+              <w:left w:w="85" w:type="dxa"/>
+              <w:bottom w:w="85" w:type="dxa"/>
+              <w:right w:w="85" w:type="dxa"/>
+            </w:tcMar>
+            <w:vAlign w:val="center"/>
+          </w:tcPr>
+          <w:p>
+            <w:pPr>
+              <w:jc w:val="center"/>
+              <w:rPr>
+                <w:rFonts w:ascii="IBM Plex Sans" w:hAnsi="IBM Plex Sans"/>
+                <w:b/>
+              </w:rPr>
+            </w:pPr>
+            <w:r>
+              <w:rPr>
+                <w:rFonts w:ascii="IBM Plex Sans" w:hAnsi="IBM Plex Sans"/>
+                <w:b/>
+                <w:color w:val="44546A" w:themeColor="text2"/>
+              </w:rPr>
+              <w:t>Setup</w:t>
+            </w:r>
+          </w:p>
+        </w:tc>
+      </w:tr>
+      <w:tr>
+        <w:tc>
+          <w:tcPr>
+            <w:tcW w:w="10450" w:type="dxa"/>
+            <w:gridSpan w:val="3"/>
+            <w:tcMar>
+              <w:top w:w="113" w:type="dxa"/>
+            </w:tcMar>
+          </w:tcPr>
+          <w:p>
+            <w:r>
+              <w:t>Each student will need:</w:t>
+            </w:r>
+          </w:p>
+        </w:tc>
+      </w:tr>
+      <w:tr>
+        <w:tc>
+          <w:tcPr>
+            <w:tcW w:w="279" w:type="dxa"/>
+          </w:tcPr>
+          <w:p>
+            <w:pPr>
+              <w:rPr>
+                <w:b/>
+              </w:rPr>
+            </w:pPr>
+          </w:p>
+        </w:tc>
+        <w:tc>
+          <w:tcPr>
+            <w:tcW w:w="1417" w:type="dxa"/>
+          </w:tcPr>
+          <w:p>
+            <w:pPr>
+              <w:rPr>
+                <w:b/>
+              </w:rPr>
+            </w:pPr>
+            <w:proofErr w:type="gramStart"/>
+            <w:r>
+              <w:rPr>
+                <w:b/>
+              </w:rPr>
+              <w:t>Print-outs</w:t>
+            </w:r>
+            <w:proofErr w:type="gramEnd"/>
+          </w:p>
+        </w:tc>
+        <w:tc>
+          <w:tcPr>
+            <w:tcW w:w="8754" w:type="dxa"/>
+          </w:tcPr>
+          <w:p>
+            <w:pPr>
+              <w:rPr>
+                <w:sz w:val="22"/>
+              </w:rPr>
+            </w:pPr>
+            <w:r>
+              <w:t xml:space="preserve">Project worksheet    </w:t>
+            </w:r>
+            <w:r>
+              <w:rPr>
+                <w:sz w:val="22"/>
+              </w:rPr>
+              <w:t xml:space="preserve">(download from </w:t>
+            </w:r>
+            <w:hyperlink r:id="rId37" w:history="1">
+              <w:r>
+                <w:rPr>
+                  <w:rStyle w:val="Hyperlink"/>
+                  <w:sz w:val="22"/>
+                </w:rPr>
+                <w:t>https://machinelearningforkids.co.uk/worksheets</w:t>
+              </w:r>
+            </w:hyperlink>
+            <w:r>
+              <w:rPr>
+                <w:sz w:val="22"/>
+              </w:rPr>
+              <w:t xml:space="preserve"> )</w:t>
+            </w:r>
+          </w:p>
+          <w:p>
+            <w:r>
+              <w:rPr>
+                <w:sz w:val="21"/>
+                <w:szCs w:val="21"/>
+              </w:rPr>
+              <w:t>Blocks in Scratch scripts are colour-coded, so printing in colour will make it easier for students.</w:t>
+            </w:r>
+          </w:p>
+        </w:tc>
+      </w:tr>
+      <w:tr>
+        <w:tc>
+          <w:tcPr>
+            <w:tcW w:w="279" w:type="dxa"/>
+          </w:tcPr>
+          <w:p>
+            <w:pPr>
+              <w:rPr>
+                <w:b/>
+              </w:rPr>
+            </w:pPr>
+          </w:p>
+        </w:tc>
+        <w:tc>
+          <w:tcPr>
+            <w:tcW w:w="1417" w:type="dxa"/>
+          </w:tcPr>
+          <w:p>
+            <w:pPr>
+              <w:rPr>
+                <w:b/>
+              </w:rPr>
+            </w:pPr>
+            <w:r>
+              <w:rPr>
+                <w:b/>
+              </w:rPr>
+              <w:t>Technology</w:t>
+            </w:r>
+          </w:p>
+        </w:tc>
+        <w:tc>
+          <w:tcPr>
+            <w:tcW w:w="8754" w:type="dxa"/>
+          </w:tcPr>
+          <w:p>
+            <w:proofErr w:type="gramStart"/>
+            <w:r>
+              <w:t>Web-cam</w:t>
+            </w:r>
+            <w:proofErr w:type="gramEnd"/>
+          </w:p>
+        </w:tc>
+      </w:tr>
+      <w:tr>
+        <w:tc>
+          <w:tcPr>
+            <w:tcW w:w="10450" w:type="dxa"/>
+            <w:gridSpan w:val="3"/>
+            <w:tcMar>
+              <w:top w:w="113" w:type="dxa"/>
+            </w:tcMar>
+          </w:tcPr>
+          <w:p>
+            <w:r>
+              <w:t>Class account will need:</w:t>
+            </w:r>
+          </w:p>
+        </w:tc>
+      </w:tr>
+      <w:tr>
+        <w:tc>
+          <w:tcPr>
+            <w:tcW w:w="279" w:type="dxa"/>
+            <w:tcBorders>
+              <w:bottom w:val="single" w:sz="4" w:space="0" w:color="auto"/>
+            </w:tcBorders>
+          </w:tcPr>
+          <w:p>
+            <w:pPr>
+              <w:rPr>
+                <w:b/>
+              </w:rPr>
+            </w:pPr>
+          </w:p>
+        </w:tc>
+        <w:tc>
+          <w:tcPr>
+            <w:tcW w:w="1417" w:type="dxa"/>
+            <w:tcBorders>
+              <w:bottom w:val="single" w:sz="4" w:space="0" w:color="auto"/>
+            </w:tcBorders>
+          </w:tcPr>
+          <w:p>
+            <w:pPr>
+              <w:rPr>
+                <w:b/>
+              </w:rPr>
+            </w:pPr>
+            <w:r>
+              <w:rPr>
+                <w:b/>
+              </w:rPr>
+              <w:t>API keys</w:t>
+            </w:r>
+          </w:p>
+        </w:tc>
+        <w:tc>
+          <w:tcPr>
+            <w:tcW w:w="8754" w:type="dxa"/>
+            <w:tcBorders>
+              <w:bottom w:val="single" w:sz="4" w:space="0" w:color="auto"/>
+            </w:tcBorders>
+          </w:tcPr>
+          <w:p>
+            <w:pPr>
+              <w:spacing w:after="120"/>
+            </w:pPr>
+            <w:r>
+              <w:rPr>
+                <w:bCs/>
+              </w:rPr>
+              <w:t>None</w:t>
+            </w:r>
+          </w:p>
+        </w:tc>
+      </w:tr>
+      <w:tr>
+        <w:tc>
+          <w:tcPr>
+            <w:tcW w:w="10450" w:type="dxa"/>
+            <w:gridSpan w:val="3"/>
+            <w:shd w:val="clear" w:color="auto" w:fill="92D050"/>
+            <w:tcMar>
+              <w:top w:w="85" w:type="dxa"/>
+              <w:left w:w="85" w:type="dxa"/>
+              <w:bottom w:w="85" w:type="dxa"/>
+              <w:right w:w="85" w:type="dxa"/>
+            </w:tcMar>
+          </w:tcPr>
+          <w:p>
+            <w:pPr>
+              <w:jc w:val="center"/>
+            </w:pPr>
+            <w:r>
+              <w:rPr>
+                <w:rFonts w:ascii="IBM Plex Sans" w:hAnsi="IBM Plex Sans"/>
+                <w:b/>
+                <w:color w:val="44546A" w:themeColor="text2"/>
+              </w:rPr>
+              <w:t>Customizing</w:t>
+            </w:r>
+          </w:p>
+        </w:tc>
+      </w:tr>
+      <w:tr>
+        <w:tc>
+          <w:tcPr>
+            <w:tcW w:w="10450" w:type="dxa"/>
+            <w:gridSpan w:val="3"/>
+            <w:tcBorders>
+              <w:bottom w:val="single" w:sz="4" w:space="0" w:color="auto"/>
+            </w:tcBorders>
+          </w:tcPr>
+          <w:p>
+            <w:pPr>
+              <w:rPr>
+                <w:sz w:val="22"/>
+              </w:rPr>
+            </w:pPr>
+            <w:r>
+              <w:rPr>
+                <w:sz w:val="22"/>
+              </w:rPr>
+              <w:t xml:space="preserve">If you use </w:t>
+            </w:r>
+            <w:r>
+              <w:rPr>
+                <w:b/>
+                <w:sz w:val="22"/>
+              </w:rPr>
+              <w:t>PRIMM</w:t>
+            </w:r>
+            <w:r>
+              <w:rPr>
+                <w:sz w:val="22"/>
+              </w:rPr>
+              <w:t xml:space="preserve"> approaches with your class, add a step where students predict how the project template works.</w:t>
+            </w:r>
+          </w:p>
+          <w:p>
+            <w:pPr>
+              <w:rPr>
+                <w:sz w:val="22"/>
+              </w:rPr>
+            </w:pPr>
+            <w:r>
+              <w:rPr>
+                <w:sz w:val="22"/>
+              </w:rPr>
+              <w:t xml:space="preserve">If you want to </w:t>
+            </w:r>
+            <w:r>
+              <w:rPr>
+                <w:b/>
+                <w:sz w:val="22"/>
+              </w:rPr>
+              <w:t>increase the amount of coding</w:t>
+            </w:r>
+            <w:r>
+              <w:rPr>
+                <w:sz w:val="22"/>
+              </w:rPr>
+              <w:t xml:space="preserve"> involved, delete some of the code from the project template and add steps to the worksheet so students code it themselves.</w:t>
+            </w:r>
+          </w:p>
+          <w:p>
+            <w:pPr>
+              <w:rPr>
+                <w:sz w:val="22"/>
+              </w:rPr>
+            </w:pPr>
+            <w:r>
+              <w:rPr>
+                <w:sz w:val="22"/>
+              </w:rPr>
+              <w:t xml:space="preserve">If you want to </w:t>
+            </w:r>
+            <w:r>
+              <w:rPr>
+                <w:b/>
+                <w:sz w:val="22"/>
+              </w:rPr>
+              <w:t>encourage problem solving</w:t>
+            </w:r>
+            <w:r>
+              <w:rPr>
+                <w:sz w:val="22"/>
+              </w:rPr>
+              <w:t>, delete some of the detail in the worksheets and provide more general instructions instead.</w:t>
+            </w:r>
+          </w:p>
+          <w:p>
+            <w:r>
+              <w:rPr>
+                <w:sz w:val="22"/>
+              </w:rPr>
+              <w:t>P</w:t>
+            </w:r>
+            <w:r>
+              <w:rPr>
+                <w:sz w:val="22"/>
+              </w:rPr>
+              <w:t>roject template files</w:t>
+            </w:r>
+            <w:r>
+              <w:rPr>
+                <w:sz w:val="22"/>
+              </w:rPr>
+              <w:t xml:space="preserve"> &amp;</w:t>
+            </w:r>
+            <w:r>
+              <w:rPr>
+                <w:sz w:val="22"/>
+              </w:rPr>
+              <w:t xml:space="preserve"> worksheets in MS Word format are available so you can </w:t>
+            </w:r>
+            <w:r>
+              <w:rPr>
+                <w:b/>
+                <w:sz w:val="22"/>
+              </w:rPr>
+              <w:t>modify them to suit your class</w:t>
+            </w:r>
+            <w:r>
+              <w:rPr>
+                <w:sz w:val="22"/>
+              </w:rPr>
+              <w:t>.</w:t>
+            </w:r>
+          </w:p>
+        </w:tc>
+      </w:tr>
+      <w:tr>
+        <w:tc>
+          <w:tcPr>
+            <w:tcW w:w="1696" w:type="dxa"/>
+            <w:gridSpan w:val="2"/>
+            <w:tcBorders>
+              <w:bottom w:val="single" w:sz="4" w:space="0" w:color="auto"/>
+            </w:tcBorders>
+          </w:tcPr>
+          <w:p>
+            <w:pPr>
+              <w:rPr>
+                <w:b/>
+              </w:rPr>
+            </w:pPr>
+            <w:r>
+              <w:rPr>
+                <w:b/>
+              </w:rPr>
+              <w:t>Worksheet</w:t>
+            </w:r>
+            <w:r>
+              <w:rPr>
+                <w:b/>
+              </w:rPr>
+              <w:t>s</w:t>
+            </w:r>
+          </w:p>
+        </w:tc>
+        <w:tc>
+          <w:tcPr>
+            <w:tcW w:w="8754" w:type="dxa"/>
+            <w:tcBorders>
+              <w:bottom w:val="single" w:sz="4" w:space="0" w:color="auto"/>
+            </w:tcBorders>
+          </w:tcPr>
+          <w:p>
+            <w:hyperlink r:id="rId38" w:history="1">
+              <w:r>
+                <w:rPr>
+                  <w:rStyle w:val="Hyperlink"/>
+                </w:rPr>
+                <w:t>https://github.com/IBM/taxinomitis-docs/tree/master/project-worksheets/msword</w:t>
+              </w:r>
+            </w:hyperlink>
+          </w:p>
+        </w:tc>
+      </w:tr>
+      <w:tr>
+        <w:tc>
+          <w:tcPr>
+            <w:tcW w:w="10450" w:type="dxa"/>
+            <w:gridSpan w:val="3"/>
+            <w:shd w:val="clear" w:color="auto" w:fill="92D050"/>
+            <w:tcMar>
+              <w:top w:w="85" w:type="dxa"/>
+              <w:left w:w="85" w:type="dxa"/>
+              <w:bottom w:w="85" w:type="dxa"/>
+              <w:right w:w="85" w:type="dxa"/>
+            </w:tcMar>
+          </w:tcPr>
+          <w:p>
+            <w:pPr>
+              <w:jc w:val="center"/>
+            </w:pPr>
+            <w:r>
+              <w:rPr>
+                <w:rFonts w:ascii="IBM Plex Sans" w:hAnsi="IBM Plex Sans"/>
+                <w:b/>
+                <w:color w:val="44546A" w:themeColor="text2"/>
+              </w:rPr>
+              <w:t>Help</w:t>
+            </w:r>
+          </w:p>
+        </w:tc>
+      </w:tr>
+      <w:tr>
+        <w:tc>
+          <w:tcPr>
+            <w:tcW w:w="1696" w:type="dxa"/>
+            <w:gridSpan w:val="2"/>
+          </w:tcPr>
+          <w:p>
+            <w:pPr>
+              <w:rPr>
+                <w:b/>
+              </w:rPr>
+            </w:pPr>
+            <w:r>
+              <w:rPr>
+                <w:b/>
+              </w:rPr>
+              <w:t>Potential issues</w:t>
+            </w:r>
+          </w:p>
+        </w:tc>
+        <w:tc>
+          <w:tcPr>
+            <w:tcW w:w="8754" w:type="dxa"/>
+          </w:tcPr>
+          <w:p>
+            <w:pPr>
+              <w:pStyle w:val="ListParagraph"/>
+              <w:numPr>
+                <w:ilvl w:val="0"/>
+                <w:numId w:val="1"/>
+              </w:numPr>
+              <w:ind w:left="455" w:hanging="425"/>
+            </w:pPr>
+            <w:r>
+              <w:t>There is no need for students to create an account or log on to do this project.</w:t>
+            </w:r>
+          </w:p>
+          <w:p>
+            <w:pPr>
+              <w:pStyle w:val="ListParagraph"/>
+              <w:numPr>
+                <w:ilvl w:val="0"/>
+                <w:numId w:val="1"/>
+              </w:numPr>
+              <w:ind w:left="455" w:hanging="425"/>
+            </w:pPr>
+            <w:r>
+              <w:t>Videos/photos taken by the webcam for this project are not uploaded to anywhere and will not leave their computer. All of the analysis is performed in the web browser.</w:t>
+            </w:r>
+          </w:p>
+          <w:p>
+            <w:pPr>
+              <w:pStyle w:val="ListParagraph"/>
+              <w:numPr>
+                <w:ilvl w:val="0"/>
+                <w:numId w:val="1"/>
+              </w:numPr>
+              <w:ind w:left="455" w:hanging="425"/>
+            </w:pPr>
+            <w:r>
+              <w:t>“https://machinelearningforkids.co.uk” is a long URL to type for some children. You may find it easier to set up a bookmark that they can click on instead.</w:t>
+            </w:r>
+          </w:p>
+          <w:p>
+            <w:pPr>
+              <w:rPr>
+                <w:sz w:val="11"/>
+              </w:rPr>
+            </w:pPr>
+          </w:p>
+          <w:p>
+            <w:r>
+              <w:t xml:space="preserve">General troubleshooting and help at </w:t>
+            </w:r>
+            <w:hyperlink r:id="rId39" w:history="1">
               <w:r>
                 <w:rPr>
                   <w:rStyle w:val="Hyperlink"/>
@@ -7380,7 +9543,7 @@
               </w:rPr>
               <w:t xml:space="preserve">(download from </w:t>
             </w:r>
-            <w:hyperlink r:id="rId32" w:history="1">
+            <w:hyperlink r:id="rId40" w:history="1">
               <w:r>
                 <w:rPr>
                   <w:rStyle w:val="Hyperlink"/>
@@ -7773,7 +9936,7 @@
             </w:tcBorders>
           </w:tcPr>
           <w:p>
-            <w:hyperlink r:id="rId33" w:history="1">
+            <w:hyperlink r:id="rId41" w:history="1">
               <w:r>
                 <w:rPr>
                   <w:rStyle w:val="Hyperlink"/>
@@ -7827,7 +9990,7 @@
             </w:tcBorders>
           </w:tcPr>
           <w:p>
-            <w:hyperlink r:id="rId34" w:history="1">
+            <w:hyperlink r:id="rId42" w:history="1">
               <w:r>
                 <w:rPr>
                   <w:rStyle w:val="Hyperlink"/>
@@ -7945,7 +10108,7 @@
             <w:r>
               <w:t xml:space="preserve">General troubleshooting and help at </w:t>
             </w:r>
-            <w:hyperlink r:id="rId35" w:history="1">
+            <w:hyperlink r:id="rId43" w:history="1">
               <w:r>
                 <w:rPr>
                   <w:rStyle w:val="Hyperlink"/>
@@ -8433,7 +10596,7 @@
               </w:rPr>
               <w:t xml:space="preserve">(download from </w:t>
             </w:r>
-            <w:hyperlink r:id="rId36" w:history="1">
+            <w:hyperlink r:id="rId44" w:history="1">
               <w:r>
                 <w:rPr>
                   <w:rStyle w:val="Hyperlink"/>
@@ -8814,7 +10977,7 @@
             </w:tcBorders>
           </w:tcPr>
           <w:p>
-            <w:hyperlink r:id="rId37" w:history="1">
+            <w:hyperlink r:id="rId45" w:history="1">
               <w:r>
                 <w:rPr>
                   <w:rStyle w:val="Hyperlink"/>
@@ -8868,7 +11031,7 @@
             </w:tcBorders>
           </w:tcPr>
           <w:p>
-            <w:hyperlink r:id="rId38" w:history="1">
+            <w:hyperlink r:id="rId46" w:history="1">
               <w:r>
                 <w:rPr>
                   <w:rStyle w:val="Hyperlink"/>
@@ -8949,7 +11112,7 @@
             <w:r>
               <w:t xml:space="preserve"> look at the responses from an AI system at </w:t>
             </w:r>
-            <w:hyperlink r:id="rId39" w:history="1">
+            <w:hyperlink r:id="rId47" w:history="1">
               <w:r>
                 <w:rPr>
                   <w:rStyle w:val="Hyperlink"/>
@@ -8997,7 +11160,7 @@
             <w:r>
               <w:t xml:space="preserve">General troubleshooting and help at </w:t>
             </w:r>
-            <w:hyperlink r:id="rId40" w:history="1">
+            <w:hyperlink r:id="rId48" w:history="1">
               <w:r>
                 <w:rPr>
                   <w:rStyle w:val="Hyperlink"/>
@@ -9496,7 +11659,7 @@
               </w:rPr>
               <w:t xml:space="preserve">(download from </w:t>
             </w:r>
-            <w:hyperlink r:id="rId41" w:history="1">
+            <w:hyperlink r:id="rId49" w:history="1">
               <w:r>
                 <w:rPr>
                   <w:rStyle w:val="Hyperlink"/>
@@ -9989,7 +12152,7 @@
             </w:tcBorders>
           </w:tcPr>
           <w:p>
-            <w:hyperlink r:id="rId42" w:history="1">
+            <w:hyperlink r:id="rId50" w:history="1">
               <w:r>
                 <w:rPr>
                   <w:rStyle w:val="Hyperlink"/>
@@ -10042,7 +12205,7 @@
             </w:tcBorders>
           </w:tcPr>
           <w:p>
-            <w:hyperlink r:id="rId43" w:history="1">
+            <w:hyperlink r:id="rId51" w:history="1">
               <w:r>
                 <w:rPr>
                   <w:rStyle w:val="Hyperlink"/>
@@ -10244,7 +12407,7 @@
             <w:r>
               <w:t xml:space="preserve">General troubleshooting and help at </w:t>
             </w:r>
-            <w:hyperlink r:id="rId44" w:history="1">
+            <w:hyperlink r:id="rId52" w:history="1">
               <w:r>
                 <w:rPr>
                   <w:rStyle w:val="Hyperlink"/>
@@ -10786,7 +12949,7 @@
               </w:rPr>
               <w:t xml:space="preserve">(download from </w:t>
             </w:r>
-            <w:hyperlink r:id="rId45" w:history="1">
+            <w:hyperlink r:id="rId53" w:history="1">
               <w:r>
                 <w:rPr>
                   <w:rStyle w:val="Hyperlink"/>
@@ -11124,7 +13287,7 @@
             </w:tcBorders>
           </w:tcPr>
           <w:p>
-            <w:hyperlink r:id="rId46" w:history="1">
+            <w:hyperlink r:id="rId54" w:history="1">
               <w:r>
                 <w:rPr>
                   <w:rStyle w:val="Hyperlink"/>
@@ -11172,7 +13335,7 @@
             </w:tcBorders>
           </w:tcPr>
           <w:p>
-            <w:hyperlink r:id="rId47" w:history="1">
+            <w:hyperlink r:id="rId55" w:history="1">
               <w:r>
                 <w:rPr>
                   <w:rStyle w:val="Hyperlink"/>
@@ -11334,7 +13497,7 @@
             <w:r>
               <w:t xml:space="preserve">General troubleshooting and help at </w:t>
             </w:r>
-            <w:hyperlink r:id="rId48" w:history="1">
+            <w:hyperlink r:id="rId56" w:history="1">
               <w:r>
                 <w:rPr>
                   <w:rStyle w:val="Hyperlink"/>
@@ -11880,7 +14043,7 @@
               </w:rPr>
               <w:t xml:space="preserve">(download from </w:t>
             </w:r>
-            <w:hyperlink r:id="rId49" w:history="1">
+            <w:hyperlink r:id="rId57" w:history="1">
               <w:r>
                 <w:rPr>
                   <w:rStyle w:val="Hyperlink"/>
@@ -12305,7 +14468,7 @@
             </w:tcBorders>
           </w:tcPr>
           <w:p>
-            <w:hyperlink r:id="rId50" w:history="1">
+            <w:hyperlink r:id="rId58" w:history="1">
               <w:r>
                 <w:rPr>
                   <w:rStyle w:val="Hyperlink"/>
@@ -12393,7 +14556,7 @@
             <w:r>
               <w:t xml:space="preserve">A video of the finished app in action is available at </w:t>
             </w:r>
-            <w:hyperlink r:id="rId51" w:history="1">
+            <w:hyperlink r:id="rId59" w:history="1">
               <w:r>
                 <w:rPr>
                   <w:rStyle w:val="Hyperlink"/>
@@ -12410,7 +14573,7 @@
             <w:r>
               <w:t xml:space="preserve">General troubleshooting and help at </w:t>
             </w:r>
-            <w:hyperlink r:id="rId52" w:history="1">
+            <w:hyperlink r:id="rId60" w:history="1">
               <w:r>
                 <w:rPr>
                   <w:rStyle w:val="Hyperlink"/>
@@ -12989,7 +15152,7 @@
               </w:rPr>
               <w:t xml:space="preserve">(download from </w:t>
             </w:r>
-            <w:hyperlink r:id="rId53" w:history="1">
+            <w:hyperlink r:id="rId61" w:history="1">
               <w:r>
                 <w:rPr>
                   <w:rStyle w:val="Hyperlink"/>
@@ -13386,7 +15549,7 @@
             </w:tcBorders>
           </w:tcPr>
           <w:p>
-            <w:hyperlink r:id="rId54" w:history="1">
+            <w:hyperlink r:id="rId62" w:history="1">
               <w:r>
                 <w:rPr>
                   <w:rStyle w:val="Hyperlink"/>
@@ -13434,7 +15597,7 @@
             </w:tcBorders>
           </w:tcPr>
           <w:p>
-            <w:hyperlink r:id="rId55" w:history="1">
+            <w:hyperlink r:id="rId63" w:history="1">
               <w:r>
                 <w:rPr>
                   <w:rStyle w:val="Hyperlink"/>
@@ -13589,7 +15752,7 @@
             <w:r>
               <w:t xml:space="preserve">General troubleshooting and help at </w:t>
             </w:r>
-            <w:hyperlink r:id="rId56" w:history="1">
+            <w:hyperlink r:id="rId64" w:history="1">
               <w:r>
                 <w:rPr>
                   <w:rStyle w:val="Hyperlink"/>
@@ -14148,7 +16311,7 @@
               </w:rPr>
               <w:t xml:space="preserve">from </w:t>
             </w:r>
-            <w:hyperlink r:id="rId57" w:history="1">
+            <w:hyperlink r:id="rId65" w:history="1">
               <w:r>
                 <w:rPr>
                   <w:rStyle w:val="Hyperlink"/>
@@ -14641,7 +16804,7 @@
             <w:r>
               <w:t xml:space="preserve">General troubleshooting and help at </w:t>
             </w:r>
-            <w:hyperlink r:id="rId58" w:history="1">
+            <w:hyperlink r:id="rId66" w:history="1">
               <w:r>
                 <w:rPr>
                   <w:rStyle w:val="Hyperlink"/>
@@ -15177,7 +17340,7 @@
               </w:rPr>
               <w:t xml:space="preserve">(download from </w:t>
             </w:r>
-            <w:hyperlink r:id="rId59" w:history="1">
+            <w:hyperlink r:id="rId67" w:history="1">
               <w:r>
                 <w:rPr>
                   <w:rStyle w:val="Hyperlink"/>
@@ -15612,7 +17775,7 @@
             </w:tcBorders>
           </w:tcPr>
           <w:p>
-            <w:hyperlink r:id="rId60" w:history="1">
+            <w:hyperlink r:id="rId68" w:history="1">
               <w:r>
                 <w:rPr>
                   <w:rStyle w:val="Hyperlink"/>
@@ -15660,7 +17823,7 @@
             </w:tcBorders>
           </w:tcPr>
           <w:p>
-            <w:hyperlink r:id="rId61" w:history="1">
+            <w:hyperlink r:id="rId69" w:history="1">
               <w:r>
                 <w:rPr>
                   <w:rStyle w:val="Hyperlink"/>
@@ -15832,7 +17995,7 @@
             <w:r>
               <w:t xml:space="preserve">General troubleshooting and help at </w:t>
             </w:r>
-            <w:hyperlink r:id="rId62" w:history="1">
+            <w:hyperlink r:id="rId70" w:history="1">
               <w:r>
                 <w:rPr>
                   <w:rStyle w:val="Hyperlink"/>
@@ -16395,7 +18558,7 @@
               </w:rPr>
               <w:t xml:space="preserve">(download from </w:t>
             </w:r>
-            <w:hyperlink r:id="rId63" w:history="1">
+            <w:hyperlink r:id="rId71" w:history="1">
               <w:r>
                 <w:rPr>
                   <w:rStyle w:val="Hyperlink"/>
@@ -16796,7 +18959,7 @@
             <w:r>
               <w:t xml:space="preserve">General troubleshooting and help at </w:t>
             </w:r>
-            <w:hyperlink r:id="rId64" w:history="1">
+            <w:hyperlink r:id="rId72" w:history="1">
               <w:r>
                 <w:rPr>
                   <w:rStyle w:val="Hyperlink"/>
@@ -17299,7 +19462,7 @@
               </w:rPr>
               <w:t xml:space="preserve">(download from </w:t>
             </w:r>
-            <w:hyperlink r:id="rId65" w:history="1">
+            <w:hyperlink r:id="rId73" w:history="1">
               <w:r>
                 <w:rPr>
                   <w:rStyle w:val="Hyperlink"/>
@@ -17677,7 +19840,7 @@
             <w:r>
               <w:t xml:space="preserve">General troubleshooting and help at </w:t>
             </w:r>
-            <w:hyperlink r:id="rId66" w:history="1">
+            <w:hyperlink r:id="rId74" w:history="1">
               <w:r>
                 <w:rPr>
                   <w:rStyle w:val="Hyperlink"/>
@@ -18274,7 +20437,7 @@
               </w:rPr>
               <w:t xml:space="preserve">(download from </w:t>
             </w:r>
-            <w:hyperlink r:id="rId67" w:history="1">
+            <w:hyperlink r:id="rId75" w:history="1">
               <w:r>
                 <w:rPr>
                   <w:rStyle w:val="Hyperlink"/>
@@ -18612,7 +20775,7 @@
             </w:tcBorders>
           </w:tcPr>
           <w:p>
-            <w:hyperlink r:id="rId68" w:history="1">
+            <w:hyperlink r:id="rId76" w:history="1">
               <w:r>
                 <w:rPr>
                   <w:rStyle w:val="Hyperlink"/>
@@ -18660,7 +20823,7 @@
             </w:tcBorders>
           </w:tcPr>
           <w:p>
-            <w:hyperlink r:id="rId69" w:history="1">
+            <w:hyperlink r:id="rId77" w:history="1">
               <w:r>
                 <w:rPr>
                   <w:rStyle w:val="Hyperlink"/>
@@ -18760,7 +20923,7 @@
             <w:r>
               <w:t xml:space="preserve">General troubleshooting and help at </w:t>
             </w:r>
-            <w:hyperlink r:id="rId70" w:history="1">
+            <w:hyperlink r:id="rId78" w:history="1">
               <w:r>
                 <w:rPr>
                   <w:rStyle w:val="Hyperlink"/>
@@ -19254,7 +21417,7 @@
               </w:rPr>
               <w:t xml:space="preserve">(download from </w:t>
             </w:r>
-            <w:hyperlink r:id="rId71" w:history="1">
+            <w:hyperlink r:id="rId79" w:history="1">
               <w:r>
                 <w:rPr>
                   <w:rStyle w:val="Hyperlink"/>
@@ -19592,7 +21755,7 @@
             </w:tcBorders>
           </w:tcPr>
           <w:p>
-            <w:hyperlink r:id="rId72" w:history="1">
+            <w:hyperlink r:id="rId80" w:history="1">
               <w:r>
                 <w:rPr>
                   <w:rStyle w:val="Hyperlink"/>
@@ -19640,7 +21803,7 @@
             </w:tcBorders>
           </w:tcPr>
           <w:p>
-            <w:hyperlink r:id="rId73" w:history="1">
+            <w:hyperlink r:id="rId81" w:history="1">
               <w:r>
                 <w:rPr>
                   <w:rStyle w:val="Hyperlink"/>
@@ -19814,7 +21977,7 @@
             <w:r>
               <w:t xml:space="preserve">General troubleshooting and help at </w:t>
             </w:r>
-            <w:hyperlink r:id="rId74" w:history="1">
+            <w:hyperlink r:id="rId82" w:history="1">
               <w:r>
                 <w:rPr>
                   <w:rStyle w:val="Hyperlink"/>
@@ -20315,7 +22478,7 @@
               </w:rPr>
               <w:t xml:space="preserve">(download from </w:t>
             </w:r>
-            <w:hyperlink r:id="rId75" w:history="1">
+            <w:hyperlink r:id="rId83" w:history="1">
               <w:r>
                 <w:rPr>
                   <w:rStyle w:val="Hyperlink"/>
@@ -20632,7 +22795,7 @@
             <w:r>
               <w:t xml:space="preserve">General troubleshooting and help at </w:t>
             </w:r>
-            <w:hyperlink r:id="rId76" w:history="1">
+            <w:hyperlink r:id="rId84" w:history="1">
               <w:r>
                 <w:rPr>
                   <w:rStyle w:val="Hyperlink"/>
@@ -21181,7 +23344,7 @@
               </w:rPr>
               <w:t xml:space="preserve">(download from </w:t>
             </w:r>
-            <w:hyperlink r:id="rId77" w:history="1">
+            <w:hyperlink r:id="rId85" w:history="1">
               <w:r>
                 <w:rPr>
                   <w:rStyle w:val="Hyperlink"/>
@@ -21522,7 +23685,7 @@
             </w:tcBorders>
           </w:tcPr>
           <w:p>
-            <w:hyperlink r:id="rId78" w:history="1">
+            <w:hyperlink r:id="rId86" w:history="1">
               <w:r>
                 <w:rPr>
                   <w:rStyle w:val="Hyperlink"/>
@@ -21571,7 +23734,7 @@
             </w:tcBorders>
           </w:tcPr>
           <w:p>
-            <w:hyperlink r:id="rId79" w:history="1">
+            <w:hyperlink r:id="rId87" w:history="1">
               <w:r>
                 <w:rPr>
                   <w:rStyle w:val="Hyperlink"/>
@@ -21690,7 +23853,7 @@
             <w:r>
               <w:t xml:space="preserve">General troubleshooting and help at </w:t>
             </w:r>
-            <w:hyperlink r:id="rId80" w:history="1">
+            <w:hyperlink r:id="rId88" w:history="1">
               <w:r>
                 <w:rPr>
                   <w:rStyle w:val="Hyperlink"/>
@@ -22216,7 +24379,7 @@
               </w:rPr>
               <w:t xml:space="preserve">(download from </w:t>
             </w:r>
-            <w:hyperlink r:id="rId81" w:history="1">
+            <w:hyperlink r:id="rId89" w:history="1">
               <w:r>
                 <w:rPr>
                   <w:rStyle w:val="Hyperlink"/>
@@ -22417,7 +24580,7 @@
               </w:rPr>
               <w:t xml:space="preserve">more detail at: </w:t>
             </w:r>
-            <w:hyperlink r:id="rId82" w:history="1">
+            <w:hyperlink r:id="rId90" w:history="1">
               <w:r>
                 <w:rPr>
                   <w:rStyle w:val="Hyperlink"/>
@@ -22630,7 +24793,7 @@
             </w:tcBorders>
           </w:tcPr>
           <w:p>
-            <w:hyperlink r:id="rId83" w:history="1">
+            <w:hyperlink r:id="rId91" w:history="1">
               <w:r>
                 <w:rPr>
                   <w:rStyle w:val="Hyperlink"/>
@@ -22679,7 +24842,7 @@
             </w:tcBorders>
           </w:tcPr>
           <w:p>
-            <w:hyperlink r:id="rId84" w:history="1">
+            <w:hyperlink r:id="rId92" w:history="1">
               <w:r>
                 <w:rPr>
                   <w:rStyle w:val="Hyperlink"/>
@@ -22804,7 +24967,7 @@
             <w:r>
               <w:t xml:space="preserve">General troubleshooting and help at </w:t>
             </w:r>
-            <w:hyperlink r:id="rId85" w:history="1">
+            <w:hyperlink r:id="rId93" w:history="1">
               <w:r>
                 <w:rPr>
                   <w:rStyle w:val="Hyperlink"/>
@@ -23349,7 +25512,7 @@
               </w:rPr>
               <w:t xml:space="preserve">(download from </w:t>
             </w:r>
-            <w:hyperlink r:id="rId86" w:history="1">
+            <w:hyperlink r:id="rId94" w:history="1">
               <w:r>
                 <w:rPr>
                   <w:rStyle w:val="Hyperlink"/>
@@ -23637,7 +25800,7 @@
             <w:r>
               <w:t xml:space="preserve">General troubleshooting and help at </w:t>
             </w:r>
-            <w:hyperlink r:id="rId87" w:history="1">
+            <w:hyperlink r:id="rId95" w:history="1">
               <w:r>
                 <w:rPr>
                   <w:rStyle w:val="Hyperlink"/>
@@ -24180,7 +26343,7 @@
               </w:rPr>
               <w:t xml:space="preserve">(download from </w:t>
             </w:r>
-            <w:hyperlink r:id="rId88" w:history="1">
+            <w:hyperlink r:id="rId96" w:history="1">
               <w:r>
                 <w:rPr>
                   <w:rStyle w:val="Hyperlink"/>
@@ -24584,7 +26747,7 @@
             </w:tcBorders>
           </w:tcPr>
           <w:p>
-            <w:hyperlink r:id="rId89" w:history="1">
+            <w:hyperlink r:id="rId97" w:history="1">
               <w:r>
                 <w:rPr>
                   <w:rStyle w:val="Hyperlink"/>
@@ -24633,7 +26796,7 @@
             </w:tcBorders>
           </w:tcPr>
           <w:p>
-            <w:hyperlink r:id="rId90" w:history="1">
+            <w:hyperlink r:id="rId98" w:history="1">
               <w:r>
                 <w:rPr>
                   <w:rStyle w:val="Hyperlink"/>
@@ -24764,7 +26927,7 @@
             <w:r>
               <w:t xml:space="preserve">General troubleshooting and help at </w:t>
             </w:r>
-            <w:hyperlink r:id="rId91" w:history="1">
+            <w:hyperlink r:id="rId99" w:history="1">
               <w:r>
                 <w:rPr>
                   <w:rStyle w:val="Hyperlink"/>
@@ -25256,7 +27419,7 @@
               </w:rPr>
               <w:t xml:space="preserve">(download from </w:t>
             </w:r>
-            <w:hyperlink r:id="rId92" w:history="1">
+            <w:hyperlink r:id="rId100" w:history="1">
               <w:r>
                 <w:rPr>
                   <w:rStyle w:val="Hyperlink"/>
@@ -25566,7 +27729,7 @@
             <w:r>
               <w:t xml:space="preserve">General troubleshooting and help at </w:t>
             </w:r>
-            <w:hyperlink r:id="rId93" w:history="1">
+            <w:hyperlink r:id="rId101" w:history="1">
               <w:r>
                 <w:rPr>
                   <w:rStyle w:val="Hyperlink"/>
@@ -26075,7 +28238,7 @@
               </w:rPr>
               <w:t xml:space="preserve">(download from </w:t>
             </w:r>
-            <w:hyperlink r:id="rId94" w:history="1">
+            <w:hyperlink r:id="rId102" w:history="1">
               <w:r>
                 <w:rPr>
                   <w:rStyle w:val="Hyperlink"/>
@@ -26332,7 +28495,7 @@
             <w:r>
               <w:t xml:space="preserve">General troubleshooting and help at </w:t>
             </w:r>
-            <w:hyperlink r:id="rId95" w:history="1">
+            <w:hyperlink r:id="rId103" w:history="1">
               <w:r>
                 <w:rPr>
                   <w:rStyle w:val="Hyperlink"/>
@@ -26832,7 +28995,7 @@
               </w:rPr>
               <w:t xml:space="preserve">(download from </w:t>
             </w:r>
-            <w:hyperlink r:id="rId96" w:history="1">
+            <w:hyperlink r:id="rId104" w:history="1">
               <w:r>
                 <w:rPr>
                   <w:rStyle w:val="Hyperlink"/>
@@ -27122,7 +29285,7 @@
             <w:r>
               <w:t xml:space="preserve"> before the class. See </w:t>
             </w:r>
-            <w:hyperlink r:id="rId97" w:anchor="install" w:history="1">
+            <w:hyperlink r:id="rId105" w:anchor="install" w:history="1">
               <w:r>
                 <w:rPr>
                   <w:rStyle w:val="Hyperlink"/>
@@ -27158,7 +29321,7 @@
             <w:r>
               <w:t xml:space="preserve"> the original Word doc of the worksheet from </w:t>
             </w:r>
-            <w:hyperlink r:id="rId98" w:history="1">
+            <w:hyperlink r:id="rId106" w:history="1">
               <w:r>
                 <w:rPr>
                   <w:rStyle w:val="Hyperlink"/>
@@ -27348,7 +29511,7 @@
             <w:r>
               <w:t xml:space="preserve">General troubleshooting and help at </w:t>
             </w:r>
-            <w:hyperlink r:id="rId99" w:history="1">
+            <w:hyperlink r:id="rId107" w:history="1">
               <w:r>
                 <w:rPr>
                   <w:rStyle w:val="Hyperlink"/>
@@ -27854,7 +30017,7 @@
               </w:rPr>
               <w:t xml:space="preserve">(download from </w:t>
             </w:r>
-            <w:hyperlink r:id="rId100" w:history="1">
+            <w:hyperlink r:id="rId108" w:history="1">
               <w:r>
                 <w:rPr>
                   <w:rStyle w:val="Hyperlink"/>
@@ -28043,7 +30206,7 @@
               </w:rPr>
               <w:t xml:space="preserve">more detail at: </w:t>
             </w:r>
-            <w:hyperlink r:id="rId101" w:history="1">
+            <w:hyperlink r:id="rId109" w:history="1">
               <w:r>
                 <w:rPr>
                   <w:rStyle w:val="Hyperlink"/>
@@ -28257,7 +30420,7 @@
             </w:tcBorders>
           </w:tcPr>
           <w:p>
-            <w:hyperlink r:id="rId102" w:history="1">
+            <w:hyperlink r:id="rId110" w:history="1">
               <w:r>
                 <w:rPr>
                   <w:rStyle w:val="Hyperlink"/>
@@ -28306,7 +30469,7 @@
             </w:tcBorders>
           </w:tcPr>
           <w:p>
-            <w:hyperlink r:id="rId103" w:history="1">
+            <w:hyperlink r:id="rId111" w:history="1">
               <w:r>
                 <w:rPr>
                   <w:rStyle w:val="Hyperlink"/>
@@ -28438,7 +30601,7 @@
             <w:r>
               <w:t xml:space="preserve">General troubleshooting and help at </w:t>
             </w:r>
-            <w:hyperlink r:id="rId104" w:history="1">
+            <w:hyperlink r:id="rId112" w:history="1">
               <w:r>
                 <w:rPr>
                   <w:rStyle w:val="Hyperlink"/>
@@ -28984,7 +31147,7 @@
               </w:rPr>
               <w:t xml:space="preserve">(download from </w:t>
             </w:r>
-            <w:hyperlink r:id="rId105" w:history="1">
+            <w:hyperlink r:id="rId113" w:history="1">
               <w:r>
                 <w:rPr>
                   <w:rStyle w:val="Hyperlink"/>
@@ -29285,7 +31448,7 @@
               </w:rPr>
               <w:t xml:space="preserve">more detail at: </w:t>
             </w:r>
-            <w:hyperlink r:id="rId106" w:history="1">
+            <w:hyperlink r:id="rId114" w:history="1">
               <w:r>
                 <w:rPr>
                   <w:rStyle w:val="Hyperlink"/>
@@ -29499,7 +31662,7 @@
             </w:tcBorders>
           </w:tcPr>
           <w:p>
-            <w:hyperlink r:id="rId107" w:history="1">
+            <w:hyperlink r:id="rId115" w:history="1">
               <w:r>
                 <w:rPr>
                   <w:rStyle w:val="Hyperlink"/>
@@ -29547,7 +31710,7 @@
             </w:tcBorders>
           </w:tcPr>
           <w:p>
-            <w:hyperlink r:id="rId108" w:history="1">
+            <w:hyperlink r:id="rId116" w:history="1">
               <w:r>
                 <w:rPr>
                   <w:rStyle w:val="Hyperlink"/>
@@ -29654,7 +31817,7 @@
             <w:r>
               <w:t xml:space="preserve">General troubleshooting and help at </w:t>
             </w:r>
-            <w:hyperlink r:id="rId109" w:history="1">
+            <w:hyperlink r:id="rId117" w:history="1">
               <w:r>
                 <w:rPr>
                   <w:rStyle w:val="Hyperlink"/>
@@ -30136,7 +32299,7 @@
               </w:rPr>
               <w:t xml:space="preserve">(download from </w:t>
             </w:r>
-            <w:hyperlink r:id="rId110" w:history="1">
+            <w:hyperlink r:id="rId118" w:history="1">
               <w:r>
                 <w:rPr>
                   <w:rStyle w:val="Hyperlink"/>
@@ -30365,7 +32528,7 @@
               </w:rPr>
               <w:t xml:space="preserve">more detail at: </w:t>
             </w:r>
-            <w:hyperlink r:id="rId111" w:history="1">
+            <w:hyperlink r:id="rId119" w:history="1">
               <w:r>
                 <w:rPr>
                   <w:rStyle w:val="Hyperlink"/>
@@ -30579,7 +32742,7 @@
             </w:tcBorders>
           </w:tcPr>
           <w:p>
-            <w:hyperlink r:id="rId112" w:history="1">
+            <w:hyperlink r:id="rId120" w:history="1">
               <w:r>
                 <w:rPr>
                   <w:rStyle w:val="Hyperlink"/>
@@ -30627,7 +32790,7 @@
             </w:tcBorders>
           </w:tcPr>
           <w:p>
-            <w:hyperlink r:id="rId113" w:history="1">
+            <w:hyperlink r:id="rId121" w:history="1">
               <w:r>
                 <w:rPr>
                   <w:rStyle w:val="Hyperlink"/>
@@ -30742,7 +32905,7 @@
             <w:r>
               <w:t xml:space="preserve">General troubleshooting and help at </w:t>
             </w:r>
-            <w:hyperlink r:id="rId114" w:history="1">
+            <w:hyperlink r:id="rId122" w:history="1">
               <w:r>
                 <w:rPr>
                   <w:rStyle w:val="Hyperlink"/>
@@ -31228,7 +33391,7 @@
               </w:rPr>
               <w:t xml:space="preserve">(download from </w:t>
             </w:r>
-            <w:hyperlink r:id="rId115" w:history="1">
+            <w:hyperlink r:id="rId123" w:history="1">
               <w:r>
                 <w:rPr>
                   <w:rStyle w:val="Hyperlink"/>
@@ -31457,7 +33620,7 @@
               </w:rPr>
               <w:t xml:space="preserve">more detail at: </w:t>
             </w:r>
-            <w:hyperlink r:id="rId116" w:history="1">
+            <w:hyperlink r:id="rId124" w:history="1">
               <w:r>
                 <w:rPr>
                   <w:rStyle w:val="Hyperlink"/>
@@ -31671,7 +33834,7 @@
             </w:tcBorders>
           </w:tcPr>
           <w:p>
-            <w:hyperlink r:id="rId117" w:history="1">
+            <w:hyperlink r:id="rId125" w:history="1">
               <w:r>
                 <w:rPr>
                   <w:rStyle w:val="Hyperlink"/>
@@ -31719,7 +33882,7 @@
             </w:tcBorders>
           </w:tcPr>
           <w:p>
-            <w:hyperlink r:id="rId118" w:history="1">
+            <w:hyperlink r:id="rId126" w:history="1">
               <w:r>
                 <w:rPr>
                   <w:rStyle w:val="Hyperlink"/>
@@ -31834,7 +33997,7 @@
             <w:r>
               <w:t xml:space="preserve">General troubleshooting and help at </w:t>
             </w:r>
-            <w:hyperlink r:id="rId119" w:history="1">
+            <w:hyperlink r:id="rId127" w:history="1">
               <w:r>
                 <w:rPr>
                   <w:rStyle w:val="Hyperlink"/>
@@ -32315,7 +34478,7 @@
               </w:rPr>
               <w:t xml:space="preserve">(download from </w:t>
             </w:r>
-            <w:hyperlink r:id="rId120" w:history="1">
+            <w:hyperlink r:id="rId128" w:history="1">
               <w:r>
                 <w:rPr>
                   <w:rStyle w:val="Hyperlink"/>
@@ -32539,7 +34702,7 @@
               </w:rPr>
               <w:t xml:space="preserve">more detail at: </w:t>
             </w:r>
-            <w:hyperlink r:id="rId121" w:history="1">
+            <w:hyperlink r:id="rId129" w:history="1">
               <w:r>
                 <w:rPr>
                   <w:rStyle w:val="Hyperlink"/>
@@ -32754,7 +34917,7 @@
             </w:tcBorders>
           </w:tcPr>
           <w:p>
-            <w:hyperlink r:id="rId122" w:history="1">
+            <w:hyperlink r:id="rId130" w:history="1">
               <w:r>
                 <w:rPr>
                   <w:rStyle w:val="Hyperlink"/>
@@ -32803,7 +34966,7 @@
             </w:tcBorders>
           </w:tcPr>
           <w:p>
-            <w:hyperlink r:id="rId123" w:history="1">
+            <w:hyperlink r:id="rId131" w:history="1">
               <w:r>
                 <w:rPr>
                   <w:rStyle w:val="Hyperlink"/>
@@ -32918,7 +35081,7 @@
             <w:r>
               <w:t xml:space="preserve">General troubleshooting and help at </w:t>
             </w:r>
-            <w:hyperlink r:id="rId124" w:history="1">
+            <w:hyperlink r:id="rId132" w:history="1">
               <w:r>
                 <w:rPr>
                   <w:rStyle w:val="Hyperlink"/>
@@ -33408,7 +35571,7 @@
               </w:rPr>
               <w:t xml:space="preserve">(download from </w:t>
             </w:r>
-            <w:hyperlink r:id="rId125" w:history="1">
+            <w:hyperlink r:id="rId133" w:history="1">
               <w:r>
                 <w:rPr>
                   <w:rStyle w:val="Hyperlink"/>
@@ -33785,7 +35948,7 @@
             </w:tcBorders>
           </w:tcPr>
           <w:p>
-            <w:hyperlink r:id="rId126" w:history="1">
+            <w:hyperlink r:id="rId134" w:history="1">
               <w:r>
                 <w:rPr>
                   <w:rStyle w:val="Hyperlink"/>
@@ -33838,7 +36001,7 @@
             </w:tcBorders>
           </w:tcPr>
           <w:p>
-            <w:hyperlink r:id="rId127" w:history="1">
+            <w:hyperlink r:id="rId135" w:history="1">
               <w:r>
                 <w:rPr>
                   <w:rStyle w:val="Hyperlink"/>
@@ -33954,7 +36117,7 @@
             <w:r>
               <w:t xml:space="preserve">General troubleshooting and help at </w:t>
             </w:r>
-            <w:hyperlink r:id="rId128" w:history="1">
+            <w:hyperlink r:id="rId136" w:history="1">
               <w:r>
                 <w:rPr>
                   <w:rStyle w:val="Hyperlink"/>
@@ -34455,7 +36618,7 @@
               </w:rPr>
               <w:t xml:space="preserve">(download from </w:t>
             </w:r>
-            <w:hyperlink r:id="rId129" w:history="1">
+            <w:hyperlink r:id="rId137" w:history="1">
               <w:r>
                 <w:rPr>
                   <w:rStyle w:val="Hyperlink"/>
@@ -34832,7 +36995,7 @@
             </w:tcBorders>
           </w:tcPr>
           <w:p>
-            <w:hyperlink r:id="rId130" w:history="1">
+            <w:hyperlink r:id="rId138" w:history="1">
               <w:r>
                 <w:rPr>
                   <w:rStyle w:val="Hyperlink"/>
@@ -34885,7 +37048,7 @@
             </w:tcBorders>
           </w:tcPr>
           <w:p>
-            <w:hyperlink r:id="rId131" w:history="1">
+            <w:hyperlink r:id="rId139" w:history="1">
               <w:r>
                 <w:rPr>
                   <w:rStyle w:val="Hyperlink"/>
@@ -34998,7 +37161,7 @@
             <w:r>
               <w:t xml:space="preserve">General troubleshooting and help at </w:t>
             </w:r>
-            <w:hyperlink r:id="rId132" w:history="1">
+            <w:hyperlink r:id="rId140" w:history="1">
               <w:r>
                 <w:rPr>
                   <w:rStyle w:val="Hyperlink"/>
@@ -35503,7 +37666,7 @@
               </w:rPr>
               <w:t xml:space="preserve">(download from </w:t>
             </w:r>
-            <w:hyperlink r:id="rId133" w:history="1">
+            <w:hyperlink r:id="rId141" w:history="1">
               <w:r>
                 <w:rPr>
                   <w:rStyle w:val="Hyperlink"/>
@@ -35880,7 +38043,7 @@
             </w:tcBorders>
           </w:tcPr>
           <w:p>
-            <w:hyperlink r:id="rId134" w:history="1">
+            <w:hyperlink r:id="rId142" w:history="1">
               <w:r>
                 <w:rPr>
                   <w:rStyle w:val="Hyperlink"/>
@@ -35933,7 +38096,7 @@
             </w:tcBorders>
           </w:tcPr>
           <w:p>
-            <w:hyperlink r:id="rId135" w:history="1">
+            <w:hyperlink r:id="rId143" w:history="1">
               <w:r>
                 <w:rPr>
                   <w:rStyle w:val="Hyperlink"/>
@@ -36046,7 +38209,7 @@
             <w:r>
               <w:t xml:space="preserve">General troubleshooting and help at </w:t>
             </w:r>
-            <w:hyperlink r:id="rId136" w:history="1">
+            <w:hyperlink r:id="rId144" w:history="1">
               <w:r>
                 <w:rPr>
                   <w:rStyle w:val="Hyperlink"/>
@@ -36590,7 +38753,7 @@
               </w:rPr>
               <w:t xml:space="preserve">(download from </w:t>
             </w:r>
-            <w:hyperlink r:id="rId137" w:history="1">
+            <w:hyperlink r:id="rId145" w:history="1">
               <w:r>
                 <w:rPr>
                   <w:rStyle w:val="Hyperlink"/>
@@ -36928,7 +39091,7 @@
             </w:tcBorders>
           </w:tcPr>
           <w:p>
-            <w:hyperlink r:id="rId138" w:history="1">
+            <w:hyperlink r:id="rId146" w:history="1">
               <w:r>
                 <w:rPr>
                   <w:rStyle w:val="Hyperlink"/>
@@ -37110,7 +39273,7 @@
             <w:r>
               <w:t xml:space="preserve">General troubleshooting and help at </w:t>
             </w:r>
-            <w:hyperlink r:id="rId139" w:history="1">
+            <w:hyperlink r:id="rId147" w:history="1">
               <w:r>
                 <w:rPr>
                   <w:rStyle w:val="Hyperlink"/>

</xml_diff>

<commit_message>
docs: New "Laser Eyes" project worksheet
Signed-off-by: Dale Lane <dale.lane@uk.ibm.com>
</commit_message>
<xml_diff>
--- a/teachers-notes/msword/teachersnotes.docx
+++ b/teachers-notes/msword/teachersnotes.docx
@@ -8213,7 +8213,7 @@
               <w:rPr>
                 <w:sz w:val="40"/>
               </w:rPr>
-              <w:t>Emoji Mask</w:t>
+              <w:t>Laser Eyes</w:t>
             </w:r>
           </w:p>
         </w:tc>
@@ -8247,16 +8247,7 @@
               <w:t xml:space="preserve">Make a </w:t>
             </w:r>
             <w:r>
-              <w:t xml:space="preserve">video face filter </w:t>
-            </w:r>
-            <w:r>
-              <w:t xml:space="preserve">in Scratch that </w:t>
-            </w:r>
-            <w:r>
-              <w:t>adds an emoji mask to your face</w:t>
-            </w:r>
-            <w:r>
-              <w:t>.</w:t>
+              <w:t>game with voice-activated laser eyes</w:t>
             </w:r>
           </w:p>
           <w:p/>
@@ -8348,6 +8339,33 @@
               <w:t>Learn how computers can be trained to recognise faces</w:t>
             </w:r>
           </w:p>
+          <w:p>
+            <w:r>
+              <w:rPr>
+                <w:b/>
+              </w:rPr>
+              <w:t xml:space="preserve">Teach a computer to recognise </w:t>
+            </w:r>
+            <w:r>
+              <w:rPr>
+                <w:b/>
+              </w:rPr>
+              <w:t>sounds</w:t>
+            </w:r>
+          </w:p>
+          <w:p>
+            <w:pPr>
+              <w:pStyle w:val="ListParagraph"/>
+              <w:numPr>
+                <w:ilvl w:val="0"/>
+                <w:numId w:val="1"/>
+              </w:numPr>
+              <w:ind w:left="455" w:hanging="425"/>
+            </w:pPr>
+            <w:r>
+              <w:t>Learn how computers can be trained to recognise words</w:t>
+            </w:r>
+          </w:p>
         </w:tc>
       </w:tr>
       <w:tr>
@@ -8453,7 +8471,25 @@
           </w:tcPr>
           <w:p>
             <w:r>
-              <w:t xml:space="preserve">Students make a Scratch project with sprites that follow different parts of their face. </w:t>
+              <w:t xml:space="preserve">Students </w:t>
+            </w:r>
+            <w:r>
+              <w:t xml:space="preserve">train a speech recognition model to recognize a single command. They will </w:t>
+            </w:r>
+            <w:r>
+              <w:t xml:space="preserve">make a Scratch project with </w:t>
+            </w:r>
+            <w:r>
+              <w:t xml:space="preserve">performs an action when that command is heard. They will use a pre-trained face detection model so that </w:t>
+            </w:r>
+            <w:r>
+              <w:t>sprites follow their face</w:t>
+            </w:r>
+            <w:r>
+              <w:t xml:space="preserve"> in the webcam</w:t>
+            </w:r>
+            <w:r>
+              <w:t xml:space="preserve">. </w:t>
             </w:r>
           </w:p>
         </w:tc>
@@ -8921,6 +8957,55 @@
               <w:rPr>
                 <w:b/>
               </w:rPr>
+              <w:t>Project template</w:t>
+            </w:r>
+            <w:r>
+              <w:rPr>
+                <w:b/>
+              </w:rPr>
+              <w:t>s</w:t>
+            </w:r>
+          </w:p>
+        </w:tc>
+        <w:tc>
+          <w:tcPr>
+            <w:tcW w:w="8754" w:type="dxa"/>
+            <w:tcBorders>
+              <w:bottom w:val="single" w:sz="4" w:space="0" w:color="auto"/>
+            </w:tcBorders>
+          </w:tcPr>
+          <w:p>
+            <w:hyperlink r:id="rId38" w:history="1">
+              <w:r>
+                <w:rPr>
+                  <w:rStyle w:val="Hyperlink"/>
+                </w:rPr>
+                <w:t>https://github.com/IBM/taxinomitis-docs/tree/master/scratch-templates</w:t>
+              </w:r>
+            </w:hyperlink>
+          </w:p>
+          <w:p/>
+        </w:tc>
+      </w:tr>
+      <w:tr>
+        <w:tc>
+          <w:tcPr>
+            <w:tcW w:w="1696" w:type="dxa"/>
+            <w:gridSpan w:val="2"/>
+            <w:tcBorders>
+              <w:bottom w:val="single" w:sz="4" w:space="0" w:color="auto"/>
+            </w:tcBorders>
+          </w:tcPr>
+          <w:p>
+            <w:pPr>
+              <w:rPr>
+                <w:b/>
+              </w:rPr>
+            </w:pPr>
+            <w:r>
+              <w:rPr>
+                <w:b/>
+              </w:rPr>
               <w:t>Worksheet</w:t>
             </w:r>
             <w:r>
@@ -8939,7 +9024,7 @@
             </w:tcBorders>
           </w:tcPr>
           <w:p>
-            <w:hyperlink r:id="rId38" w:history="1">
+            <w:hyperlink r:id="rId39" w:history="1">
               <w:r>
                 <w:rPr>
                   <w:rStyle w:val="Hyperlink"/>
@@ -9012,7 +9097,7 @@
               <w:ind w:left="455" w:hanging="425"/>
             </w:pPr>
             <w:r>
-              <w:t>There is no need for students to create an account or log on to do this project.</w:t>
+              <w:t>Videos/photos taken by the webcam for this project are not uploaded to anywhere and will not leave their computer. All of the analysis is performed in the web browser.</w:t>
             </w:r>
           </w:p>
           <w:p>
@@ -9025,7 +9110,242 @@
               <w:ind w:left="455" w:hanging="425"/>
             </w:pPr>
             <w:r>
-              <w:t>Videos/photos taken by the webcam for this project are not uploaded to anywhere and will not leave their computer. All of the analysis is performed in the web browser.</w:t>
+              <w:t>“https://machinelearningforkids.co.uk” is a long URL to type for some children. You may find it easier to set up a bookmark that they can click on instead.</w:t>
+            </w:r>
+          </w:p>
+          <w:p>
+            <w:pPr>
+              <w:rPr>
+                <w:sz w:val="11"/>
+              </w:rPr>
+            </w:pPr>
+          </w:p>
+          <w:p>
+            <w:r>
+              <w:t xml:space="preserve">General troubleshooting and help at </w:t>
+            </w:r>
+            <w:hyperlink r:id="rId40" w:history="1">
+              <w:r>
+                <w:rPr>
+                  <w:rStyle w:val="Hyperlink"/>
+                </w:rPr>
+                <w:t>https://machinelearningforkids.co.uk/help</w:t>
+              </w:r>
+            </w:hyperlink>
+            <w:r>
+              <w:t xml:space="preserve"> </w:t>
+            </w:r>
+          </w:p>
+          <w:p>
+            <w:pPr>
+              <w:rPr>
+                <w:sz w:val="13"/>
+              </w:rPr>
+            </w:pPr>
+          </w:p>
+        </w:tc>
+      </w:tr>
+    </w:tbl>
+    <w:p/>
+    <w:p/>
+    <w:p/>
+    <w:p/>
+    <w:p/>
+    <w:p/>
+    <w:p/>
+    <w:p/>
+    <w:p/>
+    <w:p/>
+    <w:tbl>
+      <w:tblPr>
+        <w:tblStyle w:val="TableGrid"/>
+        <w:tblW w:w="5000" w:type="pct"/>
+        <w:tblLook w:val="04A0" w:firstRow="1" w:lastRow="0" w:firstColumn="1" w:lastColumn="0" w:noHBand="0" w:noVBand="1"/>
+      </w:tblPr>
+      <w:tblGrid>
+        <w:gridCol w:w="279"/>
+        <w:gridCol w:w="1417"/>
+        <w:gridCol w:w="8754"/>
+      </w:tblGrid>
+      <w:tr>
+        <w:tc>
+          <w:tcPr>
+            <w:tcW w:w="10450" w:type="dxa"/>
+            <w:gridSpan w:val="3"/>
+            <w:shd w:val="clear" w:color="auto" w:fill="70AD47" w:themeFill="accent6"/>
+            <w:tcMar>
+              <w:top w:w="170" w:type="dxa"/>
+              <w:left w:w="170" w:type="dxa"/>
+              <w:bottom w:w="170" w:type="dxa"/>
+              <w:right w:w="170" w:type="dxa"/>
+            </w:tcMar>
+          </w:tcPr>
+          <w:p>
+            <w:pPr>
+              <w:jc w:val="center"/>
+              <w:rPr>
+                <w:rFonts w:ascii="IBM Plex Sans" w:hAnsi="IBM Plex Sans"/>
+                <w:b/>
+                <w:color w:val="FFFFFF" w:themeColor="background1"/>
+              </w:rPr>
+            </w:pPr>
+            <w:r>
+              <w:rPr>
+                <w:rFonts w:ascii="IBM Plex Sans" w:hAnsi="IBM Plex Sans"/>
+                <w:b/>
+                <w:color w:val="FFFFFF" w:themeColor="background1"/>
+                <w:sz w:val="36"/>
+              </w:rPr>
+              <w:t xml:space="preserve">Machine Learning </w:t>
+            </w:r>
+            <w:proofErr w:type="gramStart"/>
+            <w:r>
+              <w:rPr>
+                <w:rFonts w:ascii="IBM Plex Sans" w:hAnsi="IBM Plex Sans"/>
+                <w:b/>
+                <w:color w:val="FFFFFF" w:themeColor="background1"/>
+                <w:sz w:val="36"/>
+              </w:rPr>
+              <w:t>For</w:t>
+            </w:r>
+            <w:proofErr w:type="gramEnd"/>
+            <w:r>
+              <w:rPr>
+                <w:rFonts w:ascii="IBM Plex Sans" w:hAnsi="IBM Plex Sans"/>
+                <w:b/>
+                <w:color w:val="FFFFFF" w:themeColor="background1"/>
+                <w:sz w:val="36"/>
+              </w:rPr>
+              <w:t xml:space="preserve"> Kids  ::  </w:t>
+            </w:r>
+            <w:r>
+              <w:rPr>
+                <w:rFonts w:ascii="IBM Plex Sans" w:hAnsi="IBM Plex Sans"/>
+                <w:b/>
+                <w:color w:val="FFFFFF" w:themeColor="background1"/>
+                <w:sz w:val="36"/>
+              </w:rPr>
+              <w:t>Teachers’</w:t>
+            </w:r>
+            <w:r>
+              <w:rPr>
+                <w:rFonts w:ascii="IBM Plex Sans" w:hAnsi="IBM Plex Sans"/>
+                <w:b/>
+                <w:color w:val="FFFFFF" w:themeColor="background1"/>
+                <w:sz w:val="36"/>
+              </w:rPr>
+              <w:t xml:space="preserve"> notes</w:t>
+            </w:r>
+          </w:p>
+        </w:tc>
+      </w:tr>
+      <w:tr>
+        <w:tc>
+          <w:tcPr>
+            <w:tcW w:w="1696" w:type="dxa"/>
+            <w:gridSpan w:val="2"/>
+          </w:tcPr>
+          <w:p>
+            <w:pPr>
+              <w:rPr>
+                <w:b/>
+              </w:rPr>
+            </w:pPr>
+            <w:r>
+              <w:rPr>
+                <w:b/>
+              </w:rPr>
+              <w:t>Worksheet</w:t>
+            </w:r>
+          </w:p>
+        </w:tc>
+        <w:tc>
+          <w:tcPr>
+            <w:tcW w:w="8754" w:type="dxa"/>
+          </w:tcPr>
+          <w:p>
+            <w:r>
+              <w:rPr>
+                <w:sz w:val="40"/>
+              </w:rPr>
+              <w:t>Snap</w:t>
+            </w:r>
+          </w:p>
+        </w:tc>
+      </w:tr>
+      <w:tr>
+        <w:tc>
+          <w:tcPr>
+            <w:tcW w:w="1696" w:type="dxa"/>
+            <w:gridSpan w:val="2"/>
+          </w:tcPr>
+          <w:p>
+            <w:pPr>
+              <w:rPr>
+                <w:b/>
+              </w:rPr>
+            </w:pPr>
+            <w:r>
+              <w:rPr>
+                <w:b/>
+              </w:rPr>
+              <w:t>Activity</w:t>
+            </w:r>
+          </w:p>
+        </w:tc>
+        <w:tc>
+          <w:tcPr>
+            <w:tcW w:w="8754" w:type="dxa"/>
+          </w:tcPr>
+          <w:p>
+            <w:r>
+              <w:t>Make a card game in Scratch that learns to recognise pictures of your card.</w:t>
+            </w:r>
+          </w:p>
+          <w:p/>
+        </w:tc>
+      </w:tr>
+      <w:tr>
+        <w:tc>
+          <w:tcPr>
+            <w:tcW w:w="1696" w:type="dxa"/>
+            <w:gridSpan w:val="2"/>
+          </w:tcPr>
+          <w:p>
+            <w:pPr>
+              <w:rPr>
+                <w:b/>
+              </w:rPr>
+            </w:pPr>
+            <w:r>
+              <w:rPr>
+                <w:b/>
+              </w:rPr>
+              <w:t>Objective</w:t>
+            </w:r>
+          </w:p>
+        </w:tc>
+        <w:tc>
+          <w:tcPr>
+            <w:tcW w:w="8754" w:type="dxa"/>
+          </w:tcPr>
+          <w:p>
+            <w:pPr>
+              <w:rPr>
+                <w:b/>
+              </w:rPr>
+            </w:pPr>
+            <w:r>
+              <w:rPr>
+                <w:b/>
+              </w:rPr>
+              <w:t>Teach a computer to recognise what icons look like</w:t>
+            </w:r>
+            <w:r>
+              <w:rPr>
+                <w:b/>
+              </w:rPr>
+              <w:t xml:space="preserve"> </w:t>
             </w:r>
           </w:p>
           <w:p>
@@ -9038,6 +9358,969 @@
               <w:ind w:left="455" w:hanging="425"/>
             </w:pPr>
             <w:r>
+              <w:t>Learn how computers can be trained to recognise pictures</w:t>
+            </w:r>
+          </w:p>
+        </w:tc>
+      </w:tr>
+      <w:tr>
+        <w:tc>
+          <w:tcPr>
+            <w:tcW w:w="1696" w:type="dxa"/>
+            <w:gridSpan w:val="2"/>
+          </w:tcPr>
+          <w:p>
+            <w:pPr>
+              <w:rPr>
+                <w:b/>
+              </w:rPr>
+            </w:pPr>
+            <w:r>
+              <w:rPr>
+                <w:b/>
+              </w:rPr>
+              <w:t>Difficulty level</w:t>
+            </w:r>
+          </w:p>
+        </w:tc>
+        <w:tc>
+          <w:tcPr>
+            <w:tcW w:w="8754" w:type="dxa"/>
+          </w:tcPr>
+          <w:p>
+            <w:r>
+              <w:t>Beginner</w:t>
+            </w:r>
+          </w:p>
+        </w:tc>
+      </w:tr>
+      <w:tr>
+        <w:tc>
+          <w:tcPr>
+            <w:tcW w:w="1696" w:type="dxa"/>
+            <w:gridSpan w:val="2"/>
+            <w:tcBorders>
+              <w:bottom w:val="single" w:sz="4" w:space="0" w:color="auto"/>
+            </w:tcBorders>
+          </w:tcPr>
+          <w:p>
+            <w:pPr>
+              <w:rPr>
+                <w:b/>
+              </w:rPr>
+            </w:pPr>
+            <w:r>
+              <w:rPr>
+                <w:b/>
+              </w:rPr>
+              <w:t>Time estimate</w:t>
+            </w:r>
+          </w:p>
+        </w:tc>
+        <w:tc>
+          <w:tcPr>
+            <w:tcW w:w="8754" w:type="dxa"/>
+            <w:tcBorders>
+              <w:bottom w:val="single" w:sz="4" w:space="0" w:color="auto"/>
+            </w:tcBorders>
+          </w:tcPr>
+          <w:p>
+            <w:pPr>
+              <w:rPr>
+                <w:sz w:val="20"/>
+              </w:rPr>
+            </w:pPr>
+            <w:r>
+              <w:t xml:space="preserve">1.5 hours   </w:t>
+            </w:r>
+            <w:r>
+              <w:rPr>
+                <w:sz w:val="20"/>
+              </w:rPr>
+              <w:t>(for full version of the project, where the students make their own cards)</w:t>
+            </w:r>
+          </w:p>
+          <w:p>
+            <w:r>
+              <w:t xml:space="preserve">45 minutes   </w:t>
+            </w:r>
+            <w:r>
+              <w:rPr>
+                <w:sz w:val="20"/>
+              </w:rPr>
+              <w:t xml:space="preserve">(if students are provided with pre-made cards)  </w:t>
+            </w:r>
+          </w:p>
+        </w:tc>
+      </w:tr>
+      <w:tr>
+        <w:tc>
+          <w:tcPr>
+            <w:tcW w:w="1696" w:type="dxa"/>
+            <w:gridSpan w:val="2"/>
+            <w:tcBorders>
+              <w:bottom w:val="single" w:sz="4" w:space="0" w:color="auto"/>
+            </w:tcBorders>
+          </w:tcPr>
+          <w:p>
+            <w:pPr>
+              <w:rPr>
+                <w:b/>
+              </w:rPr>
+            </w:pPr>
+            <w:r>
+              <w:rPr>
+                <w:b/>
+              </w:rPr>
+              <w:t>Summary</w:t>
+            </w:r>
+          </w:p>
+        </w:tc>
+        <w:tc>
+          <w:tcPr>
+            <w:tcW w:w="8754" w:type="dxa"/>
+            <w:tcBorders>
+              <w:bottom w:val="single" w:sz="4" w:space="0" w:color="auto"/>
+            </w:tcBorders>
+          </w:tcPr>
+          <w:p>
+            <w:r>
+              <w:t xml:space="preserve">Students make cards with different symbols. They will train a machine learning model to recognise what the symbols look like by taking pictures of them with a computer webcam. They use this in Scratch to make a Snap game where the computer recognises if it chooses a matching card. </w:t>
+            </w:r>
+          </w:p>
+        </w:tc>
+      </w:tr>
+      <w:tr>
+        <w:tc>
+          <w:tcPr>
+            <w:tcW w:w="1696" w:type="dxa"/>
+            <w:gridSpan w:val="2"/>
+            <w:tcBorders>
+              <w:bottom w:val="single" w:sz="4" w:space="0" w:color="auto"/>
+            </w:tcBorders>
+            <w:tcMar>
+              <w:bottom w:w="113" w:type="dxa"/>
+            </w:tcMar>
+          </w:tcPr>
+          <w:p>
+            <w:pPr>
+              <w:rPr>
+                <w:b/>
+              </w:rPr>
+            </w:pPr>
+            <w:r>
+              <w:rPr>
+                <w:b/>
+              </w:rPr>
+              <w:t>Topics</w:t>
+            </w:r>
+          </w:p>
+        </w:tc>
+        <w:tc>
+          <w:tcPr>
+            <w:tcW w:w="8754" w:type="dxa"/>
+            <w:tcBorders>
+              <w:bottom w:val="single" w:sz="4" w:space="0" w:color="auto"/>
+            </w:tcBorders>
+            <w:tcMar>
+              <w:bottom w:w="113" w:type="dxa"/>
+            </w:tcMar>
+          </w:tcPr>
+          <w:p>
+            <w:r>
+              <w:t>image classification, supervised learning</w:t>
+            </w:r>
+          </w:p>
+        </w:tc>
+      </w:tr>
+      <w:tr>
+        <w:tc>
+          <w:tcPr>
+            <w:tcW w:w="10450" w:type="dxa"/>
+            <w:gridSpan w:val="3"/>
+            <w:shd w:val="clear" w:color="auto" w:fill="92D050"/>
+            <w:tcMar>
+              <w:top w:w="85" w:type="dxa"/>
+              <w:left w:w="85" w:type="dxa"/>
+              <w:bottom w:w="85" w:type="dxa"/>
+              <w:right w:w="85" w:type="dxa"/>
+            </w:tcMar>
+            <w:vAlign w:val="center"/>
+          </w:tcPr>
+          <w:p>
+            <w:pPr>
+              <w:jc w:val="center"/>
+              <w:rPr>
+                <w:rFonts w:ascii="IBM Plex Sans" w:hAnsi="IBM Plex Sans"/>
+                <w:b/>
+              </w:rPr>
+            </w:pPr>
+            <w:r>
+              <w:rPr>
+                <w:rFonts w:ascii="IBM Plex Sans" w:hAnsi="IBM Plex Sans"/>
+                <w:b/>
+                <w:color w:val="44546A" w:themeColor="text2"/>
+              </w:rPr>
+              <w:t>Setup</w:t>
+            </w:r>
+          </w:p>
+        </w:tc>
+      </w:tr>
+      <w:tr>
+        <w:tc>
+          <w:tcPr>
+            <w:tcW w:w="10450" w:type="dxa"/>
+            <w:gridSpan w:val="3"/>
+            <w:tcMar>
+              <w:top w:w="113" w:type="dxa"/>
+            </w:tcMar>
+          </w:tcPr>
+          <w:p>
+            <w:r>
+              <w:t>Each student will need:</w:t>
+            </w:r>
+          </w:p>
+        </w:tc>
+      </w:tr>
+      <w:tr>
+        <w:tc>
+          <w:tcPr>
+            <w:tcW w:w="279" w:type="dxa"/>
+          </w:tcPr>
+          <w:p>
+            <w:pPr>
+              <w:rPr>
+                <w:b/>
+              </w:rPr>
+            </w:pPr>
+          </w:p>
+        </w:tc>
+        <w:tc>
+          <w:tcPr>
+            <w:tcW w:w="1417" w:type="dxa"/>
+          </w:tcPr>
+          <w:p>
+            <w:pPr>
+              <w:rPr>
+                <w:b/>
+              </w:rPr>
+            </w:pPr>
+            <w:proofErr w:type="gramStart"/>
+            <w:r>
+              <w:rPr>
+                <w:b/>
+              </w:rPr>
+              <w:t>Print-outs</w:t>
+            </w:r>
+            <w:proofErr w:type="gramEnd"/>
+          </w:p>
+        </w:tc>
+        <w:tc>
+          <w:tcPr>
+            <w:tcW w:w="8754" w:type="dxa"/>
+          </w:tcPr>
+          <w:p>
+            <w:pPr>
+              <w:rPr>
+                <w:sz w:val="22"/>
+              </w:rPr>
+            </w:pPr>
+            <w:r>
+              <w:t xml:space="preserve">Project worksheet    </w:t>
+            </w:r>
+            <w:r>
+              <w:rPr>
+                <w:sz w:val="22"/>
+              </w:rPr>
+              <w:t xml:space="preserve">(download from </w:t>
+            </w:r>
+            <w:hyperlink r:id="rId41" w:history="1">
+              <w:r>
+                <w:rPr>
+                  <w:rStyle w:val="Hyperlink"/>
+                  <w:sz w:val="22"/>
+                </w:rPr>
+                <w:t>https://machinelearningforkids.co.uk/worksheets</w:t>
+              </w:r>
+            </w:hyperlink>
+            <w:r>
+              <w:rPr>
+                <w:sz w:val="22"/>
+              </w:rPr>
+              <w:t xml:space="preserve"> )</w:t>
+            </w:r>
+          </w:p>
+          <w:p>
+            <w:r>
+              <w:rPr>
+                <w:sz w:val="21"/>
+                <w:szCs w:val="21"/>
+              </w:rPr>
+              <w:t>Blocks in Scratch scripts are colour-coded, so printing in colour will make it easier for students.</w:t>
+            </w:r>
+          </w:p>
+        </w:tc>
+      </w:tr>
+      <w:tr>
+        <w:tc>
+          <w:tcPr>
+            <w:tcW w:w="279" w:type="dxa"/>
+          </w:tcPr>
+          <w:p>
+            <w:pPr>
+              <w:rPr>
+                <w:b/>
+              </w:rPr>
+            </w:pPr>
+          </w:p>
+        </w:tc>
+        <w:tc>
+          <w:tcPr>
+            <w:tcW w:w="1417" w:type="dxa"/>
+          </w:tcPr>
+          <w:p>
+            <w:pPr>
+              <w:rPr>
+                <w:b/>
+              </w:rPr>
+            </w:pPr>
+            <w:r>
+              <w:rPr>
+                <w:b/>
+              </w:rPr>
+              <w:t>Resources</w:t>
+            </w:r>
+          </w:p>
+        </w:tc>
+        <w:tc>
+          <w:tcPr>
+            <w:tcW w:w="8754" w:type="dxa"/>
+          </w:tcPr>
+          <w:p>
+            <w:pPr>
+              <w:rPr>
+                <w:sz w:val="20"/>
+              </w:rPr>
+            </w:pPr>
+            <w:r>
+              <w:t xml:space="preserve">Paper, scissors, felt pens   </w:t>
+            </w:r>
+            <w:r>
+              <w:rPr>
+                <w:sz w:val="20"/>
+              </w:rPr>
+              <w:t>(for full</w:t>
+            </w:r>
+            <w:r>
+              <w:rPr>
+                <w:sz w:val="20"/>
+              </w:rPr>
+              <w:t xml:space="preserve"> project</w:t>
+            </w:r>
+            <w:r>
+              <w:rPr>
+                <w:sz w:val="20"/>
+              </w:rPr>
+              <w:t>, where the students make their own cards)</w:t>
+            </w:r>
+          </w:p>
+          <w:p>
+            <w:r>
+              <w:rPr>
+                <w:sz w:val="20"/>
+              </w:rPr>
+              <w:t>or</w:t>
+            </w:r>
+          </w:p>
+          <w:p>
+            <w:r>
+              <w:t xml:space="preserve">Pre-made cards         </w:t>
+            </w:r>
+            <w:r>
+              <w:rPr>
+                <w:sz w:val="22"/>
+              </w:rPr>
+              <w:t xml:space="preserve">(download </w:t>
+            </w:r>
+            <w:r>
+              <w:rPr>
+                <w:sz w:val="22"/>
+              </w:rPr>
+              <w:t xml:space="preserve">and print the </w:t>
+            </w:r>
+            <w:r>
+              <w:rPr>
+                <w:sz w:val="22"/>
+              </w:rPr>
+              <w:t>“Additional project resources”)</w:t>
+            </w:r>
+            <w:r>
+              <w:rPr>
+                <w:sz w:val="18"/>
+              </w:rPr>
+              <w:t xml:space="preserve"> </w:t>
+            </w:r>
+            <w:r>
+              <w:rPr>
+                <w:sz w:val="20"/>
+              </w:rPr>
+              <w:t xml:space="preserve"> </w:t>
+            </w:r>
+          </w:p>
+        </w:tc>
+      </w:tr>
+      <w:tr>
+        <w:tc>
+          <w:tcPr>
+            <w:tcW w:w="279" w:type="dxa"/>
+          </w:tcPr>
+          <w:p>
+            <w:pPr>
+              <w:rPr>
+                <w:b/>
+              </w:rPr>
+            </w:pPr>
+          </w:p>
+        </w:tc>
+        <w:tc>
+          <w:tcPr>
+            <w:tcW w:w="1417" w:type="dxa"/>
+          </w:tcPr>
+          <w:p>
+            <w:pPr>
+              <w:rPr>
+                <w:b/>
+              </w:rPr>
+            </w:pPr>
+            <w:r>
+              <w:rPr>
+                <w:b/>
+              </w:rPr>
+              <w:t>Technology</w:t>
+            </w:r>
+          </w:p>
+        </w:tc>
+        <w:tc>
+          <w:tcPr>
+            <w:tcW w:w="8754" w:type="dxa"/>
+          </w:tcPr>
+          <w:p>
+            <w:proofErr w:type="gramStart"/>
+            <w:r>
+              <w:t>Web-cam</w:t>
+            </w:r>
+            <w:proofErr w:type="gramEnd"/>
+          </w:p>
+        </w:tc>
+      </w:tr>
+      <w:tr>
+        <w:tc>
+          <w:tcPr>
+            <w:tcW w:w="279" w:type="dxa"/>
+          </w:tcPr>
+          <w:p>
+            <w:pPr>
+              <w:rPr>
+                <w:b/>
+              </w:rPr>
+            </w:pPr>
+          </w:p>
+        </w:tc>
+        <w:tc>
+          <w:tcPr>
+            <w:tcW w:w="1417" w:type="dxa"/>
+          </w:tcPr>
+          <w:p>
+            <w:pPr>
+              <w:rPr>
+                <w:b/>
+              </w:rPr>
+            </w:pPr>
+            <w:r>
+              <w:rPr>
+                <w:b/>
+              </w:rPr>
+              <w:t>Access</w:t>
+            </w:r>
+          </w:p>
+        </w:tc>
+        <w:tc>
+          <w:tcPr>
+            <w:tcW w:w="8754" w:type="dxa"/>
+          </w:tcPr>
+          <w:p>
+            <w:r>
+              <w:t>Username and password for machinelearningforkids.co.uk</w:t>
+            </w:r>
+          </w:p>
+        </w:tc>
+      </w:tr>
+      <w:tr>
+        <w:tc>
+          <w:tcPr>
+            <w:tcW w:w="10450" w:type="dxa"/>
+            <w:gridSpan w:val="3"/>
+            <w:tcMar>
+              <w:top w:w="113" w:type="dxa"/>
+            </w:tcMar>
+          </w:tcPr>
+          <w:p>
+            <w:r>
+              <w:t>Class account will need:</w:t>
+            </w:r>
+          </w:p>
+        </w:tc>
+      </w:tr>
+      <w:tr>
+        <w:tc>
+          <w:tcPr>
+            <w:tcW w:w="279" w:type="dxa"/>
+            <w:tcBorders>
+              <w:bottom w:val="single" w:sz="4" w:space="0" w:color="auto"/>
+            </w:tcBorders>
+          </w:tcPr>
+          <w:p>
+            <w:pPr>
+              <w:rPr>
+                <w:b/>
+              </w:rPr>
+            </w:pPr>
+          </w:p>
+        </w:tc>
+        <w:tc>
+          <w:tcPr>
+            <w:tcW w:w="1417" w:type="dxa"/>
+            <w:tcBorders>
+              <w:bottom w:val="single" w:sz="4" w:space="0" w:color="auto"/>
+            </w:tcBorders>
+          </w:tcPr>
+          <w:p>
+            <w:pPr>
+              <w:rPr>
+                <w:b/>
+              </w:rPr>
+            </w:pPr>
+            <w:r>
+              <w:rPr>
+                <w:b/>
+              </w:rPr>
+              <w:t>API keys</w:t>
+            </w:r>
+          </w:p>
+        </w:tc>
+        <w:tc>
+          <w:tcPr>
+            <w:tcW w:w="8754" w:type="dxa"/>
+            <w:tcBorders>
+              <w:bottom w:val="single" w:sz="4" w:space="0" w:color="auto"/>
+            </w:tcBorders>
+          </w:tcPr>
+          <w:p>
+            <w:pPr>
+              <w:rPr>
+                <w:b/>
+              </w:rPr>
+            </w:pPr>
+            <w:r>
+              <w:rPr>
+                <w:b/>
+              </w:rPr>
+              <w:t>Watson Visual Recognition</w:t>
+            </w:r>
+            <w:r>
+              <w:rPr>
+                <w:b/>
+              </w:rPr>
+              <w:t xml:space="preserve">  - </w:t>
+            </w:r>
+            <w:r>
+              <w:t>1 custom model per student</w:t>
+            </w:r>
+          </w:p>
+          <w:p>
+            <w:r>
+              <w:t>One “Lite” API key is free but can only be used to create 2 custom models</w:t>
+            </w:r>
+          </w:p>
+          <w:p>
+            <w:r>
+              <w:t>One “Standard” API key can be used to create to create multiple custom models</w:t>
+            </w:r>
+          </w:p>
+          <w:p>
+            <w:pPr>
+              <w:rPr>
+                <w:sz w:val="18"/>
+              </w:rPr>
+            </w:pPr>
+            <w:r>
+              <w:rPr>
+                <w:sz w:val="18"/>
+              </w:rPr>
+              <w:t xml:space="preserve">more detail at: </w:t>
+            </w:r>
+            <w:hyperlink r:id="rId42" w:history="1">
+              <w:r>
+                <w:rPr>
+                  <w:rStyle w:val="Hyperlink"/>
+                  <w:sz w:val="17"/>
+                  <w:szCs w:val="17"/>
+                </w:rPr>
+                <w:t>https://github.com/IBM/taxinomitis-docs/raw/master/docs/pdf/machinelearningforkids-apikeys.pdf</w:t>
+              </w:r>
+            </w:hyperlink>
+            <w:r>
+              <w:rPr>
+                <w:sz w:val="17"/>
+                <w:szCs w:val="17"/>
+              </w:rPr>
+              <w:t xml:space="preserve"> </w:t>
+            </w:r>
+          </w:p>
+          <w:p/>
+        </w:tc>
+      </w:tr>
+      <w:tr>
+        <w:tc>
+          <w:tcPr>
+            <w:tcW w:w="10450" w:type="dxa"/>
+            <w:gridSpan w:val="3"/>
+            <w:shd w:val="clear" w:color="auto" w:fill="92D050"/>
+            <w:tcMar>
+              <w:top w:w="85" w:type="dxa"/>
+              <w:left w:w="85" w:type="dxa"/>
+              <w:bottom w:w="85" w:type="dxa"/>
+              <w:right w:w="85" w:type="dxa"/>
+            </w:tcMar>
+          </w:tcPr>
+          <w:p>
+            <w:pPr>
+              <w:jc w:val="center"/>
+            </w:pPr>
+            <w:r>
+              <w:rPr>
+                <w:rFonts w:ascii="IBM Plex Sans" w:hAnsi="IBM Plex Sans"/>
+                <w:b/>
+                <w:color w:val="44546A" w:themeColor="text2"/>
+              </w:rPr>
+              <w:t>Customizing</w:t>
+            </w:r>
+          </w:p>
+        </w:tc>
+      </w:tr>
+      <w:tr>
+        <w:tc>
+          <w:tcPr>
+            <w:tcW w:w="10450" w:type="dxa"/>
+            <w:gridSpan w:val="3"/>
+            <w:tcBorders>
+              <w:bottom w:val="single" w:sz="4" w:space="0" w:color="auto"/>
+            </w:tcBorders>
+          </w:tcPr>
+          <w:p>
+            <w:pPr>
+              <w:rPr>
+                <w:sz w:val="22"/>
+              </w:rPr>
+            </w:pPr>
+            <w:r>
+              <w:rPr>
+                <w:sz w:val="22"/>
+              </w:rPr>
+              <w:t xml:space="preserve">If you use </w:t>
+            </w:r>
+            <w:r>
+              <w:rPr>
+                <w:b/>
+                <w:sz w:val="22"/>
+              </w:rPr>
+              <w:t>PRIMM</w:t>
+            </w:r>
+            <w:r>
+              <w:rPr>
+                <w:sz w:val="22"/>
+              </w:rPr>
+              <w:t xml:space="preserve"> approaches with your class, add a step where students predict how the project template works.</w:t>
+            </w:r>
+          </w:p>
+          <w:p>
+            <w:pPr>
+              <w:rPr>
+                <w:sz w:val="22"/>
+              </w:rPr>
+            </w:pPr>
+            <w:r>
+              <w:rPr>
+                <w:sz w:val="22"/>
+              </w:rPr>
+              <w:t xml:space="preserve">If you want to </w:t>
+            </w:r>
+            <w:r>
+              <w:rPr>
+                <w:b/>
+                <w:sz w:val="22"/>
+              </w:rPr>
+              <w:t>increase the amount of coding</w:t>
+            </w:r>
+            <w:r>
+              <w:rPr>
+                <w:sz w:val="22"/>
+              </w:rPr>
+              <w:t xml:space="preserve"> involved, delete some of the code from the project template and add steps to the worksheet so students code it themselves.</w:t>
+            </w:r>
+          </w:p>
+          <w:p>
+            <w:pPr>
+              <w:rPr>
+                <w:sz w:val="22"/>
+              </w:rPr>
+            </w:pPr>
+            <w:r>
+              <w:rPr>
+                <w:sz w:val="22"/>
+              </w:rPr>
+              <w:t xml:space="preserve">If you want to </w:t>
+            </w:r>
+            <w:r>
+              <w:rPr>
+                <w:b/>
+                <w:sz w:val="22"/>
+              </w:rPr>
+              <w:t>encourage problem solving</w:t>
+            </w:r>
+            <w:r>
+              <w:rPr>
+                <w:sz w:val="22"/>
+              </w:rPr>
+              <w:t>, delete some of the detail in the worksheets and provide more general instructions instead.</w:t>
+            </w:r>
+          </w:p>
+          <w:p>
+            <w:r>
+              <w:rPr>
+                <w:sz w:val="22"/>
+              </w:rPr>
+              <w:t>P</w:t>
+            </w:r>
+            <w:r>
+              <w:rPr>
+                <w:sz w:val="22"/>
+              </w:rPr>
+              <w:t>roject template files</w:t>
+            </w:r>
+            <w:r>
+              <w:rPr>
+                <w:sz w:val="22"/>
+              </w:rPr>
+              <w:t xml:space="preserve"> &amp;</w:t>
+            </w:r>
+            <w:r>
+              <w:rPr>
+                <w:sz w:val="22"/>
+              </w:rPr>
+              <w:t xml:space="preserve"> worksheets in MS Word format are available so you can </w:t>
+            </w:r>
+            <w:r>
+              <w:rPr>
+                <w:b/>
+                <w:sz w:val="22"/>
+              </w:rPr>
+              <w:t>modify them to suit your class</w:t>
+            </w:r>
+            <w:r>
+              <w:rPr>
+                <w:sz w:val="22"/>
+              </w:rPr>
+              <w:t>.</w:t>
+            </w:r>
+          </w:p>
+        </w:tc>
+      </w:tr>
+      <w:tr>
+        <w:tc>
+          <w:tcPr>
+            <w:tcW w:w="1696" w:type="dxa"/>
+            <w:gridSpan w:val="2"/>
+            <w:tcBorders>
+              <w:bottom w:val="single" w:sz="4" w:space="0" w:color="auto"/>
+            </w:tcBorders>
+          </w:tcPr>
+          <w:p>
+            <w:pPr>
+              <w:rPr>
+                <w:b/>
+              </w:rPr>
+            </w:pPr>
+            <w:r>
+              <w:rPr>
+                <w:b/>
+              </w:rPr>
+              <w:t>Project template</w:t>
+            </w:r>
+            <w:r>
+              <w:rPr>
+                <w:b/>
+              </w:rPr>
+              <w:t>s</w:t>
+            </w:r>
+          </w:p>
+        </w:tc>
+        <w:tc>
+          <w:tcPr>
+            <w:tcW w:w="8754" w:type="dxa"/>
+            <w:tcBorders>
+              <w:bottom w:val="single" w:sz="4" w:space="0" w:color="auto"/>
+            </w:tcBorders>
+          </w:tcPr>
+          <w:p>
+            <w:hyperlink r:id="rId43" w:history="1">
+              <w:r>
+                <w:rPr>
+                  <w:rStyle w:val="Hyperlink"/>
+                </w:rPr>
+                <w:t>https://github.com/IBM/taxinomitis-docs/tree/master/scratch-templates</w:t>
+              </w:r>
+            </w:hyperlink>
+          </w:p>
+          <w:p>
+            <w:r>
+              <w:t>Scratch 3 templates end .sb3                             Scratch 2 templates end .sb2</w:t>
+            </w:r>
+          </w:p>
+        </w:tc>
+      </w:tr>
+      <w:tr>
+        <w:tc>
+          <w:tcPr>
+            <w:tcW w:w="1696" w:type="dxa"/>
+            <w:gridSpan w:val="2"/>
+            <w:tcBorders>
+              <w:bottom w:val="single" w:sz="4" w:space="0" w:color="auto"/>
+            </w:tcBorders>
+          </w:tcPr>
+          <w:p>
+            <w:pPr>
+              <w:rPr>
+                <w:b/>
+              </w:rPr>
+            </w:pPr>
+            <w:r>
+              <w:rPr>
+                <w:b/>
+              </w:rPr>
+              <w:t>Worksheet</w:t>
+            </w:r>
+            <w:r>
+              <w:rPr>
+                <w:b/>
+              </w:rPr>
+              <w:t>s</w:t>
+            </w:r>
+          </w:p>
+        </w:tc>
+        <w:tc>
+          <w:tcPr>
+            <w:tcW w:w="8754" w:type="dxa"/>
+            <w:tcBorders>
+              <w:bottom w:val="single" w:sz="4" w:space="0" w:color="auto"/>
+            </w:tcBorders>
+          </w:tcPr>
+          <w:p>
+            <w:hyperlink r:id="rId44" w:history="1">
+              <w:r>
+                <w:rPr>
+                  <w:rStyle w:val="Hyperlink"/>
+                </w:rPr>
+                <w:t>https://github.com/IBM/taxinomitis-docs/tree/master/project-worksheets/msword</w:t>
+              </w:r>
+            </w:hyperlink>
+          </w:p>
+        </w:tc>
+      </w:tr>
+      <w:tr>
+        <w:tc>
+          <w:tcPr>
+            <w:tcW w:w="10450" w:type="dxa"/>
+            <w:gridSpan w:val="3"/>
+            <w:shd w:val="clear" w:color="auto" w:fill="92D050"/>
+            <w:tcMar>
+              <w:top w:w="85" w:type="dxa"/>
+              <w:left w:w="85" w:type="dxa"/>
+              <w:bottom w:w="85" w:type="dxa"/>
+              <w:right w:w="85" w:type="dxa"/>
+            </w:tcMar>
+          </w:tcPr>
+          <w:p>
+            <w:pPr>
+              <w:jc w:val="center"/>
+            </w:pPr>
+            <w:r>
+              <w:rPr>
+                <w:rFonts w:ascii="IBM Plex Sans" w:hAnsi="IBM Plex Sans"/>
+                <w:b/>
+                <w:color w:val="44546A" w:themeColor="text2"/>
+              </w:rPr>
+              <w:t>Help</w:t>
+            </w:r>
+          </w:p>
+        </w:tc>
+      </w:tr>
+      <w:tr>
+        <w:tc>
+          <w:tcPr>
+            <w:tcW w:w="1696" w:type="dxa"/>
+            <w:gridSpan w:val="2"/>
+          </w:tcPr>
+          <w:p>
+            <w:pPr>
+              <w:rPr>
+                <w:b/>
+              </w:rPr>
+            </w:pPr>
+            <w:r>
+              <w:rPr>
+                <w:b/>
+              </w:rPr>
+              <w:t>Potential issues</w:t>
+            </w:r>
+          </w:p>
+        </w:tc>
+        <w:tc>
+          <w:tcPr>
+            <w:tcW w:w="8754" w:type="dxa"/>
+          </w:tcPr>
+          <w:p>
+            <w:pPr>
+              <w:pStyle w:val="ListParagraph"/>
+              <w:numPr>
+                <w:ilvl w:val="0"/>
+                <w:numId w:val="1"/>
+              </w:numPr>
+              <w:ind w:left="455" w:hanging="425"/>
+            </w:pPr>
+            <w:r>
+              <w:t xml:space="preserve">Students will take photos and upload them to a secure site. If only cards are visible in photos they take, students will not be identifiable. If </w:t>
+            </w:r>
+            <w:proofErr w:type="gramStart"/>
+            <w:r>
+              <w:t>this raises</w:t>
+            </w:r>
+            <w:proofErr w:type="gramEnd"/>
+            <w:r>
+              <w:t xml:space="preserve"> concerns it may be sensible to obtain parental permission.</w:t>
+            </w:r>
+          </w:p>
+          <w:p>
+            <w:pPr>
+              <w:pStyle w:val="ListParagraph"/>
+              <w:numPr>
+                <w:ilvl w:val="0"/>
+                <w:numId w:val="1"/>
+              </w:numPr>
+              <w:ind w:left="455" w:hanging="425"/>
+            </w:pPr>
+            <w:r>
+              <w:lastRenderedPageBreak/>
               <w:t>“https://machinelearningforkids.co.uk” is a long URL to type for some children. You may find it easier to set up a bookmark that they can click on instead.</w:t>
             </w:r>
           </w:p>
@@ -9052,7 +10335,966 @@
             <w:r>
               <w:t xml:space="preserve">General troubleshooting and help at </w:t>
             </w:r>
-            <w:hyperlink r:id="rId39" w:history="1">
+            <w:hyperlink r:id="rId45" w:history="1">
+              <w:r>
+                <w:rPr>
+                  <w:rStyle w:val="Hyperlink"/>
+                </w:rPr>
+                <w:t>https://machinelearningforkids.co.uk/help</w:t>
+              </w:r>
+            </w:hyperlink>
+            <w:r>
+              <w:t xml:space="preserve"> </w:t>
+            </w:r>
+          </w:p>
+          <w:p>
+            <w:pPr>
+              <w:rPr>
+                <w:sz w:val="13"/>
+              </w:rPr>
+            </w:pPr>
+          </w:p>
+        </w:tc>
+      </w:tr>
+      <w:tr>
+        <w:tc>
+          <w:tcPr>
+            <w:tcW w:w="10450" w:type="dxa"/>
+            <w:gridSpan w:val="3"/>
+            <w:shd w:val="clear" w:color="auto" w:fill="70AD47" w:themeFill="accent6"/>
+            <w:tcMar>
+              <w:top w:w="170" w:type="dxa"/>
+              <w:left w:w="170" w:type="dxa"/>
+              <w:bottom w:w="170" w:type="dxa"/>
+              <w:right w:w="170" w:type="dxa"/>
+            </w:tcMar>
+          </w:tcPr>
+          <w:p>
+            <w:pPr>
+              <w:jc w:val="center"/>
+              <w:rPr>
+                <w:rFonts w:ascii="IBM Plex Sans" w:hAnsi="IBM Plex Sans"/>
+                <w:b/>
+                <w:color w:val="FFFFFF" w:themeColor="background1"/>
+              </w:rPr>
+            </w:pPr>
+            <w:r>
+              <w:rPr>
+                <w:rFonts w:ascii="IBM Plex Sans" w:hAnsi="IBM Plex Sans"/>
+                <w:b/>
+                <w:color w:val="FFFFFF" w:themeColor="background1"/>
+                <w:sz w:val="36"/>
+              </w:rPr>
+              <w:lastRenderedPageBreak/>
+              <w:t xml:space="preserve">Machine Learning </w:t>
+            </w:r>
+            <w:proofErr w:type="gramStart"/>
+            <w:r>
+              <w:rPr>
+                <w:rFonts w:ascii="IBM Plex Sans" w:hAnsi="IBM Plex Sans"/>
+                <w:b/>
+                <w:color w:val="FFFFFF" w:themeColor="background1"/>
+                <w:sz w:val="36"/>
+              </w:rPr>
+              <w:t>For</w:t>
+            </w:r>
+            <w:proofErr w:type="gramEnd"/>
+            <w:r>
+              <w:rPr>
+                <w:rFonts w:ascii="IBM Plex Sans" w:hAnsi="IBM Plex Sans"/>
+                <w:b/>
+                <w:color w:val="FFFFFF" w:themeColor="background1"/>
+                <w:sz w:val="36"/>
+              </w:rPr>
+              <w:t xml:space="preserve"> Kids  ::  </w:t>
+            </w:r>
+            <w:r>
+              <w:rPr>
+                <w:rFonts w:ascii="IBM Plex Sans" w:hAnsi="IBM Plex Sans"/>
+                <w:b/>
+                <w:color w:val="FFFFFF" w:themeColor="background1"/>
+                <w:sz w:val="36"/>
+              </w:rPr>
+              <w:t>Teachers’</w:t>
+            </w:r>
+            <w:r>
+              <w:rPr>
+                <w:rFonts w:ascii="IBM Plex Sans" w:hAnsi="IBM Plex Sans"/>
+                <w:b/>
+                <w:color w:val="FFFFFF" w:themeColor="background1"/>
+                <w:sz w:val="36"/>
+              </w:rPr>
+              <w:t xml:space="preserve"> notes</w:t>
+            </w:r>
+          </w:p>
+        </w:tc>
+      </w:tr>
+      <w:tr>
+        <w:tc>
+          <w:tcPr>
+            <w:tcW w:w="1696" w:type="dxa"/>
+            <w:gridSpan w:val="2"/>
+          </w:tcPr>
+          <w:p>
+            <w:pPr>
+              <w:rPr>
+                <w:b/>
+              </w:rPr>
+            </w:pPr>
+            <w:r>
+              <w:rPr>
+                <w:b/>
+              </w:rPr>
+              <w:t>Worksheet</w:t>
+            </w:r>
+          </w:p>
+        </w:tc>
+        <w:tc>
+          <w:tcPr>
+            <w:tcW w:w="8754" w:type="dxa"/>
+          </w:tcPr>
+          <w:p>
+            <w:r>
+              <w:rPr>
+                <w:sz w:val="40"/>
+              </w:rPr>
+              <w:t>Emoji Mask</w:t>
+            </w:r>
+          </w:p>
+        </w:tc>
+      </w:tr>
+      <w:tr>
+        <w:tc>
+          <w:tcPr>
+            <w:tcW w:w="1696" w:type="dxa"/>
+            <w:gridSpan w:val="2"/>
+          </w:tcPr>
+          <w:p>
+            <w:pPr>
+              <w:rPr>
+                <w:b/>
+              </w:rPr>
+            </w:pPr>
+            <w:r>
+              <w:rPr>
+                <w:b/>
+              </w:rPr>
+              <w:t>Activity</w:t>
+            </w:r>
+          </w:p>
+        </w:tc>
+        <w:tc>
+          <w:tcPr>
+            <w:tcW w:w="8754" w:type="dxa"/>
+          </w:tcPr>
+          <w:p>
+            <w:r>
+              <w:t xml:space="preserve">Make a </w:t>
+            </w:r>
+            <w:r>
+              <w:t xml:space="preserve">video face filter </w:t>
+            </w:r>
+            <w:r>
+              <w:t xml:space="preserve">in Scratch that </w:t>
+            </w:r>
+            <w:r>
+              <w:t>adds an emoji mask to your face</w:t>
+            </w:r>
+            <w:r>
+              <w:t>.</w:t>
+            </w:r>
+          </w:p>
+          <w:p/>
+        </w:tc>
+      </w:tr>
+      <w:tr>
+        <w:tc>
+          <w:tcPr>
+            <w:tcW w:w="1696" w:type="dxa"/>
+            <w:gridSpan w:val="2"/>
+          </w:tcPr>
+          <w:p>
+            <w:pPr>
+              <w:rPr>
+                <w:b/>
+              </w:rPr>
+            </w:pPr>
+            <w:r>
+              <w:rPr>
+                <w:b/>
+              </w:rPr>
+              <w:t>Objective</w:t>
+            </w:r>
+          </w:p>
+        </w:tc>
+        <w:tc>
+          <w:tcPr>
+            <w:tcW w:w="8754" w:type="dxa"/>
+          </w:tcPr>
+          <w:p>
+            <w:pPr>
+              <w:rPr>
+                <w:b/>
+              </w:rPr>
+            </w:pPr>
+            <w:r>
+              <w:rPr>
+                <w:b/>
+              </w:rPr>
+              <w:t xml:space="preserve">Use </w:t>
+            </w:r>
+            <w:r>
+              <w:rPr>
+                <w:b/>
+              </w:rPr>
+              <w:t xml:space="preserve">a computer </w:t>
+            </w:r>
+            <w:r>
+              <w:rPr>
+                <w:b/>
+              </w:rPr>
+              <w:t xml:space="preserve">that has been trained </w:t>
+            </w:r>
+            <w:r>
+              <w:rPr>
+                <w:b/>
+              </w:rPr>
+              <w:t xml:space="preserve">to recognise what </w:t>
+            </w:r>
+            <w:r>
+              <w:rPr>
+                <w:b/>
+              </w:rPr>
+              <w:t xml:space="preserve">faces </w:t>
+            </w:r>
+            <w:r>
+              <w:rPr>
+                <w:b/>
+              </w:rPr>
+              <w:t>look like</w:t>
+            </w:r>
+            <w:r>
+              <w:rPr>
+                <w:b/>
+              </w:rPr>
+              <w:t xml:space="preserve"> </w:t>
+            </w:r>
+          </w:p>
+          <w:p>
+            <w:pPr>
+              <w:pStyle w:val="ListParagraph"/>
+              <w:numPr>
+                <w:ilvl w:val="0"/>
+                <w:numId w:val="1"/>
+              </w:numPr>
+              <w:ind w:left="455" w:hanging="425"/>
+            </w:pPr>
+            <w:r>
+              <w:t>Learn how computers can be trained to recognise faces</w:t>
+            </w:r>
+          </w:p>
+        </w:tc>
+      </w:tr>
+      <w:tr>
+        <w:tc>
+          <w:tcPr>
+            <w:tcW w:w="1696" w:type="dxa"/>
+            <w:gridSpan w:val="2"/>
+          </w:tcPr>
+          <w:p>
+            <w:pPr>
+              <w:rPr>
+                <w:b/>
+              </w:rPr>
+            </w:pPr>
+            <w:r>
+              <w:rPr>
+                <w:b/>
+              </w:rPr>
+              <w:t>Difficulty level</w:t>
+            </w:r>
+          </w:p>
+        </w:tc>
+        <w:tc>
+          <w:tcPr>
+            <w:tcW w:w="8754" w:type="dxa"/>
+          </w:tcPr>
+          <w:p>
+            <w:r>
+              <w:t>Intermediate</w:t>
+            </w:r>
+          </w:p>
+        </w:tc>
+      </w:tr>
+      <w:tr>
+        <w:tc>
+          <w:tcPr>
+            <w:tcW w:w="1696" w:type="dxa"/>
+            <w:gridSpan w:val="2"/>
+            <w:tcBorders>
+              <w:bottom w:val="single" w:sz="4" w:space="0" w:color="auto"/>
+            </w:tcBorders>
+          </w:tcPr>
+          <w:p>
+            <w:pPr>
+              <w:rPr>
+                <w:b/>
+              </w:rPr>
+            </w:pPr>
+            <w:r>
+              <w:rPr>
+                <w:b/>
+              </w:rPr>
+              <w:t>Time estimate</w:t>
+            </w:r>
+          </w:p>
+        </w:tc>
+        <w:tc>
+          <w:tcPr>
+            <w:tcW w:w="8754" w:type="dxa"/>
+            <w:tcBorders>
+              <w:bottom w:val="single" w:sz="4" w:space="0" w:color="auto"/>
+            </w:tcBorders>
+          </w:tcPr>
+          <w:p>
+            <w:r>
+              <w:t xml:space="preserve">1 hour   </w:t>
+            </w:r>
+          </w:p>
+        </w:tc>
+      </w:tr>
+      <w:tr>
+        <w:tc>
+          <w:tcPr>
+            <w:tcW w:w="1696" w:type="dxa"/>
+            <w:gridSpan w:val="2"/>
+            <w:tcBorders>
+              <w:bottom w:val="single" w:sz="4" w:space="0" w:color="auto"/>
+            </w:tcBorders>
+          </w:tcPr>
+          <w:p>
+            <w:pPr>
+              <w:rPr>
+                <w:b/>
+              </w:rPr>
+            </w:pPr>
+            <w:r>
+              <w:rPr>
+                <w:b/>
+              </w:rPr>
+              <w:t>Summary</w:t>
+            </w:r>
+          </w:p>
+        </w:tc>
+        <w:tc>
+          <w:tcPr>
+            <w:tcW w:w="8754" w:type="dxa"/>
+            <w:tcBorders>
+              <w:bottom w:val="single" w:sz="4" w:space="0" w:color="auto"/>
+            </w:tcBorders>
+          </w:tcPr>
+          <w:p>
+            <w:r>
+              <w:t xml:space="preserve">Students make a Scratch project with sprites that follow different parts of their face. </w:t>
+            </w:r>
+          </w:p>
+        </w:tc>
+      </w:tr>
+      <w:tr>
+        <w:tc>
+          <w:tcPr>
+            <w:tcW w:w="1696" w:type="dxa"/>
+            <w:gridSpan w:val="2"/>
+            <w:tcBorders>
+              <w:bottom w:val="single" w:sz="4" w:space="0" w:color="auto"/>
+            </w:tcBorders>
+            <w:tcMar>
+              <w:bottom w:w="113" w:type="dxa"/>
+            </w:tcMar>
+          </w:tcPr>
+          <w:p>
+            <w:pPr>
+              <w:rPr>
+                <w:b/>
+              </w:rPr>
+            </w:pPr>
+            <w:r>
+              <w:rPr>
+                <w:b/>
+              </w:rPr>
+              <w:t>Topics</w:t>
+            </w:r>
+          </w:p>
+        </w:tc>
+        <w:tc>
+          <w:tcPr>
+            <w:tcW w:w="8754" w:type="dxa"/>
+            <w:tcBorders>
+              <w:bottom w:val="single" w:sz="4" w:space="0" w:color="auto"/>
+            </w:tcBorders>
+            <w:tcMar>
+              <w:bottom w:w="113" w:type="dxa"/>
+            </w:tcMar>
+          </w:tcPr>
+          <w:p>
+            <w:r>
+              <w:t>image classification, supervised learning</w:t>
+            </w:r>
+          </w:p>
+        </w:tc>
+      </w:tr>
+      <w:tr>
+        <w:tc>
+          <w:tcPr>
+            <w:tcW w:w="10450" w:type="dxa"/>
+            <w:gridSpan w:val="3"/>
+            <w:shd w:val="clear" w:color="auto" w:fill="92D050"/>
+            <w:tcMar>
+              <w:top w:w="85" w:type="dxa"/>
+              <w:left w:w="85" w:type="dxa"/>
+              <w:bottom w:w="85" w:type="dxa"/>
+              <w:right w:w="85" w:type="dxa"/>
+            </w:tcMar>
+            <w:vAlign w:val="center"/>
+          </w:tcPr>
+          <w:p>
+            <w:pPr>
+              <w:jc w:val="center"/>
+              <w:rPr>
+                <w:rFonts w:ascii="IBM Plex Sans" w:hAnsi="IBM Plex Sans"/>
+                <w:b/>
+              </w:rPr>
+            </w:pPr>
+            <w:r>
+              <w:rPr>
+                <w:rFonts w:ascii="IBM Plex Sans" w:hAnsi="IBM Plex Sans"/>
+                <w:b/>
+                <w:color w:val="44546A" w:themeColor="text2"/>
+              </w:rPr>
+              <w:t>Setup</w:t>
+            </w:r>
+          </w:p>
+        </w:tc>
+      </w:tr>
+      <w:tr>
+        <w:tc>
+          <w:tcPr>
+            <w:tcW w:w="10450" w:type="dxa"/>
+            <w:gridSpan w:val="3"/>
+            <w:tcMar>
+              <w:top w:w="113" w:type="dxa"/>
+            </w:tcMar>
+          </w:tcPr>
+          <w:p>
+            <w:r>
+              <w:t>Each student will need:</w:t>
+            </w:r>
+          </w:p>
+        </w:tc>
+      </w:tr>
+      <w:tr>
+        <w:tc>
+          <w:tcPr>
+            <w:tcW w:w="279" w:type="dxa"/>
+          </w:tcPr>
+          <w:p>
+            <w:pPr>
+              <w:rPr>
+                <w:b/>
+              </w:rPr>
+            </w:pPr>
+          </w:p>
+        </w:tc>
+        <w:tc>
+          <w:tcPr>
+            <w:tcW w:w="1417" w:type="dxa"/>
+          </w:tcPr>
+          <w:p>
+            <w:pPr>
+              <w:rPr>
+                <w:b/>
+              </w:rPr>
+            </w:pPr>
+            <w:proofErr w:type="gramStart"/>
+            <w:r>
+              <w:rPr>
+                <w:b/>
+              </w:rPr>
+              <w:t>Print-outs</w:t>
+            </w:r>
+            <w:proofErr w:type="gramEnd"/>
+          </w:p>
+        </w:tc>
+        <w:tc>
+          <w:tcPr>
+            <w:tcW w:w="8754" w:type="dxa"/>
+          </w:tcPr>
+          <w:p>
+            <w:pPr>
+              <w:rPr>
+                <w:sz w:val="22"/>
+              </w:rPr>
+            </w:pPr>
+            <w:r>
+              <w:t xml:space="preserve">Project worksheet    </w:t>
+            </w:r>
+            <w:r>
+              <w:rPr>
+                <w:sz w:val="22"/>
+              </w:rPr>
+              <w:t xml:space="preserve">(download from </w:t>
+            </w:r>
+            <w:hyperlink r:id="rId46" w:history="1">
+              <w:r>
+                <w:rPr>
+                  <w:rStyle w:val="Hyperlink"/>
+                  <w:sz w:val="22"/>
+                </w:rPr>
+                <w:t>https://machinelearningforkids.co.uk/worksheets</w:t>
+              </w:r>
+            </w:hyperlink>
+            <w:r>
+              <w:rPr>
+                <w:sz w:val="22"/>
+              </w:rPr>
+              <w:t xml:space="preserve"> )</w:t>
+            </w:r>
+          </w:p>
+          <w:p>
+            <w:r>
+              <w:rPr>
+                <w:sz w:val="21"/>
+                <w:szCs w:val="21"/>
+              </w:rPr>
+              <w:t>Blocks in Scratch scripts are colour-coded, so printing in colour will make it easier for students.</w:t>
+            </w:r>
+          </w:p>
+        </w:tc>
+      </w:tr>
+      <w:tr>
+        <w:tc>
+          <w:tcPr>
+            <w:tcW w:w="279" w:type="dxa"/>
+          </w:tcPr>
+          <w:p>
+            <w:pPr>
+              <w:rPr>
+                <w:b/>
+              </w:rPr>
+            </w:pPr>
+          </w:p>
+        </w:tc>
+        <w:tc>
+          <w:tcPr>
+            <w:tcW w:w="1417" w:type="dxa"/>
+          </w:tcPr>
+          <w:p>
+            <w:pPr>
+              <w:rPr>
+                <w:b/>
+              </w:rPr>
+            </w:pPr>
+            <w:r>
+              <w:rPr>
+                <w:b/>
+              </w:rPr>
+              <w:t>Technology</w:t>
+            </w:r>
+          </w:p>
+        </w:tc>
+        <w:tc>
+          <w:tcPr>
+            <w:tcW w:w="8754" w:type="dxa"/>
+          </w:tcPr>
+          <w:p>
+            <w:proofErr w:type="gramStart"/>
+            <w:r>
+              <w:t>Web-cam</w:t>
+            </w:r>
+            <w:proofErr w:type="gramEnd"/>
+          </w:p>
+        </w:tc>
+      </w:tr>
+      <w:tr>
+        <w:tc>
+          <w:tcPr>
+            <w:tcW w:w="10450" w:type="dxa"/>
+            <w:gridSpan w:val="3"/>
+            <w:tcMar>
+              <w:top w:w="113" w:type="dxa"/>
+            </w:tcMar>
+          </w:tcPr>
+          <w:p>
+            <w:r>
+              <w:t>Class account will need:</w:t>
+            </w:r>
+          </w:p>
+        </w:tc>
+      </w:tr>
+      <w:tr>
+        <w:tc>
+          <w:tcPr>
+            <w:tcW w:w="279" w:type="dxa"/>
+            <w:tcBorders>
+              <w:bottom w:val="single" w:sz="4" w:space="0" w:color="auto"/>
+            </w:tcBorders>
+          </w:tcPr>
+          <w:p>
+            <w:pPr>
+              <w:rPr>
+                <w:b/>
+              </w:rPr>
+            </w:pPr>
+          </w:p>
+        </w:tc>
+        <w:tc>
+          <w:tcPr>
+            <w:tcW w:w="1417" w:type="dxa"/>
+            <w:tcBorders>
+              <w:bottom w:val="single" w:sz="4" w:space="0" w:color="auto"/>
+            </w:tcBorders>
+          </w:tcPr>
+          <w:p>
+            <w:pPr>
+              <w:rPr>
+                <w:b/>
+              </w:rPr>
+            </w:pPr>
+            <w:r>
+              <w:rPr>
+                <w:b/>
+              </w:rPr>
+              <w:t>API keys</w:t>
+            </w:r>
+          </w:p>
+        </w:tc>
+        <w:tc>
+          <w:tcPr>
+            <w:tcW w:w="8754" w:type="dxa"/>
+            <w:tcBorders>
+              <w:bottom w:val="single" w:sz="4" w:space="0" w:color="auto"/>
+            </w:tcBorders>
+          </w:tcPr>
+          <w:p>
+            <w:pPr>
+              <w:spacing w:after="120"/>
+            </w:pPr>
+            <w:r>
+              <w:rPr>
+                <w:bCs/>
+              </w:rPr>
+              <w:t>None</w:t>
+            </w:r>
+          </w:p>
+        </w:tc>
+      </w:tr>
+      <w:tr>
+        <w:tc>
+          <w:tcPr>
+            <w:tcW w:w="10450" w:type="dxa"/>
+            <w:gridSpan w:val="3"/>
+            <w:shd w:val="clear" w:color="auto" w:fill="92D050"/>
+            <w:tcMar>
+              <w:top w:w="85" w:type="dxa"/>
+              <w:left w:w="85" w:type="dxa"/>
+              <w:bottom w:w="85" w:type="dxa"/>
+              <w:right w:w="85" w:type="dxa"/>
+            </w:tcMar>
+          </w:tcPr>
+          <w:p>
+            <w:pPr>
+              <w:jc w:val="center"/>
+            </w:pPr>
+            <w:r>
+              <w:rPr>
+                <w:rFonts w:ascii="IBM Plex Sans" w:hAnsi="IBM Plex Sans"/>
+                <w:b/>
+                <w:color w:val="44546A" w:themeColor="text2"/>
+              </w:rPr>
+              <w:t>Customizing</w:t>
+            </w:r>
+          </w:p>
+        </w:tc>
+      </w:tr>
+      <w:tr>
+        <w:tc>
+          <w:tcPr>
+            <w:tcW w:w="10450" w:type="dxa"/>
+            <w:gridSpan w:val="3"/>
+            <w:tcBorders>
+              <w:bottom w:val="single" w:sz="4" w:space="0" w:color="auto"/>
+            </w:tcBorders>
+          </w:tcPr>
+          <w:p>
+            <w:pPr>
+              <w:rPr>
+                <w:sz w:val="22"/>
+              </w:rPr>
+            </w:pPr>
+            <w:r>
+              <w:rPr>
+                <w:sz w:val="22"/>
+              </w:rPr>
+              <w:t xml:space="preserve">If you use </w:t>
+            </w:r>
+            <w:r>
+              <w:rPr>
+                <w:b/>
+                <w:sz w:val="22"/>
+              </w:rPr>
+              <w:t>PRIMM</w:t>
+            </w:r>
+            <w:r>
+              <w:rPr>
+                <w:sz w:val="22"/>
+              </w:rPr>
+              <w:t xml:space="preserve"> approaches with your class, add a step where students predict how the project template works.</w:t>
+            </w:r>
+          </w:p>
+          <w:p>
+            <w:pPr>
+              <w:rPr>
+                <w:sz w:val="22"/>
+              </w:rPr>
+            </w:pPr>
+            <w:r>
+              <w:rPr>
+                <w:sz w:val="22"/>
+              </w:rPr>
+              <w:t xml:space="preserve">If you want to </w:t>
+            </w:r>
+            <w:r>
+              <w:rPr>
+                <w:b/>
+                <w:sz w:val="22"/>
+              </w:rPr>
+              <w:t>increase the amount of coding</w:t>
+            </w:r>
+            <w:r>
+              <w:rPr>
+                <w:sz w:val="22"/>
+              </w:rPr>
+              <w:t xml:space="preserve"> involved, delete some of the code from the project template and add steps to the worksheet so students code it themselves.</w:t>
+            </w:r>
+          </w:p>
+          <w:p>
+            <w:pPr>
+              <w:rPr>
+                <w:sz w:val="22"/>
+              </w:rPr>
+            </w:pPr>
+            <w:r>
+              <w:rPr>
+                <w:sz w:val="22"/>
+              </w:rPr>
+              <w:t xml:space="preserve">If you want to </w:t>
+            </w:r>
+            <w:r>
+              <w:rPr>
+                <w:b/>
+                <w:sz w:val="22"/>
+              </w:rPr>
+              <w:t>encourage problem solving</w:t>
+            </w:r>
+            <w:r>
+              <w:rPr>
+                <w:sz w:val="22"/>
+              </w:rPr>
+              <w:t>, delete some of the detail in the worksheets and provide more general instructions instead.</w:t>
+            </w:r>
+          </w:p>
+          <w:p>
+            <w:r>
+              <w:rPr>
+                <w:sz w:val="22"/>
+              </w:rPr>
+              <w:t>P</w:t>
+            </w:r>
+            <w:r>
+              <w:rPr>
+                <w:sz w:val="22"/>
+              </w:rPr>
+              <w:t>roject template files</w:t>
+            </w:r>
+            <w:r>
+              <w:rPr>
+                <w:sz w:val="22"/>
+              </w:rPr>
+              <w:t xml:space="preserve"> &amp;</w:t>
+            </w:r>
+            <w:r>
+              <w:rPr>
+                <w:sz w:val="22"/>
+              </w:rPr>
+              <w:t xml:space="preserve"> worksheets in MS Word format are available so you can </w:t>
+            </w:r>
+            <w:r>
+              <w:rPr>
+                <w:b/>
+                <w:sz w:val="22"/>
+              </w:rPr>
+              <w:t>modify them to suit your class</w:t>
+            </w:r>
+            <w:r>
+              <w:rPr>
+                <w:sz w:val="22"/>
+              </w:rPr>
+              <w:t>.</w:t>
+            </w:r>
+          </w:p>
+        </w:tc>
+      </w:tr>
+      <w:tr>
+        <w:tc>
+          <w:tcPr>
+            <w:tcW w:w="1696" w:type="dxa"/>
+            <w:gridSpan w:val="2"/>
+            <w:tcBorders>
+              <w:bottom w:val="single" w:sz="4" w:space="0" w:color="auto"/>
+            </w:tcBorders>
+          </w:tcPr>
+          <w:p>
+            <w:pPr>
+              <w:rPr>
+                <w:b/>
+              </w:rPr>
+            </w:pPr>
+            <w:r>
+              <w:rPr>
+                <w:b/>
+              </w:rPr>
+              <w:t>Worksheet</w:t>
+            </w:r>
+            <w:r>
+              <w:rPr>
+                <w:b/>
+              </w:rPr>
+              <w:t>s</w:t>
+            </w:r>
+          </w:p>
+        </w:tc>
+        <w:tc>
+          <w:tcPr>
+            <w:tcW w:w="8754" w:type="dxa"/>
+            <w:tcBorders>
+              <w:bottom w:val="single" w:sz="4" w:space="0" w:color="auto"/>
+            </w:tcBorders>
+          </w:tcPr>
+          <w:p>
+            <w:hyperlink r:id="rId47" w:history="1">
+              <w:r>
+                <w:rPr>
+                  <w:rStyle w:val="Hyperlink"/>
+                </w:rPr>
+                <w:t>https://github.com/IBM/taxinomitis-docs/tree/master/project-worksheets/msword</w:t>
+              </w:r>
+            </w:hyperlink>
+          </w:p>
+        </w:tc>
+      </w:tr>
+      <w:tr>
+        <w:tc>
+          <w:tcPr>
+            <w:tcW w:w="10450" w:type="dxa"/>
+            <w:gridSpan w:val="3"/>
+            <w:shd w:val="clear" w:color="auto" w:fill="92D050"/>
+            <w:tcMar>
+              <w:top w:w="85" w:type="dxa"/>
+              <w:left w:w="85" w:type="dxa"/>
+              <w:bottom w:w="85" w:type="dxa"/>
+              <w:right w:w="85" w:type="dxa"/>
+            </w:tcMar>
+          </w:tcPr>
+          <w:p>
+            <w:pPr>
+              <w:jc w:val="center"/>
+            </w:pPr>
+            <w:r>
+              <w:rPr>
+                <w:rFonts w:ascii="IBM Plex Sans" w:hAnsi="IBM Plex Sans"/>
+                <w:b/>
+                <w:color w:val="44546A" w:themeColor="text2"/>
+              </w:rPr>
+              <w:t>Help</w:t>
+            </w:r>
+          </w:p>
+        </w:tc>
+      </w:tr>
+      <w:tr>
+        <w:tc>
+          <w:tcPr>
+            <w:tcW w:w="1696" w:type="dxa"/>
+            <w:gridSpan w:val="2"/>
+          </w:tcPr>
+          <w:p>
+            <w:pPr>
+              <w:rPr>
+                <w:b/>
+              </w:rPr>
+            </w:pPr>
+            <w:r>
+              <w:rPr>
+                <w:b/>
+              </w:rPr>
+              <w:t>Potential issues</w:t>
+            </w:r>
+          </w:p>
+        </w:tc>
+        <w:tc>
+          <w:tcPr>
+            <w:tcW w:w="8754" w:type="dxa"/>
+          </w:tcPr>
+          <w:p>
+            <w:pPr>
+              <w:pStyle w:val="ListParagraph"/>
+              <w:numPr>
+                <w:ilvl w:val="0"/>
+                <w:numId w:val="1"/>
+              </w:numPr>
+              <w:ind w:left="455" w:hanging="425"/>
+            </w:pPr>
+            <w:r>
+              <w:t>There is no need for students to create an account or log on to do this project.</w:t>
+            </w:r>
+          </w:p>
+          <w:p>
+            <w:pPr>
+              <w:pStyle w:val="ListParagraph"/>
+              <w:numPr>
+                <w:ilvl w:val="0"/>
+                <w:numId w:val="1"/>
+              </w:numPr>
+              <w:ind w:left="455" w:hanging="425"/>
+            </w:pPr>
+            <w:r>
+              <w:t>Videos/photos taken by the webcam for this project are not uploaded to anywhere and will not leave their computer. All of the analysis is performed in the web browser.</w:t>
+            </w:r>
+          </w:p>
+          <w:p>
+            <w:pPr>
+              <w:pStyle w:val="ListParagraph"/>
+              <w:numPr>
+                <w:ilvl w:val="0"/>
+                <w:numId w:val="1"/>
+              </w:numPr>
+              <w:ind w:left="455" w:hanging="425"/>
+            </w:pPr>
+            <w:r>
+              <w:t>“https://machinelearningforkids.co.uk” is a long URL to type for some children. You may find it easier to set up a bookmark that they can click on instead.</w:t>
+            </w:r>
+          </w:p>
+          <w:p>
+            <w:pPr>
+              <w:rPr>
+                <w:sz w:val="11"/>
+              </w:rPr>
+            </w:pPr>
+          </w:p>
+          <w:p>
+            <w:r>
+              <w:t xml:space="preserve">General troubleshooting and help at </w:t>
+            </w:r>
+            <w:hyperlink r:id="rId48" w:history="1">
               <w:r>
                 <w:rPr>
                   <w:rStyle w:val="Hyperlink"/>
@@ -9543,7 +11785,7 @@
               </w:rPr>
               <w:t xml:space="preserve">(download from </w:t>
             </w:r>
-            <w:hyperlink r:id="rId40" w:history="1">
+            <w:hyperlink r:id="rId49" w:history="1">
               <w:r>
                 <w:rPr>
                   <w:rStyle w:val="Hyperlink"/>
@@ -9936,7 +12178,7 @@
             </w:tcBorders>
           </w:tcPr>
           <w:p>
-            <w:hyperlink r:id="rId41" w:history="1">
+            <w:hyperlink r:id="rId50" w:history="1">
               <w:r>
                 <w:rPr>
                   <w:rStyle w:val="Hyperlink"/>
@@ -9990,7 +12232,7 @@
             </w:tcBorders>
           </w:tcPr>
           <w:p>
-            <w:hyperlink r:id="rId42" w:history="1">
+            <w:hyperlink r:id="rId51" w:history="1">
               <w:r>
                 <w:rPr>
                   <w:rStyle w:val="Hyperlink"/>
@@ -10108,7 +12350,7 @@
             <w:r>
               <w:t xml:space="preserve">General troubleshooting and help at </w:t>
             </w:r>
-            <w:hyperlink r:id="rId43" w:history="1">
+            <w:hyperlink r:id="rId52" w:history="1">
               <w:r>
                 <w:rPr>
                   <w:rStyle w:val="Hyperlink"/>
@@ -10596,7 +12838,7 @@
               </w:rPr>
               <w:t xml:space="preserve">(download from </w:t>
             </w:r>
-            <w:hyperlink r:id="rId44" w:history="1">
+            <w:hyperlink r:id="rId53" w:history="1">
               <w:r>
                 <w:rPr>
                   <w:rStyle w:val="Hyperlink"/>
@@ -10977,7 +13219,7 @@
             </w:tcBorders>
           </w:tcPr>
           <w:p>
-            <w:hyperlink r:id="rId45" w:history="1">
+            <w:hyperlink r:id="rId54" w:history="1">
               <w:r>
                 <w:rPr>
                   <w:rStyle w:val="Hyperlink"/>
@@ -11031,7 +13273,7 @@
             </w:tcBorders>
           </w:tcPr>
           <w:p>
-            <w:hyperlink r:id="rId46" w:history="1">
+            <w:hyperlink r:id="rId55" w:history="1">
               <w:r>
                 <w:rPr>
                   <w:rStyle w:val="Hyperlink"/>
@@ -11112,7 +13354,7 @@
             <w:r>
               <w:t xml:space="preserve"> look at the responses from an AI system at </w:t>
             </w:r>
-            <w:hyperlink r:id="rId47" w:history="1">
+            <w:hyperlink r:id="rId56" w:history="1">
               <w:r>
                 <w:rPr>
                   <w:rStyle w:val="Hyperlink"/>
@@ -11160,7 +13402,7 @@
             <w:r>
               <w:t xml:space="preserve">General troubleshooting and help at </w:t>
             </w:r>
-            <w:hyperlink r:id="rId48" w:history="1">
+            <w:hyperlink r:id="rId57" w:history="1">
               <w:r>
                 <w:rPr>
                   <w:rStyle w:val="Hyperlink"/>
@@ -11659,7 +13901,7 @@
               </w:rPr>
               <w:t xml:space="preserve">(download from </w:t>
             </w:r>
-            <w:hyperlink r:id="rId49" w:history="1">
+            <w:hyperlink r:id="rId58" w:history="1">
               <w:r>
                 <w:rPr>
                   <w:rStyle w:val="Hyperlink"/>
@@ -12152,7 +14394,7 @@
             </w:tcBorders>
           </w:tcPr>
           <w:p>
-            <w:hyperlink r:id="rId50" w:history="1">
+            <w:hyperlink r:id="rId59" w:history="1">
               <w:r>
                 <w:rPr>
                   <w:rStyle w:val="Hyperlink"/>
@@ -12205,7 +14447,7 @@
             </w:tcBorders>
           </w:tcPr>
           <w:p>
-            <w:hyperlink r:id="rId51" w:history="1">
+            <w:hyperlink r:id="rId60" w:history="1">
               <w:r>
                 <w:rPr>
                   <w:rStyle w:val="Hyperlink"/>
@@ -12407,7 +14649,7 @@
             <w:r>
               <w:t xml:space="preserve">General troubleshooting and help at </w:t>
             </w:r>
-            <w:hyperlink r:id="rId52" w:history="1">
+            <w:hyperlink r:id="rId61" w:history="1">
               <w:r>
                 <w:rPr>
                   <w:rStyle w:val="Hyperlink"/>
@@ -12949,7 +15191,7 @@
               </w:rPr>
               <w:t xml:space="preserve">(download from </w:t>
             </w:r>
-            <w:hyperlink r:id="rId53" w:history="1">
+            <w:hyperlink r:id="rId62" w:history="1">
               <w:r>
                 <w:rPr>
                   <w:rStyle w:val="Hyperlink"/>
@@ -13287,7 +15529,7 @@
             </w:tcBorders>
           </w:tcPr>
           <w:p>
-            <w:hyperlink r:id="rId54" w:history="1">
+            <w:hyperlink r:id="rId63" w:history="1">
               <w:r>
                 <w:rPr>
                   <w:rStyle w:val="Hyperlink"/>
@@ -13335,7 +15577,7 @@
             </w:tcBorders>
           </w:tcPr>
           <w:p>
-            <w:hyperlink r:id="rId55" w:history="1">
+            <w:hyperlink r:id="rId64" w:history="1">
               <w:r>
                 <w:rPr>
                   <w:rStyle w:val="Hyperlink"/>
@@ -13497,7 +15739,7 @@
             <w:r>
               <w:t xml:space="preserve">General troubleshooting and help at </w:t>
             </w:r>
-            <w:hyperlink r:id="rId56" w:history="1">
+            <w:hyperlink r:id="rId65" w:history="1">
               <w:r>
                 <w:rPr>
                   <w:rStyle w:val="Hyperlink"/>
@@ -14043,7 +16285,7 @@
               </w:rPr>
               <w:t xml:space="preserve">(download from </w:t>
             </w:r>
-            <w:hyperlink r:id="rId57" w:history="1">
+            <w:hyperlink r:id="rId66" w:history="1">
               <w:r>
                 <w:rPr>
                   <w:rStyle w:val="Hyperlink"/>
@@ -14468,7 +16710,7 @@
             </w:tcBorders>
           </w:tcPr>
           <w:p>
-            <w:hyperlink r:id="rId58" w:history="1">
+            <w:hyperlink r:id="rId67" w:history="1">
               <w:r>
                 <w:rPr>
                   <w:rStyle w:val="Hyperlink"/>
@@ -14556,7 +16798,7 @@
             <w:r>
               <w:t xml:space="preserve">A video of the finished app in action is available at </w:t>
             </w:r>
-            <w:hyperlink r:id="rId59" w:history="1">
+            <w:hyperlink r:id="rId68" w:history="1">
               <w:r>
                 <w:rPr>
                   <w:rStyle w:val="Hyperlink"/>
@@ -14573,7 +16815,7 @@
             <w:r>
               <w:t xml:space="preserve">General troubleshooting and help at </w:t>
             </w:r>
-            <w:hyperlink r:id="rId60" w:history="1">
+            <w:hyperlink r:id="rId69" w:history="1">
               <w:r>
                 <w:rPr>
                   <w:rStyle w:val="Hyperlink"/>
@@ -15152,7 +17394,7 @@
               </w:rPr>
               <w:t xml:space="preserve">(download from </w:t>
             </w:r>
-            <w:hyperlink r:id="rId61" w:history="1">
+            <w:hyperlink r:id="rId70" w:history="1">
               <w:r>
                 <w:rPr>
                   <w:rStyle w:val="Hyperlink"/>
@@ -15549,7 +17791,7 @@
             </w:tcBorders>
           </w:tcPr>
           <w:p>
-            <w:hyperlink r:id="rId62" w:history="1">
+            <w:hyperlink r:id="rId71" w:history="1">
               <w:r>
                 <w:rPr>
                   <w:rStyle w:val="Hyperlink"/>
@@ -15597,7 +17839,7 @@
             </w:tcBorders>
           </w:tcPr>
           <w:p>
-            <w:hyperlink r:id="rId63" w:history="1">
+            <w:hyperlink r:id="rId72" w:history="1">
               <w:r>
                 <w:rPr>
                   <w:rStyle w:val="Hyperlink"/>
@@ -15752,7 +17994,7 @@
             <w:r>
               <w:t xml:space="preserve">General troubleshooting and help at </w:t>
             </w:r>
-            <w:hyperlink r:id="rId64" w:history="1">
+            <w:hyperlink r:id="rId73" w:history="1">
               <w:r>
                 <w:rPr>
                   <w:rStyle w:val="Hyperlink"/>
@@ -16311,7 +18553,7 @@
               </w:rPr>
               <w:t xml:space="preserve">from </w:t>
             </w:r>
-            <w:hyperlink r:id="rId65" w:history="1">
+            <w:hyperlink r:id="rId74" w:history="1">
               <w:r>
                 <w:rPr>
                   <w:rStyle w:val="Hyperlink"/>
@@ -16804,7 +19046,7 @@
             <w:r>
               <w:t xml:space="preserve">General troubleshooting and help at </w:t>
             </w:r>
-            <w:hyperlink r:id="rId66" w:history="1">
+            <w:hyperlink r:id="rId75" w:history="1">
               <w:r>
                 <w:rPr>
                   <w:rStyle w:val="Hyperlink"/>
@@ -17340,7 +19582,7 @@
               </w:rPr>
               <w:t xml:space="preserve">(download from </w:t>
             </w:r>
-            <w:hyperlink r:id="rId67" w:history="1">
+            <w:hyperlink r:id="rId76" w:history="1">
               <w:r>
                 <w:rPr>
                   <w:rStyle w:val="Hyperlink"/>
@@ -17775,7 +20017,7 @@
             </w:tcBorders>
           </w:tcPr>
           <w:p>
-            <w:hyperlink r:id="rId68" w:history="1">
+            <w:hyperlink r:id="rId77" w:history="1">
               <w:r>
                 <w:rPr>
                   <w:rStyle w:val="Hyperlink"/>
@@ -17823,7 +20065,7 @@
             </w:tcBorders>
           </w:tcPr>
           <w:p>
-            <w:hyperlink r:id="rId69" w:history="1">
+            <w:hyperlink r:id="rId78" w:history="1">
               <w:r>
                 <w:rPr>
                   <w:rStyle w:val="Hyperlink"/>
@@ -17995,7 +20237,7 @@
             <w:r>
               <w:t xml:space="preserve">General troubleshooting and help at </w:t>
             </w:r>
-            <w:hyperlink r:id="rId70" w:history="1">
+            <w:hyperlink r:id="rId79" w:history="1">
               <w:r>
                 <w:rPr>
                   <w:rStyle w:val="Hyperlink"/>
@@ -18558,7 +20800,7 @@
               </w:rPr>
               <w:t xml:space="preserve">(download from </w:t>
             </w:r>
-            <w:hyperlink r:id="rId71" w:history="1">
+            <w:hyperlink r:id="rId80" w:history="1">
               <w:r>
                 <w:rPr>
                   <w:rStyle w:val="Hyperlink"/>
@@ -18959,7 +21201,7 @@
             <w:r>
               <w:t xml:space="preserve">General troubleshooting and help at </w:t>
             </w:r>
-            <w:hyperlink r:id="rId72" w:history="1">
+            <w:hyperlink r:id="rId81" w:history="1">
               <w:r>
                 <w:rPr>
                   <w:rStyle w:val="Hyperlink"/>
@@ -19462,7 +21704,7 @@
               </w:rPr>
               <w:t xml:space="preserve">(download from </w:t>
             </w:r>
-            <w:hyperlink r:id="rId73" w:history="1">
+            <w:hyperlink r:id="rId82" w:history="1">
               <w:r>
                 <w:rPr>
                   <w:rStyle w:val="Hyperlink"/>
@@ -19840,7 +22082,7 @@
             <w:r>
               <w:t xml:space="preserve">General troubleshooting and help at </w:t>
             </w:r>
-            <w:hyperlink r:id="rId74" w:history="1">
+            <w:hyperlink r:id="rId83" w:history="1">
               <w:r>
                 <w:rPr>
                   <w:rStyle w:val="Hyperlink"/>
@@ -20437,7 +22679,7 @@
               </w:rPr>
               <w:t xml:space="preserve">(download from </w:t>
             </w:r>
-            <w:hyperlink r:id="rId75" w:history="1">
+            <w:hyperlink r:id="rId84" w:history="1">
               <w:r>
                 <w:rPr>
                   <w:rStyle w:val="Hyperlink"/>
@@ -20775,7 +23017,7 @@
             </w:tcBorders>
           </w:tcPr>
           <w:p>
-            <w:hyperlink r:id="rId76" w:history="1">
+            <w:hyperlink r:id="rId85" w:history="1">
               <w:r>
                 <w:rPr>
                   <w:rStyle w:val="Hyperlink"/>
@@ -20823,7 +23065,7 @@
             </w:tcBorders>
           </w:tcPr>
           <w:p>
-            <w:hyperlink r:id="rId77" w:history="1">
+            <w:hyperlink r:id="rId86" w:history="1">
               <w:r>
                 <w:rPr>
                   <w:rStyle w:val="Hyperlink"/>
@@ -20923,7 +23165,7 @@
             <w:r>
               <w:t xml:space="preserve">General troubleshooting and help at </w:t>
             </w:r>
-            <w:hyperlink r:id="rId78" w:history="1">
+            <w:hyperlink r:id="rId87" w:history="1">
               <w:r>
                 <w:rPr>
                   <w:rStyle w:val="Hyperlink"/>
@@ -21417,7 +23659,7 @@
               </w:rPr>
               <w:t xml:space="preserve">(download from </w:t>
             </w:r>
-            <w:hyperlink r:id="rId79" w:history="1">
+            <w:hyperlink r:id="rId88" w:history="1">
               <w:r>
                 <w:rPr>
                   <w:rStyle w:val="Hyperlink"/>
@@ -21755,7 +23997,7 @@
             </w:tcBorders>
           </w:tcPr>
           <w:p>
-            <w:hyperlink r:id="rId80" w:history="1">
+            <w:hyperlink r:id="rId89" w:history="1">
               <w:r>
                 <w:rPr>
                   <w:rStyle w:val="Hyperlink"/>
@@ -21803,7 +24045,7 @@
             </w:tcBorders>
           </w:tcPr>
           <w:p>
-            <w:hyperlink r:id="rId81" w:history="1">
+            <w:hyperlink r:id="rId90" w:history="1">
               <w:r>
                 <w:rPr>
                   <w:rStyle w:val="Hyperlink"/>
@@ -21977,7 +24219,7 @@
             <w:r>
               <w:t xml:space="preserve">General troubleshooting and help at </w:t>
             </w:r>
-            <w:hyperlink r:id="rId82" w:history="1">
+            <w:hyperlink r:id="rId91" w:history="1">
               <w:r>
                 <w:rPr>
                   <w:rStyle w:val="Hyperlink"/>
@@ -22478,7 +24720,7 @@
               </w:rPr>
               <w:t xml:space="preserve">(download from </w:t>
             </w:r>
-            <w:hyperlink r:id="rId83" w:history="1">
+            <w:hyperlink r:id="rId92" w:history="1">
               <w:r>
                 <w:rPr>
                   <w:rStyle w:val="Hyperlink"/>
@@ -22795,7 +25037,7 @@
             <w:r>
               <w:t xml:space="preserve">General troubleshooting and help at </w:t>
             </w:r>
-            <w:hyperlink r:id="rId84" w:history="1">
+            <w:hyperlink r:id="rId93" w:history="1">
               <w:r>
                 <w:rPr>
                   <w:rStyle w:val="Hyperlink"/>
@@ -23344,7 +25586,7 @@
               </w:rPr>
               <w:t xml:space="preserve">(download from </w:t>
             </w:r>
-            <w:hyperlink r:id="rId85" w:history="1">
+            <w:hyperlink r:id="rId94" w:history="1">
               <w:r>
                 <w:rPr>
                   <w:rStyle w:val="Hyperlink"/>
@@ -23685,7 +25927,7 @@
             </w:tcBorders>
           </w:tcPr>
           <w:p>
-            <w:hyperlink r:id="rId86" w:history="1">
+            <w:hyperlink r:id="rId95" w:history="1">
               <w:r>
                 <w:rPr>
                   <w:rStyle w:val="Hyperlink"/>
@@ -23734,7 +25976,7 @@
             </w:tcBorders>
           </w:tcPr>
           <w:p>
-            <w:hyperlink r:id="rId87" w:history="1">
+            <w:hyperlink r:id="rId96" w:history="1">
               <w:r>
                 <w:rPr>
                   <w:rStyle w:val="Hyperlink"/>
@@ -23853,7 +26095,7 @@
             <w:r>
               <w:t xml:space="preserve">General troubleshooting and help at </w:t>
             </w:r>
-            <w:hyperlink r:id="rId88" w:history="1">
+            <w:hyperlink r:id="rId97" w:history="1">
               <w:r>
                 <w:rPr>
                   <w:rStyle w:val="Hyperlink"/>
@@ -24379,7 +26621,7 @@
               </w:rPr>
               <w:t xml:space="preserve">(download from </w:t>
             </w:r>
-            <w:hyperlink r:id="rId89" w:history="1">
+            <w:hyperlink r:id="rId98" w:history="1">
               <w:r>
                 <w:rPr>
                   <w:rStyle w:val="Hyperlink"/>
@@ -24580,7 +26822,7 @@
               </w:rPr>
               <w:t xml:space="preserve">more detail at: </w:t>
             </w:r>
-            <w:hyperlink r:id="rId90" w:history="1">
+            <w:hyperlink r:id="rId99" w:history="1">
               <w:r>
                 <w:rPr>
                   <w:rStyle w:val="Hyperlink"/>
@@ -24793,7 +27035,7 @@
             </w:tcBorders>
           </w:tcPr>
           <w:p>
-            <w:hyperlink r:id="rId91" w:history="1">
+            <w:hyperlink r:id="rId100" w:history="1">
               <w:r>
                 <w:rPr>
                   <w:rStyle w:val="Hyperlink"/>
@@ -24842,7 +27084,7 @@
             </w:tcBorders>
           </w:tcPr>
           <w:p>
-            <w:hyperlink r:id="rId92" w:history="1">
+            <w:hyperlink r:id="rId101" w:history="1">
               <w:r>
                 <w:rPr>
                   <w:rStyle w:val="Hyperlink"/>
@@ -24967,7 +27209,7 @@
             <w:r>
               <w:t xml:space="preserve">General troubleshooting and help at </w:t>
             </w:r>
-            <w:hyperlink r:id="rId93" w:history="1">
+            <w:hyperlink r:id="rId102" w:history="1">
               <w:r>
                 <w:rPr>
                   <w:rStyle w:val="Hyperlink"/>
@@ -25512,7 +27754,7 @@
               </w:rPr>
               <w:t xml:space="preserve">(download from </w:t>
             </w:r>
-            <w:hyperlink r:id="rId94" w:history="1">
+            <w:hyperlink r:id="rId103" w:history="1">
               <w:r>
                 <w:rPr>
                   <w:rStyle w:val="Hyperlink"/>
@@ -25800,7 +28042,7 @@
             <w:r>
               <w:t xml:space="preserve">General troubleshooting and help at </w:t>
             </w:r>
-            <w:hyperlink r:id="rId95" w:history="1">
+            <w:hyperlink r:id="rId104" w:history="1">
               <w:r>
                 <w:rPr>
                   <w:rStyle w:val="Hyperlink"/>
@@ -26343,7 +28585,7 @@
               </w:rPr>
               <w:t xml:space="preserve">(download from </w:t>
             </w:r>
-            <w:hyperlink r:id="rId96" w:history="1">
+            <w:hyperlink r:id="rId105" w:history="1">
               <w:r>
                 <w:rPr>
                   <w:rStyle w:val="Hyperlink"/>
@@ -26747,7 +28989,7 @@
             </w:tcBorders>
           </w:tcPr>
           <w:p>
-            <w:hyperlink r:id="rId97" w:history="1">
+            <w:hyperlink r:id="rId106" w:history="1">
               <w:r>
                 <w:rPr>
                   <w:rStyle w:val="Hyperlink"/>
@@ -26796,7 +29038,7 @@
             </w:tcBorders>
           </w:tcPr>
           <w:p>
-            <w:hyperlink r:id="rId98" w:history="1">
+            <w:hyperlink r:id="rId107" w:history="1">
               <w:r>
                 <w:rPr>
                   <w:rStyle w:val="Hyperlink"/>
@@ -26927,7 +29169,7 @@
             <w:r>
               <w:t xml:space="preserve">General troubleshooting and help at </w:t>
             </w:r>
-            <w:hyperlink r:id="rId99" w:history="1">
+            <w:hyperlink r:id="rId108" w:history="1">
               <w:r>
                 <w:rPr>
                   <w:rStyle w:val="Hyperlink"/>
@@ -27419,7 +29661,7 @@
               </w:rPr>
               <w:t xml:space="preserve">(download from </w:t>
             </w:r>
-            <w:hyperlink r:id="rId100" w:history="1">
+            <w:hyperlink r:id="rId109" w:history="1">
               <w:r>
                 <w:rPr>
                   <w:rStyle w:val="Hyperlink"/>
@@ -27729,7 +29971,7 @@
             <w:r>
               <w:t xml:space="preserve">General troubleshooting and help at </w:t>
             </w:r>
-            <w:hyperlink r:id="rId101" w:history="1">
+            <w:hyperlink r:id="rId110" w:history="1">
               <w:r>
                 <w:rPr>
                   <w:rStyle w:val="Hyperlink"/>
@@ -28238,7 +30480,7 @@
               </w:rPr>
               <w:t xml:space="preserve">(download from </w:t>
             </w:r>
-            <w:hyperlink r:id="rId102" w:history="1">
+            <w:hyperlink r:id="rId111" w:history="1">
               <w:r>
                 <w:rPr>
                   <w:rStyle w:val="Hyperlink"/>
@@ -28495,7 +30737,7 @@
             <w:r>
               <w:t xml:space="preserve">General troubleshooting and help at </w:t>
             </w:r>
-            <w:hyperlink r:id="rId103" w:history="1">
+            <w:hyperlink r:id="rId112" w:history="1">
               <w:r>
                 <w:rPr>
                   <w:rStyle w:val="Hyperlink"/>
@@ -28995,7 +31237,7 @@
               </w:rPr>
               <w:t xml:space="preserve">(download from </w:t>
             </w:r>
-            <w:hyperlink r:id="rId104" w:history="1">
+            <w:hyperlink r:id="rId113" w:history="1">
               <w:r>
                 <w:rPr>
                   <w:rStyle w:val="Hyperlink"/>
@@ -29285,7 +31527,7 @@
             <w:r>
               <w:t xml:space="preserve"> before the class. See </w:t>
             </w:r>
-            <w:hyperlink r:id="rId105" w:anchor="install" w:history="1">
+            <w:hyperlink r:id="rId114" w:anchor="install" w:history="1">
               <w:r>
                 <w:rPr>
                   <w:rStyle w:val="Hyperlink"/>
@@ -29321,7 +31563,7 @@
             <w:r>
               <w:t xml:space="preserve"> the original Word doc of the worksheet from </w:t>
             </w:r>
-            <w:hyperlink r:id="rId106" w:history="1">
+            <w:hyperlink r:id="rId115" w:history="1">
               <w:r>
                 <w:rPr>
                   <w:rStyle w:val="Hyperlink"/>
@@ -29511,7 +31753,7 @@
             <w:r>
               <w:t xml:space="preserve">General troubleshooting and help at </w:t>
             </w:r>
-            <w:hyperlink r:id="rId107" w:history="1">
+            <w:hyperlink r:id="rId116" w:history="1">
               <w:r>
                 <w:rPr>
                   <w:rStyle w:val="Hyperlink"/>
@@ -30017,7 +32259,7 @@
               </w:rPr>
               <w:t xml:space="preserve">(download from </w:t>
             </w:r>
-            <w:hyperlink r:id="rId108" w:history="1">
+            <w:hyperlink r:id="rId117" w:history="1">
               <w:r>
                 <w:rPr>
                   <w:rStyle w:val="Hyperlink"/>
@@ -30206,7 +32448,7 @@
               </w:rPr>
               <w:t xml:space="preserve">more detail at: </w:t>
             </w:r>
-            <w:hyperlink r:id="rId109" w:history="1">
+            <w:hyperlink r:id="rId118" w:history="1">
               <w:r>
                 <w:rPr>
                   <w:rStyle w:val="Hyperlink"/>
@@ -30420,7 +32662,7 @@
             </w:tcBorders>
           </w:tcPr>
           <w:p>
-            <w:hyperlink r:id="rId110" w:history="1">
+            <w:hyperlink r:id="rId119" w:history="1">
               <w:r>
                 <w:rPr>
                   <w:rStyle w:val="Hyperlink"/>
@@ -30469,7 +32711,7 @@
             </w:tcBorders>
           </w:tcPr>
           <w:p>
-            <w:hyperlink r:id="rId111" w:history="1">
+            <w:hyperlink r:id="rId120" w:history="1">
               <w:r>
                 <w:rPr>
                   <w:rStyle w:val="Hyperlink"/>
@@ -30601,7 +32843,7 @@
             <w:r>
               <w:t xml:space="preserve">General troubleshooting and help at </w:t>
             </w:r>
-            <w:hyperlink r:id="rId112" w:history="1">
+            <w:hyperlink r:id="rId121" w:history="1">
               <w:r>
                 <w:rPr>
                   <w:rStyle w:val="Hyperlink"/>
@@ -31147,7 +33389,7 @@
               </w:rPr>
               <w:t xml:space="preserve">(download from </w:t>
             </w:r>
-            <w:hyperlink r:id="rId113" w:history="1">
+            <w:hyperlink r:id="rId122" w:history="1">
               <w:r>
                 <w:rPr>
                   <w:rStyle w:val="Hyperlink"/>
@@ -31448,7 +33690,7 @@
               </w:rPr>
               <w:t xml:space="preserve">more detail at: </w:t>
             </w:r>
-            <w:hyperlink r:id="rId114" w:history="1">
+            <w:hyperlink r:id="rId123" w:history="1">
               <w:r>
                 <w:rPr>
                   <w:rStyle w:val="Hyperlink"/>
@@ -31662,7 +33904,7 @@
             </w:tcBorders>
           </w:tcPr>
           <w:p>
-            <w:hyperlink r:id="rId115" w:history="1">
+            <w:hyperlink r:id="rId124" w:history="1">
               <w:r>
                 <w:rPr>
                   <w:rStyle w:val="Hyperlink"/>
@@ -31710,7 +33952,7 @@
             </w:tcBorders>
           </w:tcPr>
           <w:p>
-            <w:hyperlink r:id="rId116" w:history="1">
+            <w:hyperlink r:id="rId125" w:history="1">
               <w:r>
                 <w:rPr>
                   <w:rStyle w:val="Hyperlink"/>
@@ -31817,7 +34059,7 @@
             <w:r>
               <w:t xml:space="preserve">General troubleshooting and help at </w:t>
             </w:r>
-            <w:hyperlink r:id="rId117" w:history="1">
+            <w:hyperlink r:id="rId126" w:history="1">
               <w:r>
                 <w:rPr>
                   <w:rStyle w:val="Hyperlink"/>
@@ -32299,7 +34541,7 @@
               </w:rPr>
               <w:t xml:space="preserve">(download from </w:t>
             </w:r>
-            <w:hyperlink r:id="rId118" w:history="1">
+            <w:hyperlink r:id="rId127" w:history="1">
               <w:r>
                 <w:rPr>
                   <w:rStyle w:val="Hyperlink"/>
@@ -32528,7 +34770,7 @@
               </w:rPr>
               <w:t xml:space="preserve">more detail at: </w:t>
             </w:r>
-            <w:hyperlink r:id="rId119" w:history="1">
+            <w:hyperlink r:id="rId128" w:history="1">
               <w:r>
                 <w:rPr>
                   <w:rStyle w:val="Hyperlink"/>
@@ -32742,7 +34984,7 @@
             </w:tcBorders>
           </w:tcPr>
           <w:p>
-            <w:hyperlink r:id="rId120" w:history="1">
+            <w:hyperlink r:id="rId129" w:history="1">
               <w:r>
                 <w:rPr>
                   <w:rStyle w:val="Hyperlink"/>
@@ -32790,7 +35032,7 @@
             </w:tcBorders>
           </w:tcPr>
           <w:p>
-            <w:hyperlink r:id="rId121" w:history="1">
+            <w:hyperlink r:id="rId130" w:history="1">
               <w:r>
                 <w:rPr>
                   <w:rStyle w:val="Hyperlink"/>
@@ -32905,7 +35147,7 @@
             <w:r>
               <w:t xml:space="preserve">General troubleshooting and help at </w:t>
             </w:r>
-            <w:hyperlink r:id="rId122" w:history="1">
+            <w:hyperlink r:id="rId131" w:history="1">
               <w:r>
                 <w:rPr>
                   <w:rStyle w:val="Hyperlink"/>
@@ -33391,7 +35633,7 @@
               </w:rPr>
               <w:t xml:space="preserve">(download from </w:t>
             </w:r>
-            <w:hyperlink r:id="rId123" w:history="1">
+            <w:hyperlink r:id="rId132" w:history="1">
               <w:r>
                 <w:rPr>
                   <w:rStyle w:val="Hyperlink"/>
@@ -33620,7 +35862,7 @@
               </w:rPr>
               <w:t xml:space="preserve">more detail at: </w:t>
             </w:r>
-            <w:hyperlink r:id="rId124" w:history="1">
+            <w:hyperlink r:id="rId133" w:history="1">
               <w:r>
                 <w:rPr>
                   <w:rStyle w:val="Hyperlink"/>
@@ -33834,7 +36076,7 @@
             </w:tcBorders>
           </w:tcPr>
           <w:p>
-            <w:hyperlink r:id="rId125" w:history="1">
+            <w:hyperlink r:id="rId134" w:history="1">
               <w:r>
                 <w:rPr>
                   <w:rStyle w:val="Hyperlink"/>
@@ -33882,7 +36124,7 @@
             </w:tcBorders>
           </w:tcPr>
           <w:p>
-            <w:hyperlink r:id="rId126" w:history="1">
+            <w:hyperlink r:id="rId135" w:history="1">
               <w:r>
                 <w:rPr>
                   <w:rStyle w:val="Hyperlink"/>
@@ -33997,7 +36239,7 @@
             <w:r>
               <w:t xml:space="preserve">General troubleshooting and help at </w:t>
             </w:r>
-            <w:hyperlink r:id="rId127" w:history="1">
+            <w:hyperlink r:id="rId136" w:history="1">
               <w:r>
                 <w:rPr>
                   <w:rStyle w:val="Hyperlink"/>
@@ -34478,7 +36720,7 @@
               </w:rPr>
               <w:t xml:space="preserve">(download from </w:t>
             </w:r>
-            <w:hyperlink r:id="rId128" w:history="1">
+            <w:hyperlink r:id="rId137" w:history="1">
               <w:r>
                 <w:rPr>
                   <w:rStyle w:val="Hyperlink"/>
@@ -34702,7 +36944,7 @@
               </w:rPr>
               <w:t xml:space="preserve">more detail at: </w:t>
             </w:r>
-            <w:hyperlink r:id="rId129" w:history="1">
+            <w:hyperlink r:id="rId138" w:history="1">
               <w:r>
                 <w:rPr>
                   <w:rStyle w:val="Hyperlink"/>
@@ -34917,7 +37159,7 @@
             </w:tcBorders>
           </w:tcPr>
           <w:p>
-            <w:hyperlink r:id="rId130" w:history="1">
+            <w:hyperlink r:id="rId139" w:history="1">
               <w:r>
                 <w:rPr>
                   <w:rStyle w:val="Hyperlink"/>
@@ -34966,7 +37208,7 @@
             </w:tcBorders>
           </w:tcPr>
           <w:p>
-            <w:hyperlink r:id="rId131" w:history="1">
+            <w:hyperlink r:id="rId140" w:history="1">
               <w:r>
                 <w:rPr>
                   <w:rStyle w:val="Hyperlink"/>
@@ -35081,7 +37323,7 @@
             <w:r>
               <w:t xml:space="preserve">General troubleshooting and help at </w:t>
             </w:r>
-            <w:hyperlink r:id="rId132" w:history="1">
+            <w:hyperlink r:id="rId141" w:history="1">
               <w:r>
                 <w:rPr>
                   <w:rStyle w:val="Hyperlink"/>
@@ -35571,7 +37813,7 @@
               </w:rPr>
               <w:t xml:space="preserve">(download from </w:t>
             </w:r>
-            <w:hyperlink r:id="rId133" w:history="1">
+            <w:hyperlink r:id="rId142" w:history="1">
               <w:r>
                 <w:rPr>
                   <w:rStyle w:val="Hyperlink"/>
@@ -35948,7 +38190,7 @@
             </w:tcBorders>
           </w:tcPr>
           <w:p>
-            <w:hyperlink r:id="rId134" w:history="1">
+            <w:hyperlink r:id="rId143" w:history="1">
               <w:r>
                 <w:rPr>
                   <w:rStyle w:val="Hyperlink"/>
@@ -36001,7 +38243,7 @@
             </w:tcBorders>
           </w:tcPr>
           <w:p>
-            <w:hyperlink r:id="rId135" w:history="1">
+            <w:hyperlink r:id="rId144" w:history="1">
               <w:r>
                 <w:rPr>
                   <w:rStyle w:val="Hyperlink"/>
@@ -36117,7 +38359,7 @@
             <w:r>
               <w:t xml:space="preserve">General troubleshooting and help at </w:t>
             </w:r>
-            <w:hyperlink r:id="rId136" w:history="1">
+            <w:hyperlink r:id="rId145" w:history="1">
               <w:r>
                 <w:rPr>
                   <w:rStyle w:val="Hyperlink"/>
@@ -36618,7 +38860,7 @@
               </w:rPr>
               <w:t xml:space="preserve">(download from </w:t>
             </w:r>
-            <w:hyperlink r:id="rId137" w:history="1">
+            <w:hyperlink r:id="rId146" w:history="1">
               <w:r>
                 <w:rPr>
                   <w:rStyle w:val="Hyperlink"/>
@@ -36995,7 +39237,7 @@
             </w:tcBorders>
           </w:tcPr>
           <w:p>
-            <w:hyperlink r:id="rId138" w:history="1">
+            <w:hyperlink r:id="rId147" w:history="1">
               <w:r>
                 <w:rPr>
                   <w:rStyle w:val="Hyperlink"/>
@@ -37048,7 +39290,7 @@
             </w:tcBorders>
           </w:tcPr>
           <w:p>
-            <w:hyperlink r:id="rId139" w:history="1">
+            <w:hyperlink r:id="rId148" w:history="1">
               <w:r>
                 <w:rPr>
                   <w:rStyle w:val="Hyperlink"/>
@@ -37161,7 +39403,7 @@
             <w:r>
               <w:t xml:space="preserve">General troubleshooting and help at </w:t>
             </w:r>
-            <w:hyperlink r:id="rId140" w:history="1">
+            <w:hyperlink r:id="rId149" w:history="1">
               <w:r>
                 <w:rPr>
                   <w:rStyle w:val="Hyperlink"/>
@@ -37666,7 +39908,7 @@
               </w:rPr>
               <w:t xml:space="preserve">(download from </w:t>
             </w:r>
-            <w:hyperlink r:id="rId141" w:history="1">
+            <w:hyperlink r:id="rId150" w:history="1">
               <w:r>
                 <w:rPr>
                   <w:rStyle w:val="Hyperlink"/>
@@ -38043,7 +40285,7 @@
             </w:tcBorders>
           </w:tcPr>
           <w:p>
-            <w:hyperlink r:id="rId142" w:history="1">
+            <w:hyperlink r:id="rId151" w:history="1">
               <w:r>
                 <w:rPr>
                   <w:rStyle w:val="Hyperlink"/>
@@ -38096,7 +40338,7 @@
             </w:tcBorders>
           </w:tcPr>
           <w:p>
-            <w:hyperlink r:id="rId143" w:history="1">
+            <w:hyperlink r:id="rId152" w:history="1">
               <w:r>
                 <w:rPr>
                   <w:rStyle w:val="Hyperlink"/>
@@ -38209,7 +40451,7 @@
             <w:r>
               <w:t xml:space="preserve">General troubleshooting and help at </w:t>
             </w:r>
-            <w:hyperlink r:id="rId144" w:history="1">
+            <w:hyperlink r:id="rId153" w:history="1">
               <w:r>
                 <w:rPr>
                   <w:rStyle w:val="Hyperlink"/>
@@ -38753,7 +40995,7 @@
               </w:rPr>
               <w:t xml:space="preserve">(download from </w:t>
             </w:r>
-            <w:hyperlink r:id="rId145" w:history="1">
+            <w:hyperlink r:id="rId154" w:history="1">
               <w:r>
                 <w:rPr>
                   <w:rStyle w:val="Hyperlink"/>
@@ -39091,7 +41333,7 @@
             </w:tcBorders>
           </w:tcPr>
           <w:p>
-            <w:hyperlink r:id="rId146" w:history="1">
+            <w:hyperlink r:id="rId155" w:history="1">
               <w:r>
                 <w:rPr>
                   <w:rStyle w:val="Hyperlink"/>
@@ -39273,7 +41515,7 @@
             <w:r>
               <w:t xml:space="preserve">General troubleshooting and help at </w:t>
             </w:r>
-            <w:hyperlink r:id="rId147" w:history="1">
+            <w:hyperlink r:id="rId156" w:history="1">
               <w:r>
                 <w:rPr>
                   <w:rStyle w:val="Hyperlink"/>

</xml_diff>

<commit_message>
docs: New project worksheet "Semaphores"
Signed-off-by: Dale Lane <dale.lane@uk.ibm.com>
</commit_message>
<xml_diff>
--- a/teachers-notes/msword/teachersnotes.docx
+++ b/teachers-notes/msword/teachersnotes.docx
@@ -1,6 +1,6 @@
 
 <file path=word/document.xml><?xml version="1.0" encoding="utf-8"?>
-<w:document xmlns:wpc="http://schemas.microsoft.com/office/word/2010/wordprocessingCanvas" xmlns:cx="http://schemas.microsoft.com/office/drawing/2014/chartex" xmlns:cx1="http://schemas.microsoft.com/office/drawing/2015/9/8/chartex" xmlns:cx2="http://schemas.microsoft.com/office/drawing/2015/10/21/chartex" xmlns:cx3="http://schemas.microsoft.com/office/drawing/2016/5/9/chartex" xmlns:cx4="http://schemas.microsoft.com/office/drawing/2016/5/10/chartex" xmlns:cx5="http://schemas.microsoft.com/office/drawing/2016/5/11/chartex" xmlns:cx6="http://schemas.microsoft.com/office/drawing/2016/5/12/chartex" xmlns:cx7="http://schemas.microsoft.com/office/drawing/2016/5/13/chartex" xmlns:cx8="http://schemas.microsoft.com/office/drawing/2016/5/14/chartex" xmlns:mc="http://schemas.openxmlformats.org/markup-compatibility/2006" xmlns:aink="http://schemas.microsoft.com/office/drawing/2016/ink" xmlns:am3d="http://schemas.microsoft.com/office/drawing/2017/model3d" xmlns:o="urn:schemas-microsoft-com:office:office" xmlns:r="http://schemas.openxmlformats.org/officeDocument/2006/relationships" xmlns:m="http://schemas.openxmlformats.org/officeDocument/2006/math" xmlns:v="urn:schemas-microsoft-com:vml" xmlns:wp14="http://schemas.microsoft.com/office/word/2010/wordprocessingDrawing" xmlns:wp="http://schemas.openxmlformats.org/drawingml/2006/wordprocessingDrawing" xmlns:w10="urn:schemas-microsoft-com:office:word" xmlns:w="http://schemas.openxmlformats.org/wordprocessingml/2006/main" xmlns:w14="http://schemas.microsoft.com/office/word/2010/wordml" xmlns:w15="http://schemas.microsoft.com/office/word/2012/wordml" xmlns:w16cid="http://schemas.microsoft.com/office/word/2016/wordml/cid" xmlns:w16se="http://schemas.microsoft.com/office/word/2015/wordml/symex" xmlns:wpg="http://schemas.microsoft.com/office/word/2010/wordprocessingGroup" xmlns:wpi="http://schemas.microsoft.com/office/word/2010/wordprocessingInk" xmlns:wne="http://schemas.microsoft.com/office/word/2006/wordml" xmlns:wps="http://schemas.microsoft.com/office/word/2010/wordprocessingShape" mc:Ignorable="w14 w15 w16se w16cid wp14">
+<w:document xmlns:wpc="http://schemas.microsoft.com/office/word/2010/wordprocessingCanvas" xmlns:cx="http://schemas.microsoft.com/office/drawing/2014/chartex" xmlns:cx1="http://schemas.microsoft.com/office/drawing/2015/9/8/chartex" xmlns:cx2="http://schemas.microsoft.com/office/drawing/2015/10/21/chartex" xmlns:cx3="http://schemas.microsoft.com/office/drawing/2016/5/9/chartex" xmlns:cx4="http://schemas.microsoft.com/office/drawing/2016/5/10/chartex" xmlns:cx5="http://schemas.microsoft.com/office/drawing/2016/5/11/chartex" xmlns:cx6="http://schemas.microsoft.com/office/drawing/2016/5/12/chartex" xmlns:cx7="http://schemas.microsoft.com/office/drawing/2016/5/13/chartex" xmlns:cx8="http://schemas.microsoft.com/office/drawing/2016/5/14/chartex" xmlns:mc="http://schemas.openxmlformats.org/markup-compatibility/2006" xmlns:aink="http://schemas.microsoft.com/office/drawing/2016/ink" xmlns:am3d="http://schemas.microsoft.com/office/drawing/2017/model3d" xmlns:o="urn:schemas-microsoft-com:office:office" xmlns:r="http://schemas.openxmlformats.org/officeDocument/2006/relationships" xmlns:m="http://schemas.openxmlformats.org/officeDocument/2006/math" xmlns:v="urn:schemas-microsoft-com:vml" xmlns:wp14="http://schemas.microsoft.com/office/word/2010/wordprocessingDrawing" xmlns:wp="http://schemas.openxmlformats.org/drawingml/2006/wordprocessingDrawing" xmlns:w10="urn:schemas-microsoft-com:office:word" xmlns:w="http://schemas.openxmlformats.org/wordprocessingml/2006/main" xmlns:w14="http://schemas.microsoft.com/office/word/2010/wordml" xmlns:w15="http://schemas.microsoft.com/office/word/2012/wordml" xmlns:w16cex="http://schemas.microsoft.com/office/word/2018/wordml/cex" xmlns:w16cid="http://schemas.microsoft.com/office/word/2016/wordml/cid" xmlns:w16="http://schemas.microsoft.com/office/word/2018/wordml" xmlns:w16se="http://schemas.microsoft.com/office/word/2015/wordml/symex" xmlns:wpg="http://schemas.microsoft.com/office/word/2010/wordprocessingGroup" xmlns:wpi="http://schemas.microsoft.com/office/word/2010/wordprocessingInk" xmlns:wne="http://schemas.microsoft.com/office/word/2006/wordml" xmlns:wps="http://schemas.microsoft.com/office/word/2010/wordprocessingShape" mc:Ignorable="w14 w15 w16se w16cid w16 w16cex wp14">
   <w:body>
     <w:tbl>
       <w:tblPr>
@@ -8431,10 +8431,7 @@
           </w:tcPr>
           <w:p>
             <w:r>
-              <w:t>1</w:t>
-            </w:r>
-            <w:r>
-              <w:t xml:space="preserve"> hour   </w:t>
+              <w:t xml:space="preserve">1 hour   </w:t>
             </w:r>
           </w:p>
         </w:tc>
@@ -8471,25 +8468,7 @@
           </w:tcPr>
           <w:p>
             <w:r>
-              <w:t xml:space="preserve">Students </w:t>
-            </w:r>
-            <w:r>
-              <w:t xml:space="preserve">train a speech recognition model to recognize a single command. They will </w:t>
-            </w:r>
-            <w:r>
-              <w:t xml:space="preserve">make a Scratch project with </w:t>
-            </w:r>
-            <w:r>
-              <w:t xml:space="preserve">performs an action when that command is heard. They will use a pre-trained face detection model so that </w:t>
-            </w:r>
-            <w:r>
-              <w:t>sprites follow their face</w:t>
-            </w:r>
-            <w:r>
-              <w:t xml:space="preserve"> in the webcam</w:t>
-            </w:r>
-            <w:r>
-              <w:t xml:space="preserve">. </w:t>
+              <w:t xml:space="preserve">Students train a speech recognition model to recognize a single command. They will make a Scratch project with performs an action when that command is heard. They will use a pre-trained face detection model so that sprites follow their face in the webcam. </w:t>
             </w:r>
           </w:p>
         </w:tc>
@@ -9147,6 +9126,1059 @@
       </w:tr>
     </w:tbl>
     <w:p/>
+    <w:p/>
+    <w:p/>
+    <w:p/>
+    <w:p/>
+    <w:tbl>
+      <w:tblPr>
+        <w:tblStyle w:val="TableGrid"/>
+        <w:tblW w:w="5000" w:type="pct"/>
+        <w:tblLook w:val="04A0" w:firstRow="1" w:lastRow="0" w:firstColumn="1" w:lastColumn="0" w:noHBand="0" w:noVBand="1"/>
+      </w:tblPr>
+      <w:tblGrid>
+        <w:gridCol w:w="279"/>
+        <w:gridCol w:w="1417"/>
+        <w:gridCol w:w="8754"/>
+      </w:tblGrid>
+      <w:tr>
+        <w:tc>
+          <w:tcPr>
+            <w:tcW w:w="10450" w:type="dxa"/>
+            <w:gridSpan w:val="3"/>
+            <w:shd w:val="clear" w:color="auto" w:fill="70AD47" w:themeFill="accent6"/>
+            <w:tcMar>
+              <w:top w:w="170" w:type="dxa"/>
+              <w:left w:w="170" w:type="dxa"/>
+              <w:bottom w:w="170" w:type="dxa"/>
+              <w:right w:w="170" w:type="dxa"/>
+            </w:tcMar>
+          </w:tcPr>
+          <w:p>
+            <w:pPr>
+              <w:jc w:val="center"/>
+              <w:rPr>
+                <w:rFonts w:ascii="IBM Plex Sans" w:hAnsi="IBM Plex Sans"/>
+                <w:b/>
+                <w:color w:val="FFFFFF" w:themeColor="background1"/>
+              </w:rPr>
+            </w:pPr>
+            <w:r>
+              <w:rPr>
+                <w:rFonts w:ascii="IBM Plex Sans" w:hAnsi="IBM Plex Sans"/>
+                <w:b/>
+                <w:color w:val="FFFFFF" w:themeColor="background1"/>
+                <w:sz w:val="36"/>
+              </w:rPr>
+              <w:lastRenderedPageBreak/>
+              <w:t xml:space="preserve">Machine Learning </w:t>
+            </w:r>
+            <w:proofErr w:type="gramStart"/>
+            <w:r>
+              <w:rPr>
+                <w:rFonts w:ascii="IBM Plex Sans" w:hAnsi="IBM Plex Sans"/>
+                <w:b/>
+                <w:color w:val="FFFFFF" w:themeColor="background1"/>
+                <w:sz w:val="36"/>
+              </w:rPr>
+              <w:t>For</w:t>
+            </w:r>
+            <w:proofErr w:type="gramEnd"/>
+            <w:r>
+              <w:rPr>
+                <w:rFonts w:ascii="IBM Plex Sans" w:hAnsi="IBM Plex Sans"/>
+                <w:b/>
+                <w:color w:val="FFFFFF" w:themeColor="background1"/>
+                <w:sz w:val="36"/>
+              </w:rPr>
+              <w:t xml:space="preserve"> Kids  ::  </w:t>
+            </w:r>
+            <w:r>
+              <w:rPr>
+                <w:rFonts w:ascii="IBM Plex Sans" w:hAnsi="IBM Plex Sans"/>
+                <w:b/>
+                <w:color w:val="FFFFFF" w:themeColor="background1"/>
+                <w:sz w:val="36"/>
+              </w:rPr>
+              <w:t>Teachers’</w:t>
+            </w:r>
+            <w:r>
+              <w:rPr>
+                <w:rFonts w:ascii="IBM Plex Sans" w:hAnsi="IBM Plex Sans"/>
+                <w:b/>
+                <w:color w:val="FFFFFF" w:themeColor="background1"/>
+                <w:sz w:val="36"/>
+              </w:rPr>
+              <w:t xml:space="preserve"> notes</w:t>
+            </w:r>
+          </w:p>
+        </w:tc>
+      </w:tr>
+      <w:tr>
+        <w:tc>
+          <w:tcPr>
+            <w:tcW w:w="1696" w:type="dxa"/>
+            <w:gridSpan w:val="2"/>
+          </w:tcPr>
+          <w:p>
+            <w:pPr>
+              <w:rPr>
+                <w:b/>
+              </w:rPr>
+            </w:pPr>
+            <w:r>
+              <w:rPr>
+                <w:b/>
+              </w:rPr>
+              <w:t>Worksheet</w:t>
+            </w:r>
+          </w:p>
+        </w:tc>
+        <w:tc>
+          <w:tcPr>
+            <w:tcW w:w="8754" w:type="dxa"/>
+          </w:tcPr>
+          <w:p>
+            <w:r>
+              <w:rPr>
+                <w:sz w:val="40"/>
+              </w:rPr>
+              <w:t>Semaphores</w:t>
+            </w:r>
+          </w:p>
+        </w:tc>
+      </w:tr>
+      <w:tr>
+        <w:tc>
+          <w:tcPr>
+            <w:tcW w:w="1696" w:type="dxa"/>
+            <w:gridSpan w:val="2"/>
+          </w:tcPr>
+          <w:p>
+            <w:pPr>
+              <w:rPr>
+                <w:b/>
+              </w:rPr>
+            </w:pPr>
+            <w:r>
+              <w:rPr>
+                <w:b/>
+              </w:rPr>
+              <w:t>Activity</w:t>
+            </w:r>
+          </w:p>
+        </w:tc>
+        <w:tc>
+          <w:tcPr>
+            <w:tcW w:w="8754" w:type="dxa"/>
+          </w:tcPr>
+          <w:p>
+            <w:r>
+              <w:t xml:space="preserve">Make a </w:t>
+            </w:r>
+            <w:r>
+              <w:t xml:space="preserve">voice-controlled </w:t>
+            </w:r>
+            <w:r>
+              <w:t xml:space="preserve">game </w:t>
+            </w:r>
+            <w:r>
+              <w:t>that you play by moving your arms</w:t>
+            </w:r>
+            <w:r>
+              <w:t xml:space="preserve"> </w:t>
+            </w:r>
+          </w:p>
+          <w:p/>
+        </w:tc>
+      </w:tr>
+      <w:tr>
+        <w:tc>
+          <w:tcPr>
+            <w:tcW w:w="1696" w:type="dxa"/>
+            <w:gridSpan w:val="2"/>
+          </w:tcPr>
+          <w:p>
+            <w:pPr>
+              <w:rPr>
+                <w:b/>
+              </w:rPr>
+            </w:pPr>
+            <w:r>
+              <w:rPr>
+                <w:b/>
+              </w:rPr>
+              <w:t>Objective</w:t>
+            </w:r>
+          </w:p>
+        </w:tc>
+        <w:tc>
+          <w:tcPr>
+            <w:tcW w:w="8754" w:type="dxa"/>
+          </w:tcPr>
+          <w:p>
+            <w:pPr>
+              <w:rPr>
+                <w:b/>
+              </w:rPr>
+            </w:pPr>
+            <w:r>
+              <w:rPr>
+                <w:b/>
+              </w:rPr>
+              <w:t xml:space="preserve">Use </w:t>
+            </w:r>
+            <w:r>
+              <w:rPr>
+                <w:b/>
+              </w:rPr>
+              <w:t xml:space="preserve">a computer </w:t>
+            </w:r>
+            <w:r>
+              <w:rPr>
+                <w:b/>
+              </w:rPr>
+              <w:t xml:space="preserve">that has been trained </w:t>
+            </w:r>
+            <w:r>
+              <w:rPr>
+                <w:b/>
+              </w:rPr>
+              <w:t xml:space="preserve">to recognise </w:t>
+            </w:r>
+            <w:r>
+              <w:rPr>
+                <w:b/>
+              </w:rPr>
+              <w:t>the way your arms are pointed</w:t>
+            </w:r>
+          </w:p>
+          <w:p>
+            <w:pPr>
+              <w:pStyle w:val="ListParagraph"/>
+              <w:numPr>
+                <w:ilvl w:val="0"/>
+                <w:numId w:val="1"/>
+              </w:numPr>
+              <w:ind w:left="455" w:hanging="425"/>
+            </w:pPr>
+            <w:r>
+              <w:t xml:space="preserve">Learn how computers can be trained to recognise </w:t>
+            </w:r>
+            <w:r>
+              <w:t>poses</w:t>
+            </w:r>
+          </w:p>
+          <w:p>
+            <w:r>
+              <w:rPr>
+                <w:b/>
+              </w:rPr>
+              <w:t xml:space="preserve">Teach a computer to recognise </w:t>
+            </w:r>
+            <w:r>
+              <w:rPr>
+                <w:b/>
+              </w:rPr>
+              <w:t>sounds</w:t>
+            </w:r>
+          </w:p>
+          <w:p>
+            <w:pPr>
+              <w:pStyle w:val="ListParagraph"/>
+              <w:numPr>
+                <w:ilvl w:val="0"/>
+                <w:numId w:val="1"/>
+              </w:numPr>
+              <w:ind w:left="455" w:hanging="425"/>
+            </w:pPr>
+            <w:r>
+              <w:t>Learn how computers can be trained to recognise words</w:t>
+            </w:r>
+          </w:p>
+        </w:tc>
+      </w:tr>
+      <w:tr>
+        <w:tc>
+          <w:tcPr>
+            <w:tcW w:w="1696" w:type="dxa"/>
+            <w:gridSpan w:val="2"/>
+          </w:tcPr>
+          <w:p>
+            <w:pPr>
+              <w:rPr>
+                <w:b/>
+              </w:rPr>
+            </w:pPr>
+            <w:r>
+              <w:rPr>
+                <w:b/>
+              </w:rPr>
+              <w:t>Difficulty level</w:t>
+            </w:r>
+          </w:p>
+        </w:tc>
+        <w:tc>
+          <w:tcPr>
+            <w:tcW w:w="8754" w:type="dxa"/>
+          </w:tcPr>
+          <w:p>
+            <w:r>
+              <w:t>Advanced</w:t>
+            </w:r>
+          </w:p>
+        </w:tc>
+      </w:tr>
+      <w:tr>
+        <w:tc>
+          <w:tcPr>
+            <w:tcW w:w="1696" w:type="dxa"/>
+            <w:gridSpan w:val="2"/>
+            <w:tcBorders>
+              <w:bottom w:val="single" w:sz="4" w:space="0" w:color="auto"/>
+            </w:tcBorders>
+          </w:tcPr>
+          <w:p>
+            <w:pPr>
+              <w:rPr>
+                <w:b/>
+              </w:rPr>
+            </w:pPr>
+            <w:r>
+              <w:rPr>
+                <w:b/>
+              </w:rPr>
+              <w:t>Time estimate</w:t>
+            </w:r>
+          </w:p>
+        </w:tc>
+        <w:tc>
+          <w:tcPr>
+            <w:tcW w:w="8754" w:type="dxa"/>
+            <w:tcBorders>
+              <w:bottom w:val="single" w:sz="4" w:space="0" w:color="auto"/>
+            </w:tcBorders>
+          </w:tcPr>
+          <w:p>
+            <w:r>
+              <w:t xml:space="preserve">1 hour   </w:t>
+            </w:r>
+          </w:p>
+        </w:tc>
+      </w:tr>
+      <w:tr>
+        <w:tc>
+          <w:tcPr>
+            <w:tcW w:w="1696" w:type="dxa"/>
+            <w:gridSpan w:val="2"/>
+            <w:tcBorders>
+              <w:bottom w:val="single" w:sz="4" w:space="0" w:color="auto"/>
+            </w:tcBorders>
+          </w:tcPr>
+          <w:p>
+            <w:pPr>
+              <w:rPr>
+                <w:b/>
+              </w:rPr>
+            </w:pPr>
+            <w:r>
+              <w:rPr>
+                <w:b/>
+              </w:rPr>
+              <w:t>Summary</w:t>
+            </w:r>
+          </w:p>
+        </w:tc>
+        <w:tc>
+          <w:tcPr>
+            <w:tcW w:w="8754" w:type="dxa"/>
+            <w:tcBorders>
+              <w:bottom w:val="single" w:sz="4" w:space="0" w:color="auto"/>
+            </w:tcBorders>
+          </w:tcPr>
+          <w:p>
+            <w:r>
+              <w:t xml:space="preserve">Students train a speech recognition model to recognize a </w:t>
+            </w:r>
+            <w:r>
+              <w:t>few</w:t>
+            </w:r>
+            <w:r>
+              <w:t xml:space="preserve"> command</w:t>
+            </w:r>
+            <w:r>
+              <w:t>s</w:t>
+            </w:r>
+            <w:r>
+              <w:t xml:space="preserve">. They will make a Scratch project with performs an action when that command is heard. They will use a pre-trained </w:t>
+            </w:r>
+            <w:r>
+              <w:t>pose</w:t>
+            </w:r>
+            <w:r>
+              <w:t xml:space="preserve"> detection model </w:t>
+            </w:r>
+            <w:r>
+              <w:t xml:space="preserve">that can draw a semaphore from the way their arms are seen </w:t>
+            </w:r>
+            <w:r>
+              <w:t xml:space="preserve">in the webcam. </w:t>
+            </w:r>
+          </w:p>
+        </w:tc>
+      </w:tr>
+      <w:tr>
+        <w:tc>
+          <w:tcPr>
+            <w:tcW w:w="1696" w:type="dxa"/>
+            <w:gridSpan w:val="2"/>
+            <w:tcBorders>
+              <w:bottom w:val="single" w:sz="4" w:space="0" w:color="auto"/>
+            </w:tcBorders>
+            <w:tcMar>
+              <w:bottom w:w="113" w:type="dxa"/>
+            </w:tcMar>
+          </w:tcPr>
+          <w:p>
+            <w:pPr>
+              <w:rPr>
+                <w:b/>
+              </w:rPr>
+            </w:pPr>
+            <w:r>
+              <w:rPr>
+                <w:b/>
+              </w:rPr>
+              <w:t>Topics</w:t>
+            </w:r>
+          </w:p>
+        </w:tc>
+        <w:tc>
+          <w:tcPr>
+            <w:tcW w:w="8754" w:type="dxa"/>
+            <w:tcBorders>
+              <w:bottom w:val="single" w:sz="4" w:space="0" w:color="auto"/>
+            </w:tcBorders>
+            <w:tcMar>
+              <w:bottom w:w="113" w:type="dxa"/>
+            </w:tcMar>
+          </w:tcPr>
+          <w:p>
+            <w:r>
+              <w:t>image classification, supervised learning</w:t>
+            </w:r>
+          </w:p>
+        </w:tc>
+      </w:tr>
+      <w:tr>
+        <w:tc>
+          <w:tcPr>
+            <w:tcW w:w="10450" w:type="dxa"/>
+            <w:gridSpan w:val="3"/>
+            <w:shd w:val="clear" w:color="auto" w:fill="92D050"/>
+            <w:tcMar>
+              <w:top w:w="85" w:type="dxa"/>
+              <w:left w:w="85" w:type="dxa"/>
+              <w:bottom w:w="85" w:type="dxa"/>
+              <w:right w:w="85" w:type="dxa"/>
+            </w:tcMar>
+            <w:vAlign w:val="center"/>
+          </w:tcPr>
+          <w:p>
+            <w:pPr>
+              <w:jc w:val="center"/>
+              <w:rPr>
+                <w:rFonts w:ascii="IBM Plex Sans" w:hAnsi="IBM Plex Sans"/>
+                <w:b/>
+              </w:rPr>
+            </w:pPr>
+            <w:r>
+              <w:rPr>
+                <w:rFonts w:ascii="IBM Plex Sans" w:hAnsi="IBM Plex Sans"/>
+                <w:b/>
+                <w:color w:val="44546A" w:themeColor="text2"/>
+              </w:rPr>
+              <w:t>Setup</w:t>
+            </w:r>
+          </w:p>
+        </w:tc>
+      </w:tr>
+      <w:tr>
+        <w:tc>
+          <w:tcPr>
+            <w:tcW w:w="10450" w:type="dxa"/>
+            <w:gridSpan w:val="3"/>
+            <w:tcMar>
+              <w:top w:w="113" w:type="dxa"/>
+            </w:tcMar>
+          </w:tcPr>
+          <w:p>
+            <w:r>
+              <w:t>Each student will need:</w:t>
+            </w:r>
+          </w:p>
+        </w:tc>
+      </w:tr>
+      <w:tr>
+        <w:tc>
+          <w:tcPr>
+            <w:tcW w:w="279" w:type="dxa"/>
+          </w:tcPr>
+          <w:p>
+            <w:pPr>
+              <w:rPr>
+                <w:b/>
+              </w:rPr>
+            </w:pPr>
+          </w:p>
+        </w:tc>
+        <w:tc>
+          <w:tcPr>
+            <w:tcW w:w="1417" w:type="dxa"/>
+          </w:tcPr>
+          <w:p>
+            <w:pPr>
+              <w:rPr>
+                <w:b/>
+              </w:rPr>
+            </w:pPr>
+            <w:proofErr w:type="gramStart"/>
+            <w:r>
+              <w:rPr>
+                <w:b/>
+              </w:rPr>
+              <w:t>Print-outs</w:t>
+            </w:r>
+            <w:proofErr w:type="gramEnd"/>
+          </w:p>
+        </w:tc>
+        <w:tc>
+          <w:tcPr>
+            <w:tcW w:w="8754" w:type="dxa"/>
+          </w:tcPr>
+          <w:p>
+            <w:pPr>
+              <w:rPr>
+                <w:sz w:val="22"/>
+              </w:rPr>
+            </w:pPr>
+            <w:r>
+              <w:t xml:space="preserve">Project worksheet    </w:t>
+            </w:r>
+            <w:r>
+              <w:rPr>
+                <w:sz w:val="22"/>
+              </w:rPr>
+              <w:t xml:space="preserve">(download from </w:t>
+            </w:r>
+            <w:hyperlink r:id="rId41" w:history="1">
+              <w:r>
+                <w:rPr>
+                  <w:rStyle w:val="Hyperlink"/>
+                  <w:sz w:val="22"/>
+                </w:rPr>
+                <w:t>https://machinelearningforkids.co.uk/worksheets</w:t>
+              </w:r>
+            </w:hyperlink>
+            <w:r>
+              <w:rPr>
+                <w:sz w:val="22"/>
+              </w:rPr>
+              <w:t xml:space="preserve"> )</w:t>
+            </w:r>
+          </w:p>
+          <w:p>
+            <w:r>
+              <w:rPr>
+                <w:sz w:val="21"/>
+                <w:szCs w:val="21"/>
+              </w:rPr>
+              <w:t>Blocks in Scratch scripts are colour-coded, so printing in colour will make it easier for students.</w:t>
+            </w:r>
+          </w:p>
+        </w:tc>
+      </w:tr>
+      <w:tr>
+        <w:tc>
+          <w:tcPr>
+            <w:tcW w:w="279" w:type="dxa"/>
+          </w:tcPr>
+          <w:p>
+            <w:pPr>
+              <w:rPr>
+                <w:b/>
+              </w:rPr>
+            </w:pPr>
+          </w:p>
+        </w:tc>
+        <w:tc>
+          <w:tcPr>
+            <w:tcW w:w="1417" w:type="dxa"/>
+          </w:tcPr>
+          <w:p>
+            <w:pPr>
+              <w:rPr>
+                <w:b/>
+              </w:rPr>
+            </w:pPr>
+            <w:r>
+              <w:rPr>
+                <w:b/>
+              </w:rPr>
+              <w:t>Technology</w:t>
+            </w:r>
+          </w:p>
+        </w:tc>
+        <w:tc>
+          <w:tcPr>
+            <w:tcW w:w="8754" w:type="dxa"/>
+          </w:tcPr>
+          <w:p>
+            <w:proofErr w:type="gramStart"/>
+            <w:r>
+              <w:t>Web-cam</w:t>
+            </w:r>
+            <w:proofErr w:type="gramEnd"/>
+          </w:p>
+        </w:tc>
+      </w:tr>
+      <w:tr>
+        <w:tc>
+          <w:tcPr>
+            <w:tcW w:w="10450" w:type="dxa"/>
+            <w:gridSpan w:val="3"/>
+            <w:tcMar>
+              <w:top w:w="113" w:type="dxa"/>
+            </w:tcMar>
+          </w:tcPr>
+          <w:p>
+            <w:r>
+              <w:t>Class account will need:</w:t>
+            </w:r>
+          </w:p>
+        </w:tc>
+      </w:tr>
+      <w:tr>
+        <w:tc>
+          <w:tcPr>
+            <w:tcW w:w="279" w:type="dxa"/>
+            <w:tcBorders>
+              <w:bottom w:val="single" w:sz="4" w:space="0" w:color="auto"/>
+            </w:tcBorders>
+          </w:tcPr>
+          <w:p>
+            <w:pPr>
+              <w:rPr>
+                <w:b/>
+              </w:rPr>
+            </w:pPr>
+          </w:p>
+        </w:tc>
+        <w:tc>
+          <w:tcPr>
+            <w:tcW w:w="1417" w:type="dxa"/>
+            <w:tcBorders>
+              <w:bottom w:val="single" w:sz="4" w:space="0" w:color="auto"/>
+            </w:tcBorders>
+          </w:tcPr>
+          <w:p>
+            <w:pPr>
+              <w:rPr>
+                <w:b/>
+              </w:rPr>
+            </w:pPr>
+            <w:r>
+              <w:rPr>
+                <w:b/>
+              </w:rPr>
+              <w:t>API keys</w:t>
+            </w:r>
+          </w:p>
+        </w:tc>
+        <w:tc>
+          <w:tcPr>
+            <w:tcW w:w="8754" w:type="dxa"/>
+            <w:tcBorders>
+              <w:bottom w:val="single" w:sz="4" w:space="0" w:color="auto"/>
+            </w:tcBorders>
+          </w:tcPr>
+          <w:p>
+            <w:pPr>
+              <w:spacing w:after="120"/>
+            </w:pPr>
+            <w:r>
+              <w:rPr>
+                <w:bCs/>
+              </w:rPr>
+              <w:t>None</w:t>
+            </w:r>
+          </w:p>
+        </w:tc>
+      </w:tr>
+      <w:tr>
+        <w:tc>
+          <w:tcPr>
+            <w:tcW w:w="10450" w:type="dxa"/>
+            <w:gridSpan w:val="3"/>
+            <w:shd w:val="clear" w:color="auto" w:fill="92D050"/>
+            <w:tcMar>
+              <w:top w:w="85" w:type="dxa"/>
+              <w:left w:w="85" w:type="dxa"/>
+              <w:bottom w:w="85" w:type="dxa"/>
+              <w:right w:w="85" w:type="dxa"/>
+            </w:tcMar>
+          </w:tcPr>
+          <w:p>
+            <w:pPr>
+              <w:jc w:val="center"/>
+            </w:pPr>
+            <w:r>
+              <w:rPr>
+                <w:rFonts w:ascii="IBM Plex Sans" w:hAnsi="IBM Plex Sans"/>
+                <w:b/>
+                <w:color w:val="44546A" w:themeColor="text2"/>
+              </w:rPr>
+              <w:t>Customizing</w:t>
+            </w:r>
+          </w:p>
+        </w:tc>
+      </w:tr>
+      <w:tr>
+        <w:tc>
+          <w:tcPr>
+            <w:tcW w:w="10450" w:type="dxa"/>
+            <w:gridSpan w:val="3"/>
+            <w:tcBorders>
+              <w:bottom w:val="single" w:sz="4" w:space="0" w:color="auto"/>
+            </w:tcBorders>
+          </w:tcPr>
+          <w:p>
+            <w:pPr>
+              <w:rPr>
+                <w:sz w:val="22"/>
+              </w:rPr>
+            </w:pPr>
+            <w:r>
+              <w:rPr>
+                <w:sz w:val="22"/>
+              </w:rPr>
+              <w:t xml:space="preserve">If you use </w:t>
+            </w:r>
+            <w:r>
+              <w:rPr>
+                <w:b/>
+                <w:sz w:val="22"/>
+              </w:rPr>
+              <w:t>PRIMM</w:t>
+            </w:r>
+            <w:r>
+              <w:rPr>
+                <w:sz w:val="22"/>
+              </w:rPr>
+              <w:t xml:space="preserve"> approaches with your class, add a step where students predict how the project template works.</w:t>
+            </w:r>
+          </w:p>
+          <w:p>
+            <w:pPr>
+              <w:rPr>
+                <w:sz w:val="22"/>
+              </w:rPr>
+            </w:pPr>
+            <w:r>
+              <w:rPr>
+                <w:sz w:val="22"/>
+              </w:rPr>
+              <w:t xml:space="preserve">If you want to </w:t>
+            </w:r>
+            <w:r>
+              <w:rPr>
+                <w:b/>
+                <w:sz w:val="22"/>
+              </w:rPr>
+              <w:t>increase the amount of coding</w:t>
+            </w:r>
+            <w:r>
+              <w:rPr>
+                <w:sz w:val="22"/>
+              </w:rPr>
+              <w:t xml:space="preserve"> involved, delete some of the code from the project template and add steps to the worksheet so students code it themselves.</w:t>
+            </w:r>
+          </w:p>
+          <w:p>
+            <w:pPr>
+              <w:rPr>
+                <w:sz w:val="22"/>
+              </w:rPr>
+            </w:pPr>
+            <w:r>
+              <w:rPr>
+                <w:sz w:val="22"/>
+              </w:rPr>
+              <w:t xml:space="preserve">If you want to </w:t>
+            </w:r>
+            <w:r>
+              <w:rPr>
+                <w:b/>
+                <w:sz w:val="22"/>
+              </w:rPr>
+              <w:t>encourage problem solving</w:t>
+            </w:r>
+            <w:r>
+              <w:rPr>
+                <w:sz w:val="22"/>
+              </w:rPr>
+              <w:t>, delete some of the detail in the worksheets and provide more general instructions instead.</w:t>
+            </w:r>
+          </w:p>
+          <w:p>
+            <w:r>
+              <w:rPr>
+                <w:sz w:val="22"/>
+              </w:rPr>
+              <w:t>P</w:t>
+            </w:r>
+            <w:r>
+              <w:rPr>
+                <w:sz w:val="22"/>
+              </w:rPr>
+              <w:t>roject template files</w:t>
+            </w:r>
+            <w:r>
+              <w:rPr>
+                <w:sz w:val="22"/>
+              </w:rPr>
+              <w:t xml:space="preserve"> &amp;</w:t>
+            </w:r>
+            <w:r>
+              <w:rPr>
+                <w:sz w:val="22"/>
+              </w:rPr>
+              <w:t xml:space="preserve"> worksheets in MS Word format are available so you can </w:t>
+            </w:r>
+            <w:r>
+              <w:rPr>
+                <w:b/>
+                <w:sz w:val="22"/>
+              </w:rPr>
+              <w:t>modify them to suit your class</w:t>
+            </w:r>
+            <w:r>
+              <w:rPr>
+                <w:sz w:val="22"/>
+              </w:rPr>
+              <w:t>.</w:t>
+            </w:r>
+          </w:p>
+        </w:tc>
+      </w:tr>
+      <w:tr>
+        <w:tc>
+          <w:tcPr>
+            <w:tcW w:w="1696" w:type="dxa"/>
+            <w:gridSpan w:val="2"/>
+            <w:tcBorders>
+              <w:bottom w:val="single" w:sz="4" w:space="0" w:color="auto"/>
+            </w:tcBorders>
+          </w:tcPr>
+          <w:p>
+            <w:pPr>
+              <w:rPr>
+                <w:b/>
+              </w:rPr>
+            </w:pPr>
+            <w:r>
+              <w:rPr>
+                <w:b/>
+              </w:rPr>
+              <w:t>Project template</w:t>
+            </w:r>
+            <w:r>
+              <w:rPr>
+                <w:b/>
+              </w:rPr>
+              <w:t>s</w:t>
+            </w:r>
+          </w:p>
+        </w:tc>
+        <w:tc>
+          <w:tcPr>
+            <w:tcW w:w="8754" w:type="dxa"/>
+            <w:tcBorders>
+              <w:bottom w:val="single" w:sz="4" w:space="0" w:color="auto"/>
+            </w:tcBorders>
+          </w:tcPr>
+          <w:p>
+            <w:hyperlink r:id="rId42" w:history="1">
+              <w:r>
+                <w:rPr>
+                  <w:rStyle w:val="Hyperlink"/>
+                </w:rPr>
+                <w:t>https://github.com/IBM/taxinomitis-docs/tree/master/scratch-templates</w:t>
+              </w:r>
+            </w:hyperlink>
+          </w:p>
+          <w:p/>
+        </w:tc>
+      </w:tr>
+      <w:tr>
+        <w:tc>
+          <w:tcPr>
+            <w:tcW w:w="1696" w:type="dxa"/>
+            <w:gridSpan w:val="2"/>
+            <w:tcBorders>
+              <w:bottom w:val="single" w:sz="4" w:space="0" w:color="auto"/>
+            </w:tcBorders>
+          </w:tcPr>
+          <w:p>
+            <w:pPr>
+              <w:rPr>
+                <w:b/>
+              </w:rPr>
+            </w:pPr>
+            <w:r>
+              <w:rPr>
+                <w:b/>
+              </w:rPr>
+              <w:t>Worksheet</w:t>
+            </w:r>
+            <w:r>
+              <w:rPr>
+                <w:b/>
+              </w:rPr>
+              <w:t>s</w:t>
+            </w:r>
+          </w:p>
+        </w:tc>
+        <w:tc>
+          <w:tcPr>
+            <w:tcW w:w="8754" w:type="dxa"/>
+            <w:tcBorders>
+              <w:bottom w:val="single" w:sz="4" w:space="0" w:color="auto"/>
+            </w:tcBorders>
+          </w:tcPr>
+          <w:p>
+            <w:hyperlink r:id="rId43" w:history="1">
+              <w:r>
+                <w:rPr>
+                  <w:rStyle w:val="Hyperlink"/>
+                </w:rPr>
+                <w:t>https://github.com/IBM/taxinomitis-docs/tree/master/project-worksheets/msword</w:t>
+              </w:r>
+            </w:hyperlink>
+          </w:p>
+        </w:tc>
+      </w:tr>
+      <w:tr>
+        <w:tc>
+          <w:tcPr>
+            <w:tcW w:w="10450" w:type="dxa"/>
+            <w:gridSpan w:val="3"/>
+            <w:shd w:val="clear" w:color="auto" w:fill="92D050"/>
+            <w:tcMar>
+              <w:top w:w="85" w:type="dxa"/>
+              <w:left w:w="85" w:type="dxa"/>
+              <w:bottom w:w="85" w:type="dxa"/>
+              <w:right w:w="85" w:type="dxa"/>
+            </w:tcMar>
+          </w:tcPr>
+          <w:p>
+            <w:pPr>
+              <w:jc w:val="center"/>
+            </w:pPr>
+            <w:r>
+              <w:rPr>
+                <w:rFonts w:ascii="IBM Plex Sans" w:hAnsi="IBM Plex Sans"/>
+                <w:b/>
+                <w:color w:val="44546A" w:themeColor="text2"/>
+              </w:rPr>
+              <w:t>Help</w:t>
+            </w:r>
+          </w:p>
+        </w:tc>
+      </w:tr>
+      <w:tr>
+        <w:tc>
+          <w:tcPr>
+            <w:tcW w:w="1696" w:type="dxa"/>
+            <w:gridSpan w:val="2"/>
+          </w:tcPr>
+          <w:p>
+            <w:pPr>
+              <w:rPr>
+                <w:b/>
+              </w:rPr>
+            </w:pPr>
+            <w:r>
+              <w:rPr>
+                <w:b/>
+              </w:rPr>
+              <w:t>Potential issues</w:t>
+            </w:r>
+          </w:p>
+        </w:tc>
+        <w:tc>
+          <w:tcPr>
+            <w:tcW w:w="8754" w:type="dxa"/>
+          </w:tcPr>
+          <w:p>
+            <w:pPr>
+              <w:pStyle w:val="ListParagraph"/>
+              <w:numPr>
+                <w:ilvl w:val="0"/>
+                <w:numId w:val="1"/>
+              </w:numPr>
+              <w:ind w:left="455" w:hanging="425"/>
+            </w:pPr>
+            <w:r>
+              <w:t>Videos/photos taken by the webcam for this project are not uploaded to anywhere and will not leave their computer. All of the analysis is performed in the web browser.</w:t>
+            </w:r>
+          </w:p>
+          <w:p>
+            <w:pPr>
+              <w:pStyle w:val="ListParagraph"/>
+              <w:numPr>
+                <w:ilvl w:val="0"/>
+                <w:numId w:val="1"/>
+              </w:numPr>
+              <w:ind w:left="455" w:hanging="425"/>
+            </w:pPr>
+            <w:r>
+              <w:t>“https://machinelearningforkids.co.uk” is a long URL to type for some children. You may find it easier to set up a bookmark that they can click on instead.</w:t>
+            </w:r>
+          </w:p>
+          <w:p>
+            <w:pPr>
+              <w:rPr>
+                <w:sz w:val="11"/>
+              </w:rPr>
+            </w:pPr>
+          </w:p>
+          <w:p>
+            <w:r>
+              <w:t xml:space="preserve">General troubleshooting and help at </w:t>
+            </w:r>
+            <w:hyperlink r:id="rId44" w:history="1">
+              <w:r>
+                <w:rPr>
+                  <w:rStyle w:val="Hyperlink"/>
+                </w:rPr>
+                <w:t>https://machinelearningforkids.co.uk/help</w:t>
+              </w:r>
+            </w:hyperlink>
+            <w:r>
+              <w:t xml:space="preserve"> </w:t>
+            </w:r>
+          </w:p>
+          <w:p>
+            <w:pPr>
+              <w:rPr>
+                <w:sz w:val="13"/>
+              </w:rPr>
+            </w:pPr>
+          </w:p>
+        </w:tc>
+      </w:tr>
+    </w:tbl>
     <w:p/>
     <w:p/>
     <w:p/>
@@ -9634,7 +10666,7 @@
               </w:rPr>
               <w:t xml:space="preserve">(download from </w:t>
             </w:r>
-            <w:hyperlink r:id="rId41" w:history="1">
+            <w:hyperlink r:id="rId45" w:history="1">
               <w:r>
                 <w:rPr>
                   <w:rStyle w:val="Hyperlink"/>
@@ -9959,7 +10991,7 @@
               </w:rPr>
               <w:t xml:space="preserve">more detail at: </w:t>
             </w:r>
-            <w:hyperlink r:id="rId42" w:history="1">
+            <w:hyperlink r:id="rId46" w:history="1">
               <w:r>
                 <w:rPr>
                   <w:rStyle w:val="Hyperlink"/>
@@ -10173,7 +11205,7 @@
             </w:tcBorders>
           </w:tcPr>
           <w:p>
-            <w:hyperlink r:id="rId43" w:history="1">
+            <w:hyperlink r:id="rId47" w:history="1">
               <w:r>
                 <w:rPr>
                   <w:rStyle w:val="Hyperlink"/>
@@ -10226,7 +11258,7 @@
             </w:tcBorders>
           </w:tcPr>
           <w:p>
-            <w:hyperlink r:id="rId44" w:history="1">
+            <w:hyperlink r:id="rId48" w:history="1">
               <w:r>
                 <w:rPr>
                   <w:rStyle w:val="Hyperlink"/>
@@ -10335,7 +11367,7 @@
             <w:r>
               <w:t xml:space="preserve">General troubleshooting and help at </w:t>
             </w:r>
-            <w:hyperlink r:id="rId45" w:history="1">
+            <w:hyperlink r:id="rId49" w:history="1">
               <w:r>
                 <w:rPr>
                   <w:rStyle w:val="Hyperlink"/>
@@ -10844,7 +11876,7 @@
               </w:rPr>
               <w:t xml:space="preserve">(download from </w:t>
             </w:r>
-            <w:hyperlink r:id="rId46" w:history="1">
+            <w:hyperlink r:id="rId50" w:history="1">
               <w:r>
                 <w:rPr>
                   <w:rStyle w:val="Hyperlink"/>
@@ -11181,7 +12213,7 @@
             </w:tcBorders>
           </w:tcPr>
           <w:p>
-            <w:hyperlink r:id="rId47" w:history="1">
+            <w:hyperlink r:id="rId51" w:history="1">
               <w:r>
                 <w:rPr>
                   <w:rStyle w:val="Hyperlink"/>
@@ -11294,7 +12326,7 @@
             <w:r>
               <w:t xml:space="preserve">General troubleshooting and help at </w:t>
             </w:r>
-            <w:hyperlink r:id="rId48" w:history="1">
+            <w:hyperlink r:id="rId52" w:history="1">
               <w:r>
                 <w:rPr>
                   <w:rStyle w:val="Hyperlink"/>
@@ -11785,7 +12817,7 @@
               </w:rPr>
               <w:t xml:space="preserve">(download from </w:t>
             </w:r>
-            <w:hyperlink r:id="rId49" w:history="1">
+            <w:hyperlink r:id="rId53" w:history="1">
               <w:r>
                 <w:rPr>
                   <w:rStyle w:val="Hyperlink"/>
@@ -12178,7 +13210,7 @@
             </w:tcBorders>
           </w:tcPr>
           <w:p>
-            <w:hyperlink r:id="rId50" w:history="1">
+            <w:hyperlink r:id="rId54" w:history="1">
               <w:r>
                 <w:rPr>
                   <w:rStyle w:val="Hyperlink"/>
@@ -12232,7 +13264,7 @@
             </w:tcBorders>
           </w:tcPr>
           <w:p>
-            <w:hyperlink r:id="rId51" w:history="1">
+            <w:hyperlink r:id="rId55" w:history="1">
               <w:r>
                 <w:rPr>
                   <w:rStyle w:val="Hyperlink"/>
@@ -12350,7 +13382,7 @@
             <w:r>
               <w:t xml:space="preserve">General troubleshooting and help at </w:t>
             </w:r>
-            <w:hyperlink r:id="rId52" w:history="1">
+            <w:hyperlink r:id="rId56" w:history="1">
               <w:r>
                 <w:rPr>
                   <w:rStyle w:val="Hyperlink"/>
@@ -12838,7 +13870,7 @@
               </w:rPr>
               <w:t xml:space="preserve">(download from </w:t>
             </w:r>
-            <w:hyperlink r:id="rId53" w:history="1">
+            <w:hyperlink r:id="rId57" w:history="1">
               <w:r>
                 <w:rPr>
                   <w:rStyle w:val="Hyperlink"/>
@@ -13219,7 +14251,7 @@
             </w:tcBorders>
           </w:tcPr>
           <w:p>
-            <w:hyperlink r:id="rId54" w:history="1">
+            <w:hyperlink r:id="rId58" w:history="1">
               <w:r>
                 <w:rPr>
                   <w:rStyle w:val="Hyperlink"/>
@@ -13273,7 +14305,7 @@
             </w:tcBorders>
           </w:tcPr>
           <w:p>
-            <w:hyperlink r:id="rId55" w:history="1">
+            <w:hyperlink r:id="rId59" w:history="1">
               <w:r>
                 <w:rPr>
                   <w:rStyle w:val="Hyperlink"/>
@@ -13354,7 +14386,7 @@
             <w:r>
               <w:t xml:space="preserve"> look at the responses from an AI system at </w:t>
             </w:r>
-            <w:hyperlink r:id="rId56" w:history="1">
+            <w:hyperlink r:id="rId60" w:history="1">
               <w:r>
                 <w:rPr>
                   <w:rStyle w:val="Hyperlink"/>
@@ -13402,7 +14434,7 @@
             <w:r>
               <w:t xml:space="preserve">General troubleshooting and help at </w:t>
             </w:r>
-            <w:hyperlink r:id="rId57" w:history="1">
+            <w:hyperlink r:id="rId61" w:history="1">
               <w:r>
                 <w:rPr>
                   <w:rStyle w:val="Hyperlink"/>
@@ -13901,7 +14933,7 @@
               </w:rPr>
               <w:t xml:space="preserve">(download from </w:t>
             </w:r>
-            <w:hyperlink r:id="rId58" w:history="1">
+            <w:hyperlink r:id="rId62" w:history="1">
               <w:r>
                 <w:rPr>
                   <w:rStyle w:val="Hyperlink"/>
@@ -14394,7 +15426,7 @@
             </w:tcBorders>
           </w:tcPr>
           <w:p>
-            <w:hyperlink r:id="rId59" w:history="1">
+            <w:hyperlink r:id="rId63" w:history="1">
               <w:r>
                 <w:rPr>
                   <w:rStyle w:val="Hyperlink"/>
@@ -14447,7 +15479,7 @@
             </w:tcBorders>
           </w:tcPr>
           <w:p>
-            <w:hyperlink r:id="rId60" w:history="1">
+            <w:hyperlink r:id="rId64" w:history="1">
               <w:r>
                 <w:rPr>
                   <w:rStyle w:val="Hyperlink"/>
@@ -14649,7 +15681,7 @@
             <w:r>
               <w:t xml:space="preserve">General troubleshooting and help at </w:t>
             </w:r>
-            <w:hyperlink r:id="rId61" w:history="1">
+            <w:hyperlink r:id="rId65" w:history="1">
               <w:r>
                 <w:rPr>
                   <w:rStyle w:val="Hyperlink"/>
@@ -15191,7 +16223,7 @@
               </w:rPr>
               <w:t xml:space="preserve">(download from </w:t>
             </w:r>
-            <w:hyperlink r:id="rId62" w:history="1">
+            <w:hyperlink r:id="rId66" w:history="1">
               <w:r>
                 <w:rPr>
                   <w:rStyle w:val="Hyperlink"/>
@@ -15529,7 +16561,7 @@
             </w:tcBorders>
           </w:tcPr>
           <w:p>
-            <w:hyperlink r:id="rId63" w:history="1">
+            <w:hyperlink r:id="rId67" w:history="1">
               <w:r>
                 <w:rPr>
                   <w:rStyle w:val="Hyperlink"/>
@@ -15577,7 +16609,7 @@
             </w:tcBorders>
           </w:tcPr>
           <w:p>
-            <w:hyperlink r:id="rId64" w:history="1">
+            <w:hyperlink r:id="rId68" w:history="1">
               <w:r>
                 <w:rPr>
                   <w:rStyle w:val="Hyperlink"/>
@@ -15739,7 +16771,7 @@
             <w:r>
               <w:t xml:space="preserve">General troubleshooting and help at </w:t>
             </w:r>
-            <w:hyperlink r:id="rId65" w:history="1">
+            <w:hyperlink r:id="rId69" w:history="1">
               <w:r>
                 <w:rPr>
                   <w:rStyle w:val="Hyperlink"/>
@@ -16285,7 +17317,7 @@
               </w:rPr>
               <w:t xml:space="preserve">(download from </w:t>
             </w:r>
-            <w:hyperlink r:id="rId66" w:history="1">
+            <w:hyperlink r:id="rId70" w:history="1">
               <w:r>
                 <w:rPr>
                   <w:rStyle w:val="Hyperlink"/>
@@ -16710,7 +17742,7 @@
             </w:tcBorders>
           </w:tcPr>
           <w:p>
-            <w:hyperlink r:id="rId67" w:history="1">
+            <w:hyperlink r:id="rId71" w:history="1">
               <w:r>
                 <w:rPr>
                   <w:rStyle w:val="Hyperlink"/>
@@ -16798,7 +17830,7 @@
             <w:r>
               <w:t xml:space="preserve">A video of the finished app in action is available at </w:t>
             </w:r>
-            <w:hyperlink r:id="rId68" w:history="1">
+            <w:hyperlink r:id="rId72" w:history="1">
               <w:r>
                 <w:rPr>
                   <w:rStyle w:val="Hyperlink"/>
@@ -16815,7 +17847,7 @@
             <w:r>
               <w:t xml:space="preserve">General troubleshooting and help at </w:t>
             </w:r>
-            <w:hyperlink r:id="rId69" w:history="1">
+            <w:hyperlink r:id="rId73" w:history="1">
               <w:r>
                 <w:rPr>
                   <w:rStyle w:val="Hyperlink"/>
@@ -17394,7 +18426,7 @@
               </w:rPr>
               <w:t xml:space="preserve">(download from </w:t>
             </w:r>
-            <w:hyperlink r:id="rId70" w:history="1">
+            <w:hyperlink r:id="rId74" w:history="1">
               <w:r>
                 <w:rPr>
                   <w:rStyle w:val="Hyperlink"/>
@@ -17791,7 +18823,7 @@
             </w:tcBorders>
           </w:tcPr>
           <w:p>
-            <w:hyperlink r:id="rId71" w:history="1">
+            <w:hyperlink r:id="rId75" w:history="1">
               <w:r>
                 <w:rPr>
                   <w:rStyle w:val="Hyperlink"/>
@@ -17839,7 +18871,7 @@
             </w:tcBorders>
           </w:tcPr>
           <w:p>
-            <w:hyperlink r:id="rId72" w:history="1">
+            <w:hyperlink r:id="rId76" w:history="1">
               <w:r>
                 <w:rPr>
                   <w:rStyle w:val="Hyperlink"/>
@@ -17994,7 +19026,7 @@
             <w:r>
               <w:t xml:space="preserve">General troubleshooting and help at </w:t>
             </w:r>
-            <w:hyperlink r:id="rId73" w:history="1">
+            <w:hyperlink r:id="rId77" w:history="1">
               <w:r>
                 <w:rPr>
                   <w:rStyle w:val="Hyperlink"/>
@@ -18553,7 +19585,7 @@
               </w:rPr>
               <w:t xml:space="preserve">from </w:t>
             </w:r>
-            <w:hyperlink r:id="rId74" w:history="1">
+            <w:hyperlink r:id="rId78" w:history="1">
               <w:r>
                 <w:rPr>
                   <w:rStyle w:val="Hyperlink"/>
@@ -19046,7 +20078,7 @@
             <w:r>
               <w:t xml:space="preserve">General troubleshooting and help at </w:t>
             </w:r>
-            <w:hyperlink r:id="rId75" w:history="1">
+            <w:hyperlink r:id="rId79" w:history="1">
               <w:r>
                 <w:rPr>
                   <w:rStyle w:val="Hyperlink"/>
@@ -19582,7 +20614,7 @@
               </w:rPr>
               <w:t xml:space="preserve">(download from </w:t>
             </w:r>
-            <w:hyperlink r:id="rId76" w:history="1">
+            <w:hyperlink r:id="rId80" w:history="1">
               <w:r>
                 <w:rPr>
                   <w:rStyle w:val="Hyperlink"/>
@@ -20017,7 +21049,7 @@
             </w:tcBorders>
           </w:tcPr>
           <w:p>
-            <w:hyperlink r:id="rId77" w:history="1">
+            <w:hyperlink r:id="rId81" w:history="1">
               <w:r>
                 <w:rPr>
                   <w:rStyle w:val="Hyperlink"/>
@@ -20065,7 +21097,7 @@
             </w:tcBorders>
           </w:tcPr>
           <w:p>
-            <w:hyperlink r:id="rId78" w:history="1">
+            <w:hyperlink r:id="rId82" w:history="1">
               <w:r>
                 <w:rPr>
                   <w:rStyle w:val="Hyperlink"/>
@@ -20237,7 +21269,7 @@
             <w:r>
               <w:t xml:space="preserve">General troubleshooting and help at </w:t>
             </w:r>
-            <w:hyperlink r:id="rId79" w:history="1">
+            <w:hyperlink r:id="rId83" w:history="1">
               <w:r>
                 <w:rPr>
                   <w:rStyle w:val="Hyperlink"/>
@@ -20800,7 +21832,7 @@
               </w:rPr>
               <w:t xml:space="preserve">(download from </w:t>
             </w:r>
-            <w:hyperlink r:id="rId80" w:history="1">
+            <w:hyperlink r:id="rId84" w:history="1">
               <w:r>
                 <w:rPr>
                   <w:rStyle w:val="Hyperlink"/>
@@ -21201,7 +22233,7 @@
             <w:r>
               <w:t xml:space="preserve">General troubleshooting and help at </w:t>
             </w:r>
-            <w:hyperlink r:id="rId81" w:history="1">
+            <w:hyperlink r:id="rId85" w:history="1">
               <w:r>
                 <w:rPr>
                   <w:rStyle w:val="Hyperlink"/>
@@ -21704,7 +22736,7 @@
               </w:rPr>
               <w:t xml:space="preserve">(download from </w:t>
             </w:r>
-            <w:hyperlink r:id="rId82" w:history="1">
+            <w:hyperlink r:id="rId86" w:history="1">
               <w:r>
                 <w:rPr>
                   <w:rStyle w:val="Hyperlink"/>
@@ -22082,7 +23114,7 @@
             <w:r>
               <w:t xml:space="preserve">General troubleshooting and help at </w:t>
             </w:r>
-            <w:hyperlink r:id="rId83" w:history="1">
+            <w:hyperlink r:id="rId87" w:history="1">
               <w:r>
                 <w:rPr>
                   <w:rStyle w:val="Hyperlink"/>
@@ -22679,7 +23711,7 @@
               </w:rPr>
               <w:t xml:space="preserve">(download from </w:t>
             </w:r>
-            <w:hyperlink r:id="rId84" w:history="1">
+            <w:hyperlink r:id="rId88" w:history="1">
               <w:r>
                 <w:rPr>
                   <w:rStyle w:val="Hyperlink"/>
@@ -23017,7 +24049,7 @@
             </w:tcBorders>
           </w:tcPr>
           <w:p>
-            <w:hyperlink r:id="rId85" w:history="1">
+            <w:hyperlink r:id="rId89" w:history="1">
               <w:r>
                 <w:rPr>
                   <w:rStyle w:val="Hyperlink"/>
@@ -23065,7 +24097,7 @@
             </w:tcBorders>
           </w:tcPr>
           <w:p>
-            <w:hyperlink r:id="rId86" w:history="1">
+            <w:hyperlink r:id="rId90" w:history="1">
               <w:r>
                 <w:rPr>
                   <w:rStyle w:val="Hyperlink"/>
@@ -23165,7 +24197,7 @@
             <w:r>
               <w:t xml:space="preserve">General troubleshooting and help at </w:t>
             </w:r>
-            <w:hyperlink r:id="rId87" w:history="1">
+            <w:hyperlink r:id="rId91" w:history="1">
               <w:r>
                 <w:rPr>
                   <w:rStyle w:val="Hyperlink"/>
@@ -23659,7 +24691,7 @@
               </w:rPr>
               <w:t xml:space="preserve">(download from </w:t>
             </w:r>
-            <w:hyperlink r:id="rId88" w:history="1">
+            <w:hyperlink r:id="rId92" w:history="1">
               <w:r>
                 <w:rPr>
                   <w:rStyle w:val="Hyperlink"/>
@@ -23997,7 +25029,7 @@
             </w:tcBorders>
           </w:tcPr>
           <w:p>
-            <w:hyperlink r:id="rId89" w:history="1">
+            <w:hyperlink r:id="rId93" w:history="1">
               <w:r>
                 <w:rPr>
                   <w:rStyle w:val="Hyperlink"/>
@@ -24045,7 +25077,7 @@
             </w:tcBorders>
           </w:tcPr>
           <w:p>
-            <w:hyperlink r:id="rId90" w:history="1">
+            <w:hyperlink r:id="rId94" w:history="1">
               <w:r>
                 <w:rPr>
                   <w:rStyle w:val="Hyperlink"/>
@@ -24219,7 +25251,7 @@
             <w:r>
               <w:t xml:space="preserve">General troubleshooting and help at </w:t>
             </w:r>
-            <w:hyperlink r:id="rId91" w:history="1">
+            <w:hyperlink r:id="rId95" w:history="1">
               <w:r>
                 <w:rPr>
                   <w:rStyle w:val="Hyperlink"/>
@@ -24720,7 +25752,7 @@
               </w:rPr>
               <w:t xml:space="preserve">(download from </w:t>
             </w:r>
-            <w:hyperlink r:id="rId92" w:history="1">
+            <w:hyperlink r:id="rId96" w:history="1">
               <w:r>
                 <w:rPr>
                   <w:rStyle w:val="Hyperlink"/>
@@ -25037,7 +26069,7 @@
             <w:r>
               <w:t xml:space="preserve">General troubleshooting and help at </w:t>
             </w:r>
-            <w:hyperlink r:id="rId93" w:history="1">
+            <w:hyperlink r:id="rId97" w:history="1">
               <w:r>
                 <w:rPr>
                   <w:rStyle w:val="Hyperlink"/>
@@ -25586,7 +26618,7 @@
               </w:rPr>
               <w:t xml:space="preserve">(download from </w:t>
             </w:r>
-            <w:hyperlink r:id="rId94" w:history="1">
+            <w:hyperlink r:id="rId98" w:history="1">
               <w:r>
                 <w:rPr>
                   <w:rStyle w:val="Hyperlink"/>
@@ -25927,7 +26959,7 @@
             </w:tcBorders>
           </w:tcPr>
           <w:p>
-            <w:hyperlink r:id="rId95" w:history="1">
+            <w:hyperlink r:id="rId99" w:history="1">
               <w:r>
                 <w:rPr>
                   <w:rStyle w:val="Hyperlink"/>
@@ -25976,7 +27008,7 @@
             </w:tcBorders>
           </w:tcPr>
           <w:p>
-            <w:hyperlink r:id="rId96" w:history="1">
+            <w:hyperlink r:id="rId100" w:history="1">
               <w:r>
                 <w:rPr>
                   <w:rStyle w:val="Hyperlink"/>
@@ -26095,7 +27127,7 @@
             <w:r>
               <w:t xml:space="preserve">General troubleshooting and help at </w:t>
             </w:r>
-            <w:hyperlink r:id="rId97" w:history="1">
+            <w:hyperlink r:id="rId101" w:history="1">
               <w:r>
                 <w:rPr>
                   <w:rStyle w:val="Hyperlink"/>
@@ -26621,7 +27653,7 @@
               </w:rPr>
               <w:t xml:space="preserve">(download from </w:t>
             </w:r>
-            <w:hyperlink r:id="rId98" w:history="1">
+            <w:hyperlink r:id="rId102" w:history="1">
               <w:r>
                 <w:rPr>
                   <w:rStyle w:val="Hyperlink"/>
@@ -26822,7 +27854,7 @@
               </w:rPr>
               <w:t xml:space="preserve">more detail at: </w:t>
             </w:r>
-            <w:hyperlink r:id="rId99" w:history="1">
+            <w:hyperlink r:id="rId103" w:history="1">
               <w:r>
                 <w:rPr>
                   <w:rStyle w:val="Hyperlink"/>
@@ -27035,7 +28067,7 @@
             </w:tcBorders>
           </w:tcPr>
           <w:p>
-            <w:hyperlink r:id="rId100" w:history="1">
+            <w:hyperlink r:id="rId104" w:history="1">
               <w:r>
                 <w:rPr>
                   <w:rStyle w:val="Hyperlink"/>
@@ -27084,7 +28116,7 @@
             </w:tcBorders>
           </w:tcPr>
           <w:p>
-            <w:hyperlink r:id="rId101" w:history="1">
+            <w:hyperlink r:id="rId105" w:history="1">
               <w:r>
                 <w:rPr>
                   <w:rStyle w:val="Hyperlink"/>
@@ -27209,7 +28241,7 @@
             <w:r>
               <w:t xml:space="preserve">General troubleshooting and help at </w:t>
             </w:r>
-            <w:hyperlink r:id="rId102" w:history="1">
+            <w:hyperlink r:id="rId106" w:history="1">
               <w:r>
                 <w:rPr>
                   <w:rStyle w:val="Hyperlink"/>
@@ -27754,7 +28786,7 @@
               </w:rPr>
               <w:t xml:space="preserve">(download from </w:t>
             </w:r>
-            <w:hyperlink r:id="rId103" w:history="1">
+            <w:hyperlink r:id="rId107" w:history="1">
               <w:r>
                 <w:rPr>
                   <w:rStyle w:val="Hyperlink"/>
@@ -28042,7 +29074,7 @@
             <w:r>
               <w:t xml:space="preserve">General troubleshooting and help at </w:t>
             </w:r>
-            <w:hyperlink r:id="rId104" w:history="1">
+            <w:hyperlink r:id="rId108" w:history="1">
               <w:r>
                 <w:rPr>
                   <w:rStyle w:val="Hyperlink"/>
@@ -28585,7 +29617,7 @@
               </w:rPr>
               <w:t xml:space="preserve">(download from </w:t>
             </w:r>
-            <w:hyperlink r:id="rId105" w:history="1">
+            <w:hyperlink r:id="rId109" w:history="1">
               <w:r>
                 <w:rPr>
                   <w:rStyle w:val="Hyperlink"/>
@@ -28989,7 +30021,7 @@
             </w:tcBorders>
           </w:tcPr>
           <w:p>
-            <w:hyperlink r:id="rId106" w:history="1">
+            <w:hyperlink r:id="rId110" w:history="1">
               <w:r>
                 <w:rPr>
                   <w:rStyle w:val="Hyperlink"/>
@@ -29038,7 +30070,7 @@
             </w:tcBorders>
           </w:tcPr>
           <w:p>
-            <w:hyperlink r:id="rId107" w:history="1">
+            <w:hyperlink r:id="rId111" w:history="1">
               <w:r>
                 <w:rPr>
                   <w:rStyle w:val="Hyperlink"/>
@@ -29169,7 +30201,7 @@
             <w:r>
               <w:t xml:space="preserve">General troubleshooting and help at </w:t>
             </w:r>
-            <w:hyperlink r:id="rId108" w:history="1">
+            <w:hyperlink r:id="rId112" w:history="1">
               <w:r>
                 <w:rPr>
                   <w:rStyle w:val="Hyperlink"/>
@@ -29661,7 +30693,7 @@
               </w:rPr>
               <w:t xml:space="preserve">(download from </w:t>
             </w:r>
-            <w:hyperlink r:id="rId109" w:history="1">
+            <w:hyperlink r:id="rId113" w:history="1">
               <w:r>
                 <w:rPr>
                   <w:rStyle w:val="Hyperlink"/>
@@ -29971,7 +31003,7 @@
             <w:r>
               <w:t xml:space="preserve">General troubleshooting and help at </w:t>
             </w:r>
-            <w:hyperlink r:id="rId110" w:history="1">
+            <w:hyperlink r:id="rId114" w:history="1">
               <w:r>
                 <w:rPr>
                   <w:rStyle w:val="Hyperlink"/>
@@ -30480,7 +31512,7 @@
               </w:rPr>
               <w:t xml:space="preserve">(download from </w:t>
             </w:r>
-            <w:hyperlink r:id="rId111" w:history="1">
+            <w:hyperlink r:id="rId115" w:history="1">
               <w:r>
                 <w:rPr>
                   <w:rStyle w:val="Hyperlink"/>
@@ -30737,7 +31769,7 @@
             <w:r>
               <w:t xml:space="preserve">General troubleshooting and help at </w:t>
             </w:r>
-            <w:hyperlink r:id="rId112" w:history="1">
+            <w:hyperlink r:id="rId116" w:history="1">
               <w:r>
                 <w:rPr>
                   <w:rStyle w:val="Hyperlink"/>
@@ -31237,7 +32269,7 @@
               </w:rPr>
               <w:t xml:space="preserve">(download from </w:t>
             </w:r>
-            <w:hyperlink r:id="rId113" w:history="1">
+            <w:hyperlink r:id="rId117" w:history="1">
               <w:r>
                 <w:rPr>
                   <w:rStyle w:val="Hyperlink"/>
@@ -31527,7 +32559,7 @@
             <w:r>
               <w:t xml:space="preserve"> before the class. See </w:t>
             </w:r>
-            <w:hyperlink r:id="rId114" w:anchor="install" w:history="1">
+            <w:hyperlink r:id="rId118" w:anchor="install" w:history="1">
               <w:r>
                 <w:rPr>
                   <w:rStyle w:val="Hyperlink"/>
@@ -31563,7 +32595,7 @@
             <w:r>
               <w:t xml:space="preserve"> the original Word doc of the worksheet from </w:t>
             </w:r>
-            <w:hyperlink r:id="rId115" w:history="1">
+            <w:hyperlink r:id="rId119" w:history="1">
               <w:r>
                 <w:rPr>
                   <w:rStyle w:val="Hyperlink"/>
@@ -31753,7 +32785,7 @@
             <w:r>
               <w:t xml:space="preserve">General troubleshooting and help at </w:t>
             </w:r>
-            <w:hyperlink r:id="rId116" w:history="1">
+            <w:hyperlink r:id="rId120" w:history="1">
               <w:r>
                 <w:rPr>
                   <w:rStyle w:val="Hyperlink"/>
@@ -32259,7 +33291,7 @@
               </w:rPr>
               <w:t xml:space="preserve">(download from </w:t>
             </w:r>
-            <w:hyperlink r:id="rId117" w:history="1">
+            <w:hyperlink r:id="rId121" w:history="1">
               <w:r>
                 <w:rPr>
                   <w:rStyle w:val="Hyperlink"/>
@@ -32448,7 +33480,7 @@
               </w:rPr>
               <w:t xml:space="preserve">more detail at: </w:t>
             </w:r>
-            <w:hyperlink r:id="rId118" w:history="1">
+            <w:hyperlink r:id="rId122" w:history="1">
               <w:r>
                 <w:rPr>
                   <w:rStyle w:val="Hyperlink"/>
@@ -32662,7 +33694,7 @@
             </w:tcBorders>
           </w:tcPr>
           <w:p>
-            <w:hyperlink r:id="rId119" w:history="1">
+            <w:hyperlink r:id="rId123" w:history="1">
               <w:r>
                 <w:rPr>
                   <w:rStyle w:val="Hyperlink"/>
@@ -32711,7 +33743,7 @@
             </w:tcBorders>
           </w:tcPr>
           <w:p>
-            <w:hyperlink r:id="rId120" w:history="1">
+            <w:hyperlink r:id="rId124" w:history="1">
               <w:r>
                 <w:rPr>
                   <w:rStyle w:val="Hyperlink"/>
@@ -32843,7 +33875,7 @@
             <w:r>
               <w:t xml:space="preserve">General troubleshooting and help at </w:t>
             </w:r>
-            <w:hyperlink r:id="rId121" w:history="1">
+            <w:hyperlink r:id="rId125" w:history="1">
               <w:r>
                 <w:rPr>
                   <w:rStyle w:val="Hyperlink"/>
@@ -33389,7 +34421,7 @@
               </w:rPr>
               <w:t xml:space="preserve">(download from </w:t>
             </w:r>
-            <w:hyperlink r:id="rId122" w:history="1">
+            <w:hyperlink r:id="rId126" w:history="1">
               <w:r>
                 <w:rPr>
                   <w:rStyle w:val="Hyperlink"/>
@@ -33690,7 +34722,7 @@
               </w:rPr>
               <w:t xml:space="preserve">more detail at: </w:t>
             </w:r>
-            <w:hyperlink r:id="rId123" w:history="1">
+            <w:hyperlink r:id="rId127" w:history="1">
               <w:r>
                 <w:rPr>
                   <w:rStyle w:val="Hyperlink"/>
@@ -33904,7 +34936,7 @@
             </w:tcBorders>
           </w:tcPr>
           <w:p>
-            <w:hyperlink r:id="rId124" w:history="1">
+            <w:hyperlink r:id="rId128" w:history="1">
               <w:r>
                 <w:rPr>
                   <w:rStyle w:val="Hyperlink"/>
@@ -33952,7 +34984,7 @@
             </w:tcBorders>
           </w:tcPr>
           <w:p>
-            <w:hyperlink r:id="rId125" w:history="1">
+            <w:hyperlink r:id="rId129" w:history="1">
               <w:r>
                 <w:rPr>
                   <w:rStyle w:val="Hyperlink"/>
@@ -34059,7 +35091,7 @@
             <w:r>
               <w:t xml:space="preserve">General troubleshooting and help at </w:t>
             </w:r>
-            <w:hyperlink r:id="rId126" w:history="1">
+            <w:hyperlink r:id="rId130" w:history="1">
               <w:r>
                 <w:rPr>
                   <w:rStyle w:val="Hyperlink"/>
@@ -34541,7 +35573,7 @@
               </w:rPr>
               <w:t xml:space="preserve">(download from </w:t>
             </w:r>
-            <w:hyperlink r:id="rId127" w:history="1">
+            <w:hyperlink r:id="rId131" w:history="1">
               <w:r>
                 <w:rPr>
                   <w:rStyle w:val="Hyperlink"/>
@@ -34770,7 +35802,7 @@
               </w:rPr>
               <w:t xml:space="preserve">more detail at: </w:t>
             </w:r>
-            <w:hyperlink r:id="rId128" w:history="1">
+            <w:hyperlink r:id="rId132" w:history="1">
               <w:r>
                 <w:rPr>
                   <w:rStyle w:val="Hyperlink"/>
@@ -34984,7 +36016,7 @@
             </w:tcBorders>
           </w:tcPr>
           <w:p>
-            <w:hyperlink r:id="rId129" w:history="1">
+            <w:hyperlink r:id="rId133" w:history="1">
               <w:r>
                 <w:rPr>
                   <w:rStyle w:val="Hyperlink"/>
@@ -35032,7 +36064,7 @@
             </w:tcBorders>
           </w:tcPr>
           <w:p>
-            <w:hyperlink r:id="rId130" w:history="1">
+            <w:hyperlink r:id="rId134" w:history="1">
               <w:r>
                 <w:rPr>
                   <w:rStyle w:val="Hyperlink"/>
@@ -35147,7 +36179,7 @@
             <w:r>
               <w:t xml:space="preserve">General troubleshooting and help at </w:t>
             </w:r>
-            <w:hyperlink r:id="rId131" w:history="1">
+            <w:hyperlink r:id="rId135" w:history="1">
               <w:r>
                 <w:rPr>
                   <w:rStyle w:val="Hyperlink"/>
@@ -35633,7 +36665,7 @@
               </w:rPr>
               <w:t xml:space="preserve">(download from </w:t>
             </w:r>
-            <w:hyperlink r:id="rId132" w:history="1">
+            <w:hyperlink r:id="rId136" w:history="1">
               <w:r>
                 <w:rPr>
                   <w:rStyle w:val="Hyperlink"/>
@@ -35862,7 +36894,7 @@
               </w:rPr>
               <w:t xml:space="preserve">more detail at: </w:t>
             </w:r>
-            <w:hyperlink r:id="rId133" w:history="1">
+            <w:hyperlink r:id="rId137" w:history="1">
               <w:r>
                 <w:rPr>
                   <w:rStyle w:val="Hyperlink"/>
@@ -36076,7 +37108,7 @@
             </w:tcBorders>
           </w:tcPr>
           <w:p>
-            <w:hyperlink r:id="rId134" w:history="1">
+            <w:hyperlink r:id="rId138" w:history="1">
               <w:r>
                 <w:rPr>
                   <w:rStyle w:val="Hyperlink"/>
@@ -36124,7 +37156,7 @@
             </w:tcBorders>
           </w:tcPr>
           <w:p>
-            <w:hyperlink r:id="rId135" w:history="1">
+            <w:hyperlink r:id="rId139" w:history="1">
               <w:r>
                 <w:rPr>
                   <w:rStyle w:val="Hyperlink"/>
@@ -36239,7 +37271,7 @@
             <w:r>
               <w:t xml:space="preserve">General troubleshooting and help at </w:t>
             </w:r>
-            <w:hyperlink r:id="rId136" w:history="1">
+            <w:hyperlink r:id="rId140" w:history="1">
               <w:r>
                 <w:rPr>
                   <w:rStyle w:val="Hyperlink"/>
@@ -36720,7 +37752,7 @@
               </w:rPr>
               <w:t xml:space="preserve">(download from </w:t>
             </w:r>
-            <w:hyperlink r:id="rId137" w:history="1">
+            <w:hyperlink r:id="rId141" w:history="1">
               <w:r>
                 <w:rPr>
                   <w:rStyle w:val="Hyperlink"/>
@@ -36944,7 +37976,7 @@
               </w:rPr>
               <w:t xml:space="preserve">more detail at: </w:t>
             </w:r>
-            <w:hyperlink r:id="rId138" w:history="1">
+            <w:hyperlink r:id="rId142" w:history="1">
               <w:r>
                 <w:rPr>
                   <w:rStyle w:val="Hyperlink"/>
@@ -37159,7 +38191,7 @@
             </w:tcBorders>
           </w:tcPr>
           <w:p>
-            <w:hyperlink r:id="rId139" w:history="1">
+            <w:hyperlink r:id="rId143" w:history="1">
               <w:r>
                 <w:rPr>
                   <w:rStyle w:val="Hyperlink"/>
@@ -37208,7 +38240,7 @@
             </w:tcBorders>
           </w:tcPr>
           <w:p>
-            <w:hyperlink r:id="rId140" w:history="1">
+            <w:hyperlink r:id="rId144" w:history="1">
               <w:r>
                 <w:rPr>
                   <w:rStyle w:val="Hyperlink"/>
@@ -37323,7 +38355,7 @@
             <w:r>
               <w:t xml:space="preserve">General troubleshooting and help at </w:t>
             </w:r>
-            <w:hyperlink r:id="rId141" w:history="1">
+            <w:hyperlink r:id="rId145" w:history="1">
               <w:r>
                 <w:rPr>
                   <w:rStyle w:val="Hyperlink"/>
@@ -37813,7 +38845,7 @@
               </w:rPr>
               <w:t xml:space="preserve">(download from </w:t>
             </w:r>
-            <w:hyperlink r:id="rId142" w:history="1">
+            <w:hyperlink r:id="rId146" w:history="1">
               <w:r>
                 <w:rPr>
                   <w:rStyle w:val="Hyperlink"/>
@@ -38190,7 +39222,7 @@
             </w:tcBorders>
           </w:tcPr>
           <w:p>
-            <w:hyperlink r:id="rId143" w:history="1">
+            <w:hyperlink r:id="rId147" w:history="1">
               <w:r>
                 <w:rPr>
                   <w:rStyle w:val="Hyperlink"/>
@@ -38243,7 +39275,7 @@
             </w:tcBorders>
           </w:tcPr>
           <w:p>
-            <w:hyperlink r:id="rId144" w:history="1">
+            <w:hyperlink r:id="rId148" w:history="1">
               <w:r>
                 <w:rPr>
                   <w:rStyle w:val="Hyperlink"/>
@@ -38359,7 +39391,7 @@
             <w:r>
               <w:t xml:space="preserve">General troubleshooting and help at </w:t>
             </w:r>
-            <w:hyperlink r:id="rId145" w:history="1">
+            <w:hyperlink r:id="rId149" w:history="1">
               <w:r>
                 <w:rPr>
                   <w:rStyle w:val="Hyperlink"/>
@@ -38860,7 +39892,7 @@
               </w:rPr>
               <w:t xml:space="preserve">(download from </w:t>
             </w:r>
-            <w:hyperlink r:id="rId146" w:history="1">
+            <w:hyperlink r:id="rId150" w:history="1">
               <w:r>
                 <w:rPr>
                   <w:rStyle w:val="Hyperlink"/>
@@ -39237,7 +40269,7 @@
             </w:tcBorders>
           </w:tcPr>
           <w:p>
-            <w:hyperlink r:id="rId147" w:history="1">
+            <w:hyperlink r:id="rId151" w:history="1">
               <w:r>
                 <w:rPr>
                   <w:rStyle w:val="Hyperlink"/>
@@ -39290,7 +40322,7 @@
             </w:tcBorders>
           </w:tcPr>
           <w:p>
-            <w:hyperlink r:id="rId148" w:history="1">
+            <w:hyperlink r:id="rId152" w:history="1">
               <w:r>
                 <w:rPr>
                   <w:rStyle w:val="Hyperlink"/>
@@ -39403,7 +40435,7 @@
             <w:r>
               <w:t xml:space="preserve">General troubleshooting and help at </w:t>
             </w:r>
-            <w:hyperlink r:id="rId149" w:history="1">
+            <w:hyperlink r:id="rId153" w:history="1">
               <w:r>
                 <w:rPr>
                   <w:rStyle w:val="Hyperlink"/>
@@ -39908,7 +40940,7 @@
               </w:rPr>
               <w:t xml:space="preserve">(download from </w:t>
             </w:r>
-            <w:hyperlink r:id="rId150" w:history="1">
+            <w:hyperlink r:id="rId154" w:history="1">
               <w:r>
                 <w:rPr>
                   <w:rStyle w:val="Hyperlink"/>
@@ -40285,7 +41317,7 @@
             </w:tcBorders>
           </w:tcPr>
           <w:p>
-            <w:hyperlink r:id="rId151" w:history="1">
+            <w:hyperlink r:id="rId155" w:history="1">
               <w:r>
                 <w:rPr>
                   <w:rStyle w:val="Hyperlink"/>
@@ -40338,7 +41370,7 @@
             </w:tcBorders>
           </w:tcPr>
           <w:p>
-            <w:hyperlink r:id="rId152" w:history="1">
+            <w:hyperlink r:id="rId156" w:history="1">
               <w:r>
                 <w:rPr>
                   <w:rStyle w:val="Hyperlink"/>
@@ -40451,7 +41483,7 @@
             <w:r>
               <w:t xml:space="preserve">General troubleshooting and help at </w:t>
             </w:r>
-            <w:hyperlink r:id="rId153" w:history="1">
+            <w:hyperlink r:id="rId157" w:history="1">
               <w:r>
                 <w:rPr>
                   <w:rStyle w:val="Hyperlink"/>
@@ -40995,7 +42027,7 @@
               </w:rPr>
               <w:t xml:space="preserve">(download from </w:t>
             </w:r>
-            <w:hyperlink r:id="rId154" w:history="1">
+            <w:hyperlink r:id="rId158" w:history="1">
               <w:r>
                 <w:rPr>
                   <w:rStyle w:val="Hyperlink"/>
@@ -41333,7 +42365,7 @@
             </w:tcBorders>
           </w:tcPr>
           <w:p>
-            <w:hyperlink r:id="rId155" w:history="1">
+            <w:hyperlink r:id="rId159" w:history="1">
               <w:r>
                 <w:rPr>
                   <w:rStyle w:val="Hyperlink"/>
@@ -41515,7 +42547,7 @@
             <w:r>
               <w:t xml:space="preserve">General troubleshooting and help at </w:t>
             </w:r>
-            <w:hyperlink r:id="rId156" w:history="1">
+            <w:hyperlink r:id="rId160" w:history="1">
               <w:r>
                 <w:rPr>
                   <w:rStyle w:val="Hyperlink"/>
@@ -41543,7 +42575,7 @@
 </file>
 
 <file path=word/endnotes.xml><?xml version="1.0" encoding="utf-8"?>
-<w:endnotes xmlns:wpc="http://schemas.microsoft.com/office/word/2010/wordprocessingCanvas" xmlns:cx="http://schemas.microsoft.com/office/drawing/2014/chartex" xmlns:cx1="http://schemas.microsoft.com/office/drawing/2015/9/8/chartex" xmlns:cx2="http://schemas.microsoft.com/office/drawing/2015/10/21/chartex" xmlns:cx3="http://schemas.microsoft.com/office/drawing/2016/5/9/chartex" xmlns:cx4="http://schemas.microsoft.com/office/drawing/2016/5/10/chartex" xmlns:cx5="http://schemas.microsoft.com/office/drawing/2016/5/11/chartex" xmlns:cx6="http://schemas.microsoft.com/office/drawing/2016/5/12/chartex" xmlns:cx7="http://schemas.microsoft.com/office/drawing/2016/5/13/chartex" xmlns:cx8="http://schemas.microsoft.com/office/drawing/2016/5/14/chartex" xmlns:mc="http://schemas.openxmlformats.org/markup-compatibility/2006" xmlns:aink="http://schemas.microsoft.com/office/drawing/2016/ink" xmlns:am3d="http://schemas.microsoft.com/office/drawing/2017/model3d" xmlns:o="urn:schemas-microsoft-com:office:office" xmlns:r="http://schemas.openxmlformats.org/officeDocument/2006/relationships" xmlns:m="http://schemas.openxmlformats.org/officeDocument/2006/math" xmlns:v="urn:schemas-microsoft-com:vml" xmlns:wp14="http://schemas.microsoft.com/office/word/2010/wordprocessingDrawing" xmlns:wp="http://schemas.openxmlformats.org/drawingml/2006/wordprocessingDrawing" xmlns:w10="urn:schemas-microsoft-com:office:word" xmlns:w="http://schemas.openxmlformats.org/wordprocessingml/2006/main" xmlns:w14="http://schemas.microsoft.com/office/word/2010/wordml" xmlns:w15="http://schemas.microsoft.com/office/word/2012/wordml" xmlns:w16cid="http://schemas.microsoft.com/office/word/2016/wordml/cid" xmlns:w16se="http://schemas.microsoft.com/office/word/2015/wordml/symex" xmlns:wpg="http://schemas.microsoft.com/office/word/2010/wordprocessingGroup" xmlns:wpi="http://schemas.microsoft.com/office/word/2010/wordprocessingInk" xmlns:wne="http://schemas.microsoft.com/office/word/2006/wordml" xmlns:wps="http://schemas.microsoft.com/office/word/2010/wordprocessingShape" mc:Ignorable="w14 w15 w16se w16cid wp14">
+<w:endnotes xmlns:wpc="http://schemas.microsoft.com/office/word/2010/wordprocessingCanvas" xmlns:cx="http://schemas.microsoft.com/office/drawing/2014/chartex" xmlns:cx1="http://schemas.microsoft.com/office/drawing/2015/9/8/chartex" xmlns:cx2="http://schemas.microsoft.com/office/drawing/2015/10/21/chartex" xmlns:cx3="http://schemas.microsoft.com/office/drawing/2016/5/9/chartex" xmlns:cx4="http://schemas.microsoft.com/office/drawing/2016/5/10/chartex" xmlns:cx5="http://schemas.microsoft.com/office/drawing/2016/5/11/chartex" xmlns:cx6="http://schemas.microsoft.com/office/drawing/2016/5/12/chartex" xmlns:cx7="http://schemas.microsoft.com/office/drawing/2016/5/13/chartex" xmlns:cx8="http://schemas.microsoft.com/office/drawing/2016/5/14/chartex" xmlns:mc="http://schemas.openxmlformats.org/markup-compatibility/2006" xmlns:aink="http://schemas.microsoft.com/office/drawing/2016/ink" xmlns:am3d="http://schemas.microsoft.com/office/drawing/2017/model3d" xmlns:o="urn:schemas-microsoft-com:office:office" xmlns:r="http://schemas.openxmlformats.org/officeDocument/2006/relationships" xmlns:m="http://schemas.openxmlformats.org/officeDocument/2006/math" xmlns:v="urn:schemas-microsoft-com:vml" xmlns:wp14="http://schemas.microsoft.com/office/word/2010/wordprocessingDrawing" xmlns:wp="http://schemas.openxmlformats.org/drawingml/2006/wordprocessingDrawing" xmlns:w10="urn:schemas-microsoft-com:office:word" xmlns:w="http://schemas.openxmlformats.org/wordprocessingml/2006/main" xmlns:w14="http://schemas.microsoft.com/office/word/2010/wordml" xmlns:w15="http://schemas.microsoft.com/office/word/2012/wordml" xmlns:w16cex="http://schemas.microsoft.com/office/word/2018/wordml/cex" xmlns:w16cid="http://schemas.microsoft.com/office/word/2016/wordml/cid" xmlns:w16="http://schemas.microsoft.com/office/word/2018/wordml" xmlns:w16se="http://schemas.microsoft.com/office/word/2015/wordml/symex" xmlns:wpg="http://schemas.microsoft.com/office/word/2010/wordprocessingGroup" xmlns:wpi="http://schemas.microsoft.com/office/word/2010/wordprocessingInk" xmlns:wne="http://schemas.microsoft.com/office/word/2006/wordml" xmlns:wps="http://schemas.microsoft.com/office/word/2010/wordprocessingShape" mc:Ignorable="w14 w15 w16se w16cid w16 w16cex wp14">
   <w:endnote w:type="separator" w:id="-1">
     <w:p>
       <w:r>
@@ -41562,7 +42594,7 @@
 </file>
 
 <file path=word/footnotes.xml><?xml version="1.0" encoding="utf-8"?>
-<w:footnotes xmlns:wpc="http://schemas.microsoft.com/office/word/2010/wordprocessingCanvas" xmlns:cx="http://schemas.microsoft.com/office/drawing/2014/chartex" xmlns:cx1="http://schemas.microsoft.com/office/drawing/2015/9/8/chartex" xmlns:cx2="http://schemas.microsoft.com/office/drawing/2015/10/21/chartex" xmlns:cx3="http://schemas.microsoft.com/office/drawing/2016/5/9/chartex" xmlns:cx4="http://schemas.microsoft.com/office/drawing/2016/5/10/chartex" xmlns:cx5="http://schemas.microsoft.com/office/drawing/2016/5/11/chartex" xmlns:cx6="http://schemas.microsoft.com/office/drawing/2016/5/12/chartex" xmlns:cx7="http://schemas.microsoft.com/office/drawing/2016/5/13/chartex" xmlns:cx8="http://schemas.microsoft.com/office/drawing/2016/5/14/chartex" xmlns:mc="http://schemas.openxmlformats.org/markup-compatibility/2006" xmlns:aink="http://schemas.microsoft.com/office/drawing/2016/ink" xmlns:am3d="http://schemas.microsoft.com/office/drawing/2017/model3d" xmlns:o="urn:schemas-microsoft-com:office:office" xmlns:r="http://schemas.openxmlformats.org/officeDocument/2006/relationships" xmlns:m="http://schemas.openxmlformats.org/officeDocument/2006/math" xmlns:v="urn:schemas-microsoft-com:vml" xmlns:wp14="http://schemas.microsoft.com/office/word/2010/wordprocessingDrawing" xmlns:wp="http://schemas.openxmlformats.org/drawingml/2006/wordprocessingDrawing" xmlns:w10="urn:schemas-microsoft-com:office:word" xmlns:w="http://schemas.openxmlformats.org/wordprocessingml/2006/main" xmlns:w14="http://schemas.microsoft.com/office/word/2010/wordml" xmlns:w15="http://schemas.microsoft.com/office/word/2012/wordml" xmlns:w16cid="http://schemas.microsoft.com/office/word/2016/wordml/cid" xmlns:w16se="http://schemas.microsoft.com/office/word/2015/wordml/symex" xmlns:wpg="http://schemas.microsoft.com/office/word/2010/wordprocessingGroup" xmlns:wpi="http://schemas.microsoft.com/office/word/2010/wordprocessingInk" xmlns:wne="http://schemas.microsoft.com/office/word/2006/wordml" xmlns:wps="http://schemas.microsoft.com/office/word/2010/wordprocessingShape" mc:Ignorable="w14 w15 w16se w16cid wp14">
+<w:footnotes xmlns:wpc="http://schemas.microsoft.com/office/word/2010/wordprocessingCanvas" xmlns:cx="http://schemas.microsoft.com/office/drawing/2014/chartex" xmlns:cx1="http://schemas.microsoft.com/office/drawing/2015/9/8/chartex" xmlns:cx2="http://schemas.microsoft.com/office/drawing/2015/10/21/chartex" xmlns:cx3="http://schemas.microsoft.com/office/drawing/2016/5/9/chartex" xmlns:cx4="http://schemas.microsoft.com/office/drawing/2016/5/10/chartex" xmlns:cx5="http://schemas.microsoft.com/office/drawing/2016/5/11/chartex" xmlns:cx6="http://schemas.microsoft.com/office/drawing/2016/5/12/chartex" xmlns:cx7="http://schemas.microsoft.com/office/drawing/2016/5/13/chartex" xmlns:cx8="http://schemas.microsoft.com/office/drawing/2016/5/14/chartex" xmlns:mc="http://schemas.openxmlformats.org/markup-compatibility/2006" xmlns:aink="http://schemas.microsoft.com/office/drawing/2016/ink" xmlns:am3d="http://schemas.microsoft.com/office/drawing/2017/model3d" xmlns:o="urn:schemas-microsoft-com:office:office" xmlns:r="http://schemas.openxmlformats.org/officeDocument/2006/relationships" xmlns:m="http://schemas.openxmlformats.org/officeDocument/2006/math" xmlns:v="urn:schemas-microsoft-com:vml" xmlns:wp14="http://schemas.microsoft.com/office/word/2010/wordprocessingDrawing" xmlns:wp="http://schemas.openxmlformats.org/drawingml/2006/wordprocessingDrawing" xmlns:w10="urn:schemas-microsoft-com:office:word" xmlns:w="http://schemas.openxmlformats.org/wordprocessingml/2006/main" xmlns:w14="http://schemas.microsoft.com/office/word/2010/wordml" xmlns:w15="http://schemas.microsoft.com/office/word/2012/wordml" xmlns:w16cex="http://schemas.microsoft.com/office/word/2018/wordml/cex" xmlns:w16cid="http://schemas.microsoft.com/office/word/2016/wordml/cid" xmlns:w16="http://schemas.microsoft.com/office/word/2018/wordml" xmlns:w16se="http://schemas.microsoft.com/office/word/2015/wordml/symex" xmlns:wpg="http://schemas.microsoft.com/office/word/2010/wordprocessingGroup" xmlns:wpi="http://schemas.microsoft.com/office/word/2010/wordprocessingInk" xmlns:wne="http://schemas.microsoft.com/office/word/2006/wordml" xmlns:wps="http://schemas.microsoft.com/office/word/2010/wordprocessingShape" mc:Ignorable="w14 w15 w16se w16cid w16 w16cex wp14">
   <w:footnote w:type="separator" w:id="-1">
     <w:p>
       <w:r>
@@ -41581,7 +42613,7 @@
 </file>
 
 <file path=word/numbering.xml><?xml version="1.0" encoding="utf-8"?>
-<w:numbering xmlns:wpc="http://schemas.microsoft.com/office/word/2010/wordprocessingCanvas" xmlns:cx="http://schemas.microsoft.com/office/drawing/2014/chartex" xmlns:cx1="http://schemas.microsoft.com/office/drawing/2015/9/8/chartex" xmlns:cx2="http://schemas.microsoft.com/office/drawing/2015/10/21/chartex" xmlns:cx3="http://schemas.microsoft.com/office/drawing/2016/5/9/chartex" xmlns:cx4="http://schemas.microsoft.com/office/drawing/2016/5/10/chartex" xmlns:cx5="http://schemas.microsoft.com/office/drawing/2016/5/11/chartex" xmlns:cx6="http://schemas.microsoft.com/office/drawing/2016/5/12/chartex" xmlns:cx7="http://schemas.microsoft.com/office/drawing/2016/5/13/chartex" xmlns:cx8="http://schemas.microsoft.com/office/drawing/2016/5/14/chartex" xmlns:mc="http://schemas.openxmlformats.org/markup-compatibility/2006" xmlns:aink="http://schemas.microsoft.com/office/drawing/2016/ink" xmlns:am3d="http://schemas.microsoft.com/office/drawing/2017/model3d" xmlns:o="urn:schemas-microsoft-com:office:office" xmlns:r="http://schemas.openxmlformats.org/officeDocument/2006/relationships" xmlns:m="http://schemas.openxmlformats.org/officeDocument/2006/math" xmlns:v="urn:schemas-microsoft-com:vml" xmlns:wp14="http://schemas.microsoft.com/office/word/2010/wordprocessingDrawing" xmlns:wp="http://schemas.openxmlformats.org/drawingml/2006/wordprocessingDrawing" xmlns:w10="urn:schemas-microsoft-com:office:word" xmlns:w="http://schemas.openxmlformats.org/wordprocessingml/2006/main" xmlns:w14="http://schemas.microsoft.com/office/word/2010/wordml" xmlns:w15="http://schemas.microsoft.com/office/word/2012/wordml" xmlns:w16cid="http://schemas.microsoft.com/office/word/2016/wordml/cid" xmlns:w16se="http://schemas.microsoft.com/office/word/2015/wordml/symex" xmlns:wpg="http://schemas.microsoft.com/office/word/2010/wordprocessingGroup" xmlns:wpi="http://schemas.microsoft.com/office/word/2010/wordprocessingInk" xmlns:wne="http://schemas.microsoft.com/office/word/2006/wordml" xmlns:wps="http://schemas.microsoft.com/office/word/2010/wordprocessingShape" mc:Ignorable="w14 w15 w16se w16cid wp14">
+<w:numbering xmlns:wpc="http://schemas.microsoft.com/office/word/2010/wordprocessingCanvas" xmlns:cx="http://schemas.microsoft.com/office/drawing/2014/chartex" xmlns:cx1="http://schemas.microsoft.com/office/drawing/2015/9/8/chartex" xmlns:cx2="http://schemas.microsoft.com/office/drawing/2015/10/21/chartex" xmlns:cx3="http://schemas.microsoft.com/office/drawing/2016/5/9/chartex" xmlns:cx4="http://schemas.microsoft.com/office/drawing/2016/5/10/chartex" xmlns:cx5="http://schemas.microsoft.com/office/drawing/2016/5/11/chartex" xmlns:cx6="http://schemas.microsoft.com/office/drawing/2016/5/12/chartex" xmlns:cx7="http://schemas.microsoft.com/office/drawing/2016/5/13/chartex" xmlns:cx8="http://schemas.microsoft.com/office/drawing/2016/5/14/chartex" xmlns:mc="http://schemas.openxmlformats.org/markup-compatibility/2006" xmlns:aink="http://schemas.microsoft.com/office/drawing/2016/ink" xmlns:am3d="http://schemas.microsoft.com/office/drawing/2017/model3d" xmlns:o="urn:schemas-microsoft-com:office:office" xmlns:r="http://schemas.openxmlformats.org/officeDocument/2006/relationships" xmlns:m="http://schemas.openxmlformats.org/officeDocument/2006/math" xmlns:v="urn:schemas-microsoft-com:vml" xmlns:wp14="http://schemas.microsoft.com/office/word/2010/wordprocessingDrawing" xmlns:wp="http://schemas.openxmlformats.org/drawingml/2006/wordprocessingDrawing" xmlns:w10="urn:schemas-microsoft-com:office:word" xmlns:w="http://schemas.openxmlformats.org/wordprocessingml/2006/main" xmlns:w14="http://schemas.microsoft.com/office/word/2010/wordml" xmlns:w15="http://schemas.microsoft.com/office/word/2012/wordml" xmlns:w16cex="http://schemas.microsoft.com/office/word/2018/wordml/cex" xmlns:w16cid="http://schemas.microsoft.com/office/word/2016/wordml/cid" xmlns:w16="http://schemas.microsoft.com/office/word/2018/wordml" xmlns:w16se="http://schemas.microsoft.com/office/word/2015/wordml/symex" xmlns:wpg="http://schemas.microsoft.com/office/word/2010/wordprocessingGroup" xmlns:wpi="http://schemas.microsoft.com/office/word/2010/wordprocessingInk" xmlns:wne="http://schemas.microsoft.com/office/word/2006/wordml" xmlns:wps="http://schemas.microsoft.com/office/word/2010/wordprocessingShape" mc:Ignorable="w14 w15 w16se w16cid w16 w16cex wp14">
   <w:abstractNum w:abstractNumId="0" w15:restartNumberingAfterBreak="0">
     <w:nsid w:val="50871805"/>
     <w:multiLevelType w:val="hybridMultilevel"/>
@@ -41910,7 +42942,7 @@
 </file>
 
 <file path=word/styles.xml><?xml version="1.0" encoding="utf-8"?>
-<w:styles xmlns:mc="http://schemas.openxmlformats.org/markup-compatibility/2006" xmlns:r="http://schemas.openxmlformats.org/officeDocument/2006/relationships" xmlns:w="http://schemas.openxmlformats.org/wordprocessingml/2006/main" xmlns:w14="http://schemas.microsoft.com/office/word/2010/wordml" xmlns:w15="http://schemas.microsoft.com/office/word/2012/wordml" xmlns:w16cid="http://schemas.microsoft.com/office/word/2016/wordml/cid" xmlns:w16se="http://schemas.microsoft.com/office/word/2015/wordml/symex" mc:Ignorable="w14 w15 w16se w16cid">
+<w:styles xmlns:mc="http://schemas.openxmlformats.org/markup-compatibility/2006" xmlns:r="http://schemas.openxmlformats.org/officeDocument/2006/relationships" xmlns:w="http://schemas.openxmlformats.org/wordprocessingml/2006/main" xmlns:w14="http://schemas.microsoft.com/office/word/2010/wordml" xmlns:w15="http://schemas.microsoft.com/office/word/2012/wordml" xmlns:w16cex="http://schemas.microsoft.com/office/word/2018/wordml/cex" xmlns:w16cid="http://schemas.microsoft.com/office/word/2016/wordml/cid" xmlns:w16="http://schemas.microsoft.com/office/word/2018/wordml" xmlns:w16se="http://schemas.microsoft.com/office/word/2015/wordml/symex" mc:Ignorable="w14 w15 w16se w16cid w16 w16cex">
   <w:docDefaults>
     <w:rPrDefault>
       <w:rPr>

</xml_diff>

<commit_message>
docs: New project worksheet: "Shoot the bug"
Signed-off-by: Dale Lane <dale.lane@uk.ibm.com>
</commit_message>
<xml_diff>
--- a/teachers-notes/msword/teachersnotes.docx
+++ b/teachers-notes/msword/teachersnotes.docx
@@ -4608,7 +4608,7 @@
                 <w:noProof/>
               </w:rPr>
               <w:drawing>
-                <wp:inline distT="0" distB="0" distL="0" distR="0" wp14:anchorId="62884C55" wp14:editId="75863895">
+                <wp:inline distT="0" distB="0" distL="0" distR="0" wp14:anchorId="0964CCAB" wp14:editId="7B0C8147">
                   <wp:extent cx="5829300" cy="3810000"/>
                   <wp:effectExtent l="0" t="0" r="0" b="0"/>
                   <wp:docPr id="1" name="Picture 1"/>
@@ -9277,16 +9277,7 @@
               <w:t xml:space="preserve">Make a </w:t>
             </w:r>
             <w:r>
-              <w:t xml:space="preserve">voice-controlled </w:t>
-            </w:r>
-            <w:r>
-              <w:t xml:space="preserve">game </w:t>
-            </w:r>
-            <w:r>
-              <w:t>that you play by moving your arms</w:t>
-            </w:r>
-            <w:r>
-              <w:t xml:space="preserve"> </w:t>
+              <w:t xml:space="preserve">voice-controlled game that you play by moving your arms </w:t>
             </w:r>
           </w:p>
           <w:p/>
@@ -9363,10 +9354,7 @@
               <w:ind w:left="455" w:hanging="425"/>
             </w:pPr>
             <w:r>
-              <w:t xml:space="preserve">Learn how computers can be trained to recognise </w:t>
-            </w:r>
-            <w:r>
-              <w:t>poses</w:t>
+              <w:t>Learn how computers can be trained to recognise poses</w:t>
             </w:r>
           </w:p>
           <w:p>
@@ -9498,31 +9486,7 @@
           </w:tcPr>
           <w:p>
             <w:r>
-              <w:t xml:space="preserve">Students train a speech recognition model to recognize a </w:t>
-            </w:r>
-            <w:r>
-              <w:t>few</w:t>
-            </w:r>
-            <w:r>
-              <w:t xml:space="preserve"> command</w:t>
-            </w:r>
-            <w:r>
-              <w:t>s</w:t>
-            </w:r>
-            <w:r>
-              <w:t xml:space="preserve">. They will make a Scratch project with performs an action when that command is heard. They will use a pre-trained </w:t>
-            </w:r>
-            <w:r>
-              <w:t>pose</w:t>
-            </w:r>
-            <w:r>
-              <w:t xml:space="preserve"> detection model </w:t>
-            </w:r>
-            <w:r>
-              <w:t xml:space="preserve">that can draw a semaphore from the way their arms are seen </w:t>
-            </w:r>
-            <w:r>
-              <w:t xml:space="preserve">in the webcam. </w:t>
+              <w:t xml:space="preserve">Students train a speech recognition model to recognize a few commands. They will make a Scratch project with performs an action when that command is heard. They will use a pre-trained pose detection model that can draw a semaphore from the way their arms are seen in the webcam. </w:t>
             </w:r>
           </w:p>
         </w:tc>
@@ -21284,6 +21248,2091 @@
           <w:p/>
         </w:tc>
       </w:tr>
+      <w:tr>
+        <w:tc>
+          <w:tcPr>
+            <w:tcW w:w="10450" w:type="dxa"/>
+            <w:gridSpan w:val="3"/>
+            <w:shd w:val="clear" w:color="auto" w:fill="70AD47" w:themeFill="accent6"/>
+            <w:tcMar>
+              <w:top w:w="170" w:type="dxa"/>
+              <w:left w:w="170" w:type="dxa"/>
+              <w:bottom w:w="170" w:type="dxa"/>
+              <w:right w:w="170" w:type="dxa"/>
+            </w:tcMar>
+          </w:tcPr>
+          <w:p>
+            <w:pPr>
+              <w:jc w:val="center"/>
+              <w:rPr>
+                <w:rFonts w:ascii="IBM Plex Sans" w:hAnsi="IBM Plex Sans"/>
+                <w:b/>
+                <w:color w:val="FFFFFF" w:themeColor="background1"/>
+              </w:rPr>
+            </w:pPr>
+            <w:r>
+              <w:rPr>
+                <w:rFonts w:ascii="IBM Plex Sans" w:hAnsi="IBM Plex Sans"/>
+                <w:b/>
+                <w:color w:val="FFFFFF" w:themeColor="background1"/>
+                <w:sz w:val="36"/>
+              </w:rPr>
+              <w:lastRenderedPageBreak/>
+              <w:t xml:space="preserve">Machine Learning </w:t>
+            </w:r>
+            <w:proofErr w:type="gramStart"/>
+            <w:r>
+              <w:rPr>
+                <w:rFonts w:ascii="IBM Plex Sans" w:hAnsi="IBM Plex Sans"/>
+                <w:b/>
+                <w:color w:val="FFFFFF" w:themeColor="background1"/>
+                <w:sz w:val="36"/>
+              </w:rPr>
+              <w:t>For</w:t>
+            </w:r>
+            <w:proofErr w:type="gramEnd"/>
+            <w:r>
+              <w:rPr>
+                <w:rFonts w:ascii="IBM Plex Sans" w:hAnsi="IBM Plex Sans"/>
+                <w:b/>
+                <w:color w:val="FFFFFF" w:themeColor="background1"/>
+                <w:sz w:val="36"/>
+              </w:rPr>
+              <w:t xml:space="preserve"> Kids  ::  </w:t>
+            </w:r>
+            <w:r>
+              <w:rPr>
+                <w:rFonts w:ascii="IBM Plex Sans" w:hAnsi="IBM Plex Sans"/>
+                <w:b/>
+                <w:color w:val="FFFFFF" w:themeColor="background1"/>
+                <w:sz w:val="36"/>
+              </w:rPr>
+              <w:t>Teachers’</w:t>
+            </w:r>
+            <w:r>
+              <w:rPr>
+                <w:rFonts w:ascii="IBM Plex Sans" w:hAnsi="IBM Plex Sans"/>
+                <w:b/>
+                <w:color w:val="FFFFFF" w:themeColor="background1"/>
+                <w:sz w:val="36"/>
+              </w:rPr>
+              <w:t xml:space="preserve"> notes</w:t>
+            </w:r>
+          </w:p>
+        </w:tc>
+      </w:tr>
+      <w:tr>
+        <w:tc>
+          <w:tcPr>
+            <w:tcW w:w="1696" w:type="dxa"/>
+            <w:gridSpan w:val="2"/>
+          </w:tcPr>
+          <w:p>
+            <w:pPr>
+              <w:rPr>
+                <w:b/>
+              </w:rPr>
+            </w:pPr>
+            <w:r>
+              <w:rPr>
+                <w:b/>
+              </w:rPr>
+              <w:t>Worksheet</w:t>
+            </w:r>
+          </w:p>
+        </w:tc>
+        <w:tc>
+          <w:tcPr>
+            <w:tcW w:w="8754" w:type="dxa"/>
+          </w:tcPr>
+          <w:p>
+            <w:r>
+              <w:rPr>
+                <w:sz w:val="40"/>
+              </w:rPr>
+              <w:t>Shoot the bug</w:t>
+            </w:r>
+          </w:p>
+        </w:tc>
+      </w:tr>
+      <w:tr>
+        <w:tc>
+          <w:tcPr>
+            <w:tcW w:w="1696" w:type="dxa"/>
+            <w:gridSpan w:val="2"/>
+          </w:tcPr>
+          <w:p>
+            <w:pPr>
+              <w:rPr>
+                <w:b/>
+              </w:rPr>
+            </w:pPr>
+            <w:r>
+              <w:rPr>
+                <w:b/>
+              </w:rPr>
+              <w:t>Activity</w:t>
+            </w:r>
+          </w:p>
+        </w:tc>
+        <w:tc>
+          <w:tcPr>
+            <w:tcW w:w="8754" w:type="dxa"/>
+          </w:tcPr>
+          <w:p>
+            <w:r>
+              <w:t xml:space="preserve">Train a computer to play </w:t>
+            </w:r>
+            <w:r>
+              <w:t>a</w:t>
+            </w:r>
+            <w:r>
+              <w:t xml:space="preserve"> Breakout-style arcade </w:t>
+            </w:r>
+            <w:r>
+              <w:t>game in Scratch</w:t>
+            </w:r>
+            <w:r>
+              <w:t>.</w:t>
+            </w:r>
+          </w:p>
+          <w:p/>
+        </w:tc>
+      </w:tr>
+      <w:tr>
+        <w:tc>
+          <w:tcPr>
+            <w:tcW w:w="1696" w:type="dxa"/>
+            <w:gridSpan w:val="2"/>
+          </w:tcPr>
+          <w:p>
+            <w:pPr>
+              <w:rPr>
+                <w:b/>
+              </w:rPr>
+            </w:pPr>
+            <w:r>
+              <w:rPr>
+                <w:b/>
+              </w:rPr>
+              <w:t>Objective</w:t>
+            </w:r>
+          </w:p>
+        </w:tc>
+        <w:tc>
+          <w:tcPr>
+            <w:tcW w:w="8754" w:type="dxa"/>
+          </w:tcPr>
+          <w:p>
+            <w:pPr>
+              <w:rPr>
+                <w:b/>
+              </w:rPr>
+            </w:pPr>
+            <w:r>
+              <w:rPr>
+                <w:b/>
+              </w:rPr>
+              <w:t xml:space="preserve">Teach a computer to </w:t>
+            </w:r>
+            <w:r>
+              <w:rPr>
+                <w:b/>
+              </w:rPr>
+              <w:t>play a game</w:t>
+            </w:r>
+            <w:r>
+              <w:rPr>
+                <w:b/>
+              </w:rPr>
+              <w:t xml:space="preserve"> </w:t>
+            </w:r>
+          </w:p>
+          <w:p>
+            <w:pPr>
+              <w:pStyle w:val="ListParagraph"/>
+              <w:numPr>
+                <w:ilvl w:val="0"/>
+                <w:numId w:val="1"/>
+              </w:numPr>
+              <w:ind w:left="455" w:hanging="425"/>
+            </w:pPr>
+            <w:r>
+              <w:t>How machines are taught to play games</w:t>
+            </w:r>
+          </w:p>
+          <w:p>
+            <w:pPr>
+              <w:pStyle w:val="ListParagraph"/>
+              <w:numPr>
+                <w:ilvl w:val="0"/>
+                <w:numId w:val="1"/>
+              </w:numPr>
+              <w:ind w:left="455" w:hanging="425"/>
+            </w:pPr>
+            <w:r>
+              <w:t>Decision tree learning as a way for compu</w:t>
+            </w:r>
+            <w:r>
+              <w:t>ters to learn how to play games</w:t>
+            </w:r>
+            <w:r>
+              <w:t>.</w:t>
+            </w:r>
+          </w:p>
+        </w:tc>
+      </w:tr>
+      <w:tr>
+        <w:tc>
+          <w:tcPr>
+            <w:tcW w:w="1696" w:type="dxa"/>
+            <w:gridSpan w:val="2"/>
+          </w:tcPr>
+          <w:p>
+            <w:pPr>
+              <w:rPr>
+                <w:b/>
+              </w:rPr>
+            </w:pPr>
+            <w:r>
+              <w:rPr>
+                <w:b/>
+              </w:rPr>
+              <w:t>Difficulty level</w:t>
+            </w:r>
+          </w:p>
+        </w:tc>
+        <w:tc>
+          <w:tcPr>
+            <w:tcW w:w="8754" w:type="dxa"/>
+          </w:tcPr>
+          <w:p>
+            <w:r>
+              <w:t>Beginner</w:t>
+            </w:r>
+          </w:p>
+        </w:tc>
+      </w:tr>
+      <w:tr>
+        <w:tc>
+          <w:tcPr>
+            <w:tcW w:w="1696" w:type="dxa"/>
+            <w:gridSpan w:val="2"/>
+            <w:tcBorders>
+              <w:bottom w:val="single" w:sz="4" w:space="0" w:color="auto"/>
+            </w:tcBorders>
+          </w:tcPr>
+          <w:p>
+            <w:pPr>
+              <w:rPr>
+                <w:b/>
+              </w:rPr>
+            </w:pPr>
+            <w:r>
+              <w:rPr>
+                <w:b/>
+              </w:rPr>
+              <w:t>Time estimate</w:t>
+            </w:r>
+          </w:p>
+        </w:tc>
+        <w:tc>
+          <w:tcPr>
+            <w:tcW w:w="8754" w:type="dxa"/>
+            <w:tcBorders>
+              <w:bottom w:val="single" w:sz="4" w:space="0" w:color="auto"/>
+            </w:tcBorders>
+          </w:tcPr>
+          <w:p>
+            <w:r>
+              <w:t>1 hour</w:t>
+            </w:r>
+          </w:p>
+        </w:tc>
+      </w:tr>
+      <w:tr>
+        <w:tc>
+          <w:tcPr>
+            <w:tcW w:w="1696" w:type="dxa"/>
+            <w:gridSpan w:val="2"/>
+            <w:tcBorders>
+              <w:bottom w:val="single" w:sz="4" w:space="0" w:color="auto"/>
+            </w:tcBorders>
+          </w:tcPr>
+          <w:p>
+            <w:pPr>
+              <w:rPr>
+                <w:b/>
+              </w:rPr>
+            </w:pPr>
+            <w:r>
+              <w:rPr>
+                <w:b/>
+              </w:rPr>
+              <w:t>Summary</w:t>
+            </w:r>
+          </w:p>
+        </w:tc>
+        <w:tc>
+          <w:tcPr>
+            <w:tcW w:w="8754" w:type="dxa"/>
+            <w:tcBorders>
+              <w:bottom w:val="single" w:sz="4" w:space="0" w:color="auto"/>
+            </w:tcBorders>
+          </w:tcPr>
+          <w:p>
+            <w:r>
+              <w:t xml:space="preserve">Students train a model by playing a game in Scratch. The machine learning model will be trained based on how they play. They will use this to get Pac-Man to play by itself. </w:t>
+            </w:r>
+          </w:p>
+        </w:tc>
+      </w:tr>
+      <w:tr>
+        <w:tc>
+          <w:tcPr>
+            <w:tcW w:w="1696" w:type="dxa"/>
+            <w:gridSpan w:val="2"/>
+            <w:tcBorders>
+              <w:bottom w:val="single" w:sz="4" w:space="0" w:color="auto"/>
+            </w:tcBorders>
+            <w:tcMar>
+              <w:bottom w:w="113" w:type="dxa"/>
+            </w:tcMar>
+          </w:tcPr>
+          <w:p>
+            <w:pPr>
+              <w:rPr>
+                <w:b/>
+              </w:rPr>
+            </w:pPr>
+            <w:r>
+              <w:rPr>
+                <w:b/>
+              </w:rPr>
+              <w:t>Topics</w:t>
+            </w:r>
+          </w:p>
+        </w:tc>
+        <w:tc>
+          <w:tcPr>
+            <w:tcW w:w="8754" w:type="dxa"/>
+            <w:tcBorders>
+              <w:bottom w:val="single" w:sz="4" w:space="0" w:color="auto"/>
+            </w:tcBorders>
+            <w:tcMar>
+              <w:bottom w:w="113" w:type="dxa"/>
+            </w:tcMar>
+          </w:tcPr>
+          <w:p>
+            <w:r>
+              <w:t>AI in games, decision tree learning</w:t>
+            </w:r>
+          </w:p>
+        </w:tc>
+      </w:tr>
+      <w:tr>
+        <w:tc>
+          <w:tcPr>
+            <w:tcW w:w="10450" w:type="dxa"/>
+            <w:gridSpan w:val="3"/>
+            <w:shd w:val="clear" w:color="auto" w:fill="92D050"/>
+            <w:tcMar>
+              <w:top w:w="85" w:type="dxa"/>
+              <w:left w:w="85" w:type="dxa"/>
+              <w:bottom w:w="85" w:type="dxa"/>
+              <w:right w:w="85" w:type="dxa"/>
+            </w:tcMar>
+            <w:vAlign w:val="center"/>
+          </w:tcPr>
+          <w:p>
+            <w:pPr>
+              <w:jc w:val="center"/>
+              <w:rPr>
+                <w:rFonts w:ascii="IBM Plex Sans" w:hAnsi="IBM Plex Sans"/>
+                <w:b/>
+              </w:rPr>
+            </w:pPr>
+            <w:r>
+              <w:rPr>
+                <w:rFonts w:ascii="IBM Plex Sans" w:hAnsi="IBM Plex Sans"/>
+                <w:b/>
+                <w:color w:val="44546A" w:themeColor="text2"/>
+              </w:rPr>
+              <w:t>Setup</w:t>
+            </w:r>
+          </w:p>
+        </w:tc>
+      </w:tr>
+      <w:tr>
+        <w:tc>
+          <w:tcPr>
+            <w:tcW w:w="10450" w:type="dxa"/>
+            <w:gridSpan w:val="3"/>
+            <w:tcMar>
+              <w:top w:w="113" w:type="dxa"/>
+            </w:tcMar>
+          </w:tcPr>
+          <w:p>
+            <w:r>
+              <w:t>Each student will need:</w:t>
+            </w:r>
+          </w:p>
+        </w:tc>
+      </w:tr>
+      <w:tr>
+        <w:tc>
+          <w:tcPr>
+            <w:tcW w:w="279" w:type="dxa"/>
+          </w:tcPr>
+          <w:p>
+            <w:pPr>
+              <w:rPr>
+                <w:b/>
+              </w:rPr>
+            </w:pPr>
+          </w:p>
+        </w:tc>
+        <w:tc>
+          <w:tcPr>
+            <w:tcW w:w="1417" w:type="dxa"/>
+          </w:tcPr>
+          <w:p>
+            <w:pPr>
+              <w:rPr>
+                <w:b/>
+              </w:rPr>
+            </w:pPr>
+            <w:proofErr w:type="gramStart"/>
+            <w:r>
+              <w:rPr>
+                <w:b/>
+              </w:rPr>
+              <w:t>Print-outs</w:t>
+            </w:r>
+            <w:proofErr w:type="gramEnd"/>
+          </w:p>
+        </w:tc>
+        <w:tc>
+          <w:tcPr>
+            <w:tcW w:w="8754" w:type="dxa"/>
+          </w:tcPr>
+          <w:p>
+            <w:pPr>
+              <w:rPr>
+                <w:sz w:val="22"/>
+              </w:rPr>
+            </w:pPr>
+            <w:r>
+              <w:t xml:space="preserve">Project worksheet    </w:t>
+            </w:r>
+            <w:r>
+              <w:rPr>
+                <w:sz w:val="22"/>
+              </w:rPr>
+              <w:t xml:space="preserve">(download from </w:t>
+            </w:r>
+            <w:hyperlink r:id="rId84" w:history="1">
+              <w:r>
+                <w:rPr>
+                  <w:rStyle w:val="Hyperlink"/>
+                  <w:sz w:val="22"/>
+                </w:rPr>
+                <w:t>https://machinelearningforkids.co.uk/worksheets</w:t>
+              </w:r>
+            </w:hyperlink>
+            <w:r>
+              <w:rPr>
+                <w:sz w:val="22"/>
+              </w:rPr>
+              <w:t xml:space="preserve"> )</w:t>
+            </w:r>
+          </w:p>
+          <w:p>
+            <w:pPr>
+              <w:rPr>
+                <w:sz w:val="21"/>
+                <w:szCs w:val="21"/>
+              </w:rPr>
+            </w:pPr>
+          </w:p>
+          <w:p>
+            <w:r>
+              <w:rPr>
+                <w:sz w:val="21"/>
+                <w:szCs w:val="21"/>
+              </w:rPr>
+              <w:t>Blocks in Scratch scripts are colour-coded, so printing in colour will make it easier for students.</w:t>
+            </w:r>
+          </w:p>
+        </w:tc>
+      </w:tr>
+      <w:tr>
+        <w:tc>
+          <w:tcPr>
+            <w:tcW w:w="279" w:type="dxa"/>
+          </w:tcPr>
+          <w:p>
+            <w:pPr>
+              <w:rPr>
+                <w:b/>
+              </w:rPr>
+            </w:pPr>
+          </w:p>
+        </w:tc>
+        <w:tc>
+          <w:tcPr>
+            <w:tcW w:w="1417" w:type="dxa"/>
+          </w:tcPr>
+          <w:p>
+            <w:pPr>
+              <w:rPr>
+                <w:b/>
+              </w:rPr>
+            </w:pPr>
+            <w:r>
+              <w:rPr>
+                <w:b/>
+              </w:rPr>
+              <w:t>Access</w:t>
+            </w:r>
+          </w:p>
+        </w:tc>
+        <w:tc>
+          <w:tcPr>
+            <w:tcW w:w="8754" w:type="dxa"/>
+          </w:tcPr>
+          <w:p>
+            <w:r>
+              <w:t>Username and password for machinelearningforkids.co.uk</w:t>
+            </w:r>
+          </w:p>
+        </w:tc>
+      </w:tr>
+      <w:tr>
+        <w:tc>
+          <w:tcPr>
+            <w:tcW w:w="10450" w:type="dxa"/>
+            <w:gridSpan w:val="3"/>
+            <w:tcMar>
+              <w:top w:w="113" w:type="dxa"/>
+            </w:tcMar>
+          </w:tcPr>
+          <w:p>
+            <w:r>
+              <w:t>Class account will need:</w:t>
+            </w:r>
+          </w:p>
+        </w:tc>
+      </w:tr>
+      <w:tr>
+        <w:tc>
+          <w:tcPr>
+            <w:tcW w:w="279" w:type="dxa"/>
+            <w:tcBorders>
+              <w:bottom w:val="single" w:sz="4" w:space="0" w:color="auto"/>
+            </w:tcBorders>
+          </w:tcPr>
+          <w:p>
+            <w:pPr>
+              <w:rPr>
+                <w:b/>
+              </w:rPr>
+            </w:pPr>
+          </w:p>
+        </w:tc>
+        <w:tc>
+          <w:tcPr>
+            <w:tcW w:w="1417" w:type="dxa"/>
+            <w:tcBorders>
+              <w:bottom w:val="single" w:sz="4" w:space="0" w:color="auto"/>
+            </w:tcBorders>
+          </w:tcPr>
+          <w:p>
+            <w:pPr>
+              <w:rPr>
+                <w:b/>
+              </w:rPr>
+            </w:pPr>
+            <w:r>
+              <w:rPr>
+                <w:b/>
+              </w:rPr>
+              <w:t>API keys</w:t>
+            </w:r>
+          </w:p>
+        </w:tc>
+        <w:tc>
+          <w:tcPr>
+            <w:tcW w:w="8754" w:type="dxa"/>
+            <w:tcBorders>
+              <w:bottom w:val="single" w:sz="4" w:space="0" w:color="auto"/>
+            </w:tcBorders>
+          </w:tcPr>
+          <w:p>
+            <w:r>
+              <w:t>None</w:t>
+            </w:r>
+          </w:p>
+          <w:p/>
+        </w:tc>
+      </w:tr>
+      <w:tr>
+        <w:tc>
+          <w:tcPr>
+            <w:tcW w:w="10450" w:type="dxa"/>
+            <w:gridSpan w:val="3"/>
+            <w:shd w:val="clear" w:color="auto" w:fill="92D050"/>
+            <w:tcMar>
+              <w:top w:w="85" w:type="dxa"/>
+              <w:left w:w="85" w:type="dxa"/>
+              <w:bottom w:w="85" w:type="dxa"/>
+              <w:right w:w="85" w:type="dxa"/>
+            </w:tcMar>
+          </w:tcPr>
+          <w:p>
+            <w:pPr>
+              <w:jc w:val="center"/>
+            </w:pPr>
+            <w:r>
+              <w:rPr>
+                <w:rFonts w:ascii="IBM Plex Sans" w:hAnsi="IBM Plex Sans"/>
+                <w:b/>
+                <w:color w:val="44546A" w:themeColor="text2"/>
+              </w:rPr>
+              <w:t>Customizing</w:t>
+            </w:r>
+          </w:p>
+        </w:tc>
+      </w:tr>
+      <w:tr>
+        <w:tc>
+          <w:tcPr>
+            <w:tcW w:w="10450" w:type="dxa"/>
+            <w:gridSpan w:val="3"/>
+            <w:tcBorders>
+              <w:bottom w:val="single" w:sz="4" w:space="0" w:color="auto"/>
+            </w:tcBorders>
+          </w:tcPr>
+          <w:p>
+            <w:pPr>
+              <w:rPr>
+                <w:sz w:val="22"/>
+              </w:rPr>
+            </w:pPr>
+            <w:r>
+              <w:rPr>
+                <w:sz w:val="22"/>
+              </w:rPr>
+              <w:t xml:space="preserve">If you use </w:t>
+            </w:r>
+            <w:r>
+              <w:rPr>
+                <w:b/>
+                <w:sz w:val="22"/>
+              </w:rPr>
+              <w:t>PRIMM</w:t>
+            </w:r>
+            <w:r>
+              <w:rPr>
+                <w:sz w:val="22"/>
+              </w:rPr>
+              <w:t xml:space="preserve"> approaches with your class, add a step where students predict how the project template works.</w:t>
+            </w:r>
+          </w:p>
+          <w:p>
+            <w:pPr>
+              <w:rPr>
+                <w:sz w:val="22"/>
+              </w:rPr>
+            </w:pPr>
+            <w:r>
+              <w:rPr>
+                <w:sz w:val="22"/>
+              </w:rPr>
+              <w:t xml:space="preserve">If you want to </w:t>
+            </w:r>
+            <w:r>
+              <w:rPr>
+                <w:b/>
+                <w:sz w:val="22"/>
+              </w:rPr>
+              <w:t>increase the amount of coding</w:t>
+            </w:r>
+            <w:r>
+              <w:rPr>
+                <w:sz w:val="22"/>
+              </w:rPr>
+              <w:t xml:space="preserve"> involved, delete some of the code from the project template and add steps to the worksheet so students code it themselves.</w:t>
+            </w:r>
+          </w:p>
+          <w:p>
+            <w:pPr>
+              <w:rPr>
+                <w:sz w:val="22"/>
+              </w:rPr>
+            </w:pPr>
+            <w:r>
+              <w:rPr>
+                <w:sz w:val="22"/>
+              </w:rPr>
+              <w:t xml:space="preserve">If you want to </w:t>
+            </w:r>
+            <w:r>
+              <w:rPr>
+                <w:b/>
+                <w:sz w:val="22"/>
+              </w:rPr>
+              <w:t>encourage problem solving</w:t>
+            </w:r>
+            <w:r>
+              <w:rPr>
+                <w:sz w:val="22"/>
+              </w:rPr>
+              <w:t>, delete some of the detail in the worksheets and provide more general instructions instead.</w:t>
+            </w:r>
+          </w:p>
+          <w:p>
+            <w:r>
+              <w:rPr>
+                <w:sz w:val="22"/>
+              </w:rPr>
+              <w:t>P</w:t>
+            </w:r>
+            <w:r>
+              <w:rPr>
+                <w:sz w:val="22"/>
+              </w:rPr>
+              <w:t>roject template files</w:t>
+            </w:r>
+            <w:r>
+              <w:rPr>
+                <w:sz w:val="22"/>
+              </w:rPr>
+              <w:t xml:space="preserve"> &amp;</w:t>
+            </w:r>
+            <w:r>
+              <w:rPr>
+                <w:sz w:val="22"/>
+              </w:rPr>
+              <w:t xml:space="preserve"> worksheets in MS Word format are available so you can </w:t>
+            </w:r>
+            <w:r>
+              <w:rPr>
+                <w:b/>
+                <w:sz w:val="22"/>
+              </w:rPr>
+              <w:t>modify them to suit your class</w:t>
+            </w:r>
+            <w:r>
+              <w:rPr>
+                <w:sz w:val="22"/>
+              </w:rPr>
+              <w:t>.</w:t>
+            </w:r>
+          </w:p>
+        </w:tc>
+      </w:tr>
+      <w:tr>
+        <w:tc>
+          <w:tcPr>
+            <w:tcW w:w="1696" w:type="dxa"/>
+            <w:gridSpan w:val="2"/>
+            <w:tcBorders>
+              <w:bottom w:val="single" w:sz="4" w:space="0" w:color="auto"/>
+            </w:tcBorders>
+          </w:tcPr>
+          <w:p>
+            <w:pPr>
+              <w:rPr>
+                <w:b/>
+              </w:rPr>
+            </w:pPr>
+            <w:r>
+              <w:rPr>
+                <w:b/>
+              </w:rPr>
+              <w:t>T</w:t>
+            </w:r>
+            <w:r>
+              <w:rPr>
+                <w:b/>
+              </w:rPr>
+              <w:t>emplate</w:t>
+            </w:r>
+          </w:p>
+        </w:tc>
+        <w:tc>
+          <w:tcPr>
+            <w:tcW w:w="8754" w:type="dxa"/>
+            <w:tcBorders>
+              <w:bottom w:val="single" w:sz="4" w:space="0" w:color="auto"/>
+            </w:tcBorders>
+          </w:tcPr>
+          <w:p>
+            <w:hyperlink r:id="rId85" w:history="1">
+              <w:r>
+                <w:rPr>
+                  <w:rStyle w:val="Hyperlink"/>
+                </w:rPr>
+                <w:t>https://github.com/IBM/taxinomitis-docs/tree/master/scratch-templates</w:t>
+              </w:r>
+            </w:hyperlink>
+          </w:p>
+        </w:tc>
+      </w:tr>
+      <w:tr>
+        <w:tc>
+          <w:tcPr>
+            <w:tcW w:w="1696" w:type="dxa"/>
+            <w:gridSpan w:val="2"/>
+            <w:tcBorders>
+              <w:bottom w:val="single" w:sz="4" w:space="0" w:color="auto"/>
+            </w:tcBorders>
+          </w:tcPr>
+          <w:p>
+            <w:pPr>
+              <w:rPr>
+                <w:b/>
+              </w:rPr>
+            </w:pPr>
+            <w:r>
+              <w:rPr>
+                <w:b/>
+              </w:rPr>
+              <w:t>Worksheet</w:t>
+            </w:r>
+            <w:r>
+              <w:rPr>
+                <w:b/>
+              </w:rPr>
+              <w:t>s</w:t>
+            </w:r>
+          </w:p>
+        </w:tc>
+        <w:tc>
+          <w:tcPr>
+            <w:tcW w:w="8754" w:type="dxa"/>
+            <w:tcBorders>
+              <w:bottom w:val="single" w:sz="4" w:space="0" w:color="auto"/>
+            </w:tcBorders>
+          </w:tcPr>
+          <w:p>
+            <w:hyperlink r:id="rId86" w:history="1">
+              <w:r>
+                <w:rPr>
+                  <w:rStyle w:val="Hyperlink"/>
+                </w:rPr>
+                <w:t>https://github.com/IBM/taxinomitis-docs/tree/master/project-worksheets/msword</w:t>
+              </w:r>
+            </w:hyperlink>
+          </w:p>
+        </w:tc>
+      </w:tr>
+      <w:tr>
+        <w:tc>
+          <w:tcPr>
+            <w:tcW w:w="10450" w:type="dxa"/>
+            <w:gridSpan w:val="3"/>
+            <w:shd w:val="clear" w:color="auto" w:fill="92D050"/>
+            <w:tcMar>
+              <w:top w:w="85" w:type="dxa"/>
+              <w:left w:w="85" w:type="dxa"/>
+              <w:bottom w:w="85" w:type="dxa"/>
+              <w:right w:w="85" w:type="dxa"/>
+            </w:tcMar>
+          </w:tcPr>
+          <w:p>
+            <w:pPr>
+              <w:jc w:val="center"/>
+            </w:pPr>
+            <w:r>
+              <w:rPr>
+                <w:rFonts w:ascii="IBM Plex Sans" w:hAnsi="IBM Plex Sans"/>
+                <w:b/>
+                <w:color w:val="44546A" w:themeColor="text2"/>
+              </w:rPr>
+              <w:t>Help</w:t>
+            </w:r>
+          </w:p>
+        </w:tc>
+      </w:tr>
+      <w:tr>
+        <w:tc>
+          <w:tcPr>
+            <w:tcW w:w="1696" w:type="dxa"/>
+            <w:gridSpan w:val="2"/>
+          </w:tcPr>
+          <w:p>
+            <w:pPr>
+              <w:rPr>
+                <w:b/>
+              </w:rPr>
+            </w:pPr>
+            <w:r>
+              <w:rPr>
+                <w:b/>
+              </w:rPr>
+              <w:t>Potential issues</w:t>
+            </w:r>
+          </w:p>
+        </w:tc>
+        <w:tc>
+          <w:tcPr>
+            <w:tcW w:w="8754" w:type="dxa"/>
+          </w:tcPr>
+          <w:p>
+            <w:pPr>
+              <w:pStyle w:val="ListParagraph"/>
+              <w:numPr>
+                <w:ilvl w:val="0"/>
+                <w:numId w:val="1"/>
+              </w:numPr>
+              <w:ind w:left="455" w:hanging="425"/>
+            </w:pPr>
+            <w:r>
+              <w:t>“https://machinelearningforkids.co.uk” is a long URL to type for some children. You may find it easier to set up a bookmark that they can click on instead.</w:t>
+            </w:r>
+          </w:p>
+          <w:p>
+            <w:pPr>
+              <w:pStyle w:val="ListParagraph"/>
+              <w:numPr>
+                <w:ilvl w:val="0"/>
+                <w:numId w:val="1"/>
+              </w:numPr>
+              <w:ind w:left="455" w:hanging="425"/>
+            </w:pPr>
+            <w:r>
+              <w:t xml:space="preserve">You may want to encourage students to modify the game before they start training their model – such as by removing, or moving and resizing, the obstacle. </w:t>
+            </w:r>
+          </w:p>
+          <w:p>
+            <w:pPr>
+              <w:pStyle w:val="ListParagraph"/>
+              <w:numPr>
+                <w:ilvl w:val="0"/>
+                <w:numId w:val="1"/>
+              </w:numPr>
+              <w:ind w:left="455" w:hanging="425"/>
+            </w:pPr>
+            <w:r>
+              <w:t>Collecting training examples can be quite time-consuming, so the template includes almost all of the coding required for this project. If you have time, you may want to remove some of the scripts from the template to give your students a chance to implement it themselves. For example, code blocks like how the ball bounces off obstacles may provide an opportunity to discuss the maths involved.</w:t>
+            </w:r>
+          </w:p>
+          <w:p>
+            <w:pPr>
+              <w:pStyle w:val="ListParagraph"/>
+              <w:numPr>
+                <w:ilvl w:val="0"/>
+                <w:numId w:val="1"/>
+              </w:numPr>
+              <w:ind w:left="455" w:hanging="425"/>
+            </w:pPr>
+            <w:r>
+              <w:t xml:space="preserve">Creating this as a whole-class project and allowing all students to contribute training examples to a shared pool of training data </w:t>
+            </w:r>
+            <w:r>
+              <w:t>should train a much more effective machine learning model.</w:t>
+            </w:r>
+          </w:p>
+          <w:p/>
+          <w:p>
+            <w:r>
+              <w:t xml:space="preserve">General troubleshooting and help at </w:t>
+            </w:r>
+            <w:hyperlink r:id="rId87" w:history="1">
+              <w:r>
+                <w:rPr>
+                  <w:rStyle w:val="Hyperlink"/>
+                </w:rPr>
+                <w:t>https://machinelearningforkids.co.uk/help</w:t>
+              </w:r>
+            </w:hyperlink>
+            <w:r>
+              <w:t xml:space="preserve"> </w:t>
+            </w:r>
+          </w:p>
+          <w:p/>
+        </w:tc>
+      </w:tr>
+      <w:tr>
+        <w:tc>
+          <w:tcPr>
+            <w:tcW w:w="10450" w:type="dxa"/>
+            <w:gridSpan w:val="3"/>
+            <w:shd w:val="clear" w:color="auto" w:fill="70AD47" w:themeFill="accent6"/>
+            <w:tcMar>
+              <w:top w:w="170" w:type="dxa"/>
+              <w:left w:w="170" w:type="dxa"/>
+              <w:bottom w:w="170" w:type="dxa"/>
+              <w:right w:w="170" w:type="dxa"/>
+            </w:tcMar>
+          </w:tcPr>
+          <w:p>
+            <w:pPr>
+              <w:jc w:val="center"/>
+              <w:rPr>
+                <w:rFonts w:ascii="IBM Plex Sans" w:hAnsi="IBM Plex Sans"/>
+                <w:b/>
+                <w:color w:val="FFFFFF" w:themeColor="background1"/>
+              </w:rPr>
+            </w:pPr>
+            <w:r>
+              <w:rPr>
+                <w:rFonts w:ascii="IBM Plex Sans" w:hAnsi="IBM Plex Sans"/>
+                <w:b/>
+                <w:color w:val="FFFFFF" w:themeColor="background1"/>
+                <w:sz w:val="36"/>
+              </w:rPr>
+              <w:lastRenderedPageBreak/>
+              <w:t xml:space="preserve">Machine Learning </w:t>
+            </w:r>
+            <w:proofErr w:type="gramStart"/>
+            <w:r>
+              <w:rPr>
+                <w:rFonts w:ascii="IBM Plex Sans" w:hAnsi="IBM Plex Sans"/>
+                <w:b/>
+                <w:color w:val="FFFFFF" w:themeColor="background1"/>
+                <w:sz w:val="36"/>
+              </w:rPr>
+              <w:t>For</w:t>
+            </w:r>
+            <w:proofErr w:type="gramEnd"/>
+            <w:r>
+              <w:rPr>
+                <w:rFonts w:ascii="IBM Plex Sans" w:hAnsi="IBM Plex Sans"/>
+                <w:b/>
+                <w:color w:val="FFFFFF" w:themeColor="background1"/>
+                <w:sz w:val="36"/>
+              </w:rPr>
+              <w:t xml:space="preserve"> Kids  ::  </w:t>
+            </w:r>
+            <w:r>
+              <w:rPr>
+                <w:rFonts w:ascii="IBM Plex Sans" w:hAnsi="IBM Plex Sans"/>
+                <w:b/>
+                <w:color w:val="FFFFFF" w:themeColor="background1"/>
+                <w:sz w:val="36"/>
+              </w:rPr>
+              <w:t>Teachers’</w:t>
+            </w:r>
+            <w:r>
+              <w:rPr>
+                <w:rFonts w:ascii="IBM Plex Sans" w:hAnsi="IBM Plex Sans"/>
+                <w:b/>
+                <w:color w:val="FFFFFF" w:themeColor="background1"/>
+                <w:sz w:val="36"/>
+              </w:rPr>
+              <w:t xml:space="preserve"> notes</w:t>
+            </w:r>
+          </w:p>
+        </w:tc>
+      </w:tr>
+      <w:tr>
+        <w:tc>
+          <w:tcPr>
+            <w:tcW w:w="1696" w:type="dxa"/>
+            <w:gridSpan w:val="2"/>
+          </w:tcPr>
+          <w:p>
+            <w:pPr>
+              <w:rPr>
+                <w:b/>
+              </w:rPr>
+            </w:pPr>
+            <w:r>
+              <w:rPr>
+                <w:b/>
+              </w:rPr>
+              <w:t>Worksheet</w:t>
+            </w:r>
+          </w:p>
+        </w:tc>
+        <w:tc>
+          <w:tcPr>
+            <w:tcW w:w="8754" w:type="dxa"/>
+          </w:tcPr>
+          <w:p>
+            <w:r>
+              <w:rPr>
+                <w:sz w:val="40"/>
+              </w:rPr>
+              <w:t>Find It!</w:t>
+            </w:r>
+          </w:p>
+        </w:tc>
+      </w:tr>
+      <w:tr>
+        <w:tc>
+          <w:tcPr>
+            <w:tcW w:w="1696" w:type="dxa"/>
+            <w:gridSpan w:val="2"/>
+          </w:tcPr>
+          <w:p>
+            <w:pPr>
+              <w:rPr>
+                <w:b/>
+              </w:rPr>
+            </w:pPr>
+            <w:r>
+              <w:rPr>
+                <w:b/>
+              </w:rPr>
+              <w:t>Activity</w:t>
+            </w:r>
+          </w:p>
+        </w:tc>
+        <w:tc>
+          <w:tcPr>
+            <w:tcW w:w="8754" w:type="dxa"/>
+          </w:tcPr>
+          <w:p>
+            <w:r>
+              <w:t xml:space="preserve">Create a </w:t>
+            </w:r>
+            <w:r>
+              <w:t>mobile hide-and-seek game in App Inventor that learns to recognise objects</w:t>
+            </w:r>
+          </w:p>
+          <w:p/>
+        </w:tc>
+      </w:tr>
+      <w:tr>
+        <w:tc>
+          <w:tcPr>
+            <w:tcW w:w="1696" w:type="dxa"/>
+            <w:gridSpan w:val="2"/>
+          </w:tcPr>
+          <w:p>
+            <w:pPr>
+              <w:rPr>
+                <w:b/>
+              </w:rPr>
+            </w:pPr>
+            <w:r>
+              <w:rPr>
+                <w:b/>
+              </w:rPr>
+              <w:t>Objective</w:t>
+            </w:r>
+          </w:p>
+        </w:tc>
+        <w:tc>
+          <w:tcPr>
+            <w:tcW w:w="8754" w:type="dxa"/>
+          </w:tcPr>
+          <w:p>
+            <w:pPr>
+              <w:rPr>
+                <w:b/>
+              </w:rPr>
+            </w:pPr>
+            <w:r>
+              <w:rPr>
+                <w:b/>
+              </w:rPr>
+              <w:t xml:space="preserve">Teach a computer to recognise </w:t>
+            </w:r>
+            <w:r>
+              <w:rPr>
+                <w:b/>
+              </w:rPr>
+              <w:t>pictures</w:t>
+            </w:r>
+            <w:r>
+              <w:rPr>
+                <w:b/>
+              </w:rPr>
+              <w:t xml:space="preserve"> </w:t>
+            </w:r>
+          </w:p>
+          <w:p>
+            <w:pPr>
+              <w:pStyle w:val="ListParagraph"/>
+              <w:numPr>
+                <w:ilvl w:val="0"/>
+                <w:numId w:val="1"/>
+              </w:numPr>
+              <w:ind w:left="455" w:hanging="425"/>
+            </w:pPr>
+            <w:r>
+              <w:t>How computers can be trained to recognise pictures.</w:t>
+            </w:r>
+          </w:p>
+          <w:p>
+            <w:pPr>
+              <w:pStyle w:val="ListParagraph"/>
+              <w:numPr>
+                <w:ilvl w:val="0"/>
+                <w:numId w:val="1"/>
+              </w:numPr>
+              <w:ind w:left="455" w:hanging="425"/>
+            </w:pPr>
+            <w:r>
+              <w:t>How to use machine learning in a mobile app.</w:t>
+            </w:r>
+          </w:p>
+        </w:tc>
+      </w:tr>
+      <w:tr>
+        <w:tc>
+          <w:tcPr>
+            <w:tcW w:w="1696" w:type="dxa"/>
+            <w:gridSpan w:val="2"/>
+          </w:tcPr>
+          <w:p>
+            <w:pPr>
+              <w:rPr>
+                <w:b/>
+              </w:rPr>
+            </w:pPr>
+            <w:r>
+              <w:rPr>
+                <w:b/>
+              </w:rPr>
+              <w:t>Difficulty level</w:t>
+            </w:r>
+          </w:p>
+        </w:tc>
+        <w:tc>
+          <w:tcPr>
+            <w:tcW w:w="8754" w:type="dxa"/>
+          </w:tcPr>
+          <w:p>
+            <w:r>
+              <w:t>Advanced</w:t>
+            </w:r>
+          </w:p>
+        </w:tc>
+      </w:tr>
+      <w:tr>
+        <w:tc>
+          <w:tcPr>
+            <w:tcW w:w="1696" w:type="dxa"/>
+            <w:gridSpan w:val="2"/>
+            <w:tcBorders>
+              <w:bottom w:val="single" w:sz="4" w:space="0" w:color="auto"/>
+            </w:tcBorders>
+          </w:tcPr>
+          <w:p>
+            <w:pPr>
+              <w:rPr>
+                <w:b/>
+              </w:rPr>
+            </w:pPr>
+            <w:r>
+              <w:rPr>
+                <w:b/>
+              </w:rPr>
+              <w:t>Time estimate</w:t>
+            </w:r>
+          </w:p>
+        </w:tc>
+        <w:tc>
+          <w:tcPr>
+            <w:tcW w:w="8754" w:type="dxa"/>
+            <w:tcBorders>
+              <w:bottom w:val="single" w:sz="4" w:space="0" w:color="auto"/>
+            </w:tcBorders>
+          </w:tcPr>
+          <w:p>
+            <w:pPr>
+              <w:rPr>
+                <w:sz w:val="20"/>
+              </w:rPr>
+            </w:pPr>
+            <w:r>
+              <w:t xml:space="preserve">1 hour - 2 hours   </w:t>
+            </w:r>
+            <w:r>
+              <w:rPr>
+                <w:sz w:val="20"/>
+              </w:rPr>
+              <w:t>(</w:t>
+            </w:r>
+            <w:r>
+              <w:rPr>
+                <w:sz w:val="20"/>
+              </w:rPr>
+              <w:t>depending on the students’ experience with App Inventor</w:t>
+            </w:r>
+            <w:r>
+              <w:rPr>
+                <w:sz w:val="20"/>
+              </w:rPr>
+              <w:t xml:space="preserve">) </w:t>
+            </w:r>
+          </w:p>
+        </w:tc>
+      </w:tr>
+      <w:tr>
+        <w:tc>
+          <w:tcPr>
+            <w:tcW w:w="1696" w:type="dxa"/>
+            <w:gridSpan w:val="2"/>
+            <w:tcBorders>
+              <w:bottom w:val="single" w:sz="4" w:space="0" w:color="auto"/>
+            </w:tcBorders>
+          </w:tcPr>
+          <w:p>
+            <w:pPr>
+              <w:rPr>
+                <w:b/>
+              </w:rPr>
+            </w:pPr>
+            <w:r>
+              <w:rPr>
+                <w:b/>
+              </w:rPr>
+              <w:t>Summary</w:t>
+            </w:r>
+          </w:p>
+        </w:tc>
+        <w:tc>
+          <w:tcPr>
+            <w:tcW w:w="8754" w:type="dxa"/>
+            <w:tcBorders>
+              <w:bottom w:val="single" w:sz="4" w:space="0" w:color="auto"/>
+            </w:tcBorders>
+          </w:tcPr>
+          <w:p>
+            <w:r>
+              <w:t xml:space="preserve">Students will train a machine learning model to recognise pictures of objects. They use this in App Inventor to make a mobile app that classifies photos. </w:t>
+            </w:r>
+          </w:p>
+        </w:tc>
+      </w:tr>
+      <w:tr>
+        <w:tc>
+          <w:tcPr>
+            <w:tcW w:w="1696" w:type="dxa"/>
+            <w:gridSpan w:val="2"/>
+            <w:tcBorders>
+              <w:bottom w:val="single" w:sz="4" w:space="0" w:color="auto"/>
+            </w:tcBorders>
+            <w:tcMar>
+              <w:bottom w:w="113" w:type="dxa"/>
+            </w:tcMar>
+          </w:tcPr>
+          <w:p>
+            <w:pPr>
+              <w:rPr>
+                <w:b/>
+              </w:rPr>
+            </w:pPr>
+            <w:r>
+              <w:rPr>
+                <w:b/>
+              </w:rPr>
+              <w:t>Topics</w:t>
+            </w:r>
+          </w:p>
+        </w:tc>
+        <w:tc>
+          <w:tcPr>
+            <w:tcW w:w="8754" w:type="dxa"/>
+            <w:tcBorders>
+              <w:bottom w:val="single" w:sz="4" w:space="0" w:color="auto"/>
+            </w:tcBorders>
+            <w:tcMar>
+              <w:bottom w:w="113" w:type="dxa"/>
+            </w:tcMar>
+          </w:tcPr>
+          <w:p>
+            <w:r>
+              <w:t>image classification, supervised learning, mobile apps</w:t>
+            </w:r>
+          </w:p>
+        </w:tc>
+      </w:tr>
+      <w:tr>
+        <w:tc>
+          <w:tcPr>
+            <w:tcW w:w="10450" w:type="dxa"/>
+            <w:gridSpan w:val="3"/>
+            <w:shd w:val="clear" w:color="auto" w:fill="92D050"/>
+            <w:tcMar>
+              <w:top w:w="85" w:type="dxa"/>
+              <w:left w:w="85" w:type="dxa"/>
+              <w:bottom w:w="85" w:type="dxa"/>
+              <w:right w:w="85" w:type="dxa"/>
+            </w:tcMar>
+            <w:vAlign w:val="center"/>
+          </w:tcPr>
+          <w:p>
+            <w:pPr>
+              <w:jc w:val="center"/>
+              <w:rPr>
+                <w:rFonts w:ascii="IBM Plex Sans" w:hAnsi="IBM Plex Sans"/>
+                <w:b/>
+              </w:rPr>
+            </w:pPr>
+            <w:r>
+              <w:rPr>
+                <w:rFonts w:ascii="IBM Plex Sans" w:hAnsi="IBM Plex Sans"/>
+                <w:b/>
+                <w:color w:val="44546A" w:themeColor="text2"/>
+              </w:rPr>
+              <w:t>Setup</w:t>
+            </w:r>
+          </w:p>
+        </w:tc>
+      </w:tr>
+      <w:tr>
+        <w:tc>
+          <w:tcPr>
+            <w:tcW w:w="10450" w:type="dxa"/>
+            <w:gridSpan w:val="3"/>
+            <w:tcMar>
+              <w:top w:w="113" w:type="dxa"/>
+            </w:tcMar>
+          </w:tcPr>
+          <w:p>
+            <w:r>
+              <w:t>Each student will need:</w:t>
+            </w:r>
+          </w:p>
+        </w:tc>
+      </w:tr>
+      <w:tr>
+        <w:tc>
+          <w:tcPr>
+            <w:tcW w:w="279" w:type="dxa"/>
+          </w:tcPr>
+          <w:p>
+            <w:pPr>
+              <w:rPr>
+                <w:b/>
+              </w:rPr>
+            </w:pPr>
+          </w:p>
+        </w:tc>
+        <w:tc>
+          <w:tcPr>
+            <w:tcW w:w="1417" w:type="dxa"/>
+          </w:tcPr>
+          <w:p>
+            <w:pPr>
+              <w:rPr>
+                <w:b/>
+              </w:rPr>
+            </w:pPr>
+            <w:r>
+              <w:rPr>
+                <w:b/>
+              </w:rPr>
+              <w:t>Device</w:t>
+            </w:r>
+          </w:p>
+        </w:tc>
+        <w:tc>
+          <w:tcPr>
+            <w:tcW w:w="8754" w:type="dxa"/>
+          </w:tcPr>
+          <w:p>
+            <w:r>
+              <w:t>An Android mobile phone or tablet</w:t>
+            </w:r>
+          </w:p>
+        </w:tc>
+      </w:tr>
+      <w:tr>
+        <w:tc>
+          <w:tcPr>
+            <w:tcW w:w="279" w:type="dxa"/>
+          </w:tcPr>
+          <w:p>
+            <w:pPr>
+              <w:rPr>
+                <w:b/>
+              </w:rPr>
+            </w:pPr>
+          </w:p>
+        </w:tc>
+        <w:tc>
+          <w:tcPr>
+            <w:tcW w:w="1417" w:type="dxa"/>
+          </w:tcPr>
+          <w:p>
+            <w:pPr>
+              <w:rPr>
+                <w:b/>
+              </w:rPr>
+            </w:pPr>
+            <w:proofErr w:type="gramStart"/>
+            <w:r>
+              <w:rPr>
+                <w:b/>
+              </w:rPr>
+              <w:t>Print-outs</w:t>
+            </w:r>
+            <w:proofErr w:type="gramEnd"/>
+          </w:p>
+        </w:tc>
+        <w:tc>
+          <w:tcPr>
+            <w:tcW w:w="8754" w:type="dxa"/>
+          </w:tcPr>
+          <w:p>
+            <w:pPr>
+              <w:rPr>
+                <w:sz w:val="22"/>
+              </w:rPr>
+            </w:pPr>
+            <w:r>
+              <w:t xml:space="preserve">Project worksheet    </w:t>
+            </w:r>
+            <w:r>
+              <w:rPr>
+                <w:sz w:val="22"/>
+              </w:rPr>
+              <w:t xml:space="preserve">(download from </w:t>
+            </w:r>
+            <w:hyperlink r:id="rId88" w:history="1">
+              <w:r>
+                <w:rPr>
+                  <w:rStyle w:val="Hyperlink"/>
+                  <w:sz w:val="22"/>
+                </w:rPr>
+                <w:t>https://machinelearningforkids.co.uk/worksheets</w:t>
+              </w:r>
+            </w:hyperlink>
+            <w:r>
+              <w:rPr>
+                <w:sz w:val="22"/>
+              </w:rPr>
+              <w:t xml:space="preserve"> )</w:t>
+            </w:r>
+          </w:p>
+          <w:p>
+            <w:pPr>
+              <w:rPr>
+                <w:sz w:val="21"/>
+                <w:szCs w:val="21"/>
+              </w:rPr>
+            </w:pPr>
+            <w:r>
+              <w:rPr>
+                <w:sz w:val="21"/>
+                <w:szCs w:val="21"/>
+              </w:rPr>
+              <w:t xml:space="preserve">Blocks in </w:t>
+            </w:r>
+            <w:r>
+              <w:rPr>
+                <w:sz w:val="21"/>
+                <w:szCs w:val="21"/>
+              </w:rPr>
+              <w:t>App Inventor</w:t>
+            </w:r>
+            <w:r>
+              <w:rPr>
+                <w:sz w:val="21"/>
+                <w:szCs w:val="21"/>
+              </w:rPr>
+              <w:t xml:space="preserve"> scripts are colour-coded, so printing in colour will make it easier for students</w:t>
+            </w:r>
+            <w:r>
+              <w:rPr>
+                <w:sz w:val="21"/>
+                <w:szCs w:val="21"/>
+              </w:rPr>
+              <w:br/>
+            </w:r>
+          </w:p>
+        </w:tc>
+      </w:tr>
+      <w:tr>
+        <w:tc>
+          <w:tcPr>
+            <w:tcW w:w="279" w:type="dxa"/>
+          </w:tcPr>
+          <w:p>
+            <w:pPr>
+              <w:rPr>
+                <w:b/>
+              </w:rPr>
+            </w:pPr>
+          </w:p>
+        </w:tc>
+        <w:tc>
+          <w:tcPr>
+            <w:tcW w:w="1417" w:type="dxa"/>
+          </w:tcPr>
+          <w:p>
+            <w:pPr>
+              <w:rPr>
+                <w:b/>
+              </w:rPr>
+            </w:pPr>
+            <w:r>
+              <w:rPr>
+                <w:b/>
+              </w:rPr>
+              <w:t>Access</w:t>
+            </w:r>
+          </w:p>
+        </w:tc>
+        <w:tc>
+          <w:tcPr>
+            <w:tcW w:w="8754" w:type="dxa"/>
+          </w:tcPr>
+          <w:p>
+            <w:r>
+              <w:t>Username and password for machinelearningforkids.co.uk</w:t>
+            </w:r>
+          </w:p>
+        </w:tc>
+      </w:tr>
+      <w:tr>
+        <w:tc>
+          <w:tcPr>
+            <w:tcW w:w="279" w:type="dxa"/>
+          </w:tcPr>
+          <w:p>
+            <w:pPr>
+              <w:rPr>
+                <w:b/>
+              </w:rPr>
+            </w:pPr>
+          </w:p>
+        </w:tc>
+        <w:tc>
+          <w:tcPr>
+            <w:tcW w:w="1417" w:type="dxa"/>
+          </w:tcPr>
+          <w:p>
+            <w:pPr>
+              <w:rPr>
+                <w:b/>
+              </w:rPr>
+            </w:pPr>
+            <w:r>
+              <w:rPr>
+                <w:b/>
+              </w:rPr>
+              <w:t>Access</w:t>
+            </w:r>
+          </w:p>
+        </w:tc>
+        <w:tc>
+          <w:tcPr>
+            <w:tcW w:w="8754" w:type="dxa"/>
+          </w:tcPr>
+          <w:p>
+            <w:r>
+              <w:t xml:space="preserve">Access to App Inventor at </w:t>
+            </w:r>
+            <w:r>
+              <w:t>http://ai2.appinventor.mit.edu</w:t>
+            </w:r>
+          </w:p>
+        </w:tc>
+      </w:tr>
+      <w:tr>
+        <w:tc>
+          <w:tcPr>
+            <w:tcW w:w="10450" w:type="dxa"/>
+            <w:gridSpan w:val="3"/>
+            <w:tcMar>
+              <w:top w:w="113" w:type="dxa"/>
+            </w:tcMar>
+          </w:tcPr>
+          <w:p>
+            <w:r>
+              <w:t>Class account will need:</w:t>
+            </w:r>
+          </w:p>
+        </w:tc>
+      </w:tr>
+      <w:tr>
+        <w:tc>
+          <w:tcPr>
+            <w:tcW w:w="279" w:type="dxa"/>
+            <w:tcBorders>
+              <w:bottom w:val="single" w:sz="4" w:space="0" w:color="auto"/>
+            </w:tcBorders>
+          </w:tcPr>
+          <w:p>
+            <w:pPr>
+              <w:rPr>
+                <w:b/>
+              </w:rPr>
+            </w:pPr>
+          </w:p>
+        </w:tc>
+        <w:tc>
+          <w:tcPr>
+            <w:tcW w:w="1417" w:type="dxa"/>
+            <w:tcBorders>
+              <w:bottom w:val="single" w:sz="4" w:space="0" w:color="auto"/>
+            </w:tcBorders>
+          </w:tcPr>
+          <w:p>
+            <w:pPr>
+              <w:rPr>
+                <w:b/>
+              </w:rPr>
+            </w:pPr>
+            <w:r>
+              <w:rPr>
+                <w:b/>
+              </w:rPr>
+              <w:t>API keys</w:t>
+            </w:r>
+          </w:p>
+        </w:tc>
+        <w:tc>
+          <w:tcPr>
+            <w:tcW w:w="8754" w:type="dxa"/>
+            <w:tcBorders>
+              <w:bottom w:val="single" w:sz="4" w:space="0" w:color="auto"/>
+            </w:tcBorders>
+          </w:tcPr>
+          <w:p>
+            <w:pPr>
+              <w:rPr>
+                <w:b/>
+              </w:rPr>
+            </w:pPr>
+            <w:r>
+              <w:rPr>
+                <w:b/>
+              </w:rPr>
+              <w:t>Watson Visual Recognition</w:t>
+            </w:r>
+          </w:p>
+          <w:p>
+            <w:pPr>
+              <w:rPr>
+                <w:sz w:val="20"/>
+              </w:rPr>
+            </w:pPr>
+            <w:r>
+              <w:t>1 custom model per student</w:t>
+            </w:r>
+          </w:p>
+          <w:p/>
+          <w:p>
+            <w:r>
+              <w:t>One “Lite” API key is free but can only be used to create 2 custom models</w:t>
+            </w:r>
+          </w:p>
+          <w:p>
+            <w:r>
+              <w:t>One “Standard” API key can be used to create to create multiple custom models</w:t>
+            </w:r>
+          </w:p>
+          <w:p>
+            <w:pPr>
+              <w:rPr>
+                <w:sz w:val="18"/>
+              </w:rPr>
+            </w:pPr>
+            <w:r>
+              <w:rPr>
+                <w:sz w:val="18"/>
+              </w:rPr>
+              <w:t xml:space="preserve">more detail at: </w:t>
+            </w:r>
+            <w:r>
+              <w:rPr>
+                <w:rStyle w:val="Hyperlink"/>
+                <w:sz w:val="17"/>
+                <w:szCs w:val="17"/>
+              </w:rPr>
+              <w:t>https://github.com/IBM/taxinomitis-docs/raw/master/docs/pdf/machinelearningforkids-apikeys.pdf</w:t>
+            </w:r>
+            <w:r>
+              <w:rPr>
+                <w:sz w:val="18"/>
+              </w:rPr>
+              <w:t xml:space="preserve"> </w:t>
+            </w:r>
+            <w:r>
+              <w:rPr>
+                <w:sz w:val="18"/>
+              </w:rPr>
+              <w:br/>
+            </w:r>
+          </w:p>
+        </w:tc>
+      </w:tr>
+      <w:tr>
+        <w:tc>
+          <w:tcPr>
+            <w:tcW w:w="10450" w:type="dxa"/>
+            <w:gridSpan w:val="3"/>
+            <w:shd w:val="clear" w:color="auto" w:fill="92D050"/>
+            <w:tcMar>
+              <w:top w:w="85" w:type="dxa"/>
+              <w:left w:w="85" w:type="dxa"/>
+              <w:bottom w:w="85" w:type="dxa"/>
+              <w:right w:w="85" w:type="dxa"/>
+            </w:tcMar>
+          </w:tcPr>
+          <w:p>
+            <w:pPr>
+              <w:jc w:val="center"/>
+            </w:pPr>
+            <w:r>
+              <w:rPr>
+                <w:rFonts w:ascii="IBM Plex Sans" w:hAnsi="IBM Plex Sans"/>
+                <w:b/>
+                <w:color w:val="44546A" w:themeColor="text2"/>
+              </w:rPr>
+              <w:t>Customizing</w:t>
+            </w:r>
+          </w:p>
+        </w:tc>
+      </w:tr>
+      <w:tr>
+        <w:tc>
+          <w:tcPr>
+            <w:tcW w:w="10450" w:type="dxa"/>
+            <w:gridSpan w:val="3"/>
+            <w:tcBorders>
+              <w:bottom w:val="single" w:sz="4" w:space="0" w:color="auto"/>
+            </w:tcBorders>
+          </w:tcPr>
+          <w:p>
+            <w:pPr>
+              <w:rPr>
+                <w:sz w:val="22"/>
+              </w:rPr>
+            </w:pPr>
+            <w:r>
+              <w:rPr>
+                <w:sz w:val="22"/>
+              </w:rPr>
+              <w:t xml:space="preserve">If you want to </w:t>
+            </w:r>
+            <w:r>
+              <w:rPr>
+                <w:b/>
+                <w:sz w:val="22"/>
+              </w:rPr>
+              <w:t>encourage problem solving</w:t>
+            </w:r>
+            <w:r>
+              <w:rPr>
+                <w:sz w:val="22"/>
+              </w:rPr>
+              <w:t>, delete some of the detail in the worksheets and provide more general instructions instead.</w:t>
+            </w:r>
+          </w:p>
+          <w:p>
+            <w:r>
+              <w:rPr>
+                <w:sz w:val="22"/>
+              </w:rPr>
+              <w:t>P</w:t>
+            </w:r>
+            <w:r>
+              <w:rPr>
+                <w:sz w:val="22"/>
+              </w:rPr>
+              <w:t>roject worksheet</w:t>
+            </w:r>
+            <w:r>
+              <w:rPr>
+                <w:sz w:val="22"/>
+              </w:rPr>
+              <w:t xml:space="preserve"> is available</w:t>
+            </w:r>
+            <w:r>
+              <w:rPr>
+                <w:sz w:val="22"/>
+              </w:rPr>
+              <w:t xml:space="preserve"> in MS Word format so you can </w:t>
+            </w:r>
+            <w:r>
+              <w:rPr>
+                <w:b/>
+                <w:sz w:val="22"/>
+              </w:rPr>
+              <w:t xml:space="preserve">modify </w:t>
+            </w:r>
+            <w:r>
+              <w:rPr>
+                <w:b/>
+                <w:sz w:val="22"/>
+              </w:rPr>
+              <w:t>it</w:t>
+            </w:r>
+            <w:r>
+              <w:rPr>
+                <w:b/>
+                <w:sz w:val="22"/>
+              </w:rPr>
+              <w:t xml:space="preserve"> to suit your class</w:t>
+            </w:r>
+            <w:r>
+              <w:rPr>
+                <w:sz w:val="22"/>
+              </w:rPr>
+              <w:t>.</w:t>
+            </w:r>
+          </w:p>
+        </w:tc>
+      </w:tr>
+      <w:tr>
+        <w:tc>
+          <w:tcPr>
+            <w:tcW w:w="1696" w:type="dxa"/>
+            <w:gridSpan w:val="2"/>
+            <w:tcBorders>
+              <w:bottom w:val="single" w:sz="4" w:space="0" w:color="auto"/>
+            </w:tcBorders>
+          </w:tcPr>
+          <w:p>
+            <w:pPr>
+              <w:rPr>
+                <w:b/>
+              </w:rPr>
+            </w:pPr>
+            <w:r>
+              <w:rPr>
+                <w:b/>
+              </w:rPr>
+              <w:t>Worksheet</w:t>
+            </w:r>
+            <w:r>
+              <w:rPr>
+                <w:b/>
+              </w:rPr>
+              <w:t>s</w:t>
+            </w:r>
+          </w:p>
+        </w:tc>
+        <w:tc>
+          <w:tcPr>
+            <w:tcW w:w="8754" w:type="dxa"/>
+            <w:tcBorders>
+              <w:bottom w:val="single" w:sz="4" w:space="0" w:color="auto"/>
+            </w:tcBorders>
+          </w:tcPr>
+          <w:p>
+            <w:hyperlink r:id="rId89" w:history="1">
+              <w:r>
+                <w:rPr>
+                  <w:rStyle w:val="Hyperlink"/>
+                </w:rPr>
+                <w:t>https://github.com/IBM/taxinomitis-docs/tree/master/project-worksheets/msword</w:t>
+              </w:r>
+            </w:hyperlink>
+          </w:p>
+        </w:tc>
+      </w:tr>
+      <w:tr>
+        <w:tc>
+          <w:tcPr>
+            <w:tcW w:w="10450" w:type="dxa"/>
+            <w:gridSpan w:val="3"/>
+            <w:shd w:val="clear" w:color="auto" w:fill="92D050"/>
+            <w:tcMar>
+              <w:top w:w="85" w:type="dxa"/>
+              <w:left w:w="85" w:type="dxa"/>
+              <w:bottom w:w="85" w:type="dxa"/>
+              <w:right w:w="85" w:type="dxa"/>
+            </w:tcMar>
+          </w:tcPr>
+          <w:p>
+            <w:pPr>
+              <w:jc w:val="center"/>
+            </w:pPr>
+            <w:r>
+              <w:rPr>
+                <w:rFonts w:ascii="IBM Plex Sans" w:hAnsi="IBM Plex Sans"/>
+                <w:b/>
+                <w:color w:val="44546A" w:themeColor="text2"/>
+              </w:rPr>
+              <w:t>Help</w:t>
+            </w:r>
+          </w:p>
+        </w:tc>
+      </w:tr>
+      <w:tr>
+        <w:tc>
+          <w:tcPr>
+            <w:tcW w:w="1696" w:type="dxa"/>
+            <w:gridSpan w:val="2"/>
+          </w:tcPr>
+          <w:p>
+            <w:pPr>
+              <w:rPr>
+                <w:b/>
+              </w:rPr>
+            </w:pPr>
+            <w:r>
+              <w:rPr>
+                <w:b/>
+              </w:rPr>
+              <w:t>Potential issues</w:t>
+            </w:r>
+          </w:p>
+        </w:tc>
+        <w:tc>
+          <w:tcPr>
+            <w:tcW w:w="8754" w:type="dxa"/>
+          </w:tcPr>
+          <w:p>
+            <w:pPr>
+              <w:pStyle w:val="ListParagraph"/>
+              <w:numPr>
+                <w:ilvl w:val="0"/>
+                <w:numId w:val="1"/>
+              </w:numPr>
+              <w:ind w:left="455" w:hanging="425"/>
+            </w:pPr>
+            <w:r>
+              <w:t>“https://machinelearningforkids.co.uk” is a long URL to type for some children. You may find it easier to set up a bookmark that they can click on instead.</w:t>
+            </w:r>
+          </w:p>
+          <w:p>
+            <w:pPr>
+              <w:pStyle w:val="ListParagraph"/>
+              <w:numPr>
+                <w:ilvl w:val="0"/>
+                <w:numId w:val="1"/>
+              </w:numPr>
+              <w:ind w:left="455" w:hanging="425"/>
+            </w:pPr>
+            <w:r>
+              <w:t xml:space="preserve">A video of the finished app in action is available at </w:t>
+            </w:r>
+            <w:hyperlink r:id="rId90" w:history="1">
+              <w:r>
+                <w:rPr>
+                  <w:rStyle w:val="Hyperlink"/>
+                </w:rPr>
+                <w:t>https://youtu.be/dIjU6rmuoGc</w:t>
+              </w:r>
+            </w:hyperlink>
+            <w:r>
+              <w:t xml:space="preserve"> </w:t>
+            </w:r>
+          </w:p>
+          <w:p/>
+          <w:p>
+            <w:r>
+              <w:t xml:space="preserve">General troubleshooting and help at </w:t>
+            </w:r>
+            <w:hyperlink r:id="rId91" w:history="1">
+              <w:r>
+                <w:rPr>
+                  <w:rStyle w:val="Hyperlink"/>
+                </w:rPr>
+                <w:t>https://machinelearningforkids.co.uk/help</w:t>
+              </w:r>
+            </w:hyperlink>
+            <w:r>
+              <w:t xml:space="preserve"> </w:t>
+            </w:r>
+          </w:p>
+          <w:p/>
+        </w:tc>
+      </w:tr>
     </w:tbl>
     <w:p/>
     <w:p>
@@ -21832,7 +23881,7 @@
               </w:rPr>
               <w:t xml:space="preserve">(download from </w:t>
             </w:r>
-            <w:hyperlink r:id="rId84" w:history="1">
+            <w:hyperlink r:id="rId92" w:history="1">
               <w:r>
                 <w:rPr>
                   <w:rStyle w:val="Hyperlink"/>
@@ -22233,7 +24282,7 @@
             <w:r>
               <w:t xml:space="preserve">General troubleshooting and help at </w:t>
             </w:r>
-            <w:hyperlink r:id="rId85" w:history="1">
+            <w:hyperlink r:id="rId93" w:history="1">
               <w:r>
                 <w:rPr>
                   <w:rStyle w:val="Hyperlink"/>
@@ -22736,7 +24785,7 @@
               </w:rPr>
               <w:t xml:space="preserve">(download from </w:t>
             </w:r>
-            <w:hyperlink r:id="rId86" w:history="1">
+            <w:hyperlink r:id="rId94" w:history="1">
               <w:r>
                 <w:rPr>
                   <w:rStyle w:val="Hyperlink"/>
@@ -23114,7 +25163,7 @@
             <w:r>
               <w:t xml:space="preserve">General troubleshooting and help at </w:t>
             </w:r>
-            <w:hyperlink r:id="rId87" w:history="1">
+            <w:hyperlink r:id="rId95" w:history="1">
               <w:r>
                 <w:rPr>
                   <w:rStyle w:val="Hyperlink"/>
@@ -23711,7 +25760,7 @@
               </w:rPr>
               <w:t xml:space="preserve">(download from </w:t>
             </w:r>
-            <w:hyperlink r:id="rId88" w:history="1">
+            <w:hyperlink r:id="rId96" w:history="1">
               <w:r>
                 <w:rPr>
                   <w:rStyle w:val="Hyperlink"/>
@@ -24049,7 +26098,7 @@
             </w:tcBorders>
           </w:tcPr>
           <w:p>
-            <w:hyperlink r:id="rId89" w:history="1">
+            <w:hyperlink r:id="rId97" w:history="1">
               <w:r>
                 <w:rPr>
                   <w:rStyle w:val="Hyperlink"/>
@@ -24097,7 +26146,7 @@
             </w:tcBorders>
           </w:tcPr>
           <w:p>
-            <w:hyperlink r:id="rId90" w:history="1">
+            <w:hyperlink r:id="rId98" w:history="1">
               <w:r>
                 <w:rPr>
                   <w:rStyle w:val="Hyperlink"/>
@@ -24197,7 +26246,7 @@
             <w:r>
               <w:t xml:space="preserve">General troubleshooting and help at </w:t>
             </w:r>
-            <w:hyperlink r:id="rId91" w:history="1">
+            <w:hyperlink r:id="rId99" w:history="1">
               <w:r>
                 <w:rPr>
                   <w:rStyle w:val="Hyperlink"/>
@@ -24691,7 +26740,7 @@
               </w:rPr>
               <w:t xml:space="preserve">(download from </w:t>
             </w:r>
-            <w:hyperlink r:id="rId92" w:history="1">
+            <w:hyperlink r:id="rId100" w:history="1">
               <w:r>
                 <w:rPr>
                   <w:rStyle w:val="Hyperlink"/>
@@ -25029,7 +27078,7 @@
             </w:tcBorders>
           </w:tcPr>
           <w:p>
-            <w:hyperlink r:id="rId93" w:history="1">
+            <w:hyperlink r:id="rId101" w:history="1">
               <w:r>
                 <w:rPr>
                   <w:rStyle w:val="Hyperlink"/>
@@ -25077,7 +27126,7 @@
             </w:tcBorders>
           </w:tcPr>
           <w:p>
-            <w:hyperlink r:id="rId94" w:history="1">
+            <w:hyperlink r:id="rId102" w:history="1">
               <w:r>
                 <w:rPr>
                   <w:rStyle w:val="Hyperlink"/>
@@ -25251,7 +27300,7 @@
             <w:r>
               <w:t xml:space="preserve">General troubleshooting and help at </w:t>
             </w:r>
-            <w:hyperlink r:id="rId95" w:history="1">
+            <w:hyperlink r:id="rId103" w:history="1">
               <w:r>
                 <w:rPr>
                   <w:rStyle w:val="Hyperlink"/>
@@ -25752,7 +27801,7 @@
               </w:rPr>
               <w:t xml:space="preserve">(download from </w:t>
             </w:r>
-            <w:hyperlink r:id="rId96" w:history="1">
+            <w:hyperlink r:id="rId104" w:history="1">
               <w:r>
                 <w:rPr>
                   <w:rStyle w:val="Hyperlink"/>
@@ -26069,7 +28118,7 @@
             <w:r>
               <w:t xml:space="preserve">General troubleshooting and help at </w:t>
             </w:r>
-            <w:hyperlink r:id="rId97" w:history="1">
+            <w:hyperlink r:id="rId105" w:history="1">
               <w:r>
                 <w:rPr>
                   <w:rStyle w:val="Hyperlink"/>
@@ -26618,7 +28667,7 @@
               </w:rPr>
               <w:t xml:space="preserve">(download from </w:t>
             </w:r>
-            <w:hyperlink r:id="rId98" w:history="1">
+            <w:hyperlink r:id="rId106" w:history="1">
               <w:r>
                 <w:rPr>
                   <w:rStyle w:val="Hyperlink"/>
@@ -26959,7 +29008,7 @@
             </w:tcBorders>
           </w:tcPr>
           <w:p>
-            <w:hyperlink r:id="rId99" w:history="1">
+            <w:hyperlink r:id="rId107" w:history="1">
               <w:r>
                 <w:rPr>
                   <w:rStyle w:val="Hyperlink"/>
@@ -27008,7 +29057,7 @@
             </w:tcBorders>
           </w:tcPr>
           <w:p>
-            <w:hyperlink r:id="rId100" w:history="1">
+            <w:hyperlink r:id="rId108" w:history="1">
               <w:r>
                 <w:rPr>
                   <w:rStyle w:val="Hyperlink"/>
@@ -27127,7 +29176,7 @@
             <w:r>
               <w:t xml:space="preserve">General troubleshooting and help at </w:t>
             </w:r>
-            <w:hyperlink r:id="rId101" w:history="1">
+            <w:hyperlink r:id="rId109" w:history="1">
               <w:r>
                 <w:rPr>
                   <w:rStyle w:val="Hyperlink"/>
@@ -27653,7 +29702,7 @@
               </w:rPr>
               <w:t xml:space="preserve">(download from </w:t>
             </w:r>
-            <w:hyperlink r:id="rId102" w:history="1">
+            <w:hyperlink r:id="rId110" w:history="1">
               <w:r>
                 <w:rPr>
                   <w:rStyle w:val="Hyperlink"/>
@@ -27854,7 +29903,7 @@
               </w:rPr>
               <w:t xml:space="preserve">more detail at: </w:t>
             </w:r>
-            <w:hyperlink r:id="rId103" w:history="1">
+            <w:hyperlink r:id="rId111" w:history="1">
               <w:r>
                 <w:rPr>
                   <w:rStyle w:val="Hyperlink"/>
@@ -28067,7 +30116,7 @@
             </w:tcBorders>
           </w:tcPr>
           <w:p>
-            <w:hyperlink r:id="rId104" w:history="1">
+            <w:hyperlink r:id="rId112" w:history="1">
               <w:r>
                 <w:rPr>
                   <w:rStyle w:val="Hyperlink"/>
@@ -28116,7 +30165,7 @@
             </w:tcBorders>
           </w:tcPr>
           <w:p>
-            <w:hyperlink r:id="rId105" w:history="1">
+            <w:hyperlink r:id="rId113" w:history="1">
               <w:r>
                 <w:rPr>
                   <w:rStyle w:val="Hyperlink"/>
@@ -28241,7 +30290,7 @@
             <w:r>
               <w:t xml:space="preserve">General troubleshooting and help at </w:t>
             </w:r>
-            <w:hyperlink r:id="rId106" w:history="1">
+            <w:hyperlink r:id="rId114" w:history="1">
               <w:r>
                 <w:rPr>
                   <w:rStyle w:val="Hyperlink"/>
@@ -28786,7 +30835,7 @@
               </w:rPr>
               <w:t xml:space="preserve">(download from </w:t>
             </w:r>
-            <w:hyperlink r:id="rId107" w:history="1">
+            <w:hyperlink r:id="rId115" w:history="1">
               <w:r>
                 <w:rPr>
                   <w:rStyle w:val="Hyperlink"/>
@@ -29074,7 +31123,7 @@
             <w:r>
               <w:t xml:space="preserve">General troubleshooting and help at </w:t>
             </w:r>
-            <w:hyperlink r:id="rId108" w:history="1">
+            <w:hyperlink r:id="rId116" w:history="1">
               <w:r>
                 <w:rPr>
                   <w:rStyle w:val="Hyperlink"/>
@@ -29617,7 +31666,7 @@
               </w:rPr>
               <w:t xml:space="preserve">(download from </w:t>
             </w:r>
-            <w:hyperlink r:id="rId109" w:history="1">
+            <w:hyperlink r:id="rId117" w:history="1">
               <w:r>
                 <w:rPr>
                   <w:rStyle w:val="Hyperlink"/>
@@ -30021,7 +32070,7 @@
             </w:tcBorders>
           </w:tcPr>
           <w:p>
-            <w:hyperlink r:id="rId110" w:history="1">
+            <w:hyperlink r:id="rId118" w:history="1">
               <w:r>
                 <w:rPr>
                   <w:rStyle w:val="Hyperlink"/>
@@ -30070,7 +32119,7 @@
             </w:tcBorders>
           </w:tcPr>
           <w:p>
-            <w:hyperlink r:id="rId111" w:history="1">
+            <w:hyperlink r:id="rId119" w:history="1">
               <w:r>
                 <w:rPr>
                   <w:rStyle w:val="Hyperlink"/>
@@ -30201,7 +32250,7 @@
             <w:r>
               <w:t xml:space="preserve">General troubleshooting and help at </w:t>
             </w:r>
-            <w:hyperlink r:id="rId112" w:history="1">
+            <w:hyperlink r:id="rId120" w:history="1">
               <w:r>
                 <w:rPr>
                   <w:rStyle w:val="Hyperlink"/>
@@ -30693,7 +32742,7 @@
               </w:rPr>
               <w:t xml:space="preserve">(download from </w:t>
             </w:r>
-            <w:hyperlink r:id="rId113" w:history="1">
+            <w:hyperlink r:id="rId121" w:history="1">
               <w:r>
                 <w:rPr>
                   <w:rStyle w:val="Hyperlink"/>
@@ -31003,7 +33052,7 @@
             <w:r>
               <w:t xml:space="preserve">General troubleshooting and help at </w:t>
             </w:r>
-            <w:hyperlink r:id="rId114" w:history="1">
+            <w:hyperlink r:id="rId122" w:history="1">
               <w:r>
                 <w:rPr>
                   <w:rStyle w:val="Hyperlink"/>
@@ -31512,7 +33561,7 @@
               </w:rPr>
               <w:t xml:space="preserve">(download from </w:t>
             </w:r>
-            <w:hyperlink r:id="rId115" w:history="1">
+            <w:hyperlink r:id="rId123" w:history="1">
               <w:r>
                 <w:rPr>
                   <w:rStyle w:val="Hyperlink"/>
@@ -31769,7 +33818,7 @@
             <w:r>
               <w:t xml:space="preserve">General troubleshooting and help at </w:t>
             </w:r>
-            <w:hyperlink r:id="rId116" w:history="1">
+            <w:hyperlink r:id="rId124" w:history="1">
               <w:r>
                 <w:rPr>
                   <w:rStyle w:val="Hyperlink"/>
@@ -32269,7 +34318,7 @@
               </w:rPr>
               <w:t xml:space="preserve">(download from </w:t>
             </w:r>
-            <w:hyperlink r:id="rId117" w:history="1">
+            <w:hyperlink r:id="rId125" w:history="1">
               <w:r>
                 <w:rPr>
                   <w:rStyle w:val="Hyperlink"/>
@@ -32559,7 +34608,7 @@
             <w:r>
               <w:t xml:space="preserve"> before the class. See </w:t>
             </w:r>
-            <w:hyperlink r:id="rId118" w:anchor="install" w:history="1">
+            <w:hyperlink r:id="rId126" w:anchor="install" w:history="1">
               <w:r>
                 <w:rPr>
                   <w:rStyle w:val="Hyperlink"/>
@@ -32595,7 +34644,7 @@
             <w:r>
               <w:t xml:space="preserve"> the original Word doc of the worksheet from </w:t>
             </w:r>
-            <w:hyperlink r:id="rId119" w:history="1">
+            <w:hyperlink r:id="rId127" w:history="1">
               <w:r>
                 <w:rPr>
                   <w:rStyle w:val="Hyperlink"/>
@@ -32785,7 +34834,7 @@
             <w:r>
               <w:t xml:space="preserve">General troubleshooting and help at </w:t>
             </w:r>
-            <w:hyperlink r:id="rId120" w:history="1">
+            <w:hyperlink r:id="rId128" w:history="1">
               <w:r>
                 <w:rPr>
                   <w:rStyle w:val="Hyperlink"/>
@@ -33291,7 +35340,7 @@
               </w:rPr>
               <w:t xml:space="preserve">(download from </w:t>
             </w:r>
-            <w:hyperlink r:id="rId121" w:history="1">
+            <w:hyperlink r:id="rId129" w:history="1">
               <w:r>
                 <w:rPr>
                   <w:rStyle w:val="Hyperlink"/>
@@ -33480,7 +35529,7 @@
               </w:rPr>
               <w:t xml:space="preserve">more detail at: </w:t>
             </w:r>
-            <w:hyperlink r:id="rId122" w:history="1">
+            <w:hyperlink r:id="rId130" w:history="1">
               <w:r>
                 <w:rPr>
                   <w:rStyle w:val="Hyperlink"/>
@@ -33694,7 +35743,7 @@
             </w:tcBorders>
           </w:tcPr>
           <w:p>
-            <w:hyperlink r:id="rId123" w:history="1">
+            <w:hyperlink r:id="rId131" w:history="1">
               <w:r>
                 <w:rPr>
                   <w:rStyle w:val="Hyperlink"/>
@@ -33743,7 +35792,7 @@
             </w:tcBorders>
           </w:tcPr>
           <w:p>
-            <w:hyperlink r:id="rId124" w:history="1">
+            <w:hyperlink r:id="rId132" w:history="1">
               <w:r>
                 <w:rPr>
                   <w:rStyle w:val="Hyperlink"/>
@@ -33875,7 +35924,7 @@
             <w:r>
               <w:t xml:space="preserve">General troubleshooting and help at </w:t>
             </w:r>
-            <w:hyperlink r:id="rId125" w:history="1">
+            <w:hyperlink r:id="rId133" w:history="1">
               <w:r>
                 <w:rPr>
                   <w:rStyle w:val="Hyperlink"/>
@@ -34421,7 +36470,7 @@
               </w:rPr>
               <w:t xml:space="preserve">(download from </w:t>
             </w:r>
-            <w:hyperlink r:id="rId126" w:history="1">
+            <w:hyperlink r:id="rId134" w:history="1">
               <w:r>
                 <w:rPr>
                   <w:rStyle w:val="Hyperlink"/>
@@ -34722,7 +36771,7 @@
               </w:rPr>
               <w:t xml:space="preserve">more detail at: </w:t>
             </w:r>
-            <w:hyperlink r:id="rId127" w:history="1">
+            <w:hyperlink r:id="rId135" w:history="1">
               <w:r>
                 <w:rPr>
                   <w:rStyle w:val="Hyperlink"/>
@@ -34936,7 +36985,7 @@
             </w:tcBorders>
           </w:tcPr>
           <w:p>
-            <w:hyperlink r:id="rId128" w:history="1">
+            <w:hyperlink r:id="rId136" w:history="1">
               <w:r>
                 <w:rPr>
                   <w:rStyle w:val="Hyperlink"/>
@@ -34984,7 +37033,7 @@
             </w:tcBorders>
           </w:tcPr>
           <w:p>
-            <w:hyperlink r:id="rId129" w:history="1">
+            <w:hyperlink r:id="rId137" w:history="1">
               <w:r>
                 <w:rPr>
                   <w:rStyle w:val="Hyperlink"/>
@@ -35091,7 +37140,7 @@
             <w:r>
               <w:t xml:space="preserve">General troubleshooting and help at </w:t>
             </w:r>
-            <w:hyperlink r:id="rId130" w:history="1">
+            <w:hyperlink r:id="rId138" w:history="1">
               <w:r>
                 <w:rPr>
                   <w:rStyle w:val="Hyperlink"/>
@@ -35573,7 +37622,7 @@
               </w:rPr>
               <w:t xml:space="preserve">(download from </w:t>
             </w:r>
-            <w:hyperlink r:id="rId131" w:history="1">
+            <w:hyperlink r:id="rId139" w:history="1">
               <w:r>
                 <w:rPr>
                   <w:rStyle w:val="Hyperlink"/>
@@ -35802,7 +37851,7 @@
               </w:rPr>
               <w:t xml:space="preserve">more detail at: </w:t>
             </w:r>
-            <w:hyperlink r:id="rId132" w:history="1">
+            <w:hyperlink r:id="rId140" w:history="1">
               <w:r>
                 <w:rPr>
                   <w:rStyle w:val="Hyperlink"/>
@@ -36016,7 +38065,7 @@
             </w:tcBorders>
           </w:tcPr>
           <w:p>
-            <w:hyperlink r:id="rId133" w:history="1">
+            <w:hyperlink r:id="rId141" w:history="1">
               <w:r>
                 <w:rPr>
                   <w:rStyle w:val="Hyperlink"/>
@@ -36064,7 +38113,7 @@
             </w:tcBorders>
           </w:tcPr>
           <w:p>
-            <w:hyperlink r:id="rId134" w:history="1">
+            <w:hyperlink r:id="rId142" w:history="1">
               <w:r>
                 <w:rPr>
                   <w:rStyle w:val="Hyperlink"/>
@@ -36179,7 +38228,7 @@
             <w:r>
               <w:t xml:space="preserve">General troubleshooting and help at </w:t>
             </w:r>
-            <w:hyperlink r:id="rId135" w:history="1">
+            <w:hyperlink r:id="rId143" w:history="1">
               <w:r>
                 <w:rPr>
                   <w:rStyle w:val="Hyperlink"/>
@@ -36665,7 +38714,7 @@
               </w:rPr>
               <w:t xml:space="preserve">(download from </w:t>
             </w:r>
-            <w:hyperlink r:id="rId136" w:history="1">
+            <w:hyperlink r:id="rId144" w:history="1">
               <w:r>
                 <w:rPr>
                   <w:rStyle w:val="Hyperlink"/>
@@ -36894,7 +38943,7 @@
               </w:rPr>
               <w:t xml:space="preserve">more detail at: </w:t>
             </w:r>
-            <w:hyperlink r:id="rId137" w:history="1">
+            <w:hyperlink r:id="rId145" w:history="1">
               <w:r>
                 <w:rPr>
                   <w:rStyle w:val="Hyperlink"/>
@@ -37108,7 +39157,7 @@
             </w:tcBorders>
           </w:tcPr>
           <w:p>
-            <w:hyperlink r:id="rId138" w:history="1">
+            <w:hyperlink r:id="rId146" w:history="1">
               <w:r>
                 <w:rPr>
                   <w:rStyle w:val="Hyperlink"/>
@@ -37156,7 +39205,7 @@
             </w:tcBorders>
           </w:tcPr>
           <w:p>
-            <w:hyperlink r:id="rId139" w:history="1">
+            <w:hyperlink r:id="rId147" w:history="1">
               <w:r>
                 <w:rPr>
                   <w:rStyle w:val="Hyperlink"/>
@@ -37271,7 +39320,7 @@
             <w:r>
               <w:t xml:space="preserve">General troubleshooting and help at </w:t>
             </w:r>
-            <w:hyperlink r:id="rId140" w:history="1">
+            <w:hyperlink r:id="rId148" w:history="1">
               <w:r>
                 <w:rPr>
                   <w:rStyle w:val="Hyperlink"/>
@@ -37752,7 +39801,7 @@
               </w:rPr>
               <w:t xml:space="preserve">(download from </w:t>
             </w:r>
-            <w:hyperlink r:id="rId141" w:history="1">
+            <w:hyperlink r:id="rId149" w:history="1">
               <w:r>
                 <w:rPr>
                   <w:rStyle w:val="Hyperlink"/>
@@ -37976,7 +40025,7 @@
               </w:rPr>
               <w:t xml:space="preserve">more detail at: </w:t>
             </w:r>
-            <w:hyperlink r:id="rId142" w:history="1">
+            <w:hyperlink r:id="rId150" w:history="1">
               <w:r>
                 <w:rPr>
                   <w:rStyle w:val="Hyperlink"/>
@@ -38191,7 +40240,7 @@
             </w:tcBorders>
           </w:tcPr>
           <w:p>
-            <w:hyperlink r:id="rId143" w:history="1">
+            <w:hyperlink r:id="rId151" w:history="1">
               <w:r>
                 <w:rPr>
                   <w:rStyle w:val="Hyperlink"/>
@@ -38240,7 +40289,7 @@
             </w:tcBorders>
           </w:tcPr>
           <w:p>
-            <w:hyperlink r:id="rId144" w:history="1">
+            <w:hyperlink r:id="rId152" w:history="1">
               <w:r>
                 <w:rPr>
                   <w:rStyle w:val="Hyperlink"/>
@@ -38355,7 +40404,7 @@
             <w:r>
               <w:t xml:space="preserve">General troubleshooting and help at </w:t>
             </w:r>
-            <w:hyperlink r:id="rId145" w:history="1">
+            <w:hyperlink r:id="rId153" w:history="1">
               <w:r>
                 <w:rPr>
                   <w:rStyle w:val="Hyperlink"/>
@@ -38845,7 +40894,7 @@
               </w:rPr>
               <w:t xml:space="preserve">(download from </w:t>
             </w:r>
-            <w:hyperlink r:id="rId146" w:history="1">
+            <w:hyperlink r:id="rId154" w:history="1">
               <w:r>
                 <w:rPr>
                   <w:rStyle w:val="Hyperlink"/>
@@ -39222,7 +41271,7 @@
             </w:tcBorders>
           </w:tcPr>
           <w:p>
-            <w:hyperlink r:id="rId147" w:history="1">
+            <w:hyperlink r:id="rId155" w:history="1">
               <w:r>
                 <w:rPr>
                   <w:rStyle w:val="Hyperlink"/>
@@ -39275,7 +41324,7 @@
             </w:tcBorders>
           </w:tcPr>
           <w:p>
-            <w:hyperlink r:id="rId148" w:history="1">
+            <w:hyperlink r:id="rId156" w:history="1">
               <w:r>
                 <w:rPr>
                   <w:rStyle w:val="Hyperlink"/>
@@ -39391,7 +41440,7 @@
             <w:r>
               <w:t xml:space="preserve">General troubleshooting and help at </w:t>
             </w:r>
-            <w:hyperlink r:id="rId149" w:history="1">
+            <w:hyperlink r:id="rId157" w:history="1">
               <w:r>
                 <w:rPr>
                   <w:rStyle w:val="Hyperlink"/>
@@ -39892,7 +41941,7 @@
               </w:rPr>
               <w:t xml:space="preserve">(download from </w:t>
             </w:r>
-            <w:hyperlink r:id="rId150" w:history="1">
+            <w:hyperlink r:id="rId158" w:history="1">
               <w:r>
                 <w:rPr>
                   <w:rStyle w:val="Hyperlink"/>
@@ -40269,7 +42318,7 @@
             </w:tcBorders>
           </w:tcPr>
           <w:p>
-            <w:hyperlink r:id="rId151" w:history="1">
+            <w:hyperlink r:id="rId159" w:history="1">
               <w:r>
                 <w:rPr>
                   <w:rStyle w:val="Hyperlink"/>
@@ -40322,7 +42371,7 @@
             </w:tcBorders>
           </w:tcPr>
           <w:p>
-            <w:hyperlink r:id="rId152" w:history="1">
+            <w:hyperlink r:id="rId160" w:history="1">
               <w:r>
                 <w:rPr>
                   <w:rStyle w:val="Hyperlink"/>
@@ -40435,7 +42484,7 @@
             <w:r>
               <w:t xml:space="preserve">General troubleshooting and help at </w:t>
             </w:r>
-            <w:hyperlink r:id="rId153" w:history="1">
+            <w:hyperlink r:id="rId161" w:history="1">
               <w:r>
                 <w:rPr>
                   <w:rStyle w:val="Hyperlink"/>
@@ -40940,7 +42989,7 @@
               </w:rPr>
               <w:t xml:space="preserve">(download from </w:t>
             </w:r>
-            <w:hyperlink r:id="rId154" w:history="1">
+            <w:hyperlink r:id="rId162" w:history="1">
               <w:r>
                 <w:rPr>
                   <w:rStyle w:val="Hyperlink"/>
@@ -41317,7 +43366,7 @@
             </w:tcBorders>
           </w:tcPr>
           <w:p>
-            <w:hyperlink r:id="rId155" w:history="1">
+            <w:hyperlink r:id="rId163" w:history="1">
               <w:r>
                 <w:rPr>
                   <w:rStyle w:val="Hyperlink"/>
@@ -41370,7 +43419,7 @@
             </w:tcBorders>
           </w:tcPr>
           <w:p>
-            <w:hyperlink r:id="rId156" w:history="1">
+            <w:hyperlink r:id="rId164" w:history="1">
               <w:r>
                 <w:rPr>
                   <w:rStyle w:val="Hyperlink"/>
@@ -41483,7 +43532,7 @@
             <w:r>
               <w:t xml:space="preserve">General troubleshooting and help at </w:t>
             </w:r>
-            <w:hyperlink r:id="rId157" w:history="1">
+            <w:hyperlink r:id="rId165" w:history="1">
               <w:r>
                 <w:rPr>
                   <w:rStyle w:val="Hyperlink"/>
@@ -42027,7 +44076,7 @@
               </w:rPr>
               <w:t xml:space="preserve">(download from </w:t>
             </w:r>
-            <w:hyperlink r:id="rId158" w:history="1">
+            <w:hyperlink r:id="rId166" w:history="1">
               <w:r>
                 <w:rPr>
                   <w:rStyle w:val="Hyperlink"/>
@@ -42365,7 +44414,7 @@
             </w:tcBorders>
           </w:tcPr>
           <w:p>
-            <w:hyperlink r:id="rId159" w:history="1">
+            <w:hyperlink r:id="rId167" w:history="1">
               <w:r>
                 <w:rPr>
                   <w:rStyle w:val="Hyperlink"/>
@@ -42547,7 +44596,7 @@
             <w:r>
               <w:t xml:space="preserve">General troubleshooting and help at </w:t>
             </w:r>
-            <w:hyperlink r:id="rId160" w:history="1">
+            <w:hyperlink r:id="rId168" w:history="1">
               <w:r>
                 <w:rPr>
                   <w:rStyle w:val="Hyperlink"/>
@@ -43463,6 +45512,17 @@
     <w:uiPriority w:val="99"/>
     <w:rsid w:val="0054426A"/>
   </w:style>
+  <w:style w:type="character" w:styleId="Strong">
+    <w:name w:val="Strong"/>
+    <w:basedOn w:val="DefaultParagraphFont"/>
+    <w:uiPriority w:val="22"/>
+    <w:qFormat/>
+    <w:rsid w:val="00544D54"/>
+    <w:rPr>
+      <w:b/>
+      <w:bCs/>
+    </w:rPr>
+  </w:style>
 </w:styles>
 </file>
 

</xml_diff>

<commit_message>
docs: Teachers notes for Describe the glass
Signed-off-by: Dale Lane <dale.lane@uk.ibm.com>
</commit_message>
<xml_diff>
--- a/teachers-notes/msword/teachersnotes.docx
+++ b/teachers-notes/msword/teachersnotes.docx
@@ -24312,14 +24312,15 @@
       </w:tblPr>
       <w:tblGrid>
         <w:gridCol w:w="279"/>
-        <w:gridCol w:w="1701"/>
+        <w:gridCol w:w="1417"/>
+        <w:gridCol w:w="284"/>
         <w:gridCol w:w="8470"/>
       </w:tblGrid>
       <w:tr>
         <w:tc>
           <w:tcPr>
             <w:tcW w:w="10450" w:type="dxa"/>
-            <w:gridSpan w:val="3"/>
+            <w:gridSpan w:val="4"/>
             <w:shd w:val="clear" w:color="auto" w:fill="70AD47" w:themeFill="accent6"/>
             <w:tcMar>
               <w:top w:w="170" w:type="dxa"/>
@@ -24392,7 +24393,7 @@
         <w:tc>
           <w:tcPr>
             <w:tcW w:w="1980" w:type="dxa"/>
-            <w:gridSpan w:val="2"/>
+            <w:gridSpan w:val="3"/>
           </w:tcPr>
           <w:p>
             <w:pPr>
@@ -24426,7 +24427,7 @@
         <w:tc>
           <w:tcPr>
             <w:tcW w:w="1980" w:type="dxa"/>
-            <w:gridSpan w:val="2"/>
+            <w:gridSpan w:val="3"/>
           </w:tcPr>
           <w:p>
             <w:pPr>
@@ -24457,7 +24458,7 @@
         <w:tc>
           <w:tcPr>
             <w:tcW w:w="1980" w:type="dxa"/>
-            <w:gridSpan w:val="2"/>
+            <w:gridSpan w:val="3"/>
           </w:tcPr>
           <w:p>
             <w:pPr>
@@ -24534,7 +24535,7 @@
         <w:tc>
           <w:tcPr>
             <w:tcW w:w="1980" w:type="dxa"/>
-            <w:gridSpan w:val="2"/>
+            <w:gridSpan w:val="3"/>
           </w:tcPr>
           <w:p>
             <w:pPr>
@@ -24573,7 +24574,7 @@
         <w:tc>
           <w:tcPr>
             <w:tcW w:w="1980" w:type="dxa"/>
-            <w:gridSpan w:val="2"/>
+            <w:gridSpan w:val="3"/>
             <w:tcBorders>
               <w:bottom w:val="single" w:sz="4" w:space="0" w:color="auto"/>
             </w:tcBorders>
@@ -24610,7 +24611,7 @@
         <w:tc>
           <w:tcPr>
             <w:tcW w:w="1980" w:type="dxa"/>
-            <w:gridSpan w:val="2"/>
+            <w:gridSpan w:val="3"/>
             <w:tcBorders>
               <w:bottom w:val="single" w:sz="4" w:space="0" w:color="auto"/>
             </w:tcBorders>
@@ -24647,7 +24648,7 @@
         <w:tc>
           <w:tcPr>
             <w:tcW w:w="1980" w:type="dxa"/>
-            <w:gridSpan w:val="2"/>
+            <w:gridSpan w:val="3"/>
             <w:tcBorders>
               <w:bottom w:val="single" w:sz="4" w:space="0" w:color="auto"/>
             </w:tcBorders>
@@ -24690,7 +24691,7 @@
         <w:tc>
           <w:tcPr>
             <w:tcW w:w="10450" w:type="dxa"/>
-            <w:gridSpan w:val="3"/>
+            <w:gridSpan w:val="4"/>
             <w:shd w:val="clear" w:color="auto" w:fill="92D050"/>
             <w:tcMar>
               <w:top w:w="85" w:type="dxa"/>
@@ -24723,7 +24724,7 @@
         <w:tc>
           <w:tcPr>
             <w:tcW w:w="10450" w:type="dxa"/>
-            <w:gridSpan w:val="3"/>
+            <w:gridSpan w:val="4"/>
             <w:tcMar>
               <w:top w:w="113" w:type="dxa"/>
             </w:tcMar>
@@ -24751,6 +24752,7 @@
         <w:tc>
           <w:tcPr>
             <w:tcW w:w="1701" w:type="dxa"/>
+            <w:gridSpan w:val="2"/>
           </w:tcPr>
           <w:p>
             <w:pPr>
@@ -24836,6 +24838,7 @@
         <w:tc>
           <w:tcPr>
             <w:tcW w:w="1701" w:type="dxa"/>
+            <w:gridSpan w:val="2"/>
           </w:tcPr>
           <w:p>
             <w:pPr>
@@ -24866,7 +24869,7 @@
         <w:tc>
           <w:tcPr>
             <w:tcW w:w="10450" w:type="dxa"/>
-            <w:gridSpan w:val="3"/>
+            <w:gridSpan w:val="4"/>
             <w:tcMar>
               <w:top w:w="113" w:type="dxa"/>
             </w:tcMar>
@@ -24897,6 +24900,7 @@
         <w:tc>
           <w:tcPr>
             <w:tcW w:w="1701" w:type="dxa"/>
+            <w:gridSpan w:val="2"/>
             <w:tcBorders>
               <w:bottom w:val="single" w:sz="4" w:space="0" w:color="auto"/>
             </w:tcBorders>
@@ -24998,7 +25002,7 @@
         <w:tc>
           <w:tcPr>
             <w:tcW w:w="10450" w:type="dxa"/>
-            <w:gridSpan w:val="3"/>
+            <w:gridSpan w:val="4"/>
             <w:shd w:val="clear" w:color="auto" w:fill="92D050"/>
             <w:tcMar>
               <w:top w:w="85" w:type="dxa"/>
@@ -25026,7 +25030,7 @@
         <w:tc>
           <w:tcPr>
             <w:tcW w:w="1980" w:type="dxa"/>
-            <w:gridSpan w:val="2"/>
+            <w:gridSpan w:val="3"/>
           </w:tcPr>
           <w:p>
             <w:pPr>
@@ -25164,6 +25168,3214 @@
               <w:t xml:space="preserve">General troubleshooting and help at </w:t>
             </w:r>
             <w:hyperlink r:id="rId95" w:history="1">
+              <w:r>
+                <w:rPr>
+                  <w:rStyle w:val="Hyperlink"/>
+                </w:rPr>
+                <w:t>https://machinelearningforkids.co.uk/help</w:t>
+              </w:r>
+            </w:hyperlink>
+            <w:r>
+              <w:t xml:space="preserve"> </w:t>
+            </w:r>
+          </w:p>
+          <w:p/>
+        </w:tc>
+      </w:tr>
+      <w:tr>
+        <w:tc>
+          <w:tcPr>
+            <w:tcW w:w="10450" w:type="dxa"/>
+            <w:gridSpan w:val="4"/>
+            <w:shd w:val="clear" w:color="auto" w:fill="70AD47" w:themeFill="accent6"/>
+            <w:tcMar>
+              <w:top w:w="170" w:type="dxa"/>
+              <w:left w:w="170" w:type="dxa"/>
+              <w:bottom w:w="170" w:type="dxa"/>
+              <w:right w:w="170" w:type="dxa"/>
+            </w:tcMar>
+          </w:tcPr>
+          <w:p>
+            <w:pPr>
+              <w:jc w:val="center"/>
+              <w:rPr>
+                <w:rFonts w:ascii="IBM Plex Sans" w:hAnsi="IBM Plex Sans"/>
+                <w:b/>
+                <w:color w:val="FFFFFF" w:themeColor="background1"/>
+              </w:rPr>
+            </w:pPr>
+            <w:r>
+              <w:rPr>
+                <w:rFonts w:ascii="IBM Plex Sans" w:hAnsi="IBM Plex Sans"/>
+                <w:b/>
+                <w:color w:val="FFFFFF" w:themeColor="background1"/>
+                <w:sz w:val="36"/>
+              </w:rPr>
+              <w:lastRenderedPageBreak/>
+              <w:t xml:space="preserve">Machine Learning </w:t>
+            </w:r>
+            <w:proofErr w:type="gramStart"/>
+            <w:r>
+              <w:rPr>
+                <w:rFonts w:ascii="IBM Plex Sans" w:hAnsi="IBM Plex Sans"/>
+                <w:b/>
+                <w:color w:val="FFFFFF" w:themeColor="background1"/>
+                <w:sz w:val="36"/>
+              </w:rPr>
+              <w:t>For</w:t>
+            </w:r>
+            <w:proofErr w:type="gramEnd"/>
+            <w:r>
+              <w:rPr>
+                <w:rFonts w:ascii="IBM Plex Sans" w:hAnsi="IBM Plex Sans"/>
+                <w:b/>
+                <w:color w:val="FFFFFF" w:themeColor="background1"/>
+                <w:sz w:val="36"/>
+              </w:rPr>
+              <w:t xml:space="preserve"> Kids  ::  </w:t>
+            </w:r>
+            <w:r>
+              <w:rPr>
+                <w:rFonts w:ascii="IBM Plex Sans" w:hAnsi="IBM Plex Sans"/>
+                <w:b/>
+                <w:color w:val="FFFFFF" w:themeColor="background1"/>
+                <w:sz w:val="36"/>
+              </w:rPr>
+              <w:t>Teachers’</w:t>
+            </w:r>
+            <w:r>
+              <w:rPr>
+                <w:rFonts w:ascii="IBM Plex Sans" w:hAnsi="IBM Plex Sans"/>
+                <w:b/>
+                <w:color w:val="FFFFFF" w:themeColor="background1"/>
+                <w:sz w:val="36"/>
+              </w:rPr>
+              <w:t xml:space="preserve"> notes</w:t>
+            </w:r>
+          </w:p>
+        </w:tc>
+      </w:tr>
+      <w:tr>
+        <w:tc>
+          <w:tcPr>
+            <w:tcW w:w="1696" w:type="dxa"/>
+            <w:gridSpan w:val="2"/>
+          </w:tcPr>
+          <w:p>
+            <w:pPr>
+              <w:rPr>
+                <w:b/>
+              </w:rPr>
+            </w:pPr>
+            <w:r>
+              <w:rPr>
+                <w:b/>
+              </w:rPr>
+              <w:t>Worksheet</w:t>
+            </w:r>
+          </w:p>
+        </w:tc>
+        <w:tc>
+          <w:tcPr>
+            <w:tcW w:w="8754" w:type="dxa"/>
+            <w:gridSpan w:val="2"/>
+          </w:tcPr>
+          <w:p>
+            <w:r>
+              <w:rPr>
+                <w:sz w:val="40"/>
+              </w:rPr>
+              <w:t>Rock, Paper, Scissors</w:t>
+            </w:r>
+          </w:p>
+        </w:tc>
+      </w:tr>
+      <w:tr>
+        <w:tc>
+          <w:tcPr>
+            <w:tcW w:w="1696" w:type="dxa"/>
+            <w:gridSpan w:val="2"/>
+          </w:tcPr>
+          <w:p>
+            <w:pPr>
+              <w:rPr>
+                <w:b/>
+              </w:rPr>
+            </w:pPr>
+            <w:r>
+              <w:rPr>
+                <w:b/>
+              </w:rPr>
+              <w:t>Activity</w:t>
+            </w:r>
+          </w:p>
+        </w:tc>
+        <w:tc>
+          <w:tcPr>
+            <w:tcW w:w="8754" w:type="dxa"/>
+            <w:gridSpan w:val="2"/>
+          </w:tcPr>
+          <w:p>
+            <w:r>
+              <w:t xml:space="preserve">Make a Rock, Paper, Scissors game in Scratch that </w:t>
+            </w:r>
+            <w:r>
+              <w:t>learns to recognise hand shape</w:t>
+            </w:r>
+            <w:r>
+              <w:t>s</w:t>
+            </w:r>
+            <w:r>
+              <w:t>.</w:t>
+            </w:r>
+          </w:p>
+        </w:tc>
+      </w:tr>
+      <w:tr>
+        <w:tc>
+          <w:tcPr>
+            <w:tcW w:w="1696" w:type="dxa"/>
+            <w:gridSpan w:val="2"/>
+          </w:tcPr>
+          <w:p>
+            <w:pPr>
+              <w:rPr>
+                <w:b/>
+              </w:rPr>
+            </w:pPr>
+            <w:r>
+              <w:rPr>
+                <w:b/>
+              </w:rPr>
+              <w:t>Objective</w:t>
+            </w:r>
+          </w:p>
+        </w:tc>
+        <w:tc>
+          <w:tcPr>
+            <w:tcW w:w="8754" w:type="dxa"/>
+            <w:gridSpan w:val="2"/>
+          </w:tcPr>
+          <w:p>
+            <w:pPr>
+              <w:rPr>
+                <w:b/>
+              </w:rPr>
+            </w:pPr>
+            <w:r>
+              <w:rPr>
+                <w:b/>
+              </w:rPr>
+              <w:t xml:space="preserve">Teach a computer to recognise </w:t>
+            </w:r>
+            <w:r>
+              <w:rPr>
+                <w:b/>
+              </w:rPr>
+              <w:t>shapes</w:t>
+            </w:r>
+            <w:r>
+              <w:rPr>
+                <w:b/>
+              </w:rPr>
+              <w:t xml:space="preserve"> </w:t>
+            </w:r>
+          </w:p>
+          <w:p>
+            <w:pPr>
+              <w:pStyle w:val="ListParagraph"/>
+              <w:numPr>
+                <w:ilvl w:val="0"/>
+                <w:numId w:val="1"/>
+              </w:numPr>
+              <w:ind w:left="455" w:hanging="425"/>
+            </w:pPr>
+            <w:r>
+              <w:t>How computers can be trained to recognise pictures.</w:t>
+            </w:r>
+          </w:p>
+          <w:p>
+            <w:pPr>
+              <w:pStyle w:val="ListParagraph"/>
+              <w:numPr>
+                <w:ilvl w:val="0"/>
+                <w:numId w:val="1"/>
+              </w:numPr>
+              <w:ind w:left="455" w:hanging="425"/>
+            </w:pPr>
+            <w:r>
+              <w:t>The important of variety in tr</w:t>
+            </w:r>
+            <w:r>
+              <w:t>aining machine learning systems</w:t>
+            </w:r>
+            <w:r>
+              <w:t>.</w:t>
+            </w:r>
+          </w:p>
+        </w:tc>
+      </w:tr>
+      <w:tr>
+        <w:tc>
+          <w:tcPr>
+            <w:tcW w:w="1696" w:type="dxa"/>
+            <w:gridSpan w:val="2"/>
+          </w:tcPr>
+          <w:p>
+            <w:pPr>
+              <w:rPr>
+                <w:b/>
+              </w:rPr>
+            </w:pPr>
+            <w:r>
+              <w:rPr>
+                <w:b/>
+              </w:rPr>
+              <w:t>Difficulty level</w:t>
+            </w:r>
+          </w:p>
+        </w:tc>
+        <w:tc>
+          <w:tcPr>
+            <w:tcW w:w="8754" w:type="dxa"/>
+            <w:gridSpan w:val="2"/>
+          </w:tcPr>
+          <w:p>
+            <w:r>
+              <w:t>Intermediate</w:t>
+            </w:r>
+          </w:p>
+          <w:p>
+            <w:r>
+              <w:rPr>
+                <w:sz w:val="22"/>
+              </w:rPr>
+              <w:t>Taking the training photos of your own hand needs coordination.</w:t>
+            </w:r>
+          </w:p>
+        </w:tc>
+      </w:tr>
+      <w:tr>
+        <w:tc>
+          <w:tcPr>
+            <w:tcW w:w="1696" w:type="dxa"/>
+            <w:gridSpan w:val="2"/>
+            <w:tcBorders>
+              <w:bottom w:val="single" w:sz="4" w:space="0" w:color="auto"/>
+            </w:tcBorders>
+          </w:tcPr>
+          <w:p>
+            <w:pPr>
+              <w:rPr>
+                <w:b/>
+              </w:rPr>
+            </w:pPr>
+            <w:r>
+              <w:rPr>
+                <w:b/>
+              </w:rPr>
+              <w:t>Time estimate</w:t>
+            </w:r>
+          </w:p>
+        </w:tc>
+        <w:tc>
+          <w:tcPr>
+            <w:tcW w:w="8754" w:type="dxa"/>
+            <w:gridSpan w:val="2"/>
+            <w:tcBorders>
+              <w:bottom w:val="single" w:sz="4" w:space="0" w:color="auto"/>
+            </w:tcBorders>
+          </w:tcPr>
+          <w:p>
+            <w:r>
+              <w:t>45 minutes</w:t>
+            </w:r>
+          </w:p>
+        </w:tc>
+      </w:tr>
+      <w:tr>
+        <w:tc>
+          <w:tcPr>
+            <w:tcW w:w="1696" w:type="dxa"/>
+            <w:gridSpan w:val="2"/>
+            <w:tcBorders>
+              <w:bottom w:val="single" w:sz="4" w:space="0" w:color="auto"/>
+            </w:tcBorders>
+          </w:tcPr>
+          <w:p>
+            <w:pPr>
+              <w:rPr>
+                <w:b/>
+              </w:rPr>
+            </w:pPr>
+            <w:r>
+              <w:rPr>
+                <w:b/>
+              </w:rPr>
+              <w:t>Summary</w:t>
+            </w:r>
+          </w:p>
+        </w:tc>
+        <w:tc>
+          <w:tcPr>
+            <w:tcW w:w="8754" w:type="dxa"/>
+            <w:gridSpan w:val="2"/>
+            <w:tcBorders>
+              <w:bottom w:val="single" w:sz="4" w:space="0" w:color="auto"/>
+            </w:tcBorders>
+          </w:tcPr>
+          <w:p>
+            <w:r>
+              <w:t>Students will train a machine learning model to recognise pictures of hand shapes. They will use this to make a project in Scratch that plays rock, paper, scissors.</w:t>
+            </w:r>
+          </w:p>
+        </w:tc>
+      </w:tr>
+      <w:tr>
+        <w:tc>
+          <w:tcPr>
+            <w:tcW w:w="1696" w:type="dxa"/>
+            <w:gridSpan w:val="2"/>
+            <w:tcBorders>
+              <w:bottom w:val="single" w:sz="4" w:space="0" w:color="auto"/>
+            </w:tcBorders>
+            <w:tcMar>
+              <w:bottom w:w="113" w:type="dxa"/>
+            </w:tcMar>
+          </w:tcPr>
+          <w:p>
+            <w:pPr>
+              <w:rPr>
+                <w:b/>
+              </w:rPr>
+            </w:pPr>
+            <w:r>
+              <w:rPr>
+                <w:b/>
+              </w:rPr>
+              <w:t>Topics</w:t>
+            </w:r>
+          </w:p>
+        </w:tc>
+        <w:tc>
+          <w:tcPr>
+            <w:tcW w:w="8754" w:type="dxa"/>
+            <w:gridSpan w:val="2"/>
+            <w:tcBorders>
+              <w:bottom w:val="single" w:sz="4" w:space="0" w:color="auto"/>
+            </w:tcBorders>
+            <w:tcMar>
+              <w:bottom w:w="113" w:type="dxa"/>
+            </w:tcMar>
+          </w:tcPr>
+          <w:p>
+            <w:r>
+              <w:t>image classification, supervised learning</w:t>
+            </w:r>
+          </w:p>
+        </w:tc>
+      </w:tr>
+      <w:tr>
+        <w:tc>
+          <w:tcPr>
+            <w:tcW w:w="10450" w:type="dxa"/>
+            <w:gridSpan w:val="4"/>
+            <w:shd w:val="clear" w:color="auto" w:fill="92D050"/>
+            <w:tcMar>
+              <w:top w:w="85" w:type="dxa"/>
+              <w:left w:w="85" w:type="dxa"/>
+              <w:bottom w:w="85" w:type="dxa"/>
+              <w:right w:w="85" w:type="dxa"/>
+            </w:tcMar>
+            <w:vAlign w:val="center"/>
+          </w:tcPr>
+          <w:p>
+            <w:pPr>
+              <w:jc w:val="center"/>
+              <w:rPr>
+                <w:rFonts w:ascii="IBM Plex Sans" w:hAnsi="IBM Plex Sans"/>
+                <w:b/>
+              </w:rPr>
+            </w:pPr>
+            <w:r>
+              <w:rPr>
+                <w:rFonts w:ascii="IBM Plex Sans" w:hAnsi="IBM Plex Sans"/>
+                <w:b/>
+                <w:color w:val="44546A" w:themeColor="text2"/>
+              </w:rPr>
+              <w:t>Setup</w:t>
+            </w:r>
+          </w:p>
+        </w:tc>
+      </w:tr>
+      <w:tr>
+        <w:tc>
+          <w:tcPr>
+            <w:tcW w:w="10450" w:type="dxa"/>
+            <w:gridSpan w:val="4"/>
+            <w:tcMar>
+              <w:top w:w="113" w:type="dxa"/>
+            </w:tcMar>
+          </w:tcPr>
+          <w:p>
+            <w:r>
+              <w:t>Each student will need:</w:t>
+            </w:r>
+          </w:p>
+        </w:tc>
+      </w:tr>
+      <w:tr>
+        <w:tc>
+          <w:tcPr>
+            <w:tcW w:w="279" w:type="dxa"/>
+          </w:tcPr>
+          <w:p>
+            <w:pPr>
+              <w:rPr>
+                <w:b/>
+              </w:rPr>
+            </w:pPr>
+          </w:p>
+        </w:tc>
+        <w:tc>
+          <w:tcPr>
+            <w:tcW w:w="1417" w:type="dxa"/>
+          </w:tcPr>
+          <w:p>
+            <w:pPr>
+              <w:rPr>
+                <w:b/>
+              </w:rPr>
+            </w:pPr>
+            <w:proofErr w:type="gramStart"/>
+            <w:r>
+              <w:rPr>
+                <w:b/>
+              </w:rPr>
+              <w:t>Print-outs</w:t>
+            </w:r>
+            <w:proofErr w:type="gramEnd"/>
+          </w:p>
+        </w:tc>
+        <w:tc>
+          <w:tcPr>
+            <w:tcW w:w="8754" w:type="dxa"/>
+            <w:gridSpan w:val="2"/>
+          </w:tcPr>
+          <w:p>
+            <w:pPr>
+              <w:rPr>
+                <w:sz w:val="22"/>
+              </w:rPr>
+            </w:pPr>
+            <w:r>
+              <w:t xml:space="preserve">Project worksheet    </w:t>
+            </w:r>
+            <w:r>
+              <w:rPr>
+                <w:sz w:val="22"/>
+              </w:rPr>
+              <w:t xml:space="preserve">(download from </w:t>
+            </w:r>
+            <w:hyperlink r:id="rId96" w:history="1">
+              <w:r>
+                <w:rPr>
+                  <w:rStyle w:val="Hyperlink"/>
+                  <w:sz w:val="22"/>
+                </w:rPr>
+                <w:t>https://machinelearningforkids.co.uk/worksheets</w:t>
+              </w:r>
+            </w:hyperlink>
+            <w:r>
+              <w:rPr>
+                <w:sz w:val="22"/>
+              </w:rPr>
+              <w:t xml:space="preserve"> )</w:t>
+            </w:r>
+          </w:p>
+          <w:p>
+            <w:r>
+              <w:rPr>
+                <w:sz w:val="21"/>
+                <w:szCs w:val="21"/>
+              </w:rPr>
+              <w:t>Blocks in Scratch scripts are colour-coded, so printing in colour will make it easier for students.</w:t>
+            </w:r>
+          </w:p>
+        </w:tc>
+      </w:tr>
+      <w:tr>
+        <w:tc>
+          <w:tcPr>
+            <w:tcW w:w="279" w:type="dxa"/>
+          </w:tcPr>
+          <w:p>
+            <w:pPr>
+              <w:rPr>
+                <w:b/>
+              </w:rPr>
+            </w:pPr>
+          </w:p>
+        </w:tc>
+        <w:tc>
+          <w:tcPr>
+            <w:tcW w:w="1417" w:type="dxa"/>
+          </w:tcPr>
+          <w:p>
+            <w:pPr>
+              <w:rPr>
+                <w:b/>
+              </w:rPr>
+            </w:pPr>
+            <w:r>
+              <w:rPr>
+                <w:b/>
+              </w:rPr>
+              <w:t>Technology</w:t>
+            </w:r>
+          </w:p>
+        </w:tc>
+        <w:tc>
+          <w:tcPr>
+            <w:tcW w:w="8754" w:type="dxa"/>
+            <w:gridSpan w:val="2"/>
+          </w:tcPr>
+          <w:p>
+            <w:proofErr w:type="gramStart"/>
+            <w:r>
+              <w:t>Web-cam</w:t>
+            </w:r>
+            <w:proofErr w:type="gramEnd"/>
+          </w:p>
+        </w:tc>
+      </w:tr>
+      <w:tr>
+        <w:tc>
+          <w:tcPr>
+            <w:tcW w:w="279" w:type="dxa"/>
+          </w:tcPr>
+          <w:p>
+            <w:pPr>
+              <w:rPr>
+                <w:b/>
+              </w:rPr>
+            </w:pPr>
+          </w:p>
+        </w:tc>
+        <w:tc>
+          <w:tcPr>
+            <w:tcW w:w="1417" w:type="dxa"/>
+          </w:tcPr>
+          <w:p>
+            <w:pPr>
+              <w:rPr>
+                <w:b/>
+              </w:rPr>
+            </w:pPr>
+            <w:r>
+              <w:rPr>
+                <w:b/>
+              </w:rPr>
+              <w:t>Access</w:t>
+            </w:r>
+          </w:p>
+        </w:tc>
+        <w:tc>
+          <w:tcPr>
+            <w:tcW w:w="8754" w:type="dxa"/>
+            <w:gridSpan w:val="2"/>
+          </w:tcPr>
+          <w:p>
+            <w:r>
+              <w:t>Username and password for machinelearningforkids.co.uk</w:t>
+            </w:r>
+          </w:p>
+        </w:tc>
+      </w:tr>
+      <w:tr>
+        <w:tc>
+          <w:tcPr>
+            <w:tcW w:w="10450" w:type="dxa"/>
+            <w:gridSpan w:val="4"/>
+            <w:tcMar>
+              <w:top w:w="113" w:type="dxa"/>
+            </w:tcMar>
+          </w:tcPr>
+          <w:p>
+            <w:r>
+              <w:t>Class account will need:</w:t>
+            </w:r>
+          </w:p>
+        </w:tc>
+      </w:tr>
+      <w:tr>
+        <w:tc>
+          <w:tcPr>
+            <w:tcW w:w="279" w:type="dxa"/>
+            <w:tcBorders>
+              <w:bottom w:val="single" w:sz="4" w:space="0" w:color="auto"/>
+            </w:tcBorders>
+          </w:tcPr>
+          <w:p>
+            <w:pPr>
+              <w:rPr>
+                <w:b/>
+              </w:rPr>
+            </w:pPr>
+          </w:p>
+        </w:tc>
+        <w:tc>
+          <w:tcPr>
+            <w:tcW w:w="1417" w:type="dxa"/>
+            <w:tcBorders>
+              <w:bottom w:val="single" w:sz="4" w:space="0" w:color="auto"/>
+            </w:tcBorders>
+          </w:tcPr>
+          <w:p>
+            <w:pPr>
+              <w:rPr>
+                <w:b/>
+              </w:rPr>
+            </w:pPr>
+            <w:r>
+              <w:rPr>
+                <w:b/>
+              </w:rPr>
+              <w:t>API keys</w:t>
+            </w:r>
+          </w:p>
+        </w:tc>
+        <w:tc>
+          <w:tcPr>
+            <w:tcW w:w="8754" w:type="dxa"/>
+            <w:gridSpan w:val="2"/>
+            <w:tcBorders>
+              <w:bottom w:val="single" w:sz="4" w:space="0" w:color="auto"/>
+            </w:tcBorders>
+          </w:tcPr>
+          <w:p>
+            <w:pPr>
+              <w:rPr>
+                <w:b/>
+              </w:rPr>
+            </w:pPr>
+            <w:r>
+              <w:rPr>
+                <w:b/>
+              </w:rPr>
+              <w:t>Watson Visual Recognition</w:t>
+            </w:r>
+            <w:r>
+              <w:rPr>
+                <w:b/>
+              </w:rPr>
+              <w:t xml:space="preserve">  - </w:t>
+            </w:r>
+            <w:r>
+              <w:t>1 custom model per student</w:t>
+            </w:r>
+          </w:p>
+          <w:p>
+            <w:r>
+              <w:t>One “Lite” API key is free but can only be used to create 2 custom models</w:t>
+            </w:r>
+          </w:p>
+          <w:p>
+            <w:r>
+              <w:t>One “Standard” API key can be used to create to create multiple custom models</w:t>
+            </w:r>
+          </w:p>
+          <w:p>
+            <w:pPr>
+              <w:rPr>
+                <w:sz w:val="18"/>
+              </w:rPr>
+            </w:pPr>
+            <w:r>
+              <w:rPr>
+                <w:sz w:val="18"/>
+              </w:rPr>
+              <w:t xml:space="preserve">more detail at: </w:t>
+            </w:r>
+            <w:r>
+              <w:rPr>
+                <w:rStyle w:val="Hyperlink"/>
+                <w:sz w:val="17"/>
+                <w:szCs w:val="17"/>
+              </w:rPr>
+              <w:t>https://github.com/IBM/taxinomitis-docs/raw/master/docs/pdf/machinelearningforkids-apikeys.pdf</w:t>
+            </w:r>
+            <w:r>
+              <w:rPr>
+                <w:sz w:val="18"/>
+              </w:rPr>
+              <w:t xml:space="preserve"> </w:t>
+            </w:r>
+          </w:p>
+          <w:p/>
+        </w:tc>
+      </w:tr>
+      <w:tr>
+        <w:tc>
+          <w:tcPr>
+            <w:tcW w:w="10450" w:type="dxa"/>
+            <w:gridSpan w:val="4"/>
+            <w:shd w:val="clear" w:color="auto" w:fill="92D050"/>
+            <w:tcMar>
+              <w:top w:w="85" w:type="dxa"/>
+              <w:left w:w="85" w:type="dxa"/>
+              <w:bottom w:w="85" w:type="dxa"/>
+              <w:right w:w="85" w:type="dxa"/>
+            </w:tcMar>
+          </w:tcPr>
+          <w:p>
+            <w:pPr>
+              <w:jc w:val="center"/>
+            </w:pPr>
+            <w:r>
+              <w:rPr>
+                <w:rFonts w:ascii="IBM Plex Sans" w:hAnsi="IBM Plex Sans"/>
+                <w:b/>
+                <w:color w:val="44546A" w:themeColor="text2"/>
+              </w:rPr>
+              <w:t>Customizing</w:t>
+            </w:r>
+          </w:p>
+        </w:tc>
+      </w:tr>
+      <w:tr>
+        <w:tc>
+          <w:tcPr>
+            <w:tcW w:w="10450" w:type="dxa"/>
+            <w:gridSpan w:val="4"/>
+            <w:tcBorders>
+              <w:bottom w:val="single" w:sz="4" w:space="0" w:color="auto"/>
+            </w:tcBorders>
+          </w:tcPr>
+          <w:p>
+            <w:pPr>
+              <w:rPr>
+                <w:sz w:val="22"/>
+              </w:rPr>
+            </w:pPr>
+            <w:r>
+              <w:rPr>
+                <w:sz w:val="22"/>
+              </w:rPr>
+              <w:t xml:space="preserve">If you use </w:t>
+            </w:r>
+            <w:r>
+              <w:rPr>
+                <w:b/>
+                <w:sz w:val="22"/>
+              </w:rPr>
+              <w:t>PRIMM</w:t>
+            </w:r>
+            <w:r>
+              <w:rPr>
+                <w:sz w:val="22"/>
+              </w:rPr>
+              <w:t xml:space="preserve"> approaches with your class, add a step where students predict how the project template works.</w:t>
+            </w:r>
+          </w:p>
+          <w:p>
+            <w:pPr>
+              <w:rPr>
+                <w:sz w:val="22"/>
+              </w:rPr>
+            </w:pPr>
+            <w:r>
+              <w:rPr>
+                <w:sz w:val="22"/>
+              </w:rPr>
+              <w:t xml:space="preserve">If you want to </w:t>
+            </w:r>
+            <w:r>
+              <w:rPr>
+                <w:b/>
+                <w:sz w:val="22"/>
+              </w:rPr>
+              <w:t>increase the amount of coding</w:t>
+            </w:r>
+            <w:r>
+              <w:rPr>
+                <w:sz w:val="22"/>
+              </w:rPr>
+              <w:t xml:space="preserve"> involved, delete some of the code from the project template and add steps to the worksheet so students code it themselves.</w:t>
+            </w:r>
+          </w:p>
+          <w:p>
+            <w:pPr>
+              <w:rPr>
+                <w:sz w:val="22"/>
+              </w:rPr>
+            </w:pPr>
+            <w:r>
+              <w:rPr>
+                <w:sz w:val="22"/>
+              </w:rPr>
+              <w:t xml:space="preserve">If you want to </w:t>
+            </w:r>
+            <w:r>
+              <w:rPr>
+                <w:b/>
+                <w:sz w:val="22"/>
+              </w:rPr>
+              <w:t>encourage problem solving</w:t>
+            </w:r>
+            <w:r>
+              <w:rPr>
+                <w:sz w:val="22"/>
+              </w:rPr>
+              <w:t>, delete some of the detail in the worksheets and provide more general instructions instead.</w:t>
+            </w:r>
+          </w:p>
+          <w:p>
+            <w:r>
+              <w:rPr>
+                <w:sz w:val="22"/>
+              </w:rPr>
+              <w:t>P</w:t>
+            </w:r>
+            <w:r>
+              <w:rPr>
+                <w:sz w:val="22"/>
+              </w:rPr>
+              <w:t>roject template files</w:t>
+            </w:r>
+            <w:r>
+              <w:rPr>
+                <w:sz w:val="22"/>
+              </w:rPr>
+              <w:t xml:space="preserve"> &amp;</w:t>
+            </w:r>
+            <w:r>
+              <w:rPr>
+                <w:sz w:val="22"/>
+              </w:rPr>
+              <w:t xml:space="preserve"> worksheets in MS Word format are available so you can </w:t>
+            </w:r>
+            <w:r>
+              <w:rPr>
+                <w:b/>
+                <w:sz w:val="22"/>
+              </w:rPr>
+              <w:t>modify them to suit your class</w:t>
+            </w:r>
+            <w:r>
+              <w:rPr>
+                <w:sz w:val="22"/>
+              </w:rPr>
+              <w:t>.</w:t>
+            </w:r>
+          </w:p>
+        </w:tc>
+      </w:tr>
+      <w:tr>
+        <w:tc>
+          <w:tcPr>
+            <w:tcW w:w="1696" w:type="dxa"/>
+            <w:gridSpan w:val="2"/>
+            <w:tcBorders>
+              <w:bottom w:val="single" w:sz="4" w:space="0" w:color="auto"/>
+            </w:tcBorders>
+          </w:tcPr>
+          <w:p>
+            <w:pPr>
+              <w:rPr>
+                <w:b/>
+              </w:rPr>
+            </w:pPr>
+            <w:r>
+              <w:rPr>
+                <w:b/>
+              </w:rPr>
+              <w:t>T</w:t>
+            </w:r>
+            <w:r>
+              <w:rPr>
+                <w:b/>
+              </w:rPr>
+              <w:t>emplate</w:t>
+            </w:r>
+          </w:p>
+        </w:tc>
+        <w:tc>
+          <w:tcPr>
+            <w:tcW w:w="8754" w:type="dxa"/>
+            <w:gridSpan w:val="2"/>
+            <w:tcBorders>
+              <w:bottom w:val="single" w:sz="4" w:space="0" w:color="auto"/>
+            </w:tcBorders>
+          </w:tcPr>
+          <w:p>
+            <w:hyperlink r:id="rId97" w:history="1">
+              <w:r>
+                <w:rPr>
+                  <w:rStyle w:val="Hyperlink"/>
+                </w:rPr>
+                <w:t>https://github.com/IBM/taxinomitis-docs/tree/master/scratch-templates</w:t>
+              </w:r>
+            </w:hyperlink>
+          </w:p>
+        </w:tc>
+      </w:tr>
+      <w:tr>
+        <w:tc>
+          <w:tcPr>
+            <w:tcW w:w="1696" w:type="dxa"/>
+            <w:gridSpan w:val="2"/>
+            <w:tcBorders>
+              <w:bottom w:val="single" w:sz="4" w:space="0" w:color="auto"/>
+            </w:tcBorders>
+          </w:tcPr>
+          <w:p>
+            <w:pPr>
+              <w:rPr>
+                <w:b/>
+              </w:rPr>
+            </w:pPr>
+            <w:r>
+              <w:rPr>
+                <w:b/>
+              </w:rPr>
+              <w:t>Worksheet</w:t>
+            </w:r>
+            <w:r>
+              <w:rPr>
+                <w:b/>
+              </w:rPr>
+              <w:t>s</w:t>
+            </w:r>
+          </w:p>
+        </w:tc>
+        <w:tc>
+          <w:tcPr>
+            <w:tcW w:w="8754" w:type="dxa"/>
+            <w:gridSpan w:val="2"/>
+            <w:tcBorders>
+              <w:bottom w:val="single" w:sz="4" w:space="0" w:color="auto"/>
+            </w:tcBorders>
+          </w:tcPr>
+          <w:p>
+            <w:hyperlink r:id="rId98" w:history="1">
+              <w:r>
+                <w:rPr>
+                  <w:rStyle w:val="Hyperlink"/>
+                </w:rPr>
+                <w:t>https://github.com/IBM/taxinomitis-docs/tree/master/project-worksheets/msword</w:t>
+              </w:r>
+            </w:hyperlink>
+          </w:p>
+        </w:tc>
+      </w:tr>
+      <w:tr>
+        <w:tc>
+          <w:tcPr>
+            <w:tcW w:w="10450" w:type="dxa"/>
+            <w:gridSpan w:val="4"/>
+            <w:shd w:val="clear" w:color="auto" w:fill="92D050"/>
+            <w:tcMar>
+              <w:top w:w="85" w:type="dxa"/>
+              <w:left w:w="85" w:type="dxa"/>
+              <w:bottom w:w="85" w:type="dxa"/>
+              <w:right w:w="85" w:type="dxa"/>
+            </w:tcMar>
+          </w:tcPr>
+          <w:p>
+            <w:pPr>
+              <w:jc w:val="center"/>
+            </w:pPr>
+            <w:r>
+              <w:rPr>
+                <w:rFonts w:ascii="IBM Plex Sans" w:hAnsi="IBM Plex Sans"/>
+                <w:b/>
+                <w:color w:val="44546A" w:themeColor="text2"/>
+              </w:rPr>
+              <w:t>Help</w:t>
+            </w:r>
+          </w:p>
+        </w:tc>
+      </w:tr>
+      <w:tr>
+        <w:tc>
+          <w:tcPr>
+            <w:tcW w:w="1696" w:type="dxa"/>
+            <w:gridSpan w:val="2"/>
+          </w:tcPr>
+          <w:p>
+            <w:pPr>
+              <w:rPr>
+                <w:b/>
+              </w:rPr>
+            </w:pPr>
+            <w:r>
+              <w:rPr>
+                <w:b/>
+              </w:rPr>
+              <w:t>Potential issues</w:t>
+            </w:r>
+          </w:p>
+        </w:tc>
+        <w:tc>
+          <w:tcPr>
+            <w:tcW w:w="8754" w:type="dxa"/>
+            <w:gridSpan w:val="2"/>
+          </w:tcPr>
+          <w:p>
+            <w:pPr>
+              <w:pStyle w:val="ListParagraph"/>
+              <w:numPr>
+                <w:ilvl w:val="0"/>
+                <w:numId w:val="1"/>
+              </w:numPr>
+              <w:ind w:left="455" w:hanging="425"/>
+            </w:pPr>
+            <w:r>
+              <w:t xml:space="preserve">Students take photos of their hands and upload them to a secure site. As long as only hands are visible, students are unlikely to be identifiable. If using laptops, angling the screen towards the ceiling helps. However, if photos accidentally including students is a concern it may be useful to obtain parental permission. </w:t>
+            </w:r>
+          </w:p>
+          <w:p>
+            <w:pPr>
+              <w:pStyle w:val="ListParagraph"/>
+              <w:numPr>
+                <w:ilvl w:val="0"/>
+                <w:numId w:val="1"/>
+              </w:numPr>
+              <w:ind w:left="455" w:hanging="425"/>
+            </w:pPr>
+            <w:r>
+              <w:t>Students often take very similar training photos. This is less likely to be effective than photos of a variety of positions and angles. It’s helpful to highlight this and encourage students to think about why.</w:t>
+            </w:r>
+          </w:p>
+          <w:p>
+            <w:pPr>
+              <w:pStyle w:val="ListParagraph"/>
+              <w:numPr>
+                <w:ilvl w:val="0"/>
+                <w:numId w:val="1"/>
+              </w:numPr>
+              <w:ind w:left="455" w:hanging="425"/>
+            </w:pPr>
+            <w:r>
+              <w:t>ML models for image projects sometimes take a few minutes to train. Students can continue to work on their Scratch project scripts while they wait. Warn them that their Scratch script won’t work until the model has finished training, though.</w:t>
+            </w:r>
+            <w:r>
+              <w:br/>
+            </w:r>
+          </w:p>
+          <w:p>
+            <w:r>
+              <w:t xml:space="preserve">General troubleshooting and help at </w:t>
+            </w:r>
+            <w:hyperlink r:id="rId99" w:history="1">
+              <w:r>
+                <w:rPr>
+                  <w:rStyle w:val="Hyperlink"/>
+                </w:rPr>
+                <w:t>https://machinelearningforkids.co.uk/help</w:t>
+              </w:r>
+            </w:hyperlink>
+            <w:r>
+              <w:t xml:space="preserve"> </w:t>
+            </w:r>
+          </w:p>
+          <w:p/>
+        </w:tc>
+      </w:tr>
+      <w:tr>
+        <w:tc>
+          <w:tcPr>
+            <w:tcW w:w="10450" w:type="dxa"/>
+            <w:gridSpan w:val="4"/>
+            <w:shd w:val="clear" w:color="auto" w:fill="70AD47" w:themeFill="accent6"/>
+            <w:tcMar>
+              <w:top w:w="170" w:type="dxa"/>
+              <w:left w:w="170" w:type="dxa"/>
+              <w:bottom w:w="170" w:type="dxa"/>
+              <w:right w:w="170" w:type="dxa"/>
+            </w:tcMar>
+          </w:tcPr>
+          <w:p>
+            <w:pPr>
+              <w:jc w:val="center"/>
+              <w:rPr>
+                <w:rFonts w:ascii="IBM Plex Sans" w:hAnsi="IBM Plex Sans"/>
+                <w:b/>
+                <w:color w:val="FFFFFF" w:themeColor="background1"/>
+              </w:rPr>
+            </w:pPr>
+            <w:r>
+              <w:rPr>
+                <w:rFonts w:ascii="IBM Plex Sans" w:hAnsi="IBM Plex Sans"/>
+                <w:b/>
+                <w:color w:val="FFFFFF" w:themeColor="background1"/>
+                <w:sz w:val="36"/>
+              </w:rPr>
+              <w:lastRenderedPageBreak/>
+              <w:t xml:space="preserve">Machine Learning </w:t>
+            </w:r>
+            <w:proofErr w:type="gramStart"/>
+            <w:r>
+              <w:rPr>
+                <w:rFonts w:ascii="IBM Plex Sans" w:hAnsi="IBM Plex Sans"/>
+                <w:b/>
+                <w:color w:val="FFFFFF" w:themeColor="background1"/>
+                <w:sz w:val="36"/>
+              </w:rPr>
+              <w:t>For</w:t>
+            </w:r>
+            <w:proofErr w:type="gramEnd"/>
+            <w:r>
+              <w:rPr>
+                <w:rFonts w:ascii="IBM Plex Sans" w:hAnsi="IBM Plex Sans"/>
+                <w:b/>
+                <w:color w:val="FFFFFF" w:themeColor="background1"/>
+                <w:sz w:val="36"/>
+              </w:rPr>
+              <w:t xml:space="preserve"> Kids  ::  </w:t>
+            </w:r>
+            <w:r>
+              <w:rPr>
+                <w:rFonts w:ascii="IBM Plex Sans" w:hAnsi="IBM Plex Sans"/>
+                <w:b/>
+                <w:color w:val="FFFFFF" w:themeColor="background1"/>
+                <w:sz w:val="36"/>
+              </w:rPr>
+              <w:t>Teachers’</w:t>
+            </w:r>
+            <w:r>
+              <w:rPr>
+                <w:rFonts w:ascii="IBM Plex Sans" w:hAnsi="IBM Plex Sans"/>
+                <w:b/>
+                <w:color w:val="FFFFFF" w:themeColor="background1"/>
+                <w:sz w:val="36"/>
+              </w:rPr>
+              <w:t xml:space="preserve"> notes</w:t>
+            </w:r>
+          </w:p>
+        </w:tc>
+      </w:tr>
+      <w:tr>
+        <w:tc>
+          <w:tcPr>
+            <w:tcW w:w="1696" w:type="dxa"/>
+            <w:gridSpan w:val="2"/>
+          </w:tcPr>
+          <w:p>
+            <w:pPr>
+              <w:rPr>
+                <w:b/>
+              </w:rPr>
+            </w:pPr>
+            <w:r>
+              <w:rPr>
+                <w:b/>
+              </w:rPr>
+              <w:t>Worksheet</w:t>
+            </w:r>
+          </w:p>
+        </w:tc>
+        <w:tc>
+          <w:tcPr>
+            <w:tcW w:w="8754" w:type="dxa"/>
+            <w:gridSpan w:val="2"/>
+          </w:tcPr>
+          <w:p>
+            <w:r>
+              <w:rPr>
+                <w:sz w:val="40"/>
+              </w:rPr>
+              <w:t>Describe the glass</w:t>
+            </w:r>
+          </w:p>
+        </w:tc>
+      </w:tr>
+      <w:tr>
+        <w:tc>
+          <w:tcPr>
+            <w:tcW w:w="1696" w:type="dxa"/>
+            <w:gridSpan w:val="2"/>
+          </w:tcPr>
+          <w:p>
+            <w:pPr>
+              <w:rPr>
+                <w:b/>
+              </w:rPr>
+            </w:pPr>
+            <w:r>
+              <w:rPr>
+                <w:b/>
+              </w:rPr>
+              <w:t>Activity</w:t>
+            </w:r>
+          </w:p>
+        </w:tc>
+        <w:tc>
+          <w:tcPr>
+            <w:tcW w:w="8754" w:type="dxa"/>
+            <w:gridSpan w:val="2"/>
+          </w:tcPr>
+          <w:p>
+            <w:r>
+              <w:t xml:space="preserve">Train a computer to </w:t>
+            </w:r>
+            <w:r>
+              <w:t>predict when you describe a glass as half-full or half-empty.</w:t>
+            </w:r>
+          </w:p>
+          <w:p/>
+        </w:tc>
+      </w:tr>
+      <w:tr>
+        <w:tc>
+          <w:tcPr>
+            <w:tcW w:w="1696" w:type="dxa"/>
+            <w:gridSpan w:val="2"/>
+          </w:tcPr>
+          <w:p>
+            <w:pPr>
+              <w:rPr>
+                <w:b/>
+              </w:rPr>
+            </w:pPr>
+            <w:r>
+              <w:rPr>
+                <w:b/>
+              </w:rPr>
+              <w:t>Objective</w:t>
+            </w:r>
+          </w:p>
+        </w:tc>
+        <w:tc>
+          <w:tcPr>
+            <w:tcW w:w="8754" w:type="dxa"/>
+            <w:gridSpan w:val="2"/>
+          </w:tcPr>
+          <w:p>
+            <w:pPr>
+              <w:rPr>
+                <w:b/>
+              </w:rPr>
+            </w:pPr>
+            <w:r>
+              <w:rPr>
+                <w:b/>
+              </w:rPr>
+              <w:t xml:space="preserve">Teach a computer to </w:t>
+            </w:r>
+            <w:r>
+              <w:rPr>
+                <w:b/>
+              </w:rPr>
+              <w:t>play a game</w:t>
+            </w:r>
+            <w:r>
+              <w:rPr>
+                <w:b/>
+              </w:rPr>
+              <w:t xml:space="preserve"> </w:t>
+            </w:r>
+          </w:p>
+          <w:p>
+            <w:pPr>
+              <w:pStyle w:val="ListParagraph"/>
+              <w:numPr>
+                <w:ilvl w:val="0"/>
+                <w:numId w:val="1"/>
+              </w:numPr>
+              <w:ind w:left="455" w:hanging="425"/>
+            </w:pPr>
+            <w:r>
+              <w:t>Decision tree learning as a way for compu</w:t>
+            </w:r>
+            <w:r>
+              <w:t>ters to learn how to play games</w:t>
+            </w:r>
+            <w:r>
+              <w:t>.</w:t>
+            </w:r>
+          </w:p>
+        </w:tc>
+      </w:tr>
+      <w:tr>
+        <w:tc>
+          <w:tcPr>
+            <w:tcW w:w="1696" w:type="dxa"/>
+            <w:gridSpan w:val="2"/>
+          </w:tcPr>
+          <w:p>
+            <w:pPr>
+              <w:rPr>
+                <w:b/>
+              </w:rPr>
+            </w:pPr>
+            <w:r>
+              <w:rPr>
+                <w:b/>
+              </w:rPr>
+              <w:t>Difficulty level</w:t>
+            </w:r>
+          </w:p>
+        </w:tc>
+        <w:tc>
+          <w:tcPr>
+            <w:tcW w:w="8754" w:type="dxa"/>
+            <w:gridSpan w:val="2"/>
+          </w:tcPr>
+          <w:p>
+            <w:r>
+              <w:t>Beginner</w:t>
+            </w:r>
+          </w:p>
+        </w:tc>
+      </w:tr>
+      <w:tr>
+        <w:tc>
+          <w:tcPr>
+            <w:tcW w:w="1696" w:type="dxa"/>
+            <w:gridSpan w:val="2"/>
+            <w:tcBorders>
+              <w:bottom w:val="single" w:sz="4" w:space="0" w:color="auto"/>
+            </w:tcBorders>
+          </w:tcPr>
+          <w:p>
+            <w:pPr>
+              <w:rPr>
+                <w:b/>
+              </w:rPr>
+            </w:pPr>
+            <w:r>
+              <w:rPr>
+                <w:b/>
+              </w:rPr>
+              <w:t>Time estimate</w:t>
+            </w:r>
+          </w:p>
+        </w:tc>
+        <w:tc>
+          <w:tcPr>
+            <w:tcW w:w="8754" w:type="dxa"/>
+            <w:gridSpan w:val="2"/>
+            <w:tcBorders>
+              <w:bottom w:val="single" w:sz="4" w:space="0" w:color="auto"/>
+            </w:tcBorders>
+          </w:tcPr>
+          <w:p>
+            <w:r>
+              <w:t>45 minutes</w:t>
+            </w:r>
+          </w:p>
+        </w:tc>
+      </w:tr>
+      <w:tr>
+        <w:tc>
+          <w:tcPr>
+            <w:tcW w:w="1696" w:type="dxa"/>
+            <w:gridSpan w:val="2"/>
+            <w:tcBorders>
+              <w:bottom w:val="single" w:sz="4" w:space="0" w:color="auto"/>
+            </w:tcBorders>
+          </w:tcPr>
+          <w:p>
+            <w:pPr>
+              <w:rPr>
+                <w:b/>
+              </w:rPr>
+            </w:pPr>
+            <w:r>
+              <w:rPr>
+                <w:b/>
+              </w:rPr>
+              <w:t>Summary</w:t>
+            </w:r>
+          </w:p>
+        </w:tc>
+        <w:tc>
+          <w:tcPr>
+            <w:tcW w:w="8754" w:type="dxa"/>
+            <w:gridSpan w:val="2"/>
+            <w:tcBorders>
+              <w:bottom w:val="single" w:sz="4" w:space="0" w:color="auto"/>
+            </w:tcBorders>
+          </w:tcPr>
+          <w:p>
+            <w:r>
+              <w:t xml:space="preserve">Students train a model by playing a game in Scratch. The machine learning model will be trained based on how they play. </w:t>
+            </w:r>
+            <w:r>
+              <w:t>They will see what the computer learns about their answers.</w:t>
+            </w:r>
+            <w:r>
+              <w:t xml:space="preserve"> </w:t>
+            </w:r>
+          </w:p>
+        </w:tc>
+      </w:tr>
+      <w:tr>
+        <w:tc>
+          <w:tcPr>
+            <w:tcW w:w="1696" w:type="dxa"/>
+            <w:gridSpan w:val="2"/>
+            <w:tcBorders>
+              <w:bottom w:val="single" w:sz="4" w:space="0" w:color="auto"/>
+            </w:tcBorders>
+            <w:tcMar>
+              <w:bottom w:w="113" w:type="dxa"/>
+            </w:tcMar>
+          </w:tcPr>
+          <w:p>
+            <w:pPr>
+              <w:rPr>
+                <w:b/>
+              </w:rPr>
+            </w:pPr>
+            <w:r>
+              <w:rPr>
+                <w:b/>
+              </w:rPr>
+              <w:t>Topics</w:t>
+            </w:r>
+          </w:p>
+        </w:tc>
+        <w:tc>
+          <w:tcPr>
+            <w:tcW w:w="8754" w:type="dxa"/>
+            <w:gridSpan w:val="2"/>
+            <w:tcBorders>
+              <w:bottom w:val="single" w:sz="4" w:space="0" w:color="auto"/>
+            </w:tcBorders>
+            <w:tcMar>
+              <w:bottom w:w="113" w:type="dxa"/>
+            </w:tcMar>
+          </w:tcPr>
+          <w:p>
+            <w:r>
+              <w:t>decision tree learning</w:t>
+            </w:r>
+          </w:p>
+        </w:tc>
+      </w:tr>
+      <w:tr>
+        <w:tc>
+          <w:tcPr>
+            <w:tcW w:w="10450" w:type="dxa"/>
+            <w:gridSpan w:val="4"/>
+            <w:shd w:val="clear" w:color="auto" w:fill="92D050"/>
+            <w:tcMar>
+              <w:top w:w="85" w:type="dxa"/>
+              <w:left w:w="85" w:type="dxa"/>
+              <w:bottom w:w="85" w:type="dxa"/>
+              <w:right w:w="85" w:type="dxa"/>
+            </w:tcMar>
+            <w:vAlign w:val="center"/>
+          </w:tcPr>
+          <w:p>
+            <w:pPr>
+              <w:jc w:val="center"/>
+              <w:rPr>
+                <w:rFonts w:ascii="IBM Plex Sans" w:hAnsi="IBM Plex Sans"/>
+                <w:b/>
+              </w:rPr>
+            </w:pPr>
+            <w:r>
+              <w:rPr>
+                <w:rFonts w:ascii="IBM Plex Sans" w:hAnsi="IBM Plex Sans"/>
+                <w:b/>
+                <w:color w:val="44546A" w:themeColor="text2"/>
+              </w:rPr>
+              <w:t>Setup</w:t>
+            </w:r>
+          </w:p>
+        </w:tc>
+      </w:tr>
+      <w:tr>
+        <w:tc>
+          <w:tcPr>
+            <w:tcW w:w="10450" w:type="dxa"/>
+            <w:gridSpan w:val="4"/>
+            <w:tcMar>
+              <w:top w:w="113" w:type="dxa"/>
+            </w:tcMar>
+          </w:tcPr>
+          <w:p>
+            <w:r>
+              <w:t>Each student will need:</w:t>
+            </w:r>
+          </w:p>
+        </w:tc>
+      </w:tr>
+      <w:tr>
+        <w:tc>
+          <w:tcPr>
+            <w:tcW w:w="279" w:type="dxa"/>
+          </w:tcPr>
+          <w:p>
+            <w:pPr>
+              <w:rPr>
+                <w:b/>
+              </w:rPr>
+            </w:pPr>
+          </w:p>
+        </w:tc>
+        <w:tc>
+          <w:tcPr>
+            <w:tcW w:w="1417" w:type="dxa"/>
+          </w:tcPr>
+          <w:p>
+            <w:pPr>
+              <w:rPr>
+                <w:b/>
+              </w:rPr>
+            </w:pPr>
+            <w:proofErr w:type="gramStart"/>
+            <w:r>
+              <w:rPr>
+                <w:b/>
+              </w:rPr>
+              <w:t>Print-outs</w:t>
+            </w:r>
+            <w:proofErr w:type="gramEnd"/>
+          </w:p>
+        </w:tc>
+        <w:tc>
+          <w:tcPr>
+            <w:tcW w:w="8754" w:type="dxa"/>
+            <w:gridSpan w:val="2"/>
+          </w:tcPr>
+          <w:p>
+            <w:pPr>
+              <w:rPr>
+                <w:sz w:val="22"/>
+              </w:rPr>
+            </w:pPr>
+            <w:r>
+              <w:t xml:space="preserve">Project worksheet    </w:t>
+            </w:r>
+            <w:r>
+              <w:rPr>
+                <w:sz w:val="22"/>
+              </w:rPr>
+              <w:t xml:space="preserve">(download from </w:t>
+            </w:r>
+            <w:hyperlink r:id="rId100" w:history="1">
+              <w:r>
+                <w:rPr>
+                  <w:rStyle w:val="Hyperlink"/>
+                  <w:sz w:val="22"/>
+                </w:rPr>
+                <w:t>https://machinelearningforkids.co.uk/worksheets</w:t>
+              </w:r>
+            </w:hyperlink>
+            <w:r>
+              <w:rPr>
+                <w:sz w:val="22"/>
+              </w:rPr>
+              <w:t xml:space="preserve"> )</w:t>
+            </w:r>
+          </w:p>
+          <w:p>
+            <w:pPr>
+              <w:rPr>
+                <w:sz w:val="21"/>
+                <w:szCs w:val="21"/>
+              </w:rPr>
+            </w:pPr>
+          </w:p>
+          <w:p>
+            <w:r>
+              <w:rPr>
+                <w:sz w:val="21"/>
+                <w:szCs w:val="21"/>
+              </w:rPr>
+              <w:t>Blocks in Scratch scripts are colour-coded, so printing in colour will make it easier for students.</w:t>
+            </w:r>
+          </w:p>
+        </w:tc>
+      </w:tr>
+      <w:tr>
+        <w:tc>
+          <w:tcPr>
+            <w:tcW w:w="279" w:type="dxa"/>
+          </w:tcPr>
+          <w:p>
+            <w:pPr>
+              <w:rPr>
+                <w:b/>
+              </w:rPr>
+            </w:pPr>
+          </w:p>
+        </w:tc>
+        <w:tc>
+          <w:tcPr>
+            <w:tcW w:w="1417" w:type="dxa"/>
+          </w:tcPr>
+          <w:p>
+            <w:pPr>
+              <w:rPr>
+                <w:b/>
+              </w:rPr>
+            </w:pPr>
+            <w:r>
+              <w:rPr>
+                <w:b/>
+              </w:rPr>
+              <w:t>Access</w:t>
+            </w:r>
+          </w:p>
+        </w:tc>
+        <w:tc>
+          <w:tcPr>
+            <w:tcW w:w="8754" w:type="dxa"/>
+            <w:gridSpan w:val="2"/>
+          </w:tcPr>
+          <w:p>
+            <w:r>
+              <w:t>Username and password for machinelearningforkids.co.uk</w:t>
+            </w:r>
+          </w:p>
+        </w:tc>
+      </w:tr>
+      <w:tr>
+        <w:tc>
+          <w:tcPr>
+            <w:tcW w:w="10450" w:type="dxa"/>
+            <w:gridSpan w:val="4"/>
+            <w:tcMar>
+              <w:top w:w="113" w:type="dxa"/>
+            </w:tcMar>
+          </w:tcPr>
+          <w:p>
+            <w:r>
+              <w:t>Class account will need:</w:t>
+            </w:r>
+          </w:p>
+        </w:tc>
+      </w:tr>
+      <w:tr>
+        <w:tc>
+          <w:tcPr>
+            <w:tcW w:w="279" w:type="dxa"/>
+            <w:tcBorders>
+              <w:bottom w:val="single" w:sz="4" w:space="0" w:color="auto"/>
+            </w:tcBorders>
+          </w:tcPr>
+          <w:p>
+            <w:pPr>
+              <w:rPr>
+                <w:b/>
+              </w:rPr>
+            </w:pPr>
+          </w:p>
+        </w:tc>
+        <w:tc>
+          <w:tcPr>
+            <w:tcW w:w="1417" w:type="dxa"/>
+            <w:tcBorders>
+              <w:bottom w:val="single" w:sz="4" w:space="0" w:color="auto"/>
+            </w:tcBorders>
+          </w:tcPr>
+          <w:p>
+            <w:pPr>
+              <w:rPr>
+                <w:b/>
+              </w:rPr>
+            </w:pPr>
+            <w:r>
+              <w:rPr>
+                <w:b/>
+              </w:rPr>
+              <w:t>API keys</w:t>
+            </w:r>
+          </w:p>
+        </w:tc>
+        <w:tc>
+          <w:tcPr>
+            <w:tcW w:w="8754" w:type="dxa"/>
+            <w:gridSpan w:val="2"/>
+            <w:tcBorders>
+              <w:bottom w:val="single" w:sz="4" w:space="0" w:color="auto"/>
+            </w:tcBorders>
+          </w:tcPr>
+          <w:p>
+            <w:r>
+              <w:t>None</w:t>
+            </w:r>
+          </w:p>
+          <w:p/>
+        </w:tc>
+      </w:tr>
+      <w:tr>
+        <w:tc>
+          <w:tcPr>
+            <w:tcW w:w="10450" w:type="dxa"/>
+            <w:gridSpan w:val="4"/>
+            <w:shd w:val="clear" w:color="auto" w:fill="92D050"/>
+            <w:tcMar>
+              <w:top w:w="85" w:type="dxa"/>
+              <w:left w:w="85" w:type="dxa"/>
+              <w:bottom w:w="85" w:type="dxa"/>
+              <w:right w:w="85" w:type="dxa"/>
+            </w:tcMar>
+          </w:tcPr>
+          <w:p>
+            <w:pPr>
+              <w:jc w:val="center"/>
+            </w:pPr>
+            <w:r>
+              <w:rPr>
+                <w:rFonts w:ascii="IBM Plex Sans" w:hAnsi="IBM Plex Sans"/>
+                <w:b/>
+                <w:color w:val="44546A" w:themeColor="text2"/>
+              </w:rPr>
+              <w:t>Customizing</w:t>
+            </w:r>
+          </w:p>
+        </w:tc>
+      </w:tr>
+      <w:tr>
+        <w:tc>
+          <w:tcPr>
+            <w:tcW w:w="10450" w:type="dxa"/>
+            <w:gridSpan w:val="4"/>
+            <w:tcBorders>
+              <w:bottom w:val="single" w:sz="4" w:space="0" w:color="auto"/>
+            </w:tcBorders>
+          </w:tcPr>
+          <w:p>
+            <w:pPr>
+              <w:rPr>
+                <w:sz w:val="22"/>
+              </w:rPr>
+            </w:pPr>
+            <w:r>
+              <w:rPr>
+                <w:sz w:val="22"/>
+              </w:rPr>
+              <w:t xml:space="preserve">If you use </w:t>
+            </w:r>
+            <w:r>
+              <w:rPr>
+                <w:b/>
+                <w:sz w:val="22"/>
+              </w:rPr>
+              <w:t>PRIMM</w:t>
+            </w:r>
+            <w:r>
+              <w:rPr>
+                <w:sz w:val="22"/>
+              </w:rPr>
+              <w:t xml:space="preserve"> approaches with your class, add a step where students predict how the project template works.</w:t>
+            </w:r>
+          </w:p>
+          <w:p>
+            <w:pPr>
+              <w:rPr>
+                <w:sz w:val="22"/>
+              </w:rPr>
+            </w:pPr>
+            <w:r>
+              <w:rPr>
+                <w:sz w:val="22"/>
+              </w:rPr>
+              <w:t xml:space="preserve">If you want to </w:t>
+            </w:r>
+            <w:r>
+              <w:rPr>
+                <w:b/>
+                <w:sz w:val="22"/>
+              </w:rPr>
+              <w:t>increase the amount of coding</w:t>
+            </w:r>
+            <w:r>
+              <w:rPr>
+                <w:sz w:val="22"/>
+              </w:rPr>
+              <w:t xml:space="preserve"> involved, delete some of the code from the project template and add steps to the worksheet so students code it themselves.</w:t>
+            </w:r>
+          </w:p>
+          <w:p>
+            <w:pPr>
+              <w:rPr>
+                <w:sz w:val="22"/>
+              </w:rPr>
+            </w:pPr>
+            <w:r>
+              <w:rPr>
+                <w:sz w:val="22"/>
+              </w:rPr>
+              <w:t xml:space="preserve">If you want to </w:t>
+            </w:r>
+            <w:r>
+              <w:rPr>
+                <w:b/>
+                <w:sz w:val="22"/>
+              </w:rPr>
+              <w:t>encourage problem solving</w:t>
+            </w:r>
+            <w:r>
+              <w:rPr>
+                <w:sz w:val="22"/>
+              </w:rPr>
+              <w:t>, delete some of the detail in the worksheets and provide more general instructions instead.</w:t>
+            </w:r>
+          </w:p>
+          <w:p>
+            <w:r>
+              <w:rPr>
+                <w:sz w:val="22"/>
+              </w:rPr>
+              <w:t>P</w:t>
+            </w:r>
+            <w:r>
+              <w:rPr>
+                <w:sz w:val="22"/>
+              </w:rPr>
+              <w:t>roject template files</w:t>
+            </w:r>
+            <w:r>
+              <w:rPr>
+                <w:sz w:val="22"/>
+              </w:rPr>
+              <w:t xml:space="preserve"> &amp;</w:t>
+            </w:r>
+            <w:r>
+              <w:rPr>
+                <w:sz w:val="22"/>
+              </w:rPr>
+              <w:t xml:space="preserve"> worksheets in MS Word format are available so you can </w:t>
+            </w:r>
+            <w:r>
+              <w:rPr>
+                <w:b/>
+                <w:sz w:val="22"/>
+              </w:rPr>
+              <w:t>modify them to suit your class</w:t>
+            </w:r>
+            <w:r>
+              <w:rPr>
+                <w:sz w:val="22"/>
+              </w:rPr>
+              <w:t>.</w:t>
+            </w:r>
+          </w:p>
+        </w:tc>
+      </w:tr>
+      <w:tr>
+        <w:tc>
+          <w:tcPr>
+            <w:tcW w:w="1696" w:type="dxa"/>
+            <w:gridSpan w:val="2"/>
+            <w:tcBorders>
+              <w:bottom w:val="single" w:sz="4" w:space="0" w:color="auto"/>
+            </w:tcBorders>
+          </w:tcPr>
+          <w:p>
+            <w:pPr>
+              <w:rPr>
+                <w:b/>
+              </w:rPr>
+            </w:pPr>
+            <w:r>
+              <w:rPr>
+                <w:b/>
+              </w:rPr>
+              <w:t>T</w:t>
+            </w:r>
+            <w:r>
+              <w:rPr>
+                <w:b/>
+              </w:rPr>
+              <w:t>emplate</w:t>
+            </w:r>
+          </w:p>
+        </w:tc>
+        <w:tc>
+          <w:tcPr>
+            <w:tcW w:w="8754" w:type="dxa"/>
+            <w:gridSpan w:val="2"/>
+            <w:tcBorders>
+              <w:bottom w:val="single" w:sz="4" w:space="0" w:color="auto"/>
+            </w:tcBorders>
+          </w:tcPr>
+          <w:p>
+            <w:hyperlink r:id="rId101" w:history="1">
+              <w:r>
+                <w:rPr>
+                  <w:rStyle w:val="Hyperlink"/>
+                </w:rPr>
+                <w:t>https://github.com/IBM/taxinomitis-docs/tree/master/scratch-templates</w:t>
+              </w:r>
+            </w:hyperlink>
+          </w:p>
+        </w:tc>
+      </w:tr>
+      <w:tr>
+        <w:tc>
+          <w:tcPr>
+            <w:tcW w:w="1696" w:type="dxa"/>
+            <w:gridSpan w:val="2"/>
+            <w:tcBorders>
+              <w:bottom w:val="single" w:sz="4" w:space="0" w:color="auto"/>
+            </w:tcBorders>
+          </w:tcPr>
+          <w:p>
+            <w:pPr>
+              <w:rPr>
+                <w:b/>
+              </w:rPr>
+            </w:pPr>
+            <w:r>
+              <w:rPr>
+                <w:b/>
+              </w:rPr>
+              <w:t>Worksheet</w:t>
+            </w:r>
+            <w:r>
+              <w:rPr>
+                <w:b/>
+              </w:rPr>
+              <w:t>s</w:t>
+            </w:r>
+          </w:p>
+        </w:tc>
+        <w:tc>
+          <w:tcPr>
+            <w:tcW w:w="8754" w:type="dxa"/>
+            <w:gridSpan w:val="2"/>
+            <w:tcBorders>
+              <w:bottom w:val="single" w:sz="4" w:space="0" w:color="auto"/>
+            </w:tcBorders>
+          </w:tcPr>
+          <w:p>
+            <w:hyperlink r:id="rId102" w:history="1">
+              <w:r>
+                <w:rPr>
+                  <w:rStyle w:val="Hyperlink"/>
+                </w:rPr>
+                <w:t>https://github.com/IBM/taxinomitis-docs/tree/master/project-worksheets/msword</w:t>
+              </w:r>
+            </w:hyperlink>
+          </w:p>
+        </w:tc>
+      </w:tr>
+      <w:tr>
+        <w:tc>
+          <w:tcPr>
+            <w:tcW w:w="10450" w:type="dxa"/>
+            <w:gridSpan w:val="4"/>
+            <w:shd w:val="clear" w:color="auto" w:fill="92D050"/>
+            <w:tcMar>
+              <w:top w:w="85" w:type="dxa"/>
+              <w:left w:w="85" w:type="dxa"/>
+              <w:bottom w:w="85" w:type="dxa"/>
+              <w:right w:w="85" w:type="dxa"/>
+            </w:tcMar>
+          </w:tcPr>
+          <w:p>
+            <w:pPr>
+              <w:jc w:val="center"/>
+            </w:pPr>
+            <w:r>
+              <w:rPr>
+                <w:rFonts w:ascii="IBM Plex Sans" w:hAnsi="IBM Plex Sans"/>
+                <w:b/>
+                <w:color w:val="44546A" w:themeColor="text2"/>
+              </w:rPr>
+              <w:t>Help</w:t>
+            </w:r>
+          </w:p>
+        </w:tc>
+      </w:tr>
+      <w:tr>
+        <w:tc>
+          <w:tcPr>
+            <w:tcW w:w="1696" w:type="dxa"/>
+            <w:gridSpan w:val="2"/>
+          </w:tcPr>
+          <w:p>
+            <w:pPr>
+              <w:rPr>
+                <w:b/>
+              </w:rPr>
+            </w:pPr>
+            <w:r>
+              <w:rPr>
+                <w:b/>
+              </w:rPr>
+              <w:t>Potential issues</w:t>
+            </w:r>
+          </w:p>
+        </w:tc>
+        <w:tc>
+          <w:tcPr>
+            <w:tcW w:w="8754" w:type="dxa"/>
+            <w:gridSpan w:val="2"/>
+          </w:tcPr>
+          <w:p>
+            <w:pPr>
+              <w:pStyle w:val="ListParagraph"/>
+              <w:numPr>
+                <w:ilvl w:val="0"/>
+                <w:numId w:val="1"/>
+              </w:numPr>
+              <w:ind w:left="455" w:hanging="425"/>
+            </w:pPr>
+            <w:r>
+              <w:t>“https://machinelearningforkids.co.uk” is a long URL to type for some children. You may find it easier to set up a bookmark that they can click on instead.</w:t>
+            </w:r>
+          </w:p>
+          <w:p>
+            <w:pPr>
+              <w:pStyle w:val="ListParagraph"/>
+              <w:numPr>
+                <w:ilvl w:val="0"/>
+                <w:numId w:val="1"/>
+              </w:numPr>
+              <w:ind w:left="455" w:hanging="425"/>
+            </w:pPr>
+            <w:r>
+              <w:t>Try to avoid your students all training with answers that are based on a 50% threshold. It will be more interesting if some students give very optimistic answers, while others give very pessimistic answers.</w:t>
+            </w:r>
+          </w:p>
+          <w:p>
+            <w:pPr>
+              <w:pStyle w:val="ListParagraph"/>
+              <w:numPr>
+                <w:ilvl w:val="0"/>
+                <w:numId w:val="1"/>
+              </w:numPr>
+              <w:ind w:left="455" w:hanging="425"/>
+            </w:pPr>
+            <w:r>
+              <w:t>This is a very simple project</w:t>
+            </w:r>
+            <w:r>
+              <w:t>.</w:t>
+            </w:r>
+            <w:r>
+              <w:t xml:space="preserve"> Make it more complex for older students by encouraging them to invent their own projects. For example, they could make the project using more than two training buckets (e.g. train it to classify liquid amounts as </w:t>
+            </w:r>
+            <w:r>
+              <w:t>“nearly empty”, “half empty”, “half full”, “nearly full”</w:t>
+            </w:r>
+            <w:r>
+              <w:t xml:space="preserve">). </w:t>
+            </w:r>
+          </w:p>
+          <w:p>
+            <w:pPr>
+              <w:pStyle w:val="ListParagraph"/>
+              <w:numPr>
+                <w:ilvl w:val="0"/>
+                <w:numId w:val="1"/>
+              </w:numPr>
+              <w:ind w:left="455" w:hanging="425"/>
+            </w:pPr>
+            <w:r>
+              <w:t xml:space="preserve">For a more complex project, encourage students to consider the psychology behind how people answer the “glass is half full” question. There is room for a wide range of variables besides the amount of liquid, such as glass shape, liquid colour, etc. </w:t>
+            </w:r>
+            <w:r>
+              <w:t xml:space="preserve">      </w:t>
+            </w:r>
+          </w:p>
+          <w:p/>
+          <w:p>
+            <w:r>
+              <w:t xml:space="preserve">General troubleshooting and help at </w:t>
+            </w:r>
+            <w:hyperlink r:id="rId103" w:history="1">
+              <w:r>
+                <w:rPr>
+                  <w:rStyle w:val="Hyperlink"/>
+                </w:rPr>
+                <w:t>https://machinelearningforkids.co.uk/help</w:t>
+              </w:r>
+            </w:hyperlink>
+            <w:r>
+              <w:t xml:space="preserve"> </w:t>
+            </w:r>
+          </w:p>
+        </w:tc>
+      </w:tr>
+      <w:tr>
+        <w:tc>
+          <w:tcPr>
+            <w:tcW w:w="10450" w:type="dxa"/>
+            <w:gridSpan w:val="4"/>
+            <w:shd w:val="clear" w:color="auto" w:fill="70AD47" w:themeFill="accent6"/>
+            <w:tcMar>
+              <w:top w:w="170" w:type="dxa"/>
+              <w:left w:w="170" w:type="dxa"/>
+              <w:bottom w:w="170" w:type="dxa"/>
+              <w:right w:w="170" w:type="dxa"/>
+            </w:tcMar>
+          </w:tcPr>
+          <w:p>
+            <w:pPr>
+              <w:jc w:val="center"/>
+              <w:rPr>
+                <w:rFonts w:ascii="IBM Plex Sans" w:hAnsi="IBM Plex Sans"/>
+                <w:b/>
+                <w:color w:val="FFFFFF" w:themeColor="background1"/>
+              </w:rPr>
+            </w:pPr>
+            <w:r>
+              <w:rPr>
+                <w:rFonts w:ascii="IBM Plex Sans" w:hAnsi="IBM Plex Sans"/>
+                <w:b/>
+                <w:color w:val="FFFFFF" w:themeColor="background1"/>
+                <w:sz w:val="36"/>
+              </w:rPr>
+              <w:lastRenderedPageBreak/>
+              <w:t xml:space="preserve">Machine Learning </w:t>
+            </w:r>
+            <w:proofErr w:type="gramStart"/>
+            <w:r>
+              <w:rPr>
+                <w:rFonts w:ascii="IBM Plex Sans" w:hAnsi="IBM Plex Sans"/>
+                <w:b/>
+                <w:color w:val="FFFFFF" w:themeColor="background1"/>
+                <w:sz w:val="36"/>
+              </w:rPr>
+              <w:t>For</w:t>
+            </w:r>
+            <w:proofErr w:type="gramEnd"/>
+            <w:r>
+              <w:rPr>
+                <w:rFonts w:ascii="IBM Plex Sans" w:hAnsi="IBM Plex Sans"/>
+                <w:b/>
+                <w:color w:val="FFFFFF" w:themeColor="background1"/>
+                <w:sz w:val="36"/>
+              </w:rPr>
+              <w:t xml:space="preserve"> Kids  ::  </w:t>
+            </w:r>
+            <w:r>
+              <w:rPr>
+                <w:rFonts w:ascii="IBM Plex Sans" w:hAnsi="IBM Plex Sans"/>
+                <w:b/>
+                <w:color w:val="FFFFFF" w:themeColor="background1"/>
+                <w:sz w:val="36"/>
+              </w:rPr>
+              <w:t>Teachers’</w:t>
+            </w:r>
+            <w:r>
+              <w:rPr>
+                <w:rFonts w:ascii="IBM Plex Sans" w:hAnsi="IBM Plex Sans"/>
+                <w:b/>
+                <w:color w:val="FFFFFF" w:themeColor="background1"/>
+                <w:sz w:val="36"/>
+              </w:rPr>
+              <w:t xml:space="preserve"> notes</w:t>
+            </w:r>
+          </w:p>
+        </w:tc>
+      </w:tr>
+      <w:tr>
+        <w:tc>
+          <w:tcPr>
+            <w:tcW w:w="1696" w:type="dxa"/>
+            <w:gridSpan w:val="2"/>
+          </w:tcPr>
+          <w:p>
+            <w:pPr>
+              <w:rPr>
+                <w:b/>
+              </w:rPr>
+            </w:pPr>
+            <w:r>
+              <w:rPr>
+                <w:b/>
+              </w:rPr>
+              <w:t>Worksheet</w:t>
+            </w:r>
+          </w:p>
+        </w:tc>
+        <w:tc>
+          <w:tcPr>
+            <w:tcW w:w="8754" w:type="dxa"/>
+            <w:gridSpan w:val="2"/>
+          </w:tcPr>
+          <w:p>
+            <w:r>
+              <w:rPr>
+                <w:sz w:val="40"/>
+              </w:rPr>
+              <w:t>Find It!</w:t>
+            </w:r>
+          </w:p>
+        </w:tc>
+      </w:tr>
+      <w:tr>
+        <w:tc>
+          <w:tcPr>
+            <w:tcW w:w="1696" w:type="dxa"/>
+            <w:gridSpan w:val="2"/>
+          </w:tcPr>
+          <w:p>
+            <w:pPr>
+              <w:rPr>
+                <w:b/>
+              </w:rPr>
+            </w:pPr>
+            <w:r>
+              <w:rPr>
+                <w:b/>
+              </w:rPr>
+              <w:t>Activity</w:t>
+            </w:r>
+          </w:p>
+        </w:tc>
+        <w:tc>
+          <w:tcPr>
+            <w:tcW w:w="8754" w:type="dxa"/>
+            <w:gridSpan w:val="2"/>
+          </w:tcPr>
+          <w:p>
+            <w:r>
+              <w:t xml:space="preserve">Create a </w:t>
+            </w:r>
+            <w:r>
+              <w:t>mobile hide-and-seek game in App Inventor that learns to recognise objects</w:t>
+            </w:r>
+          </w:p>
+          <w:p/>
+        </w:tc>
+      </w:tr>
+      <w:tr>
+        <w:tc>
+          <w:tcPr>
+            <w:tcW w:w="1696" w:type="dxa"/>
+            <w:gridSpan w:val="2"/>
+          </w:tcPr>
+          <w:p>
+            <w:pPr>
+              <w:rPr>
+                <w:b/>
+              </w:rPr>
+            </w:pPr>
+            <w:r>
+              <w:rPr>
+                <w:b/>
+              </w:rPr>
+              <w:t>Objective</w:t>
+            </w:r>
+          </w:p>
+        </w:tc>
+        <w:tc>
+          <w:tcPr>
+            <w:tcW w:w="8754" w:type="dxa"/>
+            <w:gridSpan w:val="2"/>
+          </w:tcPr>
+          <w:p>
+            <w:pPr>
+              <w:rPr>
+                <w:b/>
+              </w:rPr>
+            </w:pPr>
+            <w:r>
+              <w:rPr>
+                <w:b/>
+              </w:rPr>
+              <w:t xml:space="preserve">Teach a computer to recognise </w:t>
+            </w:r>
+            <w:r>
+              <w:rPr>
+                <w:b/>
+              </w:rPr>
+              <w:t>pictures</w:t>
+            </w:r>
+            <w:r>
+              <w:rPr>
+                <w:b/>
+              </w:rPr>
+              <w:t xml:space="preserve"> </w:t>
+            </w:r>
+          </w:p>
+          <w:p>
+            <w:pPr>
+              <w:pStyle w:val="ListParagraph"/>
+              <w:numPr>
+                <w:ilvl w:val="0"/>
+                <w:numId w:val="1"/>
+              </w:numPr>
+              <w:ind w:left="455" w:hanging="425"/>
+            </w:pPr>
+            <w:r>
+              <w:t>How computers can be trained to recognise pictures.</w:t>
+            </w:r>
+          </w:p>
+          <w:p>
+            <w:pPr>
+              <w:pStyle w:val="ListParagraph"/>
+              <w:numPr>
+                <w:ilvl w:val="0"/>
+                <w:numId w:val="1"/>
+              </w:numPr>
+              <w:ind w:left="455" w:hanging="425"/>
+            </w:pPr>
+            <w:r>
+              <w:t>How to use machine learning in a mobile app.</w:t>
+            </w:r>
+          </w:p>
+        </w:tc>
+      </w:tr>
+      <w:tr>
+        <w:tc>
+          <w:tcPr>
+            <w:tcW w:w="1696" w:type="dxa"/>
+            <w:gridSpan w:val="2"/>
+          </w:tcPr>
+          <w:p>
+            <w:pPr>
+              <w:rPr>
+                <w:b/>
+              </w:rPr>
+            </w:pPr>
+            <w:r>
+              <w:rPr>
+                <w:b/>
+              </w:rPr>
+              <w:t>Difficulty level</w:t>
+            </w:r>
+          </w:p>
+        </w:tc>
+        <w:tc>
+          <w:tcPr>
+            <w:tcW w:w="8754" w:type="dxa"/>
+            <w:gridSpan w:val="2"/>
+          </w:tcPr>
+          <w:p>
+            <w:r>
+              <w:t>Advanced</w:t>
+            </w:r>
+          </w:p>
+        </w:tc>
+      </w:tr>
+      <w:tr>
+        <w:tc>
+          <w:tcPr>
+            <w:tcW w:w="1696" w:type="dxa"/>
+            <w:gridSpan w:val="2"/>
+            <w:tcBorders>
+              <w:bottom w:val="single" w:sz="4" w:space="0" w:color="auto"/>
+            </w:tcBorders>
+          </w:tcPr>
+          <w:p>
+            <w:pPr>
+              <w:rPr>
+                <w:b/>
+              </w:rPr>
+            </w:pPr>
+            <w:r>
+              <w:rPr>
+                <w:b/>
+              </w:rPr>
+              <w:t>Time estimate</w:t>
+            </w:r>
+          </w:p>
+        </w:tc>
+        <w:tc>
+          <w:tcPr>
+            <w:tcW w:w="8754" w:type="dxa"/>
+            <w:gridSpan w:val="2"/>
+            <w:tcBorders>
+              <w:bottom w:val="single" w:sz="4" w:space="0" w:color="auto"/>
+            </w:tcBorders>
+          </w:tcPr>
+          <w:p>
+            <w:pPr>
+              <w:rPr>
+                <w:sz w:val="20"/>
+              </w:rPr>
+            </w:pPr>
+            <w:r>
+              <w:t xml:space="preserve">1 hour - 2 hours   </w:t>
+            </w:r>
+            <w:r>
+              <w:rPr>
+                <w:sz w:val="20"/>
+              </w:rPr>
+              <w:t>(</w:t>
+            </w:r>
+            <w:r>
+              <w:rPr>
+                <w:sz w:val="20"/>
+              </w:rPr>
+              <w:t>depending on the students’ experience with App Inventor</w:t>
+            </w:r>
+            <w:r>
+              <w:rPr>
+                <w:sz w:val="20"/>
+              </w:rPr>
+              <w:t xml:space="preserve">) </w:t>
+            </w:r>
+          </w:p>
+        </w:tc>
+      </w:tr>
+      <w:tr>
+        <w:tc>
+          <w:tcPr>
+            <w:tcW w:w="1696" w:type="dxa"/>
+            <w:gridSpan w:val="2"/>
+            <w:tcBorders>
+              <w:bottom w:val="single" w:sz="4" w:space="0" w:color="auto"/>
+            </w:tcBorders>
+          </w:tcPr>
+          <w:p>
+            <w:pPr>
+              <w:rPr>
+                <w:b/>
+              </w:rPr>
+            </w:pPr>
+            <w:r>
+              <w:rPr>
+                <w:b/>
+              </w:rPr>
+              <w:t>Summary</w:t>
+            </w:r>
+          </w:p>
+        </w:tc>
+        <w:tc>
+          <w:tcPr>
+            <w:tcW w:w="8754" w:type="dxa"/>
+            <w:gridSpan w:val="2"/>
+            <w:tcBorders>
+              <w:bottom w:val="single" w:sz="4" w:space="0" w:color="auto"/>
+            </w:tcBorders>
+          </w:tcPr>
+          <w:p>
+            <w:r>
+              <w:t xml:space="preserve">Students will train a machine learning model to recognise pictures of objects. They use this in App Inventor to make a mobile app that classifies photos. </w:t>
+            </w:r>
+          </w:p>
+        </w:tc>
+      </w:tr>
+      <w:tr>
+        <w:tc>
+          <w:tcPr>
+            <w:tcW w:w="1696" w:type="dxa"/>
+            <w:gridSpan w:val="2"/>
+            <w:tcBorders>
+              <w:bottom w:val="single" w:sz="4" w:space="0" w:color="auto"/>
+            </w:tcBorders>
+            <w:tcMar>
+              <w:bottom w:w="113" w:type="dxa"/>
+            </w:tcMar>
+          </w:tcPr>
+          <w:p>
+            <w:pPr>
+              <w:rPr>
+                <w:b/>
+              </w:rPr>
+            </w:pPr>
+            <w:r>
+              <w:rPr>
+                <w:b/>
+              </w:rPr>
+              <w:t>Topics</w:t>
+            </w:r>
+          </w:p>
+        </w:tc>
+        <w:tc>
+          <w:tcPr>
+            <w:tcW w:w="8754" w:type="dxa"/>
+            <w:gridSpan w:val="2"/>
+            <w:tcBorders>
+              <w:bottom w:val="single" w:sz="4" w:space="0" w:color="auto"/>
+            </w:tcBorders>
+            <w:tcMar>
+              <w:bottom w:w="113" w:type="dxa"/>
+            </w:tcMar>
+          </w:tcPr>
+          <w:p>
+            <w:r>
+              <w:t>image classification, supervised learning, mobile apps</w:t>
+            </w:r>
+          </w:p>
+        </w:tc>
+      </w:tr>
+      <w:tr>
+        <w:tc>
+          <w:tcPr>
+            <w:tcW w:w="10450" w:type="dxa"/>
+            <w:gridSpan w:val="4"/>
+            <w:shd w:val="clear" w:color="auto" w:fill="92D050"/>
+            <w:tcMar>
+              <w:top w:w="85" w:type="dxa"/>
+              <w:left w:w="85" w:type="dxa"/>
+              <w:bottom w:w="85" w:type="dxa"/>
+              <w:right w:w="85" w:type="dxa"/>
+            </w:tcMar>
+            <w:vAlign w:val="center"/>
+          </w:tcPr>
+          <w:p>
+            <w:pPr>
+              <w:jc w:val="center"/>
+              <w:rPr>
+                <w:rFonts w:ascii="IBM Plex Sans" w:hAnsi="IBM Plex Sans"/>
+                <w:b/>
+              </w:rPr>
+            </w:pPr>
+            <w:r>
+              <w:rPr>
+                <w:rFonts w:ascii="IBM Plex Sans" w:hAnsi="IBM Plex Sans"/>
+                <w:b/>
+                <w:color w:val="44546A" w:themeColor="text2"/>
+              </w:rPr>
+              <w:t>Setup</w:t>
+            </w:r>
+          </w:p>
+        </w:tc>
+      </w:tr>
+      <w:tr>
+        <w:tc>
+          <w:tcPr>
+            <w:tcW w:w="10450" w:type="dxa"/>
+            <w:gridSpan w:val="4"/>
+            <w:tcMar>
+              <w:top w:w="113" w:type="dxa"/>
+            </w:tcMar>
+          </w:tcPr>
+          <w:p>
+            <w:r>
+              <w:t>Each student will need:</w:t>
+            </w:r>
+          </w:p>
+        </w:tc>
+      </w:tr>
+      <w:tr>
+        <w:tc>
+          <w:tcPr>
+            <w:tcW w:w="279" w:type="dxa"/>
+          </w:tcPr>
+          <w:p>
+            <w:pPr>
+              <w:rPr>
+                <w:b/>
+              </w:rPr>
+            </w:pPr>
+          </w:p>
+        </w:tc>
+        <w:tc>
+          <w:tcPr>
+            <w:tcW w:w="1417" w:type="dxa"/>
+          </w:tcPr>
+          <w:p>
+            <w:pPr>
+              <w:rPr>
+                <w:b/>
+              </w:rPr>
+            </w:pPr>
+            <w:r>
+              <w:rPr>
+                <w:b/>
+              </w:rPr>
+              <w:t>Device</w:t>
+            </w:r>
+          </w:p>
+        </w:tc>
+        <w:tc>
+          <w:tcPr>
+            <w:tcW w:w="8754" w:type="dxa"/>
+            <w:gridSpan w:val="2"/>
+          </w:tcPr>
+          <w:p>
+            <w:r>
+              <w:t>An Android mobile phone or tablet</w:t>
+            </w:r>
+          </w:p>
+        </w:tc>
+      </w:tr>
+      <w:tr>
+        <w:tc>
+          <w:tcPr>
+            <w:tcW w:w="279" w:type="dxa"/>
+          </w:tcPr>
+          <w:p>
+            <w:pPr>
+              <w:rPr>
+                <w:b/>
+              </w:rPr>
+            </w:pPr>
+          </w:p>
+        </w:tc>
+        <w:tc>
+          <w:tcPr>
+            <w:tcW w:w="1417" w:type="dxa"/>
+          </w:tcPr>
+          <w:p>
+            <w:pPr>
+              <w:rPr>
+                <w:b/>
+              </w:rPr>
+            </w:pPr>
+            <w:proofErr w:type="gramStart"/>
+            <w:r>
+              <w:rPr>
+                <w:b/>
+              </w:rPr>
+              <w:t>Print-outs</w:t>
+            </w:r>
+            <w:proofErr w:type="gramEnd"/>
+          </w:p>
+        </w:tc>
+        <w:tc>
+          <w:tcPr>
+            <w:tcW w:w="8754" w:type="dxa"/>
+            <w:gridSpan w:val="2"/>
+          </w:tcPr>
+          <w:p>
+            <w:pPr>
+              <w:rPr>
+                <w:sz w:val="22"/>
+              </w:rPr>
+            </w:pPr>
+            <w:r>
+              <w:t xml:space="preserve">Project worksheet    </w:t>
+            </w:r>
+            <w:r>
+              <w:rPr>
+                <w:sz w:val="22"/>
+              </w:rPr>
+              <w:t xml:space="preserve">(download from </w:t>
+            </w:r>
+            <w:hyperlink r:id="rId104" w:history="1">
+              <w:r>
+                <w:rPr>
+                  <w:rStyle w:val="Hyperlink"/>
+                  <w:sz w:val="22"/>
+                </w:rPr>
+                <w:t>https://machinelearningforkids.co.uk/worksheets</w:t>
+              </w:r>
+            </w:hyperlink>
+            <w:r>
+              <w:rPr>
+                <w:sz w:val="22"/>
+              </w:rPr>
+              <w:t xml:space="preserve"> )</w:t>
+            </w:r>
+          </w:p>
+          <w:p>
+            <w:pPr>
+              <w:rPr>
+                <w:sz w:val="21"/>
+                <w:szCs w:val="21"/>
+              </w:rPr>
+            </w:pPr>
+            <w:r>
+              <w:rPr>
+                <w:sz w:val="21"/>
+                <w:szCs w:val="21"/>
+              </w:rPr>
+              <w:t xml:space="preserve">Blocks in </w:t>
+            </w:r>
+            <w:r>
+              <w:rPr>
+                <w:sz w:val="21"/>
+                <w:szCs w:val="21"/>
+              </w:rPr>
+              <w:t>App Inventor</w:t>
+            </w:r>
+            <w:r>
+              <w:rPr>
+                <w:sz w:val="21"/>
+                <w:szCs w:val="21"/>
+              </w:rPr>
+              <w:t xml:space="preserve"> scripts are colour-coded, so printing in colour will make it easier for students</w:t>
+            </w:r>
+            <w:r>
+              <w:rPr>
+                <w:sz w:val="21"/>
+                <w:szCs w:val="21"/>
+              </w:rPr>
+              <w:br/>
+            </w:r>
+          </w:p>
+        </w:tc>
+      </w:tr>
+      <w:tr>
+        <w:tc>
+          <w:tcPr>
+            <w:tcW w:w="279" w:type="dxa"/>
+          </w:tcPr>
+          <w:p>
+            <w:pPr>
+              <w:rPr>
+                <w:b/>
+              </w:rPr>
+            </w:pPr>
+          </w:p>
+        </w:tc>
+        <w:tc>
+          <w:tcPr>
+            <w:tcW w:w="1417" w:type="dxa"/>
+          </w:tcPr>
+          <w:p>
+            <w:pPr>
+              <w:rPr>
+                <w:b/>
+              </w:rPr>
+            </w:pPr>
+            <w:r>
+              <w:rPr>
+                <w:b/>
+              </w:rPr>
+              <w:t>Access</w:t>
+            </w:r>
+          </w:p>
+        </w:tc>
+        <w:tc>
+          <w:tcPr>
+            <w:tcW w:w="8754" w:type="dxa"/>
+            <w:gridSpan w:val="2"/>
+          </w:tcPr>
+          <w:p>
+            <w:r>
+              <w:t>Username and password for machinelearningforkids.co.uk</w:t>
+            </w:r>
+          </w:p>
+        </w:tc>
+      </w:tr>
+      <w:tr>
+        <w:tc>
+          <w:tcPr>
+            <w:tcW w:w="279" w:type="dxa"/>
+          </w:tcPr>
+          <w:p>
+            <w:pPr>
+              <w:rPr>
+                <w:b/>
+              </w:rPr>
+            </w:pPr>
+          </w:p>
+        </w:tc>
+        <w:tc>
+          <w:tcPr>
+            <w:tcW w:w="1417" w:type="dxa"/>
+          </w:tcPr>
+          <w:p>
+            <w:pPr>
+              <w:rPr>
+                <w:b/>
+              </w:rPr>
+            </w:pPr>
+            <w:r>
+              <w:rPr>
+                <w:b/>
+              </w:rPr>
+              <w:t>Access</w:t>
+            </w:r>
+          </w:p>
+        </w:tc>
+        <w:tc>
+          <w:tcPr>
+            <w:tcW w:w="8754" w:type="dxa"/>
+            <w:gridSpan w:val="2"/>
+          </w:tcPr>
+          <w:p>
+            <w:r>
+              <w:t xml:space="preserve">Access to App Inventor at </w:t>
+            </w:r>
+            <w:r>
+              <w:t>http://ai2.appinventor.mit.edu</w:t>
+            </w:r>
+          </w:p>
+        </w:tc>
+      </w:tr>
+      <w:tr>
+        <w:tc>
+          <w:tcPr>
+            <w:tcW w:w="10450" w:type="dxa"/>
+            <w:gridSpan w:val="4"/>
+            <w:tcMar>
+              <w:top w:w="113" w:type="dxa"/>
+            </w:tcMar>
+          </w:tcPr>
+          <w:p>
+            <w:r>
+              <w:t>Class account will need:</w:t>
+            </w:r>
+          </w:p>
+        </w:tc>
+      </w:tr>
+      <w:tr>
+        <w:tc>
+          <w:tcPr>
+            <w:tcW w:w="279" w:type="dxa"/>
+            <w:tcBorders>
+              <w:bottom w:val="single" w:sz="4" w:space="0" w:color="auto"/>
+            </w:tcBorders>
+          </w:tcPr>
+          <w:p>
+            <w:pPr>
+              <w:rPr>
+                <w:b/>
+              </w:rPr>
+            </w:pPr>
+          </w:p>
+        </w:tc>
+        <w:tc>
+          <w:tcPr>
+            <w:tcW w:w="1417" w:type="dxa"/>
+            <w:tcBorders>
+              <w:bottom w:val="single" w:sz="4" w:space="0" w:color="auto"/>
+            </w:tcBorders>
+          </w:tcPr>
+          <w:p>
+            <w:pPr>
+              <w:rPr>
+                <w:b/>
+              </w:rPr>
+            </w:pPr>
+            <w:r>
+              <w:rPr>
+                <w:b/>
+              </w:rPr>
+              <w:t>API keys</w:t>
+            </w:r>
+          </w:p>
+        </w:tc>
+        <w:tc>
+          <w:tcPr>
+            <w:tcW w:w="8754" w:type="dxa"/>
+            <w:gridSpan w:val="2"/>
+            <w:tcBorders>
+              <w:bottom w:val="single" w:sz="4" w:space="0" w:color="auto"/>
+            </w:tcBorders>
+          </w:tcPr>
+          <w:p>
+            <w:pPr>
+              <w:rPr>
+                <w:b/>
+              </w:rPr>
+            </w:pPr>
+            <w:r>
+              <w:rPr>
+                <w:b/>
+              </w:rPr>
+              <w:t>Watson Visual Recognition</w:t>
+            </w:r>
+          </w:p>
+          <w:p>
+            <w:pPr>
+              <w:rPr>
+                <w:sz w:val="20"/>
+              </w:rPr>
+            </w:pPr>
+            <w:r>
+              <w:t>1 custom model per student</w:t>
+            </w:r>
+          </w:p>
+          <w:p/>
+          <w:p>
+            <w:r>
+              <w:t>One “Lite” API key is free but can only be used to create 2 custom models</w:t>
+            </w:r>
+          </w:p>
+          <w:p>
+            <w:r>
+              <w:t>One “Standard” API key can be used to create to create multiple custom models</w:t>
+            </w:r>
+          </w:p>
+          <w:p>
+            <w:pPr>
+              <w:rPr>
+                <w:sz w:val="18"/>
+              </w:rPr>
+            </w:pPr>
+            <w:r>
+              <w:rPr>
+                <w:sz w:val="18"/>
+              </w:rPr>
+              <w:t xml:space="preserve">more detail at: </w:t>
+            </w:r>
+            <w:r>
+              <w:rPr>
+                <w:rStyle w:val="Hyperlink"/>
+                <w:sz w:val="17"/>
+                <w:szCs w:val="17"/>
+              </w:rPr>
+              <w:t>https://github.com/IBM/taxinomitis-docs/raw/master/docs/pdf/machinelearningforkids-apikeys.pdf</w:t>
+            </w:r>
+            <w:r>
+              <w:rPr>
+                <w:sz w:val="18"/>
+              </w:rPr>
+              <w:t xml:space="preserve"> </w:t>
+            </w:r>
+            <w:r>
+              <w:rPr>
+                <w:sz w:val="18"/>
+              </w:rPr>
+              <w:br/>
+            </w:r>
+          </w:p>
+        </w:tc>
+      </w:tr>
+      <w:tr>
+        <w:tc>
+          <w:tcPr>
+            <w:tcW w:w="10450" w:type="dxa"/>
+            <w:gridSpan w:val="4"/>
+            <w:shd w:val="clear" w:color="auto" w:fill="92D050"/>
+            <w:tcMar>
+              <w:top w:w="85" w:type="dxa"/>
+              <w:left w:w="85" w:type="dxa"/>
+              <w:bottom w:w="85" w:type="dxa"/>
+              <w:right w:w="85" w:type="dxa"/>
+            </w:tcMar>
+          </w:tcPr>
+          <w:p>
+            <w:pPr>
+              <w:jc w:val="center"/>
+            </w:pPr>
+            <w:r>
+              <w:rPr>
+                <w:rFonts w:ascii="IBM Plex Sans" w:hAnsi="IBM Plex Sans"/>
+                <w:b/>
+                <w:color w:val="44546A" w:themeColor="text2"/>
+              </w:rPr>
+              <w:t>Customizing</w:t>
+            </w:r>
+          </w:p>
+        </w:tc>
+      </w:tr>
+      <w:tr>
+        <w:tc>
+          <w:tcPr>
+            <w:tcW w:w="10450" w:type="dxa"/>
+            <w:gridSpan w:val="4"/>
+            <w:tcBorders>
+              <w:bottom w:val="single" w:sz="4" w:space="0" w:color="auto"/>
+            </w:tcBorders>
+          </w:tcPr>
+          <w:p>
+            <w:pPr>
+              <w:rPr>
+                <w:sz w:val="22"/>
+              </w:rPr>
+            </w:pPr>
+            <w:r>
+              <w:rPr>
+                <w:sz w:val="22"/>
+              </w:rPr>
+              <w:t xml:space="preserve">If you want to </w:t>
+            </w:r>
+            <w:r>
+              <w:rPr>
+                <w:b/>
+                <w:sz w:val="22"/>
+              </w:rPr>
+              <w:t>encourage problem solving</w:t>
+            </w:r>
+            <w:r>
+              <w:rPr>
+                <w:sz w:val="22"/>
+              </w:rPr>
+              <w:t>, delete some of the detail in the worksheets and provide more general instructions instead.</w:t>
+            </w:r>
+          </w:p>
+          <w:p>
+            <w:r>
+              <w:rPr>
+                <w:sz w:val="22"/>
+              </w:rPr>
+              <w:t>P</w:t>
+            </w:r>
+            <w:r>
+              <w:rPr>
+                <w:sz w:val="22"/>
+              </w:rPr>
+              <w:t>roject worksheet</w:t>
+            </w:r>
+            <w:r>
+              <w:rPr>
+                <w:sz w:val="22"/>
+              </w:rPr>
+              <w:t xml:space="preserve"> is available</w:t>
+            </w:r>
+            <w:r>
+              <w:rPr>
+                <w:sz w:val="22"/>
+              </w:rPr>
+              <w:t xml:space="preserve"> in MS Word format so you can </w:t>
+            </w:r>
+            <w:r>
+              <w:rPr>
+                <w:b/>
+                <w:sz w:val="22"/>
+              </w:rPr>
+              <w:t xml:space="preserve">modify </w:t>
+            </w:r>
+            <w:r>
+              <w:rPr>
+                <w:b/>
+                <w:sz w:val="22"/>
+              </w:rPr>
+              <w:t>it</w:t>
+            </w:r>
+            <w:r>
+              <w:rPr>
+                <w:b/>
+                <w:sz w:val="22"/>
+              </w:rPr>
+              <w:t xml:space="preserve"> to suit your class</w:t>
+            </w:r>
+            <w:r>
+              <w:rPr>
+                <w:sz w:val="22"/>
+              </w:rPr>
+              <w:t>.</w:t>
+            </w:r>
+          </w:p>
+        </w:tc>
+      </w:tr>
+      <w:tr>
+        <w:tc>
+          <w:tcPr>
+            <w:tcW w:w="1696" w:type="dxa"/>
+            <w:gridSpan w:val="2"/>
+            <w:tcBorders>
+              <w:bottom w:val="single" w:sz="4" w:space="0" w:color="auto"/>
+            </w:tcBorders>
+          </w:tcPr>
+          <w:p>
+            <w:pPr>
+              <w:rPr>
+                <w:b/>
+              </w:rPr>
+            </w:pPr>
+            <w:r>
+              <w:rPr>
+                <w:b/>
+              </w:rPr>
+              <w:t>Worksheet</w:t>
+            </w:r>
+            <w:r>
+              <w:rPr>
+                <w:b/>
+              </w:rPr>
+              <w:t>s</w:t>
+            </w:r>
+          </w:p>
+        </w:tc>
+        <w:tc>
+          <w:tcPr>
+            <w:tcW w:w="8754" w:type="dxa"/>
+            <w:gridSpan w:val="2"/>
+            <w:tcBorders>
+              <w:bottom w:val="single" w:sz="4" w:space="0" w:color="auto"/>
+            </w:tcBorders>
+          </w:tcPr>
+          <w:p>
+            <w:hyperlink r:id="rId105" w:history="1">
+              <w:r>
+                <w:rPr>
+                  <w:rStyle w:val="Hyperlink"/>
+                </w:rPr>
+                <w:t>https://github.com/IBM/taxinomitis-docs/tree/master/project-worksheets/msword</w:t>
+              </w:r>
+            </w:hyperlink>
+          </w:p>
+        </w:tc>
+      </w:tr>
+      <w:tr>
+        <w:tc>
+          <w:tcPr>
+            <w:tcW w:w="10450" w:type="dxa"/>
+            <w:gridSpan w:val="4"/>
+            <w:shd w:val="clear" w:color="auto" w:fill="92D050"/>
+            <w:tcMar>
+              <w:top w:w="85" w:type="dxa"/>
+              <w:left w:w="85" w:type="dxa"/>
+              <w:bottom w:w="85" w:type="dxa"/>
+              <w:right w:w="85" w:type="dxa"/>
+            </w:tcMar>
+          </w:tcPr>
+          <w:p>
+            <w:pPr>
+              <w:jc w:val="center"/>
+            </w:pPr>
+            <w:r>
+              <w:rPr>
+                <w:rFonts w:ascii="IBM Plex Sans" w:hAnsi="IBM Plex Sans"/>
+                <w:b/>
+                <w:color w:val="44546A" w:themeColor="text2"/>
+              </w:rPr>
+              <w:t>Help</w:t>
+            </w:r>
+          </w:p>
+        </w:tc>
+      </w:tr>
+      <w:tr>
+        <w:tc>
+          <w:tcPr>
+            <w:tcW w:w="1696" w:type="dxa"/>
+            <w:gridSpan w:val="2"/>
+          </w:tcPr>
+          <w:p>
+            <w:pPr>
+              <w:rPr>
+                <w:b/>
+              </w:rPr>
+            </w:pPr>
+            <w:r>
+              <w:rPr>
+                <w:b/>
+              </w:rPr>
+              <w:t>Potential issues</w:t>
+            </w:r>
+          </w:p>
+        </w:tc>
+        <w:tc>
+          <w:tcPr>
+            <w:tcW w:w="8754" w:type="dxa"/>
+            <w:gridSpan w:val="2"/>
+          </w:tcPr>
+          <w:p>
+            <w:pPr>
+              <w:pStyle w:val="ListParagraph"/>
+              <w:numPr>
+                <w:ilvl w:val="0"/>
+                <w:numId w:val="1"/>
+              </w:numPr>
+              <w:ind w:left="455" w:hanging="425"/>
+            </w:pPr>
+            <w:r>
+              <w:t>“https://machinelearningforkids.co.uk” is a long URL to type for some children. You may find it easier to set up a bookmark that they can click on instead.</w:t>
+            </w:r>
+          </w:p>
+          <w:p>
+            <w:pPr>
+              <w:pStyle w:val="ListParagraph"/>
+              <w:numPr>
+                <w:ilvl w:val="0"/>
+                <w:numId w:val="1"/>
+              </w:numPr>
+              <w:ind w:left="455" w:hanging="425"/>
+            </w:pPr>
+            <w:r>
+              <w:t xml:space="preserve">A video of the finished app in action is available at </w:t>
+            </w:r>
+            <w:hyperlink r:id="rId106" w:history="1">
+              <w:r>
+                <w:rPr>
+                  <w:rStyle w:val="Hyperlink"/>
+                </w:rPr>
+                <w:t>https://youtu.be/dIjU6rmuoGc</w:t>
+              </w:r>
+            </w:hyperlink>
+            <w:r>
+              <w:t xml:space="preserve"> </w:t>
+            </w:r>
+          </w:p>
+          <w:p/>
+          <w:p>
+            <w:r>
+              <w:t xml:space="preserve">General troubleshooting and help at </w:t>
+            </w:r>
+            <w:hyperlink r:id="rId107" w:history="1">
               <w:r>
                 <w:rPr>
                   <w:rStyle w:val="Hyperlink"/>
@@ -25760,7 +28972,7 @@
               </w:rPr>
               <w:t xml:space="preserve">(download from </w:t>
             </w:r>
-            <w:hyperlink r:id="rId96" w:history="1">
+            <w:hyperlink r:id="rId108" w:history="1">
               <w:r>
                 <w:rPr>
                   <w:rStyle w:val="Hyperlink"/>
@@ -26098,7 +29310,7 @@
             </w:tcBorders>
           </w:tcPr>
           <w:p>
-            <w:hyperlink r:id="rId97" w:history="1">
+            <w:hyperlink r:id="rId109" w:history="1">
               <w:r>
                 <w:rPr>
                   <w:rStyle w:val="Hyperlink"/>
@@ -26146,7 +29358,7 @@
             </w:tcBorders>
           </w:tcPr>
           <w:p>
-            <w:hyperlink r:id="rId98" w:history="1">
+            <w:hyperlink r:id="rId110" w:history="1">
               <w:r>
                 <w:rPr>
                   <w:rStyle w:val="Hyperlink"/>
@@ -26246,7 +29458,7 @@
             <w:r>
               <w:t xml:space="preserve">General troubleshooting and help at </w:t>
             </w:r>
-            <w:hyperlink r:id="rId99" w:history="1">
+            <w:hyperlink r:id="rId111" w:history="1">
               <w:r>
                 <w:rPr>
                   <w:rStyle w:val="Hyperlink"/>
@@ -26740,7 +29952,7 @@
               </w:rPr>
               <w:t xml:space="preserve">(download from </w:t>
             </w:r>
-            <w:hyperlink r:id="rId100" w:history="1">
+            <w:hyperlink r:id="rId112" w:history="1">
               <w:r>
                 <w:rPr>
                   <w:rStyle w:val="Hyperlink"/>
@@ -27078,7 +30290,7 @@
             </w:tcBorders>
           </w:tcPr>
           <w:p>
-            <w:hyperlink r:id="rId101" w:history="1">
+            <w:hyperlink r:id="rId113" w:history="1">
               <w:r>
                 <w:rPr>
                   <w:rStyle w:val="Hyperlink"/>
@@ -27126,7 +30338,7 @@
             </w:tcBorders>
           </w:tcPr>
           <w:p>
-            <w:hyperlink r:id="rId102" w:history="1">
+            <w:hyperlink r:id="rId114" w:history="1">
               <w:r>
                 <w:rPr>
                   <w:rStyle w:val="Hyperlink"/>
@@ -27300,7 +30512,7 @@
             <w:r>
               <w:t xml:space="preserve">General troubleshooting and help at </w:t>
             </w:r>
-            <w:hyperlink r:id="rId103" w:history="1">
+            <w:hyperlink r:id="rId115" w:history="1">
               <w:r>
                 <w:rPr>
                   <w:rStyle w:val="Hyperlink"/>
@@ -27801,7 +31013,7 @@
               </w:rPr>
               <w:t xml:space="preserve">(download from </w:t>
             </w:r>
-            <w:hyperlink r:id="rId104" w:history="1">
+            <w:hyperlink r:id="rId116" w:history="1">
               <w:r>
                 <w:rPr>
                   <w:rStyle w:val="Hyperlink"/>
@@ -28118,7 +31330,7 @@
             <w:r>
               <w:t xml:space="preserve">General troubleshooting and help at </w:t>
             </w:r>
-            <w:hyperlink r:id="rId105" w:history="1">
+            <w:hyperlink r:id="rId117" w:history="1">
               <w:r>
                 <w:rPr>
                   <w:rStyle w:val="Hyperlink"/>
@@ -28667,7 +31879,7 @@
               </w:rPr>
               <w:t xml:space="preserve">(download from </w:t>
             </w:r>
-            <w:hyperlink r:id="rId106" w:history="1">
+            <w:hyperlink r:id="rId118" w:history="1">
               <w:r>
                 <w:rPr>
                   <w:rStyle w:val="Hyperlink"/>
@@ -29008,7 +32220,7 @@
             </w:tcBorders>
           </w:tcPr>
           <w:p>
-            <w:hyperlink r:id="rId107" w:history="1">
+            <w:hyperlink r:id="rId119" w:history="1">
               <w:r>
                 <w:rPr>
                   <w:rStyle w:val="Hyperlink"/>
@@ -29057,7 +32269,7 @@
             </w:tcBorders>
           </w:tcPr>
           <w:p>
-            <w:hyperlink r:id="rId108" w:history="1">
+            <w:hyperlink r:id="rId120" w:history="1">
               <w:r>
                 <w:rPr>
                   <w:rStyle w:val="Hyperlink"/>
@@ -29176,7 +32388,7 @@
             <w:r>
               <w:t xml:space="preserve">General troubleshooting and help at </w:t>
             </w:r>
-            <w:hyperlink r:id="rId109" w:history="1">
+            <w:hyperlink r:id="rId121" w:history="1">
               <w:r>
                 <w:rPr>
                   <w:rStyle w:val="Hyperlink"/>
@@ -29702,7 +32914,7 @@
               </w:rPr>
               <w:t xml:space="preserve">(download from </w:t>
             </w:r>
-            <w:hyperlink r:id="rId110" w:history="1">
+            <w:hyperlink r:id="rId122" w:history="1">
               <w:r>
                 <w:rPr>
                   <w:rStyle w:val="Hyperlink"/>
@@ -29903,7 +33115,7 @@
               </w:rPr>
               <w:t xml:space="preserve">more detail at: </w:t>
             </w:r>
-            <w:hyperlink r:id="rId111" w:history="1">
+            <w:hyperlink r:id="rId123" w:history="1">
               <w:r>
                 <w:rPr>
                   <w:rStyle w:val="Hyperlink"/>
@@ -30116,7 +33328,7 @@
             </w:tcBorders>
           </w:tcPr>
           <w:p>
-            <w:hyperlink r:id="rId112" w:history="1">
+            <w:hyperlink r:id="rId124" w:history="1">
               <w:r>
                 <w:rPr>
                   <w:rStyle w:val="Hyperlink"/>
@@ -30165,7 +33377,7 @@
             </w:tcBorders>
           </w:tcPr>
           <w:p>
-            <w:hyperlink r:id="rId113" w:history="1">
+            <w:hyperlink r:id="rId125" w:history="1">
               <w:r>
                 <w:rPr>
                   <w:rStyle w:val="Hyperlink"/>
@@ -30290,7 +33502,7 @@
             <w:r>
               <w:t xml:space="preserve">General troubleshooting and help at </w:t>
             </w:r>
-            <w:hyperlink r:id="rId114" w:history="1">
+            <w:hyperlink r:id="rId126" w:history="1">
               <w:r>
                 <w:rPr>
                   <w:rStyle w:val="Hyperlink"/>
@@ -30835,7 +34047,7 @@
               </w:rPr>
               <w:t xml:space="preserve">(download from </w:t>
             </w:r>
-            <w:hyperlink r:id="rId115" w:history="1">
+            <w:hyperlink r:id="rId127" w:history="1">
               <w:r>
                 <w:rPr>
                   <w:rStyle w:val="Hyperlink"/>
@@ -31123,7 +34335,7 @@
             <w:r>
               <w:t xml:space="preserve">General troubleshooting and help at </w:t>
             </w:r>
-            <w:hyperlink r:id="rId116" w:history="1">
+            <w:hyperlink r:id="rId128" w:history="1">
               <w:r>
                 <w:rPr>
                   <w:rStyle w:val="Hyperlink"/>
@@ -31666,7 +34878,7 @@
               </w:rPr>
               <w:t xml:space="preserve">(download from </w:t>
             </w:r>
-            <w:hyperlink r:id="rId117" w:history="1">
+            <w:hyperlink r:id="rId129" w:history="1">
               <w:r>
                 <w:rPr>
                   <w:rStyle w:val="Hyperlink"/>
@@ -32070,7 +35282,7 @@
             </w:tcBorders>
           </w:tcPr>
           <w:p>
-            <w:hyperlink r:id="rId118" w:history="1">
+            <w:hyperlink r:id="rId130" w:history="1">
               <w:r>
                 <w:rPr>
                   <w:rStyle w:val="Hyperlink"/>
@@ -32119,7 +35331,7 @@
             </w:tcBorders>
           </w:tcPr>
           <w:p>
-            <w:hyperlink r:id="rId119" w:history="1">
+            <w:hyperlink r:id="rId131" w:history="1">
               <w:r>
                 <w:rPr>
                   <w:rStyle w:val="Hyperlink"/>
@@ -32250,7 +35462,7 @@
             <w:r>
               <w:t xml:space="preserve">General troubleshooting and help at </w:t>
             </w:r>
-            <w:hyperlink r:id="rId120" w:history="1">
+            <w:hyperlink r:id="rId132" w:history="1">
               <w:r>
                 <w:rPr>
                   <w:rStyle w:val="Hyperlink"/>
@@ -32742,7 +35954,7 @@
               </w:rPr>
               <w:t xml:space="preserve">(download from </w:t>
             </w:r>
-            <w:hyperlink r:id="rId121" w:history="1">
+            <w:hyperlink r:id="rId133" w:history="1">
               <w:r>
                 <w:rPr>
                   <w:rStyle w:val="Hyperlink"/>
@@ -33052,7 +36264,7 @@
             <w:r>
               <w:t xml:space="preserve">General troubleshooting and help at </w:t>
             </w:r>
-            <w:hyperlink r:id="rId122" w:history="1">
+            <w:hyperlink r:id="rId134" w:history="1">
               <w:r>
                 <w:rPr>
                   <w:rStyle w:val="Hyperlink"/>
@@ -33561,7 +36773,7 @@
               </w:rPr>
               <w:t xml:space="preserve">(download from </w:t>
             </w:r>
-            <w:hyperlink r:id="rId123" w:history="1">
+            <w:hyperlink r:id="rId135" w:history="1">
               <w:r>
                 <w:rPr>
                   <w:rStyle w:val="Hyperlink"/>
@@ -33818,7 +37030,7 @@
             <w:r>
               <w:t xml:space="preserve">General troubleshooting and help at </w:t>
             </w:r>
-            <w:hyperlink r:id="rId124" w:history="1">
+            <w:hyperlink r:id="rId136" w:history="1">
               <w:r>
                 <w:rPr>
                   <w:rStyle w:val="Hyperlink"/>
@@ -34318,7 +37530,7 @@
               </w:rPr>
               <w:t xml:space="preserve">(download from </w:t>
             </w:r>
-            <w:hyperlink r:id="rId125" w:history="1">
+            <w:hyperlink r:id="rId137" w:history="1">
               <w:r>
                 <w:rPr>
                   <w:rStyle w:val="Hyperlink"/>
@@ -34608,7 +37820,7 @@
             <w:r>
               <w:t xml:space="preserve"> before the class. See </w:t>
             </w:r>
-            <w:hyperlink r:id="rId126" w:anchor="install" w:history="1">
+            <w:hyperlink r:id="rId138" w:anchor="install" w:history="1">
               <w:r>
                 <w:rPr>
                   <w:rStyle w:val="Hyperlink"/>
@@ -34644,7 +37856,7 @@
             <w:r>
               <w:t xml:space="preserve"> the original Word doc of the worksheet from </w:t>
             </w:r>
-            <w:hyperlink r:id="rId127" w:history="1">
+            <w:hyperlink r:id="rId139" w:history="1">
               <w:r>
                 <w:rPr>
                   <w:rStyle w:val="Hyperlink"/>
@@ -34834,7 +38046,7 @@
             <w:r>
               <w:t xml:space="preserve">General troubleshooting and help at </w:t>
             </w:r>
-            <w:hyperlink r:id="rId128" w:history="1">
+            <w:hyperlink r:id="rId140" w:history="1">
               <w:r>
                 <w:rPr>
                   <w:rStyle w:val="Hyperlink"/>
@@ -35340,7 +38552,7 @@
               </w:rPr>
               <w:t xml:space="preserve">(download from </w:t>
             </w:r>
-            <w:hyperlink r:id="rId129" w:history="1">
+            <w:hyperlink r:id="rId141" w:history="1">
               <w:r>
                 <w:rPr>
                   <w:rStyle w:val="Hyperlink"/>
@@ -35529,7 +38741,7 @@
               </w:rPr>
               <w:t xml:space="preserve">more detail at: </w:t>
             </w:r>
-            <w:hyperlink r:id="rId130" w:history="1">
+            <w:hyperlink r:id="rId142" w:history="1">
               <w:r>
                 <w:rPr>
                   <w:rStyle w:val="Hyperlink"/>
@@ -35743,7 +38955,7 @@
             </w:tcBorders>
           </w:tcPr>
           <w:p>
-            <w:hyperlink r:id="rId131" w:history="1">
+            <w:hyperlink r:id="rId143" w:history="1">
               <w:r>
                 <w:rPr>
                   <w:rStyle w:val="Hyperlink"/>
@@ -35792,7 +39004,7 @@
             </w:tcBorders>
           </w:tcPr>
           <w:p>
-            <w:hyperlink r:id="rId132" w:history="1">
+            <w:hyperlink r:id="rId144" w:history="1">
               <w:r>
                 <w:rPr>
                   <w:rStyle w:val="Hyperlink"/>
@@ -35924,7 +39136,7 @@
             <w:r>
               <w:t xml:space="preserve">General troubleshooting and help at </w:t>
             </w:r>
-            <w:hyperlink r:id="rId133" w:history="1">
+            <w:hyperlink r:id="rId145" w:history="1">
               <w:r>
                 <w:rPr>
                   <w:rStyle w:val="Hyperlink"/>
@@ -36470,7 +39682,7 @@
               </w:rPr>
               <w:t xml:space="preserve">(download from </w:t>
             </w:r>
-            <w:hyperlink r:id="rId134" w:history="1">
+            <w:hyperlink r:id="rId146" w:history="1">
               <w:r>
                 <w:rPr>
                   <w:rStyle w:val="Hyperlink"/>
@@ -36771,7 +39983,7 @@
               </w:rPr>
               <w:t xml:space="preserve">more detail at: </w:t>
             </w:r>
-            <w:hyperlink r:id="rId135" w:history="1">
+            <w:hyperlink r:id="rId147" w:history="1">
               <w:r>
                 <w:rPr>
                   <w:rStyle w:val="Hyperlink"/>
@@ -36985,7 +40197,7 @@
             </w:tcBorders>
           </w:tcPr>
           <w:p>
-            <w:hyperlink r:id="rId136" w:history="1">
+            <w:hyperlink r:id="rId148" w:history="1">
               <w:r>
                 <w:rPr>
                   <w:rStyle w:val="Hyperlink"/>
@@ -37033,7 +40245,7 @@
             </w:tcBorders>
           </w:tcPr>
           <w:p>
-            <w:hyperlink r:id="rId137" w:history="1">
+            <w:hyperlink r:id="rId149" w:history="1">
               <w:r>
                 <w:rPr>
                   <w:rStyle w:val="Hyperlink"/>
@@ -37140,7 +40352,7 @@
             <w:r>
               <w:t xml:space="preserve">General troubleshooting and help at </w:t>
             </w:r>
-            <w:hyperlink r:id="rId138" w:history="1">
+            <w:hyperlink r:id="rId150" w:history="1">
               <w:r>
                 <w:rPr>
                   <w:rStyle w:val="Hyperlink"/>
@@ -37622,7 +40834,7 @@
               </w:rPr>
               <w:t xml:space="preserve">(download from </w:t>
             </w:r>
-            <w:hyperlink r:id="rId139" w:history="1">
+            <w:hyperlink r:id="rId151" w:history="1">
               <w:r>
                 <w:rPr>
                   <w:rStyle w:val="Hyperlink"/>
@@ -37851,7 +41063,7 @@
               </w:rPr>
               <w:t xml:space="preserve">more detail at: </w:t>
             </w:r>
-            <w:hyperlink r:id="rId140" w:history="1">
+            <w:hyperlink r:id="rId152" w:history="1">
               <w:r>
                 <w:rPr>
                   <w:rStyle w:val="Hyperlink"/>
@@ -38065,7 +41277,7 @@
             </w:tcBorders>
           </w:tcPr>
           <w:p>
-            <w:hyperlink r:id="rId141" w:history="1">
+            <w:hyperlink r:id="rId153" w:history="1">
               <w:r>
                 <w:rPr>
                   <w:rStyle w:val="Hyperlink"/>
@@ -38113,7 +41325,7 @@
             </w:tcBorders>
           </w:tcPr>
           <w:p>
-            <w:hyperlink r:id="rId142" w:history="1">
+            <w:hyperlink r:id="rId154" w:history="1">
               <w:r>
                 <w:rPr>
                   <w:rStyle w:val="Hyperlink"/>
@@ -38228,7 +41440,7 @@
             <w:r>
               <w:t xml:space="preserve">General troubleshooting and help at </w:t>
             </w:r>
-            <w:hyperlink r:id="rId143" w:history="1">
+            <w:hyperlink r:id="rId155" w:history="1">
               <w:r>
                 <w:rPr>
                   <w:rStyle w:val="Hyperlink"/>
@@ -38714,7 +41926,7 @@
               </w:rPr>
               <w:t xml:space="preserve">(download from </w:t>
             </w:r>
-            <w:hyperlink r:id="rId144" w:history="1">
+            <w:hyperlink r:id="rId156" w:history="1">
               <w:r>
                 <w:rPr>
                   <w:rStyle w:val="Hyperlink"/>
@@ -38943,7 +42155,7 @@
               </w:rPr>
               <w:t xml:space="preserve">more detail at: </w:t>
             </w:r>
-            <w:hyperlink r:id="rId145" w:history="1">
+            <w:hyperlink r:id="rId157" w:history="1">
               <w:r>
                 <w:rPr>
                   <w:rStyle w:val="Hyperlink"/>
@@ -39157,7 +42369,7 @@
             </w:tcBorders>
           </w:tcPr>
           <w:p>
-            <w:hyperlink r:id="rId146" w:history="1">
+            <w:hyperlink r:id="rId158" w:history="1">
               <w:r>
                 <w:rPr>
                   <w:rStyle w:val="Hyperlink"/>
@@ -39205,7 +42417,7 @@
             </w:tcBorders>
           </w:tcPr>
           <w:p>
-            <w:hyperlink r:id="rId147" w:history="1">
+            <w:hyperlink r:id="rId159" w:history="1">
               <w:r>
                 <w:rPr>
                   <w:rStyle w:val="Hyperlink"/>
@@ -39320,7 +42532,7 @@
             <w:r>
               <w:t xml:space="preserve">General troubleshooting and help at </w:t>
             </w:r>
-            <w:hyperlink r:id="rId148" w:history="1">
+            <w:hyperlink r:id="rId160" w:history="1">
               <w:r>
                 <w:rPr>
                   <w:rStyle w:val="Hyperlink"/>
@@ -39801,7 +43013,7 @@
               </w:rPr>
               <w:t xml:space="preserve">(download from </w:t>
             </w:r>
-            <w:hyperlink r:id="rId149" w:history="1">
+            <w:hyperlink r:id="rId161" w:history="1">
               <w:r>
                 <w:rPr>
                   <w:rStyle w:val="Hyperlink"/>
@@ -40025,7 +43237,7 @@
               </w:rPr>
               <w:t xml:space="preserve">more detail at: </w:t>
             </w:r>
-            <w:hyperlink r:id="rId150" w:history="1">
+            <w:hyperlink r:id="rId162" w:history="1">
               <w:r>
                 <w:rPr>
                   <w:rStyle w:val="Hyperlink"/>
@@ -40240,7 +43452,7 @@
             </w:tcBorders>
           </w:tcPr>
           <w:p>
-            <w:hyperlink r:id="rId151" w:history="1">
+            <w:hyperlink r:id="rId163" w:history="1">
               <w:r>
                 <w:rPr>
                   <w:rStyle w:val="Hyperlink"/>
@@ -40289,7 +43501,7 @@
             </w:tcBorders>
           </w:tcPr>
           <w:p>
-            <w:hyperlink r:id="rId152" w:history="1">
+            <w:hyperlink r:id="rId164" w:history="1">
               <w:r>
                 <w:rPr>
                   <w:rStyle w:val="Hyperlink"/>
@@ -40404,7 +43616,7 @@
             <w:r>
               <w:t xml:space="preserve">General troubleshooting and help at </w:t>
             </w:r>
-            <w:hyperlink r:id="rId153" w:history="1">
+            <w:hyperlink r:id="rId165" w:history="1">
               <w:r>
                 <w:rPr>
                   <w:rStyle w:val="Hyperlink"/>
@@ -40894,7 +44106,7 @@
               </w:rPr>
               <w:t xml:space="preserve">(download from </w:t>
             </w:r>
-            <w:hyperlink r:id="rId154" w:history="1">
+            <w:hyperlink r:id="rId166" w:history="1">
               <w:r>
                 <w:rPr>
                   <w:rStyle w:val="Hyperlink"/>
@@ -41271,7 +44483,7 @@
             </w:tcBorders>
           </w:tcPr>
           <w:p>
-            <w:hyperlink r:id="rId155" w:history="1">
+            <w:hyperlink r:id="rId167" w:history="1">
               <w:r>
                 <w:rPr>
                   <w:rStyle w:val="Hyperlink"/>
@@ -41324,7 +44536,7 @@
             </w:tcBorders>
           </w:tcPr>
           <w:p>
-            <w:hyperlink r:id="rId156" w:history="1">
+            <w:hyperlink r:id="rId168" w:history="1">
               <w:r>
                 <w:rPr>
                   <w:rStyle w:val="Hyperlink"/>
@@ -41440,7 +44652,7 @@
             <w:r>
               <w:t xml:space="preserve">General troubleshooting and help at </w:t>
             </w:r>
-            <w:hyperlink r:id="rId157" w:history="1">
+            <w:hyperlink r:id="rId169" w:history="1">
               <w:r>
                 <w:rPr>
                   <w:rStyle w:val="Hyperlink"/>
@@ -41941,7 +45153,7 @@
               </w:rPr>
               <w:t xml:space="preserve">(download from </w:t>
             </w:r>
-            <w:hyperlink r:id="rId158" w:history="1">
+            <w:hyperlink r:id="rId170" w:history="1">
               <w:r>
                 <w:rPr>
                   <w:rStyle w:val="Hyperlink"/>
@@ -42318,7 +45530,7 @@
             </w:tcBorders>
           </w:tcPr>
           <w:p>
-            <w:hyperlink r:id="rId159" w:history="1">
+            <w:hyperlink r:id="rId171" w:history="1">
               <w:r>
                 <w:rPr>
                   <w:rStyle w:val="Hyperlink"/>
@@ -42371,7 +45583,7 @@
             </w:tcBorders>
           </w:tcPr>
           <w:p>
-            <w:hyperlink r:id="rId160" w:history="1">
+            <w:hyperlink r:id="rId172" w:history="1">
               <w:r>
                 <w:rPr>
                   <w:rStyle w:val="Hyperlink"/>
@@ -42484,7 +45696,7 @@
             <w:r>
               <w:t xml:space="preserve">General troubleshooting and help at </w:t>
             </w:r>
-            <w:hyperlink r:id="rId161" w:history="1">
+            <w:hyperlink r:id="rId173" w:history="1">
               <w:r>
                 <w:rPr>
                   <w:rStyle w:val="Hyperlink"/>
@@ -42989,7 +46201,7 @@
               </w:rPr>
               <w:t xml:space="preserve">(download from </w:t>
             </w:r>
-            <w:hyperlink r:id="rId162" w:history="1">
+            <w:hyperlink r:id="rId174" w:history="1">
               <w:r>
                 <w:rPr>
                   <w:rStyle w:val="Hyperlink"/>
@@ -43366,7 +46578,7 @@
             </w:tcBorders>
           </w:tcPr>
           <w:p>
-            <w:hyperlink r:id="rId163" w:history="1">
+            <w:hyperlink r:id="rId175" w:history="1">
               <w:r>
                 <w:rPr>
                   <w:rStyle w:val="Hyperlink"/>
@@ -43419,7 +46631,7 @@
             </w:tcBorders>
           </w:tcPr>
           <w:p>
-            <w:hyperlink r:id="rId164" w:history="1">
+            <w:hyperlink r:id="rId176" w:history="1">
               <w:r>
                 <w:rPr>
                   <w:rStyle w:val="Hyperlink"/>
@@ -43532,7 +46744,7 @@
             <w:r>
               <w:t xml:space="preserve">General troubleshooting and help at </w:t>
             </w:r>
-            <w:hyperlink r:id="rId165" w:history="1">
+            <w:hyperlink r:id="rId177" w:history="1">
               <w:r>
                 <w:rPr>
                   <w:rStyle w:val="Hyperlink"/>
@@ -44076,7 +47288,7 @@
               </w:rPr>
               <w:t xml:space="preserve">(download from </w:t>
             </w:r>
-            <w:hyperlink r:id="rId166" w:history="1">
+            <w:hyperlink r:id="rId178" w:history="1">
               <w:r>
                 <w:rPr>
                   <w:rStyle w:val="Hyperlink"/>
@@ -44414,7 +47626,7 @@
             </w:tcBorders>
           </w:tcPr>
           <w:p>
-            <w:hyperlink r:id="rId167" w:history="1">
+            <w:hyperlink r:id="rId179" w:history="1">
               <w:r>
                 <w:rPr>
                   <w:rStyle w:val="Hyperlink"/>
@@ -44596,7 +47808,7 @@
             <w:r>
               <w:t xml:space="preserve">General troubleshooting and help at </w:t>
             </w:r>
-            <w:hyperlink r:id="rId168" w:history="1">
+            <w:hyperlink r:id="rId180" w:history="1">
               <w:r>
                 <w:rPr>
                   <w:rStyle w:val="Hyperlink"/>

</xml_diff>

<commit_message>
docs: Update Snap to use Scratch 3
Signed-off-by: Dale Lane <dale.lane@uk.ibm.com>
</commit_message>
<xml_diff>
--- a/teachers-notes/msword/teachersnotes.docx
+++ b/teachers-notes/msword/teachersnotes.docx
@@ -42,27 +42,7 @@
                 <w:color w:val="FFFFFF" w:themeColor="background1"/>
                 <w:sz w:val="36"/>
               </w:rPr>
-              <w:t xml:space="preserve">Machine Learning </w:t>
-            </w:r>
-            <w:proofErr w:type="gramStart"/>
-            <w:r>
-              <w:rPr>
-                <w:rFonts w:ascii="IBM Plex Sans" w:hAnsi="IBM Plex Sans"/>
-                <w:b/>
-                <w:color w:val="FFFFFF" w:themeColor="background1"/>
-                <w:sz w:val="36"/>
-              </w:rPr>
-              <w:t>For</w:t>
-            </w:r>
-            <w:proofErr w:type="gramEnd"/>
-            <w:r>
-              <w:rPr>
-                <w:rFonts w:ascii="IBM Plex Sans" w:hAnsi="IBM Plex Sans"/>
-                <w:b/>
-                <w:color w:val="FFFFFF" w:themeColor="background1"/>
-                <w:sz w:val="36"/>
-              </w:rPr>
-              <w:t xml:space="preserve"> Kids  ::  </w:t>
+              <w:t xml:space="preserve">Machine Learning For Kids  ::  </w:t>
             </w:r>
             <w:r>
               <w:rPr>
@@ -1372,27 +1352,7 @@
                 <w:sz w:val="36"/>
               </w:rPr>
               <w:lastRenderedPageBreak/>
-              <w:t xml:space="preserve">Machine Learning </w:t>
-            </w:r>
-            <w:proofErr w:type="gramStart"/>
-            <w:r>
-              <w:rPr>
-                <w:rFonts w:ascii="IBM Plex Sans" w:hAnsi="IBM Plex Sans"/>
-                <w:b/>
-                <w:color w:val="FFFFFF" w:themeColor="background1"/>
-                <w:sz w:val="36"/>
-              </w:rPr>
-              <w:t>For</w:t>
-            </w:r>
-            <w:proofErr w:type="gramEnd"/>
-            <w:r>
-              <w:rPr>
-                <w:rFonts w:ascii="IBM Plex Sans" w:hAnsi="IBM Plex Sans"/>
-                <w:b/>
-                <w:color w:val="FFFFFF" w:themeColor="background1"/>
-                <w:sz w:val="36"/>
-              </w:rPr>
-              <w:t xml:space="preserve"> Kids  ::  </w:t>
+              <w:t xml:space="preserve">Machine Learning For Kids  ::  </w:t>
             </w:r>
             <w:r>
               <w:rPr>
@@ -2512,27 +2472,7 @@
                 <w:sz w:val="36"/>
               </w:rPr>
               <w:lastRenderedPageBreak/>
-              <w:t xml:space="preserve">Machine Learning </w:t>
-            </w:r>
-            <w:proofErr w:type="gramStart"/>
-            <w:r>
-              <w:rPr>
-                <w:rFonts w:ascii="IBM Plex Sans" w:hAnsi="IBM Plex Sans"/>
-                <w:b/>
-                <w:color w:val="FFFFFF" w:themeColor="background1"/>
-                <w:sz w:val="36"/>
-              </w:rPr>
-              <w:t>For</w:t>
-            </w:r>
-            <w:proofErr w:type="gramEnd"/>
-            <w:r>
-              <w:rPr>
-                <w:rFonts w:ascii="IBM Plex Sans" w:hAnsi="IBM Plex Sans"/>
-                <w:b/>
-                <w:color w:val="FFFFFF" w:themeColor="background1"/>
-                <w:sz w:val="36"/>
-              </w:rPr>
-              <w:t xml:space="preserve"> Kids  ::  </w:t>
+              <w:t xml:space="preserve">Machine Learning For Kids  ::  </w:t>
             </w:r>
             <w:r>
               <w:rPr>
@@ -3329,27 +3269,7 @@
                 <w:sz w:val="36"/>
               </w:rPr>
               <w:lastRenderedPageBreak/>
-              <w:t xml:space="preserve">Machine Learning </w:t>
-            </w:r>
-            <w:proofErr w:type="gramStart"/>
-            <w:r>
-              <w:rPr>
-                <w:rFonts w:ascii="IBM Plex Sans" w:hAnsi="IBM Plex Sans"/>
-                <w:b/>
-                <w:color w:val="FFFFFF" w:themeColor="background1"/>
-                <w:sz w:val="36"/>
-              </w:rPr>
-              <w:t>For</w:t>
-            </w:r>
-            <w:proofErr w:type="gramEnd"/>
-            <w:r>
-              <w:rPr>
-                <w:rFonts w:ascii="IBM Plex Sans" w:hAnsi="IBM Plex Sans"/>
-                <w:b/>
-                <w:color w:val="FFFFFF" w:themeColor="background1"/>
-                <w:sz w:val="36"/>
-              </w:rPr>
-              <w:t xml:space="preserve"> Kids  ::  </w:t>
+              <w:t xml:space="preserve">Machine Learning For Kids  ::  </w:t>
             </w:r>
             <w:r>
               <w:rPr>
@@ -3769,14 +3689,12 @@
                 <w:b/>
               </w:rPr>
             </w:pPr>
-            <w:proofErr w:type="gramStart"/>
             <w:r>
               <w:rPr>
                 <w:b/>
               </w:rPr>
               <w:t>Print-outs</w:t>
             </w:r>
-            <w:proofErr w:type="gramEnd"/>
           </w:p>
         </w:tc>
         <w:tc>
@@ -4724,27 +4642,7 @@
                 <w:sz w:val="36"/>
               </w:rPr>
               <w:lastRenderedPageBreak/>
-              <w:t xml:space="preserve">Machine Learning </w:t>
-            </w:r>
-            <w:proofErr w:type="gramStart"/>
-            <w:r>
-              <w:rPr>
-                <w:rFonts w:ascii="IBM Plex Sans" w:hAnsi="IBM Plex Sans"/>
-                <w:b/>
-                <w:color w:val="FFFFFF" w:themeColor="background1"/>
-                <w:sz w:val="36"/>
-              </w:rPr>
-              <w:t>For</w:t>
-            </w:r>
-            <w:proofErr w:type="gramEnd"/>
-            <w:r>
-              <w:rPr>
-                <w:rFonts w:ascii="IBM Plex Sans" w:hAnsi="IBM Plex Sans"/>
-                <w:b/>
-                <w:color w:val="FFFFFF" w:themeColor="background1"/>
-                <w:sz w:val="36"/>
-              </w:rPr>
-              <w:t xml:space="preserve"> Kids  ::  </w:t>
+              <w:t xml:space="preserve">Machine Learning For Kids  ::  </w:t>
             </w:r>
             <w:r>
               <w:rPr>
@@ -5464,72 +5362,27 @@
             <w:pPr>
               <w:rPr>
                 <w:b/>
-              </w:rPr>
-            </w:pPr>
-            <w:r>
-              <w:rPr>
-                <w:b/>
-              </w:rPr>
-              <w:t>Watson Visual Recognition</w:t>
-            </w:r>
-            <w:r>
-              <w:rPr>
-                <w:b/>
-              </w:rPr>
-              <w:t xml:space="preserve">  - </w:t>
-            </w:r>
-            <w:r>
-              <w:t>1 custom model per student</w:t>
-            </w:r>
-          </w:p>
-          <w:p>
-            <w:r>
-              <w:t xml:space="preserve">One “Lite” API key is free but can only be used to create </w:t>
-            </w:r>
-            <w:r>
-              <w:t>2</w:t>
-            </w:r>
-            <w:r>
-              <w:t xml:space="preserve"> custom model</w:t>
-            </w:r>
-            <w:r>
-              <w:t>s</w:t>
-            </w:r>
-          </w:p>
-          <w:p>
-            <w:r>
-              <w:t>One “Standard” API key can be used to create to create multiple custom models</w:t>
-            </w:r>
-          </w:p>
-          <w:p>
-            <w:pPr>
-              <w:rPr>
+                <w:bCs/>
                 <w:sz w:val="18"/>
               </w:rPr>
             </w:pPr>
             <w:r>
               <w:rPr>
+                <w:b/>
+                <w:bCs/>
                 <w:sz w:val="18"/>
               </w:rPr>
-              <w:t xml:space="preserve">more detail at: </w:t>
-            </w:r>
-            <w:hyperlink r:id="rId25" w:history="1">
-              <w:r>
-                <w:rPr>
-                  <w:rStyle w:val="Hyperlink"/>
-                  <w:sz w:val="17"/>
-                  <w:szCs w:val="17"/>
-                </w:rPr>
-                <w:t>https://github.com/IBM/taxinomitis-docs/raw/master/docs/pdf/machinelearningforkids-apikeys.pdf</w:t>
-              </w:r>
-            </w:hyperlink>
-            <w:r>
-              <w:rPr>
-                <w:sz w:val="17"/>
-                <w:szCs w:val="17"/>
-              </w:rPr>
-              <w:t xml:space="preserve"> </w:t>
-            </w:r>
+              <w:t>None</w:t>
+            </w:r>
+          </w:p>
+          <w:p>
+            <w:pPr>
+              <w:rPr>
+                <w:b/>
+                <w:bCs/>
+                <w:sz w:val="18"/>
+              </w:rPr>
+            </w:pPr>
           </w:p>
           <w:p/>
         </w:tc>
@@ -5727,7 +5580,7 @@
             </w:tcBorders>
           </w:tcPr>
           <w:p>
-            <w:hyperlink r:id="rId26" w:history="1">
+            <w:hyperlink r:id="rId25" w:history="1">
               <w:r>
                 <w:rPr>
                   <w:rStyle w:val="Hyperlink"/>
@@ -5780,7 +5633,7 @@
             </w:tcBorders>
           </w:tcPr>
           <w:p>
-            <w:hyperlink r:id="rId27" w:history="1">
+            <w:hyperlink r:id="rId26" w:history="1">
               <w:r>
                 <w:rPr>
                   <w:rStyle w:val="Hyperlink"/>
@@ -5883,15 +5736,7 @@
               <w:t>I</w:t>
             </w:r>
             <w:r>
-              <w:t xml:space="preserve">f </w:t>
-            </w:r>
-            <w:proofErr w:type="gramStart"/>
-            <w:r>
-              <w:t>this raises</w:t>
-            </w:r>
-            <w:proofErr w:type="gramEnd"/>
-            <w:r>
-              <w:t xml:space="preserve"> concerns it may be sensible to obtain parental permission.</w:t>
+              <w:t>f this raises concerns it may be sensible to obtain parental permission.</w:t>
             </w:r>
           </w:p>
           <w:p>
@@ -5918,7 +5763,7 @@
             <w:r>
               <w:t xml:space="preserve">General troubleshooting and help at </w:t>
             </w:r>
-            <w:hyperlink r:id="rId28" w:history="1">
+            <w:hyperlink r:id="rId27" w:history="1">
               <w:r>
                 <w:rPr>
                   <w:rStyle w:val="Hyperlink"/>
@@ -5969,27 +5814,7 @@
                 <w:sz w:val="36"/>
               </w:rPr>
               <w:lastRenderedPageBreak/>
-              <w:t xml:space="preserve">Machine Learning </w:t>
-            </w:r>
-            <w:proofErr w:type="gramStart"/>
-            <w:r>
-              <w:rPr>
-                <w:rFonts w:ascii="IBM Plex Sans" w:hAnsi="IBM Plex Sans"/>
-                <w:b/>
-                <w:color w:val="FFFFFF" w:themeColor="background1"/>
-                <w:sz w:val="36"/>
-              </w:rPr>
-              <w:t>For</w:t>
-            </w:r>
-            <w:proofErr w:type="gramEnd"/>
-            <w:r>
-              <w:rPr>
-                <w:rFonts w:ascii="IBM Plex Sans" w:hAnsi="IBM Plex Sans"/>
-                <w:b/>
-                <w:color w:val="FFFFFF" w:themeColor="background1"/>
-                <w:sz w:val="36"/>
-              </w:rPr>
-              <w:t xml:space="preserve"> Kids  ::  </w:t>
+              <w:t xml:space="preserve">Machine Learning For Kids  ::  </w:t>
             </w:r>
             <w:r>
               <w:rPr>
@@ -6398,14 +6223,12 @@
                 <w:b/>
               </w:rPr>
             </w:pPr>
-            <w:proofErr w:type="gramStart"/>
             <w:r>
               <w:rPr>
                 <w:b/>
               </w:rPr>
               <w:t>Print-outs</w:t>
             </w:r>
-            <w:proofErr w:type="gramEnd"/>
           </w:p>
         </w:tc>
         <w:tc>
@@ -6427,7 +6250,7 @@
               </w:rPr>
               <w:t xml:space="preserve">(download from </w:t>
             </w:r>
-            <w:hyperlink r:id="rId29" w:history="1">
+            <w:hyperlink r:id="rId28" w:history="1">
               <w:r>
                 <w:rPr>
                   <w:rStyle w:val="Hyperlink"/>
@@ -6490,11 +6313,9 @@
             <w:tcW w:w="8754" w:type="dxa"/>
           </w:tcPr>
           <w:p>
-            <w:proofErr w:type="gramStart"/>
             <w:r>
               <w:t>Web-cam</w:t>
             </w:r>
-            <w:proofErr w:type="gramEnd"/>
           </w:p>
         </w:tc>
       </w:tr>
@@ -6764,7 +6585,7 @@
             </w:tcBorders>
           </w:tcPr>
           <w:p>
-            <w:hyperlink r:id="rId30" w:history="1">
+            <w:hyperlink r:id="rId29" w:history="1">
               <w:r>
                 <w:rPr>
                   <w:rStyle w:val="Hyperlink"/>
@@ -6877,7 +6698,7 @@
             <w:r>
               <w:t xml:space="preserve">General troubleshooting and help at </w:t>
             </w:r>
-            <w:hyperlink r:id="rId31" w:history="1">
+            <w:hyperlink r:id="rId30" w:history="1">
               <w:r>
                 <w:rPr>
                   <w:rStyle w:val="Hyperlink"/>
@@ -6952,27 +6773,7 @@
                 <w:sz w:val="36"/>
               </w:rPr>
               <w:lastRenderedPageBreak/>
-              <w:t xml:space="preserve">Machine Learning </w:t>
-            </w:r>
-            <w:proofErr w:type="gramStart"/>
-            <w:r>
-              <w:rPr>
-                <w:rFonts w:ascii="IBM Plex Sans" w:hAnsi="IBM Plex Sans"/>
-                <w:b/>
-                <w:color w:val="FFFFFF" w:themeColor="background1"/>
-                <w:sz w:val="36"/>
-              </w:rPr>
-              <w:t>For</w:t>
-            </w:r>
-            <w:proofErr w:type="gramEnd"/>
-            <w:r>
-              <w:rPr>
-                <w:rFonts w:ascii="IBM Plex Sans" w:hAnsi="IBM Plex Sans"/>
-                <w:b/>
-                <w:color w:val="FFFFFF" w:themeColor="background1"/>
-                <w:sz w:val="36"/>
-              </w:rPr>
-              <w:t xml:space="preserve"> Kids  ::  </w:t>
+              <w:t xml:space="preserve">Machine Learning For Kids  ::  </w:t>
             </w:r>
             <w:r>
               <w:rPr>
@@ -7361,14 +7162,12 @@
                 <w:b/>
               </w:rPr>
             </w:pPr>
-            <w:proofErr w:type="gramStart"/>
             <w:r>
               <w:rPr>
                 <w:b/>
               </w:rPr>
               <w:t>Print-outs</w:t>
             </w:r>
-            <w:proofErr w:type="gramEnd"/>
           </w:p>
         </w:tc>
         <w:tc>
@@ -7390,7 +7189,7 @@
               </w:rPr>
               <w:t xml:space="preserve">(download from </w:t>
             </w:r>
-            <w:hyperlink r:id="rId32" w:history="1">
+            <w:hyperlink r:id="rId31" w:history="1">
               <w:r>
                 <w:rPr>
                   <w:rStyle w:val="Hyperlink"/>
@@ -7561,11 +7360,9 @@
             <w:tcW w:w="8754" w:type="dxa"/>
           </w:tcPr>
           <w:p>
-            <w:proofErr w:type="gramStart"/>
             <w:r>
               <w:t>Web-cam</w:t>
             </w:r>
-            <w:proofErr w:type="gramEnd"/>
           </w:p>
         </w:tc>
       </w:tr>
@@ -7715,7 +7512,7 @@
               </w:rPr>
               <w:t xml:space="preserve">more detail at: </w:t>
             </w:r>
-            <w:hyperlink r:id="rId33" w:history="1">
+            <w:hyperlink r:id="rId32" w:history="1">
               <w:r>
                 <w:rPr>
                   <w:rStyle w:val="Hyperlink"/>
@@ -7929,7 +7726,7 @@
             </w:tcBorders>
           </w:tcPr>
           <w:p>
-            <w:hyperlink r:id="rId34" w:history="1">
+            <w:hyperlink r:id="rId33" w:history="1">
               <w:r>
                 <w:rPr>
                   <w:rStyle w:val="Hyperlink"/>
@@ -7982,7 +7779,7 @@
             </w:tcBorders>
           </w:tcPr>
           <w:p>
-            <w:hyperlink r:id="rId35" w:history="1">
+            <w:hyperlink r:id="rId34" w:history="1">
               <w:r>
                 <w:rPr>
                   <w:rStyle w:val="Hyperlink"/>
@@ -8055,15 +7852,7 @@
               <w:ind w:left="455" w:hanging="425"/>
             </w:pPr>
             <w:r>
-              <w:t xml:space="preserve">Students will take photos and upload them to a secure site. If only cards are visible in photos they take, students will not be identifiable. If </w:t>
-            </w:r>
-            <w:proofErr w:type="gramStart"/>
-            <w:r>
-              <w:t>this raises</w:t>
-            </w:r>
-            <w:proofErr w:type="gramEnd"/>
-            <w:r>
-              <w:t xml:space="preserve"> concerns it may be sensible to obtain parental permission.</w:t>
+              <w:t>Students will take photos and upload them to a secure site. If only cards are visible in photos they take, students will not be identifiable. If this raises concerns it may be sensible to obtain parental permission.</w:t>
             </w:r>
           </w:p>
           <w:p>
@@ -8090,7 +7879,7 @@
             <w:r>
               <w:t xml:space="preserve">General troubleshooting and help at </w:t>
             </w:r>
-            <w:hyperlink r:id="rId36" w:history="1">
+            <w:hyperlink r:id="rId35" w:history="1">
               <w:r>
                 <w:rPr>
                   <w:rStyle w:val="Hyperlink"/>
@@ -8141,27 +7930,7 @@
                 <w:sz w:val="36"/>
               </w:rPr>
               <w:lastRenderedPageBreak/>
-              <w:t xml:space="preserve">Machine Learning </w:t>
-            </w:r>
-            <w:proofErr w:type="gramStart"/>
-            <w:r>
-              <w:rPr>
-                <w:rFonts w:ascii="IBM Plex Sans" w:hAnsi="IBM Plex Sans"/>
-                <w:b/>
-                <w:color w:val="FFFFFF" w:themeColor="background1"/>
-                <w:sz w:val="36"/>
-              </w:rPr>
-              <w:t>For</w:t>
-            </w:r>
-            <w:proofErr w:type="gramEnd"/>
-            <w:r>
-              <w:rPr>
-                <w:rFonts w:ascii="IBM Plex Sans" w:hAnsi="IBM Plex Sans"/>
-                <w:b/>
-                <w:color w:val="FFFFFF" w:themeColor="background1"/>
-                <w:sz w:val="36"/>
-              </w:rPr>
-              <w:t xml:space="preserve"> Kids  ::  </w:t>
+              <w:t xml:space="preserve">Machine Learning For Kids  ::  </w:t>
             </w:r>
             <w:r>
               <w:rPr>
@@ -8588,14 +8357,12 @@
                 <w:b/>
               </w:rPr>
             </w:pPr>
-            <w:proofErr w:type="gramStart"/>
             <w:r>
               <w:rPr>
                 <w:b/>
               </w:rPr>
               <w:t>Print-outs</w:t>
             </w:r>
-            <w:proofErr w:type="gramEnd"/>
           </w:p>
         </w:tc>
         <w:tc>
@@ -8617,7 +8384,7 @@
               </w:rPr>
               <w:t xml:space="preserve">(download from </w:t>
             </w:r>
-            <w:hyperlink r:id="rId37" w:history="1">
+            <w:hyperlink r:id="rId36" w:history="1">
               <w:r>
                 <w:rPr>
                   <w:rStyle w:val="Hyperlink"/>
@@ -8680,11 +8447,9 @@
             <w:tcW w:w="8754" w:type="dxa"/>
           </w:tcPr>
           <w:p>
-            <w:proofErr w:type="gramStart"/>
             <w:r>
               <w:t>Web-cam</w:t>
             </w:r>
-            <w:proofErr w:type="gramEnd"/>
           </w:p>
         </w:tc>
       </w:tr>
@@ -8954,7 +8719,7 @@
             </w:tcBorders>
           </w:tcPr>
           <w:p>
-            <w:hyperlink r:id="rId38" w:history="1">
+            <w:hyperlink r:id="rId37" w:history="1">
               <w:r>
                 <w:rPr>
                   <w:rStyle w:val="Hyperlink"/>
@@ -9003,7 +8768,7 @@
             </w:tcBorders>
           </w:tcPr>
           <w:p>
-            <w:hyperlink r:id="rId39" w:history="1">
+            <w:hyperlink r:id="rId38" w:history="1">
               <w:r>
                 <w:rPr>
                   <w:rStyle w:val="Hyperlink"/>
@@ -9103,7 +8868,7 @@
             <w:r>
               <w:t xml:space="preserve">General troubleshooting and help at </w:t>
             </w:r>
-            <w:hyperlink r:id="rId40" w:history="1">
+            <w:hyperlink r:id="rId39" w:history="1">
               <w:r>
                 <w:rPr>
                   <w:rStyle w:val="Hyperlink"/>
@@ -9171,27 +8936,7 @@
                 <w:sz w:val="36"/>
               </w:rPr>
               <w:lastRenderedPageBreak/>
-              <w:t xml:space="preserve">Machine Learning </w:t>
-            </w:r>
-            <w:proofErr w:type="gramStart"/>
-            <w:r>
-              <w:rPr>
-                <w:rFonts w:ascii="IBM Plex Sans" w:hAnsi="IBM Plex Sans"/>
-                <w:b/>
-                <w:color w:val="FFFFFF" w:themeColor="background1"/>
-                <w:sz w:val="36"/>
-              </w:rPr>
-              <w:t>For</w:t>
-            </w:r>
-            <w:proofErr w:type="gramEnd"/>
-            <w:r>
-              <w:rPr>
-                <w:rFonts w:ascii="IBM Plex Sans" w:hAnsi="IBM Plex Sans"/>
-                <w:b/>
-                <w:color w:val="FFFFFF" w:themeColor="background1"/>
-                <w:sz w:val="36"/>
-              </w:rPr>
-              <w:t xml:space="preserve"> Kids  ::  </w:t>
+              <w:t xml:space="preserve">Machine Learning For Kids  ::  </w:t>
             </w:r>
             <w:r>
               <w:rPr>
@@ -9606,14 +9351,12 @@
                 <w:b/>
               </w:rPr>
             </w:pPr>
-            <w:proofErr w:type="gramStart"/>
             <w:r>
               <w:rPr>
                 <w:b/>
               </w:rPr>
               <w:t>Print-outs</w:t>
             </w:r>
-            <w:proofErr w:type="gramEnd"/>
           </w:p>
         </w:tc>
         <w:tc>
@@ -9635,7 +9378,7 @@
               </w:rPr>
               <w:t xml:space="preserve">(download from </w:t>
             </w:r>
-            <w:hyperlink r:id="rId41" w:history="1">
+            <w:hyperlink r:id="rId40" w:history="1">
               <w:r>
                 <w:rPr>
                   <w:rStyle w:val="Hyperlink"/>
@@ -9698,11 +9441,9 @@
             <w:tcW w:w="8754" w:type="dxa"/>
           </w:tcPr>
           <w:p>
-            <w:proofErr w:type="gramStart"/>
             <w:r>
               <w:t>Web-cam</w:t>
             </w:r>
-            <w:proofErr w:type="gramEnd"/>
           </w:p>
         </w:tc>
       </w:tr>
@@ -9972,7 +9713,7 @@
             </w:tcBorders>
           </w:tcPr>
           <w:p>
-            <w:hyperlink r:id="rId42" w:history="1">
+            <w:hyperlink r:id="rId41" w:history="1">
               <w:r>
                 <w:rPr>
                   <w:rStyle w:val="Hyperlink"/>
@@ -10021,7 +9762,7 @@
             </w:tcBorders>
           </w:tcPr>
           <w:p>
-            <w:hyperlink r:id="rId43" w:history="1">
+            <w:hyperlink r:id="rId42" w:history="1">
               <w:r>
                 <w:rPr>
                   <w:rStyle w:val="Hyperlink"/>
@@ -10121,7 +9862,7 @@
             <w:r>
               <w:t xml:space="preserve">General troubleshooting and help at </w:t>
             </w:r>
-            <w:hyperlink r:id="rId44" w:history="1">
+            <w:hyperlink r:id="rId43" w:history="1">
               <w:r>
                 <w:rPr>
                   <w:rStyle w:val="Hyperlink"/>
@@ -10192,27 +9933,7 @@
                 <w:color w:val="FFFFFF" w:themeColor="background1"/>
                 <w:sz w:val="36"/>
               </w:rPr>
-              <w:t xml:space="preserve">Machine Learning </w:t>
-            </w:r>
-            <w:proofErr w:type="gramStart"/>
-            <w:r>
-              <w:rPr>
-                <w:rFonts w:ascii="IBM Plex Sans" w:hAnsi="IBM Plex Sans"/>
-                <w:b/>
-                <w:color w:val="FFFFFF" w:themeColor="background1"/>
-                <w:sz w:val="36"/>
-              </w:rPr>
-              <w:t>For</w:t>
-            </w:r>
-            <w:proofErr w:type="gramEnd"/>
-            <w:r>
-              <w:rPr>
-                <w:rFonts w:ascii="IBM Plex Sans" w:hAnsi="IBM Plex Sans"/>
-                <w:b/>
-                <w:color w:val="FFFFFF" w:themeColor="background1"/>
-                <w:sz w:val="36"/>
-              </w:rPr>
-              <w:t xml:space="preserve"> Kids  ::  </w:t>
+              <w:t xml:space="preserve">Machine Learning For Kids  ::  </w:t>
             </w:r>
             <w:r>
               <w:rPr>
@@ -10601,14 +10322,12 @@
                 <w:b/>
               </w:rPr>
             </w:pPr>
-            <w:proofErr w:type="gramStart"/>
             <w:r>
               <w:rPr>
                 <w:b/>
               </w:rPr>
               <w:t>Print-outs</w:t>
             </w:r>
-            <w:proofErr w:type="gramEnd"/>
           </w:p>
         </w:tc>
         <w:tc>
@@ -10630,7 +10349,7 @@
               </w:rPr>
               <w:t xml:space="preserve">(download from </w:t>
             </w:r>
-            <w:hyperlink r:id="rId45" w:history="1">
+            <w:hyperlink r:id="rId44" w:history="1">
               <w:r>
                 <w:rPr>
                   <w:rStyle w:val="Hyperlink"/>
@@ -10801,11 +10520,9 @@
             <w:tcW w:w="8754" w:type="dxa"/>
           </w:tcPr>
           <w:p>
-            <w:proofErr w:type="gramStart"/>
             <w:r>
               <w:t>Web-cam</w:t>
             </w:r>
-            <w:proofErr w:type="gramEnd"/>
           </w:p>
         </w:tc>
       </w:tr>
@@ -10955,7 +10672,7 @@
               </w:rPr>
               <w:t xml:space="preserve">more detail at: </w:t>
             </w:r>
-            <w:hyperlink r:id="rId46" w:history="1">
+            <w:hyperlink r:id="rId45" w:history="1">
               <w:r>
                 <w:rPr>
                   <w:rStyle w:val="Hyperlink"/>
@@ -11169,7 +10886,7 @@
             </w:tcBorders>
           </w:tcPr>
           <w:p>
-            <w:hyperlink r:id="rId47" w:history="1">
+            <w:hyperlink r:id="rId46" w:history="1">
               <w:r>
                 <w:rPr>
                   <w:rStyle w:val="Hyperlink"/>
@@ -11222,7 +10939,7 @@
             </w:tcBorders>
           </w:tcPr>
           <w:p>
-            <w:hyperlink r:id="rId48" w:history="1">
+            <w:hyperlink r:id="rId47" w:history="1">
               <w:r>
                 <w:rPr>
                   <w:rStyle w:val="Hyperlink"/>
@@ -11295,15 +11012,7 @@
               <w:ind w:left="455" w:hanging="425"/>
             </w:pPr>
             <w:r>
-              <w:t xml:space="preserve">Students will take photos and upload them to a secure site. If only cards are visible in photos they take, students will not be identifiable. If </w:t>
-            </w:r>
-            <w:proofErr w:type="gramStart"/>
-            <w:r>
-              <w:t>this raises</w:t>
-            </w:r>
-            <w:proofErr w:type="gramEnd"/>
-            <w:r>
-              <w:t xml:space="preserve"> concerns it may be sensible to obtain parental permission.</w:t>
+              <w:t>Students will take photos and upload them to a secure site. If only cards are visible in photos they take, students will not be identifiable. If this raises concerns it may be sensible to obtain parental permission.</w:t>
             </w:r>
           </w:p>
           <w:p>
@@ -11331,7 +11040,7 @@
             <w:r>
               <w:t xml:space="preserve">General troubleshooting and help at </w:t>
             </w:r>
-            <w:hyperlink r:id="rId49" w:history="1">
+            <w:hyperlink r:id="rId48" w:history="1">
               <w:r>
                 <w:rPr>
                   <w:rStyle w:val="Hyperlink"/>
@@ -11382,27 +11091,7 @@
                 <w:sz w:val="36"/>
               </w:rPr>
               <w:lastRenderedPageBreak/>
-              <w:t xml:space="preserve">Machine Learning </w:t>
-            </w:r>
-            <w:proofErr w:type="gramStart"/>
-            <w:r>
-              <w:rPr>
-                <w:rFonts w:ascii="IBM Plex Sans" w:hAnsi="IBM Plex Sans"/>
-                <w:b/>
-                <w:color w:val="FFFFFF" w:themeColor="background1"/>
-                <w:sz w:val="36"/>
-              </w:rPr>
-              <w:t>For</w:t>
-            </w:r>
-            <w:proofErr w:type="gramEnd"/>
-            <w:r>
-              <w:rPr>
-                <w:rFonts w:ascii="IBM Plex Sans" w:hAnsi="IBM Plex Sans"/>
-                <w:b/>
-                <w:color w:val="FFFFFF" w:themeColor="background1"/>
-                <w:sz w:val="36"/>
-              </w:rPr>
-              <w:t xml:space="preserve"> Kids  ::  </w:t>
+              <w:t xml:space="preserve">Machine Learning For Kids  ::  </w:t>
             </w:r>
             <w:r>
               <w:rPr>
@@ -11811,14 +11500,12 @@
                 <w:b/>
               </w:rPr>
             </w:pPr>
-            <w:proofErr w:type="gramStart"/>
             <w:r>
               <w:rPr>
                 <w:b/>
               </w:rPr>
               <w:t>Print-outs</w:t>
             </w:r>
-            <w:proofErr w:type="gramEnd"/>
           </w:p>
         </w:tc>
         <w:tc>
@@ -11840,7 +11527,7 @@
               </w:rPr>
               <w:t xml:space="preserve">(download from </w:t>
             </w:r>
-            <w:hyperlink r:id="rId50" w:history="1">
+            <w:hyperlink r:id="rId49" w:history="1">
               <w:r>
                 <w:rPr>
                   <w:rStyle w:val="Hyperlink"/>
@@ -11903,11 +11590,9 @@
             <w:tcW w:w="8754" w:type="dxa"/>
           </w:tcPr>
           <w:p>
-            <w:proofErr w:type="gramStart"/>
             <w:r>
               <w:t>Web-cam</w:t>
             </w:r>
-            <w:proofErr w:type="gramEnd"/>
           </w:p>
         </w:tc>
       </w:tr>
@@ -12177,7 +11862,7 @@
             </w:tcBorders>
           </w:tcPr>
           <w:p>
-            <w:hyperlink r:id="rId51" w:history="1">
+            <w:hyperlink r:id="rId50" w:history="1">
               <w:r>
                 <w:rPr>
                   <w:rStyle w:val="Hyperlink"/>
@@ -12290,7 +11975,7 @@
             <w:r>
               <w:t xml:space="preserve">General troubleshooting and help at </w:t>
             </w:r>
-            <w:hyperlink r:id="rId52" w:history="1">
+            <w:hyperlink r:id="rId51" w:history="1">
               <w:r>
                 <w:rPr>
                   <w:rStyle w:val="Hyperlink"/>
@@ -12360,27 +12045,7 @@
                 <w:sz w:val="36"/>
               </w:rPr>
               <w:lastRenderedPageBreak/>
-              <w:t xml:space="preserve">Machine Learning </w:t>
-            </w:r>
-            <w:proofErr w:type="gramStart"/>
-            <w:r>
-              <w:rPr>
-                <w:rFonts w:ascii="IBM Plex Sans" w:hAnsi="IBM Plex Sans"/>
-                <w:b/>
-                <w:color w:val="FFFFFF" w:themeColor="background1"/>
-                <w:sz w:val="36"/>
-              </w:rPr>
-              <w:t>For</w:t>
-            </w:r>
-            <w:proofErr w:type="gramEnd"/>
-            <w:r>
-              <w:rPr>
-                <w:rFonts w:ascii="IBM Plex Sans" w:hAnsi="IBM Plex Sans"/>
-                <w:b/>
-                <w:color w:val="FFFFFF" w:themeColor="background1"/>
-                <w:sz w:val="36"/>
-              </w:rPr>
-              <w:t xml:space="preserve"> Kids  ::  </w:t>
+              <w:t xml:space="preserve">Machine Learning For Kids  ::  </w:t>
             </w:r>
             <w:r>
               <w:rPr>
@@ -12781,7 +12446,7 @@
               </w:rPr>
               <w:t xml:space="preserve">(download from </w:t>
             </w:r>
-            <w:hyperlink r:id="rId53" w:history="1">
+            <w:hyperlink r:id="rId52" w:history="1">
               <w:r>
                 <w:rPr>
                   <w:rStyle w:val="Hyperlink"/>
@@ -13174,7 +12839,7 @@
             </w:tcBorders>
           </w:tcPr>
           <w:p>
-            <w:hyperlink r:id="rId54" w:history="1">
+            <w:hyperlink r:id="rId53" w:history="1">
               <w:r>
                 <w:rPr>
                   <w:rStyle w:val="Hyperlink"/>
@@ -13228,7 +12893,7 @@
             </w:tcBorders>
           </w:tcPr>
           <w:p>
-            <w:hyperlink r:id="rId55" w:history="1">
+            <w:hyperlink r:id="rId54" w:history="1">
               <w:r>
                 <w:rPr>
                   <w:rStyle w:val="Hyperlink"/>
@@ -13301,15 +12966,7 @@
               <w:ind w:left="455" w:hanging="425"/>
             </w:pPr>
             <w:r>
-              <w:t xml:space="preserve">Some children struggle to write letters by dragging the mouse pointer on the canvas. Reassure them it doesn’t need to be </w:t>
-            </w:r>
-            <w:proofErr w:type="gramStart"/>
-            <w:r>
-              <w:t>perfect, and</w:t>
-            </w:r>
-            <w:proofErr w:type="gramEnd"/>
-            <w:r>
-              <w:t xml:space="preserve"> training the computer to recognise messy handwriting with examples of messy handwriting is fine!</w:t>
+              <w:t>Some children struggle to write letters by dragging the mouse pointer on the canvas. Reassure them it doesn’t need to be perfect, and training the computer to recognise messy handwriting with examples of messy handwriting is fine!</w:t>
             </w:r>
           </w:p>
           <w:p>
@@ -13346,7 +13003,7 @@
             <w:r>
               <w:t xml:space="preserve">General troubleshooting and help at </w:t>
             </w:r>
-            <w:hyperlink r:id="rId56" w:history="1">
+            <w:hyperlink r:id="rId55" w:history="1">
               <w:r>
                 <w:rPr>
                   <w:rStyle w:val="Hyperlink"/>
@@ -13391,27 +13048,7 @@
                 <w:sz w:val="36"/>
               </w:rPr>
               <w:lastRenderedPageBreak/>
-              <w:t xml:space="preserve">Machine Learning </w:t>
-            </w:r>
-            <w:proofErr w:type="gramStart"/>
-            <w:r>
-              <w:rPr>
-                <w:rFonts w:ascii="IBM Plex Sans" w:hAnsi="IBM Plex Sans"/>
-                <w:b/>
-                <w:color w:val="FFFFFF" w:themeColor="background1"/>
-                <w:sz w:val="36"/>
-              </w:rPr>
-              <w:t>For</w:t>
-            </w:r>
-            <w:proofErr w:type="gramEnd"/>
-            <w:r>
-              <w:rPr>
-                <w:rFonts w:ascii="IBM Plex Sans" w:hAnsi="IBM Plex Sans"/>
-                <w:b/>
-                <w:color w:val="FFFFFF" w:themeColor="background1"/>
-                <w:sz w:val="36"/>
-              </w:rPr>
-              <w:t xml:space="preserve"> Kids  ::  </w:t>
+              <w:t xml:space="preserve">Machine Learning For Kids  ::  </w:t>
             </w:r>
             <w:r>
               <w:rPr>
@@ -13805,14 +13442,12 @@
                 <w:b/>
               </w:rPr>
             </w:pPr>
-            <w:proofErr w:type="gramStart"/>
             <w:r>
               <w:rPr>
                 <w:b/>
               </w:rPr>
               <w:t>Print-outs</w:t>
             </w:r>
-            <w:proofErr w:type="gramEnd"/>
           </w:p>
         </w:tc>
         <w:tc>
@@ -13834,7 +13469,7 @@
               </w:rPr>
               <w:t xml:space="preserve">(download from </w:t>
             </w:r>
-            <w:hyperlink r:id="rId57" w:history="1">
+            <w:hyperlink r:id="rId56" w:history="1">
               <w:r>
                 <w:rPr>
                   <w:rStyle w:val="Hyperlink"/>
@@ -14215,7 +13850,7 @@
             </w:tcBorders>
           </w:tcPr>
           <w:p>
-            <w:hyperlink r:id="rId58" w:history="1">
+            <w:hyperlink r:id="rId57" w:history="1">
               <w:r>
                 <w:rPr>
                   <w:rStyle w:val="Hyperlink"/>
@@ -14269,7 +13904,7 @@
             </w:tcBorders>
           </w:tcPr>
           <w:p>
-            <w:hyperlink r:id="rId59" w:history="1">
+            <w:hyperlink r:id="rId58" w:history="1">
               <w:r>
                 <w:rPr>
                   <w:rStyle w:val="Hyperlink"/>
@@ -14350,7 +13985,7 @@
             <w:r>
               <w:t xml:space="preserve"> look at the responses from an AI system at </w:t>
             </w:r>
-            <w:hyperlink r:id="rId60" w:history="1">
+            <w:hyperlink r:id="rId59" w:history="1">
               <w:r>
                 <w:rPr>
                   <w:rStyle w:val="Hyperlink"/>
@@ -14398,7 +14033,7 @@
             <w:r>
               <w:t xml:space="preserve">General troubleshooting and help at </w:t>
             </w:r>
-            <w:hyperlink r:id="rId61" w:history="1">
+            <w:hyperlink r:id="rId60" w:history="1">
               <w:r>
                 <w:rPr>
                   <w:rStyle w:val="Hyperlink"/>
@@ -14461,27 +14096,7 @@
                 <w:sz w:val="36"/>
               </w:rPr>
               <w:lastRenderedPageBreak/>
-              <w:t xml:space="preserve">Machine Learning </w:t>
-            </w:r>
-            <w:proofErr w:type="gramStart"/>
-            <w:r>
-              <w:rPr>
-                <w:rFonts w:ascii="IBM Plex Sans" w:hAnsi="IBM Plex Sans"/>
-                <w:b/>
-                <w:color w:val="FFFFFF" w:themeColor="background1"/>
-                <w:sz w:val="36"/>
-              </w:rPr>
-              <w:t>For</w:t>
-            </w:r>
-            <w:proofErr w:type="gramEnd"/>
-            <w:r>
-              <w:rPr>
-                <w:rFonts w:ascii="IBM Plex Sans" w:hAnsi="IBM Plex Sans"/>
-                <w:b/>
-                <w:color w:val="FFFFFF" w:themeColor="background1"/>
-                <w:sz w:val="36"/>
-              </w:rPr>
-              <w:t xml:space="preserve"> Kids  ::  </w:t>
+              <w:t xml:space="preserve">Machine Learning For Kids  ::  </w:t>
             </w:r>
             <w:r>
               <w:rPr>
@@ -14897,7 +14512,7 @@
               </w:rPr>
               <w:t xml:space="preserve">(download from </w:t>
             </w:r>
-            <w:hyperlink r:id="rId62" w:history="1">
+            <w:hyperlink r:id="rId61" w:history="1">
               <w:r>
                 <w:rPr>
                   <w:rStyle w:val="Hyperlink"/>
@@ -15390,7 +15005,7 @@
             </w:tcBorders>
           </w:tcPr>
           <w:p>
-            <w:hyperlink r:id="rId63" w:history="1">
+            <w:hyperlink r:id="rId62" w:history="1">
               <w:r>
                 <w:rPr>
                   <w:rStyle w:val="Hyperlink"/>
@@ -15443,7 +15058,7 @@
             </w:tcBorders>
           </w:tcPr>
           <w:p>
-            <w:hyperlink r:id="rId64" w:history="1">
+            <w:hyperlink r:id="rId63" w:history="1">
               <w:r>
                 <w:rPr>
                   <w:rStyle w:val="Hyperlink"/>
@@ -15645,7 +15260,7 @@
             <w:r>
               <w:t xml:space="preserve">General troubleshooting and help at </w:t>
             </w:r>
-            <w:hyperlink r:id="rId65" w:history="1">
+            <w:hyperlink r:id="rId64" w:history="1">
               <w:r>
                 <w:rPr>
                   <w:rStyle w:val="Hyperlink"/>
@@ -15708,27 +15323,7 @@
                 <w:sz w:val="36"/>
               </w:rPr>
               <w:lastRenderedPageBreak/>
-              <w:t xml:space="preserve">Machine Learning </w:t>
-            </w:r>
-            <w:proofErr w:type="gramStart"/>
-            <w:r>
-              <w:rPr>
-                <w:rFonts w:ascii="IBM Plex Sans" w:hAnsi="IBM Plex Sans"/>
-                <w:b/>
-                <w:color w:val="FFFFFF" w:themeColor="background1"/>
-                <w:sz w:val="36"/>
-              </w:rPr>
-              <w:t>For</w:t>
-            </w:r>
-            <w:proofErr w:type="gramEnd"/>
-            <w:r>
-              <w:rPr>
-                <w:rFonts w:ascii="IBM Plex Sans" w:hAnsi="IBM Plex Sans"/>
-                <w:b/>
-                <w:color w:val="FFFFFF" w:themeColor="background1"/>
-                <w:sz w:val="36"/>
-              </w:rPr>
-              <w:t xml:space="preserve"> Kids  ::  </w:t>
+              <w:t xml:space="preserve">Machine Learning For Kids  ::  </w:t>
             </w:r>
             <w:r>
               <w:rPr>
@@ -16187,7 +15782,7 @@
               </w:rPr>
               <w:t xml:space="preserve">(download from </w:t>
             </w:r>
-            <w:hyperlink r:id="rId66" w:history="1">
+            <w:hyperlink r:id="rId65" w:history="1">
               <w:r>
                 <w:rPr>
                   <w:rStyle w:val="Hyperlink"/>
@@ -16525,7 +16120,7 @@
             </w:tcBorders>
           </w:tcPr>
           <w:p>
-            <w:hyperlink r:id="rId67" w:history="1">
+            <w:hyperlink r:id="rId66" w:history="1">
               <w:r>
                 <w:rPr>
                   <w:rStyle w:val="Hyperlink"/>
@@ -16573,7 +16168,7 @@
             </w:tcBorders>
           </w:tcPr>
           <w:p>
-            <w:hyperlink r:id="rId68" w:history="1">
+            <w:hyperlink r:id="rId67" w:history="1">
               <w:r>
                 <w:rPr>
                   <w:rStyle w:val="Hyperlink"/>
@@ -16735,7 +16330,7 @@
             <w:r>
               <w:t xml:space="preserve">General troubleshooting and help at </w:t>
             </w:r>
-            <w:hyperlink r:id="rId69" w:history="1">
+            <w:hyperlink r:id="rId68" w:history="1">
               <w:r>
                 <w:rPr>
                   <w:rStyle w:val="Hyperlink"/>
@@ -16780,27 +16375,7 @@
                 <w:sz w:val="36"/>
               </w:rPr>
               <w:lastRenderedPageBreak/>
-              <w:t xml:space="preserve">Machine Learning </w:t>
-            </w:r>
-            <w:proofErr w:type="gramStart"/>
-            <w:r>
-              <w:rPr>
-                <w:rFonts w:ascii="IBM Plex Sans" w:hAnsi="IBM Plex Sans"/>
-                <w:b/>
-                <w:color w:val="FFFFFF" w:themeColor="background1"/>
-                <w:sz w:val="36"/>
-              </w:rPr>
-              <w:t>For</w:t>
-            </w:r>
-            <w:proofErr w:type="gramEnd"/>
-            <w:r>
-              <w:rPr>
-                <w:rFonts w:ascii="IBM Plex Sans" w:hAnsi="IBM Plex Sans"/>
-                <w:b/>
-                <w:color w:val="FFFFFF" w:themeColor="background1"/>
-                <w:sz w:val="36"/>
-              </w:rPr>
-              <w:t xml:space="preserve"> Kids  ::  </w:t>
+              <w:t xml:space="preserve">Machine Learning For Kids  ::  </w:t>
             </w:r>
             <w:r>
               <w:rPr>
@@ -17281,7 +16856,7 @@
               </w:rPr>
               <w:t xml:space="preserve">(download from </w:t>
             </w:r>
-            <w:hyperlink r:id="rId70" w:history="1">
+            <w:hyperlink r:id="rId69" w:history="1">
               <w:r>
                 <w:rPr>
                   <w:rStyle w:val="Hyperlink"/>
@@ -17706,7 +17281,7 @@
             </w:tcBorders>
           </w:tcPr>
           <w:p>
-            <w:hyperlink r:id="rId71" w:history="1">
+            <w:hyperlink r:id="rId70" w:history="1">
               <w:r>
                 <w:rPr>
                   <w:rStyle w:val="Hyperlink"/>
@@ -17794,7 +17369,7 @@
             <w:r>
               <w:t xml:space="preserve">A video of the finished app in action is available at </w:t>
             </w:r>
-            <w:hyperlink r:id="rId72" w:history="1">
+            <w:hyperlink r:id="rId71" w:history="1">
               <w:r>
                 <w:rPr>
                   <w:rStyle w:val="Hyperlink"/>
@@ -17811,7 +17386,7 @@
             <w:r>
               <w:t xml:space="preserve">General troubleshooting and help at </w:t>
             </w:r>
-            <w:hyperlink r:id="rId73" w:history="1">
+            <w:hyperlink r:id="rId72" w:history="1">
               <w:r>
                 <w:rPr>
                   <w:rStyle w:val="Hyperlink"/>
@@ -17874,27 +17449,7 @@
                 <w:sz w:val="36"/>
               </w:rPr>
               <w:lastRenderedPageBreak/>
-              <w:t xml:space="preserve">Machine Learning </w:t>
-            </w:r>
-            <w:proofErr w:type="gramStart"/>
-            <w:r>
-              <w:rPr>
-                <w:rFonts w:ascii="IBM Plex Sans" w:hAnsi="IBM Plex Sans"/>
-                <w:b/>
-                <w:color w:val="FFFFFF" w:themeColor="background1"/>
-                <w:sz w:val="36"/>
-              </w:rPr>
-              <w:t>For</w:t>
-            </w:r>
-            <w:proofErr w:type="gramEnd"/>
-            <w:r>
-              <w:rPr>
-                <w:rFonts w:ascii="IBM Plex Sans" w:hAnsi="IBM Plex Sans"/>
-                <w:b/>
-                <w:color w:val="FFFFFF" w:themeColor="background1"/>
-                <w:sz w:val="36"/>
-              </w:rPr>
-              <w:t xml:space="preserve"> Kids  ::  </w:t>
+              <w:t xml:space="preserve">Machine Learning For Kids  ::  </w:t>
             </w:r>
             <w:r>
               <w:rPr>
@@ -18390,7 +17945,7 @@
               </w:rPr>
               <w:t xml:space="preserve">(download from </w:t>
             </w:r>
-            <w:hyperlink r:id="rId74" w:history="1">
+            <w:hyperlink r:id="rId73" w:history="1">
               <w:r>
                 <w:rPr>
                   <w:rStyle w:val="Hyperlink"/>
@@ -18787,7 +18342,7 @@
             </w:tcBorders>
           </w:tcPr>
           <w:p>
-            <w:hyperlink r:id="rId75" w:history="1">
+            <w:hyperlink r:id="rId74" w:history="1">
               <w:r>
                 <w:rPr>
                   <w:rStyle w:val="Hyperlink"/>
@@ -18835,7 +18390,7 @@
             </w:tcBorders>
           </w:tcPr>
           <w:p>
-            <w:hyperlink r:id="rId76" w:history="1">
+            <w:hyperlink r:id="rId75" w:history="1">
               <w:r>
                 <w:rPr>
                   <w:rStyle w:val="Hyperlink"/>
@@ -18990,7 +18545,7 @@
             <w:r>
               <w:t xml:space="preserve">General troubleshooting and help at </w:t>
             </w:r>
-            <w:hyperlink r:id="rId77" w:history="1">
+            <w:hyperlink r:id="rId76" w:history="1">
               <w:r>
                 <w:rPr>
                   <w:rStyle w:val="Hyperlink"/>
@@ -19059,27 +18614,7 @@
                 <w:sz w:val="36"/>
               </w:rPr>
               <w:lastRenderedPageBreak/>
-              <w:t xml:space="preserve">Machine Learning </w:t>
-            </w:r>
-            <w:proofErr w:type="gramStart"/>
-            <w:r>
-              <w:rPr>
-                <w:rFonts w:ascii="IBM Plex Sans" w:hAnsi="IBM Plex Sans"/>
-                <w:b/>
-                <w:color w:val="FFFFFF" w:themeColor="background1"/>
-                <w:sz w:val="36"/>
-              </w:rPr>
-              <w:t>For</w:t>
-            </w:r>
-            <w:proofErr w:type="gramEnd"/>
-            <w:r>
-              <w:rPr>
-                <w:rFonts w:ascii="IBM Plex Sans" w:hAnsi="IBM Plex Sans"/>
-                <w:b/>
-                <w:color w:val="FFFFFF" w:themeColor="background1"/>
-                <w:sz w:val="36"/>
-              </w:rPr>
-              <w:t xml:space="preserve"> Kids  ::  </w:t>
+              <w:t xml:space="preserve">Machine Learning For Kids  ::  </w:t>
             </w:r>
             <w:r>
               <w:rPr>
@@ -19549,7 +19084,7 @@
               </w:rPr>
               <w:t xml:space="preserve">from </w:t>
             </w:r>
-            <w:hyperlink r:id="rId78" w:history="1">
+            <w:hyperlink r:id="rId77" w:history="1">
               <w:r>
                 <w:rPr>
                   <w:rStyle w:val="Hyperlink"/>
@@ -20042,7 +19577,7 @@
             <w:r>
               <w:t xml:space="preserve">General troubleshooting and help at </w:t>
             </w:r>
-            <w:hyperlink r:id="rId79" w:history="1">
+            <w:hyperlink r:id="rId78" w:history="1">
               <w:r>
                 <w:rPr>
                   <w:rStyle w:val="Hyperlink"/>
@@ -20111,27 +19646,7 @@
                 <w:sz w:val="36"/>
               </w:rPr>
               <w:lastRenderedPageBreak/>
-              <w:t xml:space="preserve">Machine Learning </w:t>
-            </w:r>
-            <w:proofErr w:type="gramStart"/>
-            <w:r>
-              <w:rPr>
-                <w:rFonts w:ascii="IBM Plex Sans" w:hAnsi="IBM Plex Sans"/>
-                <w:b/>
-                <w:color w:val="FFFFFF" w:themeColor="background1"/>
-                <w:sz w:val="36"/>
-              </w:rPr>
-              <w:t>For</w:t>
-            </w:r>
-            <w:proofErr w:type="gramEnd"/>
-            <w:r>
-              <w:rPr>
-                <w:rFonts w:ascii="IBM Plex Sans" w:hAnsi="IBM Plex Sans"/>
-                <w:b/>
-                <w:color w:val="FFFFFF" w:themeColor="background1"/>
-                <w:sz w:val="36"/>
-              </w:rPr>
-              <w:t xml:space="preserve"> Kids  ::  </w:t>
+              <w:t xml:space="preserve">Machine Learning For Kids  ::  </w:t>
             </w:r>
             <w:r>
               <w:rPr>
@@ -20578,7 +20093,7 @@
               </w:rPr>
               <w:t xml:space="preserve">(download from </w:t>
             </w:r>
-            <w:hyperlink r:id="rId80" w:history="1">
+            <w:hyperlink r:id="rId79" w:history="1">
               <w:r>
                 <w:rPr>
                   <w:rStyle w:val="Hyperlink"/>
@@ -21013,7 +20528,7 @@
             </w:tcBorders>
           </w:tcPr>
           <w:p>
-            <w:hyperlink r:id="rId81" w:history="1">
+            <w:hyperlink r:id="rId80" w:history="1">
               <w:r>
                 <w:rPr>
                   <w:rStyle w:val="Hyperlink"/>
@@ -21061,7 +20576,7 @@
             </w:tcBorders>
           </w:tcPr>
           <w:p>
-            <w:hyperlink r:id="rId82" w:history="1">
+            <w:hyperlink r:id="rId81" w:history="1">
               <w:r>
                 <w:rPr>
                   <w:rStyle w:val="Hyperlink"/>
@@ -21233,7 +20748,7 @@
             <w:r>
               <w:t xml:space="preserve">General troubleshooting and help at </w:t>
             </w:r>
-            <w:hyperlink r:id="rId83" w:history="1">
+            <w:hyperlink r:id="rId82" w:history="1">
               <w:r>
                 <w:rPr>
                   <w:rStyle w:val="Hyperlink"/>
@@ -21278,27 +20793,7 @@
                 <w:sz w:val="36"/>
               </w:rPr>
               <w:lastRenderedPageBreak/>
-              <w:t xml:space="preserve">Machine Learning </w:t>
-            </w:r>
-            <w:proofErr w:type="gramStart"/>
-            <w:r>
-              <w:rPr>
-                <w:rFonts w:ascii="IBM Plex Sans" w:hAnsi="IBM Plex Sans"/>
-                <w:b/>
-                <w:color w:val="FFFFFF" w:themeColor="background1"/>
-                <w:sz w:val="36"/>
-              </w:rPr>
-              <w:t>For</w:t>
-            </w:r>
-            <w:proofErr w:type="gramEnd"/>
-            <w:r>
-              <w:rPr>
-                <w:rFonts w:ascii="IBM Plex Sans" w:hAnsi="IBM Plex Sans"/>
-                <w:b/>
-                <w:color w:val="FFFFFF" w:themeColor="background1"/>
-                <w:sz w:val="36"/>
-              </w:rPr>
-              <w:t xml:space="preserve"> Kids  ::  </w:t>
+              <w:t xml:space="preserve">Machine Learning For Kids  ::  </w:t>
             </w:r>
             <w:r>
               <w:rPr>
@@ -21702,14 +21197,12 @@
                 <w:b/>
               </w:rPr>
             </w:pPr>
-            <w:proofErr w:type="gramStart"/>
             <w:r>
               <w:rPr>
                 <w:b/>
               </w:rPr>
               <w:t>Print-outs</w:t>
             </w:r>
-            <w:proofErr w:type="gramEnd"/>
           </w:p>
         </w:tc>
         <w:tc>
@@ -21731,7 +21224,7 @@
               </w:rPr>
               <w:t xml:space="preserve">(download from </w:t>
             </w:r>
-            <w:hyperlink r:id="rId84" w:history="1">
+            <w:hyperlink r:id="rId83" w:history="1">
               <w:r>
                 <w:rPr>
                   <w:rStyle w:val="Hyperlink"/>
@@ -22069,7 +21562,7 @@
             </w:tcBorders>
           </w:tcPr>
           <w:p>
-            <w:hyperlink r:id="rId85" w:history="1">
+            <w:hyperlink r:id="rId84" w:history="1">
               <w:r>
                 <w:rPr>
                   <w:rStyle w:val="Hyperlink"/>
@@ -22117,7 +21610,7 @@
             </w:tcBorders>
           </w:tcPr>
           <w:p>
-            <w:hyperlink r:id="rId86" w:history="1">
+            <w:hyperlink r:id="rId85" w:history="1">
               <w:r>
                 <w:rPr>
                   <w:rStyle w:val="Hyperlink"/>
@@ -22240,7 +21733,7 @@
             <w:r>
               <w:t xml:space="preserve">General troubleshooting and help at </w:t>
             </w:r>
-            <w:hyperlink r:id="rId87" w:history="1">
+            <w:hyperlink r:id="rId86" w:history="1">
               <w:r>
                 <w:rPr>
                   <w:rStyle w:val="Hyperlink"/>
@@ -22285,27 +21778,7 @@
                 <w:sz w:val="36"/>
               </w:rPr>
               <w:lastRenderedPageBreak/>
-              <w:t xml:space="preserve">Machine Learning </w:t>
-            </w:r>
-            <w:proofErr w:type="gramStart"/>
-            <w:r>
-              <w:rPr>
-                <w:rFonts w:ascii="IBM Plex Sans" w:hAnsi="IBM Plex Sans"/>
-                <w:b/>
-                <w:color w:val="FFFFFF" w:themeColor="background1"/>
-                <w:sz w:val="36"/>
-              </w:rPr>
-              <w:t>For</w:t>
-            </w:r>
-            <w:proofErr w:type="gramEnd"/>
-            <w:r>
-              <w:rPr>
-                <w:rFonts w:ascii="IBM Plex Sans" w:hAnsi="IBM Plex Sans"/>
-                <w:b/>
-                <w:color w:val="FFFFFF" w:themeColor="background1"/>
-                <w:sz w:val="36"/>
-              </w:rPr>
-              <w:t xml:space="preserve"> Kids  ::  </w:t>
+              <w:t xml:space="preserve">Machine Learning For Kids  ::  </w:t>
             </w:r>
             <w:r>
               <w:rPr>
@@ -22759,14 +22232,12 @@
                 <w:b/>
               </w:rPr>
             </w:pPr>
-            <w:proofErr w:type="gramStart"/>
             <w:r>
               <w:rPr>
                 <w:b/>
               </w:rPr>
               <w:t>Print-outs</w:t>
             </w:r>
-            <w:proofErr w:type="gramEnd"/>
           </w:p>
         </w:tc>
         <w:tc>
@@ -22788,7 +22259,7 @@
               </w:rPr>
               <w:t xml:space="preserve">(download from </w:t>
             </w:r>
-            <w:hyperlink r:id="rId88" w:history="1">
+            <w:hyperlink r:id="rId87" w:history="1">
               <w:r>
                 <w:rPr>
                   <w:rStyle w:val="Hyperlink"/>
@@ -23213,7 +22684,7 @@
             </w:tcBorders>
           </w:tcPr>
           <w:p>
-            <w:hyperlink r:id="rId89" w:history="1">
+            <w:hyperlink r:id="rId88" w:history="1">
               <w:r>
                 <w:rPr>
                   <w:rStyle w:val="Hyperlink"/>
@@ -23301,7 +22772,7 @@
             <w:r>
               <w:t xml:space="preserve">A video of the finished app in action is available at </w:t>
             </w:r>
-            <w:hyperlink r:id="rId90" w:history="1">
+            <w:hyperlink r:id="rId89" w:history="1">
               <w:r>
                 <w:rPr>
                   <w:rStyle w:val="Hyperlink"/>
@@ -23318,7 +22789,7 @@
             <w:r>
               <w:t xml:space="preserve">General troubleshooting and help at </w:t>
             </w:r>
-            <w:hyperlink r:id="rId91" w:history="1">
+            <w:hyperlink r:id="rId90" w:history="1">
               <w:r>
                 <w:rPr>
                   <w:rStyle w:val="Hyperlink"/>
@@ -23381,27 +22852,7 @@
                 <w:sz w:val="36"/>
               </w:rPr>
               <w:lastRenderedPageBreak/>
-              <w:t xml:space="preserve">Machine Learning </w:t>
-            </w:r>
-            <w:proofErr w:type="gramStart"/>
-            <w:r>
-              <w:rPr>
-                <w:rFonts w:ascii="IBM Plex Sans" w:hAnsi="IBM Plex Sans"/>
-                <w:b/>
-                <w:color w:val="FFFFFF" w:themeColor="background1"/>
-                <w:sz w:val="36"/>
-              </w:rPr>
-              <w:t>For</w:t>
-            </w:r>
-            <w:proofErr w:type="gramEnd"/>
-            <w:r>
-              <w:rPr>
-                <w:rFonts w:ascii="IBM Plex Sans" w:hAnsi="IBM Plex Sans"/>
-                <w:b/>
-                <w:color w:val="FFFFFF" w:themeColor="background1"/>
-                <w:sz w:val="36"/>
-              </w:rPr>
-              <w:t xml:space="preserve"> Kids  ::  </w:t>
+              <w:t xml:space="preserve">Machine Learning For Kids  ::  </w:t>
             </w:r>
             <w:r>
               <w:rPr>
@@ -23699,15 +23150,7 @@
               <w:t xml:space="preserve">Students will </w:t>
             </w:r>
             <w:r>
-              <w:t xml:space="preserve">use a library or book retailer website to collect photos of book </w:t>
-            </w:r>
-            <w:proofErr w:type="gramStart"/>
-            <w:r>
-              <w:t>covers, and</w:t>
-            </w:r>
-            <w:proofErr w:type="gramEnd"/>
-            <w:r>
-              <w:t xml:space="preserve"> use these to </w:t>
+              <w:t xml:space="preserve">use a library or book retailer website to collect photos of book covers, and use these to </w:t>
             </w:r>
             <w:r>
               <w:t xml:space="preserve">train a machine learning model to recognise </w:t>
@@ -23881,7 +23324,7 @@
               </w:rPr>
               <w:t xml:space="preserve">(download from </w:t>
             </w:r>
-            <w:hyperlink r:id="rId92" w:history="1">
+            <w:hyperlink r:id="rId91" w:history="1">
               <w:r>
                 <w:rPr>
                   <w:rStyle w:val="Hyperlink"/>
@@ -24193,15 +23636,7 @@
               <w:ind w:left="455" w:hanging="425"/>
             </w:pPr>
             <w:r>
-              <w:t xml:space="preserve">A beginner level version of the worksheet is available that skips the bit where the machine learning model performance is compared with a </w:t>
-            </w:r>
-            <w:proofErr w:type="gramStart"/>
-            <w:r>
-              <w:t>person’s</w:t>
-            </w:r>
-            <w:proofErr w:type="gramEnd"/>
-            <w:r>
-              <w:t>.</w:t>
+              <w:t>A beginner level version of the worksheet is available that skips the bit where the machine learning model performance is compared with a person’s.</w:t>
             </w:r>
           </w:p>
           <w:p>
@@ -24282,7 +23717,7 @@
             <w:r>
               <w:t xml:space="preserve">General troubleshooting and help at </w:t>
             </w:r>
-            <w:hyperlink r:id="rId93" w:history="1">
+            <w:hyperlink r:id="rId92" w:history="1">
               <w:r>
                 <w:rPr>
                   <w:rStyle w:val="Hyperlink"/>
@@ -24346,27 +23781,7 @@
                 <w:sz w:val="36"/>
               </w:rPr>
               <w:lastRenderedPageBreak/>
-              <w:t xml:space="preserve">Machine Learning </w:t>
-            </w:r>
-            <w:proofErr w:type="gramStart"/>
-            <w:r>
-              <w:rPr>
-                <w:rFonts w:ascii="IBM Plex Sans" w:hAnsi="IBM Plex Sans"/>
-                <w:b/>
-                <w:color w:val="FFFFFF" w:themeColor="background1"/>
-                <w:sz w:val="36"/>
-              </w:rPr>
-              <w:t>For</w:t>
-            </w:r>
-            <w:proofErr w:type="gramEnd"/>
-            <w:r>
-              <w:rPr>
-                <w:rFonts w:ascii="IBM Plex Sans" w:hAnsi="IBM Plex Sans"/>
-                <w:b/>
-                <w:color w:val="FFFFFF" w:themeColor="background1"/>
-                <w:sz w:val="36"/>
-              </w:rPr>
-              <w:t xml:space="preserve"> Kids  ::  </w:t>
+              <w:t xml:space="preserve">Machine Learning For Kids  ::  </w:t>
             </w:r>
             <w:r>
               <w:rPr>
@@ -24787,7 +24202,7 @@
               </w:rPr>
               <w:t xml:space="preserve">(download from </w:t>
             </w:r>
-            <w:hyperlink r:id="rId94" w:history="1">
+            <w:hyperlink r:id="rId93" w:history="1">
               <w:r>
                 <w:rPr>
                   <w:rStyle w:val="Hyperlink"/>
@@ -25167,7 +24582,7 @@
             <w:r>
               <w:t xml:space="preserve">General troubleshooting and help at </w:t>
             </w:r>
-            <w:hyperlink r:id="rId95" w:history="1">
+            <w:hyperlink r:id="rId94" w:history="1">
               <w:r>
                 <w:rPr>
                   <w:rStyle w:val="Hyperlink"/>
@@ -25212,27 +24627,7 @@
                 <w:sz w:val="36"/>
               </w:rPr>
               <w:lastRenderedPageBreak/>
-              <w:t xml:space="preserve">Machine Learning </w:t>
-            </w:r>
-            <w:proofErr w:type="gramStart"/>
-            <w:r>
-              <w:rPr>
-                <w:rFonts w:ascii="IBM Plex Sans" w:hAnsi="IBM Plex Sans"/>
-                <w:b/>
-                <w:color w:val="FFFFFF" w:themeColor="background1"/>
-                <w:sz w:val="36"/>
-              </w:rPr>
-              <w:t>For</w:t>
-            </w:r>
-            <w:proofErr w:type="gramEnd"/>
-            <w:r>
-              <w:rPr>
-                <w:rFonts w:ascii="IBM Plex Sans" w:hAnsi="IBM Plex Sans"/>
-                <w:b/>
-                <w:color w:val="FFFFFF" w:themeColor="background1"/>
-                <w:sz w:val="36"/>
-              </w:rPr>
-              <w:t xml:space="preserve"> Kids  ::  </w:t>
+              <w:t xml:space="preserve">Machine Learning For Kids  ::  </w:t>
             </w:r>
             <w:r>
               <w:rPr>
@@ -25647,14 +25042,12 @@
                 <w:b/>
               </w:rPr>
             </w:pPr>
-            <w:proofErr w:type="gramStart"/>
             <w:r>
               <w:rPr>
                 <w:b/>
               </w:rPr>
               <w:t>Print-outs</w:t>
             </w:r>
-            <w:proofErr w:type="gramEnd"/>
           </w:p>
         </w:tc>
         <w:tc>
@@ -25677,7 +25070,7 @@
               </w:rPr>
               <w:t xml:space="preserve">(download from </w:t>
             </w:r>
-            <w:hyperlink r:id="rId96" w:history="1">
+            <w:hyperlink r:id="rId95" w:history="1">
               <w:r>
                 <w:rPr>
                   <w:rStyle w:val="Hyperlink"/>
@@ -25741,11 +25134,9 @@
             <w:gridSpan w:val="2"/>
           </w:tcPr>
           <w:p>
-            <w:proofErr w:type="gramStart"/>
             <w:r>
               <w:t>Web-cam</w:t>
             </w:r>
-            <w:proofErr w:type="gramEnd"/>
           </w:p>
         </w:tc>
       </w:tr>
@@ -26109,7 +25500,7 @@
             </w:tcBorders>
           </w:tcPr>
           <w:p>
-            <w:hyperlink r:id="rId97" w:history="1">
+            <w:hyperlink r:id="rId96" w:history="1">
               <w:r>
                 <w:rPr>
                   <w:rStyle w:val="Hyperlink"/>
@@ -26158,7 +25549,7 @@
             </w:tcBorders>
           </w:tcPr>
           <w:p>
-            <w:hyperlink r:id="rId98" w:history="1">
+            <w:hyperlink r:id="rId97" w:history="1">
               <w:r>
                 <w:rPr>
                   <w:rStyle w:val="Hyperlink"/>
@@ -26268,7 +25659,7 @@
             <w:r>
               <w:t xml:space="preserve">General troubleshooting and help at </w:t>
             </w:r>
-            <w:hyperlink r:id="rId99" w:history="1">
+            <w:hyperlink r:id="rId98" w:history="1">
               <w:r>
                 <w:rPr>
                   <w:rStyle w:val="Hyperlink"/>
@@ -26313,9 +25704,8 @@
                 <w:sz w:val="36"/>
               </w:rPr>
               <w:lastRenderedPageBreak/>
-              <w:t xml:space="preserve">Machine Learning </w:t>
-            </w:r>
-            <w:proofErr w:type="gramStart"/>
+              <w:t xml:space="preserve">Machine Learning For Kids  ::  </w:t>
+            </w:r>
             <w:r>
               <w:rPr>
                 <w:rFonts w:ascii="IBM Plex Sans" w:hAnsi="IBM Plex Sans"/>
@@ -26323,9 +25713,8 @@
                 <w:color w:val="FFFFFF" w:themeColor="background1"/>
                 <w:sz w:val="36"/>
               </w:rPr>
-              <w:t>For</w:t>
-            </w:r>
-            <w:proofErr w:type="gramEnd"/>
+              <w:t>Teachers’</w:t>
+            </w:r>
             <w:r>
               <w:rPr>
                 <w:rFonts w:ascii="IBM Plex Sans" w:hAnsi="IBM Plex Sans"/>
@@ -26333,24 +25722,6 @@
                 <w:color w:val="FFFFFF" w:themeColor="background1"/>
                 <w:sz w:val="36"/>
               </w:rPr>
-              <w:t xml:space="preserve"> Kids  ::  </w:t>
-            </w:r>
-            <w:r>
-              <w:rPr>
-                <w:rFonts w:ascii="IBM Plex Sans" w:hAnsi="IBM Plex Sans"/>
-                <w:b/>
-                <w:color w:val="FFFFFF" w:themeColor="background1"/>
-                <w:sz w:val="36"/>
-              </w:rPr>
-              <w:t>Teachers’</w:t>
-            </w:r>
-            <w:r>
-              <w:rPr>
-                <w:rFonts w:ascii="IBM Plex Sans" w:hAnsi="IBM Plex Sans"/>
-                <w:b/>
-                <w:color w:val="FFFFFF" w:themeColor="background1"/>
-                <w:sz w:val="36"/>
-              </w:rPr>
               <w:t xml:space="preserve"> notes</w:t>
             </w:r>
           </w:p>
@@ -26418,10 +25789,7 @@
           </w:tcPr>
           <w:p>
             <w:r>
-              <w:t xml:space="preserve">Train a computer to </w:t>
-            </w:r>
-            <w:r>
-              <w:t>predict when you describe a glass as half-full or half-empty.</w:t>
+              <w:t>Train a computer to predict when you describe a glass as half-full or half-empty.</w:t>
             </w:r>
           </w:p>
           <w:p/>
@@ -26601,13 +25969,7 @@
           </w:tcPr>
           <w:p>
             <w:r>
-              <w:t xml:space="preserve">Students train a model by playing a game in Scratch. The machine learning model will be trained based on how they play. </w:t>
-            </w:r>
-            <w:r>
-              <w:t>They will see what the computer learns about their answers.</w:t>
-            </w:r>
-            <w:r>
-              <w:t xml:space="preserve"> </w:t>
+              <w:t xml:space="preserve">Students train a model by playing a game in Scratch. The machine learning model will be trained based on how they play. They will see what the computer learns about their answers. </w:t>
             </w:r>
           </w:p>
         </w:tc>
@@ -26728,14 +26090,12 @@
                 <w:b/>
               </w:rPr>
             </w:pPr>
-            <w:proofErr w:type="gramStart"/>
             <w:r>
               <w:rPr>
                 <w:b/>
               </w:rPr>
               <w:t>Print-outs</w:t>
             </w:r>
-            <w:proofErr w:type="gramEnd"/>
           </w:p>
         </w:tc>
         <w:tc>
@@ -26758,7 +26118,7 @@
               </w:rPr>
               <w:t xml:space="preserve">(download from </w:t>
             </w:r>
-            <w:hyperlink r:id="rId100" w:history="1">
+            <w:hyperlink r:id="rId99" w:history="1">
               <w:r>
                 <w:rPr>
                   <w:rStyle w:val="Hyperlink"/>
@@ -27099,7 +26459,7 @@
             </w:tcBorders>
           </w:tcPr>
           <w:p>
-            <w:hyperlink r:id="rId101" w:history="1">
+            <w:hyperlink r:id="rId100" w:history="1">
               <w:r>
                 <w:rPr>
                   <w:rStyle w:val="Hyperlink"/>
@@ -27148,7 +26508,7 @@
             </w:tcBorders>
           </w:tcPr>
           <w:p>
-            <w:hyperlink r:id="rId102" w:history="1">
+            <w:hyperlink r:id="rId101" w:history="1">
               <w:r>
                 <w:rPr>
                   <w:rStyle w:val="Hyperlink"/>
@@ -27254,13 +26614,7 @@
               <w:t>.</w:t>
             </w:r>
             <w:r>
-              <w:t xml:space="preserve"> Make it more complex for older students by encouraging them to invent their own projects. For example, they could make the project using more than two training buckets (e.g. train it to classify liquid amounts as </w:t>
-            </w:r>
-            <w:r>
-              <w:t>“nearly empty”, “half empty”, “half full”, “nearly full”</w:t>
-            </w:r>
-            <w:r>
-              <w:t xml:space="preserve">). </w:t>
+              <w:t xml:space="preserve"> Make it more complex for older students by encouraging them to invent their own projects. For example, they could make the project using more than two training buckets (e.g. train it to classify liquid amounts as “nearly empty”, “half empty”, “half full”, “nearly full”). </w:t>
             </w:r>
           </w:p>
           <w:p>
@@ -27273,10 +26627,7 @@
               <w:ind w:left="455" w:hanging="425"/>
             </w:pPr>
             <w:r>
-              <w:t xml:space="preserve">For a more complex project, encourage students to consider the psychology behind how people answer the “glass is half full” question. There is room for a wide range of variables besides the amount of liquid, such as glass shape, liquid colour, etc. </w:t>
-            </w:r>
-            <w:r>
-              <w:t xml:space="preserve">      </w:t>
+              <w:t xml:space="preserve">For a more complex project, encourage students to consider the psychology behind how people answer the “glass is half full” question. There is room for a wide range of variables besides the amount of liquid, such as glass shape, liquid colour, etc.       </w:t>
             </w:r>
           </w:p>
           <w:p/>
@@ -27284,7 +26635,7 @@
             <w:r>
               <w:t xml:space="preserve">General troubleshooting and help at </w:t>
             </w:r>
-            <w:hyperlink r:id="rId103" w:history="1">
+            <w:hyperlink r:id="rId102" w:history="1">
               <w:r>
                 <w:rPr>
                   <w:rStyle w:val="Hyperlink"/>
@@ -27328,27 +26679,7 @@
                 <w:sz w:val="36"/>
               </w:rPr>
               <w:lastRenderedPageBreak/>
-              <w:t xml:space="preserve">Machine Learning </w:t>
-            </w:r>
-            <w:proofErr w:type="gramStart"/>
-            <w:r>
-              <w:rPr>
-                <w:rFonts w:ascii="IBM Plex Sans" w:hAnsi="IBM Plex Sans"/>
-                <w:b/>
-                <w:color w:val="FFFFFF" w:themeColor="background1"/>
-                <w:sz w:val="36"/>
-              </w:rPr>
-              <w:t>For</w:t>
-            </w:r>
-            <w:proofErr w:type="gramEnd"/>
-            <w:r>
-              <w:rPr>
-                <w:rFonts w:ascii="IBM Plex Sans" w:hAnsi="IBM Plex Sans"/>
-                <w:b/>
-                <w:color w:val="FFFFFF" w:themeColor="background1"/>
-                <w:sz w:val="36"/>
-              </w:rPr>
-              <w:t xml:space="preserve"> Kids  ::  </w:t>
+              <w:t xml:space="preserve">Machine Learning For Kids  ::  </w:t>
             </w:r>
             <w:r>
               <w:rPr>
@@ -27810,14 +27141,12 @@
                 <w:b/>
               </w:rPr>
             </w:pPr>
-            <w:proofErr w:type="gramStart"/>
             <w:r>
               <w:rPr>
                 <w:b/>
               </w:rPr>
               <w:t>Print-outs</w:t>
             </w:r>
-            <w:proofErr w:type="gramEnd"/>
           </w:p>
         </w:tc>
         <w:tc>
@@ -27840,7 +27169,7 @@
               </w:rPr>
               <w:t xml:space="preserve">(download from </w:t>
             </w:r>
-            <w:hyperlink r:id="rId104" w:history="1">
+            <w:hyperlink r:id="rId103" w:history="1">
               <w:r>
                 <w:rPr>
                   <w:rStyle w:val="Hyperlink"/>
@@ -28269,7 +27598,7 @@
             </w:tcBorders>
           </w:tcPr>
           <w:p>
-            <w:hyperlink r:id="rId105" w:history="1">
+            <w:hyperlink r:id="rId104" w:history="1">
               <w:r>
                 <w:rPr>
                   <w:rStyle w:val="Hyperlink"/>
@@ -28358,7 +27687,7 @@
             <w:r>
               <w:t xml:space="preserve">A video of the finished app in action is available at </w:t>
             </w:r>
-            <w:hyperlink r:id="rId106" w:history="1">
+            <w:hyperlink r:id="rId105" w:history="1">
               <w:r>
                 <w:rPr>
                   <w:rStyle w:val="Hyperlink"/>
@@ -28375,7 +27704,7 @@
             <w:r>
               <w:t xml:space="preserve">General troubleshooting and help at </w:t>
             </w:r>
-            <w:hyperlink r:id="rId107" w:history="1">
+            <w:hyperlink r:id="rId106" w:history="1">
               <w:r>
                 <w:rPr>
                   <w:rStyle w:val="Hyperlink"/>
@@ -28438,27 +27767,7 @@
                 <w:sz w:val="36"/>
               </w:rPr>
               <w:lastRenderedPageBreak/>
-              <w:t xml:space="preserve">Machine Learning </w:t>
-            </w:r>
-            <w:proofErr w:type="gramStart"/>
-            <w:r>
-              <w:rPr>
-                <w:rFonts w:ascii="IBM Plex Sans" w:hAnsi="IBM Plex Sans"/>
-                <w:b/>
-                <w:color w:val="FFFFFF" w:themeColor="background1"/>
-                <w:sz w:val="36"/>
-              </w:rPr>
-              <w:t>For</w:t>
-            </w:r>
-            <w:proofErr w:type="gramEnd"/>
-            <w:r>
-              <w:rPr>
-                <w:rFonts w:ascii="IBM Plex Sans" w:hAnsi="IBM Plex Sans"/>
-                <w:b/>
-                <w:color w:val="FFFFFF" w:themeColor="background1"/>
-                <w:sz w:val="36"/>
-              </w:rPr>
-              <w:t xml:space="preserve"> Kids  ::  </w:t>
+              <w:t xml:space="preserve">Machine Learning For Kids  ::  </w:t>
             </w:r>
             <w:r>
               <w:rPr>
@@ -28972,7 +28281,7 @@
               </w:rPr>
               <w:t xml:space="preserve">(download from </w:t>
             </w:r>
-            <w:hyperlink r:id="rId108" w:history="1">
+            <w:hyperlink r:id="rId107" w:history="1">
               <w:r>
                 <w:rPr>
                   <w:rStyle w:val="Hyperlink"/>
@@ -29310,7 +28619,7 @@
             </w:tcBorders>
           </w:tcPr>
           <w:p>
-            <w:hyperlink r:id="rId109" w:history="1">
+            <w:hyperlink r:id="rId108" w:history="1">
               <w:r>
                 <w:rPr>
                   <w:rStyle w:val="Hyperlink"/>
@@ -29358,7 +28667,7 @@
             </w:tcBorders>
           </w:tcPr>
           <w:p>
-            <w:hyperlink r:id="rId110" w:history="1">
+            <w:hyperlink r:id="rId109" w:history="1">
               <w:r>
                 <w:rPr>
                   <w:rStyle w:val="Hyperlink"/>
@@ -29458,7 +28767,7 @@
             <w:r>
               <w:t xml:space="preserve">General troubleshooting and help at </w:t>
             </w:r>
-            <w:hyperlink r:id="rId111" w:history="1">
+            <w:hyperlink r:id="rId110" w:history="1">
               <w:r>
                 <w:rPr>
                   <w:rStyle w:val="Hyperlink"/>
@@ -29503,27 +28812,7 @@
                 <w:sz w:val="36"/>
               </w:rPr>
               <w:lastRenderedPageBreak/>
-              <w:t xml:space="preserve">Machine Learning </w:t>
-            </w:r>
-            <w:proofErr w:type="gramStart"/>
-            <w:r>
-              <w:rPr>
-                <w:rFonts w:ascii="IBM Plex Sans" w:hAnsi="IBM Plex Sans"/>
-                <w:b/>
-                <w:color w:val="FFFFFF" w:themeColor="background1"/>
-                <w:sz w:val="36"/>
-              </w:rPr>
-              <w:t>For</w:t>
-            </w:r>
-            <w:proofErr w:type="gramEnd"/>
-            <w:r>
-              <w:rPr>
-                <w:rFonts w:ascii="IBM Plex Sans" w:hAnsi="IBM Plex Sans"/>
-                <w:b/>
-                <w:color w:val="FFFFFF" w:themeColor="background1"/>
-                <w:sz w:val="36"/>
-              </w:rPr>
-              <w:t xml:space="preserve"> Kids  ::  </w:t>
+              <w:t xml:space="preserve">Machine Learning For Kids  ::  </w:t>
             </w:r>
             <w:r>
               <w:rPr>
@@ -29923,14 +29212,12 @@
                 <w:b/>
               </w:rPr>
             </w:pPr>
-            <w:proofErr w:type="gramStart"/>
             <w:r>
               <w:rPr>
                 <w:b/>
               </w:rPr>
               <w:t>Print-outs</w:t>
             </w:r>
-            <w:proofErr w:type="gramEnd"/>
           </w:p>
         </w:tc>
         <w:tc>
@@ -29952,7 +29239,7 @@
               </w:rPr>
               <w:t xml:space="preserve">(download from </w:t>
             </w:r>
-            <w:hyperlink r:id="rId112" w:history="1">
+            <w:hyperlink r:id="rId111" w:history="1">
               <w:r>
                 <w:rPr>
                   <w:rStyle w:val="Hyperlink"/>
@@ -30290,7 +29577,7 @@
             </w:tcBorders>
           </w:tcPr>
           <w:p>
-            <w:hyperlink r:id="rId113" w:history="1">
+            <w:hyperlink r:id="rId112" w:history="1">
               <w:r>
                 <w:rPr>
                   <w:rStyle w:val="Hyperlink"/>
@@ -30338,7 +29625,7 @@
             </w:tcBorders>
           </w:tcPr>
           <w:p>
-            <w:hyperlink r:id="rId114" w:history="1">
+            <w:hyperlink r:id="rId113" w:history="1">
               <w:r>
                 <w:rPr>
                   <w:rStyle w:val="Hyperlink"/>
@@ -30411,15 +29698,7 @@
               <w:ind w:left="455" w:hanging="425"/>
             </w:pPr>
             <w:r>
-              <w:t xml:space="preserve">The sample code is available on </w:t>
-            </w:r>
-            <w:proofErr w:type="gramStart"/>
-            <w:r>
-              <w:t>GitHub</w:t>
-            </w:r>
-            <w:proofErr w:type="gramEnd"/>
-            <w:r>
-              <w:t xml:space="preserve"> but you might find it easier to provide the code for your students</w:t>
+              <w:t>The sample code is available on GitHub but you might find it easier to provide the code for your students</w:t>
             </w:r>
           </w:p>
           <w:p>
@@ -30512,7 +29791,7 @@
             <w:r>
               <w:t xml:space="preserve">General troubleshooting and help at </w:t>
             </w:r>
-            <w:hyperlink r:id="rId115" w:history="1">
+            <w:hyperlink r:id="rId114" w:history="1">
               <w:r>
                 <w:rPr>
                   <w:rStyle w:val="Hyperlink"/>
@@ -30571,27 +29850,7 @@
                 <w:sz w:val="36"/>
               </w:rPr>
               <w:lastRenderedPageBreak/>
-              <w:t xml:space="preserve">Machine Learning </w:t>
-            </w:r>
-            <w:proofErr w:type="gramStart"/>
-            <w:r>
-              <w:rPr>
-                <w:rFonts w:ascii="IBM Plex Sans" w:hAnsi="IBM Plex Sans"/>
-                <w:b/>
-                <w:color w:val="FFFFFF" w:themeColor="background1"/>
-                <w:sz w:val="36"/>
-              </w:rPr>
-              <w:t>For</w:t>
-            </w:r>
-            <w:proofErr w:type="gramEnd"/>
-            <w:r>
-              <w:rPr>
-                <w:rFonts w:ascii="IBM Plex Sans" w:hAnsi="IBM Plex Sans"/>
-                <w:b/>
-                <w:color w:val="FFFFFF" w:themeColor="background1"/>
-                <w:sz w:val="36"/>
-              </w:rPr>
-              <w:t xml:space="preserve"> Kids  ::  </w:t>
+              <w:t xml:space="preserve">Machine Learning For Kids  ::  </w:t>
             </w:r>
             <w:r>
               <w:rPr>
@@ -30984,14 +30243,12 @@
                 <w:b/>
               </w:rPr>
             </w:pPr>
-            <w:proofErr w:type="gramStart"/>
             <w:r>
               <w:rPr>
                 <w:b/>
               </w:rPr>
               <w:t>Print-outs</w:t>
             </w:r>
-            <w:proofErr w:type="gramEnd"/>
           </w:p>
         </w:tc>
         <w:tc>
@@ -31013,7 +30270,7 @@
               </w:rPr>
               <w:t xml:space="preserve">(download from </w:t>
             </w:r>
-            <w:hyperlink r:id="rId116" w:history="1">
+            <w:hyperlink r:id="rId115" w:history="1">
               <w:r>
                 <w:rPr>
                   <w:rStyle w:val="Hyperlink"/>
@@ -31330,7 +30587,7 @@
             <w:r>
               <w:t xml:space="preserve">General troubleshooting and help at </w:t>
             </w:r>
-            <w:hyperlink r:id="rId117" w:history="1">
+            <w:hyperlink r:id="rId116" w:history="1">
               <w:r>
                 <w:rPr>
                   <w:rStyle w:val="Hyperlink"/>
@@ -31393,27 +30650,7 @@
                 <w:sz w:val="36"/>
               </w:rPr>
               <w:lastRenderedPageBreak/>
-              <w:t xml:space="preserve">Machine Learning </w:t>
-            </w:r>
-            <w:proofErr w:type="gramStart"/>
-            <w:r>
-              <w:rPr>
-                <w:rFonts w:ascii="IBM Plex Sans" w:hAnsi="IBM Plex Sans"/>
-                <w:b/>
-                <w:color w:val="FFFFFF" w:themeColor="background1"/>
-                <w:sz w:val="36"/>
-              </w:rPr>
-              <w:t>For</w:t>
-            </w:r>
-            <w:proofErr w:type="gramEnd"/>
-            <w:r>
-              <w:rPr>
-                <w:rFonts w:ascii="IBM Plex Sans" w:hAnsi="IBM Plex Sans"/>
-                <w:b/>
-                <w:color w:val="FFFFFF" w:themeColor="background1"/>
-                <w:sz w:val="36"/>
-              </w:rPr>
-              <w:t xml:space="preserve"> Kids  ::  </w:t>
+              <w:t xml:space="preserve">Machine Learning For Kids  ::  </w:t>
             </w:r>
             <w:r>
               <w:rPr>
@@ -31625,21 +30862,7 @@
               <w:rPr>
                 <w:sz w:val="22"/>
               </w:rPr>
-              <w:t xml:space="preserve">Most of it is provided in a starter project </w:t>
-            </w:r>
-            <w:proofErr w:type="gramStart"/>
-            <w:r>
-              <w:rPr>
-                <w:sz w:val="22"/>
-              </w:rPr>
-              <w:t>file, but</w:t>
-            </w:r>
-            <w:proofErr w:type="gramEnd"/>
-            <w:r>
-              <w:rPr>
-                <w:sz w:val="22"/>
-              </w:rPr>
-              <w:t xml:space="preserve"> finding the right places to make changes needs care. </w:t>
+              <w:t xml:space="preserve">Most of it is provided in a starter project file, but finding the right places to make changes needs care. </w:t>
             </w:r>
           </w:p>
         </w:tc>
@@ -31879,7 +31102,7 @@
               </w:rPr>
               <w:t xml:space="preserve">(download from </w:t>
             </w:r>
-            <w:hyperlink r:id="rId118" w:history="1">
+            <w:hyperlink r:id="rId117" w:history="1">
               <w:r>
                 <w:rPr>
                   <w:rStyle w:val="Hyperlink"/>
@@ -32220,7 +31443,7 @@
             </w:tcBorders>
           </w:tcPr>
           <w:p>
-            <w:hyperlink r:id="rId119" w:history="1">
+            <w:hyperlink r:id="rId118" w:history="1">
               <w:r>
                 <w:rPr>
                   <w:rStyle w:val="Hyperlink"/>
@@ -32269,7 +31492,7 @@
             </w:tcBorders>
           </w:tcPr>
           <w:p>
-            <w:hyperlink r:id="rId120" w:history="1">
+            <w:hyperlink r:id="rId119" w:history="1">
               <w:r>
                 <w:rPr>
                   <w:rStyle w:val="Hyperlink"/>
@@ -32388,7 +31611,7 @@
             <w:r>
               <w:t xml:space="preserve">General troubleshooting and help at </w:t>
             </w:r>
-            <w:hyperlink r:id="rId121" w:history="1">
+            <w:hyperlink r:id="rId120" w:history="1">
               <w:r>
                 <w:rPr>
                   <w:rStyle w:val="Hyperlink"/>
@@ -32452,27 +31675,7 @@
                 <w:sz w:val="36"/>
               </w:rPr>
               <w:lastRenderedPageBreak/>
-              <w:t xml:space="preserve">Machine Learning </w:t>
-            </w:r>
-            <w:proofErr w:type="gramStart"/>
-            <w:r>
-              <w:rPr>
-                <w:rFonts w:ascii="IBM Plex Sans" w:hAnsi="IBM Plex Sans"/>
-                <w:b/>
-                <w:color w:val="FFFFFF" w:themeColor="background1"/>
-                <w:sz w:val="36"/>
-              </w:rPr>
-              <w:t>For</w:t>
-            </w:r>
-            <w:proofErr w:type="gramEnd"/>
-            <w:r>
-              <w:rPr>
-                <w:rFonts w:ascii="IBM Plex Sans" w:hAnsi="IBM Plex Sans"/>
-                <w:b/>
-                <w:color w:val="FFFFFF" w:themeColor="background1"/>
-                <w:sz w:val="36"/>
-              </w:rPr>
-              <w:t xml:space="preserve"> Kids  ::  </w:t>
+              <w:t xml:space="preserve">Machine Learning For Kids  ::  </w:t>
             </w:r>
             <w:r>
               <w:rPr>
@@ -32914,7 +32117,7 @@
               </w:rPr>
               <w:t xml:space="preserve">(download from </w:t>
             </w:r>
-            <w:hyperlink r:id="rId122" w:history="1">
+            <w:hyperlink r:id="rId121" w:history="1">
               <w:r>
                 <w:rPr>
                   <w:rStyle w:val="Hyperlink"/>
@@ -33115,7 +32318,7 @@
               </w:rPr>
               <w:t xml:space="preserve">more detail at: </w:t>
             </w:r>
-            <w:hyperlink r:id="rId123" w:history="1">
+            <w:hyperlink r:id="rId122" w:history="1">
               <w:r>
                 <w:rPr>
                   <w:rStyle w:val="Hyperlink"/>
@@ -33328,7 +32531,7 @@
             </w:tcBorders>
           </w:tcPr>
           <w:p>
-            <w:hyperlink r:id="rId124" w:history="1">
+            <w:hyperlink r:id="rId123" w:history="1">
               <w:r>
                 <w:rPr>
                   <w:rStyle w:val="Hyperlink"/>
@@ -33377,7 +32580,7 @@
             </w:tcBorders>
           </w:tcPr>
           <w:p>
-            <w:hyperlink r:id="rId125" w:history="1">
+            <w:hyperlink r:id="rId124" w:history="1">
               <w:r>
                 <w:rPr>
                   <w:rStyle w:val="Hyperlink"/>
@@ -33502,7 +32705,7 @@
             <w:r>
               <w:t xml:space="preserve">General troubleshooting and help at </w:t>
             </w:r>
-            <w:hyperlink r:id="rId126" w:history="1">
+            <w:hyperlink r:id="rId125" w:history="1">
               <w:r>
                 <w:rPr>
                   <w:rStyle w:val="Hyperlink"/>
@@ -33547,27 +32750,7 @@
                 <w:sz w:val="36"/>
               </w:rPr>
               <w:lastRenderedPageBreak/>
-              <w:t xml:space="preserve">Machine Learning </w:t>
-            </w:r>
-            <w:proofErr w:type="gramStart"/>
-            <w:r>
-              <w:rPr>
-                <w:rFonts w:ascii="IBM Plex Sans" w:hAnsi="IBM Plex Sans"/>
-                <w:b/>
-                <w:color w:val="FFFFFF" w:themeColor="background1"/>
-                <w:sz w:val="36"/>
-              </w:rPr>
-              <w:t>For</w:t>
-            </w:r>
-            <w:proofErr w:type="gramEnd"/>
-            <w:r>
-              <w:rPr>
-                <w:rFonts w:ascii="IBM Plex Sans" w:hAnsi="IBM Plex Sans"/>
-                <w:b/>
-                <w:color w:val="FFFFFF" w:themeColor="background1"/>
-                <w:sz w:val="36"/>
-              </w:rPr>
-              <w:t xml:space="preserve"> Kids  ::  </w:t>
+              <w:t xml:space="preserve">Machine Learning For Kids  ::  </w:t>
             </w:r>
             <w:r>
               <w:rPr>
@@ -33796,21 +32979,7 @@
               <w:rPr>
                 <w:sz w:val="22"/>
               </w:rPr>
-              <w:t xml:space="preserve">Most of it is provided in a starter project </w:t>
-            </w:r>
-            <w:proofErr w:type="gramStart"/>
-            <w:r>
-              <w:rPr>
-                <w:sz w:val="22"/>
-              </w:rPr>
-              <w:t>file, but</w:t>
-            </w:r>
-            <w:proofErr w:type="gramEnd"/>
-            <w:r>
-              <w:rPr>
-                <w:sz w:val="22"/>
-              </w:rPr>
-              <w:t xml:space="preserve"> finding the right places to make changes needs care. </w:t>
+              <w:t xml:space="preserve">Most of it is provided in a starter project file, but finding the right places to make changes needs care. </w:t>
             </w:r>
           </w:p>
           <w:p>
@@ -34047,7 +33216,7 @@
               </w:rPr>
               <w:t xml:space="preserve">(download from </w:t>
             </w:r>
-            <w:hyperlink r:id="rId127" w:history="1">
+            <w:hyperlink r:id="rId126" w:history="1">
               <w:r>
                 <w:rPr>
                   <w:rStyle w:val="Hyperlink"/>
@@ -34335,7 +33504,7 @@
             <w:r>
               <w:t xml:space="preserve">General troubleshooting and help at </w:t>
             </w:r>
-            <w:hyperlink r:id="rId128" w:history="1">
+            <w:hyperlink r:id="rId127" w:history="1">
               <w:r>
                 <w:rPr>
                   <w:rStyle w:val="Hyperlink"/>
@@ -34398,27 +33567,7 @@
                 <w:sz w:val="36"/>
               </w:rPr>
               <w:lastRenderedPageBreak/>
-              <w:t xml:space="preserve">Machine Learning </w:t>
-            </w:r>
-            <w:proofErr w:type="gramStart"/>
-            <w:r>
-              <w:rPr>
-                <w:rFonts w:ascii="IBM Plex Sans" w:hAnsi="IBM Plex Sans"/>
-                <w:b/>
-                <w:color w:val="FFFFFF" w:themeColor="background1"/>
-                <w:sz w:val="36"/>
-              </w:rPr>
-              <w:t>For</w:t>
-            </w:r>
-            <w:proofErr w:type="gramEnd"/>
-            <w:r>
-              <w:rPr>
-                <w:rFonts w:ascii="IBM Plex Sans" w:hAnsi="IBM Plex Sans"/>
-                <w:b/>
-                <w:color w:val="FFFFFF" w:themeColor="background1"/>
-                <w:sz w:val="36"/>
-              </w:rPr>
-              <w:t xml:space="preserve"> Kids  ::  </w:t>
+              <w:t xml:space="preserve">Machine Learning For Kids  ::  </w:t>
             </w:r>
             <w:r>
               <w:rPr>
@@ -34878,7 +34027,7 @@
               </w:rPr>
               <w:t xml:space="preserve">(download from </w:t>
             </w:r>
-            <w:hyperlink r:id="rId129" w:history="1">
+            <w:hyperlink r:id="rId128" w:history="1">
               <w:r>
                 <w:rPr>
                   <w:rStyle w:val="Hyperlink"/>
@@ -35282,7 +34431,7 @@
             </w:tcBorders>
           </w:tcPr>
           <w:p>
-            <w:hyperlink r:id="rId130" w:history="1">
+            <w:hyperlink r:id="rId129" w:history="1">
               <w:r>
                 <w:rPr>
                   <w:rStyle w:val="Hyperlink"/>
@@ -35331,7 +34480,7 @@
             </w:tcBorders>
           </w:tcPr>
           <w:p>
-            <w:hyperlink r:id="rId131" w:history="1">
+            <w:hyperlink r:id="rId130" w:history="1">
               <w:r>
                 <w:rPr>
                   <w:rStyle w:val="Hyperlink"/>
@@ -35462,7 +34611,7 @@
             <w:r>
               <w:t xml:space="preserve">General troubleshooting and help at </w:t>
             </w:r>
-            <w:hyperlink r:id="rId132" w:history="1">
+            <w:hyperlink r:id="rId131" w:history="1">
               <w:r>
                 <w:rPr>
                   <w:rStyle w:val="Hyperlink"/>
@@ -35525,27 +34674,7 @@
                 <w:sz w:val="36"/>
               </w:rPr>
               <w:lastRenderedPageBreak/>
-              <w:t xml:space="preserve">Machine Learning </w:t>
-            </w:r>
-            <w:proofErr w:type="gramStart"/>
-            <w:r>
-              <w:rPr>
-                <w:rFonts w:ascii="IBM Plex Sans" w:hAnsi="IBM Plex Sans"/>
-                <w:b/>
-                <w:color w:val="FFFFFF" w:themeColor="background1"/>
-                <w:sz w:val="36"/>
-              </w:rPr>
-              <w:t>For</w:t>
-            </w:r>
-            <w:proofErr w:type="gramEnd"/>
-            <w:r>
-              <w:rPr>
-                <w:rFonts w:ascii="IBM Plex Sans" w:hAnsi="IBM Plex Sans"/>
-                <w:b/>
-                <w:color w:val="FFFFFF" w:themeColor="background1"/>
-                <w:sz w:val="36"/>
-              </w:rPr>
-              <w:t xml:space="preserve"> Kids  ::  </w:t>
+              <w:t xml:space="preserve">Machine Learning For Kids  ::  </w:t>
             </w:r>
             <w:r>
               <w:rPr>
@@ -35954,7 +35083,7 @@
               </w:rPr>
               <w:t xml:space="preserve">(download from </w:t>
             </w:r>
-            <w:hyperlink r:id="rId133" w:history="1">
+            <w:hyperlink r:id="rId132" w:history="1">
               <w:r>
                 <w:rPr>
                   <w:rStyle w:val="Hyperlink"/>
@@ -36219,15 +35348,7 @@
               <w:ind w:left="455" w:hanging="425"/>
             </w:pPr>
             <w:r>
-              <w:t xml:space="preserve">Design your own survey! Consider using this as </w:t>
-            </w:r>
-            <w:proofErr w:type="gramStart"/>
-            <w:r>
-              <w:t>inspiration, but</w:t>
-            </w:r>
-            <w:proofErr w:type="gramEnd"/>
-            <w:r>
-              <w:t xml:space="preserve"> do your own survey on your own topic. </w:t>
+              <w:t xml:space="preserve">Design your own survey! Consider using this as inspiration, but do your own survey on your own topic. </w:t>
             </w:r>
             <w:r>
               <w:t>Can this be combined with any other projects that the students are already doing?</w:t>
@@ -36264,7 +35385,7 @@
             <w:r>
               <w:t xml:space="preserve">General troubleshooting and help at </w:t>
             </w:r>
-            <w:hyperlink r:id="rId134" w:history="1">
+            <w:hyperlink r:id="rId133" w:history="1">
               <w:r>
                 <w:rPr>
                   <w:rStyle w:val="Hyperlink"/>
@@ -36327,27 +35448,7 @@
                 <w:sz w:val="36"/>
               </w:rPr>
               <w:lastRenderedPageBreak/>
-              <w:t xml:space="preserve">Machine Learning </w:t>
-            </w:r>
-            <w:proofErr w:type="gramStart"/>
-            <w:r>
-              <w:rPr>
-                <w:rFonts w:ascii="IBM Plex Sans" w:hAnsi="IBM Plex Sans"/>
-                <w:b/>
-                <w:color w:val="FFFFFF" w:themeColor="background1"/>
-                <w:sz w:val="36"/>
-              </w:rPr>
-              <w:t>For</w:t>
-            </w:r>
-            <w:proofErr w:type="gramEnd"/>
-            <w:r>
-              <w:rPr>
-                <w:rFonts w:ascii="IBM Plex Sans" w:hAnsi="IBM Plex Sans"/>
-                <w:b/>
-                <w:color w:val="FFFFFF" w:themeColor="background1"/>
-                <w:sz w:val="36"/>
-              </w:rPr>
-              <w:t xml:space="preserve"> Kids  ::  </w:t>
+              <w:t xml:space="preserve">Machine Learning For Kids  ::  </w:t>
             </w:r>
             <w:r>
               <w:rPr>
@@ -36773,7 +35874,7 @@
               </w:rPr>
               <w:t xml:space="preserve">(download from </w:t>
             </w:r>
-            <w:hyperlink r:id="rId135" w:history="1">
+            <w:hyperlink r:id="rId134" w:history="1">
               <w:r>
                 <w:rPr>
                   <w:rStyle w:val="Hyperlink"/>
@@ -37030,7 +36131,7 @@
             <w:r>
               <w:t xml:space="preserve">General troubleshooting and help at </w:t>
             </w:r>
-            <w:hyperlink r:id="rId136" w:history="1">
+            <w:hyperlink r:id="rId135" w:history="1">
               <w:r>
                 <w:rPr>
                   <w:rStyle w:val="Hyperlink"/>
@@ -37107,27 +36208,7 @@
                 <w:sz w:val="36"/>
               </w:rPr>
               <w:lastRenderedPageBreak/>
-              <w:t xml:space="preserve">Machine Learning </w:t>
-            </w:r>
-            <w:proofErr w:type="gramStart"/>
-            <w:r>
-              <w:rPr>
-                <w:rFonts w:ascii="IBM Plex Sans" w:hAnsi="IBM Plex Sans"/>
-                <w:b/>
-                <w:color w:val="FFFFFF" w:themeColor="background1"/>
-                <w:sz w:val="36"/>
-              </w:rPr>
-              <w:t>For</w:t>
-            </w:r>
-            <w:proofErr w:type="gramEnd"/>
-            <w:r>
-              <w:rPr>
-                <w:rFonts w:ascii="IBM Plex Sans" w:hAnsi="IBM Plex Sans"/>
-                <w:b/>
-                <w:color w:val="FFFFFF" w:themeColor="background1"/>
-                <w:sz w:val="36"/>
-              </w:rPr>
-              <w:t xml:space="preserve"> Kids  ::  </w:t>
+              <w:t xml:space="preserve">Machine Learning For Kids  ::  </w:t>
             </w:r>
             <w:r>
               <w:rPr>
@@ -37530,7 +36611,7 @@
               </w:rPr>
               <w:t xml:space="preserve">(download from </w:t>
             </w:r>
-            <w:hyperlink r:id="rId137" w:history="1">
+            <w:hyperlink r:id="rId136" w:history="1">
               <w:r>
                 <w:rPr>
                   <w:rStyle w:val="Hyperlink"/>
@@ -37779,15 +36860,7 @@
               <w:ind w:left="455" w:hanging="425"/>
             </w:pPr>
             <w:r>
-              <w:t xml:space="preserve">This project asks children to think about reasons why people would and wouldn’t survive after a ship </w:t>
-            </w:r>
-            <w:proofErr w:type="gramStart"/>
-            <w:r>
-              <w:t>sinks</w:t>
-            </w:r>
-            <w:proofErr w:type="gramEnd"/>
-            <w:r>
-              <w:t>. This might be upsetting for some children, so consider whether it is appropriate for your class before using.</w:t>
+              <w:t>This project asks children to think about reasons why people would and wouldn’t survive after a ship sinks. This might be upsetting for some children, so consider whether it is appropriate for your class before using.</w:t>
             </w:r>
           </w:p>
           <w:p>
@@ -37820,7 +36893,7 @@
             <w:r>
               <w:t xml:space="preserve"> before the class. See </w:t>
             </w:r>
-            <w:hyperlink r:id="rId138" w:anchor="install" w:history="1">
+            <w:hyperlink r:id="rId137" w:anchor="install" w:history="1">
               <w:r>
                 <w:rPr>
                   <w:rStyle w:val="Hyperlink"/>
@@ -37856,7 +36929,7 @@
             <w:r>
               <w:t xml:space="preserve"> the original Word doc of the worksheet from </w:t>
             </w:r>
-            <w:hyperlink r:id="rId139" w:history="1">
+            <w:hyperlink r:id="rId138" w:history="1">
               <w:r>
                 <w:rPr>
                   <w:rStyle w:val="Hyperlink"/>
@@ -38046,7 +37119,7 @@
             <w:r>
               <w:t xml:space="preserve">General troubleshooting and help at </w:t>
             </w:r>
-            <w:hyperlink r:id="rId140" w:history="1">
+            <w:hyperlink r:id="rId139" w:history="1">
               <w:r>
                 <w:rPr>
                   <w:rStyle w:val="Hyperlink"/>
@@ -38110,27 +37183,7 @@
                 <w:sz w:val="36"/>
               </w:rPr>
               <w:lastRenderedPageBreak/>
-              <w:t xml:space="preserve">Machine Learning </w:t>
-            </w:r>
-            <w:proofErr w:type="gramStart"/>
-            <w:r>
-              <w:rPr>
-                <w:rFonts w:ascii="IBM Plex Sans" w:hAnsi="IBM Plex Sans"/>
-                <w:b/>
-                <w:color w:val="FFFFFF" w:themeColor="background1"/>
-                <w:sz w:val="36"/>
-              </w:rPr>
-              <w:t>For</w:t>
-            </w:r>
-            <w:proofErr w:type="gramEnd"/>
-            <w:r>
-              <w:rPr>
-                <w:rFonts w:ascii="IBM Plex Sans" w:hAnsi="IBM Plex Sans"/>
-                <w:b/>
-                <w:color w:val="FFFFFF" w:themeColor="background1"/>
-                <w:sz w:val="36"/>
-              </w:rPr>
-              <w:t xml:space="preserve"> Kids  ::  </w:t>
+              <w:t xml:space="preserve">Machine Learning For Kids  ::  </w:t>
             </w:r>
             <w:r>
               <w:rPr>
@@ -38552,7 +37605,7 @@
               </w:rPr>
               <w:t xml:space="preserve">(download from </w:t>
             </w:r>
-            <w:hyperlink r:id="rId141" w:history="1">
+            <w:hyperlink r:id="rId140" w:history="1">
               <w:r>
                 <w:rPr>
                   <w:rStyle w:val="Hyperlink"/>
@@ -38741,7 +37794,7 @@
               </w:rPr>
               <w:t xml:space="preserve">more detail at: </w:t>
             </w:r>
-            <w:hyperlink r:id="rId142" w:history="1">
+            <w:hyperlink r:id="rId141" w:history="1">
               <w:r>
                 <w:rPr>
                   <w:rStyle w:val="Hyperlink"/>
@@ -38955,7 +38008,7 @@
             </w:tcBorders>
           </w:tcPr>
           <w:p>
-            <w:hyperlink r:id="rId143" w:history="1">
+            <w:hyperlink r:id="rId142" w:history="1">
               <w:r>
                 <w:rPr>
                   <w:rStyle w:val="Hyperlink"/>
@@ -39004,7 +38057,7 @@
             </w:tcBorders>
           </w:tcPr>
           <w:p>
-            <w:hyperlink r:id="rId144" w:history="1">
+            <w:hyperlink r:id="rId143" w:history="1">
               <w:r>
                 <w:rPr>
                   <w:rStyle w:val="Hyperlink"/>
@@ -39136,7 +38189,7 @@
             <w:r>
               <w:t xml:space="preserve">General troubleshooting and help at </w:t>
             </w:r>
-            <w:hyperlink r:id="rId145" w:history="1">
+            <w:hyperlink r:id="rId144" w:history="1">
               <w:r>
                 <w:rPr>
                   <w:rStyle w:val="Hyperlink"/>
@@ -39199,27 +38252,7 @@
                 <w:sz w:val="36"/>
               </w:rPr>
               <w:lastRenderedPageBreak/>
-              <w:t xml:space="preserve">Machine Learning </w:t>
-            </w:r>
-            <w:proofErr w:type="gramStart"/>
-            <w:r>
-              <w:rPr>
-                <w:rFonts w:ascii="IBM Plex Sans" w:hAnsi="IBM Plex Sans"/>
-                <w:b/>
-                <w:color w:val="FFFFFF" w:themeColor="background1"/>
-                <w:sz w:val="36"/>
-              </w:rPr>
-              <w:t>For</w:t>
-            </w:r>
-            <w:proofErr w:type="gramEnd"/>
-            <w:r>
-              <w:rPr>
-                <w:rFonts w:ascii="IBM Plex Sans" w:hAnsi="IBM Plex Sans"/>
-                <w:b/>
-                <w:color w:val="FFFFFF" w:themeColor="background1"/>
-                <w:sz w:val="36"/>
-              </w:rPr>
-              <w:t xml:space="preserve"> Kids  ::  </w:t>
+              <w:t xml:space="preserve">Machine Learning For Kids  ::  </w:t>
             </w:r>
             <w:r>
               <w:rPr>
@@ -39682,7 +38715,7 @@
               </w:rPr>
               <w:t xml:space="preserve">(download from </w:t>
             </w:r>
-            <w:hyperlink r:id="rId146" w:history="1">
+            <w:hyperlink r:id="rId145" w:history="1">
               <w:r>
                 <w:rPr>
                   <w:rStyle w:val="Hyperlink"/>
@@ -39983,7 +39016,7 @@
               </w:rPr>
               <w:t xml:space="preserve">more detail at: </w:t>
             </w:r>
-            <w:hyperlink r:id="rId147" w:history="1">
+            <w:hyperlink r:id="rId146" w:history="1">
               <w:r>
                 <w:rPr>
                   <w:rStyle w:val="Hyperlink"/>
@@ -40197,7 +39230,7 @@
             </w:tcBorders>
           </w:tcPr>
           <w:p>
-            <w:hyperlink r:id="rId148" w:history="1">
+            <w:hyperlink r:id="rId147" w:history="1">
               <w:r>
                 <w:rPr>
                   <w:rStyle w:val="Hyperlink"/>
@@ -40245,7 +39278,7 @@
             </w:tcBorders>
           </w:tcPr>
           <w:p>
-            <w:hyperlink r:id="rId149" w:history="1">
+            <w:hyperlink r:id="rId148" w:history="1">
               <w:r>
                 <w:rPr>
                   <w:rStyle w:val="Hyperlink"/>
@@ -40352,7 +39385,7 @@
             <w:r>
               <w:t xml:space="preserve">General troubleshooting and help at </w:t>
             </w:r>
-            <w:hyperlink r:id="rId150" w:history="1">
+            <w:hyperlink r:id="rId149" w:history="1">
               <w:r>
                 <w:rPr>
                   <w:rStyle w:val="Hyperlink"/>
@@ -40409,27 +39442,7 @@
                 <w:color w:val="FFFFFF" w:themeColor="background1"/>
                 <w:sz w:val="36"/>
               </w:rPr>
-              <w:t xml:space="preserve">Machine Learning </w:t>
-            </w:r>
-            <w:proofErr w:type="gramStart"/>
-            <w:r>
-              <w:rPr>
-                <w:rFonts w:ascii="IBM Plex Sans" w:hAnsi="IBM Plex Sans"/>
-                <w:b/>
-                <w:color w:val="FFFFFF" w:themeColor="background1"/>
-                <w:sz w:val="36"/>
-              </w:rPr>
-              <w:t>For</w:t>
-            </w:r>
-            <w:proofErr w:type="gramEnd"/>
-            <w:r>
-              <w:rPr>
-                <w:rFonts w:ascii="IBM Plex Sans" w:hAnsi="IBM Plex Sans"/>
-                <w:b/>
-                <w:color w:val="FFFFFF" w:themeColor="background1"/>
-                <w:sz w:val="36"/>
-              </w:rPr>
-              <w:t xml:space="preserve"> Kids  ::  </w:t>
+              <w:t xml:space="preserve">Machine Learning For Kids  ::  </w:t>
             </w:r>
             <w:r>
               <w:rPr>
@@ -40834,7 +39847,7 @@
               </w:rPr>
               <w:t xml:space="preserve">(download from </w:t>
             </w:r>
-            <w:hyperlink r:id="rId151" w:history="1">
+            <w:hyperlink r:id="rId150" w:history="1">
               <w:r>
                 <w:rPr>
                   <w:rStyle w:val="Hyperlink"/>
@@ -41063,7 +40076,7 @@
               </w:rPr>
               <w:t xml:space="preserve">more detail at: </w:t>
             </w:r>
-            <w:hyperlink r:id="rId152" w:history="1">
+            <w:hyperlink r:id="rId151" w:history="1">
               <w:r>
                 <w:rPr>
                   <w:rStyle w:val="Hyperlink"/>
@@ -41277,7 +40290,7 @@
             </w:tcBorders>
           </w:tcPr>
           <w:p>
-            <w:hyperlink r:id="rId153" w:history="1">
+            <w:hyperlink r:id="rId152" w:history="1">
               <w:r>
                 <w:rPr>
                   <w:rStyle w:val="Hyperlink"/>
@@ -41325,7 +40338,7 @@
             </w:tcBorders>
           </w:tcPr>
           <w:p>
-            <w:hyperlink r:id="rId154" w:history="1">
+            <w:hyperlink r:id="rId153" w:history="1">
               <w:r>
                 <w:rPr>
                   <w:rStyle w:val="Hyperlink"/>
@@ -41398,15 +40411,7 @@
               <w:ind w:left="455" w:hanging="425"/>
             </w:pPr>
             <w:r>
-              <w:t xml:space="preserve">Students will be taking photos and uploading them to a secure site. As long as only the objects are visible in photos they take, then students will not be identifiable from this. If </w:t>
-            </w:r>
-            <w:proofErr w:type="gramStart"/>
-            <w:r>
-              <w:t>this raises</w:t>
-            </w:r>
-            <w:proofErr w:type="gramEnd"/>
-            <w:r>
-              <w:t xml:space="preserve"> concerns it may be sensible to obtain parental permission.</w:t>
+              <w:t>Students will be taking photos and uploading them to a secure site. As long as only the objects are visible in photos they take, then students will not be identifiable from this. If this raises concerns it may be sensible to obtain parental permission.</w:t>
             </w:r>
           </w:p>
           <w:p>
@@ -41440,7 +40445,7 @@
             <w:r>
               <w:t xml:space="preserve">General troubleshooting and help at </w:t>
             </w:r>
-            <w:hyperlink r:id="rId155" w:history="1">
+            <w:hyperlink r:id="rId154" w:history="1">
               <w:r>
                 <w:rPr>
                   <w:rStyle w:val="Hyperlink"/>
@@ -41498,27 +40503,7 @@
                 <w:color w:val="FFFFFF" w:themeColor="background1"/>
                 <w:sz w:val="36"/>
               </w:rPr>
-              <w:t xml:space="preserve">Machine Learning </w:t>
-            </w:r>
-            <w:proofErr w:type="gramStart"/>
-            <w:r>
-              <w:rPr>
-                <w:rFonts w:ascii="IBM Plex Sans" w:hAnsi="IBM Plex Sans"/>
-                <w:b/>
-                <w:color w:val="FFFFFF" w:themeColor="background1"/>
-                <w:sz w:val="36"/>
-              </w:rPr>
-              <w:t>For</w:t>
-            </w:r>
-            <w:proofErr w:type="gramEnd"/>
-            <w:r>
-              <w:rPr>
-                <w:rFonts w:ascii="IBM Plex Sans" w:hAnsi="IBM Plex Sans"/>
-                <w:b/>
-                <w:color w:val="FFFFFF" w:themeColor="background1"/>
-                <w:sz w:val="36"/>
-              </w:rPr>
-              <w:t xml:space="preserve"> Kids  ::  </w:t>
+              <w:t xml:space="preserve">Machine Learning For Kids  ::  </w:t>
             </w:r>
             <w:r>
               <w:rPr>
@@ -41926,7 +40911,7 @@
               </w:rPr>
               <w:t xml:space="preserve">(download from </w:t>
             </w:r>
-            <w:hyperlink r:id="rId156" w:history="1">
+            <w:hyperlink r:id="rId155" w:history="1">
               <w:r>
                 <w:rPr>
                   <w:rStyle w:val="Hyperlink"/>
@@ -42155,7 +41140,7 @@
               </w:rPr>
               <w:t xml:space="preserve">more detail at: </w:t>
             </w:r>
-            <w:hyperlink r:id="rId157" w:history="1">
+            <w:hyperlink r:id="rId156" w:history="1">
               <w:r>
                 <w:rPr>
                   <w:rStyle w:val="Hyperlink"/>
@@ -42369,7 +41354,7 @@
             </w:tcBorders>
           </w:tcPr>
           <w:p>
-            <w:hyperlink r:id="rId158" w:history="1">
+            <w:hyperlink r:id="rId157" w:history="1">
               <w:r>
                 <w:rPr>
                   <w:rStyle w:val="Hyperlink"/>
@@ -42417,7 +41402,7 @@
             </w:tcBorders>
           </w:tcPr>
           <w:p>
-            <w:hyperlink r:id="rId159" w:history="1">
+            <w:hyperlink r:id="rId158" w:history="1">
               <w:r>
                 <w:rPr>
                   <w:rStyle w:val="Hyperlink"/>
@@ -42490,15 +41475,7 @@
               <w:ind w:left="455" w:hanging="425"/>
             </w:pPr>
             <w:r>
-              <w:t xml:space="preserve">Students will be taking photos of their face and uploading them to a secure site, where they are kept until their photo or project is deleted. If </w:t>
-            </w:r>
-            <w:proofErr w:type="gramStart"/>
-            <w:r>
-              <w:t>this raises</w:t>
-            </w:r>
-            <w:proofErr w:type="gramEnd"/>
-            <w:r>
-              <w:t xml:space="preserve"> concerns it may be sensible to obtain parental permission.</w:t>
+              <w:t>Students will be taking photos of their face and uploading them to a secure site, where they are kept until their photo or project is deleted. If this raises concerns it may be sensible to obtain parental permission.</w:t>
             </w:r>
           </w:p>
           <w:p>
@@ -42532,7 +41509,7 @@
             <w:r>
               <w:t xml:space="preserve">General troubleshooting and help at </w:t>
             </w:r>
-            <w:hyperlink r:id="rId160" w:history="1">
+            <w:hyperlink r:id="rId159" w:history="1">
               <w:r>
                 <w:rPr>
                   <w:rStyle w:val="Hyperlink"/>
@@ -42590,27 +41567,7 @@
                 <w:color w:val="FFFFFF" w:themeColor="background1"/>
                 <w:sz w:val="36"/>
               </w:rPr>
-              <w:t xml:space="preserve">Machine Learning </w:t>
-            </w:r>
-            <w:proofErr w:type="gramStart"/>
-            <w:r>
-              <w:rPr>
-                <w:rFonts w:ascii="IBM Plex Sans" w:hAnsi="IBM Plex Sans"/>
-                <w:b/>
-                <w:color w:val="FFFFFF" w:themeColor="background1"/>
-                <w:sz w:val="36"/>
-              </w:rPr>
-              <w:t>For</w:t>
-            </w:r>
-            <w:proofErr w:type="gramEnd"/>
-            <w:r>
-              <w:rPr>
-                <w:rFonts w:ascii="IBM Plex Sans" w:hAnsi="IBM Plex Sans"/>
-                <w:b/>
-                <w:color w:val="FFFFFF" w:themeColor="background1"/>
-                <w:sz w:val="36"/>
-              </w:rPr>
-              <w:t xml:space="preserve"> Kids  ::  </w:t>
+              <w:t xml:space="preserve">Machine Learning For Kids  ::  </w:t>
             </w:r>
             <w:r>
               <w:rPr>
@@ -43013,7 +41970,7 @@
               </w:rPr>
               <w:t xml:space="preserve">(download from </w:t>
             </w:r>
-            <w:hyperlink r:id="rId161" w:history="1">
+            <w:hyperlink r:id="rId160" w:history="1">
               <w:r>
                 <w:rPr>
                   <w:rStyle w:val="Hyperlink"/>
@@ -43237,7 +42194,7 @@
               </w:rPr>
               <w:t xml:space="preserve">more detail at: </w:t>
             </w:r>
-            <w:hyperlink r:id="rId162" w:history="1">
+            <w:hyperlink r:id="rId161" w:history="1">
               <w:r>
                 <w:rPr>
                   <w:rStyle w:val="Hyperlink"/>
@@ -43452,7 +42409,7 @@
             </w:tcBorders>
           </w:tcPr>
           <w:p>
-            <w:hyperlink r:id="rId163" w:history="1">
+            <w:hyperlink r:id="rId162" w:history="1">
               <w:r>
                 <w:rPr>
                   <w:rStyle w:val="Hyperlink"/>
@@ -43501,7 +42458,7 @@
             </w:tcBorders>
           </w:tcPr>
           <w:p>
-            <w:hyperlink r:id="rId164" w:history="1">
+            <w:hyperlink r:id="rId163" w:history="1">
               <w:r>
                 <w:rPr>
                   <w:rStyle w:val="Hyperlink"/>
@@ -43574,15 +42531,7 @@
               <w:ind w:left="455" w:hanging="425"/>
             </w:pPr>
             <w:r>
-              <w:t xml:space="preserve">Students will be taking photos and uploading them to a secure site. As long as only the objects are visible in photos they take, students will not be identifiable. If </w:t>
-            </w:r>
-            <w:proofErr w:type="gramStart"/>
-            <w:r>
-              <w:t>this raises</w:t>
-            </w:r>
-            <w:proofErr w:type="gramEnd"/>
-            <w:r>
-              <w:t xml:space="preserve"> concerns it may be sensible to obtain parental permission.</w:t>
+              <w:t>Students will be taking photos and uploading them to a secure site. As long as only the objects are visible in photos they take, students will not be identifiable. If this raises concerns it may be sensible to obtain parental permission.</w:t>
             </w:r>
           </w:p>
           <w:p>
@@ -43616,7 +42565,7 @@
             <w:r>
               <w:t xml:space="preserve">General troubleshooting and help at </w:t>
             </w:r>
-            <w:hyperlink r:id="rId165" w:history="1">
+            <w:hyperlink r:id="rId164" w:history="1">
               <w:r>
                 <w:rPr>
                   <w:rStyle w:val="Hyperlink"/>
@@ -43674,27 +42623,7 @@
                 <w:sz w:val="36"/>
               </w:rPr>
               <w:lastRenderedPageBreak/>
-              <w:t xml:space="preserve">Machine Learning </w:t>
-            </w:r>
-            <w:proofErr w:type="gramStart"/>
-            <w:r>
-              <w:rPr>
-                <w:rFonts w:ascii="IBM Plex Sans" w:hAnsi="IBM Plex Sans"/>
-                <w:b/>
-                <w:color w:val="FFFFFF" w:themeColor="background1"/>
-                <w:sz w:val="36"/>
-              </w:rPr>
-              <w:t>For</w:t>
-            </w:r>
-            <w:proofErr w:type="gramEnd"/>
-            <w:r>
-              <w:rPr>
-                <w:rFonts w:ascii="IBM Plex Sans" w:hAnsi="IBM Plex Sans"/>
-                <w:b/>
-                <w:color w:val="FFFFFF" w:themeColor="background1"/>
-                <w:sz w:val="36"/>
-              </w:rPr>
-              <w:t xml:space="preserve"> Kids  ::  </w:t>
+              <w:t xml:space="preserve">Machine Learning For Kids  ::  </w:t>
             </w:r>
             <w:r>
               <w:rPr>
@@ -44106,7 +43035,7 @@
               </w:rPr>
               <w:t xml:space="preserve">(download from </w:t>
             </w:r>
-            <w:hyperlink r:id="rId166" w:history="1">
+            <w:hyperlink r:id="rId165" w:history="1">
               <w:r>
                 <w:rPr>
                   <w:rStyle w:val="Hyperlink"/>
@@ -44483,7 +43412,7 @@
             </w:tcBorders>
           </w:tcPr>
           <w:p>
-            <w:hyperlink r:id="rId167" w:history="1">
+            <w:hyperlink r:id="rId166" w:history="1">
               <w:r>
                 <w:rPr>
                   <w:rStyle w:val="Hyperlink"/>
@@ -44536,7 +43465,7 @@
             </w:tcBorders>
           </w:tcPr>
           <w:p>
-            <w:hyperlink r:id="rId168" w:history="1">
+            <w:hyperlink r:id="rId167" w:history="1">
               <w:r>
                 <w:rPr>
                   <w:rStyle w:val="Hyperlink"/>
@@ -44652,7 +43581,7 @@
             <w:r>
               <w:t xml:space="preserve">General troubleshooting and help at </w:t>
             </w:r>
-            <w:hyperlink r:id="rId169" w:history="1">
+            <w:hyperlink r:id="rId168" w:history="1">
               <w:r>
                 <w:rPr>
                   <w:rStyle w:val="Hyperlink"/>
@@ -44717,9 +43646,8 @@
                 <w:sz w:val="36"/>
               </w:rPr>
               <w:lastRenderedPageBreak/>
-              <w:t xml:space="preserve">Machine Learning </w:t>
-            </w:r>
-            <w:proofErr w:type="gramStart"/>
+              <w:t xml:space="preserve">Machine Learning For Kids  ::  </w:t>
+            </w:r>
             <w:r>
               <w:rPr>
                 <w:rFonts w:ascii="IBM Plex Sans" w:hAnsi="IBM Plex Sans"/>
@@ -44727,9 +43655,8 @@
                 <w:color w:val="FFFFFF" w:themeColor="background1"/>
                 <w:sz w:val="36"/>
               </w:rPr>
-              <w:t>For</w:t>
-            </w:r>
-            <w:proofErr w:type="gramEnd"/>
+              <w:t>Teachers’</w:t>
+            </w:r>
             <w:r>
               <w:rPr>
                 <w:rFonts w:ascii="IBM Plex Sans" w:hAnsi="IBM Plex Sans"/>
@@ -44737,24 +43664,6 @@
                 <w:color w:val="FFFFFF" w:themeColor="background1"/>
                 <w:sz w:val="36"/>
               </w:rPr>
-              <w:t xml:space="preserve"> Kids  ::  </w:t>
-            </w:r>
-            <w:r>
-              <w:rPr>
-                <w:rFonts w:ascii="IBM Plex Sans" w:hAnsi="IBM Plex Sans"/>
-                <w:b/>
-                <w:color w:val="FFFFFF" w:themeColor="background1"/>
-                <w:sz w:val="36"/>
-              </w:rPr>
-              <w:t>Teachers’</w:t>
-            </w:r>
-            <w:r>
-              <w:rPr>
-                <w:rFonts w:ascii="IBM Plex Sans" w:hAnsi="IBM Plex Sans"/>
-                <w:b/>
-                <w:color w:val="FFFFFF" w:themeColor="background1"/>
-                <w:sz w:val="36"/>
-              </w:rPr>
               <w:t xml:space="preserve"> notes</w:t>
             </w:r>
           </w:p>
@@ -44829,15 +43738,7 @@
               <w:t xml:space="preserve">in Scratch that </w:t>
             </w:r>
             <w:r>
-              <w:t xml:space="preserve">listens for when certain words are </w:t>
-            </w:r>
-            <w:proofErr w:type="gramStart"/>
-            <w:r>
-              <w:t>mentioned, and</w:t>
-            </w:r>
-            <w:proofErr w:type="gramEnd"/>
-            <w:r>
-              <w:t xml:space="preserve"> displays a definition of them when they are heard.</w:t>
+              <w:t>listens for when certain words are mentioned, and displays a definition of them when they are heard.</w:t>
             </w:r>
           </w:p>
         </w:tc>
@@ -45153,7 +44054,7 @@
               </w:rPr>
               <w:t xml:space="preserve">(download from </w:t>
             </w:r>
-            <w:hyperlink r:id="rId170" w:history="1">
+            <w:hyperlink r:id="rId169" w:history="1">
               <w:r>
                 <w:rPr>
                   <w:rStyle w:val="Hyperlink"/>
@@ -45530,7 +44431,7 @@
             </w:tcBorders>
           </w:tcPr>
           <w:p>
-            <w:hyperlink r:id="rId171" w:history="1">
+            <w:hyperlink r:id="rId170" w:history="1">
               <w:r>
                 <w:rPr>
                   <w:rStyle w:val="Hyperlink"/>
@@ -45583,7 +44484,7 @@
             </w:tcBorders>
           </w:tcPr>
           <w:p>
-            <w:hyperlink r:id="rId172" w:history="1">
+            <w:hyperlink r:id="rId171" w:history="1">
               <w:r>
                 <w:rPr>
                   <w:rStyle w:val="Hyperlink"/>
@@ -45696,7 +44597,7 @@
             <w:r>
               <w:t xml:space="preserve">General troubleshooting and help at </w:t>
             </w:r>
-            <w:hyperlink r:id="rId173" w:history="1">
+            <w:hyperlink r:id="rId172" w:history="1">
               <w:r>
                 <w:rPr>
                   <w:rStyle w:val="Hyperlink"/>
@@ -45764,27 +44665,7 @@
                 <w:sz w:val="36"/>
               </w:rPr>
               <w:lastRenderedPageBreak/>
-              <w:t xml:space="preserve">Machine Learning </w:t>
-            </w:r>
-            <w:proofErr w:type="gramStart"/>
-            <w:r>
-              <w:rPr>
-                <w:rFonts w:ascii="IBM Plex Sans" w:hAnsi="IBM Plex Sans"/>
-                <w:b/>
-                <w:color w:val="FFFFFF" w:themeColor="background1"/>
-                <w:sz w:val="36"/>
-              </w:rPr>
-              <w:t>For</w:t>
-            </w:r>
-            <w:proofErr w:type="gramEnd"/>
-            <w:r>
-              <w:rPr>
-                <w:rFonts w:ascii="IBM Plex Sans" w:hAnsi="IBM Plex Sans"/>
-                <w:b/>
-                <w:color w:val="FFFFFF" w:themeColor="background1"/>
-                <w:sz w:val="36"/>
-              </w:rPr>
-              <w:t xml:space="preserve"> Kids  ::  </w:t>
+              <w:t xml:space="preserve">Machine Learning For Kids  ::  </w:t>
             </w:r>
             <w:r>
               <w:rPr>
@@ -46046,15 +44927,7 @@
           </w:tcPr>
           <w:p>
             <w:r>
-              <w:t xml:space="preserve">Students train a speech recognition system to recognize words. They use this in Scratch to make a spy that recognizes the </w:t>
-            </w:r>
-            <w:proofErr w:type="gramStart"/>
-            <w:r>
-              <w:t>words, and</w:t>
-            </w:r>
-            <w:proofErr w:type="gramEnd"/>
-            <w:r>
-              <w:t xml:space="preserve"> guide it around a town.</w:t>
+              <w:t>Students train a speech recognition system to recognize words. They use this in Scratch to make a spy that recognizes the words, and guide it around a town.</w:t>
             </w:r>
           </w:p>
         </w:tc>
@@ -46201,7 +45074,7 @@
               </w:rPr>
               <w:t xml:space="preserve">(download from </w:t>
             </w:r>
-            <w:hyperlink r:id="rId174" w:history="1">
+            <w:hyperlink r:id="rId173" w:history="1">
               <w:r>
                 <w:rPr>
                   <w:rStyle w:val="Hyperlink"/>
@@ -46578,7 +45451,7 @@
             </w:tcBorders>
           </w:tcPr>
           <w:p>
-            <w:hyperlink r:id="rId175" w:history="1">
+            <w:hyperlink r:id="rId174" w:history="1">
               <w:r>
                 <w:rPr>
                   <w:rStyle w:val="Hyperlink"/>
@@ -46631,7 +45504,7 @@
             </w:tcBorders>
           </w:tcPr>
           <w:p>
-            <w:hyperlink r:id="rId176" w:history="1">
+            <w:hyperlink r:id="rId175" w:history="1">
               <w:r>
                 <w:rPr>
                   <w:rStyle w:val="Hyperlink"/>
@@ -46744,7 +45617,7 @@
             <w:r>
               <w:t xml:space="preserve">General troubleshooting and help at </w:t>
             </w:r>
-            <w:hyperlink r:id="rId177" w:history="1">
+            <w:hyperlink r:id="rId176" w:history="1">
               <w:r>
                 <w:rPr>
                   <w:rStyle w:val="Hyperlink"/>
@@ -46811,27 +45684,7 @@
                 <w:sz w:val="36"/>
               </w:rPr>
               <w:lastRenderedPageBreak/>
-              <w:t xml:space="preserve">Machine Learning </w:t>
-            </w:r>
-            <w:proofErr w:type="gramStart"/>
-            <w:r>
-              <w:rPr>
-                <w:rFonts w:ascii="IBM Plex Sans" w:hAnsi="IBM Plex Sans"/>
-                <w:b/>
-                <w:color w:val="FFFFFF" w:themeColor="background1"/>
-                <w:sz w:val="36"/>
-              </w:rPr>
-              <w:t>For</w:t>
-            </w:r>
-            <w:proofErr w:type="gramEnd"/>
-            <w:r>
-              <w:rPr>
-                <w:rFonts w:ascii="IBM Plex Sans" w:hAnsi="IBM Plex Sans"/>
-                <w:b/>
-                <w:color w:val="FFFFFF" w:themeColor="background1"/>
-                <w:sz w:val="36"/>
-              </w:rPr>
-              <w:t xml:space="preserve"> Kids  ::  </w:t>
+              <w:t xml:space="preserve">Machine Learning For Kids  ::  </w:t>
             </w:r>
             <w:r>
               <w:rPr>
@@ -47259,14 +46112,12 @@
                 <w:b/>
               </w:rPr>
             </w:pPr>
-            <w:proofErr w:type="gramStart"/>
             <w:r>
               <w:rPr>
                 <w:b/>
               </w:rPr>
               <w:t>Print-outs</w:t>
             </w:r>
-            <w:proofErr w:type="gramEnd"/>
           </w:p>
         </w:tc>
         <w:tc>
@@ -47288,7 +46139,7 @@
               </w:rPr>
               <w:t xml:space="preserve">(download from </w:t>
             </w:r>
-            <w:hyperlink r:id="rId178" w:history="1">
+            <w:hyperlink r:id="rId177" w:history="1">
               <w:r>
                 <w:rPr>
                   <w:rStyle w:val="Hyperlink"/>
@@ -47626,7 +46477,7 @@
             </w:tcBorders>
           </w:tcPr>
           <w:p>
-            <w:hyperlink r:id="rId179" w:history="1">
+            <w:hyperlink r:id="rId178" w:history="1">
               <w:r>
                 <w:rPr>
                   <w:rStyle w:val="Hyperlink"/>
@@ -47699,15 +46550,7 @@
               <w:ind w:left="455" w:hanging="425"/>
             </w:pPr>
             <w:r>
-              <w:t xml:space="preserve">The sample code is available on </w:t>
-            </w:r>
-            <w:proofErr w:type="gramStart"/>
-            <w:r>
-              <w:t>GitHub</w:t>
-            </w:r>
-            <w:proofErr w:type="gramEnd"/>
-            <w:r>
-              <w:t xml:space="preserve"> but you might find it easier to provide the code for your students</w:t>
+              <w:t>The sample code is available on GitHub but you might find it easier to provide the code for your students</w:t>
             </w:r>
           </w:p>
           <w:p>
@@ -47808,7 +46651,7 @@
             <w:r>
               <w:t xml:space="preserve">General troubleshooting and help at </w:t>
             </w:r>
-            <w:hyperlink r:id="rId180" w:history="1">
+            <w:hyperlink r:id="rId179" w:history="1">
               <w:r>
                 <w:rPr>
                   <w:rStyle w:val="Hyperlink"/>

</xml_diff>

<commit_message>
docs: Refresh Shy Panda project worksheet
Signed-off-by: Dale Lane <dale.lane@uk.ibm.com>
</commit_message>
<xml_diff>
--- a/teachers-notes/msword/teachersnotes.docx
+++ b/teachers-notes/msword/teachersnotes.docx
@@ -41099,63 +41099,15 @@
           <w:p>
             <w:pPr>
               <w:rPr>
-                <w:b/>
-              </w:rPr>
-            </w:pPr>
-            <w:r>
-              <w:rPr>
-                <w:b/>
-              </w:rPr>
-              <w:t>Watson Visual Recognition</w:t>
-            </w:r>
-            <w:r>
-              <w:rPr>
-                <w:b/>
-              </w:rPr>
-              <w:t xml:space="preserve">  - </w:t>
-            </w:r>
-            <w:r>
-              <w:t>1 custom model per student</w:t>
-            </w:r>
-          </w:p>
-          <w:p>
-            <w:r>
-              <w:t>One “Lite” API key is free but can only be used to create 2 custom models</w:t>
-            </w:r>
-          </w:p>
-          <w:p>
-            <w:r>
-              <w:t>One “Standard” API key can be used to create to create multiple custom models</w:t>
-            </w:r>
-          </w:p>
-          <w:p>
-            <w:pPr>
-              <w:rPr>
+                <w:bCs/>
                 <w:sz w:val="18"/>
               </w:rPr>
             </w:pPr>
             <w:r>
               <w:rPr>
-                <w:sz w:val="18"/>
-              </w:rPr>
-              <w:t xml:space="preserve">more detail at: </w:t>
-            </w:r>
-            <w:hyperlink r:id="rId156" w:history="1">
-              <w:r>
-                <w:rPr>
-                  <w:rStyle w:val="Hyperlink"/>
-                  <w:sz w:val="17"/>
-                  <w:szCs w:val="17"/>
-                </w:rPr>
-                <w:t>https://github.com/IBM/taxinomitis-docs/raw/master/docs/pdf/machinelearningforkids-apikeys.pdf</w:t>
-              </w:r>
-            </w:hyperlink>
-            <w:r>
-              <w:rPr>
-                <w:sz w:val="17"/>
-                <w:szCs w:val="17"/>
-              </w:rPr>
-              <w:t xml:space="preserve"> </w:t>
+                <w:bCs/>
+              </w:rPr>
+              <w:t>None</w:t>
             </w:r>
           </w:p>
           <w:p/>
@@ -41354,7 +41306,7 @@
             </w:tcBorders>
           </w:tcPr>
           <w:p>
-            <w:hyperlink r:id="rId157" w:history="1">
+            <w:hyperlink r:id="rId156" w:history="1">
               <w:r>
                 <w:rPr>
                   <w:rStyle w:val="Hyperlink"/>
@@ -41402,7 +41354,7 @@
             </w:tcBorders>
           </w:tcPr>
           <w:p>
-            <w:hyperlink r:id="rId158" w:history="1">
+            <w:hyperlink r:id="rId157" w:history="1">
               <w:r>
                 <w:rPr>
                   <w:rStyle w:val="Hyperlink"/>
@@ -41488,28 +41440,18 @@
               <w:ind w:left="455" w:hanging="425"/>
             </w:pPr>
             <w:r>
-              <w:t>Machine learning models can sometimes take up to 5 minutes to train. It is okay for students to work on their Scratch projects during this time, rather than wait for this to complete first.</w:t>
-            </w:r>
-          </w:p>
-          <w:p>
-            <w:pPr>
-              <w:pStyle w:val="ListParagraph"/>
-              <w:numPr>
-                <w:ilvl w:val="0"/>
-                <w:numId w:val="1"/>
-              </w:numPr>
-              <w:ind w:left="455" w:hanging="425"/>
-            </w:pPr>
-            <w:r>
               <w:t>“https://machinelearningforkids.co.uk” is a long URL to type for some children. You may find it easier to set up a bookmark that they can click on instead.</w:t>
             </w:r>
           </w:p>
           <w:p/>
+          <w:p/>
+          <w:p/>
+          <w:p/>
           <w:p>
             <w:r>
               <w:t xml:space="preserve">General troubleshooting and help at </w:t>
             </w:r>
-            <w:hyperlink r:id="rId159" w:history="1">
+            <w:hyperlink r:id="rId158" w:history="1">
               <w:r>
                 <w:rPr>
                   <w:rStyle w:val="Hyperlink"/>
@@ -41567,6 +41509,7 @@
                 <w:color w:val="FFFFFF" w:themeColor="background1"/>
                 <w:sz w:val="36"/>
               </w:rPr>
+              <w:lastRenderedPageBreak/>
               <w:t xml:space="preserve">Machine Learning For Kids  ::  </w:t>
             </w:r>
             <w:r>
@@ -41970,7 +41913,7 @@
               </w:rPr>
               <w:t xml:space="preserve">(download from </w:t>
             </w:r>
-            <w:hyperlink r:id="rId160" w:history="1">
+            <w:hyperlink r:id="rId159" w:history="1">
               <w:r>
                 <w:rPr>
                   <w:rStyle w:val="Hyperlink"/>
@@ -42194,7 +42137,7 @@
               </w:rPr>
               <w:t xml:space="preserve">more detail at: </w:t>
             </w:r>
-            <w:hyperlink r:id="rId161" w:history="1">
+            <w:hyperlink r:id="rId160" w:history="1">
               <w:r>
                 <w:rPr>
                   <w:rStyle w:val="Hyperlink"/>
@@ -42409,7 +42352,7 @@
             </w:tcBorders>
           </w:tcPr>
           <w:p>
-            <w:hyperlink r:id="rId162" w:history="1">
+            <w:hyperlink r:id="rId161" w:history="1">
               <w:r>
                 <w:rPr>
                   <w:rStyle w:val="Hyperlink"/>
@@ -42458,7 +42401,7 @@
             </w:tcBorders>
           </w:tcPr>
           <w:p>
-            <w:hyperlink r:id="rId163" w:history="1">
+            <w:hyperlink r:id="rId162" w:history="1">
               <w:r>
                 <w:rPr>
                   <w:rStyle w:val="Hyperlink"/>
@@ -42565,7 +42508,7 @@
             <w:r>
               <w:t xml:space="preserve">General troubleshooting and help at </w:t>
             </w:r>
-            <w:hyperlink r:id="rId164" w:history="1">
+            <w:hyperlink r:id="rId163" w:history="1">
               <w:r>
                 <w:rPr>
                   <w:rStyle w:val="Hyperlink"/>
@@ -43035,7 +42978,7 @@
               </w:rPr>
               <w:t xml:space="preserve">(download from </w:t>
             </w:r>
-            <w:hyperlink r:id="rId165" w:history="1">
+            <w:hyperlink r:id="rId164" w:history="1">
               <w:r>
                 <w:rPr>
                   <w:rStyle w:val="Hyperlink"/>
@@ -43412,7 +43355,7 @@
             </w:tcBorders>
           </w:tcPr>
           <w:p>
-            <w:hyperlink r:id="rId166" w:history="1">
+            <w:hyperlink r:id="rId165" w:history="1">
               <w:r>
                 <w:rPr>
                   <w:rStyle w:val="Hyperlink"/>
@@ -43465,7 +43408,7 @@
             </w:tcBorders>
           </w:tcPr>
           <w:p>
-            <w:hyperlink r:id="rId167" w:history="1">
+            <w:hyperlink r:id="rId166" w:history="1">
               <w:r>
                 <w:rPr>
                   <w:rStyle w:val="Hyperlink"/>
@@ -43581,7 +43524,7 @@
             <w:r>
               <w:t xml:space="preserve">General troubleshooting and help at </w:t>
             </w:r>
-            <w:hyperlink r:id="rId168" w:history="1">
+            <w:hyperlink r:id="rId167" w:history="1">
               <w:r>
                 <w:rPr>
                   <w:rStyle w:val="Hyperlink"/>
@@ -44054,7 +43997,7 @@
               </w:rPr>
               <w:t xml:space="preserve">(download from </w:t>
             </w:r>
-            <w:hyperlink r:id="rId169" w:history="1">
+            <w:hyperlink r:id="rId168" w:history="1">
               <w:r>
                 <w:rPr>
                   <w:rStyle w:val="Hyperlink"/>
@@ -44431,7 +44374,7 @@
             </w:tcBorders>
           </w:tcPr>
           <w:p>
-            <w:hyperlink r:id="rId170" w:history="1">
+            <w:hyperlink r:id="rId169" w:history="1">
               <w:r>
                 <w:rPr>
                   <w:rStyle w:val="Hyperlink"/>
@@ -44484,7 +44427,7 @@
             </w:tcBorders>
           </w:tcPr>
           <w:p>
-            <w:hyperlink r:id="rId171" w:history="1">
+            <w:hyperlink r:id="rId170" w:history="1">
               <w:r>
                 <w:rPr>
                   <w:rStyle w:val="Hyperlink"/>
@@ -44597,7 +44540,7 @@
             <w:r>
               <w:t xml:space="preserve">General troubleshooting and help at </w:t>
             </w:r>
-            <w:hyperlink r:id="rId172" w:history="1">
+            <w:hyperlink r:id="rId171" w:history="1">
               <w:r>
                 <w:rPr>
                   <w:rStyle w:val="Hyperlink"/>
@@ -45074,7 +45017,7 @@
               </w:rPr>
               <w:t xml:space="preserve">(download from </w:t>
             </w:r>
-            <w:hyperlink r:id="rId173" w:history="1">
+            <w:hyperlink r:id="rId172" w:history="1">
               <w:r>
                 <w:rPr>
                   <w:rStyle w:val="Hyperlink"/>
@@ -45451,7 +45394,7 @@
             </w:tcBorders>
           </w:tcPr>
           <w:p>
-            <w:hyperlink r:id="rId174" w:history="1">
+            <w:hyperlink r:id="rId173" w:history="1">
               <w:r>
                 <w:rPr>
                   <w:rStyle w:val="Hyperlink"/>
@@ -45504,7 +45447,7 @@
             </w:tcBorders>
           </w:tcPr>
           <w:p>
-            <w:hyperlink r:id="rId175" w:history="1">
+            <w:hyperlink r:id="rId174" w:history="1">
               <w:r>
                 <w:rPr>
                   <w:rStyle w:val="Hyperlink"/>
@@ -45617,7 +45560,7 @@
             <w:r>
               <w:t xml:space="preserve">General troubleshooting and help at </w:t>
             </w:r>
-            <w:hyperlink r:id="rId176" w:history="1">
+            <w:hyperlink r:id="rId175" w:history="1">
               <w:r>
                 <w:rPr>
                   <w:rStyle w:val="Hyperlink"/>
@@ -46139,7 +46082,7 @@
               </w:rPr>
               <w:t xml:space="preserve">(download from </w:t>
             </w:r>
-            <w:hyperlink r:id="rId177" w:history="1">
+            <w:hyperlink r:id="rId176" w:history="1">
               <w:r>
                 <w:rPr>
                   <w:rStyle w:val="Hyperlink"/>
@@ -46477,7 +46420,7 @@
             </w:tcBorders>
           </w:tcPr>
           <w:p>
-            <w:hyperlink r:id="rId178" w:history="1">
+            <w:hyperlink r:id="rId177" w:history="1">
               <w:r>
                 <w:rPr>
                   <w:rStyle w:val="Hyperlink"/>
@@ -46651,7 +46594,7 @@
             <w:r>
               <w:t xml:space="preserve">General troubleshooting and help at </w:t>
             </w:r>
-            <w:hyperlink r:id="rId179" w:history="1">
+            <w:hyperlink r:id="rId178" w:history="1">
               <w:r>
                 <w:rPr>
                   <w:rStyle w:val="Hyperlink"/>

</xml_diff>

<commit_message>
docs: Tweaks and improvements
Signed-off-by: Dale Lane <dale.lane@uk.ibm.com>
</commit_message>
<xml_diff>
--- a/teachers-notes/msword/teachersnotes.docx
+++ b/teachers-notes/msword/teachersnotes.docx
@@ -42,27 +42,7 @@
                 <w:color w:val="FFFFFF" w:themeColor="background1"/>
                 <w:sz w:val="36"/>
               </w:rPr>
-              <w:t xml:space="preserve">Machine Learning </w:t>
-            </w:r>
-            <w:proofErr w:type="gramStart"/>
-            <w:r>
-              <w:rPr>
-                <w:rFonts w:ascii="IBM Plex Sans" w:hAnsi="IBM Plex Sans"/>
-                <w:b/>
-                <w:color w:val="FFFFFF" w:themeColor="background1"/>
-                <w:sz w:val="36"/>
-              </w:rPr>
-              <w:t>For</w:t>
-            </w:r>
-            <w:proofErr w:type="gramEnd"/>
-            <w:r>
-              <w:rPr>
-                <w:rFonts w:ascii="IBM Plex Sans" w:hAnsi="IBM Plex Sans"/>
-                <w:b/>
-                <w:color w:val="FFFFFF" w:themeColor="background1"/>
-                <w:sz w:val="36"/>
-              </w:rPr>
-              <w:t xml:space="preserve"> Kids  ::  </w:t>
+              <w:t xml:space="preserve">Machine Learning For Kids  ::  </w:t>
             </w:r>
             <w:r>
               <w:rPr>
@@ -229,13 +209,8 @@
               </w:numPr>
               <w:ind w:left="455" w:hanging="425"/>
             </w:pPr>
-            <w:proofErr w:type="gramStart"/>
-            <w:r>
-              <w:t>How</w:t>
-            </w:r>
-            <w:proofErr w:type="gramEnd"/>
-            <w:r>
-              <w:t xml:space="preserve"> virtual assistants (e.g. Apple Siri, Amazon Alexa, Google Home) work.</w:t>
+            <w:r>
+              <w:t>How virtual assistants (e.g. Apple Siri, Amazon Alexa, Google Home) work.</w:t>
             </w:r>
           </w:p>
         </w:tc>
@@ -296,16 +271,8 @@
               <w:rPr>
                 <w:b/>
               </w:rPr>
-              <w:t xml:space="preserve"> </w:t>
-            </w:r>
-            <w:proofErr w:type="gramStart"/>
-            <w:r>
-              <w:rPr>
-                <w:b/>
-              </w:rPr>
-              <w:t>estimate</w:t>
-            </w:r>
-            <w:proofErr w:type="gramEnd"/>
+              <w:t xml:space="preserve"> estimate</w:t>
+            </w:r>
           </w:p>
         </w:tc>
         <w:tc>
@@ -542,14 +509,12 @@
                 <w:b/>
               </w:rPr>
             </w:pPr>
-            <w:proofErr w:type="gramStart"/>
             <w:r>
               <w:rPr>
                 <w:b/>
               </w:rPr>
               <w:t>Print-outs</w:t>
             </w:r>
-            <w:proofErr w:type="gramEnd"/>
           </w:p>
         </w:tc>
         <w:tc>
@@ -1387,27 +1352,7 @@
                 <w:sz w:val="36"/>
               </w:rPr>
               <w:lastRenderedPageBreak/>
-              <w:t xml:space="preserve">Machine Learning </w:t>
-            </w:r>
-            <w:proofErr w:type="gramStart"/>
-            <w:r>
-              <w:rPr>
-                <w:rFonts w:ascii="IBM Plex Sans" w:hAnsi="IBM Plex Sans"/>
-                <w:b/>
-                <w:color w:val="FFFFFF" w:themeColor="background1"/>
-                <w:sz w:val="36"/>
-              </w:rPr>
-              <w:t>For</w:t>
-            </w:r>
-            <w:proofErr w:type="gramEnd"/>
-            <w:r>
-              <w:rPr>
-                <w:rFonts w:ascii="IBM Plex Sans" w:hAnsi="IBM Plex Sans"/>
-                <w:b/>
-                <w:color w:val="FFFFFF" w:themeColor="background1"/>
-                <w:sz w:val="36"/>
-              </w:rPr>
-              <w:t xml:space="preserve"> Kids  ::  </w:t>
+              <w:t xml:space="preserve">Machine Learning For Kids  ::  </w:t>
             </w:r>
             <w:r>
               <w:rPr>
@@ -1637,16 +1582,8 @@
               <w:rPr>
                 <w:b/>
               </w:rPr>
-              <w:t xml:space="preserve">Time </w:t>
-            </w:r>
-            <w:proofErr w:type="gramStart"/>
-            <w:r>
-              <w:rPr>
-                <w:b/>
-              </w:rPr>
-              <w:t>estimate</w:t>
-            </w:r>
-            <w:proofErr w:type="gramEnd"/>
+              <w:t>Time estimate</w:t>
+            </w:r>
           </w:p>
         </w:tc>
         <w:tc>
@@ -1829,14 +1766,12 @@
                 <w:b/>
               </w:rPr>
             </w:pPr>
-            <w:proofErr w:type="gramStart"/>
             <w:r>
               <w:rPr>
                 <w:b/>
               </w:rPr>
               <w:t>Print-outs</w:t>
             </w:r>
-            <w:proofErr w:type="gramEnd"/>
           </w:p>
         </w:tc>
         <w:tc>
@@ -2462,15 +2397,7 @@
               <w:t>s</w:t>
             </w:r>
             <w:r>
-              <w:t xml:space="preserve"> about. If they choose a common word (</w:t>
-            </w:r>
-            <w:proofErr w:type="gramStart"/>
-            <w:r>
-              <w:t>e.g.</w:t>
-            </w:r>
-            <w:proofErr w:type="gramEnd"/>
-            <w:r>
-              <w:t xml:space="preserve"> “Starbucks”) they may find </w:t>
+              <w:t xml:space="preserve"> about. If they choose a common word (e.g. “Starbucks”) they may find </w:t>
             </w:r>
             <w:r>
               <w:t>most</w:t>
@@ -2545,27 +2472,7 @@
                 <w:sz w:val="36"/>
               </w:rPr>
               <w:lastRenderedPageBreak/>
-              <w:t xml:space="preserve">Machine Learning </w:t>
-            </w:r>
-            <w:proofErr w:type="gramStart"/>
-            <w:r>
-              <w:rPr>
-                <w:rFonts w:ascii="IBM Plex Sans" w:hAnsi="IBM Plex Sans"/>
-                <w:b/>
-                <w:color w:val="FFFFFF" w:themeColor="background1"/>
-                <w:sz w:val="36"/>
-              </w:rPr>
-              <w:t>For</w:t>
-            </w:r>
-            <w:proofErr w:type="gramEnd"/>
-            <w:r>
-              <w:rPr>
-                <w:rFonts w:ascii="IBM Plex Sans" w:hAnsi="IBM Plex Sans"/>
-                <w:b/>
-                <w:color w:val="FFFFFF" w:themeColor="background1"/>
-                <w:sz w:val="36"/>
-              </w:rPr>
-              <w:t xml:space="preserve"> Kids  ::  </w:t>
+              <w:t xml:space="preserve">Machine Learning For Kids  ::  </w:t>
             </w:r>
             <w:r>
               <w:rPr>
@@ -2721,13 +2628,8 @@
               </w:numPr>
               <w:ind w:left="455" w:hanging="425"/>
             </w:pPr>
-            <w:proofErr w:type="gramStart"/>
-            <w:r>
-              <w:t>How</w:t>
-            </w:r>
-            <w:proofErr w:type="gramEnd"/>
-            <w:r>
-              <w:t xml:space="preserve"> supervised learning builds systems that can deal with unexpected input</w:t>
+            <w:r>
+              <w:t>How supervised learning builds systems that can deal with unexpected input</w:t>
             </w:r>
           </w:p>
         </w:tc>
@@ -2782,16 +2684,8 @@
               <w:rPr>
                 <w:b/>
               </w:rPr>
-              <w:t xml:space="preserve">Time </w:t>
-            </w:r>
-            <w:proofErr w:type="gramStart"/>
-            <w:r>
-              <w:rPr>
-                <w:b/>
-              </w:rPr>
-              <w:t>estimate</w:t>
-            </w:r>
-            <w:proofErr w:type="gramEnd"/>
+              <w:t>Time estimate</w:t>
+            </w:r>
           </w:p>
         </w:tc>
         <w:tc>
@@ -2960,14 +2854,12 @@
                 <w:b/>
               </w:rPr>
             </w:pPr>
-            <w:proofErr w:type="gramStart"/>
             <w:r>
               <w:rPr>
                 <w:b/>
               </w:rPr>
               <w:t>Print-outs</w:t>
             </w:r>
-            <w:proofErr w:type="gramEnd"/>
           </w:p>
         </w:tc>
         <w:tc>
@@ -3377,27 +3269,7 @@
                 <w:sz w:val="36"/>
               </w:rPr>
               <w:lastRenderedPageBreak/>
-              <w:t xml:space="preserve">Machine Learning </w:t>
-            </w:r>
-            <w:proofErr w:type="gramStart"/>
-            <w:r>
-              <w:rPr>
-                <w:rFonts w:ascii="IBM Plex Sans" w:hAnsi="IBM Plex Sans"/>
-                <w:b/>
-                <w:color w:val="FFFFFF" w:themeColor="background1"/>
-                <w:sz w:val="36"/>
-              </w:rPr>
-              <w:t>For</w:t>
-            </w:r>
-            <w:proofErr w:type="gramEnd"/>
-            <w:r>
-              <w:rPr>
-                <w:rFonts w:ascii="IBM Plex Sans" w:hAnsi="IBM Plex Sans"/>
-                <w:b/>
-                <w:color w:val="FFFFFF" w:themeColor="background1"/>
-                <w:sz w:val="36"/>
-              </w:rPr>
-              <w:t xml:space="preserve"> Kids  ::  </w:t>
+              <w:t xml:space="preserve">Machine Learning For Kids  ::  </w:t>
             </w:r>
             <w:r>
               <w:rPr>
@@ -3642,16 +3514,8 @@
               <w:rPr>
                 <w:b/>
               </w:rPr>
-              <w:t xml:space="preserve">Time </w:t>
-            </w:r>
-            <w:proofErr w:type="gramStart"/>
-            <w:r>
-              <w:rPr>
-                <w:b/>
-              </w:rPr>
-              <w:t>estimate</w:t>
-            </w:r>
-            <w:proofErr w:type="gramEnd"/>
+              <w:t>Time estimate</w:t>
+            </w:r>
           </w:p>
         </w:tc>
         <w:tc>
@@ -3825,14 +3689,12 @@
                 <w:b/>
               </w:rPr>
             </w:pPr>
-            <w:proofErr w:type="gramStart"/>
             <w:r>
               <w:rPr>
                 <w:b/>
               </w:rPr>
               <w:t>Print-outs</w:t>
             </w:r>
-            <w:proofErr w:type="gramEnd"/>
           </w:p>
         </w:tc>
         <w:tc>
@@ -4353,15 +4215,7 @@
               <w:ind w:left="455" w:hanging="425"/>
             </w:pPr>
             <w:r>
-              <w:t>Choosing fewer sensors (</w:t>
-            </w:r>
-            <w:proofErr w:type="gramStart"/>
-            <w:r>
-              <w:t>e.g.</w:t>
-            </w:r>
-            <w:proofErr w:type="gramEnd"/>
-            <w:r>
-              <w:t xml:space="preserve"> 3) will make the Scratch script much simpler, however it may result in ML models performing less well.</w:t>
+              <w:t>Choosing fewer sensors (e.g. 3) will make the Scratch script much simpler, however it may result in ML models performing less well.</w:t>
             </w:r>
           </w:p>
           <w:p>
@@ -4647,15 +4501,7 @@
               <w:ind w:left="30"/>
             </w:pPr>
             <w:r>
-              <w:t xml:space="preserve">There is some correlation between the values – </w:t>
-            </w:r>
-            <w:proofErr w:type="gramStart"/>
-            <w:r>
-              <w:t>e.g.</w:t>
-            </w:r>
-            <w:proofErr w:type="gramEnd"/>
-            <w:r>
-              <w:t xml:space="preserve"> halide lighting and number of windows can make a higher brightness more likely, whereas no lighting and no windows makes a lower brightness more likely. </w:t>
+              <w:t xml:space="preserve">There is some correlation between the values – e.g. halide lighting and number of windows can make a higher brightness more likely, whereas no lighting and no windows makes a lower brightness more likely. </w:t>
             </w:r>
           </w:p>
           <w:p>
@@ -4796,27 +4642,7 @@
                 <w:sz w:val="36"/>
               </w:rPr>
               <w:lastRenderedPageBreak/>
-              <w:t xml:space="preserve">Machine Learning </w:t>
-            </w:r>
-            <w:proofErr w:type="gramStart"/>
-            <w:r>
-              <w:rPr>
-                <w:rFonts w:ascii="IBM Plex Sans" w:hAnsi="IBM Plex Sans"/>
-                <w:b/>
-                <w:color w:val="FFFFFF" w:themeColor="background1"/>
-                <w:sz w:val="36"/>
-              </w:rPr>
-              <w:t>For</w:t>
-            </w:r>
-            <w:proofErr w:type="gramEnd"/>
-            <w:r>
-              <w:rPr>
-                <w:rFonts w:ascii="IBM Plex Sans" w:hAnsi="IBM Plex Sans"/>
-                <w:b/>
-                <w:color w:val="FFFFFF" w:themeColor="background1"/>
-                <w:sz w:val="36"/>
-              </w:rPr>
-              <w:t xml:space="preserve"> Kids  ::  </w:t>
+              <w:t xml:space="preserve">Machine Learning For Kids  ::  </w:t>
             </w:r>
             <w:r>
               <w:rPr>
@@ -5013,16 +4839,8 @@
               <w:rPr>
                 <w:b/>
               </w:rPr>
-              <w:t xml:space="preserve">Time </w:t>
-            </w:r>
-            <w:proofErr w:type="gramStart"/>
-            <w:r>
-              <w:rPr>
-                <w:b/>
-              </w:rPr>
-              <w:t>estimate</w:t>
-            </w:r>
-            <w:proofErr w:type="gramEnd"/>
+              <w:t>Time estimate</w:t>
+            </w:r>
           </w:p>
         </w:tc>
         <w:tc>
@@ -5225,14 +5043,12 @@
                 <w:b/>
               </w:rPr>
             </w:pPr>
-            <w:proofErr w:type="gramStart"/>
             <w:r>
               <w:rPr>
                 <w:b/>
               </w:rPr>
               <w:t>Print-outs</w:t>
             </w:r>
-            <w:proofErr w:type="gramEnd"/>
           </w:p>
         </w:tc>
         <w:tc>
@@ -5434,11 +5250,9 @@
             <w:tcW w:w="8754" w:type="dxa"/>
           </w:tcPr>
           <w:p>
-            <w:proofErr w:type="gramStart"/>
             <w:r>
               <w:t>Web-cam</w:t>
             </w:r>
-            <w:proofErr w:type="gramEnd"/>
           </w:p>
         </w:tc>
       </w:tr>
@@ -5922,15 +5736,7 @@
               <w:t>I</w:t>
             </w:r>
             <w:r>
-              <w:t xml:space="preserve">f </w:t>
-            </w:r>
-            <w:proofErr w:type="gramStart"/>
-            <w:r>
-              <w:t>this raises</w:t>
-            </w:r>
-            <w:proofErr w:type="gramEnd"/>
-            <w:r>
-              <w:t xml:space="preserve"> concerns it may be sensible to obtain parental permission.</w:t>
+              <w:t>f this raises concerns it may be sensible to obtain parental permission.</w:t>
             </w:r>
           </w:p>
           <w:p>
@@ -6008,27 +5814,7 @@
                 <w:sz w:val="36"/>
               </w:rPr>
               <w:lastRenderedPageBreak/>
-              <w:t xml:space="preserve">Machine Learning </w:t>
-            </w:r>
-            <w:proofErr w:type="gramStart"/>
-            <w:r>
-              <w:rPr>
-                <w:rFonts w:ascii="IBM Plex Sans" w:hAnsi="IBM Plex Sans"/>
-                <w:b/>
-                <w:color w:val="FFFFFF" w:themeColor="background1"/>
-                <w:sz w:val="36"/>
-              </w:rPr>
-              <w:t>For</w:t>
-            </w:r>
-            <w:proofErr w:type="gramEnd"/>
-            <w:r>
-              <w:rPr>
-                <w:rFonts w:ascii="IBM Plex Sans" w:hAnsi="IBM Plex Sans"/>
-                <w:b/>
-                <w:color w:val="FFFFFF" w:themeColor="background1"/>
-                <w:sz w:val="36"/>
-              </w:rPr>
-              <w:t xml:space="preserve"> Kids  ::  </w:t>
+              <w:t xml:space="preserve">Machine Learning For Kids  ::  </w:t>
             </w:r>
             <w:r>
               <w:rPr>
@@ -6267,16 +6053,8 @@
               <w:rPr>
                 <w:b/>
               </w:rPr>
-              <w:t xml:space="preserve">Time </w:t>
-            </w:r>
-            <w:proofErr w:type="gramStart"/>
-            <w:r>
-              <w:rPr>
-                <w:b/>
-              </w:rPr>
-              <w:t>estimate</w:t>
-            </w:r>
-            <w:proofErr w:type="gramEnd"/>
+              <w:t>Time estimate</w:t>
+            </w:r>
           </w:p>
         </w:tc>
         <w:tc>
@@ -6445,14 +6223,12 @@
                 <w:b/>
               </w:rPr>
             </w:pPr>
-            <w:proofErr w:type="gramStart"/>
             <w:r>
               <w:rPr>
                 <w:b/>
               </w:rPr>
               <w:t>Print-outs</w:t>
             </w:r>
-            <w:proofErr w:type="gramEnd"/>
           </w:p>
         </w:tc>
         <w:tc>
@@ -6537,11 +6313,9 @@
             <w:tcW w:w="8754" w:type="dxa"/>
           </w:tcPr>
           <w:p>
-            <w:proofErr w:type="gramStart"/>
             <w:r>
               <w:t>Web-cam</w:t>
             </w:r>
-            <w:proofErr w:type="gramEnd"/>
           </w:p>
         </w:tc>
       </w:tr>
@@ -6999,27 +6773,7 @@
                 <w:sz w:val="36"/>
               </w:rPr>
               <w:lastRenderedPageBreak/>
-              <w:t xml:space="preserve">Machine Learning </w:t>
-            </w:r>
-            <w:proofErr w:type="gramStart"/>
-            <w:r>
-              <w:rPr>
-                <w:rFonts w:ascii="IBM Plex Sans" w:hAnsi="IBM Plex Sans"/>
-                <w:b/>
-                <w:color w:val="FFFFFF" w:themeColor="background1"/>
-                <w:sz w:val="36"/>
-              </w:rPr>
-              <w:t>For</w:t>
-            </w:r>
-            <w:proofErr w:type="gramEnd"/>
-            <w:r>
-              <w:rPr>
-                <w:rFonts w:ascii="IBM Plex Sans" w:hAnsi="IBM Plex Sans"/>
-                <w:b/>
-                <w:color w:val="FFFFFF" w:themeColor="background1"/>
-                <w:sz w:val="36"/>
-              </w:rPr>
-              <w:t xml:space="preserve"> Kids  ::  </w:t>
+              <w:t xml:space="preserve">Machine Learning For Kids  ::  </w:t>
             </w:r>
             <w:r>
               <w:rPr>
@@ -7216,16 +6970,8 @@
               <w:rPr>
                 <w:b/>
               </w:rPr>
-              <w:t xml:space="preserve">Time </w:t>
-            </w:r>
-            <w:proofErr w:type="gramStart"/>
-            <w:r>
-              <w:rPr>
-                <w:b/>
-              </w:rPr>
-              <w:t>estimate</w:t>
-            </w:r>
-            <w:proofErr w:type="gramEnd"/>
+              <w:t>Time estimate</w:t>
+            </w:r>
           </w:p>
         </w:tc>
         <w:tc>
@@ -7416,14 +7162,12 @@
                 <w:b/>
               </w:rPr>
             </w:pPr>
-            <w:proofErr w:type="gramStart"/>
             <w:r>
               <w:rPr>
                 <w:b/>
               </w:rPr>
               <w:t>Print-outs</w:t>
             </w:r>
-            <w:proofErr w:type="gramEnd"/>
           </w:p>
         </w:tc>
         <w:tc>
@@ -7616,11 +7360,9 @@
             <w:tcW w:w="8754" w:type="dxa"/>
           </w:tcPr>
           <w:p>
-            <w:proofErr w:type="gramStart"/>
             <w:r>
               <w:t>Web-cam</w:t>
             </w:r>
-            <w:proofErr w:type="gramEnd"/>
           </w:p>
         </w:tc>
       </w:tr>
@@ -8110,15 +7852,7 @@
               <w:ind w:left="455" w:hanging="425"/>
             </w:pPr>
             <w:r>
-              <w:t xml:space="preserve">Students will take photos and upload them to a secure site. If only cards are visible in photos they take, students will not be identifiable. If </w:t>
-            </w:r>
-            <w:proofErr w:type="gramStart"/>
-            <w:r>
-              <w:t>this raises</w:t>
-            </w:r>
-            <w:proofErr w:type="gramEnd"/>
-            <w:r>
-              <w:t xml:space="preserve"> concerns it may be sensible to obtain parental permission.</w:t>
+              <w:t>Students will take photos and upload them to a secure site. If only cards are visible in photos they take, students will not be identifiable. If this raises concerns it may be sensible to obtain parental permission.</w:t>
             </w:r>
           </w:p>
           <w:p>
@@ -8196,27 +7930,7 @@
                 <w:sz w:val="36"/>
               </w:rPr>
               <w:lastRenderedPageBreak/>
-              <w:t xml:space="preserve">Machine Learning </w:t>
-            </w:r>
-            <w:proofErr w:type="gramStart"/>
-            <w:r>
-              <w:rPr>
-                <w:rFonts w:ascii="IBM Plex Sans" w:hAnsi="IBM Plex Sans"/>
-                <w:b/>
-                <w:color w:val="FFFFFF" w:themeColor="background1"/>
-                <w:sz w:val="36"/>
-              </w:rPr>
-              <w:t>For</w:t>
-            </w:r>
-            <w:proofErr w:type="gramEnd"/>
-            <w:r>
-              <w:rPr>
-                <w:rFonts w:ascii="IBM Plex Sans" w:hAnsi="IBM Plex Sans"/>
-                <w:b/>
-                <w:color w:val="FFFFFF" w:themeColor="background1"/>
-                <w:sz w:val="36"/>
-              </w:rPr>
-              <w:t xml:space="preserve"> Kids  ::  </w:t>
+              <w:t xml:space="preserve">Machine Learning For Kids  ::  </w:t>
             </w:r>
             <w:r>
               <w:rPr>
@@ -8473,16 +8187,8 @@
               <w:rPr>
                 <w:b/>
               </w:rPr>
-              <w:t xml:space="preserve">Time </w:t>
-            </w:r>
-            <w:proofErr w:type="gramStart"/>
-            <w:r>
-              <w:rPr>
-                <w:b/>
-              </w:rPr>
-              <w:t>estimate</w:t>
-            </w:r>
-            <w:proofErr w:type="gramEnd"/>
+              <w:t>Time estimate</w:t>
+            </w:r>
           </w:p>
         </w:tc>
         <w:tc>
@@ -8651,14 +8357,12 @@
                 <w:b/>
               </w:rPr>
             </w:pPr>
-            <w:proofErr w:type="gramStart"/>
             <w:r>
               <w:rPr>
                 <w:b/>
               </w:rPr>
               <w:t>Print-outs</w:t>
             </w:r>
-            <w:proofErr w:type="gramEnd"/>
           </w:p>
         </w:tc>
         <w:tc>
@@ -8743,11 +8447,9 @@
             <w:tcW w:w="8754" w:type="dxa"/>
           </w:tcPr>
           <w:p>
-            <w:proofErr w:type="gramStart"/>
             <w:r>
               <w:t>Web-cam</w:t>
             </w:r>
-            <w:proofErr w:type="gramEnd"/>
           </w:p>
         </w:tc>
       </w:tr>
@@ -9234,27 +8936,7 @@
                 <w:sz w:val="36"/>
               </w:rPr>
               <w:lastRenderedPageBreak/>
-              <w:t xml:space="preserve">Machine Learning </w:t>
-            </w:r>
-            <w:proofErr w:type="gramStart"/>
-            <w:r>
-              <w:rPr>
-                <w:rFonts w:ascii="IBM Plex Sans" w:hAnsi="IBM Plex Sans"/>
-                <w:b/>
-                <w:color w:val="FFFFFF" w:themeColor="background1"/>
-                <w:sz w:val="36"/>
-              </w:rPr>
-              <w:t>For</w:t>
-            </w:r>
-            <w:proofErr w:type="gramEnd"/>
-            <w:r>
-              <w:rPr>
-                <w:rFonts w:ascii="IBM Plex Sans" w:hAnsi="IBM Plex Sans"/>
-                <w:b/>
-                <w:color w:val="FFFFFF" w:themeColor="background1"/>
-                <w:sz w:val="36"/>
-              </w:rPr>
-              <w:t xml:space="preserve"> Kids  ::  </w:t>
+              <w:t xml:space="preserve">Machine Learning For Kids  ::  </w:t>
             </w:r>
             <w:r>
               <w:rPr>
@@ -9499,16 +9181,8 @@
               <w:rPr>
                 <w:b/>
               </w:rPr>
-              <w:t xml:space="preserve">Time </w:t>
-            </w:r>
-            <w:proofErr w:type="gramStart"/>
-            <w:r>
-              <w:rPr>
-                <w:b/>
-              </w:rPr>
-              <w:t>estimate</w:t>
-            </w:r>
-            <w:proofErr w:type="gramEnd"/>
+              <w:t>Time estimate</w:t>
+            </w:r>
           </w:p>
         </w:tc>
         <w:tc>
@@ -9677,14 +9351,12 @@
                 <w:b/>
               </w:rPr>
             </w:pPr>
-            <w:proofErr w:type="gramStart"/>
             <w:r>
               <w:rPr>
                 <w:b/>
               </w:rPr>
               <w:t>Print-outs</w:t>
             </w:r>
-            <w:proofErr w:type="gramEnd"/>
           </w:p>
         </w:tc>
         <w:tc>
@@ -9769,11 +9441,9 @@
             <w:tcW w:w="8754" w:type="dxa"/>
           </w:tcPr>
           <w:p>
-            <w:proofErr w:type="gramStart"/>
             <w:r>
               <w:t>Web-cam</w:t>
             </w:r>
-            <w:proofErr w:type="gramEnd"/>
           </w:p>
         </w:tc>
       </w:tr>
@@ -10263,27 +9933,7 @@
                 <w:color w:val="FFFFFF" w:themeColor="background1"/>
                 <w:sz w:val="36"/>
               </w:rPr>
-              <w:t xml:space="preserve">Machine Learning </w:t>
-            </w:r>
-            <w:proofErr w:type="gramStart"/>
-            <w:r>
-              <w:rPr>
-                <w:rFonts w:ascii="IBM Plex Sans" w:hAnsi="IBM Plex Sans"/>
-                <w:b/>
-                <w:color w:val="FFFFFF" w:themeColor="background1"/>
-                <w:sz w:val="36"/>
-              </w:rPr>
-              <w:t>For</w:t>
-            </w:r>
-            <w:proofErr w:type="gramEnd"/>
-            <w:r>
-              <w:rPr>
-                <w:rFonts w:ascii="IBM Plex Sans" w:hAnsi="IBM Plex Sans"/>
-                <w:b/>
-                <w:color w:val="FFFFFF" w:themeColor="background1"/>
-                <w:sz w:val="36"/>
-              </w:rPr>
-              <w:t xml:space="preserve"> Kids  ::  </w:t>
+              <w:t xml:space="preserve">Machine Learning For Kids  ::  </w:t>
             </w:r>
             <w:r>
               <w:rPr>
@@ -10480,16 +10130,8 @@
               <w:rPr>
                 <w:b/>
               </w:rPr>
-              <w:t xml:space="preserve">Time </w:t>
-            </w:r>
-            <w:proofErr w:type="gramStart"/>
-            <w:r>
-              <w:rPr>
-                <w:b/>
-              </w:rPr>
-              <w:t>estimate</w:t>
-            </w:r>
-            <w:proofErr w:type="gramEnd"/>
+              <w:t>Time estimate</w:t>
+            </w:r>
           </w:p>
         </w:tc>
         <w:tc>
@@ -10680,14 +10322,12 @@
                 <w:b/>
               </w:rPr>
             </w:pPr>
-            <w:proofErr w:type="gramStart"/>
             <w:r>
               <w:rPr>
                 <w:b/>
               </w:rPr>
               <w:t>Print-outs</w:t>
             </w:r>
-            <w:proofErr w:type="gramEnd"/>
           </w:p>
         </w:tc>
         <w:tc>
@@ -10880,11 +10520,9 @@
             <w:tcW w:w="8754" w:type="dxa"/>
           </w:tcPr>
           <w:p>
-            <w:proofErr w:type="gramStart"/>
             <w:r>
               <w:t>Web-cam</w:t>
             </w:r>
-            <w:proofErr w:type="gramEnd"/>
           </w:p>
         </w:tc>
       </w:tr>
@@ -11374,15 +11012,7 @@
               <w:ind w:left="455" w:hanging="425"/>
             </w:pPr>
             <w:r>
-              <w:t xml:space="preserve">Students will take photos and upload them to a secure site. If only cards are visible in photos they take, students will not be identifiable. If </w:t>
-            </w:r>
-            <w:proofErr w:type="gramStart"/>
-            <w:r>
-              <w:t>this raises</w:t>
-            </w:r>
-            <w:proofErr w:type="gramEnd"/>
-            <w:r>
-              <w:t xml:space="preserve"> concerns it may be sensible to obtain parental permission.</w:t>
+              <w:t>Students will take photos and upload them to a secure site. If only cards are visible in photos they take, students will not be identifiable. If this raises concerns it may be sensible to obtain parental permission.</w:t>
             </w:r>
           </w:p>
           <w:p>
@@ -11461,27 +11091,7 @@
                 <w:sz w:val="36"/>
               </w:rPr>
               <w:lastRenderedPageBreak/>
-              <w:t xml:space="preserve">Machine Learning </w:t>
-            </w:r>
-            <w:proofErr w:type="gramStart"/>
-            <w:r>
-              <w:rPr>
-                <w:rFonts w:ascii="IBM Plex Sans" w:hAnsi="IBM Plex Sans"/>
-                <w:b/>
-                <w:color w:val="FFFFFF" w:themeColor="background1"/>
-                <w:sz w:val="36"/>
-              </w:rPr>
-              <w:t>For</w:t>
-            </w:r>
-            <w:proofErr w:type="gramEnd"/>
-            <w:r>
-              <w:rPr>
-                <w:rFonts w:ascii="IBM Plex Sans" w:hAnsi="IBM Plex Sans"/>
-                <w:b/>
-                <w:color w:val="FFFFFF" w:themeColor="background1"/>
-                <w:sz w:val="36"/>
-              </w:rPr>
-              <w:t xml:space="preserve"> Kids  ::  </w:t>
+              <w:t xml:space="preserve">Machine Learning For Kids  ::  </w:t>
             </w:r>
             <w:r>
               <w:rPr>
@@ -11720,16 +11330,8 @@
               <w:rPr>
                 <w:b/>
               </w:rPr>
-              <w:t xml:space="preserve">Time </w:t>
-            </w:r>
-            <w:proofErr w:type="gramStart"/>
-            <w:r>
-              <w:rPr>
-                <w:b/>
-              </w:rPr>
-              <w:t>estimate</w:t>
-            </w:r>
-            <w:proofErr w:type="gramEnd"/>
+              <w:t>Time estimate</w:t>
+            </w:r>
           </w:p>
         </w:tc>
         <w:tc>
@@ -11898,14 +11500,12 @@
                 <w:b/>
               </w:rPr>
             </w:pPr>
-            <w:proofErr w:type="gramStart"/>
             <w:r>
               <w:rPr>
                 <w:b/>
               </w:rPr>
               <w:t>Print-outs</w:t>
             </w:r>
-            <w:proofErr w:type="gramEnd"/>
           </w:p>
         </w:tc>
         <w:tc>
@@ -11990,11 +11590,9 @@
             <w:tcW w:w="8754" w:type="dxa"/>
           </w:tcPr>
           <w:p>
-            <w:proofErr w:type="gramStart"/>
             <w:r>
               <w:t>Web-cam</w:t>
             </w:r>
-            <w:proofErr w:type="gramEnd"/>
           </w:p>
         </w:tc>
       </w:tr>
@@ -12447,27 +12045,7 @@
                 <w:sz w:val="36"/>
               </w:rPr>
               <w:lastRenderedPageBreak/>
-              <w:t xml:space="preserve">Machine Learning </w:t>
-            </w:r>
-            <w:proofErr w:type="gramStart"/>
-            <w:r>
-              <w:rPr>
-                <w:rFonts w:ascii="IBM Plex Sans" w:hAnsi="IBM Plex Sans"/>
-                <w:b/>
-                <w:color w:val="FFFFFF" w:themeColor="background1"/>
-                <w:sz w:val="36"/>
-              </w:rPr>
-              <w:t>For</w:t>
-            </w:r>
-            <w:proofErr w:type="gramEnd"/>
-            <w:r>
-              <w:rPr>
-                <w:rFonts w:ascii="IBM Plex Sans" w:hAnsi="IBM Plex Sans"/>
-                <w:b/>
-                <w:color w:val="FFFFFF" w:themeColor="background1"/>
-                <w:sz w:val="36"/>
-              </w:rPr>
-              <w:t xml:space="preserve"> Kids  ::  </w:t>
+              <w:t xml:space="preserve">Machine Learning For Kids  ::  </w:t>
             </w:r>
             <w:r>
               <w:rPr>
@@ -12670,16 +12248,8 @@
               <w:rPr>
                 <w:b/>
               </w:rPr>
-              <w:t xml:space="preserve">Time </w:t>
-            </w:r>
-            <w:proofErr w:type="gramStart"/>
-            <w:r>
-              <w:rPr>
-                <w:b/>
-              </w:rPr>
-              <w:t>estimate</w:t>
-            </w:r>
-            <w:proofErr w:type="gramEnd"/>
+              <w:t>Time estimate</w:t>
+            </w:r>
           </w:p>
         </w:tc>
         <w:tc>
@@ -12849,14 +12419,12 @@
                 <w:b/>
               </w:rPr>
             </w:pPr>
-            <w:proofErr w:type="gramStart"/>
             <w:r>
               <w:rPr>
                 <w:b/>
               </w:rPr>
               <w:t>Print-outs</w:t>
             </w:r>
-            <w:proofErr w:type="gramEnd"/>
           </w:p>
         </w:tc>
         <w:tc>
@@ -13398,15 +12966,7 @@
               <w:ind w:left="455" w:hanging="425"/>
             </w:pPr>
             <w:r>
-              <w:t xml:space="preserve">Some children struggle to write letters by dragging the mouse pointer on the canvas. Reassure them it doesn’t need to be </w:t>
-            </w:r>
-            <w:proofErr w:type="gramStart"/>
-            <w:r>
-              <w:t>perfect, and</w:t>
-            </w:r>
-            <w:proofErr w:type="gramEnd"/>
-            <w:r>
-              <w:t xml:space="preserve"> training the computer to recognise messy handwriting with examples of messy handwriting is fine!</w:t>
+              <w:t>Some children struggle to write letters by dragging the mouse pointer on the canvas. Reassure them it doesn’t need to be perfect, and training the computer to recognise messy handwriting with examples of messy handwriting is fine!</w:t>
             </w:r>
           </w:p>
           <w:p>
@@ -13488,27 +13048,7 @@
                 <w:sz w:val="36"/>
               </w:rPr>
               <w:lastRenderedPageBreak/>
-              <w:t xml:space="preserve">Machine Learning </w:t>
-            </w:r>
-            <w:proofErr w:type="gramStart"/>
-            <w:r>
-              <w:rPr>
-                <w:rFonts w:ascii="IBM Plex Sans" w:hAnsi="IBM Plex Sans"/>
-                <w:b/>
-                <w:color w:val="FFFFFF" w:themeColor="background1"/>
-                <w:sz w:val="36"/>
-              </w:rPr>
-              <w:t>For</w:t>
-            </w:r>
-            <w:proofErr w:type="gramEnd"/>
-            <w:r>
-              <w:rPr>
-                <w:rFonts w:ascii="IBM Plex Sans" w:hAnsi="IBM Plex Sans"/>
-                <w:b/>
-                <w:color w:val="FFFFFF" w:themeColor="background1"/>
-                <w:sz w:val="36"/>
-              </w:rPr>
-              <w:t xml:space="preserve"> Kids  ::  </w:t>
+              <w:t xml:space="preserve">Machine Learning For Kids  ::  </w:t>
             </w:r>
             <w:r>
               <w:rPr>
@@ -13723,16 +13263,8 @@
               <w:rPr>
                 <w:b/>
               </w:rPr>
-              <w:t xml:space="preserve">Time </w:t>
-            </w:r>
-            <w:proofErr w:type="gramStart"/>
-            <w:r>
-              <w:rPr>
-                <w:b/>
-              </w:rPr>
-              <w:t>estimate</w:t>
-            </w:r>
-            <w:proofErr w:type="gramEnd"/>
+              <w:t>Time estimate</w:t>
+            </w:r>
           </w:p>
         </w:tc>
         <w:tc>
@@ -13910,14 +13442,12 @@
                 <w:b/>
               </w:rPr>
             </w:pPr>
-            <w:proofErr w:type="gramStart"/>
             <w:r>
               <w:rPr>
                 <w:b/>
               </w:rPr>
               <w:t>Print-outs</w:t>
             </w:r>
-            <w:proofErr w:type="gramEnd"/>
           </w:p>
         </w:tc>
         <w:tc>
@@ -14566,27 +14096,7 @@
                 <w:sz w:val="36"/>
               </w:rPr>
               <w:lastRenderedPageBreak/>
-              <w:t xml:space="preserve">Machine Learning </w:t>
-            </w:r>
-            <w:proofErr w:type="gramStart"/>
-            <w:r>
-              <w:rPr>
-                <w:rFonts w:ascii="IBM Plex Sans" w:hAnsi="IBM Plex Sans"/>
-                <w:b/>
-                <w:color w:val="FFFFFF" w:themeColor="background1"/>
-                <w:sz w:val="36"/>
-              </w:rPr>
-              <w:t>For</w:t>
-            </w:r>
-            <w:proofErr w:type="gramEnd"/>
-            <w:r>
-              <w:rPr>
-                <w:rFonts w:ascii="IBM Plex Sans" w:hAnsi="IBM Plex Sans"/>
-                <w:b/>
-                <w:color w:val="FFFFFF" w:themeColor="background1"/>
-                <w:sz w:val="36"/>
-              </w:rPr>
-              <w:t xml:space="preserve"> Kids  ::  </w:t>
+              <w:t xml:space="preserve">Machine Learning For Kids  ::  </w:t>
             </w:r>
             <w:r>
               <w:rPr>
@@ -14805,16 +14315,8 @@
               <w:rPr>
                 <w:b/>
               </w:rPr>
-              <w:t xml:space="preserve">Time </w:t>
-            </w:r>
-            <w:proofErr w:type="gramStart"/>
-            <w:r>
-              <w:rPr>
-                <w:b/>
-              </w:rPr>
-              <w:t>estimate</w:t>
-            </w:r>
-            <w:proofErr w:type="gramEnd"/>
+              <w:t>Time estimate</w:t>
+            </w:r>
           </w:p>
         </w:tc>
         <w:tc>
@@ -14983,14 +14485,12 @@
                 <w:b/>
               </w:rPr>
             </w:pPr>
-            <w:proofErr w:type="gramStart"/>
             <w:r>
               <w:rPr>
                 <w:b/>
               </w:rPr>
               <w:t>Print-outs</w:t>
             </w:r>
-            <w:proofErr w:type="gramEnd"/>
           </w:p>
         </w:tc>
         <w:tc>
@@ -15076,15 +14576,7 @@
           </w:tcPr>
           <w:p>
             <w:r>
-              <w:t>Access to an image search site (</w:t>
-            </w:r>
-            <w:proofErr w:type="gramStart"/>
-            <w:r>
-              <w:t>e.g.</w:t>
-            </w:r>
-            <w:proofErr w:type="gramEnd"/>
-            <w:r>
-              <w:t xml:space="preserve"> Google Images, Bing Images, etc.)</w:t>
+              <w:t>Access to an image search site (e.g. Google Images, Bing Images, etc.)</w:t>
             </w:r>
           </w:p>
         </w:tc>
@@ -15747,15 +15239,7 @@
             </w:r>
             <w:proofErr w:type="spellEnd"/>
             <w:r>
-              <w:t xml:space="preserve"> images can be used. If students find other image types (</w:t>
-            </w:r>
-            <w:proofErr w:type="gramStart"/>
-            <w:r>
-              <w:t>e.g.</w:t>
-            </w:r>
-            <w:proofErr w:type="gramEnd"/>
-            <w:r>
-              <w:t xml:space="preserve"> gif files) and try to drag them into their training buckets, they’ll get an error. Explain to them that this is okay, and they should just choose a different picture.</w:t>
+              <w:t xml:space="preserve"> images can be used. If students find other image types (e.g. gif files) and try to drag them into their training buckets, they’ll get an error. Explain to them that this is okay, and they should just choose a different picture.</w:t>
             </w:r>
           </w:p>
           <w:p>
@@ -15839,27 +15323,7 @@
                 <w:sz w:val="36"/>
               </w:rPr>
               <w:lastRenderedPageBreak/>
-              <w:t xml:space="preserve">Machine Learning </w:t>
-            </w:r>
-            <w:proofErr w:type="gramStart"/>
-            <w:r>
-              <w:rPr>
-                <w:rFonts w:ascii="IBM Plex Sans" w:hAnsi="IBM Plex Sans"/>
-                <w:b/>
-                <w:color w:val="FFFFFF" w:themeColor="background1"/>
-                <w:sz w:val="36"/>
-              </w:rPr>
-              <w:t>For</w:t>
-            </w:r>
-            <w:proofErr w:type="gramEnd"/>
-            <w:r>
-              <w:rPr>
-                <w:rFonts w:ascii="IBM Plex Sans" w:hAnsi="IBM Plex Sans"/>
-                <w:b/>
-                <w:color w:val="FFFFFF" w:themeColor="background1"/>
-                <w:sz w:val="36"/>
-              </w:rPr>
-              <w:t xml:space="preserve"> Kids  ::  </w:t>
+              <w:t xml:space="preserve">Machine Learning For Kids  ::  </w:t>
             </w:r>
             <w:r>
               <w:rPr>
@@ -16100,16 +15564,8 @@
               <w:rPr>
                 <w:b/>
               </w:rPr>
-              <w:t xml:space="preserve">Time </w:t>
-            </w:r>
-            <w:proofErr w:type="gramStart"/>
-            <w:r>
-              <w:rPr>
-                <w:b/>
-              </w:rPr>
-              <w:t>estimate</w:t>
-            </w:r>
-            <w:proofErr w:type="gramEnd"/>
+              <w:t>Time estimate</w:t>
+            </w:r>
           </w:p>
         </w:tc>
         <w:tc>
@@ -16299,14 +15755,12 @@
                 <w:b/>
               </w:rPr>
             </w:pPr>
-            <w:proofErr w:type="gramStart"/>
             <w:r>
               <w:rPr>
                 <w:b/>
               </w:rPr>
               <w:t>Print-outs</w:t>
             </w:r>
-            <w:proofErr w:type="gramEnd"/>
           </w:p>
         </w:tc>
         <w:tc>
@@ -16921,27 +16375,7 @@
                 <w:sz w:val="36"/>
               </w:rPr>
               <w:lastRenderedPageBreak/>
-              <w:t xml:space="preserve">Machine Learning </w:t>
-            </w:r>
-            <w:proofErr w:type="gramStart"/>
-            <w:r>
-              <w:rPr>
-                <w:rFonts w:ascii="IBM Plex Sans" w:hAnsi="IBM Plex Sans"/>
-                <w:b/>
-                <w:color w:val="FFFFFF" w:themeColor="background1"/>
-                <w:sz w:val="36"/>
-              </w:rPr>
-              <w:t>For</w:t>
-            </w:r>
-            <w:proofErr w:type="gramEnd"/>
-            <w:r>
-              <w:rPr>
-                <w:rFonts w:ascii="IBM Plex Sans" w:hAnsi="IBM Plex Sans"/>
-                <w:b/>
-                <w:color w:val="FFFFFF" w:themeColor="background1"/>
-                <w:sz w:val="36"/>
-              </w:rPr>
-              <w:t xml:space="preserve"> Kids  ::  </w:t>
+              <w:t xml:space="preserve">Machine Learning For Kids  ::  </w:t>
             </w:r>
             <w:r>
               <w:rPr>
@@ -17160,16 +16594,8 @@
               <w:rPr>
                 <w:b/>
               </w:rPr>
-              <w:t xml:space="preserve">Time </w:t>
-            </w:r>
-            <w:proofErr w:type="gramStart"/>
-            <w:r>
-              <w:rPr>
-                <w:b/>
-              </w:rPr>
-              <w:t>estimate</w:t>
-            </w:r>
-            <w:proofErr w:type="gramEnd"/>
+              <w:t>Time estimate</w:t>
+            </w:r>
           </w:p>
         </w:tc>
         <w:tc>
@@ -17403,14 +16829,12 @@
                 <w:b/>
               </w:rPr>
             </w:pPr>
-            <w:proofErr w:type="gramStart"/>
             <w:r>
               <w:rPr>
                 <w:b/>
               </w:rPr>
               <w:t>Print-outs</w:t>
             </w:r>
-            <w:proofErr w:type="gramEnd"/>
           </w:p>
         </w:tc>
         <w:tc>
@@ -18025,27 +17449,7 @@
                 <w:sz w:val="36"/>
               </w:rPr>
               <w:lastRenderedPageBreak/>
-              <w:t xml:space="preserve">Machine Learning </w:t>
-            </w:r>
-            <w:proofErr w:type="gramStart"/>
-            <w:r>
-              <w:rPr>
-                <w:rFonts w:ascii="IBM Plex Sans" w:hAnsi="IBM Plex Sans"/>
-                <w:b/>
-                <w:color w:val="FFFFFF" w:themeColor="background1"/>
-                <w:sz w:val="36"/>
-              </w:rPr>
-              <w:t>For</w:t>
-            </w:r>
-            <w:proofErr w:type="gramEnd"/>
-            <w:r>
-              <w:rPr>
-                <w:rFonts w:ascii="IBM Plex Sans" w:hAnsi="IBM Plex Sans"/>
-                <w:b/>
-                <w:color w:val="FFFFFF" w:themeColor="background1"/>
-                <w:sz w:val="36"/>
-              </w:rPr>
-              <w:t xml:space="preserve"> Kids  ::  </w:t>
+              <w:t xml:space="preserve">Machine Learning For Kids  ::  </w:t>
             </w:r>
             <w:r>
               <w:rPr>
@@ -18321,16 +17725,8 @@
               <w:rPr>
                 <w:b/>
               </w:rPr>
-              <w:t xml:space="preserve">Time </w:t>
-            </w:r>
-            <w:proofErr w:type="gramStart"/>
-            <w:r>
-              <w:rPr>
-                <w:b/>
-              </w:rPr>
-              <w:t>estimate</w:t>
-            </w:r>
-            <w:proofErr w:type="gramEnd"/>
+              <w:t>Time estimate</w:t>
+            </w:r>
           </w:p>
         </w:tc>
         <w:tc>
@@ -18393,15 +17789,7 @@
               <w:t xml:space="preserve">Students will train a machine learning model to </w:t>
             </w:r>
             <w:r>
-              <w:t xml:space="preserve">make recommendations to </w:t>
-            </w:r>
-            <w:proofErr w:type="gramStart"/>
-            <w:r>
-              <w:t>holiday-makers</w:t>
-            </w:r>
-            <w:proofErr w:type="gramEnd"/>
-            <w:r>
-              <w:t xml:space="preserve"> based on their descriptions of likes and interests. They will use this in Scratch to make a mobile app</w:t>
+              <w:t>make recommendations to holiday-makers based on their descriptions of likes and interests. They will use this in Scratch to make a mobile app</w:t>
             </w:r>
             <w:r>
               <w:t>.</w:t>
@@ -18530,14 +17918,12 @@
                 <w:b/>
               </w:rPr>
             </w:pPr>
-            <w:proofErr w:type="gramStart"/>
             <w:r>
               <w:rPr>
                 <w:b/>
               </w:rPr>
               <w:t>Print-outs</w:t>
             </w:r>
-            <w:proofErr w:type="gramEnd"/>
           </w:p>
         </w:tc>
         <w:tc>
@@ -19088,11 +18474,9 @@
             <w:r>
               <w:br/>
             </w:r>
-            <w:proofErr w:type="gramStart"/>
             <w:r>
               <w:t>Or,</w:t>
             </w:r>
-            <w:proofErr w:type="gramEnd"/>
             <w:r>
               <w:t xml:space="preserve"> do this as a “whole class project” (create the project yourself and tick “whole class project”) so </w:t>
             </w:r>
@@ -19230,27 +18614,7 @@
                 <w:sz w:val="36"/>
               </w:rPr>
               <w:lastRenderedPageBreak/>
-              <w:t xml:space="preserve">Machine Learning </w:t>
-            </w:r>
-            <w:proofErr w:type="gramStart"/>
-            <w:r>
-              <w:rPr>
-                <w:rFonts w:ascii="IBM Plex Sans" w:hAnsi="IBM Plex Sans"/>
-                <w:b/>
-                <w:color w:val="FFFFFF" w:themeColor="background1"/>
-                <w:sz w:val="36"/>
-              </w:rPr>
-              <w:t>For</w:t>
-            </w:r>
-            <w:proofErr w:type="gramEnd"/>
-            <w:r>
-              <w:rPr>
-                <w:rFonts w:ascii="IBM Plex Sans" w:hAnsi="IBM Plex Sans"/>
-                <w:b/>
-                <w:color w:val="FFFFFF" w:themeColor="background1"/>
-                <w:sz w:val="36"/>
-              </w:rPr>
-              <w:t xml:space="preserve"> Kids  ::  </w:t>
+              <w:t xml:space="preserve">Machine Learning For Kids  ::  </w:t>
             </w:r>
             <w:r>
               <w:rPr>
@@ -19463,16 +18827,8 @@
               <w:rPr>
                 <w:b/>
               </w:rPr>
-              <w:t xml:space="preserve">Time </w:t>
-            </w:r>
-            <w:proofErr w:type="gramStart"/>
-            <w:r>
-              <w:rPr>
-                <w:b/>
-              </w:rPr>
-              <w:t>estimate</w:t>
-            </w:r>
-            <w:proofErr w:type="gramEnd"/>
+              <w:t>Time estimate</w:t>
+            </w:r>
           </w:p>
         </w:tc>
         <w:tc>
@@ -19695,14 +19051,12 @@
                 <w:b/>
               </w:rPr>
             </w:pPr>
-            <w:proofErr w:type="gramStart"/>
             <w:r>
               <w:rPr>
                 <w:b/>
               </w:rPr>
               <w:t>Print-outs</w:t>
             </w:r>
-            <w:proofErr w:type="gramEnd"/>
           </w:p>
         </w:tc>
         <w:tc>
@@ -20292,27 +19646,7 @@
                 <w:sz w:val="36"/>
               </w:rPr>
               <w:lastRenderedPageBreak/>
-              <w:t xml:space="preserve">Machine Learning </w:t>
-            </w:r>
-            <w:proofErr w:type="gramStart"/>
-            <w:r>
-              <w:rPr>
-                <w:rFonts w:ascii="IBM Plex Sans" w:hAnsi="IBM Plex Sans"/>
-                <w:b/>
-                <w:color w:val="FFFFFF" w:themeColor="background1"/>
-                <w:sz w:val="36"/>
-              </w:rPr>
-              <w:t>For</w:t>
-            </w:r>
-            <w:proofErr w:type="gramEnd"/>
-            <w:r>
-              <w:rPr>
-                <w:rFonts w:ascii="IBM Plex Sans" w:hAnsi="IBM Plex Sans"/>
-                <w:b/>
-                <w:color w:val="FFFFFF" w:themeColor="background1"/>
-                <w:sz w:val="36"/>
-              </w:rPr>
-              <w:t xml:space="preserve"> Kids  ::  </w:t>
+              <w:t xml:space="preserve">Machine Learning For Kids  ::  </w:t>
             </w:r>
             <w:r>
               <w:rPr>
@@ -20550,16 +19884,8 @@
               <w:rPr>
                 <w:b/>
               </w:rPr>
-              <w:t xml:space="preserve">Time </w:t>
-            </w:r>
-            <w:proofErr w:type="gramStart"/>
-            <w:r>
-              <w:rPr>
-                <w:b/>
-              </w:rPr>
-              <w:t>estimate</w:t>
-            </w:r>
-            <w:proofErr w:type="gramEnd"/>
+              <w:t>Time estimate</w:t>
+            </w:r>
           </w:p>
         </w:tc>
         <w:tc>
@@ -20740,14 +20066,12 @@
                 <w:b/>
               </w:rPr>
             </w:pPr>
-            <w:proofErr w:type="gramStart"/>
             <w:r>
               <w:rPr>
                 <w:b/>
               </w:rPr>
               <w:t>Print-outs</w:t>
             </w:r>
-            <w:proofErr w:type="gramEnd"/>
           </w:p>
         </w:tc>
         <w:tc>
@@ -20832,11 +20156,9 @@
             <w:tcW w:w="8754" w:type="dxa"/>
           </w:tcPr>
           <w:p>
-            <w:proofErr w:type="gramStart"/>
             <w:r>
               <w:t>Web-cam</w:t>
             </w:r>
-            <w:proofErr w:type="gramEnd"/>
           </w:p>
         </w:tc>
       </w:tr>
@@ -21471,27 +20793,7 @@
                 <w:sz w:val="36"/>
               </w:rPr>
               <w:lastRenderedPageBreak/>
-              <w:t xml:space="preserve">Machine Learning </w:t>
-            </w:r>
-            <w:proofErr w:type="gramStart"/>
-            <w:r>
-              <w:rPr>
-                <w:rFonts w:ascii="IBM Plex Sans" w:hAnsi="IBM Plex Sans"/>
-                <w:b/>
-                <w:color w:val="FFFFFF" w:themeColor="background1"/>
-                <w:sz w:val="36"/>
-              </w:rPr>
-              <w:t>For</w:t>
-            </w:r>
-            <w:proofErr w:type="gramEnd"/>
-            <w:r>
-              <w:rPr>
-                <w:rFonts w:ascii="IBM Plex Sans" w:hAnsi="IBM Plex Sans"/>
-                <w:b/>
-                <w:color w:val="FFFFFF" w:themeColor="background1"/>
-                <w:sz w:val="36"/>
-              </w:rPr>
-              <w:t xml:space="preserve"> Kids  ::  </w:t>
+              <w:t xml:space="preserve">Machine Learning For Kids  ::  </w:t>
             </w:r>
             <w:r>
               <w:rPr>
@@ -21725,16 +21027,8 @@
               <w:rPr>
                 <w:b/>
               </w:rPr>
-              <w:t xml:space="preserve">Time </w:t>
-            </w:r>
-            <w:proofErr w:type="gramStart"/>
-            <w:r>
-              <w:rPr>
-                <w:b/>
-              </w:rPr>
-              <w:t>estimate</w:t>
-            </w:r>
-            <w:proofErr w:type="gramEnd"/>
+              <w:t>Time estimate</w:t>
+            </w:r>
           </w:p>
         </w:tc>
         <w:tc>
@@ -21903,14 +21197,12 @@
                 <w:b/>
               </w:rPr>
             </w:pPr>
-            <w:proofErr w:type="gramStart"/>
             <w:r>
               <w:rPr>
                 <w:b/>
               </w:rPr>
               <w:t>Print-outs</w:t>
             </w:r>
-            <w:proofErr w:type="gramEnd"/>
           </w:p>
         </w:tc>
         <w:tc>
@@ -22486,27 +21778,7 @@
                 <w:sz w:val="36"/>
               </w:rPr>
               <w:lastRenderedPageBreak/>
-              <w:t xml:space="preserve">Machine Learning </w:t>
-            </w:r>
-            <w:proofErr w:type="gramStart"/>
-            <w:r>
-              <w:rPr>
-                <w:rFonts w:ascii="IBM Plex Sans" w:hAnsi="IBM Plex Sans"/>
-                <w:b/>
-      